<commit_message>
Tilføjelser og ændringer i skelet til Projektrapport
</commit_message>
<xml_diff>
--- a/Rapport/Projektrapport.docx
+++ b/Rapport/Projektrapport.docx
@@ -316,7 +316,7 @@
           <w:lang w:bidi="en-US"/>
         </w:rPr>
       </w:pPr>
-      <w:bookmarkStart w:id="0" w:name="_Toc448134850"/>
+      <w:bookmarkStart w:id="0" w:name="_Toc448136456"/>
       <w:r>
         <w:rPr>
           <w:lang w:bidi="en-US"/>
@@ -338,7 +338,7 @@
           <w:lang w:val="en-US"/>
         </w:rPr>
       </w:pPr>
-      <w:bookmarkStart w:id="1" w:name="_Toc448134851"/>
+      <w:bookmarkStart w:id="1" w:name="_Toc448136457"/>
       <w:r>
         <w:rPr>
           <w:lang w:val="en-US"/>
@@ -456,7 +456,7 @@
           <w:r>
             <w:fldChar w:fldCharType="separate"/>
           </w:r>
-          <w:hyperlink w:anchor="_Toc448134850" w:history="1">
+          <w:hyperlink w:anchor="_Toc448136456" w:history="1">
             <w:r>
               <w:rPr>
                 <w:rStyle w:val="Hyperlink"/>
@@ -484,7 +484,7 @@
                 <w:noProof/>
                 <w:webHidden/>
               </w:rPr>
-              <w:instrText xml:space="preserve"> PAGEREF _Toc448134850 \h </w:instrText>
+              <w:instrText xml:space="preserve"> PAGEREF _Toc448136456 \h </w:instrText>
             </w:r>
             <w:r>
               <w:rPr>
@@ -529,7 +529,7 @@
               <w:lang w:val="en-GB" w:eastAsia="en-GB"/>
             </w:rPr>
           </w:pPr>
-          <w:hyperlink w:anchor="_Toc448134851" w:history="1">
+          <w:hyperlink w:anchor="_Toc448136457" w:history="1">
             <w:r>
               <w:rPr>
                 <w:rStyle w:val="Hyperlink"/>
@@ -557,7 +557,7 @@
                 <w:noProof/>
                 <w:webHidden/>
               </w:rPr>
-              <w:instrText xml:space="preserve"> PAGEREF _Toc448134851 \h </w:instrText>
+              <w:instrText xml:space="preserve"> PAGEREF _Toc448136457 \h </w:instrText>
             </w:r>
             <w:r>
               <w:rPr>
@@ -602,7 +602,7 @@
               <w:lang w:val="en-GB" w:eastAsia="en-GB"/>
             </w:rPr>
           </w:pPr>
-          <w:hyperlink w:anchor="_Toc448134852" w:history="1">
+          <w:hyperlink w:anchor="_Toc448136458" w:history="1">
             <w:r>
               <w:rPr>
                 <w:rStyle w:val="Hyperlink"/>
@@ -629,7 +629,7 @@
                 <w:noProof/>
                 <w:webHidden/>
               </w:rPr>
-              <w:instrText xml:space="preserve"> PAGEREF _Toc448134852 \h </w:instrText>
+              <w:instrText xml:space="preserve"> PAGEREF _Toc448136458 \h </w:instrText>
             </w:r>
             <w:r>
               <w:rPr>
@@ -674,7 +674,7 @@
               <w:lang w:val="en-GB" w:eastAsia="en-GB"/>
             </w:rPr>
           </w:pPr>
-          <w:hyperlink w:anchor="_Toc448134853" w:history="1">
+          <w:hyperlink w:anchor="_Toc448136459" w:history="1">
             <w:r>
               <w:rPr>
                 <w:rStyle w:val="Hyperlink"/>
@@ -701,7 +701,7 @@
                 <w:noProof/>
                 <w:webHidden/>
               </w:rPr>
-              <w:instrText xml:space="preserve"> PAGEREF _Toc448134853 \h </w:instrText>
+              <w:instrText xml:space="preserve"> PAGEREF _Toc448136459 \h </w:instrText>
             </w:r>
             <w:r>
               <w:rPr>
@@ -746,7 +746,7 @@
               <w:lang w:val="en-GB" w:eastAsia="en-GB"/>
             </w:rPr>
           </w:pPr>
-          <w:hyperlink w:anchor="_Toc448134854" w:history="1">
+          <w:hyperlink w:anchor="_Toc448136460" w:history="1">
             <w:r>
               <w:rPr>
                 <w:rStyle w:val="Hyperlink"/>
@@ -773,7 +773,7 @@
                 <w:noProof/>
                 <w:webHidden/>
               </w:rPr>
-              <w:instrText xml:space="preserve"> PAGEREF _Toc448134854 \h </w:instrText>
+              <w:instrText xml:space="preserve"> PAGEREF _Toc448136460 \h </w:instrText>
             </w:r>
             <w:r>
               <w:rPr>
@@ -818,7 +818,7 @@
               <w:lang w:val="en-GB" w:eastAsia="en-GB"/>
             </w:rPr>
           </w:pPr>
-          <w:hyperlink w:anchor="_Toc448134855" w:history="1">
+          <w:hyperlink w:anchor="_Toc448136461" w:history="1">
             <w:r>
               <w:rPr>
                 <w:rStyle w:val="Hyperlink"/>
@@ -845,7 +845,7 @@
                 <w:noProof/>
                 <w:webHidden/>
               </w:rPr>
-              <w:instrText xml:space="preserve"> PAGEREF _Toc448134855 \h </w:instrText>
+              <w:instrText xml:space="preserve"> PAGEREF _Toc448136461 \h </w:instrText>
             </w:r>
             <w:r>
               <w:rPr>
@@ -865,7 +865,7 @@
                 <w:noProof/>
                 <w:webHidden/>
               </w:rPr>
-              <w:t>3</w:t>
+              <w:t>5</w:t>
             </w:r>
             <w:r>
               <w:rPr>
@@ -890,7 +890,7 @@
               <w:lang w:val="en-GB" w:eastAsia="en-GB"/>
             </w:rPr>
           </w:pPr>
-          <w:hyperlink w:anchor="_Toc448134856" w:history="1">
+          <w:hyperlink w:anchor="_Toc448136462" w:history="1">
             <w:r>
               <w:rPr>
                 <w:rStyle w:val="Hyperlink"/>
@@ -917,7 +917,7 @@
                 <w:noProof/>
                 <w:webHidden/>
               </w:rPr>
-              <w:instrText xml:space="preserve"> PAGEREF _Toc448134856 \h </w:instrText>
+              <w:instrText xml:space="preserve"> PAGEREF _Toc448136462 \h </w:instrText>
             </w:r>
             <w:r>
               <w:rPr>
@@ -937,7 +937,7 @@
                 <w:noProof/>
                 <w:webHidden/>
               </w:rPr>
-              <w:t>4</w:t>
+              <w:t>6</w:t>
             </w:r>
             <w:r>
               <w:rPr>
@@ -962,7 +962,7 @@
               <w:lang w:val="en-GB" w:eastAsia="en-GB"/>
             </w:rPr>
           </w:pPr>
-          <w:hyperlink w:anchor="_Toc448134857" w:history="1">
+          <w:hyperlink w:anchor="_Toc448136463" w:history="1">
             <w:r>
               <w:rPr>
                 <w:rStyle w:val="Hyperlink"/>
@@ -989,7 +989,7 @@
                 <w:noProof/>
                 <w:webHidden/>
               </w:rPr>
-              <w:instrText xml:space="preserve"> PAGEREF _Toc448134857 \h </w:instrText>
+              <w:instrText xml:space="preserve"> PAGEREF _Toc448136463 \h </w:instrText>
             </w:r>
             <w:r>
               <w:rPr>
@@ -1009,7 +1009,7 @@
                 <w:noProof/>
                 <w:webHidden/>
               </w:rPr>
-              <w:t>4</w:t>
+              <w:t>6</w:t>
             </w:r>
             <w:r>
               <w:rPr>
@@ -1034,7 +1034,7 @@
               <w:lang w:val="en-GB" w:eastAsia="en-GB"/>
             </w:rPr>
           </w:pPr>
-          <w:hyperlink w:anchor="_Toc448134858" w:history="1">
+          <w:hyperlink w:anchor="_Toc448136464" w:history="1">
             <w:r>
               <w:rPr>
                 <w:rStyle w:val="Hyperlink"/>
@@ -1061,7 +1061,7 @@
                 <w:noProof/>
                 <w:webHidden/>
               </w:rPr>
-              <w:instrText xml:space="preserve"> PAGEREF _Toc448134858 \h </w:instrText>
+              <w:instrText xml:space="preserve"> PAGEREF _Toc448136464 \h </w:instrText>
             </w:r>
             <w:r>
               <w:rPr>
@@ -1081,7 +1081,7 @@
                 <w:noProof/>
                 <w:webHidden/>
               </w:rPr>
-              <w:t>4</w:t>
+              <w:t>6</w:t>
             </w:r>
             <w:r>
               <w:rPr>
@@ -1106,7 +1106,7 @@
               <w:lang w:val="en-GB" w:eastAsia="en-GB"/>
             </w:rPr>
           </w:pPr>
-          <w:hyperlink w:anchor="_Toc448134859" w:history="1">
+          <w:hyperlink w:anchor="_Toc448136465" w:history="1">
             <w:r>
               <w:rPr>
                 <w:rStyle w:val="Hyperlink"/>
@@ -1133,7 +1133,7 @@
                 <w:noProof/>
                 <w:webHidden/>
               </w:rPr>
-              <w:instrText xml:space="preserve"> PAGEREF _Toc448134859 \h </w:instrText>
+              <w:instrText xml:space="preserve"> PAGEREF _Toc448136465 \h </w:instrText>
             </w:r>
             <w:r>
               <w:rPr>
@@ -1153,7 +1153,7 @@
                 <w:noProof/>
                 <w:webHidden/>
               </w:rPr>
-              <w:t>4</w:t>
+              <w:t>6</w:t>
             </w:r>
             <w:r>
               <w:rPr>
@@ -1178,7 +1178,7 @@
               <w:lang w:val="en-GB" w:eastAsia="en-GB"/>
             </w:rPr>
           </w:pPr>
-          <w:hyperlink w:anchor="_Toc448134860" w:history="1">
+          <w:hyperlink w:anchor="_Toc448136466" w:history="1">
             <w:r>
               <w:rPr>
                 <w:rStyle w:val="Hyperlink"/>
@@ -1205,7 +1205,7 @@
                 <w:noProof/>
                 <w:webHidden/>
               </w:rPr>
-              <w:instrText xml:space="preserve"> PAGEREF _Toc448134860 \h </w:instrText>
+              <w:instrText xml:space="preserve"> PAGEREF _Toc448136466 \h </w:instrText>
             </w:r>
             <w:r>
               <w:rPr>
@@ -1225,7 +1225,7 @@
                 <w:noProof/>
                 <w:webHidden/>
               </w:rPr>
-              <w:t>4</w:t>
+              <w:t>6</w:t>
             </w:r>
             <w:r>
               <w:rPr>
@@ -1250,7 +1250,7 @@
               <w:lang w:val="en-GB" w:eastAsia="en-GB"/>
             </w:rPr>
           </w:pPr>
-          <w:hyperlink w:anchor="_Toc448134861" w:history="1">
+          <w:hyperlink w:anchor="_Toc448136467" w:history="1">
             <w:r>
               <w:rPr>
                 <w:rStyle w:val="Hyperlink"/>
@@ -1277,7 +1277,7 @@
                 <w:noProof/>
                 <w:webHidden/>
               </w:rPr>
-              <w:instrText xml:space="preserve"> PAGEREF _Toc448134861 \h </w:instrText>
+              <w:instrText xml:space="preserve"> PAGEREF _Toc448136467 \h </w:instrText>
             </w:r>
             <w:r>
               <w:rPr>
@@ -1297,7 +1297,7 @@
                 <w:noProof/>
                 <w:webHidden/>
               </w:rPr>
-              <w:t>4</w:t>
+              <w:t>6</w:t>
             </w:r>
             <w:r>
               <w:rPr>
@@ -1322,7 +1322,7 @@
               <w:lang w:val="en-GB" w:eastAsia="en-GB"/>
             </w:rPr>
           </w:pPr>
-          <w:hyperlink w:anchor="_Toc448134862" w:history="1">
+          <w:hyperlink w:anchor="_Toc448136468" w:history="1">
             <w:r>
               <w:rPr>
                 <w:rStyle w:val="Hyperlink"/>
@@ -1349,7 +1349,7 @@
                 <w:noProof/>
                 <w:webHidden/>
               </w:rPr>
-              <w:instrText xml:space="preserve"> PAGEREF _Toc448134862 \h </w:instrText>
+              <w:instrText xml:space="preserve"> PAGEREF _Toc448136468 \h </w:instrText>
             </w:r>
             <w:r>
               <w:rPr>
@@ -1369,7 +1369,7 @@
                 <w:noProof/>
                 <w:webHidden/>
               </w:rPr>
-              <w:t>4</w:t>
+              <w:t>6</w:t>
             </w:r>
             <w:r>
               <w:rPr>
@@ -1394,7 +1394,7 @@
               <w:lang w:val="en-GB" w:eastAsia="en-GB"/>
             </w:rPr>
           </w:pPr>
-          <w:hyperlink w:anchor="_Toc448134863" w:history="1">
+          <w:hyperlink w:anchor="_Toc448136469" w:history="1">
             <w:r>
               <w:rPr>
                 <w:rStyle w:val="Hyperlink"/>
@@ -1421,7 +1421,7 @@
                 <w:noProof/>
                 <w:webHidden/>
               </w:rPr>
-              <w:instrText xml:space="preserve"> PAGEREF _Toc448134863 \h </w:instrText>
+              <w:instrText xml:space="preserve"> PAGEREF _Toc448136469 \h </w:instrText>
             </w:r>
             <w:r>
               <w:rPr>
@@ -1441,7 +1441,7 @@
                 <w:noProof/>
                 <w:webHidden/>
               </w:rPr>
-              <w:t>4</w:t>
+              <w:t>6</w:t>
             </w:r>
             <w:r>
               <w:rPr>
@@ -1466,27 +1466,13 @@
               <w:lang w:val="en-GB" w:eastAsia="en-GB"/>
             </w:rPr>
           </w:pPr>
-          <w:hyperlink w:anchor="_Toc448134864" w:history="1">
+          <w:hyperlink w:anchor="_Toc448136470" w:history="1">
             <w:r>
               <w:rPr>
                 <w:rStyle w:val="Hyperlink"/>
                 <w:noProof/>
               </w:rPr>
-              <w:t>Designove</w:t>
-            </w:r>
-            <w:r>
-              <w:rPr>
-                <w:rStyle w:val="Hyperlink"/>
-                <w:noProof/>
-              </w:rPr>
-              <w:t>r</w:t>
-            </w:r>
-            <w:r>
-              <w:rPr>
-                <w:rStyle w:val="Hyperlink"/>
-                <w:noProof/>
-              </w:rPr>
-              <w:t>vejelser</w:t>
+              <w:t>Designovervejelser og beslutninger</w:t>
             </w:r>
             <w:r>
               <w:rPr>
@@ -1507,7 +1493,7 @@
                 <w:noProof/>
                 <w:webHidden/>
               </w:rPr>
-              <w:instrText xml:space="preserve"> PAGEREF _Toc448134864 \h </w:instrText>
+              <w:instrText xml:space="preserve"> PAGEREF _Toc448136470 \h </w:instrText>
             </w:r>
             <w:r>
               <w:rPr>
@@ -1527,7 +1513,7 @@
                 <w:noProof/>
                 <w:webHidden/>
               </w:rPr>
-              <w:t>5</w:t>
+              <w:t>7</w:t>
             </w:r>
             <w:r>
               <w:rPr>
@@ -1552,7 +1538,7 @@
               <w:lang w:val="en-GB" w:eastAsia="en-GB"/>
             </w:rPr>
           </w:pPr>
-          <w:hyperlink w:anchor="_Toc448134865" w:history="1">
+          <w:hyperlink w:anchor="_Toc448136471" w:history="1">
             <w:r>
               <w:rPr>
                 <w:rStyle w:val="Hyperlink"/>
@@ -1579,7 +1565,7 @@
                 <w:noProof/>
                 <w:webHidden/>
               </w:rPr>
-              <w:instrText xml:space="preserve"> PAGEREF _Toc448134865 \h </w:instrText>
+              <w:instrText xml:space="preserve"> PAGEREF _Toc448136471 \h </w:instrText>
             </w:r>
             <w:r>
               <w:rPr>
@@ -1599,7 +1585,7 @@
                 <w:noProof/>
                 <w:webHidden/>
               </w:rPr>
-              <w:t>5</w:t>
+              <w:t>7</w:t>
             </w:r>
             <w:r>
               <w:rPr>
@@ -1624,7 +1610,7 @@
               <w:lang w:val="en-GB" w:eastAsia="en-GB"/>
             </w:rPr>
           </w:pPr>
-          <w:hyperlink w:anchor="_Toc448134866" w:history="1">
+          <w:hyperlink w:anchor="_Toc448136472" w:history="1">
             <w:r>
               <w:rPr>
                 <w:rStyle w:val="Hyperlink"/>
@@ -1652,7 +1638,7 @@
                 <w:noProof/>
                 <w:webHidden/>
               </w:rPr>
-              <w:instrText xml:space="preserve"> PAGEREF _Toc448134866 \h </w:instrText>
+              <w:instrText xml:space="preserve"> PAGEREF _Toc448136472 \h </w:instrText>
             </w:r>
             <w:r>
               <w:rPr>
@@ -1672,7 +1658,7 @@
                 <w:noProof/>
                 <w:webHidden/>
               </w:rPr>
-              <w:t>5</w:t>
+              <w:t>7</w:t>
             </w:r>
             <w:r>
               <w:rPr>
@@ -1697,7 +1683,7 @@
               <w:lang w:val="en-GB" w:eastAsia="en-GB"/>
             </w:rPr>
           </w:pPr>
-          <w:hyperlink w:anchor="_Toc448134867" w:history="1">
+          <w:hyperlink w:anchor="_Toc448136473" w:history="1">
             <w:r>
               <w:rPr>
                 <w:rStyle w:val="Hyperlink"/>
@@ -1725,7 +1711,7 @@
                 <w:noProof/>
                 <w:webHidden/>
               </w:rPr>
-              <w:instrText xml:space="preserve"> PAGEREF _Toc448134867 \h </w:instrText>
+              <w:instrText xml:space="preserve"> PAGEREF _Toc448136473 \h </w:instrText>
             </w:r>
             <w:r>
               <w:rPr>
@@ -1745,7 +1731,7 @@
                 <w:noProof/>
                 <w:webHidden/>
               </w:rPr>
-              <w:t>5</w:t>
+              <w:t>7</w:t>
             </w:r>
             <w:r>
               <w:rPr>
@@ -1770,7 +1756,7 @@
               <w:lang w:val="en-GB" w:eastAsia="en-GB"/>
             </w:rPr>
           </w:pPr>
-          <w:hyperlink w:anchor="_Toc448134868" w:history="1">
+          <w:hyperlink w:anchor="_Toc448136474" w:history="1">
             <w:r>
               <w:rPr>
                 <w:rStyle w:val="Hyperlink"/>
@@ -1798,7 +1784,7 @@
                 <w:noProof/>
                 <w:webHidden/>
               </w:rPr>
-              <w:instrText xml:space="preserve"> PAGEREF _Toc448134868 \h </w:instrText>
+              <w:instrText xml:space="preserve"> PAGEREF _Toc448136474 \h </w:instrText>
             </w:r>
             <w:r>
               <w:rPr>
@@ -1818,7 +1804,7 @@
                 <w:noProof/>
                 <w:webHidden/>
               </w:rPr>
-              <w:t>5</w:t>
+              <w:t>7</w:t>
             </w:r>
             <w:r>
               <w:rPr>
@@ -1843,11 +1829,12 @@
               <w:lang w:val="en-GB" w:eastAsia="en-GB"/>
             </w:rPr>
           </w:pPr>
-          <w:hyperlink w:anchor="_Toc448134869" w:history="1">
+          <w:hyperlink w:anchor="_Toc448136475" w:history="1">
             <w:r>
               <w:rPr>
                 <w:rStyle w:val="Hyperlink"/>
                 <w:noProof/>
+                <w:lang w:val="en-GB"/>
               </w:rPr>
               <w:t>Pristjek220 Forretning</w:t>
             </w:r>
@@ -1870,7 +1857,7 @@
                 <w:noProof/>
                 <w:webHidden/>
               </w:rPr>
-              <w:instrText xml:space="preserve"> PAGEREF _Toc448134869 \h </w:instrText>
+              <w:instrText xml:space="preserve"> PAGEREF _Toc448136475 \h </w:instrText>
             </w:r>
             <w:r>
               <w:rPr>
@@ -1890,7 +1877,7 @@
                 <w:noProof/>
                 <w:webHidden/>
               </w:rPr>
-              <w:t>6</w:t>
+              <w:t>8</w:t>
             </w:r>
             <w:r>
               <w:rPr>
@@ -1915,7 +1902,7 @@
               <w:lang w:val="en-GB" w:eastAsia="en-GB"/>
             </w:rPr>
           </w:pPr>
-          <w:hyperlink w:anchor="_Toc448134870" w:history="1">
+          <w:hyperlink w:anchor="_Toc448136476" w:history="1">
             <w:r>
               <w:rPr>
                 <w:rStyle w:val="Hyperlink"/>
@@ -1943,7 +1930,7 @@
                 <w:noProof/>
                 <w:webHidden/>
               </w:rPr>
-              <w:instrText xml:space="preserve"> PAGEREF _Toc448134870 \h </w:instrText>
+              <w:instrText xml:space="preserve"> PAGEREF _Toc448136476 \h </w:instrText>
             </w:r>
             <w:r>
               <w:rPr>
@@ -1963,7 +1950,7 @@
                 <w:noProof/>
                 <w:webHidden/>
               </w:rPr>
-              <w:t>6</w:t>
+              <w:t>8</w:t>
             </w:r>
             <w:r>
               <w:rPr>
@@ -1988,7 +1975,7 @@
               <w:lang w:val="en-GB" w:eastAsia="en-GB"/>
             </w:rPr>
           </w:pPr>
-          <w:hyperlink w:anchor="_Toc448134871" w:history="1">
+          <w:hyperlink w:anchor="_Toc448136477" w:history="1">
             <w:r>
               <w:rPr>
                 <w:rStyle w:val="Hyperlink"/>
@@ -2016,7 +2003,7 @@
                 <w:noProof/>
                 <w:webHidden/>
               </w:rPr>
-              <w:instrText xml:space="preserve"> PAGEREF _Toc448134871 \h </w:instrText>
+              <w:instrText xml:space="preserve"> PAGEREF _Toc448136477 \h </w:instrText>
             </w:r>
             <w:r>
               <w:rPr>
@@ -2036,7 +2023,7 @@
                 <w:noProof/>
                 <w:webHidden/>
               </w:rPr>
-              <w:t>6</w:t>
+              <w:t>8</w:t>
             </w:r>
             <w:r>
               <w:rPr>
@@ -2061,12 +2048,11 @@
               <w:lang w:val="en-GB" w:eastAsia="en-GB"/>
             </w:rPr>
           </w:pPr>
-          <w:hyperlink w:anchor="_Toc448134872" w:history="1">
+          <w:hyperlink w:anchor="_Toc448136478" w:history="1">
             <w:r>
               <w:rPr>
                 <w:rStyle w:val="Hyperlink"/>
                 <w:noProof/>
-                <w:lang w:val="en-GB"/>
               </w:rPr>
               <w:t>Data Access Layer</w:t>
             </w:r>
@@ -2089,7 +2075,7 @@
                 <w:noProof/>
                 <w:webHidden/>
               </w:rPr>
-              <w:instrText xml:space="preserve"> PAGEREF _Toc448134872 \h </w:instrText>
+              <w:instrText xml:space="preserve"> PAGEREF _Toc448136478 \h </w:instrText>
             </w:r>
             <w:r>
               <w:rPr>
@@ -2109,7 +2095,7 @@
                 <w:noProof/>
                 <w:webHidden/>
               </w:rPr>
-              <w:t>6</w:t>
+              <w:t>8</w:t>
             </w:r>
             <w:r>
               <w:rPr>
@@ -2134,7 +2120,7 @@
               <w:lang w:val="en-GB" w:eastAsia="en-GB"/>
             </w:rPr>
           </w:pPr>
-          <w:hyperlink w:anchor="_Toc448134873" w:history="1">
+          <w:hyperlink w:anchor="_Toc448136479" w:history="1">
             <w:r>
               <w:rPr>
                 <w:rStyle w:val="Hyperlink"/>
@@ -2161,7 +2147,7 @@
                 <w:noProof/>
                 <w:webHidden/>
               </w:rPr>
-              <w:instrText xml:space="preserve"> PAGEREF _Toc448134873 \h </w:instrText>
+              <w:instrText xml:space="preserve"> PAGEREF _Toc448136479 \h </w:instrText>
             </w:r>
             <w:r>
               <w:rPr>
@@ -2181,7 +2167,7 @@
                 <w:noProof/>
                 <w:webHidden/>
               </w:rPr>
-              <w:t>7</w:t>
+              <w:t>9</w:t>
             </w:r>
             <w:r>
               <w:rPr>
@@ -2206,7 +2192,7 @@
               <w:lang w:val="en-GB" w:eastAsia="en-GB"/>
             </w:rPr>
           </w:pPr>
-          <w:hyperlink w:anchor="_Toc448134874" w:history="1">
+          <w:hyperlink w:anchor="_Toc448136480" w:history="1">
             <w:r>
               <w:rPr>
                 <w:rStyle w:val="Hyperlink"/>
@@ -2233,7 +2219,7 @@
                 <w:noProof/>
                 <w:webHidden/>
               </w:rPr>
-              <w:instrText xml:space="preserve"> PAGEREF _Toc448134874 \h </w:instrText>
+              <w:instrText xml:space="preserve"> PAGEREF _Toc448136480 \h </w:instrText>
             </w:r>
             <w:r>
               <w:rPr>
@@ -2253,7 +2239,7 @@
                 <w:noProof/>
                 <w:webHidden/>
               </w:rPr>
-              <w:t>7</w:t>
+              <w:t>9</w:t>
             </w:r>
             <w:r>
               <w:rPr>
@@ -2278,7 +2264,7 @@
               <w:lang w:val="en-GB" w:eastAsia="en-GB"/>
             </w:rPr>
           </w:pPr>
-          <w:hyperlink w:anchor="_Toc448134875" w:history="1">
+          <w:hyperlink w:anchor="_Toc448136481" w:history="1">
             <w:r>
               <w:rPr>
                 <w:rStyle w:val="Hyperlink"/>
@@ -2305,7 +2291,7 @@
                 <w:noProof/>
                 <w:webHidden/>
               </w:rPr>
-              <w:instrText xml:space="preserve"> PAGEREF _Toc448134875 \h </w:instrText>
+              <w:instrText xml:space="preserve"> PAGEREF _Toc448136481 \h </w:instrText>
             </w:r>
             <w:r>
               <w:rPr>
@@ -2325,7 +2311,7 @@
                 <w:noProof/>
                 <w:webHidden/>
               </w:rPr>
-              <w:t>7</w:t>
+              <w:t>9</w:t>
             </w:r>
             <w:r>
               <w:rPr>
@@ -2350,7 +2336,7 @@
               <w:lang w:val="en-GB" w:eastAsia="en-GB"/>
             </w:rPr>
           </w:pPr>
-          <w:hyperlink w:anchor="_Toc448134876" w:history="1">
+          <w:hyperlink w:anchor="_Toc448136482" w:history="1">
             <w:r>
               <w:rPr>
                 <w:rStyle w:val="Hyperlink"/>
@@ -2377,7 +2363,7 @@
                 <w:noProof/>
                 <w:webHidden/>
               </w:rPr>
-              <w:instrText xml:space="preserve"> PAGEREF _Toc448134876 \h </w:instrText>
+              <w:instrText xml:space="preserve"> PAGEREF _Toc448136482 \h </w:instrText>
             </w:r>
             <w:r>
               <w:rPr>
@@ -2397,7 +2383,80 @@
                 <w:noProof/>
                 <w:webHidden/>
               </w:rPr>
-              <w:t>7</w:t>
+              <w:t>9</w:t>
+            </w:r>
+            <w:r>
+              <w:rPr>
+                <w:noProof/>
+                <w:webHidden/>
+              </w:rPr>
+              <w:fldChar w:fldCharType="end"/>
+            </w:r>
+          </w:hyperlink>
+        </w:p>
+        <w:p>
+          <w:pPr>
+            <w:pStyle w:val="TOC1"/>
+            <w:tabs>
+              <w:tab w:val="right" w:leader="dot" w:pos="9628"/>
+            </w:tabs>
+            <w:rPr>
+              <w:smallCaps w:val="0"/>
+              <w:noProof/>
+              <w:sz w:val="22"/>
+              <w:szCs w:val="22"/>
+              <w:lang w:val="en-GB" w:eastAsia="en-GB"/>
+            </w:rPr>
+          </w:pPr>
+          <w:hyperlink w:anchor="_Toc448136483" w:history="1">
+            <w:r>
+              <w:rPr>
+                <w:rStyle w:val="Hyperlink"/>
+                <w:noProof/>
+                <w:shd w:val="clear" w:color="auto" w:fill="FEFEFE"/>
+              </w:rPr>
+              <w:t>Underskrifter</w:t>
+            </w:r>
+            <w:r>
+              <w:rPr>
+                <w:noProof/>
+                <w:webHidden/>
+              </w:rPr>
+              <w:tab/>
+            </w:r>
+            <w:r>
+              <w:rPr>
+                <w:noProof/>
+                <w:webHidden/>
+              </w:rPr>
+              <w:fldChar w:fldCharType="begin"/>
+            </w:r>
+            <w:r>
+              <w:rPr>
+                <w:noProof/>
+                <w:webHidden/>
+              </w:rPr>
+              <w:instrText xml:space="preserve"> PAGEREF _Toc448136483 \h </w:instrText>
+            </w:r>
+            <w:r>
+              <w:rPr>
+                <w:noProof/>
+                <w:webHidden/>
+              </w:rPr>
+            </w:r>
+            <w:r>
+              <w:rPr>
+                <w:noProof/>
+                <w:webHidden/>
+              </w:rPr>
+              <w:fldChar w:fldCharType="separate"/>
+            </w:r>
+            <w:r>
+              <w:rPr>
+                <w:noProof/>
+                <w:webHidden/>
+              </w:rPr>
+              <w:t>10</w:t>
             </w:r>
             <w:r>
               <w:rPr>
@@ -2440,7 +2499,7 @@
       <w:pPr>
         <w:pStyle w:val="Heading1"/>
       </w:pPr>
-      <w:bookmarkStart w:id="2" w:name="_Toc448134852"/>
+      <w:bookmarkStart w:id="2" w:name="_Toc448136458"/>
       <w:r>
         <w:lastRenderedPageBreak/>
         <w:t>Indledning</w:t>
@@ -2459,7 +2518,7 @@
       <w:pPr>
         <w:pStyle w:val="Heading1"/>
       </w:pPr>
-      <w:bookmarkStart w:id="3" w:name="_Toc448134853"/>
+      <w:bookmarkStart w:id="3" w:name="_Toc448136459"/>
       <w:r>
         <w:t>Læsevejledning</w:t>
       </w:r>
@@ -2472,7 +2531,7 @@
       </w:pPr>
       <w:bookmarkStart w:id="4" w:name="_Toc437416172"/>
       <w:bookmarkStart w:id="5" w:name="_Ref437890182"/>
-      <w:bookmarkStart w:id="6" w:name="_Toc448134854"/>
+      <w:bookmarkStart w:id="6" w:name="_Toc448136460"/>
       <w:r>
         <w:t>Projektformulering</w:t>
       </w:r>
@@ -2480,22 +2539,278 @@
       <w:bookmarkEnd w:id="5"/>
       <w:bookmarkEnd w:id="6"/>
     </w:p>
-    <w:p/>
     <w:p>
+      <w:r>
+        <w:t>Som forbruger er det svært at danne sig et overblik over, hvor det er billigst at handle, de ting man mangler, ind. Der er i dag mange forskellige forretningskæder, der konkurrerer med hinanden, og dette resulterer i et stort udbud af forskellige varer med forskellige priser. Hvis man som forbruger gerne vil forsøge at handle billigst muligt ind, er det svært at danne et overblik over, hvor dette gøres med de mange forskellige forretninger. Der vil derfor fremstilles et program, kaldet Pristjek220, som tilstræber at give forbrugeren et let og simpelt overblik over, hvor de forskell</w:t>
+      </w:r>
+      <w:r>
+        <w:t>ige varer kan handles billigst.</w:t>
+      </w:r>
+    </w:p>
+    <w:p>
+      <w:r>
+        <w:t>Pristjek220 vil have tre forskellige brugere; en forbruger, en forretningsmanager og en administrator. Forbrugeren er ham, der bruger Pristjek220 til at organisere sine daglige indkøb. Forretningsmanageren holder Pristjek220 opdateret med korrekte informationer om de varer og priser, der findes i netop hans forretningskæde. Administratoren servicerer Pristjek220, så der kan oprettes og fjernes forretninger, samt tilføjes nye varer. Baseret på disse tre brugere bliver Pristjek220 opdelt i to programmer; et program, Pristjek220 Forbruger, til forbrugeren og et fælles program, Pristjek220 Forretning, til både forretningsmanageren og administratoren. I Pristjek220 Forretning vil administratoren kunne benytte sig af sine funktionaliteter ved at logge ind med et administratorlogin, som han har.</w:t>
+      </w:r>
+    </w:p>
+    <w:p>
+      <w:r>
+        <w:t>I Pristjek220 Forretning kan forretningsmanageren logge ind med sit forretningsmanagerlogin, derefter har han mulighed for at tilføje og fjerne varer</w:t>
+      </w:r>
+      <w:r>
+        <w:t xml:space="preserve">, </w:t>
+      </w:r>
+      <w:r>
+        <w:t>samt ændre prisen på en vare</w:t>
+      </w:r>
+      <w:r>
+        <w:t>,</w:t>
+      </w:r>
+      <w:r>
+        <w:t xml:space="preserve"> fra den forretning, han styrer. Han vil samtidig blive bedt om at bekræfte sine valg, så sandsynligheden for, at han gør noget ved en fejl, er minimeret. Ved at forretningsmanageren holder informationerne om varerne fra hans butik opdaterede, holder han forbrugerne oplyste og giver dem de bedste vilkår for at få fuldt udbytte af Pristjek220. Administratoren kan i Pristjek220 Forretning logge ind med sit administratorlogin, hvorefter han kan tilføje en forretning med tilhørende forretningsmanager. Han kan også fjerne en forretning fra Pristjek220, samt en vare, såfremt der ikke længere er nogle forretninger, der fører varen.</w:t>
+      </w:r>
+    </w:p>
+    <w:p>
+      <w:pPr>
+        <w:keepNext/>
+        <w:jc w:val="center"/>
+      </w:pPr>
+      <w:r>
+        <w:rPr>
+          <w:noProof/>
+          <w:lang w:val="en-GB" w:eastAsia="en-GB"/>
+        </w:rPr>
+        <w:lastRenderedPageBreak/>
+        <w:drawing>
+          <wp:inline distT="0" distB="0" distL="0" distR="0" wp14:anchorId="353D8E95" wp14:editId="1593B24A">
+            <wp:extent cx="4805916" cy="3030124"/>
+            <wp:effectExtent l="57150" t="57150" r="109220" b="113665"/>
+            <wp:docPr id="7" name="Picture 7" descr="C:\Users\Mette\Downloads\Rige billeder for Pristjek220 - Rigt billede for opslag af vare.png"/>
+            <wp:cNvGraphicFramePr>
+              <a:graphicFrameLocks xmlns:a="http://schemas.openxmlformats.org/drawingml/2006/main" noChangeAspect="1"/>
+            </wp:cNvGraphicFramePr>
+            <a:graphic xmlns:a="http://schemas.openxmlformats.org/drawingml/2006/main">
+              <a:graphicData uri="http://schemas.openxmlformats.org/drawingml/2006/picture">
+                <pic:pic xmlns:pic="http://schemas.openxmlformats.org/drawingml/2006/picture">
+                  <pic:nvPicPr>
+                    <pic:cNvPr id="0" name="Picture 11" descr="C:\Users\Mette\Downloads\Rige billeder for Pristjek220 - Rigt billede for opslag af vare.png"/>
+                    <pic:cNvPicPr>
+                      <a:picLocks noChangeAspect="1" noChangeArrowheads="1"/>
+                    </pic:cNvPicPr>
+                  </pic:nvPicPr>
+                  <pic:blipFill rotWithShape="1">
+                    <a:blip r:embed="rId8" cstate="print">
+                      <a:extLst>
+                        <a:ext uri="{28A0092B-C50C-407E-A947-70E740481C1C}">
+                          <a14:useLocalDpi xmlns:a14="http://schemas.microsoft.com/office/drawing/2010/main" val="0"/>
+                        </a:ext>
+                      </a:extLst>
+                    </a:blip>
+                    <a:srcRect l="2725" t="8613" r="2475" b="3710"/>
+                    <a:stretch/>
+                  </pic:blipFill>
+                  <pic:spPr bwMode="auto">
+                    <a:xfrm>
+                      <a:off x="0" y="0"/>
+                      <a:ext cx="4825573" cy="3042518"/>
+                    </a:xfrm>
+                    <a:prstGeom prst="rect">
+                      <a:avLst/>
+                    </a:prstGeom>
+                    <a:noFill/>
+                    <a:ln>
+                      <a:solidFill>
+                        <a:schemeClr val="tx1"/>
+                      </a:solidFill>
+                    </a:ln>
+                    <a:effectLst>
+                      <a:outerShdw blurRad="50800" dist="38100" dir="2700000" algn="tl" rotWithShape="0">
+                        <a:prstClr val="black">
+                          <a:alpha val="40000"/>
+                        </a:prstClr>
+                      </a:outerShdw>
+                    </a:effectLst>
+                    <a:extLst>
+                      <a:ext uri="{53640926-AAD7-44D8-BBD7-CCE9431645EC}">
+                        <a14:shadowObscured xmlns:a14="http://schemas.microsoft.com/office/drawing/2010/main"/>
+                      </a:ext>
+                    </a:extLst>
+                  </pic:spPr>
+                </pic:pic>
+              </a:graphicData>
+            </a:graphic>
+          </wp:inline>
+        </w:drawing>
+      </w:r>
+    </w:p>
+    <w:p>
+      <w:pPr>
+        <w:pStyle w:val="Caption"/>
+        <w:jc w:val="center"/>
+      </w:pPr>
+      <w:bookmarkStart w:id="7" w:name="_Ref443516992"/>
+      <w:r>
+        <w:t xml:space="preserve">Figur </w:t>
+      </w:r>
+      <w:fldSimple w:instr=" SEQ Figur \* ARABIC ">
+        <w:r>
+          <w:rPr>
+            <w:noProof/>
+          </w:rPr>
+          <w:t>1</w:t>
+        </w:r>
+      </w:fldSimple>
+      <w:bookmarkEnd w:id="7"/>
+      <w:r>
+        <w:t>: Rigt billede over opslag af en vare i Pristjek220.</w:t>
+      </w:r>
+    </w:p>
+    <w:p>
+      <w:r>
+        <w:t xml:space="preserve">I Pristjek220 Forbruger er den grundlæggende funktionalitet, som forbrugeren har at kunne finde den billigste forretning for en vare. Han kan samtidig også se hvilke forretninger, der har varen, og hvad den koster de forskellige steder, når han søger efter en vare. Konceptet bag at slå en vare op i Pristjek220 er illustreret på </w:t>
+      </w:r>
+      <w:r>
+        <w:fldChar w:fldCharType="begin"/>
+      </w:r>
+      <w:r>
+        <w:instrText xml:space="preserve"> REF _Ref443516992 \h </w:instrText>
+      </w:r>
+      <w:r>
+        <w:fldChar w:fldCharType="separate"/>
+      </w:r>
+      <w:r>
+        <w:t xml:space="preserve">Figur </w:t>
+      </w:r>
+      <w:r>
+        <w:rPr>
+          <w:noProof/>
+        </w:rPr>
+        <w:t>1</w:t>
+      </w:r>
+      <w:r>
+        <w:fldChar w:fldCharType="end"/>
+      </w:r>
+      <w:r>
+        <w:t>. Det er denne grundidé, som resten af funktionaliteterne for Pristjek220 Forbruger bygger på. Når forbrugeren søger efter en vare i Pristjek220, vil han, så snart han har indtastet et bogstav, blive foreslået varer, der indeholder de bogstaver, han har indtastet for at effek</w:t>
+      </w:r>
+      <w:r>
+        <w:t>tivisere brugen af Pristjek220.</w:t>
+      </w:r>
+    </w:p>
+    <w:p>
+      <w:r>
+        <w:t>For at gøre Pristjek220 mere effektivt i forbindelse med forbrugerens indkøb kan han indtaste en indkøbsliste, og Pristjek220 vil så informere forbrugeren om, hvor varerne fra indkøbslisten kan findes billigst, samt hvad de koster. Her vil forbrugeren samtidig have mulighed for at se en sammenligning af, hvad det vil koste at købe alle varerne i én forretning i modsætning til at købe varerne, der hvor de er billigst. Forbrugeren vil ligeledes have mulighed for at kunne justere, hvor varerne skal købes, efter Pristjek220 er kommet med listen over, hvor det er billigst. Dette vil give forbrugeren mulighed for at vælge at flytte én enkelt vare på listen til en anden forretning, f.eks. i det tilfælde at han skal handle i tre forretninger, men kun skal have én vare i den ene forretning. Eftersom den generede indk</w:t>
+      </w:r>
+      <w:r>
+        <w:t>øbsliste kan give anledning til</w:t>
+      </w:r>
+      <w:r>
+        <w:t>,</w:t>
+      </w:r>
+      <w:r>
+        <w:t xml:space="preserve"> at der skal handles </w:t>
+      </w:r>
+      <w:r>
+        <w:t>i</w:t>
+      </w:r>
+      <w:r>
+        <w:t xml:space="preserve"> mange forskellige forretninger</w:t>
+      </w:r>
+      <w:r>
+        <w:t>,</w:t>
+      </w:r>
+      <w:r>
+        <w:t xml:space="preserve"> er det samtidig muligt</w:t>
+      </w:r>
+      <w:r>
+        <w:t>,</w:t>
+      </w:r>
+      <w:r>
+        <w:t xml:space="preserve"> at angive det højeste antal af forretninger man vil handle </w:t>
+      </w:r>
+      <w:r>
+        <w:t>i,</w:t>
+      </w:r>
+      <w:r>
+        <w:t xml:space="preserve"> og hvor langt væk man vil køre for at handle. </w:t>
+      </w:r>
+      <w:r>
+        <w:t>Yderligere kan det angives, hvis der er nogle forretninger, man ikke ønsker at handle i, samt om man f.eks. foretrækker økologiske varer. Når forbrugeren har fået genereret sin indkøbsliste af Pristjek220, som han vil have den, har han mulighed for at ændre den og derefter få den sendt til sin egen E-mail. Dette gør, at han kan tilg</w:t>
+      </w:r>
+      <w:r>
+        <w:t>å listen via hans mobiltelefon.</w:t>
+      </w:r>
+    </w:p>
+    <w:p>
+      <w:r>
+        <w:t>Når forbrugeren har fået sin genererede indkøbsliste, har han mulighed for at se den afstand, der skal tilbagelægges for at købe varerne i de forretninger, der er specificeret på indkøbslisten, samt en kørselsvejledning imellem dem. Han har samtidig mulighed for at få vist åbningstiderne for en forretning, så han derved nemmere kan planlægge sine indkøb.</w:t>
+      </w:r>
+    </w:p>
+    <w:p>
+      <w:r>
+        <w:t xml:space="preserve">Pristjek220 Forbruger vil yderligere have et afsnit til opskrifter. Her kan forbrugerne tilføje opskrifter, samt ændre og finde allerede eksisterende opskrifter. Der kan så vælges at tilføje alle ingredienserne fra en opskrift til ens indkøbsliste, hvorefter der, som tidligere beskrevet, kan genereres en indkøbsliste, så varerne kan handles billigst. Forbrugeren kan </w:t>
+      </w:r>
+      <w:r>
+        <w:lastRenderedPageBreak/>
+        <w:t>samtidig også oprette en madplan for en uge med opskrifter og generere en indkøbsliste ud fra det. I Pristjek220 Forretning er det administratoren, der kan fjerne opskrifter hvis dette ønskes.</w:t>
+      </w:r>
+    </w:p>
+    <w:p>
+      <w:r>
+        <w:t>Pristjek220 henvender sig til det moderne menneske, som er økonomisk anlagt og gerne vil spare penge, når der handles dagligvarer i hverdagen. Det henvender sig altså både til studerende uden mange penge på lommen, samt familier der ønsker at få mest muligt ud af deres penge.</w:t>
+      </w:r>
+    </w:p>
+    <w:p>
       <w:pPr>
         <w:pStyle w:val="Heading1"/>
       </w:pPr>
-      <w:bookmarkStart w:id="7" w:name="_Toc437416173"/>
-      <w:bookmarkStart w:id="8" w:name="_Toc448134855"/>
+      <w:bookmarkStart w:id="8" w:name="_Toc437416173"/>
+      <w:bookmarkStart w:id="9" w:name="_Toc448136461"/>
       <w:r>
         <w:t>Afgrænsning</w:t>
       </w:r>
-      <w:bookmarkEnd w:id="7"/>
       <w:bookmarkEnd w:id="8"/>
+      <w:bookmarkEnd w:id="9"/>
+    </w:p>
+    <w:p>
+      <w:r>
+        <w:t xml:space="preserve">Projektet er blevet afgrænset til, at det endelige produkt består af en ekstern database, så flere brugere kan tilgå de samme informationer. Databasen vil indeholde informationer omkring forretningerne og deres varesortiment, herunder åbningstider og priser. Databasens informationer kan tilgås gennem de to programmer, med tilhørende grafisk brugergrænseflade, som de forskellige brugere </w:t>
+      </w:r>
+      <w:r>
+        <w:t>af systemet kan interagere med.</w:t>
+      </w:r>
+    </w:p>
+    <w:p>
+      <w:r>
+        <w:t>Projektet er afgrænset således, at de vigtigste funktionaliteter for at få et funktionelt program er prioriteret højest. Herved opnås at få et basalt program, som der ville kunne udbygges på, med de funktionaliteter der ikke er implementeret. Dette vil helt konkret sige, at brugernes muligheder i det endelige produkt, der er udviklet, er afgrænset til de funktioner, der giver produktet mest værdi. De funktionaliteter, brugerne er afgrænset til at have, beskrives i det følgende.</w:t>
+      </w:r>
+    </w:p>
+    <w:p>
+      <w:r>
+        <w:t>Forbrugeren kan i Pristjek220 Forbruger finde den billigste forretning for en vare, samt indtaste en indkøbsliste med forskellige varer og få genereret, h</w:t>
+      </w:r>
+      <w:r>
+        <w:t>vor varerne kan købes billigst.</w:t>
+      </w:r>
+    </w:p>
+    <w:p>
+      <w:r>
+        <w:t>Forretningsmanageren kan tilføje varer med tilhørende priser til varesortimentet for hans forretning i Pristjek220 for at holde den opdateret.</w:t>
+      </w:r>
+    </w:p>
+    <w:p>
+      <w:r>
+        <w:t>Administratoren kan tilføje en ny forretning med tilhørende forretningsmanager.</w:t>
+      </w:r>
+    </w:p>
+    <w:p>
+      <w:r>
+        <w:t>Programmet vil køre som en computerapplikation, med mulighed for at sende indkøbslisten til brugerens E-mailindbakke. Eftersom størstedelen af mobiltelefoner understøtter E-mails vil det være let at medbringe indkøbslisten, når man handler. Programmet kommunikerer med databasen over internettet.</w:t>
+      </w:r>
+      <w:bookmarkStart w:id="10" w:name="_GoBack"/>
+      <w:bookmarkEnd w:id="10"/>
     </w:p>
     <w:p/>
     <w:p/>
-    <w:p/>
     <w:p>
       <w:r>
         <w:br w:type="page"/>
@@ -2505,14 +2820,14 @@
       <w:pPr>
         <w:pStyle w:val="Heading1"/>
       </w:pPr>
-      <w:bookmarkStart w:id="9" w:name="_Toc437416174"/>
-      <w:bookmarkStart w:id="10" w:name="_Toc448134856"/>
+      <w:bookmarkStart w:id="11" w:name="_Toc437416174"/>
+      <w:bookmarkStart w:id="12" w:name="_Toc448136462"/>
       <w:r>
         <w:lastRenderedPageBreak/>
         <w:t>Systembeskrivelse</w:t>
       </w:r>
-      <w:bookmarkEnd w:id="9"/>
-      <w:bookmarkEnd w:id="10"/>
+      <w:bookmarkEnd w:id="11"/>
+      <w:bookmarkEnd w:id="12"/>
     </w:p>
     <w:p>
       <w:r>
@@ -2526,19 +2841,19 @@
       <w:pPr>
         <w:pStyle w:val="Heading2"/>
       </w:pPr>
-      <w:bookmarkStart w:id="11" w:name="_Toc437416175"/>
-      <w:bookmarkStart w:id="12" w:name="_Toc448134857"/>
+      <w:bookmarkStart w:id="13" w:name="_Toc437416175"/>
+      <w:bookmarkStart w:id="14" w:name="_Toc448136463"/>
       <w:r>
         <w:t>Krav</w:t>
       </w:r>
-      <w:bookmarkEnd w:id="11"/>
+      <w:bookmarkEnd w:id="13"/>
       <w:r>
         <w:rPr>
           <w:rStyle w:val="FootnoteReference"/>
         </w:rPr>
         <w:footnoteReference w:id="1"/>
       </w:r>
-      <w:bookmarkEnd w:id="12"/>
+      <w:bookmarkEnd w:id="14"/>
     </w:p>
     <w:p>
       <w:pPr>
@@ -2547,46 +2862,46 @@
           <w:spacing w:val="5"/>
         </w:rPr>
       </w:pPr>
-      <w:bookmarkStart w:id="13" w:name="_Toc437416177"/>
+      <w:bookmarkStart w:id="15" w:name="_Toc437416177"/>
     </w:p>
     <w:p>
       <w:pPr>
         <w:pStyle w:val="Heading3"/>
       </w:pPr>
-      <w:bookmarkStart w:id="14" w:name="_Toc448134858"/>
+      <w:bookmarkStart w:id="16" w:name="_Toc448136464"/>
       <w:r>
         <w:t>Aktører</w:t>
       </w:r>
-      <w:bookmarkEnd w:id="14"/>
+      <w:bookmarkEnd w:id="16"/>
     </w:p>
     <w:p/>
     <w:p>
       <w:pPr>
         <w:pStyle w:val="Heading3"/>
       </w:pPr>
-      <w:bookmarkStart w:id="15" w:name="_Toc448134859"/>
+      <w:bookmarkStart w:id="17" w:name="_Toc448136465"/>
       <w:r>
         <w:t>User story</w:t>
       </w:r>
       <w:r>
         <w:t xml:space="preserve"> beskrivelse</w:t>
       </w:r>
-      <w:bookmarkEnd w:id="13"/>
+      <w:bookmarkEnd w:id="15"/>
       <w:r>
         <w:t>r</w:t>
       </w:r>
-      <w:bookmarkEnd w:id="15"/>
+      <w:bookmarkEnd w:id="17"/>
     </w:p>
     <w:p/>
     <w:p>
       <w:pPr>
         <w:pStyle w:val="Heading3"/>
       </w:pPr>
-      <w:bookmarkStart w:id="16" w:name="_Toc448134860"/>
+      <w:bookmarkStart w:id="18" w:name="_Toc448136466"/>
       <w:r>
         <w:t>Ikke funktionelle krav</w:t>
       </w:r>
-      <w:bookmarkEnd w:id="16"/>
+      <w:bookmarkEnd w:id="18"/>
     </w:p>
     <w:p>
       <w:pPr>
@@ -2604,29 +2919,29 @@
       <w:pPr>
         <w:pStyle w:val="Heading1"/>
       </w:pPr>
-      <w:bookmarkStart w:id="17" w:name="_Toc448134861"/>
+      <w:bookmarkStart w:id="19" w:name="_Toc448136467"/>
       <w:r>
         <w:t>Projektgennemførelse</w:t>
       </w:r>
-      <w:bookmarkEnd w:id="17"/>
+      <w:bookmarkEnd w:id="19"/>
     </w:p>
     <w:p>
       <w:r>
         <w:t>I dette afsnit vil der blive forklaret hvordan gruppen har gennemført projektet.</w:t>
       </w:r>
-      <w:bookmarkStart w:id="18" w:name="_Toc437416182"/>
+      <w:bookmarkStart w:id="20" w:name="_Toc437416182"/>
     </w:p>
     <w:p/>
     <w:p>
       <w:pPr>
         <w:pStyle w:val="Heading1"/>
       </w:pPr>
-      <w:bookmarkStart w:id="19" w:name="_Toc448134862"/>
-      <w:bookmarkEnd w:id="18"/>
+      <w:bookmarkStart w:id="21" w:name="_Toc448136468"/>
+      <w:bookmarkEnd w:id="20"/>
       <w:r>
         <w:t>Projektstyring</w:t>
       </w:r>
-      <w:bookmarkEnd w:id="19"/>
+      <w:bookmarkEnd w:id="21"/>
     </w:p>
     <w:p/>
     <w:p/>
@@ -2634,7 +2949,7 @@
       <w:pPr>
         <w:pStyle w:val="Heading1"/>
       </w:pPr>
-      <w:bookmarkStart w:id="20" w:name="_Toc448134863"/>
+      <w:bookmarkStart w:id="22" w:name="_Toc448136469"/>
       <w:r>
         <w:t>Systemarkitektur</w:t>
       </w:r>
@@ -2644,7 +2959,7 @@
         </w:rPr>
         <w:footnoteReference w:id="2"/>
       </w:r>
-      <w:bookmarkEnd w:id="20"/>
+      <w:bookmarkEnd w:id="22"/>
     </w:p>
     <w:p>
       <w:pPr>
@@ -2653,7 +2968,7 @@
           <w:spacing w:val="5"/>
         </w:rPr>
       </w:pPr>
-      <w:bookmarkStart w:id="21" w:name="_Toc437616724"/>
+      <w:bookmarkStart w:id="23" w:name="_Toc437616724"/>
     </w:p>
     <w:p>
       <w:pPr>
@@ -2672,33 +2987,30 @@
       <w:pPr>
         <w:pStyle w:val="Heading1"/>
       </w:pPr>
-      <w:bookmarkStart w:id="22" w:name="_Toc448134864"/>
+      <w:bookmarkStart w:id="24" w:name="_Toc448136470"/>
       <w:r>
         <w:lastRenderedPageBreak/>
         <w:t>Designovervejelser</w:t>
       </w:r>
-      <w:bookmarkEnd w:id="22"/>
       <w:r>
         <w:t xml:space="preserve"> og beslutninger</w:t>
       </w:r>
+      <w:bookmarkEnd w:id="24"/>
+    </w:p>
+    <w:p/>
+    <w:p>
+      <w:pPr>
+        <w:pStyle w:val="Heading1"/>
+      </w:pPr>
+      <w:bookmarkStart w:id="25" w:name="_Toc448136471"/>
+      <w:r>
+        <w:t>Pristjek220 Forbruger</w:t>
+      </w:r>
+      <w:bookmarkEnd w:id="25"/>
     </w:p>
     <w:p>
-      <w:bookmarkStart w:id="23" w:name="_GoBack"/>
+      <w:bookmarkStart w:id="26" w:name="_Toc437616735"/>
       <w:bookmarkEnd w:id="23"/>
-    </w:p>
-    <w:p>
-      <w:pPr>
-        <w:pStyle w:val="Heading1"/>
-      </w:pPr>
-      <w:bookmarkStart w:id="24" w:name="_Toc448134865"/>
-      <w:r>
-        <w:t>Pristjek220 Forbruger</w:t>
-      </w:r>
-      <w:bookmarkEnd w:id="24"/>
-    </w:p>
-    <w:p>
-      <w:bookmarkStart w:id="25" w:name="_Toc437616735"/>
-      <w:bookmarkEnd w:id="21"/>
     </w:p>
     <w:p>
       <w:pPr>
@@ -2707,14 +3019,14 @@
           <w:lang w:val="en-GB"/>
         </w:rPr>
       </w:pPr>
-      <w:bookmarkStart w:id="26" w:name="_Toc448134866"/>
+      <w:bookmarkStart w:id="27" w:name="_Toc448136472"/>
       <w:r>
         <w:rPr>
           <w:lang w:val="en-GB"/>
         </w:rPr>
         <w:t>Presentation Layer</w:t>
       </w:r>
-      <w:bookmarkEnd w:id="26"/>
+      <w:bookmarkEnd w:id="27"/>
     </w:p>
     <w:p>
       <w:pPr>
@@ -2730,14 +3042,14 @@
           <w:lang w:val="en-GB"/>
         </w:rPr>
       </w:pPr>
-      <w:bookmarkStart w:id="27" w:name="_Toc448134867"/>
+      <w:bookmarkStart w:id="28" w:name="_Toc448136473"/>
       <w:r>
         <w:rPr>
           <w:lang w:val="en-GB"/>
         </w:rPr>
         <w:t>Business Logic Layer</w:t>
       </w:r>
-      <w:bookmarkEnd w:id="27"/>
+      <w:bookmarkEnd w:id="28"/>
     </w:p>
     <w:p>
       <w:pPr>
@@ -2753,14 +3065,14 @@
           <w:lang w:val="en-GB"/>
         </w:rPr>
       </w:pPr>
-      <w:bookmarkStart w:id="28" w:name="_Toc448134868"/>
+      <w:bookmarkStart w:id="29" w:name="_Toc448136474"/>
       <w:r>
         <w:rPr>
           <w:lang w:val="en-GB"/>
         </w:rPr>
         <w:t>Data Access Layer</w:t>
       </w:r>
-      <w:bookmarkEnd w:id="28"/>
+      <w:bookmarkEnd w:id="29"/>
     </w:p>
     <w:p>
       <w:pPr>
@@ -2769,7 +3081,120 @@
         </w:rPr>
       </w:pPr>
     </w:p>
-    <w:bookmarkEnd w:id="25"/>
+    <w:bookmarkEnd w:id="26"/>
+    <w:p>
+      <w:pPr>
+        <w:rPr>
+          <w:smallCaps/>
+          <w:spacing w:val="5"/>
+          <w:sz w:val="32"/>
+          <w:szCs w:val="32"/>
+          <w:lang w:val="en-GB"/>
+        </w:rPr>
+      </w:pPr>
+      <w:r>
+        <w:rPr>
+          <w:lang w:val="en-GB"/>
+        </w:rPr>
+        <w:br w:type="page"/>
+      </w:r>
+    </w:p>
+    <w:p>
+      <w:pPr>
+        <w:pStyle w:val="Heading1"/>
+        <w:rPr>
+          <w:lang w:val="en-GB"/>
+        </w:rPr>
+      </w:pPr>
+      <w:bookmarkStart w:id="30" w:name="_Toc448136475"/>
+      <w:r>
+        <w:rPr>
+          <w:lang w:val="en-GB"/>
+        </w:rPr>
+        <w:lastRenderedPageBreak/>
+        <w:t xml:space="preserve">Pristjek220 </w:t>
+      </w:r>
+      <w:proofErr w:type="spellStart"/>
+      <w:r>
+        <w:rPr>
+          <w:lang w:val="en-GB"/>
+        </w:rPr>
+        <w:t>Forretning</w:t>
+      </w:r>
+      <w:bookmarkEnd w:id="30"/>
+      <w:proofErr w:type="spellEnd"/>
+    </w:p>
+    <w:p>
+      <w:pPr>
+        <w:rPr>
+          <w:lang w:val="en-GB"/>
+        </w:rPr>
+      </w:pPr>
+      <w:bookmarkStart w:id="31" w:name="_Toc437416208"/>
+      <w:bookmarkStart w:id="32" w:name="_Ref437889408"/>
+    </w:p>
+    <w:p>
+      <w:pPr>
+        <w:pStyle w:val="Heading2"/>
+        <w:rPr>
+          <w:lang w:val="en-GB"/>
+        </w:rPr>
+      </w:pPr>
+      <w:bookmarkStart w:id="33" w:name="_Toc448136476"/>
+      <w:r>
+        <w:rPr>
+          <w:lang w:val="en-GB"/>
+        </w:rPr>
+        <w:t>Presentation Layer</w:t>
+      </w:r>
+      <w:bookmarkEnd w:id="33"/>
+    </w:p>
+    <w:p>
+      <w:pPr>
+        <w:rPr>
+          <w:lang w:val="en-GB"/>
+        </w:rPr>
+      </w:pPr>
+    </w:p>
+    <w:p>
+      <w:pPr>
+        <w:pStyle w:val="Heading2"/>
+        <w:rPr>
+          <w:lang w:val="en-GB"/>
+        </w:rPr>
+      </w:pPr>
+      <w:bookmarkStart w:id="34" w:name="_Toc448136477"/>
+      <w:r>
+        <w:rPr>
+          <w:lang w:val="en-GB"/>
+        </w:rPr>
+        <w:t>Business Logic Layer</w:t>
+      </w:r>
+      <w:bookmarkEnd w:id="34"/>
+    </w:p>
+    <w:p>
+      <w:pPr>
+        <w:rPr>
+          <w:lang w:val="en-GB"/>
+        </w:rPr>
+      </w:pPr>
+    </w:p>
+    <w:p>
+      <w:pPr>
+        <w:pStyle w:val="Heading2"/>
+      </w:pPr>
+      <w:bookmarkStart w:id="35" w:name="_Toc448136478"/>
+      <w:r>
+        <w:t xml:space="preserve">Data Access </w:t>
+      </w:r>
+      <w:proofErr w:type="spellStart"/>
+      <w:r>
+        <w:t>Layer</w:t>
+      </w:r>
+      <w:bookmarkEnd w:id="35"/>
+      <w:proofErr w:type="spellEnd"/>
+    </w:p>
+    <w:p/>
     <w:p>
       <w:pPr>
         <w:rPr>
@@ -2779,6 +3204,7 @@
           <w:szCs w:val="32"/>
         </w:rPr>
       </w:pPr>
+      <w:bookmarkStart w:id="36" w:name="_Ref437987304"/>
       <w:r>
         <w:br w:type="page"/>
       </w:r>
@@ -2787,129 +3213,14 @@
       <w:pPr>
         <w:pStyle w:val="Heading1"/>
       </w:pPr>
-      <w:bookmarkStart w:id="29" w:name="_Toc448134869"/>
-      <w:r>
-        <w:lastRenderedPageBreak/>
-        <w:t>Pristjek220 Forretning</w:t>
-      </w:r>
-      <w:bookmarkEnd w:id="29"/>
-    </w:p>
-    <w:p>
-      <w:bookmarkStart w:id="30" w:name="_Toc437416208"/>
-      <w:bookmarkStart w:id="31" w:name="_Ref437889408"/>
-    </w:p>
-    <w:p>
-      <w:pPr>
-        <w:pStyle w:val="Heading2"/>
-        <w:rPr>
-          <w:lang w:val="en-GB"/>
-        </w:rPr>
-      </w:pPr>
-      <w:bookmarkStart w:id="32" w:name="_Toc448134870"/>
-      <w:r>
-        <w:rPr>
-          <w:lang w:val="en-GB"/>
-        </w:rPr>
-        <w:t>Presentation Layer</w:t>
-      </w:r>
-      <w:bookmarkEnd w:id="32"/>
-    </w:p>
-    <w:p>
-      <w:pPr>
-        <w:rPr>
-          <w:lang w:val="en-GB"/>
-        </w:rPr>
-      </w:pPr>
-    </w:p>
-    <w:p>
-      <w:pPr>
-        <w:pStyle w:val="Heading2"/>
-        <w:rPr>
-          <w:lang w:val="en-GB"/>
-        </w:rPr>
-      </w:pPr>
-      <w:bookmarkStart w:id="33" w:name="_Toc448134871"/>
-      <w:r>
-        <w:rPr>
-          <w:lang w:val="en-GB"/>
-        </w:rPr>
-        <w:t>Business Logic Layer</w:t>
-      </w:r>
-      <w:bookmarkEnd w:id="33"/>
-    </w:p>
-    <w:p>
-      <w:pPr>
-        <w:rPr>
-          <w:lang w:val="en-GB"/>
-        </w:rPr>
-      </w:pPr>
-    </w:p>
-    <w:p>
-      <w:pPr>
-        <w:pStyle w:val="Heading2"/>
-        <w:rPr>
-          <w:lang w:val="en-GB"/>
-        </w:rPr>
-      </w:pPr>
-      <w:bookmarkStart w:id="34" w:name="_Toc448134872"/>
-      <w:r>
-        <w:rPr>
-          <w:lang w:val="en-GB"/>
-        </w:rPr>
-        <w:t>Data Access Layer</w:t>
-      </w:r>
-      <w:bookmarkEnd w:id="34"/>
-    </w:p>
-    <w:p>
-      <w:pPr>
-        <w:rPr>
-          <w:lang w:val="en-GB"/>
-        </w:rPr>
-      </w:pPr>
-    </w:p>
-    <w:p>
-      <w:pPr>
-        <w:rPr>
-          <w:smallCaps/>
-          <w:spacing w:val="5"/>
-          <w:sz w:val="32"/>
-          <w:szCs w:val="32"/>
-        </w:rPr>
-      </w:pPr>
-      <w:bookmarkStart w:id="35" w:name="_Ref437987304"/>
-      <w:r>
-        <w:br w:type="page"/>
-      </w:r>
-    </w:p>
-    <w:p>
-      <w:pPr>
-        <w:pStyle w:val="Heading1"/>
-      </w:pPr>
-      <w:bookmarkStart w:id="36" w:name="_Toc448134873"/>
+      <w:bookmarkStart w:id="37" w:name="_Toc448136479"/>
       <w:r>
         <w:lastRenderedPageBreak/>
         <w:t>Resultater og diskussion</w:t>
       </w:r>
-      <w:bookmarkEnd w:id="30"/>
       <w:bookmarkEnd w:id="31"/>
-      <w:bookmarkEnd w:id="35"/>
+      <w:bookmarkEnd w:id="32"/>
       <w:bookmarkEnd w:id="36"/>
-    </w:p>
-    <w:p/>
-    <w:p>
-      <w:pPr>
-        <w:pStyle w:val="Heading1"/>
-      </w:pPr>
-      <w:bookmarkStart w:id="37" w:name="_Toc448134874"/>
-      <w:r>
-        <w:t>Fremtidig</w:t>
-      </w:r>
-      <w:r>
-        <w:t>t</w:t>
-      </w:r>
-      <w:r>
-        <w:t xml:space="preserve"> arbejde</w:t>
-      </w:r>
       <w:bookmarkEnd w:id="37"/>
     </w:p>
     <w:p/>
@@ -2917,9 +3228,15 @@
       <w:pPr>
         <w:pStyle w:val="Heading1"/>
       </w:pPr>
-      <w:bookmarkStart w:id="38" w:name="_Toc448134875"/>
-      <w:r>
-        <w:t>Konklusion</w:t>
+      <w:bookmarkStart w:id="38" w:name="_Toc448136480"/>
+      <w:r>
+        <w:t>Fremtidig</w:t>
+      </w:r>
+      <w:r>
+        <w:t>t</w:t>
+      </w:r>
+      <w:r>
+        <w:t xml:space="preserve"> arbejde</w:t>
       </w:r>
       <w:bookmarkEnd w:id="38"/>
     </w:p>
@@ -2928,11 +3245,22 @@
       <w:pPr>
         <w:pStyle w:val="Heading1"/>
       </w:pPr>
-      <w:bookmarkStart w:id="39" w:name="_Toc448134876"/>
+      <w:bookmarkStart w:id="39" w:name="_Toc448136481"/>
+      <w:r>
+        <w:t>Konklusion</w:t>
+      </w:r>
+      <w:bookmarkEnd w:id="39"/>
+    </w:p>
+    <w:p/>
+    <w:p>
+      <w:pPr>
+        <w:pStyle w:val="Heading1"/>
+      </w:pPr>
+      <w:bookmarkStart w:id="40" w:name="_Toc448136482"/>
       <w:r>
         <w:t>Referencer</w:t>
       </w:r>
-      <w:bookmarkEnd w:id="39"/>
+      <w:bookmarkEnd w:id="40"/>
     </w:p>
     <w:p>
       <w:pPr>
@@ -2952,6 +3280,23 @@
         </w:rPr>
         <w:br w:type="page"/>
       </w:r>
+    </w:p>
+    <w:p>
+      <w:pPr>
+        <w:pStyle w:val="Heading1"/>
+        <w:rPr>
+          <w:shd w:val="clear" w:color="auto" w:fill="FEFEFE"/>
+        </w:rPr>
+      </w:pPr>
+      <w:bookmarkStart w:id="41" w:name="_Toc448136483"/>
+      <w:r>
+        <w:rPr>
+          <w:shd w:val="clear" w:color="auto" w:fill="FEFEFE"/>
+        </w:rPr>
+        <w:lastRenderedPageBreak/>
+        <w:t>Underskrifter</w:t>
+      </w:r>
+      <w:bookmarkEnd w:id="41"/>
     </w:p>
     <w:sdt>
       <w:sdtPr>
@@ -3093,7 +3438,7 @@
                                     <a:chExt cx="4767840" cy="1081440"/>
                                   </a:xfrm>
                                 </wpg:grpSpPr>
-                                <w14:contentPart bwMode="auto" r:id="rId8">
+                                <w14:contentPart bwMode="auto" r:id="rId9">
                                   <w14:nvContentPartPr>
                                     <w14:cNvPr id="42" name="Ink 42"/>
                                     <w14:cNvContentPartPr/>
@@ -3103,7 +3448,7 @@
                                     <a:ext cx="4767840" cy="1081440"/>
                                   </w14:xfrm>
                                 </w14:contentPart>
-                                <w14:contentPart bwMode="auto" r:id="rId9">
+                                <w14:contentPart bwMode="auto" r:id="rId10">
                                   <w14:nvContentPartPr>
                                     <w14:cNvPr id="44" name="Ink 44"/>
                                     <w14:cNvContentPartPr/>
@@ -4325,8 +4670,7 @@
     <w:sectPr>
       <w:headerReference w:type="default" r:id="rId152"/>
       <w:footerReference w:type="default" r:id="rId153"/>
-      <w:headerReference w:type="first" r:id="rId154"/>
-      <w:footerReference w:type="first" r:id="rId155"/>
+      <w:footerReference w:type="first" r:id="rId154"/>
       <w:pgSz w:w="11906" w:h="16838"/>
       <w:pgMar w:top="1701" w:right="1134" w:bottom="1701" w:left="1134" w:header="708" w:footer="708" w:gutter="0"/>
       <w:pgNumType w:start="0"/>
@@ -4373,6 +4717,7 @@
         <w:docPartUnique/>
       </w:docPartObj>
     </w:sdtPr>
+    <w:sdtEndPr/>
     <w:sdtContent>
       <w:sdt>
         <w:sdtPr>
@@ -4382,6 +4727,7 @@
             <w:docPartUnique/>
           </w:docPartObj>
         </w:sdtPr>
+        <w:sdtEndPr/>
         <w:sdtContent>
           <w:p>
             <w:pPr>
@@ -4422,7 +4768,7 @@
                 <w:bCs/>
                 <w:noProof/>
               </w:rPr>
-              <w:t>8</w:t>
+              <w:t>10</w:t>
             </w:r>
             <w:r>
               <w:rPr>
@@ -4467,7 +4813,7 @@
                 <w:bCs/>
                 <w:noProof/>
               </w:rPr>
-              <w:t>8</w:t>
+              <w:t>10</w:t>
             </w:r>
             <w:r>
               <w:rPr>
@@ -4699,114 +5045,6 @@
     </w:r>
     <w:r>
       <w:t>6</w:t>
-    </w:r>
-  </w:p>
-  <w:p>
-    <w:pPr>
-      <w:pStyle w:val="Header"/>
-    </w:pPr>
-  </w:p>
-</w:hdr>
-</file>
-
-<file path=word/header2.xml><?xml version="1.0" encoding="utf-8"?>
-<w:hdr xmlns:wpc="http://schemas.microsoft.com/office/word/2010/wordprocessingCanvas" xmlns:mc="http://schemas.openxmlformats.org/markup-compatibility/2006" xmlns:o="urn:schemas-microsoft-com:office:office" xmlns:r="http://schemas.openxmlformats.org/officeDocument/2006/relationships" xmlns:m="http://schemas.openxmlformats.org/officeDocument/2006/math" xmlns:v="urn:schemas-microsoft-com:vml" xmlns:wp14="http://schemas.microsoft.com/office/word/2010/wordprocessingDrawing" xmlns:wp="http://schemas.openxmlformats.org/drawingml/2006/wordprocessingDrawing" xmlns:w10="urn:schemas-microsoft-com:office:word" xmlns:w="http://schemas.openxmlformats.org/wordprocessingml/2006/main" xmlns:w14="http://schemas.microsoft.com/office/word/2010/wordml" xmlns:w15="http://schemas.microsoft.com/office/word/2012/wordml" xmlns:wpg="http://schemas.microsoft.com/office/word/2010/wordprocessingGroup" xmlns:wpi="http://schemas.microsoft.com/office/word/2010/wordprocessingInk" xmlns:wne="http://schemas.microsoft.com/office/word/2006/wordml" xmlns:wps="http://schemas.microsoft.com/office/word/2010/wordprocessingShape" mc:Ignorable="w14 w15 wp14">
-  <w:p>
-    <w:pPr>
-      <w:pStyle w:val="Header"/>
-      <w:ind w:firstLine="1304"/>
-    </w:pPr>
-    <w:r>
-      <w:rPr>
-        <w:rFonts w:ascii="Eurostile ExtendedTwo" w:hAnsi="Eurostile ExtendedTwo" w:cs="Arial"/>
-        <w:noProof/>
-        <w:sz w:val="40"/>
-        <w:szCs w:val="40"/>
-        <w:lang w:val="en-GB" w:eastAsia="en-GB"/>
-      </w:rPr>
-      <w:drawing>
-        <wp:anchor distT="0" distB="0" distL="114300" distR="114300" simplePos="0" relativeHeight="251665408" behindDoc="0" locked="0" layoutInCell="1" allowOverlap="1" wp14:anchorId="2C5B5F9B" wp14:editId="486F98A5">
-          <wp:simplePos x="0" y="0"/>
-          <wp:positionH relativeFrom="column">
-            <wp:posOffset>-310515</wp:posOffset>
-          </wp:positionH>
-          <wp:positionV relativeFrom="paragraph">
-            <wp:posOffset>-60325</wp:posOffset>
-          </wp:positionV>
-          <wp:extent cx="1800225" cy="499745"/>
-          <wp:effectExtent l="0" t="0" r="9525" b="0"/>
-          <wp:wrapSquare wrapText="bothSides"/>
-          <wp:docPr id="92" name="Picture 92"/>
-          <wp:cNvGraphicFramePr>
-            <a:graphicFrameLocks xmlns:a="http://schemas.openxmlformats.org/drawingml/2006/main" noChangeAspect="1"/>
-          </wp:cNvGraphicFramePr>
-          <a:graphic xmlns:a="http://schemas.openxmlformats.org/drawingml/2006/main">
-            <a:graphicData uri="http://schemas.openxmlformats.org/drawingml/2006/picture">
-              <pic:pic xmlns:pic="http://schemas.openxmlformats.org/drawingml/2006/picture">
-                <pic:nvPicPr>
-                  <pic:cNvPr id="0" name="au-ingenioerhoejskolen_da.jpg"/>
-                  <pic:cNvPicPr/>
-                </pic:nvPicPr>
-                <pic:blipFill rotWithShape="1">
-                  <a:blip r:embed="rId1" cstate="print">
-                    <a:extLst>
-                      <a:ext uri="{28A0092B-C50C-407E-A947-70E740481C1C}">
-                        <a14:useLocalDpi xmlns:a14="http://schemas.microsoft.com/office/drawing/2010/main" val="0"/>
-                      </a:ext>
-                    </a:extLst>
-                  </a:blip>
-                  <a:srcRect r="32177"/>
-                  <a:stretch/>
-                </pic:blipFill>
-                <pic:spPr bwMode="auto">
-                  <a:xfrm>
-                    <a:off x="0" y="0"/>
-                    <a:ext cx="1800225" cy="499745"/>
-                  </a:xfrm>
-                  <a:prstGeom prst="rect">
-                    <a:avLst/>
-                  </a:prstGeom>
-                  <a:ln>
-                    <a:noFill/>
-                  </a:ln>
-                  <a:extLst>
-                    <a:ext uri="{53640926-AAD7-44D8-BBD7-CCE9431645EC}">
-                      <a14:shadowObscured xmlns:a14="http://schemas.microsoft.com/office/drawing/2010/main"/>
-                    </a:ext>
-                  </a:extLst>
-                </pic:spPr>
-              </pic:pic>
-            </a:graphicData>
-          </a:graphic>
-          <wp14:sizeRelH relativeFrom="margin">
-            <wp14:pctWidth>0</wp14:pctWidth>
-          </wp14:sizeRelH>
-        </wp:anchor>
-      </w:drawing>
-    </w:r>
-    <w:r>
-      <w:t>3. Semesterprojekt</w:t>
-    </w:r>
-    <w:r>
-      <w:tab/>
-      <w:t>Gruppe 11</w:t>
-    </w:r>
-  </w:p>
-  <w:p>
-    <w:pPr>
-      <w:pStyle w:val="Header"/>
-      <w:tabs>
-        <w:tab w:val="clear" w:pos="4819"/>
-        <w:tab w:val="center" w:pos="4678"/>
-      </w:tabs>
-    </w:pPr>
-    <w:r>
-      <w:tab/>
-      <w:t>Babyalarm</w:t>
-    </w:r>
-    <w:r>
-      <w:tab/>
-      <w:t>16-12-2015</w:t>
     </w:r>
   </w:p>
   <w:p>
@@ -8491,7 +8729,7 @@
 </file>
 
 <file path=customXml/itemProps1.xml><?xml version="1.0" encoding="utf-8"?>
-<ds:datastoreItem xmlns:ds="http://schemas.openxmlformats.org/officeDocument/2006/customXml" ds:itemID="{46772605-AD42-4B5D-A93D-5E976D757FFC}">
+<ds:datastoreItem xmlns:ds="http://schemas.openxmlformats.org/officeDocument/2006/customXml" ds:itemID="{BD0CF9C1-B09E-4D5E-86A7-498FC6DF853D}">
   <ds:schemaRefs>
     <ds:schemaRef ds:uri="http://schemas.openxmlformats.org/officeDocument/2006/bibliography"/>
   </ds:schemaRefs>

</xml_diff>

<commit_message>
Indsat ting i rapport
</commit_message>
<xml_diff>
--- a/Rapport/Projektrapport.docx
+++ b/Rapport/Projektrapport.docx
@@ -353,42 +353,12 @@
           <w:lang w:val="en-US"/>
         </w:rPr>
       </w:pPr>
-      <w:proofErr w:type="spellStart"/>
       <w:r>
         <w:rPr>
           <w:lang w:val="en-US"/>
         </w:rPr>
-        <w:t>Resumé</w:t>
-      </w:r>
-      <w:proofErr w:type="spellEnd"/>
-      <w:r>
-        <w:rPr>
-          <w:lang w:val="en-US"/>
-        </w:rPr>
-        <w:t xml:space="preserve"> </w:t>
-      </w:r>
-      <w:proofErr w:type="spellStart"/>
-      <w:r>
-        <w:rPr>
-          <w:lang w:val="en-US"/>
-        </w:rPr>
-        <w:t>på</w:t>
-      </w:r>
-      <w:proofErr w:type="spellEnd"/>
-      <w:r>
-        <w:rPr>
-          <w:lang w:val="en-US"/>
-        </w:rPr>
-        <w:t xml:space="preserve"> </w:t>
-      </w:r>
-      <w:proofErr w:type="spellStart"/>
-      <w:r>
-        <w:rPr>
-          <w:lang w:val="en-US"/>
-        </w:rPr>
-        <w:t>engelsk</w:t>
-      </w:r>
-      <w:proofErr w:type="spellEnd"/>
+        <w:t>Resumé på engelsk</w:t>
+      </w:r>
     </w:p>
     <w:p>
       <w:pPr>
@@ -1081,7 +1051,7 @@
                 <w:noProof/>
                 <w:webHidden/>
               </w:rPr>
-              <w:t>6</w:t>
+              <w:t>7</w:t>
             </w:r>
             <w:r>
               <w:rPr>
@@ -1153,7 +1123,7 @@
                 <w:noProof/>
                 <w:webHidden/>
               </w:rPr>
-              <w:t>6</w:t>
+              <w:t>7</w:t>
             </w:r>
             <w:r>
               <w:rPr>
@@ -1225,7 +1195,7 @@
                 <w:noProof/>
                 <w:webHidden/>
               </w:rPr>
-              <w:t>6</w:t>
+              <w:t>7</w:t>
             </w:r>
             <w:r>
               <w:rPr>
@@ -1297,7 +1267,7 @@
                 <w:noProof/>
                 <w:webHidden/>
               </w:rPr>
-              <w:t>6</w:t>
+              <w:t>7</w:t>
             </w:r>
             <w:r>
               <w:rPr>
@@ -1369,7 +1339,7 @@
                 <w:noProof/>
                 <w:webHidden/>
               </w:rPr>
-              <w:t>6</w:t>
+              <w:t>8</w:t>
             </w:r>
             <w:r>
               <w:rPr>
@@ -1441,7 +1411,7 @@
                 <w:noProof/>
                 <w:webHidden/>
               </w:rPr>
-              <w:t>6</w:t>
+              <w:t>8</w:t>
             </w:r>
             <w:r>
               <w:rPr>
@@ -1513,7 +1483,7 @@
                 <w:noProof/>
                 <w:webHidden/>
               </w:rPr>
-              <w:t>7</w:t>
+              <w:t>10</w:t>
             </w:r>
             <w:r>
               <w:rPr>
@@ -1585,7 +1555,7 @@
                 <w:noProof/>
                 <w:webHidden/>
               </w:rPr>
-              <w:t>7</w:t>
+              <w:t>14</w:t>
             </w:r>
             <w:r>
               <w:rPr>
@@ -1658,7 +1628,7 @@
                 <w:noProof/>
                 <w:webHidden/>
               </w:rPr>
-              <w:t>7</w:t>
+              <w:t>14</w:t>
             </w:r>
             <w:r>
               <w:rPr>
@@ -1731,7 +1701,7 @@
                 <w:noProof/>
                 <w:webHidden/>
               </w:rPr>
-              <w:t>7</w:t>
+              <w:t>14</w:t>
             </w:r>
             <w:r>
               <w:rPr>
@@ -1804,7 +1774,7 @@
                 <w:noProof/>
                 <w:webHidden/>
               </w:rPr>
-              <w:t>7</w:t>
+              <w:t>14</w:t>
             </w:r>
             <w:r>
               <w:rPr>
@@ -1877,7 +1847,7 @@
                 <w:noProof/>
                 <w:webHidden/>
               </w:rPr>
-              <w:t>8</w:t>
+              <w:t>15</w:t>
             </w:r>
             <w:r>
               <w:rPr>
@@ -1950,7 +1920,7 @@
                 <w:noProof/>
                 <w:webHidden/>
               </w:rPr>
-              <w:t>8</w:t>
+              <w:t>15</w:t>
             </w:r>
             <w:r>
               <w:rPr>
@@ -2023,7 +1993,7 @@
                 <w:noProof/>
                 <w:webHidden/>
               </w:rPr>
-              <w:t>8</w:t>
+              <w:t>15</w:t>
             </w:r>
             <w:r>
               <w:rPr>
@@ -2095,7 +2065,7 @@
                 <w:noProof/>
                 <w:webHidden/>
               </w:rPr>
-              <w:t>8</w:t>
+              <w:t>15</w:t>
             </w:r>
             <w:r>
               <w:rPr>
@@ -2167,7 +2137,7 @@
                 <w:noProof/>
                 <w:webHidden/>
               </w:rPr>
-              <w:t>9</w:t>
+              <w:t>16</w:t>
             </w:r>
             <w:r>
               <w:rPr>
@@ -2239,7 +2209,7 @@
                 <w:noProof/>
                 <w:webHidden/>
               </w:rPr>
-              <w:t>9</w:t>
+              <w:t>16</w:t>
             </w:r>
             <w:r>
               <w:rPr>
@@ -2311,7 +2281,7 @@
                 <w:noProof/>
                 <w:webHidden/>
               </w:rPr>
-              <w:t>9</w:t>
+              <w:t>16</w:t>
             </w:r>
             <w:r>
               <w:rPr>
@@ -2383,7 +2353,7 @@
                 <w:noProof/>
                 <w:webHidden/>
               </w:rPr>
-              <w:t>9</w:t>
+              <w:t>16</w:t>
             </w:r>
             <w:r>
               <w:rPr>
@@ -2456,7 +2426,7 @@
                 <w:noProof/>
                 <w:webHidden/>
               </w:rPr>
-              <w:t>10</w:t>
+              <w:t>17</w:t>
             </w:r>
             <w:r>
               <w:rPr>
@@ -2554,16 +2524,22 @@
     </w:p>
     <w:p>
       <w:r>
-        <w:t>I Pristjek220 Forretning kan forretningsmanageren logge ind med sit forretningsmanagerlogin, derefter har han mulighed for at tilføje og fjerne varer</w:t>
-      </w:r>
-      <w:r>
-        <w:t xml:space="preserve">, </w:t>
-      </w:r>
-      <w:r>
-        <w:t>samt ændre prisen på en vare</w:t>
-      </w:r>
-      <w:r>
-        <w:t>,</w:t>
+        <w:t>I Pristjek220 Forretning kan forretningsmanageren logge ind med sit forretningsmanagerlogin</w:t>
+      </w:r>
+      <w:r>
+        <w:t>.</w:t>
+      </w:r>
+      <w:r>
+        <w:t xml:space="preserve"> </w:t>
+      </w:r>
+      <w:r>
+        <w:t>D</w:t>
+      </w:r>
+      <w:r>
+        <w:t>erefter har han mulighed for at tilføje og fjerne varer</w:t>
+      </w:r>
+      <w:r>
+        <w:t>, samt ændre prisen på en vare,</w:t>
       </w:r>
       <w:r>
         <w:t xml:space="preserve"> fra den forretning, han styrer. Han vil samtidig blive bedt om at bekræfte sine valg, så sandsynligheden for, at han gør noget ved en fejl, er minimeret. Ved at forretningsmanageren holder informationerne om varerne fra hans butik opdaterede, holder han forbrugerne oplyste og giver dem de bedste vilkår for at få fuldt udbytte af Pristjek220. Administratoren kan i Pristjek220 Forretning logge ind med sit administratorlogin, hvorefter han kan tilføje en forretning med tilhørende forretningsmanager. Han kan også fjerne en forretning fra Pristjek220, samt en vare, såfremt der ikke længere er nogle forretninger, der fører varen.</w:t>
@@ -2806,8 +2782,6 @@
       <w:r>
         <w:t>Programmet vil køre som en computerapplikation, med mulighed for at sende indkøbslisten til brugerens E-mailindbakke. Eftersom størstedelen af mobiltelefoner understøtter E-mails vil det være let at medbringe indkøbslisten, når man handler. Programmet kommunikerer med databasen over internettet.</w:t>
       </w:r>
-      <w:bookmarkStart w:id="10" w:name="_GoBack"/>
-      <w:bookmarkEnd w:id="10"/>
     </w:p>
     <w:p/>
     <w:p/>
@@ -2820,88 +2794,112 @@
       <w:pPr>
         <w:pStyle w:val="Heading1"/>
       </w:pPr>
-      <w:bookmarkStart w:id="11" w:name="_Toc437416174"/>
-      <w:bookmarkStart w:id="12" w:name="_Toc448136462"/>
+      <w:bookmarkStart w:id="10" w:name="_Toc437416174"/>
+      <w:bookmarkStart w:id="11" w:name="_Toc448136462"/>
       <w:r>
         <w:lastRenderedPageBreak/>
         <w:t>Systembeskrivelse</w:t>
       </w:r>
+      <w:bookmarkEnd w:id="10"/>
       <w:bookmarkEnd w:id="11"/>
+    </w:p>
+    <w:p>
+      <w:r>
+        <w:t xml:space="preserve">Kort beskrivelse af systemet </w:t>
+      </w:r>
+      <w:r>
+        <w:t>med et eller andet fint billede.</w:t>
+      </w:r>
+    </w:p>
+    <w:p>
+      <w:pPr>
+        <w:pStyle w:val="Heading2"/>
+      </w:pPr>
+      <w:bookmarkStart w:id="12" w:name="_Toc437416175"/>
+      <w:bookmarkStart w:id="13" w:name="_Toc448136463"/>
+      <w:r>
+        <w:t>Krav</w:t>
+      </w:r>
       <w:bookmarkEnd w:id="12"/>
-    </w:p>
-    <w:p>
-      <w:r>
-        <w:t xml:space="preserve">Kort beskrivelse af systemet med et eller andet fint billede </w:t>
-      </w:r>
-      <w:r>
-        <w:sym w:font="Wingdings" w:char="F04A"/>
-      </w:r>
-    </w:p>
-    <w:p>
-      <w:pPr>
-        <w:pStyle w:val="Heading2"/>
-      </w:pPr>
-      <w:bookmarkStart w:id="13" w:name="_Toc437416175"/>
-      <w:bookmarkStart w:id="14" w:name="_Toc448136463"/>
-      <w:r>
-        <w:t>Krav</w:t>
-      </w:r>
-      <w:bookmarkEnd w:id="13"/>
       <w:r>
         <w:rPr>
           <w:rStyle w:val="FootnoteReference"/>
         </w:rPr>
         <w:footnoteReference w:id="1"/>
       </w:r>
+      <w:bookmarkEnd w:id="13"/>
+    </w:p>
+    <w:p>
+      <w:pPr>
+        <w:pStyle w:val="Heading3"/>
+      </w:pPr>
+      <w:bookmarkStart w:id="14" w:name="_Toc437416177"/>
+      <w:r>
+        <w:t>Valg af user stories</w:t>
+      </w:r>
+    </w:p>
+    <w:p>
+      <w:r>
+        <w:t>Da der skulle opbygges en kravspecifikation, blev der lavet nogle overvejelser omkring, hvordan de funktionelle krav skulle opbygges. Her var der tidligere arbejdet med use cases, men til introduktionen af semesterprojektet blev der nævnt, at der alternativt kunne benyttes user stories. Det blev derfor undersøgt, hvad forskellen på use cases og user stories var, for at kunne tage en beslutning omkring, hvilken af de to metoder gruppen følte, der passede bedst til dette projekt.</w:t>
+      </w:r>
+    </w:p>
+    <w:p>
+      <w:r>
+        <w:t>En user story beskriver et behov, som en bruger af systemet har. Det er altså derved en funktionalitet, der har værdi for brugeren, der beskrives her. Derfor skrives en user story også fra brugerens synspunkt og i et sprog, som en bruger ville benytte, og er derfor ikke fyldt med en masse tekniske termer. De er meget simpelt opbygget med en titel først, der kort fortæller, hvilken user story der er tale om. Herefter følger en kort beskrivelse, hvor behovet beskrives, gennem den handling det ønskes muligt at udføre, samt det mål der er med handlingen. Endeligt bliver der opstillet et sæt accepteringskriterier, som skal være opfyldt, for at user storien er godkendt, og behovet er imødekommet. User stories er derved meget løst beskrevne uden et højt detaljeringsniveau. Når en user story skal implementeres, ligger der herved en del indledende arbejde, idet der hertil hører en diskussion med kunden om, hvad der ønskes af den specifikke user story, samt hvilke ting der kan være problematiske, eller som ellers skal overvejes. Det er altså under denne diskussion, at detaljerne omkring implementeringen af user storien kommer på plads. Dette gør også, at kunden kan have ændret sin mening omkring, hvordan en user story skal implementeres på baggrund af ideer eller tanker, han har gjort sig efter at have set de allerede implementerede user stories, uden at der er en masse ting, der skal laves om. Kunden har derved bedre mulighed for, at ende ud med det produkt han egentlig gerne ville have.</w:t>
+      </w:r>
+    </w:p>
+    <w:p>
+      <w:r>
+        <w:t>En use case beskriver opførslen af systemet for at imødekomme et behov. Den er mere kompleks og skrives af udvikleren i samarbejde med brugeren af systemet. Use cases stræber efter at være komplette, og de har derved en høj detaljeringsgrad fra starten af. Der forsøges herved også at afdække alle relevante undtagelser fra hovedforløbet i use casen. Use casen er bygget op således at alle rammer omkring use casen først angives, såsom målet, initieringen af den, aktører, referencer, samtidige forekomster, forudsætninger og resultatet af use casen. Efterfølgende præsenteres hovedscenariet, som er opstillet i punktform, hvor alle trinene der skal gennemføres, for at nå fra initieringen til målet, er angivet. Endeligt følger alle undtagelser fra hovedscenariet, og disse er ligeledes opgivet i punktform, med de trin der skal gennemføres. Meget af arbejdet i forbindelse med use cases ligger i starten, når der defineres krav, da de er så detaljerede. Det er altså i starten, at udvikleren sammen med brugeren afdækker kravene og detaljerne omkring, hvordan systemet skal opføre sig for at imødekomme disse krav.</w:t>
+      </w:r>
+    </w:p>
+    <w:p>
+      <w:r>
+        <w:t xml:space="preserve">Idet use cases er mere detaljerede fra starten, mens user stories først fastlægger detaljer under diskussionen inden implementeringen, egner user stories sig bedre til en agil og iterativ udvikling. Det passer derved godt til vores semesterprojekt, da viden omkring detaljerne først behøves at klarlægges lige inden implementeringen. Meget detaljerede use cases i starten af projektet kan her indebære en masse spildt arbejde, da der senere ved implementeringen kan erhverves viden, der gør, at disse detaljer skal ændres. User stories er derved på en måde mere åbne indtil inden implementeringen, hvor diskussionen omkring den afholdes. Ved at benytte use cases lægger man sig mere fast på detaljer fra starten af, og der er herved mere at ændre efterfølgende, hvis forholdene omkring implementeringen ændrer sig. Det er i gruppen vedtaget at benytte user stories i projektet. Denne beslutning er taget på baggrund af, at gruppen vurderede, at de passede bedre til en agil udvikling af et projekt på den størrelse, som vores </w:t>
+      </w:r>
+      <w:r>
+        <w:lastRenderedPageBreak/>
+        <w:t>projekt har. Der har samtidig været erfaring fra tidligere projekter med, at det hele vejen igennem projektet har været nødvendigt at ændre i use casene efter nyerhvervet viden. Derfor var der i gruppen samtidig et ønske om at undersøge andre muligheder for beskrivelse af krav for at undgå at bruge for meget tid på dette. Da der er valgt at benytte user stories, hvor en stor del af arbejdet med dem er diskussionen med kunden, men projektet ikke har en egentlig kunde, er dette håndteret på en alternativ måde. Det er gruppen selv, der har stået for produktets vision og ageret kunde, og diskussionen er derfor håndteret ved, at gruppen selv har diskuteret internt i starten af hver iteration omkring ønskerne og detaljerne for de specifikke user stories, der skulle implementeres i iterationen.</w:t>
+      </w:r>
+    </w:p>
+    <w:p>
+      <w:pPr>
+        <w:pStyle w:val="Heading3"/>
+      </w:pPr>
+      <w:bookmarkStart w:id="15" w:name="_Toc448136464"/>
+      <w:r>
+        <w:t>Aktører</w:t>
+      </w:r>
+      <w:bookmarkEnd w:id="15"/>
+    </w:p>
+    <w:p/>
+    <w:p>
+      <w:pPr>
+        <w:pStyle w:val="Heading3"/>
+      </w:pPr>
+      <w:bookmarkStart w:id="16" w:name="_Toc448136465"/>
+      <w:r>
+        <w:t>User story</w:t>
+      </w:r>
+      <w:r>
+        <w:t xml:space="preserve"> beskrivelse</w:t>
+      </w:r>
       <w:bookmarkEnd w:id="14"/>
-    </w:p>
-    <w:p>
-      <w:pPr>
-        <w:rPr>
-          <w:smallCaps/>
-          <w:spacing w:val="5"/>
-        </w:rPr>
-      </w:pPr>
-      <w:bookmarkStart w:id="15" w:name="_Toc437416177"/>
-    </w:p>
+      <w:r>
+        <w:t>r</w:t>
+      </w:r>
+      <w:bookmarkEnd w:id="16"/>
+    </w:p>
+    <w:p/>
     <w:p>
       <w:pPr>
         <w:pStyle w:val="Heading3"/>
       </w:pPr>
-      <w:bookmarkStart w:id="16" w:name="_Toc448136464"/>
-      <w:r>
-        <w:t>Aktører</w:t>
-      </w:r>
-      <w:bookmarkEnd w:id="16"/>
-    </w:p>
-    <w:p/>
-    <w:p>
-      <w:pPr>
-        <w:pStyle w:val="Heading3"/>
-      </w:pPr>
-      <w:bookmarkStart w:id="17" w:name="_Toc448136465"/>
-      <w:r>
-        <w:t>User story</w:t>
-      </w:r>
-      <w:r>
-        <w:t xml:space="preserve"> beskrivelse</w:t>
-      </w:r>
-      <w:bookmarkEnd w:id="15"/>
-      <w:r>
-        <w:t>r</w:t>
+      <w:bookmarkStart w:id="17" w:name="_Toc448136466"/>
+      <w:r>
+        <w:t>Ikke funktionelle krav</w:t>
       </w:r>
       <w:bookmarkEnd w:id="17"/>
-    </w:p>
-    <w:p/>
-    <w:p>
-      <w:pPr>
-        <w:pStyle w:val="Heading3"/>
-      </w:pPr>
-      <w:bookmarkStart w:id="18" w:name="_Toc448136466"/>
-      <w:r>
-        <w:t>Ikke funktionelle krav</w:t>
-      </w:r>
-      <w:bookmarkEnd w:id="18"/>
     </w:p>
     <w:p>
       <w:pPr>
@@ -2919,39 +2917,186 @@
       <w:pPr>
         <w:pStyle w:val="Heading1"/>
       </w:pPr>
-      <w:bookmarkStart w:id="19" w:name="_Toc448136467"/>
+      <w:bookmarkStart w:id="18" w:name="_Toc448136467"/>
       <w:r>
         <w:t>Projektgennemførelse</w:t>
       </w:r>
-      <w:bookmarkEnd w:id="19"/>
+      <w:bookmarkEnd w:id="18"/>
     </w:p>
     <w:p>
       <w:r>
         <w:t>I dette afsnit vil der blive forklaret hvordan gruppen har gennemført projektet.</w:t>
       </w:r>
-      <w:bookmarkStart w:id="20" w:name="_Toc437416182"/>
-    </w:p>
-    <w:p/>
-    <w:p>
-      <w:pPr>
-        <w:pStyle w:val="Heading1"/>
-      </w:pPr>
-      <w:bookmarkStart w:id="21" w:name="_Toc448136468"/>
+      <w:bookmarkStart w:id="19" w:name="_Toc437416182"/>
+    </w:p>
+    <w:p>
+      <w:pPr>
+        <w:pStyle w:val="Heading2"/>
+      </w:pPr>
+      <w:r>
+        <w:t>Iterativ udvikling</w:t>
+      </w:r>
+    </w:p>
+    <w:p>
+      <w:r>
+        <w:t>Eftersom der</w:t>
+      </w:r>
+      <w:r>
+        <w:t xml:space="preserve"> fra IHA’s side er givet et krav om, at der skal arbejdes iterativt, har gruppen måtte tage et valg til hvilken arbejdsmetode, der skulle benyttes. Gruppen overvejede valget mellem Scrum og Kanban. </w:t>
+      </w:r>
+    </w:p>
+    <w:p>
+      <w:r>
+        <w:t>Begge metoder anvender et taskboard til at organisere det arbejde, der skal laves, så alle medlemmer på teamet kan se, hvad der bliver lavet og af hvem. Den store forskel er dog, at i Kanban er der en begrænsning på hvor mange tasks, der må være aktive ad gangen, og når der er plads, bliver der bare fyldt på fra en product backlog. Hvorimod i Scrum bliver arbejdet opdelt i sprints, og hvert sprint har sit eget taskboard. Disse sprints bliver udfyldt med stories, som nedbrydes til tasks, fra en product backlog, inden de opstartes, og hvis alle tasks er udført, kan man tilføje flere fra product backloggen, og hvis man ikke når alt, føres de videre til næste sprint med højeste prioritet.</w:t>
+      </w:r>
+    </w:p>
+    <w:p>
+      <w:r>
+        <w:t xml:space="preserve">Udviklingen af Pristjek220 er foregået med Scrum, fordi gruppen vurderede, at det er lettere at planlægge med på længere sigt og derved bedre til at strukturere projektforløbet i forbindelse med skolesemesteret. Det var givet fra starten hvornår deadline for projektet faldt, og med en beslutning på at køre sprints af 14 dages længde. Så det var kendt viden, hvor mange sprints der ville forekomme, og derved kunne gruppen danne et overblik over hvor meget tid der ville være til rådighed, hvis et nyt aspekt, fra kravspecifikationen, skulle implementeres. </w:t>
+      </w:r>
+    </w:p>
+    <w:p>
+      <w:r>
+        <w:t>Yderligere har gruppen fra starten hældt mere mod Scrum, både fordi at sådan har arbejdsfaconen været på tidligere semesterprojekter, og alle gruppens medlemmer har gennemført et Scrum kursus på Systematic A/S.</w:t>
+      </w:r>
+    </w:p>
+    <w:p>
+      <w:r>
+        <w:t xml:space="preserve">Gruppen har afviget fra Scrum standarden og ikke tildelt nogen Scrum master rollen, fordi det blev bestemt, at det ikke var en rolle, som en person skulle stå med, og derfor blev Scrum masterens opgaver fordelt på tværs af hele teamet. </w:t>
+      </w:r>
+    </w:p>
+    <w:p>
+      <w:pPr>
+        <w:pStyle w:val="Heading2"/>
+      </w:pPr>
+      <w:r>
+        <w:t>Dokumentation af koden</w:t>
+      </w:r>
+    </w:p>
+    <w:p>
+      <w:r>
+        <w:t xml:space="preserve">For at lave dokumentering af source koden til projektet blev der valgt, at der skulle benyttes en dokumentationsgenerator, hvilket er et programmeringsværktøj, der genererer software dokumentation ud fra koden. </w:t>
+      </w:r>
+      <w:r>
+        <w:lastRenderedPageBreak/>
+        <w:t>Dette er en smartere løsning, end selv manuelt at skulle skrive dokumentationen for al koden. En dokumentationsgenerator sætter automatisk dokumentation op for klasser, metoder og variabler, der findes i koden, og programmøren skal blot tilføje kommentarer i en speciel syntaks i koden, til de ting der skal dokumenteres. Syntaksen af kommentarerne afhænger af, hvilken dokumentationsgenerator der benyttes. Når dokumentationen bliver genereret, sætter værktøjet selv outputtet pænt op, så det er overskueligt, og der let kan navigeres rundt i det.</w:t>
+      </w:r>
+    </w:p>
+    <w:p>
+      <w:r>
+        <w:t xml:space="preserve">Til sidste semesterprojekt blev der gjort de første erfaringer med at benytte en dokumentationsgenerator, hvor der blev benyttet Doxygen. Doxygen er fleksibelt, da det understøtter mange forskellige platforme og sprog, hvilket var nyttigt sidste semester, da der blev skrevet i C++ på en Linux platform. Til dette semesterprojekt er der derimod kun skrevet på Windows i C#, hvilket giver mulighed for at benytte Microsofts dokumentationsgenerator Sandcastle. Fordelen ved at benytte denne er, at Visual Studio allerede kender syntaksen, så når der laves tre skråstreger efter hinanden i koden, kommer der automatisk emner frem, som ville give mening at dokumentere som minimum for den klasse, metode eller variabel, man er ved at skrive til. Så hvis man var ved at skrive dokumentationskommentarerne for en metode med en returtype og én parameter, ville den foreslå, at man skrev et kort resumé af, hvad funktionen gør, skrev noget omkring returtypen, og skrev noget omkring den parameter, som funktionen skal have. Et eksempel på dette kan ses på </w:t>
+      </w:r>
+      <w:r>
+        <w:fldChar w:fldCharType="begin"/>
+      </w:r>
+      <w:r>
+        <w:instrText xml:space="preserve"> REF _Ref449949535 \h </w:instrText>
+      </w:r>
+      <w:r>
+        <w:fldChar w:fldCharType="separate"/>
+      </w:r>
+      <w:r>
+        <w:t xml:space="preserve">Figur </w:t>
+      </w:r>
+      <w:r>
+        <w:rPr>
+          <w:noProof/>
+        </w:rPr>
+        <w:t>2</w:t>
+      </w:r>
+      <w:r>
+        <w:fldChar w:fldCharType="end"/>
+      </w:r>
+      <w:r>
+        <w:t>, hvor der, efter der er lavet tre skråstreger, er blevet genereret, at der kan skrives et resumé, noget omkring parameteren og omkring returtypen.</w:t>
+      </w:r>
+    </w:p>
+    <w:p>
+      <w:pPr>
+        <w:keepNext/>
+      </w:pPr>
+      <w:r>
+        <w:rPr>
+          <w:noProof/>
+          <w:lang w:val="en-GB" w:eastAsia="en-GB"/>
+        </w:rPr>
+        <w:drawing>
+          <wp:inline distT="0" distB="0" distL="0" distR="0" wp14:anchorId="38F86ED5" wp14:editId="2DC0A6EA">
+            <wp:extent cx="3314700" cy="1000125"/>
+            <wp:effectExtent l="0" t="0" r="0" b="9525"/>
+            <wp:docPr id="1" name="Picture 1"/>
+            <wp:cNvGraphicFramePr>
+              <a:graphicFrameLocks xmlns:a="http://schemas.openxmlformats.org/drawingml/2006/main" noChangeAspect="1"/>
+            </wp:cNvGraphicFramePr>
+            <a:graphic xmlns:a="http://schemas.openxmlformats.org/drawingml/2006/main">
+              <a:graphicData uri="http://schemas.openxmlformats.org/drawingml/2006/picture">
+                <pic:pic xmlns:pic="http://schemas.openxmlformats.org/drawingml/2006/picture">
+                  <pic:nvPicPr>
+                    <pic:cNvPr id="1" name=""/>
+                    <pic:cNvPicPr/>
+                  </pic:nvPicPr>
+                  <pic:blipFill>
+                    <a:blip r:embed="rId9"/>
+                    <a:stretch>
+                      <a:fillRect/>
+                    </a:stretch>
+                  </pic:blipFill>
+                  <pic:spPr>
+                    <a:xfrm>
+                      <a:off x="0" y="0"/>
+                      <a:ext cx="3314700" cy="1000125"/>
+                    </a:xfrm>
+                    <a:prstGeom prst="rect">
+                      <a:avLst/>
+                    </a:prstGeom>
+                  </pic:spPr>
+                </pic:pic>
+              </a:graphicData>
+            </a:graphic>
+          </wp:inline>
+        </w:drawing>
+      </w:r>
+    </w:p>
+    <w:p>
+      <w:pPr>
+        <w:pStyle w:val="Caption"/>
+      </w:pPr>
+      <w:bookmarkStart w:id="20" w:name="_Ref449949535"/>
+      <w:r>
+        <w:t xml:space="preserve">Figur </w:t>
+      </w:r>
+      <w:r>
+        <w:fldChar w:fldCharType="begin"/>
+      </w:r>
+      <w:r>
+        <w:instrText xml:space="preserve"> SEQ Figur \* ARABIC </w:instrText>
+      </w:r>
+      <w:r>
+        <w:fldChar w:fldCharType="separate"/>
+      </w:r>
+      <w:r>
+        <w:rPr>
+          <w:noProof/>
+        </w:rPr>
+        <w:t>2</w:t>
+      </w:r>
+      <w:r>
+        <w:fldChar w:fldCharType="end"/>
+      </w:r>
       <w:bookmarkEnd w:id="20"/>
       <w:r>
-        <w:t>Projektstyring</w:t>
-      </w:r>
-      <w:bookmarkEnd w:id="21"/>
-    </w:p>
-    <w:p/>
-    <w:p/>
-    <w:p>
-      <w:pPr>
-        <w:pStyle w:val="Heading1"/>
-      </w:pPr>
-      <w:bookmarkStart w:id="22" w:name="_Toc448136469"/>
-      <w:r>
-        <w:t>Systemarkitektur</w:t>
+        <w:t>:</w:t>
+      </w:r>
+      <w:r>
+        <w:t xml:space="preserve"> </w:t>
+      </w:r>
+      <w:r>
+        <w:t>Eksempel på syntaksen på dokumentationskommentarer til Sandcastle</w:t>
+      </w:r>
+    </w:p>
+    <w:p>
+      <w:r>
+        <w:t>Når dokumentationen genereres, vil outputtets opsætning se ud, som det gør på Microsoft Developer Network. Der er derfor af disse grunde valgt at benytte Sandcastle til at dokumentere koden i dette projekt. Da Sandcastle kan være kompleks at benytte</w:t>
       </w:r>
       <w:r>
         <w:rPr>
@@ -2959,16 +3104,114 @@
         </w:rPr>
         <w:footnoteReference w:id="2"/>
       </w:r>
+      <w:r>
+        <w:t xml:space="preserve"> og opsætte fra bunden af, er der benyttet et værktøj til at hjælpe med opsætningen af dokumentationen. Det værktøj, der er benyttet, hedder Sandcastle Help File Builder</w:t>
+      </w:r>
+      <w:r>
+        <w:rPr>
+          <w:rStyle w:val="FootnoteReference"/>
+        </w:rPr>
+        <w:footnoteReference w:id="3"/>
+      </w:r>
+      <w:r>
+        <w:t>, og det laver automatisk opsætningen, og giver mulighed for at ændre på opsætningen igennem den grafiske brugergrænseflade, der hører til værktøjet.</w:t>
+      </w:r>
+    </w:p>
+    <w:p>
+      <w:pPr>
+        <w:pStyle w:val="Heading1"/>
+      </w:pPr>
+      <w:bookmarkStart w:id="21" w:name="_Toc448136468"/>
+      <w:bookmarkEnd w:id="19"/>
+      <w:r>
+        <w:t>Projektstyring</w:t>
+      </w:r>
+      <w:bookmarkEnd w:id="21"/>
+    </w:p>
+    <w:p/>
+    <w:p/>
+    <w:p>
+      <w:pPr>
+        <w:pStyle w:val="Heading1"/>
+      </w:pPr>
+      <w:bookmarkStart w:id="22" w:name="_Toc448136469"/>
+      <w:r>
+        <w:t>Systemarkitektur</w:t>
+      </w:r>
+      <w:r>
+        <w:rPr>
+          <w:rStyle w:val="FootnoteReference"/>
+        </w:rPr>
+        <w:footnoteReference w:id="4"/>
+      </w:r>
       <w:bookmarkEnd w:id="22"/>
     </w:p>
     <w:p>
       <w:pPr>
+        <w:pStyle w:val="Heading2"/>
+      </w:pPr>
+      <w:r>
+        <w:t>4+1 View Model</w:t>
+      </w:r>
+    </w:p>
+    <w:p>
+      <w:bookmarkStart w:id="23" w:name="_Toc437616724"/>
+      <w:r>
+        <w:t xml:space="preserve">I de tidligere semesterprojekter har der altid indgået noget hardware, som der også skulle beskrives i systemarkitekturen for projektet. Til dette semesterprojekt er der derimod kun software, så der er en masse, der førhen er blevet lavet i </w:t>
+      </w:r>
+      <w:r>
+        <w:lastRenderedPageBreak/>
+        <w:t>systemarkitekturen, som ikke skulle laves for dette projekt. Der findes derimod andre modeller, der er gode til at beskrive arkitekturen af meget softwareprægede systemer. Fra skolens side var der lagt op til, at der kunne benyttes modellen, der hedder ”4+1 View Model”.</w:t>
+      </w:r>
+    </w:p>
+    <w:p>
+      <w:r>
+        <w:t xml:space="preserve">Modellen består af fire views, </w:t>
+      </w:r>
+      <w:r>
+        <w:t>der bruges til at beskrive systemet f</w:t>
+      </w:r>
+      <w:r>
+        <w:t xml:space="preserve">ra forskellige synspunkter. </w:t>
+      </w:r>
+      <w:r>
         <w:rPr>
-          <w:smallCaps/>
-          <w:spacing w:val="5"/>
+          <w:lang w:val="en-GB"/>
         </w:rPr>
-      </w:pPr>
-      <w:bookmarkStart w:id="23" w:name="_Toc437616724"/>
+        <w:t xml:space="preserve">De fire views er logical view, development view, process view og deplyment view. </w:t>
+      </w:r>
+      <w:r>
+        <w:t>Derudover består modellen også af et sidste view</w:t>
+      </w:r>
+      <w:r>
+        <w:t>,</w:t>
+      </w:r>
+      <w:r>
+        <w:t xml:space="preserve"> som omhandler scenarierne i systemet. </w:t>
+      </w:r>
+      <w:r>
+        <w:t xml:space="preserve">Disse scenarier beskriver de interaktioner, der finder sted i systemet, og er beskrevet i form af use cases eller user stories. </w:t>
+      </w:r>
+    </w:p>
+    <w:p>
+      <w:r>
+        <w:t>Det logiske view viser de funktionaliteter, som systemet besidder. Der er her valgt at udarbejde klassediagrammer, da de giver det gode overblik over systemet, samt sekvensdiagrammer, for at vise hvordan kommunikationen foregår i systemet for de forskellige funktionaliteter.</w:t>
+      </w:r>
+    </w:p>
+    <w:p>
+      <w:r>
+        <w:t>I development view bliver systemet beskrevet ved at blive opdelt i mindre dele, som subsystemer og lag. Her er der valgt at lave package diagrammer, som deler systemet op i mindre pakker, og herved danner overblik over de forskellige dele, der indgår i systemet. Der er også valgt at benytte package diagrammerne til at opdele klassediagrammerne, så afhængigheder imellem klasser i forskellige pakker, og de klasser som hver pakke indeholder, kan vises på en overskuelig måde. Et diagram, der også typisk kan benyttes i dette view, er et component diagram. Det bliver typisk brugt i systemer, hvor komponenter, som andre tidligere har lavet, genbruges og sættes sammen. Dette diagram er fravalgt i dette projekt, da gruppen ikke følte det tilførte nogen værdi.</w:t>
+      </w:r>
+    </w:p>
+    <w:p>
+      <w:r>
+        <w:t>Process view fokuserer på dynamikken i systemet, og viser de forskellige processer, og hvordan de kommunikerer. Her vil der typisk blive benyttet flow charts til at illustrere dette. Gruppen var dog enige om, at flow charts ikke viste noget, som sekvensdiagrammerne i det logiske view ikke allerede viste. Der er derfor valgt ikke at udarbejde flow charts, da sekvensdiagrammerne lettere kan relateres til koden. Selve process view er derfor heller ikke implementeret i arkitekturen, da der ikke var noget, gruppen følte var relevant for projektet at vise her.</w:t>
+      </w:r>
+    </w:p>
+    <w:p>
+      <w:r>
+        <w:t>Deployment view viser, hvordan softwarekomponenter er distribueret på moduler i det fysiske plan, samt hvordan der kommunikeres mellem disse komponenter. Diagrammet, der benyttes til at illustrere dette, er et deployment diagram. Det er valgt at benytte dette diagram, da det viser, hvordan der kommunikeres mellem applikationerne, der kører på en computer og serveren.</w:t>
+      </w:r>
     </w:p>
     <w:p>
       <w:pPr>
@@ -2997,19 +3240,660 @@
       </w:r>
       <w:bookmarkEnd w:id="24"/>
     </w:p>
-    <w:p/>
+    <w:p>
+      <w:pPr>
+        <w:pStyle w:val="Heading2"/>
+      </w:pPr>
+      <w:r>
+        <w:t>3-lags modellen</w:t>
+      </w:r>
+    </w:p>
+    <w:p>
+      <w:r>
+        <w:t xml:space="preserve">Da arkitekturen af projektet skulle besluttes, blev der valgt at bruge en lag delt model, som ville give et godt og hurtigt overblik over systemet. Grunden til at valget faldt på den, var at ved den lag delte model er der en grovkornet gruppering af klasser og pakker. Hvorved at de klasser der befinder sig i ét lag har et sammenhængende ansvar et vigtigt aspekt i systemet i den logiske separation der er lavet i projektet. Ved at gruppere systemet på denne måde, kan der hurtigt findes ud af hvor der skal ændres ting hvis der er noget der skal ændres. Organiseringen af lagene, er således at et højere lag må kalde et lavere lag, men et lavere lag må ikke kalde et højere lag. Den lag delte model der er valgt at tage udgangspunkt i, er den 3 lags delte model, der består af; DAL (Data Access Layer), BLL (Buisness Logic Layer) og PL (Presentation Layer). Et eksempel på hvordan et normalt scenarie kunne se ud, kan ses på </w:t>
+      </w:r>
+      <w:r>
+        <w:fldChar w:fldCharType="begin"/>
+      </w:r>
+      <w:r>
+        <w:instrText xml:space="preserve"> REF _Ref449894462 \h </w:instrText>
+      </w:r>
+      <w:r>
+        <w:fldChar w:fldCharType="separate"/>
+      </w:r>
+      <w:r>
+        <w:t xml:space="preserve">Figur </w:t>
+      </w:r>
+      <w:r>
+        <w:rPr>
+          <w:noProof/>
+        </w:rPr>
+        <w:t>3</w:t>
+      </w:r>
+      <w:r>
+        <w:fldChar w:fldCharType="end"/>
+      </w:r>
+      <w:r>
+        <w:t xml:space="preserve">, som viser hvad der sker når en bruger indtaster i et felt der kan autofuldføre. Først ændre brugeren på teksten på GUI, derefter kalder GUI’en ned på GUI viewmodel at den skal udfylde listen, den kalder så ned på BLL, som derefter kalder ned på DAL, at den skal lave et database udtræk, ud fra den indtastede tekst. </w:t>
+      </w:r>
+    </w:p>
+    <w:p>
+      <w:pPr>
+        <w:keepNext/>
+      </w:pPr>
+      <w:r>
+        <w:object w:dxaOrig="11146" w:dyaOrig="4695" w14:anchorId="05AAF4E5">
+          <v:shapetype id="_x0000_t75" coordsize="21600,21600" o:spt="75" o:preferrelative="t" path="m@4@5l@4@11@9@11@9@5xe" filled="f" stroked="f">
+            <v:stroke joinstyle="miter"/>
+            <v:formulas>
+              <v:f eqn="if lineDrawn pixelLineWidth 0"/>
+              <v:f eqn="sum @0 1 0"/>
+              <v:f eqn="sum 0 0 @1"/>
+              <v:f eqn="prod @2 1 2"/>
+              <v:f eqn="prod @3 21600 pixelWidth"/>
+              <v:f eqn="prod @3 21600 pixelHeight"/>
+              <v:f eqn="sum @0 0 1"/>
+              <v:f eqn="prod @6 1 2"/>
+              <v:f eqn="prod @7 21600 pixelWidth"/>
+              <v:f eqn="sum @8 21600 0"/>
+              <v:f eqn="prod @7 21600 pixelHeight"/>
+              <v:f eqn="sum @10 21600 0"/>
+            </v:formulas>
+            <v:path o:extrusionok="f" gradientshapeok="t" o:connecttype="rect"/>
+            <o:lock v:ext="edit" aspectratio="t"/>
+          </v:shapetype>
+          <v:shape id="_x0000_i1025" type="#_x0000_t75" style="width:482.25pt;height:202.5pt" o:ole="">
+            <v:imagedata r:id="rId10" o:title=""/>
+          </v:shape>
+          <o:OLEObject Type="Embed" ProgID="Visio.Drawing.15" ShapeID="_x0000_i1025" DrawAspect="Content" ObjectID="_1523695993" r:id="rId11"/>
+        </w:object>
+      </w:r>
+    </w:p>
+    <w:p>
+      <w:pPr>
+        <w:pStyle w:val="Caption"/>
+      </w:pPr>
+      <w:bookmarkStart w:id="25" w:name="_Ref449894462"/>
+      <w:r>
+        <w:t xml:space="preserve">Figur </w:t>
+      </w:r>
+      <w:r>
+        <w:fldChar w:fldCharType="begin"/>
+      </w:r>
+      <w:r>
+        <w:instrText xml:space="preserve"> SEQ Figur \* ARABIC </w:instrText>
+      </w:r>
+      <w:r>
+        <w:fldChar w:fldCharType="separate"/>
+      </w:r>
+      <w:r>
+        <w:rPr>
+          <w:noProof/>
+        </w:rPr>
+        <w:t>3</w:t>
+      </w:r>
+      <w:r>
+        <w:rPr>
+          <w:noProof/>
+        </w:rPr>
+        <w:fldChar w:fldCharType="end"/>
+      </w:r>
+      <w:bookmarkEnd w:id="25"/>
+      <w:r>
+        <w:t>: Sekvens diagram for Autofuldførelse, med lag opdeling</w:t>
+      </w:r>
+    </w:p>
+    <w:p>
+      <w:r>
+        <w:t xml:space="preserve">Hver af disse lag kan så bestå af flere klasser og pakker, som det kan ses på </w:t>
+      </w:r>
+      <w:r>
+        <w:fldChar w:fldCharType="begin"/>
+      </w:r>
+      <w:r>
+        <w:instrText xml:space="preserve"> REF _Ref449945580 \h </w:instrText>
+      </w:r>
+      <w:r>
+        <w:fldChar w:fldCharType="separate"/>
+      </w:r>
+      <w:r>
+        <w:t xml:space="preserve">Figur </w:t>
+      </w:r>
+      <w:r>
+        <w:rPr>
+          <w:noProof/>
+        </w:rPr>
+        <w:t>4</w:t>
+      </w:r>
+      <w:r>
+        <w:fldChar w:fldCharType="end"/>
+      </w:r>
+      <w:r>
+        <w:t>, som viser et package diagram for systemet. De forskellige lag (PL, BLL og DAL), er vist som pakker i diagrammet, er ikke namespaces i systemet, men er medtaget for at vise hvilke lag de forskellige pakker befinder sig i. DAL laget indeholder et repository pattern, som står for database funktionerne, dette er dog ikke medtaget for at holde diagrammet simpelt.</w:t>
+      </w:r>
+    </w:p>
+    <w:p>
+      <w:pPr>
+        <w:keepNext/>
+      </w:pPr>
+      <w:r>
+        <w:object w:dxaOrig="17626" w:dyaOrig="15451" w14:anchorId="0A819BA2">
+          <v:shape id="_x0000_i1026" type="#_x0000_t75" style="width:481.5pt;height:421.5pt" o:ole="">
+            <v:imagedata r:id="rId12" o:title=""/>
+          </v:shape>
+          <o:OLEObject Type="Embed" ProgID="Visio.Drawing.15" ShapeID="_x0000_i1026" DrawAspect="Content" ObjectID="_1523695994" r:id="rId13"/>
+        </w:object>
+      </w:r>
+    </w:p>
+    <w:p>
+      <w:pPr>
+        <w:pStyle w:val="Caption"/>
+        <w:rPr>
+          <w:noProof/>
+          <w:color w:val="FF0000"/>
+          <w:lang w:eastAsia="da-DK"/>
+        </w:rPr>
+      </w:pPr>
+      <w:bookmarkStart w:id="26" w:name="_Ref449945580"/>
+      <w:r>
+        <w:t xml:space="preserve">Figur </w:t>
+      </w:r>
+      <w:r>
+        <w:fldChar w:fldCharType="begin"/>
+      </w:r>
+      <w:r>
+        <w:instrText xml:space="preserve"> SEQ Figur \* ARABIC </w:instrText>
+      </w:r>
+      <w:r>
+        <w:fldChar w:fldCharType="separate"/>
+      </w:r>
+      <w:r>
+        <w:rPr>
+          <w:noProof/>
+        </w:rPr>
+        <w:t>4</w:t>
+      </w:r>
+      <w:r>
+        <w:rPr>
+          <w:noProof/>
+        </w:rPr>
+        <w:fldChar w:fldCharType="end"/>
+      </w:r>
+      <w:bookmarkEnd w:id="26"/>
+      <w:r>
+        <w:t>: Package diagram for Pristjek220</w:t>
+      </w:r>
+    </w:p>
+    <w:p>
+      <w:r>
+        <w:t>Fordele ved at der er valgt at bruge en lag delt model; SRP (Single Responsibility Principle), som fås ved at der kommer en separation af</w:t>
+      </w:r>
+      <w:r>
+        <w:t xml:space="preserve"> </w:t>
+      </w:r>
+      <w:r>
+        <w:t>applikations specifikke egenskaber fra generelle egenskaber. Derudover kommer der en separation af højniveaus handlinger fra lavniveaus. Koblingen og afhængighederne formindskes deraf mellem de forskellige klasser, samt der kommer høj samhørighed. En af de vigtigste ting ved at bruge 3 lags modellen er dog at der er muligheden for at genbruge kode, sådan at man for eksempelvis kan genbruge de nederste lag af kode til en applikation med en anden brugergrænseflade. Det gøres endnu mere simpelt ved at de forskellige lag er implementeret med interfaces, som simplificere en ændring eller udskiftning af dele af systemet. Ved at lave den logiske segmentering mellem de forskellige lag er klarheden af koden øget, for andre der skulle ønske at arbejde videre med koden.</w:t>
+      </w:r>
+    </w:p>
+    <w:p>
+      <w:pPr>
+        <w:pStyle w:val="Heading2"/>
+      </w:pPr>
+      <w:r>
+        <w:t>MVVM</w:t>
+      </w:r>
+    </w:p>
+    <w:p>
+      <w:r>
+        <w:t xml:space="preserve">I forbindelse med produktets </w:t>
+      </w:r>
+      <w:r>
+        <w:t>brugerinterface er der blevet anvendt et MVVM</w:t>
+      </w:r>
+      <w:r>
+        <w:rPr>
+          <w:rStyle w:val="FootnoteReference"/>
+        </w:rPr>
+        <w:footnoteReference w:id="5"/>
+      </w:r>
+      <w:r>
+        <w:t xml:space="preserve"> pattern. Dette er blevet valgt på grund af de fordele det medbringer.</w:t>
+      </w:r>
+    </w:p>
+    <w:p>
+      <w:r>
+        <w:lastRenderedPageBreak/>
+        <w:t xml:space="preserve">Bindingen mellem GUI’en og buisness logikken løsnes idet at viewet primært er defineret i XAML filen, med et begrænset code-behind, som ikke indeholder noget buisness logik. Ved at binde en ICommand til view modellen, kan der kaldes funktioner fra viewet nede i view modellen. Derudover kan der oprettes events i GUI’en, som er bindet til et objekt, og lytter efter en trigger i view modellen. </w:t>
+      </w:r>
+    </w:p>
+    <w:p>
+      <w:pPr>
+        <w:keepNext/>
+      </w:pPr>
+      <w:r>
+        <w:rPr>
+          <w:noProof/>
+          <w:lang w:val="en-GB" w:eastAsia="en-GB"/>
+        </w:rPr>
+        <w:drawing>
+          <wp:inline distT="0" distB="0" distL="0" distR="0" wp14:anchorId="6F066380" wp14:editId="63241EBB">
+            <wp:extent cx="3870960" cy="2659380"/>
+            <wp:effectExtent l="0" t="0" r="0" b="7620"/>
+            <wp:docPr id="2" name="Billede 1" descr="Hh848246.1AFE20BAB0052F5AB0FC400BF3B6F3F7(en-us,PandP.10).png"/>
+            <wp:cNvGraphicFramePr>
+              <a:graphicFrameLocks xmlns:a="http://schemas.openxmlformats.org/drawingml/2006/main" noChangeAspect="1"/>
+            </wp:cNvGraphicFramePr>
+            <a:graphic xmlns:a="http://schemas.openxmlformats.org/drawingml/2006/main">
+              <a:graphicData uri="http://schemas.openxmlformats.org/drawingml/2006/picture">
+                <pic:pic xmlns:pic="http://schemas.openxmlformats.org/drawingml/2006/picture">
+                  <pic:nvPicPr>
+                    <pic:cNvPr id="0" name="Picture 1" descr="Hh848246.1AFE20BAB0052F5AB0FC400BF3B6F3F7(en-us,PandP.10).png"/>
+                    <pic:cNvPicPr>
+                      <a:picLocks noChangeAspect="1" noChangeArrowheads="1"/>
+                    </pic:cNvPicPr>
+                  </pic:nvPicPr>
+                  <pic:blipFill>
+                    <a:blip r:embed="rId14">
+                      <a:extLst>
+                        <a:ext uri="{28A0092B-C50C-407E-A947-70E740481C1C}">
+                          <a14:useLocalDpi xmlns:a14="http://schemas.microsoft.com/office/drawing/2010/main" val="0"/>
+                        </a:ext>
+                      </a:extLst>
+                    </a:blip>
+                    <a:srcRect/>
+                    <a:stretch>
+                      <a:fillRect/>
+                    </a:stretch>
+                  </pic:blipFill>
+                  <pic:spPr bwMode="auto">
+                    <a:xfrm>
+                      <a:off x="0" y="0"/>
+                      <a:ext cx="3870960" cy="2659380"/>
+                    </a:xfrm>
+                    <a:prstGeom prst="rect">
+                      <a:avLst/>
+                    </a:prstGeom>
+                    <a:noFill/>
+                    <a:ln>
+                      <a:noFill/>
+                    </a:ln>
+                  </pic:spPr>
+                </pic:pic>
+              </a:graphicData>
+            </a:graphic>
+          </wp:inline>
+        </w:drawing>
+      </w:r>
+    </w:p>
+    <w:p>
+      <w:pPr>
+        <w:pStyle w:val="Caption"/>
+      </w:pPr>
+      <w:r>
+        <w:t xml:space="preserve">Figur </w:t>
+      </w:r>
+      <w:fldSimple w:instr=" SEQ Figur \* ARABIC ">
+        <w:r>
+          <w:rPr>
+            <w:noProof/>
+          </w:rPr>
+          <w:t>5</w:t>
+        </w:r>
+      </w:fldSimple>
+      <w:r>
+        <w:t xml:space="preserve"> - MVVM model</w:t>
+      </w:r>
+    </w:p>
+    <w:p>
+      <w:r>
+        <w:t>For eksempel, i Pristjek220 kan en forretningsmanager tilføje en ny vare til sin forretning. Når varens navn, samt pris, er indtastet og der bliver klikket på ’Tilføj vare’, tager view modellen navnet og prisen og forsøger at sende dette videre til modellen. Hvis dette er succesfuldt (varen kunne jo allerede eksistere i databasen), bliver varen gemt i databasen og en bekræftelses tekst bliver oprettet, som et label i GUI’en er bindet til, og derved kan forretningsmanageren se at hans vare tilføjelse var en succes.</w:t>
+      </w:r>
+    </w:p>
+    <w:p>
+      <w:r>
+        <w:t>Fordi buisness logikken helt fjernes fra code-behind, bliver den uafhængig af selve GUI’en og derved bliver det muligt at udføre Unit testing på koden. Det er vigtigt at koden er testbar, fordi ellers kan der ikke garanteres at programmet fungere efter hensigten.</w:t>
+      </w:r>
+    </w:p>
+    <w:p>
+      <w:r>
+        <w:t>En anden fordel ved MVVM er, at hvis der i Pristjek220 ønskes at den generede indkøbsliste skal vise prisen i Euro og i kroner, så er view modellen oplagt til dette. En view model’s primære opgave er at tage dataen fra modellen og formatere det således at det tilpasser viewet’s ønske. Så i stedet for at tilføje prisen i euro helt nede i databasen, bliver prisen bare konverteret til euro i view modellen og derfra bindet til endnu en kolonne i den generede indkøbsliste.</w:t>
+      </w:r>
+    </w:p>
+    <w:p>
+      <w:pPr>
+        <w:pStyle w:val="Heading2"/>
+      </w:pPr>
+      <w:r>
+        <w:t>GUI design</w:t>
+      </w:r>
+    </w:p>
+    <w:p>
+      <w:r>
+        <w:t>Der er blevet brugt WPF for at designe GUI’en,Da der i 4. semester GUI fag er blevet etableret erfaring med WPF.</w:t>
+      </w:r>
+    </w:p>
+    <w:p>
+      <w:r>
+        <w:t xml:space="preserve">Pristjek220 er blevet lavet med to forskellige GUI’er; en til forbrugerne og en til administration. Administrations delen består af et login vindue hvor efter man bliver dirigeret til Forretningsmanager eller Admin afhængig af hvilket login der benyttes.  På </w:t>
+      </w:r>
+      <w:r>
+        <w:fldChar w:fldCharType="begin"/>
+      </w:r>
+      <w:r>
+        <w:instrText xml:space="preserve"> REF _Ref449946387 \h </w:instrText>
+      </w:r>
+      <w:r>
+        <w:fldChar w:fldCharType="separate"/>
+      </w:r>
+      <w:r>
+        <w:t xml:space="preserve">Figur </w:t>
+      </w:r>
+      <w:r>
+        <w:rPr>
+          <w:noProof/>
+        </w:rPr>
+        <w:t>1</w:t>
+      </w:r>
+      <w:r>
+        <w:fldChar w:fldCharType="end"/>
+      </w:r>
+      <w:r>
+        <w:t xml:space="preserve"> kan ses en simpel måde for hvordan der navigeres rundt, imellem login og Forretningsmanager og Admin for at give forståelse. </w:t>
+      </w:r>
+    </w:p>
+    <w:p>
+      <w:pPr>
+        <w:keepNext/>
+      </w:pPr>
+      <w:r>
+        <w:object w:dxaOrig="10051" w:dyaOrig="8176" w14:anchorId="68A1713C">
+          <v:shape id="_x0000_i1028" type="#_x0000_t75" style="width:406.5pt;height:330.75pt" o:ole="">
+            <v:imagedata r:id="rId15" o:title=""/>
+          </v:shape>
+          <o:OLEObject Type="Embed" ProgID="Visio.Drawing.15" ShapeID="_x0000_i1028" DrawAspect="Content" ObjectID="_1523695995" r:id="rId16"/>
+        </w:object>
+      </w:r>
+    </w:p>
+    <w:p>
+      <w:pPr>
+        <w:pStyle w:val="Caption"/>
+      </w:pPr>
+      <w:r>
+        <w:t xml:space="preserve">Figur </w:t>
+      </w:r>
+      <w:r>
+        <w:fldChar w:fldCharType="begin"/>
+      </w:r>
+      <w:r>
+        <w:instrText xml:space="preserve"> SEQ Figur \* ARABIC </w:instrText>
+      </w:r>
+      <w:r>
+        <w:fldChar w:fldCharType="separate"/>
+      </w:r>
+      <w:r>
+        <w:rPr>
+          <w:noProof/>
+        </w:rPr>
+        <w:t>1</w:t>
+      </w:r>
+      <w:r>
+        <w:rPr>
+          <w:noProof/>
+        </w:rPr>
+        <w:fldChar w:fldCharType="end"/>
+      </w:r>
+      <w:r>
+        <w:t xml:space="preserve"> - Stadiagram simpel navigation</w:t>
+      </w:r>
+    </w:p>
+    <w:p>
+      <w:r>
+        <w:object w:dxaOrig="10051" w:dyaOrig="8176" w14:anchorId="1481F439">
+          <v:shape id="_x0000_i1029" type="#_x0000_t75" style="width:413.25pt;height:336pt" o:ole="">
+            <v:imagedata r:id="rId17" o:title=""/>
+          </v:shape>
+          <o:OLEObject Type="Embed" ProgID="Visio.Drawing.15" ShapeID="_x0000_i1029" DrawAspect="Content" ObjectID="_1523695996" r:id="rId18"/>
+        </w:object>
+      </w:r>
+    </w:p>
+    <w:p>
+      <w:r>
+        <w:t xml:space="preserve">// statediagram for Admin mangler beskrivelse </w:t>
+      </w:r>
+    </w:p>
+    <w:p>
+      <w:r>
+        <w:object w:dxaOrig="11356" w:dyaOrig="8926" w14:anchorId="5882F7FC">
+          <v:shape id="_x0000_i1030" type="#_x0000_t75" style="width:481.5pt;height:378.75pt" o:ole="">
+            <v:imagedata r:id="rId19" o:title=""/>
+          </v:shape>
+          <o:OLEObject Type="Embed" ProgID="Visio.Drawing.15" ShapeID="_x0000_i1030" DrawAspect="Content" ObjectID="_1523695997" r:id="rId20"/>
+        </w:object>
+      </w:r>
+    </w:p>
+    <w:p>
+      <w:r>
+        <w:t xml:space="preserve">// statediagram for Forretningsmanager mangler beskrivelse </w:t>
+      </w:r>
+    </w:p>
+    <w:p>
+      <w:r>
+        <w:t>Forbruger delen har ikke noget login, og man kommer ind direkte til mainwindow’et, hvor man så kan bruge funktionaliteterne med det samme. //</w:t>
+      </w:r>
+      <w:bookmarkStart w:id="27" w:name="_GoBack"/>
+      <w:bookmarkEnd w:id="27"/>
+      <w:r>
+        <w:t xml:space="preserve"> mangler forklaring for at den ikke har log in </w:t>
+      </w:r>
+    </w:p>
+    <w:p>
+      <w:r>
+        <w:object w:dxaOrig="13785" w:dyaOrig="9766" w14:anchorId="3370711D">
+          <v:shape id="_x0000_i1031" type="#_x0000_t75" style="width:481.5pt;height:341.25pt" o:ole="">
+            <v:imagedata r:id="rId21" o:title=""/>
+          </v:shape>
+          <o:OLEObject Type="Embed" ProgID="Visio.Drawing.15" ShapeID="_x0000_i1031" DrawAspect="Content" ObjectID="_1523695998" r:id="rId22"/>
+        </w:object>
+      </w:r>
+    </w:p>
+    <w:p>
+      <w:r>
+        <w:t xml:space="preserve">// statediagram for Forbruger mangler beskrivelse </w:t>
+      </w:r>
+    </w:p>
+    <w:p>
+      <w:r>
+        <w:t xml:space="preserve">Selve designet af forretningsmanager, admin og forbruger består af et mainwindow, hvor der er user controls inde i mainwindow’et. Dette design er valgt, så funktionaliteterne skulle deles op i forskellige vinduer og gøre det overskueligt. På den måde bliver ansvaret delt op, og ikke bare det hele ligger i et samlet vindue. Der er en usercontrol for hver funktion f.eks Tilføj produkt, søg efter produkt eller indkøbsliste. </w:t>
+      </w:r>
+    </w:p>
+    <w:p>
+      <w:r>
+        <w:t>For at alle knapper er ens for programmet, er der lavet en xaml fil der beskriver hvordan knapperne skal se ud.  Hvor der så bliver henvist i alle filerne til den xaml fil, så designet er ens for hele programmet. Der er så en undtagelse i alle mainwindows, hvor vi ikke bruger den samme buttonstyle som i resten af programmet. Det bliver gjort så man kan se forskel på funktions knapper og menu knapper.</w:t>
+      </w:r>
+    </w:p>
+    <w:p>
+      <w:pPr>
+        <w:pStyle w:val="Heading2"/>
+      </w:pPr>
+      <w:r>
+        <w:t>Repository pattern</w:t>
+      </w:r>
+    </w:p>
+    <w:p>
+      <w:r>
+        <w:t>Et repository pattern er et abstraktionslag til databasen for at simplificere koden. Da patternet giver et ekstra abstraktionslag, kan det benyttes på alle databaser, selv om de bruger Entity Framework, ADO.NET eller lignende, da Buisness logic layer (BLL) kalder metoder gennem interfaces. Derudover giver repository pattern mulighed for at unit teste BLL i stedet for at integrationsteste det, netop på grund af det abstraktionslag som kan mockes ud.</w:t>
+      </w:r>
+    </w:p>
+    <w:p>
+      <w:r>
+        <w:t>Der blev af disse grunde valgt at implementere et repository pattern i Pristjek220, så det netop er muligt at unit teste programmets BLL. Repository patternets abstraktionslag giver dermed også Pristjek220 mulighed for at kunne benytte sig af databaser, som ikke bruger Entity Framework. Så hvis der i fremtiden skulle blive udarbejdet noget nyere og bedre, eller der bare bliver besluttet, at det ikke skal køre på Enity Frameworket længere, så kan programmet nemt skiftes over.</w:t>
+      </w:r>
+    </w:p>
+    <w:p>
+      <w:pPr>
+        <w:keepNext/>
+      </w:pPr>
+      <w:r>
+        <w:object w:dxaOrig="19674" w:dyaOrig="7386" w14:anchorId="785E5A8B">
+          <v:shape id="_x0000_i1027" type="#_x0000_t75" style="width:402pt;height:264.75pt" o:ole="">
+            <v:imagedata r:id="rId23" o:title="" cropbottom="17895f" cropleft="38397f"/>
+          </v:shape>
+          <o:OLEObject Type="Embed" ProgID="Visio.Drawing.15" ShapeID="_x0000_i1027" DrawAspect="Content" ObjectID="_1523695999" r:id="rId24"/>
+        </w:object>
+      </w:r>
+    </w:p>
+    <w:p>
+      <w:pPr>
+        <w:pStyle w:val="Caption"/>
+      </w:pPr>
+      <w:bookmarkStart w:id="28" w:name="_Ref449952644"/>
+      <w:r>
+        <w:t xml:space="preserve">Figur </w:t>
+      </w:r>
+      <w:r>
+        <w:fldChar w:fldCharType="begin"/>
+      </w:r>
+      <w:r>
+        <w:instrText xml:space="preserve"> SEQ Figur \* ARABIC </w:instrText>
+      </w:r>
+      <w:r>
+        <w:fldChar w:fldCharType="separate"/>
+      </w:r>
+      <w:r>
+        <w:rPr>
+          <w:noProof/>
+        </w:rPr>
+        <w:t>6</w:t>
+      </w:r>
+      <w:r>
+        <w:fldChar w:fldCharType="end"/>
+      </w:r>
+      <w:bookmarkEnd w:id="28"/>
+      <w:r>
+        <w:t>: Implementering af Repository pattern i Pristjek220.</w:t>
+      </w:r>
+    </w:p>
+    <w:p>
+      <w:r>
+        <w:t xml:space="preserve">På </w:t>
+      </w:r>
+      <w:r>
+        <w:fldChar w:fldCharType="begin"/>
+      </w:r>
+      <w:r>
+        <w:instrText xml:space="preserve"> REF _Ref449952644 \h </w:instrText>
+      </w:r>
+      <w:r>
+        <w:fldChar w:fldCharType="separate"/>
+      </w:r>
+      <w:r>
+        <w:t xml:space="preserve">Figur </w:t>
+      </w:r>
+      <w:r>
+        <w:rPr>
+          <w:noProof/>
+        </w:rPr>
+        <w:t>6</w:t>
+      </w:r>
+      <w:r>
+        <w:fldChar w:fldCharType="end"/>
+      </w:r>
+      <w:r>
+        <w:t xml:space="preserve"> kan der ses hvordan Repository patterenet er blevet implementeret i projektet. Hvor de forskellige repositories indeholder CRUD</w:t>
+      </w:r>
+      <w:r>
+        <w:rPr>
+          <w:rStyle w:val="FootnoteReference"/>
+        </w:rPr>
+        <w:footnoteReference w:id="6"/>
+      </w:r>
+      <w:r>
+        <w:t xml:space="preserve"> funktionerne for de tabel</w:t>
+      </w:r>
+      <w:r>
+        <w:t>l</w:t>
+      </w:r>
+      <w:r>
+        <w:t>er de hører til</w:t>
+      </w:r>
+      <w:r>
+        <w:t>,</w:t>
+      </w:r>
+      <w:r>
+        <w:t xml:space="preserve"> </w:t>
+      </w:r>
+      <w:r>
+        <w:t>hvilket vil sige</w:t>
+      </w:r>
+      <w:r>
+        <w:t xml:space="preserve"> ProductRepository indeholder funktionerne til Product tabellen i databasen. I Repository klassen</w:t>
+      </w:r>
+      <w:r>
+        <w:t>,</w:t>
+      </w:r>
+      <w:r>
+        <w:t xml:space="preserve"> som de specifikke repositories nedarver fra</w:t>
+      </w:r>
+      <w:r>
+        <w:t>,</w:t>
+      </w:r>
+      <w:r>
+        <w:t xml:space="preserve"> </w:t>
+      </w:r>
+      <w:r>
+        <w:t>ligger</w:t>
+      </w:r>
+      <w:r>
+        <w:t xml:space="preserve"> de generelle funktioner som Add og Remove for at undgå duplikeret kode. Unit of Work er lavet som et access point til repositoriesne fra buisness logic layeret.</w:t>
+      </w:r>
+    </w:p>
+    <w:p>
+      <w:pPr>
+        <w:pStyle w:val="Heading2"/>
+      </w:pPr>
+      <w:r>
+        <w:t>Design af databasen</w:t>
+      </w:r>
+    </w:p>
+    <w:p>
+      <w:r>
+        <w:t>Planen med den første udgave af databasen var, at den skulle indeholde en enkel tabel, hvor man kunne se varens navn i rækkerne og de forskellige forretninger hen ad kolonerne, og på den måde finde prisen for varen i den enkelte forretning. Dette viste sig at have nogle problemer, da Product klassen skulle lavesmed en variabel for hver forretning, som prisen kunne gemmes i. Det resulterede i, at databasen ikke ville være åben for udvidelser, hvilket er ineffektivt, når forretninger kan åbne og lukke, og forretningerne får nye varer i deres sortiment. Der er en mange til mange relation imellem forretningerne og produkterne, da en forretning kan have mange forskellige produkter, og ét produkt kan blive solgt i mange forskellige forretninger. Der er derfor valgt at lave en klasse til relationen, da der er behov for en variabel til at indeholde prisen for produktet i den specifikke forretning. Derfor blev der oprettet 3 entiteter i databasen; Store, Product og HasA.</w:t>
+      </w:r>
+    </w:p>
+    <w:p>
+      <w:r>
+        <w:t>Klassen HasA indeholder en pris samt relationer til produktet og forretningen. Disse tre klasser gør, at databasen kan håndtere, at en forretning begynder at sælge et nyt produkt, samt at en ny forretning åbner. Måden, det er implementeret på, er ved, at Product indeholder en liste af HasA. Dette betyder, at for produkterne og forretningerne er der kun én instans, for hvert produkt eller forretning der er, og så er der en HasA imellem hver af de forretninger, som sælger ét produkt, og de kobles dermed sammen på den måde. På samme måde indeholder Store også en liste af HasA, der angiver, hvilke produkter der sælges i den forretning.</w:t>
+      </w:r>
+    </w:p>
+    <w:p>
+      <w:r>
+        <w:lastRenderedPageBreak/>
+        <w:t>For at forretningerne ikke kan ændre prisen, eller hvilke produkter der sælges ved andre forretninger, er der lavet et login til hver forretning, og alle logins gemmes i databasen. Denne entitet har et brugernavn, kodeord, og en reference til den forretning, de har kontrol over. Så når der logges ind for en forretningsbestyrer, så har personen kun mulighed for at ændre, hvordan hans forretning skal fremstå. Derudover er der lavet så Administratoren, som kan tilføje og slette forretninger, også har et login. Dette login er specielt i forhold til de andre, da det giver adgang til administrationsdelen af forretningerne. Derfor blev Administratorens login lavet med en forretning, der hedder Admin, og på den måde tages der i programmet højde for, hvilken retning administrationsprogrammet skal tage efter login.</w:t>
+      </w:r>
+    </w:p>
     <w:p>
       <w:pPr>
         <w:pStyle w:val="Heading1"/>
-      </w:pPr>
-      <w:bookmarkStart w:id="25" w:name="_Toc448136471"/>
-      <w:r>
+        <w:rPr>
+          <w:lang w:val="en-GB"/>
+        </w:rPr>
+      </w:pPr>
+      <w:bookmarkStart w:id="29" w:name="_Toc448136471"/>
+      <w:r>
+        <w:rPr>
+          <w:lang w:val="en-GB"/>
+        </w:rPr>
         <w:t>Pristjek220 Forbruger</w:t>
       </w:r>
-      <w:bookmarkEnd w:id="25"/>
-    </w:p>
-    <w:p>
-      <w:bookmarkStart w:id="26" w:name="_Toc437616735"/>
+      <w:bookmarkEnd w:id="29"/>
+    </w:p>
+    <w:p>
+      <w:pPr>
+        <w:rPr>
+          <w:lang w:val="en-GB"/>
+        </w:rPr>
+      </w:pPr>
+      <w:bookmarkStart w:id="30" w:name="_Toc437616735"/>
       <w:bookmarkEnd w:id="23"/>
     </w:p>
     <w:p>
@@ -3019,14 +3903,14 @@
           <w:lang w:val="en-GB"/>
         </w:rPr>
       </w:pPr>
-      <w:bookmarkStart w:id="27" w:name="_Toc448136472"/>
+      <w:bookmarkStart w:id="31" w:name="_Toc448136472"/>
       <w:r>
         <w:rPr>
           <w:lang w:val="en-GB"/>
         </w:rPr>
         <w:t>Presentation Layer</w:t>
       </w:r>
-      <w:bookmarkEnd w:id="27"/>
+      <w:bookmarkEnd w:id="31"/>
     </w:p>
     <w:p>
       <w:pPr>
@@ -3042,14 +3926,14 @@
           <w:lang w:val="en-GB"/>
         </w:rPr>
       </w:pPr>
-      <w:bookmarkStart w:id="28" w:name="_Toc448136473"/>
+      <w:bookmarkStart w:id="32" w:name="_Toc448136473"/>
       <w:r>
         <w:rPr>
           <w:lang w:val="en-GB"/>
         </w:rPr>
         <w:t>Business Logic Layer</w:t>
       </w:r>
-      <w:bookmarkEnd w:id="28"/>
+      <w:bookmarkEnd w:id="32"/>
     </w:p>
     <w:p>
       <w:pPr>
@@ -3065,14 +3949,14 @@
           <w:lang w:val="en-GB"/>
         </w:rPr>
       </w:pPr>
-      <w:bookmarkStart w:id="29" w:name="_Toc448136474"/>
+      <w:bookmarkStart w:id="33" w:name="_Toc448136474"/>
       <w:r>
         <w:rPr>
           <w:lang w:val="en-GB"/>
         </w:rPr>
         <w:t>Data Access Layer</w:t>
       </w:r>
-      <w:bookmarkEnd w:id="29"/>
+      <w:bookmarkEnd w:id="33"/>
     </w:p>
     <w:p>
       <w:pPr>
@@ -3081,7 +3965,7 @@
         </w:rPr>
       </w:pPr>
     </w:p>
-    <w:bookmarkEnd w:id="26"/>
+    <w:bookmarkEnd w:id="30"/>
     <w:p>
       <w:pPr>
         <w:rPr>
@@ -3106,32 +3990,24 @@
           <w:lang w:val="en-GB"/>
         </w:rPr>
       </w:pPr>
-      <w:bookmarkStart w:id="30" w:name="_Toc448136475"/>
+      <w:bookmarkStart w:id="34" w:name="_Toc448136475"/>
       <w:r>
         <w:rPr>
           <w:lang w:val="en-GB"/>
         </w:rPr>
         <w:lastRenderedPageBreak/>
-        <w:t xml:space="preserve">Pristjek220 </w:t>
-      </w:r>
-      <w:proofErr w:type="spellStart"/>
-      <w:r>
+        <w:t>Pristjek220 Forretning</w:t>
+      </w:r>
+      <w:bookmarkEnd w:id="34"/>
+    </w:p>
+    <w:p>
+      <w:pPr>
         <w:rPr>
           <w:lang w:val="en-GB"/>
         </w:rPr>
-        <w:t>Forretning</w:t>
-      </w:r>
-      <w:bookmarkEnd w:id="30"/>
-      <w:proofErr w:type="spellEnd"/>
-    </w:p>
-    <w:p>
-      <w:pPr>
-        <w:rPr>
-          <w:lang w:val="en-GB"/>
-        </w:rPr>
-      </w:pPr>
-      <w:bookmarkStart w:id="31" w:name="_Toc437416208"/>
-      <w:bookmarkStart w:id="32" w:name="_Ref437889408"/>
+      </w:pPr>
+      <w:bookmarkStart w:id="35" w:name="_Toc437416208"/>
+      <w:bookmarkStart w:id="36" w:name="_Ref437889408"/>
     </w:p>
     <w:p>
       <w:pPr>
@@ -3140,14 +4016,14 @@
           <w:lang w:val="en-GB"/>
         </w:rPr>
       </w:pPr>
-      <w:bookmarkStart w:id="33" w:name="_Toc448136476"/>
+      <w:bookmarkStart w:id="37" w:name="_Toc448136476"/>
       <w:r>
         <w:rPr>
           <w:lang w:val="en-GB"/>
         </w:rPr>
         <w:t>Presentation Layer</w:t>
       </w:r>
-      <w:bookmarkEnd w:id="33"/>
+      <w:bookmarkEnd w:id="37"/>
     </w:p>
     <w:p>
       <w:pPr>
@@ -3163,14 +4039,14 @@
           <w:lang w:val="en-GB"/>
         </w:rPr>
       </w:pPr>
-      <w:bookmarkStart w:id="34" w:name="_Toc448136477"/>
+      <w:bookmarkStart w:id="38" w:name="_Toc448136477"/>
       <w:r>
         <w:rPr>
           <w:lang w:val="en-GB"/>
         </w:rPr>
         <w:t>Business Logic Layer</w:t>
       </w:r>
-      <w:bookmarkEnd w:id="34"/>
+      <w:bookmarkEnd w:id="38"/>
     </w:p>
     <w:p>
       <w:pPr>
@@ -3183,16 +4059,11 @@
       <w:pPr>
         <w:pStyle w:val="Heading2"/>
       </w:pPr>
-      <w:bookmarkStart w:id="35" w:name="_Toc448136478"/>
-      <w:r>
-        <w:t xml:space="preserve">Data Access </w:t>
-      </w:r>
-      <w:proofErr w:type="spellStart"/>
-      <w:r>
-        <w:t>Layer</w:t>
-      </w:r>
-      <w:bookmarkEnd w:id="35"/>
-      <w:proofErr w:type="spellEnd"/>
+      <w:bookmarkStart w:id="39" w:name="_Toc448136478"/>
+      <w:r>
+        <w:t>Data Access Layer</w:t>
+      </w:r>
+      <w:bookmarkEnd w:id="39"/>
     </w:p>
     <w:p/>
     <w:p>
@@ -3204,7 +4075,7 @@
           <w:szCs w:val="32"/>
         </w:rPr>
       </w:pPr>
-      <w:bookmarkStart w:id="36" w:name="_Ref437987304"/>
+      <w:bookmarkStart w:id="40" w:name="_Ref437987304"/>
       <w:r>
         <w:br w:type="page"/>
       </w:r>
@@ -3213,22 +4084,22 @@
       <w:pPr>
         <w:pStyle w:val="Heading1"/>
       </w:pPr>
-      <w:bookmarkStart w:id="37" w:name="_Toc448136479"/>
+      <w:bookmarkStart w:id="41" w:name="_Toc448136479"/>
       <w:r>
         <w:lastRenderedPageBreak/>
         <w:t>Resultater og diskussion</w:t>
       </w:r>
-      <w:bookmarkEnd w:id="31"/>
-      <w:bookmarkEnd w:id="32"/>
+      <w:bookmarkEnd w:id="35"/>
       <w:bookmarkEnd w:id="36"/>
-      <w:bookmarkEnd w:id="37"/>
+      <w:bookmarkEnd w:id="40"/>
+      <w:bookmarkEnd w:id="41"/>
     </w:p>
     <w:p/>
     <w:p>
       <w:pPr>
         <w:pStyle w:val="Heading1"/>
       </w:pPr>
-      <w:bookmarkStart w:id="38" w:name="_Toc448136480"/>
+      <w:bookmarkStart w:id="42" w:name="_Toc448136480"/>
       <w:r>
         <w:t>Fremtidig</w:t>
       </w:r>
@@ -3238,29 +4109,29 @@
       <w:r>
         <w:t xml:space="preserve"> arbejde</w:t>
       </w:r>
-      <w:bookmarkEnd w:id="38"/>
+      <w:bookmarkEnd w:id="42"/>
     </w:p>
     <w:p/>
     <w:p>
       <w:pPr>
         <w:pStyle w:val="Heading1"/>
       </w:pPr>
-      <w:bookmarkStart w:id="39" w:name="_Toc448136481"/>
+      <w:bookmarkStart w:id="43" w:name="_Toc448136481"/>
       <w:r>
         <w:t>Konklusion</w:t>
       </w:r>
-      <w:bookmarkEnd w:id="39"/>
+      <w:bookmarkEnd w:id="43"/>
     </w:p>
     <w:p/>
     <w:p>
       <w:pPr>
         <w:pStyle w:val="Heading1"/>
       </w:pPr>
-      <w:bookmarkStart w:id="40" w:name="_Toc448136482"/>
+      <w:bookmarkStart w:id="44" w:name="_Toc448136482"/>
       <w:r>
         <w:t>Referencer</w:t>
       </w:r>
-      <w:bookmarkEnd w:id="40"/>
+      <w:bookmarkEnd w:id="44"/>
     </w:p>
     <w:p>
       <w:pPr>
@@ -3288,7 +4159,7 @@
           <w:shd w:val="clear" w:color="auto" w:fill="FEFEFE"/>
         </w:rPr>
       </w:pPr>
-      <w:bookmarkStart w:id="41" w:name="_Toc448136483"/>
+      <w:bookmarkStart w:id="45" w:name="_Toc448136483"/>
       <w:r>
         <w:rPr>
           <w:shd w:val="clear" w:color="auto" w:fill="FEFEFE"/>
@@ -3296,7 +4167,7 @@
         <w:lastRenderedPageBreak/>
         <w:t>Underskrifter</w:t>
       </w:r>
-      <w:bookmarkEnd w:id="41"/>
+      <w:bookmarkEnd w:id="45"/>
     </w:p>
     <w:sdt>
       <w:sdtPr>
@@ -3356,33 +4227,8 @@
                     <w:smallCaps/>
                     <w:sz w:val="24"/>
                   </w:rPr>
-                  <w:t xml:space="preserve">Anders </w:t>
+                  <w:t>Anders Meidahl Münsberg</w:t>
                 </w:r>
-                <w:proofErr w:type="spellStart"/>
-                <w:r>
-                  <w:rPr>
-                    <w:smallCaps/>
-                    <w:sz w:val="24"/>
-                  </w:rPr>
-                  <w:t>Meidahl</w:t>
-                </w:r>
-                <w:proofErr w:type="spellEnd"/>
-                <w:r>
-                  <w:rPr>
-                    <w:smallCaps/>
-                    <w:sz w:val="24"/>
-                  </w:rPr>
-                  <w:t xml:space="preserve"> </w:t>
-                </w:r>
-                <w:proofErr w:type="spellStart"/>
-                <w:r>
-                  <w:rPr>
-                    <w:smallCaps/>
-                    <w:sz w:val="24"/>
-                  </w:rPr>
-                  <w:t>Münsberg</w:t>
-                </w:r>
-                <w:proofErr w:type="spellEnd"/>
               </w:p>
             </w:tc>
             <w:tc>
@@ -3438,7 +4284,7 @@
                                     <a:chExt cx="4767840" cy="1081440"/>
                                   </a:xfrm>
                                 </wpg:grpSpPr>
-                                <w14:contentPart bwMode="auto" r:id="rId9">
+                                <w14:contentPart bwMode="auto" r:id="rId25">
                                   <w14:nvContentPartPr>
                                     <w14:cNvPr id="42" name="Ink 42"/>
                                     <w14:cNvContentPartPr/>
@@ -3448,7 +4294,7 @@
                                     <a:ext cx="4767840" cy="1081440"/>
                                   </w14:xfrm>
                                 </w14:contentPart>
-                                <w14:contentPart bwMode="auto" r:id="rId10">
+                                <w14:contentPart bwMode="auto" r:id="rId26">
                                   <w14:nvContentPartPr>
                                     <w14:cNvPr id="44" name="Ink 44"/>
                                     <w14:cNvContentPartPr/>
@@ -3555,18 +4401,8 @@
                     <w:sz w:val="24"/>
                     <w:lang w:val="en-US"/>
                   </w:rPr>
-                  <w:t xml:space="preserve">Christian Slot </w:t>
+                  <w:t>Christian Slot Winkel</w:t>
                 </w:r>
-                <w:proofErr w:type="spellStart"/>
-                <w:r>
-                  <w:rPr>
-                    <w:smallCaps/>
-                    <w:sz w:val="24"/>
-                    <w:lang w:val="en-US"/>
-                  </w:rPr>
-                  <w:t>Winkel</w:t>
-                </w:r>
-                <w:proofErr w:type="spellEnd"/>
               </w:p>
             </w:tc>
             <w:tc>
@@ -4768,7 +5604,7 @@
                 <w:bCs/>
                 <w:noProof/>
               </w:rPr>
-              <w:t>10</w:t>
+              <w:t>12</w:t>
             </w:r>
             <w:r>
               <w:rPr>
@@ -4813,7 +5649,7 @@
                 <w:bCs/>
                 <w:noProof/>
               </w:rPr>
-              <w:t>10</w:t>
+              <w:t>21</w:t>
             </w:r>
             <w:r>
               <w:rPr>
@@ -4918,7 +5754,89 @@
         <w:t xml:space="preserve"> </w:t>
       </w:r>
       <w:r>
+        <w:t>https://en.wikipedia.org/wiki/Sandcastle_(software)</w:t>
+      </w:r>
+    </w:p>
+  </w:footnote>
+  <w:footnote w:id="3">
+    <w:p>
+      <w:pPr>
+        <w:pStyle w:val="FootnoteText"/>
+      </w:pPr>
+      <w:r>
+        <w:rPr>
+          <w:rStyle w:val="FootnoteReference"/>
+        </w:rPr>
+        <w:footnoteRef/>
+      </w:r>
+      <w:r>
+        <w:t xml:space="preserve"> </w:t>
+      </w:r>
+      <w:r>
+        <w:t>http://ewsoftware.github.io/SHFB/html/bd1ddb51-1c4f-434f-bb1a-ce2135d3a909.htm</w:t>
+      </w:r>
+    </w:p>
+  </w:footnote>
+  <w:footnote w:id="4">
+    <w:p>
+      <w:pPr>
+        <w:pStyle w:val="FootnoteText"/>
+      </w:pPr>
+      <w:r>
+        <w:rPr>
+          <w:rStyle w:val="FootnoteReference"/>
+        </w:rPr>
+        <w:footnoteRef/>
+      </w:r>
+      <w:r>
+        <w:t xml:space="preserve"> </w:t>
+      </w:r>
+      <w:r>
         <w:t>Reference til hvor systemarkitekturen findes</w:t>
+      </w:r>
+    </w:p>
+  </w:footnote>
+  <w:footnote w:id="5">
+    <w:p>
+      <w:pPr>
+        <w:pStyle w:val="FootnoteText"/>
+      </w:pPr>
+      <w:r>
+        <w:rPr>
+          <w:rStyle w:val="FootnoteReference"/>
+        </w:rPr>
+        <w:footnoteRef/>
+      </w:r>
+      <w:r>
+        <w:t xml:space="preserve"> </w:t>
+      </w:r>
+      <w:r>
+        <w:t>https://msdn.microsoft.com/en-us/library/hh848246.aspx?f=255&amp;MSPPError=-2147217396</w:t>
+      </w:r>
+    </w:p>
+  </w:footnote>
+  <w:footnote w:id="6">
+    <w:p>
+      <w:pPr>
+        <w:pStyle w:val="FootnoteText"/>
+        <w:rPr>
+          <w:lang w:val="en-GB"/>
+        </w:rPr>
+      </w:pPr>
+      <w:r>
+        <w:rPr>
+          <w:rStyle w:val="FootnoteReference"/>
+        </w:rPr>
+        <w:footnoteRef/>
+      </w:r>
+      <w:r>
+        <w:t xml:space="preserve"> </w:t>
+      </w:r>
+      <w:r>
+        <w:rPr>
+          <w:lang w:val="en-GB"/>
+        </w:rPr>
+        <w:t>Create, Read, Update og Delete</w:t>
       </w:r>
     </w:p>
   </w:footnote>
@@ -8729,7 +9647,7 @@
 </file>
 
 <file path=customXml/itemProps1.xml><?xml version="1.0" encoding="utf-8"?>
-<ds:datastoreItem xmlns:ds="http://schemas.openxmlformats.org/officeDocument/2006/customXml" ds:itemID="{BD0CF9C1-B09E-4D5E-86A7-498FC6DF853D}">
+<ds:datastoreItem xmlns:ds="http://schemas.openxmlformats.org/officeDocument/2006/customXml" ds:itemID="{17BA0553-7D17-45CB-8AA1-EAB141B75153}">
   <ds:schemaRefs>
     <ds:schemaRef ds:uri="http://schemas.openxmlformats.org/officeDocument/2006/bibliography"/>
   </ds:schemaRefs>

</xml_diff>

<commit_message>
Opdatering af 3 layer model, afsnit i Projektrapport.docx
</commit_message>
<xml_diff>
--- a/Rapport/Projektrapport.docx
+++ b/Rapport/Projektrapport.docx
@@ -1,6 +1,6 @@
 
 <file path=word/document.xml><?xml version="1.0" encoding="utf-8"?>
-<w:document xmlns:wpc="http://schemas.microsoft.com/office/word/2010/wordprocessingCanvas" xmlns:cx="http://schemas.microsoft.com/office/drawing/2014/chartex" xmlns:cx1="http://schemas.microsoft.com/office/drawing/2015/9/8/chartex" xmlns:mc="http://schemas.openxmlformats.org/markup-compatibility/2006" xmlns:o="urn:schemas-microsoft-com:office:office" xmlns:r="http://schemas.openxmlformats.org/officeDocument/2006/relationships" xmlns:m="http://schemas.openxmlformats.org/officeDocument/2006/math" xmlns:v="urn:schemas-microsoft-com:vml" xmlns:wp14="http://schemas.microsoft.com/office/word/2010/wordprocessingDrawing" xmlns:wp="http://schemas.openxmlformats.org/drawingml/2006/wordprocessingDrawing" xmlns:w10="urn:schemas-microsoft-com:office:word" xmlns:w="http://schemas.openxmlformats.org/wordprocessingml/2006/main" xmlns:w14="http://schemas.microsoft.com/office/word/2010/wordml" xmlns:w15="http://schemas.microsoft.com/office/word/2012/wordml" xmlns:w16se="http://schemas.microsoft.com/office/word/2015/wordml/symex" xmlns:wpg="http://schemas.microsoft.com/office/word/2010/wordprocessingGroup" xmlns:wpi="http://schemas.microsoft.com/office/word/2010/wordprocessingInk" xmlns:wne="http://schemas.microsoft.com/office/word/2006/wordml" xmlns:wps="http://schemas.microsoft.com/office/word/2010/wordprocessingShape" mc:Ignorable="w14 w15 w16se wp14">
+<w:document xmlns:wpc="http://schemas.microsoft.com/office/word/2010/wordprocessingCanvas" xmlns:mc="http://schemas.openxmlformats.org/markup-compatibility/2006" xmlns:o="urn:schemas-microsoft-com:office:office" xmlns:r="http://schemas.openxmlformats.org/officeDocument/2006/relationships" xmlns:m="http://schemas.openxmlformats.org/officeDocument/2006/math" xmlns:v="urn:schemas-microsoft-com:vml" xmlns:wp14="http://schemas.microsoft.com/office/word/2010/wordprocessingDrawing" xmlns:wp="http://schemas.openxmlformats.org/drawingml/2006/wordprocessingDrawing" xmlns:w10="urn:schemas-microsoft-com:office:word" xmlns:w="http://schemas.openxmlformats.org/wordprocessingml/2006/main" xmlns:w14="http://schemas.microsoft.com/office/word/2010/wordml" xmlns:w15="http://schemas.microsoft.com/office/word/2012/wordml" xmlns:wpg="http://schemas.microsoft.com/office/word/2010/wordprocessingGroup" xmlns:wpi="http://schemas.microsoft.com/office/word/2010/wordprocessingInk" xmlns:wne="http://schemas.microsoft.com/office/word/2006/wordml" xmlns:wps="http://schemas.microsoft.com/office/word/2010/wordprocessingShape" mc:Ignorable="w14 w15 wp14">
   <w:body>
     <w:p>
       <w:pPr>
@@ -21,7 +21,7 @@
     </w:p>
     <w:p>
       <w:pPr>
-        <w:pStyle w:val="Titel"/>
+        <w:pStyle w:val="Title"/>
         <w:jc w:val="center"/>
         <w:rPr>
           <w:sz w:val="40"/>
@@ -36,7 +36,7 @@
     </w:p>
     <w:p>
       <w:pPr>
-        <w:pStyle w:val="Undertitel"/>
+        <w:pStyle w:val="Subtitle"/>
         <w:tabs>
           <w:tab w:val="left" w:pos="5670"/>
         </w:tabs>
@@ -105,7 +105,7 @@
     <w:p/>
     <w:tbl>
       <w:tblPr>
-        <w:tblStyle w:val="Tabel-Gitter"/>
+        <w:tblStyle w:val="TableGrid"/>
         <w:tblW w:w="0" w:type="auto"/>
         <w:tblBorders>
           <w:top w:val="none" w:sz="0" w:space="0" w:color="auto"/>
@@ -234,7 +234,7 @@
     </w:p>
     <w:tbl>
       <w:tblPr>
-        <w:tblStyle w:val="Tabel-Gitter"/>
+        <w:tblStyle w:val="TableGrid"/>
         <w:tblW w:w="9639" w:type="dxa"/>
         <w:tblBorders>
           <w:top w:val="none" w:sz="0" w:space="0" w:color="auto"/>
@@ -311,7 +311,7 @@
     </w:p>
     <w:p>
       <w:pPr>
-        <w:pStyle w:val="Overskrift1"/>
+        <w:pStyle w:val="Heading1"/>
         <w:rPr>
           <w:lang w:bidi="en-US"/>
         </w:rPr>
@@ -333,7 +333,7 @@
     </w:p>
     <w:p>
       <w:pPr>
-        <w:pStyle w:val="Overskrift1"/>
+        <w:pStyle w:val="Heading1"/>
         <w:rPr>
           <w:lang w:val="en-US"/>
         </w:rPr>
@@ -427,7 +427,7 @@
       <w:sdtContent>
         <w:p>
           <w:pPr>
-            <w:pStyle w:val="Overskrift"/>
+            <w:pStyle w:val="TOCHeading"/>
           </w:pPr>
           <w:r>
             <w:t>Indholdsfortegnelse</w:t>
@@ -435,7 +435,7 @@
         </w:p>
         <w:p>
           <w:pPr>
-            <w:pStyle w:val="Indholdsfortegnelse1"/>
+            <w:pStyle w:val="TOC1"/>
             <w:tabs>
               <w:tab w:val="right" w:leader="dot" w:pos="9628"/>
             </w:tabs>
@@ -456,115 +456,68 @@
           <w:r>
             <w:fldChar w:fldCharType="separate"/>
           </w:r>
-          <w:bookmarkStart w:id="2" w:name="_GoBack"/>
-          <w:bookmarkEnd w:id="2"/>
-          <w:r>
-            <w:rPr>
-              <w:rStyle w:val="Hyperlink"/>
-              <w:noProof/>
-            </w:rPr>
-            <w:fldChar w:fldCharType="begin"/>
-          </w:r>
-          <w:r>
-            <w:rPr>
-              <w:rStyle w:val="Hyperlink"/>
-              <w:noProof/>
-            </w:rPr>
-            <w:instrText xml:space="preserve"> </w:instrText>
-          </w:r>
-          <w:r>
-            <w:rPr>
-              <w:noProof/>
-            </w:rPr>
-            <w:instrText>HYPERLINK \l "_Toc449954373"</w:instrText>
-          </w:r>
-          <w:r>
-            <w:rPr>
-              <w:rStyle w:val="Hyperlink"/>
-              <w:noProof/>
-            </w:rPr>
-            <w:instrText xml:space="preserve"> </w:instrText>
-          </w:r>
-          <w:r>
-            <w:rPr>
-              <w:rStyle w:val="Hyperlink"/>
-              <w:noProof/>
-            </w:rPr>
-          </w:r>
-          <w:r>
-            <w:rPr>
-              <w:rStyle w:val="Hyperlink"/>
-              <w:noProof/>
-            </w:rPr>
-            <w:fldChar w:fldCharType="separate"/>
-          </w:r>
-          <w:r>
-            <w:rPr>
-              <w:rStyle w:val="Hyperlink"/>
-              <w:noProof/>
-              <w:lang w:bidi="en-US"/>
-            </w:rPr>
-            <w:t>Resumé</w:t>
-          </w:r>
-          <w:r>
-            <w:rPr>
-              <w:noProof/>
-              <w:webHidden/>
-            </w:rPr>
-            <w:tab/>
-          </w:r>
-          <w:r>
-            <w:rPr>
-              <w:noProof/>
-              <w:webHidden/>
-            </w:rPr>
-            <w:fldChar w:fldCharType="begin"/>
-          </w:r>
-          <w:r>
-            <w:rPr>
-              <w:noProof/>
-              <w:webHidden/>
-            </w:rPr>
-            <w:instrText xml:space="preserve"> PAGEREF _Toc449954373 \h </w:instrText>
-          </w:r>
-          <w:r>
-            <w:rPr>
-              <w:noProof/>
-              <w:webHidden/>
-            </w:rPr>
-          </w:r>
-          <w:r>
-            <w:rPr>
-              <w:noProof/>
-              <w:webHidden/>
-            </w:rPr>
-            <w:fldChar w:fldCharType="separate"/>
-          </w:r>
-          <w:r>
-            <w:rPr>
-              <w:noProof/>
-              <w:webHidden/>
-            </w:rPr>
-            <w:t>1</w:t>
-          </w:r>
-          <w:r>
-            <w:rPr>
-              <w:noProof/>
-              <w:webHidden/>
-            </w:rPr>
-            <w:fldChar w:fldCharType="end"/>
-          </w:r>
-          <w:r>
-            <w:rPr>
-              <w:rStyle w:val="Hyperlink"/>
-              <w:noProof/>
-            </w:rPr>
-            <w:fldChar w:fldCharType="end"/>
-          </w:r>
+          <w:hyperlink w:anchor="_Toc449954373" w:history="1">
+            <w:r>
+              <w:rPr>
+                <w:rStyle w:val="Hyperlink"/>
+                <w:noProof/>
+                <w:lang w:bidi="en-US"/>
+              </w:rPr>
+              <w:t>Resumé</w:t>
+            </w:r>
+            <w:r>
+              <w:rPr>
+                <w:noProof/>
+                <w:webHidden/>
+              </w:rPr>
+              <w:tab/>
+            </w:r>
+            <w:r>
+              <w:rPr>
+                <w:noProof/>
+                <w:webHidden/>
+              </w:rPr>
+              <w:fldChar w:fldCharType="begin"/>
+            </w:r>
+            <w:r>
+              <w:rPr>
+                <w:noProof/>
+                <w:webHidden/>
+              </w:rPr>
+              <w:instrText xml:space="preserve"> PAGEREF _Toc449954373 \h </w:instrText>
+            </w:r>
+            <w:r>
+              <w:rPr>
+                <w:noProof/>
+                <w:webHidden/>
+              </w:rPr>
+            </w:r>
+            <w:r>
+              <w:rPr>
+                <w:noProof/>
+                <w:webHidden/>
+              </w:rPr>
+              <w:fldChar w:fldCharType="separate"/>
+            </w:r>
+            <w:r>
+              <w:rPr>
+                <w:noProof/>
+                <w:webHidden/>
+              </w:rPr>
+              <w:t>1</w:t>
+            </w:r>
+            <w:r>
+              <w:rPr>
+                <w:noProof/>
+                <w:webHidden/>
+              </w:rPr>
+              <w:fldChar w:fldCharType="end"/>
+            </w:r>
+          </w:hyperlink>
         </w:p>
         <w:p>
           <w:pPr>
-            <w:pStyle w:val="Indholdsfortegnelse1"/>
+            <w:pStyle w:val="TOC1"/>
             <w:tabs>
               <w:tab w:val="right" w:leader="dot" w:pos="9628"/>
             </w:tabs>
@@ -637,7 +590,7 @@
         </w:p>
         <w:p>
           <w:pPr>
-            <w:pStyle w:val="Indholdsfortegnelse1"/>
+            <w:pStyle w:val="TOC1"/>
             <w:tabs>
               <w:tab w:val="right" w:leader="dot" w:pos="9628"/>
             </w:tabs>
@@ -709,7 +662,7 @@
         </w:p>
         <w:p>
           <w:pPr>
-            <w:pStyle w:val="Indholdsfortegnelse1"/>
+            <w:pStyle w:val="TOC1"/>
             <w:tabs>
               <w:tab w:val="right" w:leader="dot" w:pos="9628"/>
             </w:tabs>
@@ -781,7 +734,7 @@
         </w:p>
         <w:p>
           <w:pPr>
-            <w:pStyle w:val="Indholdsfortegnelse1"/>
+            <w:pStyle w:val="TOC1"/>
             <w:tabs>
               <w:tab w:val="right" w:leader="dot" w:pos="9628"/>
             </w:tabs>
@@ -853,7 +806,7 @@
         </w:p>
         <w:p>
           <w:pPr>
-            <w:pStyle w:val="Indholdsfortegnelse1"/>
+            <w:pStyle w:val="TOC1"/>
             <w:tabs>
               <w:tab w:val="right" w:leader="dot" w:pos="9628"/>
             </w:tabs>
@@ -925,7 +878,7 @@
         </w:p>
         <w:p>
           <w:pPr>
-            <w:pStyle w:val="Indholdsfortegnelse1"/>
+            <w:pStyle w:val="TOC1"/>
             <w:tabs>
               <w:tab w:val="right" w:leader="dot" w:pos="9628"/>
             </w:tabs>
@@ -997,7 +950,7 @@
         </w:p>
         <w:p>
           <w:pPr>
-            <w:pStyle w:val="Indholdsfortegnelse2"/>
+            <w:pStyle w:val="TOC2"/>
             <w:tabs>
               <w:tab w:val="right" w:leader="dot" w:pos="9628"/>
             </w:tabs>
@@ -1069,7 +1022,7 @@
         </w:p>
         <w:p>
           <w:pPr>
-            <w:pStyle w:val="Indholdsfortegnelse3"/>
+            <w:pStyle w:val="TOC3"/>
             <w:tabs>
               <w:tab w:val="right" w:leader="dot" w:pos="9628"/>
             </w:tabs>
@@ -1141,7 +1094,7 @@
         </w:p>
         <w:p>
           <w:pPr>
-            <w:pStyle w:val="Indholdsfortegnelse3"/>
+            <w:pStyle w:val="TOC3"/>
             <w:tabs>
               <w:tab w:val="right" w:leader="dot" w:pos="9628"/>
             </w:tabs>
@@ -1213,7 +1166,7 @@
         </w:p>
         <w:p>
           <w:pPr>
-            <w:pStyle w:val="Indholdsfortegnelse3"/>
+            <w:pStyle w:val="TOC3"/>
             <w:tabs>
               <w:tab w:val="right" w:leader="dot" w:pos="9628"/>
             </w:tabs>
@@ -1285,7 +1238,7 @@
         </w:p>
         <w:p>
           <w:pPr>
-            <w:pStyle w:val="Indholdsfortegnelse3"/>
+            <w:pStyle w:val="TOC3"/>
             <w:tabs>
               <w:tab w:val="right" w:leader="dot" w:pos="9628"/>
             </w:tabs>
@@ -1357,7 +1310,7 @@
         </w:p>
         <w:p>
           <w:pPr>
-            <w:pStyle w:val="Indholdsfortegnelse1"/>
+            <w:pStyle w:val="TOC1"/>
             <w:tabs>
               <w:tab w:val="right" w:leader="dot" w:pos="9628"/>
             </w:tabs>
@@ -1429,7 +1382,7 @@
         </w:p>
         <w:p>
           <w:pPr>
-            <w:pStyle w:val="Indholdsfortegnelse2"/>
+            <w:pStyle w:val="TOC2"/>
             <w:tabs>
               <w:tab w:val="right" w:leader="dot" w:pos="9628"/>
             </w:tabs>
@@ -1501,7 +1454,7 @@
         </w:p>
         <w:p>
           <w:pPr>
-            <w:pStyle w:val="Indholdsfortegnelse2"/>
+            <w:pStyle w:val="TOC2"/>
             <w:tabs>
               <w:tab w:val="right" w:leader="dot" w:pos="9628"/>
             </w:tabs>
@@ -1573,7 +1526,7 @@
         </w:p>
         <w:p>
           <w:pPr>
-            <w:pStyle w:val="Indholdsfortegnelse1"/>
+            <w:pStyle w:val="TOC1"/>
             <w:tabs>
               <w:tab w:val="right" w:leader="dot" w:pos="9628"/>
             </w:tabs>
@@ -1645,7 +1598,7 @@
         </w:p>
         <w:p>
           <w:pPr>
-            <w:pStyle w:val="Indholdsfortegnelse1"/>
+            <w:pStyle w:val="TOC1"/>
             <w:tabs>
               <w:tab w:val="right" w:leader="dot" w:pos="9628"/>
             </w:tabs>
@@ -1717,7 +1670,7 @@
         </w:p>
         <w:p>
           <w:pPr>
-            <w:pStyle w:val="Indholdsfortegnelse2"/>
+            <w:pStyle w:val="TOC2"/>
             <w:tabs>
               <w:tab w:val="right" w:leader="dot" w:pos="9628"/>
             </w:tabs>
@@ -1789,7 +1742,7 @@
         </w:p>
         <w:p>
           <w:pPr>
-            <w:pStyle w:val="Indholdsfortegnelse1"/>
+            <w:pStyle w:val="TOC1"/>
             <w:tabs>
               <w:tab w:val="right" w:leader="dot" w:pos="9628"/>
             </w:tabs>
@@ -1861,7 +1814,7 @@
         </w:p>
         <w:p>
           <w:pPr>
-            <w:pStyle w:val="Indholdsfortegnelse2"/>
+            <w:pStyle w:val="TOC2"/>
             <w:tabs>
               <w:tab w:val="right" w:leader="dot" w:pos="9628"/>
             </w:tabs>
@@ -1933,7 +1886,7 @@
         </w:p>
         <w:p>
           <w:pPr>
-            <w:pStyle w:val="Indholdsfortegnelse2"/>
+            <w:pStyle w:val="TOC2"/>
             <w:tabs>
               <w:tab w:val="right" w:leader="dot" w:pos="9628"/>
             </w:tabs>
@@ -2005,7 +1958,7 @@
         </w:p>
         <w:p>
           <w:pPr>
-            <w:pStyle w:val="Indholdsfortegnelse2"/>
+            <w:pStyle w:val="TOC2"/>
             <w:tabs>
               <w:tab w:val="right" w:leader="dot" w:pos="9628"/>
             </w:tabs>
@@ -2077,7 +2030,7 @@
         </w:p>
         <w:p>
           <w:pPr>
-            <w:pStyle w:val="Indholdsfortegnelse2"/>
+            <w:pStyle w:val="TOC2"/>
             <w:tabs>
               <w:tab w:val="right" w:leader="dot" w:pos="9628"/>
             </w:tabs>
@@ -2149,7 +2102,7 @@
         </w:p>
         <w:p>
           <w:pPr>
-            <w:pStyle w:val="Indholdsfortegnelse2"/>
+            <w:pStyle w:val="TOC2"/>
             <w:tabs>
               <w:tab w:val="right" w:leader="dot" w:pos="9628"/>
             </w:tabs>
@@ -2221,7 +2174,7 @@
         </w:p>
         <w:p>
           <w:pPr>
-            <w:pStyle w:val="Indholdsfortegnelse1"/>
+            <w:pStyle w:val="TOC1"/>
             <w:tabs>
               <w:tab w:val="right" w:leader="dot" w:pos="9628"/>
             </w:tabs>
@@ -2294,7 +2247,7 @@
         </w:p>
         <w:p>
           <w:pPr>
-            <w:pStyle w:val="Indholdsfortegnelse2"/>
+            <w:pStyle w:val="TOC2"/>
             <w:tabs>
               <w:tab w:val="right" w:leader="dot" w:pos="9628"/>
             </w:tabs>
@@ -2367,7 +2320,7 @@
         </w:p>
         <w:p>
           <w:pPr>
-            <w:pStyle w:val="Indholdsfortegnelse2"/>
+            <w:pStyle w:val="TOC2"/>
             <w:tabs>
               <w:tab w:val="right" w:leader="dot" w:pos="9628"/>
             </w:tabs>
@@ -2440,7 +2393,7 @@
         </w:p>
         <w:p>
           <w:pPr>
-            <w:pStyle w:val="Indholdsfortegnelse2"/>
+            <w:pStyle w:val="TOC2"/>
             <w:tabs>
               <w:tab w:val="right" w:leader="dot" w:pos="9628"/>
             </w:tabs>
@@ -2513,7 +2466,7 @@
         </w:p>
         <w:p>
           <w:pPr>
-            <w:pStyle w:val="Indholdsfortegnelse1"/>
+            <w:pStyle w:val="TOC1"/>
             <w:tabs>
               <w:tab w:val="right" w:leader="dot" w:pos="9628"/>
             </w:tabs>
@@ -2586,7 +2539,7 @@
         </w:p>
         <w:p>
           <w:pPr>
-            <w:pStyle w:val="Indholdsfortegnelse2"/>
+            <w:pStyle w:val="TOC2"/>
             <w:tabs>
               <w:tab w:val="right" w:leader="dot" w:pos="9628"/>
             </w:tabs>
@@ -2659,7 +2612,7 @@
         </w:p>
         <w:p>
           <w:pPr>
-            <w:pStyle w:val="Indholdsfortegnelse2"/>
+            <w:pStyle w:val="TOC2"/>
             <w:tabs>
               <w:tab w:val="right" w:leader="dot" w:pos="9628"/>
             </w:tabs>
@@ -2732,7 +2685,7 @@
         </w:p>
         <w:p>
           <w:pPr>
-            <w:pStyle w:val="Indholdsfortegnelse2"/>
+            <w:pStyle w:val="TOC2"/>
             <w:tabs>
               <w:tab w:val="right" w:leader="dot" w:pos="9628"/>
             </w:tabs>
@@ -2804,7 +2757,7 @@
         </w:p>
         <w:p>
           <w:pPr>
-            <w:pStyle w:val="Indholdsfortegnelse1"/>
+            <w:pStyle w:val="TOC1"/>
             <w:tabs>
               <w:tab w:val="right" w:leader="dot" w:pos="9628"/>
             </w:tabs>
@@ -2876,7 +2829,7 @@
         </w:p>
         <w:p>
           <w:pPr>
-            <w:pStyle w:val="Indholdsfortegnelse1"/>
+            <w:pStyle w:val="TOC1"/>
             <w:tabs>
               <w:tab w:val="right" w:leader="dot" w:pos="9628"/>
             </w:tabs>
@@ -2948,7 +2901,7 @@
         </w:p>
         <w:p>
           <w:pPr>
-            <w:pStyle w:val="Indholdsfortegnelse1"/>
+            <w:pStyle w:val="TOC1"/>
             <w:tabs>
               <w:tab w:val="right" w:leader="dot" w:pos="9628"/>
             </w:tabs>
@@ -3020,7 +2973,7 @@
         </w:p>
         <w:p>
           <w:pPr>
-            <w:pStyle w:val="Indholdsfortegnelse1"/>
+            <w:pStyle w:val="TOC1"/>
             <w:tabs>
               <w:tab w:val="right" w:leader="dot" w:pos="9628"/>
             </w:tabs>
@@ -3092,7 +3045,7 @@
         </w:p>
         <w:p>
           <w:pPr>
-            <w:pStyle w:val="Indholdsfortegnelse1"/>
+            <w:pStyle w:val="TOC1"/>
             <w:tabs>
               <w:tab w:val="right" w:leader="dot" w:pos="9628"/>
             </w:tabs>
@@ -3193,14 +3146,14 @@
     </w:p>
     <w:p>
       <w:pPr>
-        <w:pStyle w:val="Overskrift1"/>
-      </w:pPr>
-      <w:bookmarkStart w:id="3" w:name="_Toc449954375"/>
+        <w:pStyle w:val="Heading1"/>
+      </w:pPr>
+      <w:bookmarkStart w:id="2" w:name="_Toc449954375"/>
       <w:r>
         <w:lastRenderedPageBreak/>
         <w:t>Indledning</w:t>
       </w:r>
-      <w:bookmarkEnd w:id="3"/>
+      <w:bookmarkEnd w:id="2"/>
     </w:p>
     <w:p>
       <w:pPr>
@@ -3212,28 +3165,28 @@
     </w:p>
     <w:p>
       <w:pPr>
-        <w:pStyle w:val="Overskrift1"/>
-      </w:pPr>
-      <w:bookmarkStart w:id="4" w:name="_Toc449954376"/>
+        <w:pStyle w:val="Heading1"/>
+      </w:pPr>
+      <w:bookmarkStart w:id="3" w:name="_Toc449954376"/>
       <w:r>
         <w:t>Læsevejledning</w:t>
       </w:r>
+      <w:bookmarkEnd w:id="3"/>
+    </w:p>
+    <w:p/>
+    <w:p>
+      <w:pPr>
+        <w:pStyle w:val="Heading1"/>
+      </w:pPr>
+      <w:bookmarkStart w:id="4" w:name="_Toc437416172"/>
+      <w:bookmarkStart w:id="5" w:name="_Ref437890182"/>
+      <w:bookmarkStart w:id="6" w:name="_Toc449954377"/>
+      <w:r>
+        <w:t>Projektformulering</w:t>
+      </w:r>
       <w:bookmarkEnd w:id="4"/>
-    </w:p>
-    <w:p/>
-    <w:p>
-      <w:pPr>
-        <w:pStyle w:val="Overskrift1"/>
-      </w:pPr>
-      <w:bookmarkStart w:id="5" w:name="_Toc437416172"/>
-      <w:bookmarkStart w:id="6" w:name="_Ref437890182"/>
-      <w:bookmarkStart w:id="7" w:name="_Toc449954377"/>
-      <w:r>
-        <w:t>Projektformulering</w:t>
-      </w:r>
       <w:bookmarkEnd w:id="5"/>
       <w:bookmarkEnd w:id="6"/>
-      <w:bookmarkEnd w:id="7"/>
     </w:p>
     <w:p>
       <w:r>
@@ -3245,15 +3198,7 @@
     </w:p>
     <w:p>
       <w:r>
-        <w:t xml:space="preserve">Pristjek220 vil have tre forskellige brugere; en forbruger, en forretningsmanager og en administrator. Forbrugeren er ham, der bruger Pristjek220 til at organisere sine daglige indkøb. Forretningsmanageren holder Pristjek220 opdateret med korrekte informationer om de varer og priser, der findes i netop hans forretningskæde. Administratoren servicerer Pristjek220, så der kan oprettes og fjernes forretninger, samt tilføjes nye varer. Baseret på disse tre brugere bliver Pristjek220 opdelt i to programmer; et program, Pristjek220 Forbruger, til forbrugeren og et fælles program, Pristjek220 Forretning, til både forretningsmanageren og administratoren. I Pristjek220 Forretning vil administratoren kunne benytte sig af sine </w:t>
-      </w:r>
-      <w:proofErr w:type="spellStart"/>
-      <w:r>
-        <w:t>funktionaliteter</w:t>
-      </w:r>
-      <w:proofErr w:type="spellEnd"/>
-      <w:r>
-        <w:t xml:space="preserve"> ved at logge ind med et administratorlogin, som han har.</w:t>
+        <w:t>Pristjek220 vil have tre forskellige brugere; en forbruger, en forretningsmanager og en administrator. Forbrugeren er ham, der bruger Pristjek220 til at organisere sine daglige indkøb. Forretningsmanageren holder Pristjek220 opdateret med korrekte informationer om de varer og priser, der findes i netop hans forretningskæde. Administratoren servicerer Pristjek220, så der kan oprettes og fjernes forretninger, samt tilføjes nye varer. Baseret på disse tre brugere bliver Pristjek220 opdelt i to programmer; et program, Pristjek220 Forbruger, til forbrugeren og et fælles program, Pristjek220 Forretning, til både forretningsmanageren og administratoren. I Pristjek220 Forretning vil administratoren kunne benytte sig af sine funktionaliteter ved at logge ind med et administratorlogin, som han har.</w:t>
       </w:r>
     </w:p>
     <w:p>
@@ -3287,7 +3232,7 @@
       <w:r>
         <w:rPr>
           <w:noProof/>
-          <w:lang w:val="en-US"/>
+          <w:lang w:eastAsia="da-DK"/>
         </w:rPr>
         <w:lastRenderedPageBreak/>
         <w:drawing>
@@ -3354,10 +3299,10 @@
     </w:p>
     <w:p>
       <w:pPr>
-        <w:pStyle w:val="Billedtekst"/>
+        <w:pStyle w:val="Caption"/>
         <w:jc w:val="center"/>
       </w:pPr>
-      <w:bookmarkStart w:id="8" w:name="_Ref443516992"/>
+      <w:bookmarkStart w:id="7" w:name="_Ref443516992"/>
       <w:r>
         <w:t xml:space="preserve">Figur </w:t>
       </w:r>
@@ -3382,7 +3327,7 @@
         </w:rPr>
         <w:fldChar w:fldCharType="end"/>
       </w:r>
-      <w:bookmarkEnd w:id="8"/>
+      <w:bookmarkEnd w:id="7"/>
       <w:r>
         <w:t>: Rigt billede over opslag af en vare i Pristjek220.</w:t>
       </w:r>
@@ -3492,15 +3437,15 @@
     </w:p>
     <w:p>
       <w:pPr>
-        <w:pStyle w:val="Overskrift1"/>
-      </w:pPr>
-      <w:bookmarkStart w:id="9" w:name="_Toc437416173"/>
-      <w:bookmarkStart w:id="10" w:name="_Toc449954378"/>
+        <w:pStyle w:val="Heading1"/>
+      </w:pPr>
+      <w:bookmarkStart w:id="8" w:name="_Toc437416173"/>
+      <w:bookmarkStart w:id="9" w:name="_Toc449954378"/>
       <w:r>
         <w:t>Afgrænsning</w:t>
       </w:r>
+      <w:bookmarkEnd w:id="8"/>
       <w:bookmarkEnd w:id="9"/>
-      <w:bookmarkEnd w:id="10"/>
     </w:p>
     <w:p>
       <w:r>
@@ -3512,31 +3457,7 @@
     </w:p>
     <w:p>
       <w:r>
-        <w:t xml:space="preserve">Projektet er afgrænset således, at de vigtigste </w:t>
-      </w:r>
-      <w:proofErr w:type="spellStart"/>
-      <w:r>
-        <w:t>funktionaliteter</w:t>
-      </w:r>
-      <w:proofErr w:type="spellEnd"/>
-      <w:r>
-        <w:t xml:space="preserve"> for at få et funktionelt program er prioriteret højest. Herved opnås at få et basalt program, som der ville kunne udbygges på, med de </w:t>
-      </w:r>
-      <w:proofErr w:type="spellStart"/>
-      <w:r>
-        <w:t>funktionaliteter</w:t>
-      </w:r>
-      <w:proofErr w:type="spellEnd"/>
-      <w:r>
-        <w:t xml:space="preserve"> der ikke er implementeret. Dette vil helt konkret sige, at brugernes muligheder i det endelige produkt, der er udviklet, er afgrænset til de funktioner, der giver produktet mest værdi. De </w:t>
-      </w:r>
-      <w:proofErr w:type="spellStart"/>
-      <w:r>
-        <w:t>funktionaliteter</w:t>
-      </w:r>
-      <w:proofErr w:type="spellEnd"/>
-      <w:r>
-        <w:t>, brugerne er afgrænset til at have, beskrives i det følgende.</w:t>
+        <w:t>Projektet er afgrænset således, at de vigtigste funktionaliteter for at få et funktionelt program er prioriteret højest. Herved opnås at få et basalt program, som der ville kunne udbygges på, med de funktionaliteter der ikke er implementeret. Dette vil helt konkret sige, at brugernes muligheder i det endelige produkt, der er udviklet, er afgrænset til de funktioner, der giver produktet mest værdi. De funktionaliteter, brugerne er afgrænset til at have, beskrives i det følgende.</w:t>
       </w:r>
     </w:p>
     <w:p>
@@ -3571,65 +3492,65 @@
     </w:p>
     <w:p>
       <w:pPr>
-        <w:pStyle w:val="Overskrift1"/>
-      </w:pPr>
-      <w:bookmarkStart w:id="11" w:name="_Toc437416174"/>
-      <w:bookmarkStart w:id="12" w:name="_Toc449954379"/>
+        <w:pStyle w:val="Heading1"/>
+      </w:pPr>
+      <w:bookmarkStart w:id="10" w:name="_Toc437416174"/>
+      <w:bookmarkStart w:id="11" w:name="_Toc449954379"/>
       <w:r>
         <w:lastRenderedPageBreak/>
         <w:t>Systembeskrivelse</w:t>
       </w:r>
+      <w:bookmarkEnd w:id="10"/>
       <w:bookmarkEnd w:id="11"/>
+    </w:p>
+    <w:p>
+      <w:r>
+        <w:t xml:space="preserve">Kort beskrivelse af systemet </w:t>
+      </w:r>
+      <w:r>
+        <w:t>med et eller andet fint billede.</w:t>
+      </w:r>
+    </w:p>
+    <w:p>
+      <w:pPr>
+        <w:pStyle w:val="Heading2"/>
+      </w:pPr>
+      <w:bookmarkStart w:id="12" w:name="_Toc437416175"/>
+      <w:bookmarkStart w:id="13" w:name="_Toc449954380"/>
+      <w:r>
+        <w:t>Krav</w:t>
+      </w:r>
       <w:bookmarkEnd w:id="12"/>
-    </w:p>
-    <w:p>
-      <w:r>
-        <w:t xml:space="preserve">Kort beskrivelse af systemet </w:t>
-      </w:r>
-      <w:r>
-        <w:t>med et eller andet fint billede.</w:t>
-      </w:r>
-    </w:p>
-    <w:p>
-      <w:pPr>
-        <w:pStyle w:val="Overskrift2"/>
-      </w:pPr>
-      <w:bookmarkStart w:id="13" w:name="_Toc437416175"/>
-      <w:bookmarkStart w:id="14" w:name="_Toc449954380"/>
-      <w:r>
-        <w:t>Krav</w:t>
-      </w:r>
-      <w:bookmarkEnd w:id="13"/>
       <w:r>
         <w:rPr>
-          <w:rStyle w:val="Fodnotehenvisning"/>
+          <w:rStyle w:val="FootnoteReference"/>
         </w:rPr>
         <w:footnoteReference w:id="1"/>
       </w:r>
+      <w:bookmarkEnd w:id="13"/>
+    </w:p>
+    <w:p>
+      <w:pPr>
+        <w:pStyle w:val="Heading3"/>
+      </w:pPr>
+      <w:bookmarkStart w:id="14" w:name="_Toc449954381"/>
+      <w:bookmarkStart w:id="15" w:name="_Toc437416177"/>
+      <w:r>
+        <w:t xml:space="preserve">Valg af </w:t>
+      </w:r>
+      <w:proofErr w:type="spellStart"/>
+      <w:r>
+        <w:t>user</w:t>
+      </w:r>
+      <w:proofErr w:type="spellEnd"/>
+      <w:r>
+        <w:t xml:space="preserve"> </w:t>
+      </w:r>
+      <w:proofErr w:type="spellStart"/>
+      <w:r>
+        <w:t>stories</w:t>
+      </w:r>
       <w:bookmarkEnd w:id="14"/>
-    </w:p>
-    <w:p>
-      <w:pPr>
-        <w:pStyle w:val="Overskrift3"/>
-      </w:pPr>
-      <w:bookmarkStart w:id="15" w:name="_Toc437416177"/>
-      <w:bookmarkStart w:id="16" w:name="_Toc449954381"/>
-      <w:r>
-        <w:t xml:space="preserve">Valg af </w:t>
-      </w:r>
-      <w:proofErr w:type="spellStart"/>
-      <w:r>
-        <w:t>user</w:t>
-      </w:r>
-      <w:proofErr w:type="spellEnd"/>
-      <w:r>
-        <w:t xml:space="preserve"> </w:t>
-      </w:r>
-      <w:proofErr w:type="spellStart"/>
-      <w:r>
-        <w:t>stories</w:t>
-      </w:r>
-      <w:bookmarkEnd w:id="16"/>
       <w:proofErr w:type="spellEnd"/>
     </w:p>
     <w:p>
@@ -4002,42 +3923,42 @@
     </w:p>
     <w:p>
       <w:pPr>
-        <w:pStyle w:val="Overskrift3"/>
-      </w:pPr>
-      <w:bookmarkStart w:id="17" w:name="_Toc449954382"/>
+        <w:pStyle w:val="Heading3"/>
+      </w:pPr>
+      <w:bookmarkStart w:id="16" w:name="_Toc449954382"/>
       <w:r>
         <w:t>Aktører</w:t>
       </w:r>
+      <w:bookmarkEnd w:id="16"/>
+    </w:p>
+    <w:p/>
+    <w:p>
+      <w:pPr>
+        <w:pStyle w:val="Heading3"/>
+      </w:pPr>
+      <w:bookmarkStart w:id="17" w:name="_Toc449954383"/>
+      <w:r>
+        <w:t>User story</w:t>
+      </w:r>
+      <w:r>
+        <w:t xml:space="preserve"> beskrivelse</w:t>
+      </w:r>
+      <w:bookmarkEnd w:id="15"/>
+      <w:r>
+        <w:t>r</w:t>
+      </w:r>
       <w:bookmarkEnd w:id="17"/>
     </w:p>
     <w:p/>
     <w:p>
       <w:pPr>
-        <w:pStyle w:val="Overskrift3"/>
-      </w:pPr>
-      <w:bookmarkStart w:id="18" w:name="_Toc449954383"/>
-      <w:r>
-        <w:t>User story</w:t>
-      </w:r>
-      <w:r>
-        <w:t xml:space="preserve"> beskrivelse</w:t>
-      </w:r>
-      <w:bookmarkEnd w:id="15"/>
-      <w:r>
-        <w:t>r</w:t>
+        <w:pStyle w:val="Heading3"/>
+      </w:pPr>
+      <w:bookmarkStart w:id="18" w:name="_Toc449954384"/>
+      <w:r>
+        <w:t>Ikke funktionelle krav</w:t>
       </w:r>
       <w:bookmarkEnd w:id="18"/>
-    </w:p>
-    <w:p/>
-    <w:p>
-      <w:pPr>
-        <w:pStyle w:val="Overskrift3"/>
-      </w:pPr>
-      <w:bookmarkStart w:id="19" w:name="_Toc449954384"/>
-      <w:r>
-        <w:t>Ikke funktionelle krav</w:t>
-      </w:r>
-      <w:bookmarkEnd w:id="19"/>
     </w:p>
     <w:p>
       <w:pPr>
@@ -4053,275 +3974,275 @@
     </w:p>
     <w:p>
       <w:pPr>
-        <w:pStyle w:val="Overskrift1"/>
-      </w:pPr>
-      <w:bookmarkStart w:id="20" w:name="_Toc449954385"/>
+        <w:pStyle w:val="Heading1"/>
+      </w:pPr>
+      <w:bookmarkStart w:id="19" w:name="_Toc449954385"/>
       <w:r>
         <w:t>Projektgennemførelse</w:t>
       </w:r>
-      <w:bookmarkEnd w:id="20"/>
+      <w:bookmarkEnd w:id="19"/>
     </w:p>
     <w:p>
       <w:r>
         <w:t>I dette afsnit vil der blive forklaret hvordan gruppen har gennemført projektet.</w:t>
       </w:r>
-      <w:bookmarkStart w:id="21" w:name="_Toc437416182"/>
-    </w:p>
-    <w:p>
-      <w:pPr>
-        <w:pStyle w:val="Overskrift2"/>
-      </w:pPr>
-      <w:bookmarkStart w:id="22" w:name="_Toc449954386"/>
+      <w:bookmarkStart w:id="20" w:name="_Toc437416182"/>
+    </w:p>
+    <w:p>
+      <w:pPr>
+        <w:pStyle w:val="Heading2"/>
+      </w:pPr>
+      <w:bookmarkStart w:id="21" w:name="_Toc449954386"/>
       <w:r>
         <w:t>Iterativ udvikling</w:t>
       </w:r>
+      <w:bookmarkEnd w:id="21"/>
+    </w:p>
+    <w:p>
+      <w:r>
+        <w:t>Eftersom der</w:t>
+      </w:r>
+      <w:r>
+        <w:t xml:space="preserve"> fra </w:t>
+      </w:r>
+      <w:proofErr w:type="spellStart"/>
+      <w:r>
+        <w:t>IHA’s</w:t>
+      </w:r>
+      <w:proofErr w:type="spellEnd"/>
+      <w:r>
+        <w:t xml:space="preserve"> side er givet et krav om, at der skal arbejdes iterativt, har gruppen måtte tage et valg til hvilken arbejdsmetode, der skulle benyttes. Gruppen overvejede valget mellem </w:t>
+      </w:r>
+      <w:proofErr w:type="spellStart"/>
+      <w:r>
+        <w:t>Scrum</w:t>
+      </w:r>
+      <w:proofErr w:type="spellEnd"/>
+      <w:r>
+        <w:t xml:space="preserve"> og </w:t>
+      </w:r>
+      <w:proofErr w:type="spellStart"/>
+      <w:r>
+        <w:t>Kanban</w:t>
+      </w:r>
+      <w:proofErr w:type="spellEnd"/>
+      <w:r>
+        <w:t xml:space="preserve">. </w:t>
+      </w:r>
+    </w:p>
+    <w:p>
+      <w:r>
+        <w:t xml:space="preserve">Begge metoder anvender et </w:t>
+      </w:r>
+      <w:proofErr w:type="spellStart"/>
+      <w:r>
+        <w:t>taskboard</w:t>
+      </w:r>
+      <w:proofErr w:type="spellEnd"/>
+      <w:r>
+        <w:t xml:space="preserve"> til at organisere det arbejde, der skal laves, så alle medlemmer på teamet kan se, hvad der bliver lavet og af hvem. Den store forskel er dog, at i </w:t>
+      </w:r>
+      <w:proofErr w:type="spellStart"/>
+      <w:r>
+        <w:t>Kanban</w:t>
+      </w:r>
+      <w:proofErr w:type="spellEnd"/>
+      <w:r>
+        <w:t xml:space="preserve"> er der en begrænsning på hvor mange </w:t>
+      </w:r>
+      <w:proofErr w:type="spellStart"/>
+      <w:r>
+        <w:t>tasks</w:t>
+      </w:r>
+      <w:proofErr w:type="spellEnd"/>
+      <w:r>
+        <w:t xml:space="preserve">, der må være aktive ad gangen, og når der er plads, bliver der bare fyldt på fra en </w:t>
+      </w:r>
+      <w:proofErr w:type="spellStart"/>
+      <w:r>
+        <w:t>product</w:t>
+      </w:r>
+      <w:proofErr w:type="spellEnd"/>
+      <w:r>
+        <w:t xml:space="preserve"> </w:t>
+      </w:r>
+      <w:proofErr w:type="spellStart"/>
+      <w:r>
+        <w:t>backlog</w:t>
+      </w:r>
+      <w:proofErr w:type="spellEnd"/>
+      <w:r>
+        <w:t xml:space="preserve">. Hvorimod i </w:t>
+      </w:r>
+      <w:proofErr w:type="spellStart"/>
+      <w:r>
+        <w:t>Scrum</w:t>
+      </w:r>
+      <w:proofErr w:type="spellEnd"/>
+      <w:r>
+        <w:t xml:space="preserve"> bliver arbejdet opdelt i sprints, og hvert sprint har sit eget </w:t>
+      </w:r>
+      <w:proofErr w:type="spellStart"/>
+      <w:r>
+        <w:t>taskboard</w:t>
+      </w:r>
+      <w:proofErr w:type="spellEnd"/>
+      <w:r>
+        <w:t xml:space="preserve">. Disse sprints bliver udfyldt med </w:t>
+      </w:r>
+      <w:proofErr w:type="spellStart"/>
+      <w:r>
+        <w:t>stories</w:t>
+      </w:r>
+      <w:proofErr w:type="spellEnd"/>
+      <w:r>
+        <w:t xml:space="preserve">, som nedbrydes til </w:t>
+      </w:r>
+      <w:proofErr w:type="spellStart"/>
+      <w:r>
+        <w:t>tasks</w:t>
+      </w:r>
+      <w:proofErr w:type="spellEnd"/>
+      <w:r>
+        <w:t xml:space="preserve">, fra en </w:t>
+      </w:r>
+      <w:proofErr w:type="spellStart"/>
+      <w:r>
+        <w:t>product</w:t>
+      </w:r>
+      <w:proofErr w:type="spellEnd"/>
+      <w:r>
+        <w:t xml:space="preserve"> </w:t>
+      </w:r>
+      <w:proofErr w:type="spellStart"/>
+      <w:r>
+        <w:t>backlog</w:t>
+      </w:r>
+      <w:proofErr w:type="spellEnd"/>
+      <w:r>
+        <w:t xml:space="preserve">, inden de </w:t>
+      </w:r>
+      <w:proofErr w:type="spellStart"/>
+      <w:r>
+        <w:t>opstartes</w:t>
+      </w:r>
+      <w:proofErr w:type="spellEnd"/>
+      <w:r>
+        <w:t xml:space="preserve">, og hvis alle </w:t>
+      </w:r>
+      <w:proofErr w:type="spellStart"/>
+      <w:r>
+        <w:t>tasks</w:t>
+      </w:r>
+      <w:proofErr w:type="spellEnd"/>
+      <w:r>
+        <w:t xml:space="preserve"> er udført, kan man tilføje flere fra </w:t>
+      </w:r>
+      <w:proofErr w:type="spellStart"/>
+      <w:r>
+        <w:t>product</w:t>
+      </w:r>
+      <w:proofErr w:type="spellEnd"/>
+      <w:r>
+        <w:t xml:space="preserve"> </w:t>
+      </w:r>
+      <w:proofErr w:type="spellStart"/>
+      <w:r>
+        <w:t>backloggen</w:t>
+      </w:r>
+      <w:proofErr w:type="spellEnd"/>
+      <w:r>
+        <w:t>, og hvis man ikke når alt, føres de videre til næste sprint med højeste prioritet.</w:t>
+      </w:r>
+    </w:p>
+    <w:p>
+      <w:r>
+        <w:t xml:space="preserve">Udviklingen af Pristjek220 er foregået med </w:t>
+      </w:r>
+      <w:proofErr w:type="spellStart"/>
+      <w:r>
+        <w:t>Scrum</w:t>
+      </w:r>
+      <w:proofErr w:type="spellEnd"/>
+      <w:r>
+        <w:t xml:space="preserve">, fordi gruppen vurderede, at det er lettere at planlægge med på længere sigt og derved bedre til at strukturere projektforløbet i forbindelse med skolesemesteret. Det var givet fra starten hvornår deadline for projektet faldt, og med en beslutning på at køre sprints af 14 dages længde. Så det var kendt viden, hvor mange sprints der ville forekomme, og derved kunne gruppen danne et overblik over hvor meget tid der ville være til rådighed, hvis et nyt aspekt, fra kravspecifikationen, skulle implementeres. </w:t>
+      </w:r>
+    </w:p>
+    <w:p>
+      <w:r>
+        <w:t xml:space="preserve">Yderligere har gruppen fra starten hældt mere mod </w:t>
+      </w:r>
+      <w:proofErr w:type="spellStart"/>
+      <w:r>
+        <w:t>Scrum</w:t>
+      </w:r>
+      <w:proofErr w:type="spellEnd"/>
+      <w:r>
+        <w:t xml:space="preserve">, både fordi at sådan har arbejdsfaconen været på tidligere semesterprojekter, og alle gruppens medlemmer har gennemført et </w:t>
+      </w:r>
+      <w:proofErr w:type="spellStart"/>
+      <w:r>
+        <w:t>Scrum</w:t>
+      </w:r>
+      <w:proofErr w:type="spellEnd"/>
+      <w:r>
+        <w:t xml:space="preserve"> kursus på </w:t>
+      </w:r>
+      <w:proofErr w:type="spellStart"/>
+      <w:r>
+        <w:t>Systematic</w:t>
+      </w:r>
+      <w:proofErr w:type="spellEnd"/>
+      <w:r>
+        <w:t xml:space="preserve"> A/S.</w:t>
+      </w:r>
+    </w:p>
+    <w:p>
+      <w:r>
+        <w:t xml:space="preserve">Gruppen har </w:t>
+      </w:r>
+      <w:proofErr w:type="spellStart"/>
+      <w:r>
+        <w:t>afviget</w:t>
+      </w:r>
+      <w:proofErr w:type="spellEnd"/>
+      <w:r>
+        <w:t xml:space="preserve"> fra </w:t>
+      </w:r>
+      <w:proofErr w:type="spellStart"/>
+      <w:r>
+        <w:t>Scrum</w:t>
+      </w:r>
+      <w:proofErr w:type="spellEnd"/>
+      <w:r>
+        <w:t xml:space="preserve"> standarden og ikke tildelt nogen </w:t>
+      </w:r>
+      <w:proofErr w:type="spellStart"/>
+      <w:r>
+        <w:t>Scrum</w:t>
+      </w:r>
+      <w:proofErr w:type="spellEnd"/>
+      <w:r>
+        <w:t xml:space="preserve"> master rollen, fordi det blev bestemt, at det ikke var en rolle, som en person skulle stå med, og derfor blev </w:t>
+      </w:r>
+      <w:proofErr w:type="spellStart"/>
+      <w:r>
+        <w:t>Scrum</w:t>
+      </w:r>
+      <w:proofErr w:type="spellEnd"/>
+      <w:r>
+        <w:t xml:space="preserve"> masterens opgaver fordelt på tværs af hele teamet. </w:t>
+      </w:r>
+    </w:p>
+    <w:p>
+      <w:pPr>
+        <w:pStyle w:val="Heading2"/>
+      </w:pPr>
+      <w:bookmarkStart w:id="22" w:name="_Toc449954387"/>
+      <w:r>
+        <w:t>Dokumentation af koden</w:t>
+      </w:r>
       <w:bookmarkEnd w:id="22"/>
-    </w:p>
-    <w:p>
-      <w:r>
-        <w:t>Eftersom der</w:t>
-      </w:r>
-      <w:r>
-        <w:t xml:space="preserve"> fra </w:t>
-      </w:r>
-      <w:proofErr w:type="spellStart"/>
-      <w:r>
-        <w:t>IHA’s</w:t>
-      </w:r>
-      <w:proofErr w:type="spellEnd"/>
-      <w:r>
-        <w:t xml:space="preserve"> side er givet et krav om, at der skal arbejdes iterativt, har gruppen måtte tage et valg til hvilken arbejdsmetode, der skulle benyttes. Gruppen overvejede valget mellem </w:t>
-      </w:r>
-      <w:proofErr w:type="spellStart"/>
-      <w:r>
-        <w:t>Scrum</w:t>
-      </w:r>
-      <w:proofErr w:type="spellEnd"/>
-      <w:r>
-        <w:t xml:space="preserve"> og </w:t>
-      </w:r>
-      <w:proofErr w:type="spellStart"/>
-      <w:r>
-        <w:t>Kanban</w:t>
-      </w:r>
-      <w:proofErr w:type="spellEnd"/>
-      <w:r>
-        <w:t xml:space="preserve">. </w:t>
-      </w:r>
-    </w:p>
-    <w:p>
-      <w:r>
-        <w:t xml:space="preserve">Begge metoder anvender et </w:t>
-      </w:r>
-      <w:proofErr w:type="spellStart"/>
-      <w:r>
-        <w:t>taskboard</w:t>
-      </w:r>
-      <w:proofErr w:type="spellEnd"/>
-      <w:r>
-        <w:t xml:space="preserve"> til at organisere det arbejde, der skal laves, så alle medlemmer på teamet kan se, hvad der bliver lavet og af hvem. Den store forskel er dog, at i </w:t>
-      </w:r>
-      <w:proofErr w:type="spellStart"/>
-      <w:r>
-        <w:t>Kanban</w:t>
-      </w:r>
-      <w:proofErr w:type="spellEnd"/>
-      <w:r>
-        <w:t xml:space="preserve"> er der en begrænsning på hvor mange </w:t>
-      </w:r>
-      <w:proofErr w:type="spellStart"/>
-      <w:r>
-        <w:t>tasks</w:t>
-      </w:r>
-      <w:proofErr w:type="spellEnd"/>
-      <w:r>
-        <w:t xml:space="preserve">, der må være aktive ad gangen, og når der er plads, bliver der bare fyldt på fra en </w:t>
-      </w:r>
-      <w:proofErr w:type="spellStart"/>
-      <w:r>
-        <w:t>product</w:t>
-      </w:r>
-      <w:proofErr w:type="spellEnd"/>
-      <w:r>
-        <w:t xml:space="preserve"> </w:t>
-      </w:r>
-      <w:proofErr w:type="spellStart"/>
-      <w:r>
-        <w:t>backlog</w:t>
-      </w:r>
-      <w:proofErr w:type="spellEnd"/>
-      <w:r>
-        <w:t xml:space="preserve">. Hvorimod i </w:t>
-      </w:r>
-      <w:proofErr w:type="spellStart"/>
-      <w:r>
-        <w:t>Scrum</w:t>
-      </w:r>
-      <w:proofErr w:type="spellEnd"/>
-      <w:r>
-        <w:t xml:space="preserve"> bliver arbejdet opdelt i sprints, og hvert sprint har sit eget </w:t>
-      </w:r>
-      <w:proofErr w:type="spellStart"/>
-      <w:r>
-        <w:t>taskboard</w:t>
-      </w:r>
-      <w:proofErr w:type="spellEnd"/>
-      <w:r>
-        <w:t xml:space="preserve">. Disse sprints bliver udfyldt med </w:t>
-      </w:r>
-      <w:proofErr w:type="spellStart"/>
-      <w:r>
-        <w:t>stories</w:t>
-      </w:r>
-      <w:proofErr w:type="spellEnd"/>
-      <w:r>
-        <w:t xml:space="preserve">, som nedbrydes til </w:t>
-      </w:r>
-      <w:proofErr w:type="spellStart"/>
-      <w:r>
-        <w:t>tasks</w:t>
-      </w:r>
-      <w:proofErr w:type="spellEnd"/>
-      <w:r>
-        <w:t xml:space="preserve">, fra en </w:t>
-      </w:r>
-      <w:proofErr w:type="spellStart"/>
-      <w:r>
-        <w:t>product</w:t>
-      </w:r>
-      <w:proofErr w:type="spellEnd"/>
-      <w:r>
-        <w:t xml:space="preserve"> </w:t>
-      </w:r>
-      <w:proofErr w:type="spellStart"/>
-      <w:r>
-        <w:t>backlog</w:t>
-      </w:r>
-      <w:proofErr w:type="spellEnd"/>
-      <w:r>
-        <w:t xml:space="preserve">, inden de </w:t>
-      </w:r>
-      <w:proofErr w:type="spellStart"/>
-      <w:r>
-        <w:t>opstartes</w:t>
-      </w:r>
-      <w:proofErr w:type="spellEnd"/>
-      <w:r>
-        <w:t xml:space="preserve">, og hvis alle </w:t>
-      </w:r>
-      <w:proofErr w:type="spellStart"/>
-      <w:r>
-        <w:t>tasks</w:t>
-      </w:r>
-      <w:proofErr w:type="spellEnd"/>
-      <w:r>
-        <w:t xml:space="preserve"> er udført, kan man tilføje flere fra </w:t>
-      </w:r>
-      <w:proofErr w:type="spellStart"/>
-      <w:r>
-        <w:t>product</w:t>
-      </w:r>
-      <w:proofErr w:type="spellEnd"/>
-      <w:r>
-        <w:t xml:space="preserve"> </w:t>
-      </w:r>
-      <w:proofErr w:type="spellStart"/>
-      <w:r>
-        <w:t>backloggen</w:t>
-      </w:r>
-      <w:proofErr w:type="spellEnd"/>
-      <w:r>
-        <w:t>, og hvis man ikke når alt, føres de videre til næste sprint med højeste prioritet.</w:t>
-      </w:r>
-    </w:p>
-    <w:p>
-      <w:r>
-        <w:t xml:space="preserve">Udviklingen af Pristjek220 er foregået med </w:t>
-      </w:r>
-      <w:proofErr w:type="spellStart"/>
-      <w:r>
-        <w:t>Scrum</w:t>
-      </w:r>
-      <w:proofErr w:type="spellEnd"/>
-      <w:r>
-        <w:t xml:space="preserve">, fordi gruppen vurderede, at det er lettere at planlægge med på længere sigt og derved bedre til at strukturere projektforløbet i forbindelse med skolesemesteret. Det var givet fra starten hvornår deadline for projektet faldt, og med en beslutning på at køre sprints af 14 dages længde. Så det var kendt viden, hvor mange sprints der ville forekomme, og derved kunne gruppen danne et overblik over hvor meget tid der ville være til rådighed, hvis et nyt aspekt, fra kravspecifikationen, skulle implementeres. </w:t>
-      </w:r>
-    </w:p>
-    <w:p>
-      <w:r>
-        <w:t xml:space="preserve">Yderligere har gruppen fra starten hældt mere mod </w:t>
-      </w:r>
-      <w:proofErr w:type="spellStart"/>
-      <w:r>
-        <w:t>Scrum</w:t>
-      </w:r>
-      <w:proofErr w:type="spellEnd"/>
-      <w:r>
-        <w:t xml:space="preserve">, både fordi at sådan har arbejdsfaconen været på tidligere semesterprojekter, og alle gruppens medlemmer har gennemført et </w:t>
-      </w:r>
-      <w:proofErr w:type="spellStart"/>
-      <w:r>
-        <w:t>Scrum</w:t>
-      </w:r>
-      <w:proofErr w:type="spellEnd"/>
-      <w:r>
-        <w:t xml:space="preserve"> kursus på </w:t>
-      </w:r>
-      <w:proofErr w:type="spellStart"/>
-      <w:r>
-        <w:t>Systematic</w:t>
-      </w:r>
-      <w:proofErr w:type="spellEnd"/>
-      <w:r>
-        <w:t xml:space="preserve"> A/S.</w:t>
-      </w:r>
-    </w:p>
-    <w:p>
-      <w:r>
-        <w:t xml:space="preserve">Gruppen har </w:t>
-      </w:r>
-      <w:proofErr w:type="spellStart"/>
-      <w:r>
-        <w:t>afviget</w:t>
-      </w:r>
-      <w:proofErr w:type="spellEnd"/>
-      <w:r>
-        <w:t xml:space="preserve"> fra </w:t>
-      </w:r>
-      <w:proofErr w:type="spellStart"/>
-      <w:r>
-        <w:t>Scrum</w:t>
-      </w:r>
-      <w:proofErr w:type="spellEnd"/>
-      <w:r>
-        <w:t xml:space="preserve"> standarden og ikke tildelt nogen </w:t>
-      </w:r>
-      <w:proofErr w:type="spellStart"/>
-      <w:r>
-        <w:t>Scrum</w:t>
-      </w:r>
-      <w:proofErr w:type="spellEnd"/>
-      <w:r>
-        <w:t xml:space="preserve"> master rollen, fordi det blev bestemt, at det ikke var en rolle, som en person skulle stå med, og derfor blev </w:t>
-      </w:r>
-      <w:proofErr w:type="spellStart"/>
-      <w:r>
-        <w:t>Scrum</w:t>
-      </w:r>
-      <w:proofErr w:type="spellEnd"/>
-      <w:r>
-        <w:t xml:space="preserve"> masterens opgaver fordelt på tværs af hele teamet. </w:t>
-      </w:r>
-    </w:p>
-    <w:p>
-      <w:pPr>
-        <w:pStyle w:val="Overskrift2"/>
-      </w:pPr>
-      <w:bookmarkStart w:id="23" w:name="_Toc449954387"/>
-      <w:r>
-        <w:t>Dokumentation af koden</w:t>
-      </w:r>
-      <w:bookmarkEnd w:id="23"/>
     </w:p>
     <w:p>
       <w:r>
@@ -4392,7 +4313,7 @@
       <w:r>
         <w:rPr>
           <w:noProof/>
-          <w:lang w:val="en-US"/>
+          <w:lang w:eastAsia="da-DK"/>
         </w:rPr>
         <w:drawing>
           <wp:inline distT="0" distB="0" distL="0" distR="0" wp14:anchorId="38F86ED5" wp14:editId="2DC0A6EA">
@@ -4433,9 +4354,9 @@
     </w:p>
     <w:p>
       <w:pPr>
-        <w:pStyle w:val="Billedtekst"/>
-      </w:pPr>
-      <w:bookmarkStart w:id="24" w:name="_Ref449949535"/>
+        <w:pStyle w:val="Caption"/>
+      </w:pPr>
+      <w:bookmarkStart w:id="23" w:name="_Ref449949535"/>
       <w:r>
         <w:t xml:space="preserve">Figur </w:t>
       </w:r>
@@ -4457,7 +4378,7 @@
       <w:r>
         <w:fldChar w:fldCharType="end"/>
       </w:r>
-      <w:bookmarkEnd w:id="24"/>
+      <w:bookmarkEnd w:id="23"/>
       <w:r>
         <w:t>:</w:t>
       </w:r>
@@ -4490,7 +4411,7 @@
       </w:r>
       <w:r>
         <w:rPr>
-          <w:rStyle w:val="Fodnotehenvisning"/>
+          <w:rStyle w:val="FootnoteReference"/>
         </w:rPr>
         <w:footnoteReference w:id="2"/>
       </w:r>
@@ -4507,7 +4428,7 @@
       </w:r>
       <w:r>
         <w:rPr>
-          <w:rStyle w:val="Fodnotehenvisning"/>
+          <w:rStyle w:val="FootnoteReference"/>
         </w:rPr>
         <w:footnoteReference w:id="3"/>
       </w:r>
@@ -4517,53 +4438,53 @@
     </w:p>
     <w:p>
       <w:pPr>
-        <w:pStyle w:val="Overskrift1"/>
-      </w:pPr>
-      <w:bookmarkStart w:id="25" w:name="_Toc449954388"/>
-      <w:bookmarkEnd w:id="21"/>
+        <w:pStyle w:val="Heading1"/>
+      </w:pPr>
+      <w:bookmarkStart w:id="24" w:name="_Toc449954388"/>
+      <w:bookmarkEnd w:id="20"/>
       <w:r>
         <w:t>Projektstyring</w:t>
       </w:r>
-      <w:bookmarkEnd w:id="25"/>
+      <w:bookmarkEnd w:id="24"/>
     </w:p>
     <w:p/>
     <w:p/>
     <w:p>
       <w:pPr>
-        <w:pStyle w:val="Overskrift1"/>
-      </w:pPr>
-      <w:bookmarkStart w:id="26" w:name="_Toc449954389"/>
+        <w:pStyle w:val="Heading1"/>
+      </w:pPr>
+      <w:bookmarkStart w:id="25" w:name="_Toc449954389"/>
       <w:r>
         <w:t>Systemarkitektur</w:t>
       </w:r>
       <w:r>
         <w:rPr>
-          <w:rStyle w:val="Fodnotehenvisning"/>
+          <w:rStyle w:val="FootnoteReference"/>
         </w:rPr>
         <w:footnoteReference w:id="4"/>
       </w:r>
+      <w:bookmarkEnd w:id="25"/>
+    </w:p>
+    <w:p>
+      <w:pPr>
+        <w:pStyle w:val="Heading2"/>
+      </w:pPr>
+      <w:bookmarkStart w:id="26" w:name="_Toc449954390"/>
+      <w:r>
+        <w:t xml:space="preserve">4+1 </w:t>
+      </w:r>
+      <w:proofErr w:type="spellStart"/>
+      <w:r>
+        <w:t>View</w:t>
+      </w:r>
+      <w:proofErr w:type="spellEnd"/>
+      <w:r>
+        <w:t xml:space="preserve"> Model</w:t>
+      </w:r>
       <w:bookmarkEnd w:id="26"/>
     </w:p>
     <w:p>
-      <w:pPr>
-        <w:pStyle w:val="Overskrift2"/>
-      </w:pPr>
-      <w:bookmarkStart w:id="27" w:name="_Toc449954390"/>
-      <w:r>
-        <w:t xml:space="preserve">4+1 </w:t>
-      </w:r>
-      <w:proofErr w:type="spellStart"/>
-      <w:r>
-        <w:t>View</w:t>
-      </w:r>
-      <w:proofErr w:type="spellEnd"/>
-      <w:r>
-        <w:t xml:space="preserve"> Model</w:t>
-      </w:r>
-      <w:bookmarkEnd w:id="27"/>
-    </w:p>
-    <w:p>
-      <w:bookmarkStart w:id="28" w:name="_Toc437616724"/>
+      <w:bookmarkStart w:id="27" w:name="_Toc437616724"/>
       <w:r>
         <w:t xml:space="preserve">I de tidligere semesterprojekter har der altid indgået noget hardware, som der også skulle beskrives i systemarkitekturen for projektet. Til dette semesterprojekt er der derimod kun software, så der er en masse, der førhen er blevet lavet i </w:t>
       </w:r>
@@ -4698,23 +4619,7 @@
       </w:r>
       <w:proofErr w:type="spellEnd"/>
       <w:r>
-        <w:t xml:space="preserve"> viser de </w:t>
-      </w:r>
-      <w:proofErr w:type="spellStart"/>
-      <w:r>
-        <w:t>funktionaliteter</w:t>
-      </w:r>
-      <w:proofErr w:type="spellEnd"/>
-      <w:r>
-        <w:t xml:space="preserve">, som systemet besidder. Der er her valgt at udarbejde klassediagrammer, da de giver det gode overblik over systemet, samt sekvensdiagrammer, for at vise hvordan kommunikationen foregår i systemet for de forskellige </w:t>
-      </w:r>
-      <w:proofErr w:type="spellStart"/>
-      <w:r>
-        <w:t>funktionaliteter</w:t>
-      </w:r>
-      <w:proofErr w:type="spellEnd"/>
-      <w:r>
-        <w:t>.</w:t>
+        <w:t xml:space="preserve"> viser de funktionaliteter, som systemet besidder. Der er her valgt at udarbejde klassediagrammer, da de giver det gode overblik over systemet, samt sekvensdiagrammer, for at vise hvordan kommunikationen foregår i systemet for de forskellige funktionaliteter.</w:t>
       </w:r>
     </w:p>
     <w:p>
@@ -4864,31 +4769,62 @@
     </w:p>
     <w:p>
       <w:pPr>
-        <w:pStyle w:val="Overskrift1"/>
-      </w:pPr>
-      <w:bookmarkStart w:id="29" w:name="_Toc449954391"/>
+        <w:pStyle w:val="Heading1"/>
+      </w:pPr>
       <w:r>
         <w:lastRenderedPageBreak/>
-        <w:t>Designovervejelser</w:t>
-      </w:r>
-      <w:r>
-        <w:t xml:space="preserve"> og beslutninger</w:t>
-      </w:r>
-      <w:bookmarkEnd w:id="29"/>
-    </w:p>
-    <w:p>
-      <w:pPr>
-        <w:pStyle w:val="Overskrift2"/>
-      </w:pPr>
-      <w:bookmarkStart w:id="30" w:name="_Toc449954392"/>
-      <w:r>
-        <w:t>3-lags modellen</w:t>
-      </w:r>
-      <w:bookmarkEnd w:id="30"/>
-    </w:p>
-    <w:p>
-      <w:r>
-        <w:t xml:space="preserve">Da arkitekturen af projektet skulle besluttes, blev der valgt at bruge en lag delt model, som ville give et godt og hurtigt overblik over systemet. Grunden til at valget faldt på den, var at ved den lag delte model er der en grovkornet gruppering af klasser og pakker. Hvorved at de klasser der befinder sig i ét lag har et sammenhængende ansvar et vigtigt aspekt i systemet i den logiske separation der er lavet i projektet. Ved at gruppere systemet på denne måde, kan der hurtigt findes ud af hvor der skal ændres ting hvis der er noget der skal ændres. Organiseringen af lagene, er således at et højere lag må kalde et lavere lag, men et lavere lag må ikke kalde et højere lag. Den lag delte model der er valgt at tage udgangspunkt i, er den 3 lags delte model, der består af; DAL (Data Access </w:t>
+        <w:t>System Design</w:t>
+      </w:r>
+    </w:p>
+    <w:p>
+      <w:pPr>
+        <w:pStyle w:val="Heading2"/>
+      </w:pPr>
+      <w:r>
+        <w:t>Arkitektur</w:t>
+      </w:r>
+    </w:p>
+    <w:p>
+      <w:r>
+        <w:t>Da arkitekturen af projektet skulle besluttes,</w:t>
+      </w:r>
+      <w:r>
+        <w:t xml:space="preserve"> blev der valgt at bruge en lag</w:t>
+      </w:r>
+      <w:r>
+        <w:t xml:space="preserve">delt model, som ville give et godt og hurtigt overblik over systemet. Grunden til at valget faldt på den, var at ved den </w:t>
+      </w:r>
+      <w:r>
+        <w:t>lagdelt</w:t>
+      </w:r>
+      <w:r>
+        <w:t>e model er der en gruppering af klasser og pakker. Hvorved at de klasser der befinder sig i ét lag har et sammenhængende ansvar</w:t>
+      </w:r>
+      <w:r>
+        <w:t xml:space="preserve"> for</w:t>
+      </w:r>
+      <w:r>
+        <w:t xml:space="preserve"> et vigtigt aspekt i systemet i den logiske separation der er lavet i projektet. Ved at gruppere systemet på denne måde, kan der hurtigt findes ud af hvor der skal ændres ting hvis der er noget der skal ændres. </w:t>
+      </w:r>
+      <w:r>
+        <w:t>Med valget af</w:t>
+      </w:r>
+      <w:bookmarkStart w:id="28" w:name="_GoBack"/>
+      <w:bookmarkEnd w:id="28"/>
+      <w:r>
+        <w:t xml:space="preserve"> at bruge den lagdelte model, skulle der så tages en beslutning om hvor mange lag der skulle inddeles i, ud fra størrelsen af systemet gav det mest mening og bruge en 3 lagdelt model</w:t>
+      </w:r>
+      <w:r>
+        <w:rPr>
+          <w:rStyle w:val="FootnoteReference"/>
+        </w:rPr>
+        <w:footnoteReference w:id="5"/>
+      </w:r>
+      <w:r>
+        <w:t>. Den 3 lagdelte</w:t>
+      </w:r>
+      <w:r>
+        <w:t xml:space="preserve"> model, består af; DAL (Data Access </w:t>
       </w:r>
       <w:proofErr w:type="spellStart"/>
       <w:r>
@@ -4928,7 +4864,12 @@
       </w:r>
       <w:proofErr w:type="spellEnd"/>
       <w:r>
-        <w:t xml:space="preserve">). Et eksempel på hvordan et normalt scenarie kunne se ud, kan ses på </w:t>
+        <w:t>).</w:t>
+      </w:r>
+    </w:p>
+    <w:p>
+      <w:r>
+        <w:t xml:space="preserve">Et eksempel på hvordan et normalt scenarie kunne se ud, kan ses på </w:t>
       </w:r>
       <w:r>
         <w:fldChar w:fldCharType="begin"/>
@@ -4996,18 +4937,18 @@
             <v:path o:extrusionok="f" gradientshapeok="t" o:connecttype="rect"/>
             <o:lock v:ext="edit" aspectratio="t"/>
           </v:shapetype>
-          <v:shape id="_x0000_i1025" type="#_x0000_t75" style="width:481.8pt;height:202.8pt" o:ole="">
+          <v:shape id="_x0000_i1025" type="#_x0000_t75" style="width:482.1pt;height:202.75pt" o:ole="">
             <v:imagedata r:id="rId10" o:title=""/>
           </v:shape>
-          <o:OLEObject Type="Embed" ProgID="Visio.Drawing.15" ShapeID="_x0000_i1025" DrawAspect="Content" ObjectID="_1523696234" r:id="rId11"/>
+          <o:OLEObject Type="Embed" ProgID="Visio.Drawing.15" ShapeID="_x0000_i1025" DrawAspect="Content" ObjectID="_1524147544" r:id="rId11"/>
         </w:object>
       </w:r>
     </w:p>
     <w:p>
       <w:pPr>
-        <w:pStyle w:val="Billedtekst"/>
-      </w:pPr>
-      <w:bookmarkStart w:id="31" w:name="_Ref449894462"/>
+        <w:pStyle w:val="Caption"/>
+      </w:pPr>
+      <w:bookmarkStart w:id="29" w:name="_Ref449894462"/>
       <w:r>
         <w:t xml:space="preserve">Figur </w:t>
       </w:r>
@@ -5019,7 +4960,7 @@
           <w:t>3</w:t>
         </w:r>
       </w:fldSimple>
-      <w:bookmarkEnd w:id="31"/>
+      <w:bookmarkEnd w:id="29"/>
       <w:r>
         <w:t>: Sekvens diagram for Autofuldførelse, med lag opdeling</w:t>
       </w:r>
@@ -5058,23 +4999,33 @@
       </w:r>
       <w:proofErr w:type="spellEnd"/>
       <w:r>
-        <w:t xml:space="preserve"> diagram for systemet. De forskellige lag (PL, BLL og DAL), er vist som pakker i diagrammet, er ikke </w:t>
-      </w:r>
-      <w:proofErr w:type="spellStart"/>
-      <w:r>
-        <w:t>namespaces</w:t>
-      </w:r>
-      <w:proofErr w:type="spellEnd"/>
-      <w:r>
-        <w:t xml:space="preserve"> i systemet, men er medtaget for at vise hvilke lag de forskellige pakker befinder sig i. DAL laget indeholder et </w:t>
-      </w:r>
-      <w:proofErr w:type="spellStart"/>
-      <w:r>
-        <w:t>repository</w:t>
-      </w:r>
-      <w:proofErr w:type="spellEnd"/>
-      <w:r>
-        <w:t xml:space="preserve"> pattern, som står for database funktionerne, dette er dog ikke medtaget for at holde diagrammet simpelt.</w:t>
+        <w:t xml:space="preserve"> </w:t>
+      </w:r>
+      <w:r>
+        <w:t>diagram for systemet.</w:t>
+      </w:r>
+      <w:r>
+        <w:t xml:space="preserve"> Hver pakke er så inddelt under de fo</w:t>
+      </w:r>
+      <w:r>
+        <w:t>rskellige lag (PL, BLL og DAL</w:t>
+      </w:r>
+      <w:r>
+        <w:t>)</w:t>
+      </w:r>
+      <w:r>
+        <w:t>.</w:t>
+      </w:r>
+      <w:r>
+        <w:t xml:space="preserve"> Hver pakke indeholder så klasser, som har de egenskaber, som pakken beskriver. I programmet ligger de forskellige klasser under pakkens </w:t>
+      </w:r>
+      <w:proofErr w:type="spellStart"/>
+      <w:r>
+        <w:t>namespace</w:t>
+      </w:r>
+      <w:proofErr w:type="spellEnd"/>
+      <w:r>
+        <w:t xml:space="preserve">. </w:t>
       </w:r>
     </w:p>
     <w:p>
@@ -5082,24 +5033,19 @@
         <w:keepNext/>
       </w:pPr>
       <w:r>
-        <w:object w:dxaOrig="17626" w:dyaOrig="15451" w14:anchorId="0A819BA2">
-          <v:shape id="_x0000_i1026" type="#_x0000_t75" style="width:481.2pt;height:421.8pt" o:ole="">
+        <w:object w:dxaOrig="17971" w:dyaOrig="10200" w14:anchorId="76800537">
+          <v:shape id="_x0000_i1026" type="#_x0000_t75" style="width:481.55pt;height:273.6pt" o:ole="">
             <v:imagedata r:id="rId12" o:title=""/>
           </v:shape>
-          <o:OLEObject Type="Embed" ProgID="Visio.Drawing.15" ShapeID="_x0000_i1026" DrawAspect="Content" ObjectID="_1523696235" r:id="rId13"/>
+          <o:OLEObject Type="Embed" ProgID="Visio.Drawing.15" ShapeID="_x0000_i1026" DrawAspect="Content" ObjectID="_1524147545" r:id="rId13"/>
         </w:object>
       </w:r>
     </w:p>
     <w:p>
       <w:pPr>
-        <w:pStyle w:val="Billedtekst"/>
-        <w:rPr>
-          <w:noProof/>
-          <w:color w:val="FF0000"/>
-          <w:lang w:eastAsia="da-DK"/>
-        </w:rPr>
-      </w:pPr>
-      <w:bookmarkStart w:id="32" w:name="_Ref449945580"/>
+        <w:pStyle w:val="Caption"/>
+      </w:pPr>
+      <w:bookmarkStart w:id="30" w:name="_Ref449945580"/>
       <w:r>
         <w:t xml:space="preserve">Figur </w:t>
       </w:r>
@@ -5111,14 +5057,62 @@
           <w:t>4</w:t>
         </w:r>
       </w:fldSimple>
-      <w:bookmarkEnd w:id="32"/>
+      <w:bookmarkEnd w:id="30"/>
       <w:r>
         <w:t>: Package diagram for Pristjek220</w:t>
       </w:r>
     </w:p>
     <w:p>
       <w:r>
-        <w:t xml:space="preserve">Fordele ved at der er valgt at bruge en lag delt model; SRP (Single </w:t>
+        <w:t xml:space="preserve">Ved at der er </w:t>
+      </w:r>
+      <w:r>
+        <w:t xml:space="preserve">valgt at bruge en </w:t>
+      </w:r>
+      <w:r>
+        <w:t>lagdelt</w:t>
+      </w:r>
+      <w:r>
+        <w:t xml:space="preserve"> model</w:t>
+      </w:r>
+      <w:r>
+        <w:t xml:space="preserve"> og under hvert lag have forskellige klasser</w:t>
+      </w:r>
+      <w:r>
+        <w:t>, kommer der en</w:t>
+      </w:r>
+      <w:r>
+        <w:t xml:space="preserve"> separation af</w:t>
+      </w:r>
+      <w:r>
+        <w:t xml:space="preserve"> </w:t>
+      </w:r>
+      <w:r>
+        <w:t xml:space="preserve">applikations specifikke </w:t>
+      </w:r>
+      <w:r>
+        <w:t>tjenester</w:t>
+      </w:r>
+      <w:r>
+        <w:t xml:space="preserve"> fra</w:t>
+      </w:r>
+      <w:r>
+        <w:t xml:space="preserve"> de</w:t>
+      </w:r>
+      <w:r>
+        <w:t xml:space="preserve"> generelle </w:t>
+      </w:r>
+      <w:r>
+        <w:t>tjenester</w:t>
+      </w:r>
+      <w:r>
+        <w:t xml:space="preserve">, som </w:t>
+      </w:r>
+      <w:r>
+        <w:t>gør at</w:t>
+      </w:r>
+      <w:r>
+        <w:t xml:space="preserve"> SRP (Single </w:t>
       </w:r>
       <w:proofErr w:type="spellStart"/>
       <w:r>
@@ -5134,24 +5128,42 @@
       </w:r>
       <w:proofErr w:type="spellEnd"/>
       <w:r>
-        <w:t>), som fås ved at der kommer en separation af</w:t>
-      </w:r>
-      <w:r>
-        <w:t xml:space="preserve"> </w:t>
-      </w:r>
-      <w:r>
-        <w:t>applikations specifikke egenskaber fra generelle egenskaber. Derudover kommer der en separation af højniveaus handlinger fra lavniveaus. Koblingen og afhængighederne formindskes deraf mellem de forskellige klasser, samt der kommer høj samhørighed. En af de vigtigste ting ved at bruge 3 lags modellen er dog at der er muligheden for at genbruge kode, sådan at man for eksempelvis kan genbruge de nederste lag af kode til en applikation med en anden brugergrænseflade. Det gøres endnu mere simpelt ved at de forskellige lag er implementeret med interfaces, som simplificere en ændring eller udskiftning af dele af systemet. Ved at lave den logiske segmentering mellem de forskellige lag er klarheden af koden øget, for andre der skulle ønske at arbejde videre med koden.</w:t>
-      </w:r>
-    </w:p>
-    <w:p>
-      <w:pPr>
-        <w:pStyle w:val="Overskrift2"/>
-      </w:pPr>
-      <w:bookmarkStart w:id="33" w:name="_Toc449954393"/>
+        <w:t>)</w:t>
+      </w:r>
+      <w:r>
+        <w:t xml:space="preserve"> bliver overholdt</w:t>
+      </w:r>
+      <w:r>
+        <w:t>.</w:t>
+      </w:r>
+      <w:r>
+        <w:t xml:space="preserve"> Ved at overholde</w:t>
+      </w:r>
+      <w:r>
+        <w:t xml:space="preserve"> SRP</w:t>
+      </w:r>
+      <w:r>
+        <w:t xml:space="preserve"> fås et system, som er mindre sårbart over for ændringer på et senere tidspunkt.</w:t>
+      </w:r>
+      <w:r>
+        <w:t xml:space="preserve"> Derudover kommer </w:t>
+      </w:r>
+      <w:r>
+        <w:t>der en separation af højniveaus</w:t>
+      </w:r>
+      <w:r>
+        <w:t>handlinger fra lavniveaus. Koblingen og afhængighederne formindskes deraf mellem de forskellige klasser, samt der kommer høj samhørighed. En af de vigtigste ting ved at bruge 3 lags modellen er dog at der er muligheden for at genbruge kode, sådan at man for eksempelvis kan genbruge de nederste lag af kode til en applikation med en anden brugergrænseflade. Det gøres endnu mere simpelt ved at de forskellige lag er implementeret med interfaces, som simplificere en ændring eller udskiftning af dele af systemet. Ved at lave den logiske segmentering mellem de forskellige lag er klarheden af koden øget, for andre der skulle ønske at arbejde videre med koden.</w:t>
+      </w:r>
+    </w:p>
+    <w:p>
+      <w:pPr>
+        <w:pStyle w:val="Heading2"/>
+      </w:pPr>
+      <w:bookmarkStart w:id="31" w:name="_Toc449954393"/>
       <w:r>
         <w:t>MVVM</w:t>
       </w:r>
-      <w:bookmarkEnd w:id="33"/>
+      <w:bookmarkEnd w:id="31"/>
     </w:p>
     <w:p>
       <w:r>
@@ -5162,9 +5174,9 @@
       </w:r>
       <w:r>
         <w:rPr>
-          <w:rStyle w:val="Fodnotehenvisning"/>
+          <w:rStyle w:val="FootnoteReference"/>
         </w:rPr>
-        <w:footnoteReference w:id="5"/>
+        <w:footnoteReference w:id="6"/>
       </w:r>
       <w:r>
         <w:t xml:space="preserve"> pattern. Dette er blevet valgt på grund af de fordele det medbringer.</w:t>
@@ -5172,7 +5184,6 @@
     </w:p>
     <w:p>
       <w:r>
-        <w:lastRenderedPageBreak/>
         <w:t xml:space="preserve">Bindingen mellem </w:t>
       </w:r>
       <w:proofErr w:type="spellStart"/>
@@ -5279,8 +5290,9 @@
       <w:r>
         <w:rPr>
           <w:noProof/>
-          <w:lang w:val="en-US"/>
+          <w:lang w:eastAsia="da-DK"/>
         </w:rPr>
+        <w:lastRenderedPageBreak/>
         <w:drawing>
           <wp:inline distT="0" distB="0" distL="0" distR="0" wp14:anchorId="6F066380" wp14:editId="63241EBB">
             <wp:extent cx="3870960" cy="2659380"/>
@@ -5333,7 +5345,7 @@
     </w:p>
     <w:p>
       <w:pPr>
-        <w:pStyle w:val="Billedtekst"/>
+        <w:pStyle w:val="Caption"/>
       </w:pPr>
       <w:r>
         <w:t xml:space="preserve">Figur </w:t>
@@ -5476,13 +5488,13 @@
     </w:p>
     <w:p>
       <w:pPr>
-        <w:pStyle w:val="Overskrift2"/>
-      </w:pPr>
-      <w:bookmarkStart w:id="34" w:name="_Toc449954394"/>
+        <w:pStyle w:val="Heading2"/>
+      </w:pPr>
+      <w:bookmarkStart w:id="32" w:name="_Toc449954394"/>
       <w:r>
         <w:t>GUI design</w:t>
       </w:r>
-      <w:bookmarkEnd w:id="34"/>
+      <w:bookmarkEnd w:id="32"/>
     </w:p>
     <w:p>
       <w:r>
@@ -5558,16 +5570,16 @@
       </w:pPr>
       <w:r>
         <w:object w:dxaOrig="10051" w:dyaOrig="8176" w14:anchorId="68A1713C">
-          <v:shape id="_x0000_i1027" type="#_x0000_t75" style="width:406.8pt;height:330.6pt" o:ole="">
+          <v:shape id="_x0000_i1027" type="#_x0000_t75" style="width:406.65pt;height:330.6pt" o:ole="">
             <v:imagedata r:id="rId15" o:title=""/>
           </v:shape>
-          <o:OLEObject Type="Embed" ProgID="Visio.Drawing.15" ShapeID="_x0000_i1027" DrawAspect="Content" ObjectID="_1523696236" r:id="rId16"/>
+          <o:OLEObject Type="Embed" ProgID="Visio.Drawing.15" ShapeID="_x0000_i1027" DrawAspect="Content" ObjectID="_1524147546" r:id="rId16"/>
         </w:object>
       </w:r>
     </w:p>
     <w:p>
       <w:pPr>
-        <w:pStyle w:val="Billedtekst"/>
+        <w:pStyle w:val="Caption"/>
       </w:pPr>
       <w:r>
         <w:t xml:space="preserve">Figur </w:t>
@@ -5587,10 +5599,10 @@
     <w:p>
       <w:r>
         <w:object w:dxaOrig="10051" w:dyaOrig="8176" w14:anchorId="1481F439">
-          <v:shape id="_x0000_i1028" type="#_x0000_t75" style="width:412.8pt;height:336pt" o:ole="">
+          <v:shape id="_x0000_i1028" type="#_x0000_t75" style="width:412.4pt;height:335.8pt" o:ole="">
             <v:imagedata r:id="rId17" o:title=""/>
           </v:shape>
-          <o:OLEObject Type="Embed" ProgID="Visio.Drawing.15" ShapeID="_x0000_i1028" DrawAspect="Content" ObjectID="_1523696237" r:id="rId18"/>
+          <o:OLEObject Type="Embed" ProgID="Visio.Drawing.15" ShapeID="_x0000_i1028" DrawAspect="Content" ObjectID="_1524147547" r:id="rId18"/>
         </w:object>
       </w:r>
     </w:p>
@@ -5618,10 +5630,10 @@
     <w:p>
       <w:r>
         <w:object w:dxaOrig="11356" w:dyaOrig="8926" w14:anchorId="5882F7FC">
-          <v:shape id="_x0000_i1029" type="#_x0000_t75" style="width:481.2pt;height:379.2pt" o:ole="">
+          <v:shape id="_x0000_i1029" type="#_x0000_t75" style="width:480.95pt;height:379.6pt" o:ole="">
             <v:imagedata r:id="rId19" o:title=""/>
           </v:shape>
-          <o:OLEObject Type="Embed" ProgID="Visio.Drawing.15" ShapeID="_x0000_i1029" DrawAspect="Content" ObjectID="_1523696238" r:id="rId20"/>
+          <o:OLEObject Type="Embed" ProgID="Visio.Drawing.15" ShapeID="_x0000_i1029" DrawAspect="Content" ObjectID="_1524147548" r:id="rId20"/>
         </w:object>
       </w:r>
     </w:p>
@@ -5662,10 +5674,10 @@
     <w:p>
       <w:r>
         <w:object w:dxaOrig="13785" w:dyaOrig="9766" w14:anchorId="3370711D">
-          <v:shape id="_x0000_i1030" type="#_x0000_t75" style="width:481.8pt;height:341.4pt" o:ole="">
+          <v:shape id="_x0000_i1030" type="#_x0000_t75" style="width:481.55pt;height:341.55pt" o:ole="">
             <v:imagedata r:id="rId21" o:title=""/>
           </v:shape>
-          <o:OLEObject Type="Embed" ProgID="Visio.Drawing.15" ShapeID="_x0000_i1030" DrawAspect="Content" ObjectID="_1523696239" r:id="rId22"/>
+          <o:OLEObject Type="Embed" ProgID="Visio.Drawing.15" ShapeID="_x0000_i1030" DrawAspect="Content" ObjectID="_1524147549" r:id="rId22"/>
         </w:object>
       </w:r>
     </w:p>
@@ -5790,13 +5802,13 @@
     </w:p>
     <w:p>
       <w:pPr>
-        <w:pStyle w:val="Overskrift2"/>
-      </w:pPr>
-      <w:bookmarkStart w:id="35" w:name="_Toc449954395"/>
+        <w:pStyle w:val="Heading2"/>
+      </w:pPr>
+      <w:bookmarkStart w:id="33" w:name="_Toc449954395"/>
       <w:r>
         <w:t>Repository pattern</w:t>
       </w:r>
-      <w:bookmarkEnd w:id="35"/>
+      <w:bookmarkEnd w:id="33"/>
     </w:p>
     <w:p>
       <w:r>
@@ -5902,18 +5914,18 @@
       </w:pPr>
       <w:r>
         <w:object w:dxaOrig="19674" w:dyaOrig="7386" w14:anchorId="785E5A8B">
-          <v:shape id="_x0000_i1031" type="#_x0000_t75" style="width:402.6pt;height:264.6pt" o:ole="">
+          <v:shape id="_x0000_i1031" type="#_x0000_t75" style="width:402.05pt;height:264.4pt" o:ole="">
             <v:imagedata r:id="rId23" o:title="" cropbottom="17895f" cropleft="38397f"/>
           </v:shape>
-          <o:OLEObject Type="Embed" ProgID="Visio.Drawing.15" ShapeID="_x0000_i1031" DrawAspect="Content" ObjectID="_1523696240" r:id="rId24"/>
+          <o:OLEObject Type="Embed" ProgID="Visio.Drawing.15" ShapeID="_x0000_i1031" DrawAspect="Content" ObjectID="_1524147550" r:id="rId24"/>
         </w:object>
       </w:r>
     </w:p>
     <w:p>
       <w:pPr>
-        <w:pStyle w:val="Billedtekst"/>
-      </w:pPr>
-      <w:bookmarkStart w:id="36" w:name="_Ref449952644"/>
+        <w:pStyle w:val="Caption"/>
+      </w:pPr>
+      <w:bookmarkStart w:id="34" w:name="_Ref449952644"/>
       <w:r>
         <w:t xml:space="preserve">Figur </w:t>
       </w:r>
@@ -5925,7 +5937,7 @@
           <w:t>6</w:t>
         </w:r>
       </w:fldSimple>
-      <w:bookmarkEnd w:id="36"/>
+      <w:bookmarkEnd w:id="34"/>
       <w:r>
         <w:t>: Implementering af Repository pattern i Pristjek220.</w:t>
       </w:r>
@@ -5976,9 +5988,9 @@
       </w:r>
       <w:r>
         <w:rPr>
-          <w:rStyle w:val="Fodnotehenvisning"/>
+          <w:rStyle w:val="FootnoteReference"/>
         </w:rPr>
-        <w:footnoteReference w:id="6"/>
+        <w:footnoteReference w:id="7"/>
       </w:r>
       <w:r>
         <w:t xml:space="preserve"> funktionerne for de tabel</w:t>
@@ -6094,13 +6106,13 @@
     </w:p>
     <w:p>
       <w:pPr>
-        <w:pStyle w:val="Overskrift2"/>
-      </w:pPr>
-      <w:bookmarkStart w:id="37" w:name="_Toc449954396"/>
+        <w:pStyle w:val="Heading2"/>
+      </w:pPr>
+      <w:bookmarkStart w:id="35" w:name="_Toc449954396"/>
       <w:r>
         <w:t>Design af databasen</w:t>
       </w:r>
-      <w:bookmarkEnd w:id="37"/>
+      <w:bookmarkEnd w:id="35"/>
     </w:p>
     <w:p>
       <w:r>
@@ -6168,12 +6180,12 @@
     </w:p>
     <w:p>
       <w:pPr>
-        <w:pStyle w:val="Overskrift1"/>
+        <w:pStyle w:val="Heading1"/>
         <w:rPr>
           <w:lang w:val="en-GB"/>
         </w:rPr>
       </w:pPr>
-      <w:bookmarkStart w:id="38" w:name="_Toc449954397"/>
+      <w:bookmarkStart w:id="36" w:name="_Toc449954397"/>
       <w:r>
         <w:rPr>
           <w:lang w:val="en-GB"/>
@@ -6187,7 +6199,7 @@
         </w:rPr>
         <w:t>Forbruger</w:t>
       </w:r>
-      <w:bookmarkEnd w:id="38"/>
+      <w:bookmarkEnd w:id="36"/>
       <w:proofErr w:type="spellEnd"/>
     </w:p>
     <w:p>
@@ -6196,24 +6208,24 @@
           <w:lang w:val="en-GB"/>
         </w:rPr>
       </w:pPr>
-      <w:bookmarkStart w:id="39" w:name="_Toc437616735"/>
-      <w:bookmarkEnd w:id="28"/>
-    </w:p>
-    <w:p>
-      <w:pPr>
-        <w:pStyle w:val="Overskrift2"/>
+      <w:bookmarkStart w:id="37" w:name="_Toc437616735"/>
+      <w:bookmarkEnd w:id="27"/>
+    </w:p>
+    <w:p>
+      <w:pPr>
+        <w:pStyle w:val="Heading2"/>
         <w:rPr>
           <w:lang w:val="en-GB"/>
         </w:rPr>
       </w:pPr>
-      <w:bookmarkStart w:id="40" w:name="_Toc449954398"/>
+      <w:bookmarkStart w:id="38" w:name="_Toc449954398"/>
       <w:r>
         <w:rPr>
           <w:lang w:val="en-GB"/>
         </w:rPr>
         <w:t>Presentation Layer</w:t>
       </w:r>
-      <w:bookmarkEnd w:id="40"/>
+      <w:bookmarkEnd w:id="38"/>
     </w:p>
     <w:p>
       <w:pPr>
@@ -6224,19 +6236,19 @@
     </w:p>
     <w:p>
       <w:pPr>
-        <w:pStyle w:val="Overskrift2"/>
+        <w:pStyle w:val="Heading2"/>
         <w:rPr>
           <w:lang w:val="en-GB"/>
         </w:rPr>
       </w:pPr>
-      <w:bookmarkStart w:id="41" w:name="_Toc449954399"/>
+      <w:bookmarkStart w:id="39" w:name="_Toc449954399"/>
       <w:r>
         <w:rPr>
           <w:lang w:val="en-GB"/>
         </w:rPr>
         <w:t>Business Logic Layer</w:t>
       </w:r>
-      <w:bookmarkEnd w:id="41"/>
+      <w:bookmarkEnd w:id="39"/>
     </w:p>
     <w:p>
       <w:pPr>
@@ -6247,19 +6259,19 @@
     </w:p>
     <w:p>
       <w:pPr>
-        <w:pStyle w:val="Overskrift2"/>
+        <w:pStyle w:val="Heading2"/>
         <w:rPr>
           <w:lang w:val="en-GB"/>
         </w:rPr>
       </w:pPr>
-      <w:bookmarkStart w:id="42" w:name="_Toc449954400"/>
+      <w:bookmarkStart w:id="40" w:name="_Toc449954400"/>
       <w:r>
         <w:rPr>
           <w:lang w:val="en-GB"/>
         </w:rPr>
         <w:t>Data Access Layer</w:t>
       </w:r>
-      <w:bookmarkEnd w:id="42"/>
+      <w:bookmarkEnd w:id="40"/>
     </w:p>
     <w:p>
       <w:pPr>
@@ -6268,7 +6280,7 @@
         </w:rPr>
       </w:pPr>
     </w:p>
-    <w:bookmarkEnd w:id="39"/>
+    <w:bookmarkEnd w:id="37"/>
     <w:p>
       <w:pPr>
         <w:rPr>
@@ -6288,12 +6300,12 @@
     </w:p>
     <w:p>
       <w:pPr>
-        <w:pStyle w:val="Overskrift1"/>
+        <w:pStyle w:val="Heading1"/>
         <w:rPr>
           <w:lang w:val="en-GB"/>
         </w:rPr>
       </w:pPr>
-      <w:bookmarkStart w:id="43" w:name="_Toc449954401"/>
+      <w:bookmarkStart w:id="41" w:name="_Toc449954401"/>
       <w:r>
         <w:rPr>
           <w:lang w:val="en-GB"/>
@@ -6308,7 +6320,7 @@
         </w:rPr>
         <w:t>Forretning</w:t>
       </w:r>
-      <w:bookmarkEnd w:id="43"/>
+      <w:bookmarkEnd w:id="41"/>
       <w:proofErr w:type="spellEnd"/>
     </w:p>
     <w:p>
@@ -6317,24 +6329,24 @@
           <w:lang w:val="en-GB"/>
         </w:rPr>
       </w:pPr>
-      <w:bookmarkStart w:id="44" w:name="_Toc437416208"/>
-      <w:bookmarkStart w:id="45" w:name="_Ref437889408"/>
-    </w:p>
-    <w:p>
-      <w:pPr>
-        <w:pStyle w:val="Overskrift2"/>
+      <w:bookmarkStart w:id="42" w:name="_Toc437416208"/>
+      <w:bookmarkStart w:id="43" w:name="_Ref437889408"/>
+    </w:p>
+    <w:p>
+      <w:pPr>
+        <w:pStyle w:val="Heading2"/>
         <w:rPr>
           <w:lang w:val="en-GB"/>
         </w:rPr>
       </w:pPr>
-      <w:bookmarkStart w:id="46" w:name="_Toc449954402"/>
+      <w:bookmarkStart w:id="44" w:name="_Toc449954402"/>
       <w:r>
         <w:rPr>
           <w:lang w:val="en-GB"/>
         </w:rPr>
         <w:t>Presentation Layer</w:t>
       </w:r>
-      <w:bookmarkEnd w:id="46"/>
+      <w:bookmarkEnd w:id="44"/>
     </w:p>
     <w:p>
       <w:pPr>
@@ -6345,19 +6357,19 @@
     </w:p>
     <w:p>
       <w:pPr>
-        <w:pStyle w:val="Overskrift2"/>
+        <w:pStyle w:val="Heading2"/>
         <w:rPr>
           <w:lang w:val="en-GB"/>
         </w:rPr>
       </w:pPr>
-      <w:bookmarkStart w:id="47" w:name="_Toc449954403"/>
+      <w:bookmarkStart w:id="45" w:name="_Toc449954403"/>
       <w:r>
         <w:rPr>
           <w:lang w:val="en-GB"/>
         </w:rPr>
         <w:t>Business Logic Layer</w:t>
       </w:r>
-      <w:bookmarkEnd w:id="47"/>
+      <w:bookmarkEnd w:id="45"/>
     </w:p>
     <w:p>
       <w:pPr>
@@ -6368,9 +6380,9 @@
     </w:p>
     <w:p>
       <w:pPr>
-        <w:pStyle w:val="Overskrift2"/>
-      </w:pPr>
-      <w:bookmarkStart w:id="48" w:name="_Toc449954404"/>
+        <w:pStyle w:val="Heading2"/>
+      </w:pPr>
+      <w:bookmarkStart w:id="46" w:name="_Toc449954404"/>
       <w:r>
         <w:t xml:space="preserve">Data Access </w:t>
       </w:r>
@@ -6378,7 +6390,7 @@
       <w:r>
         <w:t>Layer</w:t>
       </w:r>
-      <w:bookmarkEnd w:id="48"/>
+      <w:bookmarkEnd w:id="46"/>
       <w:proofErr w:type="spellEnd"/>
     </w:p>
     <w:p/>
@@ -6391,63 +6403,63 @@
           <w:szCs w:val="32"/>
         </w:rPr>
       </w:pPr>
-      <w:bookmarkStart w:id="49" w:name="_Ref437987304"/>
+      <w:bookmarkStart w:id="47" w:name="_Ref437987304"/>
       <w:r>
         <w:br w:type="page"/>
       </w:r>
     </w:p>
     <w:p>
       <w:pPr>
-        <w:pStyle w:val="Overskrift1"/>
-      </w:pPr>
-      <w:bookmarkStart w:id="50" w:name="_Toc449954405"/>
+        <w:pStyle w:val="Heading1"/>
+      </w:pPr>
+      <w:bookmarkStart w:id="48" w:name="_Toc449954405"/>
       <w:r>
         <w:lastRenderedPageBreak/>
         <w:t>Resultater og diskussion</w:t>
       </w:r>
-      <w:bookmarkEnd w:id="44"/>
-      <w:bookmarkEnd w:id="45"/>
+      <w:bookmarkEnd w:id="42"/>
+      <w:bookmarkEnd w:id="43"/>
+      <w:bookmarkEnd w:id="47"/>
+      <w:bookmarkEnd w:id="48"/>
+    </w:p>
+    <w:p/>
+    <w:p>
+      <w:pPr>
+        <w:pStyle w:val="Heading1"/>
+      </w:pPr>
+      <w:bookmarkStart w:id="49" w:name="_Toc449954406"/>
+      <w:r>
+        <w:t>Fremtidig</w:t>
+      </w:r>
+      <w:r>
+        <w:t>t</w:t>
+      </w:r>
+      <w:r>
+        <w:t xml:space="preserve"> arbejde</w:t>
+      </w:r>
       <w:bookmarkEnd w:id="49"/>
+    </w:p>
+    <w:p/>
+    <w:p>
+      <w:pPr>
+        <w:pStyle w:val="Heading1"/>
+      </w:pPr>
+      <w:bookmarkStart w:id="50" w:name="_Toc449954407"/>
+      <w:r>
+        <w:t>Konklusion</w:t>
+      </w:r>
       <w:bookmarkEnd w:id="50"/>
     </w:p>
     <w:p/>
     <w:p>
       <w:pPr>
-        <w:pStyle w:val="Overskrift1"/>
-      </w:pPr>
-      <w:bookmarkStart w:id="51" w:name="_Toc449954406"/>
-      <w:r>
-        <w:t>Fremtidig</w:t>
-      </w:r>
-      <w:r>
-        <w:t>t</w:t>
-      </w:r>
-      <w:r>
-        <w:t xml:space="preserve"> arbejde</w:t>
+        <w:pStyle w:val="Heading1"/>
+      </w:pPr>
+      <w:bookmarkStart w:id="51" w:name="_Toc449954408"/>
+      <w:r>
+        <w:t>Referencer</w:t>
       </w:r>
       <w:bookmarkEnd w:id="51"/>
-    </w:p>
-    <w:p/>
-    <w:p>
-      <w:pPr>
-        <w:pStyle w:val="Overskrift1"/>
-      </w:pPr>
-      <w:bookmarkStart w:id="52" w:name="_Toc449954407"/>
-      <w:r>
-        <w:t>Konklusion</w:t>
-      </w:r>
-      <w:bookmarkEnd w:id="52"/>
-    </w:p>
-    <w:p/>
-    <w:p>
-      <w:pPr>
-        <w:pStyle w:val="Overskrift1"/>
-      </w:pPr>
-      <w:bookmarkStart w:id="53" w:name="_Toc449954408"/>
-      <w:r>
-        <w:t>Referencer</w:t>
-      </w:r>
-      <w:bookmarkEnd w:id="53"/>
     </w:p>
     <w:p>
       <w:pPr>
@@ -6470,12 +6482,12 @@
     </w:p>
     <w:p>
       <w:pPr>
-        <w:pStyle w:val="Overskrift1"/>
+        <w:pStyle w:val="Heading1"/>
         <w:rPr>
           <w:shd w:val="clear" w:color="auto" w:fill="FEFEFE"/>
         </w:rPr>
       </w:pPr>
-      <w:bookmarkStart w:id="54" w:name="_Toc449954409"/>
+      <w:bookmarkStart w:id="52" w:name="_Toc449954409"/>
       <w:r>
         <w:rPr>
           <w:shd w:val="clear" w:color="auto" w:fill="FEFEFE"/>
@@ -6483,7 +6495,7 @@
         <w:lastRenderedPageBreak/>
         <w:t>Underskrifter</w:t>
       </w:r>
-      <w:bookmarkEnd w:id="54"/>
+      <w:bookmarkEnd w:id="52"/>
     </w:p>
     <w:sdt>
       <w:sdtPr>
@@ -6505,7 +6517,7 @@
       <w:sdtContent>
         <w:tbl>
           <w:tblPr>
-            <w:tblStyle w:val="Tabel-Gitter"/>
+            <w:tblStyle w:val="TableGrid"/>
             <w:tblW w:w="9639" w:type="dxa"/>
             <w:tblBorders>
               <w:top w:val="none" w:sz="0" w:space="0" w:color="auto"/>
@@ -6543,33 +6555,8 @@
                     <w:smallCaps/>
                     <w:sz w:val="24"/>
                   </w:rPr>
-                  <w:t xml:space="preserve">Anders </w:t>
+                  <w:t>Anders Meidahl Münsberg</w:t>
                 </w:r>
-                <w:proofErr w:type="spellStart"/>
-                <w:r>
-                  <w:rPr>
-                    <w:smallCaps/>
-                    <w:sz w:val="24"/>
-                  </w:rPr>
-                  <w:t>Meidahl</w:t>
-                </w:r>
-                <w:proofErr w:type="spellEnd"/>
-                <w:r>
-                  <w:rPr>
-                    <w:smallCaps/>
-                    <w:sz w:val="24"/>
-                  </w:rPr>
-                  <w:t xml:space="preserve"> </w:t>
-                </w:r>
-                <w:proofErr w:type="spellStart"/>
-                <w:r>
-                  <w:rPr>
-                    <w:smallCaps/>
-                    <w:sz w:val="24"/>
-                  </w:rPr>
-                  <w:t>Münsberg</w:t>
-                </w:r>
-                <w:proofErr w:type="spellEnd"/>
               </w:p>
             </w:tc>
             <w:tc>
@@ -6591,7 +6578,7 @@
                 <w:r>
                   <w:rPr>
                     <w:noProof/>
-                    <w:lang w:val="en-US"/>
+                    <w:lang w:eastAsia="da-DK"/>
                   </w:rPr>
                   <mc:AlternateContent>
                     <mc:Choice Requires="wpg">
@@ -6657,7 +6644,7 @@
                         </wp:anchor>
                       </w:drawing>
                     </mc:Choice>
-                    <mc:Fallback>
+                    <mc:Fallback xmlns:cx="http://schemas.microsoft.com/office/drawing/2014/chartex" xmlns:cx1="http://schemas.microsoft.com/office/drawing/2015/9/8/chartex" xmlns:w16se="http://schemas.microsoft.com/office/word/2015/wordml/symex">
                       <w:pict>
                         <v:group w14:anchorId="75426A51" id="Group 39" o:spid="_x0000_s1026" style="position:absolute;margin-left:77.1pt;margin-top:4.1pt;width:158.35pt;height:35.85pt;z-index:251703296;mso-position-horizontal-relative:margin;mso-width-relative:margin;mso-height-relative:margin" coordsize="47678,10814" o:gfxdata="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">
                           <o:lock v:ext="edit" aspectratio="t"/>
@@ -6763,7 +6750,7 @@
                 <w:r>
                   <w:rPr>
                     <w:noProof/>
-                    <w:lang w:val="en-US"/>
+                    <w:lang w:eastAsia="da-DK"/>
                   </w:rPr>
                   <mc:AlternateContent>
                     <mc:Choice Requires="wpg">
@@ -6899,7 +6886,7 @@
                         </wp:anchor>
                       </w:drawing>
                     </mc:Choice>
-                    <mc:Fallback>
+                    <mc:Fallback xmlns:cx="http://schemas.microsoft.com/office/drawing/2014/chartex" xmlns:cx1="http://schemas.microsoft.com/office/drawing/2015/9/8/chartex" xmlns:w16se="http://schemas.microsoft.com/office/word/2015/wordml/symex">
                       <w:pict>
                         <v:group w14:anchorId="087D1E6B" id="Group 143" o:spid="_x0000_s1026" style="position:absolute;margin-left:76.45pt;margin-top:-1.2pt;width:146.8pt;height:25.65pt;z-index:251705344;mso-width-relative:margin;mso-height-relative:margin" coordsize="26762,4679" o:gfxdata="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">
                           <o:lock v:ext="edit" aspectratio="t"/>
@@ -7036,7 +7023,7 @@
                 <w:r>
                   <w:rPr>
                     <w:noProof/>
-                    <w:lang w:val="en-US"/>
+                    <w:lang w:eastAsia="da-DK"/>
                   </w:rPr>
                   <mc:AlternateContent>
                     <mc:Choice Requires="wpg">
@@ -7112,7 +7099,7 @@
                         </wp:anchor>
                       </w:drawing>
                     </mc:Choice>
-                    <mc:Fallback>
+                    <mc:Fallback xmlns:cx="http://schemas.microsoft.com/office/drawing/2014/chartex" xmlns:cx1="http://schemas.microsoft.com/office/drawing/2015/9/8/chartex" xmlns:w16se="http://schemas.microsoft.com/office/word/2015/wordml/symex">
                       <w:pict>
                         <v:group w14:anchorId="7AFF2DE0" id="Group 176" o:spid="_x0000_s1026" style="position:absolute;margin-left:103.5pt;margin-top:2.4pt;width:99.55pt;height:23.65pt;z-index:251701248;mso-position-horizontal-relative:margin;mso-width-relative:margin;mso-height-relative:margin" coordsize="37281,10764" o:gfxdata="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">
                           <o:lock v:ext="edit" aspectratio="t"/>
@@ -7220,7 +7207,7 @@
                 <w:r>
                   <w:rPr>
                     <w:noProof/>
-                    <w:lang w:val="en-US"/>
+                    <w:lang w:eastAsia="da-DK"/>
                   </w:rPr>
                   <mc:AlternateContent>
                     <mc:Choice Requires="wpg">
@@ -7428,7 +7415,7 @@
                         </wp:anchor>
                       </w:drawing>
                     </mc:Choice>
-                    <mc:Fallback>
+                    <mc:Fallback xmlns:cx="http://schemas.microsoft.com/office/drawing/2014/chartex" xmlns:cx1="http://schemas.microsoft.com/office/drawing/2015/9/8/chartex" xmlns:w16se="http://schemas.microsoft.com/office/word/2015/wordml/symex">
                       <w:pict>
                         <v:group w14:anchorId="50C07BE7" id="Group 45" o:spid="_x0000_s1026" style="position:absolute;margin-left:67.15pt;margin-top:7.6pt;width:174.8pt;height:17.25pt;z-index:251704320;mso-position-horizontal-relative:margin;mso-width-relative:margin;mso-height-relative:margin" coordsize="36383,3585" o:gfxdata="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">
                           <o:lock v:ext="edit" aspectratio="t"/>
@@ -7573,7 +7560,7 @@
                 <w:r>
                   <w:rPr>
                     <w:noProof/>
-                    <w:lang w:val="en-US"/>
+                    <w:lang w:eastAsia="da-DK"/>
                   </w:rPr>
                   <mc:AlternateContent>
                     <mc:Choice Requires="wpg">
@@ -7719,7 +7706,7 @@
                         </wp:anchor>
                       </w:drawing>
                     </mc:Choice>
-                    <mc:Fallback>
+                    <mc:Fallback xmlns:cx="http://schemas.microsoft.com/office/drawing/2014/chartex" xmlns:cx1="http://schemas.microsoft.com/office/drawing/2015/9/8/chartex" xmlns:w16se="http://schemas.microsoft.com/office/word/2015/wordml/symex">
                       <w:pict>
                         <v:group w14:anchorId="1DB87877" id="Group 154" o:spid="_x0000_s1026" style="position:absolute;margin-left:84.6pt;margin-top:-10.8pt;width:144.7pt;height:37.85pt;z-index:251706368;mso-position-horizontal-relative:margin;mso-width-relative:margin;mso-height-relative:margin" coordsize="42806,11197" o:gfxdata="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">
                           <o:lock v:ext="edit" aspectratio="t"/>
@@ -7870,7 +7857,7 @@
 </file>
 
 <file path=word/endnotes.xml><?xml version="1.0" encoding="utf-8"?>
-<w:endnotes xmlns:wpc="http://schemas.microsoft.com/office/word/2010/wordprocessingCanvas" xmlns:cx="http://schemas.microsoft.com/office/drawing/2014/chartex" xmlns:cx1="http://schemas.microsoft.com/office/drawing/2015/9/8/chartex" xmlns:mc="http://schemas.openxmlformats.org/markup-compatibility/2006" xmlns:o="urn:schemas-microsoft-com:office:office" xmlns:r="http://schemas.openxmlformats.org/officeDocument/2006/relationships" xmlns:m="http://schemas.openxmlformats.org/officeDocument/2006/math" xmlns:v="urn:schemas-microsoft-com:vml" xmlns:wp14="http://schemas.microsoft.com/office/word/2010/wordprocessingDrawing" xmlns:wp="http://schemas.openxmlformats.org/drawingml/2006/wordprocessingDrawing" xmlns:w10="urn:schemas-microsoft-com:office:word" xmlns:w="http://schemas.openxmlformats.org/wordprocessingml/2006/main" xmlns:w14="http://schemas.microsoft.com/office/word/2010/wordml" xmlns:w15="http://schemas.microsoft.com/office/word/2012/wordml" xmlns:w16se="http://schemas.microsoft.com/office/word/2015/wordml/symex" xmlns:wpg="http://schemas.microsoft.com/office/word/2010/wordprocessingGroup" xmlns:wpi="http://schemas.microsoft.com/office/word/2010/wordprocessingInk" xmlns:wne="http://schemas.microsoft.com/office/word/2006/wordml" xmlns:wps="http://schemas.microsoft.com/office/word/2010/wordprocessingShape" mc:Ignorable="w14 w15 w16se wp14">
+<w:endnotes xmlns:wpc="http://schemas.microsoft.com/office/word/2010/wordprocessingCanvas" xmlns:mc="http://schemas.openxmlformats.org/markup-compatibility/2006" xmlns:o="urn:schemas-microsoft-com:office:office" xmlns:r="http://schemas.openxmlformats.org/officeDocument/2006/relationships" xmlns:m="http://schemas.openxmlformats.org/officeDocument/2006/math" xmlns:v="urn:schemas-microsoft-com:vml" xmlns:wp14="http://schemas.microsoft.com/office/word/2010/wordprocessingDrawing" xmlns:wp="http://schemas.openxmlformats.org/drawingml/2006/wordprocessingDrawing" xmlns:w10="urn:schemas-microsoft-com:office:word" xmlns:w="http://schemas.openxmlformats.org/wordprocessingml/2006/main" xmlns:w14="http://schemas.microsoft.com/office/word/2010/wordml" xmlns:w15="http://schemas.microsoft.com/office/word/2012/wordml" xmlns:wpg="http://schemas.microsoft.com/office/word/2010/wordprocessingGroup" xmlns:wpi="http://schemas.microsoft.com/office/word/2010/wordprocessingInk" xmlns:wne="http://schemas.microsoft.com/office/word/2006/wordml" xmlns:wps="http://schemas.microsoft.com/office/word/2010/wordprocessingShape" mc:Ignorable="w14 w15 wp14">
   <w:endnote w:type="separator" w:id="-1">
     <w:p>
       <w:pPr>
@@ -7895,7 +7882,7 @@
 </file>
 
 <file path=word/footer1.xml><?xml version="1.0" encoding="utf-8"?>
-<w:ftr xmlns:wpc="http://schemas.microsoft.com/office/word/2010/wordprocessingCanvas" xmlns:cx="http://schemas.microsoft.com/office/drawing/2014/chartex" xmlns:cx1="http://schemas.microsoft.com/office/drawing/2015/9/8/chartex" xmlns:mc="http://schemas.openxmlformats.org/markup-compatibility/2006" xmlns:o="urn:schemas-microsoft-com:office:office" xmlns:r="http://schemas.openxmlformats.org/officeDocument/2006/relationships" xmlns:m="http://schemas.openxmlformats.org/officeDocument/2006/math" xmlns:v="urn:schemas-microsoft-com:vml" xmlns:wp14="http://schemas.microsoft.com/office/word/2010/wordprocessingDrawing" xmlns:wp="http://schemas.openxmlformats.org/drawingml/2006/wordprocessingDrawing" xmlns:w10="urn:schemas-microsoft-com:office:word" xmlns:w="http://schemas.openxmlformats.org/wordprocessingml/2006/main" xmlns:w14="http://schemas.microsoft.com/office/word/2010/wordml" xmlns:w15="http://schemas.microsoft.com/office/word/2012/wordml" xmlns:w16se="http://schemas.microsoft.com/office/word/2015/wordml/symex" xmlns:wpg="http://schemas.microsoft.com/office/word/2010/wordprocessingGroup" xmlns:wpi="http://schemas.microsoft.com/office/word/2010/wordprocessingInk" xmlns:wne="http://schemas.microsoft.com/office/word/2006/wordml" xmlns:wps="http://schemas.microsoft.com/office/word/2010/wordprocessingShape" mc:Ignorable="w14 w15 w16se wp14">
+<w:ftr xmlns:wpc="http://schemas.microsoft.com/office/word/2010/wordprocessingCanvas" xmlns:mc="http://schemas.openxmlformats.org/markup-compatibility/2006" xmlns:o="urn:schemas-microsoft-com:office:office" xmlns:r="http://schemas.openxmlformats.org/officeDocument/2006/relationships" xmlns:m="http://schemas.openxmlformats.org/officeDocument/2006/math" xmlns:v="urn:schemas-microsoft-com:vml" xmlns:wp14="http://schemas.microsoft.com/office/word/2010/wordprocessingDrawing" xmlns:wp="http://schemas.openxmlformats.org/drawingml/2006/wordprocessingDrawing" xmlns:w10="urn:schemas-microsoft-com:office:word" xmlns:w="http://schemas.openxmlformats.org/wordprocessingml/2006/main" xmlns:w14="http://schemas.microsoft.com/office/word/2010/wordml" xmlns:w15="http://schemas.microsoft.com/office/word/2012/wordml" xmlns:wpg="http://schemas.microsoft.com/office/word/2010/wordprocessingGroup" xmlns:wpi="http://schemas.microsoft.com/office/word/2010/wordprocessingInk" xmlns:wne="http://schemas.microsoft.com/office/word/2006/wordml" xmlns:wps="http://schemas.microsoft.com/office/word/2010/wordprocessingShape" mc:Ignorable="w14 w15 wp14">
   <w:sdt>
     <w:sdtPr>
       <w:id w:val="-177744151"/>
@@ -7918,7 +7905,7 @@
         <w:sdtContent>
           <w:p>
             <w:pPr>
-              <w:pStyle w:val="Sidefod"/>
+              <w:pStyle w:val="Footer"/>
               <w:jc w:val="right"/>
             </w:pPr>
             <w:r>
@@ -7955,7 +7942,7 @@
                 <w:bCs/>
                 <w:noProof/>
               </w:rPr>
-              <w:t>3</w:t>
+              <w:t>15</w:t>
             </w:r>
             <w:r>
               <w:rPr>
@@ -8018,17 +8005,17 @@
   </w:sdt>
   <w:p>
     <w:pPr>
-      <w:pStyle w:val="Sidefod"/>
+      <w:pStyle w:val="Footer"/>
     </w:pPr>
   </w:p>
 </w:ftr>
 </file>
 
 <file path=word/footer2.xml><?xml version="1.0" encoding="utf-8"?>
-<w:ftr xmlns:wpc="http://schemas.microsoft.com/office/word/2010/wordprocessingCanvas" xmlns:cx="http://schemas.microsoft.com/office/drawing/2014/chartex" xmlns:cx1="http://schemas.microsoft.com/office/drawing/2015/9/8/chartex" xmlns:mc="http://schemas.openxmlformats.org/markup-compatibility/2006" xmlns:o="urn:schemas-microsoft-com:office:office" xmlns:r="http://schemas.openxmlformats.org/officeDocument/2006/relationships" xmlns:m="http://schemas.openxmlformats.org/officeDocument/2006/math" xmlns:v="urn:schemas-microsoft-com:vml" xmlns:wp14="http://schemas.microsoft.com/office/word/2010/wordprocessingDrawing" xmlns:wp="http://schemas.openxmlformats.org/drawingml/2006/wordprocessingDrawing" xmlns:w10="urn:schemas-microsoft-com:office:word" xmlns:w="http://schemas.openxmlformats.org/wordprocessingml/2006/main" xmlns:w14="http://schemas.microsoft.com/office/word/2010/wordml" xmlns:w15="http://schemas.microsoft.com/office/word/2012/wordml" xmlns:w16se="http://schemas.microsoft.com/office/word/2015/wordml/symex" xmlns:wpg="http://schemas.microsoft.com/office/word/2010/wordprocessingGroup" xmlns:wpi="http://schemas.microsoft.com/office/word/2010/wordprocessingInk" xmlns:wne="http://schemas.microsoft.com/office/word/2006/wordml" xmlns:wps="http://schemas.microsoft.com/office/word/2010/wordprocessingShape" mc:Ignorable="w14 w15 w16se wp14">
+<w:ftr xmlns:wpc="http://schemas.microsoft.com/office/word/2010/wordprocessingCanvas" xmlns:mc="http://schemas.openxmlformats.org/markup-compatibility/2006" xmlns:o="urn:schemas-microsoft-com:office:office" xmlns:r="http://schemas.openxmlformats.org/officeDocument/2006/relationships" xmlns:m="http://schemas.openxmlformats.org/officeDocument/2006/math" xmlns:v="urn:schemas-microsoft-com:vml" xmlns:wp14="http://schemas.microsoft.com/office/word/2010/wordprocessingDrawing" xmlns:wp="http://schemas.openxmlformats.org/drawingml/2006/wordprocessingDrawing" xmlns:w10="urn:schemas-microsoft-com:office:word" xmlns:w="http://schemas.openxmlformats.org/wordprocessingml/2006/main" xmlns:w14="http://schemas.microsoft.com/office/word/2010/wordml" xmlns:w15="http://schemas.microsoft.com/office/word/2012/wordml" xmlns:wpg="http://schemas.microsoft.com/office/word/2010/wordprocessingGroup" xmlns:wpi="http://schemas.microsoft.com/office/word/2010/wordprocessingInk" xmlns:wne="http://schemas.microsoft.com/office/word/2006/wordml" xmlns:wps="http://schemas.microsoft.com/office/word/2010/wordprocessingShape" mc:Ignorable="w14 w15 wp14">
   <w:p>
     <w:pPr>
-      <w:pStyle w:val="Sidefod"/>
+      <w:pStyle w:val="Footer"/>
       <w:jc w:val="right"/>
       <w:rPr>
         <w:smallCaps/>
@@ -8043,14 +8030,14 @@
   </w:p>
   <w:p>
     <w:pPr>
-      <w:pStyle w:val="Sidefod"/>
+      <w:pStyle w:val="Footer"/>
     </w:pPr>
   </w:p>
 </w:ftr>
 </file>
 
 <file path=word/footnotes.xml><?xml version="1.0" encoding="utf-8"?>
-<w:footnotes xmlns:wpc="http://schemas.microsoft.com/office/word/2010/wordprocessingCanvas" xmlns:cx="http://schemas.microsoft.com/office/drawing/2014/chartex" xmlns:cx1="http://schemas.microsoft.com/office/drawing/2015/9/8/chartex" xmlns:mc="http://schemas.openxmlformats.org/markup-compatibility/2006" xmlns:o="urn:schemas-microsoft-com:office:office" xmlns:r="http://schemas.openxmlformats.org/officeDocument/2006/relationships" xmlns:m="http://schemas.openxmlformats.org/officeDocument/2006/math" xmlns:v="urn:schemas-microsoft-com:vml" xmlns:wp14="http://schemas.microsoft.com/office/word/2010/wordprocessingDrawing" xmlns:wp="http://schemas.openxmlformats.org/drawingml/2006/wordprocessingDrawing" xmlns:w10="urn:schemas-microsoft-com:office:word" xmlns:w="http://schemas.openxmlformats.org/wordprocessingml/2006/main" xmlns:w14="http://schemas.microsoft.com/office/word/2010/wordml" xmlns:w15="http://schemas.microsoft.com/office/word/2012/wordml" xmlns:w16se="http://schemas.microsoft.com/office/word/2015/wordml/symex" xmlns:wpg="http://schemas.microsoft.com/office/word/2010/wordprocessingGroup" xmlns:wpi="http://schemas.microsoft.com/office/word/2010/wordprocessingInk" xmlns:wne="http://schemas.microsoft.com/office/word/2006/wordml" xmlns:wps="http://schemas.microsoft.com/office/word/2010/wordprocessingShape" mc:Ignorable="w14 w15 w16se wp14">
+<w:footnotes xmlns:wpc="http://schemas.microsoft.com/office/word/2010/wordprocessingCanvas" xmlns:mc="http://schemas.openxmlformats.org/markup-compatibility/2006" xmlns:o="urn:schemas-microsoft-com:office:office" xmlns:r="http://schemas.openxmlformats.org/officeDocument/2006/relationships" xmlns:m="http://schemas.openxmlformats.org/officeDocument/2006/math" xmlns:v="urn:schemas-microsoft-com:vml" xmlns:wp14="http://schemas.microsoft.com/office/word/2010/wordprocessingDrawing" xmlns:wp="http://schemas.openxmlformats.org/drawingml/2006/wordprocessingDrawing" xmlns:w10="urn:schemas-microsoft-com:office:word" xmlns:w="http://schemas.openxmlformats.org/wordprocessingml/2006/main" xmlns:w14="http://schemas.microsoft.com/office/word/2010/wordml" xmlns:w15="http://schemas.microsoft.com/office/word/2012/wordml" xmlns:wpg="http://schemas.microsoft.com/office/word/2010/wordprocessingGroup" xmlns:wpi="http://schemas.microsoft.com/office/word/2010/wordprocessingInk" xmlns:wne="http://schemas.microsoft.com/office/word/2006/wordml" xmlns:wps="http://schemas.microsoft.com/office/word/2010/wordprocessingShape" mc:Ignorable="w14 w15 wp14">
   <w:footnote w:type="separator" w:id="-1">
     <w:p>
       <w:pPr>
@@ -8074,11 +8061,11 @@
   <w:footnote w:id="1">
     <w:p>
       <w:pPr>
-        <w:pStyle w:val="Fodnotetekst"/>
+        <w:pStyle w:val="FootnoteText"/>
       </w:pPr>
       <w:r>
         <w:rPr>
-          <w:rStyle w:val="Fodnotehenvisning"/>
+          <w:rStyle w:val="FootnoteReference"/>
         </w:rPr>
         <w:footnoteRef/>
       </w:r>
@@ -8093,11 +8080,11 @@
   <w:footnote w:id="2">
     <w:p>
       <w:pPr>
-        <w:pStyle w:val="Fodnotetekst"/>
+        <w:pStyle w:val="FootnoteText"/>
       </w:pPr>
       <w:r>
         <w:rPr>
-          <w:rStyle w:val="Fodnotehenvisning"/>
+          <w:rStyle w:val="FootnoteReference"/>
         </w:rPr>
         <w:footnoteRef/>
       </w:r>
@@ -8112,11 +8099,11 @@
   <w:footnote w:id="3">
     <w:p>
       <w:pPr>
-        <w:pStyle w:val="Fodnotetekst"/>
+        <w:pStyle w:val="FootnoteText"/>
       </w:pPr>
       <w:r>
         <w:rPr>
-          <w:rStyle w:val="Fodnotehenvisning"/>
+          <w:rStyle w:val="FootnoteReference"/>
         </w:rPr>
         <w:footnoteRef/>
       </w:r>
@@ -8131,11 +8118,11 @@
   <w:footnote w:id="4">
     <w:p>
       <w:pPr>
-        <w:pStyle w:val="Fodnotetekst"/>
+        <w:pStyle w:val="FootnoteText"/>
       </w:pPr>
       <w:r>
         <w:rPr>
-          <w:rStyle w:val="Fodnotehenvisning"/>
+          <w:rStyle w:val="FootnoteReference"/>
         </w:rPr>
         <w:footnoteRef/>
       </w:r>
@@ -8150,33 +8137,76 @@
   <w:footnote w:id="5">
     <w:p>
       <w:pPr>
-        <w:pStyle w:val="Fodnotetekst"/>
-      </w:pPr>
-      <w:r>
+        <w:pStyle w:val="FootnoteText"/>
         <w:rPr>
-          <w:rStyle w:val="Fodnotehenvisning"/>
+          <w:lang w:val="en-US"/>
+        </w:rPr>
+      </w:pPr>
+      <w:r>
+        <w:rPr>
+          <w:rStyle w:val="FootnoteReference"/>
         </w:rPr>
         <w:footnoteRef/>
       </w:r>
       <w:r>
-        <w:t xml:space="preserve"> </w:t>
-      </w:r>
-      <w:r>
-        <w:t>https://msdn.microsoft.com/en-us/library/hh848246.aspx?f=255&amp;MSPPError=-2147217396</w:t>
+        <w:rPr>
+          <w:lang w:val="en-US"/>
+        </w:rPr>
+        <w:t xml:space="preserve"> Applying_UML_and_Patterns___Object-Oriented_Analysis_and_Design___3rd_Edition__Addison_2004.10_</w:t>
+      </w:r>
+      <w:r>
+        <w:rPr>
+          <w:lang w:val="en-US"/>
+        </w:rPr>
+        <w:t xml:space="preserve"> Fig 13.2</w:t>
+      </w:r>
+      <w:r>
+        <w:rPr>
+          <w:lang w:val="en-US"/>
+        </w:rPr>
+        <w:t xml:space="preserve"> / SWD </w:t>
+      </w:r>
+      <w:r>
+        <w:rPr>
+          <w:lang w:val="en-US"/>
+        </w:rPr>
+        <w:t>Software Architecture I</w:t>
       </w:r>
     </w:p>
   </w:footnote>
   <w:footnote w:id="6">
     <w:p>
       <w:pPr>
-        <w:pStyle w:val="Fodnotetekst"/>
+        <w:pStyle w:val="FootnoteText"/>
+        <w:rPr>
+          <w:lang w:val="en-US"/>
+        </w:rPr>
+      </w:pPr>
+      <w:r>
+        <w:rPr>
+          <w:rStyle w:val="FootnoteReference"/>
+        </w:rPr>
+        <w:footnoteRef/>
+      </w:r>
+      <w:r>
+        <w:rPr>
+          <w:lang w:val="en-US"/>
+        </w:rPr>
+        <w:t xml:space="preserve"> https://msdn.microsoft.com/en-us/library/hh848246.aspx?f=255&amp;MSPPError=-2147217396</w:t>
+      </w:r>
+    </w:p>
+  </w:footnote>
+  <w:footnote w:id="7">
+    <w:p>
+      <w:pPr>
+        <w:pStyle w:val="FootnoteText"/>
         <w:rPr>
           <w:lang w:val="en-GB"/>
         </w:rPr>
       </w:pPr>
       <w:r>
         <w:rPr>
-          <w:rStyle w:val="Fodnotehenvisning"/>
+          <w:rStyle w:val="FootnoteReference"/>
         </w:rPr>
         <w:footnoteRef/>
       </w:r>
@@ -8209,10 +8239,10 @@
 </file>
 
 <file path=word/header1.xml><?xml version="1.0" encoding="utf-8"?>
-<w:hdr xmlns:wpc="http://schemas.microsoft.com/office/word/2010/wordprocessingCanvas" xmlns:cx="http://schemas.microsoft.com/office/drawing/2014/chartex" xmlns:cx1="http://schemas.microsoft.com/office/drawing/2015/9/8/chartex" xmlns:mc="http://schemas.openxmlformats.org/markup-compatibility/2006" xmlns:o="urn:schemas-microsoft-com:office:office" xmlns:r="http://schemas.openxmlformats.org/officeDocument/2006/relationships" xmlns:m="http://schemas.openxmlformats.org/officeDocument/2006/math" xmlns:v="urn:schemas-microsoft-com:vml" xmlns:wp14="http://schemas.microsoft.com/office/word/2010/wordprocessingDrawing" xmlns:wp="http://schemas.openxmlformats.org/drawingml/2006/wordprocessingDrawing" xmlns:w10="urn:schemas-microsoft-com:office:word" xmlns:w="http://schemas.openxmlformats.org/wordprocessingml/2006/main" xmlns:w14="http://schemas.microsoft.com/office/word/2010/wordml" xmlns:w15="http://schemas.microsoft.com/office/word/2012/wordml" xmlns:w16se="http://schemas.microsoft.com/office/word/2015/wordml/symex" xmlns:wpg="http://schemas.microsoft.com/office/word/2010/wordprocessingGroup" xmlns:wpi="http://schemas.microsoft.com/office/word/2010/wordprocessingInk" xmlns:wne="http://schemas.microsoft.com/office/word/2006/wordml" xmlns:wps="http://schemas.microsoft.com/office/word/2010/wordprocessingShape" mc:Ignorable="w14 w15 w16se wp14">
+<w:hdr xmlns:wpc="http://schemas.microsoft.com/office/word/2010/wordprocessingCanvas" xmlns:mc="http://schemas.openxmlformats.org/markup-compatibility/2006" xmlns:o="urn:schemas-microsoft-com:office:office" xmlns:r="http://schemas.openxmlformats.org/officeDocument/2006/relationships" xmlns:m="http://schemas.openxmlformats.org/officeDocument/2006/math" xmlns:v="urn:schemas-microsoft-com:vml" xmlns:wp14="http://schemas.microsoft.com/office/word/2010/wordprocessingDrawing" xmlns:wp="http://schemas.openxmlformats.org/drawingml/2006/wordprocessingDrawing" xmlns:w10="urn:schemas-microsoft-com:office:word" xmlns:w="http://schemas.openxmlformats.org/wordprocessingml/2006/main" xmlns:w14="http://schemas.microsoft.com/office/word/2010/wordml" xmlns:w15="http://schemas.microsoft.com/office/word/2012/wordml" xmlns:wpg="http://schemas.microsoft.com/office/word/2010/wordprocessingGroup" xmlns:wpi="http://schemas.microsoft.com/office/word/2010/wordprocessingInk" xmlns:wne="http://schemas.microsoft.com/office/word/2006/wordml" xmlns:wps="http://schemas.microsoft.com/office/word/2010/wordprocessingShape" mc:Ignorable="w14 w15 wp14">
   <w:p>
     <w:pPr>
-      <w:pStyle w:val="Sidehoved"/>
+      <w:pStyle w:val="Header"/>
       <w:ind w:firstLine="1304"/>
     </w:pPr>
     <w:r>
@@ -8221,7 +8251,7 @@
         <w:noProof/>
         <w:sz w:val="40"/>
         <w:szCs w:val="40"/>
-        <w:lang w:val="en-US"/>
+        <w:lang w:eastAsia="da-DK"/>
       </w:rPr>
       <w:drawing>
         <wp:anchor distT="0" distB="0" distL="114300" distR="114300" simplePos="0" relativeHeight="251663360" behindDoc="0" locked="0" layoutInCell="1" allowOverlap="1" wp14:anchorId="534D560D" wp14:editId="58EB0F81">
@@ -8299,7 +8329,7 @@
   </w:p>
   <w:p>
     <w:pPr>
-      <w:pStyle w:val="Sidehoved"/>
+      <w:pStyle w:val="Header"/>
       <w:tabs>
         <w:tab w:val="clear" w:pos="4819"/>
         <w:tab w:val="center" w:pos="4678"/>
@@ -8332,14 +8362,14 @@
   </w:p>
   <w:p>
     <w:pPr>
-      <w:pStyle w:val="Sidehoved"/>
+      <w:pStyle w:val="Header"/>
     </w:pPr>
   </w:p>
 </w:hdr>
 </file>
 
 <file path=word/numbering.xml><?xml version="1.0" encoding="utf-8"?>
-<w:numbering xmlns:wpc="http://schemas.microsoft.com/office/word/2010/wordprocessingCanvas" xmlns:cx="http://schemas.microsoft.com/office/drawing/2014/chartex" xmlns:cx1="http://schemas.microsoft.com/office/drawing/2015/9/8/chartex" xmlns:mc="http://schemas.openxmlformats.org/markup-compatibility/2006" xmlns:o="urn:schemas-microsoft-com:office:office" xmlns:r="http://schemas.openxmlformats.org/officeDocument/2006/relationships" xmlns:m="http://schemas.openxmlformats.org/officeDocument/2006/math" xmlns:v="urn:schemas-microsoft-com:vml" xmlns:wp14="http://schemas.microsoft.com/office/word/2010/wordprocessingDrawing" xmlns:wp="http://schemas.openxmlformats.org/drawingml/2006/wordprocessingDrawing" xmlns:w10="urn:schemas-microsoft-com:office:word" xmlns:w="http://schemas.openxmlformats.org/wordprocessingml/2006/main" xmlns:w14="http://schemas.microsoft.com/office/word/2010/wordml" xmlns:w15="http://schemas.microsoft.com/office/word/2012/wordml" xmlns:w16se="http://schemas.microsoft.com/office/word/2015/wordml/symex" xmlns:wpg="http://schemas.microsoft.com/office/word/2010/wordprocessingGroup" xmlns:wpi="http://schemas.microsoft.com/office/word/2010/wordprocessingInk" xmlns:wne="http://schemas.microsoft.com/office/word/2006/wordml" xmlns:wps="http://schemas.microsoft.com/office/word/2010/wordprocessingShape" mc:Ignorable="w14 w15 w16se wp14">
+<w:numbering xmlns:wpc="http://schemas.microsoft.com/office/word/2010/wordprocessingCanvas" xmlns:mc="http://schemas.openxmlformats.org/markup-compatibility/2006" xmlns:o="urn:schemas-microsoft-com:office:office" xmlns:r="http://schemas.openxmlformats.org/officeDocument/2006/relationships" xmlns:m="http://schemas.openxmlformats.org/officeDocument/2006/math" xmlns:v="urn:schemas-microsoft-com:vml" xmlns:wp14="http://schemas.microsoft.com/office/word/2010/wordprocessingDrawing" xmlns:wp="http://schemas.openxmlformats.org/drawingml/2006/wordprocessingDrawing" xmlns:w10="urn:schemas-microsoft-com:office:word" xmlns:w="http://schemas.openxmlformats.org/wordprocessingml/2006/main" xmlns:w14="http://schemas.microsoft.com/office/word/2010/wordml" xmlns:w15="http://schemas.microsoft.com/office/word/2012/wordml" xmlns:wpg="http://schemas.microsoft.com/office/word/2010/wordprocessingGroup" xmlns:wpi="http://schemas.microsoft.com/office/word/2010/wordprocessingInk" xmlns:wne="http://schemas.microsoft.com/office/word/2006/wordml" xmlns:wps="http://schemas.microsoft.com/office/word/2010/wordprocessingShape" mc:Ignorable="w14 w15 wp14">
   <w:abstractNum w:abstractNumId="0" w15:restartNumberingAfterBreak="0">
     <w:nsid w:val="0E8C414F"/>
     <w:multiLevelType w:val="hybridMultilevel"/>
@@ -9216,7 +9246,7 @@
 </file>
 
 <file path=word/styles.xml><?xml version="1.0" encoding="utf-8"?>
-<w:styles xmlns:mc="http://schemas.openxmlformats.org/markup-compatibility/2006" xmlns:r="http://schemas.openxmlformats.org/officeDocument/2006/relationships" xmlns:w="http://schemas.openxmlformats.org/wordprocessingml/2006/main" xmlns:w14="http://schemas.microsoft.com/office/word/2010/wordml" xmlns:w15="http://schemas.microsoft.com/office/word/2012/wordml" xmlns:w16se="http://schemas.microsoft.com/office/word/2015/wordml/symex" mc:Ignorable="w14 w15 w16se">
+<w:styles xmlns:mc="http://schemas.openxmlformats.org/markup-compatibility/2006" xmlns:r="http://schemas.openxmlformats.org/officeDocument/2006/relationships" xmlns:w="http://schemas.openxmlformats.org/wordprocessingml/2006/main" xmlns:w14="http://schemas.microsoft.com/office/word/2010/wordml" xmlns:w15="http://schemas.microsoft.com/office/word/2012/wordml" mc:Ignorable="w14 w15">
   <w:docDefaults>
     <w:rPrDefault>
       <w:rPr>
@@ -9609,11 +9639,11 @@
     <w:qFormat/>
     <w:rsid w:val="004F6192"/>
   </w:style>
-  <w:style w:type="paragraph" w:styleId="Overskrift1">
+  <w:style w:type="paragraph" w:styleId="Heading1">
     <w:name w:val="heading 1"/>
     <w:basedOn w:val="Normal"/>
     <w:next w:val="Normal"/>
-    <w:link w:val="Overskrift1Tegn"/>
+    <w:link w:val="Heading1Char"/>
     <w:uiPriority w:val="9"/>
     <w:qFormat/>
     <w:rsid w:val="00E12156"/>
@@ -9629,11 +9659,11 @@
       <w:szCs w:val="32"/>
     </w:rPr>
   </w:style>
-  <w:style w:type="paragraph" w:styleId="Overskrift2">
+  <w:style w:type="paragraph" w:styleId="Heading2">
     <w:name w:val="heading 2"/>
     <w:basedOn w:val="Normal"/>
     <w:next w:val="Normal"/>
-    <w:link w:val="Overskrift2Tegn"/>
+    <w:link w:val="Heading2Char"/>
     <w:uiPriority w:val="9"/>
     <w:unhideWhenUsed/>
     <w:qFormat/>
@@ -9650,11 +9680,11 @@
       <w:szCs w:val="28"/>
     </w:rPr>
   </w:style>
-  <w:style w:type="paragraph" w:styleId="Overskrift3">
+  <w:style w:type="paragraph" w:styleId="Heading3">
     <w:name w:val="heading 3"/>
     <w:basedOn w:val="Normal"/>
     <w:next w:val="Normal"/>
-    <w:link w:val="Overskrift3Tegn"/>
+    <w:link w:val="Heading3Char"/>
     <w:uiPriority w:val="9"/>
     <w:unhideWhenUsed/>
     <w:qFormat/>
@@ -9671,11 +9701,11 @@
       <w:szCs w:val="24"/>
     </w:rPr>
   </w:style>
-  <w:style w:type="paragraph" w:styleId="Overskrift4">
+  <w:style w:type="paragraph" w:styleId="Heading4">
     <w:name w:val="heading 4"/>
     <w:basedOn w:val="Normal"/>
     <w:next w:val="Normal"/>
-    <w:link w:val="Overskrift4Tegn"/>
+    <w:link w:val="Heading4Char"/>
     <w:uiPriority w:val="9"/>
     <w:unhideWhenUsed/>
     <w:qFormat/>
@@ -9692,11 +9722,11 @@
       <w:szCs w:val="22"/>
     </w:rPr>
   </w:style>
-  <w:style w:type="paragraph" w:styleId="Overskrift5">
+  <w:style w:type="paragraph" w:styleId="Heading5">
     <w:name w:val="heading 5"/>
     <w:basedOn w:val="Normal"/>
     <w:next w:val="Normal"/>
-    <w:link w:val="Overskrift5Tegn"/>
+    <w:link w:val="Heading5Char"/>
     <w:uiPriority w:val="9"/>
     <w:semiHidden/>
     <w:unhideWhenUsed/>
@@ -9715,11 +9745,11 @@
       <w:szCs w:val="26"/>
     </w:rPr>
   </w:style>
-  <w:style w:type="paragraph" w:styleId="Overskrift6">
+  <w:style w:type="paragraph" w:styleId="Heading6">
     <w:name w:val="heading 6"/>
     <w:basedOn w:val="Normal"/>
     <w:next w:val="Normal"/>
-    <w:link w:val="Overskrift6Tegn"/>
+    <w:link w:val="Heading6Char"/>
     <w:uiPriority w:val="9"/>
     <w:semiHidden/>
     <w:unhideWhenUsed/>
@@ -9737,11 +9767,11 @@
       <w:sz w:val="22"/>
     </w:rPr>
   </w:style>
-  <w:style w:type="paragraph" w:styleId="Overskrift7">
+  <w:style w:type="paragraph" w:styleId="Heading7">
     <w:name w:val="heading 7"/>
     <w:basedOn w:val="Normal"/>
     <w:next w:val="Normal"/>
-    <w:link w:val="Overskrift7Tegn"/>
+    <w:link w:val="Heading7Char"/>
     <w:uiPriority w:val="9"/>
     <w:semiHidden/>
     <w:unhideWhenUsed/>
@@ -9759,11 +9789,11 @@
       <w:spacing w:val="10"/>
     </w:rPr>
   </w:style>
-  <w:style w:type="paragraph" w:styleId="Overskrift8">
+  <w:style w:type="paragraph" w:styleId="Heading8">
     <w:name w:val="heading 8"/>
     <w:basedOn w:val="Normal"/>
     <w:next w:val="Normal"/>
-    <w:link w:val="Overskrift8Tegn"/>
+    <w:link w:val="Heading8Char"/>
     <w:uiPriority w:val="9"/>
     <w:semiHidden/>
     <w:unhideWhenUsed/>
@@ -9781,11 +9811,11 @@
       <w:color w:val="943634" w:themeColor="accent2" w:themeShade="BF"/>
     </w:rPr>
   </w:style>
-  <w:style w:type="paragraph" w:styleId="Overskrift9">
+  <w:style w:type="paragraph" w:styleId="Heading9">
     <w:name w:val="heading 9"/>
     <w:basedOn w:val="Normal"/>
     <w:next w:val="Normal"/>
-    <w:link w:val="Overskrift9Tegn"/>
+    <w:link w:val="Heading9Char"/>
     <w:uiPriority w:val="9"/>
     <w:semiHidden/>
     <w:unhideWhenUsed/>
@@ -9803,13 +9833,13 @@
       <w:color w:val="622423" w:themeColor="accent2" w:themeShade="7F"/>
     </w:rPr>
   </w:style>
-  <w:style w:type="character" w:default="1" w:styleId="Standardskrifttypeiafsnit">
+  <w:style w:type="character" w:default="1" w:styleId="DefaultParagraphFont">
     <w:name w:val="Default Paragraph Font"/>
     <w:uiPriority w:val="1"/>
     <w:semiHidden/>
     <w:unhideWhenUsed/>
   </w:style>
-  <w:style w:type="table" w:default="1" w:styleId="Tabel-Normal">
+  <w:style w:type="table" w:default="1" w:styleId="TableNormal">
     <w:name w:val="Normal Table"/>
     <w:uiPriority w:val="99"/>
     <w:semiHidden/>
@@ -9824,16 +9854,16 @@
       </w:tblCellMar>
     </w:tblPr>
   </w:style>
-  <w:style w:type="numbering" w:default="1" w:styleId="Ingenoversigt">
+  <w:style w:type="numbering" w:default="1" w:styleId="NoList">
     <w:name w:val="No List"/>
     <w:uiPriority w:val="99"/>
     <w:semiHidden/>
     <w:unhideWhenUsed/>
   </w:style>
-  <w:style w:type="character" w:customStyle="1" w:styleId="Overskrift1Tegn">
-    <w:name w:val="Overskrift 1 Tegn"/>
-    <w:basedOn w:val="Standardskrifttypeiafsnit"/>
-    <w:link w:val="Overskrift1"/>
+  <w:style w:type="character" w:customStyle="1" w:styleId="Heading1Char">
+    <w:name w:val="Heading 1 Char"/>
+    <w:basedOn w:val="DefaultParagraphFont"/>
+    <w:link w:val="Heading1"/>
     <w:uiPriority w:val="9"/>
     <w:rsid w:val="00E12156"/>
     <w:rPr>
@@ -9843,10 +9873,10 @@
       <w:szCs w:val="32"/>
     </w:rPr>
   </w:style>
-  <w:style w:type="character" w:customStyle="1" w:styleId="Overskrift2Tegn">
-    <w:name w:val="Overskrift 2 Tegn"/>
-    <w:basedOn w:val="Standardskrifttypeiafsnit"/>
-    <w:link w:val="Overskrift2"/>
+  <w:style w:type="character" w:customStyle="1" w:styleId="Heading2Char">
+    <w:name w:val="Heading 2 Char"/>
+    <w:basedOn w:val="DefaultParagraphFont"/>
+    <w:link w:val="Heading2"/>
     <w:uiPriority w:val="9"/>
     <w:rsid w:val="00E12156"/>
     <w:rPr>
@@ -9856,10 +9886,10 @@
       <w:szCs w:val="28"/>
     </w:rPr>
   </w:style>
-  <w:style w:type="character" w:customStyle="1" w:styleId="Overskrift3Tegn">
-    <w:name w:val="Overskrift 3 Tegn"/>
-    <w:basedOn w:val="Standardskrifttypeiafsnit"/>
-    <w:link w:val="Overskrift3"/>
+  <w:style w:type="character" w:customStyle="1" w:styleId="Heading3Char">
+    <w:name w:val="Heading 3 Char"/>
+    <w:basedOn w:val="DefaultParagraphFont"/>
+    <w:link w:val="Heading3"/>
     <w:uiPriority w:val="9"/>
     <w:rsid w:val="00E12156"/>
     <w:rPr>
@@ -9869,10 +9899,10 @@
       <w:szCs w:val="24"/>
     </w:rPr>
   </w:style>
-  <w:style w:type="character" w:customStyle="1" w:styleId="Overskrift4Tegn">
-    <w:name w:val="Overskrift 4 Tegn"/>
-    <w:basedOn w:val="Standardskrifttypeiafsnit"/>
-    <w:link w:val="Overskrift4"/>
+  <w:style w:type="character" w:customStyle="1" w:styleId="Heading4Char">
+    <w:name w:val="Heading 4 Char"/>
+    <w:basedOn w:val="DefaultParagraphFont"/>
+    <w:link w:val="Heading4"/>
     <w:uiPriority w:val="9"/>
     <w:rsid w:val="00E12156"/>
     <w:rPr>
@@ -9882,10 +9912,10 @@
       <w:szCs w:val="22"/>
     </w:rPr>
   </w:style>
-  <w:style w:type="character" w:customStyle="1" w:styleId="Overskrift5Tegn">
-    <w:name w:val="Overskrift 5 Tegn"/>
-    <w:basedOn w:val="Standardskrifttypeiafsnit"/>
-    <w:link w:val="Overskrift5"/>
+  <w:style w:type="character" w:customStyle="1" w:styleId="Heading5Char">
+    <w:name w:val="Heading 5 Char"/>
+    <w:basedOn w:val="DefaultParagraphFont"/>
+    <w:link w:val="Heading5"/>
     <w:uiPriority w:val="9"/>
     <w:semiHidden/>
     <w:rsid w:val="00E12156"/>
@@ -9897,10 +9927,10 @@
       <w:szCs w:val="26"/>
     </w:rPr>
   </w:style>
-  <w:style w:type="character" w:customStyle="1" w:styleId="Overskrift6Tegn">
-    <w:name w:val="Overskrift 6 Tegn"/>
-    <w:basedOn w:val="Standardskrifttypeiafsnit"/>
-    <w:link w:val="Overskrift6"/>
+  <w:style w:type="character" w:customStyle="1" w:styleId="Heading6Char">
+    <w:name w:val="Heading 6 Char"/>
+    <w:basedOn w:val="DefaultParagraphFont"/>
+    <w:link w:val="Heading6"/>
     <w:uiPriority w:val="9"/>
     <w:semiHidden/>
     <w:rsid w:val="00E12156"/>
@@ -9911,10 +9941,10 @@
       <w:sz w:val="22"/>
     </w:rPr>
   </w:style>
-  <w:style w:type="character" w:customStyle="1" w:styleId="Overskrift7Tegn">
-    <w:name w:val="Overskrift 7 Tegn"/>
-    <w:basedOn w:val="Standardskrifttypeiafsnit"/>
-    <w:link w:val="Overskrift7"/>
+  <w:style w:type="character" w:customStyle="1" w:styleId="Heading7Char">
+    <w:name w:val="Heading 7 Char"/>
+    <w:basedOn w:val="DefaultParagraphFont"/>
+    <w:link w:val="Heading7"/>
     <w:uiPriority w:val="9"/>
     <w:semiHidden/>
     <w:rsid w:val="00E12156"/>
@@ -9925,10 +9955,10 @@
       <w:spacing w:val="10"/>
     </w:rPr>
   </w:style>
-  <w:style w:type="character" w:customStyle="1" w:styleId="Overskrift8Tegn">
-    <w:name w:val="Overskrift 8 Tegn"/>
-    <w:basedOn w:val="Standardskrifttypeiafsnit"/>
-    <w:link w:val="Overskrift8"/>
+  <w:style w:type="character" w:customStyle="1" w:styleId="Heading8Char">
+    <w:name w:val="Heading 8 Char"/>
+    <w:basedOn w:val="DefaultParagraphFont"/>
+    <w:link w:val="Heading8"/>
     <w:uiPriority w:val="9"/>
     <w:semiHidden/>
     <w:rsid w:val="00E12156"/>
@@ -9939,10 +9969,10 @@
       <w:color w:val="943634" w:themeColor="accent2" w:themeShade="BF"/>
     </w:rPr>
   </w:style>
-  <w:style w:type="character" w:customStyle="1" w:styleId="Overskrift9Tegn">
-    <w:name w:val="Overskrift 9 Tegn"/>
-    <w:basedOn w:val="Standardskrifttypeiafsnit"/>
-    <w:link w:val="Overskrift9"/>
+  <w:style w:type="character" w:customStyle="1" w:styleId="Heading9Char">
+    <w:name w:val="Heading 9 Char"/>
+    <w:basedOn w:val="DefaultParagraphFont"/>
+    <w:link w:val="Heading9"/>
     <w:uiPriority w:val="9"/>
     <w:semiHidden/>
     <w:rsid w:val="00E12156"/>
@@ -9953,7 +9983,7 @@
       <w:color w:val="622423" w:themeColor="accent2" w:themeShade="7F"/>
     </w:rPr>
   </w:style>
-  <w:style w:type="paragraph" w:styleId="Billedtekst">
+  <w:style w:type="paragraph" w:styleId="Caption">
     <w:name w:val="caption"/>
     <w:basedOn w:val="Normal"/>
     <w:next w:val="Normal"/>
@@ -9969,11 +9999,11 @@
       <w:szCs w:val="18"/>
     </w:rPr>
   </w:style>
-  <w:style w:type="paragraph" w:styleId="Titel">
+  <w:style w:type="paragraph" w:styleId="Title">
     <w:name w:val="Title"/>
     <w:basedOn w:val="Normal"/>
     <w:next w:val="Normal"/>
-    <w:link w:val="TitelTegn"/>
+    <w:link w:val="TitleChar"/>
     <w:uiPriority w:val="10"/>
     <w:qFormat/>
     <w:rsid w:val="00E12156"/>
@@ -9990,10 +10020,10 @@
       <w:szCs w:val="48"/>
     </w:rPr>
   </w:style>
-  <w:style w:type="character" w:customStyle="1" w:styleId="TitelTegn">
-    <w:name w:val="Titel Tegn"/>
-    <w:basedOn w:val="Standardskrifttypeiafsnit"/>
-    <w:link w:val="Titel"/>
+  <w:style w:type="character" w:customStyle="1" w:styleId="TitleChar">
+    <w:name w:val="Title Char"/>
+    <w:basedOn w:val="DefaultParagraphFont"/>
+    <w:link w:val="Title"/>
     <w:uiPriority w:val="10"/>
     <w:rsid w:val="00E12156"/>
     <w:rPr>
@@ -10002,11 +10032,11 @@
       <w:szCs w:val="48"/>
     </w:rPr>
   </w:style>
-  <w:style w:type="paragraph" w:styleId="Undertitel">
+  <w:style w:type="paragraph" w:styleId="Subtitle">
     <w:name w:val="Subtitle"/>
     <w:basedOn w:val="Normal"/>
     <w:next w:val="Normal"/>
-    <w:link w:val="UndertitelTegn"/>
+    <w:link w:val="SubtitleChar"/>
     <w:uiPriority w:val="11"/>
     <w:qFormat/>
     <w:rsid w:val="00E12156"/>
@@ -10019,10 +10049,10 @@
       <w:szCs w:val="22"/>
     </w:rPr>
   </w:style>
-  <w:style w:type="character" w:customStyle="1" w:styleId="UndertitelTegn">
-    <w:name w:val="Undertitel Tegn"/>
-    <w:basedOn w:val="Standardskrifttypeiafsnit"/>
-    <w:link w:val="Undertitel"/>
+  <w:style w:type="character" w:customStyle="1" w:styleId="SubtitleChar">
+    <w:name w:val="Subtitle Char"/>
+    <w:basedOn w:val="DefaultParagraphFont"/>
+    <w:link w:val="Subtitle"/>
     <w:uiPriority w:val="11"/>
     <w:rsid w:val="00E12156"/>
     <w:rPr>
@@ -10030,7 +10060,7 @@
       <w:szCs w:val="22"/>
     </w:rPr>
   </w:style>
-  <w:style w:type="character" w:styleId="Strk">
+  <w:style w:type="character" w:styleId="Strong">
     <w:name w:val="Strong"/>
     <w:uiPriority w:val="22"/>
     <w:qFormat/>
@@ -10040,7 +10070,7 @@
       <w:color w:val="C0504D" w:themeColor="accent2"/>
     </w:rPr>
   </w:style>
-  <w:style w:type="character" w:styleId="Fremhv">
+  <w:style w:type="character" w:styleId="Emphasis">
     <w:name w:val="Emphasis"/>
     <w:uiPriority w:val="20"/>
     <w:qFormat/>
@@ -10051,10 +10081,10 @@
       <w:spacing w:val="10"/>
     </w:rPr>
   </w:style>
-  <w:style w:type="paragraph" w:styleId="Ingenafstand">
+  <w:style w:type="paragraph" w:styleId="NoSpacing">
     <w:name w:val="No Spacing"/>
     <w:basedOn w:val="Normal"/>
-    <w:link w:val="IngenafstandTegn"/>
+    <w:link w:val="NoSpacingChar"/>
     <w:uiPriority w:val="1"/>
     <w:qFormat/>
     <w:rsid w:val="00E12156"/>
@@ -10062,14 +10092,14 @@
       <w:spacing w:after="0" w:line="240" w:lineRule="auto"/>
     </w:pPr>
   </w:style>
-  <w:style w:type="character" w:customStyle="1" w:styleId="IngenafstandTegn">
-    <w:name w:val="Ingen afstand Tegn"/>
-    <w:basedOn w:val="Standardskrifttypeiafsnit"/>
-    <w:link w:val="Ingenafstand"/>
+  <w:style w:type="character" w:customStyle="1" w:styleId="NoSpacingChar">
+    <w:name w:val="No Spacing Char"/>
+    <w:basedOn w:val="DefaultParagraphFont"/>
+    <w:link w:val="NoSpacing"/>
     <w:uiPriority w:val="1"/>
     <w:rsid w:val="00E12156"/>
   </w:style>
-  <w:style w:type="paragraph" w:styleId="Listeafsnit">
+  <w:style w:type="paragraph" w:styleId="ListParagraph">
     <w:name w:val="List Paragraph"/>
     <w:basedOn w:val="Normal"/>
     <w:uiPriority w:val="34"/>
@@ -10080,11 +10110,11 @@
       <w:contextualSpacing/>
     </w:pPr>
   </w:style>
-  <w:style w:type="paragraph" w:styleId="Citat">
+  <w:style w:type="paragraph" w:styleId="Quote">
     <w:name w:val="Quote"/>
     <w:basedOn w:val="Normal"/>
     <w:next w:val="Normal"/>
-    <w:link w:val="CitatTegn"/>
+    <w:link w:val="QuoteChar"/>
     <w:uiPriority w:val="29"/>
     <w:qFormat/>
     <w:rsid w:val="00E12156"/>
@@ -10092,21 +10122,21 @@
       <w:i/>
     </w:rPr>
   </w:style>
-  <w:style w:type="character" w:customStyle="1" w:styleId="CitatTegn">
-    <w:name w:val="Citat Tegn"/>
-    <w:basedOn w:val="Standardskrifttypeiafsnit"/>
-    <w:link w:val="Citat"/>
+  <w:style w:type="character" w:customStyle="1" w:styleId="QuoteChar">
+    <w:name w:val="Quote Char"/>
+    <w:basedOn w:val="DefaultParagraphFont"/>
+    <w:link w:val="Quote"/>
     <w:uiPriority w:val="29"/>
     <w:rsid w:val="00E12156"/>
     <w:rPr>
       <w:i/>
     </w:rPr>
   </w:style>
-  <w:style w:type="paragraph" w:styleId="Strktcitat">
+  <w:style w:type="paragraph" w:styleId="IntenseQuote">
     <w:name w:val="Intense Quote"/>
     <w:basedOn w:val="Normal"/>
     <w:next w:val="Normal"/>
-    <w:link w:val="StrktcitatTegn"/>
+    <w:link w:val="IntenseQuoteChar"/>
     <w:uiPriority w:val="30"/>
     <w:qFormat/>
     <w:rsid w:val="00E12156"/>
@@ -10127,10 +10157,10 @@
       <w:color w:val="FFFFFF" w:themeColor="background1"/>
     </w:rPr>
   </w:style>
-  <w:style w:type="character" w:customStyle="1" w:styleId="StrktcitatTegn">
-    <w:name w:val="Stærkt citat Tegn"/>
-    <w:basedOn w:val="Standardskrifttypeiafsnit"/>
-    <w:link w:val="Strktcitat"/>
+  <w:style w:type="character" w:customStyle="1" w:styleId="IntenseQuoteChar">
+    <w:name w:val="Intense Quote Char"/>
+    <w:basedOn w:val="DefaultParagraphFont"/>
+    <w:link w:val="IntenseQuote"/>
     <w:uiPriority w:val="30"/>
     <w:rsid w:val="00E12156"/>
     <w:rPr>
@@ -10140,7 +10170,7 @@
       <w:shd w:val="clear" w:color="auto" w:fill="C0504D" w:themeFill="accent2"/>
     </w:rPr>
   </w:style>
-  <w:style w:type="character" w:styleId="Svagfremhvning">
+  <w:style w:type="character" w:styleId="SubtleEmphasis">
     <w:name w:val="Subtle Emphasis"/>
     <w:uiPriority w:val="19"/>
     <w:qFormat/>
@@ -10149,7 +10179,7 @@
       <w:i/>
     </w:rPr>
   </w:style>
-  <w:style w:type="character" w:styleId="Kraftigfremhvning">
+  <w:style w:type="character" w:styleId="IntenseEmphasis">
     <w:name w:val="Intense Emphasis"/>
     <w:uiPriority w:val="21"/>
     <w:qFormat/>
@@ -10161,7 +10191,7 @@
       <w:spacing w:val="10"/>
     </w:rPr>
   </w:style>
-  <w:style w:type="character" w:styleId="Svaghenvisning">
+  <w:style w:type="character" w:styleId="SubtleReference">
     <w:name w:val="Subtle Reference"/>
     <w:uiPriority w:val="31"/>
     <w:qFormat/>
@@ -10170,7 +10200,7 @@
       <w:b/>
     </w:rPr>
   </w:style>
-  <w:style w:type="character" w:styleId="Kraftighenvisning">
+  <w:style w:type="character" w:styleId="IntenseReference">
     <w:name w:val="Intense Reference"/>
     <w:uiPriority w:val="32"/>
     <w:qFormat/>
@@ -10185,7 +10215,7 @@
       <w:u w:val="single"/>
     </w:rPr>
   </w:style>
-  <w:style w:type="character" w:styleId="Bogenstitel">
+  <w:style w:type="character" w:styleId="BookTitle">
     <w:name w:val="Book Title"/>
     <w:uiPriority w:val="33"/>
     <w:qFormat/>
@@ -10198,9 +10228,9 @@
       <w:szCs w:val="20"/>
     </w:rPr>
   </w:style>
-  <w:style w:type="paragraph" w:styleId="Overskrift">
+  <w:style w:type="paragraph" w:styleId="TOCHeading">
     <w:name w:val="TOC Heading"/>
-    <w:basedOn w:val="Overskrift1"/>
+    <w:basedOn w:val="Heading1"/>
     <w:next w:val="Normal"/>
     <w:uiPriority w:val="39"/>
     <w:semiHidden/>
@@ -10214,10 +10244,10 @@
       <w:lang w:bidi="en-US"/>
     </w:rPr>
   </w:style>
-  <w:style w:type="paragraph" w:styleId="Markeringsbobletekst">
+  <w:style w:type="paragraph" w:styleId="BalloonText">
     <w:name w:val="Balloon Text"/>
     <w:basedOn w:val="Normal"/>
-    <w:link w:val="MarkeringsbobletekstTegn"/>
+    <w:link w:val="BalloonTextChar"/>
     <w:uiPriority w:val="99"/>
     <w:semiHidden/>
     <w:unhideWhenUsed/>
@@ -10231,10 +10261,10 @@
       <w:szCs w:val="16"/>
     </w:rPr>
   </w:style>
-  <w:style w:type="character" w:customStyle="1" w:styleId="MarkeringsbobletekstTegn">
-    <w:name w:val="Markeringsbobletekst Tegn"/>
-    <w:basedOn w:val="Standardskrifttypeiafsnit"/>
-    <w:link w:val="Markeringsbobletekst"/>
+  <w:style w:type="character" w:customStyle="1" w:styleId="BalloonTextChar">
+    <w:name w:val="Balloon Text Char"/>
+    <w:basedOn w:val="DefaultParagraphFont"/>
+    <w:link w:val="BalloonText"/>
     <w:uiPriority w:val="99"/>
     <w:semiHidden/>
     <w:rsid w:val="00E12156"/>
@@ -10244,11 +10274,11 @@
       <w:szCs w:val="16"/>
     </w:rPr>
   </w:style>
-  <w:style w:type="paragraph" w:styleId="Indholdsfortegnelse1">
+  <w:style w:type="paragraph" w:styleId="TOC1">
     <w:name w:val="toc 1"/>
     <w:basedOn w:val="Normal"/>
     <w:next w:val="Normal"/>
-    <w:link w:val="Indholdsfortegnelse1Tegn"/>
+    <w:link w:val="TOC1Char"/>
     <w:autoRedefine/>
     <w:uiPriority w:val="39"/>
     <w:unhideWhenUsed/>
@@ -10262,7 +10292,7 @@
   </w:style>
   <w:style w:type="character" w:styleId="Hyperlink">
     <w:name w:val="Hyperlink"/>
-    <w:basedOn w:val="Standardskrifttypeiafsnit"/>
+    <w:basedOn w:val="DefaultParagraphFont"/>
     <w:uiPriority w:val="99"/>
     <w:unhideWhenUsed/>
     <w:rsid w:val="00E12156"/>
@@ -10271,9 +10301,9 @@
       <w:u w:val="single"/>
     </w:rPr>
   </w:style>
-  <w:style w:type="table" w:styleId="Tabel-Gitter">
+  <w:style w:type="table" w:styleId="TableGrid">
     <w:name w:val="Table Grid"/>
-    <w:basedOn w:val="Tabel-Normal"/>
+    <w:basedOn w:val="TableNormal"/>
     <w:uiPriority w:val="39"/>
     <w:rsid w:val="00FB4703"/>
     <w:pPr>
@@ -10290,10 +10320,10 @@
       </w:tblBorders>
     </w:tblPr>
   </w:style>
-  <w:style w:type="paragraph" w:styleId="Fodnotetekst">
+  <w:style w:type="paragraph" w:styleId="FootnoteText">
     <w:name w:val="footnote text"/>
     <w:basedOn w:val="Normal"/>
-    <w:link w:val="FodnotetekstTegn"/>
+    <w:link w:val="FootnoteTextChar"/>
     <w:uiPriority w:val="99"/>
     <w:semiHidden/>
     <w:unhideWhenUsed/>
@@ -10302,17 +10332,17 @@
       <w:spacing w:after="0" w:line="240" w:lineRule="auto"/>
     </w:pPr>
   </w:style>
-  <w:style w:type="character" w:customStyle="1" w:styleId="FodnotetekstTegn">
-    <w:name w:val="Fodnotetekst Tegn"/>
-    <w:basedOn w:val="Standardskrifttypeiafsnit"/>
-    <w:link w:val="Fodnotetekst"/>
+  <w:style w:type="character" w:customStyle="1" w:styleId="FootnoteTextChar">
+    <w:name w:val="Footnote Text Char"/>
+    <w:basedOn w:val="DefaultParagraphFont"/>
+    <w:link w:val="FootnoteText"/>
     <w:uiPriority w:val="99"/>
     <w:semiHidden/>
     <w:rsid w:val="00FE7579"/>
   </w:style>
-  <w:style w:type="character" w:styleId="Fodnotehenvisning">
+  <w:style w:type="character" w:styleId="FootnoteReference">
     <w:name w:val="footnote reference"/>
-    <w:basedOn w:val="Standardskrifttypeiafsnit"/>
+    <w:basedOn w:val="DefaultParagraphFont"/>
     <w:uiPriority w:val="99"/>
     <w:unhideWhenUsed/>
     <w:rsid w:val="00FE7579"/>
@@ -10320,10 +10350,10 @@
       <w:vertAlign w:val="superscript"/>
     </w:rPr>
   </w:style>
-  <w:style w:type="paragraph" w:styleId="Slutnotetekst">
+  <w:style w:type="paragraph" w:styleId="EndnoteText">
     <w:name w:val="endnote text"/>
     <w:basedOn w:val="Normal"/>
-    <w:link w:val="SlutnotetekstTegn"/>
+    <w:link w:val="EndnoteTextChar"/>
     <w:uiPriority w:val="99"/>
     <w:semiHidden/>
     <w:unhideWhenUsed/>
@@ -10332,17 +10362,17 @@
       <w:spacing w:after="0" w:line="240" w:lineRule="auto"/>
     </w:pPr>
   </w:style>
-  <w:style w:type="character" w:customStyle="1" w:styleId="SlutnotetekstTegn">
-    <w:name w:val="Slutnotetekst Tegn"/>
-    <w:basedOn w:val="Standardskrifttypeiafsnit"/>
-    <w:link w:val="Slutnotetekst"/>
+  <w:style w:type="character" w:customStyle="1" w:styleId="EndnoteTextChar">
+    <w:name w:val="Endnote Text Char"/>
+    <w:basedOn w:val="DefaultParagraphFont"/>
+    <w:link w:val="EndnoteText"/>
     <w:uiPriority w:val="99"/>
     <w:semiHidden/>
     <w:rsid w:val="00FE7579"/>
   </w:style>
-  <w:style w:type="character" w:styleId="Slutnotehenvisning">
+  <w:style w:type="character" w:styleId="EndnoteReference">
     <w:name w:val="endnote reference"/>
-    <w:basedOn w:val="Standardskrifttypeiafsnit"/>
+    <w:basedOn w:val="DefaultParagraphFont"/>
     <w:uiPriority w:val="99"/>
     <w:semiHidden/>
     <w:unhideWhenUsed/>
@@ -10351,9 +10381,9 @@
       <w:vertAlign w:val="superscript"/>
     </w:rPr>
   </w:style>
-  <w:style w:type="table" w:styleId="Farvetliste-fremhvningsfarve1">
+  <w:style w:type="table" w:styleId="ColorfulList-Accent1">
     <w:name w:val="Colorful List Accent 1"/>
-    <w:basedOn w:val="Tabel-Normal"/>
+    <w:basedOn w:val="TableNormal"/>
     <w:uiPriority w:val="72"/>
     <w:rsid w:val="005B2100"/>
     <w:pPr>
@@ -10430,10 +10460,10 @@
       </w:tcPr>
     </w:tblStylePr>
   </w:style>
-  <w:style w:type="paragraph" w:styleId="Sidehoved">
+  <w:style w:type="paragraph" w:styleId="Header">
     <w:name w:val="header"/>
     <w:basedOn w:val="Normal"/>
-    <w:link w:val="SidehovedTegn"/>
+    <w:link w:val="HeaderChar"/>
     <w:uiPriority w:val="99"/>
     <w:unhideWhenUsed/>
     <w:rsid w:val="006B7383"/>
@@ -10445,17 +10475,17 @@
       <w:spacing w:after="0" w:line="240" w:lineRule="auto"/>
     </w:pPr>
   </w:style>
-  <w:style w:type="character" w:customStyle="1" w:styleId="SidehovedTegn">
-    <w:name w:val="Sidehoved Tegn"/>
-    <w:basedOn w:val="Standardskrifttypeiafsnit"/>
-    <w:link w:val="Sidehoved"/>
+  <w:style w:type="character" w:customStyle="1" w:styleId="HeaderChar">
+    <w:name w:val="Header Char"/>
+    <w:basedOn w:val="DefaultParagraphFont"/>
+    <w:link w:val="Header"/>
     <w:uiPriority w:val="99"/>
     <w:rsid w:val="006B7383"/>
   </w:style>
-  <w:style w:type="paragraph" w:styleId="Sidefod">
+  <w:style w:type="paragraph" w:styleId="Footer">
     <w:name w:val="footer"/>
     <w:basedOn w:val="Normal"/>
-    <w:link w:val="SidefodTegn"/>
+    <w:link w:val="FooterChar"/>
     <w:uiPriority w:val="99"/>
     <w:unhideWhenUsed/>
     <w:rsid w:val="006B7383"/>
@@ -10467,16 +10497,16 @@
       <w:spacing w:after="0" w:line="240" w:lineRule="auto"/>
     </w:pPr>
   </w:style>
-  <w:style w:type="character" w:customStyle="1" w:styleId="SidefodTegn">
-    <w:name w:val="Sidefod Tegn"/>
-    <w:basedOn w:val="Standardskrifttypeiafsnit"/>
-    <w:link w:val="Sidefod"/>
+  <w:style w:type="character" w:customStyle="1" w:styleId="FooterChar">
+    <w:name w:val="Footer Char"/>
+    <w:basedOn w:val="DefaultParagraphFont"/>
+    <w:link w:val="Footer"/>
     <w:uiPriority w:val="99"/>
     <w:rsid w:val="006B7383"/>
   </w:style>
   <w:style w:type="paragraph" w:customStyle="1" w:styleId="Indholdsfortegnelse">
     <w:name w:val="Indholdsfortegnelse"/>
-    <w:basedOn w:val="Indholdsfortegnelse1"/>
+    <w:basedOn w:val="TOC1"/>
     <w:link w:val="IndholdsfortegnelseTegn"/>
     <w:qFormat/>
     <w:rsid w:val="00CD396B"/>
@@ -10490,10 +10520,10 @@
       <w:noProof/>
     </w:rPr>
   </w:style>
-  <w:style w:type="character" w:customStyle="1" w:styleId="Indholdsfortegnelse1Tegn">
-    <w:name w:val="Indholdsfortegnelse 1 Tegn"/>
-    <w:basedOn w:val="Standardskrifttypeiafsnit"/>
-    <w:link w:val="Indholdsfortegnelse1"/>
+  <w:style w:type="character" w:customStyle="1" w:styleId="TOC1Char">
+    <w:name w:val="TOC 1 Char"/>
+    <w:basedOn w:val="DefaultParagraphFont"/>
+    <w:link w:val="TOC1"/>
     <w:uiPriority w:val="39"/>
     <w:rsid w:val="004F6192"/>
     <w:rPr>
@@ -10502,7 +10532,7 @@
   </w:style>
   <w:style w:type="character" w:customStyle="1" w:styleId="IndholdsfortegnelseTegn">
     <w:name w:val="Indholdsfortegnelse Tegn"/>
-    <w:basedOn w:val="Indholdsfortegnelse1Tegn"/>
+    <w:basedOn w:val="TOC1Char"/>
     <w:link w:val="Indholdsfortegnelse"/>
     <w:rsid w:val="00CD396B"/>
     <w:rPr>
@@ -10510,7 +10540,7 @@
       <w:noProof/>
     </w:rPr>
   </w:style>
-  <w:style w:type="paragraph" w:styleId="Indholdsfortegnelse2">
+  <w:style w:type="paragraph" w:styleId="TOC2">
     <w:name w:val="toc 2"/>
     <w:basedOn w:val="Normal"/>
     <w:next w:val="Normal"/>
@@ -10526,7 +10556,7 @@
       <w:smallCaps/>
     </w:rPr>
   </w:style>
-  <w:style w:type="paragraph" w:styleId="Indholdsfortegnelse3">
+  <w:style w:type="paragraph" w:styleId="TOC3">
     <w:name w:val="toc 3"/>
     <w:basedOn w:val="Normal"/>
     <w:next w:val="Normal"/>
@@ -10542,9 +10572,9 @@
       <w:smallCaps/>
     </w:rPr>
   </w:style>
-  <w:style w:type="character" w:styleId="Kommentarhenvisning">
+  <w:style w:type="character" w:styleId="CommentReference">
     <w:name w:val="annotation reference"/>
-    <w:basedOn w:val="Standardskrifttypeiafsnit"/>
+    <w:basedOn w:val="DefaultParagraphFont"/>
     <w:uiPriority w:val="99"/>
     <w:semiHidden/>
     <w:unhideWhenUsed/>
@@ -10554,10 +10584,10 @@
       <w:szCs w:val="16"/>
     </w:rPr>
   </w:style>
-  <w:style w:type="paragraph" w:styleId="Kommentartekst">
+  <w:style w:type="paragraph" w:styleId="CommentText">
     <w:name w:val="annotation text"/>
     <w:basedOn w:val="Normal"/>
-    <w:link w:val="KommentartekstTegn"/>
+    <w:link w:val="CommentTextChar"/>
     <w:uiPriority w:val="99"/>
     <w:semiHidden/>
     <w:unhideWhenUsed/>
@@ -10566,19 +10596,19 @@
       <w:spacing w:line="240" w:lineRule="auto"/>
     </w:pPr>
   </w:style>
-  <w:style w:type="character" w:customStyle="1" w:styleId="KommentartekstTegn">
-    <w:name w:val="Kommentartekst Tegn"/>
-    <w:basedOn w:val="Standardskrifttypeiafsnit"/>
-    <w:link w:val="Kommentartekst"/>
+  <w:style w:type="character" w:customStyle="1" w:styleId="CommentTextChar">
+    <w:name w:val="Comment Text Char"/>
+    <w:basedOn w:val="DefaultParagraphFont"/>
+    <w:link w:val="CommentText"/>
     <w:uiPriority w:val="99"/>
     <w:semiHidden/>
     <w:rsid w:val="00F77663"/>
   </w:style>
-  <w:style w:type="paragraph" w:styleId="Kommentaremne">
+  <w:style w:type="paragraph" w:styleId="CommentSubject">
     <w:name w:val="annotation subject"/>
-    <w:basedOn w:val="Kommentartekst"/>
-    <w:next w:val="Kommentartekst"/>
-    <w:link w:val="KommentaremneTegn"/>
+    <w:basedOn w:val="CommentText"/>
+    <w:next w:val="CommentText"/>
+    <w:link w:val="CommentSubjectChar"/>
     <w:uiPriority w:val="99"/>
     <w:semiHidden/>
     <w:unhideWhenUsed/>
@@ -10588,10 +10618,10 @@
       <w:bCs/>
     </w:rPr>
   </w:style>
-  <w:style w:type="character" w:customStyle="1" w:styleId="KommentaremneTegn">
-    <w:name w:val="Kommentaremne Tegn"/>
-    <w:basedOn w:val="KommentartekstTegn"/>
-    <w:link w:val="Kommentaremne"/>
+  <w:style w:type="character" w:customStyle="1" w:styleId="CommentSubjectChar">
+    <w:name w:val="Comment Subject Char"/>
+    <w:basedOn w:val="CommentTextChar"/>
+    <w:link w:val="CommentSubject"/>
     <w:uiPriority w:val="99"/>
     <w:semiHidden/>
     <w:rsid w:val="00F77663"/>
@@ -10600,9 +10630,9 @@
       <w:bCs/>
     </w:rPr>
   </w:style>
-  <w:style w:type="character" w:styleId="Pladsholdertekst">
+  <w:style w:type="character" w:styleId="PlaceholderText">
     <w:name w:val="Placeholder Text"/>
-    <w:basedOn w:val="Standardskrifttypeiafsnit"/>
+    <w:basedOn w:val="DefaultParagraphFont"/>
     <w:uiPriority w:val="99"/>
     <w:semiHidden/>
     <w:rsid w:val="00585B08"/>
@@ -10612,12 +10642,12 @@
   </w:style>
   <w:style w:type="character" w:customStyle="1" w:styleId="watch-title">
     <w:name w:val="watch-title"/>
-    <w:basedOn w:val="Standardskrifttypeiafsnit"/>
+    <w:basedOn w:val="DefaultParagraphFont"/>
     <w:rsid w:val="00F102A6"/>
   </w:style>
-  <w:style w:type="character" w:styleId="BesgtLink">
+  <w:style w:type="character" w:styleId="FollowedHyperlink">
     <w:name w:val="FollowedHyperlink"/>
-    <w:basedOn w:val="Standardskrifttypeiafsnit"/>
+    <w:basedOn w:val="DefaultParagraphFont"/>
     <w:uiPriority w:val="99"/>
     <w:semiHidden/>
     <w:unhideWhenUsed/>
@@ -12012,7 +12042,7 @@
 </file>
 
 <file path=customXml/itemProps1.xml><?xml version="1.0" encoding="utf-8"?>
-<ds:datastoreItem xmlns:ds="http://schemas.openxmlformats.org/officeDocument/2006/customXml" ds:itemID="{853679E2-3C36-4806-A6A1-63F42148D18D}">
+<ds:datastoreItem xmlns:ds="http://schemas.openxmlformats.org/officeDocument/2006/customXml" ds:itemID="{5BCD49D7-A551-414A-894D-ED900C16E5AD}">
   <ds:schemaRefs>
     <ds:schemaRef ds:uri="http://schemas.openxmlformats.org/officeDocument/2006/bibliography"/>
   </ds:schemaRefs>

</xml_diff>

<commit_message>
Opdateret Projektrapport.docx med alle de rettede dokumenter :)
</commit_message>
<xml_diff>
--- a/Rapport/Projektrapport.docx
+++ b/Rapport/Projektrapport.docx
@@ -402,6 +402,8 @@
         </w:rPr>
         <w:br w:type="page"/>
       </w:r>
+      <w:bookmarkStart w:id="2" w:name="_GoBack"/>
+      <w:bookmarkEnd w:id="2"/>
     </w:p>
     <w:sdt>
       <w:sdtPr>
@@ -3295,12 +3297,188 @@
       <w:pPr>
         <w:pStyle w:val="Heading1"/>
       </w:pPr>
-      <w:bookmarkStart w:id="2" w:name="_Toc451099383"/>
+      <w:bookmarkStart w:id="3" w:name="_Toc451099383"/>
       <w:r>
         <w:lastRenderedPageBreak/>
         <w:t>Indledning</w:t>
       </w:r>
-      <w:bookmarkEnd w:id="2"/>
+      <w:bookmarkEnd w:id="3"/>
+    </w:p>
+    <w:p>
+      <w:pPr>
+        <w:pStyle w:val="Heading1"/>
+        <w:jc w:val="both"/>
+      </w:pPr>
+      <w:r>
+        <w:t>Indledning</w:t>
+      </w:r>
+    </w:p>
+    <w:p>
+      <w:r>
+        <w:t xml:space="preserve">Som forbruger er det svært at danne sig et overblik over, hvor det er billigst at handle, de ting man mangler, ind. Der er i dag mange forskellige forretningskæder, der konkurrerer med hinanden, og dette resulterer i et stort udbud af forskellige varer med forskellige priser. Hvis man som forbruger gerne vil forsøge at handle billigst muligt ind, er det svært at danne et overblik over, hvor dette gøres med de mange forskellige forretninger. Der er derfor blevet fremstillet et program, kaldet Pristjek220, som tilstræber at give forbrugeren et let og simpelt overblik over, hvor de forskellige varer kan handles billigst. </w:t>
+      </w:r>
+    </w:p>
+    <w:p>
+      <w:r>
+        <w:t>Pristjek220 har tre forskellige brugere; en forbruger, en forretningsmanager og en administrator. Forbrugeren er ham, der bruger Pristjek220 til at organisere sine daglige indkøb. Forretningsmanageren holder Pristjek220 opdateret med korrekte informationer om de varer og priser, der findes i netop hans forretningskæde. Administratoren servicerer Pristjek220, så der kan oprettes og fjernes forretninger. Baseret på disse tre brugere er Pristjek220 opdelt i to programmer; et program, Pristjek220 Forbruger, til forbrugeren og et fælles program, Pristjek220 Forretning, til både forretningsmanageren og administratoren. I Pristjek220 Forretning kan administratoren benytte sig af sine funktionaliteter ved at logge ind med et administratorlogin, som han har.</w:t>
+      </w:r>
+    </w:p>
+    <w:p>
+      <w:r>
+        <w:t>I Pristjek220 Forretning kan forretningsmanageren logge ind med sit forretningsmanagerlogin. Derefter har han mulighed for at tilføje og fjerne varer, samt ændre prisen på en vare, fra den forretning, han styrer. Han bliver samtidig bedt om at bekræfte sine valg, så sandsynligheden for, at han gør noget ved en fejl, er minimeret. Ved at forretningsmanageren holder informationerne om varerne fra hans butik opdaterede, holder han forbrugerne oplyste og giver dem de bedste vilkår for at få fuldt udbytte af Pristjek220. Administratoren kan i Pristjek220 Forretning logge ind med sit administratorlogin, hvorefter han kan tilføje en forretning med tilhørende forretningsmanager eller fjerne en forretning fra Pristjek220.</w:t>
+      </w:r>
+    </w:p>
+    <w:p>
+      <w:pPr>
+        <w:keepNext/>
+        <w:jc w:val="center"/>
+      </w:pPr>
+      <w:r>
+        <w:rPr>
+          <w:noProof/>
+          <w:lang w:eastAsia="da-DK"/>
+        </w:rPr>
+        <w:drawing>
+          <wp:inline distT="0" distB="0" distL="0" distR="0" wp14:anchorId="784A414A" wp14:editId="53B7BCB3">
+            <wp:extent cx="4805916" cy="3030124"/>
+            <wp:effectExtent l="57150" t="57150" r="109220" b="113665"/>
+            <wp:docPr id="7" name="Picture 7" descr="C:\Users\Mette\Downloads\Rige billeder for Pristjek220 - Rigt billede for opslag af vare.png"/>
+            <wp:cNvGraphicFramePr>
+              <a:graphicFrameLocks xmlns:a="http://schemas.openxmlformats.org/drawingml/2006/main" noChangeAspect="1"/>
+            </wp:cNvGraphicFramePr>
+            <a:graphic xmlns:a="http://schemas.openxmlformats.org/drawingml/2006/main">
+              <a:graphicData uri="http://schemas.openxmlformats.org/drawingml/2006/picture">
+                <pic:pic xmlns:pic="http://schemas.openxmlformats.org/drawingml/2006/picture">
+                  <pic:nvPicPr>
+                    <pic:cNvPr id="0" name="Picture 11" descr="C:\Users\Mette\Downloads\Rige billeder for Pristjek220 - Rigt billede for opslag af vare.png"/>
+                    <pic:cNvPicPr>
+                      <a:picLocks noChangeAspect="1" noChangeArrowheads="1"/>
+                    </pic:cNvPicPr>
+                  </pic:nvPicPr>
+                  <pic:blipFill rotWithShape="1">
+                    <a:blip r:embed="rId8" cstate="print">
+                      <a:extLst>
+                        <a:ext uri="{28A0092B-C50C-407E-A947-70E740481C1C}">
+                          <a14:useLocalDpi xmlns:a14="http://schemas.microsoft.com/office/drawing/2010/main" val="0"/>
+                        </a:ext>
+                      </a:extLst>
+                    </a:blip>
+                    <a:srcRect l="2725" t="8613" r="2475" b="3710"/>
+                    <a:stretch/>
+                  </pic:blipFill>
+                  <pic:spPr bwMode="auto">
+                    <a:xfrm>
+                      <a:off x="0" y="0"/>
+                      <a:ext cx="4825573" cy="3042518"/>
+                    </a:xfrm>
+                    <a:prstGeom prst="rect">
+                      <a:avLst/>
+                    </a:prstGeom>
+                    <a:noFill/>
+                    <a:ln>
+                      <a:solidFill>
+                        <a:schemeClr val="tx1"/>
+                      </a:solidFill>
+                    </a:ln>
+                    <a:effectLst>
+                      <a:outerShdw blurRad="50800" dist="38100" dir="2700000" algn="tl" rotWithShape="0">
+                        <a:prstClr val="black">
+                          <a:alpha val="40000"/>
+                        </a:prstClr>
+                      </a:outerShdw>
+                    </a:effectLst>
+                    <a:extLst>
+                      <a:ext uri="{53640926-AAD7-44D8-BBD7-CCE9431645EC}">
+                        <a14:shadowObscured xmlns:a14="http://schemas.microsoft.com/office/drawing/2010/main"/>
+                      </a:ext>
+                    </a:extLst>
+                  </pic:spPr>
+                </pic:pic>
+              </a:graphicData>
+            </a:graphic>
+          </wp:inline>
+        </w:drawing>
+      </w:r>
+    </w:p>
+    <w:p>
+      <w:pPr>
+        <w:pStyle w:val="Caption"/>
+        <w:jc w:val="center"/>
+      </w:pPr>
+      <w:bookmarkStart w:id="4" w:name="_Ref443516992"/>
+      <w:r>
+        <w:t xml:space="preserve">Figur </w:t>
+      </w:r>
+      <w:r>
+        <w:fldChar w:fldCharType="begin"/>
+      </w:r>
+      <w:r>
+        <w:instrText xml:space="preserve"> SEQ Figur \* ARABIC </w:instrText>
+      </w:r>
+      <w:r>
+        <w:fldChar w:fldCharType="separate"/>
+      </w:r>
+      <w:r>
+        <w:rPr>
+          <w:noProof/>
+        </w:rPr>
+        <w:t>1</w:t>
+      </w:r>
+      <w:r>
+        <w:fldChar w:fldCharType="end"/>
+      </w:r>
+      <w:bookmarkEnd w:id="4"/>
+      <w:r>
+        <w:t>: Rigt billede over opslag af en vare i Pristjek220.</w:t>
+      </w:r>
+    </w:p>
+    <w:p>
+      <w:r>
+        <w:lastRenderedPageBreak/>
+        <w:t xml:space="preserve">I Pristjek220 Forbruger er den grundlæggende funktionalitet, som forbrugeren har at kunne finde den billigste forretning for en vare. Han kan samtidig også se hvilke forretninger, der har varen, og hvad den koster de forskellige steder, når han søger efter en vare. Konceptet bag at slå en vare op i Pristjek220 er illustreret på </w:t>
+      </w:r>
+      <w:r>
+        <w:fldChar w:fldCharType="begin"/>
+      </w:r>
+      <w:r>
+        <w:instrText xml:space="preserve"> REF _Ref443516992 \h </w:instrText>
+      </w:r>
+      <w:r>
+        <w:fldChar w:fldCharType="separate"/>
+      </w:r>
+      <w:r>
+        <w:t xml:space="preserve">Figur </w:t>
+      </w:r>
+      <w:r>
+        <w:rPr>
+          <w:noProof/>
+        </w:rPr>
+        <w:t>1</w:t>
+      </w:r>
+      <w:r>
+        <w:fldChar w:fldCharType="end"/>
+      </w:r>
+      <w:r>
+        <w:t xml:space="preserve">. Det er denne grundidé, som resten af </w:t>
+      </w:r>
+      <w:proofErr w:type="spellStart"/>
+      <w:r>
+        <w:t>funktionaliteterne</w:t>
+      </w:r>
+      <w:proofErr w:type="spellEnd"/>
+      <w:r>
+        <w:t xml:space="preserve"> for Pristjek220 Forbruger bygger på. Når forbrugeren søger efter en vare i Pristjek220, bliver han, så snart han har indtastet to bogstaver, foreslået varer, der indeholder de bogstaver, han har indtastet for at effektivisere brugen af Pristjek220. </w:t>
+      </w:r>
+    </w:p>
+    <w:p>
+      <w:r>
+        <w:t xml:space="preserve">For at gøre Pristjek220 mere effektivt i forbindelse med forbrugerens indkøb kan han indtaste en indkøbsliste, og Pristjek220 informerer så forbrugeren om, hvor varerne fra indkøbslisten kan findes billigst, samt hvad de koster. Her har forbrugeren samtidig mulighed for at se en sammenligning af, hvad det vil koste at købe alle varerne i én forretning i modsætning til at købe varerne, der hvor de er billigst. Forbrugeren har ligeledes mulighed for at kunne justere, hvor varerne skal købes, efter Pristjek220 er kommet med listen over, hvor det er billigst. Dette giver forbrugeren mulighed for at vælge at flytte én enkelt vare på listen til en anden forretning, f.eks. i det tilfælde at han skal handle i tre forretninger, men kun skal have én vare i den ene forretning. Yderligere kan det angives, hvis der er nogle forretninger, man ikke ønsker at handle i. Når forbrugeren har fået genereret sin indkøbsliste af Pristjek220, som han vil have den, har han mulighed for at ændre den og derefter få den sendt til sin egen E-mail. Dette gør, at han kan tilgå listen via hans mobiltelefon. </w:t>
+      </w:r>
+    </w:p>
+    <w:p>
+      <w:r>
+        <w:t>Pristjek220 henvender sig til det moderne menneske, som er økonomisk anlagt og gerne vil spare penge, når der handles dagligvarer i hverdagen. Det henvender sig altså både til studerende uden mange penge på lommen, samt familier der ønsker at få mest muligt ud af deres penge.</w:t>
+      </w:r>
     </w:p>
     <w:p>
       <w:pPr>
@@ -3314,11 +3492,11 @@
       <w:pPr>
         <w:pStyle w:val="Heading1"/>
       </w:pPr>
-      <w:bookmarkStart w:id="3" w:name="_Toc451099384"/>
+      <w:bookmarkStart w:id="5" w:name="_Toc451099384"/>
       <w:r>
         <w:t>Læsevejledning</w:t>
       </w:r>
-      <w:bookmarkEnd w:id="3"/>
+      <w:bookmarkEnd w:id="5"/>
     </w:p>
     <w:p/>
     <w:p>
@@ -3328,7 +3506,7 @@
           <w:lang w:val="en-GB"/>
         </w:rPr>
       </w:pPr>
-      <w:bookmarkStart w:id="4" w:name="_Toc451099385"/>
+      <w:bookmarkStart w:id="6" w:name="_Toc451099385"/>
       <w:proofErr w:type="spellStart"/>
       <w:r>
         <w:rPr>
@@ -3336,18 +3514,21 @@
         </w:rPr>
         <w:t>Termliste</w:t>
       </w:r>
-      <w:bookmarkEnd w:id="4"/>
+      <w:bookmarkEnd w:id="6"/>
       <w:proofErr w:type="spellEnd"/>
     </w:p>
     <w:p>
       <w:pPr>
         <w:rPr>
-          <w:lang w:val="en-GB"/>
-        </w:rPr>
-      </w:pPr>
-      <w:r>
-        <w:rPr>
-          <w:lang w:val="en-GB"/>
+          <w:lang w:val="en-US"/>
+        </w:rPr>
+      </w:pPr>
+      <w:bookmarkStart w:id="7" w:name="_Toc437416172"/>
+      <w:bookmarkStart w:id="8" w:name="_Ref437890182"/>
+      <w:bookmarkStart w:id="9" w:name="_Toc451099386"/>
+      <w:r>
+        <w:rPr>
+          <w:lang w:val="en-US"/>
         </w:rPr>
         <w:t>BLL = Business Logic Layer</w:t>
       </w:r>
@@ -3355,54 +3536,92 @@
     <w:p>
       <w:pPr>
         <w:rPr>
-          <w:lang w:val="en-GB"/>
-        </w:rPr>
-      </w:pPr>
-      <w:r>
-        <w:rPr>
-          <w:lang w:val="en-GB"/>
+          <w:lang w:val="en-US"/>
+        </w:rPr>
+      </w:pPr>
+      <w:r>
+        <w:rPr>
+          <w:lang w:val="en-US"/>
         </w:rPr>
         <w:t>DAL = Data Access Layer</w:t>
       </w:r>
     </w:p>
     <w:p>
-      <w:r>
-        <w:t xml:space="preserve">PL = Presentation </w:t>
-      </w:r>
-      <w:proofErr w:type="spellStart"/>
-      <w:r>
-        <w:t>Layer</w:t>
-      </w:r>
-      <w:proofErr w:type="spellEnd"/>
+      <w:pPr>
+        <w:rPr>
+          <w:lang w:val="en-US"/>
+        </w:rPr>
+      </w:pPr>
+      <w:r>
+        <w:rPr>
+          <w:lang w:val="en-US"/>
+        </w:rPr>
+        <w:t>PL = Presentation Layer</w:t>
+      </w:r>
+    </w:p>
+    <w:p>
+      <w:pPr>
+        <w:rPr>
+          <w:lang w:val="en-US"/>
+        </w:rPr>
+      </w:pPr>
+      <w:r>
+        <w:rPr>
+          <w:lang w:val="en-US"/>
+        </w:rPr>
+        <w:t>FDD = Feature Driven Development</w:t>
+      </w:r>
+    </w:p>
+    <w:p>
+      <w:r>
+        <w:t>TDD = Test Driven Development</w:t>
+      </w:r>
     </w:p>
     <w:p>
       <w:pPr>
         <w:pStyle w:val="Heading1"/>
-      </w:pPr>
-      <w:bookmarkStart w:id="5" w:name="_Toc437416172"/>
-      <w:bookmarkStart w:id="6" w:name="_Ref437890182"/>
-      <w:bookmarkStart w:id="7" w:name="_Toc451099386"/>
-      <w:r>
+        <w:rPr>
+          <w:strike/>
+          <w:color w:val="FF0000"/>
+        </w:rPr>
+      </w:pPr>
+      <w:r>
+        <w:rPr>
+          <w:strike/>
+          <w:color w:val="FF0000"/>
+        </w:rPr>
         <w:t>Projektformulering</w:t>
       </w:r>
-      <w:bookmarkStart w:id="8" w:name="_GoBack"/>
-      <w:bookmarkEnd w:id="5"/>
-      <w:bookmarkEnd w:id="6"/>
       <w:bookmarkEnd w:id="7"/>
       <w:bookmarkEnd w:id="8"/>
+      <w:bookmarkEnd w:id="9"/>
     </w:p>
     <w:p/>
     <w:p>
       <w:pPr>
         <w:pStyle w:val="Heading1"/>
       </w:pPr>
-      <w:bookmarkStart w:id="9" w:name="_Toc437416173"/>
-      <w:bookmarkStart w:id="10" w:name="_Toc451099387"/>
+      <w:bookmarkStart w:id="10" w:name="_Toc437416173"/>
+      <w:bookmarkStart w:id="11" w:name="_Toc451099387"/>
       <w:r>
         <w:t>Afgrænsning</w:t>
       </w:r>
-      <w:bookmarkEnd w:id="9"/>
       <w:bookmarkEnd w:id="10"/>
+      <w:bookmarkEnd w:id="11"/>
+    </w:p>
+    <w:p>
+      <w:r>
+        <w:t xml:space="preserve">Pristjek220 består af to programmer hvor det ene er tiltænkt til forretningerne og det andet til forretningernes forbruger. Gennem disse programmer kan forretningerne tilføje og fjerne informationer, om deres sortiment af forretningen i pristjek220 database via internettet. Pristjek220 database kan kun tilgås lokalt eller via VPN, derfor er det nødvendigt at oprette en VPN forbindelse. Hvor forbrugerne så kan sammenligne forretningernes sortiment med andre </w:t>
+      </w:r>
+      <w:r>
+        <w:lastRenderedPageBreak/>
+        <w:t>forretninger, og derved finde ud af hvor det er billigst at handle. Da forretninger selv står for at opdatere deres sortiment vil forbrugerne ikke have mulighed for at sammenligne med de forretninger som vælger ikke at være med i Pristjek220.</w:t>
+      </w:r>
+    </w:p>
+    <w:p>
+      <w:r>
+        <w:t>Pristjek220 programmer er computerapplikationer, og der er af den grund lavet til forbrugerne en mulighed for at kunne sende deres indkøbsseddel på E-mail, da de fleste mobiltelefoner understøtter E-mails.</w:t>
+      </w:r>
     </w:p>
     <w:p/>
     <w:p/>
@@ -3415,14 +3634,14 @@
       <w:pPr>
         <w:pStyle w:val="Heading1"/>
       </w:pPr>
-      <w:bookmarkStart w:id="11" w:name="_Toc437416174"/>
-      <w:bookmarkStart w:id="12" w:name="_Toc451099388"/>
+      <w:bookmarkStart w:id="12" w:name="_Toc437416174"/>
+      <w:bookmarkStart w:id="13" w:name="_Toc451099388"/>
       <w:r>
         <w:lastRenderedPageBreak/>
         <w:t>Systembeskrivelse</w:t>
       </w:r>
-      <w:bookmarkEnd w:id="11"/>
       <w:bookmarkEnd w:id="12"/>
+      <w:bookmarkEnd w:id="13"/>
     </w:p>
     <w:p>
       <w:r>
@@ -3434,78 +3653,431 @@
     </w:p>
     <w:p>
       <w:pPr>
+        <w:pStyle w:val="Heading1"/>
+      </w:pPr>
+      <w:r>
+        <w:t>Krav</w:t>
+      </w:r>
+    </w:p>
+    <w:p>
+      <w:pPr>
+        <w:rPr>
+          <w:sz w:val="24"/>
+        </w:rPr>
+      </w:pPr>
+      <w:r>
+        <w:t xml:space="preserve">Ud fra </w:t>
+      </w:r>
+      <w:r>
+        <w:rPr>
+          <w:i/>
+          <w:iCs/>
+        </w:rPr>
+        <w:t xml:space="preserve">Projektformuleringen </w:t>
+      </w:r>
+      <w:r>
+        <w:t xml:space="preserve">er der opstillet en række User </w:t>
+      </w:r>
+      <w:proofErr w:type="spellStart"/>
+      <w:r>
+        <w:t>Stories</w:t>
+      </w:r>
+      <w:proofErr w:type="spellEnd"/>
+      <w:r>
+        <w:t xml:space="preserve">, der beskriver brugerens interaktion med systemet. User </w:t>
+      </w:r>
+      <w:proofErr w:type="spellStart"/>
+      <w:r>
+        <w:t>Stories’ene</w:t>
+      </w:r>
+      <w:proofErr w:type="spellEnd"/>
+      <w:r>
+        <w:t xml:space="preserve"> danner grundlag for kravspecifikationen, og bruges til at fastsætte systemets funktionalitet.</w:t>
+      </w:r>
+    </w:p>
+    <w:p>
+      <w:pPr>
         <w:pStyle w:val="Heading2"/>
       </w:pPr>
-      <w:bookmarkStart w:id="13" w:name="_Toc437416175"/>
-      <w:bookmarkStart w:id="14" w:name="_Toc451099389"/>
-      <w:r>
-        <w:t>Krav</w:t>
-      </w:r>
-      <w:bookmarkEnd w:id="13"/>
+      <w:r>
+        <w:t>Aktører</w:t>
+      </w:r>
+    </w:p>
+    <w:p>
+      <w:r>
+        <w:rPr>
+          <w:b/>
+        </w:rPr>
+        <w:t xml:space="preserve">Forbruger: </w:t>
+      </w:r>
+      <w:r>
+        <w:t>Forbrugeren er en primær aktør. Forbrugeren ønsker at gøre hans indkøb så billigt og let som muligt, ved at få Pristjek220 til at finde ud af hvor han skal købe hans forskellige varer.</w:t>
+      </w:r>
+    </w:p>
+    <w:p>
+      <w:r>
+        <w:rPr>
+          <w:b/>
+        </w:rPr>
+        <w:t xml:space="preserve">Forretningsmanager: </w:t>
+      </w:r>
+      <w:r>
+        <w:t>Forretningsmanageren er en primær aktør. Forretningsmanageren kan tilføje/fjerne varer fra deres forretning, samt ændre priserne.</w:t>
+      </w:r>
+    </w:p>
+    <w:p>
+      <w:r>
+        <w:rPr>
+          <w:b/>
+        </w:rPr>
+        <w:t xml:space="preserve">Administrator: </w:t>
+      </w:r>
+      <w:r>
+        <w:t>Administratoren</w:t>
+      </w:r>
+      <w:r>
+        <w:t xml:space="preserve"> </w:t>
+      </w:r>
+      <w:r>
+        <w:t>er en primær aktør.</w:t>
+      </w:r>
+      <w:r>
+        <w:t xml:space="preserve"> </w:t>
+      </w:r>
+      <w:r>
+        <w:t>Administratoren kan tilføje og fjerne forretninger fra pristjek220.</w:t>
+      </w:r>
+    </w:p>
+    <w:p/>
+    <w:p>
+      <w:pPr>
+        <w:pStyle w:val="Heading2"/>
+      </w:pPr>
+      <w:r>
+        <w:t>User story beskrivelser</w:t>
+      </w:r>
+    </w:p>
+    <w:p>
+      <w:r>
+        <w:t xml:space="preserve">Der er her udvalgt nogle relevante User </w:t>
+      </w:r>
+      <w:proofErr w:type="spellStart"/>
+      <w:r>
+        <w:t>Stories</w:t>
+      </w:r>
+      <w:proofErr w:type="spellEnd"/>
+      <w:r>
+        <w:t xml:space="preserve"> fra Kravspecifikationen, ud fra hvilke User </w:t>
+      </w:r>
+      <w:proofErr w:type="spellStart"/>
+      <w:r>
+        <w:t>Stories</w:t>
+      </w:r>
+      <w:proofErr w:type="spellEnd"/>
+      <w:r>
+        <w:t xml:space="preserve"> der bliver brugt i løbet af rapporten, de er rangeret efter hvilken prioritering de har haft gennem udviklingsfasen.</w:t>
+      </w:r>
+    </w:p>
+    <w:p>
+      <w:pPr>
+        <w:rPr>
+          <w:color w:val="FF0000"/>
+        </w:rPr>
+      </w:pPr>
+      <w:r>
+        <w:rPr>
+          <w:color w:val="FF0000"/>
+        </w:rPr>
+        <w:t>//DER ER PÅ NUVÆRENDE TIDSPUNKT, LAVET NOGLE EKSEMPLER PÅ US, MEN DA JEG IKKE VED HVILKE VI BIL BRUGE, KAN DER GODT FOREKOMME ÆNDRINGER SENERE.</w:t>
+      </w:r>
+    </w:p>
+    <w:p>
+      <w:pPr>
+        <w:rPr>
+          <w:b/>
+        </w:rPr>
+      </w:pPr>
+      <w:bookmarkStart w:id="14" w:name="_Toc443577280"/>
+      <w:bookmarkStart w:id="15" w:name="_Toc445051114"/>
+      <w:r>
+        <w:rPr>
+          <w:b/>
+        </w:rPr>
+        <w:t xml:space="preserve">US2: </w:t>
+      </w:r>
+      <w:r>
+        <w:rPr>
+          <w:b/>
+        </w:rPr>
+        <w:t>Finde den billigste forretning for en vare i Pristjek220</w:t>
+      </w:r>
+      <w:bookmarkEnd w:id="14"/>
+      <w:bookmarkEnd w:id="15"/>
+      <w:r>
+        <w:rPr>
+          <w:b/>
+        </w:rPr>
+        <w:t>:</w:t>
+      </w:r>
+    </w:p>
+    <w:p>
+      <w:r>
+        <w:t>Formålet med denne User Story er at forbrugeren kan finde den billigste forretning der forhandler en bestemt vare.</w:t>
+      </w:r>
+    </w:p>
+    <w:p>
+      <w:r>
+        <w:t>User storyen er relevant, fordi det er en fundamental egenskab, for at pristjek220 kan hjælpe forbrugeren med at fortage billige indkøb.</w:t>
+      </w:r>
+    </w:p>
+    <w:p>
+      <w:pPr>
+        <w:rPr>
+          <w:b/>
+        </w:rPr>
+      </w:pPr>
+      <w:r>
+        <w:rPr>
+          <w:b/>
+        </w:rPr>
+        <w:t xml:space="preserve">US4: </w:t>
+      </w:r>
+      <w:bookmarkStart w:id="16" w:name="_Toc443577286"/>
+      <w:bookmarkStart w:id="17" w:name="_Toc445051116"/>
+      <w:r>
+        <w:rPr>
+          <w:b/>
+        </w:rPr>
+        <w:t>Find ud af hvor varerne fra indkøbslisten kan købes billigst</w:t>
+      </w:r>
+      <w:bookmarkEnd w:id="16"/>
+      <w:bookmarkEnd w:id="17"/>
+      <w:r>
+        <w:rPr>
+          <w:b/>
+        </w:rPr>
+        <w:t>:</w:t>
+      </w:r>
+    </w:p>
+    <w:p>
+      <w:r>
+        <w:t>Formålet med denne User Story er at forbrugeren kan tage sin indtastede indkøbsseddel og bede pristjek220 om at finde ud hvor varerne kan købes billgest ud fra de forretninger, som forbrugeren ønsker at handle i.</w:t>
+      </w:r>
+    </w:p>
+    <w:p>
+      <w:r>
+        <w:t xml:space="preserve">User storyen er relevant, fordi uden indkøbsliste funktionaliteten ville det blive for besværligt at bruge Pristjek220, hvis der skulle handles flere varer. </w:t>
+      </w:r>
+    </w:p>
+    <w:p/>
+    <w:p>
+      <w:pPr>
+        <w:rPr>
+          <w:b/>
+        </w:rPr>
+      </w:pPr>
+      <w:r>
+        <w:rPr>
+          <w:b/>
+        </w:rPr>
+        <w:t>US8: Autofuldførelse:</w:t>
+      </w:r>
+    </w:p>
+    <w:p>
+      <w:r>
+        <w:t>Formålet med denne User Story er at en bruger af systemet, skal kunne starte på at indtaste et produkt eller en butik. Efter han har indtastet 2 karakterer vil der komme forslag til hvad han vil søge efter ud fra hvad han har skrevet. Alt efter hvilken boks han befinder sig i, kommer der forslag til varer, varer i en bestemt butik eller butikker.</w:t>
+      </w:r>
+    </w:p>
+    <w:p>
+      <w:r>
+        <w:lastRenderedPageBreak/>
+        <w:t xml:space="preserve">User storyen er relevant, fordi brugeren gerne vil kunne slippe for at skrive hele den ønskede ting og samtidig være sikker på at produktet er i Pristjek220, uden at skulle slå det op først. </w:t>
+      </w:r>
+    </w:p>
+    <w:p/>
+    <w:p>
+      <w:pPr>
+        <w:rPr>
+          <w:b/>
+        </w:rPr>
+      </w:pPr>
+      <w:r>
+        <w:rPr>
+          <w:b/>
+        </w:rPr>
+        <w:t xml:space="preserve">US9: </w:t>
+      </w:r>
+      <w:bookmarkStart w:id="18" w:name="_Toc443577289"/>
+      <w:bookmarkStart w:id="19" w:name="_Toc445051122"/>
+      <w:r>
+        <w:rPr>
+          <w:b/>
+        </w:rPr>
+        <w:t>Send indkøbsliste på mail</w:t>
+      </w:r>
+      <w:bookmarkEnd w:id="18"/>
+      <w:bookmarkEnd w:id="19"/>
+      <w:r>
+        <w:rPr>
+          <w:b/>
+        </w:rPr>
+        <w:t>:</w:t>
+      </w:r>
+    </w:p>
+    <w:p>
+      <w:r>
+        <w:t>Formålet med denne User Story er at forbrugeren kan sende hans indkøbsliste og hvor han skal købe de forskellige varer, til hans mail således at han kan have hans indkøbsliste med over alt.</w:t>
+      </w:r>
+    </w:p>
+    <w:p>
+      <w:r>
+        <w:t>User storyen er relevant, fordi brugeren gerne vil kunne slippe for at have hans computer med ud og handle, og derfor ønsker en mere transportabel måde at have sin indkøbsliste med på. Dette kan opnås ved at han sender en E-mail til sig selv, som så kan se på en telefon.</w:t>
+      </w:r>
+    </w:p>
+    <w:p/>
+    <w:p>
+      <w:pPr>
+        <w:pStyle w:val="Heading2"/>
+      </w:pPr>
+      <w:r>
+        <w:t>Kvalitetskrav</w:t>
+      </w:r>
+    </w:p>
+    <w:p>
+      <w:r>
+        <w:t>Der er taget et uddrag af de mest relevante kvalitetskrav.</w:t>
+      </w:r>
+    </w:p>
+    <w:p>
+      <w:r>
+        <w:t>1a: Pristjek220, skal leve op til de krav, som Microsoft, still til UX design</w:t>
+      </w:r>
       <w:r>
         <w:rPr>
           <w:rStyle w:val="FootnoteReference"/>
         </w:rPr>
         <w:footnoteReference w:id="1"/>
       </w:r>
-      <w:bookmarkEnd w:id="14"/>
-    </w:p>
-    <w:p>
-      <w:pPr>
-        <w:pStyle w:val="Heading3"/>
-      </w:pPr>
-      <w:bookmarkStart w:id="15" w:name="_Toc437416177"/>
-      <w:bookmarkStart w:id="16" w:name="_Toc451099390"/>
-      <w:r>
-        <w:t xml:space="preserve">Valg af user </w:t>
+      <w:r>
+        <w:t>.</w:t>
+      </w:r>
+    </w:p>
+    <w:p>
+      <w:r>
+        <w:t>For at opfylde de krav, som der stilles fra Microsoft UX design, er tjekliste</w:t>
+      </w:r>
+      <w:r>
+        <w:rPr>
+          <w:rStyle w:val="FootnoteReference"/>
+        </w:rPr>
+        <w:footnoteReference w:id="2"/>
+      </w:r>
+      <w:r>
+        <w:t xml:space="preserve"> som de har udgivet, blevet sammenlignet med det udviklede produkt. </w:t>
+      </w:r>
+    </w:p>
+    <w:p>
+      <w:r>
+        <w:t>Der er gennem Pristjek220 prøvet at leve op til UX kravene, ved at have gennemgået checklisten fra Microsoft.</w:t>
+      </w:r>
+    </w:p>
+    <w:p>
+      <w:r>
+        <w:t xml:space="preserve">1b: Pristjek220 skal leve op til 3-click </w:t>
       </w:r>
       <w:proofErr w:type="spellStart"/>
       <w:r>
-        <w:t>stories</w:t>
-      </w:r>
-      <w:bookmarkEnd w:id="16"/>
+        <w:t>rule</w:t>
+      </w:r>
       <w:proofErr w:type="spellEnd"/>
+      <w:r>
+        <w:rPr>
+          <w:rStyle w:val="FootnoteReference"/>
+        </w:rPr>
+        <w:footnoteReference w:id="3"/>
+      </w:r>
+      <w:r>
+        <w:t>.</w:t>
+      </w:r>
+    </w:p>
+    <w:p>
+      <w:r>
+        <w:t>Der er i Pristjek220 i navigationen levet op til ”</w:t>
+      </w:r>
+      <w:r>
+        <w:t xml:space="preserve"> </w:t>
+      </w:r>
+      <w:r>
+        <w:t>til 3-click” ved at der ingen steder er mere end 3 klik fra hvor man starter til man er ved den ønskede funktionalitet.</w:t>
+      </w:r>
+    </w:p>
+    <w:p>
+      <w:r>
+        <w:t xml:space="preserve">1c: Pristjek220 skal leve op til </w:t>
+      </w:r>
+      <w:proofErr w:type="spellStart"/>
+      <w:r>
+        <w:t>rule</w:t>
+      </w:r>
+      <w:proofErr w:type="spellEnd"/>
+      <w:r>
+        <w:t xml:space="preserve"> of </w:t>
+      </w:r>
+      <w:proofErr w:type="spellStart"/>
+      <w:r>
+        <w:t>five</w:t>
+      </w:r>
+      <w:proofErr w:type="spellEnd"/>
+      <w:r>
+        <w:rPr>
+          <w:rStyle w:val="FootnoteReference"/>
+        </w:rPr>
+        <w:footnoteReference w:id="4"/>
+      </w:r>
+      <w:r>
+        <w:t>.</w:t>
+      </w:r>
+    </w:p>
+    <w:p>
+      <w:r>
+        <w:t xml:space="preserve">Der er i Pristjek220 i de forskellige </w:t>
+      </w:r>
+      <w:proofErr w:type="spellStart"/>
+      <w:r>
+        <w:t>menu’er</w:t>
+      </w:r>
+      <w:proofErr w:type="spellEnd"/>
+      <w:r>
+        <w:t xml:space="preserve"> levet op til ”</w:t>
+      </w:r>
+      <w:proofErr w:type="spellStart"/>
+      <w:r>
+        <w:t>rule</w:t>
+      </w:r>
+      <w:proofErr w:type="spellEnd"/>
+      <w:r>
+        <w:t xml:space="preserve"> of </w:t>
+      </w:r>
+      <w:proofErr w:type="spellStart"/>
+      <w:r>
+        <w:t>five</w:t>
+      </w:r>
+      <w:proofErr w:type="spellEnd"/>
+      <w:r>
+        <w:t>” ved at der ingen steder er mere end 5 forskellige valgmuligheder.</w:t>
+      </w:r>
+    </w:p>
+    <w:p>
+      <w:r>
+        <w:t>4b: Kodeord der ligger i databasen skal være krypteret</w:t>
+      </w:r>
+    </w:p>
+    <w:p>
+      <w:r>
+        <w:t>Der er i Pristjek220 valgt at krypterer kodeord med SHA256, ud fra ideen om at det ikke skulle være muligt at hack databasen og derved få adgang til ikke krypterede kodeord.</w:t>
+      </w:r>
     </w:p>
     <w:p/>
-    <w:p>
-      <w:pPr>
-        <w:pStyle w:val="Heading3"/>
-      </w:pPr>
-      <w:bookmarkStart w:id="17" w:name="_Toc451099391"/>
-      <w:r>
-        <w:t>Aktører</w:t>
-      </w:r>
-      <w:bookmarkEnd w:id="17"/>
-    </w:p>
-    <w:p/>
-    <w:p>
-      <w:pPr>
-        <w:pStyle w:val="Heading3"/>
-      </w:pPr>
-      <w:bookmarkStart w:id="18" w:name="_Toc451099392"/>
-      <w:r>
-        <w:t>User story</w:t>
-      </w:r>
-      <w:r>
-        <w:t xml:space="preserve"> beskrivelse</w:t>
-      </w:r>
-      <w:bookmarkEnd w:id="15"/>
-      <w:r>
-        <w:t>r</w:t>
-      </w:r>
-      <w:bookmarkEnd w:id="18"/>
-    </w:p>
-    <w:p/>
-    <w:p>
-      <w:pPr>
-        <w:pStyle w:val="Heading3"/>
-      </w:pPr>
-      <w:bookmarkStart w:id="19" w:name="_Toc451099393"/>
-      <w:r>
-        <w:t>Kvalitetskrav</w:t>
-      </w:r>
-      <w:bookmarkEnd w:id="19"/>
-    </w:p>
     <w:p>
       <w:pPr>
         <w:spacing w:after="160" w:line="259" w:lineRule="auto"/>
@@ -3544,366 +4116,2092 @@
       </w:r>
       <w:bookmarkEnd w:id="22"/>
     </w:p>
+    <w:p>
+      <w:r>
+        <w:t>Der er besluttet at der skal arbejdes</w:t>
+      </w:r>
+      <w:r>
+        <w:t xml:space="preserve"> iterativt,</w:t>
+      </w:r>
+      <w:r>
+        <w:t xml:space="preserve"> derfor</w:t>
+      </w:r>
+      <w:r>
+        <w:t xml:space="preserve"> har gruppen måtte tage et valg til hvilken arbejdsmetode, der skulle benyttes. Gruppen overvejede valget mellem </w:t>
+      </w:r>
+      <w:proofErr w:type="spellStart"/>
+      <w:r>
+        <w:t>Scrum</w:t>
+      </w:r>
+      <w:proofErr w:type="spellEnd"/>
+      <w:r>
+        <w:t xml:space="preserve"> og </w:t>
+      </w:r>
+      <w:proofErr w:type="spellStart"/>
+      <w:r>
+        <w:t>Kanban</w:t>
+      </w:r>
+      <w:proofErr w:type="spellEnd"/>
+      <w:r>
+        <w:t xml:space="preserve">. </w:t>
+      </w:r>
+    </w:p>
+    <w:p>
+      <w:r>
+        <w:t xml:space="preserve">Begge metoder anvender et taskboard til at organisere det arbejde, der skal laves, så alle medlemmer på teamet kan se, hvad der bliver lavet og af hvem. Den store forskel er dog, at i </w:t>
+      </w:r>
+      <w:proofErr w:type="spellStart"/>
+      <w:r>
+        <w:t>Kanban</w:t>
+      </w:r>
+      <w:proofErr w:type="spellEnd"/>
+      <w:r>
+        <w:t xml:space="preserve"> er der en begrænsning på hvor mange tasks, der må være aktive ad gangen, og når der er plads, bliver der bare fyldt på fra en product </w:t>
+      </w:r>
+      <w:proofErr w:type="spellStart"/>
+      <w:r>
+        <w:t>backlog</w:t>
+      </w:r>
+      <w:proofErr w:type="spellEnd"/>
+      <w:r>
+        <w:t xml:space="preserve">. Hvorimod i </w:t>
+      </w:r>
+      <w:proofErr w:type="spellStart"/>
+      <w:r>
+        <w:t>Scrum</w:t>
+      </w:r>
+      <w:proofErr w:type="spellEnd"/>
+      <w:r>
+        <w:t xml:space="preserve"> bliver arbejdet opdelt i sprints, og hvert sprint har sit eget taskboard. Disse sprints bliver udfyldt med </w:t>
+      </w:r>
+      <w:proofErr w:type="spellStart"/>
+      <w:r>
+        <w:t>stories</w:t>
+      </w:r>
+      <w:proofErr w:type="spellEnd"/>
+      <w:r>
+        <w:t xml:space="preserve">, som nedbrydes til tasks, fra en product </w:t>
+      </w:r>
+      <w:proofErr w:type="spellStart"/>
+      <w:r>
+        <w:t>backlog</w:t>
+      </w:r>
+      <w:proofErr w:type="spellEnd"/>
+      <w:r>
+        <w:t xml:space="preserve">, inden de </w:t>
+      </w:r>
+      <w:proofErr w:type="spellStart"/>
+      <w:r>
+        <w:t>opstartes</w:t>
+      </w:r>
+      <w:proofErr w:type="spellEnd"/>
+      <w:r>
+        <w:t xml:space="preserve">, og hvis alle tasks er udført, kan man tilføje flere fra product </w:t>
+      </w:r>
+      <w:proofErr w:type="spellStart"/>
+      <w:r>
+        <w:t>backloggen</w:t>
+      </w:r>
+      <w:proofErr w:type="spellEnd"/>
+      <w:r>
+        <w:t xml:space="preserve">, og hvis man ikke når alt, føres de videre til næste sprint med højeste prioritet. Generelt set egner </w:t>
+      </w:r>
+      <w:proofErr w:type="spellStart"/>
+      <w:r>
+        <w:t>Scrum</w:t>
+      </w:r>
+      <w:proofErr w:type="spellEnd"/>
+      <w:r>
+        <w:t xml:space="preserve"> sig bedre til udvikling af systemer, og </w:t>
+      </w:r>
+      <w:proofErr w:type="spellStart"/>
+      <w:r>
+        <w:t>Kanban</w:t>
+      </w:r>
+      <w:proofErr w:type="spellEnd"/>
+      <w:r>
+        <w:t xml:space="preserve"> fungere bedst til vedligeholdelse af systemer. </w:t>
+      </w:r>
+      <w:proofErr w:type="spellStart"/>
+      <w:r>
+        <w:t>Scrum</w:t>
+      </w:r>
+      <w:proofErr w:type="spellEnd"/>
+      <w:r>
+        <w:t xml:space="preserve"> </w:t>
+      </w:r>
+      <w:proofErr w:type="spellStart"/>
+      <w:r>
+        <w:t>sprintene</w:t>
+      </w:r>
+      <w:proofErr w:type="spellEnd"/>
+      <w:r>
+        <w:t xml:space="preserve"> er designet efter et færdigt produkt ved hvert sprint </w:t>
+      </w:r>
+      <w:proofErr w:type="spellStart"/>
+      <w:r>
+        <w:t>retrospective</w:t>
+      </w:r>
+      <w:proofErr w:type="spellEnd"/>
+      <w:r>
+        <w:t xml:space="preserve">, så hvis kunden ikke har flere penge at smide i projektet kan han stadigvæk gå derfra med et produkt, der har nogle funktioner implementeret. Med hensyn til vedligeholdelse af andre systemer vil der højst sandsynligt dukke bugs op i produktet, og med et </w:t>
+      </w:r>
+      <w:proofErr w:type="spellStart"/>
+      <w:r>
+        <w:t>Kanban</w:t>
+      </w:r>
+      <w:proofErr w:type="spellEnd"/>
+      <w:r>
+        <w:t xml:space="preserve"> system kan bugs hurtigt blive givet en prioritet og blive fixet.</w:t>
+      </w:r>
+    </w:p>
+    <w:p>
+      <w:r>
+        <w:t xml:space="preserve">Udviklingen af Pristjek220 er foregået med </w:t>
+      </w:r>
+      <w:proofErr w:type="spellStart"/>
+      <w:r>
+        <w:t>Scrum</w:t>
+      </w:r>
+      <w:proofErr w:type="spellEnd"/>
+      <w:r>
+        <w:t xml:space="preserve">, fordi det er et nyt system der bliver udviklet. Det var givet fra starten hvornår deadline for projektet faldt, og med en beslutning på at køre sprints af 14 dages længde. Så det var kendt viden, hvor mange sprints der ville forekomme, og derved kunne gruppen danne et overblik over hvor meget tid der ville være til rådighed, hvis et nyt aspekt, fra kravspecifikationen, skulle implementeres. </w:t>
+      </w:r>
+    </w:p>
+    <w:p>
+      <w:r>
+        <w:t xml:space="preserve">Yderligere har gruppen fra starten hældt mere mod </w:t>
+      </w:r>
+      <w:proofErr w:type="spellStart"/>
+      <w:r>
+        <w:t>Scrum</w:t>
+      </w:r>
+      <w:proofErr w:type="spellEnd"/>
+      <w:r>
+        <w:t xml:space="preserve">, både fordi at sådan har arbejdsfaconen været på tidligere semesterprojekter, og alle gruppens medlemmer har gennemført et </w:t>
+      </w:r>
+      <w:proofErr w:type="spellStart"/>
+      <w:r>
+        <w:t>Scrum</w:t>
+      </w:r>
+      <w:proofErr w:type="spellEnd"/>
+      <w:r>
+        <w:t xml:space="preserve"> kursus på </w:t>
+      </w:r>
+      <w:proofErr w:type="spellStart"/>
+      <w:r>
+        <w:t>Systematic</w:t>
+      </w:r>
+      <w:proofErr w:type="spellEnd"/>
+      <w:r>
+        <w:t xml:space="preserve"> A/S.</w:t>
+      </w:r>
+    </w:p>
+    <w:p>
+      <w:r>
+        <w:t>Gruppen har afv</w:t>
+      </w:r>
+      <w:r>
+        <w:t>e</w:t>
+      </w:r>
+      <w:r>
+        <w:t xml:space="preserve">get fra </w:t>
+      </w:r>
+      <w:proofErr w:type="spellStart"/>
+      <w:r>
+        <w:t>Scrum</w:t>
+      </w:r>
+      <w:proofErr w:type="spellEnd"/>
+      <w:r>
+        <w:t xml:space="preserve"> standarden og ikke tildelt nogen </w:t>
+      </w:r>
+      <w:proofErr w:type="spellStart"/>
+      <w:r>
+        <w:t>Scrum</w:t>
+      </w:r>
+      <w:proofErr w:type="spellEnd"/>
+      <w:r>
+        <w:t xml:space="preserve"> master rollen, fordi det blev bestemt, at det ikke var en rolle, som en person skulle stå med, og derfor blev </w:t>
+      </w:r>
+      <w:proofErr w:type="spellStart"/>
+      <w:r>
+        <w:t>Scrum</w:t>
+      </w:r>
+      <w:proofErr w:type="spellEnd"/>
+      <w:r>
+        <w:t xml:space="preserve"> masterens opgaver fordelt på tværs af hele teamet. Yderligere er der blevet gjort erfaringer med opsætningen af product </w:t>
+      </w:r>
+      <w:proofErr w:type="spellStart"/>
+      <w:r>
+        <w:t>backloggen</w:t>
+      </w:r>
+      <w:proofErr w:type="spellEnd"/>
+      <w:r>
+        <w:t xml:space="preserve">, især med fokus på hvordan taskene skulle opskrives. Fra tidligere semestre var gruppen oplært i at et taskboard skulle bestå af mange små opgaver, hvori man ofte kunne rykke en opgave fra in </w:t>
+      </w:r>
+      <w:proofErr w:type="spellStart"/>
+      <w:r>
+        <w:t>progress</w:t>
+      </w:r>
+      <w:proofErr w:type="spellEnd"/>
+      <w:r>
+        <w:t xml:space="preserve"> til </w:t>
+      </w:r>
+      <w:proofErr w:type="spellStart"/>
+      <w:r>
+        <w:t>review</w:t>
+      </w:r>
+      <w:proofErr w:type="spellEnd"/>
+      <w:r>
+        <w:t xml:space="preserve"> / done. Men denne gang var det essentielt at opgaverne skulle give værdi for kunden. Fra starten af var der en del uenighed på den front, med argumenter som: </w:t>
+      </w:r>
+      <w:r>
+        <w:t>”</w:t>
+      </w:r>
+      <w:r>
+        <w:t>Kunden kan da være ligeglad med hvordan vi strukturere vores arbe</w:t>
+      </w:r>
+      <w:r>
+        <w:t>jde, når bare det bliver lavet”</w:t>
+      </w:r>
+      <w:r>
+        <w:t xml:space="preserve"> Men efter et par sprints begyndte det at give mening, fordi det føltes mere naturligt at arbejde på den metode. Man var færdig når man kunne rykke sin task, og ikke når man havde rykket 5-6 stykker. Idéen med de små op</w:t>
+      </w:r>
+      <w:r>
+        <w:t>gaver blev dog ikke helt udred</w:t>
+      </w:r>
+      <w:r>
+        <w:t>et, de blev beskrevet i de individuelle tasks’ beskrivelses felt, og derigennem kunne gruppen arbejde på deres foretrukne metode, imens deres tasks skabte værdi for kunden.</w:t>
+      </w:r>
+    </w:p>
     <w:p/>
     <w:p>
       <w:pPr>
         <w:pStyle w:val="Heading2"/>
       </w:pPr>
-      <w:bookmarkStart w:id="23" w:name="_Toc451099396"/>
       <w:r>
         <w:t>Dokumentation af koden</w:t>
       </w:r>
+    </w:p>
+    <w:p>
+      <w:r>
+        <w:t xml:space="preserve">En god dokumentation af source koden er værdifuld for projektet, for let at kunne danne sig overblik over koden, så det er let at sætte sig ind i, og dermed også let at overskue hvilke funktionaliteter der er tilgængelige. Manuel dokumentation af klasser og metoder i koden er tidskrævende, og egner sig ikke godt, når der laves ændringer i koden, </w:t>
+      </w:r>
+      <w:r>
+        <w:lastRenderedPageBreak/>
+        <w:t xml:space="preserve">da der derved er en masse dokumentation, der skal rettes for at holde dokumentationen opdateret. Det ville derfor være optimalt, hvis klasser, metoder og variabler i koden automatisk kunne registreres, så man kun behøvede at skrive lidt beskrivende tekst til, og derved ikke selv skulle til at skrive hvilke klasser, metoder og variabler, der eksisterer i koden. </w:t>
+      </w:r>
+    </w:p>
+    <w:p>
+      <w:r>
+        <w:t xml:space="preserve">Der findes en løsning på dette problem, som er en dokumentationsgenerator, hvilket er et programmeringsværktøj, der automatisk sætter dokumentation op for klasser, metoder og variabler, der findes i koden. Programmøren skal derfor blot tilføje kommentarer i en speciel syntaks i koden, til de ting der skal dokumenteres. Det er Microsofts dokumentationsgenerator, der hedder </w:t>
+      </w:r>
+      <w:proofErr w:type="spellStart"/>
+      <w:r>
+        <w:t>Sandcastle</w:t>
+      </w:r>
+      <w:proofErr w:type="spellEnd"/>
+      <w:r>
+        <w:t xml:space="preserve">, der er benyttet i dette projekt. </w:t>
+      </w:r>
+    </w:p>
+    <w:p>
+      <w:r>
+        <w:t xml:space="preserve">Fordelen ved at benytte </w:t>
+      </w:r>
+      <w:proofErr w:type="spellStart"/>
+      <w:r>
+        <w:t>Sandcastle</w:t>
+      </w:r>
+      <w:proofErr w:type="spellEnd"/>
+      <w:r>
+        <w:t xml:space="preserve">, frem for en anden dokumentationsgenerator som </w:t>
+      </w:r>
+      <w:proofErr w:type="spellStart"/>
+      <w:r>
+        <w:t>Doxygen</w:t>
+      </w:r>
+      <w:proofErr w:type="spellEnd"/>
+      <w:r>
+        <w:t xml:space="preserve">, er, at </w:t>
+      </w:r>
+      <w:proofErr w:type="spellStart"/>
+      <w:r>
+        <w:t>Sandcastle</w:t>
+      </w:r>
+      <w:proofErr w:type="spellEnd"/>
+      <w:r>
+        <w:t xml:space="preserve"> er godt integreret med Microsoft Visual Studio og C#, som allerede kender syntaksen, og derfor er meget nemt at benytte. </w:t>
+      </w:r>
+      <w:proofErr w:type="spellStart"/>
+      <w:r>
+        <w:t>Sandcastle</w:t>
+      </w:r>
+      <w:proofErr w:type="spellEnd"/>
+      <w:r>
+        <w:t xml:space="preserve"> kan dog kun benyttes på .Net Frameworket, hvor </w:t>
+      </w:r>
+      <w:proofErr w:type="spellStart"/>
+      <w:r>
+        <w:t>Doxygen</w:t>
+      </w:r>
+      <w:proofErr w:type="spellEnd"/>
+      <w:r>
+        <w:t xml:space="preserve"> er mere fleksibelt, men der er i dette projekt ikke behov for denne fleksibilitet. </w:t>
+      </w:r>
+    </w:p>
+    <w:p>
+      <w:r>
+        <w:t xml:space="preserve">Den største og vigtigste fordel ved at benytte </w:t>
+      </w:r>
+      <w:proofErr w:type="spellStart"/>
+      <w:r>
+        <w:t>Sandcastle</w:t>
+      </w:r>
+      <w:proofErr w:type="spellEnd"/>
+      <w:r>
+        <w:t xml:space="preserve"> er, at opsætningen af dokumentationen sker automatisk, og der derved er mindre vedligehold for at holde dokumentationen opdateret. Programmørens eneste ansvar er derfor at skrive sigende kommentarer i koden, til den metode eller lignende der er blevet skrevet.</w:t>
+      </w:r>
+    </w:p>
+    <w:p/>
+    <w:p>
+      <w:pPr>
+        <w:pStyle w:val="Heading2"/>
+      </w:pPr>
+      <w:r>
+        <w:t>Dokumentation af systemarkitektur</w:t>
+      </w:r>
+    </w:p>
+    <w:p>
+      <w:r>
+        <w:t xml:space="preserve">Til at beskrive systemarkitekturen for projektet er der i de tidligere semesterprojekter anvendt flere forskellige </w:t>
+      </w:r>
+      <w:proofErr w:type="spellStart"/>
+      <w:r>
+        <w:t>SysML</w:t>
+      </w:r>
+      <w:proofErr w:type="spellEnd"/>
+      <w:r>
+        <w:t xml:space="preserve"> diagrammer. Fælles for disse er, at de egner sig bedst til systemer, hvor der indgår hardware og software. Dette projekt er derimod kun et softwareprojekt, og der var derfor et behov for at finde en anden metode til at beskrive softwarearkitekturen, som fokuserede mere på softwareintense projekter.</w:t>
+      </w:r>
+    </w:p>
+    <w:p>
+      <w:r>
+        <w:t xml:space="preserve">Af denne grund bliver ”4+1 view model” benyttet til at beskrive systemarkitekturen. Modellen består af fire views, </w:t>
+      </w:r>
+      <w:r>
+        <w:t>der bruges til at beskrive systemet f</w:t>
+      </w:r>
+      <w:r>
+        <w:t xml:space="preserve">ra forskellige synspunkter. </w:t>
+      </w:r>
+      <w:r>
+        <w:rPr>
+          <w:lang w:val="en-US"/>
+        </w:rPr>
+        <w:t xml:space="preserve">De fire views </w:t>
+      </w:r>
+      <w:proofErr w:type="spellStart"/>
+      <w:r>
+        <w:rPr>
+          <w:lang w:val="en-US"/>
+        </w:rPr>
+        <w:t>er</w:t>
+      </w:r>
+      <w:proofErr w:type="spellEnd"/>
+      <w:r>
+        <w:rPr>
+          <w:lang w:val="en-US"/>
+        </w:rPr>
+        <w:t xml:space="preserve"> logical view, development view, process view </w:t>
+      </w:r>
+      <w:proofErr w:type="spellStart"/>
+      <w:proofErr w:type="gramStart"/>
+      <w:r>
+        <w:rPr>
+          <w:lang w:val="en-US"/>
+        </w:rPr>
+        <w:t>og</w:t>
+      </w:r>
+      <w:proofErr w:type="spellEnd"/>
+      <w:proofErr w:type="gramEnd"/>
+      <w:r>
+        <w:rPr>
+          <w:lang w:val="en-US"/>
+        </w:rPr>
+        <w:t xml:space="preserve"> deployment view. </w:t>
+      </w:r>
+      <w:r>
+        <w:t xml:space="preserve">Deployment view og </w:t>
+      </w:r>
+      <w:proofErr w:type="spellStart"/>
+      <w:r>
+        <w:t>process</w:t>
+      </w:r>
+      <w:proofErr w:type="spellEnd"/>
+      <w:r>
+        <w:t xml:space="preserve"> view er ingeniørens tilgangsvinkel til systemet. Kundens tilgang til systemet er fra </w:t>
+      </w:r>
+      <w:proofErr w:type="spellStart"/>
+      <w:r>
+        <w:t>logical</w:t>
+      </w:r>
+      <w:proofErr w:type="spellEnd"/>
+      <w:r>
+        <w:t xml:space="preserve"> view. Projektledere bruger </w:t>
+      </w:r>
+      <w:proofErr w:type="spellStart"/>
+      <w:r>
+        <w:t>development</w:t>
+      </w:r>
+      <w:proofErr w:type="spellEnd"/>
+      <w:r>
+        <w:t xml:space="preserve"> view til at se projektet fra. </w:t>
+      </w:r>
+      <w:r>
+        <w:t>Derudover består modellen også af et sidste view</w:t>
+      </w:r>
+      <w:r>
+        <w:t>,</w:t>
+      </w:r>
+      <w:r>
+        <w:t xml:space="preserve"> som omhandler scenarierne i systemet. </w:t>
+      </w:r>
+      <w:r>
+        <w:t xml:space="preserve">Disse scenarier beskriver de interaktioner, der finder sted i systemet, og er beskrevet i form af </w:t>
+      </w:r>
+      <w:proofErr w:type="spellStart"/>
+      <w:r>
+        <w:t>use</w:t>
+      </w:r>
+      <w:proofErr w:type="spellEnd"/>
+      <w:r>
+        <w:t xml:space="preserve"> cases eller user </w:t>
+      </w:r>
+      <w:proofErr w:type="spellStart"/>
+      <w:r>
+        <w:t>stories</w:t>
+      </w:r>
+      <w:proofErr w:type="spellEnd"/>
+      <w:r>
+        <w:t>. Scenarierne er frigjorte fra de andre views, og bruges til at finde frem til elementerne i arkitekturen, og de fire andre views er derfor illustreret ved hjælp af disse scenarier.</w:t>
+      </w:r>
+    </w:p>
+    <w:p>
+      <w:r>
+        <w:t xml:space="preserve">Fordelen ved at benytte denne model er, at man får en systemarkitektur, der er godt beskrevet fra flere forskellige relevante synspunkter. En </w:t>
+      </w:r>
+      <w:proofErr w:type="spellStart"/>
+      <w:r>
+        <w:t>stakeholder</w:t>
+      </w:r>
+      <w:proofErr w:type="spellEnd"/>
+      <w:r>
+        <w:t xml:space="preserve"> i systemet har derved nem adgang til de informationer, der er behov for, for at forstå systemet på hans niveau. Ulempen ved modellen er derimod også, at der nemt kan bruges alt for meget tid i systemets udviklingsproces på at dokumentere igennem en masse forskellige diagrammer i de forskellige views. Det er vigtigere at have et fungerende system frem for en komplet dokumentation, da dette sløver udviklingsprocessen mere, end det gavner. Derfor er der prioriteret efter hvilke views og diagrammer, der giver mest mening at benytte i projektet, og de resterende diagrammer er derfor udeladt. Dette betyder, at der i Pristjek220 ikke er benyttet </w:t>
+      </w:r>
+      <w:proofErr w:type="spellStart"/>
+      <w:r>
+        <w:t>process</w:t>
+      </w:r>
+      <w:proofErr w:type="spellEnd"/>
+      <w:r>
+        <w:t xml:space="preserve"> view, samtidig med at det kun er nogle bestemte diagrammer, der er benyttet i de andre views, da det var dem, der blev vurderet til at være mest værdifulde. For en gennemgang af hvilke diagrammer der er benyttet, henvises der til dokumentationen for Pristjek220</w:t>
+      </w:r>
+      <w:r>
+        <w:rPr>
+          <w:rStyle w:val="FootnoteReference"/>
+        </w:rPr>
+        <w:footnoteReference w:id="5"/>
+      </w:r>
+      <w:r>
+        <w:t>, hvor selve diagrammerne for projektet også kan findes.</w:t>
+      </w:r>
+    </w:p>
+    <w:p>
+      <w:pPr>
+        <w:pStyle w:val="Heading1"/>
+      </w:pPr>
+      <w:bookmarkStart w:id="23" w:name="_Toc451099398"/>
+      <w:bookmarkStart w:id="24" w:name="_Toc437616724"/>
+      <w:bookmarkEnd w:id="21"/>
+      <w:r>
+        <w:lastRenderedPageBreak/>
+        <w:t>System Design</w:t>
+      </w:r>
       <w:bookmarkEnd w:id="23"/>
     </w:p>
+    <w:p>
+      <w:pPr>
+        <w:pStyle w:val="Heading2"/>
+      </w:pPr>
+      <w:r>
+        <w:t>Arkitektur</w:t>
+      </w:r>
+    </w:p>
+    <w:p>
+      <w:r>
+        <w:t>Da arkitekturen af projektet skulle besluttes, blev der valgt at bruge en lagdelt model, som ville give et godt og hurtigt overblik over systemet. Grunden til at valget faldt på den, var at ved den lagdelte model er der en gruppering af klasser og pakker. Herved har de klasser, der befinder sig i ét lag, et sammenhængende ansvar for et vigtigt aspekt i systemet i den logiske separation, der er lavet i projektet. Ved at gruppere systemet på denne måde, kan der hurtigt findes ud af, hvor der skal ændres ting, hvis der er noget, der skal ændres. Med valget af at bruge den lagdelte model skulle der så tages en beslutning om, hvor mange lag der skulle inddeles i. Ud fra størrelsen af systemet gav det mest mening at bruge en 3 lagdelt model</w:t>
+      </w:r>
+      <w:r>
+        <w:rPr>
+          <w:rStyle w:val="FootnoteReference"/>
+        </w:rPr>
+        <w:footnoteReference w:id="6"/>
+      </w:r>
+      <w:r>
+        <w:t>. Den 3 lagdelte model, består af; DAL, BLL og PL.</w:t>
+      </w:r>
+    </w:p>
+    <w:p>
+      <w:r>
+        <w:t xml:space="preserve">Et eksempel på hvordan et normalt scenarie kunne se ud, kan ses på </w:t>
+      </w:r>
+      <w:r>
+        <w:fldChar w:fldCharType="begin"/>
+      </w:r>
+      <w:r>
+        <w:instrText xml:space="preserve"> REF _Ref449894462 \h </w:instrText>
+      </w:r>
+      <w:r>
+        <w:fldChar w:fldCharType="separate"/>
+      </w:r>
+      <w:r>
+        <w:t xml:space="preserve">Figur </w:t>
+      </w:r>
+      <w:r>
+        <w:rPr>
+          <w:noProof/>
+        </w:rPr>
+        <w:t>3</w:t>
+      </w:r>
+      <w:r>
+        <w:fldChar w:fldCharType="end"/>
+      </w:r>
+      <w:r>
+        <w:t xml:space="preserve">, som viser hvad der sker, når en bruger indtaster i et felt, der kan autofuldføre. Først ændrer brugeren på teksten på </w:t>
+      </w:r>
+      <w:proofErr w:type="spellStart"/>
+      <w:r>
+        <w:t>GUI’en</w:t>
+      </w:r>
+      <w:proofErr w:type="spellEnd"/>
+      <w:r>
+        <w:t xml:space="preserve">, hvorefter </w:t>
+      </w:r>
+      <w:proofErr w:type="spellStart"/>
+      <w:r>
+        <w:t>GUI’en</w:t>
+      </w:r>
+      <w:proofErr w:type="spellEnd"/>
+      <w:r>
+        <w:t xml:space="preserve"> kalder ned på GUI viewmodel, for at den skal udfylde listen. Dette sker i PL, hvorefter der så kaldes en funktion i klassen </w:t>
+      </w:r>
+      <w:proofErr w:type="spellStart"/>
+      <w:r>
+        <w:t>AutoComplete</w:t>
+      </w:r>
+      <w:proofErr w:type="spellEnd"/>
+      <w:r>
+        <w:t xml:space="preserve"> i BLL. Denne funktion kalder så en funktion i en klasse i DAL, som laver et database udtræk ud fra den indtastede tekst. </w:t>
+      </w:r>
+    </w:p>
+    <w:p>
+      <w:pPr>
+        <w:keepNext/>
+      </w:pPr>
+      <w:r>
+        <w:object w:dxaOrig="11146" w:dyaOrig="4696" w14:anchorId="1045040C">
+          <v:shapetype id="_x0000_t75" coordsize="21600,21600" o:spt="75" o:preferrelative="t" path="m@4@5l@4@11@9@11@9@5xe" filled="f" stroked="f">
+            <v:stroke joinstyle="miter"/>
+            <v:formulas>
+              <v:f eqn="if lineDrawn pixelLineWidth 0"/>
+              <v:f eqn="sum @0 1 0"/>
+              <v:f eqn="sum 0 0 @1"/>
+              <v:f eqn="prod @2 1 2"/>
+              <v:f eqn="prod @3 21600 pixelWidth"/>
+              <v:f eqn="prod @3 21600 pixelHeight"/>
+              <v:f eqn="sum @0 0 1"/>
+              <v:f eqn="prod @6 1 2"/>
+              <v:f eqn="prod @7 21600 pixelWidth"/>
+              <v:f eqn="sum @8 21600 0"/>
+              <v:f eqn="prod @7 21600 pixelHeight"/>
+              <v:f eqn="sum @10 21600 0"/>
+            </v:formulas>
+            <v:path o:extrusionok="f" gradientshapeok="t" o:connecttype="rect"/>
+            <o:lock v:ext="edit" aspectratio="t"/>
+          </v:shapetype>
+          <v:shape id="_x0000_i1025" type="#_x0000_t75" style="width:481.5pt;height:202.5pt" o:ole="">
+            <v:imagedata r:id="rId9" o:title=""/>
+          </v:shape>
+          <o:OLEObject Type="Embed" ProgID="Visio.Drawing.15" ShapeID="_x0000_i1025" DrawAspect="Content" ObjectID="_1524927586" r:id="rId10"/>
+        </w:object>
+      </w:r>
+    </w:p>
+    <w:p>
+      <w:pPr>
+        <w:pStyle w:val="Caption"/>
+      </w:pPr>
+      <w:bookmarkStart w:id="25" w:name="_Ref449894462"/>
+      <w:r>
+        <w:t xml:space="preserve">Figur </w:t>
+      </w:r>
+      <w:r>
+        <w:fldChar w:fldCharType="begin"/>
+      </w:r>
+      <w:r>
+        <w:instrText xml:space="preserve"> SEQ Figur \* ARABIC </w:instrText>
+      </w:r>
+      <w:r>
+        <w:fldChar w:fldCharType="separate"/>
+      </w:r>
+      <w:r>
+        <w:rPr>
+          <w:noProof/>
+        </w:rPr>
+        <w:t>3</w:t>
+      </w:r>
+      <w:r>
+        <w:rPr>
+          <w:noProof/>
+        </w:rPr>
+        <w:fldChar w:fldCharType="end"/>
+      </w:r>
+      <w:bookmarkEnd w:id="25"/>
+      <w:r>
+        <w:t>: Sekvens diagram for Autofuldførelse, med lag opdeling</w:t>
+      </w:r>
+    </w:p>
+    <w:p>
+      <w:r>
+        <w:t xml:space="preserve">Hver af disse lag kan så bestå af flere klasser og pakker, som det kan ses på </w:t>
+      </w:r>
+      <w:r>
+        <w:fldChar w:fldCharType="begin"/>
+      </w:r>
+      <w:r>
+        <w:instrText xml:space="preserve"> REF _Ref449945580 \h </w:instrText>
+      </w:r>
+      <w:r>
+        <w:fldChar w:fldCharType="separate"/>
+      </w:r>
+      <w:r>
+        <w:t xml:space="preserve">Figur </w:t>
+      </w:r>
+      <w:r>
+        <w:rPr>
+          <w:noProof/>
+        </w:rPr>
+        <w:t>4</w:t>
+      </w:r>
+      <w:r>
+        <w:fldChar w:fldCharType="end"/>
+      </w:r>
+      <w:r>
+        <w:t xml:space="preserve">, som viser et </w:t>
+      </w:r>
+      <w:proofErr w:type="spellStart"/>
+      <w:r>
+        <w:t>package</w:t>
+      </w:r>
+      <w:proofErr w:type="spellEnd"/>
+      <w:r>
+        <w:t xml:space="preserve"> diagram for Pristjek220. Hver pakke er så inddelt under de forskellige lag (PL, BLL og DAL). Hver pakke indeholder så klasser, som har de egenskaber, som pakken beskriver. I programmet ligger de forskellige klasser under pakkens </w:t>
+      </w:r>
+      <w:proofErr w:type="spellStart"/>
+      <w:r>
+        <w:t>namespace</w:t>
+      </w:r>
+      <w:proofErr w:type="spellEnd"/>
+      <w:r>
+        <w:t xml:space="preserve">. </w:t>
+      </w:r>
+    </w:p>
+    <w:p>
+      <w:pPr>
+        <w:keepNext/>
+      </w:pPr>
+      <w:r>
+        <w:object w:dxaOrig="17971" w:dyaOrig="10200" w14:anchorId="42B8F75B">
+          <v:shape id="_x0000_i1026" type="#_x0000_t75" style="width:481.5pt;height:273pt" o:ole="">
+            <v:imagedata r:id="rId11" o:title=""/>
+          </v:shape>
+          <o:OLEObject Type="Embed" ProgID="Visio.Drawing.15" ShapeID="_x0000_i1026" DrawAspect="Content" ObjectID="_1524927587" r:id="rId12"/>
+        </w:object>
+      </w:r>
+    </w:p>
+    <w:p>
+      <w:pPr>
+        <w:pStyle w:val="Caption"/>
+      </w:pPr>
+      <w:bookmarkStart w:id="26" w:name="_Ref449945580"/>
+      <w:r>
+        <w:t xml:space="preserve">Figur </w:t>
+      </w:r>
+      <w:r>
+        <w:fldChar w:fldCharType="begin"/>
+      </w:r>
+      <w:r>
+        <w:instrText xml:space="preserve"> SEQ Figur \* ARABIC </w:instrText>
+      </w:r>
+      <w:r>
+        <w:fldChar w:fldCharType="separate"/>
+      </w:r>
+      <w:r>
+        <w:rPr>
+          <w:noProof/>
+        </w:rPr>
+        <w:t>4</w:t>
+      </w:r>
+      <w:r>
+        <w:rPr>
+          <w:noProof/>
+        </w:rPr>
+        <w:fldChar w:fldCharType="end"/>
+      </w:r>
+      <w:bookmarkEnd w:id="26"/>
+      <w:r>
+        <w:t>: Package diagram for Pristjek220</w:t>
+      </w:r>
+    </w:p>
+    <w:p>
+      <w:r>
+        <w:t>Ved at der er valgt at bruge en lagdelt model og under hvert lag have forskellige klasser, kommer der en separation af</w:t>
+      </w:r>
+      <w:r>
+        <w:t xml:space="preserve"> </w:t>
+      </w:r>
+      <w:r>
+        <w:t xml:space="preserve">applikationsspecifikke tjenester fra de mere generelle tjenester. Derudover kommer der en separation af højniveaushandlinger fra lavniveaushandlinger, som samlet set gør, at SRP (Single </w:t>
+      </w:r>
+      <w:proofErr w:type="spellStart"/>
+      <w:r>
+        <w:t>Responsibility</w:t>
+      </w:r>
+      <w:proofErr w:type="spellEnd"/>
+      <w:r>
+        <w:t xml:space="preserve"> </w:t>
+      </w:r>
+      <w:proofErr w:type="spellStart"/>
+      <w:r>
+        <w:t>Principle</w:t>
+      </w:r>
+      <w:proofErr w:type="spellEnd"/>
+      <w:r>
+        <w:t>) bliver overholdt. Ved at overholde SRP fås et system, som er mindre sårbart over for ændringer på et senere tidspunkt. Koblingen og afhængighederne formindskes deraf mellem de forskellige klasser, samt der kommer høj samhørighed. En af de vigtigste ting ved at bruge 3 lags modellen er dog, at der er muligheden for at genbruge kode, sådan at man for eksempelvis kan genbruge de nederste lag af kode til en applikation med en anden brugergrænseflade. Det gøres endnu mere simpelt ved, at de forskellige lag er implementeret med interfaces, som simplificerer en ændring eller udskiftning af dele af systemet. Ved at lave den logiske segmentering mellem de forskellige lag er klarheden af koden øget, for andre der skulle ønske at arbejde videre med koden.</w:t>
+      </w:r>
+    </w:p>
     <w:p/>
     <w:p>
       <w:pPr>
         <w:pStyle w:val="Heading2"/>
       </w:pPr>
-      <w:bookmarkStart w:id="24" w:name="_Toc451099397"/>
-      <w:r>
-        <w:t>4+1 View Model</w:t>
-      </w:r>
-      <w:r>
-        <w:t xml:space="preserve"> (andet overskriftsnavn)</w:t>
-      </w:r>
+      <w:bookmarkStart w:id="27" w:name="_Toc451099400"/>
+      <w:r>
+        <w:t>GUI design overvejelser</w:t>
+      </w:r>
+      <w:bookmarkEnd w:id="27"/>
+    </w:p>
+    <w:p>
+      <w:r>
+        <w:t xml:space="preserve">Til design af </w:t>
+      </w:r>
+      <w:proofErr w:type="spellStart"/>
+      <w:r>
+        <w:t>GUI’en</w:t>
+      </w:r>
+      <w:proofErr w:type="spellEnd"/>
+      <w:r>
+        <w:t xml:space="preserve"> dukkede et problem op </w:t>
+      </w:r>
+      <w:r>
+        <w:t>i</w:t>
+      </w:r>
+      <w:r>
+        <w:t xml:space="preserve"> form af </w:t>
+      </w:r>
+      <w:r>
+        <w:t>det er svært at teste den, og derfor kan koden ikke verificeres. Men der findes en løsning, i form af et MVVM</w:t>
+      </w:r>
+      <w:r>
+        <w:rPr>
+          <w:rStyle w:val="FootnoteReference"/>
+        </w:rPr>
+        <w:footnoteReference w:id="7"/>
+      </w:r>
+      <w:r>
+        <w:t xml:space="preserve"> pattern. </w:t>
+      </w:r>
+    </w:p>
+    <w:p>
+      <w:r>
+        <w:t xml:space="preserve">Ved brug af MVVM bliver bindingen mellem </w:t>
+      </w:r>
+      <w:proofErr w:type="spellStart"/>
+      <w:r>
+        <w:t>GUI’en</w:t>
+      </w:r>
+      <w:proofErr w:type="spellEnd"/>
+      <w:r>
+        <w:t xml:space="preserve"> og </w:t>
+      </w:r>
+      <w:proofErr w:type="spellStart"/>
+      <w:r>
+        <w:t>buisness</w:t>
+      </w:r>
+      <w:proofErr w:type="spellEnd"/>
+      <w:r>
+        <w:t xml:space="preserve"> logikken, løsnet idet at viewet primært er defineret i XAML filen, med en begrænset </w:t>
+      </w:r>
+      <w:proofErr w:type="spellStart"/>
+      <w:r>
+        <w:t>code-behind</w:t>
+      </w:r>
+      <w:proofErr w:type="spellEnd"/>
+      <w:r>
+        <w:t xml:space="preserve">. Ved at binde en </w:t>
+      </w:r>
+      <w:proofErr w:type="spellStart"/>
+      <w:r>
+        <w:t>ICommand</w:t>
+      </w:r>
+      <w:proofErr w:type="spellEnd"/>
+      <w:r>
+        <w:t xml:space="preserve"> til view modellen, kan der kaldes funktioner fra viewet nede i view modellen og ved databindings kan der deles data. Derudover kan der oprettes events i </w:t>
+      </w:r>
+      <w:proofErr w:type="spellStart"/>
+      <w:r>
+        <w:t>GUI’en</w:t>
+      </w:r>
+      <w:proofErr w:type="spellEnd"/>
+      <w:r>
+        <w:t xml:space="preserve">, som er bindet til et objekt, og lytter efter en </w:t>
+      </w:r>
+      <w:proofErr w:type="spellStart"/>
+      <w:r>
+        <w:t>trigger</w:t>
+      </w:r>
+      <w:proofErr w:type="spellEnd"/>
+      <w:r>
+        <w:t xml:space="preserve"> i view modellen. </w:t>
+      </w:r>
+    </w:p>
+    <w:p>
+      <w:pPr>
+        <w:keepNext/>
+      </w:pPr>
+      <w:r>
+        <w:rPr>
+          <w:noProof/>
+          <w:lang w:eastAsia="da-DK"/>
+        </w:rPr>
+        <w:lastRenderedPageBreak/>
+        <w:drawing>
+          <wp:inline distT="0" distB="0" distL="0" distR="0" wp14:anchorId="5C686B23" wp14:editId="2CE2FAB4">
+            <wp:extent cx="3870960" cy="2659380"/>
+            <wp:effectExtent l="0" t="0" r="0" b="7620"/>
+            <wp:docPr id="1" name="Billede 1" descr="Hh848246.1AFE20BAB0052F5AB0FC400BF3B6F3F7(en-us,PandP.10).png"/>
+            <wp:cNvGraphicFramePr>
+              <a:graphicFrameLocks xmlns:a="http://schemas.openxmlformats.org/drawingml/2006/main" noChangeAspect="1"/>
+            </wp:cNvGraphicFramePr>
+            <a:graphic xmlns:a="http://schemas.openxmlformats.org/drawingml/2006/main">
+              <a:graphicData uri="http://schemas.openxmlformats.org/drawingml/2006/picture">
+                <pic:pic xmlns:pic="http://schemas.openxmlformats.org/drawingml/2006/picture">
+                  <pic:nvPicPr>
+                    <pic:cNvPr id="0" name="Picture 1" descr="Hh848246.1AFE20BAB0052F5AB0FC400BF3B6F3F7(en-us,PandP.10).png"/>
+                    <pic:cNvPicPr>
+                      <a:picLocks noChangeAspect="1" noChangeArrowheads="1"/>
+                    </pic:cNvPicPr>
+                  </pic:nvPicPr>
+                  <pic:blipFill>
+                    <a:blip r:embed="rId13">
+                      <a:extLst>
+                        <a:ext uri="{28A0092B-C50C-407E-A947-70E740481C1C}">
+                          <a14:useLocalDpi xmlns:a14="http://schemas.microsoft.com/office/drawing/2010/main" val="0"/>
+                        </a:ext>
+                      </a:extLst>
+                    </a:blip>
+                    <a:srcRect/>
+                    <a:stretch>
+                      <a:fillRect/>
+                    </a:stretch>
+                  </pic:blipFill>
+                  <pic:spPr bwMode="auto">
+                    <a:xfrm>
+                      <a:off x="0" y="0"/>
+                      <a:ext cx="3870960" cy="2659380"/>
+                    </a:xfrm>
+                    <a:prstGeom prst="rect">
+                      <a:avLst/>
+                    </a:prstGeom>
+                    <a:noFill/>
+                    <a:ln>
+                      <a:noFill/>
+                    </a:ln>
+                  </pic:spPr>
+                </pic:pic>
+              </a:graphicData>
+            </a:graphic>
+          </wp:inline>
+        </w:drawing>
+      </w:r>
+    </w:p>
+    <w:p>
+      <w:pPr>
+        <w:pStyle w:val="Caption"/>
+      </w:pPr>
+      <w:r>
+        <w:t xml:space="preserve">Figur </w:t>
+      </w:r>
+      <w:r>
+        <w:fldChar w:fldCharType="begin"/>
+      </w:r>
+      <w:r>
+        <w:instrText xml:space="preserve"> SEQ Figur \* ARABIC </w:instrText>
+      </w:r>
+      <w:r>
+        <w:fldChar w:fldCharType="separate"/>
+      </w:r>
+      <w:r>
+        <w:rPr>
+          <w:noProof/>
+        </w:rPr>
+        <w:t>1</w:t>
+      </w:r>
+      <w:r>
+        <w:rPr>
+          <w:noProof/>
+        </w:rPr>
+        <w:fldChar w:fldCharType="end"/>
+      </w:r>
+      <w:r>
+        <w:t xml:space="preserve"> - MVVM model</w:t>
+      </w:r>
+      <w:r>
+        <w:rPr>
+          <w:rStyle w:val="FootnoteReference"/>
+        </w:rPr>
+        <w:footnoteReference w:id="8"/>
+      </w:r>
+    </w:p>
+    <w:p>
+      <w:r>
+        <w:t xml:space="preserve">For eksempel, i Pristjek220 kan en forretningsmanager tilføje en ny vare til sin forretning. Når varens navn, samt pris, er indtastet og der bliver klikket på ’Tilføj vare’, tager view modellen navnet og prisen og forsøger at sende dette videre til modellen. Hvis dette er succesfuldt (varen kunne jo allerede eksistere i databasen), bliver varen gemt i databasen og en bekræftelses tekst bliver sat, som et label i </w:t>
+      </w:r>
+      <w:proofErr w:type="spellStart"/>
+      <w:r>
+        <w:t>GUI’en</w:t>
+      </w:r>
+      <w:proofErr w:type="spellEnd"/>
+      <w:r>
+        <w:t xml:space="preserve"> er bindet til, og derved kan forretningsmanageren se at hans vare tilføjelse var en succes.</w:t>
+      </w:r>
+    </w:p>
+    <w:p>
+      <w:r>
+        <w:t xml:space="preserve">Fordi </w:t>
+      </w:r>
+      <w:proofErr w:type="spellStart"/>
+      <w:r>
+        <w:t>buisness</w:t>
+      </w:r>
+      <w:proofErr w:type="spellEnd"/>
+      <w:r>
+        <w:t xml:space="preserve"> logikken helt fjernes fra </w:t>
+      </w:r>
+      <w:proofErr w:type="spellStart"/>
+      <w:r>
+        <w:t>code-behind</w:t>
+      </w:r>
+      <w:proofErr w:type="spellEnd"/>
+      <w:r>
+        <w:t xml:space="preserve">, bliver den uafhængig af selve </w:t>
+      </w:r>
+      <w:proofErr w:type="spellStart"/>
+      <w:r>
+        <w:t>GUI’en</w:t>
+      </w:r>
+      <w:proofErr w:type="spellEnd"/>
+      <w:r>
+        <w:t xml:space="preserve"> og derved bliver det muligt at udføre Unit </w:t>
+      </w:r>
+      <w:proofErr w:type="spellStart"/>
+      <w:r>
+        <w:t>testing</w:t>
+      </w:r>
+      <w:proofErr w:type="spellEnd"/>
+      <w:r>
+        <w:t xml:space="preserve"> på koden. Det er vigtigt at koden er testbar, fordi ellers kan der ikke garanteres at programmet fungere efter hensigten.</w:t>
+      </w:r>
+    </w:p>
+    <w:p>
+      <w:r>
+        <w:t xml:space="preserve">En anden fordel ved MVVM er, at hvis der i Pristjek220 ønskes at den generede indkøbsliste skal vise prisen i både kroner og </w:t>
+      </w:r>
+      <w:proofErr w:type="spellStart"/>
+      <w:r>
+        <w:t>og</w:t>
+      </w:r>
+      <w:proofErr w:type="spellEnd"/>
+      <w:r>
+        <w:t xml:space="preserve"> i euro, så er view modellen oplagt til dette. En view </w:t>
+      </w:r>
+      <w:proofErr w:type="spellStart"/>
+      <w:r>
+        <w:t>model’s</w:t>
+      </w:r>
+      <w:proofErr w:type="spellEnd"/>
+      <w:r>
+        <w:t xml:space="preserve"> primære opgave er at tage </w:t>
+      </w:r>
+      <w:proofErr w:type="spellStart"/>
+      <w:r>
+        <w:t>dataen</w:t>
+      </w:r>
+      <w:proofErr w:type="spellEnd"/>
+      <w:r>
+        <w:t xml:space="preserve"> fra modellen og formatere det således at det tilpasser </w:t>
+      </w:r>
+      <w:proofErr w:type="spellStart"/>
+      <w:r>
+        <w:t>viewet’s</w:t>
+      </w:r>
+      <w:proofErr w:type="spellEnd"/>
+      <w:r>
+        <w:t xml:space="preserve"> ønske. Så i stedet for at tilføje prisen i euro helt nede i databasen, bliver prisen bare konverteret til euro i view modellen og derfra bindet til en ny en kolonne i den generede indkøbsliste.</w:t>
+      </w:r>
+    </w:p>
+    <w:p/>
+    <w:p>
+      <w:pPr>
+        <w:pStyle w:val="Heading2"/>
+      </w:pPr>
+      <w:bookmarkStart w:id="28" w:name="_Toc451099401"/>
+      <w:r>
+        <w:t>Pristjek220 Database</w:t>
+      </w:r>
+      <w:bookmarkEnd w:id="28"/>
+    </w:p>
+    <w:p>
+      <w:pPr>
+        <w:pStyle w:val="Heading3"/>
+      </w:pPr>
+      <w:bookmarkStart w:id="29" w:name="_Toc451099402"/>
+      <w:r>
+        <w:t>Design af databasen</w:t>
+      </w:r>
+      <w:bookmarkEnd w:id="29"/>
+    </w:p>
+    <w:p>
+      <w:r>
+        <w:t xml:space="preserve">I Pristjek220’s database er der fire forskellige entiteter, og de hedder Store, Product, </w:t>
+      </w:r>
+      <w:proofErr w:type="spellStart"/>
+      <w:r>
+        <w:t>HasA</w:t>
+      </w:r>
+      <w:proofErr w:type="spellEnd"/>
+      <w:r>
+        <w:t xml:space="preserve"> og Login. Mellem entiteterne Store og Product er der en mange-til-mange relation, da én forretning kan sælge mange produkter, og ét produkt kan blive solgt i mange forretninger. Denne relation bliver normalt selv oprettet, hvis relationen ikke har nogle andre properties. Da en forretning ikke nødvendigvis sælger et produkt til den samme pris som i andre forretninger, var det i Pristjek220 nødvendigt at have en </w:t>
+      </w:r>
+      <w:proofErr w:type="spellStart"/>
+      <w:r>
+        <w:t>property</w:t>
+      </w:r>
+      <w:proofErr w:type="spellEnd"/>
+      <w:r>
+        <w:t xml:space="preserve"> til produktets pris på relationen mellem forretningen og produktet. Denne </w:t>
+      </w:r>
+      <w:proofErr w:type="spellStart"/>
+      <w:r>
+        <w:t>property</w:t>
+      </w:r>
+      <w:proofErr w:type="spellEnd"/>
+      <w:r>
+        <w:t xml:space="preserve"> skal indeholde, hvad prisen for produktet er i lige præcis den forretning, det tilhører. </w:t>
+      </w:r>
+    </w:p>
+    <w:p>
+      <w:r>
+        <w:t>Løsningen på dette problem blev erfaret gennem undervisningen i DAB</w:t>
+      </w:r>
+      <w:r>
+        <w:rPr>
+          <w:rStyle w:val="FootnoteReference"/>
+        </w:rPr>
+        <w:footnoteReference w:id="9"/>
+      </w:r>
+      <w:r>
+        <w:t xml:space="preserve">. Her blev der fundet frem til, at en mange-til-mange relation, hvor der er brug for properties på relationen, skal have oprettet en entitet til relationen. Af denne grund </w:t>
+      </w:r>
+      <w:r>
+        <w:lastRenderedPageBreak/>
+        <w:t xml:space="preserve">blev entiteten </w:t>
+      </w:r>
+      <w:proofErr w:type="spellStart"/>
+      <w:r>
+        <w:t>HasA</w:t>
+      </w:r>
+      <w:proofErr w:type="spellEnd"/>
+      <w:r>
+        <w:t xml:space="preserve"> oprettet i Pristjek220. </w:t>
+      </w:r>
+      <w:proofErr w:type="spellStart"/>
+      <w:r>
+        <w:t>HasA</w:t>
+      </w:r>
+      <w:proofErr w:type="spellEnd"/>
+      <w:r>
+        <w:t xml:space="preserve"> har derfor en </w:t>
+      </w:r>
+      <w:proofErr w:type="spellStart"/>
+      <w:r>
+        <w:t>property</w:t>
+      </w:r>
+      <w:proofErr w:type="spellEnd"/>
+      <w:r>
+        <w:t xml:space="preserve"> til prisen, samt en relation til en forretning og et produkt, for at binde de to entiteter sammen. Derved kan Pristjek220 håndtere, at en ny forretning åbner og oprette </w:t>
+      </w:r>
+      <w:proofErr w:type="spellStart"/>
+      <w:r>
+        <w:t>HasA</w:t>
+      </w:r>
+      <w:proofErr w:type="spellEnd"/>
+      <w:r>
+        <w:t xml:space="preserve"> entiteter til de produkter, som er i den nye forretnings sortiment. Ligeledes, hvis en forretning får et nyt produkt i deres sortiment, vil der blive oprettet en </w:t>
+      </w:r>
+      <w:proofErr w:type="spellStart"/>
+      <w:r>
+        <w:t>HasA</w:t>
+      </w:r>
+      <w:proofErr w:type="spellEnd"/>
+      <w:r>
+        <w:t xml:space="preserve"> entitet mellem forretningen og produktet. Denne håndtering gør samtidig, at der kun skal være én udgave af hvert produkt og af hver forretning, da der kan bindes mange </w:t>
+      </w:r>
+      <w:proofErr w:type="spellStart"/>
+      <w:r>
+        <w:t>HasA</w:t>
+      </w:r>
+      <w:proofErr w:type="spellEnd"/>
+      <w:r>
+        <w:t xml:space="preserve"> entiteter mellem dem. Modellen for databasen kan ses på </w:t>
+      </w:r>
+      <w:r>
+        <w:fldChar w:fldCharType="begin"/>
+      </w:r>
+      <w:r>
+        <w:instrText xml:space="preserve"> REF _Ref451169042 \h </w:instrText>
+      </w:r>
+      <w:r>
+        <w:fldChar w:fldCharType="separate"/>
+      </w:r>
+      <w:r>
+        <w:t xml:space="preserve">Figur </w:t>
+      </w:r>
+      <w:r>
+        <w:rPr>
+          <w:noProof/>
+        </w:rPr>
+        <w:t>1</w:t>
+      </w:r>
+      <w:r>
+        <w:fldChar w:fldCharType="end"/>
+      </w:r>
+      <w:r>
+        <w:t>.</w:t>
+      </w:r>
+    </w:p>
+    <w:p>
+      <w:pPr>
+        <w:keepNext/>
+      </w:pPr>
+      <w:r>
+        <w:rPr>
+          <w:noProof/>
+          <w:lang w:eastAsia="da-DK"/>
+        </w:rPr>
+        <w:drawing>
+          <wp:inline distT="0" distB="0" distL="0" distR="0" wp14:anchorId="1D99CA9F" wp14:editId="2FFEFD9F">
+            <wp:extent cx="5731510" cy="1368425"/>
+            <wp:effectExtent l="0" t="0" r="2540" b="3175"/>
+            <wp:docPr id="3" name="Picture 3"/>
+            <wp:cNvGraphicFramePr>
+              <a:graphicFrameLocks xmlns:a="http://schemas.openxmlformats.org/drawingml/2006/main" noChangeAspect="1"/>
+            </wp:cNvGraphicFramePr>
+            <a:graphic xmlns:a="http://schemas.openxmlformats.org/drawingml/2006/main">
+              <a:graphicData uri="http://schemas.openxmlformats.org/drawingml/2006/picture">
+                <pic:pic xmlns:pic="http://schemas.openxmlformats.org/drawingml/2006/picture">
+                  <pic:nvPicPr>
+                    <pic:cNvPr id="1" name=""/>
+                    <pic:cNvPicPr/>
+                  </pic:nvPicPr>
+                  <pic:blipFill>
+                    <a:blip r:embed="rId14"/>
+                    <a:stretch>
+                      <a:fillRect/>
+                    </a:stretch>
+                  </pic:blipFill>
+                  <pic:spPr>
+                    <a:xfrm>
+                      <a:off x="0" y="0"/>
+                      <a:ext cx="5731510" cy="1368425"/>
+                    </a:xfrm>
+                    <a:prstGeom prst="rect">
+                      <a:avLst/>
+                    </a:prstGeom>
+                  </pic:spPr>
+                </pic:pic>
+              </a:graphicData>
+            </a:graphic>
+          </wp:inline>
+        </w:drawing>
+      </w:r>
+    </w:p>
+    <w:p>
+      <w:pPr>
+        <w:pStyle w:val="Caption"/>
+      </w:pPr>
+      <w:bookmarkStart w:id="30" w:name="_Ref451169042"/>
+      <w:r>
+        <w:t xml:space="preserve">Figur </w:t>
+      </w:r>
+      <w:r>
+        <w:fldChar w:fldCharType="begin"/>
+      </w:r>
+      <w:r>
+        <w:instrText xml:space="preserve"> SEQ Figur \* ARABIC </w:instrText>
+      </w:r>
+      <w:r>
+        <w:fldChar w:fldCharType="separate"/>
+      </w:r>
+      <w:r>
+        <w:rPr>
+          <w:noProof/>
+        </w:rPr>
+        <w:t>1</w:t>
+      </w:r>
+      <w:r>
+        <w:fldChar w:fldCharType="end"/>
+      </w:r>
+      <w:bookmarkEnd w:id="30"/>
+      <w:r>
+        <w:t xml:space="preserve"> UML diagram for databasen.</w:t>
+      </w:r>
+    </w:p>
+    <w:p/>
+    <w:p>
+      <w:pPr>
+        <w:pStyle w:val="Caption"/>
+        <w:keepNext/>
+      </w:pPr>
+      <w:bookmarkStart w:id="31" w:name="_Ref451168793"/>
+      <w:r>
+        <w:t xml:space="preserve">Tabel </w:t>
+      </w:r>
+      <w:r>
+        <w:fldChar w:fldCharType="begin"/>
+      </w:r>
+      <w:r>
+        <w:instrText xml:space="preserve"> SEQ Tabel \* ARABIC </w:instrText>
+      </w:r>
+      <w:r>
+        <w:fldChar w:fldCharType="separate"/>
+      </w:r>
+      <w:r>
+        <w:rPr>
+          <w:noProof/>
+        </w:rPr>
+        <w:t>1</w:t>
+      </w:r>
+      <w:r>
+        <w:fldChar w:fldCharType="end"/>
+      </w:r>
+      <w:bookmarkEnd w:id="31"/>
+      <w:r>
+        <w:t>: Første udkast af opsætningen af databasen</w:t>
+      </w:r>
+    </w:p>
+    <w:tbl>
+      <w:tblPr>
+        <w:tblStyle w:val="TableGrid"/>
+        <w:tblW w:w="0" w:type="auto"/>
+        <w:tblLook w:val="04A0" w:firstRow="1" w:lastRow="0" w:firstColumn="1" w:lastColumn="0" w:noHBand="0" w:noVBand="1"/>
+      </w:tblPr>
+      <w:tblGrid>
+        <w:gridCol w:w="1118"/>
+        <w:gridCol w:w="1116"/>
+        <w:gridCol w:w="1117"/>
+        <w:gridCol w:w="1117"/>
+        <w:gridCol w:w="1116"/>
+        <w:gridCol w:w="1173"/>
+      </w:tblGrid>
+      <w:tr>
+        <w:trPr>
+          <w:trHeight w:val="267"/>
+        </w:trPr>
+        <w:tc>
+          <w:tcPr>
+            <w:tcW w:w="1118" w:type="dxa"/>
+          </w:tcPr>
+          <w:p/>
+        </w:tc>
+        <w:tc>
+          <w:tcPr>
+            <w:tcW w:w="1116" w:type="dxa"/>
+          </w:tcPr>
+          <w:p>
+            <w:r>
+              <w:t>Aldi</w:t>
+            </w:r>
+          </w:p>
+        </w:tc>
+        <w:tc>
+          <w:tcPr>
+            <w:tcW w:w="1117" w:type="dxa"/>
+          </w:tcPr>
+          <w:p>
+            <w:r>
+              <w:t>Fakta</w:t>
+            </w:r>
+          </w:p>
+        </w:tc>
+        <w:tc>
+          <w:tcPr>
+            <w:tcW w:w="1117" w:type="dxa"/>
+          </w:tcPr>
+          <w:p>
+            <w:r>
+              <w:t>Føtex</w:t>
+            </w:r>
+          </w:p>
+        </w:tc>
+        <w:tc>
+          <w:tcPr>
+            <w:tcW w:w="1116" w:type="dxa"/>
+          </w:tcPr>
+          <w:p>
+            <w:r>
+              <w:t>Kiwi</w:t>
+            </w:r>
+          </w:p>
+        </w:tc>
+        <w:tc>
+          <w:tcPr>
+            <w:tcW w:w="1173" w:type="dxa"/>
+          </w:tcPr>
+          <w:p>
+            <w:r>
+              <w:t>Rema1000</w:t>
+            </w:r>
+          </w:p>
+        </w:tc>
+      </w:tr>
+      <w:tr>
+        <w:trPr>
+          <w:trHeight w:val="267"/>
+        </w:trPr>
+        <w:tc>
+          <w:tcPr>
+            <w:tcW w:w="1118" w:type="dxa"/>
+          </w:tcPr>
+          <w:p>
+            <w:r>
+              <w:t>Banan</w:t>
+            </w:r>
+          </w:p>
+        </w:tc>
+        <w:tc>
+          <w:tcPr>
+            <w:tcW w:w="1116" w:type="dxa"/>
+          </w:tcPr>
+          <w:p>
+            <w:r>
+              <w:t>2.95</w:t>
+            </w:r>
+          </w:p>
+        </w:tc>
+        <w:tc>
+          <w:tcPr>
+            <w:tcW w:w="1117" w:type="dxa"/>
+          </w:tcPr>
+          <w:p>
+            <w:r>
+              <w:t>1.95</w:t>
+            </w:r>
+          </w:p>
+        </w:tc>
+        <w:tc>
+          <w:tcPr>
+            <w:tcW w:w="1117" w:type="dxa"/>
+          </w:tcPr>
+          <w:p>
+            <w:r>
+              <w:t>2.50</w:t>
+            </w:r>
+          </w:p>
+        </w:tc>
+        <w:tc>
+          <w:tcPr>
+            <w:tcW w:w="1116" w:type="dxa"/>
+          </w:tcPr>
+          <w:p>
+            <w:r>
+              <w:t>2.55</w:t>
+            </w:r>
+          </w:p>
+        </w:tc>
+        <w:tc>
+          <w:tcPr>
+            <w:tcW w:w="1173" w:type="dxa"/>
+          </w:tcPr>
+          <w:p>
+            <w:r>
+              <w:t>2.70</w:t>
+            </w:r>
+          </w:p>
+        </w:tc>
+      </w:tr>
+      <w:tr>
+        <w:trPr>
+          <w:trHeight w:val="267"/>
+        </w:trPr>
+        <w:tc>
+          <w:tcPr>
+            <w:tcW w:w="1118" w:type="dxa"/>
+          </w:tcPr>
+          <w:p>
+            <w:r>
+              <w:t>Tomat</w:t>
+            </w:r>
+          </w:p>
+        </w:tc>
+        <w:tc>
+          <w:tcPr>
+            <w:tcW w:w="1116" w:type="dxa"/>
+          </w:tcPr>
+          <w:p>
+            <w:r>
+              <w:t>2.90</w:t>
+            </w:r>
+          </w:p>
+        </w:tc>
+        <w:tc>
+          <w:tcPr>
+            <w:tcW w:w="1117" w:type="dxa"/>
+          </w:tcPr>
+          <w:p>
+            <w:r>
+              <w:t>2.40.</w:t>
+            </w:r>
+          </w:p>
+        </w:tc>
+        <w:tc>
+          <w:tcPr>
+            <w:tcW w:w="1117" w:type="dxa"/>
+          </w:tcPr>
+          <w:p>
+            <w:r>
+              <w:t>1.95</w:t>
+            </w:r>
+          </w:p>
+        </w:tc>
+        <w:tc>
+          <w:tcPr>
+            <w:tcW w:w="1116" w:type="dxa"/>
+          </w:tcPr>
+          <w:p>
+            <w:r>
+              <w:t>2.60</w:t>
+            </w:r>
+          </w:p>
+        </w:tc>
+        <w:tc>
+          <w:tcPr>
+            <w:tcW w:w="1173" w:type="dxa"/>
+          </w:tcPr>
+          <w:p>
+            <w:r>
+              <w:t>2.30</w:t>
+            </w:r>
+          </w:p>
+        </w:tc>
+      </w:tr>
+    </w:tbl>
+    <w:p/>
+    <w:p>
+      <w:r>
+        <w:t xml:space="preserve">Inden denne erfaring var planen med den første udgave af databasen, at den skulle indeholde en enkel tabel, hvor man kunne se produktets navn i rækkerne og de forskellige forretninger hen ad kolonerne, og på den måde finde prisen for produktet i den enkelte forretning som kan ses på </w:t>
+      </w:r>
+      <w:r>
+        <w:fldChar w:fldCharType="begin"/>
+      </w:r>
+      <w:r>
+        <w:instrText xml:space="preserve"> REF _Ref451168793 \h </w:instrText>
+      </w:r>
+      <w:r>
+        <w:fldChar w:fldCharType="separate"/>
+      </w:r>
+      <w:r>
+        <w:t xml:space="preserve">Tabel </w:t>
+      </w:r>
+      <w:r>
+        <w:rPr>
+          <w:noProof/>
+        </w:rPr>
+        <w:t>1</w:t>
+      </w:r>
+      <w:r>
+        <w:fldChar w:fldCharType="end"/>
+      </w:r>
+      <w:r>
+        <w:t xml:space="preserve">. Dette viste sig at have nogle problemer, da Product klassen skulle laves med en variabel for hver forretning, som prisen kunne gemmes i. Det resulterede i, at databasen ikke ville være åben for udvidelser, hvilket er ineffektivt, når forretninger kan åbne og lukke, og forretningerne får nye produkter i deres sortiment. </w:t>
+      </w:r>
+    </w:p>
+    <w:p>
+      <w:r>
+        <w:t xml:space="preserve">For at forretningerne ikke kan ændre prisen på et produkt i en anden forretning, eller ændre på andre forretningers sortiment, er der lavet et login til hver forretning, og alle logins gemmes i databasen. Denne entitet har et brugernavn, kodeord, og en reference til den forretning, den har kontrol over. Når der logges ind for en forretningsmanager, har han derved kun mulighed for at ændre, hvordan hans egen forretning skal fremstå. Derudover er der lavet så Administratoren, som kan tilføje og slette forretninger, også har et login. Dette login er specielt i forhold til de andre, da det giver adgang til administrationsdelen af forretningerne. Derfor er Administratorens login blevet lavet med en forretning, der hedder </w:t>
+      </w:r>
+      <w:proofErr w:type="spellStart"/>
+      <w:r>
+        <w:t>Admin</w:t>
+      </w:r>
+      <w:proofErr w:type="spellEnd"/>
+      <w:r>
+        <w:t>, og på den måde tages der i programmet højde for, hvilken retning administrationsprogrammet skal tage efter login.</w:t>
+      </w:r>
+    </w:p>
+    <w:p/>
+    <w:p>
+      <w:pPr>
+        <w:pStyle w:val="Heading3"/>
+      </w:pPr>
+      <w:bookmarkStart w:id="32" w:name="_Toc451099403"/>
+      <w:r>
+        <w:t>Databaseadgang</w:t>
+      </w:r>
+      <w:bookmarkEnd w:id="32"/>
+      <w:r>
+        <w:t xml:space="preserve"> </w:t>
+      </w:r>
+    </w:p>
+    <w:p>
+      <w:r>
+        <w:t>Gennem Pristjek220’s udvikling blev der erfaret, at det var besværligt at unit teste BLL da der var for hård binding mellem BLL og DAL. Det vil sige at det ikke var muligt at isolere BLL fra DAL, og da unit tests kræver at klassen, som skal testes, skal isoleres fra resten af koden, var det ikke muligt at teste BLL på denne måde. Et andet problem var, at meget af det kode, som blev skrevet, blev duplikeret, da der var brug for det forskellige steder.</w:t>
+      </w:r>
+    </w:p>
+    <w:p>
+      <w:r>
+        <w:lastRenderedPageBreak/>
+        <w:t xml:space="preserve">Der blev derfor implementeret et Repository pattern for at separere BLL fra DAL. Derved blev det muligt at isolere BLL, så det kunne unit testes da </w:t>
+      </w:r>
+      <w:proofErr w:type="spellStart"/>
+      <w:r>
+        <w:t>repositoriet</w:t>
+      </w:r>
+      <w:proofErr w:type="spellEnd"/>
+      <w:r>
+        <w:t xml:space="preserve"> kan substitueres. Repository pattern kommer dog stadig med den ulempe, at det så har en hård binding ned til databasen, og ikke kan isoleres fra den. Derfor er det ikke blevet unit testet, men er i stedet blevet integrationstestet med databasen. Udover at lave en separation mellem BLL og DAL giver </w:t>
+      </w:r>
+      <w:proofErr w:type="spellStart"/>
+      <w:r>
+        <w:t>repositoriet</w:t>
+      </w:r>
+      <w:proofErr w:type="spellEnd"/>
+      <w:r>
+        <w:t xml:space="preserve"> også den fordel, at den laver et abstraktionslag til databasen, hvor man på den måde kan samle al adgang ned til databasen, og derved undgå at samme kode skal skrives flere steder.</w:t>
+      </w:r>
+    </w:p>
+    <w:p>
+      <w:pPr>
+        <w:keepNext/>
+      </w:pPr>
+      <w:r>
+        <w:object w:dxaOrig="19674" w:dyaOrig="7386" w14:anchorId="5D95771A">
+          <v:shape id="_x0000_i1027" type="#_x0000_t75" style="width:402pt;height:264.75pt" o:ole="">
+            <v:imagedata r:id="rId15" o:title="" cropbottom="17895f" cropleft="38397f"/>
+          </v:shape>
+          <o:OLEObject Type="Embed" ProgID="Visio.Drawing.15" ShapeID="_x0000_i1027" DrawAspect="Content" ObjectID="_1524927588" r:id="rId16"/>
+        </w:object>
+      </w:r>
+    </w:p>
+    <w:p>
+      <w:pPr>
+        <w:pStyle w:val="Caption"/>
+      </w:pPr>
+      <w:bookmarkStart w:id="33" w:name="_Ref449952644"/>
+      <w:r>
+        <w:t xml:space="preserve">Figur </w:t>
+      </w:r>
+      <w:r>
+        <w:fldChar w:fldCharType="begin"/>
+      </w:r>
+      <w:r>
+        <w:instrText xml:space="preserve"> SEQ Figur \* ARABIC </w:instrText>
+      </w:r>
+      <w:r>
+        <w:fldChar w:fldCharType="separate"/>
+      </w:r>
+      <w:r>
+        <w:rPr>
+          <w:noProof/>
+        </w:rPr>
+        <w:t>1</w:t>
+      </w:r>
+      <w:r>
+        <w:rPr>
+          <w:noProof/>
+        </w:rPr>
+        <w:fldChar w:fldCharType="end"/>
+      </w:r>
+      <w:bookmarkEnd w:id="33"/>
+      <w:r>
+        <w:t>: Implementering af Repository pattern i Pristjek220.</w:t>
+      </w:r>
+    </w:p>
+    <w:p>
+      <w:r>
+        <w:t xml:space="preserve">På </w:t>
+      </w:r>
+      <w:r>
+        <w:fldChar w:fldCharType="begin"/>
+      </w:r>
+      <w:r>
+        <w:instrText xml:space="preserve"> REF _Ref449952644 \h </w:instrText>
+      </w:r>
+      <w:r>
+        <w:fldChar w:fldCharType="separate"/>
+      </w:r>
+      <w:r>
+        <w:t xml:space="preserve">Figur </w:t>
+      </w:r>
+      <w:r>
+        <w:rPr>
+          <w:noProof/>
+        </w:rPr>
+        <w:t>1</w:t>
+      </w:r>
+      <w:r>
+        <w:fldChar w:fldCharType="end"/>
+      </w:r>
+      <w:r>
+        <w:t xml:space="preserve"> kan der ses, hvordan Repository </w:t>
+      </w:r>
+      <w:proofErr w:type="spellStart"/>
+      <w:r>
+        <w:t>pattern’et</w:t>
+      </w:r>
+      <w:proofErr w:type="spellEnd"/>
+      <w:r>
+        <w:t xml:space="preserve"> er blevet implementeret i Pristjek220. De forskellige </w:t>
+      </w:r>
+      <w:proofErr w:type="spellStart"/>
+      <w:r>
+        <w:t>repositories</w:t>
+      </w:r>
+      <w:proofErr w:type="spellEnd"/>
+      <w:r>
+        <w:t xml:space="preserve"> indeholder CRUD</w:t>
+      </w:r>
+      <w:r>
+        <w:rPr>
+          <w:rStyle w:val="FootnoteReference"/>
+        </w:rPr>
+        <w:footnoteReference w:id="10"/>
+      </w:r>
+      <w:r>
+        <w:t xml:space="preserve"> funktionerne, for den tabel de hører til. </w:t>
+      </w:r>
+      <w:proofErr w:type="spellStart"/>
+      <w:r>
+        <w:t>ProductRepository</w:t>
+      </w:r>
+      <w:proofErr w:type="spellEnd"/>
+      <w:r>
+        <w:t xml:space="preserve"> indeholder derved funktionerne til Product tabellen i databasen. I Repository klassen, som de specifikke </w:t>
+      </w:r>
+      <w:proofErr w:type="spellStart"/>
+      <w:r>
+        <w:t>repositories</w:t>
+      </w:r>
+      <w:proofErr w:type="spellEnd"/>
+      <w:r>
+        <w:t xml:space="preserve"> nedarver fra, ligger de generelle funktioner som </w:t>
+      </w:r>
+      <w:proofErr w:type="spellStart"/>
+      <w:r>
+        <w:t>Add</w:t>
+      </w:r>
+      <w:proofErr w:type="spellEnd"/>
+      <w:r>
+        <w:t xml:space="preserve"> og </w:t>
+      </w:r>
+      <w:proofErr w:type="spellStart"/>
+      <w:r>
+        <w:t>Remove</w:t>
+      </w:r>
+      <w:proofErr w:type="spellEnd"/>
+      <w:r>
+        <w:t xml:space="preserve"> for at undgå duplikeret kode. Unit of Work er lavet som et </w:t>
+      </w:r>
+      <w:proofErr w:type="spellStart"/>
+      <w:r>
+        <w:t>access</w:t>
+      </w:r>
+      <w:proofErr w:type="spellEnd"/>
+      <w:r>
+        <w:t xml:space="preserve"> point til </w:t>
+      </w:r>
+      <w:proofErr w:type="spellStart"/>
+      <w:r>
+        <w:t>repositoriesne</w:t>
+      </w:r>
+      <w:proofErr w:type="spellEnd"/>
+      <w:r>
+        <w:t xml:space="preserve"> fra BLL. Det samler alle </w:t>
+      </w:r>
+      <w:proofErr w:type="spellStart"/>
+      <w:r>
+        <w:t>repositoriesene</w:t>
+      </w:r>
+      <w:proofErr w:type="spellEnd"/>
+      <w:r>
+        <w:t xml:space="preserve"> i en klasse så administrationen og forbruger ikke skal have alle </w:t>
+      </w:r>
+      <w:proofErr w:type="spellStart"/>
+      <w:r>
+        <w:t>repositoriesene</w:t>
+      </w:r>
+      <w:proofErr w:type="spellEnd"/>
+      <w:r>
+        <w:t xml:space="preserve"> med når de oprettes. Derudover giver Unit Of Work også den fremtidsmulighed, at der kan implementeres funktioner hvor der kan tilføjes eller fjernes mange ting på én gang, uden at gemme efter hver tilføjelse.</w:t>
+      </w:r>
+    </w:p>
+    <w:p/>
+    <w:p>
+      <w:pPr>
+        <w:pStyle w:val="Heading1"/>
+      </w:pPr>
+      <w:bookmarkStart w:id="34" w:name="_Toc451099404"/>
+      <w:r>
+        <w:t>Pristjek220</w:t>
+      </w:r>
+      <w:bookmarkEnd w:id="34"/>
+    </w:p>
+    <w:p>
+      <w:bookmarkStart w:id="35" w:name="_Toc437616735"/>
       <w:bookmarkEnd w:id="24"/>
+      <w:r>
+        <w:t>Lille indledning</w:t>
+      </w:r>
+    </w:p>
+    <w:p>
+      <w:pPr>
+        <w:pStyle w:val="Heading2"/>
+      </w:pPr>
+      <w:bookmarkStart w:id="36" w:name="_Toc451099405"/>
+      <w:r>
+        <w:t>Forbruger</w:t>
+      </w:r>
+      <w:bookmarkEnd w:id="36"/>
     </w:p>
     <w:p/>
     <w:p>
       <w:pPr>
+        <w:pStyle w:val="Heading2"/>
+      </w:pPr>
+      <w:bookmarkStart w:id="37" w:name="_Toc451099406"/>
+      <w:r>
+        <w:lastRenderedPageBreak/>
+        <w:t>Administration</w:t>
+      </w:r>
+      <w:bookmarkEnd w:id="37"/>
+    </w:p>
+    <w:p>
+      <w:pPr>
+        <w:pStyle w:val="Heading3"/>
+      </w:pPr>
+      <w:bookmarkStart w:id="38" w:name="_Toc451099407"/>
+      <w:proofErr w:type="spellStart"/>
+      <w:r>
+        <w:t>Admin</w:t>
+      </w:r>
+      <w:bookmarkEnd w:id="38"/>
+      <w:proofErr w:type="spellEnd"/>
+    </w:p>
+    <w:p/>
+    <w:p>
+      <w:pPr>
+        <w:pStyle w:val="Heading3"/>
+      </w:pPr>
+      <w:bookmarkStart w:id="39" w:name="_Toc451099408"/>
+      <w:r>
+        <w:t>Forretning</w:t>
+      </w:r>
+      <w:bookmarkEnd w:id="39"/>
+    </w:p>
+    <w:p/>
+    <w:p>
+      <w:pPr>
         <w:pStyle w:val="Heading1"/>
       </w:pPr>
-      <w:bookmarkStart w:id="25" w:name="_Toc437616724"/>
-      <w:bookmarkStart w:id="26" w:name="_Toc451099398"/>
-      <w:bookmarkEnd w:id="21"/>
-      <w:r>
-        <w:t>System Design</w:t>
-      </w:r>
-      <w:bookmarkEnd w:id="26"/>
+      <w:bookmarkStart w:id="40" w:name="_Toc437416208"/>
+      <w:bookmarkStart w:id="41" w:name="_Ref437889408"/>
+      <w:bookmarkEnd w:id="35"/>
+      <w:r>
+        <w:t>Test af pristjek220</w:t>
+      </w:r>
+    </w:p>
+    <w:p>
+      <w:r>
+        <w:t xml:space="preserve">For at lave et godt produkt, og sikre at produktet lever op til product </w:t>
+      </w:r>
+      <w:proofErr w:type="spellStart"/>
+      <w:r>
+        <w:t>owner’s</w:t>
+      </w:r>
+      <w:proofErr w:type="spellEnd"/>
+      <w:r>
+        <w:t xml:space="preserve"> forventninger, bliver produktet udsat for nogle forskellige former for test. Dette er illustreret på </w:t>
+      </w:r>
+      <w:r>
+        <w:fldChar w:fldCharType="begin"/>
+      </w:r>
+      <w:r>
+        <w:instrText xml:space="preserve"> REF _Ref451178876 \h </w:instrText>
+      </w:r>
+      <w:r>
+        <w:fldChar w:fldCharType="separate"/>
+      </w:r>
+      <w:r>
+        <w:t xml:space="preserve">Figur </w:t>
+      </w:r>
+      <w:r>
+        <w:rPr>
+          <w:noProof/>
+        </w:rPr>
+        <w:t>1</w:t>
+      </w:r>
+      <w:r>
+        <w:fldChar w:fldCharType="end"/>
+      </w:r>
+      <w:r>
+        <w:t xml:space="preserve">, hvor der kan ses de forskellige teststadier, som er unittest, integrationstest, systemtest, accept test. Gennem udviklingen af Pristjek220 er der brugt FDD, hvilket giver den fordel at man kan udvikle en feature til programmet, hvorefter der kan bestemmes om den skal sættes i produktion. Derefter kan der opstilles tests, således at den lever op til kravene. På den måde spares der en masse tid på de funktioner, som product </w:t>
+      </w:r>
+      <w:proofErr w:type="spellStart"/>
+      <w:r>
+        <w:t>owner</w:t>
+      </w:r>
+      <w:proofErr w:type="spellEnd"/>
+      <w:r>
+        <w:t xml:space="preserve"> beslutter sig for, han ikke vil have. TDD er modsat, der skrives test før man laver features, hvilket giver den fordel, at koden lever op til testenes kravene med det samme.</w:t>
+      </w:r>
+    </w:p>
+    <w:p>
+      <w:pPr>
+        <w:keepNext/>
+      </w:pPr>
+      <w:r>
+        <w:rPr>
+          <w:noProof/>
+          <w:lang w:eastAsia="da-DK"/>
+        </w:rPr>
+        <w:drawing>
+          <wp:inline distT="0" distB="0" distL="0" distR="0" wp14:anchorId="77127B4E" wp14:editId="1B11665C">
+            <wp:extent cx="3825240" cy="1813026"/>
+            <wp:effectExtent l="0" t="0" r="3810" b="0"/>
+            <wp:docPr id="4" name="Picture 4"/>
+            <wp:cNvGraphicFramePr>
+              <a:graphicFrameLocks xmlns:a="http://schemas.openxmlformats.org/drawingml/2006/main" noChangeAspect="1"/>
+            </wp:cNvGraphicFramePr>
+            <a:graphic xmlns:a="http://schemas.openxmlformats.org/drawingml/2006/main">
+              <a:graphicData uri="http://schemas.openxmlformats.org/drawingml/2006/picture">
+                <pic:pic xmlns:pic="http://schemas.openxmlformats.org/drawingml/2006/picture">
+                  <pic:nvPicPr>
+                    <pic:cNvPr id="1" name=""/>
+                    <pic:cNvPicPr/>
+                  </pic:nvPicPr>
+                  <pic:blipFill>
+                    <a:blip r:embed="rId17"/>
+                    <a:stretch>
+                      <a:fillRect/>
+                    </a:stretch>
+                  </pic:blipFill>
+                  <pic:spPr>
+                    <a:xfrm>
+                      <a:off x="0" y="0"/>
+                      <a:ext cx="3846800" cy="1823245"/>
+                    </a:xfrm>
+                    <a:prstGeom prst="rect">
+                      <a:avLst/>
+                    </a:prstGeom>
+                  </pic:spPr>
+                </pic:pic>
+              </a:graphicData>
+            </a:graphic>
+          </wp:inline>
+        </w:drawing>
+      </w:r>
+    </w:p>
+    <w:p>
+      <w:pPr>
+        <w:pStyle w:val="Caption"/>
+      </w:pPr>
+      <w:bookmarkStart w:id="42" w:name="_Ref451178876"/>
+      <w:r>
+        <w:t xml:space="preserve">Figur </w:t>
+      </w:r>
+      <w:r>
+        <w:fldChar w:fldCharType="begin"/>
+      </w:r>
+      <w:r>
+        <w:instrText xml:space="preserve"> SEQ Figur \* ARABIC </w:instrText>
+      </w:r>
+      <w:r>
+        <w:fldChar w:fldCharType="separate"/>
+      </w:r>
+      <w:r>
+        <w:rPr>
+          <w:noProof/>
+        </w:rPr>
+        <w:t>1</w:t>
+      </w:r>
+      <w:r>
+        <w:rPr>
+          <w:noProof/>
+        </w:rPr>
+        <w:fldChar w:fldCharType="end"/>
+      </w:r>
+      <w:bookmarkEnd w:id="42"/>
+      <w:r>
+        <w:t>: V-model for udvikling af produkt.</w:t>
+      </w:r>
+      <w:r>
+        <w:rPr>
+          <w:rStyle w:val="FootnoteReference"/>
+        </w:rPr>
+        <w:footnoteReference w:id="11"/>
+      </w:r>
     </w:p>
     <w:p>
       <w:pPr>
         <w:pStyle w:val="Heading2"/>
       </w:pPr>
-      <w:bookmarkStart w:id="27" w:name="_Toc451099399"/>
-      <w:r>
-        <w:t>Arkitektur</w:t>
-      </w:r>
-      <w:bookmarkEnd w:id="27"/>
+      <w:r>
+        <w:t>Unitt</w:t>
+      </w:r>
+      <w:r>
+        <w:t>est</w:t>
+      </w:r>
+    </w:p>
+    <w:p>
+      <w:r>
+        <w:t xml:space="preserve">Unit testning er det første teststadie, som programmet kommer igennem, da det tester de individuelle klasser isoleret fra resten af systemet. Det vil sige at når en klasse får tilføjet en funktion, kan den testes uafhængigt af, hvor langt udviklingen af resten af systemet er. Gennem unit testning sikres der, at hver klasse individuelt opfører sig på den forventede måde ved de givne inputs, og derved bliver programmet kvalitetssikret, så det lever op til forbrugernes forventninger. Til unittest af Pristjek220 er der blevet benyttet </w:t>
+      </w:r>
+      <w:proofErr w:type="spellStart"/>
+      <w:r>
+        <w:t>Nunit</w:t>
+      </w:r>
+      <w:proofErr w:type="spellEnd"/>
+      <w:r>
+        <w:t xml:space="preserve"> frameworket og </w:t>
+      </w:r>
+      <w:proofErr w:type="spellStart"/>
+      <w:r>
+        <w:t>Nsubstitute</w:t>
+      </w:r>
+      <w:proofErr w:type="spellEnd"/>
+      <w:r>
+        <w:t xml:space="preserve">, til at kunne opstille de forskellige testscenarier, og lave unittestene automatiske. </w:t>
+      </w:r>
+      <w:proofErr w:type="spellStart"/>
+      <w:r>
+        <w:t>Nsubstitute</w:t>
+      </w:r>
+      <w:proofErr w:type="spellEnd"/>
+      <w:r>
+        <w:t xml:space="preserve"> er også et framework, som bruges til at substituere de forskellige klasser, som klassen, der testes, har relationer til. Derved isoleres klassen fra resten af systemet. Det at automatisere testene giver den fordel at programmøren ikke skal bruge tid på at teste manuelt flere gange. Derudover giver automatiske test muligheden for, at koden kan optimeres efterhånden. Denne optimering kan så blive kørt igennem de automatiserede tests, uden at skulle bruge for lang tid på at teste manuelt, at funktionaliteten stadig fungere, som den skal. Automatiske unittests er dog ikke den gyldne hammer, der løser alle problemer, da de automatiserede tests kun tester, det de er lavet til at teste, hvilket vil sige, at nogle ting, kan blive overset. Derudover </w:t>
+      </w:r>
+      <w:r>
+        <w:lastRenderedPageBreak/>
+        <w:t>er der nogle ting som unittests ikke kan teste, så som brugervenlighed og hvordan den enkelte klasse opfører sig, når den sættes sammen med resten af systemet.</w:t>
+      </w:r>
+    </w:p>
+    <w:p>
+      <w:pPr>
+        <w:pStyle w:val="Heading2"/>
+      </w:pPr>
+      <w:r>
+        <w:t>Integrations</w:t>
+      </w:r>
+      <w:r>
+        <w:t>test</w:t>
+      </w:r>
+    </w:p>
+    <w:p>
+      <w:pPr>
+        <w:rPr>
+          <w:lang w:val="en-GB"/>
+        </w:rPr>
+      </w:pPr>
+    </w:p>
+    <w:p>
+      <w:pPr>
+        <w:pStyle w:val="Heading2"/>
+        <w:rPr>
+          <w:lang w:val="en-GB"/>
+        </w:rPr>
+      </w:pPr>
+      <w:bookmarkStart w:id="43" w:name="_Toc451099412"/>
+      <w:r>
+        <w:rPr>
+          <w:lang w:val="en-GB"/>
+        </w:rPr>
+        <w:t>(</w:t>
+      </w:r>
+      <w:proofErr w:type="spellStart"/>
+      <w:r>
+        <w:rPr>
+          <w:lang w:val="en-GB"/>
+        </w:rPr>
+        <w:t>evt</w:t>
+      </w:r>
+      <w:proofErr w:type="spellEnd"/>
+      <w:r>
+        <w:rPr>
+          <w:lang w:val="en-GB"/>
+        </w:rPr>
+        <w:t>. Code Metrics)</w:t>
+      </w:r>
+      <w:bookmarkEnd w:id="43"/>
+    </w:p>
+    <w:p>
+      <w:pPr>
+        <w:rPr>
+          <w:lang w:val="en-GB"/>
+        </w:rPr>
+      </w:pPr>
+    </w:p>
+    <w:p>
+      <w:pPr>
+        <w:pStyle w:val="Heading2"/>
+      </w:pPr>
+      <w:bookmarkStart w:id="44" w:name="_Toc451099413"/>
+      <w:r>
+        <w:t>CI</w:t>
+      </w:r>
+      <w:bookmarkEnd w:id="44"/>
     </w:p>
     <w:p/>
     <w:p>
       <w:pPr>
         <w:pStyle w:val="Heading2"/>
       </w:pPr>
-      <w:bookmarkStart w:id="28" w:name="_Toc451099400"/>
-      <w:r>
-        <w:t>GUI design overvejelser</w:t>
-      </w:r>
-      <w:bookmarkEnd w:id="28"/>
+      <w:bookmarkStart w:id="45" w:name="_Toc451099414"/>
+      <w:r>
+        <w:t>Forbrugertest</w:t>
+      </w:r>
+      <w:bookmarkEnd w:id="45"/>
     </w:p>
     <w:p/>
-    <w:p>
-      <w:pPr>
-        <w:pStyle w:val="Heading2"/>
-      </w:pPr>
-      <w:bookmarkStart w:id="29" w:name="_Toc451099401"/>
-      <w:r>
-        <w:t>Pristjek220 Database</w:t>
-      </w:r>
-      <w:bookmarkEnd w:id="29"/>
-    </w:p>
-    <w:p>
-      <w:pPr>
-        <w:pStyle w:val="Heading3"/>
-      </w:pPr>
-      <w:bookmarkStart w:id="30" w:name="_Toc451099402"/>
-      <w:r>
-        <w:t>Design af databasen</w:t>
-      </w:r>
-      <w:bookmarkEnd w:id="30"/>
-    </w:p>
-    <w:p/>
-    <w:p>
-      <w:pPr>
-        <w:pStyle w:val="Heading3"/>
-      </w:pPr>
-      <w:bookmarkStart w:id="31" w:name="_Toc451099403"/>
-      <w:r>
-        <w:t>Databaseadgang</w:t>
-      </w:r>
-      <w:bookmarkEnd w:id="31"/>
-      <w:r>
-        <w:t xml:space="preserve"> </w:t>
-      </w:r>
-    </w:p>
-    <w:p/>
-    <w:p>
-      <w:pPr>
-        <w:pStyle w:val="Heading1"/>
-        <w:rPr>
-          <w:lang w:val="en-GB"/>
-        </w:rPr>
-      </w:pPr>
-      <w:bookmarkStart w:id="32" w:name="_Toc451099404"/>
-      <w:r>
-        <w:rPr>
-          <w:lang w:val="en-GB"/>
-        </w:rPr>
-        <w:t>Pristjek220</w:t>
-      </w:r>
-      <w:bookmarkEnd w:id="32"/>
-    </w:p>
-    <w:p>
-      <w:pPr>
-        <w:rPr>
-          <w:lang w:val="en-GB"/>
-        </w:rPr>
-      </w:pPr>
-      <w:bookmarkStart w:id="33" w:name="_Toc437616735"/>
-      <w:bookmarkEnd w:id="25"/>
-      <w:r>
-        <w:rPr>
-          <w:lang w:val="en-GB"/>
-        </w:rPr>
-        <w:t xml:space="preserve">Lille </w:t>
-      </w:r>
-      <w:proofErr w:type="spellStart"/>
-      <w:r>
-        <w:rPr>
-          <w:lang w:val="en-GB"/>
-        </w:rPr>
-        <w:t>indledning</w:t>
-      </w:r>
-      <w:proofErr w:type="spellEnd"/>
-    </w:p>
-    <w:p>
-      <w:pPr>
-        <w:pStyle w:val="Heading2"/>
-        <w:rPr>
-          <w:lang w:val="en-GB"/>
-        </w:rPr>
-      </w:pPr>
-      <w:bookmarkStart w:id="34" w:name="_Toc451099405"/>
-      <w:proofErr w:type="spellStart"/>
-      <w:r>
-        <w:rPr>
-          <w:lang w:val="en-GB"/>
-        </w:rPr>
-        <w:t>Forbruger</w:t>
-      </w:r>
-      <w:bookmarkEnd w:id="34"/>
-      <w:proofErr w:type="spellEnd"/>
-    </w:p>
-    <w:p>
-      <w:pPr>
-        <w:rPr>
-          <w:lang w:val="en-GB"/>
-        </w:rPr>
-      </w:pPr>
-    </w:p>
-    <w:p>
-      <w:pPr>
-        <w:pStyle w:val="Heading2"/>
-        <w:rPr>
-          <w:lang w:val="en-GB"/>
-        </w:rPr>
-      </w:pPr>
-      <w:bookmarkStart w:id="35" w:name="_Toc451099406"/>
-      <w:r>
-        <w:rPr>
-          <w:lang w:val="en-GB"/>
-        </w:rPr>
-        <w:t>Administration</w:t>
-      </w:r>
-      <w:bookmarkEnd w:id="35"/>
-    </w:p>
-    <w:p>
-      <w:pPr>
-        <w:pStyle w:val="Heading3"/>
-        <w:rPr>
-          <w:lang w:val="en-GB"/>
-        </w:rPr>
-      </w:pPr>
-      <w:bookmarkStart w:id="36" w:name="_Toc451099407"/>
-      <w:r>
-        <w:rPr>
-          <w:lang w:val="en-GB"/>
-        </w:rPr>
-        <w:t>Admin</w:t>
-      </w:r>
-      <w:bookmarkEnd w:id="36"/>
-    </w:p>
-    <w:p>
-      <w:pPr>
-        <w:rPr>
-          <w:lang w:val="en-GB"/>
-        </w:rPr>
-      </w:pPr>
-    </w:p>
-    <w:p>
-      <w:pPr>
-        <w:pStyle w:val="Heading3"/>
-      </w:pPr>
-      <w:bookmarkStart w:id="37" w:name="_Toc451099408"/>
-      <w:r>
-        <w:t>Forretning</w:t>
-      </w:r>
-      <w:bookmarkEnd w:id="37"/>
-    </w:p>
-    <w:p/>
-    <w:p>
-      <w:pPr>
-        <w:pStyle w:val="Heading1"/>
-      </w:pPr>
-      <w:bookmarkStart w:id="38" w:name="_Toc451099409"/>
-      <w:bookmarkEnd w:id="33"/>
-      <w:r>
-        <w:t>Test af Pristjek220</w:t>
-      </w:r>
-      <w:bookmarkEnd w:id="38"/>
-    </w:p>
-    <w:p>
-      <w:bookmarkStart w:id="39" w:name="_Toc437416208"/>
-      <w:bookmarkStart w:id="40" w:name="_Ref437889408"/>
-      <w:r>
-        <w:t>Lille indledning</w:t>
-      </w:r>
-    </w:p>
-    <w:p>
-      <w:pPr>
-        <w:pStyle w:val="Heading2"/>
-        <w:rPr>
-          <w:lang w:val="en-GB"/>
-        </w:rPr>
-      </w:pPr>
-      <w:bookmarkStart w:id="41" w:name="_Toc451099410"/>
-      <w:r>
-        <w:rPr>
-          <w:lang w:val="en-GB"/>
-        </w:rPr>
-        <w:t>Unit test</w:t>
-      </w:r>
-      <w:bookmarkEnd w:id="41"/>
-    </w:p>
-    <w:p>
-      <w:pPr>
-        <w:rPr>
-          <w:lang w:val="en-GB"/>
-        </w:rPr>
-      </w:pPr>
-    </w:p>
-    <w:p>
-      <w:pPr>
-        <w:pStyle w:val="Heading2"/>
-        <w:rPr>
-          <w:lang w:val="en-GB"/>
-        </w:rPr>
-      </w:pPr>
-      <w:bookmarkStart w:id="42" w:name="_Toc451099411"/>
-      <w:proofErr w:type="spellStart"/>
-      <w:r>
-        <w:rPr>
-          <w:lang w:val="en-GB"/>
-        </w:rPr>
-        <w:t>Integrationstest</w:t>
-      </w:r>
-      <w:bookmarkEnd w:id="42"/>
-      <w:proofErr w:type="spellEnd"/>
-    </w:p>
-    <w:p>
-      <w:pPr>
-        <w:rPr>
-          <w:lang w:val="en-GB"/>
-        </w:rPr>
-      </w:pPr>
-    </w:p>
-    <w:p>
-      <w:pPr>
-        <w:pStyle w:val="Heading2"/>
-        <w:rPr>
-          <w:lang w:val="en-GB"/>
-        </w:rPr>
-      </w:pPr>
-      <w:bookmarkStart w:id="43" w:name="_Toc451099412"/>
-      <w:r>
-        <w:rPr>
-          <w:lang w:val="en-GB"/>
-        </w:rPr>
-        <w:t>(</w:t>
-      </w:r>
-      <w:proofErr w:type="spellStart"/>
-      <w:r>
-        <w:rPr>
-          <w:lang w:val="en-GB"/>
-        </w:rPr>
-        <w:t>evt</w:t>
-      </w:r>
-      <w:proofErr w:type="spellEnd"/>
-      <w:r>
-        <w:rPr>
-          <w:lang w:val="en-GB"/>
-        </w:rPr>
-        <w:t>. Code Metrics)</w:t>
-      </w:r>
-      <w:bookmarkEnd w:id="43"/>
-    </w:p>
-    <w:p>
-      <w:pPr>
-        <w:rPr>
-          <w:lang w:val="en-GB"/>
-        </w:rPr>
-      </w:pPr>
-    </w:p>
-    <w:p>
-      <w:pPr>
-        <w:pStyle w:val="Heading2"/>
-        <w:rPr>
-          <w:lang w:val="en-GB"/>
-        </w:rPr>
-      </w:pPr>
-      <w:bookmarkStart w:id="44" w:name="_Toc451099413"/>
-      <w:r>
-        <w:rPr>
-          <w:lang w:val="en-GB"/>
-        </w:rPr>
-        <w:t>CI</w:t>
-      </w:r>
-      <w:bookmarkEnd w:id="44"/>
-    </w:p>
-    <w:p>
-      <w:pPr>
-        <w:rPr>
-          <w:lang w:val="en-GB"/>
-        </w:rPr>
-      </w:pPr>
-    </w:p>
-    <w:p>
-      <w:pPr>
-        <w:pStyle w:val="Heading2"/>
-        <w:rPr>
-          <w:lang w:val="en-GB"/>
-        </w:rPr>
-      </w:pPr>
-      <w:bookmarkStart w:id="45" w:name="_Toc451099414"/>
-      <w:proofErr w:type="spellStart"/>
-      <w:r>
-        <w:rPr>
-          <w:lang w:val="en-GB"/>
-        </w:rPr>
-        <w:t>Forbrugertest</w:t>
-      </w:r>
-      <w:bookmarkEnd w:id="45"/>
-      <w:proofErr w:type="spellEnd"/>
-    </w:p>
-    <w:p>
-      <w:pPr>
-        <w:rPr>
-          <w:lang w:val="en-GB"/>
-        </w:rPr>
-      </w:pPr>
-    </w:p>
     <w:p>
       <w:pPr>
         <w:pStyle w:val="Heading1"/>
@@ -3913,8 +6211,8 @@
       <w:r>
         <w:t>Resultater og diskussion</w:t>
       </w:r>
-      <w:bookmarkEnd w:id="39"/>
       <w:bookmarkEnd w:id="40"/>
+      <w:bookmarkEnd w:id="41"/>
       <w:bookmarkEnd w:id="46"/>
       <w:bookmarkEnd w:id="47"/>
     </w:p>
@@ -4074,7 +6372,7 @@
                 <w:r>
                   <w:rPr>
                     <w:noProof/>
-                    <w:lang w:val="en-GB" w:eastAsia="en-GB"/>
+                    <w:lang w:eastAsia="da-DK"/>
                   </w:rPr>
                   <mc:AlternateContent>
                     <mc:Choice Requires="wpg">
@@ -4108,7 +6406,7 @@
                                     <a:chExt cx="4767840" cy="1081440"/>
                                   </a:xfrm>
                                 </wpg:grpSpPr>
-                                <w14:contentPart bwMode="auto" r:id="rId8">
+                                <w14:contentPart bwMode="auto" r:id="rId18">
                                   <w14:nvContentPartPr>
                                     <w14:cNvPr id="42" name="Ink 42"/>
                                     <w14:cNvContentPartPr/>
@@ -4118,7 +6416,7 @@
                                     <a:ext cx="4767840" cy="1081440"/>
                                   </w14:xfrm>
                                 </w14:contentPart>
-                                <w14:contentPart bwMode="auto" r:id="rId9">
+                                <w14:contentPart bwMode="auto" r:id="rId19">
                                   <w14:nvContentPartPr>
                                     <w14:cNvPr id="44" name="Ink 44"/>
                                     <w14:cNvContentPartPr/>
@@ -4140,7 +6438,7 @@
                         </wp:anchor>
                       </w:drawing>
                     </mc:Choice>
-                    <mc:Fallback xmlns:w16se="http://schemas.microsoft.com/office/word/2015/wordml/symex" xmlns:cx1="http://schemas.microsoft.com/office/drawing/2015/9/8/chartex" xmlns:cx="http://schemas.microsoft.com/office/drawing/2014/chartex">
+                    <mc:Fallback xmlns:cx="http://schemas.microsoft.com/office/drawing/2014/chartex" xmlns:cx1="http://schemas.microsoft.com/office/drawing/2015/9/8/chartex" xmlns:w16se="http://schemas.microsoft.com/office/word/2015/wordml/symex">
                       <w:pict>
                         <v:group w14:anchorId="75426A51" id="Group 39" o:spid="_x0000_s1026" style="position:absolute;margin-left:77.1pt;margin-top:4.1pt;width:158.35pt;height:35.85pt;z-index:251703296;mso-position-horizontal-relative:margin;mso-width-relative:margin;mso-height-relative:margin" coordsize="47678,10814" o:gfxdata="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">
                           <o:lock v:ext="edit" aspectratio="t"/>
@@ -4246,7 +6544,7 @@
                 <w:r>
                   <w:rPr>
                     <w:noProof/>
-                    <w:lang w:val="en-GB" w:eastAsia="en-GB"/>
+                    <w:lang w:eastAsia="da-DK"/>
                   </w:rPr>
                   <mc:AlternateContent>
                     <mc:Choice Requires="wpg">
@@ -4382,7 +6680,7 @@
                         </wp:anchor>
                       </w:drawing>
                     </mc:Choice>
-                    <mc:Fallback xmlns:w16se="http://schemas.microsoft.com/office/word/2015/wordml/symex" xmlns:cx1="http://schemas.microsoft.com/office/drawing/2015/9/8/chartex" xmlns:cx="http://schemas.microsoft.com/office/drawing/2014/chartex">
+                    <mc:Fallback xmlns:cx="http://schemas.microsoft.com/office/drawing/2014/chartex" xmlns:cx1="http://schemas.microsoft.com/office/drawing/2015/9/8/chartex" xmlns:w16se="http://schemas.microsoft.com/office/word/2015/wordml/symex">
                       <w:pict>
                         <v:group w14:anchorId="087D1E6B" id="Group 143" o:spid="_x0000_s1026" style="position:absolute;margin-left:76.45pt;margin-top:-1.2pt;width:146.8pt;height:25.65pt;z-index:251705344;mso-width-relative:margin;mso-height-relative:margin" coordsize="26762,4679" o:gfxdata="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">
                           <o:lock v:ext="edit" aspectratio="t"/>
@@ -4509,7 +6807,7 @@
                 <w:r>
                   <w:rPr>
                     <w:noProof/>
-                    <w:lang w:val="en-GB" w:eastAsia="en-GB"/>
+                    <w:lang w:eastAsia="da-DK"/>
                   </w:rPr>
                   <mc:AlternateContent>
                     <mc:Choice Requires="wpg">
@@ -4585,7 +6883,7 @@
                         </wp:anchor>
                       </w:drawing>
                     </mc:Choice>
-                    <mc:Fallback xmlns:w16se="http://schemas.microsoft.com/office/word/2015/wordml/symex" xmlns:cx1="http://schemas.microsoft.com/office/drawing/2015/9/8/chartex" xmlns:cx="http://schemas.microsoft.com/office/drawing/2014/chartex">
+                    <mc:Fallback xmlns:cx="http://schemas.microsoft.com/office/drawing/2014/chartex" xmlns:cx1="http://schemas.microsoft.com/office/drawing/2015/9/8/chartex" xmlns:w16se="http://schemas.microsoft.com/office/word/2015/wordml/symex">
                       <w:pict>
                         <v:group w14:anchorId="7AFF2DE0" id="Group 176" o:spid="_x0000_s1026" style="position:absolute;margin-left:103.5pt;margin-top:2.4pt;width:99.55pt;height:23.65pt;z-index:251701248;mso-position-horizontal-relative:margin;mso-width-relative:margin;mso-height-relative:margin" coordsize="37281,10764" o:gfxdata="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">
                           <o:lock v:ext="edit" aspectratio="t"/>
@@ -4693,7 +6991,7 @@
                 <w:r>
                   <w:rPr>
                     <w:noProof/>
-                    <w:lang w:val="en-GB" w:eastAsia="en-GB"/>
+                    <w:lang w:eastAsia="da-DK"/>
                   </w:rPr>
                   <mc:AlternateContent>
                     <mc:Choice Requires="wpg">
@@ -4901,7 +7199,7 @@
                         </wp:anchor>
                       </w:drawing>
                     </mc:Choice>
-                    <mc:Fallback xmlns:w16se="http://schemas.microsoft.com/office/word/2015/wordml/symex" xmlns:cx1="http://schemas.microsoft.com/office/drawing/2015/9/8/chartex" xmlns:cx="http://schemas.microsoft.com/office/drawing/2014/chartex">
+                    <mc:Fallback xmlns:cx="http://schemas.microsoft.com/office/drawing/2014/chartex" xmlns:cx1="http://schemas.microsoft.com/office/drawing/2015/9/8/chartex" xmlns:w16se="http://schemas.microsoft.com/office/word/2015/wordml/symex">
                       <w:pict>
                         <v:group w14:anchorId="50C07BE7" id="Group 45" o:spid="_x0000_s1026" style="position:absolute;margin-left:67.15pt;margin-top:7.6pt;width:174.8pt;height:17.25pt;z-index:251704320;mso-position-horizontal-relative:margin;mso-width-relative:margin;mso-height-relative:margin" coordsize="36383,3585" o:gfxdata="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">
                           <o:lock v:ext="edit" aspectratio="t"/>
@@ -5046,7 +7344,7 @@
                 <w:r>
                   <w:rPr>
                     <w:noProof/>
-                    <w:lang w:val="en-GB" w:eastAsia="en-GB"/>
+                    <w:lang w:eastAsia="da-DK"/>
                   </w:rPr>
                   <mc:AlternateContent>
                     <mc:Choice Requires="wpg">
@@ -5192,7 +7490,7 @@
                         </wp:anchor>
                       </w:drawing>
                     </mc:Choice>
-                    <mc:Fallback xmlns:w16se="http://schemas.microsoft.com/office/word/2015/wordml/symex" xmlns:cx1="http://schemas.microsoft.com/office/drawing/2015/9/8/chartex" xmlns:cx="http://schemas.microsoft.com/office/drawing/2014/chartex">
+                    <mc:Fallback xmlns:cx="http://schemas.microsoft.com/office/drawing/2014/chartex" xmlns:cx1="http://schemas.microsoft.com/office/drawing/2015/9/8/chartex" xmlns:w16se="http://schemas.microsoft.com/office/word/2015/wordml/symex">
                       <w:pict>
                         <v:group w14:anchorId="1DB87877" id="Group 154" o:spid="_x0000_s1026" style="position:absolute;margin-left:84.6pt;margin-top:-10.8pt;width:144.7pt;height:37.85pt;z-index:251706368;mso-position-horizontal-relative:margin;mso-width-relative:margin;mso-height-relative:margin" coordsize="42806,11197" o:gfxdata="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">
                           <o:lock v:ext="edit" aspectratio="t"/>
@@ -5428,7 +7726,7 @@
                 <w:bCs/>
                 <w:noProof/>
               </w:rPr>
-              <w:t>6</w:t>
+              <w:t>2</w:t>
             </w:r>
             <w:r>
               <w:rPr>
@@ -5473,7 +7771,7 @@
                 <w:bCs/>
                 <w:noProof/>
               </w:rPr>
-              <w:t>8</w:t>
+              <w:t>18</w:t>
             </w:r>
             <w:r>
               <w:rPr>
@@ -5558,8 +7856,351 @@
       <w:r>
         <w:t xml:space="preserve"> </w:t>
       </w:r>
-      <w:r>
-        <w:t>Reference til hvor kravspecifikationen findes</w:t>
+      <w:hyperlink r:id="rId1" w:history="1">
+        <w:r>
+          <w:rPr>
+            <w:rStyle w:val="Hyperlink"/>
+          </w:rPr>
+          <w:t>https://dev.windows.com/en-us/desktop/design</w:t>
+        </w:r>
+      </w:hyperlink>
+      <w:r>
+        <w:t xml:space="preserve"> </w:t>
+      </w:r>
+    </w:p>
+  </w:footnote>
+  <w:footnote w:id="2">
+    <w:p>
+      <w:pPr>
+        <w:pStyle w:val="FootnoteText"/>
+      </w:pPr>
+      <w:r>
+        <w:rPr>
+          <w:rStyle w:val="FootnoteReference"/>
+        </w:rPr>
+        <w:footnoteRef/>
+      </w:r>
+      <w:r>
+        <w:t xml:space="preserve"> https://msdn.microsoft.com/library/windows/desktop/dn742479.aspx</w:t>
+      </w:r>
+    </w:p>
+  </w:footnote>
+  <w:footnote w:id="3">
+    <w:p>
+      <w:pPr>
+        <w:jc w:val="left"/>
+        <w:rPr>
+          <w:lang w:val="en-US"/>
+        </w:rPr>
+      </w:pPr>
+      <w:r>
+        <w:rPr>
+          <w:rStyle w:val="FootnoteReference"/>
+        </w:rPr>
+        <w:footnoteRef/>
+      </w:r>
+      <w:r>
+        <w:rPr>
+          <w:lang w:val="en-US"/>
+        </w:rPr>
+        <w:t xml:space="preserve"> </w:t>
+      </w:r>
+      <w:r>
+        <w:rPr>
+          <w:lang w:val="en-US"/>
+        </w:rPr>
+        <w:t>J</w:t>
+      </w:r>
+      <w:r>
+        <w:rPr>
+          <w:lang w:val="en-US"/>
+        </w:rPr>
+        <w:t xml:space="preserve">effrey </w:t>
+      </w:r>
+      <w:proofErr w:type="spellStart"/>
+      <w:r>
+        <w:rPr>
+          <w:lang w:val="en-US"/>
+        </w:rPr>
+        <w:t>zeldman</w:t>
+      </w:r>
+      <w:proofErr w:type="spellEnd"/>
+      <w:r>
+        <w:rPr>
+          <w:lang w:val="en-US"/>
+        </w:rPr>
+        <w:t xml:space="preserve"> taking your talent to the web</w:t>
+      </w:r>
+      <w:r>
+        <w:rPr>
+          <w:lang w:val="en-US"/>
+        </w:rPr>
+        <w:t xml:space="preserve"> </w:t>
+      </w:r>
+      <w:hyperlink r:id="rId2" w:history="1">
+        <w:r>
+          <w:rPr>
+            <w:rStyle w:val="Hyperlink"/>
+            <w:lang w:val="en-US"/>
+          </w:rPr>
+          <w:t>http://takingyourtalenttotheweb.com/Taking%20Your%20Talent%20to%20the%20Web.pdf</w:t>
+        </w:r>
+      </w:hyperlink>
+      <w:r>
+        <w:rPr>
+          <w:lang w:val="en-US"/>
+        </w:rPr>
+        <w:t xml:space="preserve"> </w:t>
+      </w:r>
+    </w:p>
+  </w:footnote>
+  <w:footnote w:id="4">
+    <w:p>
+      <w:pPr>
+        <w:pStyle w:val="FootnoteText"/>
+        <w:jc w:val="left"/>
+        <w:rPr>
+          <w:lang w:val="en-US"/>
+        </w:rPr>
+      </w:pPr>
+      <w:r>
+        <w:rPr>
+          <w:rStyle w:val="FootnoteReference"/>
+        </w:rPr>
+        <w:footnoteRef/>
+      </w:r>
+      <w:r>
+        <w:rPr>
+          <w:lang w:val="en-US"/>
+        </w:rPr>
+        <w:t xml:space="preserve"> </w:t>
+      </w:r>
+      <w:r>
+        <w:rPr>
+          <w:lang w:val="en-US"/>
+        </w:rPr>
+        <w:t>J</w:t>
+      </w:r>
+      <w:r>
+        <w:rPr>
+          <w:lang w:val="en-US"/>
+        </w:rPr>
+        <w:t xml:space="preserve">effrey </w:t>
+      </w:r>
+      <w:proofErr w:type="spellStart"/>
+      <w:r>
+        <w:rPr>
+          <w:lang w:val="en-US"/>
+        </w:rPr>
+        <w:t>zeldman</w:t>
+      </w:r>
+      <w:proofErr w:type="spellEnd"/>
+      <w:r>
+        <w:rPr>
+          <w:lang w:val="en-US"/>
+        </w:rPr>
+        <w:t xml:space="preserve"> taking your talent to the web</w:t>
+      </w:r>
+      <w:r>
+        <w:rPr>
+          <w:lang w:val="en-US"/>
+        </w:rPr>
+        <w:t xml:space="preserve"> </w:t>
+      </w:r>
+      <w:hyperlink r:id="rId3" w:history="1">
+        <w:r>
+          <w:rPr>
+            <w:rStyle w:val="Hyperlink"/>
+            <w:lang w:val="en-US"/>
+          </w:rPr>
+          <w:t>http://takingyourtalenttotheweb.com/Taking%20Your%20Talent%20to%20the%20Web.pdf</w:t>
+        </w:r>
+      </w:hyperlink>
+    </w:p>
+  </w:footnote>
+  <w:footnote w:id="5">
+    <w:p>
+      <w:pPr>
+        <w:pStyle w:val="FootnoteText"/>
+      </w:pPr>
+      <w:r>
+        <w:rPr>
+          <w:rStyle w:val="FootnoteReference"/>
+        </w:rPr>
+        <w:footnoteRef/>
+      </w:r>
+      <w:r>
+        <w:t xml:space="preserve"> </w:t>
+      </w:r>
+      <w:proofErr w:type="spellStart"/>
+      <w:r>
+        <w:t>Ref</w:t>
+      </w:r>
+      <w:proofErr w:type="spellEnd"/>
+      <w:r>
+        <w:t xml:space="preserve"> til 4+1 I dokumentation</w:t>
+      </w:r>
+    </w:p>
+  </w:footnote>
+  <w:footnote w:id="6">
+    <w:p>
+      <w:pPr>
+        <w:pStyle w:val="FootnoteText"/>
+      </w:pPr>
+      <w:r>
+        <w:rPr>
+          <w:rStyle w:val="FootnoteReference"/>
+        </w:rPr>
+        <w:footnoteRef/>
+      </w:r>
+      <w:r>
+        <w:t xml:space="preserve"> </w:t>
+      </w:r>
+      <w:hyperlink r:id="rId4" w:history="1">
+        <w:r>
+          <w:rPr>
+            <w:rStyle w:val="Hyperlink"/>
+          </w:rPr>
+          <w:t>https://msdn.microsoft.com/en-us/library/ff648105.aspx</w:t>
+        </w:r>
+      </w:hyperlink>
+      <w:r>
+        <w:t xml:space="preserve"> </w:t>
+      </w:r>
+    </w:p>
+  </w:footnote>
+  <w:footnote w:id="7">
+    <w:p>
+      <w:pPr>
+        <w:pStyle w:val="FootnoteText"/>
+      </w:pPr>
+      <w:r>
+        <w:rPr>
+          <w:rStyle w:val="FootnoteReference"/>
+        </w:rPr>
+        <w:footnoteRef/>
+      </w:r>
+      <w:r>
+        <w:t xml:space="preserve"> </w:t>
+      </w:r>
+      <w:r>
+        <w:t>https://msdn.microsoft.com/en-us/library/hh848246.aspx?f=255&amp;MSPPError=-2147217396</w:t>
+      </w:r>
+    </w:p>
+  </w:footnote>
+  <w:footnote w:id="8">
+    <w:p>
+      <w:pPr>
+        <w:pStyle w:val="FootnoteText"/>
+      </w:pPr>
+      <w:r>
+        <w:rPr>
+          <w:rStyle w:val="FootnoteReference"/>
+        </w:rPr>
+        <w:footnoteRef/>
+      </w:r>
+      <w:r>
+        <w:t xml:space="preserve"> https://msdn.microsoft.com/en-us/library/hh848246.aspx?f=255&amp;MSPPError=-2147217396</w:t>
+      </w:r>
+    </w:p>
+  </w:footnote>
+  <w:footnote w:id="9">
+    <w:p>
+      <w:pPr>
+        <w:pStyle w:val="FootnoteText"/>
+        <w:rPr>
+          <w:lang w:val="en-GB"/>
+        </w:rPr>
+      </w:pPr>
+      <w:r>
+        <w:rPr>
+          <w:rStyle w:val="FootnoteReference"/>
+        </w:rPr>
+        <w:footnoteRef/>
+      </w:r>
+      <w:r>
+        <w:t xml:space="preserve"> </w:t>
+      </w:r>
+      <w:r>
+        <w:rPr>
+          <w:lang w:val="en-GB"/>
+        </w:rPr>
+        <w:t xml:space="preserve">I4DAB - </w:t>
+      </w:r>
+      <w:proofErr w:type="spellStart"/>
+      <w:r>
+        <w:rPr>
+          <w:lang w:val="en-GB"/>
+        </w:rPr>
+        <w:t>Databaser</w:t>
+      </w:r>
+      <w:proofErr w:type="spellEnd"/>
+    </w:p>
+  </w:footnote>
+  <w:footnote w:id="10">
+    <w:p>
+      <w:pPr>
+        <w:pStyle w:val="FootnoteText"/>
+        <w:rPr>
+          <w:lang w:val="en-GB"/>
+        </w:rPr>
+      </w:pPr>
+      <w:r>
+        <w:rPr>
+          <w:rStyle w:val="FootnoteReference"/>
+        </w:rPr>
+        <w:footnoteRef/>
+      </w:r>
+      <w:r>
+        <w:t xml:space="preserve"> </w:t>
+      </w:r>
+      <w:r>
+        <w:rPr>
+          <w:lang w:val="en-GB"/>
+        </w:rPr>
+        <w:t xml:space="preserve">Create, Read, Update </w:t>
+      </w:r>
+      <w:proofErr w:type="spellStart"/>
+      <w:r>
+        <w:rPr>
+          <w:lang w:val="en-GB"/>
+        </w:rPr>
+        <w:t>og</w:t>
+      </w:r>
+      <w:proofErr w:type="spellEnd"/>
+      <w:r>
+        <w:rPr>
+          <w:lang w:val="en-GB"/>
+        </w:rPr>
+        <w:t xml:space="preserve"> Delete</w:t>
+      </w:r>
+    </w:p>
+  </w:footnote>
+  <w:footnote w:id="11">
+    <w:p>
+      <w:pPr>
+        <w:pStyle w:val="FootnoteText"/>
+        <w:rPr>
+          <w:lang w:val="en-GB"/>
+        </w:rPr>
+      </w:pPr>
+      <w:r>
+        <w:rPr>
+          <w:rStyle w:val="FootnoteReference"/>
+        </w:rPr>
+        <w:footnoteRef/>
+      </w:r>
+      <w:r>
+        <w:rPr>
+          <w:lang w:val="en-GB"/>
+        </w:rPr>
+        <w:t xml:space="preserve"> </w:t>
+      </w:r>
+      <w:r>
+        <w:rPr>
+          <w:lang w:val="en-GB"/>
+        </w:rPr>
+        <w:t>SWT PP – 07.1 Integration Test Pattern slide 2.</w:t>
       </w:r>
     </w:p>
   </w:footnote>
@@ -5579,7 +8220,7 @@
         <w:noProof/>
         <w:sz w:val="40"/>
         <w:szCs w:val="40"/>
-        <w:lang w:val="en-GB" w:eastAsia="en-GB"/>
+        <w:lang w:eastAsia="da-DK"/>
       </w:rPr>
       <w:drawing>
         <wp:anchor distT="0" distB="0" distL="114300" distR="114300" simplePos="0" relativeHeight="251663360" behindDoc="0" locked="0" layoutInCell="1" allowOverlap="1" wp14:anchorId="534D560D" wp14:editId="58EB0F81">
@@ -9381,7 +12022,7 @@
 </file>
 
 <file path=customXml/itemProps1.xml><?xml version="1.0" encoding="utf-8"?>
-<ds:datastoreItem xmlns:ds="http://schemas.openxmlformats.org/officeDocument/2006/customXml" ds:itemID="{345E9BE7-5507-461C-863A-FD695569C822}">
+<ds:datastoreItem xmlns:ds="http://schemas.openxmlformats.org/officeDocument/2006/customXml" ds:itemID="{D6584C77-CF29-44B0-8529-333A64B33739}">
   <ds:schemaRefs>
     <ds:schemaRef ds:uri="http://schemas.openxmlformats.org/officeDocument/2006/bibliography"/>
   </ds:schemaRefs>

</xml_diff>

<commit_message>
Tilføjet to linjer i afsnittet om 4+1 omkring hvad modellen også er god til
</commit_message>
<xml_diff>
--- a/Rapport/Projektrapport.docx
+++ b/Rapport/Projektrapport.docx
@@ -4603,12 +4603,7 @@
     </w:p>
     <w:p>
       <w:r>
-        <w:t>For at gøre Pristjek220 mere effektivt i forbindelse med forbrugerens indkøb kan han indtaste en indkøbsliste, og Pristjek220 informerer så forbrugeren om, hvor varerne fra indkøbslisten kan findes billigst, samt hvad de koster. Her har forbrugeren samtidig mulighed for at se en sammenligning af, hvad det vil koste at købe alle varerne i én forretning i modsætning til at købe varerne, der hvor de er billigst. Forbrugeren har ligeledes mul</w:t>
-      </w:r>
-      <w:bookmarkStart w:id="8" w:name="_GoBack"/>
-      <w:bookmarkEnd w:id="8"/>
-      <w:r>
-        <w:t xml:space="preserve">ighed for at kunne justere, hvor varerne skal købes, efter Pristjek220 er kommet med listen over, hvor det er billigst. Dette giver forbrugeren mulighed for at vælge at flytte én enkelt vare på listen til en anden forretning, f.eks. i det tilfælde at han skal handle i tre forretninger, men kun skal have én vare i den ene forretning. Yderligere kan det angives, hvis der er nogle forretninger, man ikke ønsker at handle i. Når forbrugeren har fået genereret sin indkøbsliste af Pristjek220, som han vil have den, har han mulighed for at ændre den og derefter få den sendt til sin egen E-mail. Dette gør, at han kan tilgå listen via hans mobiltelefon. </w:t>
+        <w:t xml:space="preserve">For at gøre Pristjek220 mere effektivt i forbindelse med forbrugerens indkøb kan han indtaste en indkøbsliste, og Pristjek220 informerer så forbrugeren om, hvor varerne fra indkøbslisten kan findes billigst, samt hvad de koster. Her har forbrugeren samtidig mulighed for at se en sammenligning af, hvad det vil koste at købe alle varerne i én forretning i modsætning til at købe varerne, der hvor de er billigst. Forbrugeren har ligeledes mulighed for at kunne justere, hvor varerne skal købes, efter Pristjek220 er kommet med listen over, hvor det er billigst. Dette giver forbrugeren mulighed for at vælge at flytte én enkelt vare på listen til en anden forretning, f.eks. i det tilfælde at han skal handle i tre forretninger, men kun skal have én vare i den ene forretning. Yderligere kan det angives, hvis der er nogle forretninger, man ikke ønsker at handle i. Når forbrugeren har fået genereret sin indkøbsliste af Pristjek220, som han vil have den, har han mulighed for at ændre den og derefter få den sendt til sin egen E-mail. Dette gør, at han kan tilgå listen via hans mobiltelefon. </w:t>
       </w:r>
     </w:p>
     <w:p>
@@ -4702,53 +4697,40 @@
         <w:pStyle w:val="Caption"/>
         <w:jc w:val="center"/>
       </w:pPr>
-      <w:bookmarkStart w:id="9" w:name="_Ref443516992"/>
+      <w:bookmarkStart w:id="8" w:name="_Ref443516992"/>
       <w:r>
         <w:t xml:space="preserve">Figur </w:t>
       </w:r>
-      <w:r>
-        <w:fldChar w:fldCharType="begin"/>
-      </w:r>
-      <w:r>
-        <w:instrText xml:space="preserve"> SEQ Figur \* ARABIC </w:instrText>
-      </w:r>
-      <w:r>
-        <w:fldChar w:fldCharType="separate"/>
-      </w:r>
-      <w:r>
-        <w:rPr>
-          <w:noProof/>
-        </w:rPr>
-        <w:t>1</w:t>
-      </w:r>
-      <w:r>
-        <w:rPr>
-          <w:noProof/>
-        </w:rPr>
-        <w:fldChar w:fldCharType="end"/>
+      <w:fldSimple w:instr=" SEQ Figur \* ARABIC ">
+        <w:r>
+          <w:rPr>
+            <w:noProof/>
+          </w:rPr>
+          <w:t>1</w:t>
+        </w:r>
+      </w:fldSimple>
+      <w:bookmarkEnd w:id="8"/>
+      <w:r>
+        <w:t>: Rigt billede over opslag af en vare i Pristjek220.</w:t>
+      </w:r>
+    </w:p>
+    <w:p>
+      <w:r>
+        <w:t>Pristjek220 henvender sig til det moderne menneske, som er økonomisk anlagt og gerne vil spare penge, når der handles dagligvarer i hverdagen. Det henvender sig altså både til studerende uden mange penge på lommen, samt familier der ønsker at få mest muligt ud af deres penge.</w:t>
+      </w:r>
+    </w:p>
+    <w:p/>
+    <w:p>
+      <w:pPr>
+        <w:pStyle w:val="Heading1"/>
+      </w:pPr>
+      <w:bookmarkStart w:id="9" w:name="_Toc437416173"/>
+      <w:bookmarkStart w:id="10" w:name="_Toc451330292"/>
+      <w:r>
+        <w:t>Afgrænsning</w:t>
       </w:r>
       <w:bookmarkEnd w:id="9"/>
-      <w:r>
-        <w:t>: Rigt billede over opslag af en vare i Pristjek220.</w:t>
-      </w:r>
-    </w:p>
-    <w:p>
-      <w:r>
-        <w:t>Pristjek220 henvender sig til det moderne menneske, som er økonomisk anlagt og gerne vil spare penge, når der handles dagligvarer i hverdagen. Det henvender sig altså både til studerende uden mange penge på lommen, samt familier der ønsker at få mest muligt ud af deres penge.</w:t>
-      </w:r>
-    </w:p>
-    <w:p/>
-    <w:p>
-      <w:pPr>
-        <w:pStyle w:val="Heading1"/>
-      </w:pPr>
-      <w:bookmarkStart w:id="10" w:name="_Toc437416173"/>
-      <w:bookmarkStart w:id="11" w:name="_Toc451330292"/>
-      <w:r>
-        <w:t>Afgrænsning</w:t>
-      </w:r>
       <w:bookmarkEnd w:id="10"/>
-      <w:bookmarkEnd w:id="11"/>
     </w:p>
     <w:p>
       <w:r>
@@ -4795,31 +4777,31 @@
       <w:pPr>
         <w:pStyle w:val="Heading1"/>
       </w:pPr>
-      <w:bookmarkStart w:id="12" w:name="_Toc437416174"/>
-      <w:bookmarkStart w:id="13" w:name="_Toc451330293"/>
+      <w:bookmarkStart w:id="11" w:name="_Toc437416174"/>
+      <w:bookmarkStart w:id="12" w:name="_Toc451330293"/>
       <w:r>
         <w:t>Systembeskrivelse</w:t>
       </w:r>
+      <w:bookmarkEnd w:id="11"/>
       <w:bookmarkEnd w:id="12"/>
+    </w:p>
+    <w:p>
+      <w:r>
+        <w:t xml:space="preserve">Kort beskrivelse af systemet </w:t>
+      </w:r>
+      <w:r>
+        <w:t>med et eller andet fint billede.</w:t>
+      </w:r>
+    </w:p>
+    <w:p>
+      <w:pPr>
+        <w:pStyle w:val="Heading2"/>
+      </w:pPr>
+      <w:bookmarkStart w:id="13" w:name="_Toc451330294"/>
+      <w:r>
+        <w:t>Krav</w:t>
+      </w:r>
       <w:bookmarkEnd w:id="13"/>
-    </w:p>
-    <w:p>
-      <w:r>
-        <w:t xml:space="preserve">Kort beskrivelse af systemet </w:t>
-      </w:r>
-      <w:r>
-        <w:t>med et eller andet fint billede.</w:t>
-      </w:r>
-    </w:p>
-    <w:p>
-      <w:pPr>
-        <w:pStyle w:val="Heading2"/>
-      </w:pPr>
-      <w:bookmarkStart w:id="14" w:name="_Toc451330294"/>
-      <w:r>
-        <w:t>Krav</w:t>
-      </w:r>
-      <w:bookmarkEnd w:id="14"/>
     </w:p>
     <w:p>
       <w:r>
@@ -4846,21 +4828,21 @@
       <w:pPr>
         <w:pStyle w:val="Heading3"/>
       </w:pPr>
-      <w:bookmarkStart w:id="15" w:name="_Toc451330295"/>
-      <w:commentRangeStart w:id="16"/>
+      <w:bookmarkStart w:id="14" w:name="_Toc451330295"/>
+      <w:commentRangeStart w:id="15"/>
       <w:r>
         <w:t>Udformning af krav</w:t>
       </w:r>
-      <w:commentRangeEnd w:id="16"/>
+      <w:commentRangeEnd w:id="15"/>
       <w:r>
         <w:rPr>
           <w:rStyle w:val="CommentReference"/>
           <w:smallCaps w:val="0"/>
           <w:spacing w:val="0"/>
         </w:rPr>
-        <w:commentReference w:id="16"/>
-      </w:r>
-      <w:bookmarkEnd w:id="15"/>
+        <w:commentReference w:id="15"/>
+      </w:r>
+      <w:bookmarkEnd w:id="14"/>
     </w:p>
     <w:p>
       <w:r>
@@ -4898,122 +4880,274 @@
       <w:pPr>
         <w:pStyle w:val="Heading3"/>
       </w:pPr>
-      <w:bookmarkStart w:id="17" w:name="_Toc451330296"/>
+      <w:bookmarkStart w:id="16" w:name="_Toc451330296"/>
       <w:r>
         <w:t>Aktører</w:t>
       </w:r>
+      <w:bookmarkEnd w:id="16"/>
+    </w:p>
+    <w:p>
+      <w:r>
+        <w:rPr>
+          <w:b/>
+        </w:rPr>
+        <w:t xml:space="preserve">Forbruger: </w:t>
+      </w:r>
+      <w:r>
+        <w:t>Forbrugeren er en primær aktør. Forbrugeren ønsker at gøre hans indkøb så billigt og let som muligt, ved at få Pristjek220 til at finde ud af hvor han skal købe hans forskellige varer.</w:t>
+      </w:r>
+    </w:p>
+    <w:p>
+      <w:r>
+        <w:rPr>
+          <w:b/>
+        </w:rPr>
+        <w:t xml:space="preserve">Forretningsmanager: </w:t>
+      </w:r>
+      <w:r>
+        <w:t>Forretningsmanageren er en primær aktør. Forretningsmanageren kan tilføje/fjerne varer fra deres forretning, samt ændre priserne.</w:t>
+      </w:r>
+    </w:p>
+    <w:p>
+      <w:r>
+        <w:rPr>
+          <w:b/>
+        </w:rPr>
+        <w:t xml:space="preserve">Administrator: </w:t>
+      </w:r>
+      <w:r>
+        <w:t>Administratoren</w:t>
+      </w:r>
+      <w:r>
+        <w:t xml:space="preserve"> </w:t>
+      </w:r>
+      <w:r>
+        <w:t>er en primær aktør.</w:t>
+      </w:r>
+      <w:r>
+        <w:t xml:space="preserve"> </w:t>
+      </w:r>
+      <w:r>
+        <w:t>Administratoren kan tilføje og fjerne forretninger fra pristjek220.</w:t>
+      </w:r>
+    </w:p>
+    <w:p/>
+    <w:p>
+      <w:pPr>
+        <w:pStyle w:val="Heading3"/>
+      </w:pPr>
+      <w:bookmarkStart w:id="17" w:name="_Toc451330297"/>
+      <w:r>
+        <w:t>User story beskrivelser</w:t>
+      </w:r>
       <w:bookmarkEnd w:id="17"/>
     </w:p>
     <w:p>
       <w:r>
+        <w:t>Der er her udvalgt nogle relevante User Stories fra Kravspecifikationen</w:t>
+      </w:r>
+      <w:r>
+        <w:rPr>
+          <w:rStyle w:val="FootnoteReference"/>
+        </w:rPr>
+        <w:footnoteReference w:id="1"/>
+      </w:r>
+      <w:r>
+        <w:t>, ud fra hvilke User Stories der bliver brugt i løbet af rapporten, de er rangeret efter hvilken prioritering de har haft gennem udviklingsfasen.</w:t>
+      </w:r>
+    </w:p>
+    <w:p>
+      <w:pPr>
+        <w:rPr>
+          <w:color w:val="FF0000"/>
+        </w:rPr>
+      </w:pPr>
+      <w:r>
+        <w:rPr>
+          <w:color w:val="FF0000"/>
+        </w:rPr>
+        <w:t>//DER ER PÅ NUVÆRENDE TIDSPUNKT, LAVET NOGLE EKSEMPLER PÅ US, MEN DA JEG IKKE VED HVILKE VI BIL BRUGE, KAN DER GODT FOREKOMME ÆNDRINGER SENERE.</w:t>
+      </w:r>
+    </w:p>
+    <w:p>
+      <w:pPr>
         <w:rPr>
           <w:b/>
         </w:rPr>
-        <w:t xml:space="preserve">Forbruger: </w:t>
-      </w:r>
-      <w:r>
-        <w:t>Forbrugeren er en primær aktør. Forbrugeren ønsker at gøre hans indkøb så billigt og let som muligt, ved at få Pristjek220 til at finde ud af hvor han skal købe hans forskellige varer.</w:t>
-      </w:r>
-    </w:p>
-    <w:p>
+      </w:pPr>
+      <w:bookmarkStart w:id="18" w:name="_Toc443577280"/>
+      <w:bookmarkStart w:id="19" w:name="_Toc445051114"/>
       <w:r>
         <w:rPr>
           <w:b/>
         </w:rPr>
-        <w:t xml:space="preserve">Forretningsmanager: </w:t>
-      </w:r>
-      <w:r>
-        <w:t>Forretningsmanageren er en primær aktør. Forretningsmanageren kan tilføje/fjerne varer fra deres forretning, samt ændre priserne.</w:t>
-      </w:r>
-    </w:p>
-    <w:p>
+        <w:t xml:space="preserve">US2: </w:t>
+      </w:r>
       <w:r>
         <w:rPr>
           <w:b/>
         </w:rPr>
-        <w:t xml:space="preserve">Administrator: </w:t>
-      </w:r>
-      <w:r>
-        <w:t>Administratoren</w:t>
-      </w:r>
-      <w:r>
-        <w:t xml:space="preserve"> </w:t>
-      </w:r>
-      <w:r>
-        <w:t>er en primær aktør.</w:t>
-      </w:r>
-      <w:r>
-        <w:t xml:space="preserve"> </w:t>
-      </w:r>
-      <w:r>
-        <w:t>Administratoren kan tilføje og fjerne forretninger fra pristjek220.</w:t>
+        <w:t>Finde den billigste forretning for en vare i Pristjek220</w:t>
+      </w:r>
+      <w:bookmarkEnd w:id="18"/>
+      <w:bookmarkEnd w:id="19"/>
+      <w:r>
+        <w:rPr>
+          <w:b/>
+        </w:rPr>
+        <w:t>:</w:t>
+      </w:r>
+    </w:p>
+    <w:p>
+      <w:r>
+        <w:rPr>
+          <w:b/>
+        </w:rPr>
+        <w:t>Som</w:t>
+      </w:r>
+      <w:r>
+        <w:t xml:space="preserve"> en forbruger af Pristjek220</w:t>
+      </w:r>
+    </w:p>
+    <w:p>
+      <w:r>
+        <w:rPr>
+          <w:b/>
+        </w:rPr>
+        <w:t>V</w:t>
+      </w:r>
+      <w:r>
+        <w:rPr>
+          <w:b/>
+        </w:rPr>
+        <w:t>il</w:t>
+      </w:r>
+      <w:r>
+        <w:t xml:space="preserve"> jeg kunne finde den billigste forretning for en vare fra Pristjek220,</w:t>
+      </w:r>
+    </w:p>
+    <w:p>
+      <w:pPr>
+        <w:rPr>
+          <w:b/>
+        </w:rPr>
+      </w:pPr>
+      <w:r>
+        <w:rPr>
+          <w:b/>
+        </w:rPr>
+        <w:t>Så</w:t>
+      </w:r>
+      <w:r>
+        <w:t xml:space="preserve"> der kan laves en indkøbsliste med den mindste pris.</w:t>
+      </w:r>
+    </w:p>
+    <w:p>
+      <w:r>
+        <w:t>User storyen er relevant, fordi det er en fundamental egenskab, for at pristjek220 kan hjælpe forbrugeren med at fortage billige indkøb.</w:t>
+      </w:r>
+    </w:p>
+    <w:p>
+      <w:pPr>
+        <w:rPr>
+          <w:b/>
+        </w:rPr>
+      </w:pPr>
+      <w:r>
+        <w:rPr>
+          <w:b/>
+        </w:rPr>
+        <w:t xml:space="preserve">US4: </w:t>
+      </w:r>
+      <w:bookmarkStart w:id="20" w:name="_Toc443577286"/>
+      <w:bookmarkStart w:id="21" w:name="_Toc445051116"/>
+      <w:r>
+        <w:rPr>
+          <w:b/>
+        </w:rPr>
+        <w:t>Find ud af hvor varerne fra indkøbslisten kan købes billigst</w:t>
+      </w:r>
+      <w:bookmarkEnd w:id="20"/>
+      <w:bookmarkEnd w:id="21"/>
+      <w:r>
+        <w:rPr>
+          <w:b/>
+        </w:rPr>
+        <w:t>:</w:t>
+      </w:r>
+    </w:p>
+    <w:p>
+      <w:r>
+        <w:rPr>
+          <w:b/>
+        </w:rPr>
+        <w:t>Som</w:t>
+      </w:r>
+      <w:r>
+        <w:t xml:space="preserve"> en forbruger af Pristjek220</w:t>
+      </w:r>
+    </w:p>
+    <w:p>
+      <w:r>
+        <w:rPr>
+          <w:b/>
+        </w:rPr>
+        <w:t>Vil</w:t>
+      </w:r>
+      <w:r>
+        <w:t xml:space="preserve"> jeg kunne se hvor det er muligt at købe varerne på indkøbslisten billigst ud fra de indtastede indstillinger for indkøbslisten,</w:t>
+      </w:r>
+    </w:p>
+    <w:p>
+      <w:r>
+        <w:rPr>
+          <w:b/>
+        </w:rPr>
+        <w:t>Så</w:t>
+      </w:r>
+      <w:r>
+        <w:t xml:space="preserve"> jeg kan spare penge på mine indkøb.</w:t>
+      </w:r>
+    </w:p>
+    <w:p>
+      <w:r>
+        <w:t xml:space="preserve">User storyen er relevant, fordi uden indkøbsliste funktionaliteten ville det blive for besværligt at bruge Pristjek220, hvis der skulle handles flere varer. </w:t>
       </w:r>
     </w:p>
     <w:p/>
     <w:p>
       <w:pPr>
-        <w:pStyle w:val="Heading3"/>
-      </w:pPr>
-      <w:bookmarkStart w:id="18" w:name="_Toc451330297"/>
-      <w:r>
-        <w:t>User story beskrivelser</w:t>
-      </w:r>
-      <w:bookmarkEnd w:id="18"/>
-    </w:p>
-    <w:p>
-      <w:r>
-        <w:t>Der er her udvalgt nogle relevante User Stories fra Kravspecifikationen</w:t>
-      </w:r>
-      <w:r>
-        <w:rPr>
-          <w:rStyle w:val="FootnoteReference"/>
-        </w:rPr>
-        <w:footnoteReference w:id="1"/>
-      </w:r>
-      <w:r>
-        <w:t>, ud fra hvilke User Stories der bliver brugt i løbet af rapporten, de er rangeret efter hvilken prioritering de har haft gennem udviklingsfasen.</w:t>
-      </w:r>
-    </w:p>
-    <w:p>
-      <w:pPr>
-        <w:rPr>
-          <w:color w:val="FF0000"/>
-        </w:rPr>
-      </w:pPr>
-      <w:r>
-        <w:rPr>
-          <w:color w:val="FF0000"/>
-        </w:rPr>
-        <w:t>//DER ER PÅ NUVÆRENDE TIDSPUNKT, LAVET NOGLE EKSEMPLER PÅ US, MEN DA JEG IKKE VED HVILKE VI BIL BRUGE, KAN DER GODT FOREKOMME ÆNDRINGER SENERE.</w:t>
-      </w:r>
-    </w:p>
-    <w:p>
-      <w:pPr>
         <w:rPr>
           <w:b/>
         </w:rPr>
       </w:pPr>
-      <w:bookmarkStart w:id="19" w:name="_Toc443577280"/>
-      <w:bookmarkStart w:id="20" w:name="_Toc445051114"/>
       <w:r>
         <w:rPr>
           <w:b/>
         </w:rPr>
-        <w:t xml:space="preserve">US2: </w:t>
-      </w:r>
+        <w:t>US8: Autofuldførelse:</w:t>
+      </w:r>
+    </w:p>
+    <w:p>
       <w:r>
         <w:rPr>
           <w:b/>
         </w:rPr>
-        <w:t>Finde den billigste forretning for en vare i Pristjek220</w:t>
-      </w:r>
-      <w:bookmarkEnd w:id="19"/>
-      <w:bookmarkEnd w:id="20"/>
+        <w:t>Som</w:t>
+      </w:r>
+      <w:r>
+        <w:t xml:space="preserve"> en forbruger af Pristjek220</w:t>
+      </w:r>
+    </w:p>
+    <w:p>
       <w:r>
         <w:rPr>
           <w:b/>
         </w:rPr>
-        <w:t>:</w:t>
+        <w:t>Vil</w:t>
+      </w:r>
+      <w:r>
+        <w:t xml:space="preserve"> jeg kunne se hvilke vare og forretninger, der allerede findes i Pristjek220, når jeg sidder og søger,</w:t>
       </w:r>
     </w:p>
     <w:p>
@@ -5021,192 +5155,40 @@
         <w:rPr>
           <w:b/>
         </w:rPr>
-        <w:t>Som</w:t>
-      </w:r>
-      <w:r>
-        <w:t xml:space="preserve"> en forbruger af Pristjek220</w:t>
-      </w:r>
-    </w:p>
-    <w:p>
-      <w:r>
+        <w:t>Så</w:t>
+      </w:r>
+      <w:r>
+        <w:t xml:space="preserve"> der skal komme forslag op som jeg kan trykke på. </w:t>
+      </w:r>
+    </w:p>
+    <w:p>
+      <w:r>
+        <w:t xml:space="preserve">User storyen er relevant, fordi brugeren gerne vil kunne slippe for at skrive hele den ønskede ting og samtidig være sikker på at produktet er i Pristjek220, uden at skulle slå det op først. </w:t>
+      </w:r>
+    </w:p>
+    <w:p/>
+    <w:p>
+      <w:pPr>
         <w:rPr>
           <w:b/>
         </w:rPr>
-        <w:t>V</w:t>
-      </w:r>
+      </w:pPr>
       <w:r>
         <w:rPr>
           <w:b/>
         </w:rPr>
-        <w:t>il</w:t>
-      </w:r>
-      <w:r>
-        <w:t xml:space="preserve"> jeg kunne finde den billigste forretning for en vare fra Pristjek220,</w:t>
-      </w:r>
-    </w:p>
-    <w:p>
-      <w:pPr>
+        <w:t xml:space="preserve">US9: </w:t>
+      </w:r>
+      <w:bookmarkStart w:id="22" w:name="_Toc443577289"/>
+      <w:bookmarkStart w:id="23" w:name="_Toc445051122"/>
+      <w:r>
         <w:rPr>
           <w:b/>
         </w:rPr>
-      </w:pPr>
-      <w:r>
-        <w:rPr>
-          <w:b/>
-        </w:rPr>
-        <w:t>Så</w:t>
-      </w:r>
-      <w:r>
-        <w:t xml:space="preserve"> der kan laves en indkøbsliste med den mindste pris.</w:t>
-      </w:r>
-    </w:p>
-    <w:p>
-      <w:r>
-        <w:t>User storyen er relevant, fordi det er en fundamental egenskab, for at pristjek220 kan hjælpe forbrugeren med at fortage billige indkøb.</w:t>
-      </w:r>
-    </w:p>
-    <w:p>
-      <w:pPr>
-        <w:rPr>
-          <w:b/>
-        </w:rPr>
-      </w:pPr>
-      <w:r>
-        <w:rPr>
-          <w:b/>
-        </w:rPr>
-        <w:t xml:space="preserve">US4: </w:t>
-      </w:r>
-      <w:bookmarkStart w:id="21" w:name="_Toc443577286"/>
-      <w:bookmarkStart w:id="22" w:name="_Toc445051116"/>
-      <w:r>
-        <w:rPr>
-          <w:b/>
-        </w:rPr>
-        <w:t>Find ud af hvor varerne fra indkøbslisten kan købes billigst</w:t>
-      </w:r>
-      <w:bookmarkEnd w:id="21"/>
+        <w:t>Send indkøbsliste på mail</w:t>
+      </w:r>
       <w:bookmarkEnd w:id="22"/>
-      <w:r>
-        <w:rPr>
-          <w:b/>
-        </w:rPr>
-        <w:t>:</w:t>
-      </w:r>
-    </w:p>
-    <w:p>
-      <w:r>
-        <w:rPr>
-          <w:b/>
-        </w:rPr>
-        <w:t>Som</w:t>
-      </w:r>
-      <w:r>
-        <w:t xml:space="preserve"> en forbruger af Pristjek220</w:t>
-      </w:r>
-    </w:p>
-    <w:p>
-      <w:r>
-        <w:rPr>
-          <w:b/>
-        </w:rPr>
-        <w:t>Vil</w:t>
-      </w:r>
-      <w:r>
-        <w:t xml:space="preserve"> jeg kunne se hvor det er muligt at købe varerne på indkøbslisten billigst ud fra de indtastede indstillinger for indkøbslisten,</w:t>
-      </w:r>
-    </w:p>
-    <w:p>
-      <w:r>
-        <w:rPr>
-          <w:b/>
-        </w:rPr>
-        <w:t>Så</w:t>
-      </w:r>
-      <w:r>
-        <w:t xml:space="preserve"> jeg kan spare penge på mine indkøb.</w:t>
-      </w:r>
-    </w:p>
-    <w:p>
-      <w:r>
-        <w:t xml:space="preserve">User storyen er relevant, fordi uden indkøbsliste funktionaliteten ville det blive for besværligt at bruge Pristjek220, hvis der skulle handles flere varer. </w:t>
-      </w:r>
-    </w:p>
-    <w:p/>
-    <w:p>
-      <w:pPr>
-        <w:rPr>
-          <w:b/>
-        </w:rPr>
-      </w:pPr>
-      <w:r>
-        <w:rPr>
-          <w:b/>
-        </w:rPr>
-        <w:t>US8: Autofuldførelse:</w:t>
-      </w:r>
-    </w:p>
-    <w:p>
-      <w:r>
-        <w:rPr>
-          <w:b/>
-        </w:rPr>
-        <w:t>Som</w:t>
-      </w:r>
-      <w:r>
-        <w:t xml:space="preserve"> en forbruger af Pristjek220</w:t>
-      </w:r>
-    </w:p>
-    <w:p>
-      <w:r>
-        <w:rPr>
-          <w:b/>
-        </w:rPr>
-        <w:t>Vil</w:t>
-      </w:r>
-      <w:r>
-        <w:t xml:space="preserve"> jeg kunne se hvilke vare og forretninger, der allerede findes i Pristjek220, når jeg sidder og søger,</w:t>
-      </w:r>
-    </w:p>
-    <w:p>
-      <w:r>
-        <w:rPr>
-          <w:b/>
-        </w:rPr>
-        <w:t>Så</w:t>
-      </w:r>
-      <w:r>
-        <w:t xml:space="preserve"> der skal komme forslag op som jeg kan trykke på. </w:t>
-      </w:r>
-    </w:p>
-    <w:p>
-      <w:r>
-        <w:t xml:space="preserve">User storyen er relevant, fordi brugeren gerne vil kunne slippe for at skrive hele den ønskede ting og samtidig være sikker på at produktet er i Pristjek220, uden at skulle slå det op først. </w:t>
-      </w:r>
-    </w:p>
-    <w:p/>
-    <w:p>
-      <w:pPr>
-        <w:rPr>
-          <w:b/>
-        </w:rPr>
-      </w:pPr>
-      <w:r>
-        <w:rPr>
-          <w:b/>
-        </w:rPr>
-        <w:t xml:space="preserve">US9: </w:t>
-      </w:r>
-      <w:bookmarkStart w:id="23" w:name="_Toc443577289"/>
-      <w:bookmarkStart w:id="24" w:name="_Toc445051122"/>
-      <w:r>
-        <w:rPr>
-          <w:b/>
-        </w:rPr>
-        <w:t>Send indkøbsliste på mail</w:t>
-      </w:r>
       <w:bookmarkEnd w:id="23"/>
-      <w:bookmarkEnd w:id="24"/>
       <w:r>
         <w:rPr>
           <w:b/>
@@ -5258,21 +5240,21 @@
       <w:pPr>
         <w:pStyle w:val="Heading3"/>
       </w:pPr>
-      <w:bookmarkStart w:id="25" w:name="_Toc451330298"/>
-      <w:commentRangeStart w:id="26"/>
+      <w:bookmarkStart w:id="24" w:name="_Toc451330298"/>
+      <w:commentRangeStart w:id="25"/>
       <w:r>
         <w:t>Kvalitetskrav</w:t>
       </w:r>
-      <w:commentRangeEnd w:id="26"/>
+      <w:commentRangeEnd w:id="25"/>
       <w:r>
         <w:rPr>
           <w:rStyle w:val="CommentReference"/>
           <w:smallCaps w:val="0"/>
           <w:spacing w:val="0"/>
         </w:rPr>
-        <w:commentReference w:id="26"/>
-      </w:r>
-      <w:bookmarkEnd w:id="25"/>
+        <w:commentReference w:id="25"/>
+      </w:r>
+      <w:bookmarkEnd w:id="24"/>
     </w:p>
     <w:p>
       <w:r>
@@ -5398,28 +5380,28 @@
       <w:pPr>
         <w:pStyle w:val="Heading1"/>
       </w:pPr>
-      <w:bookmarkStart w:id="27" w:name="_Toc451330299"/>
+      <w:bookmarkStart w:id="26" w:name="_Toc451330299"/>
       <w:r>
         <w:t>Projektgennemførelse</w:t>
       </w:r>
-      <w:bookmarkEnd w:id="27"/>
+      <w:bookmarkEnd w:id="26"/>
     </w:p>
     <w:p>
       <w:r>
         <w:lastRenderedPageBreak/>
         <w:t>I dette afsnit vil der blive forklaret hvordan gruppen har gennemført projektet.</w:t>
       </w:r>
-      <w:bookmarkStart w:id="28" w:name="_Toc437416182"/>
+      <w:bookmarkStart w:id="27" w:name="_Toc437416182"/>
     </w:p>
     <w:p>
       <w:pPr>
         <w:pStyle w:val="Heading2"/>
       </w:pPr>
-      <w:bookmarkStart w:id="29" w:name="_Toc451330300"/>
+      <w:bookmarkStart w:id="28" w:name="_Toc451330300"/>
       <w:r>
         <w:t>Iterativ udvikling</w:t>
       </w:r>
-      <w:bookmarkEnd w:id="29"/>
+      <w:bookmarkEnd w:id="28"/>
     </w:p>
     <w:p>
       <w:r>
@@ -5430,9 +5412,49 @@
       <w:r>
         <w:t xml:space="preserve">Begge metoder anvender et taskboard til at organisere det arbejde, der skal laves, så alle medlemmer på teamet kan se, hvad der bliver lavet og af hvem. Den store forskel er dog, at i Kanban er der en begrænsning på hvor mange tasks, der må være aktive ad gangen, og når der er plads, bliver der bare fyldt på fra en product backlog. Hvorimod i Scrum bliver arbejdet opdelt i sprints, og hvert sprint har sit eget taskboard. Disse sprints bliver udfyldt med stories, som nedbrydes til tasks, fra en product backlog, inden de opstartes, og hvis alle tasks er udført, kan man tilføje flere fra product backloggen, og hvis man ikke når alt, føres de videre til næste sprint med højeste prioritet. </w:t>
       </w:r>
+      <w:commentRangeStart w:id="29"/>
+      <w:r>
+        <w:t xml:space="preserve">Generelt set </w:t>
+      </w:r>
+      <w:commentRangeEnd w:id="29"/>
+      <w:r>
+        <w:rPr>
+          <w:rStyle w:val="CommentReference"/>
+        </w:rPr>
+        <w:commentReference w:id="29"/>
+      </w:r>
+      <w:r>
+        <w:t>egner Scrum sig bedre til udvikling af systemer, og Kanban fungere bedst til vedligeholdelse af systemer. Scrum sprintene er designet efter et færdigt produkt ved hvert sprint retrospective, så hvis kunden ikke har flere penge at smide i projektet kan han stadigvæk gå derfra med et produkt, der har nogle funktioner implementeret. Med hensyn til vedligeholdelse af andre systemer vil der højst sandsynligt dukke bugs op i produktet, og med et Kanban system kan bugs hurtigt blive givet en prioritet og blive fixet.</w:t>
+      </w:r>
+    </w:p>
+    <w:p>
+      <w:r>
+        <w:t xml:space="preserve">Udviklingen af Pristjek220 er foregået med Scrum, fordi det er et nyt system der bliver udviklet. Det var givet fra starten hvornår deadline for projektet faldt, og med en beslutning på at køre sprints af 14 dages længde. Så det var kendt viden, hvor mange sprints der ville forekomme, og derved kunne gruppen danne et overblik over hvor meget tid der ville være til rådighed, hvis et nyt aspekt, fra kravspecifikationen, skulle implementeres. </w:t>
+      </w:r>
+    </w:p>
+    <w:p>
+      <w:r>
+        <w:t>Yderligere har gruppen fra starten hældt mere mod Scrum, både fordi at sådan har arbejdsfaconen været på tidligere semesterprojekter, og alle gruppens medlemmer har gennemført et Scrum kursus på Systematic A/S.</w:t>
+      </w:r>
+    </w:p>
+    <w:p>
       <w:commentRangeStart w:id="30"/>
       <w:r>
-        <w:t xml:space="preserve">Generelt set </w:t>
+        <w:t xml:space="preserve">Gruppen har afveget fra Scrum standarden og ikke tildelt nogen Scrum master rollen, fordi det blev </w:t>
+      </w:r>
+      <w:commentRangeStart w:id="31"/>
+      <w:r>
+        <w:t xml:space="preserve">bestemt, </w:t>
+      </w:r>
+      <w:commentRangeEnd w:id="31"/>
+      <w:r>
+        <w:rPr>
+          <w:rStyle w:val="CommentReference"/>
+        </w:rPr>
+        <w:commentReference w:id="31"/>
+      </w:r>
+      <w:r>
+        <w:t>at det ikke var en rolle, som en person skulle stå med, og derfor blev Scrum masterens opgaver fordelt på tværs af hele teamet. Yderligere er der blevet gjort erfaringer med opsætningen af product backloggen, især med fokus på hvordan taskene skulle opskrives. Fra tidligere semestre var gruppen oplært i at et taskboard skulle bestå af mange små opgaver, hvori man ofte kunne rykke en opgave fra in progress til review / done. Men denne gang var det essentielt at opgaverne skulle give værdi for kunden. Fra starten af var der en del uenighed på den front, med argumenter som: ”Kunden kan da være ligeglad med hvordan vi strukturere vores arbejde, når bare det bliver lavet” Men efter et par sprints begyndte det at give mening, fordi det føltes mere naturligt at arbejde på den metode. Man var færdig når man kunne rykke sin task, og ikke når man havde rykket 5-6 stykker. Idéen med de små opgaver blev dog ikke helt udredet, de blev beskrevet i de individuelle tasks’ beskrivelses felt, og derigennem kunne gruppen arbejde på deres foretrukne metode, imens deres tasks skabte værdi for kunden.</w:t>
       </w:r>
       <w:commentRangeEnd w:id="30"/>
       <w:r>
@@ -5441,67 +5463,27 @@
         </w:rPr>
         <w:commentReference w:id="30"/>
       </w:r>
-      <w:r>
-        <w:t>egner Scrum sig bedre til udvikling af systemer, og Kanban fungere bedst til vedligeholdelse af systemer. Scrum sprintene er designet efter et færdigt produkt ved hvert sprint retrospective, så hvis kunden ikke har flere penge at smide i projektet kan han stadigvæk gå derfra med et produkt, der har nogle funktioner implementeret. Med hensyn til vedligeholdelse af andre systemer vil der højst sandsynligt dukke bugs op i produktet, og med et Kanban system kan bugs hurtigt blive givet en prioritet og blive fixet.</w:t>
-      </w:r>
-    </w:p>
-    <w:p>
-      <w:r>
-        <w:t xml:space="preserve">Udviklingen af Pristjek220 er foregået med Scrum, fordi det er et nyt system der bliver udviklet. Det var givet fra starten hvornår deadline for projektet faldt, og med en beslutning på at køre sprints af 14 dages længde. Så det var kendt viden, hvor mange sprints der ville forekomme, og derved kunne gruppen danne et overblik over hvor meget tid der ville være til rådighed, hvis et nyt aspekt, fra kravspecifikationen, skulle implementeres. </w:t>
-      </w:r>
-    </w:p>
-    <w:p>
-      <w:r>
-        <w:t>Yderligere har gruppen fra starten hældt mere mod Scrum, både fordi at sådan har arbejdsfaconen været på tidligere semesterprojekter, og alle gruppens medlemmer har gennemført et Scrum kursus på Systematic A/S.</w:t>
-      </w:r>
-    </w:p>
-    <w:p>
-      <w:commentRangeStart w:id="31"/>
-      <w:r>
-        <w:t xml:space="preserve">Gruppen har afveget fra Scrum standarden og ikke tildelt nogen Scrum master rollen, fordi det blev </w:t>
-      </w:r>
-      <w:commentRangeStart w:id="32"/>
-      <w:r>
-        <w:t xml:space="preserve">bestemt, </w:t>
-      </w:r>
-      <w:commentRangeEnd w:id="32"/>
-      <w:r>
-        <w:rPr>
-          <w:rStyle w:val="CommentReference"/>
-        </w:rPr>
-        <w:commentReference w:id="32"/>
-      </w:r>
-      <w:r>
-        <w:t>at det ikke var en rolle, som en person skulle stå med, og derfor blev Scrum masterens opgaver fordelt på tværs af hele teamet. Yderligere er der blevet gjort erfaringer med opsætningen af product backloggen, især med fokus på hvordan taskene skulle opskrives. Fra tidligere semestre var gruppen oplært i at et taskboard skulle bestå af mange små opgaver, hvori man ofte kunne rykke en opgave fra in progress til review / done. Men denne gang var det essentielt at opgaverne skulle give værdi for kunden. Fra starten af var der en del uenighed på den front, med argumenter som: ”Kunden kan da være ligeglad med hvordan vi strukturere vores arbejde, når bare det bliver lavet” Men efter et par sprints begyndte det at give mening, fordi det føltes mere naturligt at arbejde på den metode. Man var færdig når man kunne rykke sin task, og ikke når man havde rykket 5-6 stykker. Idéen med de små opgaver blev dog ikke helt udredet, de blev beskrevet i de individuelle tasks’ beskrivelses felt, og derigennem kunne gruppen arbejde på deres foretrukne metode, imens deres tasks skabte værdi for kunden.</w:t>
-      </w:r>
-      <w:commentRangeEnd w:id="31"/>
-      <w:r>
-        <w:rPr>
-          <w:rStyle w:val="CommentReference"/>
-        </w:rPr>
-        <w:commentReference w:id="31"/>
-      </w:r>
     </w:p>
     <w:p/>
     <w:p>
       <w:pPr>
         <w:pStyle w:val="Heading2"/>
       </w:pPr>
-      <w:bookmarkStart w:id="33" w:name="_Toc451330301"/>
-      <w:commentRangeStart w:id="34"/>
+      <w:bookmarkStart w:id="32" w:name="_Toc451330301"/>
+      <w:commentRangeStart w:id="33"/>
       <w:r>
         <w:t>Dokumentation af koden</w:t>
       </w:r>
-      <w:commentRangeEnd w:id="34"/>
+      <w:commentRangeEnd w:id="33"/>
       <w:r>
         <w:rPr>
           <w:rStyle w:val="CommentReference"/>
           <w:smallCaps w:val="0"/>
           <w:spacing w:val="0"/>
         </w:rPr>
-        <w:commentReference w:id="34"/>
-      </w:r>
-      <w:bookmarkEnd w:id="33"/>
+        <w:commentReference w:id="33"/>
+      </w:r>
+      <w:bookmarkEnd w:id="32"/>
     </w:p>
     <w:p>
       <w:r>
@@ -5529,78 +5511,132 @@
       <w:pPr>
         <w:pStyle w:val="Heading2"/>
       </w:pPr>
-      <w:bookmarkStart w:id="35" w:name="_Toc451330302"/>
+      <w:bookmarkStart w:id="34" w:name="_Toc451330302"/>
       <w:r>
         <w:t>Dokumentation af systemarkitektur</w:t>
       </w:r>
+      <w:bookmarkEnd w:id="34"/>
+    </w:p>
+    <w:p>
+      <w:r>
+        <w:t>Til at beskrive systemarkitekturen for projektet er der i de tidligere semesterprojekter anvendt flere forskellige SysML diagrammer. Fælles for disse er, at de egner sig bedst til systemer, hvor der indgår hardware og software. Dette projekt er derimod kun et softwareprojekt, og der var derfor et behov for at finde en anden metode til at beskrive softwarearkitekturen, som fokuserede mere på softwareintense projekter.</w:t>
+      </w:r>
+    </w:p>
+    <w:p>
+      <w:r>
+        <w:t>Af denne grund bliver ”4+1</w:t>
+      </w:r>
+      <w:r>
+        <w:t>”</w:t>
+      </w:r>
+      <w:r>
+        <w:t xml:space="preserve"> </w:t>
+      </w:r>
+      <w:r>
+        <w:t>view modellen</w:t>
+      </w:r>
+      <w:r>
+        <w:t xml:space="preserve"> benyttet til at beskrive systemarkitekturen. Modellen består af fire views, </w:t>
+      </w:r>
+      <w:r>
+        <w:t>der bruges til at beskrive systemet f</w:t>
+      </w:r>
+      <w:r>
+        <w:t xml:space="preserve">ra forskellige synspunkter. </w:t>
+      </w:r>
+      <w:r>
+        <w:rPr>
+          <w:lang w:val="en-US"/>
+        </w:rPr>
+        <w:t xml:space="preserve">De fire views er logical view, development view, process view og deployment view. </w:t>
+      </w:r>
+      <w:r>
+        <w:t xml:space="preserve">Deployment view og </w:t>
+      </w:r>
+      <w:r>
+        <w:t xml:space="preserve">process view er ingeniørens tilgangsvinkel til systemet. Kundens tilgang til systemet er fra logical view. Projektledere bruger development view til at se projektet fra. </w:t>
+      </w:r>
+      <w:r>
+        <w:t>Derudover består modellen også af et sidste view</w:t>
+      </w:r>
+      <w:r>
+        <w:t>,</w:t>
+      </w:r>
+      <w:r>
+        <w:t xml:space="preserve"> som omhandler scenarierne i systemet. </w:t>
+      </w:r>
+      <w:r>
+        <w:t>Disse scenarier beskriver de interaktioner, der finder sted i systemet, og er beskrevet i form af use cases eller user stories. Scenarierne er frigjorte fra de andre views, og bruges til at finde frem til elementerne i arkitekturen, og de fire andre views er derfor illustreret ved hjælp af disse scenarier.</w:t>
+      </w:r>
+    </w:p>
+    <w:p>
+      <w:r>
+        <w:t>Fordelen ved at benytte denne model er, at man får en systemarkitektur, der er godt beskrevet fra flere forskellige relevante synspunkter. En stakeholder i systemet har derved nem adgang til de informationer, der er behov for, for at forstå systemet på hans niveau.</w:t>
+      </w:r>
+      <w:r>
+        <w:t xml:space="preserve"> </w:t>
+      </w:r>
+      <w:r>
+        <w:t>N</w:t>
+      </w:r>
+      <w:r>
+        <w:t>år man har tilføjet en funktion,</w:t>
+      </w:r>
+      <w:r>
+        <w:t xml:space="preserve"> </w:t>
+      </w:r>
+      <w:r>
+        <w:t>er modellen</w:t>
+      </w:r>
+      <w:r>
+        <w:t xml:space="preserve"> samtidig god til at sørge for, at man</w:t>
+      </w:r>
+      <w:r>
+        <w:t xml:space="preserve"> kommer rundt omkring alle views</w:t>
+      </w:r>
+      <w:r>
+        <w:t>,</w:t>
+      </w:r>
+      <w:r>
+        <w:t xml:space="preserve"> og får overvejet</w:t>
+      </w:r>
+      <w:r>
+        <w:t>,</w:t>
+      </w:r>
+      <w:r>
+        <w:t xml:space="preserve"> om man har ændret noget i forhold til de forskellige views. Derved </w:t>
+      </w:r>
+      <w:r>
+        <w:t>er man sikker på</w:t>
+      </w:r>
+      <w:r>
+        <w:t>,</w:t>
+      </w:r>
+      <w:r>
+        <w:t xml:space="preserve"> at man </w:t>
+      </w:r>
+      <w:r>
+        <w:t>får dokumenteret det</w:t>
+      </w:r>
+      <w:r>
+        <w:t>,</w:t>
+      </w:r>
+      <w:r>
+        <w:t xml:space="preserve"> hvis man f.eks. har lavet ændringer</w:t>
+      </w:r>
+      <w:r>
+        <w:t xml:space="preserve"> i</w:t>
+      </w:r>
+      <w:bookmarkStart w:id="35" w:name="_GoBack"/>
       <w:bookmarkEnd w:id="35"/>
-    </w:p>
-    <w:p>
-      <w:r>
-        <w:t>Til at beskrive systemarkitekturen for projektet er der i de tidligere semesterprojekter anvendt flere forskellige SysML diagrammer. Fælles for disse er, at de egner sig bedst til systemer, hvor der indgår hardware og software. Dette projekt er derimod kun et softwareprojekt, og der var derfor et behov for at finde en anden metode til at beskrive softwarearkitekturen, som fokuserede mere på softwareintense projekter.</w:t>
-      </w:r>
-    </w:p>
-    <w:p>
-      <w:r>
-        <w:t>Af denne grund bliver ”4+1</w:t>
-      </w:r>
-      <w:r>
-        <w:t>”</w:t>
-      </w:r>
-      <w:r>
-        <w:t xml:space="preserve"> </w:t>
-      </w:r>
-      <w:r>
-        <w:t>view modellen</w:t>
-      </w:r>
-      <w:r>
-        <w:t xml:space="preserve"> benyttet til at beskrive systemarkitekturen. Modellen består af fire views, </w:t>
-      </w:r>
-      <w:r>
-        <w:t>der bruges til at beskrive systemet f</w:t>
-      </w:r>
-      <w:r>
-        <w:t xml:space="preserve">ra forskellige synspunkter. </w:t>
-      </w:r>
-      <w:r>
-        <w:rPr>
-          <w:lang w:val="en-US"/>
-        </w:rPr>
-        <w:t xml:space="preserve">De fire views er logical view, development view, process view og deployment view. </w:t>
-      </w:r>
-      <w:commentRangeStart w:id="36"/>
-      <w:r>
-        <w:t xml:space="preserve">Deployment view og </w:t>
-      </w:r>
-      <w:r>
-        <w:t xml:space="preserve">process view er ingeniørens tilgangsvinkel til systemet. Kundens tilgang til systemet er fra logical view. Projektledere bruger development view til at se projektet fra. </w:t>
-      </w:r>
-      <w:r>
-        <w:t>Derudover består modellen også af et sidste view</w:t>
-      </w:r>
-      <w:r>
-        <w:t>,</w:t>
-      </w:r>
-      <w:r>
-        <w:t xml:space="preserve"> som omhandler scenarierne i systemet.</w:t>
-      </w:r>
-      <w:commentRangeEnd w:id="36"/>
-      <w:r>
-        <w:rPr>
-          <w:rStyle w:val="CommentReference"/>
-        </w:rPr>
-        <w:commentReference w:id="36"/>
-      </w:r>
-      <w:r>
-        <w:t xml:space="preserve"> </w:t>
-      </w:r>
-      <w:r>
-        <w:t>Disse scenarier beskriver de interaktioner, der finder sted i systemet, og er beskrevet i form af use cases eller user stories. Scenarierne er frigjorte fra de andre views, og bruges til at finde frem til elementerne i arkitekturen, og de fire andre views er derfor illustreret ved hjælp af disse scenarier.</w:t>
-      </w:r>
-    </w:p>
-    <w:p>
-      <w:r>
-        <w:t>Fordelen ved at benytte denne model er, at man får en systemarkitektur, der er godt beskrevet fra flere forskellige relevante synspunkter. En stakeholder i systemet har derved nem adgang til de informationer, der er behov for, for at forstå systemet på hans niveau. Ulempen ved modellen er derimod også, at der nemt kan bruges alt for meget tid i systemets udviklingsproces på at dokumentere igennem en masse forskellige diagrammer i de forskellige views. Det er vigtigere at have et fungerende system frem for en komplet dokumentation, da dette sløver udviklingsprocessen mere, end det gavner. Derfor er der prioriteret efter hvilke views og diagrammer, der giver mest mening at benytte i projektet, og de resterende diagrammer er derfor udeladt. Dette betyder, at der i Pristjek220 ikke er benyttet process view, samtidig med at det kun er nogle bestemte diagrammer, der er benyttet i de andre views, da det var dem, der blev vurderet til at være mest værdifulde. For en gennemgang af hvilke diagrammer der er benyttet, henvises der til dokumentationen for Pristjek220</w:t>
+      <w:r>
+        <w:t xml:space="preserve"> samtidigheden</w:t>
+      </w:r>
+      <w:r>
+        <w:t>.</w:t>
+      </w:r>
+      <w:r>
+        <w:t xml:space="preserve"> Ulempen ved modellen er derimod også, at der nemt kan bruges alt for meget tid i systemets udviklingsproces på at dokumentere igennem en masse forskellige diagrammer i de forskellige views. Det er vigtigere at have et fungerende system frem for en komplet dokumentation, da dette sløver udviklingsprocessen mere, end det gavner. Derfor er der prioriteret efter hvilke views og diagrammer, der giver mest mening at benytte i projektet, og de resterende diagrammer er derfor udeladt. Dette betyder, at der i Pristjek220 ikke er benyttet process view, samtidig med at det kun er nogle bestemte diagrammer, der er benyttet i de andre views, da det var dem, der blev vurderet til at være mest værdifulde. For en gennemgang af hvilke diagrammer der er benyttet, henvises der til dokumentationen for Pristjek220</w:t>
       </w:r>
       <w:r>
         <w:rPr>
@@ -5616,27 +5652,27 @@
       <w:pPr>
         <w:pStyle w:val="Heading1"/>
       </w:pPr>
+      <w:bookmarkStart w:id="36" w:name="_Toc451330303"/>
       <w:bookmarkStart w:id="37" w:name="_Toc437616724"/>
-      <w:bookmarkStart w:id="38" w:name="_Toc451330303"/>
-      <w:bookmarkEnd w:id="28"/>
+      <w:bookmarkEnd w:id="27"/>
       <w:r>
         <w:t>System Design</w:t>
       </w:r>
+      <w:bookmarkEnd w:id="36"/>
+    </w:p>
+    <w:p>
+      <w:pPr>
+        <w:pStyle w:val="Heading2"/>
+      </w:pPr>
+      <w:bookmarkStart w:id="38" w:name="_Toc451330304"/>
+      <w:r>
+        <w:lastRenderedPageBreak/>
+        <w:t>Arkitektur</w:t>
+      </w:r>
       <w:bookmarkEnd w:id="38"/>
     </w:p>
     <w:p>
-      <w:pPr>
-        <w:pStyle w:val="Heading2"/>
-      </w:pPr>
-      <w:bookmarkStart w:id="39" w:name="_Toc451330304"/>
-      <w:r>
-        <w:t>Arkitektur</w:t>
-      </w:r>
-      <w:bookmarkEnd w:id="39"/>
-    </w:p>
-    <w:p>
-      <w:r>
-        <w:lastRenderedPageBreak/>
+      <w:r>
         <w:t>Da arkitekturen af projektet skulle besluttes, blev der valgt at bruge en lagdelt model. Grunden til at valget faldt på den, var at ved den lagdelte model er der en gruppering af klasser og pakker. Herved har de klasser, der befinder sig i ét lag, et sammenhængende ansvar for et vigtigt aspekt i systemet i den logiske separation, der er lavet i projektet. Ved at gruppere systemet på denne måde, kan der hurtigt findes ud af, hvor der skal ændres ting, hvis der er noget, der skal ændres. Med valget af at bruge den lagdelte model skulle der så tages en beslutning om, hvor mange lag der skulle inddeles i. Ud fra størrelsen af systemet gav det mest mening at bruge en 3 lagdelt model</w:t>
       </w:r>
       <w:r>
@@ -5706,7 +5742,7 @@
           <v:shape id="_x0000_i1025" type="#_x0000_t75" style="width:482.25pt;height:202.5pt" o:ole="">
             <v:imagedata r:id="rId11" o:title=""/>
           </v:shape>
-          <o:OLEObject Type="Embed" ProgID="Visio.Drawing.15" ShapeID="_x0000_i1025" DrawAspect="Content" ObjectID="_1525072229" r:id="rId12"/>
+          <o:OLEObject Type="Embed" ProgID="Visio.Drawing.15" ShapeID="_x0000_i1025" DrawAspect="Content" ObjectID="_1525075994" r:id="rId12"/>
         </w:object>
       </w:r>
     </w:p>
@@ -5714,32 +5750,19 @@
       <w:pPr>
         <w:pStyle w:val="Caption"/>
       </w:pPr>
-      <w:bookmarkStart w:id="40" w:name="_Ref449894462"/>
+      <w:bookmarkStart w:id="39" w:name="_Ref449894462"/>
       <w:r>
         <w:t xml:space="preserve">Figur </w:t>
       </w:r>
-      <w:r>
-        <w:fldChar w:fldCharType="begin"/>
-      </w:r>
-      <w:r>
-        <w:instrText xml:space="preserve"> SEQ Figur \* ARABIC </w:instrText>
-      </w:r>
-      <w:r>
-        <w:fldChar w:fldCharType="separate"/>
-      </w:r>
-      <w:r>
-        <w:rPr>
-          <w:noProof/>
-        </w:rPr>
-        <w:t>2</w:t>
-      </w:r>
-      <w:r>
-        <w:rPr>
-          <w:noProof/>
-        </w:rPr>
-        <w:fldChar w:fldCharType="end"/>
-      </w:r>
-      <w:bookmarkEnd w:id="40"/>
+      <w:fldSimple w:instr=" SEQ Figur \* ARABIC ">
+        <w:r>
+          <w:rPr>
+            <w:noProof/>
+          </w:rPr>
+          <w:t>2</w:t>
+        </w:r>
+      </w:fldSimple>
+      <w:bookmarkEnd w:id="39"/>
       <w:r>
         <w:t>: Sekvens diagram for Autofuldførelse, med lag opdeling</w:t>
       </w:r>
@@ -5782,7 +5805,7 @@
           <v:shape id="_x0000_i1026" type="#_x0000_t75" style="width:481.5pt;height:273pt" o:ole="">
             <v:imagedata r:id="rId13" o:title=""/>
           </v:shape>
-          <o:OLEObject Type="Embed" ProgID="Visio.Drawing.15" ShapeID="_x0000_i1026" DrawAspect="Content" ObjectID="_1525072230" r:id="rId14"/>
+          <o:OLEObject Type="Embed" ProgID="Visio.Drawing.15" ShapeID="_x0000_i1026" DrawAspect="Content" ObjectID="_1525075995" r:id="rId14"/>
         </w:object>
       </w:r>
     </w:p>
@@ -5790,32 +5813,19 @@
       <w:pPr>
         <w:pStyle w:val="Caption"/>
       </w:pPr>
-      <w:bookmarkStart w:id="41" w:name="_Ref449945580"/>
+      <w:bookmarkStart w:id="40" w:name="_Ref449945580"/>
       <w:r>
         <w:t xml:space="preserve">Figur </w:t>
       </w:r>
-      <w:r>
-        <w:fldChar w:fldCharType="begin"/>
-      </w:r>
-      <w:r>
-        <w:instrText xml:space="preserve"> SEQ Figur \* ARABIC </w:instrText>
-      </w:r>
-      <w:r>
-        <w:fldChar w:fldCharType="separate"/>
-      </w:r>
-      <w:r>
-        <w:rPr>
-          <w:noProof/>
-        </w:rPr>
-        <w:t>3</w:t>
-      </w:r>
-      <w:r>
-        <w:rPr>
-          <w:noProof/>
-        </w:rPr>
-        <w:fldChar w:fldCharType="end"/>
-      </w:r>
-      <w:bookmarkEnd w:id="41"/>
+      <w:fldSimple w:instr=" SEQ Figur \* ARABIC ">
+        <w:r>
+          <w:rPr>
+            <w:noProof/>
+          </w:rPr>
+          <w:t>3</w:t>
+        </w:r>
+      </w:fldSimple>
+      <w:bookmarkEnd w:id="40"/>
       <w:r>
         <w:t>: Package diagram for Pristjek220</w:t>
       </w:r>
@@ -5854,21 +5864,21 @@
       <w:pPr>
         <w:pStyle w:val="Heading2"/>
       </w:pPr>
-      <w:bookmarkStart w:id="42" w:name="_Toc451330305"/>
-      <w:commentRangeStart w:id="43"/>
+      <w:bookmarkStart w:id="41" w:name="_Toc451330305"/>
+      <w:commentRangeStart w:id="42"/>
       <w:r>
         <w:t>GUI design overvejelser</w:t>
       </w:r>
-      <w:commentRangeEnd w:id="43"/>
+      <w:commentRangeEnd w:id="42"/>
       <w:r>
         <w:rPr>
           <w:rStyle w:val="CommentReference"/>
           <w:smallCaps w:val="0"/>
           <w:spacing w:val="0"/>
         </w:rPr>
-        <w:commentReference w:id="43"/>
-      </w:r>
-      <w:bookmarkEnd w:id="42"/>
+        <w:commentReference w:id="42"/>
+      </w:r>
+      <w:bookmarkEnd w:id="41"/>
     </w:p>
     <w:p>
       <w:r>
@@ -5965,27 +5975,14 @@
       <w:r>
         <w:t xml:space="preserve">Figur </w:t>
       </w:r>
-      <w:r>
-        <w:fldChar w:fldCharType="begin"/>
-      </w:r>
-      <w:r>
-        <w:instrText xml:space="preserve"> SEQ Figur \* ARABIC </w:instrText>
-      </w:r>
-      <w:r>
-        <w:fldChar w:fldCharType="separate"/>
-      </w:r>
-      <w:r>
-        <w:rPr>
-          <w:noProof/>
-        </w:rPr>
-        <w:t>4</w:t>
-      </w:r>
-      <w:r>
-        <w:rPr>
-          <w:noProof/>
-        </w:rPr>
-        <w:fldChar w:fldCharType="end"/>
-      </w:r>
+      <w:fldSimple w:instr=" SEQ Figur \* ARABIC ">
+        <w:r>
+          <w:rPr>
+            <w:noProof/>
+          </w:rPr>
+          <w:t>4</w:t>
+        </w:r>
+      </w:fldSimple>
       <w:r>
         <w:t xml:space="preserve"> - MVVM model</w:t>
       </w:r>
@@ -6002,16 +5999,16 @@
       </w:r>
     </w:p>
     <w:p>
-      <w:commentRangeStart w:id="44"/>
+      <w:commentRangeStart w:id="43"/>
       <w:r>
         <w:t>Fordi buisness logikken helt fjernes fra code-behind, bliver den uafhængig af selve GUI’en og derved bliver det muligt at udføre Unit testing på koden. Det er vigtigt at koden er testbar, fordi ellers kan der ikke garanteres at programmet fungere efter hensigten.</w:t>
       </w:r>
-      <w:commentRangeEnd w:id="44"/>
+      <w:commentRangeEnd w:id="43"/>
       <w:r>
         <w:rPr>
           <w:rStyle w:val="CommentReference"/>
         </w:rPr>
-        <w:commentReference w:id="44"/>
+        <w:commentReference w:id="43"/>
       </w:r>
     </w:p>
     <w:p>
@@ -6024,21 +6021,21 @@
       <w:pPr>
         <w:pStyle w:val="Heading2"/>
       </w:pPr>
-      <w:bookmarkStart w:id="45" w:name="_Toc451330306"/>
+      <w:bookmarkStart w:id="44" w:name="_Toc451330306"/>
       <w:r>
         <w:t>Pristjek220 Database</w:t>
       </w:r>
+      <w:bookmarkEnd w:id="44"/>
+    </w:p>
+    <w:p>
+      <w:pPr>
+        <w:pStyle w:val="Heading3"/>
+      </w:pPr>
+      <w:bookmarkStart w:id="45" w:name="_Toc451330307"/>
+      <w:r>
+        <w:t>Design af databasen</w:t>
+      </w:r>
       <w:bookmarkEnd w:id="45"/>
-    </w:p>
-    <w:p>
-      <w:pPr>
-        <w:pStyle w:val="Heading3"/>
-      </w:pPr>
-      <w:bookmarkStart w:id="46" w:name="_Toc451330307"/>
-      <w:r>
-        <w:t>Design af databasen</w:t>
-      </w:r>
-      <w:bookmarkEnd w:id="46"/>
     </w:p>
     <w:p>
       <w:r>
@@ -6137,32 +6134,19 @@
       <w:pPr>
         <w:pStyle w:val="Caption"/>
       </w:pPr>
-      <w:bookmarkStart w:id="47" w:name="_Ref451169042"/>
+      <w:bookmarkStart w:id="46" w:name="_Ref451169042"/>
       <w:r>
         <w:t xml:space="preserve">Figur </w:t>
       </w:r>
-      <w:r>
-        <w:fldChar w:fldCharType="begin"/>
-      </w:r>
-      <w:r>
-        <w:instrText xml:space="preserve"> SEQ Figur \* ARABIC </w:instrText>
-      </w:r>
-      <w:r>
-        <w:fldChar w:fldCharType="separate"/>
-      </w:r>
-      <w:r>
-        <w:rPr>
-          <w:noProof/>
-        </w:rPr>
-        <w:t>5</w:t>
-      </w:r>
-      <w:r>
-        <w:rPr>
-          <w:noProof/>
-        </w:rPr>
-        <w:fldChar w:fldCharType="end"/>
-      </w:r>
-      <w:bookmarkEnd w:id="47"/>
+      <w:fldSimple w:instr=" SEQ Figur \* ARABIC ">
+        <w:r>
+          <w:rPr>
+            <w:noProof/>
+          </w:rPr>
+          <w:t>5</w:t>
+        </w:r>
+      </w:fldSimple>
+      <w:bookmarkEnd w:id="46"/>
       <w:r>
         <w:t xml:space="preserve"> UML diagram for databasen.</w:t>
       </w:r>
@@ -6173,35 +6157,19 @@
         <w:pStyle w:val="Caption"/>
         <w:keepNext/>
       </w:pPr>
-      <w:bookmarkStart w:id="48" w:name="_Ref451168793"/>
+      <w:bookmarkStart w:id="47" w:name="_Ref451168793"/>
       <w:r>
         <w:t xml:space="preserve">Tabel </w:t>
       </w:r>
-      <w:r>
-        <w:fldChar w:fldCharType="begin"/>
-      </w:r>
-      <w:r>
-        <w:instrText xml:space="preserve"> SEQ T</w:instrText>
-      </w:r>
-      <w:r>
-        <w:instrText xml:space="preserve">abel \* ARABIC </w:instrText>
-      </w:r>
-      <w:r>
-        <w:fldChar w:fldCharType="separate"/>
-      </w:r>
-      <w:r>
-        <w:rPr>
-          <w:noProof/>
-        </w:rPr>
-        <w:t>1</w:t>
-      </w:r>
-      <w:r>
-        <w:rPr>
-          <w:noProof/>
-        </w:rPr>
-        <w:fldChar w:fldCharType="end"/>
-      </w:r>
-      <w:bookmarkEnd w:id="48"/>
+      <w:fldSimple w:instr=" SEQ Tabel \* ARABIC ">
+        <w:r>
+          <w:rPr>
+            <w:noProof/>
+          </w:rPr>
+          <w:t>1</w:t>
+        </w:r>
+      </w:fldSimple>
+      <w:bookmarkEnd w:id="47"/>
       <w:r>
         <w:t>: Første udkast af opsætningen af databasen</w:t>
       </w:r>
@@ -6452,11 +6420,11 @@
       <w:pPr>
         <w:pStyle w:val="Heading3"/>
       </w:pPr>
-      <w:bookmarkStart w:id="49" w:name="_Toc451330308"/>
+      <w:bookmarkStart w:id="48" w:name="_Toc451330308"/>
       <w:r>
         <w:t>Databaseadgang</w:t>
       </w:r>
-      <w:bookmarkEnd w:id="49"/>
+      <w:bookmarkEnd w:id="48"/>
       <w:r>
         <w:t xml:space="preserve"> </w:t>
       </w:r>
@@ -6481,7 +6449,7 @@
           <v:shape id="_x0000_i1027" type="#_x0000_t75" style="width:402pt;height:264.75pt" o:ole="">
             <v:imagedata r:id="rId17" o:title="" cropbottom="17895f" cropleft="38397f"/>
           </v:shape>
-          <o:OLEObject Type="Embed" ProgID="Visio.Drawing.15" ShapeID="_x0000_i1027" DrawAspect="Content" ObjectID="_1525072231" r:id="rId18"/>
+          <o:OLEObject Type="Embed" ProgID="Visio.Drawing.15" ShapeID="_x0000_i1027" DrawAspect="Content" ObjectID="_1525075996" r:id="rId18"/>
         </w:object>
       </w:r>
     </w:p>
@@ -6489,124 +6457,111 @@
       <w:pPr>
         <w:pStyle w:val="Caption"/>
       </w:pPr>
-      <w:bookmarkStart w:id="50" w:name="_Ref449952644"/>
+      <w:bookmarkStart w:id="49" w:name="_Ref449952644"/>
       <w:r>
         <w:t xml:space="preserve">Figur </w:t>
       </w:r>
+      <w:fldSimple w:instr=" SEQ Figur \* ARABIC ">
+        <w:r>
+          <w:rPr>
+            <w:noProof/>
+          </w:rPr>
+          <w:t>6</w:t>
+        </w:r>
+      </w:fldSimple>
+      <w:bookmarkEnd w:id="49"/>
+      <w:r>
+        <w:t>: Implementering af Repository pattern i Pristjek220.</w:t>
+      </w:r>
+    </w:p>
+    <w:p>
+      <w:r>
+        <w:t xml:space="preserve">På </w:t>
+      </w:r>
       <w:r>
         <w:fldChar w:fldCharType="begin"/>
       </w:r>
       <w:r>
-        <w:instrText xml:space="preserve"> SEQ Figur \* ARABIC </w:instrText>
+        <w:instrText xml:space="preserve"> REF _Ref449952644 \h </w:instrText>
       </w:r>
       <w:r>
         <w:fldChar w:fldCharType="separate"/>
       </w:r>
       <w:r>
+        <w:t xml:space="preserve">Figur </w:t>
+      </w:r>
+      <w:r>
         <w:rPr>
           <w:noProof/>
         </w:rPr>
         <w:t>6</w:t>
       </w:r>
       <w:r>
-        <w:rPr>
-          <w:noProof/>
-        </w:rPr>
         <w:fldChar w:fldCharType="end"/>
       </w:r>
+      <w:r>
+        <w:t xml:space="preserve"> kan der ses, hvordan Repository pattern’et er blevet implementeret i Pristjek220. De forskellige repositories indeholder CRUD</w:t>
+      </w:r>
+      <w:r>
+        <w:rPr>
+          <w:rStyle w:val="FootnoteReference"/>
+        </w:rPr>
+        <w:footnoteReference w:id="12"/>
+      </w:r>
+      <w:r>
+        <w:t xml:space="preserve"> funktionerne, for den tabel de hører til. ProductRepository indeholder derved funktionerne til Product tabellen i databasen. I Repository klassen, som de specifikke repositories nedarver fra, ligger de generelle funktioner som Add og Remove for at undgå duplikeret kode. Unit of Work er lavet som et access point til repositoriesne fra BLL. Det samler alle repositoriesene i en klasse så administrationen og forbruger ikke skal have alle repositoriesene med når de oprettes. Derudover giver Unit Of Work også den fremtidsmulighed, at der kan implementeres funktioner hvor der kan tilføjes eller fjernes mange ting på én gang, uden at gemme efter hver tilføjelse.</w:t>
+      </w:r>
+    </w:p>
+    <w:p/>
+    <w:p>
+      <w:pPr>
+        <w:pStyle w:val="Heading1"/>
+      </w:pPr>
+      <w:bookmarkStart w:id="50" w:name="_Toc451330309"/>
+      <w:bookmarkStart w:id="51" w:name="_Toc437616735"/>
+      <w:bookmarkEnd w:id="37"/>
+      <w:r>
+        <w:t>P</w:t>
+      </w:r>
+      <w:r>
+        <w:t>rodukt beskrivelse</w:t>
+      </w:r>
       <w:bookmarkEnd w:id="50"/>
-      <w:r>
-        <w:t>: Implementering af Repository pattern i Pristjek220.</w:t>
-      </w:r>
-    </w:p>
-    <w:p>
-      <w:r>
-        <w:t xml:space="preserve">På </w:t>
-      </w:r>
-      <w:r>
-        <w:fldChar w:fldCharType="begin"/>
-      </w:r>
-      <w:r>
-        <w:instrText xml:space="preserve"> REF _Ref449952644 \h </w:instrText>
-      </w:r>
-      <w:r>
-        <w:fldChar w:fldCharType="separate"/>
-      </w:r>
-      <w:r>
-        <w:t xml:space="preserve">Figur </w:t>
-      </w:r>
-      <w:r>
-        <w:rPr>
-          <w:noProof/>
-        </w:rPr>
-        <w:t>6</w:t>
-      </w:r>
-      <w:r>
-        <w:fldChar w:fldCharType="end"/>
-      </w:r>
-      <w:r>
-        <w:t xml:space="preserve"> kan der ses, hvordan Repository pattern’et er blevet implementeret i Pristjek220. De forskellige repositories indeholder CRUD</w:t>
-      </w:r>
-      <w:r>
-        <w:rPr>
-          <w:rStyle w:val="FootnoteReference"/>
-        </w:rPr>
-        <w:footnoteReference w:id="12"/>
-      </w:r>
-      <w:r>
-        <w:t xml:space="preserve"> funktionerne, for den tabel de hører til. ProductRepository indeholder derved funktionerne til Product tabellen i databasen. I Repository klassen, som de specifikke repositories nedarver fra, ligger de generelle funktioner som Add og Remove for at undgå duplikeret kode. Unit of Work er lavet som et access point til repositoriesne fra BLL. Det samler alle repositoriesene i en klasse så administrationen og forbruger ikke skal have alle repositoriesene med når de oprettes. Derudover giver Unit Of Work også den fremtidsmulighed, at der kan implementeres funktioner hvor der kan tilføjes eller fjernes mange ting på én gang, uden at gemme efter hver tilføjelse.</w:t>
-      </w:r>
-    </w:p>
-    <w:p/>
-    <w:p>
-      <w:pPr>
-        <w:pStyle w:val="Heading1"/>
-      </w:pPr>
-      <w:bookmarkStart w:id="51" w:name="_Toc437616735"/>
-      <w:bookmarkStart w:id="52" w:name="_Toc451330309"/>
-      <w:bookmarkEnd w:id="37"/>
-      <w:r>
-        <w:t>P</w:t>
-      </w:r>
-      <w:r>
-        <w:t>rodukt beskrivelse</w:t>
-      </w:r>
+    </w:p>
+    <w:p>
+      <w:r>
+        <w:t>I dette afsnit vil der blive gennemgået funktionaliterne i produktet,</w:t>
+      </w:r>
+      <w:r>
+        <w:t xml:space="preserve"> hvor først der vil blive det funktionaliteter de deler. Derefter</w:t>
+      </w:r>
+      <w:r>
+        <w:t xml:space="preserve"> v</w:t>
+      </w:r>
+      <w:r>
+        <w:t xml:space="preserve">il blive fortalt om forbrugeren og så </w:t>
+      </w:r>
+      <w:r>
+        <w:t>bliver der blive fortalt om administrationsdelen, hvor først der vil blive kigget på administratoren og derefter forretningen.</w:t>
+      </w:r>
+    </w:p>
+    <w:p>
+      <w:pPr>
+        <w:pStyle w:val="Heading2"/>
+      </w:pPr>
+      <w:bookmarkStart w:id="52" w:name="_Toc451330310"/>
       <w:bookmarkEnd w:id="52"/>
     </w:p>
     <w:p>
-      <w:r>
-        <w:t>I dette afsnit vil der blive gennemgået funktionaliterne i produktet,</w:t>
-      </w:r>
-      <w:r>
-        <w:t xml:space="preserve"> hvor først der vil blive det funktionaliteter de deler. Derefter</w:t>
-      </w:r>
-      <w:r>
-        <w:t xml:space="preserve"> v</w:t>
-      </w:r>
-      <w:r>
-        <w:t xml:space="preserve">il blive fortalt om forbrugeren og så </w:t>
-      </w:r>
-      <w:r>
-        <w:t>bliver der blive fortalt om administrationsdelen, hvor først der vil blive kigget på administratoren og derefter forretningen.</w:t>
-      </w:r>
-    </w:p>
-    <w:p>
       <w:pPr>
         <w:pStyle w:val="Heading2"/>
       </w:pPr>
-      <w:bookmarkStart w:id="53" w:name="_Toc451330310"/>
-      <w:bookmarkEnd w:id="53"/>
-    </w:p>
-    <w:p>
-      <w:pPr>
-        <w:pStyle w:val="Heading2"/>
-      </w:pPr>
-      <w:bookmarkStart w:id="54" w:name="_Toc451330311"/>
+      <w:bookmarkStart w:id="53" w:name="_Toc451330311"/>
       <w:r>
         <w:lastRenderedPageBreak/>
         <w:t>Delte funktionaliteter</w:t>
       </w:r>
-      <w:bookmarkEnd w:id="54"/>
+      <w:bookmarkEnd w:id="53"/>
     </w:p>
     <w:p>
       <w:r>
@@ -6697,32 +6652,19 @@
                                 <w:pStyle w:val="Caption"/>
                                 <w:jc w:val="left"/>
                               </w:pPr>
-                              <w:bookmarkStart w:id="55" w:name="_Ref451180671"/>
+                              <w:bookmarkStart w:id="54" w:name="_Ref451180671"/>
                               <w:r>
                                 <w:t xml:space="preserve">Figur </w:t>
                               </w:r>
-                              <w:r>
-                                <w:fldChar w:fldCharType="begin"/>
-                              </w:r>
-                              <w:r>
-                                <w:instrText xml:space="preserve"> SEQ Figur \* ARABIC </w:instrText>
-                              </w:r>
-                              <w:r>
-                                <w:fldChar w:fldCharType="separate"/>
-                              </w:r>
-                              <w:r>
-                                <w:rPr>
-                                  <w:noProof/>
-                                </w:rPr>
-                                <w:t>7</w:t>
-                              </w:r>
-                              <w:r>
-                                <w:rPr>
-                                  <w:noProof/>
-                                </w:rPr>
-                                <w:fldChar w:fldCharType="end"/>
-                              </w:r>
-                              <w:bookmarkEnd w:id="55"/>
+                              <w:fldSimple w:instr=" SEQ Figur \* ARABIC ">
+                                <w:r>
+                                  <w:rPr>
+                                    <w:noProof/>
+                                  </w:rPr>
+                                  <w:t>7</w:t>
+                                </w:r>
+                              </w:fldSimple>
+                              <w:bookmarkEnd w:id="54"/>
                               <w:r>
                                 <w:t>: Autofuldførelse</w:t>
                               </w:r>
@@ -6761,32 +6703,19 @@
                           <w:pStyle w:val="Caption"/>
                           <w:jc w:val="left"/>
                         </w:pPr>
-                        <w:bookmarkStart w:id="56" w:name="_Ref451180671"/>
+                        <w:bookmarkStart w:id="55" w:name="_Ref451180671"/>
                         <w:r>
                           <w:t xml:space="preserve">Figur </w:t>
                         </w:r>
-                        <w:r>
-                          <w:fldChar w:fldCharType="begin"/>
-                        </w:r>
-                        <w:r>
-                          <w:instrText xml:space="preserve"> SEQ Figur \* ARABIC </w:instrText>
-                        </w:r>
-                        <w:r>
-                          <w:fldChar w:fldCharType="separate"/>
-                        </w:r>
-                        <w:r>
-                          <w:rPr>
-                            <w:noProof/>
-                          </w:rPr>
-                          <w:t>7</w:t>
-                        </w:r>
-                        <w:r>
-                          <w:rPr>
-                            <w:noProof/>
-                          </w:rPr>
-                          <w:fldChar w:fldCharType="end"/>
-                        </w:r>
-                        <w:bookmarkEnd w:id="56"/>
+                        <w:fldSimple w:instr=" SEQ Figur \* ARABIC ">
+                          <w:r>
+                            <w:rPr>
+                              <w:noProof/>
+                            </w:rPr>
+                            <w:t>7</w:t>
+                          </w:r>
+                        </w:fldSimple>
+                        <w:bookmarkEnd w:id="55"/>
                         <w:r>
                           <w:t>: Autofuldførelse</w:t>
                         </w:r>
@@ -6832,18 +6761,18 @@
       <w:pPr>
         <w:pStyle w:val="Heading2"/>
       </w:pPr>
-      <w:bookmarkStart w:id="57" w:name="_Toc451330312"/>
+      <w:bookmarkStart w:id="56" w:name="_Toc451330312"/>
+      <w:bookmarkEnd w:id="56"/>
+    </w:p>
+    <w:p>
+      <w:pPr>
+        <w:pStyle w:val="Heading2"/>
+      </w:pPr>
+      <w:bookmarkStart w:id="57" w:name="_Toc451330313"/>
+      <w:r>
+        <w:t>Forbruger</w:t>
+      </w:r>
       <w:bookmarkEnd w:id="57"/>
-    </w:p>
-    <w:p>
-      <w:pPr>
-        <w:pStyle w:val="Heading2"/>
-      </w:pPr>
-      <w:bookmarkStart w:id="58" w:name="_Toc451330313"/>
-      <w:r>
-        <w:t>Forbruger</w:t>
-      </w:r>
-      <w:bookmarkEnd w:id="58"/>
     </w:p>
     <w:p>
       <w:r>
@@ -6905,7 +6834,7 @@
                                 <w:pStyle w:val="Caption"/>
                                 <w:jc w:val="left"/>
                               </w:pPr>
-                              <w:bookmarkStart w:id="59" w:name="_Ref451179586"/>
+                              <w:bookmarkStart w:id="58" w:name="_Ref451179586"/>
                               <w:r>
                                 <w:t xml:space="preserve">Figur </w:t>
                               </w:r>
@@ -6927,7 +6856,7 @@
                               <w:r>
                                 <w:fldChar w:fldCharType="end"/>
                               </w:r>
-                              <w:bookmarkEnd w:id="59"/>
+                              <w:bookmarkEnd w:id="58"/>
                               <w:r>
                                 <w:t>: Pristjek220 indkøbsliste</w:t>
                               </w:r>
@@ -6993,7 +6922,7 @@
                           <w:pStyle w:val="Caption"/>
                           <w:jc w:val="left"/>
                         </w:pPr>
-                        <w:bookmarkStart w:id="60" w:name="_Ref451179586"/>
+                        <w:bookmarkStart w:id="59" w:name="_Ref451179586"/>
                         <w:r>
                           <w:t xml:space="preserve">Figur </w:t>
                         </w:r>
@@ -7015,7 +6944,7 @@
                         <w:r>
                           <w:fldChar w:fldCharType="end"/>
                         </w:r>
-                        <w:bookmarkEnd w:id="60"/>
+                        <w:bookmarkEnd w:id="59"/>
                         <w:r>
                           <w:t>: Pristjek220 indkøbsliste</w:t>
                         </w:r>
@@ -7183,32 +7112,19 @@
                                 <w:pStyle w:val="Caption"/>
                                 <w:jc w:val="left"/>
                               </w:pPr>
-                              <w:bookmarkStart w:id="61" w:name="_Ref451179560"/>
+                              <w:bookmarkStart w:id="60" w:name="_Ref451179560"/>
                               <w:r>
                                 <w:t xml:space="preserve">Figur </w:t>
                               </w:r>
-                              <w:r>
-                                <w:fldChar w:fldCharType="begin"/>
-                              </w:r>
-                              <w:r>
-                                <w:instrText xml:space="preserve"> SEQ Figur \* ARABIC </w:instrText>
-                              </w:r>
-                              <w:r>
-                                <w:fldChar w:fldCharType="separate"/>
-                              </w:r>
-                              <w:r>
-                                <w:rPr>
-                                  <w:noProof/>
-                                </w:rPr>
-                                <w:t>9</w:t>
-                              </w:r>
-                              <w:r>
-                                <w:rPr>
-                                  <w:noProof/>
-                                </w:rPr>
-                                <w:fldChar w:fldCharType="end"/>
-                              </w:r>
-                              <w:bookmarkEnd w:id="61"/>
+                              <w:fldSimple w:instr=" SEQ Figur \* ARABIC ">
+                                <w:r>
+                                  <w:rPr>
+                                    <w:noProof/>
+                                  </w:rPr>
+                                  <w:t>9</w:t>
+                                </w:r>
+                              </w:fldSimple>
+                              <w:bookmarkEnd w:id="60"/>
                               <w:r>
                                 <w:t>: Pristjek220 indkøbsliste indstilling</w:t>
                               </w:r>
@@ -7249,32 +7165,19 @@
                           <w:pStyle w:val="Caption"/>
                           <w:jc w:val="left"/>
                         </w:pPr>
-                        <w:bookmarkStart w:id="62" w:name="_Ref451179560"/>
+                        <w:bookmarkStart w:id="61" w:name="_Ref451179560"/>
                         <w:r>
                           <w:t xml:space="preserve">Figur </w:t>
                         </w:r>
-                        <w:r>
-                          <w:fldChar w:fldCharType="begin"/>
-                        </w:r>
-                        <w:r>
-                          <w:instrText xml:space="preserve"> SEQ Figur \* ARABIC </w:instrText>
-                        </w:r>
-                        <w:r>
-                          <w:fldChar w:fldCharType="separate"/>
-                        </w:r>
-                        <w:r>
-                          <w:rPr>
-                            <w:noProof/>
-                          </w:rPr>
-                          <w:t>9</w:t>
-                        </w:r>
-                        <w:r>
-                          <w:rPr>
-                            <w:noProof/>
-                          </w:rPr>
-                          <w:fldChar w:fldCharType="end"/>
-                        </w:r>
-                        <w:bookmarkEnd w:id="62"/>
+                        <w:fldSimple w:instr=" SEQ Figur \* ARABIC ">
+                          <w:r>
+                            <w:rPr>
+                              <w:noProof/>
+                            </w:rPr>
+                            <w:t>9</w:t>
+                          </w:r>
+                        </w:fldSimple>
+                        <w:bookmarkEnd w:id="61"/>
                         <w:r>
                           <w:t>: Pristjek220 indkøbsliste indstilling</w:t>
                         </w:r>
@@ -7339,11 +7242,11 @@
       <w:r>
         <w:t xml:space="preserve"> ligger indstillingsmuligheder, hvor brugeren så selv vælge hvilke butikker, der skal handles i. Alle forretningerne der lig</w:t>
       </w:r>
-      <w:bookmarkStart w:id="63" w:name="_Ref451174640"/>
+      <w:bookmarkStart w:id="62" w:name="_Ref451174640"/>
       <w:r>
         <w:t>ger i Pristjek220 vises. Den sidste funktionalitet er generer indkøbsliste, hvor pristjek udregner hvor det er billigst at handle, med den valgte indkøbsliste og indstillinger</w:t>
       </w:r>
-      <w:bookmarkEnd w:id="63"/>
+      <w:bookmarkEnd w:id="62"/>
       <w:r>
         <w:t>.</w:t>
       </w:r>
@@ -7569,7 +7472,7 @@
                               <w:pPr>
                                 <w:pStyle w:val="Caption"/>
                               </w:pPr>
-                              <w:bookmarkStart w:id="64" w:name="_Ref451179300"/>
+                              <w:bookmarkStart w:id="63" w:name="_Ref451179300"/>
                               <w:r>
                                 <w:t xml:space="preserve">Figur </w:t>
                               </w:r>
@@ -7591,7 +7494,7 @@
                               <w:r>
                                 <w:fldChar w:fldCharType="end"/>
                               </w:r>
-                              <w:bookmarkEnd w:id="64"/>
+                              <w:bookmarkEnd w:id="63"/>
                               <w:r>
                                 <w:t>: Pristjek220 genereret i</w:t>
                               </w:r>
@@ -7637,7 +7540,7 @@
                         <w:pPr>
                           <w:pStyle w:val="Caption"/>
                         </w:pPr>
-                        <w:bookmarkStart w:id="65" w:name="_Ref451179300"/>
+                        <w:bookmarkStart w:id="64" w:name="_Ref451179300"/>
                         <w:r>
                           <w:t xml:space="preserve">Figur </w:t>
                         </w:r>
@@ -7659,7 +7562,7 @@
                         <w:r>
                           <w:fldChar w:fldCharType="end"/>
                         </w:r>
-                        <w:bookmarkEnd w:id="65"/>
+                        <w:bookmarkEnd w:id="64"/>
                         <w:r>
                           <w:t>: Pristjek220 genereret i</w:t>
                         </w:r>
@@ -7780,32 +7683,19 @@
                               <w:pPr>
                                 <w:pStyle w:val="Caption"/>
                               </w:pPr>
-                              <w:bookmarkStart w:id="66" w:name="_Ref451178985"/>
+                              <w:bookmarkStart w:id="65" w:name="_Ref451178985"/>
                               <w:r>
                                 <w:t xml:space="preserve">Figur </w:t>
                               </w:r>
-                              <w:r>
-                                <w:fldChar w:fldCharType="begin"/>
-                              </w:r>
-                              <w:r>
-                                <w:instrText xml:space="preserve"> SEQ Figur \* ARABIC </w:instrText>
-                              </w:r>
-                              <w:r>
-                                <w:fldChar w:fldCharType="separate"/>
-                              </w:r>
-                              <w:r>
-                                <w:rPr>
-                                  <w:noProof/>
-                                </w:rPr>
-                                <w:t>11</w:t>
-                              </w:r>
-                              <w:r>
-                                <w:rPr>
-                                  <w:noProof/>
-                                </w:rPr>
-                                <w:fldChar w:fldCharType="end"/>
-                              </w:r>
-                              <w:bookmarkEnd w:id="66"/>
+                              <w:fldSimple w:instr=" SEQ Figur \* ARABIC ">
+                                <w:r>
+                                  <w:rPr>
+                                    <w:noProof/>
+                                  </w:rPr>
+                                  <w:t>11</w:t>
+                                </w:r>
+                              </w:fldSimple>
+                              <w:bookmarkEnd w:id="65"/>
                               <w:r>
                                 <w:t>: Pristjek220 Genereret indkøbsliste</w:t>
                               </w:r>
@@ -7839,32 +7729,19 @@
                         <w:pPr>
                           <w:pStyle w:val="Caption"/>
                         </w:pPr>
-                        <w:bookmarkStart w:id="67" w:name="_Ref451178985"/>
+                        <w:bookmarkStart w:id="66" w:name="_Ref451178985"/>
                         <w:r>
                           <w:t xml:space="preserve">Figur </w:t>
                         </w:r>
-                        <w:r>
-                          <w:fldChar w:fldCharType="begin"/>
-                        </w:r>
-                        <w:r>
-                          <w:instrText xml:space="preserve"> SEQ Figur \* ARABIC </w:instrText>
-                        </w:r>
-                        <w:r>
-                          <w:fldChar w:fldCharType="separate"/>
-                        </w:r>
-                        <w:r>
-                          <w:rPr>
-                            <w:noProof/>
-                          </w:rPr>
-                          <w:t>11</w:t>
-                        </w:r>
-                        <w:r>
-                          <w:rPr>
-                            <w:noProof/>
-                          </w:rPr>
-                          <w:fldChar w:fldCharType="end"/>
-                        </w:r>
-                        <w:bookmarkEnd w:id="67"/>
+                        <w:fldSimple w:instr=" SEQ Figur \* ARABIC ">
+                          <w:r>
+                            <w:rPr>
+                              <w:noProof/>
+                            </w:rPr>
+                            <w:t>11</w:t>
+                          </w:r>
+                        </w:fldSimple>
+                        <w:bookmarkEnd w:id="66"/>
                         <w:r>
                           <w:t>: Pristjek220 Genereret indkøbsliste</w:t>
                         </w:r>
@@ -7975,32 +7852,19 @@
                               <w:pPr>
                                 <w:pStyle w:val="Caption"/>
                               </w:pPr>
-                              <w:bookmarkStart w:id="68" w:name="_Ref451181933"/>
+                              <w:bookmarkStart w:id="67" w:name="_Ref451181933"/>
                               <w:r>
                                 <w:t xml:space="preserve">Figur </w:t>
                               </w:r>
-                              <w:r>
-                                <w:fldChar w:fldCharType="begin"/>
-                              </w:r>
-                              <w:r>
-                                <w:instrText xml:space="preserve"> SEQ Figur \* ARABIC </w:instrText>
-                              </w:r>
-                              <w:r>
-                                <w:fldChar w:fldCharType="separate"/>
-                              </w:r>
-                              <w:r>
-                                <w:rPr>
-                                  <w:noProof/>
-                                </w:rPr>
-                                <w:t>12</w:t>
-                              </w:r>
-                              <w:r>
-                                <w:rPr>
-                                  <w:noProof/>
-                                </w:rPr>
-                                <w:fldChar w:fldCharType="end"/>
-                              </w:r>
-                              <w:bookmarkEnd w:id="68"/>
+                              <w:fldSimple w:instr=" SEQ Figur \* ARABIC ">
+                                <w:r>
+                                  <w:rPr>
+                                    <w:noProof/>
+                                  </w:rPr>
+                                  <w:t>12</w:t>
+                                </w:r>
+                              </w:fldSimple>
+                              <w:bookmarkEnd w:id="67"/>
                               <w:r>
                                 <w:t>: Pristje220 søg efter produkt</w:t>
                               </w:r>
@@ -8034,32 +7898,19 @@
                         <w:pPr>
                           <w:pStyle w:val="Caption"/>
                         </w:pPr>
-                        <w:bookmarkStart w:id="69" w:name="_Ref451181933"/>
+                        <w:bookmarkStart w:id="68" w:name="_Ref451181933"/>
                         <w:r>
                           <w:t xml:space="preserve">Figur </w:t>
                         </w:r>
-                        <w:r>
-                          <w:fldChar w:fldCharType="begin"/>
-                        </w:r>
-                        <w:r>
-                          <w:instrText xml:space="preserve"> SEQ Figur \* ARABIC </w:instrText>
-                        </w:r>
-                        <w:r>
-                          <w:fldChar w:fldCharType="separate"/>
-                        </w:r>
-                        <w:r>
-                          <w:rPr>
-                            <w:noProof/>
-                          </w:rPr>
-                          <w:t>12</w:t>
-                        </w:r>
-                        <w:r>
-                          <w:rPr>
-                            <w:noProof/>
-                          </w:rPr>
-                          <w:fldChar w:fldCharType="end"/>
-                        </w:r>
-                        <w:bookmarkEnd w:id="69"/>
+                        <w:fldSimple w:instr=" SEQ Figur \* ARABIC ">
+                          <w:r>
+                            <w:rPr>
+                              <w:noProof/>
+                            </w:rPr>
+                            <w:t>12</w:t>
+                          </w:r>
+                        </w:fldSimple>
+                        <w:bookmarkEnd w:id="68"/>
                         <w:r>
                           <w:t>: Pristje220 søg efter produkt</w:t>
                         </w:r>
@@ -8117,28 +7968,28 @@
       <w:pPr>
         <w:pStyle w:val="Heading2"/>
       </w:pPr>
-      <w:bookmarkStart w:id="70" w:name="_Toc451330314"/>
+      <w:bookmarkStart w:id="69" w:name="_Toc451330314"/>
+      <w:bookmarkEnd w:id="69"/>
+    </w:p>
+    <w:p>
+      <w:pPr>
+        <w:pStyle w:val="Heading2"/>
+      </w:pPr>
+      <w:bookmarkStart w:id="70" w:name="_Toc451330315"/>
       <w:bookmarkEnd w:id="70"/>
     </w:p>
     <w:p>
       <w:pPr>
         <w:pStyle w:val="Heading2"/>
       </w:pPr>
-      <w:bookmarkStart w:id="71" w:name="_Toc451330315"/>
+      <w:bookmarkStart w:id="71" w:name="_Toc451330316"/>
       <w:bookmarkEnd w:id="71"/>
     </w:p>
     <w:p>
       <w:pPr>
         <w:pStyle w:val="Heading2"/>
       </w:pPr>
-      <w:bookmarkStart w:id="72" w:name="_Toc451330316"/>
-      <w:bookmarkEnd w:id="72"/>
-    </w:p>
-    <w:p>
-      <w:pPr>
-        <w:pStyle w:val="Heading2"/>
-      </w:pPr>
-      <w:bookmarkStart w:id="73" w:name="_Toc451330317"/>
+      <w:bookmarkStart w:id="72" w:name="_Toc451330317"/>
       <w:r>
         <w:rPr>
           <w:noProof/>
@@ -8229,32 +8080,19 @@
                                   <w:rFonts w:eastAsiaTheme="minorHAnsi"/>
                                 </w:rPr>
                               </w:pPr>
-                              <w:bookmarkStart w:id="74" w:name="_Ref451184104"/>
+                              <w:bookmarkStart w:id="73" w:name="_Ref451184104"/>
                               <w:r>
                                 <w:t xml:space="preserve">Figur </w:t>
                               </w:r>
-                              <w:r>
-                                <w:fldChar w:fldCharType="begin"/>
-                              </w:r>
-                              <w:r>
-                                <w:instrText xml:space="preserve"> SEQ Figur \* ARABIC </w:instrText>
-                              </w:r>
-                              <w:r>
-                                <w:fldChar w:fldCharType="separate"/>
-                              </w:r>
-                              <w:r>
-                                <w:rPr>
-                                  <w:noProof/>
-                                </w:rPr>
-                                <w:t>13</w:t>
-                              </w:r>
-                              <w:r>
-                                <w:rPr>
-                                  <w:noProof/>
-                                </w:rPr>
-                                <w:fldChar w:fldCharType="end"/>
-                              </w:r>
-                              <w:bookmarkEnd w:id="74"/>
+                              <w:fldSimple w:instr=" SEQ Figur \* ARABIC ">
+                                <w:r>
+                                  <w:rPr>
+                                    <w:noProof/>
+                                  </w:rPr>
+                                  <w:t>13</w:t>
+                                </w:r>
+                              </w:fldSimple>
+                              <w:bookmarkEnd w:id="73"/>
                               <w:r>
                                 <w:t>: Pristjek220 Login</w:t>
                               </w:r>
@@ -8291,32 +8129,19 @@
                             <w:rFonts w:eastAsiaTheme="minorHAnsi"/>
                           </w:rPr>
                         </w:pPr>
-                        <w:bookmarkStart w:id="75" w:name="_Ref451184104"/>
+                        <w:bookmarkStart w:id="74" w:name="_Ref451184104"/>
                         <w:r>
                           <w:t xml:space="preserve">Figur </w:t>
                         </w:r>
-                        <w:r>
-                          <w:fldChar w:fldCharType="begin"/>
-                        </w:r>
-                        <w:r>
-                          <w:instrText xml:space="preserve"> SEQ Figur \* ARABIC </w:instrText>
-                        </w:r>
-                        <w:r>
-                          <w:fldChar w:fldCharType="separate"/>
-                        </w:r>
-                        <w:r>
-                          <w:rPr>
-                            <w:noProof/>
-                          </w:rPr>
-                          <w:t>13</w:t>
-                        </w:r>
-                        <w:r>
-                          <w:rPr>
-                            <w:noProof/>
-                          </w:rPr>
-                          <w:fldChar w:fldCharType="end"/>
-                        </w:r>
-                        <w:bookmarkEnd w:id="75"/>
+                        <w:fldSimple w:instr=" SEQ Figur \* ARABIC ">
+                          <w:r>
+                            <w:rPr>
+                              <w:noProof/>
+                            </w:rPr>
+                            <w:t>13</w:t>
+                          </w:r>
+                        </w:fldSimple>
+                        <w:bookmarkEnd w:id="74"/>
                         <w:r>
                           <w:t>: Pristjek220 Login</w:t>
                         </w:r>
@@ -8333,7 +8158,7 @@
       <w:r>
         <w:t>Administration</w:t>
       </w:r>
-      <w:bookmarkEnd w:id="73"/>
+      <w:bookmarkEnd w:id="72"/>
     </w:p>
     <w:p>
       <w:r>
@@ -8369,14 +8194,14 @@
       <w:pPr>
         <w:pStyle w:val="Heading3"/>
       </w:pPr>
-      <w:bookmarkStart w:id="76" w:name="_Toc451330318"/>
+      <w:bookmarkStart w:id="75" w:name="_Toc451330318"/>
       <w:r>
         <w:t>Admin</w:t>
       </w:r>
       <w:r>
         <w:t>istrator</w:t>
       </w:r>
-      <w:bookmarkEnd w:id="76"/>
+      <w:bookmarkEnd w:id="75"/>
     </w:p>
     <w:p>
       <w:r>
@@ -8469,32 +8294,19 @@
                                   <w:rFonts w:eastAsiaTheme="minorHAnsi"/>
                                 </w:rPr>
                               </w:pPr>
-                              <w:bookmarkStart w:id="77" w:name="_Ref451184214"/>
+                              <w:bookmarkStart w:id="76" w:name="_Ref451184214"/>
                               <w:r>
                                 <w:t xml:space="preserve">Figur </w:t>
                               </w:r>
-                              <w:r>
-                                <w:fldChar w:fldCharType="begin"/>
-                              </w:r>
-                              <w:r>
-                                <w:instrText xml:space="preserve"> SEQ Figur \* ARABIC </w:instrText>
-                              </w:r>
-                              <w:r>
-                                <w:fldChar w:fldCharType="separate"/>
-                              </w:r>
-                              <w:r>
-                                <w:rPr>
-                                  <w:noProof/>
-                                </w:rPr>
-                                <w:t>14</w:t>
-                              </w:r>
-                              <w:r>
-                                <w:rPr>
-                                  <w:noProof/>
-                                </w:rPr>
-                                <w:fldChar w:fldCharType="end"/>
-                              </w:r>
-                              <w:bookmarkEnd w:id="77"/>
+                              <w:fldSimple w:instr=" SEQ Figur \* ARABIC ">
+                                <w:r>
+                                  <w:rPr>
+                                    <w:noProof/>
+                                  </w:rPr>
+                                  <w:t>14</w:t>
+                                </w:r>
+                              </w:fldSimple>
+                              <w:bookmarkEnd w:id="76"/>
                               <w:r>
                                 <w:t>: Pristjek220 tilføj forretning</w:t>
                               </w:r>
@@ -8531,32 +8343,19 @@
                             <w:rFonts w:eastAsiaTheme="minorHAnsi"/>
                           </w:rPr>
                         </w:pPr>
-                        <w:bookmarkStart w:id="78" w:name="_Ref451184214"/>
+                        <w:bookmarkStart w:id="77" w:name="_Ref451184214"/>
                         <w:r>
                           <w:t xml:space="preserve">Figur </w:t>
                         </w:r>
-                        <w:r>
-                          <w:fldChar w:fldCharType="begin"/>
-                        </w:r>
-                        <w:r>
-                          <w:instrText xml:space="preserve"> SEQ Figur \* ARABIC </w:instrText>
-                        </w:r>
-                        <w:r>
-                          <w:fldChar w:fldCharType="separate"/>
-                        </w:r>
-                        <w:r>
-                          <w:rPr>
-                            <w:noProof/>
-                          </w:rPr>
-                          <w:t>14</w:t>
-                        </w:r>
-                        <w:r>
-                          <w:rPr>
-                            <w:noProof/>
-                          </w:rPr>
-                          <w:fldChar w:fldCharType="end"/>
-                        </w:r>
-                        <w:bookmarkEnd w:id="78"/>
+                        <w:fldSimple w:instr=" SEQ Figur \* ARABIC ">
+                          <w:r>
+                            <w:rPr>
+                              <w:noProof/>
+                            </w:rPr>
+                            <w:t>14</w:t>
+                          </w:r>
+                        </w:fldSimple>
+                        <w:bookmarkEnd w:id="77"/>
                         <w:r>
                           <w:t>: Pristjek220 tilføj forretning</w:t>
                         </w:r>
@@ -8687,32 +8486,19 @@
                               <w:pPr>
                                 <w:pStyle w:val="Caption"/>
                               </w:pPr>
-                              <w:bookmarkStart w:id="79" w:name="_Ref451183867"/>
+                              <w:bookmarkStart w:id="78" w:name="_Ref451183867"/>
                               <w:r>
                                 <w:t xml:space="preserve">Figur </w:t>
                               </w:r>
-                              <w:r>
-                                <w:fldChar w:fldCharType="begin"/>
-                              </w:r>
-                              <w:r>
-                                <w:instrText xml:space="preserve"> SEQ Figur \* ARABIC </w:instrText>
-                              </w:r>
-                              <w:r>
-                                <w:fldChar w:fldCharType="separate"/>
-                              </w:r>
-                              <w:r>
-                                <w:rPr>
-                                  <w:noProof/>
-                                </w:rPr>
-                                <w:t>15</w:t>
-                              </w:r>
-                              <w:r>
-                                <w:rPr>
-                                  <w:noProof/>
-                                </w:rPr>
-                                <w:fldChar w:fldCharType="end"/>
-                              </w:r>
-                              <w:bookmarkEnd w:id="79"/>
+                              <w:fldSimple w:instr=" SEQ Figur \* ARABIC ">
+                                <w:r>
+                                  <w:rPr>
+                                    <w:noProof/>
+                                  </w:rPr>
+                                  <w:t>15</w:t>
+                                </w:r>
+                              </w:fldSimple>
+                              <w:bookmarkEnd w:id="78"/>
                               <w:r>
                                 <w:t>: Pristjek220 fjern forretning</w:t>
                               </w:r>
@@ -8746,32 +8532,19 @@
                         <w:pPr>
                           <w:pStyle w:val="Caption"/>
                         </w:pPr>
-                        <w:bookmarkStart w:id="80" w:name="_Ref451183867"/>
+                        <w:bookmarkStart w:id="79" w:name="_Ref451183867"/>
                         <w:r>
                           <w:t xml:space="preserve">Figur </w:t>
                         </w:r>
-                        <w:r>
-                          <w:fldChar w:fldCharType="begin"/>
-                        </w:r>
-                        <w:r>
-                          <w:instrText xml:space="preserve"> SEQ Figur \* ARABIC </w:instrText>
-                        </w:r>
-                        <w:r>
-                          <w:fldChar w:fldCharType="separate"/>
-                        </w:r>
-                        <w:r>
-                          <w:rPr>
-                            <w:noProof/>
-                          </w:rPr>
-                          <w:t>15</w:t>
-                        </w:r>
-                        <w:r>
-                          <w:rPr>
-                            <w:noProof/>
-                          </w:rPr>
-                          <w:fldChar w:fldCharType="end"/>
-                        </w:r>
-                        <w:bookmarkEnd w:id="80"/>
+                        <w:fldSimple w:instr=" SEQ Figur \* ARABIC ">
+                          <w:r>
+                            <w:rPr>
+                              <w:noProof/>
+                            </w:rPr>
+                            <w:t>15</w:t>
+                          </w:r>
+                        </w:fldSimple>
+                        <w:bookmarkEnd w:id="79"/>
                         <w:r>
                           <w:t>: Pristjek220 fjern forretning</w:t>
                         </w:r>
@@ -8841,11 +8614,11 @@
       <w:pPr>
         <w:pStyle w:val="Heading3"/>
       </w:pPr>
-      <w:bookmarkStart w:id="81" w:name="_Toc451330319"/>
+      <w:bookmarkStart w:id="80" w:name="_Toc451330319"/>
       <w:r>
         <w:t>Forretningsmanager</w:t>
       </w:r>
-      <w:bookmarkEnd w:id="81"/>
+      <w:bookmarkEnd w:id="80"/>
     </w:p>
     <w:p>
       <w:r>
@@ -8938,32 +8711,19 @@
                                   <w:rFonts w:eastAsiaTheme="minorHAnsi"/>
                                 </w:rPr>
                               </w:pPr>
-                              <w:bookmarkStart w:id="82" w:name="_Ref451185070"/>
+                              <w:bookmarkStart w:id="81" w:name="_Ref451185070"/>
                               <w:r>
                                 <w:t xml:space="preserve">Figur </w:t>
                               </w:r>
-                              <w:r>
-                                <w:fldChar w:fldCharType="begin"/>
-                              </w:r>
-                              <w:r>
-                                <w:instrText xml:space="preserve"> SEQ Figur \* ARABIC </w:instrText>
-                              </w:r>
-                              <w:r>
-                                <w:fldChar w:fldCharType="separate"/>
-                              </w:r>
-                              <w:r>
-                                <w:rPr>
-                                  <w:noProof/>
-                                </w:rPr>
-                                <w:t>16</w:t>
-                              </w:r>
-                              <w:r>
-                                <w:rPr>
-                                  <w:noProof/>
-                                </w:rPr>
-                                <w:fldChar w:fldCharType="end"/>
-                              </w:r>
-                              <w:bookmarkEnd w:id="82"/>
+                              <w:fldSimple w:instr=" SEQ Figur \* ARABIC ">
+                                <w:r>
+                                  <w:rPr>
+                                    <w:noProof/>
+                                  </w:rPr>
+                                  <w:t>16</w:t>
+                                </w:r>
+                              </w:fldSimple>
+                              <w:bookmarkEnd w:id="81"/>
                               <w:r>
                                 <w:t>: Pristjek220 tilføj vare</w:t>
                               </w:r>
@@ -9000,32 +8760,19 @@
                             <w:rFonts w:eastAsiaTheme="minorHAnsi"/>
                           </w:rPr>
                         </w:pPr>
-                        <w:bookmarkStart w:id="83" w:name="_Ref451185070"/>
+                        <w:bookmarkStart w:id="82" w:name="_Ref451185070"/>
                         <w:r>
                           <w:t xml:space="preserve">Figur </w:t>
                         </w:r>
-                        <w:r>
-                          <w:fldChar w:fldCharType="begin"/>
-                        </w:r>
-                        <w:r>
-                          <w:instrText xml:space="preserve"> SEQ Figur \* ARABIC </w:instrText>
-                        </w:r>
-                        <w:r>
-                          <w:fldChar w:fldCharType="separate"/>
-                        </w:r>
-                        <w:r>
-                          <w:rPr>
-                            <w:noProof/>
-                          </w:rPr>
-                          <w:t>16</w:t>
-                        </w:r>
-                        <w:r>
-                          <w:rPr>
-                            <w:noProof/>
-                          </w:rPr>
-                          <w:fldChar w:fldCharType="end"/>
-                        </w:r>
-                        <w:bookmarkEnd w:id="83"/>
+                        <w:fldSimple w:instr=" SEQ Figur \* ARABIC ">
+                          <w:r>
+                            <w:rPr>
+                              <w:noProof/>
+                            </w:rPr>
+                            <w:t>16</w:t>
+                          </w:r>
+                        </w:fldSimple>
+                        <w:bookmarkEnd w:id="82"/>
                         <w:r>
                           <w:t>: Pristjek220 tilføj vare</w:t>
                         </w:r>
@@ -9158,7 +8905,7 @@
                                   <w:rFonts w:eastAsiaTheme="minorHAnsi"/>
                                 </w:rPr>
                               </w:pPr>
-                              <w:bookmarkStart w:id="84" w:name="_Ref451185538"/>
+                              <w:bookmarkStart w:id="83" w:name="_Ref451185538"/>
                               <w:r>
                                 <w:t xml:space="preserve">Figur </w:t>
                               </w:r>
@@ -9180,7 +8927,7 @@
                               <w:r>
                                 <w:fldChar w:fldCharType="end"/>
                               </w:r>
-                              <w:bookmarkEnd w:id="84"/>
+                              <w:bookmarkEnd w:id="83"/>
                               <w:r>
                                 <w:t>: Pristjek220 ændre pris på vare</w:t>
                               </w:r>
@@ -9217,7 +8964,7 @@
                             <w:rFonts w:eastAsiaTheme="minorHAnsi"/>
                           </w:rPr>
                         </w:pPr>
-                        <w:bookmarkStart w:id="85" w:name="_Ref451185538"/>
+                        <w:bookmarkStart w:id="84" w:name="_Ref451185538"/>
                         <w:r>
                           <w:t xml:space="preserve">Figur </w:t>
                         </w:r>
@@ -9239,7 +8986,7 @@
                         <w:r>
                           <w:fldChar w:fldCharType="end"/>
                         </w:r>
-                        <w:bookmarkEnd w:id="85"/>
+                        <w:bookmarkEnd w:id="84"/>
                         <w:r>
                           <w:t>: Pristjek220 ændre pris på vare</w:t>
                         </w:r>
@@ -9343,32 +9090,19 @@
                                   <w:rFonts w:eastAsiaTheme="minorHAnsi"/>
                                 </w:rPr>
                               </w:pPr>
-                              <w:bookmarkStart w:id="86" w:name="_Ref451185744"/>
+                              <w:bookmarkStart w:id="85" w:name="_Ref451185744"/>
                               <w:r>
                                 <w:t xml:space="preserve">Figur </w:t>
                               </w:r>
-                              <w:r>
-                                <w:fldChar w:fldCharType="begin"/>
-                              </w:r>
-                              <w:r>
-                                <w:instrText xml:space="preserve"> SEQ Figur \* ARABIC </w:instrText>
-                              </w:r>
-                              <w:r>
-                                <w:fldChar w:fldCharType="separate"/>
-                              </w:r>
-                              <w:r>
-                                <w:rPr>
-                                  <w:noProof/>
-                                </w:rPr>
-                                <w:t>18</w:t>
-                              </w:r>
-                              <w:r>
-                                <w:rPr>
-                                  <w:noProof/>
-                                </w:rPr>
-                                <w:fldChar w:fldCharType="end"/>
-                              </w:r>
-                              <w:bookmarkEnd w:id="86"/>
+                              <w:fldSimple w:instr=" SEQ Figur \* ARABIC ">
+                                <w:r>
+                                  <w:rPr>
+                                    <w:noProof/>
+                                  </w:rPr>
+                                  <w:t>18</w:t>
+                                </w:r>
+                              </w:fldSimple>
+                              <w:bookmarkEnd w:id="85"/>
                               <w:r>
                                 <w:t>: Pristjek220 fjern produkt</w:t>
                               </w:r>
@@ -9430,32 +9164,19 @@
                             <w:rFonts w:eastAsiaTheme="minorHAnsi"/>
                           </w:rPr>
                         </w:pPr>
-                        <w:bookmarkStart w:id="87" w:name="_Ref451185744"/>
+                        <w:bookmarkStart w:id="86" w:name="_Ref451185744"/>
                         <w:r>
                           <w:t xml:space="preserve">Figur </w:t>
                         </w:r>
-                        <w:r>
-                          <w:fldChar w:fldCharType="begin"/>
-                        </w:r>
-                        <w:r>
-                          <w:instrText xml:space="preserve"> SEQ Figur \* ARABIC </w:instrText>
-                        </w:r>
-                        <w:r>
-                          <w:fldChar w:fldCharType="separate"/>
-                        </w:r>
-                        <w:r>
-                          <w:rPr>
-                            <w:noProof/>
-                          </w:rPr>
-                          <w:t>18</w:t>
-                        </w:r>
-                        <w:r>
-                          <w:rPr>
-                            <w:noProof/>
-                          </w:rPr>
-                          <w:fldChar w:fldCharType="end"/>
-                        </w:r>
-                        <w:bookmarkEnd w:id="87"/>
+                        <w:fldSimple w:instr=" SEQ Figur \* ARABIC ">
+                          <w:r>
+                            <w:rPr>
+                              <w:noProof/>
+                            </w:rPr>
+                            <w:t>18</w:t>
+                          </w:r>
+                        </w:fldSimple>
+                        <w:bookmarkEnd w:id="86"/>
                         <w:r>
                           <w:t>: Pristjek220 fjern produkt</w:t>
                         </w:r>
@@ -9506,14 +9227,14 @@
       <w:pPr>
         <w:pStyle w:val="Heading1"/>
       </w:pPr>
+      <w:bookmarkStart w:id="87" w:name="_Toc451330320"/>
       <w:bookmarkStart w:id="88" w:name="_Toc437416208"/>
       <w:bookmarkStart w:id="89" w:name="_Ref437889408"/>
-      <w:bookmarkStart w:id="90" w:name="_Toc451330320"/>
       <w:bookmarkEnd w:id="51"/>
       <w:r>
         <w:t>Test af pristjek220</w:t>
       </w:r>
-      <w:bookmarkEnd w:id="90"/>
+      <w:bookmarkEnd w:id="87"/>
     </w:p>
     <w:p>
       <w:r>
@@ -9595,67 +9316,65 @@
       <w:pPr>
         <w:pStyle w:val="Caption"/>
       </w:pPr>
-      <w:bookmarkStart w:id="91" w:name="_Ref451178876"/>
+      <w:bookmarkStart w:id="90" w:name="_Ref451178876"/>
       <w:r>
         <w:t xml:space="preserve">Figur </w:t>
       </w:r>
-      <w:r>
-        <w:fldChar w:fldCharType="begin"/>
-      </w:r>
-      <w:r>
-        <w:instrText xml:space="preserve"> SEQ Figur \* ARABIC </w:instrText>
-      </w:r>
-      <w:r>
-        <w:fldChar w:fldCharType="separate"/>
-      </w:r>
-      <w:r>
-        <w:rPr>
-          <w:noProof/>
-        </w:rPr>
-        <w:t>19</w:t>
-      </w:r>
-      <w:r>
-        <w:rPr>
-          <w:noProof/>
-        </w:rPr>
-        <w:fldChar w:fldCharType="end"/>
+      <w:fldSimple w:instr=" SEQ Figur \* ARABIC ">
+        <w:r>
+          <w:rPr>
+            <w:noProof/>
+          </w:rPr>
+          <w:t>19</w:t>
+        </w:r>
+      </w:fldSimple>
+      <w:bookmarkEnd w:id="90"/>
+      <w:r>
+        <w:t>: V-model for udvikling af produkt.</w:t>
+      </w:r>
+      <w:r>
+        <w:rPr>
+          <w:rStyle w:val="FootnoteReference"/>
+        </w:rPr>
+        <w:footnoteReference w:id="13"/>
+      </w:r>
+    </w:p>
+    <w:p>
+      <w:pPr>
+        <w:pStyle w:val="Heading2"/>
+      </w:pPr>
+      <w:bookmarkStart w:id="91" w:name="_Toc451330321"/>
+      <w:r>
+        <w:t>Unitt</w:t>
+      </w:r>
+      <w:r>
+        <w:t>est</w:t>
       </w:r>
       <w:bookmarkEnd w:id="91"/>
-      <w:r>
-        <w:t>: V-model for udvikling af produkt.</w:t>
-      </w:r>
-      <w:r>
-        <w:rPr>
-          <w:rStyle w:val="FootnoteReference"/>
-        </w:rPr>
-        <w:footnoteReference w:id="13"/>
+    </w:p>
+    <w:p>
+      <w:r>
+        <w:t>Unit testning er det første teststadie, som programmet kommer igennem, da det tester de individuelle klasser isoleret fra resten af systemet. Det vil sige at når en klasse får tilføjet en funktion, kan den testes uafhængigt af, hvor langt udviklingen af resten af systemet er. Gennem unit testning sikres der, at hver klasse individuelt opfører sig på den forventede måde ved de givne inputs, og derved bliver programmet kvalitetssikret, så det lever op til forbrugernes forventninger. Til unittest af Pristjek220 er der blevet benyttet Nunit frameworket og Nsubstitute, til at kunne opstille de forskellige testscenarier, og lave unittestene automatiske. Nsubstitute er også et framework, som bruges til at substituere de forskellige klasser, som klassen, der testes, har relationer til. Derved isoleres klassen fra resten af systemet. Det at automatisere testene giver den fordel at programmøren ikke skal bruge tid på at teste manuelt flere gange. Derudover giver automatiske test muligheden for, at koden kan optimeres efterhånden. Denne optimering kan så blive kørt igennem de automatiserede tests, uden at skulle bruge for lang tid på at teste manuelt, at funktionaliteten stadig fungere, som den skal. Automatiske unittests er dog ikke den gyldne hammer, der løser alle problemer, da de automatiserede tests kun tester, det de er lavet til at teste, hvilket vil sige, at nogle ting, kan blive overset. Derudover er der nogle ting som unittests ikke kan teste, så som brugervenlighed og hvordan den enkelte klasse opfører sig, når den sættes sammen med resten af systemet.</w:t>
       </w:r>
     </w:p>
     <w:p>
       <w:pPr>
         <w:pStyle w:val="Heading2"/>
       </w:pPr>
-      <w:bookmarkStart w:id="92" w:name="_Toc451330321"/>
-      <w:r>
-        <w:t>Unitt</w:t>
-      </w:r>
-      <w:r>
-        <w:t>est</w:t>
+      <w:bookmarkStart w:id="92" w:name="_Toc451330322"/>
+      <w:r>
+        <w:t>Integrationstest</w:t>
       </w:r>
       <w:bookmarkEnd w:id="92"/>
     </w:p>
-    <w:p>
-      <w:r>
-        <w:t>Unit testning er det første teststadie, som programmet kommer igennem, da det tester de individuelle klasser isoleret fra resten af systemet. Det vil sige at når en klasse får tilføjet en funktion, kan den testes uafhængigt af, hvor langt udviklingen af resten af systemet er. Gennem unit testning sikres der, at hver klasse individuelt opfører sig på den forventede måde ved de givne inputs, og derved bliver programmet kvalitetssikret, så det lever op til forbrugernes forventninger. Til unittest af Pristjek220 er der blevet benyttet Nunit frameworket og Nsubstitute, til at kunne opstille de forskellige testscenarier, og lave unittestene automatiske. Nsubstitute er også et framework, som bruges til at substituere de forskellige klasser, som klassen, der testes, har relationer til. Derved isoleres klassen fra resten af systemet. Det at automatisere testene giver den fordel at programmøren ikke skal bruge tid på at teste manuelt flere gange. Derudover giver automatiske test muligheden for, at koden kan optimeres efterhånden. Denne optimering kan så blive kørt igennem de automatiserede tests, uden at skulle bruge for lang tid på at teste manuelt, at funktionaliteten stadig fungere, som den skal. Automatiske unittests er dog ikke den gyldne hammer, der løser alle problemer, da de automatiserede tests kun tester, det de er lavet til at teste, hvilket vil sige, at nogle ting, kan blive overset. Derudover er der nogle ting som unittests ikke kan teste, så som brugervenlighed og hvordan den enkelte klasse opfører sig, når den sættes sammen med resten af systemet.</w:t>
-      </w:r>
-    </w:p>
+    <w:p/>
     <w:p>
       <w:pPr>
         <w:pStyle w:val="Heading2"/>
       </w:pPr>
-      <w:bookmarkStart w:id="93" w:name="_Toc451330322"/>
-      <w:r>
-        <w:t>Integrationstest</w:t>
+      <w:bookmarkStart w:id="93" w:name="_Toc451330323"/>
+      <w:r>
+        <w:t>(evt. Code Metrics)</w:t>
       </w:r>
       <w:bookmarkEnd w:id="93"/>
     </w:p>
@@ -9664,9 +9383,9 @@
       <w:pPr>
         <w:pStyle w:val="Heading2"/>
       </w:pPr>
-      <w:bookmarkStart w:id="94" w:name="_Toc451330323"/>
-      <w:r>
-        <w:t>(evt. Code Metrics)</w:t>
+      <w:bookmarkStart w:id="94" w:name="_Toc451330324"/>
+      <w:r>
+        <w:t>CI</w:t>
       </w:r>
       <w:bookmarkEnd w:id="94"/>
     </w:p>
@@ -9675,36 +9394,42 @@
       <w:pPr>
         <w:pStyle w:val="Heading2"/>
       </w:pPr>
-      <w:bookmarkStart w:id="95" w:name="_Toc451330324"/>
-      <w:r>
-        <w:t>CI</w:t>
+      <w:bookmarkStart w:id="95" w:name="_Toc451330325"/>
+      <w:r>
+        <w:t>Forbrugertest</w:t>
       </w:r>
       <w:bookmarkEnd w:id="95"/>
     </w:p>
     <w:p/>
     <w:p>
       <w:pPr>
-        <w:pStyle w:val="Heading2"/>
-      </w:pPr>
-      <w:bookmarkStart w:id="96" w:name="_Toc451330325"/>
-      <w:r>
-        <w:t>Forbrugertest</w:t>
-      </w:r>
-      <w:bookmarkEnd w:id="96"/>
-    </w:p>
-    <w:p/>
-    <w:p>
-      <w:pPr>
         <w:pStyle w:val="Heading1"/>
       </w:pPr>
-      <w:bookmarkStart w:id="97" w:name="_Ref437987304"/>
-      <w:bookmarkStart w:id="98" w:name="_Toc451330326"/>
+      <w:bookmarkStart w:id="96" w:name="_Ref437987304"/>
+      <w:bookmarkStart w:id="97" w:name="_Toc451330326"/>
       <w:r>
         <w:t>Resultater og diskussion</w:t>
       </w:r>
       <w:bookmarkEnd w:id="88"/>
       <w:bookmarkEnd w:id="89"/>
+      <w:bookmarkEnd w:id="96"/>
       <w:bookmarkEnd w:id="97"/>
+    </w:p>
+    <w:p/>
+    <w:p>
+      <w:pPr>
+        <w:pStyle w:val="Heading1"/>
+      </w:pPr>
+      <w:bookmarkStart w:id="98" w:name="_Toc451330327"/>
+      <w:r>
+        <w:t>Fremtidig</w:t>
+      </w:r>
+      <w:r>
+        <w:t>t</w:t>
+      </w:r>
+      <w:r>
+        <w:t xml:space="preserve"> arbejde</w:t>
+      </w:r>
       <w:bookmarkEnd w:id="98"/>
     </w:p>
     <w:p/>
@@ -9712,15 +9437,9 @@
       <w:pPr>
         <w:pStyle w:val="Heading1"/>
       </w:pPr>
-      <w:bookmarkStart w:id="99" w:name="_Toc451330327"/>
-      <w:r>
-        <w:t>Fremtidig</w:t>
-      </w:r>
-      <w:r>
-        <w:t>t</w:t>
-      </w:r>
-      <w:r>
-        <w:t xml:space="preserve"> arbejde</w:t>
+      <w:bookmarkStart w:id="99" w:name="_Toc451330328"/>
+      <w:r>
+        <w:t>Konklusion</w:t>
       </w:r>
       <w:bookmarkEnd w:id="99"/>
     </w:p>
@@ -9729,22 +9448,11 @@
       <w:pPr>
         <w:pStyle w:val="Heading1"/>
       </w:pPr>
-      <w:bookmarkStart w:id="100" w:name="_Toc451330328"/>
-      <w:r>
-        <w:t>Konklusion</w:t>
+      <w:bookmarkStart w:id="100" w:name="_Toc451330329"/>
+      <w:r>
+        <w:t>Referencer</w:t>
       </w:r>
       <w:bookmarkEnd w:id="100"/>
-    </w:p>
-    <w:p/>
-    <w:p>
-      <w:pPr>
-        <w:pStyle w:val="Heading1"/>
-      </w:pPr>
-      <w:bookmarkStart w:id="101" w:name="_Toc451330329"/>
-      <w:r>
-        <w:t>Referencer</w:t>
-      </w:r>
-      <w:bookmarkEnd w:id="101"/>
     </w:p>
     <w:p>
       <w:pPr>
@@ -9772,7 +9480,7 @@
           <w:shd w:val="clear" w:color="auto" w:fill="FEFEFE"/>
         </w:rPr>
       </w:pPr>
-      <w:bookmarkStart w:id="102" w:name="_Toc451330330"/>
+      <w:bookmarkStart w:id="101" w:name="_Toc451330330"/>
       <w:r>
         <w:rPr>
           <w:shd w:val="clear" w:color="auto" w:fill="FEFEFE"/>
@@ -9780,7 +9488,7 @@
         <w:lastRenderedPageBreak/>
         <w:t>Underskrifter</w:t>
       </w:r>
-      <w:bookmarkEnd w:id="102"/>
+      <w:bookmarkEnd w:id="101"/>
     </w:p>
     <w:sdt>
       <w:sdtPr>
@@ -9929,7 +9637,7 @@
                         </wp:anchor>
                       </w:drawing>
                     </mc:Choice>
-                    <mc:Fallback xmlns:w16se="http://schemas.microsoft.com/office/word/2015/wordml/symex" xmlns:cx1="http://schemas.microsoft.com/office/drawing/2015/9/8/chartex" xmlns:cx="http://schemas.microsoft.com/office/drawing/2014/chartex">
+                    <mc:Fallback xmlns:cx="http://schemas.microsoft.com/office/drawing/2014/chartex" xmlns:cx1="http://schemas.microsoft.com/office/drawing/2015/9/8/chartex" xmlns:w16se="http://schemas.microsoft.com/office/word/2015/wordml/symex">
                       <w:pict>
                         <v:group w14:anchorId="75426A51" id="Group 39" o:spid="_x0000_s1026" style="position:absolute;margin-left:77.1pt;margin-top:4.1pt;width:158.35pt;height:35.85pt;z-index:251703296;mso-position-horizontal-relative:margin;mso-width-relative:margin;mso-height-relative:margin" coordsize="47678,10814" o:gfxdata="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">
                           <o:lock v:ext="edit" aspectratio="t"/>
@@ -10171,7 +9879,7 @@
                         </wp:anchor>
                       </w:drawing>
                     </mc:Choice>
-                    <mc:Fallback xmlns:w16se="http://schemas.microsoft.com/office/word/2015/wordml/symex" xmlns:cx1="http://schemas.microsoft.com/office/drawing/2015/9/8/chartex" xmlns:cx="http://schemas.microsoft.com/office/drawing/2014/chartex">
+                    <mc:Fallback xmlns:cx="http://schemas.microsoft.com/office/drawing/2014/chartex" xmlns:cx1="http://schemas.microsoft.com/office/drawing/2015/9/8/chartex" xmlns:w16se="http://schemas.microsoft.com/office/word/2015/wordml/symex">
                       <w:pict>
                         <v:group w14:anchorId="087D1E6B" id="Group 143" o:spid="_x0000_s1026" style="position:absolute;margin-left:76.45pt;margin-top:-1.2pt;width:146.8pt;height:25.65pt;z-index:251705344;mso-width-relative:margin;mso-height-relative:margin" coordsize="26762,4679" o:gfxdata="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">
                           <o:lock v:ext="edit" aspectratio="t"/>
@@ -10374,7 +10082,7 @@
                         </wp:anchor>
                       </w:drawing>
                     </mc:Choice>
-                    <mc:Fallback xmlns:w16se="http://schemas.microsoft.com/office/word/2015/wordml/symex" xmlns:cx1="http://schemas.microsoft.com/office/drawing/2015/9/8/chartex" xmlns:cx="http://schemas.microsoft.com/office/drawing/2014/chartex">
+                    <mc:Fallback xmlns:cx="http://schemas.microsoft.com/office/drawing/2014/chartex" xmlns:cx1="http://schemas.microsoft.com/office/drawing/2015/9/8/chartex" xmlns:w16se="http://schemas.microsoft.com/office/word/2015/wordml/symex">
                       <w:pict>
                         <v:group w14:anchorId="7AFF2DE0" id="Group 176" o:spid="_x0000_s1026" style="position:absolute;margin-left:103.5pt;margin-top:2.4pt;width:99.55pt;height:23.65pt;z-index:251701248;mso-position-horizontal-relative:margin;mso-width-relative:margin;mso-height-relative:margin" coordsize="37281,10764" o:gfxdata="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">
                           <o:lock v:ext="edit" aspectratio="t"/>
@@ -10690,7 +10398,7 @@
                         </wp:anchor>
                       </w:drawing>
                     </mc:Choice>
-                    <mc:Fallback xmlns:w16se="http://schemas.microsoft.com/office/word/2015/wordml/symex" xmlns:cx1="http://schemas.microsoft.com/office/drawing/2015/9/8/chartex" xmlns:cx="http://schemas.microsoft.com/office/drawing/2014/chartex">
+                    <mc:Fallback xmlns:cx="http://schemas.microsoft.com/office/drawing/2014/chartex" xmlns:cx1="http://schemas.microsoft.com/office/drawing/2015/9/8/chartex" xmlns:w16se="http://schemas.microsoft.com/office/word/2015/wordml/symex">
                       <w:pict>
                         <v:group w14:anchorId="50C07BE7" id="Group 45" o:spid="_x0000_s1026" style="position:absolute;margin-left:67.15pt;margin-top:7.6pt;width:174.8pt;height:17.25pt;z-index:251704320;mso-position-horizontal-relative:margin;mso-width-relative:margin;mso-height-relative:margin" coordsize="36383,3585" o:gfxdata="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">
                           <o:lock v:ext="edit" aspectratio="t"/>
@@ -10981,7 +10689,7 @@
                         </wp:anchor>
                       </w:drawing>
                     </mc:Choice>
-                    <mc:Fallback xmlns:w16se="http://schemas.microsoft.com/office/word/2015/wordml/symex" xmlns:cx1="http://schemas.microsoft.com/office/drawing/2015/9/8/chartex" xmlns:cx="http://schemas.microsoft.com/office/drawing/2014/chartex">
+                    <mc:Fallback xmlns:cx="http://schemas.microsoft.com/office/drawing/2014/chartex" xmlns:cx1="http://schemas.microsoft.com/office/drawing/2015/9/8/chartex" xmlns:w16se="http://schemas.microsoft.com/office/word/2015/wordml/symex">
                       <w:pict>
                         <v:group w14:anchorId="1DB87877" id="Group 154" o:spid="_x0000_s1026" style="position:absolute;margin-left:84.6pt;margin-top:-10.8pt;width:144.7pt;height:37.85pt;z-index:251706368;mso-position-horizontal-relative:margin;mso-width-relative:margin;mso-height-relative:margin" coordsize="42806,11197" o:gfxdata="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">
                           <o:lock v:ext="edit" aspectratio="t"/>
@@ -11133,7 +10841,7 @@
 
 <file path=word/comments.xml><?xml version="1.0" encoding="utf-8"?>
 <w:comments xmlns:wpc="http://schemas.microsoft.com/office/word/2010/wordprocessingCanvas" xmlns:mc="http://schemas.openxmlformats.org/markup-compatibility/2006" xmlns:o="urn:schemas-microsoft-com:office:office" xmlns:r="http://schemas.openxmlformats.org/officeDocument/2006/relationships" xmlns:m="http://schemas.openxmlformats.org/officeDocument/2006/math" xmlns:v="urn:schemas-microsoft-com:vml" xmlns:wp14="http://schemas.microsoft.com/office/word/2010/wordprocessingDrawing" xmlns:wp="http://schemas.openxmlformats.org/drawingml/2006/wordprocessingDrawing" xmlns:w10="urn:schemas-microsoft-com:office:word" xmlns:w="http://schemas.openxmlformats.org/wordprocessingml/2006/main" xmlns:w14="http://schemas.microsoft.com/office/word/2010/wordml" xmlns:w15="http://schemas.microsoft.com/office/word/2012/wordml" xmlns:wpg="http://schemas.microsoft.com/office/word/2010/wordprocessingGroup" xmlns:wpi="http://schemas.microsoft.com/office/word/2010/wordprocessingInk" xmlns:wne="http://schemas.microsoft.com/office/word/2006/wordml" xmlns:wps="http://schemas.microsoft.com/office/word/2010/wordprocessingShape" mc:Ignorable="w14 w15 wp14">
-  <w:comment w:id="16" w:author="Nicklas Nielsen" w:date="2016-05-17T11:26:00Z" w:initials="NN">
+  <w:comment w:id="15" w:author="Nicklas Nielsen" w:date="2016-05-17T11:26:00Z" w:initials="NN">
     <w:p>
       <w:pPr>
         <w:pStyle w:val="CommentText"/>
@@ -11149,7 +10857,7 @@
       </w:r>
     </w:p>
   </w:comment>
-  <w:comment w:id="26" w:author="Nicklas Nielsen" w:date="2016-05-17T11:32:00Z" w:initials="NN">
+  <w:comment w:id="25" w:author="Nicklas Nielsen" w:date="2016-05-17T11:32:00Z" w:initials="NN">
     <w:p>
       <w:pPr>
         <w:pStyle w:val="CommentText"/>
@@ -11165,7 +10873,7 @@
       </w:r>
     </w:p>
   </w:comment>
-  <w:comment w:id="30" w:author="Nicklas Nielsen" w:date="2016-05-17T11:34:00Z" w:initials="NN">
+  <w:comment w:id="29" w:author="Nicklas Nielsen" w:date="2016-05-17T11:34:00Z" w:initials="NN">
     <w:p>
       <w:pPr>
         <w:pStyle w:val="CommentText"/>
@@ -11181,7 +10889,7 @@
       </w:r>
     </w:p>
   </w:comment>
-  <w:comment w:id="32" w:author="Nicklas Nielsen" w:date="2016-05-17T11:34:00Z" w:initials="NN">
+  <w:comment w:id="31" w:author="Nicklas Nielsen" w:date="2016-05-17T11:34:00Z" w:initials="NN">
     <w:p>
       <w:pPr>
         <w:pStyle w:val="CommentText"/>
@@ -11197,7 +10905,7 @@
       </w:r>
     </w:p>
   </w:comment>
-  <w:comment w:id="31" w:author="Nicklas Nielsen" w:date="2016-05-17T11:36:00Z" w:initials="NN">
+  <w:comment w:id="30" w:author="Nicklas Nielsen" w:date="2016-05-17T11:36:00Z" w:initials="NN">
     <w:p>
       <w:pPr>
         <w:pStyle w:val="CommentText"/>
@@ -11221,7 +10929,7 @@
       </w:r>
     </w:p>
   </w:comment>
-  <w:comment w:id="34" w:author="Nicklas Nielsen" w:date="2016-05-17T11:37:00Z" w:initials="NN">
+  <w:comment w:id="33" w:author="Nicklas Nielsen" w:date="2016-05-17T11:37:00Z" w:initials="NN">
     <w:p>
       <w:pPr>
         <w:pStyle w:val="CommentText"/>
@@ -11243,13 +10951,10 @@
       </w:r>
     </w:p>
   </w:comment>
-  <w:comment w:id="36" w:author="Nicklas Nielsen" w:date="2016-05-17T11:39:00Z" w:initials="NN">
+  <w:comment w:id="42" w:author="Nicklas Nielsen" w:date="2016-05-17T11:45:00Z" w:initials="NN">
     <w:p>
       <w:pPr>
         <w:pStyle w:val="CommentText"/>
-        <w:rPr>
-          <w:lang w:val="en-GB"/>
-        </w:rPr>
       </w:pPr>
       <w:r>
         <w:rPr>
@@ -11258,30 +10963,11 @@
         <w:annotationRef/>
       </w:r>
       <w:r>
-        <w:rPr>
-          <w:lang w:val="en-GB"/>
-        </w:rPr>
-        <w:t>Fact tjek lige</w:t>
+        <w:t>Skal beskrives at MVVM afskiller GUI’en i view og view model og der kan arbejdes på dem hver især. Og at der kan indsættes en driver imellem til viewmodellen og der ved kan der unit teste</w:t>
       </w:r>
     </w:p>
   </w:comment>
-  <w:comment w:id="43" w:author="Nicklas Nielsen" w:date="2016-05-17T11:45:00Z" w:initials="NN">
-    <w:p>
-      <w:pPr>
-        <w:pStyle w:val="CommentText"/>
-      </w:pPr>
-      <w:r>
-        <w:rPr>
-          <w:rStyle w:val="CommentReference"/>
-        </w:rPr>
-        <w:annotationRef/>
-      </w:r>
-      <w:r>
-        <w:t>Skal beskrives at MVVM afskiller GUI’en i view og view model og der kan arbejdes på dem hver især. Og at der kan indsættes en driver imellem til viewmodellen og der ved kan der unit teste</w:t>
-      </w:r>
-    </w:p>
-  </w:comment>
-  <w:comment w:id="44" w:author="Nicklas Nielsen" w:date="2016-05-17T11:49:00Z" w:initials="NN">
+  <w:comment w:id="43" w:author="Nicklas Nielsen" w:date="2016-05-17T11:49:00Z" w:initials="NN">
     <w:p>
       <w:pPr>
         <w:pStyle w:val="CommentText"/>
@@ -11308,7 +10994,6 @@
   <w15:commentEx w15:paraId="70D8A081" w15:done="0"/>
   <w15:commentEx w15:paraId="6DAFBF1F" w15:done="0"/>
   <w15:commentEx w15:paraId="6631A1E4" w15:done="0"/>
-  <w15:commentEx w15:paraId="0EDF227B" w15:done="0"/>
   <w15:commentEx w15:paraId="40B4A2AA" w15:done="0"/>
   <w15:commentEx w15:paraId="54C73A31" w15:done="0"/>
 </w15:commentsEx>
@@ -11349,7 +11034,6 @@
         <w:docPartUnique/>
       </w:docPartObj>
     </w:sdtPr>
-    <w:sdtEndPr/>
     <w:sdtContent>
       <w:sdt>
         <w:sdtPr>
@@ -11359,7 +11043,6 @@
             <w:docPartUnique/>
           </w:docPartObj>
         </w:sdtPr>
-        <w:sdtEndPr/>
         <w:sdtContent>
           <w:p>
             <w:pPr>
@@ -11400,7 +11083,7 @@
                 <w:bCs/>
                 <w:noProof/>
               </w:rPr>
-              <w:t>5</w:t>
+              <w:t>20</w:t>
             </w:r>
             <w:r>
               <w:rPr>
@@ -15805,7 +15488,7 @@
 </file>
 
 <file path=customXml/itemProps1.xml><?xml version="1.0" encoding="utf-8"?>
-<ds:datastoreItem xmlns:ds="http://schemas.openxmlformats.org/officeDocument/2006/customXml" ds:itemID="{1C834B82-A51B-4329-ADCC-FF09689AF1EE}">
+<ds:datastoreItem xmlns:ds="http://schemas.openxmlformats.org/officeDocument/2006/customXml" ds:itemID="{0BF31303-31CA-4741-88A2-2EA64214275B}">
   <ds:schemaRefs>
     <ds:schemaRef ds:uri="http://schemas.openxmlformats.org/officeDocument/2006/bibliography"/>
   </ds:schemaRefs>

</xml_diff>

<commit_message>
Tilføjet reference til 4+1 PDF'en (hvor det med rollerne er fra) i rapporten
</commit_message>
<xml_diff>
--- a/Rapport/Projektrapport.docx
+++ b/Rapport/Projektrapport.docx
@@ -316,7 +316,7 @@
           <w:lang w:bidi="en-US"/>
         </w:rPr>
       </w:pPr>
-      <w:bookmarkStart w:id="0" w:name="_Toc451334713"/>
+      <w:bookmarkStart w:id="0" w:name="_Toc451334804"/>
       <w:r>
         <w:rPr>
           <w:lang w:bidi="en-US"/>
@@ -338,7 +338,7 @@
           <w:lang w:val="en-US"/>
         </w:rPr>
       </w:pPr>
-      <w:bookmarkStart w:id="1" w:name="_Toc451334714"/>
+      <w:bookmarkStart w:id="1" w:name="_Toc451334805"/>
       <w:r>
         <w:rPr>
           <w:lang w:val="en-US"/>
@@ -353,42 +353,12 @@
           <w:lang w:val="en-US"/>
         </w:rPr>
       </w:pPr>
-      <w:proofErr w:type="spellStart"/>
       <w:r>
         <w:rPr>
           <w:lang w:val="en-US"/>
         </w:rPr>
-        <w:t>Resumé</w:t>
-      </w:r>
-      <w:proofErr w:type="spellEnd"/>
-      <w:r>
-        <w:rPr>
-          <w:lang w:val="en-US"/>
-        </w:rPr>
-        <w:t xml:space="preserve"> </w:t>
-      </w:r>
-      <w:proofErr w:type="spellStart"/>
-      <w:r>
-        <w:rPr>
-          <w:lang w:val="en-US"/>
-        </w:rPr>
-        <w:t>på</w:t>
-      </w:r>
-      <w:proofErr w:type="spellEnd"/>
-      <w:r>
-        <w:rPr>
-          <w:lang w:val="en-US"/>
-        </w:rPr>
-        <w:t xml:space="preserve"> </w:t>
-      </w:r>
-      <w:proofErr w:type="spellStart"/>
-      <w:r>
-        <w:rPr>
-          <w:lang w:val="en-US"/>
-        </w:rPr>
-        <w:t>engelsk</w:t>
-      </w:r>
-      <w:proofErr w:type="spellEnd"/>
+        <w:t>Resumé på engelsk</w:t>
+      </w:r>
     </w:p>
     <w:p>
       <w:pPr>
@@ -457,153 +427,14 @@
           <w:r>
             <w:fldChar w:fldCharType="separate"/>
           </w:r>
-          <w:bookmarkStart w:id="2" w:name="_GoBack"/>
-          <w:bookmarkEnd w:id="2"/>
-          <w:r>
-            <w:rPr>
-              <w:rStyle w:val="Hyperlink"/>
-              <w:noProof/>
-            </w:rPr>
-            <w:fldChar w:fldCharType="begin"/>
-          </w:r>
-          <w:r>
-            <w:rPr>
-              <w:rStyle w:val="Hyperlink"/>
-              <w:noProof/>
-            </w:rPr>
-            <w:instrText xml:space="preserve"> </w:instrText>
-          </w:r>
-          <w:r>
-            <w:rPr>
-              <w:noProof/>
-            </w:rPr>
-            <w:instrText>HYPERLINK \l "_Toc451334713"</w:instrText>
-          </w:r>
-          <w:r>
-            <w:rPr>
-              <w:rStyle w:val="Hyperlink"/>
-              <w:noProof/>
-            </w:rPr>
-            <w:instrText xml:space="preserve"> </w:instrText>
-          </w:r>
-          <w:r>
-            <w:rPr>
-              <w:rStyle w:val="Hyperlink"/>
-              <w:noProof/>
-            </w:rPr>
-          </w:r>
-          <w:r>
-            <w:rPr>
-              <w:rStyle w:val="Hyperlink"/>
-              <w:noProof/>
-            </w:rPr>
-            <w:fldChar w:fldCharType="separate"/>
-          </w:r>
-          <w:r>
-            <w:rPr>
-              <w:rStyle w:val="Hyperlink"/>
-              <w:noProof/>
-              <w:lang w:bidi="en-US"/>
-            </w:rPr>
-            <w:t>1</w:t>
-          </w:r>
-          <w:r>
-            <w:rPr>
-              <w:smallCaps w:val="0"/>
-              <w:noProof/>
-              <w:sz w:val="22"/>
-              <w:szCs w:val="22"/>
-              <w:lang w:val="en-GB" w:eastAsia="en-GB"/>
-            </w:rPr>
-            <w:tab/>
-          </w:r>
-          <w:r>
-            <w:rPr>
-              <w:rStyle w:val="Hyperlink"/>
-              <w:noProof/>
-              <w:lang w:bidi="en-US"/>
-            </w:rPr>
-            <w:t>Resumé</w:t>
-          </w:r>
-          <w:r>
-            <w:rPr>
-              <w:noProof/>
-              <w:webHidden/>
-            </w:rPr>
-            <w:tab/>
-          </w:r>
-          <w:r>
-            <w:rPr>
-              <w:noProof/>
-              <w:webHidden/>
-            </w:rPr>
-            <w:fldChar w:fldCharType="begin"/>
-          </w:r>
-          <w:r>
-            <w:rPr>
-              <w:noProof/>
-              <w:webHidden/>
-            </w:rPr>
-            <w:instrText xml:space="preserve"> PAGEREF _Toc451334713 \h </w:instrText>
-          </w:r>
-          <w:r>
-            <w:rPr>
-              <w:noProof/>
-              <w:webHidden/>
-            </w:rPr>
-          </w:r>
-          <w:r>
-            <w:rPr>
-              <w:noProof/>
-              <w:webHidden/>
-            </w:rPr>
-            <w:fldChar w:fldCharType="separate"/>
-          </w:r>
-          <w:r>
-            <w:rPr>
-              <w:noProof/>
-              <w:webHidden/>
-            </w:rPr>
-            <w:t>1</w:t>
-          </w:r>
-          <w:r>
-            <w:rPr>
-              <w:noProof/>
-              <w:webHidden/>
-            </w:rPr>
-            <w:fldChar w:fldCharType="end"/>
-          </w:r>
-          <w:r>
-            <w:rPr>
-              <w:rStyle w:val="Hyperlink"/>
-              <w:noProof/>
-            </w:rPr>
-            <w:fldChar w:fldCharType="end"/>
-          </w:r>
-        </w:p>
-        <w:p>
-          <w:pPr>
-            <w:pStyle w:val="TOC1"/>
-            <w:tabs>
-              <w:tab w:val="left" w:pos="400"/>
-              <w:tab w:val="right" w:leader="dot" w:pos="9628"/>
-            </w:tabs>
-            <w:rPr>
-              <w:smallCaps w:val="0"/>
-              <w:noProof/>
-              <w:sz w:val="22"/>
-              <w:szCs w:val="22"/>
-              <w:lang w:val="en-GB" w:eastAsia="en-GB"/>
-            </w:rPr>
-          </w:pPr>
-          <w:hyperlink w:anchor="_Toc451334714" w:history="1">
+          <w:hyperlink w:anchor="_Toc451334804" w:history="1">
             <w:r>
               <w:rPr>
                 <w:rStyle w:val="Hyperlink"/>
                 <w:noProof/>
-                <w:lang w:val="en-US"/>
-              </w:rPr>
-              <w:t>2</w:t>
+                <w:lang w:bidi="en-US"/>
+              </w:rPr>
+              <w:t>1</w:t>
             </w:r>
             <w:r>
               <w:rPr>
@@ -619,9 +450,9 @@
               <w:rPr>
                 <w:rStyle w:val="Hyperlink"/>
                 <w:noProof/>
-                <w:lang w:val="en-US"/>
-              </w:rPr>
-              <w:t>Abstract</w:t>
+                <w:lang w:bidi="en-US"/>
+              </w:rPr>
+              <w:t>Resumé</w:t>
             </w:r>
             <w:r>
               <w:rPr>
@@ -642,7 +473,7 @@
                 <w:noProof/>
                 <w:webHidden/>
               </w:rPr>
-              <w:instrText xml:space="preserve"> PAGEREF _Toc451334714 \h </w:instrText>
+              <w:instrText xml:space="preserve"> PAGEREF _Toc451334804 \h </w:instrText>
             </w:r>
             <w:r>
               <w:rPr>
@@ -688,13 +519,14 @@
               <w:lang w:val="en-GB" w:eastAsia="en-GB"/>
             </w:rPr>
           </w:pPr>
-          <w:hyperlink w:anchor="_Toc451334715" w:history="1">
+          <w:hyperlink w:anchor="_Toc451334805" w:history="1">
             <w:r>
               <w:rPr>
                 <w:rStyle w:val="Hyperlink"/>
                 <w:noProof/>
-              </w:rPr>
-              <w:t>3</w:t>
+                <w:lang w:val="en-US"/>
+              </w:rPr>
+              <w:t>2</w:t>
             </w:r>
             <w:r>
               <w:rPr>
@@ -710,8 +542,9 @@
               <w:rPr>
                 <w:rStyle w:val="Hyperlink"/>
                 <w:noProof/>
-              </w:rPr>
-              <w:t>Indledning</w:t>
+                <w:lang w:val="en-US"/>
+              </w:rPr>
+              <w:t>Abstract</w:t>
             </w:r>
             <w:r>
               <w:rPr>
@@ -732,7 +565,7 @@
                 <w:noProof/>
                 <w:webHidden/>
               </w:rPr>
-              <w:instrText xml:space="preserve"> PAGEREF _Toc451334715 \h </w:instrText>
+              <w:instrText xml:space="preserve"> PAGEREF _Toc451334805 \h </w:instrText>
             </w:r>
             <w:r>
               <w:rPr>
@@ -752,7 +585,7 @@
                 <w:noProof/>
                 <w:webHidden/>
               </w:rPr>
-              <w:t>4</w:t>
+              <w:t>1</w:t>
             </w:r>
             <w:r>
               <w:rPr>
@@ -778,13 +611,13 @@
               <w:lang w:val="en-GB" w:eastAsia="en-GB"/>
             </w:rPr>
           </w:pPr>
-          <w:hyperlink w:anchor="_Toc451334716" w:history="1">
+          <w:hyperlink w:anchor="_Toc451334806" w:history="1">
             <w:r>
               <w:rPr>
                 <w:rStyle w:val="Hyperlink"/>
                 <w:noProof/>
               </w:rPr>
-              <w:t>4</w:t>
+              <w:t>3</w:t>
             </w:r>
             <w:r>
               <w:rPr>
@@ -801,6 +634,96 @@
                 <w:rStyle w:val="Hyperlink"/>
                 <w:noProof/>
               </w:rPr>
+              <w:t>Indledning</w:t>
+            </w:r>
+            <w:r>
+              <w:rPr>
+                <w:noProof/>
+                <w:webHidden/>
+              </w:rPr>
+              <w:tab/>
+            </w:r>
+            <w:r>
+              <w:rPr>
+                <w:noProof/>
+                <w:webHidden/>
+              </w:rPr>
+              <w:fldChar w:fldCharType="begin"/>
+            </w:r>
+            <w:r>
+              <w:rPr>
+                <w:noProof/>
+                <w:webHidden/>
+              </w:rPr>
+              <w:instrText xml:space="preserve"> PAGEREF _Toc451334806 \h </w:instrText>
+            </w:r>
+            <w:r>
+              <w:rPr>
+                <w:noProof/>
+                <w:webHidden/>
+              </w:rPr>
+            </w:r>
+            <w:r>
+              <w:rPr>
+                <w:noProof/>
+                <w:webHidden/>
+              </w:rPr>
+              <w:fldChar w:fldCharType="separate"/>
+            </w:r>
+            <w:r>
+              <w:rPr>
+                <w:noProof/>
+                <w:webHidden/>
+              </w:rPr>
+              <w:t>4</w:t>
+            </w:r>
+            <w:r>
+              <w:rPr>
+                <w:noProof/>
+                <w:webHidden/>
+              </w:rPr>
+              <w:fldChar w:fldCharType="end"/>
+            </w:r>
+          </w:hyperlink>
+        </w:p>
+        <w:p>
+          <w:pPr>
+            <w:pStyle w:val="TOC1"/>
+            <w:tabs>
+              <w:tab w:val="left" w:pos="400"/>
+              <w:tab w:val="right" w:leader="dot" w:pos="9628"/>
+            </w:tabs>
+            <w:rPr>
+              <w:smallCaps w:val="0"/>
+              <w:noProof/>
+              <w:sz w:val="22"/>
+              <w:szCs w:val="22"/>
+              <w:lang w:val="en-GB" w:eastAsia="en-GB"/>
+            </w:rPr>
+          </w:pPr>
+          <w:hyperlink w:anchor="_Toc451334807" w:history="1">
+            <w:r>
+              <w:rPr>
+                <w:rStyle w:val="Hyperlink"/>
+                <w:noProof/>
+              </w:rPr>
+              <w:t>4</w:t>
+            </w:r>
+            <w:r>
+              <w:rPr>
+                <w:smallCaps w:val="0"/>
+                <w:noProof/>
+                <w:sz w:val="22"/>
+                <w:szCs w:val="22"/>
+                <w:lang w:val="en-GB" w:eastAsia="en-GB"/>
+              </w:rPr>
+              <w:tab/>
+            </w:r>
+            <w:r>
+              <w:rPr>
+                <w:rStyle w:val="Hyperlink"/>
+                <w:noProof/>
+              </w:rPr>
               <w:t>Læsevejledning</w:t>
             </w:r>
             <w:r>
@@ -822,7 +745,7 @@
                 <w:noProof/>
                 <w:webHidden/>
               </w:rPr>
-              <w:instrText xml:space="preserve"> PAGEREF _Toc451334716 \h </w:instrText>
+              <w:instrText xml:space="preserve"> PAGEREF _Toc451334807 \h </w:instrText>
             </w:r>
             <w:r>
               <w:rPr>
@@ -868,7 +791,7 @@
               <w:lang w:val="en-GB" w:eastAsia="en-GB"/>
             </w:rPr>
           </w:pPr>
-          <w:hyperlink w:anchor="_Toc451334717" w:history="1">
+          <w:hyperlink w:anchor="_Toc451334808" w:history="1">
             <w:r>
               <w:rPr>
                 <w:rStyle w:val="Hyperlink"/>
@@ -914,7 +837,7 @@
                 <w:noProof/>
                 <w:webHidden/>
               </w:rPr>
-              <w:instrText xml:space="preserve"> PAGEREF _Toc451334717 \h </w:instrText>
+              <w:instrText xml:space="preserve"> PAGEREF _Toc451334808 \h </w:instrText>
             </w:r>
             <w:r>
               <w:rPr>
@@ -960,7 +883,7 @@
               <w:lang w:val="en-GB" w:eastAsia="en-GB"/>
             </w:rPr>
           </w:pPr>
-          <w:hyperlink w:anchor="_Toc451334718" w:history="1">
+          <w:hyperlink w:anchor="_Toc451334809" w:history="1">
             <w:r>
               <w:rPr>
                 <w:rStyle w:val="Hyperlink"/>
@@ -1004,7 +927,7 @@
                 <w:noProof/>
                 <w:webHidden/>
               </w:rPr>
-              <w:instrText xml:space="preserve"> PAGEREF _Toc451334718 \h </w:instrText>
+              <w:instrText xml:space="preserve"> PAGEREF _Toc451334809 \h </w:instrText>
             </w:r>
             <w:r>
               <w:rPr>
@@ -1050,7 +973,7 @@
               <w:lang w:val="en-GB" w:eastAsia="en-GB"/>
             </w:rPr>
           </w:pPr>
-          <w:hyperlink w:anchor="_Toc451334719" w:history="1">
+          <w:hyperlink w:anchor="_Toc451334810" w:history="1">
             <w:r>
               <w:rPr>
                 <w:rStyle w:val="Hyperlink"/>
@@ -1094,7 +1017,7 @@
                 <w:noProof/>
                 <w:webHidden/>
               </w:rPr>
-              <w:instrText xml:space="preserve"> PAGEREF _Toc451334719 \h </w:instrText>
+              <w:instrText xml:space="preserve"> PAGEREF _Toc451334810 \h </w:instrText>
             </w:r>
             <w:r>
               <w:rPr>
@@ -1140,7 +1063,7 @@
               <w:lang w:val="en-GB" w:eastAsia="en-GB"/>
             </w:rPr>
           </w:pPr>
-          <w:hyperlink w:anchor="_Toc451334720" w:history="1">
+          <w:hyperlink w:anchor="_Toc451334811" w:history="1">
             <w:r>
               <w:rPr>
                 <w:rStyle w:val="Hyperlink"/>
@@ -1184,7 +1107,7 @@
                 <w:noProof/>
                 <w:webHidden/>
               </w:rPr>
-              <w:instrText xml:space="preserve"> PAGEREF _Toc451334720 \h </w:instrText>
+              <w:instrText xml:space="preserve"> PAGEREF _Toc451334811 \h </w:instrText>
             </w:r>
             <w:r>
               <w:rPr>
@@ -1230,7 +1153,7 @@
               <w:lang w:val="en-GB" w:eastAsia="en-GB"/>
             </w:rPr>
           </w:pPr>
-          <w:hyperlink w:anchor="_Toc451334721" w:history="1">
+          <w:hyperlink w:anchor="_Toc451334812" w:history="1">
             <w:r>
               <w:rPr>
                 <w:rStyle w:val="Hyperlink"/>
@@ -1274,7 +1197,7 @@
                 <w:noProof/>
                 <w:webHidden/>
               </w:rPr>
-              <w:instrText xml:space="preserve"> PAGEREF _Toc451334721 \h </w:instrText>
+              <w:instrText xml:space="preserve"> PAGEREF _Toc451334812 \h </w:instrText>
             </w:r>
             <w:r>
               <w:rPr>
@@ -1320,7 +1243,7 @@
               <w:lang w:val="en-GB" w:eastAsia="en-GB"/>
             </w:rPr>
           </w:pPr>
-          <w:hyperlink w:anchor="_Toc451334722" w:history="1">
+          <w:hyperlink w:anchor="_Toc451334813" w:history="1">
             <w:r>
               <w:rPr>
                 <w:rStyle w:val="Hyperlink"/>
@@ -1364,7 +1287,7 @@
                 <w:noProof/>
                 <w:webHidden/>
               </w:rPr>
-              <w:instrText xml:space="preserve"> PAGEREF _Toc451334722 \h </w:instrText>
+              <w:instrText xml:space="preserve"> PAGEREF _Toc451334813 \h </w:instrText>
             </w:r>
             <w:r>
               <w:rPr>
@@ -1410,7 +1333,7 @@
               <w:lang w:val="en-GB" w:eastAsia="en-GB"/>
             </w:rPr>
           </w:pPr>
-          <w:hyperlink w:anchor="_Toc451334723" w:history="1">
+          <w:hyperlink w:anchor="_Toc451334814" w:history="1">
             <w:r>
               <w:rPr>
                 <w:rStyle w:val="Hyperlink"/>
@@ -1454,7 +1377,7 @@
                 <w:noProof/>
                 <w:webHidden/>
               </w:rPr>
-              <w:instrText xml:space="preserve"> PAGEREF _Toc451334723 \h </w:instrText>
+              <w:instrText xml:space="preserve"> PAGEREF _Toc451334814 \h </w:instrText>
             </w:r>
             <w:r>
               <w:rPr>
@@ -1500,7 +1423,7 @@
               <w:lang w:val="en-GB" w:eastAsia="en-GB"/>
             </w:rPr>
           </w:pPr>
-          <w:hyperlink w:anchor="_Toc451334724" w:history="1">
+          <w:hyperlink w:anchor="_Toc451334815" w:history="1">
             <w:r>
               <w:rPr>
                 <w:rStyle w:val="Hyperlink"/>
@@ -1544,7 +1467,7 @@
                 <w:noProof/>
                 <w:webHidden/>
               </w:rPr>
-              <w:instrText xml:space="preserve"> PAGEREF _Toc451334724 \h </w:instrText>
+              <w:instrText xml:space="preserve"> PAGEREF _Toc451334815 \h </w:instrText>
             </w:r>
             <w:r>
               <w:rPr>
@@ -1590,7 +1513,7 @@
               <w:lang w:val="en-GB" w:eastAsia="en-GB"/>
             </w:rPr>
           </w:pPr>
-          <w:hyperlink w:anchor="_Toc451334725" w:history="1">
+          <w:hyperlink w:anchor="_Toc451334816" w:history="1">
             <w:r>
               <w:rPr>
                 <w:rStyle w:val="Hyperlink"/>
@@ -1634,7 +1557,7 @@
                 <w:noProof/>
                 <w:webHidden/>
               </w:rPr>
-              <w:instrText xml:space="preserve"> PAGEREF _Toc451334725 \h </w:instrText>
+              <w:instrText xml:space="preserve"> PAGEREF _Toc451334816 \h </w:instrText>
             </w:r>
             <w:r>
               <w:rPr>
@@ -1680,7 +1603,7 @@
               <w:lang w:val="en-GB" w:eastAsia="en-GB"/>
             </w:rPr>
           </w:pPr>
-          <w:hyperlink w:anchor="_Toc451334726" w:history="1">
+          <w:hyperlink w:anchor="_Toc451334817" w:history="1">
             <w:r>
               <w:rPr>
                 <w:rStyle w:val="Hyperlink"/>
@@ -1724,7 +1647,7 @@
                 <w:noProof/>
                 <w:webHidden/>
               </w:rPr>
-              <w:instrText xml:space="preserve"> PAGEREF _Toc451334726 \h </w:instrText>
+              <w:instrText xml:space="preserve"> PAGEREF _Toc451334817 \h </w:instrText>
             </w:r>
             <w:r>
               <w:rPr>
@@ -1770,7 +1693,7 @@
               <w:lang w:val="en-GB" w:eastAsia="en-GB"/>
             </w:rPr>
           </w:pPr>
-          <w:hyperlink w:anchor="_Toc451334727" w:history="1">
+          <w:hyperlink w:anchor="_Toc451334818" w:history="1">
             <w:r>
               <w:rPr>
                 <w:rStyle w:val="Hyperlink"/>
@@ -1814,7 +1737,7 @@
                 <w:noProof/>
                 <w:webHidden/>
               </w:rPr>
-              <w:instrText xml:space="preserve"> PAGEREF _Toc451334727 \h </w:instrText>
+              <w:instrText xml:space="preserve"> PAGEREF _Toc451334818 \h </w:instrText>
             </w:r>
             <w:r>
               <w:rPr>
@@ -1860,7 +1783,7 @@
               <w:lang w:val="en-GB" w:eastAsia="en-GB"/>
             </w:rPr>
           </w:pPr>
-          <w:hyperlink w:anchor="_Toc451334728" w:history="1">
+          <w:hyperlink w:anchor="_Toc451334819" w:history="1">
             <w:r>
               <w:rPr>
                 <w:rStyle w:val="Hyperlink"/>
@@ -1904,7 +1827,7 @@
                 <w:noProof/>
                 <w:webHidden/>
               </w:rPr>
-              <w:instrText xml:space="preserve"> PAGEREF _Toc451334728 \h </w:instrText>
+              <w:instrText xml:space="preserve"> PAGEREF _Toc451334819 \h </w:instrText>
             </w:r>
             <w:r>
               <w:rPr>
@@ -1950,7 +1873,7 @@
               <w:lang w:val="en-GB" w:eastAsia="en-GB"/>
             </w:rPr>
           </w:pPr>
-          <w:hyperlink w:anchor="_Toc451334729" w:history="1">
+          <w:hyperlink w:anchor="_Toc451334820" w:history="1">
             <w:r>
               <w:rPr>
                 <w:rStyle w:val="Hyperlink"/>
@@ -1994,7 +1917,7 @@
                 <w:noProof/>
                 <w:webHidden/>
               </w:rPr>
-              <w:instrText xml:space="preserve"> PAGEREF _Toc451334729 \h </w:instrText>
+              <w:instrText xml:space="preserve"> PAGEREF _Toc451334820 \h </w:instrText>
             </w:r>
             <w:r>
               <w:rPr>
@@ -2040,7 +1963,7 @@
               <w:lang w:val="en-GB" w:eastAsia="en-GB"/>
             </w:rPr>
           </w:pPr>
-          <w:hyperlink w:anchor="_Toc451334730" w:history="1">
+          <w:hyperlink w:anchor="_Toc451334821" w:history="1">
             <w:r>
               <w:rPr>
                 <w:rStyle w:val="Hyperlink"/>
@@ -2084,7 +2007,7 @@
                 <w:noProof/>
                 <w:webHidden/>
               </w:rPr>
-              <w:instrText xml:space="preserve"> PAGEREF _Toc451334730 \h </w:instrText>
+              <w:instrText xml:space="preserve"> PAGEREF _Toc451334821 \h </w:instrText>
             </w:r>
             <w:r>
               <w:rPr>
@@ -2130,7 +2053,7 @@
               <w:lang w:val="en-GB" w:eastAsia="en-GB"/>
             </w:rPr>
           </w:pPr>
-          <w:hyperlink w:anchor="_Toc451334731" w:history="1">
+          <w:hyperlink w:anchor="_Toc451334822" w:history="1">
             <w:r>
               <w:rPr>
                 <w:rStyle w:val="Hyperlink"/>
@@ -2174,7 +2097,7 @@
                 <w:noProof/>
                 <w:webHidden/>
               </w:rPr>
-              <w:instrText xml:space="preserve"> PAGEREF _Toc451334731 \h </w:instrText>
+              <w:instrText xml:space="preserve"> PAGEREF _Toc451334822 \h </w:instrText>
             </w:r>
             <w:r>
               <w:rPr>
@@ -2220,7 +2143,7 @@
               <w:lang w:val="en-GB" w:eastAsia="en-GB"/>
             </w:rPr>
           </w:pPr>
-          <w:hyperlink w:anchor="_Toc451334732" w:history="1">
+          <w:hyperlink w:anchor="_Toc451334823" w:history="1">
             <w:r>
               <w:rPr>
                 <w:rStyle w:val="Hyperlink"/>
@@ -2264,7 +2187,7 @@
                 <w:noProof/>
                 <w:webHidden/>
               </w:rPr>
-              <w:instrText xml:space="preserve"> PAGEREF _Toc451334732 \h </w:instrText>
+              <w:instrText xml:space="preserve"> PAGEREF _Toc451334823 \h </w:instrText>
             </w:r>
             <w:r>
               <w:rPr>
@@ -2310,7 +2233,7 @@
               <w:lang w:val="en-GB" w:eastAsia="en-GB"/>
             </w:rPr>
           </w:pPr>
-          <w:hyperlink w:anchor="_Toc451334733" w:history="1">
+          <w:hyperlink w:anchor="_Toc451334824" w:history="1">
             <w:r>
               <w:rPr>
                 <w:rStyle w:val="Hyperlink"/>
@@ -2354,7 +2277,7 @@
                 <w:noProof/>
                 <w:webHidden/>
               </w:rPr>
-              <w:instrText xml:space="preserve"> PAGEREF _Toc451334733 \h </w:instrText>
+              <w:instrText xml:space="preserve"> PAGEREF _Toc451334824 \h </w:instrText>
             </w:r>
             <w:r>
               <w:rPr>
@@ -2400,7 +2323,7 @@
               <w:lang w:val="en-GB" w:eastAsia="en-GB"/>
             </w:rPr>
           </w:pPr>
-          <w:hyperlink w:anchor="_Toc451334734" w:history="1">
+          <w:hyperlink w:anchor="_Toc451334825" w:history="1">
             <w:r>
               <w:rPr>
                 <w:rStyle w:val="Hyperlink"/>
@@ -2444,7 +2367,7 @@
                 <w:noProof/>
                 <w:webHidden/>
               </w:rPr>
-              <w:instrText xml:space="preserve"> PAGEREF _Toc451334734 \h </w:instrText>
+              <w:instrText xml:space="preserve"> PAGEREF _Toc451334825 \h </w:instrText>
             </w:r>
             <w:r>
               <w:rPr>
@@ -2490,7 +2413,7 @@
               <w:lang w:val="en-GB" w:eastAsia="en-GB"/>
             </w:rPr>
           </w:pPr>
-          <w:hyperlink w:anchor="_Toc451334735" w:history="1">
+          <w:hyperlink w:anchor="_Toc451334826" w:history="1">
             <w:r>
               <w:rPr>
                 <w:rStyle w:val="Hyperlink"/>
@@ -2534,7 +2457,7 @@
                 <w:noProof/>
                 <w:webHidden/>
               </w:rPr>
-              <w:instrText xml:space="preserve"> PAGEREF _Toc451334735 \h </w:instrText>
+              <w:instrText xml:space="preserve"> PAGEREF _Toc451334826 \h </w:instrText>
             </w:r>
             <w:r>
               <w:rPr>
@@ -2580,7 +2503,7 @@
               <w:lang w:val="en-GB" w:eastAsia="en-GB"/>
             </w:rPr>
           </w:pPr>
-          <w:hyperlink w:anchor="_Toc451334736" w:history="1">
+          <w:hyperlink w:anchor="_Toc451334827" w:history="1">
             <w:r>
               <w:rPr>
                 <w:rStyle w:val="Hyperlink"/>
@@ -2624,7 +2547,7 @@
                 <w:noProof/>
                 <w:webHidden/>
               </w:rPr>
-              <w:instrText xml:space="preserve"> PAGEREF _Toc451334736 \h </w:instrText>
+              <w:instrText xml:space="preserve"> PAGEREF _Toc451334827 \h </w:instrText>
             </w:r>
             <w:r>
               <w:rPr>
@@ -2670,7 +2593,7 @@
               <w:lang w:val="en-GB" w:eastAsia="en-GB"/>
             </w:rPr>
           </w:pPr>
-          <w:hyperlink w:anchor="_Toc451334737" w:history="1">
+          <w:hyperlink w:anchor="_Toc451334828" w:history="1">
             <w:r>
               <w:rPr>
                 <w:rStyle w:val="Hyperlink"/>
@@ -2714,7 +2637,7 @@
                 <w:noProof/>
                 <w:webHidden/>
               </w:rPr>
-              <w:instrText xml:space="preserve"> PAGEREF _Toc451334737 \h </w:instrText>
+              <w:instrText xml:space="preserve"> PAGEREF _Toc451334828 \h </w:instrText>
             </w:r>
             <w:r>
               <w:rPr>
@@ -2760,7 +2683,7 @@
               <w:lang w:val="en-GB" w:eastAsia="en-GB"/>
             </w:rPr>
           </w:pPr>
-          <w:hyperlink w:anchor="_Toc451334738" w:history="1">
+          <w:hyperlink w:anchor="_Toc451334829" w:history="1">
             <w:r>
               <w:rPr>
                 <w:rStyle w:val="Hyperlink"/>
@@ -2804,7 +2727,7 @@
                 <w:noProof/>
                 <w:webHidden/>
               </w:rPr>
-              <w:instrText xml:space="preserve"> PAGEREF _Toc451334738 \h </w:instrText>
+              <w:instrText xml:space="preserve"> PAGEREF _Toc451334829 \h </w:instrText>
             </w:r>
             <w:r>
               <w:rPr>
@@ -2850,7 +2773,7 @@
               <w:lang w:val="en-GB" w:eastAsia="en-GB"/>
             </w:rPr>
           </w:pPr>
-          <w:hyperlink w:anchor="_Toc451334739" w:history="1">
+          <w:hyperlink w:anchor="_Toc451334830" w:history="1">
             <w:r>
               <w:rPr>
                 <w:rStyle w:val="Hyperlink"/>
@@ -2894,7 +2817,7 @@
                 <w:noProof/>
                 <w:webHidden/>
               </w:rPr>
-              <w:instrText xml:space="preserve"> PAGEREF _Toc451334739 \h </w:instrText>
+              <w:instrText xml:space="preserve"> PAGEREF _Toc451334830 \h </w:instrText>
             </w:r>
             <w:r>
               <w:rPr>
@@ -2940,7 +2863,7 @@
               <w:lang w:val="en-GB" w:eastAsia="en-GB"/>
             </w:rPr>
           </w:pPr>
-          <w:hyperlink w:anchor="_Toc451334740" w:history="1">
+          <w:hyperlink w:anchor="_Toc451334831" w:history="1">
             <w:r>
               <w:rPr>
                 <w:rStyle w:val="Hyperlink"/>
@@ -2984,7 +2907,7 @@
                 <w:noProof/>
                 <w:webHidden/>
               </w:rPr>
-              <w:instrText xml:space="preserve"> PAGEREF _Toc451334740 \h </w:instrText>
+              <w:instrText xml:space="preserve"> PAGEREF _Toc451334831 \h </w:instrText>
             </w:r>
             <w:r>
               <w:rPr>
@@ -3030,7 +2953,7 @@
               <w:lang w:val="en-GB" w:eastAsia="en-GB"/>
             </w:rPr>
           </w:pPr>
-          <w:hyperlink w:anchor="_Toc451334741" w:history="1">
+          <w:hyperlink w:anchor="_Toc451334832" w:history="1">
             <w:r>
               <w:rPr>
                 <w:rStyle w:val="Hyperlink"/>
@@ -3074,7 +2997,7 @@
                 <w:noProof/>
                 <w:webHidden/>
               </w:rPr>
-              <w:instrText xml:space="preserve"> PAGEREF _Toc451334741 \h </w:instrText>
+              <w:instrText xml:space="preserve"> PAGEREF _Toc451334832 \h </w:instrText>
             </w:r>
             <w:r>
               <w:rPr>
@@ -3120,7 +3043,7 @@
               <w:lang w:val="en-GB" w:eastAsia="en-GB"/>
             </w:rPr>
           </w:pPr>
-          <w:hyperlink w:anchor="_Toc451334742" w:history="1">
+          <w:hyperlink w:anchor="_Toc451334833" w:history="1">
             <w:r>
               <w:rPr>
                 <w:rStyle w:val="Hyperlink"/>
@@ -3164,7 +3087,7 @@
                 <w:noProof/>
                 <w:webHidden/>
               </w:rPr>
-              <w:instrText xml:space="preserve"> PAGEREF _Toc451334742 \h </w:instrText>
+              <w:instrText xml:space="preserve"> PAGEREF _Toc451334833 \h </w:instrText>
             </w:r>
             <w:r>
               <w:rPr>
@@ -3210,7 +3133,7 @@
               <w:lang w:val="en-GB" w:eastAsia="en-GB"/>
             </w:rPr>
           </w:pPr>
-          <w:hyperlink w:anchor="_Toc451334743" w:history="1">
+          <w:hyperlink w:anchor="_Toc451334834" w:history="1">
             <w:r>
               <w:rPr>
                 <w:rStyle w:val="Hyperlink"/>
@@ -3254,7 +3177,7 @@
                 <w:noProof/>
                 <w:webHidden/>
               </w:rPr>
-              <w:instrText xml:space="preserve"> PAGEREF _Toc451334743 \h </w:instrText>
+              <w:instrText xml:space="preserve"> PAGEREF _Toc451334834 \h </w:instrText>
             </w:r>
             <w:r>
               <w:rPr>
@@ -3300,7 +3223,7 @@
               <w:lang w:val="en-GB" w:eastAsia="en-GB"/>
             </w:rPr>
           </w:pPr>
-          <w:hyperlink w:anchor="_Toc451334744" w:history="1">
+          <w:hyperlink w:anchor="_Toc451334835" w:history="1">
             <w:r>
               <w:rPr>
                 <w:rStyle w:val="Hyperlink"/>
@@ -3344,7 +3267,7 @@
                 <w:noProof/>
                 <w:webHidden/>
               </w:rPr>
-              <w:instrText xml:space="preserve"> PAGEREF _Toc451334744 \h </w:instrText>
+              <w:instrText xml:space="preserve"> PAGEREF _Toc451334835 \h </w:instrText>
             </w:r>
             <w:r>
               <w:rPr>
@@ -3390,7 +3313,7 @@
               <w:lang w:val="en-GB" w:eastAsia="en-GB"/>
             </w:rPr>
           </w:pPr>
-          <w:hyperlink w:anchor="_Toc451334745" w:history="1">
+          <w:hyperlink w:anchor="_Toc451334836" w:history="1">
             <w:r>
               <w:rPr>
                 <w:rStyle w:val="Hyperlink"/>
@@ -3434,7 +3357,7 @@
                 <w:noProof/>
                 <w:webHidden/>
               </w:rPr>
-              <w:instrText xml:space="preserve"> PAGEREF _Toc451334745 \h </w:instrText>
+              <w:instrText xml:space="preserve"> PAGEREF _Toc451334836 \h </w:instrText>
             </w:r>
             <w:r>
               <w:rPr>
@@ -3480,7 +3403,7 @@
               <w:lang w:val="en-GB" w:eastAsia="en-GB"/>
             </w:rPr>
           </w:pPr>
-          <w:hyperlink w:anchor="_Toc451334746" w:history="1">
+          <w:hyperlink w:anchor="_Toc451334837" w:history="1">
             <w:r>
               <w:rPr>
                 <w:rStyle w:val="Hyperlink"/>
@@ -3524,7 +3447,7 @@
                 <w:noProof/>
                 <w:webHidden/>
               </w:rPr>
-              <w:instrText xml:space="preserve"> PAGEREF _Toc451334746 \h </w:instrText>
+              <w:instrText xml:space="preserve"> PAGEREF _Toc451334837 \h </w:instrText>
             </w:r>
             <w:r>
               <w:rPr>
@@ -3570,7 +3493,7 @@
               <w:lang w:val="en-GB" w:eastAsia="en-GB"/>
             </w:rPr>
           </w:pPr>
-          <w:hyperlink w:anchor="_Toc451334747" w:history="1">
+          <w:hyperlink w:anchor="_Toc451334838" w:history="1">
             <w:r>
               <w:rPr>
                 <w:rStyle w:val="Hyperlink"/>
@@ -3614,7 +3537,7 @@
                 <w:noProof/>
                 <w:webHidden/>
               </w:rPr>
-              <w:instrText xml:space="preserve"> PAGEREF _Toc451334747 \h </w:instrText>
+              <w:instrText xml:space="preserve"> PAGEREF _Toc451334838 \h </w:instrText>
             </w:r>
             <w:r>
               <w:rPr>
@@ -3660,7 +3583,7 @@
               <w:lang w:val="en-GB" w:eastAsia="en-GB"/>
             </w:rPr>
           </w:pPr>
-          <w:hyperlink w:anchor="_Toc451334748" w:history="1">
+          <w:hyperlink w:anchor="_Toc451334839" w:history="1">
             <w:r>
               <w:rPr>
                 <w:rStyle w:val="Hyperlink"/>
@@ -3704,7 +3627,7 @@
                 <w:noProof/>
                 <w:webHidden/>
               </w:rPr>
-              <w:instrText xml:space="preserve"> PAGEREF _Toc451334748 \h </w:instrText>
+              <w:instrText xml:space="preserve"> PAGEREF _Toc451334839 \h </w:instrText>
             </w:r>
             <w:r>
               <w:rPr>
@@ -3750,7 +3673,7 @@
               <w:lang w:val="en-GB" w:eastAsia="en-GB"/>
             </w:rPr>
           </w:pPr>
-          <w:hyperlink w:anchor="_Toc451334749" w:history="1">
+          <w:hyperlink w:anchor="_Toc451334840" w:history="1">
             <w:r>
               <w:rPr>
                 <w:rStyle w:val="Hyperlink"/>
@@ -3794,7 +3717,7 @@
                 <w:noProof/>
                 <w:webHidden/>
               </w:rPr>
-              <w:instrText xml:space="preserve"> PAGEREF _Toc451334749 \h </w:instrText>
+              <w:instrText xml:space="preserve"> PAGEREF _Toc451334840 \h </w:instrText>
             </w:r>
             <w:r>
               <w:rPr>
@@ -3840,7 +3763,7 @@
               <w:lang w:val="en-GB" w:eastAsia="en-GB"/>
             </w:rPr>
           </w:pPr>
-          <w:hyperlink w:anchor="_Toc451334750" w:history="1">
+          <w:hyperlink w:anchor="_Toc451334841" w:history="1">
             <w:r>
               <w:rPr>
                 <w:rStyle w:val="Hyperlink"/>
@@ -3884,7 +3807,7 @@
                 <w:noProof/>
                 <w:webHidden/>
               </w:rPr>
-              <w:instrText xml:space="preserve"> PAGEREF _Toc451334750 \h </w:instrText>
+              <w:instrText xml:space="preserve"> PAGEREF _Toc451334841 \h </w:instrText>
             </w:r>
             <w:r>
               <w:rPr>
@@ -3930,7 +3853,7 @@
               <w:lang w:val="en-GB" w:eastAsia="en-GB"/>
             </w:rPr>
           </w:pPr>
-          <w:hyperlink w:anchor="_Toc451334751" w:history="1">
+          <w:hyperlink w:anchor="_Toc451334842" w:history="1">
             <w:r>
               <w:rPr>
                 <w:rStyle w:val="Hyperlink"/>
@@ -3974,7 +3897,7 @@
                 <w:noProof/>
                 <w:webHidden/>
               </w:rPr>
-              <w:instrText xml:space="preserve"> PAGEREF _Toc451334751 \h </w:instrText>
+              <w:instrText xml:space="preserve"> PAGEREF _Toc451334842 \h </w:instrText>
             </w:r>
             <w:r>
               <w:rPr>
@@ -4020,7 +3943,7 @@
               <w:lang w:val="en-GB" w:eastAsia="en-GB"/>
             </w:rPr>
           </w:pPr>
-          <w:hyperlink w:anchor="_Toc451334752" w:history="1">
+          <w:hyperlink w:anchor="_Toc451334843" w:history="1">
             <w:r>
               <w:rPr>
                 <w:rStyle w:val="Hyperlink"/>
@@ -4065,7 +3988,7 @@
                 <w:noProof/>
                 <w:webHidden/>
               </w:rPr>
-              <w:instrText xml:space="preserve"> PAGEREF _Toc451334752 \h </w:instrText>
+              <w:instrText xml:space="preserve"> PAGEREF _Toc451334843 \h </w:instrText>
             </w:r>
             <w:r>
               <w:rPr>
@@ -4128,12 +4051,12 @@
       <w:pPr>
         <w:pStyle w:val="Heading1"/>
       </w:pPr>
-      <w:bookmarkStart w:id="3" w:name="_Toc451334715"/>
+      <w:bookmarkStart w:id="2" w:name="_Toc451334806"/>
       <w:r>
         <w:lastRenderedPageBreak/>
         <w:t>Indledning</w:t>
       </w:r>
-      <w:bookmarkEnd w:id="3"/>
+      <w:bookmarkEnd w:id="2"/>
     </w:p>
     <w:p>
       <w:pPr>
@@ -4154,147 +4077,129 @@
       <w:pPr>
         <w:pStyle w:val="Heading1"/>
       </w:pPr>
-      <w:bookmarkStart w:id="4" w:name="_Toc451334716"/>
+      <w:bookmarkStart w:id="3" w:name="_Toc451334807"/>
       <w:r>
         <w:t>Læsevejledning</w:t>
       </w:r>
+      <w:bookmarkEnd w:id="3"/>
+    </w:p>
+    <w:p>
+      <w:r>
+        <w:t>Her skal stå en læsevejledning</w:t>
+      </w:r>
+    </w:p>
+    <w:p>
+      <w:pPr>
+        <w:pStyle w:val="Heading2"/>
+        <w:rPr>
+          <w:lang w:val="en-GB"/>
+        </w:rPr>
+      </w:pPr>
+      <w:bookmarkStart w:id="4" w:name="_Toc451334808"/>
+      <w:r>
+        <w:rPr>
+          <w:lang w:val="en-GB"/>
+        </w:rPr>
+        <w:t>Termliste</w:t>
+      </w:r>
       <w:bookmarkEnd w:id="4"/>
     </w:p>
     <w:p>
-      <w:r>
-        <w:t>Her skal stå en læsevejledning</w:t>
-      </w:r>
-    </w:p>
-    <w:p>
-      <w:pPr>
-        <w:pStyle w:val="Heading2"/>
+      <w:pPr>
+        <w:rPr>
+          <w:lang w:val="en-US"/>
+        </w:rPr>
+      </w:pPr>
+      <w:bookmarkStart w:id="5" w:name="_Toc437416172"/>
+      <w:bookmarkStart w:id="6" w:name="_Ref437890182"/>
+      <w:r>
+        <w:rPr>
+          <w:lang w:val="en-US"/>
+        </w:rPr>
+        <w:t>BLL = Business Logic Layer</w:t>
+      </w:r>
+    </w:p>
+    <w:p>
+      <w:pPr>
+        <w:rPr>
+          <w:lang w:val="en-US"/>
+        </w:rPr>
+      </w:pPr>
+      <w:r>
+        <w:rPr>
+          <w:lang w:val="en-US"/>
+        </w:rPr>
+        <w:t>DAL = Data Access Layer</w:t>
+      </w:r>
+    </w:p>
+    <w:p>
+      <w:pPr>
+        <w:rPr>
+          <w:lang w:val="en-US"/>
+        </w:rPr>
+      </w:pPr>
+      <w:r>
+        <w:rPr>
+          <w:lang w:val="en-US"/>
+        </w:rPr>
+        <w:t>PL = Presentation Layer</w:t>
+      </w:r>
+    </w:p>
+    <w:p>
+      <w:pPr>
+        <w:rPr>
+          <w:lang w:val="en-US"/>
+        </w:rPr>
+      </w:pPr>
+      <w:r>
+        <w:rPr>
+          <w:lang w:val="en-US"/>
+        </w:rPr>
+        <w:t>FDD = Feature Driven Development</w:t>
+      </w:r>
+    </w:p>
+    <w:p>
+      <w:pPr>
         <w:rPr>
           <w:lang w:val="en-GB"/>
         </w:rPr>
       </w:pPr>
-      <w:bookmarkStart w:id="5" w:name="_Toc451334717"/>
-      <w:proofErr w:type="spellStart"/>
       <w:r>
         <w:rPr>
           <w:lang w:val="en-GB"/>
         </w:rPr>
-        <w:t>Termliste</w:t>
+        <w:t>TDD = Test Driven Development</w:t>
+      </w:r>
+    </w:p>
+    <w:p>
+      <w:pPr>
+        <w:rPr>
+          <w:lang w:val="en-GB"/>
+        </w:rPr>
+      </w:pPr>
+      <w:r>
+        <w:rPr>
+          <w:lang w:val="en-GB"/>
+        </w:rPr>
+        <w:t>SRP = Single Responsibility Principle</w:t>
+      </w:r>
+    </w:p>
+    <w:p>
+      <w:r>
+        <w:t xml:space="preserve">DIP = Dependency Inversion Principle </w:t>
+      </w:r>
+    </w:p>
+    <w:p>
+      <w:pPr>
+        <w:pStyle w:val="Heading1"/>
+      </w:pPr>
+      <w:bookmarkStart w:id="7" w:name="_Toc451334809"/>
+      <w:r>
+        <w:t>Projektformulering</w:t>
       </w:r>
       <w:bookmarkEnd w:id="5"/>
-      <w:proofErr w:type="spellEnd"/>
-    </w:p>
-    <w:p>
-      <w:pPr>
-        <w:rPr>
-          <w:lang w:val="en-US"/>
-        </w:rPr>
-      </w:pPr>
-      <w:bookmarkStart w:id="6" w:name="_Toc437416172"/>
-      <w:bookmarkStart w:id="7" w:name="_Ref437890182"/>
-      <w:r>
-        <w:rPr>
-          <w:lang w:val="en-US"/>
-        </w:rPr>
-        <w:t>BLL = Business Logic Layer</w:t>
-      </w:r>
-    </w:p>
-    <w:p>
-      <w:pPr>
-        <w:rPr>
-          <w:lang w:val="en-US"/>
-        </w:rPr>
-      </w:pPr>
-      <w:r>
-        <w:rPr>
-          <w:lang w:val="en-US"/>
-        </w:rPr>
-        <w:t>DAL = Data Access Layer</w:t>
-      </w:r>
-    </w:p>
-    <w:p>
-      <w:pPr>
-        <w:rPr>
-          <w:lang w:val="en-US"/>
-        </w:rPr>
-      </w:pPr>
-      <w:r>
-        <w:rPr>
-          <w:lang w:val="en-US"/>
-        </w:rPr>
-        <w:t>PL = Presentation Layer</w:t>
-      </w:r>
-    </w:p>
-    <w:p>
-      <w:pPr>
-        <w:rPr>
-          <w:lang w:val="en-US"/>
-        </w:rPr>
-      </w:pPr>
-      <w:r>
-        <w:rPr>
-          <w:lang w:val="en-US"/>
-        </w:rPr>
-        <w:t>FDD = Feature Driven Development</w:t>
-      </w:r>
-    </w:p>
-    <w:p>
-      <w:pPr>
-        <w:rPr>
-          <w:lang w:val="en-GB"/>
-        </w:rPr>
-      </w:pPr>
-      <w:r>
-        <w:rPr>
-          <w:lang w:val="en-GB"/>
-        </w:rPr>
-        <w:t>TDD = Test Driven Development</w:t>
-      </w:r>
-    </w:p>
-    <w:p>
-      <w:pPr>
-        <w:rPr>
-          <w:lang w:val="en-GB"/>
-        </w:rPr>
-      </w:pPr>
-      <w:r>
-        <w:rPr>
-          <w:lang w:val="en-GB"/>
-        </w:rPr>
-        <w:t>SRP = Single Responsibility Principle</w:t>
-      </w:r>
-    </w:p>
-    <w:p>
-      <w:r>
-        <w:t xml:space="preserve">DIP = </w:t>
-      </w:r>
-      <w:proofErr w:type="spellStart"/>
-      <w:r>
-        <w:t>Dependency</w:t>
-      </w:r>
-      <w:proofErr w:type="spellEnd"/>
-      <w:r>
-        <w:t xml:space="preserve"> Inversion </w:t>
-      </w:r>
-      <w:proofErr w:type="spellStart"/>
-      <w:r>
-        <w:t>Principle</w:t>
-      </w:r>
-      <w:proofErr w:type="spellEnd"/>
-      <w:r>
-        <w:t xml:space="preserve"> </w:t>
-      </w:r>
-    </w:p>
-    <w:p>
-      <w:pPr>
-        <w:pStyle w:val="Heading1"/>
-      </w:pPr>
-      <w:bookmarkStart w:id="8" w:name="_Toc451334718"/>
-      <w:r>
-        <w:t>Projektformulering</w:t>
-      </w:r>
       <w:bookmarkEnd w:id="6"/>
       <w:bookmarkEnd w:id="7"/>
-      <w:bookmarkEnd w:id="8"/>
     </w:p>
     <w:p>
       <w:r>
@@ -4432,53 +4337,40 @@
         <w:pStyle w:val="Caption"/>
         <w:jc w:val="center"/>
       </w:pPr>
-      <w:bookmarkStart w:id="9" w:name="_Ref443516992"/>
+      <w:bookmarkStart w:id="8" w:name="_Ref443516992"/>
       <w:r>
         <w:t xml:space="preserve">Figur </w:t>
       </w:r>
-      <w:r>
-        <w:fldChar w:fldCharType="begin"/>
-      </w:r>
-      <w:r>
-        <w:instrText xml:space="preserve"> SEQ Figur \* ARABIC </w:instrText>
-      </w:r>
-      <w:r>
-        <w:fldChar w:fldCharType="separate"/>
-      </w:r>
-      <w:r>
-        <w:rPr>
-          <w:noProof/>
-        </w:rPr>
-        <w:t>1</w:t>
-      </w:r>
-      <w:r>
-        <w:rPr>
-          <w:noProof/>
-        </w:rPr>
-        <w:fldChar w:fldCharType="end"/>
+      <w:fldSimple w:instr=" SEQ Figur \* ARABIC ">
+        <w:r>
+          <w:rPr>
+            <w:noProof/>
+          </w:rPr>
+          <w:t>1</w:t>
+        </w:r>
+      </w:fldSimple>
+      <w:bookmarkEnd w:id="8"/>
+      <w:r>
+        <w:t>: Rigt billede over opslag af en vare i Pristjek220.</w:t>
+      </w:r>
+    </w:p>
+    <w:p>
+      <w:r>
+        <w:t>Pristjek220 henvender sig til det moderne menneske, som er økonomisk anlagt og gerne vil spare penge, når der handles dagligvarer i hverdagen. Det henvender sig altså både til studerende uden mange penge på lommen, samt familier der ønsker at få mest muligt ud af deres penge.</w:t>
+      </w:r>
+    </w:p>
+    <w:p/>
+    <w:p>
+      <w:pPr>
+        <w:pStyle w:val="Heading1"/>
+      </w:pPr>
+      <w:bookmarkStart w:id="9" w:name="_Toc437416173"/>
+      <w:bookmarkStart w:id="10" w:name="_Toc451334810"/>
+      <w:r>
+        <w:t>Afgrænsning</w:t>
       </w:r>
       <w:bookmarkEnd w:id="9"/>
-      <w:r>
-        <w:t>: Rigt billede over opslag af en vare i Pristjek220.</w:t>
-      </w:r>
-    </w:p>
-    <w:p>
-      <w:r>
-        <w:t>Pristjek220 henvender sig til det moderne menneske, som er økonomisk anlagt og gerne vil spare penge, når der handles dagligvarer i hverdagen. Det henvender sig altså både til studerende uden mange penge på lommen, samt familier der ønsker at få mest muligt ud af deres penge.</w:t>
-      </w:r>
-    </w:p>
-    <w:p/>
-    <w:p>
-      <w:pPr>
-        <w:pStyle w:val="Heading1"/>
-      </w:pPr>
-      <w:bookmarkStart w:id="10" w:name="_Toc437416173"/>
-      <w:bookmarkStart w:id="11" w:name="_Toc451334719"/>
-      <w:r>
-        <w:t>Afgrænsning</w:t>
-      </w:r>
       <w:bookmarkEnd w:id="10"/>
-      <w:bookmarkEnd w:id="11"/>
     </w:p>
     <w:p>
       <w:r>
@@ -4525,31 +4417,31 @@
       <w:pPr>
         <w:pStyle w:val="Heading1"/>
       </w:pPr>
-      <w:bookmarkStart w:id="12" w:name="_Toc437416174"/>
-      <w:bookmarkStart w:id="13" w:name="_Toc451334720"/>
+      <w:bookmarkStart w:id="11" w:name="_Toc437416174"/>
+      <w:bookmarkStart w:id="12" w:name="_Toc451334811"/>
       <w:r>
         <w:t>Systembeskrivelse</w:t>
       </w:r>
+      <w:bookmarkEnd w:id="11"/>
       <w:bookmarkEnd w:id="12"/>
+    </w:p>
+    <w:p>
+      <w:r>
+        <w:t xml:space="preserve">Kort beskrivelse af systemet </w:t>
+      </w:r>
+      <w:r>
+        <w:t>med et eller andet fint billede.</w:t>
+      </w:r>
+    </w:p>
+    <w:p>
+      <w:pPr>
+        <w:pStyle w:val="Heading2"/>
+      </w:pPr>
+      <w:bookmarkStart w:id="13" w:name="_Toc451334812"/>
+      <w:r>
+        <w:t>Krav</w:t>
+      </w:r>
       <w:bookmarkEnd w:id="13"/>
-    </w:p>
-    <w:p>
-      <w:r>
-        <w:t xml:space="preserve">Kort beskrivelse af systemet </w:t>
-      </w:r>
-      <w:r>
-        <w:t>med et eller andet fint billede.</w:t>
-      </w:r>
-    </w:p>
-    <w:p>
-      <w:pPr>
-        <w:pStyle w:val="Heading2"/>
-      </w:pPr>
-      <w:bookmarkStart w:id="14" w:name="_Toc451334721"/>
-      <w:r>
-        <w:t>Krav</w:t>
-      </w:r>
-      <w:bookmarkEnd w:id="14"/>
     </w:p>
     <w:p>
       <w:r>
@@ -4563,24 +4455,11 @@
         <w:t xml:space="preserve">Projektformuleringen </w:t>
       </w:r>
       <w:r>
-        <w:t xml:space="preserve">er der opstillet en række User </w:t>
-      </w:r>
-      <w:proofErr w:type="spellStart"/>
-      <w:r>
-        <w:t>Stories</w:t>
-      </w:r>
-      <w:proofErr w:type="spellEnd"/>
-      <w:r>
-        <w:t>, der beskriver brugerens interakti</w:t>
-      </w:r>
-      <w:r>
-        <w:t xml:space="preserve">on med systemet. User </w:t>
-      </w:r>
-      <w:proofErr w:type="spellStart"/>
-      <w:r>
-        <w:t>Stories</w:t>
-      </w:r>
-      <w:proofErr w:type="spellEnd"/>
+        <w:t>er der opstillet en række User Stories, der beskriver brugerens interakti</w:t>
+      </w:r>
+      <w:r>
+        <w:t>on med systemet. User Stories</w:t>
+      </w:r>
       <w:r>
         <w:t xml:space="preserve"> danner grundlag for kravspecifikationen, og bruges til at fastsætte systemets funktionalitet.</w:t>
       </w:r>
@@ -4589,21 +4468,21 @@
       <w:pPr>
         <w:pStyle w:val="Heading3"/>
       </w:pPr>
-      <w:bookmarkStart w:id="15" w:name="_Toc451334722"/>
-      <w:commentRangeStart w:id="16"/>
+      <w:bookmarkStart w:id="14" w:name="_Toc451334813"/>
+      <w:commentRangeStart w:id="15"/>
       <w:r>
         <w:t>Udformning af krav</w:t>
       </w:r>
-      <w:commentRangeEnd w:id="16"/>
+      <w:commentRangeEnd w:id="15"/>
       <w:r>
         <w:rPr>
           <w:rStyle w:val="CommentReference"/>
           <w:smallCaps w:val="0"/>
           <w:spacing w:val="0"/>
         </w:rPr>
-        <w:commentReference w:id="16"/>
-      </w:r>
-      <w:bookmarkEnd w:id="15"/>
+        <w:commentReference w:id="15"/>
+      </w:r>
+      <w:bookmarkEnd w:id="14"/>
     </w:p>
     <w:p>
       <w:r>
@@ -4613,262 +4492,302 @@
         <w:t xml:space="preserve"> </w:t>
       </w:r>
       <w:r>
-        <w:t xml:space="preserve">funktionelle krav i form af forskellige scenarier. Gruppen havde tidligere kun arbejdet med </w:t>
-      </w:r>
-      <w:proofErr w:type="spellStart"/>
-      <w:r>
-        <w:t>use</w:t>
-      </w:r>
-      <w:proofErr w:type="spellEnd"/>
-      <w:r>
-        <w:t xml:space="preserve"> cases, hvor der var erfaring med, at de ikke fungerede særlig godt, når der skulle arbejdes iterativt. </w:t>
-      </w:r>
-      <w:proofErr w:type="spellStart"/>
-      <w:r>
-        <w:t>Use</w:t>
-      </w:r>
-      <w:proofErr w:type="spellEnd"/>
-      <w:r>
-        <w:t xml:space="preserve"> cases lægger op til at blive uddybet detaljeret, når de formuleres, hvilket betyder, at der lægges meget arbejde i at udarbejde dem i starten af projektet. Det betyder også, at når der i løbet af den iterative proces ændres på detaljerne i designet og implementeringen, skal man tilbage og ændre på detaljerne i sine </w:t>
-      </w:r>
-      <w:proofErr w:type="spellStart"/>
-      <w:r>
-        <w:t>use</w:t>
-      </w:r>
-      <w:proofErr w:type="spellEnd"/>
-      <w:r>
-        <w:t xml:space="preserve"> cases. Gruppen ønskede derfor at finde en metode til at udforme de funktionelle krav, som lagde mere op til en iterativ udvikling.</w:t>
-      </w:r>
-    </w:p>
-    <w:p>
-      <w:r>
-        <w:t xml:space="preserve">Der er derfor valgt at benytte user </w:t>
-      </w:r>
-      <w:proofErr w:type="spellStart"/>
-      <w:r>
-        <w:t>stories</w:t>
-      </w:r>
-      <w:proofErr w:type="spellEnd"/>
-      <w:r>
-        <w:t xml:space="preserve"> til at formulere de scenarier, der udgør de funktionelle krav. En user story er en kort beskrivelse af scenariet, samt hvad der skal til, før implementeringen af det kan godkendes. Detaljeringen af scenariet bliver i stedet udskudt, indtil det skal designes og implementeres. Til den tid hører der en diskussion med kunden til, hvor han fortæller, hvordan han ønsker, den specifikke funktionalitet for scenariet skal være, og dette diskuteres i forhold til, hvad der er muligt. Det er ved denne diskussion, at detaljeringen fastsættes.</w:t>
-      </w:r>
-    </w:p>
-    <w:p>
-      <w:r>
-        <w:t xml:space="preserve">Fordelen ved at benytte user </w:t>
-      </w:r>
-      <w:proofErr w:type="spellStart"/>
-      <w:r>
-        <w:t>stories</w:t>
-      </w:r>
-      <w:proofErr w:type="spellEnd"/>
-      <w:r>
-        <w:t xml:space="preserve"> er netop, at detaljeringen udskydes indtil implementeringen. Dette gør, at erfaringen fra de allerede implementerede funktionaliteter kan benyttes når detaljerne fastlægges. Samtidig kan kunden have ændret mening omkring, hvordan en user story skal implementeres på baggrund af ideer eller tanker, han har gjort sig efter at have set de allerede implementerede user </w:t>
-      </w:r>
-      <w:proofErr w:type="spellStart"/>
-      <w:r>
-        <w:t>stories</w:t>
-      </w:r>
-      <w:proofErr w:type="spellEnd"/>
-      <w:r>
-        <w:t xml:space="preserve">. Hvis der var benyttet </w:t>
-      </w:r>
-      <w:proofErr w:type="spellStart"/>
-      <w:r>
-        <w:t>use</w:t>
-      </w:r>
-      <w:proofErr w:type="spellEnd"/>
-      <w:r>
-        <w:t xml:space="preserve"> cases, kunne det resultere i en masse ændringer i de formulerede detaljer for scenarierne. Ved user </w:t>
-      </w:r>
-      <w:proofErr w:type="spellStart"/>
-      <w:r>
-        <w:t>stories</w:t>
-      </w:r>
-      <w:proofErr w:type="spellEnd"/>
-      <w:r>
-        <w:t xml:space="preserve"> er det derimod ikke et problem, da detaljerne først fastlægges i dette skridt. Det er samtidig en fordel, i et semesterprojekt som dette, at kunne udskyde detaljeringen så lang tid, som det er muligt, da der hele tiden erfares ny viden igennem undervisningen.</w:t>
-      </w:r>
-    </w:p>
-    <w:p>
-      <w:r>
-        <w:t xml:space="preserve">Da der er valgt at benytte user </w:t>
-      </w:r>
-      <w:proofErr w:type="spellStart"/>
-      <w:r>
-        <w:t>stories</w:t>
-      </w:r>
-      <w:proofErr w:type="spellEnd"/>
-      <w:r>
-        <w:t xml:space="preserve">, hvor en stor del af arbejdet med dem ligger i diskussionen med kunden, men projektet ikke har en egentlig kunde, er dette håndteret på en alternativ måde. Det er gruppen selv, der har stået for produktets vision og ageret kunde, og diskussionen er derfor håndteret ved, at gruppen </w:t>
+        <w:t>funktionelle krav i form af forskellige scenarier. Gruppen havde tidligere kun arbejdet med use cases, hvor der var erfaring med, at de ikke fungerede særlig godt, når der skulle arbejdes iterativt. Use cases lægger op til at blive uddybet detaljeret, når de formuleres, hvilket betyder, at der lægges meget arbejde i at udarbejde dem i starten af projektet. Det betyder også, at når der i løbet af den iterative proces ændres på detaljerne i designet og implementeringen, skal man tilbage og ændre på detaljerne i sine use cases. Gruppen ønskede derfor at finde en metode til at udforme de funktionelle krav, som lagde mere op til en iterativ udvikling.</w:t>
+      </w:r>
+    </w:p>
+    <w:p>
+      <w:r>
+        <w:t>Der er derfor valgt at benytte user stories til at formulere de scenarier, der udgør de funktionelle krav. En user story er en kort beskrivelse af scenariet, samt hvad der skal til, før implementeringen af det kan godkendes. Detaljeringen af scenariet bliver i stedet udskudt, indtil det skal designes og implementeres. Til den tid hører der en diskussion med kunden til, hvor han fortæller, hvordan han ønsker, den specifikke funktionalitet for scenariet skal være, og dette diskuteres i forhold til, hvad der er muligt. Det er ved denne diskussion, at detaljeringen fastsættes.</w:t>
+      </w:r>
+    </w:p>
+    <w:p>
+      <w:r>
+        <w:t>Fordelen ved at benytte user stories er netop, at detaljeringen udskydes indtil implementeringen. Dette gør, at erfaringen fra de allerede implementerede funktionaliteter kan benyttes når detaljerne fastlægges. Samtidig kan kunden have ændret mening omkring, hvordan en user story skal implementeres på baggrund af ideer eller tanker, han har gjort sig efter at have set de allerede implementerede user stories. Hvis der var benyttet use cases, kunne det resultere i en masse ændringer i de formulerede detaljer for scenarierne. Ved user stories er det derimod ikke et problem, da detaljerne først fastlægges i dette skridt. Det er samtidig en fordel, i et semesterprojekt som dette, at kunne udskyde detaljeringen så lang tid, som det er muligt, da der hele tiden erfares ny viden igennem undervisningen.</w:t>
+      </w:r>
+    </w:p>
+    <w:p>
+      <w:r>
+        <w:t xml:space="preserve">Da der er valgt at benytte user stories, hvor en stor del af arbejdet med dem ligger i diskussionen med kunden, men projektet ikke har en egentlig kunde, er dette håndteret på en alternativ måde. Det er gruppen selv, der har stået for produktets vision og ageret kunde, og diskussionen er derfor håndteret ved, at gruppen </w:t>
       </w:r>
       <w:r>
         <w:t>samt vejleder</w:t>
       </w:r>
       <w:r>
-        <w:t xml:space="preserve"> har diskuteret i starten af hver </w:t>
-      </w:r>
-      <w:proofErr w:type="spellStart"/>
-      <w:r>
-        <w:t>iteration</w:t>
-      </w:r>
-      <w:proofErr w:type="spellEnd"/>
-      <w:r>
-        <w:t xml:space="preserve"> omkring ønskerne og detaljerne for de specifikke user </w:t>
-      </w:r>
-      <w:proofErr w:type="spellStart"/>
-      <w:r>
-        <w:t>stories</w:t>
-      </w:r>
-      <w:proofErr w:type="spellEnd"/>
-      <w:r>
-        <w:t xml:space="preserve">, der skulle implementeres i </w:t>
-      </w:r>
-      <w:proofErr w:type="spellStart"/>
-      <w:r>
-        <w:t>iterationen</w:t>
-      </w:r>
-      <w:proofErr w:type="spellEnd"/>
-      <w:r>
-        <w:t>.</w:t>
+        <w:t xml:space="preserve"> har diskuteret i starten af hver iteration omkring ønskerne og detaljerne for de specifikke user stories, der skulle implementeres i iterationen.</w:t>
       </w:r>
     </w:p>
     <w:p>
       <w:pPr>
         <w:pStyle w:val="Heading3"/>
       </w:pPr>
-      <w:bookmarkStart w:id="17" w:name="_Toc451334723"/>
+      <w:bookmarkStart w:id="16" w:name="_Toc451334814"/>
       <w:r>
         <w:t>Aktører</w:t>
       </w:r>
+      <w:bookmarkEnd w:id="16"/>
+    </w:p>
+    <w:p>
+      <w:r>
+        <w:rPr>
+          <w:b/>
+        </w:rPr>
+        <w:t xml:space="preserve">Forbruger: </w:t>
+      </w:r>
+      <w:r>
+        <w:t>Forbrugeren er en primær aktør. Forbrugeren ønsker at gøre hans indkøb så billigt og let som muligt, ved at få Pristjek220 til at finde ud af hvor han skal købe hans forskellige varer.</w:t>
+      </w:r>
+    </w:p>
+    <w:p>
+      <w:r>
+        <w:rPr>
+          <w:b/>
+        </w:rPr>
+        <w:t xml:space="preserve">Forretningsmanager: </w:t>
+      </w:r>
+      <w:r>
+        <w:t>Forretningsmanageren er en primær aktør. Forretningsmanageren kan tilføje/fjerne varer fra deres forretning, samt ændre priserne.</w:t>
+      </w:r>
+    </w:p>
+    <w:p>
+      <w:r>
+        <w:rPr>
+          <w:b/>
+        </w:rPr>
+        <w:t xml:space="preserve">Administrator: </w:t>
+      </w:r>
+      <w:r>
+        <w:t>Administratoren</w:t>
+      </w:r>
+      <w:r>
+        <w:t xml:space="preserve"> </w:t>
+      </w:r>
+      <w:r>
+        <w:t>er en primær aktør.</w:t>
+      </w:r>
+      <w:r>
+        <w:t xml:space="preserve"> </w:t>
+      </w:r>
+      <w:r>
+        <w:t>Administratoren kan tilføje og fjerne forretninger fra pristjek220.</w:t>
+      </w:r>
+    </w:p>
+    <w:p/>
+    <w:p>
+      <w:pPr>
+        <w:pStyle w:val="Heading3"/>
+      </w:pPr>
+      <w:bookmarkStart w:id="17" w:name="_Toc451334815"/>
+      <w:r>
+        <w:t>User story beskrivelser</w:t>
+      </w:r>
       <w:bookmarkEnd w:id="17"/>
     </w:p>
     <w:p>
       <w:r>
+        <w:t>Der er her udvalgt nogle relevante User Stories fra Kravspecifikationen</w:t>
+      </w:r>
+      <w:r>
+        <w:rPr>
+          <w:rStyle w:val="FootnoteReference"/>
+        </w:rPr>
+        <w:footnoteReference w:id="1"/>
+      </w:r>
+      <w:r>
+        <w:t>, ud fra hvilke User Stories der bliver brugt i løbet af rapporten, de er rangeret efter hvilken prioritering de har haft gennem udviklingsfasen.</w:t>
+      </w:r>
+    </w:p>
+    <w:p>
+      <w:pPr>
+        <w:rPr>
+          <w:color w:val="FF0000"/>
+        </w:rPr>
+      </w:pPr>
+      <w:r>
+        <w:rPr>
+          <w:color w:val="FF0000"/>
+        </w:rPr>
+        <w:t>//DER ER PÅ NUVÆRENDE TIDSPUNKT, LAVET NOGLE EKSEMPLER PÅ US, MEN DA JEG IKKE VED HVILKE VI BIL BRUGE, KAN DER GODT FOREKOMME ÆNDRINGER SENERE.</w:t>
+      </w:r>
+    </w:p>
+    <w:p>
+      <w:pPr>
         <w:rPr>
           <w:b/>
         </w:rPr>
-        <w:t xml:space="preserve">Forbruger: </w:t>
-      </w:r>
-      <w:r>
-        <w:t>Forbrugeren er en primær aktør. Forbrugeren ønsker at gøre hans indkøb så billigt og let som muligt, ved at få Pristjek220 til at finde ud af hvor han skal købe hans forskellige varer.</w:t>
-      </w:r>
-    </w:p>
-    <w:p>
+      </w:pPr>
+      <w:bookmarkStart w:id="18" w:name="_Toc443577280"/>
+      <w:bookmarkStart w:id="19" w:name="_Toc445051114"/>
       <w:r>
         <w:rPr>
           <w:b/>
         </w:rPr>
-        <w:t xml:space="preserve">Forretningsmanager: </w:t>
-      </w:r>
-      <w:r>
-        <w:t>Forretningsmanageren er en primær aktør. Forretningsmanageren kan tilføje/fjerne varer fra deres forretning, samt ændre priserne.</w:t>
-      </w:r>
-    </w:p>
-    <w:p>
+        <w:t xml:space="preserve">US2: </w:t>
+      </w:r>
       <w:r>
         <w:rPr>
           <w:b/>
         </w:rPr>
-        <w:t xml:space="preserve">Administrator: </w:t>
-      </w:r>
-      <w:r>
-        <w:t>Administratoren</w:t>
-      </w:r>
-      <w:r>
-        <w:t xml:space="preserve"> </w:t>
-      </w:r>
-      <w:r>
-        <w:t>er en primær aktør.</w:t>
-      </w:r>
-      <w:r>
-        <w:t xml:space="preserve"> </w:t>
-      </w:r>
-      <w:r>
-        <w:t>Administratoren kan tilføje og fjerne forretninger fra pristjek220.</w:t>
+        <w:t>Finde den billigste forretning for en vare i Pristjek220</w:t>
+      </w:r>
+      <w:bookmarkEnd w:id="18"/>
+      <w:bookmarkEnd w:id="19"/>
+      <w:r>
+        <w:rPr>
+          <w:b/>
+        </w:rPr>
+        <w:t>:</w:t>
+      </w:r>
+    </w:p>
+    <w:p>
+      <w:r>
+        <w:rPr>
+          <w:b/>
+        </w:rPr>
+        <w:t>Som</w:t>
+      </w:r>
+      <w:r>
+        <w:t xml:space="preserve"> en forbruger af Pristjek220</w:t>
+      </w:r>
+    </w:p>
+    <w:p>
+      <w:r>
+        <w:rPr>
+          <w:b/>
+        </w:rPr>
+        <w:t>V</w:t>
+      </w:r>
+      <w:r>
+        <w:rPr>
+          <w:b/>
+        </w:rPr>
+        <w:t>il</w:t>
+      </w:r>
+      <w:r>
+        <w:t xml:space="preserve"> jeg kunne finde den billigste forretning for en vare fra Pristjek220,</w:t>
+      </w:r>
+    </w:p>
+    <w:p>
+      <w:pPr>
+        <w:rPr>
+          <w:b/>
+        </w:rPr>
+      </w:pPr>
+      <w:r>
+        <w:rPr>
+          <w:b/>
+        </w:rPr>
+        <w:t>Så</w:t>
+      </w:r>
+      <w:r>
+        <w:t xml:space="preserve"> der kan laves en indkøbsliste med den mindste pris.</w:t>
+      </w:r>
+    </w:p>
+    <w:p>
+      <w:r>
+        <w:t>User storyen er relevant, fordi det er en fundamental egenskab, for at pristjek220 kan hjælpe forbrugeren med at fortage billige indkøb.</w:t>
+      </w:r>
+    </w:p>
+    <w:p>
+      <w:pPr>
+        <w:rPr>
+          <w:b/>
+        </w:rPr>
+      </w:pPr>
+      <w:r>
+        <w:rPr>
+          <w:b/>
+        </w:rPr>
+        <w:t xml:space="preserve">US4: </w:t>
+      </w:r>
+      <w:bookmarkStart w:id="20" w:name="_Toc443577286"/>
+      <w:bookmarkStart w:id="21" w:name="_Toc445051116"/>
+      <w:r>
+        <w:rPr>
+          <w:b/>
+        </w:rPr>
+        <w:t>Find ud af hvor varerne fra indkøbslisten kan købes billigst</w:t>
+      </w:r>
+      <w:bookmarkEnd w:id="20"/>
+      <w:bookmarkEnd w:id="21"/>
+      <w:r>
+        <w:rPr>
+          <w:b/>
+        </w:rPr>
+        <w:t>:</w:t>
+      </w:r>
+    </w:p>
+    <w:p>
+      <w:r>
+        <w:rPr>
+          <w:b/>
+        </w:rPr>
+        <w:t>Som</w:t>
+      </w:r>
+      <w:r>
+        <w:t xml:space="preserve"> en forbruger af Pristjek220</w:t>
+      </w:r>
+    </w:p>
+    <w:p>
+      <w:r>
+        <w:rPr>
+          <w:b/>
+        </w:rPr>
+        <w:t>Vil</w:t>
+      </w:r>
+      <w:r>
+        <w:t xml:space="preserve"> jeg kunne se hvor det er muligt at købe varerne på indkøbslisten billigst ud fra de indtastede indstillinger for indkøbslisten,</w:t>
+      </w:r>
+    </w:p>
+    <w:p>
+      <w:r>
+        <w:rPr>
+          <w:b/>
+        </w:rPr>
+        <w:t>Så</w:t>
+      </w:r>
+      <w:r>
+        <w:t xml:space="preserve"> jeg kan spare penge på mine indkøb.</w:t>
+      </w:r>
+    </w:p>
+    <w:p>
+      <w:r>
+        <w:t xml:space="preserve">User storyen er relevant, fordi uden indkøbsliste funktionaliteten ville det blive for besværligt at bruge Pristjek220, hvis der skulle handles flere varer. </w:t>
       </w:r>
     </w:p>
     <w:p/>
     <w:p>
       <w:pPr>
-        <w:pStyle w:val="Heading3"/>
-      </w:pPr>
-      <w:bookmarkStart w:id="18" w:name="_Toc451334724"/>
-      <w:r>
-        <w:t>User story beskrivelser</w:t>
-      </w:r>
-      <w:bookmarkEnd w:id="18"/>
-    </w:p>
-    <w:p>
-      <w:r>
-        <w:t xml:space="preserve">Der er her udvalgt nogle relevante User </w:t>
-      </w:r>
-      <w:proofErr w:type="spellStart"/>
-      <w:r>
-        <w:t>Stories</w:t>
-      </w:r>
-      <w:proofErr w:type="spellEnd"/>
-      <w:r>
-        <w:t xml:space="preserve"> fra Kravspecifikationen</w:t>
-      </w:r>
-      <w:r>
-        <w:rPr>
-          <w:rStyle w:val="FootnoteReference"/>
-        </w:rPr>
-        <w:footnoteReference w:id="1"/>
-      </w:r>
-      <w:r>
-        <w:t xml:space="preserve">, ud fra hvilke User </w:t>
-      </w:r>
-      <w:proofErr w:type="spellStart"/>
-      <w:r>
-        <w:t>Stories</w:t>
-      </w:r>
-      <w:proofErr w:type="spellEnd"/>
-      <w:r>
-        <w:t xml:space="preserve"> der bliver brugt i løbet af rapporten, de er rangeret efter hvilken prioritering de har haft gennem udviklingsfasen.</w:t>
-      </w:r>
-    </w:p>
-    <w:p>
-      <w:pPr>
-        <w:rPr>
-          <w:color w:val="FF0000"/>
-        </w:rPr>
-      </w:pPr>
-      <w:r>
-        <w:rPr>
-          <w:color w:val="FF0000"/>
-        </w:rPr>
-        <w:t>//DER ER PÅ NUVÆRENDE TIDSPUNKT, LAVET NOGLE EKSEMPLER PÅ US, MEN DA JEG IKKE VED HVILKE VI BIL BRUGE, KAN DER GODT FOREKOMME ÆNDRINGER SENERE.</w:t>
-      </w:r>
-    </w:p>
-    <w:p>
-      <w:pPr>
         <w:rPr>
           <w:b/>
         </w:rPr>
       </w:pPr>
-      <w:bookmarkStart w:id="19" w:name="_Toc443577280"/>
-      <w:bookmarkStart w:id="20" w:name="_Toc445051114"/>
       <w:r>
         <w:rPr>
           <w:b/>
         </w:rPr>
-        <w:t xml:space="preserve">US2: </w:t>
-      </w:r>
+        <w:t>US8: Autofuldførelse:</w:t>
+      </w:r>
+    </w:p>
+    <w:p>
       <w:r>
         <w:rPr>
           <w:b/>
         </w:rPr>
-        <w:t>Finde den billigste forretning for en vare i Pristjek220</w:t>
-      </w:r>
-      <w:bookmarkEnd w:id="19"/>
-      <w:bookmarkEnd w:id="20"/>
+        <w:t>Som</w:t>
+      </w:r>
+      <w:r>
+        <w:t xml:space="preserve"> en forbruger af Pristjek220</w:t>
+      </w:r>
+    </w:p>
+    <w:p>
       <w:r>
         <w:rPr>
           <w:b/>
         </w:rPr>
-        <w:t>:</w:t>
+        <w:t>Vil</w:t>
+      </w:r>
+      <w:r>
+        <w:t xml:space="preserve"> jeg kunne se hvilke vare og forretninger, der allerede findes i Pristjek220, når jeg sidder og søger,</w:t>
       </w:r>
     </w:p>
     <w:p>
@@ -4876,192 +4795,40 @@
         <w:rPr>
           <w:b/>
         </w:rPr>
-        <w:t>Som</w:t>
-      </w:r>
-      <w:r>
-        <w:t xml:space="preserve"> en forbruger af Pristjek220</w:t>
-      </w:r>
-    </w:p>
-    <w:p>
-      <w:r>
+        <w:t>Så</w:t>
+      </w:r>
+      <w:r>
+        <w:t xml:space="preserve"> der skal komme forslag op som jeg kan trykke på. </w:t>
+      </w:r>
+    </w:p>
+    <w:p>
+      <w:r>
+        <w:t xml:space="preserve">User storyen er relevant, fordi brugeren gerne vil kunne slippe for at skrive hele den ønskede ting og samtidig være sikker på at produktet er i Pristjek220, uden at skulle slå det op først. </w:t>
+      </w:r>
+    </w:p>
+    <w:p/>
+    <w:p>
+      <w:pPr>
         <w:rPr>
           <w:b/>
         </w:rPr>
-        <w:t>V</w:t>
-      </w:r>
+      </w:pPr>
       <w:r>
         <w:rPr>
           <w:b/>
         </w:rPr>
-        <w:t>il</w:t>
-      </w:r>
-      <w:r>
-        <w:t xml:space="preserve"> jeg kunne finde den billigste forretning for en vare fra Pristjek220,</w:t>
-      </w:r>
-    </w:p>
-    <w:p>
-      <w:pPr>
+        <w:t xml:space="preserve">US9: </w:t>
+      </w:r>
+      <w:bookmarkStart w:id="22" w:name="_Toc443577289"/>
+      <w:bookmarkStart w:id="23" w:name="_Toc445051122"/>
+      <w:r>
         <w:rPr>
           <w:b/>
         </w:rPr>
-      </w:pPr>
-      <w:r>
-        <w:rPr>
-          <w:b/>
-        </w:rPr>
-        <w:t>Så</w:t>
-      </w:r>
-      <w:r>
-        <w:t xml:space="preserve"> der kan laves en indkøbsliste med den mindste pris.</w:t>
-      </w:r>
-    </w:p>
-    <w:p>
-      <w:r>
-        <w:t>User storyen er relevant, fordi det er en fundamental egenskab, for at pristjek220 kan hjælpe forbrugeren med at fortage billige indkøb.</w:t>
-      </w:r>
-    </w:p>
-    <w:p>
-      <w:pPr>
-        <w:rPr>
-          <w:b/>
-        </w:rPr>
-      </w:pPr>
-      <w:r>
-        <w:rPr>
-          <w:b/>
-        </w:rPr>
-        <w:t xml:space="preserve">US4: </w:t>
-      </w:r>
-      <w:bookmarkStart w:id="21" w:name="_Toc443577286"/>
-      <w:bookmarkStart w:id="22" w:name="_Toc445051116"/>
-      <w:r>
-        <w:rPr>
-          <w:b/>
-        </w:rPr>
-        <w:t>Find ud af hvor varerne fra indkøbslisten kan købes billigst</w:t>
-      </w:r>
-      <w:bookmarkEnd w:id="21"/>
+        <w:t>Send indkøbsliste på mail</w:t>
+      </w:r>
       <w:bookmarkEnd w:id="22"/>
-      <w:r>
-        <w:rPr>
-          <w:b/>
-        </w:rPr>
-        <w:t>:</w:t>
-      </w:r>
-    </w:p>
-    <w:p>
-      <w:r>
-        <w:rPr>
-          <w:b/>
-        </w:rPr>
-        <w:t>Som</w:t>
-      </w:r>
-      <w:r>
-        <w:t xml:space="preserve"> en forbruger af Pristjek220</w:t>
-      </w:r>
-    </w:p>
-    <w:p>
-      <w:r>
-        <w:rPr>
-          <w:b/>
-        </w:rPr>
-        <w:t>Vil</w:t>
-      </w:r>
-      <w:r>
-        <w:t xml:space="preserve"> jeg kunne se hvor det er muligt at købe varerne på indkøbslisten billigst ud fra de indtastede indstillinger for indkøbslisten,</w:t>
-      </w:r>
-    </w:p>
-    <w:p>
-      <w:r>
-        <w:rPr>
-          <w:b/>
-        </w:rPr>
-        <w:t>Så</w:t>
-      </w:r>
-      <w:r>
-        <w:t xml:space="preserve"> jeg kan spare penge på mine indkøb.</w:t>
-      </w:r>
-    </w:p>
-    <w:p>
-      <w:r>
-        <w:t xml:space="preserve">User storyen er relevant, fordi uden indkøbsliste funktionaliteten ville det blive for besværligt at bruge Pristjek220, hvis der skulle handles flere varer. </w:t>
-      </w:r>
-    </w:p>
-    <w:p/>
-    <w:p>
-      <w:pPr>
-        <w:rPr>
-          <w:b/>
-        </w:rPr>
-      </w:pPr>
-      <w:r>
-        <w:rPr>
-          <w:b/>
-        </w:rPr>
-        <w:t>US8: Autofuldførelse:</w:t>
-      </w:r>
-    </w:p>
-    <w:p>
-      <w:r>
-        <w:rPr>
-          <w:b/>
-        </w:rPr>
-        <w:t>Som</w:t>
-      </w:r>
-      <w:r>
-        <w:t xml:space="preserve"> en forbruger af Pristjek220</w:t>
-      </w:r>
-    </w:p>
-    <w:p>
-      <w:r>
-        <w:rPr>
-          <w:b/>
-        </w:rPr>
-        <w:t>Vil</w:t>
-      </w:r>
-      <w:r>
-        <w:t xml:space="preserve"> jeg kunne se hvilke vare og forretninger, der allerede findes i Pristjek220, når jeg sidder og søger,</w:t>
-      </w:r>
-    </w:p>
-    <w:p>
-      <w:r>
-        <w:rPr>
-          <w:b/>
-        </w:rPr>
-        <w:t>Så</w:t>
-      </w:r>
-      <w:r>
-        <w:t xml:space="preserve"> der skal komme forslag op som jeg kan trykke på. </w:t>
-      </w:r>
-    </w:p>
-    <w:p>
-      <w:r>
-        <w:t xml:space="preserve">User storyen er relevant, fordi brugeren gerne vil kunne slippe for at skrive hele den ønskede ting og samtidig være sikker på at produktet er i Pristjek220, uden at skulle slå det op først. </w:t>
-      </w:r>
-    </w:p>
-    <w:p/>
-    <w:p>
-      <w:pPr>
-        <w:rPr>
-          <w:b/>
-        </w:rPr>
-      </w:pPr>
-      <w:r>
-        <w:rPr>
-          <w:b/>
-        </w:rPr>
-        <w:t xml:space="preserve">US9: </w:t>
-      </w:r>
-      <w:bookmarkStart w:id="23" w:name="_Toc443577289"/>
-      <w:bookmarkStart w:id="24" w:name="_Toc445051122"/>
-      <w:r>
-        <w:rPr>
-          <w:b/>
-        </w:rPr>
-        <w:t>Send indkøbsliste på mail</w:t>
-      </w:r>
       <w:bookmarkEnd w:id="23"/>
-      <w:bookmarkEnd w:id="24"/>
       <w:r>
         <w:rPr>
           <w:b/>
@@ -5113,21 +4880,21 @@
       <w:pPr>
         <w:pStyle w:val="Heading3"/>
       </w:pPr>
-      <w:bookmarkStart w:id="25" w:name="_Toc451334725"/>
-      <w:commentRangeStart w:id="26"/>
+      <w:bookmarkStart w:id="24" w:name="_Toc451334816"/>
+      <w:commentRangeStart w:id="25"/>
       <w:r>
         <w:t>Kvalitetskrav</w:t>
       </w:r>
-      <w:commentRangeEnd w:id="26"/>
+      <w:commentRangeEnd w:id="25"/>
       <w:r>
         <w:rPr>
           <w:rStyle w:val="CommentReference"/>
           <w:smallCaps w:val="0"/>
           <w:spacing w:val="0"/>
         </w:rPr>
-        <w:commentReference w:id="26"/>
-      </w:r>
-      <w:bookmarkEnd w:id="25"/>
+        <w:commentReference w:id="25"/>
+      </w:r>
+      <w:bookmarkEnd w:id="24"/>
     </w:p>
     <w:p>
       <w:r>
@@ -5184,13 +4951,8 @@
     </w:p>
     <w:p>
       <w:r>
-        <w:t xml:space="preserve">1b: Pristjek220 skal leve op til 3-click </w:t>
-      </w:r>
-      <w:proofErr w:type="spellStart"/>
-      <w:r>
-        <w:t>rule</w:t>
-      </w:r>
-      <w:proofErr w:type="spellEnd"/>
+        <w:t>1b: Pristjek220 skal leve op til 3-click rule</w:t>
+      </w:r>
       <w:r>
         <w:rPr>
           <w:rStyle w:val="FootnoteReference"/>
@@ -5214,21 +4976,8 @@
     </w:p>
     <w:p>
       <w:r>
-        <w:t xml:space="preserve">1c: Pristjek220 skal leve op til </w:t>
-      </w:r>
-      <w:proofErr w:type="spellStart"/>
-      <w:r>
-        <w:t>rule</w:t>
-      </w:r>
-      <w:proofErr w:type="spellEnd"/>
-      <w:r>
-        <w:t xml:space="preserve"> of </w:t>
-      </w:r>
-      <w:proofErr w:type="spellStart"/>
-      <w:r>
-        <w:t>five</w:t>
-      </w:r>
-      <w:proofErr w:type="spellEnd"/>
+        <w:t>1c: Pristjek220 skal leve op til rule of five</w:t>
+      </w:r>
       <w:r>
         <w:rPr>
           <w:rStyle w:val="FootnoteReference"/>
@@ -5241,31 +4990,7 @@
     </w:p>
     <w:p>
       <w:r>
-        <w:t xml:space="preserve">Der er i Pristjek220 i de forskellige </w:t>
-      </w:r>
-      <w:proofErr w:type="spellStart"/>
-      <w:r>
-        <w:t>menu’er</w:t>
-      </w:r>
-      <w:proofErr w:type="spellEnd"/>
-      <w:r>
-        <w:t xml:space="preserve"> levet op til ”</w:t>
-      </w:r>
-      <w:proofErr w:type="spellStart"/>
-      <w:r>
-        <w:t>rule</w:t>
-      </w:r>
-      <w:proofErr w:type="spellEnd"/>
-      <w:r>
-        <w:t xml:space="preserve"> of </w:t>
-      </w:r>
-      <w:proofErr w:type="spellStart"/>
-      <w:r>
-        <w:t>five</w:t>
-      </w:r>
-      <w:proofErr w:type="spellEnd"/>
-      <w:r>
-        <w:t>” ved at der ingen steder er mere end 5 forskellige valgmuligheder.</w:t>
+        <w:t>Der er i Pristjek220 i de forskellige menu’er levet op til ”rule of five” ved at der ingen steder er mere end 5 forskellige valgmuligheder.</w:t>
       </w:r>
     </w:p>
     <w:p>
@@ -5295,113 +5020,81 @@
       <w:pPr>
         <w:pStyle w:val="Heading1"/>
       </w:pPr>
-      <w:bookmarkStart w:id="27" w:name="_Toc451334726"/>
+      <w:bookmarkStart w:id="26" w:name="_Toc451334817"/>
       <w:r>
         <w:t>Projektgennemførelse</w:t>
       </w:r>
-      <w:bookmarkEnd w:id="27"/>
+      <w:bookmarkEnd w:id="26"/>
     </w:p>
     <w:p>
       <w:r>
         <w:lastRenderedPageBreak/>
         <w:t>I dette afsnit vil der blive forklaret hvordan gruppen har gennemført projektet.</w:t>
       </w:r>
-      <w:bookmarkStart w:id="28" w:name="_Toc437416182"/>
+      <w:bookmarkStart w:id="27" w:name="_Toc437416182"/>
     </w:p>
     <w:p>
       <w:pPr>
         <w:pStyle w:val="Heading2"/>
       </w:pPr>
-      <w:bookmarkStart w:id="29" w:name="_Toc451334727"/>
+      <w:bookmarkStart w:id="28" w:name="_Toc451334818"/>
       <w:r>
         <w:t>Iterativ udvikling</w:t>
       </w:r>
-      <w:bookmarkEnd w:id="29"/>
-    </w:p>
-    <w:p>
-      <w:r>
-        <w:t xml:space="preserve">Der er besluttet at der skal arbejdes iterativt, derfor har gruppen måtte tage et valg til hvilken arbejdsmetode, der skulle benyttes. Gruppen overvejede valget mellem </w:t>
-      </w:r>
-      <w:proofErr w:type="spellStart"/>
-      <w:r>
-        <w:t>Scrum</w:t>
-      </w:r>
-      <w:proofErr w:type="spellEnd"/>
-      <w:r>
-        <w:t xml:space="preserve"> og </w:t>
-      </w:r>
-      <w:proofErr w:type="spellStart"/>
-      <w:r>
-        <w:t>Kanban</w:t>
-      </w:r>
-      <w:proofErr w:type="spellEnd"/>
-      <w:r>
-        <w:t xml:space="preserve">. </w:t>
-      </w:r>
-    </w:p>
-    <w:p>
-      <w:r>
-        <w:t xml:space="preserve">Begge metoder anvender et taskboard til at organisere det arbejde, der skal laves, så alle medlemmer på teamet kan se, hvad der bliver lavet og af hvem. Den store forskel er dog, at i </w:t>
-      </w:r>
-      <w:proofErr w:type="spellStart"/>
-      <w:r>
-        <w:t>Kanban</w:t>
-      </w:r>
-      <w:proofErr w:type="spellEnd"/>
-      <w:r>
-        <w:t xml:space="preserve"> er der en begrænsning på hvor mange tasks, der må være aktive ad gangen, og når der er plads, bliver der bare fyldt på fra en product </w:t>
-      </w:r>
-      <w:proofErr w:type="spellStart"/>
-      <w:r>
-        <w:t>backlog</w:t>
-      </w:r>
-      <w:proofErr w:type="spellEnd"/>
-      <w:r>
-        <w:t xml:space="preserve">. Hvorimod i </w:t>
-      </w:r>
-      <w:proofErr w:type="spellStart"/>
-      <w:r>
-        <w:t>Scrum</w:t>
-      </w:r>
-      <w:proofErr w:type="spellEnd"/>
-      <w:r>
-        <w:t xml:space="preserve"> bliver arbejdet opdelt i sprints, og hvert sprint har sit eget taskboard. Disse sprints bliver udfyldt med </w:t>
-      </w:r>
-      <w:proofErr w:type="spellStart"/>
-      <w:r>
-        <w:t>stories</w:t>
-      </w:r>
-      <w:proofErr w:type="spellEnd"/>
-      <w:r>
-        <w:t xml:space="preserve">, som nedbrydes til tasks, fra en product </w:t>
-      </w:r>
-      <w:proofErr w:type="spellStart"/>
-      <w:r>
-        <w:t>backlog</w:t>
-      </w:r>
-      <w:proofErr w:type="spellEnd"/>
-      <w:r>
-        <w:t xml:space="preserve">, inden de </w:t>
-      </w:r>
-      <w:proofErr w:type="spellStart"/>
-      <w:r>
-        <w:t>opstartes</w:t>
-      </w:r>
-      <w:proofErr w:type="spellEnd"/>
-      <w:r>
-        <w:t xml:space="preserve">, og hvis alle tasks er udført, kan man tilføje flere fra product </w:t>
-      </w:r>
-      <w:proofErr w:type="spellStart"/>
-      <w:r>
-        <w:t>backloggen</w:t>
-      </w:r>
-      <w:proofErr w:type="spellEnd"/>
-      <w:r>
-        <w:t xml:space="preserve">, og hvis man ikke når alt, føres de videre til næste sprint med højeste prioritet. </w:t>
-      </w:r>
+      <w:bookmarkEnd w:id="28"/>
+    </w:p>
+    <w:p>
+      <w:r>
+        <w:t xml:space="preserve">Der er besluttet at der skal arbejdes iterativt, derfor har gruppen måtte tage et valg til hvilken arbejdsmetode, der skulle benyttes. Gruppen overvejede valget mellem Scrum og Kanban. </w:t>
+      </w:r>
+    </w:p>
+    <w:p>
+      <w:r>
+        <w:t xml:space="preserve">Begge metoder anvender et taskboard til at organisere det arbejde, der skal laves, så alle medlemmer på teamet kan se, hvad der bliver lavet og af hvem. Den store forskel er dog, at i Kanban er der en begrænsning på hvor mange tasks, der må være aktive ad gangen, og når der er plads, bliver der bare fyldt på fra en product backlog. Hvorimod i Scrum bliver arbejdet opdelt i sprints, og hvert sprint har sit eget taskboard. Disse sprints bliver udfyldt med stories, som nedbrydes til tasks, fra en product backlog, inden de opstartes, og hvis alle tasks er udført, kan man tilføje flere fra product backloggen, og hvis man ikke når alt, føres de videre til næste sprint med højeste prioritet. </w:t>
+      </w:r>
+      <w:commentRangeStart w:id="29"/>
+      <w:r>
+        <w:t xml:space="preserve">Generelt set </w:t>
+      </w:r>
+      <w:commentRangeEnd w:id="29"/>
+      <w:r>
+        <w:rPr>
+          <w:rStyle w:val="CommentReference"/>
+        </w:rPr>
+        <w:commentReference w:id="29"/>
+      </w:r>
+      <w:r>
+        <w:t>egner Scrum sig bedre til udvikling af systemer, og Kanban fungere bedst til vedligeholdelse af systemer. Scrum sprintene er designet efter et færdigt produkt ved hvert sprint retrospective, så hvis kunden ikke har flere penge at smide i projektet kan han stadigvæk gå derfra med et produkt, der har nogle funktioner implementeret. Med hensyn til vedligeholdelse af andre systemer vil der højst sandsynligt dukke bugs op i produktet, og med et Kanban system kan bugs hurtigt blive givet en prioritet og blive fixet.</w:t>
+      </w:r>
+    </w:p>
+    <w:p>
+      <w:r>
+        <w:t xml:space="preserve">Udviklingen af Pristjek220 er foregået med Scrum, fordi det er et nyt system der bliver udviklet. Det var givet fra starten hvornår deadline for projektet faldt, og med en beslutning på at køre sprints af 14 dages længde. Så det var kendt viden, hvor mange sprints der ville forekomme, og derved kunne gruppen danne et overblik over hvor meget tid der ville være til rådighed, hvis et nyt aspekt, fra kravspecifikationen, skulle implementeres. </w:t>
+      </w:r>
+    </w:p>
+    <w:p>
+      <w:r>
+        <w:t>Yderligere har gruppen fra starten hældt mere mod Scrum, både fordi at sådan har arbejdsfaconen været på tidligere semesterprojekter, og alle gruppens medlemmer har gennemført et Scrum kursus på Systematic A/S.</w:t>
+      </w:r>
+    </w:p>
+    <w:p>
       <w:commentRangeStart w:id="30"/>
       <w:r>
-        <w:t xml:space="preserve">Generelt set </w:t>
+        <w:t xml:space="preserve">Gruppen har afveget fra Scrum standarden og ikke tildelt nogen Scrum master rollen, fordi det blev </w:t>
+      </w:r>
+      <w:commentRangeStart w:id="31"/>
+      <w:r>
+        <w:t xml:space="preserve">bestemt, </w:t>
+      </w:r>
+      <w:commentRangeEnd w:id="31"/>
+      <w:r>
+        <w:rPr>
+          <w:rStyle w:val="CommentReference"/>
+        </w:rPr>
+        <w:commentReference w:id="31"/>
+      </w:r>
+      <w:r>
+        <w:t>at det ikke var en rolle, som en person skulle stå med, og derfor blev Scrum masterens opgaver fordelt på tværs af hele teamet. Yderligere er der blevet gjort erfaringer med opsætningen af product backloggen, især med fokus på hvordan taskene skulle opskrives. Fra tidligere semestre var gruppen oplært i at et taskboard skulle bestå af mange små opgaver, hvori man ofte kunne rykke en opgave fra in progress til review / done. Men denne gang var det essentielt at opgaverne skulle give værdi for kunden. Fra starten af var der en del uenighed på den front, med argumenter som: ”Kunden kan da være ligeglad med hvordan vi strukturere vores arbejde, når bare det bliver lavet” Men efter et par sprints begyndte det at give mening, fordi det føltes mere naturligt at arbejde på den metode. Man var færdig når man kunne rykke sin task, og ikke når man havde rykket 5-6 stykker. Idéen med de små opgaver blev dog ikke helt udredet, de blev beskrevet i de individuelle tasks’ beskrivelses felt, og derigennem kunne gruppen arbejde på deres foretrukne metode, imens deres tasks skabte værdi for kunden.</w:t>
       </w:r>
       <w:commentRangeEnd w:id="30"/>
       <w:r>
@@ -5410,195 +5103,27 @@
         </w:rPr>
         <w:commentReference w:id="30"/>
       </w:r>
-      <w:r>
-        <w:t xml:space="preserve">egner </w:t>
-      </w:r>
-      <w:proofErr w:type="spellStart"/>
-      <w:r>
-        <w:t>Scrum</w:t>
-      </w:r>
-      <w:proofErr w:type="spellEnd"/>
-      <w:r>
-        <w:t xml:space="preserve"> sig bedre til udvikling af systemer, og </w:t>
-      </w:r>
-      <w:proofErr w:type="spellStart"/>
-      <w:r>
-        <w:t>Kanban</w:t>
-      </w:r>
-      <w:proofErr w:type="spellEnd"/>
-      <w:r>
-        <w:t xml:space="preserve"> fungere bedst til vedligeholdelse af systemer. </w:t>
-      </w:r>
-      <w:proofErr w:type="spellStart"/>
-      <w:r>
-        <w:t>Scrum</w:t>
-      </w:r>
-      <w:proofErr w:type="spellEnd"/>
-      <w:r>
-        <w:t xml:space="preserve"> </w:t>
-      </w:r>
-      <w:proofErr w:type="spellStart"/>
-      <w:r>
-        <w:t>sprintene</w:t>
-      </w:r>
-      <w:proofErr w:type="spellEnd"/>
-      <w:r>
-        <w:t xml:space="preserve"> er designet efter et færdigt produkt ved hvert sprint </w:t>
-      </w:r>
-      <w:proofErr w:type="spellStart"/>
-      <w:r>
-        <w:t>retrospective</w:t>
-      </w:r>
-      <w:proofErr w:type="spellEnd"/>
-      <w:r>
-        <w:t xml:space="preserve">, så hvis kunden ikke har flere penge at smide i projektet kan han stadigvæk gå derfra med et produkt, der har nogle funktioner implementeret. Med hensyn til vedligeholdelse af andre systemer vil der højst sandsynligt dukke bugs op i produktet, og med et </w:t>
-      </w:r>
-      <w:proofErr w:type="spellStart"/>
-      <w:r>
-        <w:t>Kanban</w:t>
-      </w:r>
-      <w:proofErr w:type="spellEnd"/>
-      <w:r>
-        <w:t xml:space="preserve"> system kan bugs hurtigt blive givet en prioritet og blive fixet.</w:t>
-      </w:r>
-    </w:p>
-    <w:p>
-      <w:r>
-        <w:t xml:space="preserve">Udviklingen af Pristjek220 er foregået med </w:t>
-      </w:r>
-      <w:proofErr w:type="spellStart"/>
-      <w:r>
-        <w:t>Scrum</w:t>
-      </w:r>
-      <w:proofErr w:type="spellEnd"/>
-      <w:r>
-        <w:t xml:space="preserve">, fordi det er et nyt system der bliver udviklet. Det var givet fra starten hvornår deadline for projektet faldt, og med en beslutning på at køre sprints af 14 dages længde. Så det var kendt viden, hvor mange sprints der ville forekomme, og derved kunne gruppen danne et overblik over hvor meget tid der ville være til rådighed, hvis et nyt aspekt, fra kravspecifikationen, skulle implementeres. </w:t>
-      </w:r>
-    </w:p>
-    <w:p>
-      <w:r>
-        <w:t xml:space="preserve">Yderligere har gruppen fra starten hældt mere mod </w:t>
-      </w:r>
-      <w:proofErr w:type="spellStart"/>
-      <w:r>
-        <w:t>Scrum</w:t>
-      </w:r>
-      <w:proofErr w:type="spellEnd"/>
-      <w:r>
-        <w:t xml:space="preserve">, både fordi at sådan har arbejdsfaconen været på tidligere semesterprojekter, og alle gruppens medlemmer har gennemført et </w:t>
-      </w:r>
-      <w:proofErr w:type="spellStart"/>
-      <w:r>
-        <w:t>Scrum</w:t>
-      </w:r>
-      <w:proofErr w:type="spellEnd"/>
-      <w:r>
-        <w:t xml:space="preserve"> kursus på </w:t>
-      </w:r>
-      <w:proofErr w:type="spellStart"/>
-      <w:r>
-        <w:t>Systematic</w:t>
-      </w:r>
-      <w:proofErr w:type="spellEnd"/>
-      <w:r>
-        <w:t xml:space="preserve"> A/S.</w:t>
-      </w:r>
-    </w:p>
-    <w:p>
-      <w:commentRangeStart w:id="31"/>
-      <w:r>
-        <w:t xml:space="preserve">Gruppen har afveget fra </w:t>
-      </w:r>
-      <w:proofErr w:type="spellStart"/>
-      <w:r>
-        <w:t>Scrum</w:t>
-      </w:r>
-      <w:proofErr w:type="spellEnd"/>
-      <w:r>
-        <w:t xml:space="preserve"> standarden og ikke tildelt nogen </w:t>
-      </w:r>
-      <w:proofErr w:type="spellStart"/>
-      <w:r>
-        <w:t>Scrum</w:t>
-      </w:r>
-      <w:proofErr w:type="spellEnd"/>
-      <w:r>
-        <w:t xml:space="preserve"> master rollen, fordi det blev </w:t>
-      </w:r>
-      <w:commentRangeStart w:id="32"/>
-      <w:r>
-        <w:t xml:space="preserve">bestemt, </w:t>
-      </w:r>
-      <w:commentRangeEnd w:id="32"/>
-      <w:r>
-        <w:rPr>
-          <w:rStyle w:val="CommentReference"/>
-        </w:rPr>
-        <w:commentReference w:id="32"/>
-      </w:r>
-      <w:r>
-        <w:t xml:space="preserve">at det ikke var en rolle, som en person skulle stå med, og derfor blev </w:t>
-      </w:r>
-      <w:proofErr w:type="spellStart"/>
-      <w:r>
-        <w:t>Scrum</w:t>
-      </w:r>
-      <w:proofErr w:type="spellEnd"/>
-      <w:r>
-        <w:t xml:space="preserve"> masterens opgaver fordelt på tværs af hele teamet. Yderligere er der blevet gjort erfaringer med opsætningen af product </w:t>
-      </w:r>
-      <w:proofErr w:type="spellStart"/>
-      <w:r>
-        <w:t>backloggen</w:t>
-      </w:r>
-      <w:proofErr w:type="spellEnd"/>
-      <w:r>
-        <w:t xml:space="preserve">, især med fokus på hvordan taskene skulle opskrives. Fra tidligere semestre var gruppen oplært i at et taskboard skulle bestå af mange små opgaver, hvori man ofte kunne rykke en opgave fra in </w:t>
-      </w:r>
-      <w:proofErr w:type="spellStart"/>
-      <w:r>
-        <w:t>progress</w:t>
-      </w:r>
-      <w:proofErr w:type="spellEnd"/>
-      <w:r>
-        <w:t xml:space="preserve"> til </w:t>
-      </w:r>
-      <w:proofErr w:type="spellStart"/>
-      <w:r>
-        <w:t>review</w:t>
-      </w:r>
-      <w:proofErr w:type="spellEnd"/>
-      <w:r>
-        <w:t xml:space="preserve"> / done. Men denne gang var det essentielt at opgaverne skulle give værdi for kunden. Fra starten af var der en del uenighed på den front, med argumenter som: ”Kunden kan da være ligeglad med hvordan vi strukturere vores arbejde, når bare det bliver lavet” Men efter et par sprints begyndte det at give mening, fordi det føltes mere naturligt at arbejde på den metode. Man var færdig når man kunne rykke sin task, og ikke når man havde rykket 5-6 stykker. Idéen med de små opgaver blev dog ikke helt udredet, de blev beskrevet i de individuelle tasks’ beskrivelses felt, og derigennem kunne gruppen arbejde på deres foretrukne metode, imens deres tasks skabte værdi for kunden.</w:t>
-      </w:r>
-      <w:commentRangeEnd w:id="31"/>
-      <w:r>
-        <w:rPr>
-          <w:rStyle w:val="CommentReference"/>
-        </w:rPr>
-        <w:commentReference w:id="31"/>
-      </w:r>
     </w:p>
     <w:p/>
     <w:p>
       <w:pPr>
         <w:pStyle w:val="Heading2"/>
       </w:pPr>
-      <w:bookmarkStart w:id="33" w:name="_Toc451334728"/>
-      <w:commentRangeStart w:id="34"/>
+      <w:bookmarkStart w:id="32" w:name="_Toc451334819"/>
+      <w:commentRangeStart w:id="33"/>
       <w:r>
         <w:t>Dokumentation af koden</w:t>
       </w:r>
-      <w:commentRangeEnd w:id="34"/>
+      <w:commentRangeEnd w:id="33"/>
       <w:r>
         <w:rPr>
           <w:rStyle w:val="CommentReference"/>
           <w:smallCaps w:val="0"/>
           <w:spacing w:val="0"/>
         </w:rPr>
-        <w:commentReference w:id="34"/>
-      </w:r>
-      <w:bookmarkEnd w:id="33"/>
+        <w:commentReference w:id="33"/>
+      </w:r>
+      <w:bookmarkEnd w:id="32"/>
     </w:p>
     <w:p>
       <w:r>
@@ -5608,73 +5133,17 @@
     <w:p>
       <w:r>
         <w:lastRenderedPageBreak/>
-        <w:t xml:space="preserve">Der findes en løsning på dette problem, som er en dokumentationsgenerator, hvilket er et programmeringsværktøj, der automatisk sætter dokumentation op for klasser, metoder og variabler, der findes i koden. Programmøren skal derfor blot tilføje kommentarer i en speciel syntaks i koden, til de ting der skal dokumenteres. Det er Microsofts dokumentationsgenerator, der hedder </w:t>
-      </w:r>
-      <w:proofErr w:type="spellStart"/>
-      <w:r>
-        <w:t>Sandcastle</w:t>
-      </w:r>
-      <w:proofErr w:type="spellEnd"/>
-      <w:r>
-        <w:t xml:space="preserve">, der er benyttet i dette projekt. </w:t>
-      </w:r>
-    </w:p>
-    <w:p>
-      <w:r>
-        <w:t xml:space="preserve">Fordelen ved at benytte </w:t>
-      </w:r>
-      <w:proofErr w:type="spellStart"/>
-      <w:r>
-        <w:t>Sandcastle</w:t>
-      </w:r>
-      <w:proofErr w:type="spellEnd"/>
-      <w:r>
-        <w:t xml:space="preserve">, frem for en anden dokumentationsgenerator som </w:t>
-      </w:r>
-      <w:proofErr w:type="spellStart"/>
-      <w:r>
-        <w:t>Doxygen</w:t>
-      </w:r>
-      <w:proofErr w:type="spellEnd"/>
-      <w:r>
-        <w:t xml:space="preserve">, er, at </w:t>
-      </w:r>
-      <w:proofErr w:type="spellStart"/>
-      <w:r>
-        <w:t>Sandcastle</w:t>
-      </w:r>
-      <w:proofErr w:type="spellEnd"/>
-      <w:r>
-        <w:t xml:space="preserve"> er godt integreret med Microsoft Visual Studio og C#, som allerede kender syntaksen, og derfor er meget nemt at benytte. </w:t>
-      </w:r>
-      <w:proofErr w:type="spellStart"/>
-      <w:r>
-        <w:t>Sandcastle</w:t>
-      </w:r>
-      <w:proofErr w:type="spellEnd"/>
-      <w:r>
-        <w:t xml:space="preserve"> kan dog kun benyttes på .Net Frameworket, hvor </w:t>
-      </w:r>
-      <w:proofErr w:type="spellStart"/>
-      <w:r>
-        <w:t>Doxygen</w:t>
-      </w:r>
-      <w:proofErr w:type="spellEnd"/>
-      <w:r>
-        <w:t xml:space="preserve"> er mere fleksibelt, men der er i dette projekt ikke behov for denne fleksibilitet. </w:t>
-      </w:r>
-    </w:p>
-    <w:p>
-      <w:r>
-        <w:t xml:space="preserve">Den største og vigtigste fordel ved at benytte </w:t>
-      </w:r>
-      <w:proofErr w:type="spellStart"/>
-      <w:r>
-        <w:t>Sandcastle</w:t>
-      </w:r>
-      <w:proofErr w:type="spellEnd"/>
-      <w:r>
-        <w:t xml:space="preserve"> er, at opsætningen af dokumentationen sker automatisk, og der derved er mindre vedligehold for at holde dokumentationen opdateret. Programmørens eneste ansvar er derfor at skrive sigende kommentarer i koden, til den metode eller lignende der er blevet skrevet.</w:t>
+        <w:t xml:space="preserve">Der findes en løsning på dette problem, som er en dokumentationsgenerator, hvilket er et programmeringsværktøj, der automatisk sætter dokumentation op for klasser, metoder og variabler, der findes i koden. Programmøren skal derfor blot tilføje kommentarer i en speciel syntaks i koden, til de ting der skal dokumenteres. Det er Microsofts dokumentationsgenerator, der hedder Sandcastle, der er benyttet i dette projekt. </w:t>
+      </w:r>
+    </w:p>
+    <w:p>
+      <w:r>
+        <w:t xml:space="preserve">Fordelen ved at benytte Sandcastle, frem for en anden dokumentationsgenerator som Doxygen, er, at Sandcastle er godt integreret med Microsoft Visual Studio og C#, som allerede kender syntaksen, og derfor er meget nemt at benytte. Sandcastle kan dog kun benyttes på .Net Frameworket, hvor Doxygen er mere fleksibelt, men der er i dette projekt ikke behov for denne fleksibilitet. </w:t>
+      </w:r>
+    </w:p>
+    <w:p>
+      <w:r>
+        <w:t>Den største og vigtigste fordel ved at benytte Sandcastle er, at opsætningen af dokumentationen sker automatisk, og der derved er mindre vedligehold for at holde dokumentationen opdateret. Programmørens eneste ansvar er derfor at skrive sigende kommentarer i koden, til den metode eller lignende der er blevet skrevet.</w:t>
       </w:r>
     </w:p>
     <w:p/>
@@ -5682,23 +5151,15 @@
       <w:pPr>
         <w:pStyle w:val="Heading2"/>
       </w:pPr>
-      <w:bookmarkStart w:id="35" w:name="_Toc451334729"/>
+      <w:bookmarkStart w:id="34" w:name="_Toc451334820"/>
       <w:r>
         <w:t>Dokumentation af systemarkitektur</w:t>
       </w:r>
-      <w:bookmarkEnd w:id="35"/>
-    </w:p>
-    <w:p>
-      <w:r>
-        <w:t xml:space="preserve">Til at beskrive systemarkitekturen for projektet er der i de tidligere semesterprojekter anvendt flere forskellige </w:t>
-      </w:r>
-      <w:proofErr w:type="spellStart"/>
-      <w:r>
-        <w:t>SysML</w:t>
-      </w:r>
-      <w:proofErr w:type="spellEnd"/>
-      <w:r>
-        <w:t xml:space="preserve"> diagrammer. Fælles for disse er, at de egner sig bedst til systemer, hvor der indgår hardware og software. Dette projekt er derimod kun et softwareprojekt, og der var derfor et behov for at finde en anden metode til at beskrive softwarearkitekturen, som fokuserede mere på softwareintense projekter.</w:t>
+      <w:bookmarkEnd w:id="34"/>
+    </w:p>
+    <w:p>
+      <w:r>
+        <w:t>Til at beskrive systemarkitekturen for projektet er der i de tidligere semesterprojekter anvendt flere forskellige SysML diagrammer. Fælles for disse er, at de egner sig bedst til systemer, hvor der indgår hardware og software. Dette projekt er derimod kun et softwareprojekt, og der var derfor et behov for at finde en anden metode til at beskrive softwarearkitekturen, som fokuserede mere på softwareintense projekter.</w:t>
       </w:r>
     </w:p>
     <w:p>
@@ -5709,6 +5170,12 @@
         <w:t>”</w:t>
       </w:r>
       <w:r>
+        <w:rPr>
+          <w:rStyle w:val="FootnoteReference"/>
+        </w:rPr>
+        <w:footnoteReference w:id="7"/>
+      </w:r>
+      <w:r>
         <w:t xml:space="preserve"> </w:t>
       </w:r>
       <w:r>
@@ -5727,64 +5194,13 @@
         <w:rPr>
           <w:lang w:val="en-US"/>
         </w:rPr>
-        <w:t xml:space="preserve">De fire views </w:t>
-      </w:r>
-      <w:proofErr w:type="spellStart"/>
-      <w:r>
-        <w:rPr>
-          <w:lang w:val="en-US"/>
-        </w:rPr>
-        <w:t>er</w:t>
-      </w:r>
-      <w:proofErr w:type="spellEnd"/>
-      <w:r>
-        <w:rPr>
-          <w:lang w:val="en-US"/>
-        </w:rPr>
-        <w:t xml:space="preserve"> logical view, development view, process view </w:t>
-      </w:r>
-      <w:proofErr w:type="spellStart"/>
-      <w:proofErr w:type="gramStart"/>
-      <w:r>
-        <w:rPr>
-          <w:lang w:val="en-US"/>
-        </w:rPr>
-        <w:t>og</w:t>
-      </w:r>
-      <w:proofErr w:type="spellEnd"/>
-      <w:proofErr w:type="gramEnd"/>
-      <w:r>
-        <w:rPr>
-          <w:lang w:val="en-US"/>
-        </w:rPr>
-        <w:t xml:space="preserve"> deployment view. </w:t>
+        <w:t xml:space="preserve">De fire views er logical view, development view, process view og deployment view. </w:t>
       </w:r>
       <w:r>
         <w:t xml:space="preserve">Deployment view og </w:t>
       </w:r>
-      <w:proofErr w:type="spellStart"/>
-      <w:r>
-        <w:t>process</w:t>
-      </w:r>
-      <w:proofErr w:type="spellEnd"/>
-      <w:r>
-        <w:t xml:space="preserve"> view er ingeniørens tilgangsvinkel til systemet. Kundens tilgang til systemet er fra </w:t>
-      </w:r>
-      <w:proofErr w:type="spellStart"/>
-      <w:r>
-        <w:t>logical</w:t>
-      </w:r>
-      <w:proofErr w:type="spellEnd"/>
-      <w:r>
-        <w:t xml:space="preserve"> view. Projektledere bruger </w:t>
-      </w:r>
-      <w:proofErr w:type="spellStart"/>
-      <w:r>
-        <w:t>development</w:t>
-      </w:r>
-      <w:proofErr w:type="spellEnd"/>
-      <w:r>
-        <w:t xml:space="preserve"> view til at se projektet fra. </w:t>
+      <w:r>
+        <w:t xml:space="preserve">process view er ingeniørens tilgangsvinkel til systemet. Kundens tilgang til systemet er fra logical view. Projektledere bruger development view til at se projektet fra. </w:t>
       </w:r>
       <w:r>
         <w:t>Derudover består modellen også af et sidste view</w:t>
@@ -5796,36 +5212,12 @@
         <w:t xml:space="preserve"> som omhandler scenarierne i systemet. </w:t>
       </w:r>
       <w:r>
-        <w:t xml:space="preserve">Disse scenarier beskriver de interaktioner, der finder sted i systemet, og er beskrevet i form af </w:t>
-      </w:r>
-      <w:proofErr w:type="spellStart"/>
-      <w:r>
-        <w:t>use</w:t>
-      </w:r>
-      <w:proofErr w:type="spellEnd"/>
-      <w:r>
-        <w:t xml:space="preserve"> cases eller user </w:t>
-      </w:r>
-      <w:proofErr w:type="spellStart"/>
-      <w:r>
-        <w:t>stories</w:t>
-      </w:r>
-      <w:proofErr w:type="spellEnd"/>
-      <w:r>
-        <w:t>. Scenarierne er frigjorte fra de andre views, og bruges til at finde frem til elementerne i arkitekturen, og de fire andre views er derfor illustreret ved hjælp af disse scenarier.</w:t>
-      </w:r>
-    </w:p>
-    <w:p>
-      <w:r>
-        <w:t xml:space="preserve">Fordelen ved at benytte denne model er, at man får en systemarkitektur, der er godt beskrevet fra flere forskellige relevante synspunkter. En </w:t>
-      </w:r>
-      <w:proofErr w:type="spellStart"/>
-      <w:r>
-        <w:t>stakeholder</w:t>
-      </w:r>
-      <w:proofErr w:type="spellEnd"/>
-      <w:r>
-        <w:t xml:space="preserve"> i systemet har derved nem adgang til de informationer, der er behov for, for at forstå systemet på hans niveau.</w:t>
+        <w:t>Disse scenarier beskriver de interaktioner, der finder sted i systemet, og er beskrevet i form af use cases eller user stories. Scenarierne er frigjorte fra de andre views, og bruges til at finde frem til elementerne i arkitekturen, og de fire andre views er derfor illustreret ved hjælp af disse scenarier.</w:t>
+      </w:r>
+    </w:p>
+    <w:p>
+      <w:r>
+        <w:t>Fordelen ved at benytte denne model er, at man får en systemarkitektur, der er godt beskrevet fra flere forskellige relevante synspunkter. En stakeholder i systemet har derved nem adgang til de informationer, der er behov for, for at forstå systemet på hans niveau.</w:t>
       </w:r>
       <w:r>
         <w:t xml:space="preserve"> </w:t>
@@ -5879,21 +5271,13 @@
         <w:t>.</w:t>
       </w:r>
       <w:r>
-        <w:t xml:space="preserve"> Ulempen ved modellen er derimod også, at der nemt kan bruges alt for meget tid i systemets udviklingsproces på at dokumentere igennem en masse forskellige diagrammer i de forskellige views. Det er vigtigere at have et fungerende system frem for en komplet dokumentation, da dette sløver udviklingsprocessen mere, end det gavner. Derfor er der prioriteret efter hvilke views og diagrammer, der giver mest mening at benytte i projektet, og de resterende diagrammer er derfor udeladt. Dette betyder, at der i Pristjek220 ikke er benyttet </w:t>
-      </w:r>
-      <w:proofErr w:type="spellStart"/>
-      <w:r>
-        <w:t>process</w:t>
-      </w:r>
-      <w:proofErr w:type="spellEnd"/>
-      <w:r>
-        <w:t xml:space="preserve"> view, samtidig med at det kun er nogle bestemte diagrammer, der er benyttet i de andre views, da det var dem, der blev vurderet til at være mest værdifulde. For en gennemgang af hvilke diagrammer der er benyttet, henvises der til dokumentationen for Pristjek220</w:t>
+        <w:t xml:space="preserve"> Ulempen ved modellen er derimod også, at der nemt kan bruges alt for meget tid i systemets udviklingsproces på at dokumentere igennem en masse forskellige diagrammer i de forskellige views. Det er vigtigere at have et fungerende system frem for en komplet dokumentation, da dette sløver udviklingsprocessen mere, end det gavner. Derfor er der prioriteret efter hvilke views og diagrammer, der giver mest mening at benytte i projektet, og de resterende diagrammer er derfor udeladt. Dette betyder, at der i Pristjek220 ikke er benyttet process view, samtidig med at det kun er nogle bestemte diagrammer, der er benyttet i de andre views, da det var dem, der blev vurderet til at være mest værdifulde. For en gennemgang af hvilke diagrammer der er benyttet, henvises der til dokumentationen for Pristjek220</w:t>
       </w:r>
       <w:r>
         <w:rPr>
           <w:rStyle w:val="FootnoteReference"/>
         </w:rPr>
-        <w:footnoteReference w:id="7"/>
+        <w:footnoteReference w:id="8"/>
       </w:r>
       <w:r>
         <w:t>, hvor selve diagrammerne for projektet også kan findes.</w:t>
@@ -5904,8 +5288,8 @@
         <w:pStyle w:val="Heading1"/>
       </w:pPr>
       <w:bookmarkStart w:id="36" w:name="_Toc437616724"/>
-      <w:bookmarkStart w:id="37" w:name="_Toc451334730"/>
-      <w:bookmarkEnd w:id="28"/>
+      <w:bookmarkStart w:id="37" w:name="_Toc451334821"/>
+      <w:bookmarkEnd w:id="27"/>
       <w:r>
         <w:t>System Design</w:t>
       </w:r>
@@ -5915,7 +5299,7 @@
       <w:pPr>
         <w:pStyle w:val="Heading2"/>
       </w:pPr>
-      <w:bookmarkStart w:id="38" w:name="_Toc451334731"/>
+      <w:bookmarkStart w:id="38" w:name="_Toc451334822"/>
       <w:r>
         <w:lastRenderedPageBreak/>
         <w:t>Arkitektur</w:t>
@@ -5930,7 +5314,7 @@
         <w:rPr>
           <w:rStyle w:val="FootnoteReference"/>
         </w:rPr>
-        <w:footnoteReference w:id="8"/>
+        <w:footnoteReference w:id="9"/>
       </w:r>
       <w:r>
         <w:t>. Den 3 lagdelte model, består af; DAL, BLL og PL.</w:t>
@@ -5962,31 +5346,7 @@
         <w:fldChar w:fldCharType="end"/>
       </w:r>
       <w:r>
-        <w:t xml:space="preserve">, som viser hvad der sker, når en bruger indtaster i et felt, der kan autofuldføre. Først ændrer brugeren på teksten på </w:t>
-      </w:r>
-      <w:proofErr w:type="spellStart"/>
-      <w:r>
-        <w:t>GUI’en</w:t>
-      </w:r>
-      <w:proofErr w:type="spellEnd"/>
-      <w:r>
-        <w:t xml:space="preserve">, hvorefter </w:t>
-      </w:r>
-      <w:proofErr w:type="spellStart"/>
-      <w:r>
-        <w:t>GUI’en</w:t>
-      </w:r>
-      <w:proofErr w:type="spellEnd"/>
-      <w:r>
-        <w:t xml:space="preserve"> kalder ned på GUI viewmodel, for at den skal udfylde listen. Dette sker i PL, hvorefter der så kaldes en funktion i klassen </w:t>
-      </w:r>
-      <w:proofErr w:type="spellStart"/>
-      <w:r>
-        <w:t>AutoComplete</w:t>
-      </w:r>
-      <w:proofErr w:type="spellEnd"/>
-      <w:r>
-        <w:t xml:space="preserve"> i BLL. Denne funktion kalder så en funktion i en klasse i DAL, som laver et database udtræk ud fra den indtastede tekst. </w:t>
+        <w:t xml:space="preserve">, som viser hvad der sker, når en bruger indtaster i et felt, der kan autofuldføre. Først ændrer brugeren på teksten på GUI’en, hvorefter GUI’en kalder ned på GUI viewmodel, for at den skal udfylde listen. Dette sker i PL, hvorefter der så kaldes en funktion i klassen AutoComplete i BLL. Denne funktion kalder så en funktion i en klasse i DAL, som laver et database udtræk ud fra den indtastede tekst. </w:t>
       </w:r>
     </w:p>
     <w:p>
@@ -6017,7 +5377,7 @@
           <v:shape id="_x0000_i1025" type="#_x0000_t75" style="width:482.25pt;height:202.5pt" o:ole="">
             <v:imagedata r:id="rId11" o:title=""/>
           </v:shape>
-          <o:OLEObject Type="Embed" ProgID="Visio.Drawing.15" ShapeID="_x0000_i1025" DrawAspect="Content" ObjectID="_1525076594" r:id="rId12"/>
+          <o:OLEObject Type="Embed" ProgID="Visio.Drawing.15" ShapeID="_x0000_i1025" DrawAspect="Content" ObjectID="_1525085851" r:id="rId12"/>
         </w:object>
       </w:r>
     </w:p>
@@ -6029,27 +5389,14 @@
       <w:r>
         <w:t xml:space="preserve">Figur </w:t>
       </w:r>
-      <w:r>
-        <w:fldChar w:fldCharType="begin"/>
-      </w:r>
-      <w:r>
-        <w:instrText xml:space="preserve"> SEQ Figur \* ARABIC </w:instrText>
-      </w:r>
-      <w:r>
-        <w:fldChar w:fldCharType="separate"/>
-      </w:r>
-      <w:r>
-        <w:rPr>
-          <w:noProof/>
-        </w:rPr>
-        <w:t>2</w:t>
-      </w:r>
-      <w:r>
-        <w:rPr>
-          <w:noProof/>
-        </w:rPr>
-        <w:fldChar w:fldCharType="end"/>
-      </w:r>
+      <w:fldSimple w:instr=" SEQ Figur \* ARABIC ">
+        <w:r>
+          <w:rPr>
+            <w:noProof/>
+          </w:rPr>
+          <w:t>2</w:t>
+        </w:r>
+      </w:fldSimple>
       <w:bookmarkEnd w:id="39"/>
       <w:r>
         <w:t>: Sekvens diagram for Autofuldførelse, med lag opdeling</w:t>
@@ -6093,7 +5440,7 @@
           <v:shape id="_x0000_i1026" type="#_x0000_t75" style="width:481.5pt;height:273pt" o:ole="">
             <v:imagedata r:id="rId13" o:title=""/>
           </v:shape>
-          <o:OLEObject Type="Embed" ProgID="Visio.Drawing.15" ShapeID="_x0000_i1026" DrawAspect="Content" ObjectID="_1525076595" r:id="rId14"/>
+          <o:OLEObject Type="Embed" ProgID="Visio.Drawing.15" ShapeID="_x0000_i1026" DrawAspect="Content" ObjectID="_1525085852" r:id="rId14"/>
         </w:object>
       </w:r>
     </w:p>
@@ -6105,27 +5452,14 @@
       <w:r>
         <w:t xml:space="preserve">Figur </w:t>
       </w:r>
-      <w:r>
-        <w:fldChar w:fldCharType="begin"/>
-      </w:r>
-      <w:r>
-        <w:instrText xml:space="preserve"> SEQ Figur \* ARABIC </w:instrText>
-      </w:r>
-      <w:r>
-        <w:fldChar w:fldCharType="separate"/>
-      </w:r>
-      <w:r>
-        <w:rPr>
-          <w:noProof/>
-        </w:rPr>
-        <w:t>3</w:t>
-      </w:r>
-      <w:r>
-        <w:rPr>
-          <w:noProof/>
-        </w:rPr>
-        <w:fldChar w:fldCharType="end"/>
-      </w:r>
+      <w:fldSimple w:instr=" SEQ Figur \* ARABIC ">
+        <w:r>
+          <w:rPr>
+            <w:noProof/>
+          </w:rPr>
+          <w:t>3</w:t>
+        </w:r>
+      </w:fldSimple>
       <w:bookmarkEnd w:id="40"/>
       <w:r>
         <w:t>: Package diagram for Pristjek220</w:t>
@@ -6165,7 +5499,7 @@
       <w:pPr>
         <w:pStyle w:val="Heading2"/>
       </w:pPr>
-      <w:bookmarkStart w:id="41" w:name="_Toc451334732"/>
+      <w:bookmarkStart w:id="41" w:name="_Toc451334823"/>
       <w:commentRangeStart w:id="42"/>
       <w:r>
         <w:t>GUI design overvejelser</w:t>
@@ -6198,7 +5532,7 @@
         <w:rPr>
           <w:rStyle w:val="FootnoteReference"/>
         </w:rPr>
-        <w:footnoteReference w:id="9"/>
+        <w:footnoteReference w:id="10"/>
       </w:r>
       <w:r>
         <w:t xml:space="preserve"> pattern. </w:t>
@@ -6276,27 +5610,14 @@
       <w:r>
         <w:t xml:space="preserve">Figur </w:t>
       </w:r>
-      <w:r>
-        <w:fldChar w:fldCharType="begin"/>
-      </w:r>
-      <w:r>
-        <w:instrText xml:space="preserve"> SEQ Figur \* ARABIC </w:instrText>
-      </w:r>
-      <w:r>
-        <w:fldChar w:fldCharType="separate"/>
-      </w:r>
-      <w:r>
-        <w:rPr>
-          <w:noProof/>
-        </w:rPr>
-        <w:t>4</w:t>
-      </w:r>
-      <w:r>
-        <w:rPr>
-          <w:noProof/>
-        </w:rPr>
-        <w:fldChar w:fldCharType="end"/>
-      </w:r>
+      <w:fldSimple w:instr=" SEQ Figur \* ARABIC ">
+        <w:r>
+          <w:rPr>
+            <w:noProof/>
+          </w:rPr>
+          <w:t>4</w:t>
+        </w:r>
+      </w:fldSimple>
       <w:r>
         <w:t xml:space="preserve"> - MVVM model</w:t>
       </w:r>
@@ -6304,7 +5625,7 @@
         <w:rPr>
           <w:rStyle w:val="FootnoteReference"/>
         </w:rPr>
-        <w:footnoteReference w:id="10"/>
+        <w:footnoteReference w:id="11"/>
       </w:r>
     </w:p>
     <w:p>
@@ -6335,7 +5656,7 @@
       <w:pPr>
         <w:pStyle w:val="Heading2"/>
       </w:pPr>
-      <w:bookmarkStart w:id="44" w:name="_Toc451334733"/>
+      <w:bookmarkStart w:id="44" w:name="_Toc451334824"/>
       <w:r>
         <w:t>Pristjek220 Database</w:t>
       </w:r>
@@ -6345,7 +5666,7 @@
       <w:pPr>
         <w:pStyle w:val="Heading3"/>
       </w:pPr>
-      <w:bookmarkStart w:id="45" w:name="_Toc451334734"/>
+      <w:bookmarkStart w:id="45" w:name="_Toc451334825"/>
       <w:r>
         <w:t>Design af databasen</w:t>
       </w:r>
@@ -6364,7 +5685,7 @@
         <w:rPr>
           <w:rStyle w:val="FootnoteReference"/>
         </w:rPr>
-        <w:footnoteReference w:id="11"/>
+        <w:footnoteReference w:id="12"/>
       </w:r>
       <w:r>
         <w:t xml:space="preserve">. Her blev der fundet frem til, at en mange-til-mange relation, hvor der er brug for properties på relationen, skal have oprettet en entitet til relationen. Af denne grund </w:t>
@@ -6452,27 +5773,14 @@
       <w:r>
         <w:t xml:space="preserve">Figur </w:t>
       </w:r>
-      <w:r>
-        <w:fldChar w:fldCharType="begin"/>
-      </w:r>
-      <w:r>
-        <w:instrText xml:space="preserve"> SEQ Figur \* ARABIC </w:instrText>
-      </w:r>
-      <w:r>
-        <w:fldChar w:fldCharType="separate"/>
-      </w:r>
-      <w:r>
-        <w:rPr>
-          <w:noProof/>
-        </w:rPr>
-        <w:t>5</w:t>
-      </w:r>
-      <w:r>
-        <w:rPr>
-          <w:noProof/>
-        </w:rPr>
-        <w:fldChar w:fldCharType="end"/>
-      </w:r>
+      <w:fldSimple w:instr=" SEQ Figur \* ARABIC ">
+        <w:r>
+          <w:rPr>
+            <w:noProof/>
+          </w:rPr>
+          <w:t>5</w:t>
+        </w:r>
+      </w:fldSimple>
       <w:bookmarkEnd w:id="46"/>
       <w:r>
         <w:t xml:space="preserve"> UML diagram for databasen.</w:t>
@@ -6488,27 +5796,14 @@
       <w:r>
         <w:t xml:space="preserve">Tabel </w:t>
       </w:r>
-      <w:r>
-        <w:fldChar w:fldCharType="begin"/>
-      </w:r>
-      <w:r>
-        <w:instrText xml:space="preserve"> SEQ Tabel \* ARABIC </w:instrText>
-      </w:r>
-      <w:r>
-        <w:fldChar w:fldCharType="separate"/>
-      </w:r>
-      <w:r>
-        <w:rPr>
-          <w:noProof/>
-        </w:rPr>
-        <w:t>1</w:t>
-      </w:r>
-      <w:r>
-        <w:rPr>
-          <w:noProof/>
-        </w:rPr>
-        <w:fldChar w:fldCharType="end"/>
-      </w:r>
+      <w:fldSimple w:instr=" SEQ Tabel \* ARABIC ">
+        <w:r>
+          <w:rPr>
+            <w:noProof/>
+          </w:rPr>
+          <w:t>1</w:t>
+        </w:r>
+      </w:fldSimple>
       <w:bookmarkEnd w:id="47"/>
       <w:r>
         <w:t>: Første udkast af opsætningen af databasen</w:t>
@@ -6760,7 +6055,7 @@
       <w:pPr>
         <w:pStyle w:val="Heading3"/>
       </w:pPr>
-      <w:bookmarkStart w:id="48" w:name="_Toc451334735"/>
+      <w:bookmarkStart w:id="48" w:name="_Toc451334826"/>
       <w:r>
         <w:t>Databaseadgang</w:t>
       </w:r>
@@ -6789,7 +6084,7 @@
           <v:shape id="_x0000_i1027" type="#_x0000_t75" style="width:402pt;height:264.75pt" o:ole="">
             <v:imagedata r:id="rId17" o:title="" cropbottom="17895f" cropleft="38397f"/>
           </v:shape>
-          <o:OLEObject Type="Embed" ProgID="Visio.Drawing.15" ShapeID="_x0000_i1027" DrawAspect="Content" ObjectID="_1525076596" r:id="rId18"/>
+          <o:OLEObject Type="Embed" ProgID="Visio.Drawing.15" ShapeID="_x0000_i1027" DrawAspect="Content" ObjectID="_1525085853" r:id="rId18"/>
         </w:object>
       </w:r>
     </w:p>
@@ -6801,57 +6096,44 @@
       <w:r>
         <w:t xml:space="preserve">Figur </w:t>
       </w:r>
+      <w:fldSimple w:instr=" SEQ Figur \* ARABIC ">
+        <w:r>
+          <w:rPr>
+            <w:noProof/>
+          </w:rPr>
+          <w:t>6</w:t>
+        </w:r>
+      </w:fldSimple>
+      <w:bookmarkEnd w:id="49"/>
+      <w:r>
+        <w:t>: Implementering af Repository pattern i Pristjek220.</w:t>
+      </w:r>
+    </w:p>
+    <w:p>
+      <w:r>
+        <w:t xml:space="preserve">På </w:t>
+      </w:r>
       <w:r>
         <w:fldChar w:fldCharType="begin"/>
       </w:r>
       <w:r>
-        <w:instrText xml:space="preserve"> SEQ Figur \* ARABIC </w:instrText>
+        <w:instrText xml:space="preserve"> REF _Ref449952644 \h </w:instrText>
       </w:r>
       <w:r>
         <w:fldChar w:fldCharType="separate"/>
       </w:r>
       <w:r>
+        <w:t xml:space="preserve">Figur </w:t>
+      </w:r>
+      <w:r>
         <w:rPr>
           <w:noProof/>
         </w:rPr>
         <w:t>6</w:t>
       </w:r>
       <w:r>
-        <w:rPr>
-          <w:noProof/>
-        </w:rPr>
         <w:fldChar w:fldCharType="end"/>
       </w:r>
-      <w:bookmarkEnd w:id="49"/>
-      <w:r>
-        <w:t>: Implementering af Repository pattern i Pristjek220.</w:t>
-      </w:r>
-    </w:p>
-    <w:p>
-      <w:r>
-        <w:t xml:space="preserve">På </w:t>
-      </w:r>
-      <w:r>
-        <w:fldChar w:fldCharType="begin"/>
-      </w:r>
-      <w:r>
-        <w:instrText xml:space="preserve"> REF _Ref449952644 \h </w:instrText>
-      </w:r>
-      <w:r>
-        <w:fldChar w:fldCharType="separate"/>
-      </w:r>
-      <w:r>
-        <w:t xml:space="preserve">Figur </w:t>
-      </w:r>
-      <w:r>
-        <w:rPr>
-          <w:noProof/>
-        </w:rPr>
-        <w:t>6</w:t>
-      </w:r>
-      <w:r>
-        <w:fldChar w:fldCharType="end"/>
-      </w:r>
       <w:r>
         <w:t xml:space="preserve"> kan der ses, hvordan Repository pattern’et er blevet implementeret i Pristjek220. De forskellige repositories indeholder CRUD</w:t>
       </w:r>
@@ -6859,7 +6141,7 @@
         <w:rPr>
           <w:rStyle w:val="FootnoteReference"/>
         </w:rPr>
-        <w:footnoteReference w:id="12"/>
+        <w:footnoteReference w:id="13"/>
       </w:r>
       <w:r>
         <w:t xml:space="preserve"> funktionerne, for den tabel de hører til. ProductRepository indeholder derved funktionerne til Product tabellen i databasen. I Repository klassen, som de specifikke repositories nedarver fra, ligger de generelle funktioner som Add og Remove for at undgå duplikeret kode. Unit of Work er lavet som et access point til repositoriesne fra BLL. Det samler alle repositoriesene i en klasse så administrationen og forbruger ikke skal have alle repositoriesene med når de oprettes. Derudover giver Unit Of Work også den fremtidsmulighed, at der kan implementeres funktioner hvor der kan tilføjes eller fjernes mange ting på én gang, uden at gemme efter hver tilføjelse.</w:t>
@@ -6871,7 +6153,7 @@
         <w:pStyle w:val="Heading1"/>
       </w:pPr>
       <w:bookmarkStart w:id="50" w:name="_Toc437616735"/>
-      <w:bookmarkStart w:id="51" w:name="_Toc451334736"/>
+      <w:bookmarkStart w:id="51" w:name="_Toc451334827"/>
       <w:bookmarkEnd w:id="36"/>
       <w:r>
         <w:t>P</w:t>
@@ -6903,7 +6185,7 @@
       <w:pPr>
         <w:pStyle w:val="Heading2"/>
       </w:pPr>
-      <w:bookmarkStart w:id="52" w:name="_Toc451334737"/>
+      <w:bookmarkStart w:id="52" w:name="_Toc451334828"/>
       <w:r>
         <w:lastRenderedPageBreak/>
         <w:t>Delte funktionaliteter</w:t>
@@ -7003,27 +6285,14 @@
                               <w:r>
                                 <w:t xml:space="preserve">Figur </w:t>
                               </w:r>
-                              <w:r>
-                                <w:fldChar w:fldCharType="begin"/>
-                              </w:r>
-                              <w:r>
-                                <w:instrText xml:space="preserve"> SEQ Figur \* ARABIC </w:instrText>
-                              </w:r>
-                              <w:r>
-                                <w:fldChar w:fldCharType="separate"/>
-                              </w:r>
-                              <w:r>
-                                <w:rPr>
-                                  <w:noProof/>
-                                </w:rPr>
-                                <w:t>7</w:t>
-                              </w:r>
-                              <w:r>
-                                <w:rPr>
-                                  <w:noProof/>
-                                </w:rPr>
-                                <w:fldChar w:fldCharType="end"/>
-                              </w:r>
+                              <w:fldSimple w:instr=" SEQ Figur \* ARABIC ">
+                                <w:r>
+                                  <w:rPr>
+                                    <w:noProof/>
+                                  </w:rPr>
+                                  <w:t>7</w:t>
+                                </w:r>
+                              </w:fldSimple>
                               <w:bookmarkEnd w:id="53"/>
                               <w:r>
                                 <w:t>: Autofuldførelse</w:t>
@@ -7063,7 +6332,7 @@
                           <w:pStyle w:val="Caption"/>
                           <w:jc w:val="left"/>
                         </w:pPr>
-                        <w:bookmarkStart w:id="55" w:name="_Ref451180671"/>
+                        <w:bookmarkStart w:id="54" w:name="_Ref451180671"/>
                         <w:r>
                           <w:t xml:space="preserve">Figur </w:t>
                         </w:r>
@@ -7075,7 +6344,7 @@
                             <w:t>7</w:t>
                           </w:r>
                         </w:fldSimple>
-                        <w:bookmarkEnd w:id="55"/>
+                        <w:bookmarkEnd w:id="54"/>
                         <w:r>
                           <w:t>: Autofuldførelse</w:t>
                         </w:r>
@@ -7122,11 +6391,11 @@
       <w:pPr>
         <w:pStyle w:val="Heading2"/>
       </w:pPr>
-      <w:bookmarkStart w:id="54" w:name="_Toc451334738"/>
+      <w:bookmarkStart w:id="55" w:name="_Toc451334829"/>
       <w:r>
         <w:t>Forbruger</w:t>
       </w:r>
-      <w:bookmarkEnd w:id="54"/>
+      <w:bookmarkEnd w:id="55"/>
     </w:p>
     <w:p>
       <w:r>
@@ -7188,7 +6457,7 @@
                                 <w:pStyle w:val="Caption"/>
                                 <w:jc w:val="left"/>
                               </w:pPr>
-                              <w:bookmarkStart w:id="55" w:name="_Ref451179586"/>
+                              <w:bookmarkStart w:id="56" w:name="_Ref451179586"/>
                               <w:r>
                                 <w:t xml:space="preserve">Figur </w:t>
                               </w:r>
@@ -7210,7 +6479,7 @@
                               <w:r>
                                 <w:fldChar w:fldCharType="end"/>
                               </w:r>
-                              <w:bookmarkEnd w:id="55"/>
+                              <w:bookmarkEnd w:id="56"/>
                               <w:r>
                                 <w:t>: Pristjek220 indkøbsliste</w:t>
                               </w:r>
@@ -7276,7 +6545,7 @@
                           <w:pStyle w:val="Caption"/>
                           <w:jc w:val="left"/>
                         </w:pPr>
-                        <w:bookmarkStart w:id="59" w:name="_Ref451179586"/>
+                        <w:bookmarkStart w:id="57" w:name="_Ref451179586"/>
                         <w:r>
                           <w:t xml:space="preserve">Figur </w:t>
                         </w:r>
@@ -7298,7 +6567,7 @@
                         <w:r>
                           <w:fldChar w:fldCharType="end"/>
                         </w:r>
-                        <w:bookmarkEnd w:id="59"/>
+                        <w:bookmarkEnd w:id="57"/>
                         <w:r>
                           <w:t>: Pristjek220 indkøbsliste</w:t>
                         </w:r>
@@ -7466,32 +6735,19 @@
                                 <w:pStyle w:val="Caption"/>
                                 <w:jc w:val="left"/>
                               </w:pPr>
-                              <w:bookmarkStart w:id="56" w:name="_Ref451179560"/>
+                              <w:bookmarkStart w:id="58" w:name="_Ref451179560"/>
                               <w:r>
                                 <w:t xml:space="preserve">Figur </w:t>
                               </w:r>
-                              <w:r>
-                                <w:fldChar w:fldCharType="begin"/>
-                              </w:r>
-                              <w:r>
-                                <w:instrText xml:space="preserve"> SEQ Figur \* ARABIC </w:instrText>
-                              </w:r>
-                              <w:r>
-                                <w:fldChar w:fldCharType="separate"/>
-                              </w:r>
-                              <w:r>
-                                <w:rPr>
-                                  <w:noProof/>
-                                </w:rPr>
-                                <w:t>9</w:t>
-                              </w:r>
-                              <w:r>
-                                <w:rPr>
-                                  <w:noProof/>
-                                </w:rPr>
-                                <w:fldChar w:fldCharType="end"/>
-                              </w:r>
-                              <w:bookmarkEnd w:id="56"/>
+                              <w:fldSimple w:instr=" SEQ Figur \* ARABIC ">
+                                <w:r>
+                                  <w:rPr>
+                                    <w:noProof/>
+                                  </w:rPr>
+                                  <w:t>9</w:t>
+                                </w:r>
+                              </w:fldSimple>
+                              <w:bookmarkEnd w:id="58"/>
                               <w:r>
                                 <w:t>: Pristjek220 indkøbsliste indstilling</w:t>
                               </w:r>
@@ -7532,7 +6788,7 @@
                           <w:pStyle w:val="Caption"/>
                           <w:jc w:val="left"/>
                         </w:pPr>
-                        <w:bookmarkStart w:id="61" w:name="_Ref451179560"/>
+                        <w:bookmarkStart w:id="59" w:name="_Ref451179560"/>
                         <w:r>
                           <w:t xml:space="preserve">Figur </w:t>
                         </w:r>
@@ -7544,7 +6800,7 @@
                             <w:t>9</w:t>
                           </w:r>
                         </w:fldSimple>
-                        <w:bookmarkEnd w:id="61"/>
+                        <w:bookmarkEnd w:id="59"/>
                         <w:r>
                           <w:t>: Pristjek220 indkøbsliste indstilling</w:t>
                         </w:r>
@@ -7609,11 +6865,11 @@
       <w:r>
         <w:t xml:space="preserve"> ligger indstillingsmuligheder, hvor brugeren så selv vælge hvilke butikker, der skal handles i. Alle forretningerne der lig</w:t>
       </w:r>
-      <w:bookmarkStart w:id="57" w:name="_Ref451174640"/>
+      <w:bookmarkStart w:id="60" w:name="_Ref451174640"/>
       <w:r>
         <w:t>ger i Pristjek220 vises. Den sidste funktionalitet er generer indkøbsliste, hvor pristjek udregner hvor det er billigst at handle, med den valgte indkøbsliste og indstillinger</w:t>
       </w:r>
-      <w:bookmarkEnd w:id="57"/>
+      <w:bookmarkEnd w:id="60"/>
       <w:r>
         <w:t>.</w:t>
       </w:r>
@@ -7839,7 +7095,7 @@
                               <w:pPr>
                                 <w:pStyle w:val="Caption"/>
                               </w:pPr>
-                              <w:bookmarkStart w:id="58" w:name="_Ref451179300"/>
+                              <w:bookmarkStart w:id="61" w:name="_Ref451179300"/>
                               <w:r>
                                 <w:t xml:space="preserve">Figur </w:t>
                               </w:r>
@@ -7861,7 +7117,7 @@
                               <w:r>
                                 <w:fldChar w:fldCharType="end"/>
                               </w:r>
-                              <w:bookmarkEnd w:id="58"/>
+                              <w:bookmarkEnd w:id="61"/>
                               <w:r>
                                 <w:t>: Pristjek220 genereret i</w:t>
                               </w:r>
@@ -7907,7 +7163,7 @@
                         <w:pPr>
                           <w:pStyle w:val="Caption"/>
                         </w:pPr>
-                        <w:bookmarkStart w:id="64" w:name="_Ref451179300"/>
+                        <w:bookmarkStart w:id="62" w:name="_Ref451179300"/>
                         <w:r>
                           <w:t xml:space="preserve">Figur </w:t>
                         </w:r>
@@ -7929,7 +7185,7 @@
                         <w:r>
                           <w:fldChar w:fldCharType="end"/>
                         </w:r>
-                        <w:bookmarkEnd w:id="64"/>
+                        <w:bookmarkEnd w:id="62"/>
                         <w:r>
                           <w:t>: Pristjek220 genereret i</w:t>
                         </w:r>
@@ -8050,32 +7306,19 @@
                               <w:pPr>
                                 <w:pStyle w:val="Caption"/>
                               </w:pPr>
-                              <w:bookmarkStart w:id="59" w:name="_Ref451178985"/>
+                              <w:bookmarkStart w:id="63" w:name="_Ref451178985"/>
                               <w:r>
                                 <w:t xml:space="preserve">Figur </w:t>
                               </w:r>
-                              <w:r>
-                                <w:fldChar w:fldCharType="begin"/>
-                              </w:r>
-                              <w:r>
-                                <w:instrText xml:space="preserve"> SEQ Figur \* ARABIC </w:instrText>
-                              </w:r>
-                              <w:r>
-                                <w:fldChar w:fldCharType="separate"/>
-                              </w:r>
-                              <w:r>
-                                <w:rPr>
-                                  <w:noProof/>
-                                </w:rPr>
-                                <w:t>11</w:t>
-                              </w:r>
-                              <w:r>
-                                <w:rPr>
-                                  <w:noProof/>
-                                </w:rPr>
-                                <w:fldChar w:fldCharType="end"/>
-                              </w:r>
-                              <w:bookmarkEnd w:id="59"/>
+                              <w:fldSimple w:instr=" SEQ Figur \* ARABIC ">
+                                <w:r>
+                                  <w:rPr>
+                                    <w:noProof/>
+                                  </w:rPr>
+                                  <w:t>11</w:t>
+                                </w:r>
+                              </w:fldSimple>
+                              <w:bookmarkEnd w:id="63"/>
                               <w:r>
                                 <w:t>: Pristjek220 Genereret indkøbsliste</w:t>
                               </w:r>
@@ -8109,7 +7352,7 @@
                         <w:pPr>
                           <w:pStyle w:val="Caption"/>
                         </w:pPr>
-                        <w:bookmarkStart w:id="66" w:name="_Ref451178985"/>
+                        <w:bookmarkStart w:id="64" w:name="_Ref451178985"/>
                         <w:r>
                           <w:t xml:space="preserve">Figur </w:t>
                         </w:r>
@@ -8121,7 +7364,7 @@
                             <w:t>11</w:t>
                           </w:r>
                         </w:fldSimple>
-                        <w:bookmarkEnd w:id="66"/>
+                        <w:bookmarkEnd w:id="64"/>
                         <w:r>
                           <w:t>: Pristjek220 Genereret indkøbsliste</w:t>
                         </w:r>
@@ -8232,32 +7475,19 @@
                               <w:pPr>
                                 <w:pStyle w:val="Caption"/>
                               </w:pPr>
-                              <w:bookmarkStart w:id="60" w:name="_Ref451181933"/>
+                              <w:bookmarkStart w:id="65" w:name="_Ref451181933"/>
                               <w:r>
                                 <w:t xml:space="preserve">Figur </w:t>
                               </w:r>
-                              <w:r>
-                                <w:fldChar w:fldCharType="begin"/>
-                              </w:r>
-                              <w:r>
-                                <w:instrText xml:space="preserve"> SEQ Figur \* ARABIC </w:instrText>
-                              </w:r>
-                              <w:r>
-                                <w:fldChar w:fldCharType="separate"/>
-                              </w:r>
-                              <w:r>
-                                <w:rPr>
-                                  <w:noProof/>
-                                </w:rPr>
-                                <w:t>12</w:t>
-                              </w:r>
-                              <w:r>
-                                <w:rPr>
-                                  <w:noProof/>
-                                </w:rPr>
-                                <w:fldChar w:fldCharType="end"/>
-                              </w:r>
-                              <w:bookmarkEnd w:id="60"/>
+                              <w:fldSimple w:instr=" SEQ Figur \* ARABIC ">
+                                <w:r>
+                                  <w:rPr>
+                                    <w:noProof/>
+                                  </w:rPr>
+                                  <w:t>12</w:t>
+                                </w:r>
+                              </w:fldSimple>
+                              <w:bookmarkEnd w:id="65"/>
                               <w:r>
                                 <w:t>: Pristje220 søg efter produkt</w:t>
                               </w:r>
@@ -8291,7 +7521,7 @@
                         <w:pPr>
                           <w:pStyle w:val="Caption"/>
                         </w:pPr>
-                        <w:bookmarkStart w:id="68" w:name="_Ref451181933"/>
+                        <w:bookmarkStart w:id="66" w:name="_Ref451181933"/>
                         <w:r>
                           <w:t xml:space="preserve">Figur </w:t>
                         </w:r>
@@ -8303,7 +7533,7 @@
                             <w:t>12</w:t>
                           </w:r>
                         </w:fldSimple>
-                        <w:bookmarkEnd w:id="68"/>
+                        <w:bookmarkEnd w:id="66"/>
                         <w:r>
                           <w:t>: Pristje220 søg efter produkt</w:t>
                         </w:r>
@@ -8354,7 +7584,7 @@
       <w:pPr>
         <w:pStyle w:val="Heading2"/>
       </w:pPr>
-      <w:bookmarkStart w:id="61" w:name="_Toc451334739"/>
+      <w:bookmarkStart w:id="67" w:name="_Toc451334830"/>
       <w:r>
         <w:rPr>
           <w:noProof/>
@@ -8445,32 +7675,19 @@
                                   <w:rFonts w:eastAsiaTheme="minorHAnsi"/>
                                 </w:rPr>
                               </w:pPr>
-                              <w:bookmarkStart w:id="62" w:name="_Ref451184104"/>
+                              <w:bookmarkStart w:id="68" w:name="_Ref451184104"/>
                               <w:r>
                                 <w:t xml:space="preserve">Figur </w:t>
                               </w:r>
-                              <w:r>
-                                <w:fldChar w:fldCharType="begin"/>
-                              </w:r>
-                              <w:r>
-                                <w:instrText xml:space="preserve"> SEQ Figur \* ARABIC </w:instrText>
-                              </w:r>
-                              <w:r>
-                                <w:fldChar w:fldCharType="separate"/>
-                              </w:r>
-                              <w:r>
-                                <w:rPr>
-                                  <w:noProof/>
-                                </w:rPr>
-                                <w:t>13</w:t>
-                              </w:r>
-                              <w:r>
-                                <w:rPr>
-                                  <w:noProof/>
-                                </w:rPr>
-                                <w:fldChar w:fldCharType="end"/>
-                              </w:r>
-                              <w:bookmarkEnd w:id="62"/>
+                              <w:fldSimple w:instr=" SEQ Figur \* ARABIC ">
+                                <w:r>
+                                  <w:rPr>
+                                    <w:noProof/>
+                                  </w:rPr>
+                                  <w:t>13</w:t>
+                                </w:r>
+                              </w:fldSimple>
+                              <w:bookmarkEnd w:id="68"/>
                               <w:r>
                                 <w:t>: Pristjek220 Login</w:t>
                               </w:r>
@@ -8497,10 +7714,6 @@
                   <v:imagedata r:id="rId32" o:title=""/>
                   <v:path arrowok="t"/>
                 </v:shape>
-                <v:shapetype id="_x0000_t202" coordsize="21600,21600" o:spt="202" path="m,l,21600r21600,l21600,xe">
-                  <v:stroke joinstyle="miter"/>
-                  <v:path gradientshapeok="t" o:connecttype="rect"/>
-                </v:shapetype>
                 <v:shape id="Text Box 32" o:spid="_x0000_s1046" type="#_x0000_t202" style="position:absolute;top:10031;width:13373;height:2667;visibility:visible;mso-wrap-style:square;v-text-anchor:top" o:gfxdata="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" stroked="f">
                   <v:textbox style="mso-fit-shape-to-text:t" inset="0,0,0,0">
                     <w:txbxContent>
@@ -8511,32 +7724,19 @@
                             <w:rFonts w:eastAsiaTheme="minorHAnsi"/>
                           </w:rPr>
                         </w:pPr>
-                        <w:bookmarkStart w:id="63" w:name="_Ref451184104"/>
+                        <w:bookmarkStart w:id="69" w:name="_Ref451184104"/>
                         <w:r>
                           <w:t xml:space="preserve">Figur </w:t>
                         </w:r>
-                        <w:r>
-                          <w:fldChar w:fldCharType="begin"/>
-                        </w:r>
-                        <w:r>
-                          <w:instrText xml:space="preserve"> SEQ Figur \* ARABIC </w:instrText>
-                        </w:r>
-                        <w:r>
-                          <w:fldChar w:fldCharType="separate"/>
-                        </w:r>
-                        <w:r>
-                          <w:rPr>
-                            <w:noProof/>
-                          </w:rPr>
-                          <w:t>13</w:t>
-                        </w:r>
-                        <w:r>
-                          <w:rPr>
-                            <w:noProof/>
-                          </w:rPr>
-                          <w:fldChar w:fldCharType="end"/>
-                        </w:r>
-                        <w:bookmarkEnd w:id="63"/>
+                        <w:fldSimple w:instr=" SEQ Figur \* ARABIC ">
+                          <w:r>
+                            <w:rPr>
+                              <w:noProof/>
+                            </w:rPr>
+                            <w:t>13</w:t>
+                          </w:r>
+                        </w:fldSimple>
+                        <w:bookmarkEnd w:id="69"/>
                         <w:r>
                           <w:t>: Pristjek220 Login</w:t>
                         </w:r>
@@ -8553,7 +7753,7 @@
       <w:r>
         <w:t>Administration</w:t>
       </w:r>
-      <w:bookmarkEnd w:id="61"/>
+      <w:bookmarkEnd w:id="67"/>
     </w:p>
     <w:p>
       <w:r>
@@ -8589,14 +7789,14 @@
       <w:pPr>
         <w:pStyle w:val="Heading3"/>
       </w:pPr>
-      <w:bookmarkStart w:id="64" w:name="_Toc451334740"/>
+      <w:bookmarkStart w:id="70" w:name="_Toc451334831"/>
       <w:r>
         <w:t>Admin</w:t>
       </w:r>
       <w:r>
         <w:t>istrator</w:t>
       </w:r>
-      <w:bookmarkEnd w:id="64"/>
+      <w:bookmarkEnd w:id="70"/>
     </w:p>
     <w:p>
       <w:r>
@@ -8689,32 +7889,19 @@
                                   <w:rFonts w:eastAsiaTheme="minorHAnsi"/>
                                 </w:rPr>
                               </w:pPr>
-                              <w:bookmarkStart w:id="65" w:name="_Ref451184214"/>
+                              <w:bookmarkStart w:id="71" w:name="_Ref451184214"/>
                               <w:r>
                                 <w:t xml:space="preserve">Figur </w:t>
                               </w:r>
-                              <w:r>
-                                <w:fldChar w:fldCharType="begin"/>
-                              </w:r>
-                              <w:r>
-                                <w:instrText xml:space="preserve"> SEQ Figur \* ARABIC </w:instrText>
-                              </w:r>
-                              <w:r>
-                                <w:fldChar w:fldCharType="separate"/>
-                              </w:r>
-                              <w:r>
-                                <w:rPr>
-                                  <w:noProof/>
-                                </w:rPr>
-                                <w:t>14</w:t>
-                              </w:r>
-                              <w:r>
-                                <w:rPr>
-                                  <w:noProof/>
-                                </w:rPr>
-                                <w:fldChar w:fldCharType="end"/>
-                              </w:r>
-                              <w:bookmarkEnd w:id="65"/>
+                              <w:fldSimple w:instr=" SEQ Figur \* ARABIC ">
+                                <w:r>
+                                  <w:rPr>
+                                    <w:noProof/>
+                                  </w:rPr>
+                                  <w:t>14</w:t>
+                                </w:r>
+                              </w:fldSimple>
+                              <w:bookmarkEnd w:id="71"/>
                               <w:r>
                                 <w:t>: Pristjek220 tilføj forretning</w:t>
                               </w:r>
@@ -8751,7 +7938,7 @@
                             <w:rFonts w:eastAsiaTheme="minorHAnsi"/>
                           </w:rPr>
                         </w:pPr>
-                        <w:bookmarkStart w:id="77" w:name="_Ref451184214"/>
+                        <w:bookmarkStart w:id="72" w:name="_Ref451184214"/>
                         <w:r>
                           <w:t xml:space="preserve">Figur </w:t>
                         </w:r>
@@ -8763,7 +7950,7 @@
                             <w:t>14</w:t>
                           </w:r>
                         </w:fldSimple>
-                        <w:bookmarkEnd w:id="77"/>
+                        <w:bookmarkEnd w:id="72"/>
                         <w:r>
                           <w:t>: Pristjek220 tilføj forretning</w:t>
                         </w:r>
@@ -8893,32 +8080,19 @@
                               <w:pPr>
                                 <w:pStyle w:val="Caption"/>
                               </w:pPr>
-                              <w:bookmarkStart w:id="66" w:name="_Ref451183867"/>
+                              <w:bookmarkStart w:id="73" w:name="_Ref451183867"/>
                               <w:r>
                                 <w:t xml:space="preserve">Figur </w:t>
                               </w:r>
-                              <w:r>
-                                <w:fldChar w:fldCharType="begin"/>
-                              </w:r>
-                              <w:r>
-                                <w:instrText xml:space="preserve"> SEQ Figur \* ARABIC </w:instrText>
-                              </w:r>
-                              <w:r>
-                                <w:fldChar w:fldCharType="separate"/>
-                              </w:r>
-                              <w:r>
-                                <w:rPr>
-                                  <w:noProof/>
-                                </w:rPr>
-                                <w:t>15</w:t>
-                              </w:r>
-                              <w:r>
-                                <w:rPr>
-                                  <w:noProof/>
-                                </w:rPr>
-                                <w:fldChar w:fldCharType="end"/>
-                              </w:r>
-                              <w:bookmarkEnd w:id="66"/>
+                              <w:fldSimple w:instr=" SEQ Figur \* ARABIC ">
+                                <w:r>
+                                  <w:rPr>
+                                    <w:noProof/>
+                                  </w:rPr>
+                                  <w:t>15</w:t>
+                                </w:r>
+                              </w:fldSimple>
+                              <w:bookmarkEnd w:id="73"/>
                               <w:r>
                                 <w:t>: Pristjek220 fjern forretning</w:t>
                               </w:r>
@@ -8952,7 +8126,7 @@
                         <w:pPr>
                           <w:pStyle w:val="Caption"/>
                         </w:pPr>
-                        <w:bookmarkStart w:id="79" w:name="_Ref451183867"/>
+                        <w:bookmarkStart w:id="74" w:name="_Ref451183867"/>
                         <w:r>
                           <w:t xml:space="preserve">Figur </w:t>
                         </w:r>
@@ -8964,7 +8138,7 @@
                             <w:t>15</w:t>
                           </w:r>
                         </w:fldSimple>
-                        <w:bookmarkEnd w:id="79"/>
+                        <w:bookmarkEnd w:id="74"/>
                         <w:r>
                           <w:t>: Pristjek220 fjern forretning</w:t>
                         </w:r>
@@ -9034,11 +8208,11 @@
       <w:pPr>
         <w:pStyle w:val="Heading3"/>
       </w:pPr>
-      <w:bookmarkStart w:id="67" w:name="_Toc451334741"/>
+      <w:bookmarkStart w:id="75" w:name="_Toc451334832"/>
       <w:r>
         <w:t>Forretningsmanager</w:t>
       </w:r>
-      <w:bookmarkEnd w:id="67"/>
+      <w:bookmarkEnd w:id="75"/>
     </w:p>
     <w:p>
       <w:r>
@@ -9132,32 +8306,19 @@
                                   <w:rFonts w:eastAsiaTheme="minorHAnsi"/>
                                 </w:rPr>
                               </w:pPr>
-                              <w:bookmarkStart w:id="68" w:name="_Ref451185070"/>
+                              <w:bookmarkStart w:id="76" w:name="_Ref451185070"/>
                               <w:r>
                                 <w:t xml:space="preserve">Figur </w:t>
                               </w:r>
-                              <w:r>
-                                <w:fldChar w:fldCharType="begin"/>
-                              </w:r>
-                              <w:r>
-                                <w:instrText xml:space="preserve"> SEQ Figur \* ARABIC </w:instrText>
-                              </w:r>
-                              <w:r>
-                                <w:fldChar w:fldCharType="separate"/>
-                              </w:r>
-                              <w:r>
-                                <w:rPr>
-                                  <w:noProof/>
-                                </w:rPr>
-                                <w:t>16</w:t>
-                              </w:r>
-                              <w:r>
-                                <w:rPr>
-                                  <w:noProof/>
-                                </w:rPr>
-                                <w:fldChar w:fldCharType="end"/>
-                              </w:r>
-                              <w:bookmarkEnd w:id="68"/>
+                              <w:fldSimple w:instr=" SEQ Figur \* ARABIC ">
+                                <w:r>
+                                  <w:rPr>
+                                    <w:noProof/>
+                                  </w:rPr>
+                                  <w:t>16</w:t>
+                                </w:r>
+                              </w:fldSimple>
+                              <w:bookmarkEnd w:id="76"/>
                               <w:r>
                                 <w:t>: Pristjek220 tilføj vare</w:t>
                               </w:r>
@@ -9194,7 +8355,7 @@
                             <w:rFonts w:eastAsiaTheme="minorHAnsi"/>
                           </w:rPr>
                         </w:pPr>
-                        <w:bookmarkStart w:id="82" w:name="_Ref451185070"/>
+                        <w:bookmarkStart w:id="77" w:name="_Ref451185070"/>
                         <w:r>
                           <w:t xml:space="preserve">Figur </w:t>
                         </w:r>
@@ -9206,7 +8367,7 @@
                             <w:t>16</w:t>
                           </w:r>
                         </w:fldSimple>
-                        <w:bookmarkEnd w:id="82"/>
+                        <w:bookmarkEnd w:id="77"/>
                         <w:r>
                           <w:t>: Pristjek220 tilføj vare</w:t>
                         </w:r>
@@ -9339,7 +8500,7 @@
                                   <w:rFonts w:eastAsiaTheme="minorHAnsi"/>
                                 </w:rPr>
                               </w:pPr>
-                              <w:bookmarkStart w:id="69" w:name="_Ref451185538"/>
+                              <w:bookmarkStart w:id="78" w:name="_Ref451185538"/>
                               <w:r>
                                 <w:t xml:space="preserve">Figur </w:t>
                               </w:r>
@@ -9361,7 +8522,7 @@
                               <w:r>
                                 <w:fldChar w:fldCharType="end"/>
                               </w:r>
-                              <w:bookmarkEnd w:id="69"/>
+                              <w:bookmarkEnd w:id="78"/>
                               <w:r>
                                 <w:t>: Pristjek220 ændre pris på vare</w:t>
                               </w:r>
@@ -9398,7 +8559,7 @@
                             <w:rFonts w:eastAsiaTheme="minorHAnsi"/>
                           </w:rPr>
                         </w:pPr>
-                        <w:bookmarkStart w:id="84" w:name="_Ref451185538"/>
+                        <w:bookmarkStart w:id="79" w:name="_Ref451185538"/>
                         <w:r>
                           <w:t xml:space="preserve">Figur </w:t>
                         </w:r>
@@ -9420,7 +8581,7 @@
                         <w:r>
                           <w:fldChar w:fldCharType="end"/>
                         </w:r>
-                        <w:bookmarkEnd w:id="84"/>
+                        <w:bookmarkEnd w:id="79"/>
                         <w:r>
                           <w:t>: Pristjek220 ændre pris på vare</w:t>
                         </w:r>
@@ -9524,32 +8685,19 @@
                                   <w:rFonts w:eastAsiaTheme="minorHAnsi"/>
                                 </w:rPr>
                               </w:pPr>
-                              <w:bookmarkStart w:id="70" w:name="_Ref451185744"/>
+                              <w:bookmarkStart w:id="80" w:name="_Ref451185744"/>
                               <w:r>
                                 <w:t xml:space="preserve">Figur </w:t>
                               </w:r>
-                              <w:r>
-                                <w:fldChar w:fldCharType="begin"/>
-                              </w:r>
-                              <w:r>
-                                <w:instrText xml:space="preserve"> SEQ Figur \* ARABIC </w:instrText>
-                              </w:r>
-                              <w:r>
-                                <w:fldChar w:fldCharType="separate"/>
-                              </w:r>
-                              <w:r>
-                                <w:rPr>
-                                  <w:noProof/>
-                                </w:rPr>
-                                <w:t>18</w:t>
-                              </w:r>
-                              <w:r>
-                                <w:rPr>
-                                  <w:noProof/>
-                                </w:rPr>
-                                <w:fldChar w:fldCharType="end"/>
-                              </w:r>
-                              <w:bookmarkEnd w:id="70"/>
+                              <w:fldSimple w:instr=" SEQ Figur \* ARABIC ">
+                                <w:r>
+                                  <w:rPr>
+                                    <w:noProof/>
+                                  </w:rPr>
+                                  <w:t>18</w:t>
+                                </w:r>
+                              </w:fldSimple>
+                              <w:bookmarkEnd w:id="80"/>
                               <w:r>
                                 <w:t>: Pristjek220 fjern produkt</w:t>
                               </w:r>
@@ -9611,7 +8759,7 @@
                             <w:rFonts w:eastAsiaTheme="minorHAnsi"/>
                           </w:rPr>
                         </w:pPr>
-                        <w:bookmarkStart w:id="86" w:name="_Ref451185744"/>
+                        <w:bookmarkStart w:id="81" w:name="_Ref451185744"/>
                         <w:r>
                           <w:t xml:space="preserve">Figur </w:t>
                         </w:r>
@@ -9623,7 +8771,7 @@
                             <w:t>18</w:t>
                           </w:r>
                         </w:fldSimple>
-                        <w:bookmarkEnd w:id="86"/>
+                        <w:bookmarkEnd w:id="81"/>
                         <w:r>
                           <w:t>: Pristjek220 fjern produkt</w:t>
                         </w:r>
@@ -9674,14 +8822,14 @@
       <w:pPr>
         <w:pStyle w:val="Heading1"/>
       </w:pPr>
-      <w:bookmarkStart w:id="71" w:name="_Toc437416208"/>
-      <w:bookmarkStart w:id="72" w:name="_Ref437889408"/>
-      <w:bookmarkStart w:id="73" w:name="_Toc451334742"/>
+      <w:bookmarkStart w:id="82" w:name="_Toc437416208"/>
+      <w:bookmarkStart w:id="83" w:name="_Ref437889408"/>
+      <w:bookmarkStart w:id="84" w:name="_Toc451334833"/>
       <w:bookmarkEnd w:id="50"/>
       <w:r>
         <w:t>Test af pristjek220</w:t>
       </w:r>
-      <w:bookmarkEnd w:id="73"/>
+      <w:bookmarkEnd w:id="84"/>
     </w:p>
     <w:p>
       <w:r>
@@ -9762,32 +8910,19 @@
       <w:pPr>
         <w:pStyle w:val="Caption"/>
       </w:pPr>
-      <w:bookmarkStart w:id="74" w:name="_Ref451178876"/>
+      <w:bookmarkStart w:id="85" w:name="_Ref451178876"/>
       <w:r>
         <w:t xml:space="preserve">Figur </w:t>
       </w:r>
-      <w:r>
-        <w:fldChar w:fldCharType="begin"/>
-      </w:r>
-      <w:r>
-        <w:instrText xml:space="preserve"> SEQ Figur \* ARABIC </w:instrText>
-      </w:r>
-      <w:r>
-        <w:fldChar w:fldCharType="separate"/>
-      </w:r>
-      <w:r>
-        <w:rPr>
-          <w:noProof/>
-        </w:rPr>
-        <w:t>19</w:t>
-      </w:r>
-      <w:r>
-        <w:rPr>
-          <w:noProof/>
-        </w:rPr>
-        <w:fldChar w:fldCharType="end"/>
-      </w:r>
-      <w:bookmarkEnd w:id="74"/>
+      <w:fldSimple w:instr=" SEQ Figur \* ARABIC ">
+        <w:r>
+          <w:rPr>
+            <w:noProof/>
+          </w:rPr>
+          <w:t>19</w:t>
+        </w:r>
+      </w:fldSimple>
+      <w:bookmarkEnd w:id="85"/>
       <w:r>
         <w:t>: V-model for udvikling af produkt.</w:t>
       </w:r>
@@ -9795,21 +8930,21 @@
         <w:rPr>
           <w:rStyle w:val="FootnoteReference"/>
         </w:rPr>
-        <w:footnoteReference w:id="13"/>
+        <w:footnoteReference w:id="14"/>
       </w:r>
     </w:p>
     <w:p>
       <w:pPr>
         <w:pStyle w:val="Heading2"/>
       </w:pPr>
-      <w:bookmarkStart w:id="75" w:name="_Toc451334743"/>
+      <w:bookmarkStart w:id="86" w:name="_Toc451334834"/>
       <w:r>
         <w:t>Unitt</w:t>
       </w:r>
       <w:r>
         <w:t>est</w:t>
       </w:r>
-      <w:bookmarkEnd w:id="75"/>
+      <w:bookmarkEnd w:id="86"/>
     </w:p>
     <w:p>
       <w:r>
@@ -9821,66 +8956,66 @@
       <w:pPr>
         <w:pStyle w:val="Heading2"/>
       </w:pPr>
-      <w:bookmarkStart w:id="76" w:name="_Toc451334744"/>
+      <w:bookmarkStart w:id="87" w:name="_Toc451334835"/>
       <w:r>
         <w:t>Integrationstest</w:t>
       </w:r>
-      <w:bookmarkEnd w:id="76"/>
+      <w:bookmarkEnd w:id="87"/>
     </w:p>
     <w:p/>
     <w:p>
       <w:pPr>
         <w:pStyle w:val="Heading2"/>
       </w:pPr>
-      <w:bookmarkStart w:id="77" w:name="_Toc451334745"/>
+      <w:bookmarkStart w:id="88" w:name="_Toc451334836"/>
       <w:r>
         <w:t>(evt. Code Metrics)</w:t>
       </w:r>
-      <w:bookmarkEnd w:id="77"/>
+      <w:bookmarkEnd w:id="88"/>
     </w:p>
     <w:p/>
     <w:p>
       <w:pPr>
         <w:pStyle w:val="Heading2"/>
       </w:pPr>
-      <w:bookmarkStart w:id="78" w:name="_Toc451334746"/>
+      <w:bookmarkStart w:id="89" w:name="_Toc451334837"/>
       <w:r>
         <w:t>CI</w:t>
       </w:r>
-      <w:bookmarkEnd w:id="78"/>
+      <w:bookmarkEnd w:id="89"/>
     </w:p>
     <w:p/>
     <w:p>
       <w:pPr>
         <w:pStyle w:val="Heading2"/>
       </w:pPr>
-      <w:bookmarkStart w:id="79" w:name="_Toc451334747"/>
+      <w:bookmarkStart w:id="90" w:name="_Toc451334838"/>
       <w:r>
         <w:t>Forbrugertest</w:t>
       </w:r>
-      <w:bookmarkEnd w:id="79"/>
+      <w:bookmarkEnd w:id="90"/>
     </w:p>
     <w:p/>
     <w:p>
       <w:pPr>
         <w:pStyle w:val="Heading1"/>
       </w:pPr>
-      <w:bookmarkStart w:id="80" w:name="_Ref437987304"/>
-      <w:bookmarkStart w:id="81" w:name="_Toc451334748"/>
+      <w:bookmarkStart w:id="91" w:name="_Ref437987304"/>
+      <w:bookmarkStart w:id="92" w:name="_Toc451334839"/>
       <w:r>
         <w:t>Resultater og diskussion</w:t>
       </w:r>
-      <w:bookmarkEnd w:id="71"/>
-      <w:bookmarkEnd w:id="72"/>
-      <w:bookmarkEnd w:id="80"/>
-      <w:bookmarkEnd w:id="81"/>
+      <w:bookmarkEnd w:id="82"/>
+      <w:bookmarkEnd w:id="83"/>
+      <w:bookmarkEnd w:id="91"/>
+      <w:bookmarkEnd w:id="92"/>
     </w:p>
     <w:p/>
     <w:p>
       <w:pPr>
         <w:pStyle w:val="Heading1"/>
       </w:pPr>
-      <w:bookmarkStart w:id="82" w:name="_Toc451334749"/>
+      <w:bookmarkStart w:id="93" w:name="_Toc451334840"/>
       <w:r>
         <w:t>Fremtidig</w:t>
       </w:r>
@@ -9890,29 +9025,29 @@
       <w:r>
         <w:t xml:space="preserve"> arbejde</w:t>
       </w:r>
-      <w:bookmarkEnd w:id="82"/>
+      <w:bookmarkEnd w:id="93"/>
     </w:p>
     <w:p/>
     <w:p>
       <w:pPr>
         <w:pStyle w:val="Heading1"/>
       </w:pPr>
-      <w:bookmarkStart w:id="83" w:name="_Toc451334750"/>
+      <w:bookmarkStart w:id="94" w:name="_Toc451334841"/>
       <w:r>
         <w:t>Konklusion</w:t>
       </w:r>
-      <w:bookmarkEnd w:id="83"/>
+      <w:bookmarkEnd w:id="94"/>
     </w:p>
     <w:p/>
     <w:p>
       <w:pPr>
         <w:pStyle w:val="Heading1"/>
       </w:pPr>
-      <w:bookmarkStart w:id="84" w:name="_Toc451334751"/>
+      <w:bookmarkStart w:id="95" w:name="_Toc451334842"/>
       <w:r>
         <w:t>Referencer</w:t>
       </w:r>
-      <w:bookmarkEnd w:id="84"/>
+      <w:bookmarkEnd w:id="95"/>
     </w:p>
     <w:p>
       <w:pPr>
@@ -9940,7 +9075,7 @@
           <w:shd w:val="clear" w:color="auto" w:fill="FEFEFE"/>
         </w:rPr>
       </w:pPr>
-      <w:bookmarkStart w:id="85" w:name="_Toc451334752"/>
+      <w:bookmarkStart w:id="96" w:name="_Toc451334843"/>
       <w:r>
         <w:rPr>
           <w:shd w:val="clear" w:color="auto" w:fill="FEFEFE"/>
@@ -9948,7 +9083,7 @@
         <w:lastRenderedPageBreak/>
         <w:t>Underskrifter</w:t>
       </w:r>
-      <w:bookmarkEnd w:id="85"/>
+      <w:bookmarkEnd w:id="96"/>
     </w:p>
     <w:sdt>
       <w:sdtPr>
@@ -10097,7 +9232,7 @@
                         </wp:anchor>
                       </w:drawing>
                     </mc:Choice>
-                    <mc:Fallback xmlns:w16se="http://schemas.microsoft.com/office/word/2015/wordml/symex" xmlns:cx1="http://schemas.microsoft.com/office/drawing/2015/9/8/chartex" xmlns:cx="http://schemas.microsoft.com/office/drawing/2014/chartex">
+                    <mc:Fallback xmlns:cx="http://schemas.microsoft.com/office/drawing/2014/chartex" xmlns:cx1="http://schemas.microsoft.com/office/drawing/2015/9/8/chartex" xmlns:w16se="http://schemas.microsoft.com/office/word/2015/wordml/symex">
                       <w:pict>
                         <v:group w14:anchorId="75426A51" id="Group 39" o:spid="_x0000_s1026" style="position:absolute;margin-left:77.1pt;margin-top:4.1pt;width:158.35pt;height:35.85pt;z-index:251703296;mso-position-horizontal-relative:margin;mso-width-relative:margin;mso-height-relative:margin" coordsize="47678,10814" o:gfxdata="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">
                           <o:lock v:ext="edit" aspectratio="t"/>
@@ -10339,7 +9474,7 @@
                         </wp:anchor>
                       </w:drawing>
                     </mc:Choice>
-                    <mc:Fallback xmlns:w16se="http://schemas.microsoft.com/office/word/2015/wordml/symex" xmlns:cx1="http://schemas.microsoft.com/office/drawing/2015/9/8/chartex" xmlns:cx="http://schemas.microsoft.com/office/drawing/2014/chartex">
+                    <mc:Fallback xmlns:cx="http://schemas.microsoft.com/office/drawing/2014/chartex" xmlns:cx1="http://schemas.microsoft.com/office/drawing/2015/9/8/chartex" xmlns:w16se="http://schemas.microsoft.com/office/word/2015/wordml/symex">
                       <w:pict>
                         <v:group w14:anchorId="087D1E6B" id="Group 143" o:spid="_x0000_s1026" style="position:absolute;margin-left:76.45pt;margin-top:-1.2pt;width:146.8pt;height:25.65pt;z-index:251705344;mso-width-relative:margin;mso-height-relative:margin" coordsize="26762,4679" o:gfxdata="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">
                           <o:lock v:ext="edit" aspectratio="t"/>
@@ -10542,7 +9677,7 @@
                         </wp:anchor>
                       </w:drawing>
                     </mc:Choice>
-                    <mc:Fallback xmlns:w16se="http://schemas.microsoft.com/office/word/2015/wordml/symex" xmlns:cx1="http://schemas.microsoft.com/office/drawing/2015/9/8/chartex" xmlns:cx="http://schemas.microsoft.com/office/drawing/2014/chartex">
+                    <mc:Fallback xmlns:cx="http://schemas.microsoft.com/office/drawing/2014/chartex" xmlns:cx1="http://schemas.microsoft.com/office/drawing/2015/9/8/chartex" xmlns:w16se="http://schemas.microsoft.com/office/word/2015/wordml/symex">
                       <w:pict>
                         <v:group w14:anchorId="7AFF2DE0" id="Group 176" o:spid="_x0000_s1026" style="position:absolute;margin-left:103.5pt;margin-top:2.4pt;width:99.55pt;height:23.65pt;z-index:251701248;mso-position-horizontal-relative:margin;mso-width-relative:margin;mso-height-relative:margin" coordsize="37281,10764" o:gfxdata="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">
                           <o:lock v:ext="edit" aspectratio="t"/>
@@ -10858,7 +9993,7 @@
                         </wp:anchor>
                       </w:drawing>
                     </mc:Choice>
-                    <mc:Fallback xmlns:w16se="http://schemas.microsoft.com/office/word/2015/wordml/symex" xmlns:cx1="http://schemas.microsoft.com/office/drawing/2015/9/8/chartex" xmlns:cx="http://schemas.microsoft.com/office/drawing/2014/chartex">
+                    <mc:Fallback xmlns:cx="http://schemas.microsoft.com/office/drawing/2014/chartex" xmlns:cx1="http://schemas.microsoft.com/office/drawing/2015/9/8/chartex" xmlns:w16se="http://schemas.microsoft.com/office/word/2015/wordml/symex">
                       <w:pict>
                         <v:group w14:anchorId="50C07BE7" id="Group 45" o:spid="_x0000_s1026" style="position:absolute;margin-left:67.15pt;margin-top:7.6pt;width:174.8pt;height:17.25pt;z-index:251704320;mso-position-horizontal-relative:margin;mso-width-relative:margin;mso-height-relative:margin" coordsize="36383,3585" o:gfxdata="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">
                           <o:lock v:ext="edit" aspectratio="t"/>
@@ -11149,7 +10284,7 @@
                         </wp:anchor>
                       </w:drawing>
                     </mc:Choice>
-                    <mc:Fallback xmlns:w16se="http://schemas.microsoft.com/office/word/2015/wordml/symex" xmlns:cx1="http://schemas.microsoft.com/office/drawing/2015/9/8/chartex" xmlns:cx="http://schemas.microsoft.com/office/drawing/2014/chartex">
+                    <mc:Fallback xmlns:cx="http://schemas.microsoft.com/office/drawing/2014/chartex" xmlns:cx1="http://schemas.microsoft.com/office/drawing/2015/9/8/chartex" xmlns:w16se="http://schemas.microsoft.com/office/word/2015/wordml/symex">
                       <w:pict>
                         <v:group w14:anchorId="1DB87877" id="Group 154" o:spid="_x0000_s1026" style="position:absolute;margin-left:84.6pt;margin-top:-10.8pt;width:144.7pt;height:37.85pt;z-index:251706368;mso-position-horizontal-relative:margin;mso-width-relative:margin;mso-height-relative:margin" coordsize="42806,11197" o:gfxdata="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">
                           <o:lock v:ext="edit" aspectratio="t"/>
@@ -11301,7 +10436,7 @@
 
 <file path=word/comments.xml><?xml version="1.0" encoding="utf-8"?>
 <w:comments xmlns:wpc="http://schemas.microsoft.com/office/word/2010/wordprocessingCanvas" xmlns:mc="http://schemas.openxmlformats.org/markup-compatibility/2006" xmlns:o="urn:schemas-microsoft-com:office:office" xmlns:r="http://schemas.openxmlformats.org/officeDocument/2006/relationships" xmlns:m="http://schemas.openxmlformats.org/officeDocument/2006/math" xmlns:v="urn:schemas-microsoft-com:vml" xmlns:wp14="http://schemas.microsoft.com/office/word/2010/wordprocessingDrawing" xmlns:wp="http://schemas.openxmlformats.org/drawingml/2006/wordprocessingDrawing" xmlns:w10="urn:schemas-microsoft-com:office:word" xmlns:w="http://schemas.openxmlformats.org/wordprocessingml/2006/main" xmlns:w14="http://schemas.microsoft.com/office/word/2010/wordml" xmlns:w15="http://schemas.microsoft.com/office/word/2012/wordml" xmlns:wpg="http://schemas.microsoft.com/office/word/2010/wordprocessingGroup" xmlns:wpi="http://schemas.microsoft.com/office/word/2010/wordprocessingInk" xmlns:wne="http://schemas.microsoft.com/office/word/2006/wordml" xmlns:wps="http://schemas.microsoft.com/office/word/2010/wordprocessingShape" mc:Ignorable="w14 w15 wp14">
-  <w:comment w:id="16" w:author="Nicklas Nielsen" w:date="2016-05-17T11:26:00Z" w:initials="NN">
+  <w:comment w:id="15" w:author="Nicklas Nielsen" w:date="2016-05-17T11:26:00Z" w:initials="NN">
     <w:p>
       <w:pPr>
         <w:pStyle w:val="CommentText"/>
@@ -11317,7 +10452,7 @@
       </w:r>
     </w:p>
   </w:comment>
-  <w:comment w:id="26" w:author="Nicklas Nielsen" w:date="2016-05-17T11:32:00Z" w:initials="NN">
+  <w:comment w:id="25" w:author="Nicklas Nielsen" w:date="2016-05-17T11:32:00Z" w:initials="NN">
     <w:p>
       <w:pPr>
         <w:pStyle w:val="CommentText"/>
@@ -11333,7 +10468,7 @@
       </w:r>
     </w:p>
   </w:comment>
-  <w:comment w:id="30" w:author="Nicklas Nielsen" w:date="2016-05-17T11:34:00Z" w:initials="NN">
+  <w:comment w:id="29" w:author="Nicklas Nielsen" w:date="2016-05-17T11:34:00Z" w:initials="NN">
     <w:p>
       <w:pPr>
         <w:pStyle w:val="CommentText"/>
@@ -11349,7 +10484,7 @@
       </w:r>
     </w:p>
   </w:comment>
-  <w:comment w:id="32" w:author="Nicklas Nielsen" w:date="2016-05-17T11:34:00Z" w:initials="NN">
+  <w:comment w:id="31" w:author="Nicklas Nielsen" w:date="2016-05-17T11:34:00Z" w:initials="NN">
     <w:p>
       <w:pPr>
         <w:pStyle w:val="CommentText"/>
@@ -11365,7 +10500,7 @@
       </w:r>
     </w:p>
   </w:comment>
-  <w:comment w:id="31" w:author="Nicklas Nielsen" w:date="2016-05-17T11:36:00Z" w:initials="NN">
+  <w:comment w:id="30" w:author="Nicklas Nielsen" w:date="2016-05-17T11:36:00Z" w:initials="NN">
     <w:p>
       <w:pPr>
         <w:pStyle w:val="CommentText"/>
@@ -11389,7 +10524,7 @@
       </w:r>
     </w:p>
   </w:comment>
-  <w:comment w:id="34" w:author="Nicklas Nielsen" w:date="2016-05-17T11:37:00Z" w:initials="NN">
+  <w:comment w:id="33" w:author="Nicklas Nielsen" w:date="2016-05-17T11:37:00Z" w:initials="NN">
     <w:p>
       <w:pPr>
         <w:pStyle w:val="CommentText"/>
@@ -11417,15 +10552,7 @@
         <w:annotationRef/>
       </w:r>
       <w:r>
-        <w:t xml:space="preserve">Skal beskrives at MVVM afskiller </w:t>
-      </w:r>
-      <w:proofErr w:type="spellStart"/>
-      <w:r>
-        <w:t>GUI’en</w:t>
-      </w:r>
-      <w:proofErr w:type="spellEnd"/>
-      <w:r>
-        <w:t xml:space="preserve"> i view og view model og der kan arbejdes på dem hver især. Og at der kan indsættes en driver imellem til viewmodellen og der ved kan der unit teste</w:t>
+        <w:t>Skal beskrives at MVVM afskiller GUI’en i view og view model og der kan arbejdes på dem hver især. Og at der kan indsættes en driver imellem til viewmodellen og der ved kan der unit teste</w:t>
       </w:r>
     </w:p>
   </w:comment>
@@ -11441,31 +10568,7 @@
         <w:annotationRef/>
       </w:r>
       <w:r>
-        <w:t xml:space="preserve">Om formuler. Og der er ikke noget </w:t>
-      </w:r>
-      <w:proofErr w:type="spellStart"/>
-      <w:r>
-        <w:t>buisness</w:t>
-      </w:r>
-      <w:proofErr w:type="spellEnd"/>
-      <w:r>
-        <w:t xml:space="preserve"> logik i </w:t>
-      </w:r>
-      <w:proofErr w:type="spellStart"/>
-      <w:r>
-        <w:t>code</w:t>
-      </w:r>
-      <w:proofErr w:type="spellEnd"/>
-      <w:r>
-        <w:t xml:space="preserve"> </w:t>
-      </w:r>
-      <w:proofErr w:type="spellStart"/>
-      <w:r>
-        <w:t>behind</w:t>
-      </w:r>
-      <w:proofErr w:type="spellEnd"/>
-      <w:r>
-        <w:t>.</w:t>
+        <w:t>Om formuler. Og der er ikke noget buisness logik i code behind.</w:t>
       </w:r>
     </w:p>
   </w:comment>
@@ -11520,7 +10623,6 @@
         <w:docPartUnique/>
       </w:docPartObj>
     </w:sdtPr>
-    <w:sdtEndPr/>
     <w:sdtContent>
       <w:sdt>
         <w:sdtPr>
@@ -11530,7 +10632,6 @@
             <w:docPartUnique/>
           </w:docPartObj>
         </w:sdtPr>
-        <w:sdtEndPr/>
         <w:sdtContent>
           <w:p>
             <w:pPr>
@@ -11571,7 +10672,7 @@
                 <w:bCs/>
                 <w:noProof/>
               </w:rPr>
-              <w:t>3</w:t>
+              <w:t>5</w:t>
             </w:r>
             <w:r>
               <w:rPr>
@@ -11701,11 +10802,9 @@
       <w:r>
         <w:t xml:space="preserve"> </w:t>
       </w:r>
-      <w:proofErr w:type="spellStart"/>
       <w:r>
         <w:t>Kravspec</w:t>
       </w:r>
-      <w:proofErr w:type="spellEnd"/>
     </w:p>
   </w:footnote>
   <w:footnote w:id="2">
@@ -11720,13 +10819,8 @@
         <w:footnoteRef/>
       </w:r>
       <w:r>
-        <w:t xml:space="preserve"> </w:t>
-      </w:r>
-      <w:proofErr w:type="spellStart"/>
-      <w:r>
-        <w:t>Kracspec</w:t>
-      </w:r>
-      <w:proofErr w:type="spellEnd"/>
+        <w:t xml:space="preserve"> Kracspec</w:t>
+      </w:r>
     </w:p>
   </w:footnote>
   <w:footnote w:id="3">
@@ -11802,54 +10896,23 @@
         <w:rPr>
           <w:lang w:val="en-US"/>
         </w:rPr>
-        <w:t xml:space="preserve">effrey </w:t>
-      </w:r>
-      <w:proofErr w:type="spellStart"/>
+        <w:t>effrey zeldman taking your talent to the web</w:t>
+      </w:r>
       <w:r>
         <w:rPr>
           <w:lang w:val="en-US"/>
         </w:rPr>
-        <w:t>zeldman</w:t>
-      </w:r>
-      <w:proofErr w:type="spellEnd"/>
-      <w:r>
-        <w:rPr>
-          <w:lang w:val="en-US"/>
-        </w:rPr>
-        <w:t xml:space="preserve"> taking your talent to the web</w:t>
-      </w:r>
-      <w:r>
-        <w:rPr>
-          <w:lang w:val="en-US"/>
-        </w:rPr>
         <w:t xml:space="preserve"> </w:t>
       </w:r>
-      <w:r>
-        <w:fldChar w:fldCharType="begin"/>
-      </w:r>
-      <w:r>
-        <w:rPr>
-          <w:lang w:val="en-GB"/>
-        </w:rPr>
-        <w:instrText xml:space="preserve"> HYPERLINK "http://takingyourtalenttotheweb.com/Taking%20Your%20Talent%20to%20the%20Web.pdf" </w:instrText>
-      </w:r>
-      <w:r>
-        <w:fldChar w:fldCharType="separate"/>
-      </w:r>
-      <w:r>
-        <w:rPr>
-          <w:rStyle w:val="Hyperlink"/>
-          <w:lang w:val="en-US"/>
-        </w:rPr>
-        <w:t>http://takingyourtalenttotheweb.com/Taking%20Your%20Talent%20to%20the%20Web.pdf</w:t>
-      </w:r>
-      <w:r>
-        <w:rPr>
-          <w:rStyle w:val="Hyperlink"/>
-          <w:lang w:val="en-US"/>
-        </w:rPr>
-        <w:fldChar w:fldCharType="end"/>
-      </w:r>
+      <w:hyperlink r:id="rId2" w:history="1">
+        <w:r>
+          <w:rPr>
+            <w:rStyle w:val="Hyperlink"/>
+            <w:lang w:val="en-US"/>
+          </w:rPr>
+          <w:t>http://takingyourtalenttotheweb.com/Taking%20Your%20Talent%20to%20the%20Web.pdf</w:t>
+        </w:r>
+      </w:hyperlink>
       <w:r>
         <w:rPr>
           <w:lang w:val="en-US"/>
@@ -11889,60 +10952,32 @@
         <w:rPr>
           <w:lang w:val="en-US"/>
         </w:rPr>
-        <w:t xml:space="preserve">effrey </w:t>
-      </w:r>
-      <w:proofErr w:type="spellStart"/>
+        <w:t>effrey zeldman taking your talent to the web</w:t>
+      </w:r>
       <w:r>
         <w:rPr>
           <w:lang w:val="en-US"/>
         </w:rPr>
-        <w:t>zeldman</w:t>
-      </w:r>
-      <w:proofErr w:type="spellEnd"/>
-      <w:r>
-        <w:rPr>
-          <w:lang w:val="en-US"/>
-        </w:rPr>
-        <w:t xml:space="preserve"> taking your talent to the web</w:t>
-      </w:r>
-      <w:r>
-        <w:rPr>
-          <w:lang w:val="en-US"/>
-        </w:rPr>
         <w:t xml:space="preserve"> </w:t>
       </w:r>
-      <w:r>
-        <w:fldChar w:fldCharType="begin"/>
-      </w:r>
-      <w:r>
-        <w:rPr>
-          <w:lang w:val="en-GB"/>
-        </w:rPr>
-        <w:instrText xml:space="preserve"> HYPERLINK "http://takingyourtalenttotheweb.com/Taking%20Your%20Talent%20to%20the%20Web.pdf" </w:instrText>
-      </w:r>
-      <w:r>
-        <w:fldChar w:fldCharType="separate"/>
-      </w:r>
-      <w:r>
-        <w:rPr>
-          <w:rStyle w:val="Hyperlink"/>
-          <w:lang w:val="en-US"/>
-        </w:rPr>
-        <w:t>http://takingyourtalenttotheweb.com/Taking%20Your%20Talent%20to%20the%20Web.pdf</w:t>
-      </w:r>
-      <w:r>
-        <w:rPr>
-          <w:rStyle w:val="Hyperlink"/>
-          <w:lang w:val="en-US"/>
-        </w:rPr>
-        <w:fldChar w:fldCharType="end"/>
-      </w:r>
+      <w:hyperlink r:id="rId3" w:history="1">
+        <w:r>
+          <w:rPr>
+            <w:rStyle w:val="Hyperlink"/>
+            <w:lang w:val="en-US"/>
+          </w:rPr>
+          <w:t>http://takingyourtalenttotheweb.com/Taking%20Your%20Talent%20to%20the%20Web.pdf</w:t>
+        </w:r>
+      </w:hyperlink>
     </w:p>
   </w:footnote>
   <w:footnote w:id="7">
     <w:p>
       <w:pPr>
         <w:pStyle w:val="FootnoteText"/>
+        <w:rPr>
+          <w:lang w:val="en-US"/>
+        </w:rPr>
       </w:pPr>
       <w:r>
         <w:rPr>
@@ -11951,16 +10986,28 @@
         <w:footnoteRef/>
       </w:r>
       <w:r>
+        <w:rPr>
+          <w:lang w:val="en-US"/>
+        </w:rPr>
         <w:t xml:space="preserve"> </w:t>
       </w:r>
-      <w:proofErr w:type="spellStart"/>
-      <w:r>
-        <w:t>Ref</w:t>
-      </w:r>
-      <w:proofErr w:type="spellEnd"/>
-      <w:r>
-        <w:t xml:space="preserve"> til 4+1 I dokumentation</w:t>
-      </w:r>
+      <w:hyperlink r:id="rId4" w:history="1">
+        <w:r>
+          <w:rPr>
+            <w:rStyle w:val="Hyperlink"/>
+            <w:lang w:val="en-US"/>
+          </w:rPr>
+          <w:t>http://www3.software.ibm.com/ibmdl/pub/software/rational/web/whitepapers/2003/Pbk4p1.pdf</w:t>
+        </w:r>
+      </w:hyperlink>
+      <w:r>
+        <w:rPr>
+          <w:lang w:val="en-US"/>
+        </w:rPr>
+        <w:t xml:space="preserve"> </w:t>
+      </w:r>
+      <w:bookmarkStart w:id="35" w:name="_GoBack"/>
+      <w:bookmarkEnd w:id="35"/>
     </w:p>
   </w:footnote>
   <w:footnote w:id="8">
@@ -11975,9 +11022,25 @@
         <w:footnoteRef/>
       </w:r>
       <w:r>
+        <w:t xml:space="preserve"> Ref til 4+1 I dokumentation</w:t>
+      </w:r>
+    </w:p>
+  </w:footnote>
+  <w:footnote w:id="9">
+    <w:p>
+      <w:pPr>
+        <w:pStyle w:val="FootnoteText"/>
+      </w:pPr>
+      <w:r>
+        <w:rPr>
+          <w:rStyle w:val="FootnoteReference"/>
+        </w:rPr>
+        <w:footnoteRef/>
+      </w:r>
+      <w:r>
         <w:t xml:space="preserve"> </w:t>
       </w:r>
-      <w:hyperlink r:id="rId2" w:history="1">
+      <w:hyperlink r:id="rId5" w:history="1">
         <w:r>
           <w:rPr>
             <w:rStyle w:val="Hyperlink"/>
@@ -11990,7 +11053,7 @@
       </w:r>
     </w:p>
   </w:footnote>
-  <w:footnote w:id="9">
+  <w:footnote w:id="10">
     <w:p>
       <w:pPr>
         <w:pStyle w:val="FootnoteText"/>
@@ -12006,22 +11069,6 @@
       </w:r>
       <w:r>
         <w:t>https://msdn.microsoft.com/en-us/library/hh848246.aspx?f=255&amp;MSPPError=-2147217396</w:t>
-      </w:r>
-    </w:p>
-  </w:footnote>
-  <w:footnote w:id="10">
-    <w:p>
-      <w:pPr>
-        <w:pStyle w:val="FootnoteText"/>
-      </w:pPr>
-      <w:r>
-        <w:rPr>
-          <w:rStyle w:val="FootnoteReference"/>
-        </w:rPr>
-        <w:footnoteRef/>
-      </w:r>
-      <w:r>
-        <w:t xml:space="preserve"> https://msdn.microsoft.com/en-us/library/hh848246.aspx?f=255&amp;MSPPError=-2147217396</w:t>
       </w:r>
     </w:p>
   </w:footnote>
@@ -12037,10 +11084,7 @@
         <w:footnoteRef/>
       </w:r>
       <w:r>
-        <w:t xml:space="preserve"> </w:t>
-      </w:r>
-      <w:r>
-        <w:t>I4DAB - Databaser</w:t>
+        <w:t xml:space="preserve"> https://msdn.microsoft.com/en-us/library/hh848246.aspx?f=255&amp;MSPPError=-2147217396</w:t>
       </w:r>
     </w:p>
   </w:footnote>
@@ -12058,22 +11102,31 @@
       <w:r>
         <w:t xml:space="preserve"> </w:t>
       </w:r>
-      <w:proofErr w:type="spellStart"/>
-      <w:r>
-        <w:t>Create</w:t>
-      </w:r>
-      <w:proofErr w:type="spellEnd"/>
-      <w:r>
-        <w:t xml:space="preserve">, Read, Update og </w:t>
-      </w:r>
-      <w:proofErr w:type="spellStart"/>
-      <w:r>
-        <w:t>Delete</w:t>
-      </w:r>
-      <w:proofErr w:type="spellEnd"/>
+      <w:r>
+        <w:t>I4DAB - Databaser</w:t>
+      </w:r>
     </w:p>
   </w:footnote>
   <w:footnote w:id="13">
+    <w:p>
+      <w:pPr>
+        <w:pStyle w:val="FootnoteText"/>
+      </w:pPr>
+      <w:r>
+        <w:rPr>
+          <w:rStyle w:val="FootnoteReference"/>
+        </w:rPr>
+        <w:footnoteRef/>
+      </w:r>
+      <w:r>
+        <w:t xml:space="preserve"> </w:t>
+      </w:r>
+      <w:r>
+        <w:t>Create, Read, Update og Delete</w:t>
+      </w:r>
+    </w:p>
+  </w:footnote>
+  <w:footnote w:id="14">
     <w:p>
       <w:pPr>
         <w:pStyle w:val="FootnoteText"/>
@@ -16063,7 +15116,7 @@
 </file>
 
 <file path=customXml/itemProps1.xml><?xml version="1.0" encoding="utf-8"?>
-<ds:datastoreItem xmlns:ds="http://schemas.openxmlformats.org/officeDocument/2006/customXml" ds:itemID="{433E42E3-5B33-4945-97C6-4106FACD6998}">
+<ds:datastoreItem xmlns:ds="http://schemas.openxmlformats.org/officeDocument/2006/customXml" ds:itemID="{BD5E54F9-8026-4EBF-AE27-88694288EFA1}">
   <ds:schemaRefs>
     <ds:schemaRef ds:uri="http://schemas.openxmlformats.org/officeDocument/2006/bibliography"/>
   </ds:schemaRefs>

</xml_diff>

<commit_message>
Indsat Biografi af referencer
</commit_message>
<xml_diff>
--- a/Rapport/Projektrapport.docx
+++ b/Rapport/Projektrapport.docx
@@ -4436,14 +4436,27 @@
       <w:r>
         <w:t xml:space="preserve">Figur </w:t>
       </w:r>
-      <w:fldSimple w:instr=" SEQ Figur \* ARABIC ">
-        <w:r>
-          <w:rPr>
-            <w:noProof/>
-          </w:rPr>
-          <w:t>1</w:t>
-        </w:r>
-      </w:fldSimple>
+      <w:r>
+        <w:fldChar w:fldCharType="begin"/>
+      </w:r>
+      <w:r>
+        <w:instrText xml:space="preserve"> SEQ Figur \* ARABIC </w:instrText>
+      </w:r>
+      <w:r>
+        <w:fldChar w:fldCharType="separate"/>
+      </w:r>
+      <w:r>
+        <w:rPr>
+          <w:noProof/>
+        </w:rPr>
+        <w:t>1</w:t>
+      </w:r>
+      <w:r>
+        <w:rPr>
+          <w:noProof/>
+        </w:rPr>
+        <w:fldChar w:fldCharType="end"/>
+      </w:r>
       <w:bookmarkEnd w:id="9"/>
       <w:r>
         <w:t>: Rigt billede over opslag af en vare i Pristjek220.</w:t>
@@ -4577,7 +4590,7 @@
           <v:shape id="_x0000_i1025" type="#_x0000_t75" style="width:481.45pt;height:210.1pt" o:ole="">
             <v:imagedata r:id="rId9" o:title=""/>
           </v:shape>
-          <o:OLEObject Type="Embed" ProgID="Visio.Drawing.15" ShapeID="_x0000_i1025" DrawAspect="Content" ObjectID="_1525175355" r:id="rId10"/>
+          <o:OLEObject Type="Embed" ProgID="Visio.Drawing.15" ShapeID="_x0000_i1025" DrawAspect="Content" ObjectID="_1525175610" r:id="rId10"/>
         </w:object>
       </w:r>
     </w:p>
@@ -4589,14 +4602,27 @@
       <w:r>
         <w:t xml:space="preserve">Figur </w:t>
       </w:r>
-      <w:fldSimple w:instr=" SEQ Figur \* ARABIC ">
-        <w:r>
-          <w:rPr>
-            <w:noProof/>
-          </w:rPr>
-          <w:t>2</w:t>
-        </w:r>
-      </w:fldSimple>
+      <w:r>
+        <w:fldChar w:fldCharType="begin"/>
+      </w:r>
+      <w:r>
+        <w:instrText xml:space="preserve"> SEQ Figur \* ARABIC </w:instrText>
+      </w:r>
+      <w:r>
+        <w:fldChar w:fldCharType="separate"/>
+      </w:r>
+      <w:r>
+        <w:rPr>
+          <w:noProof/>
+        </w:rPr>
+        <w:t>2</w:t>
+      </w:r>
+      <w:r>
+        <w:rPr>
+          <w:noProof/>
+        </w:rPr>
+        <w:fldChar w:fldCharType="end"/>
+      </w:r>
       <w:bookmarkEnd w:id="14"/>
       <w:r>
         <w:t xml:space="preserve">: Domæne </w:t>
@@ -4619,9 +4645,7 @@
       <w:r>
         <w:t>Krav</w:t>
       </w:r>
-      <w:bookmarkStart w:id="16" w:name="_GoBack"/>
       <w:bookmarkEnd w:id="15"/>
-      <w:bookmarkEnd w:id="16"/>
     </w:p>
     <w:p>
       <w:r>
@@ -4648,11 +4672,11 @@
       <w:pPr>
         <w:pStyle w:val="Heading3"/>
       </w:pPr>
-      <w:bookmarkStart w:id="17" w:name="_Toc451425721"/>
+      <w:bookmarkStart w:id="16" w:name="_Toc451425721"/>
       <w:r>
         <w:t>Udformning af krav</w:t>
       </w:r>
-      <w:bookmarkEnd w:id="17"/>
+      <w:bookmarkEnd w:id="16"/>
     </w:p>
     <w:p>
       <w:r>
@@ -4682,67 +4706,67 @@
       <w:pPr>
         <w:pStyle w:val="Heading3"/>
       </w:pPr>
-      <w:bookmarkStart w:id="18" w:name="_Toc451425722"/>
+      <w:bookmarkStart w:id="17" w:name="_Toc451425722"/>
       <w:r>
         <w:t>Aktører</w:t>
       </w:r>
+      <w:bookmarkEnd w:id="17"/>
+    </w:p>
+    <w:p>
+      <w:r>
+        <w:rPr>
+          <w:b/>
+        </w:rPr>
+        <w:t xml:space="preserve">Forbruger: </w:t>
+      </w:r>
+      <w:r>
+        <w:t>Forbrugeren er en primær aktør. Forbrugeren ønsker at gøre hans indkøb så billigt og let som muligt, ved at få Pristjek220 til at finde ud af hvor han skal købe hans forskellige varer.</w:t>
+      </w:r>
+    </w:p>
+    <w:p>
+      <w:r>
+        <w:rPr>
+          <w:b/>
+        </w:rPr>
+        <w:t xml:space="preserve">Forretningsmanager: </w:t>
+      </w:r>
+      <w:r>
+        <w:t>Forretningsmanageren er en primær aktør. Forretningsmanageren kan tilføje/fjerne varer fra deres forretning, samt ændre priserne.</w:t>
+      </w:r>
+    </w:p>
+    <w:p>
+      <w:r>
+        <w:rPr>
+          <w:b/>
+        </w:rPr>
+        <w:t xml:space="preserve">Administrator: </w:t>
+      </w:r>
+      <w:r>
+        <w:t>Administratoren</w:t>
+      </w:r>
+      <w:r>
+        <w:t xml:space="preserve"> </w:t>
+      </w:r>
+      <w:r>
+        <w:t>er en primær aktør.</w:t>
+      </w:r>
+      <w:r>
+        <w:t xml:space="preserve"> </w:t>
+      </w:r>
+      <w:r>
+        <w:t>Administratoren kan tilføje og fjerne forretninger fra pristjek220.</w:t>
+      </w:r>
+    </w:p>
+    <w:p/>
+    <w:p>
+      <w:pPr>
+        <w:pStyle w:val="Heading3"/>
+      </w:pPr>
+      <w:bookmarkStart w:id="18" w:name="_Toc451425723"/>
+      <w:r>
+        <w:t>User story beskrivelser</w:t>
+      </w:r>
       <w:bookmarkEnd w:id="18"/>
-    </w:p>
-    <w:p>
-      <w:r>
-        <w:rPr>
-          <w:b/>
-        </w:rPr>
-        <w:t xml:space="preserve">Forbruger: </w:t>
-      </w:r>
-      <w:r>
-        <w:t>Forbrugeren er en primær aktør. Forbrugeren ønsker at gøre hans indkøb så billigt og let som muligt, ved at få Pristjek220 til at finde ud af hvor han skal købe hans forskellige varer.</w:t>
-      </w:r>
-    </w:p>
-    <w:p>
-      <w:r>
-        <w:rPr>
-          <w:b/>
-        </w:rPr>
-        <w:t xml:space="preserve">Forretningsmanager: </w:t>
-      </w:r>
-      <w:r>
-        <w:t>Forretningsmanageren er en primær aktør. Forretningsmanageren kan tilføje/fjerne varer fra deres forretning, samt ændre priserne.</w:t>
-      </w:r>
-    </w:p>
-    <w:p>
-      <w:r>
-        <w:rPr>
-          <w:b/>
-        </w:rPr>
-        <w:t xml:space="preserve">Administrator: </w:t>
-      </w:r>
-      <w:r>
-        <w:t>Administratoren</w:t>
-      </w:r>
-      <w:r>
-        <w:t xml:space="preserve"> </w:t>
-      </w:r>
-      <w:r>
-        <w:t>er en primær aktør.</w:t>
-      </w:r>
-      <w:r>
-        <w:t xml:space="preserve"> </w:t>
-      </w:r>
-      <w:r>
-        <w:t>Administratoren kan tilføje og fjerne forretninger fra pristjek220.</w:t>
-      </w:r>
-    </w:p>
-    <w:p/>
-    <w:p>
-      <w:pPr>
-        <w:pStyle w:val="Heading3"/>
-      </w:pPr>
-      <w:bookmarkStart w:id="19" w:name="_Toc451425723"/>
-      <w:r>
-        <w:t>User story beskrivelser</w:t>
-      </w:r>
-      <w:bookmarkEnd w:id="19"/>
     </w:p>
     <w:p>
       <w:r>
@@ -4803,8 +4827,8 @@
           <w:b/>
         </w:rPr>
       </w:pPr>
-      <w:bookmarkStart w:id="20" w:name="_Toc443577280"/>
-      <w:bookmarkStart w:id="21" w:name="_Toc445051114"/>
+      <w:bookmarkStart w:id="19" w:name="_Toc443577280"/>
+      <w:bookmarkStart w:id="20" w:name="_Toc445051114"/>
       <w:r>
         <w:rPr>
           <w:b/>
@@ -4817,86 +4841,86 @@
         </w:rPr>
         <w:t>Finde den billigste forretning for en vare i Pristjek220</w:t>
       </w:r>
+      <w:bookmarkEnd w:id="19"/>
       <w:bookmarkEnd w:id="20"/>
+      <w:r>
+        <w:rPr>
+          <w:b/>
+        </w:rPr>
+        <w:t>:</w:t>
+      </w:r>
+    </w:p>
+    <w:p>
+      <w:r>
+        <w:rPr>
+          <w:b/>
+        </w:rPr>
+        <w:t>Som</w:t>
+      </w:r>
+      <w:r>
+        <w:t xml:space="preserve"> en forbruger af Pristjek220</w:t>
+      </w:r>
+    </w:p>
+    <w:p>
+      <w:r>
+        <w:rPr>
+          <w:b/>
+        </w:rPr>
+        <w:t>V</w:t>
+      </w:r>
+      <w:r>
+        <w:rPr>
+          <w:b/>
+        </w:rPr>
+        <w:t>il</w:t>
+      </w:r>
+      <w:r>
+        <w:t xml:space="preserve"> jeg kunne finde den billigste forretning for en vare fra Pristjek220,</w:t>
+      </w:r>
+    </w:p>
+    <w:p>
+      <w:pPr>
+        <w:rPr>
+          <w:b/>
+        </w:rPr>
+      </w:pPr>
+      <w:r>
+        <w:rPr>
+          <w:b/>
+        </w:rPr>
+        <w:t>Så</w:t>
+      </w:r>
+      <w:r>
+        <w:t xml:space="preserve"> der kan laves en indkøbsliste med den mindste pris.</w:t>
+      </w:r>
+    </w:p>
+    <w:p>
+      <w:r>
+        <w:t>User storyen er relevant, fordi det er en fundamental egenskab, for at pristjek220 kan hjælpe forbrugeren med at fortage billige indkøb.</w:t>
+      </w:r>
+    </w:p>
+    <w:p>
+      <w:pPr>
+        <w:rPr>
+          <w:b/>
+        </w:rPr>
+      </w:pPr>
+      <w:r>
+        <w:rPr>
+          <w:b/>
+        </w:rPr>
+        <w:t xml:space="preserve">US4: </w:t>
+      </w:r>
+      <w:bookmarkStart w:id="21" w:name="_Toc443577286"/>
+      <w:bookmarkStart w:id="22" w:name="_Toc445051116"/>
+      <w:r>
+        <w:rPr>
+          <w:b/>
+        </w:rPr>
+        <w:t>Find ud af hvor varerne fra indkøbslisten kan købes billigst</w:t>
+      </w:r>
       <w:bookmarkEnd w:id="21"/>
-      <w:r>
-        <w:rPr>
-          <w:b/>
-        </w:rPr>
-        <w:t>:</w:t>
-      </w:r>
-    </w:p>
-    <w:p>
-      <w:r>
-        <w:rPr>
-          <w:b/>
-        </w:rPr>
-        <w:t>Som</w:t>
-      </w:r>
-      <w:r>
-        <w:t xml:space="preserve"> en forbruger af Pristjek220</w:t>
-      </w:r>
-    </w:p>
-    <w:p>
-      <w:r>
-        <w:rPr>
-          <w:b/>
-        </w:rPr>
-        <w:t>V</w:t>
-      </w:r>
-      <w:r>
-        <w:rPr>
-          <w:b/>
-        </w:rPr>
-        <w:t>il</w:t>
-      </w:r>
-      <w:r>
-        <w:t xml:space="preserve"> jeg kunne finde den billigste forretning for en vare fra Pristjek220,</w:t>
-      </w:r>
-    </w:p>
-    <w:p>
-      <w:pPr>
-        <w:rPr>
-          <w:b/>
-        </w:rPr>
-      </w:pPr>
-      <w:r>
-        <w:rPr>
-          <w:b/>
-        </w:rPr>
-        <w:t>Så</w:t>
-      </w:r>
-      <w:r>
-        <w:t xml:space="preserve"> der kan laves en indkøbsliste med den mindste pris.</w:t>
-      </w:r>
-    </w:p>
-    <w:p>
-      <w:r>
-        <w:t>User storyen er relevant, fordi det er en fundamental egenskab, for at pristjek220 kan hjælpe forbrugeren med at fortage billige indkøb.</w:t>
-      </w:r>
-    </w:p>
-    <w:p>
-      <w:pPr>
-        <w:rPr>
-          <w:b/>
-        </w:rPr>
-      </w:pPr>
-      <w:r>
-        <w:rPr>
-          <w:b/>
-        </w:rPr>
-        <w:t xml:space="preserve">US4: </w:t>
-      </w:r>
-      <w:bookmarkStart w:id="22" w:name="_Toc443577286"/>
-      <w:bookmarkStart w:id="23" w:name="_Toc445051116"/>
-      <w:r>
-        <w:rPr>
-          <w:b/>
-        </w:rPr>
-        <w:t>Find ud af hvor varerne fra indkøbslisten kan købes billigst</w:t>
-      </w:r>
       <w:bookmarkEnd w:id="22"/>
-      <w:bookmarkEnd w:id="23"/>
       <w:r>
         <w:rPr>
           <w:b/>
@@ -5008,73 +5032,73 @@
         </w:rPr>
         <w:t xml:space="preserve">US9: </w:t>
       </w:r>
-      <w:bookmarkStart w:id="24" w:name="_Toc443577289"/>
-      <w:bookmarkStart w:id="25" w:name="_Toc445051122"/>
+      <w:bookmarkStart w:id="23" w:name="_Toc443577289"/>
+      <w:bookmarkStart w:id="24" w:name="_Toc445051122"/>
       <w:r>
         <w:rPr>
           <w:b/>
         </w:rPr>
         <w:t>Send indkøbsliste på mail</w:t>
       </w:r>
+      <w:bookmarkEnd w:id="23"/>
       <w:bookmarkEnd w:id="24"/>
+      <w:r>
+        <w:rPr>
+          <w:b/>
+        </w:rPr>
+        <w:t>:</w:t>
+      </w:r>
+    </w:p>
+    <w:p>
+      <w:r>
+        <w:rPr>
+          <w:b/>
+        </w:rPr>
+        <w:t>Som</w:t>
+      </w:r>
+      <w:r>
+        <w:t xml:space="preserve"> en forbruger af Pristjek220</w:t>
+      </w:r>
+    </w:p>
+    <w:p>
+      <w:r>
+        <w:rPr>
+          <w:b/>
+        </w:rPr>
+        <w:t>Vil</w:t>
+      </w:r>
+      <w:r>
+        <w:t xml:space="preserve"> jeg kunne modtage min indkøbsliste/forslag til indkøbssteder på mail,</w:t>
+      </w:r>
+    </w:p>
+    <w:p>
+      <w:r>
+        <w:rPr>
+          <w:b/>
+        </w:rPr>
+        <w:t>Så</w:t>
+      </w:r>
+      <w:r>
+        <w:t xml:space="preserve"> min indkøbsliste bliver mobil. </w:t>
+      </w:r>
+    </w:p>
+    <w:p>
+      <w:r>
+        <w:t>User storyen er relevant, fordi brugeren gerne vil kunne slippe for at have hans computer med ud og handle, og derfor ønsker en mere transportabel måde at have sin indkøbsliste med på. Dette kan opnås ved at han sender en E-mail til sig selv, som så kan se på en telefon.</w:t>
+      </w:r>
+    </w:p>
+    <w:p/>
+    <w:p>
+      <w:pPr>
+        <w:pStyle w:val="Heading3"/>
+      </w:pPr>
+      <w:bookmarkStart w:id="25" w:name="_Toc451330298"/>
+      <w:bookmarkStart w:id="26" w:name="_Toc451425724"/>
+      <w:r>
+        <w:t>Kvalitetskrav</w:t>
+      </w:r>
       <w:bookmarkEnd w:id="25"/>
-      <w:r>
-        <w:rPr>
-          <w:b/>
-        </w:rPr>
-        <w:t>:</w:t>
-      </w:r>
-    </w:p>
-    <w:p>
-      <w:r>
-        <w:rPr>
-          <w:b/>
-        </w:rPr>
-        <w:t>Som</w:t>
-      </w:r>
-      <w:r>
-        <w:t xml:space="preserve"> en forbruger af Pristjek220</w:t>
-      </w:r>
-    </w:p>
-    <w:p>
-      <w:r>
-        <w:rPr>
-          <w:b/>
-        </w:rPr>
-        <w:t>Vil</w:t>
-      </w:r>
-      <w:r>
-        <w:t xml:space="preserve"> jeg kunne modtage min indkøbsliste/forslag til indkøbssteder på mail,</w:t>
-      </w:r>
-    </w:p>
-    <w:p>
-      <w:r>
-        <w:rPr>
-          <w:b/>
-        </w:rPr>
-        <w:t>Så</w:t>
-      </w:r>
-      <w:r>
-        <w:t xml:space="preserve"> min indkøbsliste bliver mobil. </w:t>
-      </w:r>
-    </w:p>
-    <w:p>
-      <w:r>
-        <w:t>User storyen er relevant, fordi brugeren gerne vil kunne slippe for at have hans computer med ud og handle, og derfor ønsker en mere transportabel måde at have sin indkøbsliste med på. Dette kan opnås ved at han sender en E-mail til sig selv, som så kan se på en telefon.</w:t>
-      </w:r>
-    </w:p>
-    <w:p/>
-    <w:p>
-      <w:pPr>
-        <w:pStyle w:val="Heading3"/>
-      </w:pPr>
-      <w:bookmarkStart w:id="26" w:name="_Toc451330298"/>
-      <w:bookmarkStart w:id="27" w:name="_Toc451425724"/>
-      <w:r>
-        <w:t>Kvalitetskrav</w:t>
-      </w:r>
       <w:bookmarkEnd w:id="26"/>
-      <w:bookmarkEnd w:id="27"/>
     </w:p>
     <w:p>
       <w:r>
@@ -5445,27 +5469,27 @@
       <w:pPr>
         <w:pStyle w:val="Heading1"/>
       </w:pPr>
-      <w:bookmarkStart w:id="28" w:name="_Toc451425725"/>
+      <w:bookmarkStart w:id="27" w:name="_Toc451425725"/>
       <w:r>
         <w:t>Projektgennemførelse</w:t>
       </w:r>
-      <w:bookmarkEnd w:id="28"/>
+      <w:bookmarkEnd w:id="27"/>
     </w:p>
     <w:p>
       <w:r>
         <w:t>I dette afsnit vil der blive forklaret hvordan gruppen har gennemført projektet.</w:t>
       </w:r>
-      <w:bookmarkStart w:id="29" w:name="_Toc437416182"/>
+      <w:bookmarkStart w:id="28" w:name="_Toc437416182"/>
     </w:p>
     <w:p>
       <w:pPr>
         <w:pStyle w:val="Heading2"/>
       </w:pPr>
-      <w:bookmarkStart w:id="30" w:name="_Toc451330300"/>
+      <w:bookmarkStart w:id="29" w:name="_Toc451330300"/>
       <w:r>
         <w:t>Iterativ udvikling</w:t>
       </w:r>
-      <w:bookmarkEnd w:id="30"/>
+      <w:bookmarkEnd w:id="29"/>
     </w:p>
     <w:p>
       <w:r>
@@ -5603,11 +5627,11 @@
       <w:pPr>
         <w:pStyle w:val="Heading2"/>
       </w:pPr>
-      <w:bookmarkStart w:id="31" w:name="_Toc451425727"/>
+      <w:bookmarkStart w:id="30" w:name="_Toc451425727"/>
       <w:r>
         <w:t>Dokumentation af koden</w:t>
       </w:r>
-      <w:bookmarkEnd w:id="31"/>
+      <w:bookmarkEnd w:id="30"/>
     </w:p>
     <w:p>
       <w:r>
@@ -5659,11 +5683,11 @@
       <w:pPr>
         <w:pStyle w:val="Heading2"/>
       </w:pPr>
-      <w:bookmarkStart w:id="32" w:name="_Toc451425728"/>
+      <w:bookmarkStart w:id="31" w:name="_Toc451425728"/>
       <w:r>
         <w:t>Dokumentation af systemarkitektur</w:t>
       </w:r>
-      <w:bookmarkEnd w:id="32"/>
+      <w:bookmarkEnd w:id="31"/>
     </w:p>
     <w:p>
       <w:r>
@@ -5819,9 +5843,9 @@
       <w:pPr>
         <w:pStyle w:val="Heading1"/>
       </w:pPr>
-      <w:bookmarkStart w:id="33" w:name="_Toc451425729"/>
-      <w:bookmarkStart w:id="34" w:name="_Toc437616724"/>
-      <w:bookmarkEnd w:id="29"/>
+      <w:bookmarkStart w:id="32" w:name="_Toc451425729"/>
+      <w:bookmarkStart w:id="33" w:name="_Toc437616724"/>
+      <w:bookmarkEnd w:id="28"/>
       <w:r>
         <w:t>System</w:t>
       </w:r>
@@ -5831,17 +5855,17 @@
       <w:r>
         <w:t>esign</w:t>
       </w:r>
-      <w:bookmarkEnd w:id="33"/>
+      <w:bookmarkEnd w:id="32"/>
     </w:p>
     <w:p>
       <w:pPr>
         <w:pStyle w:val="Heading2"/>
       </w:pPr>
-      <w:bookmarkStart w:id="35" w:name="_Toc451425730"/>
+      <w:bookmarkStart w:id="34" w:name="_Toc451425730"/>
       <w:r>
         <w:t>Arkitektur</w:t>
       </w:r>
-      <w:bookmarkEnd w:id="35"/>
+      <w:bookmarkEnd w:id="34"/>
     </w:p>
     <w:p>
       <w:r>
@@ -5921,7 +5945,7 @@
           <v:shape id="_x0000_i1026" type="#_x0000_t75" style="width:481.95pt;height:202.55pt" o:ole="">
             <v:imagedata r:id="rId11" o:title=""/>
           </v:shape>
-          <o:OLEObject Type="Embed" ProgID="Visio.Drawing.15" ShapeID="_x0000_i1026" DrawAspect="Content" ObjectID="_1525175356" r:id="rId12"/>
+          <o:OLEObject Type="Embed" ProgID="Visio.Drawing.15" ShapeID="_x0000_i1026" DrawAspect="Content" ObjectID="_1525175611" r:id="rId12"/>
         </w:object>
       </w:r>
     </w:p>
@@ -5929,19 +5953,32 @@
       <w:pPr>
         <w:pStyle w:val="Caption"/>
       </w:pPr>
-      <w:bookmarkStart w:id="36" w:name="_Ref449894462"/>
+      <w:bookmarkStart w:id="35" w:name="_Ref449894462"/>
       <w:r>
         <w:t xml:space="preserve">Figur </w:t>
       </w:r>
-      <w:fldSimple w:instr=" SEQ Figur \* ARABIC ">
-        <w:r>
-          <w:rPr>
-            <w:noProof/>
-          </w:rPr>
-          <w:t>3</w:t>
-        </w:r>
-      </w:fldSimple>
-      <w:bookmarkEnd w:id="36"/>
+      <w:r>
+        <w:fldChar w:fldCharType="begin"/>
+      </w:r>
+      <w:r>
+        <w:instrText xml:space="preserve"> SEQ Figur \* ARABIC </w:instrText>
+      </w:r>
+      <w:r>
+        <w:fldChar w:fldCharType="separate"/>
+      </w:r>
+      <w:r>
+        <w:rPr>
+          <w:noProof/>
+        </w:rPr>
+        <w:t>3</w:t>
+      </w:r>
+      <w:r>
+        <w:rPr>
+          <w:noProof/>
+        </w:rPr>
+        <w:fldChar w:fldCharType="end"/>
+      </w:r>
+      <w:bookmarkEnd w:id="35"/>
       <w:r>
         <w:t>: Sekvens diagram for Autofuldførelse, med lag opdeling</w:t>
       </w:r>
@@ -5985,7 +6022,7 @@
           <v:shape id="_x0000_i1027" type="#_x0000_t75" style="width:481.45pt;height:272.95pt" o:ole="">
             <v:imagedata r:id="rId13" o:title=""/>
           </v:shape>
-          <o:OLEObject Type="Embed" ProgID="Visio.Drawing.15" ShapeID="_x0000_i1027" DrawAspect="Content" ObjectID="_1525175357" r:id="rId14"/>
+          <o:OLEObject Type="Embed" ProgID="Visio.Drawing.15" ShapeID="_x0000_i1027" DrawAspect="Content" ObjectID="_1525175612" r:id="rId14"/>
         </w:object>
       </w:r>
     </w:p>
@@ -5993,62 +6030,75 @@
       <w:pPr>
         <w:pStyle w:val="Caption"/>
       </w:pPr>
-      <w:bookmarkStart w:id="37" w:name="_Ref449945580"/>
+      <w:bookmarkStart w:id="36" w:name="_Ref449945580"/>
       <w:r>
         <w:t xml:space="preserve">Figur </w:t>
       </w:r>
-      <w:fldSimple w:instr=" SEQ Figur \* ARABIC ">
-        <w:r>
-          <w:rPr>
-            <w:noProof/>
-          </w:rPr>
-          <w:t>4</w:t>
-        </w:r>
-      </w:fldSimple>
+      <w:r>
+        <w:fldChar w:fldCharType="begin"/>
+      </w:r>
+      <w:r>
+        <w:instrText xml:space="preserve"> SEQ Figur \* ARABIC </w:instrText>
+      </w:r>
+      <w:r>
+        <w:fldChar w:fldCharType="separate"/>
+      </w:r>
+      <w:r>
+        <w:rPr>
+          <w:noProof/>
+        </w:rPr>
+        <w:t>4</w:t>
+      </w:r>
+      <w:r>
+        <w:rPr>
+          <w:noProof/>
+        </w:rPr>
+        <w:fldChar w:fldCharType="end"/>
+      </w:r>
+      <w:bookmarkEnd w:id="36"/>
+      <w:r>
+        <w:t>: Package diagram for Pristjek220</w:t>
+      </w:r>
+    </w:p>
+    <w:p>
+      <w:r>
+        <w:t>Ved at der er valgt at bruge en lagdelt model og under hvert lag have forskellige klasser, kommer der en separation af</w:t>
+      </w:r>
+      <w:r>
+        <w:t xml:space="preserve"> </w:t>
+      </w:r>
+      <w:r>
+        <w:t>applikationsspecifikke tjenester fra de mere generelle tjenester</w:t>
+      </w:r>
+      <w:r>
+        <w:t>, som gør SRP bliver overholdt</w:t>
+      </w:r>
+      <w:r>
+        <w:t xml:space="preserve">. Derudover kommer der en separation af højniveaushandlinger fra </w:t>
+      </w:r>
+      <w:r>
+        <w:t>lavniveaushandlinger, som</w:t>
+      </w:r>
+      <w:r>
+        <w:t xml:space="preserve"> gør, </w:t>
+      </w:r>
+      <w:r>
+        <w:t>at DIP</w:t>
+      </w:r>
+      <w:r>
+        <w:t xml:space="preserve"> bliver overholdt. Ved at overholde SRP fås et system, som er mindre sårbart over for ændringer på et senere tidspunkt. Koblingen og afhængighederne formindskes deraf mellem de forskellige klasser, samt der kommer høj samhørighed. En af de vigtigste ting ved at bruge 3 lags modellen er dog, at der er muligheden for at genbruge kode, sådan at man for eksempelvis kan genbruge de nederste lag af kode til en applikation med en anden brugergrænseflade. Det gøres endnu mere simpelt ved, at de forskellige lag er implementeret med interfaces, som simplificerer en ændring eller udskiftning af dele af systemet. Ved at lave den logiske segmentering mellem de forskellige lag er klarheden af koden øget, for andre der skulle ønske at arbejde videre med koden.</w:t>
+      </w:r>
+    </w:p>
+    <w:p/>
+    <w:p>
+      <w:pPr>
+        <w:pStyle w:val="Heading2"/>
+      </w:pPr>
+      <w:bookmarkStart w:id="37" w:name="_Toc451356414"/>
+      <w:r>
+        <w:t>GUI design overvejelser</w:t>
+      </w:r>
       <w:bookmarkEnd w:id="37"/>
-      <w:r>
-        <w:t>: Package diagram for Pristjek220</w:t>
-      </w:r>
-    </w:p>
-    <w:p>
-      <w:r>
-        <w:t>Ved at der er valgt at bruge en lagdelt model og under hvert lag have forskellige klasser, kommer der en separation af</w:t>
-      </w:r>
-      <w:r>
-        <w:t xml:space="preserve"> </w:t>
-      </w:r>
-      <w:r>
-        <w:t>applikationsspecifikke tjenester fra de mere generelle tjenester</w:t>
-      </w:r>
-      <w:r>
-        <w:t>, som gør SRP bliver overholdt</w:t>
-      </w:r>
-      <w:r>
-        <w:t xml:space="preserve">. Derudover kommer der en separation af højniveaushandlinger fra </w:t>
-      </w:r>
-      <w:r>
-        <w:t>lavniveaushandlinger, som</w:t>
-      </w:r>
-      <w:r>
-        <w:t xml:space="preserve"> gør, </w:t>
-      </w:r>
-      <w:r>
-        <w:t>at DIP</w:t>
-      </w:r>
-      <w:r>
-        <w:t xml:space="preserve"> bliver overholdt. Ved at overholde SRP fås et system, som er mindre sårbart over for ændringer på et senere tidspunkt. Koblingen og afhængighederne formindskes deraf mellem de forskellige klasser, samt der kommer høj samhørighed. En af de vigtigste ting ved at bruge 3 lags modellen er dog, at der er muligheden for at genbruge kode, sådan at man for eksempelvis kan genbruge de nederste lag af kode til en applikation med en anden brugergrænseflade. Det gøres endnu mere simpelt ved, at de forskellige lag er implementeret med interfaces, som simplificerer en ændring eller udskiftning af dele af systemet. Ved at lave den logiske segmentering mellem de forskellige lag er klarheden af koden øget, for andre der skulle ønske at arbejde videre med koden.</w:t>
-      </w:r>
-    </w:p>
-    <w:p/>
-    <w:p>
-      <w:pPr>
-        <w:pStyle w:val="Heading2"/>
-      </w:pPr>
-      <w:bookmarkStart w:id="38" w:name="_Toc451356414"/>
-      <w:r>
-        <w:t>GUI design overvejelser</w:t>
-      </w:r>
-      <w:bookmarkEnd w:id="38"/>
     </w:p>
     <w:p>
       <w:r>
@@ -6198,19 +6248,32 @@
       <w:pPr>
         <w:pStyle w:val="Caption"/>
       </w:pPr>
-      <w:bookmarkStart w:id="39" w:name="_Ref451425031"/>
+      <w:bookmarkStart w:id="38" w:name="_Ref451425031"/>
       <w:r>
         <w:t xml:space="preserve">Figur </w:t>
       </w:r>
-      <w:fldSimple w:instr=" SEQ Figur \* ARABIC ">
-        <w:r>
-          <w:rPr>
-            <w:noProof/>
-          </w:rPr>
-          <w:t>5</w:t>
-        </w:r>
-      </w:fldSimple>
-      <w:bookmarkEnd w:id="39"/>
+      <w:r>
+        <w:fldChar w:fldCharType="begin"/>
+      </w:r>
+      <w:r>
+        <w:instrText xml:space="preserve"> SEQ Figur \* ARABIC </w:instrText>
+      </w:r>
+      <w:r>
+        <w:fldChar w:fldCharType="separate"/>
+      </w:r>
+      <w:r>
+        <w:rPr>
+          <w:noProof/>
+        </w:rPr>
+        <w:t>5</w:t>
+      </w:r>
+      <w:r>
+        <w:rPr>
+          <w:noProof/>
+        </w:rPr>
+        <w:fldChar w:fldCharType="end"/>
+      </w:r>
+      <w:bookmarkEnd w:id="38"/>
       <w:r>
         <w:t xml:space="preserve"> - MVVM model</w:t>
       </w:r>
@@ -6267,21 +6330,21 @@
       <w:pPr>
         <w:pStyle w:val="Heading2"/>
       </w:pPr>
-      <w:bookmarkStart w:id="40" w:name="_Toc451425732"/>
+      <w:bookmarkStart w:id="39" w:name="_Toc451425732"/>
       <w:r>
         <w:t>Pristjek220 Database</w:t>
       </w:r>
+      <w:bookmarkEnd w:id="39"/>
+    </w:p>
+    <w:p>
+      <w:pPr>
+        <w:pStyle w:val="Heading3"/>
+      </w:pPr>
+      <w:bookmarkStart w:id="40" w:name="_Toc451425733"/>
+      <w:r>
+        <w:t>Design af databasen</w:t>
+      </w:r>
       <w:bookmarkEnd w:id="40"/>
-    </w:p>
-    <w:p>
-      <w:pPr>
-        <w:pStyle w:val="Heading3"/>
-      </w:pPr>
-      <w:bookmarkStart w:id="41" w:name="_Toc451425733"/>
-      <w:r>
-        <w:t>Design af databasen</w:t>
-      </w:r>
-      <w:bookmarkEnd w:id="41"/>
     </w:p>
     <w:p>
       <w:r>
@@ -6371,19 +6434,32 @@
       <w:pPr>
         <w:pStyle w:val="Caption"/>
       </w:pPr>
-      <w:bookmarkStart w:id="42" w:name="_Ref451169042"/>
+      <w:bookmarkStart w:id="41" w:name="_Ref451169042"/>
       <w:r>
         <w:t xml:space="preserve">Figur </w:t>
       </w:r>
-      <w:fldSimple w:instr=" SEQ Figur \* ARABIC ">
-        <w:r>
-          <w:rPr>
-            <w:noProof/>
-          </w:rPr>
-          <w:t>6</w:t>
-        </w:r>
-      </w:fldSimple>
-      <w:bookmarkEnd w:id="42"/>
+      <w:r>
+        <w:fldChar w:fldCharType="begin"/>
+      </w:r>
+      <w:r>
+        <w:instrText xml:space="preserve"> SEQ Figur \* ARABIC </w:instrText>
+      </w:r>
+      <w:r>
+        <w:fldChar w:fldCharType="separate"/>
+      </w:r>
+      <w:r>
+        <w:rPr>
+          <w:noProof/>
+        </w:rPr>
+        <w:t>6</w:t>
+      </w:r>
+      <w:r>
+        <w:rPr>
+          <w:noProof/>
+        </w:rPr>
+        <w:fldChar w:fldCharType="end"/>
+      </w:r>
+      <w:bookmarkEnd w:id="41"/>
       <w:r>
         <w:t xml:space="preserve"> UML diagram for databasen.</w:t>
       </w:r>
@@ -6394,19 +6470,32 @@
         <w:pStyle w:val="Caption"/>
         <w:keepNext/>
       </w:pPr>
-      <w:bookmarkStart w:id="43" w:name="_Ref451168793"/>
+      <w:bookmarkStart w:id="42" w:name="_Ref451168793"/>
       <w:r>
         <w:t xml:space="preserve">Tabel </w:t>
       </w:r>
-      <w:fldSimple w:instr=" SEQ Tabel \* ARABIC ">
-        <w:r>
-          <w:rPr>
-            <w:noProof/>
-          </w:rPr>
-          <w:t>1</w:t>
-        </w:r>
-      </w:fldSimple>
-      <w:bookmarkEnd w:id="43"/>
+      <w:r>
+        <w:fldChar w:fldCharType="begin"/>
+      </w:r>
+      <w:r>
+        <w:instrText xml:space="preserve"> SEQ Tabel \* ARABIC </w:instrText>
+      </w:r>
+      <w:r>
+        <w:fldChar w:fldCharType="separate"/>
+      </w:r>
+      <w:r>
+        <w:rPr>
+          <w:noProof/>
+        </w:rPr>
+        <w:t>1</w:t>
+      </w:r>
+      <w:r>
+        <w:rPr>
+          <w:noProof/>
+        </w:rPr>
+        <w:fldChar w:fldCharType="end"/>
+      </w:r>
+      <w:bookmarkEnd w:id="42"/>
       <w:r>
         <w:t>: Første udkast af opsætningen af databasen</w:t>
       </w:r>
@@ -6657,11 +6746,11 @@
       <w:pPr>
         <w:pStyle w:val="Heading3"/>
       </w:pPr>
-      <w:bookmarkStart w:id="44" w:name="_Toc451425734"/>
+      <w:bookmarkStart w:id="43" w:name="_Toc451425734"/>
       <w:r>
         <w:t>Databaseadgang</w:t>
       </w:r>
-      <w:bookmarkEnd w:id="44"/>
+      <w:bookmarkEnd w:id="43"/>
       <w:r>
         <w:t xml:space="preserve"> </w:t>
       </w:r>
@@ -6689,7 +6778,7 @@
           <v:shape id="_x0000_i1028" type="#_x0000_t75" style="width:402.45pt;height:264.9pt" o:ole="">
             <v:imagedata r:id="rId17" o:title="" cropbottom="17895f" cropleft="38397f"/>
           </v:shape>
-          <o:OLEObject Type="Embed" ProgID="Visio.Drawing.15" ShapeID="_x0000_i1028" DrawAspect="Content" ObjectID="_1525175358" r:id="rId18"/>
+          <o:OLEObject Type="Embed" ProgID="Visio.Drawing.15" ShapeID="_x0000_i1028" DrawAspect="Content" ObjectID="_1525175613" r:id="rId18"/>
         </w:object>
       </w:r>
     </w:p>
@@ -6697,135 +6786,148 @@
       <w:pPr>
         <w:pStyle w:val="Caption"/>
       </w:pPr>
-      <w:bookmarkStart w:id="45" w:name="_Ref449952644"/>
+      <w:bookmarkStart w:id="44" w:name="_Ref449952644"/>
       <w:r>
         <w:t xml:space="preserve">Figur </w:t>
       </w:r>
-      <w:fldSimple w:instr=" SEQ Figur \* ARABIC ">
-        <w:r>
-          <w:rPr>
-            <w:noProof/>
-          </w:rPr>
-          <w:t>7</w:t>
-        </w:r>
-      </w:fldSimple>
+      <w:r>
+        <w:fldChar w:fldCharType="begin"/>
+      </w:r>
+      <w:r>
+        <w:instrText xml:space="preserve"> SEQ Figur \* ARABIC </w:instrText>
+      </w:r>
+      <w:r>
+        <w:fldChar w:fldCharType="separate"/>
+      </w:r>
+      <w:r>
+        <w:rPr>
+          <w:noProof/>
+        </w:rPr>
+        <w:t>7</w:t>
+      </w:r>
+      <w:r>
+        <w:rPr>
+          <w:noProof/>
+        </w:rPr>
+        <w:fldChar w:fldCharType="end"/>
+      </w:r>
+      <w:bookmarkEnd w:id="44"/>
+      <w:r>
+        <w:t>: Implementering af Repository pattern i Pristjek220.</w:t>
+      </w:r>
+    </w:p>
+    <w:p>
+      <w:r>
+        <w:t xml:space="preserve">På </w:t>
+      </w:r>
+      <w:r>
+        <w:fldChar w:fldCharType="begin"/>
+      </w:r>
+      <w:r>
+        <w:instrText xml:space="preserve"> REF _Ref449952644 \h </w:instrText>
+      </w:r>
+      <w:r>
+        <w:fldChar w:fldCharType="separate"/>
+      </w:r>
+      <w:r>
+        <w:t xml:space="preserve">Figur </w:t>
+      </w:r>
+      <w:r>
+        <w:rPr>
+          <w:noProof/>
+        </w:rPr>
+        <w:t>7</w:t>
+      </w:r>
+      <w:r>
+        <w:fldChar w:fldCharType="end"/>
+      </w:r>
+      <w:r>
+        <w:t xml:space="preserve"> kan der ses, hvordan Repository pattern’et er blevet implementeret i Pristjek220. De forskellige repositories indeholder CRUD funktionerne, for den tabel de hører til. ProductRepository indeholder derved funktionerne til Product tabellen i databasen. I Repository klassen, som de specifikke repositories nedarver fra, ligger de generelle funktioner som Add og Remove for at undgå duplikeret kode. Unit of Work er lavet som et access point til repositoriesne fra BLL. Det samler alle repositoriesene i en klasse så administrationen og forbruger ikke skal have alle repositoriesene med når de oprettes. Derudover giver Unit Of Work også den fremtidsmulighed, at der kan implementeres funktioner hvor der kan tilføjes eller fjernes mange ting på én gang, uden at gemme efter hver tilføjelse.</w:t>
+      </w:r>
+    </w:p>
+    <w:p/>
+    <w:p>
+      <w:pPr>
+        <w:pStyle w:val="Heading1"/>
+      </w:pPr>
+      <w:bookmarkStart w:id="45" w:name="_Toc451334736"/>
+      <w:bookmarkStart w:id="46" w:name="_Toc451425735"/>
+      <w:bookmarkStart w:id="47" w:name="_Toc437616735"/>
+      <w:bookmarkEnd w:id="33"/>
+      <w:r>
+        <w:t>P</w:t>
+      </w:r>
+      <w:r>
+        <w:t>rodukt beskrivelse</w:t>
+      </w:r>
       <w:bookmarkEnd w:id="45"/>
-      <w:r>
-        <w:t>: Implementering af Repository pattern i Pristjek220.</w:t>
-      </w:r>
-    </w:p>
-    <w:p>
-      <w:r>
-        <w:t xml:space="preserve">På </w:t>
-      </w:r>
-      <w:r>
-        <w:fldChar w:fldCharType="begin"/>
-      </w:r>
-      <w:r>
-        <w:instrText xml:space="preserve"> REF _Ref449952644 \h </w:instrText>
-      </w:r>
-      <w:r>
-        <w:fldChar w:fldCharType="separate"/>
-      </w:r>
-      <w:r>
-        <w:t xml:space="preserve">Figur </w:t>
-      </w:r>
-      <w:r>
-        <w:rPr>
-          <w:noProof/>
-        </w:rPr>
-        <w:t>7</w:t>
-      </w:r>
-      <w:r>
-        <w:fldChar w:fldCharType="end"/>
-      </w:r>
-      <w:r>
-        <w:t xml:space="preserve"> kan der ses, hvordan Repository pattern’et er blevet implementeret i Pristjek220. De forskellige repositories indeholder CRUD funktionerne, for den tabel de hører til. ProductRepository indeholder derved funktionerne til Product tabellen i databasen. I Repository klassen, som de specifikke repositories nedarver fra, ligger de generelle funktioner som Add og Remove for at undgå duplikeret kode. Unit of Work er lavet som et access point til repositoriesne fra BLL. Det samler alle repositoriesene i en klasse så administrationen og forbruger ikke skal have alle repositoriesene med når de oprettes. Derudover giver Unit Of Work også den fremtidsmulighed, at der kan implementeres funktioner hvor der kan tilføjes eller fjernes mange ting på én gang, uden at gemme efter hver tilføjelse.</w:t>
+      <w:bookmarkEnd w:id="46"/>
+    </w:p>
+    <w:p>
+      <w:r>
+        <w:t>I dette afsnit vil der blive gennemgået funktionalite</w:t>
+      </w:r>
+      <w:r>
+        <w:t xml:space="preserve">terne </w:t>
+      </w:r>
+      <w:r>
+        <w:t>i produktet,</w:t>
+      </w:r>
+      <w:r>
+        <w:t xml:space="preserve"> hvor der først vil blive gennemgået den fælles funktionalitet mellem forbruger- og administrationsapplikationen. Derefter</w:t>
+      </w:r>
+      <w:r>
+        <w:t xml:space="preserve"> v</w:t>
+      </w:r>
+      <w:r>
+        <w:t>il blive forklaret om forbrugeren og derefter</w:t>
+      </w:r>
+      <w:r>
+        <w:t xml:space="preserve"> om administrationsdelen, hvor</w:t>
+      </w:r>
+      <w:r>
+        <w:t xml:space="preserve"> der først</w:t>
+      </w:r>
+      <w:r>
+        <w:t xml:space="preserve"> blive</w:t>
+      </w:r>
+      <w:r>
+        <w:t>r</w:t>
+      </w:r>
+      <w:r>
+        <w:t xml:space="preserve"> </w:t>
+      </w:r>
+      <w:r>
+        <w:t>forklaret</w:t>
+      </w:r>
+      <w:r>
+        <w:t xml:space="preserve"> </w:t>
+      </w:r>
+      <w:r>
+        <w:t>om</w:t>
+      </w:r>
+      <w:r>
+        <w:t xml:space="preserve"> administratoren og derefter forretning</w:t>
+      </w:r>
+      <w:r>
+        <w:t>smanageren</w:t>
+      </w:r>
+      <w:r>
+        <w:t>.</w:t>
       </w:r>
     </w:p>
     <w:p/>
     <w:p>
       <w:pPr>
-        <w:pStyle w:val="Heading1"/>
-      </w:pPr>
-      <w:bookmarkStart w:id="46" w:name="_Toc451334736"/>
-      <w:bookmarkStart w:id="47" w:name="_Toc451425735"/>
-      <w:bookmarkStart w:id="48" w:name="_Toc437616735"/>
-      <w:bookmarkEnd w:id="34"/>
-      <w:r>
-        <w:t>P</w:t>
-      </w:r>
-      <w:r>
-        <w:t>rodukt beskrivelse</w:t>
-      </w:r>
-      <w:bookmarkEnd w:id="46"/>
-      <w:bookmarkEnd w:id="47"/>
-    </w:p>
-    <w:p>
-      <w:r>
-        <w:t>I dette afsnit vil der blive gennemgået funktionalite</w:t>
-      </w:r>
-      <w:r>
-        <w:t xml:space="preserve">terne </w:t>
-      </w:r>
-      <w:r>
-        <w:t>i produktet,</w:t>
-      </w:r>
-      <w:r>
-        <w:t xml:space="preserve"> hvor der først vil blive gennemgået den fælles funktionalitet mellem forbruger- og administrationsapplikationen. Derefter</w:t>
-      </w:r>
-      <w:r>
-        <w:t xml:space="preserve"> v</w:t>
-      </w:r>
-      <w:r>
-        <w:t>il blive forklaret om forbrugeren og derefter</w:t>
-      </w:r>
-      <w:r>
-        <w:t xml:space="preserve"> om administrationsdelen, hvor</w:t>
-      </w:r>
-      <w:r>
-        <w:t xml:space="preserve"> der først</w:t>
-      </w:r>
-      <w:r>
-        <w:t xml:space="preserve"> blive</w:t>
-      </w:r>
-      <w:r>
-        <w:t>r</w:t>
-      </w:r>
-      <w:r>
-        <w:t xml:space="preserve"> </w:t>
-      </w:r>
-      <w:r>
-        <w:t>forklaret</w:t>
-      </w:r>
-      <w:r>
-        <w:t xml:space="preserve"> </w:t>
-      </w:r>
-      <w:r>
-        <w:t>om</w:t>
-      </w:r>
-      <w:r>
-        <w:t xml:space="preserve"> administratoren og derefter forretning</w:t>
-      </w:r>
-      <w:r>
-        <w:t>smanageren</w:t>
-      </w:r>
-      <w:r>
-        <w:t>.</w:t>
-      </w:r>
-    </w:p>
-    <w:p/>
-    <w:p>
-      <w:pPr>
         <w:pStyle w:val="Heading2"/>
       </w:pPr>
-      <w:bookmarkStart w:id="49" w:name="_Toc451334737"/>
-      <w:bookmarkStart w:id="50" w:name="_Toc451425736"/>
+      <w:bookmarkStart w:id="48" w:name="_Toc451334737"/>
+      <w:bookmarkStart w:id="49" w:name="_Toc451425736"/>
       <w:r>
         <w:t>Delte funktionaliteter</w:t>
       </w:r>
+      <w:bookmarkEnd w:id="48"/>
       <w:bookmarkEnd w:id="49"/>
-      <w:bookmarkEnd w:id="50"/>
     </w:p>
     <w:p>
       <w:r>
@@ -6920,19 +7022,32 @@
                                   <w:szCs w:val="20"/>
                                 </w:rPr>
                               </w:pPr>
-                              <w:bookmarkStart w:id="51" w:name="_Ref451432786"/>
+                              <w:bookmarkStart w:id="50" w:name="_Ref451432786"/>
                               <w:r>
                                 <w:t xml:space="preserve">Figur </w:t>
                               </w:r>
-                              <w:fldSimple w:instr=" SEQ Figur \* ARABIC ">
-                                <w:r>
-                                  <w:rPr>
-                                    <w:noProof/>
-                                  </w:rPr>
-                                  <w:t>8</w:t>
-                                </w:r>
-                              </w:fldSimple>
-                              <w:bookmarkEnd w:id="51"/>
+                              <w:r>
+                                <w:fldChar w:fldCharType="begin"/>
+                              </w:r>
+                              <w:r>
+                                <w:instrText xml:space="preserve"> SEQ Figur \* ARABIC </w:instrText>
+                              </w:r>
+                              <w:r>
+                                <w:fldChar w:fldCharType="separate"/>
+                              </w:r>
+                              <w:r>
+                                <w:rPr>
+                                  <w:noProof/>
+                                </w:rPr>
+                                <w:t>8</w:t>
+                              </w:r>
+                              <w:r>
+                                <w:rPr>
+                                  <w:noProof/>
+                                </w:rPr>
+                                <w:fldChar w:fldCharType="end"/>
+                              </w:r>
+                              <w:bookmarkEnd w:id="50"/>
                               <w:r>
                                 <w:t>: Autofuldførelse</w:t>
                               </w:r>
@@ -6974,19 +7089,32 @@
                             <w:szCs w:val="20"/>
                           </w:rPr>
                         </w:pPr>
-                        <w:bookmarkStart w:id="52" w:name="_Ref451432786"/>
+                        <w:bookmarkStart w:id="51" w:name="_Ref451432786"/>
                         <w:r>
                           <w:t xml:space="preserve">Figur </w:t>
                         </w:r>
-                        <w:fldSimple w:instr=" SEQ Figur \* ARABIC ">
-                          <w:r>
-                            <w:rPr>
-                              <w:noProof/>
-                            </w:rPr>
-                            <w:t>8</w:t>
-                          </w:r>
-                        </w:fldSimple>
-                        <w:bookmarkEnd w:id="52"/>
+                        <w:r>
+                          <w:fldChar w:fldCharType="begin"/>
+                        </w:r>
+                        <w:r>
+                          <w:instrText xml:space="preserve"> SEQ Figur \* ARABIC </w:instrText>
+                        </w:r>
+                        <w:r>
+                          <w:fldChar w:fldCharType="separate"/>
+                        </w:r>
+                        <w:r>
+                          <w:rPr>
+                            <w:noProof/>
+                          </w:rPr>
+                          <w:t>8</w:t>
+                        </w:r>
+                        <w:r>
+                          <w:rPr>
+                            <w:noProof/>
+                          </w:rPr>
+                          <w:fldChar w:fldCharType="end"/>
+                        </w:r>
+                        <w:bookmarkEnd w:id="51"/>
                         <w:r>
                           <w:t>: Autofuldførelse</w:t>
                         </w:r>
@@ -7036,13 +7164,13 @@
       <w:pPr>
         <w:pStyle w:val="Heading2"/>
       </w:pPr>
-      <w:bookmarkStart w:id="53" w:name="_Toc451334738"/>
-      <w:bookmarkStart w:id="54" w:name="_Toc451425737"/>
+      <w:bookmarkStart w:id="52" w:name="_Toc451334738"/>
+      <w:bookmarkStart w:id="53" w:name="_Toc451425737"/>
       <w:r>
         <w:t>Forbruger</w:t>
       </w:r>
+      <w:bookmarkEnd w:id="52"/>
       <w:bookmarkEnd w:id="53"/>
-      <w:bookmarkEnd w:id="54"/>
     </w:p>
     <w:p>
       <w:r>
@@ -7104,7 +7232,7 @@
                                 <w:pStyle w:val="Caption"/>
                                 <w:jc w:val="left"/>
                               </w:pPr>
-                              <w:bookmarkStart w:id="55" w:name="_Ref451179586"/>
+                              <w:bookmarkStart w:id="54" w:name="_Ref451179586"/>
                               <w:r>
                                 <w:t xml:space="preserve">Figur </w:t>
                               </w:r>
@@ -7126,7 +7254,7 @@
                               <w:r>
                                 <w:fldChar w:fldCharType="end"/>
                               </w:r>
-                              <w:bookmarkEnd w:id="55"/>
+                              <w:bookmarkEnd w:id="54"/>
                               <w:r>
                                 <w:t>: Pristjek220 indkøbsliste</w:t>
                               </w:r>
@@ -7192,7 +7320,7 @@
                           <w:pStyle w:val="Caption"/>
                           <w:jc w:val="left"/>
                         </w:pPr>
-                        <w:bookmarkStart w:id="56" w:name="_Ref451179586"/>
+                        <w:bookmarkStart w:id="55" w:name="_Ref451179586"/>
                         <w:r>
                           <w:t xml:space="preserve">Figur </w:t>
                         </w:r>
@@ -7214,7 +7342,7 @@
                         <w:r>
                           <w:fldChar w:fldCharType="end"/>
                         </w:r>
-                        <w:bookmarkEnd w:id="56"/>
+                        <w:bookmarkEnd w:id="55"/>
                         <w:r>
                           <w:t>: Pristjek220 indkøbsliste</w:t>
                         </w:r>
@@ -7363,11 +7491,11 @@
       <w:r>
         <w:t xml:space="preserve"> ligger indstillingsmuligheder, hvor der kan vælges hvilke butikker, der skal handles i. </w:t>
       </w:r>
-      <w:bookmarkStart w:id="57" w:name="_Ref451174640"/>
+      <w:bookmarkStart w:id="56" w:name="_Ref451174640"/>
       <w:r>
         <w:t>Derudover er der mulighed for at generer en indkøbsliste, hvor Pristjek220 udregner hvor det er billigst at handle, med den udfyldte indkøbsliste</w:t>
       </w:r>
-      <w:bookmarkEnd w:id="57"/>
+      <w:bookmarkEnd w:id="56"/>
       <w:r>
         <w:t>, hvor der tages højde for de forretninger der er tjekket af.</w:t>
       </w:r>
@@ -7464,19 +7592,32 @@
                                 <w:pStyle w:val="Caption"/>
                                 <w:jc w:val="left"/>
                               </w:pPr>
-                              <w:bookmarkStart w:id="58" w:name="_Ref451179560"/>
+                              <w:bookmarkStart w:id="57" w:name="_Ref451179560"/>
                               <w:r>
                                 <w:t xml:space="preserve">Figur </w:t>
                               </w:r>
-                              <w:fldSimple w:instr=" SEQ Figur \* ARABIC ">
-                                <w:r>
-                                  <w:rPr>
-                                    <w:noProof/>
-                                  </w:rPr>
-                                  <w:t>10</w:t>
-                                </w:r>
-                              </w:fldSimple>
-                              <w:bookmarkEnd w:id="58"/>
+                              <w:r>
+                                <w:fldChar w:fldCharType="begin"/>
+                              </w:r>
+                              <w:r>
+                                <w:instrText xml:space="preserve"> SEQ Figur \* ARABIC </w:instrText>
+                              </w:r>
+                              <w:r>
+                                <w:fldChar w:fldCharType="separate"/>
+                              </w:r>
+                              <w:r>
+                                <w:rPr>
+                                  <w:noProof/>
+                                </w:rPr>
+                                <w:t>10</w:t>
+                              </w:r>
+                              <w:r>
+                                <w:rPr>
+                                  <w:noProof/>
+                                </w:rPr>
+                                <w:fldChar w:fldCharType="end"/>
+                              </w:r>
+                              <w:bookmarkEnd w:id="57"/>
                               <w:r>
                                 <w:t>: Pristjek220 indkøbsliste indstilling</w:t>
                               </w:r>
@@ -7517,19 +7658,32 @@
                           <w:pStyle w:val="Caption"/>
                           <w:jc w:val="left"/>
                         </w:pPr>
-                        <w:bookmarkStart w:id="59" w:name="_Ref451179560"/>
+                        <w:bookmarkStart w:id="58" w:name="_Ref451179560"/>
                         <w:r>
                           <w:t xml:space="preserve">Figur </w:t>
                         </w:r>
-                        <w:fldSimple w:instr=" SEQ Figur \* ARABIC ">
-                          <w:r>
-                            <w:rPr>
-                              <w:noProof/>
-                            </w:rPr>
-                            <w:t>10</w:t>
-                          </w:r>
-                        </w:fldSimple>
-                        <w:bookmarkEnd w:id="59"/>
+                        <w:r>
+                          <w:fldChar w:fldCharType="begin"/>
+                        </w:r>
+                        <w:r>
+                          <w:instrText xml:space="preserve"> SEQ Figur \* ARABIC </w:instrText>
+                        </w:r>
+                        <w:r>
+                          <w:fldChar w:fldCharType="separate"/>
+                        </w:r>
+                        <w:r>
+                          <w:rPr>
+                            <w:noProof/>
+                          </w:rPr>
+                          <w:t>10</w:t>
+                        </w:r>
+                        <w:r>
+                          <w:rPr>
+                            <w:noProof/>
+                          </w:rPr>
+                          <w:fldChar w:fldCharType="end"/>
+                        </w:r>
+                        <w:bookmarkEnd w:id="58"/>
                         <w:r>
                           <w:t>: Pristjek220 indkøbsliste indstilling</w:t>
                         </w:r>
@@ -7772,7 +7926,7 @@
                               <w:pPr>
                                 <w:pStyle w:val="Caption"/>
                               </w:pPr>
-                              <w:bookmarkStart w:id="60" w:name="_Ref451179300"/>
+                              <w:bookmarkStart w:id="59" w:name="_Ref451179300"/>
                               <w:r>
                                 <w:t xml:space="preserve">Figur </w:t>
                               </w:r>
@@ -7794,7 +7948,7 @@
                               <w:r>
                                 <w:fldChar w:fldCharType="end"/>
                               </w:r>
-                              <w:bookmarkEnd w:id="60"/>
+                              <w:bookmarkEnd w:id="59"/>
                               <w:r>
                                 <w:t>: Pristjek220 genereret i</w:t>
                               </w:r>
@@ -7840,7 +7994,7 @@
                         <w:pPr>
                           <w:pStyle w:val="Caption"/>
                         </w:pPr>
-                        <w:bookmarkStart w:id="61" w:name="_Ref451179300"/>
+                        <w:bookmarkStart w:id="60" w:name="_Ref451179300"/>
                         <w:r>
                           <w:t xml:space="preserve">Figur </w:t>
                         </w:r>
@@ -7862,7 +8016,7 @@
                         <w:r>
                           <w:fldChar w:fldCharType="end"/>
                         </w:r>
-                        <w:bookmarkEnd w:id="61"/>
+                        <w:bookmarkEnd w:id="60"/>
                         <w:r>
                           <w:t>: Pristjek220 genereret i</w:t>
                         </w:r>
@@ -8007,19 +8161,32 @@
                               <w:pPr>
                                 <w:pStyle w:val="Caption"/>
                               </w:pPr>
-                              <w:bookmarkStart w:id="62" w:name="_Ref451181933"/>
+                              <w:bookmarkStart w:id="61" w:name="_Ref451181933"/>
                               <w:r>
                                 <w:t xml:space="preserve">Figur </w:t>
                               </w:r>
-                              <w:fldSimple w:instr=" SEQ Figur \* ARABIC ">
-                                <w:r>
-                                  <w:rPr>
-                                    <w:noProof/>
-                                  </w:rPr>
-                                  <w:t>12</w:t>
-                                </w:r>
-                              </w:fldSimple>
-                              <w:bookmarkEnd w:id="62"/>
+                              <w:r>
+                                <w:fldChar w:fldCharType="begin"/>
+                              </w:r>
+                              <w:r>
+                                <w:instrText xml:space="preserve"> SEQ Figur \* ARABIC </w:instrText>
+                              </w:r>
+                              <w:r>
+                                <w:fldChar w:fldCharType="separate"/>
+                              </w:r>
+                              <w:r>
+                                <w:rPr>
+                                  <w:noProof/>
+                                </w:rPr>
+                                <w:t>12</w:t>
+                              </w:r>
+                              <w:r>
+                                <w:rPr>
+                                  <w:noProof/>
+                                </w:rPr>
+                                <w:fldChar w:fldCharType="end"/>
+                              </w:r>
+                              <w:bookmarkEnd w:id="61"/>
                               <w:r>
                                 <w:t>: Pristje220 søg efter produkt</w:t>
                               </w:r>
@@ -8053,19 +8220,32 @@
                         <w:pPr>
                           <w:pStyle w:val="Caption"/>
                         </w:pPr>
-                        <w:bookmarkStart w:id="63" w:name="_Ref451181933"/>
+                        <w:bookmarkStart w:id="62" w:name="_Ref451181933"/>
                         <w:r>
                           <w:t xml:space="preserve">Figur </w:t>
                         </w:r>
-                        <w:fldSimple w:instr=" SEQ Figur \* ARABIC ">
-                          <w:r>
-                            <w:rPr>
-                              <w:noProof/>
-                            </w:rPr>
-                            <w:t>12</w:t>
-                          </w:r>
-                        </w:fldSimple>
-                        <w:bookmarkEnd w:id="63"/>
+                        <w:r>
+                          <w:fldChar w:fldCharType="begin"/>
+                        </w:r>
+                        <w:r>
+                          <w:instrText xml:space="preserve"> SEQ Figur \* ARABIC </w:instrText>
+                        </w:r>
+                        <w:r>
+                          <w:fldChar w:fldCharType="separate"/>
+                        </w:r>
+                        <w:r>
+                          <w:rPr>
+                            <w:noProof/>
+                          </w:rPr>
+                          <w:t>12</w:t>
+                        </w:r>
+                        <w:r>
+                          <w:rPr>
+                            <w:noProof/>
+                          </w:rPr>
+                          <w:fldChar w:fldCharType="end"/>
+                        </w:r>
+                        <w:bookmarkEnd w:id="62"/>
                         <w:r>
                           <w:t>: Pristje220 søg efter produkt</w:t>
                         </w:r>
@@ -8166,24 +8346,37 @@
                               <w:pPr>
                                 <w:pStyle w:val="Caption"/>
                               </w:pPr>
-                              <w:bookmarkStart w:id="64" w:name="_Ref451178985"/>
-                              <w:bookmarkStart w:id="65" w:name="_Ref451343254"/>
+                              <w:bookmarkStart w:id="63" w:name="_Ref451178985"/>
+                              <w:bookmarkStart w:id="64" w:name="_Ref451343254"/>
                               <w:r>
                                 <w:t xml:space="preserve">Figur </w:t>
                               </w:r>
-                              <w:fldSimple w:instr=" SEQ Figur \* ARABIC ">
-                                <w:r>
-                                  <w:rPr>
-                                    <w:noProof/>
-                                  </w:rPr>
-                                  <w:t>13</w:t>
-                                </w:r>
-                              </w:fldSimple>
-                              <w:bookmarkEnd w:id="64"/>
+                              <w:r>
+                                <w:fldChar w:fldCharType="begin"/>
+                              </w:r>
+                              <w:r>
+                                <w:instrText xml:space="preserve"> SEQ Figur \* ARABIC </w:instrText>
+                              </w:r>
+                              <w:r>
+                                <w:fldChar w:fldCharType="separate"/>
+                              </w:r>
+                              <w:r>
+                                <w:rPr>
+                                  <w:noProof/>
+                                </w:rPr>
+                                <w:t>13</w:t>
+                              </w:r>
+                              <w:r>
+                                <w:rPr>
+                                  <w:noProof/>
+                                </w:rPr>
+                                <w:fldChar w:fldCharType="end"/>
+                              </w:r>
+                              <w:bookmarkEnd w:id="63"/>
                               <w:r>
                                 <w:t>: Pristjek220 Genereret indkøbsliste</w:t>
                               </w:r>
-                              <w:bookmarkEnd w:id="65"/>
+                              <w:bookmarkEnd w:id="64"/>
                             </w:p>
                           </w:txbxContent>
                         </wps:txbx>
@@ -8214,24 +8407,37 @@
                         <w:pPr>
                           <w:pStyle w:val="Caption"/>
                         </w:pPr>
-                        <w:bookmarkStart w:id="66" w:name="_Ref451178985"/>
-                        <w:bookmarkStart w:id="67" w:name="_Ref451343254"/>
+                        <w:bookmarkStart w:id="65" w:name="_Ref451178985"/>
+                        <w:bookmarkStart w:id="66" w:name="_Ref451343254"/>
                         <w:r>
                           <w:t xml:space="preserve">Figur </w:t>
                         </w:r>
-                        <w:fldSimple w:instr=" SEQ Figur \* ARABIC ">
-                          <w:r>
-                            <w:rPr>
-                              <w:noProof/>
-                            </w:rPr>
-                            <w:t>13</w:t>
-                          </w:r>
-                        </w:fldSimple>
-                        <w:bookmarkEnd w:id="66"/>
+                        <w:r>
+                          <w:fldChar w:fldCharType="begin"/>
+                        </w:r>
+                        <w:r>
+                          <w:instrText xml:space="preserve"> SEQ Figur \* ARABIC </w:instrText>
+                        </w:r>
+                        <w:r>
+                          <w:fldChar w:fldCharType="separate"/>
+                        </w:r>
+                        <w:r>
+                          <w:rPr>
+                            <w:noProof/>
+                          </w:rPr>
+                          <w:t>13</w:t>
+                        </w:r>
+                        <w:r>
+                          <w:rPr>
+                            <w:noProof/>
+                          </w:rPr>
+                          <w:fldChar w:fldCharType="end"/>
+                        </w:r>
+                        <w:bookmarkEnd w:id="65"/>
                         <w:r>
                           <w:t>: Pristjek220 Genereret indkøbsliste</w:t>
                         </w:r>
-                        <w:bookmarkEnd w:id="67"/>
+                        <w:bookmarkEnd w:id="66"/>
                       </w:p>
                     </w:txbxContent>
                   </v:textbox>
@@ -8285,8 +8491,8 @@
       <w:pPr>
         <w:pStyle w:val="Heading2"/>
       </w:pPr>
-      <w:bookmarkStart w:id="68" w:name="_Toc451334739"/>
-      <w:bookmarkStart w:id="69" w:name="_Toc451425738"/>
+      <w:bookmarkStart w:id="67" w:name="_Toc451334739"/>
+      <w:bookmarkStart w:id="68" w:name="_Toc451425738"/>
       <w:r>
         <w:rPr>
           <w:noProof/>
@@ -8377,19 +8583,32 @@
                                   <w:rFonts w:eastAsiaTheme="minorHAnsi"/>
                                 </w:rPr>
                               </w:pPr>
-                              <w:bookmarkStart w:id="70" w:name="_Ref451184104"/>
+                              <w:bookmarkStart w:id="69" w:name="_Ref451184104"/>
                               <w:r>
                                 <w:t xml:space="preserve">Figur </w:t>
                               </w:r>
-                              <w:fldSimple w:instr=" SEQ Figur \* ARABIC ">
-                                <w:r>
-                                  <w:rPr>
-                                    <w:noProof/>
-                                  </w:rPr>
-                                  <w:t>14</w:t>
-                                </w:r>
-                              </w:fldSimple>
-                              <w:bookmarkEnd w:id="70"/>
+                              <w:r>
+                                <w:fldChar w:fldCharType="begin"/>
+                              </w:r>
+                              <w:r>
+                                <w:instrText xml:space="preserve"> SEQ Figur \* ARABIC </w:instrText>
+                              </w:r>
+                              <w:r>
+                                <w:fldChar w:fldCharType="separate"/>
+                              </w:r>
+                              <w:r>
+                                <w:rPr>
+                                  <w:noProof/>
+                                </w:rPr>
+                                <w:t>14</w:t>
+                              </w:r>
+                              <w:r>
+                                <w:rPr>
+                                  <w:noProof/>
+                                </w:rPr>
+                                <w:fldChar w:fldCharType="end"/>
+                              </w:r>
+                              <w:bookmarkEnd w:id="69"/>
                               <w:r>
                                 <w:t>: Pristjek220 Login</w:t>
                               </w:r>
@@ -8426,19 +8645,32 @@
                             <w:rFonts w:eastAsiaTheme="minorHAnsi"/>
                           </w:rPr>
                         </w:pPr>
-                        <w:bookmarkStart w:id="71" w:name="_Ref451184104"/>
+                        <w:bookmarkStart w:id="70" w:name="_Ref451184104"/>
                         <w:r>
                           <w:t xml:space="preserve">Figur </w:t>
                         </w:r>
-                        <w:fldSimple w:instr=" SEQ Figur \* ARABIC ">
-                          <w:r>
-                            <w:rPr>
-                              <w:noProof/>
-                            </w:rPr>
-                            <w:t>14</w:t>
-                          </w:r>
-                        </w:fldSimple>
-                        <w:bookmarkEnd w:id="71"/>
+                        <w:r>
+                          <w:fldChar w:fldCharType="begin"/>
+                        </w:r>
+                        <w:r>
+                          <w:instrText xml:space="preserve"> SEQ Figur \* ARABIC </w:instrText>
+                        </w:r>
+                        <w:r>
+                          <w:fldChar w:fldCharType="separate"/>
+                        </w:r>
+                        <w:r>
+                          <w:rPr>
+                            <w:noProof/>
+                          </w:rPr>
+                          <w:t>14</w:t>
+                        </w:r>
+                        <w:r>
+                          <w:rPr>
+                            <w:noProof/>
+                          </w:rPr>
+                          <w:fldChar w:fldCharType="end"/>
+                        </w:r>
+                        <w:bookmarkEnd w:id="70"/>
                         <w:r>
                           <w:t>: Pristjek220 Login</w:t>
                         </w:r>
@@ -8455,8 +8687,8 @@
       <w:r>
         <w:t>Administration</w:t>
       </w:r>
+      <w:bookmarkEnd w:id="67"/>
       <w:bookmarkEnd w:id="68"/>
-      <w:bookmarkEnd w:id="69"/>
     </w:p>
     <w:p>
       <w:r>
@@ -8498,16 +8730,16 @@
       <w:pPr>
         <w:pStyle w:val="Heading3"/>
       </w:pPr>
-      <w:bookmarkStart w:id="72" w:name="_Toc451334740"/>
-      <w:bookmarkStart w:id="73" w:name="_Toc451425739"/>
+      <w:bookmarkStart w:id="71" w:name="_Toc451334740"/>
+      <w:bookmarkStart w:id="72" w:name="_Toc451425739"/>
       <w:r>
         <w:t>Admin</w:t>
       </w:r>
       <w:r>
         <w:t>istrator</w:t>
       </w:r>
+      <w:bookmarkEnd w:id="71"/>
       <w:bookmarkEnd w:id="72"/>
-      <w:bookmarkEnd w:id="73"/>
     </w:p>
     <w:p>
       <w:r>
@@ -8600,19 +8832,32 @@
                                   <w:rFonts w:eastAsiaTheme="minorHAnsi"/>
                                 </w:rPr>
                               </w:pPr>
-                              <w:bookmarkStart w:id="74" w:name="_Ref451184214"/>
+                              <w:bookmarkStart w:id="73" w:name="_Ref451184214"/>
                               <w:r>
                                 <w:t xml:space="preserve">Figur </w:t>
                               </w:r>
-                              <w:fldSimple w:instr=" SEQ Figur \* ARABIC ">
-                                <w:r>
-                                  <w:rPr>
-                                    <w:noProof/>
-                                  </w:rPr>
-                                  <w:t>15</w:t>
-                                </w:r>
-                              </w:fldSimple>
-                              <w:bookmarkEnd w:id="74"/>
+                              <w:r>
+                                <w:fldChar w:fldCharType="begin"/>
+                              </w:r>
+                              <w:r>
+                                <w:instrText xml:space="preserve"> SEQ Figur \* ARABIC </w:instrText>
+                              </w:r>
+                              <w:r>
+                                <w:fldChar w:fldCharType="separate"/>
+                              </w:r>
+                              <w:r>
+                                <w:rPr>
+                                  <w:noProof/>
+                                </w:rPr>
+                                <w:t>15</w:t>
+                              </w:r>
+                              <w:r>
+                                <w:rPr>
+                                  <w:noProof/>
+                                </w:rPr>
+                                <w:fldChar w:fldCharType="end"/>
+                              </w:r>
+                              <w:bookmarkEnd w:id="73"/>
                               <w:r>
                                 <w:t>: Pristjek220 tilføj forretning</w:t>
                               </w:r>
@@ -8649,19 +8894,32 @@
                             <w:rFonts w:eastAsiaTheme="minorHAnsi"/>
                           </w:rPr>
                         </w:pPr>
-                        <w:bookmarkStart w:id="75" w:name="_Ref451184214"/>
+                        <w:bookmarkStart w:id="74" w:name="_Ref451184214"/>
                         <w:r>
                           <w:t xml:space="preserve">Figur </w:t>
                         </w:r>
-                        <w:fldSimple w:instr=" SEQ Figur \* ARABIC ">
-                          <w:r>
-                            <w:rPr>
-                              <w:noProof/>
-                            </w:rPr>
-                            <w:t>15</w:t>
-                          </w:r>
-                        </w:fldSimple>
-                        <w:bookmarkEnd w:id="75"/>
+                        <w:r>
+                          <w:fldChar w:fldCharType="begin"/>
+                        </w:r>
+                        <w:r>
+                          <w:instrText xml:space="preserve"> SEQ Figur \* ARABIC </w:instrText>
+                        </w:r>
+                        <w:r>
+                          <w:fldChar w:fldCharType="separate"/>
+                        </w:r>
+                        <w:r>
+                          <w:rPr>
+                            <w:noProof/>
+                          </w:rPr>
+                          <w:t>15</w:t>
+                        </w:r>
+                        <w:r>
+                          <w:rPr>
+                            <w:noProof/>
+                          </w:rPr>
+                          <w:fldChar w:fldCharType="end"/>
+                        </w:r>
+                        <w:bookmarkEnd w:id="74"/>
                         <w:r>
                           <w:t>: Pristjek220 tilføj forretning</w:t>
                         </w:r>
@@ -8791,19 +9049,32 @@
                               <w:pPr>
                                 <w:pStyle w:val="Caption"/>
                               </w:pPr>
-                              <w:bookmarkStart w:id="76" w:name="_Ref451183867"/>
+                              <w:bookmarkStart w:id="75" w:name="_Ref451183867"/>
                               <w:r>
                                 <w:t xml:space="preserve">Figur </w:t>
                               </w:r>
-                              <w:fldSimple w:instr=" SEQ Figur \* ARABIC ">
-                                <w:r>
-                                  <w:rPr>
-                                    <w:noProof/>
-                                  </w:rPr>
-                                  <w:t>16</w:t>
-                                </w:r>
-                              </w:fldSimple>
-                              <w:bookmarkEnd w:id="76"/>
+                              <w:r>
+                                <w:fldChar w:fldCharType="begin"/>
+                              </w:r>
+                              <w:r>
+                                <w:instrText xml:space="preserve"> SEQ Figur \* ARABIC </w:instrText>
+                              </w:r>
+                              <w:r>
+                                <w:fldChar w:fldCharType="separate"/>
+                              </w:r>
+                              <w:r>
+                                <w:rPr>
+                                  <w:noProof/>
+                                </w:rPr>
+                                <w:t>16</w:t>
+                              </w:r>
+                              <w:r>
+                                <w:rPr>
+                                  <w:noProof/>
+                                </w:rPr>
+                                <w:fldChar w:fldCharType="end"/>
+                              </w:r>
+                              <w:bookmarkEnd w:id="75"/>
                               <w:r>
                                 <w:t>: Pristjek220 fjern forretning</w:t>
                               </w:r>
@@ -8837,19 +9108,32 @@
                         <w:pPr>
                           <w:pStyle w:val="Caption"/>
                         </w:pPr>
-                        <w:bookmarkStart w:id="77" w:name="_Ref451183867"/>
+                        <w:bookmarkStart w:id="76" w:name="_Ref451183867"/>
                         <w:r>
                           <w:t xml:space="preserve">Figur </w:t>
                         </w:r>
-                        <w:fldSimple w:instr=" SEQ Figur \* ARABIC ">
-                          <w:r>
-                            <w:rPr>
-                              <w:noProof/>
-                            </w:rPr>
-                            <w:t>16</w:t>
-                          </w:r>
-                        </w:fldSimple>
-                        <w:bookmarkEnd w:id="77"/>
+                        <w:r>
+                          <w:fldChar w:fldCharType="begin"/>
+                        </w:r>
+                        <w:r>
+                          <w:instrText xml:space="preserve"> SEQ Figur \* ARABIC </w:instrText>
+                        </w:r>
+                        <w:r>
+                          <w:fldChar w:fldCharType="separate"/>
+                        </w:r>
+                        <w:r>
+                          <w:rPr>
+                            <w:noProof/>
+                          </w:rPr>
+                          <w:t>16</w:t>
+                        </w:r>
+                        <w:r>
+                          <w:rPr>
+                            <w:noProof/>
+                          </w:rPr>
+                          <w:fldChar w:fldCharType="end"/>
+                        </w:r>
+                        <w:bookmarkEnd w:id="76"/>
                         <w:r>
                           <w:t>: Pristjek220 fjern forretning</w:t>
                         </w:r>
@@ -8921,13 +9205,13 @@
       <w:pPr>
         <w:pStyle w:val="Heading3"/>
       </w:pPr>
-      <w:bookmarkStart w:id="78" w:name="_Toc451334741"/>
-      <w:bookmarkStart w:id="79" w:name="_Toc451425740"/>
+      <w:bookmarkStart w:id="77" w:name="_Toc451334741"/>
+      <w:bookmarkStart w:id="78" w:name="_Toc451425740"/>
       <w:r>
         <w:t>Forretningsmanager</w:t>
       </w:r>
+      <w:bookmarkEnd w:id="77"/>
       <w:bookmarkEnd w:id="78"/>
-      <w:bookmarkEnd w:id="79"/>
     </w:p>
     <w:p>
       <w:r>
@@ -9020,19 +9304,32 @@
                                   <w:rFonts w:eastAsiaTheme="minorHAnsi"/>
                                 </w:rPr>
                               </w:pPr>
-                              <w:bookmarkStart w:id="80" w:name="_Ref451185070"/>
+                              <w:bookmarkStart w:id="79" w:name="_Ref451185070"/>
                               <w:r>
                                 <w:t xml:space="preserve">Figur </w:t>
                               </w:r>
-                              <w:fldSimple w:instr=" SEQ Figur \* ARABIC ">
-                                <w:r>
-                                  <w:rPr>
-                                    <w:noProof/>
-                                  </w:rPr>
-                                  <w:t>17</w:t>
-                                </w:r>
-                              </w:fldSimple>
-                              <w:bookmarkEnd w:id="80"/>
+                              <w:r>
+                                <w:fldChar w:fldCharType="begin"/>
+                              </w:r>
+                              <w:r>
+                                <w:instrText xml:space="preserve"> SEQ Figur \* ARABIC </w:instrText>
+                              </w:r>
+                              <w:r>
+                                <w:fldChar w:fldCharType="separate"/>
+                              </w:r>
+                              <w:r>
+                                <w:rPr>
+                                  <w:noProof/>
+                                </w:rPr>
+                                <w:t>17</w:t>
+                              </w:r>
+                              <w:r>
+                                <w:rPr>
+                                  <w:noProof/>
+                                </w:rPr>
+                                <w:fldChar w:fldCharType="end"/>
+                              </w:r>
+                              <w:bookmarkEnd w:id="79"/>
                               <w:r>
                                 <w:t>: Pristjek220 tilføj vare</w:t>
                               </w:r>
@@ -9069,19 +9366,32 @@
                             <w:rFonts w:eastAsiaTheme="minorHAnsi"/>
                           </w:rPr>
                         </w:pPr>
-                        <w:bookmarkStart w:id="81" w:name="_Ref451185070"/>
+                        <w:bookmarkStart w:id="80" w:name="_Ref451185070"/>
                         <w:r>
                           <w:t xml:space="preserve">Figur </w:t>
                         </w:r>
-                        <w:fldSimple w:instr=" SEQ Figur \* ARABIC ">
-                          <w:r>
-                            <w:rPr>
-                              <w:noProof/>
-                            </w:rPr>
-                            <w:t>17</w:t>
-                          </w:r>
-                        </w:fldSimple>
-                        <w:bookmarkEnd w:id="81"/>
+                        <w:r>
+                          <w:fldChar w:fldCharType="begin"/>
+                        </w:r>
+                        <w:r>
+                          <w:instrText xml:space="preserve"> SEQ Figur \* ARABIC </w:instrText>
+                        </w:r>
+                        <w:r>
+                          <w:fldChar w:fldCharType="separate"/>
+                        </w:r>
+                        <w:r>
+                          <w:rPr>
+                            <w:noProof/>
+                          </w:rPr>
+                          <w:t>17</w:t>
+                        </w:r>
+                        <w:r>
+                          <w:rPr>
+                            <w:noProof/>
+                          </w:rPr>
+                          <w:fldChar w:fldCharType="end"/>
+                        </w:r>
+                        <w:bookmarkEnd w:id="80"/>
                         <w:r>
                           <w:t>: Pristjek220 tilføj vare</w:t>
                         </w:r>
@@ -9214,7 +9524,7 @@
                                   <w:rFonts w:eastAsiaTheme="minorHAnsi"/>
                                 </w:rPr>
                               </w:pPr>
-                              <w:bookmarkStart w:id="82" w:name="_Ref451185538"/>
+                              <w:bookmarkStart w:id="81" w:name="_Ref451185538"/>
                               <w:r>
                                 <w:t xml:space="preserve">Figur </w:t>
                               </w:r>
@@ -9236,7 +9546,7 @@
                               <w:r>
                                 <w:fldChar w:fldCharType="end"/>
                               </w:r>
-                              <w:bookmarkEnd w:id="82"/>
+                              <w:bookmarkEnd w:id="81"/>
                               <w:r>
                                 <w:t>: Pristjek220 ændre pris på vare</w:t>
                               </w:r>
@@ -9276,7 +9586,7 @@
                             <w:rFonts w:eastAsiaTheme="minorHAnsi"/>
                           </w:rPr>
                         </w:pPr>
-                        <w:bookmarkStart w:id="83" w:name="_Ref451185538"/>
+                        <w:bookmarkStart w:id="82" w:name="_Ref451185538"/>
                         <w:r>
                           <w:t xml:space="preserve">Figur </w:t>
                         </w:r>
@@ -9298,7 +9608,7 @@
                         <w:r>
                           <w:fldChar w:fldCharType="end"/>
                         </w:r>
-                        <w:bookmarkEnd w:id="83"/>
+                        <w:bookmarkEnd w:id="82"/>
                         <w:r>
                           <w:t>: Pristjek220 ændre pris på vare</w:t>
                         </w:r>
@@ -9378,19 +9688,32 @@
                                   <w:rFonts w:eastAsiaTheme="minorHAnsi"/>
                                 </w:rPr>
                               </w:pPr>
-                              <w:bookmarkStart w:id="84" w:name="_Ref451185744"/>
+                              <w:bookmarkStart w:id="83" w:name="_Ref451185744"/>
                               <w:r>
                                 <w:t xml:space="preserve">Figur </w:t>
                               </w:r>
-                              <w:fldSimple w:instr=" SEQ Figur \* ARABIC ">
-                                <w:r>
-                                  <w:rPr>
-                                    <w:noProof/>
-                                  </w:rPr>
-                                  <w:t>19</w:t>
-                                </w:r>
-                              </w:fldSimple>
-                              <w:bookmarkEnd w:id="84"/>
+                              <w:r>
+                                <w:fldChar w:fldCharType="begin"/>
+                              </w:r>
+                              <w:r>
+                                <w:instrText xml:space="preserve"> SEQ Figur \* ARABIC </w:instrText>
+                              </w:r>
+                              <w:r>
+                                <w:fldChar w:fldCharType="separate"/>
+                              </w:r>
+                              <w:r>
+                                <w:rPr>
+                                  <w:noProof/>
+                                </w:rPr>
+                                <w:t>19</w:t>
+                              </w:r>
+                              <w:r>
+                                <w:rPr>
+                                  <w:noProof/>
+                                </w:rPr>
+                                <w:fldChar w:fldCharType="end"/>
+                              </w:r>
+                              <w:bookmarkEnd w:id="83"/>
                               <w:r>
                                 <w:t>: Pristjek220 fjern produkt</w:t>
                               </w:r>
@@ -9452,19 +9775,32 @@
                             <w:rFonts w:eastAsiaTheme="minorHAnsi"/>
                           </w:rPr>
                         </w:pPr>
-                        <w:bookmarkStart w:id="85" w:name="_Ref451185744"/>
+                        <w:bookmarkStart w:id="84" w:name="_Ref451185744"/>
                         <w:r>
                           <w:t xml:space="preserve">Figur </w:t>
                         </w:r>
-                        <w:fldSimple w:instr=" SEQ Figur \* ARABIC ">
-                          <w:r>
-                            <w:rPr>
-                              <w:noProof/>
-                            </w:rPr>
-                            <w:t>19</w:t>
-                          </w:r>
-                        </w:fldSimple>
-                        <w:bookmarkEnd w:id="85"/>
+                        <w:r>
+                          <w:fldChar w:fldCharType="begin"/>
+                        </w:r>
+                        <w:r>
+                          <w:instrText xml:space="preserve"> SEQ Figur \* ARABIC </w:instrText>
+                        </w:r>
+                        <w:r>
+                          <w:fldChar w:fldCharType="separate"/>
+                        </w:r>
+                        <w:r>
+                          <w:rPr>
+                            <w:noProof/>
+                          </w:rPr>
+                          <w:t>19</w:t>
+                        </w:r>
+                        <w:r>
+                          <w:rPr>
+                            <w:noProof/>
+                          </w:rPr>
+                          <w:fldChar w:fldCharType="end"/>
+                        </w:r>
+                        <w:bookmarkEnd w:id="84"/>
                         <w:r>
                           <w:t>: Pristjek220 fjern produkt</w:t>
                         </w:r>
@@ -9515,14 +9851,14 @@
       <w:pPr>
         <w:pStyle w:val="Heading1"/>
       </w:pPr>
-      <w:bookmarkStart w:id="86" w:name="_Toc451425741"/>
-      <w:bookmarkStart w:id="87" w:name="_Toc437416208"/>
-      <w:bookmarkStart w:id="88" w:name="_Ref437889408"/>
-      <w:bookmarkEnd w:id="48"/>
+      <w:bookmarkStart w:id="85" w:name="_Toc451425741"/>
+      <w:bookmarkStart w:id="86" w:name="_Toc437416208"/>
+      <w:bookmarkStart w:id="87" w:name="_Ref437889408"/>
+      <w:bookmarkEnd w:id="47"/>
       <w:r>
         <w:t>Test af pristjek220</w:t>
       </w:r>
-      <w:bookmarkEnd w:id="86"/>
+      <w:bookmarkEnd w:id="85"/>
     </w:p>
     <w:p>
       <w:r>
@@ -9603,19 +9939,32 @@
       <w:pPr>
         <w:pStyle w:val="Caption"/>
       </w:pPr>
-      <w:bookmarkStart w:id="89" w:name="_Ref451178876"/>
+      <w:bookmarkStart w:id="88" w:name="_Ref451178876"/>
       <w:r>
         <w:t xml:space="preserve">Figur </w:t>
       </w:r>
-      <w:fldSimple w:instr=" SEQ Figur \* ARABIC ">
-        <w:r>
-          <w:rPr>
-            <w:noProof/>
-          </w:rPr>
-          <w:t>20</w:t>
-        </w:r>
-      </w:fldSimple>
-      <w:bookmarkEnd w:id="89"/>
+      <w:r>
+        <w:fldChar w:fldCharType="begin"/>
+      </w:r>
+      <w:r>
+        <w:instrText xml:space="preserve"> SEQ Figur \* ARABIC </w:instrText>
+      </w:r>
+      <w:r>
+        <w:fldChar w:fldCharType="separate"/>
+      </w:r>
+      <w:r>
+        <w:rPr>
+          <w:noProof/>
+        </w:rPr>
+        <w:t>20</w:t>
+      </w:r>
+      <w:r>
+        <w:rPr>
+          <w:noProof/>
+        </w:rPr>
+        <w:fldChar w:fldCharType="end"/>
+      </w:r>
+      <w:bookmarkEnd w:id="88"/>
       <w:r>
         <w:t>: V-model for udvikling af produkt.</w:t>
       </w:r>
@@ -9656,14 +10005,14 @@
       <w:pPr>
         <w:pStyle w:val="Heading2"/>
       </w:pPr>
-      <w:bookmarkStart w:id="90" w:name="_Toc451425742"/>
+      <w:bookmarkStart w:id="89" w:name="_Toc451425742"/>
       <w:r>
         <w:t>Unitt</w:t>
       </w:r>
       <w:r>
         <w:t>est</w:t>
       </w:r>
-      <w:bookmarkEnd w:id="90"/>
+      <w:bookmarkEnd w:id="89"/>
     </w:p>
     <w:p>
       <w:r>
@@ -9678,11 +10027,11 @@
       <w:pPr>
         <w:pStyle w:val="Heading2"/>
       </w:pPr>
-      <w:bookmarkStart w:id="91" w:name="_Toc451425743"/>
+      <w:bookmarkStart w:id="90" w:name="_Toc451425743"/>
       <w:r>
         <w:t>Integrationstest</w:t>
       </w:r>
-      <w:bookmarkEnd w:id="91"/>
+      <w:bookmarkEnd w:id="90"/>
     </w:p>
     <w:p>
       <w:pPr>
@@ -9725,7 +10074,7 @@
           <v:shape id="_x0000_i1029" type="#_x0000_t75" style="width:288.55pt;height:99.95pt" o:ole="">
             <v:imagedata r:id="rId44" o:title="" croptop="42020f" cropleft="16444f" cropright="23314f"/>
           </v:shape>
-          <o:OLEObject Type="Embed" ProgID="Visio.Drawing.15" ShapeID="_x0000_i1029" DrawAspect="Content" ObjectID="_1525175359" r:id="rId45"/>
+          <o:OLEObject Type="Embed" ProgID="Visio.Drawing.15" ShapeID="_x0000_i1029" DrawAspect="Content" ObjectID="_1525175614" r:id="rId45"/>
         </w:object>
       </w:r>
     </w:p>
@@ -9733,48 +10082,61 @@
       <w:pPr>
         <w:pStyle w:val="Caption"/>
       </w:pPr>
-      <w:bookmarkStart w:id="92" w:name="_Ref451344130"/>
+      <w:bookmarkStart w:id="91" w:name="_Ref451344130"/>
       <w:r>
         <w:t xml:space="preserve">Figur </w:t>
       </w:r>
-      <w:fldSimple w:instr=" SEQ Figur \* ARABIC ">
-        <w:r>
-          <w:rPr>
-            <w:noProof/>
-          </w:rPr>
-          <w:t>21</w:t>
-        </w:r>
-      </w:fldSimple>
+      <w:r>
+        <w:fldChar w:fldCharType="begin"/>
+      </w:r>
+      <w:r>
+        <w:instrText xml:space="preserve"> SEQ Figur \* ARABIC </w:instrText>
+      </w:r>
+      <w:r>
+        <w:fldChar w:fldCharType="separate"/>
+      </w:r>
+      <w:r>
+        <w:rPr>
+          <w:noProof/>
+        </w:rPr>
+        <w:t>21</w:t>
+      </w:r>
+      <w:r>
+        <w:rPr>
+          <w:noProof/>
+        </w:rPr>
+        <w:fldChar w:fldCharType="end"/>
+      </w:r>
+      <w:bookmarkEnd w:id="91"/>
+      <w:r>
+        <w:t>: Udsnit af dependency tree for Pristjek220.</w:t>
+      </w:r>
+    </w:p>
+    <w:p>
+      <w:r>
+        <w:t xml:space="preserve">Der er forskellige måder at klare integrationstest på for at komme rundt om det hele. Integrationstest af Pristjek220 er gjort med strategien ”Bottom-up”, for let at kunne dække alle interfaces mellem klasserne. ”Bottom-up” kræver dog man skriver mange drivers til hvert lag når der testes, men der behøves dog ingen stubs når det testes med nogle få undtagelser som fx generering af tilfældige tal. </w:t>
+      </w:r>
+    </w:p>
+    <w:p>
+      <w:pPr>
+        <w:pStyle w:val="Heading2"/>
+      </w:pPr>
+      <w:bookmarkStart w:id="92" w:name="_Toc451425744"/>
+      <w:r>
+        <w:t>(evt. Code Metrics)</w:t>
+      </w:r>
       <w:bookmarkEnd w:id="92"/>
-      <w:r>
-        <w:t>: Udsnit af dependency tree for Pristjek220.</w:t>
-      </w:r>
-    </w:p>
-    <w:p>
-      <w:r>
-        <w:t xml:space="preserve">Der er forskellige måder at klare integrationstest på for at komme rundt om det hele. Integrationstest af Pristjek220 er gjort med strategien ”Bottom-up”, for let at kunne dække alle interfaces mellem klasserne. ”Bottom-up” kræver dog man skriver mange drivers til hvert lag når der testes, men der behøves dog ingen stubs når det testes med nogle få undtagelser som fx generering af tilfældige tal. </w:t>
-      </w:r>
-    </w:p>
+    </w:p>
+    <w:p/>
     <w:p>
       <w:pPr>
         <w:pStyle w:val="Heading2"/>
       </w:pPr>
-      <w:bookmarkStart w:id="93" w:name="_Toc451425744"/>
-      <w:r>
-        <w:t>(evt. Code Metrics)</w:t>
+      <w:bookmarkStart w:id="93" w:name="_Toc451425745"/>
+      <w:r>
+        <w:t>CI</w:t>
       </w:r>
       <w:bookmarkEnd w:id="93"/>
-    </w:p>
-    <w:p/>
-    <w:p>
-      <w:pPr>
-        <w:pStyle w:val="Heading2"/>
-      </w:pPr>
-      <w:bookmarkStart w:id="94" w:name="_Toc451425745"/>
-      <w:r>
-        <w:t>CI</w:t>
-      </w:r>
-      <w:bookmarkEnd w:id="94"/>
     </w:p>
     <w:p>
       <w:r>
@@ -9897,7 +10259,7 @@
           <w:lang w:val="en-GB"/>
         </w:rPr>
       </w:pPr>
-      <w:bookmarkStart w:id="95" w:name="_Ref451350912"/>
+      <w:bookmarkStart w:id="94" w:name="_Ref451350912"/>
       <w:r>
         <w:rPr>
           <w:lang w:val="en-GB"/>
@@ -9929,105 +10291,105 @@
         </w:rPr>
         <w:fldChar w:fldCharType="end"/>
       </w:r>
+      <w:bookmarkEnd w:id="94"/>
+      <w:r>
+        <w:rPr>
+          <w:lang w:val="en-GB"/>
+        </w:rPr>
+        <w:t>: CI server Test/build graf.</w:t>
+      </w:r>
+    </w:p>
+    <w:p>
+      <w:r>
+        <w:fldChar w:fldCharType="begin"/>
+      </w:r>
+      <w:r>
+        <w:instrText xml:space="preserve"> REF _Ref451350912 \h </w:instrText>
+      </w:r>
+      <w:r>
+        <w:fldChar w:fldCharType="separate"/>
+      </w:r>
+      <w:r>
+        <w:t xml:space="preserve">Figur </w:t>
+      </w:r>
+      <w:r>
+        <w:rPr>
+          <w:noProof/>
+        </w:rPr>
+        <w:t>22</w:t>
+      </w:r>
+      <w:r>
+        <w:fldChar w:fldCharType="end"/>
+      </w:r>
+      <w:r>
+        <w:t xml:space="preserve"> viser antallet af tests pr. byg fra CI serveren for Pristjek220, hvor det blå er succesfulde tests, og de røde er tests, der er fejlet, CI serveren er indstillet til hvert 15 minut til at tjekke om der er lavet en ændring i projektet, hvis der er bygger den projektet og køre alle tests igennem. Gennem brugen af CI serveren fandt gruppen ud af, at Jenkins havde nogle uoverensstemmelser med dansk/engelsk. Nogle tests virkede fint på computeren, mens CI serveren fejlede på testene, da den ikke kunne punktum og komma for priserne for produkterne. Som det kan ses ud fra </w:t>
+      </w:r>
+      <w:r>
+        <w:fldChar w:fldCharType="begin"/>
+      </w:r>
+      <w:r>
+        <w:instrText xml:space="preserve"> REF _Ref451350912 \h </w:instrText>
+      </w:r>
+      <w:r>
+        <w:fldChar w:fldCharType="separate"/>
+      </w:r>
+      <w:r>
+        <w:t xml:space="preserve">Figur </w:t>
+      </w:r>
+      <w:r>
+        <w:rPr>
+          <w:noProof/>
+        </w:rPr>
+        <w:t>22</w:t>
+      </w:r>
+      <w:r>
+        <w:fldChar w:fldCharType="end"/>
+      </w:r>
+      <w:r>
+        <w:t>, gik der noget tid, før dette blev opdaget. Dette skyldes, at testene var hurtigere at køre på computeren, og ikke fejlede der. Da dette så blev opdaget, ændrede gruppen den specifikke kultur for decimaltal, så det stemte overens både på computerne og CI serveren.</w:t>
+      </w:r>
+    </w:p>
+    <w:p>
+      <w:pPr>
+        <w:pStyle w:val="Heading2"/>
+      </w:pPr>
+      <w:bookmarkStart w:id="95" w:name="_Toc451425746"/>
+      <w:r>
+        <w:t>Forbrugertest</w:t>
+      </w:r>
       <w:bookmarkEnd w:id="95"/>
-      <w:r>
-        <w:rPr>
-          <w:lang w:val="en-GB"/>
-        </w:rPr>
-        <w:t>: CI server Test/build graf.</w:t>
-      </w:r>
-    </w:p>
-    <w:p>
-      <w:r>
-        <w:fldChar w:fldCharType="begin"/>
-      </w:r>
-      <w:r>
-        <w:instrText xml:space="preserve"> REF _Ref451350912 \h </w:instrText>
-      </w:r>
-      <w:r>
-        <w:fldChar w:fldCharType="separate"/>
-      </w:r>
-      <w:r>
-        <w:t xml:space="preserve">Figur </w:t>
-      </w:r>
-      <w:r>
-        <w:rPr>
-          <w:noProof/>
-        </w:rPr>
-        <w:t>22</w:t>
-      </w:r>
-      <w:r>
-        <w:fldChar w:fldCharType="end"/>
-      </w:r>
-      <w:r>
-        <w:t xml:space="preserve"> viser antallet af tests pr. byg fra CI serveren for Pristjek220, hvor det blå er succesfulde tests, og de røde er tests, der er fejlet, CI serveren er indstillet til hvert 15 minut til at tjekke om der er lavet en ændring i projektet, hvis der er bygger den projektet og køre alle tests igennem. Gennem brugen af CI serveren fandt gruppen ud af, at Jenkins havde nogle uoverensstemmelser med dansk/engelsk. Nogle tests virkede fint på computeren, mens CI serveren fejlede på testene, da den ikke kunne punktum og komma for priserne for produkterne. Som det kan ses ud fra </w:t>
-      </w:r>
-      <w:r>
-        <w:fldChar w:fldCharType="begin"/>
-      </w:r>
-      <w:r>
-        <w:instrText xml:space="preserve"> REF _Ref451350912 \h </w:instrText>
-      </w:r>
-      <w:r>
-        <w:fldChar w:fldCharType="separate"/>
-      </w:r>
-      <w:r>
-        <w:t xml:space="preserve">Figur </w:t>
-      </w:r>
-      <w:r>
-        <w:rPr>
-          <w:noProof/>
-        </w:rPr>
-        <w:t>22</w:t>
-      </w:r>
-      <w:r>
-        <w:fldChar w:fldCharType="end"/>
-      </w:r>
-      <w:r>
-        <w:t>, gik der noget tid, før dette blev opdaget. Dette skyldes, at testene var hurtigere at køre på computeren, og ikke fejlede der. Da dette så blev opdaget, ændrede gruppen den specifikke kultur for decimaltal, så det stemte overens både på computerne og CI serveren.</w:t>
-      </w:r>
-    </w:p>
-    <w:p>
-      <w:pPr>
-        <w:pStyle w:val="Heading2"/>
-      </w:pPr>
-      <w:bookmarkStart w:id="96" w:name="_Toc451425746"/>
-      <w:r>
-        <w:t>Forbrugertest</w:t>
-      </w:r>
+    </w:p>
+    <w:p/>
+    <w:p>
+      <w:pPr>
+        <w:pStyle w:val="Heading1"/>
+      </w:pPr>
+      <w:bookmarkStart w:id="96" w:name="_Ref437987304"/>
+      <w:bookmarkStart w:id="97" w:name="_Toc451425747"/>
+      <w:r>
+        <w:t>Resultater og diskussion</w:t>
+      </w:r>
+      <w:bookmarkEnd w:id="86"/>
+      <w:bookmarkEnd w:id="87"/>
       <w:bookmarkEnd w:id="96"/>
+      <w:bookmarkEnd w:id="97"/>
     </w:p>
     <w:p/>
     <w:p>
       <w:pPr>
         <w:pStyle w:val="Heading1"/>
       </w:pPr>
-      <w:bookmarkStart w:id="97" w:name="_Ref437987304"/>
-      <w:bookmarkStart w:id="98" w:name="_Toc451425747"/>
-      <w:r>
-        <w:t>Resultater og diskussion</w:t>
-      </w:r>
-      <w:bookmarkEnd w:id="87"/>
-      <w:bookmarkEnd w:id="88"/>
-      <w:bookmarkEnd w:id="97"/>
+      <w:bookmarkStart w:id="98" w:name="_Toc451425748"/>
+      <w:r>
+        <w:t>Fremtidig</w:t>
+      </w:r>
+      <w:r>
+        <w:t>t</w:t>
+      </w:r>
+      <w:r>
+        <w:t xml:space="preserve"> arbejde</w:t>
+      </w:r>
       <w:bookmarkEnd w:id="98"/>
-    </w:p>
-    <w:p/>
-    <w:p>
-      <w:pPr>
-        <w:pStyle w:val="Heading1"/>
-      </w:pPr>
-      <w:bookmarkStart w:id="99" w:name="_Toc451425748"/>
-      <w:r>
-        <w:t>Fremtidig</w:t>
-      </w:r>
-      <w:r>
-        <w:t>t</w:t>
-      </w:r>
-      <w:r>
-        <w:t xml:space="preserve"> arbejde</w:t>
-      </w:r>
-      <w:bookmarkEnd w:id="99"/>
     </w:p>
     <w:p>
       <w:r>
@@ -10071,23 +10433,665 @@
       <w:pPr>
         <w:pStyle w:val="Heading1"/>
       </w:pPr>
-      <w:bookmarkStart w:id="100" w:name="_Toc451425749"/>
+      <w:bookmarkStart w:id="99" w:name="_Toc451425749"/>
       <w:r>
         <w:t>Konklusion</w:t>
       </w:r>
+      <w:bookmarkEnd w:id="99"/>
+    </w:p>
+    <w:p/>
+    <w:p>
+      <w:pPr>
+        <w:pStyle w:val="Heading1"/>
+      </w:pPr>
+      <w:bookmarkStart w:id="100" w:name="_Toc451425750"/>
+      <w:r>
+        <w:t>Referencer</w:t>
+      </w:r>
+      <w:bookmarkStart w:id="101" w:name="_GoBack"/>
       <w:bookmarkEnd w:id="100"/>
-    </w:p>
-    <w:p/>
-    <w:p>
-      <w:pPr>
-        <w:pStyle w:val="Heading1"/>
-      </w:pPr>
-      <w:bookmarkStart w:id="101" w:name="_Toc451425750"/>
-      <w:r>
-        <w:t>Referencer</w:t>
-      </w:r>
       <w:bookmarkEnd w:id="101"/>
     </w:p>
+    <w:sdt>
+      <w:sdtPr>
+        <w:id w:val="-1956859217"/>
+        <w:docPartObj>
+          <w:docPartGallery w:val="Bibliographies"/>
+          <w:docPartUnique/>
+        </w:docPartObj>
+      </w:sdtPr>
+      <w:sdtEndPr>
+        <w:rPr>
+          <w:smallCaps w:val="0"/>
+          <w:spacing w:val="0"/>
+          <w:sz w:val="20"/>
+          <w:szCs w:val="20"/>
+        </w:rPr>
+      </w:sdtEndPr>
+      <w:sdtContent>
+        <w:p>
+          <w:pPr>
+            <w:pStyle w:val="Heading1"/>
+          </w:pPr>
+          <w:r>
+            <w:t>Bibliography</w:t>
+          </w:r>
+        </w:p>
+        <w:sdt>
+          <w:sdtPr>
+            <w:id w:val="111145805"/>
+            <w:bibliography/>
+          </w:sdtPr>
+          <w:sdtContent>
+            <w:p>
+              <w:pPr>
+                <w:pStyle w:val="Bibliography"/>
+                <w:jc w:val="left"/>
+                <w:rPr>
+                  <w:noProof/>
+                  <w:sz w:val="24"/>
+                  <w:szCs w:val="24"/>
+                </w:rPr>
+              </w:pPr>
+              <w:r>
+                <w:fldChar w:fldCharType="begin"/>
+              </w:r>
+              <w:r>
+                <w:rPr>
+                  <w:lang w:val="en-US"/>
+                </w:rPr>
+                <w:instrText xml:space="preserve"> BIBLIOGRAPHY </w:instrText>
+              </w:r>
+              <w:r>
+                <w:fldChar w:fldCharType="separate"/>
+              </w:r>
+              <w:r>
+                <w:rPr>
+                  <w:noProof/>
+                  <w:lang w:val="en-US"/>
+                </w:rPr>
+                <w:t xml:space="preserve">EWSoftware, 2016. </w:t>
+              </w:r>
+              <w:r>
+                <w:rPr>
+                  <w:i/>
+                  <w:iCs/>
+                  <w:noProof/>
+                  <w:lang w:val="en-US"/>
+                </w:rPr>
+                <w:t xml:space="preserve">Sandcastle Help File Builder. </w:t>
+              </w:r>
+              <w:r>
+                <w:rPr>
+                  <w:noProof/>
+                </w:rPr>
+                <w:t xml:space="preserve">[Online] </w:t>
+              </w:r>
+              <w:r>
+                <w:rPr>
+                  <w:noProof/>
+                </w:rPr>
+                <w:br/>
+                <w:t xml:space="preserve">Available at: </w:t>
+              </w:r>
+              <w:r>
+                <w:rPr>
+                  <w:noProof/>
+                  <w:u w:val="single"/>
+                </w:rPr>
+                <w:t>https://github.com/EWSoftware/SHFB</w:t>
+              </w:r>
+              <w:r>
+                <w:rPr>
+                  <w:noProof/>
+                </w:rPr>
+                <w:br/>
+                <w:t>[Senest hentet eller vist den 19 5 2016].</w:t>
+              </w:r>
+            </w:p>
+            <w:p>
+              <w:pPr>
+                <w:pStyle w:val="Bibliography"/>
+                <w:jc w:val="left"/>
+                <w:rPr>
+                  <w:noProof/>
+                </w:rPr>
+              </w:pPr>
+              <w:r>
+                <w:rPr>
+                  <w:noProof/>
+                </w:rPr>
+                <w:t xml:space="preserve">Gruppe7, 2016. </w:t>
+              </w:r>
+              <w:r>
+                <w:rPr>
+                  <w:i/>
+                  <w:iCs/>
+                  <w:noProof/>
+                </w:rPr>
+                <w:t xml:space="preserve">Kravspecifikation, </w:t>
+              </w:r>
+              <w:r>
+                <w:rPr>
+                  <w:noProof/>
+                </w:rPr>
+                <w:t>Aarhus: Au.</w:t>
+              </w:r>
+            </w:p>
+            <w:p>
+              <w:pPr>
+                <w:pStyle w:val="Bibliography"/>
+                <w:jc w:val="left"/>
+                <w:rPr>
+                  <w:noProof/>
+                  <w:lang w:val="en-US"/>
+                </w:rPr>
+              </w:pPr>
+              <w:r>
+                <w:rPr>
+                  <w:noProof/>
+                </w:rPr>
+                <w:t xml:space="preserve">Jensen, T. F. &amp; Jakobsen, F. B., 2016. </w:t>
+              </w:r>
+              <w:r>
+                <w:rPr>
+                  <w:i/>
+                  <w:iCs/>
+                  <w:noProof/>
+                  <w:lang w:val="en-US"/>
+                </w:rPr>
+                <w:t xml:space="preserve">Integration Test Patterns. </w:t>
+              </w:r>
+              <w:r>
+                <w:rPr>
+                  <w:noProof/>
+                  <w:lang w:val="en-US"/>
+                </w:rPr>
+                <w:t>Aarhus: Au.</w:t>
+              </w:r>
+            </w:p>
+            <w:p>
+              <w:pPr>
+                <w:pStyle w:val="Bibliography"/>
+                <w:jc w:val="left"/>
+                <w:rPr>
+                  <w:noProof/>
+                </w:rPr>
+              </w:pPr>
+              <w:r>
+                <w:rPr>
+                  <w:noProof/>
+                  <w:lang w:val="en-US"/>
+                </w:rPr>
+                <w:t xml:space="preserve">Kruchten, P., 1995. </w:t>
+              </w:r>
+              <w:r>
+                <w:rPr>
+                  <w:i/>
+                  <w:iCs/>
+                  <w:noProof/>
+                  <w:lang w:val="en-US"/>
+                </w:rPr>
+                <w:t xml:space="preserve">Architectural Blueprints - The "4+1" View. </w:t>
+              </w:r>
+              <w:r>
+                <w:rPr>
+                  <w:noProof/>
+                </w:rPr>
+                <w:t xml:space="preserve">[Online] </w:t>
+              </w:r>
+              <w:r>
+                <w:rPr>
+                  <w:noProof/>
+                </w:rPr>
+                <w:br/>
+                <w:t xml:space="preserve">Available at: </w:t>
+              </w:r>
+              <w:r>
+                <w:rPr>
+                  <w:noProof/>
+                  <w:u w:val="single"/>
+                </w:rPr>
+                <w:t>http://www3.software.ibm.com/ibmdl/pub/software/rational/web/whitepapers/2003/Pbk4p1.pdf</w:t>
+              </w:r>
+              <w:r>
+                <w:rPr>
+                  <w:noProof/>
+                </w:rPr>
+                <w:br/>
+                <w:t>[Senest hentet eller vist den 19 5 2016].</w:t>
+              </w:r>
+            </w:p>
+            <w:p>
+              <w:pPr>
+                <w:pStyle w:val="Bibliography"/>
+                <w:jc w:val="left"/>
+                <w:rPr>
+                  <w:noProof/>
+                </w:rPr>
+              </w:pPr>
+              <w:r>
+                <w:rPr>
+                  <w:noProof/>
+                </w:rPr>
+                <w:t xml:space="preserve">Microsoft, 2012. </w:t>
+              </w:r>
+              <w:r>
+                <w:rPr>
+                  <w:i/>
+                  <w:iCs/>
+                  <w:noProof/>
+                </w:rPr>
+                <w:t xml:space="preserve">The MVVM Pattern. </w:t>
+              </w:r>
+              <w:r>
+                <w:rPr>
+                  <w:noProof/>
+                </w:rPr>
+                <w:t xml:space="preserve">[Online] </w:t>
+              </w:r>
+              <w:r>
+                <w:rPr>
+                  <w:noProof/>
+                </w:rPr>
+                <w:br/>
+                <w:t xml:space="preserve">Available at: </w:t>
+              </w:r>
+              <w:r>
+                <w:rPr>
+                  <w:noProof/>
+                  <w:u w:val="single"/>
+                </w:rPr>
+                <w:t>https://msdn.microsoft.com/en-us/library/hh848246.aspx?f=255&amp;MSPPError=-2147217396</w:t>
+              </w:r>
+              <w:r>
+                <w:rPr>
+                  <w:noProof/>
+                </w:rPr>
+                <w:br/>
+                <w:t>[Senest hentet eller vist den 19 5 2016].</w:t>
+              </w:r>
+            </w:p>
+            <w:p>
+              <w:pPr>
+                <w:pStyle w:val="Bibliography"/>
+                <w:jc w:val="left"/>
+                <w:rPr>
+                  <w:noProof/>
+                </w:rPr>
+              </w:pPr>
+              <w:r>
+                <w:rPr>
+                  <w:noProof/>
+                  <w:lang w:val="en-US"/>
+                </w:rPr>
+                <w:t xml:space="preserve">Microsoft, 2016. </w:t>
+              </w:r>
+              <w:r>
+                <w:rPr>
+                  <w:i/>
+                  <w:iCs/>
+                  <w:noProof/>
+                  <w:lang w:val="en-US"/>
+                </w:rPr>
+                <w:t xml:space="preserve">Design applications for the Windows desktop. </w:t>
+              </w:r>
+              <w:r>
+                <w:rPr>
+                  <w:noProof/>
+                </w:rPr>
+                <w:t xml:space="preserve">[Online] </w:t>
+              </w:r>
+              <w:r>
+                <w:rPr>
+                  <w:noProof/>
+                </w:rPr>
+                <w:br/>
+                <w:t xml:space="preserve">Available at: </w:t>
+              </w:r>
+              <w:r>
+                <w:rPr>
+                  <w:noProof/>
+                  <w:u w:val="single"/>
+                </w:rPr>
+                <w:t xml:space="preserve">https://dev.windows.com/en-us/desktop/design </w:t>
+              </w:r>
+              <w:r>
+                <w:rPr>
+                  <w:noProof/>
+                </w:rPr>
+                <w:br/>
+                <w:t>[Senest hentet eller vist den 19 5 2016].</w:t>
+              </w:r>
+            </w:p>
+            <w:p>
+              <w:pPr>
+                <w:pStyle w:val="Bibliography"/>
+                <w:jc w:val="left"/>
+                <w:rPr>
+                  <w:noProof/>
+                </w:rPr>
+              </w:pPr>
+              <w:r>
+                <w:rPr>
+                  <w:noProof/>
+                  <w:lang w:val="en-US"/>
+                </w:rPr>
+                <w:t xml:space="preserve">Microsoft, 2016. </w:t>
+              </w:r>
+              <w:r>
+                <w:rPr>
+                  <w:i/>
+                  <w:iCs/>
+                  <w:noProof/>
+                  <w:lang w:val="en-US"/>
+                </w:rPr>
+                <w:t xml:space="preserve">Three-Layered Services Application. </w:t>
+              </w:r>
+              <w:r>
+                <w:rPr>
+                  <w:noProof/>
+                </w:rPr>
+                <w:t xml:space="preserve">[Online] </w:t>
+              </w:r>
+              <w:r>
+                <w:rPr>
+                  <w:noProof/>
+                </w:rPr>
+                <w:br/>
+                <w:t xml:space="preserve">Available at: </w:t>
+              </w:r>
+              <w:r>
+                <w:rPr>
+                  <w:noProof/>
+                  <w:u w:val="single"/>
+                </w:rPr>
+                <w:t xml:space="preserve">https://msdn.microsoft.com/en-us/library/ff648105.aspx </w:t>
+              </w:r>
+              <w:r>
+                <w:rPr>
+                  <w:noProof/>
+                </w:rPr>
+                <w:br/>
+                <w:t>[Senest hentet eller vist den 19 5 2016].</w:t>
+              </w:r>
+            </w:p>
+            <w:p>
+              <w:pPr>
+                <w:pStyle w:val="Bibliography"/>
+                <w:jc w:val="left"/>
+                <w:rPr>
+                  <w:noProof/>
+                </w:rPr>
+              </w:pPr>
+              <w:r>
+                <w:rPr>
+                  <w:noProof/>
+                  <w:lang w:val="en-US"/>
+                </w:rPr>
+                <w:lastRenderedPageBreak/>
+                <w:t xml:space="preserve">Microsoft, 2016. </w:t>
+              </w:r>
+              <w:r>
+                <w:rPr>
+                  <w:i/>
+                  <w:iCs/>
+                  <w:noProof/>
+                  <w:lang w:val="en-US"/>
+                </w:rPr>
+                <w:t xml:space="preserve">UX checklist for desktop applications. </w:t>
+              </w:r>
+              <w:r>
+                <w:rPr>
+                  <w:noProof/>
+                </w:rPr>
+                <w:t xml:space="preserve">[Online] </w:t>
+              </w:r>
+              <w:r>
+                <w:rPr>
+                  <w:noProof/>
+                </w:rPr>
+                <w:br/>
+                <w:t xml:space="preserve">Available at: </w:t>
+              </w:r>
+              <w:r>
+                <w:rPr>
+                  <w:noProof/>
+                  <w:u w:val="single"/>
+                </w:rPr>
+                <w:t>https://msdn.microsoft.com/library/windows/desktop/dn742479.aspx</w:t>
+              </w:r>
+              <w:r>
+                <w:rPr>
+                  <w:noProof/>
+                </w:rPr>
+                <w:br/>
+                <w:t>[Senest hentet eller vist den 19 5 2016].</w:t>
+              </w:r>
+            </w:p>
+            <w:p>
+              <w:pPr>
+                <w:pStyle w:val="Bibliography"/>
+                <w:jc w:val="left"/>
+                <w:rPr>
+                  <w:noProof/>
+                </w:rPr>
+              </w:pPr>
+              <w:r>
+                <w:rPr>
+                  <w:noProof/>
+                  <w:lang w:val="en-US"/>
+                </w:rPr>
+                <w:t xml:space="preserve">Peterson, D., 2015. </w:t>
+              </w:r>
+              <w:r>
+                <w:rPr>
+                  <w:i/>
+                  <w:iCs/>
+                  <w:noProof/>
+                  <w:lang w:val="en-US"/>
+                </w:rPr>
+                <w:t xml:space="preserve">What is Kanban?. </w:t>
+              </w:r>
+              <w:r>
+                <w:rPr>
+                  <w:noProof/>
+                </w:rPr>
+                <w:t xml:space="preserve">[Online] </w:t>
+              </w:r>
+              <w:r>
+                <w:rPr>
+                  <w:noProof/>
+                </w:rPr>
+                <w:br/>
+                <w:t xml:space="preserve">Available at: </w:t>
+              </w:r>
+              <w:r>
+                <w:rPr>
+                  <w:noProof/>
+                  <w:u w:val="single"/>
+                </w:rPr>
+                <w:t>http://kanbanblog.com/explained/</w:t>
+              </w:r>
+              <w:r>
+                <w:rPr>
+                  <w:noProof/>
+                </w:rPr>
+                <w:br/>
+                <w:t>[Senest hentet eller vist den 19 5 2016].</w:t>
+              </w:r>
+            </w:p>
+            <w:p>
+              <w:pPr>
+                <w:pStyle w:val="Bibliography"/>
+                <w:jc w:val="left"/>
+                <w:rPr>
+                  <w:noProof/>
+                </w:rPr>
+              </w:pPr>
+              <w:r>
+                <w:rPr>
+                  <w:noProof/>
+                  <w:lang w:val="en-US"/>
+                </w:rPr>
+                <w:t xml:space="preserve">Schwaber, K. &amp; Sutherland, J., 2013. </w:t>
+              </w:r>
+              <w:r>
+                <w:rPr>
+                  <w:i/>
+                  <w:iCs/>
+                  <w:noProof/>
+                  <w:lang w:val="en-US"/>
+                </w:rPr>
+                <w:t xml:space="preserve">The Scrum Guide. </w:t>
+              </w:r>
+              <w:r>
+                <w:rPr>
+                  <w:noProof/>
+                </w:rPr>
+                <w:t xml:space="preserve">[Online] </w:t>
+              </w:r>
+              <w:r>
+                <w:rPr>
+                  <w:noProof/>
+                </w:rPr>
+                <w:br/>
+                <w:t xml:space="preserve">Available at: </w:t>
+              </w:r>
+              <w:r>
+                <w:rPr>
+                  <w:noProof/>
+                  <w:u w:val="single"/>
+                </w:rPr>
+                <w:t>http://www.scrumguides.org/scrum-guide.html</w:t>
+              </w:r>
+              <w:r>
+                <w:rPr>
+                  <w:noProof/>
+                </w:rPr>
+                <w:br/>
+                <w:t>[Senest hentet eller vist den 19 5 2016].</w:t>
+              </w:r>
+            </w:p>
+            <w:p>
+              <w:pPr>
+                <w:pStyle w:val="Bibliography"/>
+                <w:jc w:val="left"/>
+                <w:rPr>
+                  <w:noProof/>
+                </w:rPr>
+              </w:pPr>
+              <w:r>
+                <w:rPr>
+                  <w:noProof/>
+                </w:rPr>
+                <w:t xml:space="preserve">Systematic, 2016. </w:t>
+              </w:r>
+              <w:r>
+                <w:rPr>
+                  <w:i/>
+                  <w:iCs/>
+                  <w:noProof/>
+                </w:rPr>
+                <w:t xml:space="preserve">Systematic. </w:t>
+              </w:r>
+              <w:r>
+                <w:rPr>
+                  <w:noProof/>
+                </w:rPr>
+                <w:t xml:space="preserve">[Online] </w:t>
+              </w:r>
+              <w:r>
+                <w:rPr>
+                  <w:noProof/>
+                </w:rPr>
+                <w:br/>
+                <w:t xml:space="preserve">Available at: </w:t>
+              </w:r>
+              <w:r>
+                <w:rPr>
+                  <w:noProof/>
+                  <w:u w:val="single"/>
+                </w:rPr>
+                <w:t>https://da.systematic.com/</w:t>
+              </w:r>
+              <w:r>
+                <w:rPr>
+                  <w:noProof/>
+                </w:rPr>
+                <w:br/>
+                <w:t>[Senest hentet eller vist den 19 5 2016].</w:t>
+              </w:r>
+            </w:p>
+            <w:p>
+              <w:pPr>
+                <w:pStyle w:val="Bibliography"/>
+                <w:jc w:val="left"/>
+                <w:rPr>
+                  <w:noProof/>
+                </w:rPr>
+              </w:pPr>
+              <w:r>
+                <w:rPr>
+                  <w:noProof/>
+                  <w:lang w:val="en-US"/>
+                </w:rPr>
+                <w:t xml:space="preserve">Zeldman, J., 2001. </w:t>
+              </w:r>
+              <w:r>
+                <w:rPr>
+                  <w:i/>
+                  <w:iCs/>
+                  <w:noProof/>
+                  <w:lang w:val="en-US"/>
+                </w:rPr>
+                <w:t xml:space="preserve">Taking Your Talent to the Web. </w:t>
+              </w:r>
+              <w:r>
+                <w:rPr>
+                  <w:noProof/>
+                </w:rPr>
+                <w:t xml:space="preserve">[Online] </w:t>
+              </w:r>
+              <w:r>
+                <w:rPr>
+                  <w:noProof/>
+                </w:rPr>
+                <w:br/>
+                <w:t xml:space="preserve">Available at: </w:t>
+              </w:r>
+              <w:r>
+                <w:rPr>
+                  <w:noProof/>
+                  <w:u w:val="single"/>
+                </w:rPr>
+                <w:t>http://takingyourtalenttotheweb.com/Taking%20Your%20Talent%20to%20the%20Web.pdf</w:t>
+              </w:r>
+              <w:r>
+                <w:rPr>
+                  <w:noProof/>
+                </w:rPr>
+                <w:br/>
+                <w:t>[Senest hentet eller vist den 19 5 2016].</w:t>
+              </w:r>
+            </w:p>
+            <w:p>
+              <w:pPr>
+                <w:jc w:val="left"/>
+              </w:pPr>
+              <w:r>
+                <w:rPr>
+                  <w:b/>
+                  <w:bCs/>
+                  <w:noProof/>
+                </w:rPr>
+                <w:fldChar w:fldCharType="end"/>
+              </w:r>
+            </w:p>
+          </w:sdtContent>
+        </w:sdt>
+      </w:sdtContent>
+    </w:sdt>
     <w:p>
       <w:pPr>
         <w:rPr>
@@ -11557,7 +12561,7 @@
                 <w:bCs/>
                 <w:noProof/>
               </w:rPr>
-              <w:t>7</w:t>
+              <w:t>23</w:t>
             </w:r>
             <w:r>
               <w:rPr>
@@ -11602,7 +12606,7 @@
                 <w:bCs/>
                 <w:noProof/>
               </w:rPr>
-              <w:t>23</w:t>
+              <w:t>24</w:t>
             </w:r>
             <w:r>
               <w:rPr>
@@ -14241,6 +15245,14 @@
       <w:spacing w:after="0" w:line="240" w:lineRule="auto"/>
       <w:jc w:val="left"/>
     </w:pPr>
+  </w:style>
+  <w:style w:type="paragraph" w:styleId="Bibliography">
+    <w:name w:val="Bibliography"/>
+    <w:basedOn w:val="Normal"/>
+    <w:next w:val="Normal"/>
+    <w:uiPriority w:val="37"/>
+    <w:unhideWhenUsed/>
+    <w:rsid w:val="00BC631F"/>
   </w:style>
 </w:styles>
 </file>
@@ -15870,7 +16882,7 @@
 </file>
 
 <file path=customXml/itemProps1.xml><?xml version="1.0" encoding="utf-8"?>
-<ds:datastoreItem xmlns:ds="http://schemas.openxmlformats.org/officeDocument/2006/customXml" ds:itemID="{3B1ADFAD-779F-4DA0-BC2F-92FBE2D05984}">
+<ds:datastoreItem xmlns:ds="http://schemas.openxmlformats.org/officeDocument/2006/customXml" ds:itemID="{92EA0C4E-0FD2-4E27-B4E4-1D70B6537AA6}">
   <ds:schemaRefs>
     <ds:schemaRef ds:uri="http://schemas.openxmlformats.org/officeDocument/2006/bibliography"/>
   </ds:schemaRefs>

</xml_diff>

<commit_message>
Ændret vare til produkt og program til applikation i Rapport/Projektrapport.docx derudover er der en tom Huske liste.docx.
</commit_message>
<xml_diff>
--- a/Rapport/Projektrapport.docx
+++ b/Rapport/Projektrapport.docx
@@ -353,12 +353,42 @@
           <w:lang w:val="en-US"/>
         </w:rPr>
       </w:pPr>
+      <w:proofErr w:type="spellStart"/>
       <w:r>
         <w:rPr>
           <w:lang w:val="en-US"/>
         </w:rPr>
-        <w:t>Resumé på engelsk</w:t>
-      </w:r>
+        <w:t>Resumé</w:t>
+      </w:r>
+      <w:proofErr w:type="spellEnd"/>
+      <w:r>
+        <w:rPr>
+          <w:lang w:val="en-US"/>
+        </w:rPr>
+        <w:t xml:space="preserve"> </w:t>
+      </w:r>
+      <w:proofErr w:type="spellStart"/>
+      <w:r>
+        <w:rPr>
+          <w:lang w:val="en-US"/>
+        </w:rPr>
+        <w:t>på</w:t>
+      </w:r>
+      <w:proofErr w:type="spellEnd"/>
+      <w:r>
+        <w:rPr>
+          <w:lang w:val="en-US"/>
+        </w:rPr>
+        <w:t xml:space="preserve"> </w:t>
+      </w:r>
+      <w:proofErr w:type="spellStart"/>
+      <w:r>
+        <w:rPr>
+          <w:lang w:val="en-US"/>
+        </w:rPr>
+        <w:t>engelsk</w:t>
+      </w:r>
+      <w:proofErr w:type="spellEnd"/>
     </w:p>
     <w:p>
       <w:pPr>
@@ -4060,7 +4090,15 @@
     </w:p>
     <w:p>
       <w:r>
-        <w:t>I denne rapport beskrives et 4. semesterprojekt på Ingeniørhøjskolen i Aarhus. Der er fremstillet et produkt, hvis formål er at give forbrugeren mulighed for at lave sine indkøb så billigt som muligt. Produktet består af to applikationer, som har hver deres grafiske brugergrænseflade. Begge applikationer har adgang til den samme eksterne database. Under udviklingen af produktet er der arbejdet iterativt, hvor der er benyttet Scrum som en agil udviklingsmetode. Der er her arbejdet i sprints af to ugers varighed, hvor målet efter hvert sprint var at have fuldt ud implementeret nogle udvalgte user stories. Koden til projektet er styret ved at benytte versionsstyringsværktøjet Git i form af</w:t>
+        <w:t xml:space="preserve">I denne rapport beskrives et 4. semesterprojekt på Ingeniørhøjskolen i Aarhus. Der er fremstillet et produkt, hvis formål er at give forbrugeren mulighed for at lave sine indkøb så billigt som muligt. Produktet består af to applikationer, som har hver deres grafiske brugergrænseflade. Begge applikationer har adgang til den samme eksterne database. Under udviklingen af produktet er der arbejdet iterativt, hvor der er benyttet Scrum som en agil udviklingsmetode. Der er her arbejdet i sprints af to ugers varighed, hvor målet efter hvert sprint var at have fuldt ud implementeret nogle udvalgte user </w:t>
+      </w:r>
+      <w:proofErr w:type="spellStart"/>
+      <w:r>
+        <w:t>stories</w:t>
+      </w:r>
+      <w:proofErr w:type="spellEnd"/>
+      <w:r>
+        <w:t>. Koden til projektet er styret ved at benytte versionsstyringsværktøjet Git i form af</w:t>
       </w:r>
       <w:r>
         <w:t xml:space="preserve"> </w:t>
@@ -4069,8 +4107,13 @@
         <w:t xml:space="preserve">Git </w:t>
       </w:r>
       <w:r>
-        <w:t>klienten TortoiseGit</w:t>
-      </w:r>
+        <w:t xml:space="preserve">klienten </w:t>
+      </w:r>
+      <w:proofErr w:type="spellStart"/>
+      <w:r>
+        <w:t>TortoiseGit</w:t>
+      </w:r>
+      <w:proofErr w:type="spellEnd"/>
       <w:r>
         <w:t>. Til designet af applikationen er der benyttet en 3-lagdelt arkitektur samt flere forskellige designmønstre, til bl.a. at abstrahere fra databasen, og afkoble den grafiske brugergr</w:t>
       </w:r>
@@ -4078,7 +4121,15 @@
         <w:t xml:space="preserve">ænseflade fra </w:t>
       </w:r>
       <w:r>
-        <w:t>den bagvedliggende kode. Produktet er testet ved hjælp af unittests og integrationstest i koden, hvor der er benyttet NUnit Frameworket. Til sidst i projektet er der udført forbrugertests, hvor der er testet brugervenligheden af produktet, på folk der er i produktets målgruppe, for at se om det er intuitivt at benytte. Produktet er dokumenteret i den tilhørende dokumentation, hvor der både findes kravspecifikation for projektet, systemarkitektur med diagrammer over produktet og dokumentation for koden til produktet.</w:t>
+        <w:t xml:space="preserve">den bagvedliggende kode. Produktet er testet ved hjælp af unittests og integrationstest i koden, hvor der er benyttet </w:t>
+      </w:r>
+      <w:proofErr w:type="spellStart"/>
+      <w:r>
+        <w:t>NUnit</w:t>
+      </w:r>
+      <w:proofErr w:type="spellEnd"/>
+      <w:r>
+        <w:t xml:space="preserve"> Frameworket. Til sidst i projektet er der udført forbrugertests, hvor der er testet brugervenligheden af produktet, på folk der er i produktets målgruppe, for at se om det er intuitivt at benytte. Produktet er dokumenteret i den tilhørende dokumentation, hvor der både findes kravspecifikation for projektet, systemarkitektur med diagrammer over produktet og dokumentation for koden til produktet.</w:t>
       </w:r>
     </w:p>
     <w:p>
@@ -4118,7 +4169,23 @@
     </w:p>
     <w:p>
       <w:r>
-        <w:t xml:space="preserve">Efter introduktionen til projektet følger der, i afsnittet ”Systembeskrivelse”, en beskrivelse af systemet samt de funktionelle krav og kvalitetskravene. Her forefindes overvejelser over, hvorfor der er valgt at formulere de funktionelle krav i form af user stories, samt et uddrag af nogle af de user stories, der er formuleret i kravspecifikationen. </w:t>
+        <w:t xml:space="preserve">Efter introduktionen til projektet følger der, i afsnittet ”Systembeskrivelse”, en beskrivelse af systemet samt de funktionelle krav og kvalitetskravene. Her forefindes overvejelser over, hvorfor der er valgt at formulere de funktionelle krav i form af user </w:t>
+      </w:r>
+      <w:proofErr w:type="spellStart"/>
+      <w:r>
+        <w:t>stories</w:t>
+      </w:r>
+      <w:proofErr w:type="spellEnd"/>
+      <w:r>
+        <w:t xml:space="preserve">, samt et uddrag af nogle af de user </w:t>
+      </w:r>
+      <w:proofErr w:type="spellStart"/>
+      <w:r>
+        <w:t>stories</w:t>
+      </w:r>
+      <w:proofErr w:type="spellEnd"/>
+      <w:r>
+        <w:t xml:space="preserve">, der er formuleret i kravspecifikationen. </w:t>
       </w:r>
     </w:p>
     <w:p>
@@ -4138,7 +4205,15 @@
     </w:p>
     <w:p>
       <w:r>
-        <w:t>Herefter følger en beskrivelse af, hvordan produktet er testet, i afsnittet ”Testning af Pristjek220”. Først beskrives, hvordan koden er testet individuelt og derefter testet integreret, samt hvordan continuous integration er benyttet i projektet. Endeligt beskrives, hvordan der er blevet udført forbrugertests for at teste brugervenligheden af produktet.</w:t>
+        <w:t xml:space="preserve">Herefter følger en beskrivelse af, hvordan produktet er testet, i afsnittet ”Testning af Pristjek220”. Først beskrives, hvordan koden er testet individuelt og derefter testet integreret, samt hvordan </w:t>
+      </w:r>
+      <w:proofErr w:type="spellStart"/>
+      <w:r>
+        <w:t>continuous</w:t>
+      </w:r>
+      <w:proofErr w:type="spellEnd"/>
+      <w:r>
+        <w:t xml:space="preserve"> integration er benyttet i projektet. Endeligt beskrives, hvordan der er blevet udført forbrugertests for at teste brugervenligheden af produktet.</w:t>
       </w:r>
     </w:p>
     <w:p>
@@ -4159,6 +4234,7 @@
         </w:rPr>
       </w:pPr>
       <w:bookmarkStart w:id="5" w:name="_Toc451425716"/>
+      <w:proofErr w:type="spellStart"/>
       <w:r>
         <w:rPr>
           <w:lang w:val="en-GB"/>
@@ -4167,6 +4243,7 @@
         <w:t>Termliste</w:t>
       </w:r>
       <w:bookmarkEnd w:id="5"/>
+      <w:proofErr w:type="spellEnd"/>
     </w:p>
     <w:p>
       <w:pPr>
@@ -4185,16 +4262,34 @@
     </w:p>
     <w:p>
       <w:r>
-        <w:t>CI = Continuous Integration</w:t>
+        <w:t xml:space="preserve">CI = </w:t>
+      </w:r>
+      <w:proofErr w:type="spellStart"/>
+      <w:r>
+        <w:t>Continuous</w:t>
+      </w:r>
+      <w:proofErr w:type="spellEnd"/>
+      <w:r>
+        <w:t xml:space="preserve"> Integration</w:t>
       </w:r>
     </w:p>
     <w:p>
       <w:r>
         <w:t xml:space="preserve">CRUD = </w:t>
       </w:r>
-      <w:r>
-        <w:t>Create, Read, Update og Delete</w:t>
-      </w:r>
+      <w:proofErr w:type="spellStart"/>
+      <w:r>
+        <w:t>Create</w:t>
+      </w:r>
+      <w:proofErr w:type="spellEnd"/>
+      <w:r>
+        <w:t xml:space="preserve">, Read, Update og </w:t>
+      </w:r>
+      <w:proofErr w:type="spellStart"/>
+      <w:r>
+        <w:t>Delete</w:t>
+      </w:r>
+      <w:proofErr w:type="spellEnd"/>
     </w:p>
     <w:p>
       <w:r>
@@ -4280,7 +4375,15 @@
       </w:r>
     </w:p>
     <w:p>
-      <w:r>
+      <w:pPr>
+        <w:rPr>
+          <w:lang w:val="en-US"/>
+        </w:rPr>
+      </w:pPr>
+      <w:r>
+        <w:rPr>
+          <w:lang w:val="en-US"/>
+        </w:rPr>
         <w:t>UX = User Experience</w:t>
       </w:r>
     </w:p>
@@ -4304,12 +4407,66 @@
         <w:t>t er billigst at handle</w:t>
       </w:r>
       <w:r>
-        <w:t xml:space="preserve"> ind. Der er i dag mange forskellige forretningskæder, der konkurrerer med hinanden, og dette resulterer i et stort udbud af forskellige varer med forskellige priser. Der er derfor blevet fremstillet et program, kaldet Pristjek220, som tilstræber at give forbrugeren et let og simpelt overblik over, hvor de forskellige varer kan handles billigst. </w:t>
-      </w:r>
-    </w:p>
-    <w:p>
-      <w:r>
-        <w:t xml:space="preserve">I Pristjek220 Forbruger er den grundlæggende funktionalitet, som forbrugeren har at kunne finde den billigste forretning for en vare. Han kan samtidig også se hvilke forretninger, der har varen, og hvad den koster de forskellige steder, når han søger efter en vare. Konceptet bag at slå en vare op i Pristjek220 er illustreret på </w:t>
+        <w:t xml:space="preserve"> ind. Der er i dag mange forskellige forretningskæder, der konkurrerer med hinanden, og dette resulterer i et stort udbud af forskellige </w:t>
+      </w:r>
+      <w:r>
+        <w:t>produkte</w:t>
+      </w:r>
+      <w:r>
+        <w:t xml:space="preserve">r med forskellige priser. Der er derfor blevet </w:t>
+      </w:r>
+      <w:r>
+        <w:t>fremstillet en applikation</w:t>
+      </w:r>
+      <w:r>
+        <w:t>, kaldet Pristjek220, som tilstræber at give forbrugeren et let og simpelt overbl</w:t>
+      </w:r>
+      <w:r>
+        <w:t>ik over, hvor de forskellige produkte</w:t>
+      </w:r>
+      <w:r>
+        <w:t xml:space="preserve">r kan handles billigst. </w:t>
+      </w:r>
+    </w:p>
+    <w:p>
+      <w:r>
+        <w:t>I Pristjek220 Forbruger er den grundlæggende funktionalitet, som forbrugeren har at kunne finde</w:t>
+      </w:r>
+      <w:r>
+        <w:t xml:space="preserve"> den billigste forretning for et</w:t>
+      </w:r>
+      <w:r>
+        <w:t xml:space="preserve"> </w:t>
+      </w:r>
+      <w:r>
+        <w:t>produkt</w:t>
+      </w:r>
+      <w:r>
+        <w:t>. Han kan samtidig også se h</w:t>
+      </w:r>
+      <w:r>
+        <w:t>vilke forretninger, der har produktet, og hvad det</w:t>
+      </w:r>
+      <w:r>
+        <w:t xml:space="preserve"> koster de forskellig</w:t>
+      </w:r>
+      <w:r>
+        <w:t>e steder, når han søger efter et</w:t>
+      </w:r>
+      <w:r>
+        <w:t xml:space="preserve"> </w:t>
+      </w:r>
+      <w:r>
+        <w:t>produkt</w:t>
+      </w:r>
+      <w:r>
+        <w:t xml:space="preserve">. Konceptet bag at slå et </w:t>
+      </w:r>
+      <w:r>
+        <w:t>produkt</w:t>
+      </w:r>
+      <w:r>
+        <w:t xml:space="preserve"> op i Pristjek220 er illustreret på </w:t>
       </w:r>
       <w:r>
         <w:fldChar w:fldCharType="begin"/>
@@ -4333,26 +4490,180 @@
         <w:fldChar w:fldCharType="end"/>
       </w:r>
       <w:r>
-        <w:t xml:space="preserve">. Det er denne grundidé, som resten af funktionaliteterne for Pristjek220 Forbruger bygger på. Når forbrugeren søger efter en vare i Pristjek220, bliver han, så snart han har indtastet to bogstaver, foreslået varer, der indeholder de bogstaver, han har indtastet for at effektivisere brugen af Pristjek220. </w:t>
-      </w:r>
-    </w:p>
-    <w:p>
-      <w:r>
-        <w:t xml:space="preserve">For at gøre Pristjek220 mere effektivt i forbindelse med forbrugerens indkøb kan han indtaste en indkøbsliste, og Pristjek220 informerer så forbrugeren om, hvor varerne fra indkøbslisten kan findes billigst, samt hvad de koster. Her har forbrugeren samtidig mulighed for at se en sammenligning af, hvad det vil koste at købe alle varerne i én forretning i modsætning til at købe varerne, der hvor de er billigst. Forbrugeren har ligeledes mulighed for at kunne justere, hvor varerne skal købes, efter Pristjek220 er kommet med listen over, hvor det er billigst. Dette giver forbrugeren mulighed for at vælge at flytte én enkelt vare på listen til en anden forretning, f.eks. i det tilfælde at han skal handle i tre forretninger, men kun skal have én vare i den ene forretning. Yderligere kan det angives, hvis der er nogle forretninger, man ikke ønsker at handle i. Når forbrugeren har fået genereret sin indkøbsliste af Pristjek220, som han vil have den, har han mulighed for at ændre den og derefter få den sendt til sin egen E-mail. Dette gør, at han kan tilgå listen via hans mobiltelefon. </w:t>
-      </w:r>
-    </w:p>
-    <w:p>
-      <w:r>
-        <w:t xml:space="preserve">Pristjek220 har tre forskellige brugere; en forbruger, en forretningsmanager og en administrator. Forbrugeren er ham, der bruger Pristjek220 til at organisere sine daglige indkøb. Forretningsmanageren holder Pristjek220 opdateret med korrekte informationer om de varer og priser, der findes i netop hans forretningskæde. Administratoren servicerer </w:t>
+        <w:t>. Det er denne grundidé, som resten af funktionaliteterne for Pristjek220 Forbruger bygger på</w:t>
+      </w:r>
+      <w:r>
+        <w:t xml:space="preserve">. </w:t>
+      </w:r>
+      <w:commentRangeStart w:id="9"/>
+      <w:r>
+        <w:t>Når forbrugeren søger efter et</w:t>
+      </w:r>
+      <w:r>
+        <w:t xml:space="preserve"> </w:t>
+      </w:r>
+      <w:r>
+        <w:t>produkt</w:t>
+      </w:r>
+      <w:r>
+        <w:t xml:space="preserve"> i Pristjek220, bliver han, så snart han har indtastet to bogstaver, foreslået </w:t>
+      </w:r>
+      <w:r>
+        <w:t>produkt</w:t>
+      </w:r>
+      <w:r>
+        <w:t xml:space="preserve">er, der indeholder de bogstaver, han har indtastet for at effektivisere brugen af Pristjek220. </w:t>
+      </w:r>
+      <w:commentRangeEnd w:id="9"/>
+      <w:r>
+        <w:rPr>
+          <w:rStyle w:val="CommentReference"/>
+        </w:rPr>
+        <w:commentReference w:id="9"/>
+      </w:r>
+    </w:p>
+    <w:p>
+      <w:r>
+        <w:t>For at gøre Pristjek220 mere effektivt i forbindelse med forbrugerens indkøb kan han indtaste en indkøbsliste, og Pristjek220 informe</w:t>
+      </w:r>
+      <w:r>
+        <w:t xml:space="preserve">rer så forbrugeren om, hvor </w:t>
+      </w:r>
+      <w:r>
+        <w:t>produkt</w:t>
+      </w:r>
+      <w:r>
+        <w:t>e</w:t>
+      </w:r>
+      <w:r>
+        <w:t>rne fra indkøbslisten kan findes billigst, samt hvad de koster. Her har forbrugeren samtidig mulighed for at se en sammenligning af, hvad</w:t>
+      </w:r>
+      <w:r>
+        <w:t xml:space="preserve"> det vil koste at købe alle </w:t>
+      </w:r>
+      <w:r>
+        <w:t>produkt</w:t>
+      </w:r>
+      <w:r>
+        <w:t>e</w:t>
+      </w:r>
+      <w:r>
+        <w:t>rne i én forretni</w:t>
+      </w:r>
+      <w:r>
+        <w:t xml:space="preserve">ng i modsætning til at købe </w:t>
+      </w:r>
+      <w:r>
+        <w:t>produkt</w:t>
+      </w:r>
+      <w:r>
+        <w:t>e</w:t>
+      </w:r>
+      <w:r>
+        <w:t xml:space="preserve">rne, der hvor de er billigst. Forbrugeren har ligeledes mulighed </w:t>
+      </w:r>
+      <w:r>
+        <w:t xml:space="preserve">for at kunne justere, hvor </w:t>
+      </w:r>
+      <w:r>
+        <w:t>produkt</w:t>
+      </w:r>
+      <w:r>
+        <w:t>erne skal købes, efter Pristjek220 er kommet med listen over, hvor det er billigst. Dette giver forbrugeren mu</w:t>
+      </w:r>
+      <w:r>
+        <w:t xml:space="preserve">lighed for at vælge at flytte ét enkelt </w:t>
+      </w:r>
+      <w:r>
+        <w:t>produkt</w:t>
+      </w:r>
+      <w:r>
+        <w:t xml:space="preserve"> på listen til en anden forretning, f.eks. i det tilfælde at han skal handle i tre fo</w:t>
+      </w:r>
+      <w:r>
+        <w:t>rretninger, men kun skal have ét</w:t>
+      </w:r>
+      <w:r>
+        <w:t xml:space="preserve"> </w:t>
+      </w:r>
+      <w:r>
+        <w:t>produkt</w:t>
+      </w:r>
+      <w:r>
+        <w:t xml:space="preserve"> i den ene forretning. Yderligere kan det angives, hvis der er nogle forretninger, man ikke ønsker at handle i. Når forbrugeren har fået genereret sin indkøbsliste af Pristjek220, som han vil have den, har han mulighed for at ændre den og derefter få den sendt til sin egen E-mail. Dette gør, at han kan tilgå listen via hans mobiltelefon. </w:t>
+      </w:r>
+    </w:p>
+    <w:p>
+      <w:r>
+        <w:t xml:space="preserve">Pristjek220 har tre forskellige brugere; en forbruger, en forretningsmanager og en administrator. Forbrugeren er ham, der bruger Pristjek220 til at organisere sine daglige indkøb. Forretningsmanageren holder Pristjek220 opdateret med </w:t>
+      </w:r>
+      <w:r>
+        <w:t xml:space="preserve">korrekte informationer om de </w:t>
+      </w:r>
+      <w:r>
+        <w:t>produkt</w:t>
+      </w:r>
+      <w:r>
+        <w:t xml:space="preserve">er og priser, der findes i netop hans forretningskæde. Administratoren servicerer </w:t>
       </w:r>
       <w:r>
         <w:lastRenderedPageBreak/>
-        <w:t>Pristjek220, så der kan oprettes og fjernes forretninger. Baseret på disse tre brugere er Pristjek220 opdelt i to programmer; et program, Pristjek220 Forbruger, til forbrugeren og et fælles program, Pristjek220 Forretning, til både forretningsmanageren og administratoren. I Pristjek220 Forretning kan administratoren benytte sig af sine funktionaliteter ved at logge ind med et administratorlogin, som han har.</w:t>
-      </w:r>
-    </w:p>
-    <w:p>
-      <w:r>
-        <w:t>I Pristjek220 Forretning kan forretningsmanageren logge ind med sit forretningsmanagerlogin. Derefter har han mulighed for at tilføje og fjerne varer, samt ændre prisen på en vare, fra den forretning, han styrer. Han bliver samtidig bedt om at bekræfte sine valg, så sandsynligheden for, at han gør noget ved en fejl, er minimeret. Ved at forretningsmanageren holder informationerne om varerne fra hans butik opdaterede, holder han forbrugerne oplyste og giver dem de bedste vilkår for at få fuldt udbytte af Pristjek220. Administratoren kan i Pristjek220 Forretning logge ind med sit administratorlogin, hvorefter han kan tilføje en forretning med tilhørende forretningsmanager eller fjerne en forretning fra Pristjek220.</w:t>
+        <w:t>Pristjek220, så der kan oprettes og fjernes forretninger</w:t>
+      </w:r>
+      <w:commentRangeStart w:id="10"/>
+      <w:r>
+        <w:t>. Baseret på disse tre brugere er Pr</w:t>
+      </w:r>
+      <w:r>
+        <w:t xml:space="preserve">istjek220 opdelt i to applikationer; et </w:t>
+      </w:r>
+      <w:r>
+        <w:t>program, Pristjek220 Forbruger, til forbrugeren og et fælles program, Pristjek220 Forretning, til både forretningsmanageren og administratoren.</w:t>
+      </w:r>
+      <w:commentRangeEnd w:id="10"/>
+      <w:r>
+        <w:rPr>
+          <w:rStyle w:val="CommentReference"/>
+        </w:rPr>
+        <w:commentReference w:id="10"/>
+      </w:r>
+      <w:r>
+        <w:t xml:space="preserve"> I Pristjek220 Forretning kan administratoren benytte sig af sine funktionaliteter ved at logge ind med et administratorlogin, som han har.</w:t>
+      </w:r>
+    </w:p>
+    <w:p>
+      <w:r>
+        <w:t>I Pristjek220 Forretning kan forretningsmanageren logge ind med sit forretningsmanagerlogin. Derefter har han mulighed for at</w:t>
+      </w:r>
+      <w:r>
+        <w:t xml:space="preserve"> tilføje og fjerne </w:t>
+      </w:r>
+      <w:r>
+        <w:t>produkt</w:t>
+      </w:r>
+      <w:r>
+        <w:t>er, samt ændre prisen på et</w:t>
+      </w:r>
+      <w:r>
+        <w:t xml:space="preserve"> </w:t>
+      </w:r>
+      <w:r>
+        <w:t>produkt</w:t>
+      </w:r>
+      <w:r>
+        <w:t>, fra den forretning, han styrer. Han bliver samtidig bedt om at bekræfte sine valg, så sandsynligheden for, at han gør noget ved en fejl, er minimeret. Ved at forretningsmanageren holder informationern</w:t>
+      </w:r>
+      <w:r>
+        <w:t xml:space="preserve">e om </w:t>
+      </w:r>
+      <w:r>
+        <w:t>produkt</w:t>
+      </w:r>
+      <w:r>
+        <w:t>e</w:t>
+      </w:r>
+      <w:r>
+        <w:t>rne fra hans butik opdaterede, holder han forbrugerne oplyste og giver dem de bedste vilkår for at få fuldt udbytte af Pristjek220. Administratoren kan i Pristjek220 Forretning logge ind med sit administratorlogin, hvorefter han kan tilføje en forretning med tilhørende forretningsmanager eller fjerne en forretning fra Pristjek220.</w:t>
       </w:r>
     </w:p>
     <w:p>
@@ -4383,7 +4694,7 @@
                     </pic:cNvPicPr>
                   </pic:nvPicPr>
                   <pic:blipFill rotWithShape="1">
-                    <a:blip r:embed="rId8" cstate="print">
+                    <a:blip r:embed="rId10" cstate="print">
                       <a:extLst>
                         <a:ext uri="{28A0092B-C50C-407E-A947-70E740481C1C}">
                           <a14:useLocalDpi xmlns:a14="http://schemas.microsoft.com/office/drawing/2010/main" val="0"/>
@@ -4432,34 +4743,30 @@
         <w:pStyle w:val="Caption"/>
         <w:jc w:val="center"/>
       </w:pPr>
-      <w:bookmarkStart w:id="9" w:name="_Ref443516992"/>
+      <w:bookmarkStart w:id="11" w:name="_Ref443516992"/>
       <w:r>
         <w:t xml:space="preserve">Figur </w:t>
       </w:r>
-      <w:r>
-        <w:fldChar w:fldCharType="begin"/>
-      </w:r>
-      <w:r>
-        <w:instrText xml:space="preserve"> SEQ Figur \* ARABIC </w:instrText>
-      </w:r>
-      <w:r>
-        <w:fldChar w:fldCharType="separate"/>
-      </w:r>
-      <w:r>
-        <w:rPr>
-          <w:noProof/>
-        </w:rPr>
-        <w:t>1</w:t>
-      </w:r>
-      <w:r>
-        <w:rPr>
-          <w:noProof/>
-        </w:rPr>
-        <w:fldChar w:fldCharType="end"/>
-      </w:r>
-      <w:bookmarkEnd w:id="9"/>
-      <w:r>
-        <w:t>: Rigt billede over opslag af en vare i Pristjek220.</w:t>
+      <w:fldSimple w:instr=" SEQ Figur \* ARABIC ">
+        <w:r>
+          <w:rPr>
+            <w:noProof/>
+          </w:rPr>
+          <w:t>1</w:t>
+        </w:r>
+      </w:fldSimple>
+      <w:bookmarkEnd w:id="11"/>
+      <w:r>
+        <w:t>: Rig</w:t>
+      </w:r>
+      <w:r>
+        <w:t xml:space="preserve">t billede over opslag af et </w:t>
+      </w:r>
+      <w:r>
+        <w:t>produkt</w:t>
+      </w:r>
+      <w:r>
+        <w:t xml:space="preserve"> i Pristjek220.</w:t>
       </w:r>
     </w:p>
     <w:p>
@@ -4472,17 +4779,29 @@
       <w:pPr>
         <w:pStyle w:val="Heading1"/>
       </w:pPr>
-      <w:bookmarkStart w:id="10" w:name="_Toc437416173"/>
-      <w:bookmarkStart w:id="11" w:name="_Toc451425718"/>
+      <w:bookmarkStart w:id="12" w:name="_Toc437416173"/>
+      <w:bookmarkStart w:id="13" w:name="_Toc451425718"/>
       <w:r>
         <w:t>Afgrænsning</w:t>
       </w:r>
-      <w:bookmarkEnd w:id="10"/>
-      <w:bookmarkEnd w:id="11"/>
-    </w:p>
-    <w:p>
-      <w:r>
-        <w:t xml:space="preserve">Pristjek220 består af to programmer hvor det ene er tiltænkt til forretningerne og det andet til forretningernes forbruger. Gennem disse programmer kan forretningerne tilføje og fjerne informationer, om deres sortiment af forretningen i pristjek220 database via internettet. Pristjek220 database kan kun tilgås lokalt eller via VPN, derfor er det nødvendigt at oprette en VPN forbindelse. </w:t>
+      <w:bookmarkEnd w:id="12"/>
+      <w:bookmarkEnd w:id="13"/>
+    </w:p>
+    <w:p>
+      <w:r>
+        <w:t>Pri</w:t>
+      </w:r>
+      <w:r>
+        <w:t>stjek220 består af to applikationer</w:t>
+      </w:r>
+      <w:r>
+        <w:t xml:space="preserve"> hvor det ene er tiltænkt til forretningerne og det andet til forretningernes fo</w:t>
+      </w:r>
+      <w:r>
+        <w:t>rbruger. Gennem disse applikationer</w:t>
+      </w:r>
+      <w:r>
+        <w:t xml:space="preserve"> kan forretningerne tilføje og fjerne informationer, om deres sortiment af forretningen i pristjek220 database via internettet. Pristjek220 database kan kun tilgås lokalt eller via VPN, derfor er det nødvendigt at oprette en VPN forbindelse. </w:t>
       </w:r>
       <w:r>
         <w:t>F</w:t>
@@ -4525,17 +4844,47 @@
       <w:pPr>
         <w:pStyle w:val="Heading1"/>
       </w:pPr>
-      <w:bookmarkStart w:id="12" w:name="_Toc437416174"/>
-      <w:bookmarkStart w:id="13" w:name="_Toc451425719"/>
+      <w:bookmarkStart w:id="14" w:name="_Toc437416174"/>
+      <w:bookmarkStart w:id="15" w:name="_Toc451425719"/>
       <w:r>
         <w:t>Systembeskrivelse</w:t>
       </w:r>
-      <w:bookmarkEnd w:id="12"/>
-      <w:bookmarkEnd w:id="13"/>
-    </w:p>
-    <w:p>
-      <w:r>
-        <w:t xml:space="preserve">Systemet består af en forbrugerapplikationer og en forretningsapplikationen, som er to individuelle programmer, således at ved udvidelser af det ene program, er det ikke nødvendigt at opdatere det andet. I forretningsenheden er der mulighed for at logge ind som en forretningsmanager eller som administrator. Begge programmer kobler op til en Microsoft SQL database, for at koble op er det nødvendigt at være på en VPN forbindelse. Databasen indeholder beskrivelser af hvor der er mulighed for at købe forskellige produkter og hvad deres pris er i de forskellige forretninger. Derudover indeholder den loginoplysningerne, der tjekkes op mod når en administrator eller en forretningsmanager logger ind. På </w:t>
+      <w:bookmarkEnd w:id="14"/>
+      <w:bookmarkEnd w:id="15"/>
+    </w:p>
+    <w:p>
+      <w:r>
+        <w:t>Systemet bes</w:t>
+      </w:r>
+      <w:r>
+        <w:t>tår af en forbrugerapplikation</w:t>
+      </w:r>
+      <w:r>
+        <w:t xml:space="preserve"> og en forretningsapplikation, s</w:t>
+      </w:r>
+      <w:r>
+        <w:t>om er to individuelle applikationer</w:t>
+      </w:r>
+      <w:r>
+        <w:t xml:space="preserve">, </w:t>
+      </w:r>
+      <w:r>
+        <w:t>således at ved udvidelser af den</w:t>
+      </w:r>
+      <w:r>
+        <w:t xml:space="preserve"> ene </w:t>
+      </w:r>
+      <w:r>
+        <w:t>applikation</w:t>
+      </w:r>
+      <w:r>
+        <w:t>, er det ikke nødvendigt at opdatere det andet. I forretningsenheden er der mulighed for at logge ind som en forretningsmanager eller som</w:t>
+      </w:r>
+      <w:r>
+        <w:t xml:space="preserve"> administrator. Begge applikationer</w:t>
+      </w:r>
+      <w:r>
+        <w:t xml:space="preserve"> kobler op til en Microsoft SQL database, for at koble op er det nødvendigt at være på en VPN forbindelse. Databasen indeholder beskrivelser af hvor der er mulighed for at købe forskellige produkter og hvad deres pris er i de forskellige forretninger. Derudover indeholder den loginoplysningerne, der tjekkes op mod når en administrator eller en forretningsmanager logger ind. På </w:t>
       </w:r>
       <w:r>
         <w:fldChar w:fldCharType="begin"/>
@@ -4587,10 +4936,10 @@
             <v:path o:extrusionok="f" gradientshapeok="t" o:connecttype="rect"/>
             <o:lock v:ext="edit" aspectratio="t"/>
           </v:shapetype>
-          <v:shape id="_x0000_i1025" type="#_x0000_t75" style="width:481.45pt;height:210.1pt" o:ole="">
-            <v:imagedata r:id="rId9" o:title=""/>
+          <v:shape id="_x0000_i1025" type="#_x0000_t75" style="width:481.6pt;height:209.9pt" o:ole="">
+            <v:imagedata r:id="rId11" o:title=""/>
           </v:shape>
-          <o:OLEObject Type="Embed" ProgID="Visio.Drawing.15" ShapeID="_x0000_i1025" DrawAspect="Content" ObjectID="_1525175610" r:id="rId10"/>
+          <o:OLEObject Type="Embed" ProgID="Visio.Drawing.15" ShapeID="_x0000_i1025" DrawAspect="Content" ObjectID="_1525177769" r:id="rId12"/>
         </w:object>
       </w:r>
     </w:p>
@@ -4598,39 +4947,26 @@
       <w:pPr>
         <w:pStyle w:val="Caption"/>
       </w:pPr>
-      <w:bookmarkStart w:id="14" w:name="_Ref451342606"/>
+      <w:bookmarkStart w:id="16" w:name="_Ref451342606"/>
       <w:r>
         <w:t xml:space="preserve">Figur </w:t>
       </w:r>
-      <w:r>
-        <w:fldChar w:fldCharType="begin"/>
-      </w:r>
-      <w:r>
-        <w:instrText xml:space="preserve"> SEQ Figur \* ARABIC </w:instrText>
-      </w:r>
-      <w:r>
-        <w:fldChar w:fldCharType="separate"/>
+      <w:fldSimple w:instr=" SEQ Figur \* ARABIC ">
+        <w:r>
+          <w:rPr>
+            <w:noProof/>
+          </w:rPr>
+          <w:t>2</w:t>
+        </w:r>
+      </w:fldSimple>
+      <w:bookmarkEnd w:id="16"/>
+      <w:r>
+        <w:t xml:space="preserve">: Domæne </w:t>
       </w:r>
       <w:r>
         <w:rPr>
           <w:noProof/>
         </w:rPr>
-        <w:t>2</w:t>
-      </w:r>
-      <w:r>
-        <w:rPr>
-          <w:noProof/>
-        </w:rPr>
-        <w:fldChar w:fldCharType="end"/>
-      </w:r>
-      <w:bookmarkEnd w:id="14"/>
-      <w:r>
-        <w:t xml:space="preserve">: Domæne </w:t>
-      </w:r>
-      <w:r>
-        <w:rPr>
-          <w:noProof/>
-        </w:rPr>
         <w:t>model for Pristjek220</w:t>
       </w:r>
       <w:r>
@@ -4641,11 +4977,11 @@
       <w:pPr>
         <w:pStyle w:val="Heading2"/>
       </w:pPr>
-      <w:bookmarkStart w:id="15" w:name="_Toc451425720"/>
+      <w:bookmarkStart w:id="17" w:name="_Toc451425720"/>
       <w:r>
         <w:t>Krav</w:t>
       </w:r>
-      <w:bookmarkEnd w:id="15"/>
+      <w:bookmarkEnd w:id="17"/>
     </w:p>
     <w:p>
       <w:r>
@@ -4659,11 +4995,24 @@
         <w:t xml:space="preserve">Projektformuleringen </w:t>
       </w:r>
       <w:r>
-        <w:t>er der opstillet en række User Stories, der beskriver brugerens interakti</w:t>
-      </w:r>
-      <w:r>
-        <w:t>on med systemet. User Stories</w:t>
-      </w:r>
+        <w:t xml:space="preserve">er der opstillet en række User </w:t>
+      </w:r>
+      <w:proofErr w:type="spellStart"/>
+      <w:r>
+        <w:t>Stories</w:t>
+      </w:r>
+      <w:proofErr w:type="spellEnd"/>
+      <w:r>
+        <w:t>, der beskriver brugerens interakti</w:t>
+      </w:r>
+      <w:r>
+        <w:t xml:space="preserve">on med systemet. User </w:t>
+      </w:r>
+      <w:proofErr w:type="spellStart"/>
+      <w:r>
+        <w:t>Stories</w:t>
+      </w:r>
+      <w:proofErr w:type="spellEnd"/>
       <w:r>
         <w:t xml:space="preserve"> danner grundlag for kravspecifikationen, og bruges til at fastsætte systemets funktionalitet.</w:t>
       </w:r>
@@ -4672,20 +5021,52 @@
       <w:pPr>
         <w:pStyle w:val="Heading3"/>
       </w:pPr>
-      <w:bookmarkStart w:id="16" w:name="_Toc451425721"/>
+      <w:bookmarkStart w:id="18" w:name="_Toc451425721"/>
       <w:r>
         <w:t>Udformning af krav</w:t>
       </w:r>
-      <w:bookmarkEnd w:id="16"/>
-    </w:p>
-    <w:p>
-      <w:r>
-        <w:t>For at opbygge en kravspecifikation for Pristjek220 skulle der i starten af projektet formuleres funktionelle krav i form af forskellige scenarier. Gruppen havde tidligere kun arbejdet med use cases, hvor der var erfaring med, at de ikke fungerede særlig effektivt i en iterativ proces. Use cases laves typisk ved, at man følger en skabelon, og her er der en fare for, at man er mere opmærksom på, om man følger skabelonen frem for, om de vigtige detaljer er med. Ved at følge denne skabelon bliver der også formuleret rigtig meget på skrift for en use case, hvilket ikke nødvendigvis tilføjer noget værdi. Der ligger derfor her en del arbejde i at formulere dem på skrift, uden at det egentlig kan benyttes i implementeringen. Gruppen ønskede derfor at finde en metode til at udforme de funktionelle krav, som lagde mere op til en iterativ udvikling, hvor der ikke skulle dokumenteres en masse på skrift, der ikke blev benyttet i implementeringen.</w:t>
-      </w:r>
-    </w:p>
-    <w:p>
-      <w:r>
-        <w:t xml:space="preserve">Der er derfor valgt at benytte user stories til at formulere de scenarier, der udgør de funktionelle krav. En user story er en kort beskrivelse af scenariet, samt hvad der skal til, før implementeringen af det kan godkendes. Detaljeringen af </w:t>
+      <w:bookmarkEnd w:id="18"/>
+    </w:p>
+    <w:p>
+      <w:r>
+        <w:t xml:space="preserve">For at opbygge en kravspecifikation for Pristjek220 skulle der i starten af projektet formuleres funktionelle krav i form af forskellige scenarier. Gruppen havde tidligere kun arbejdet med </w:t>
+      </w:r>
+      <w:proofErr w:type="spellStart"/>
+      <w:r>
+        <w:t>use</w:t>
+      </w:r>
+      <w:proofErr w:type="spellEnd"/>
+      <w:r>
+        <w:t xml:space="preserve"> cases, hvor der var erfaring med, at de ikke fungerede særlig effektivt i en iterativ proces. </w:t>
+      </w:r>
+      <w:proofErr w:type="spellStart"/>
+      <w:r>
+        <w:t>Use</w:t>
+      </w:r>
+      <w:proofErr w:type="spellEnd"/>
+      <w:r>
+        <w:t xml:space="preserve"> cases laves typisk ved, at man følger en skabelon, og her er der en fare for, at man er mere opmærksom på, om man følger skabelonen frem for, om de vigtige detaljer er med. Ved at følge denne skabelon bliver der også formuleret rigtig meget på skrift for en </w:t>
+      </w:r>
+      <w:proofErr w:type="spellStart"/>
+      <w:r>
+        <w:t>use</w:t>
+      </w:r>
+      <w:proofErr w:type="spellEnd"/>
+      <w:r>
+        <w:t xml:space="preserve"> case, hvilket ikke nødvendigvis tilføjer noget værdi. Der ligger derfor her en del arbejde i at formulere dem på skrift, uden at det egentlig kan benyttes i implementeringen. Gruppen ønskede derfor at finde en metode til at udforme de funktionelle krav, som lagde mere op til en iterativ udvikling, hvor der ikke skulle dokumenteres en masse på skrift, der ikke blev benyttet i implementeringen.</w:t>
+      </w:r>
+    </w:p>
+    <w:p>
+      <w:r>
+        <w:t xml:space="preserve">Der er derfor valgt at benytte user </w:t>
+      </w:r>
+      <w:proofErr w:type="spellStart"/>
+      <w:r>
+        <w:t>stories</w:t>
+      </w:r>
+      <w:proofErr w:type="spellEnd"/>
+      <w:r>
+        <w:t xml:space="preserve"> til at formulere de scenarier, der udgør de funktionelle krav. En user story er en kort beskrivelse af scenariet, samt hvad der skal til, før implementeringen af det kan godkendes. Detaljeringen af </w:t>
       </w:r>
       <w:r>
         <w:lastRenderedPageBreak/>
@@ -4694,23 +5075,79 @@
     </w:p>
     <w:p>
       <w:r>
-        <w:t xml:space="preserve">Fordelen ved at benytte user stories er, at der ikke skal formuleres en masse detaljer på skrift. Detaljerne fastlægges i stedet mundtligt med kunden inden implementeringen af den. User storien fungerer her i stedet som en reminder om den diskussion, der har været med kunden, samt de detaljer der blev fundet frem til, at der skulle gælde. Dette kræver dog, at der er en vis tillid mellem kunden og udvikleren, eftersom der ikke skriftligt formuleres en masse detaljer, der gælder som en aftale, som der gøres ved use cases. </w:t>
-      </w:r>
-    </w:p>
-    <w:p>
-      <w:r>
-        <w:t>Da der er valgt at benytte user stories, hvor en stor del af arbejdet med dem ligger i diskussionen med kunden, men projektet ikke har en egentlig kunde, er dette håndteret på en alternativ måde. Det er gruppen selv, der har stået for produktets vision og ageret kunde, og diskussionen er derfor håndteret ved, at gruppen sammen med vejlederen har diskuteret i starten af hver iteration omkring ønskerne og detaljerne for de specifikke user stories, der skulle implementeres i iterationen.</w:t>
+        <w:t xml:space="preserve">Fordelen ved at benytte user </w:t>
+      </w:r>
+      <w:proofErr w:type="spellStart"/>
+      <w:r>
+        <w:t>stories</w:t>
+      </w:r>
+      <w:proofErr w:type="spellEnd"/>
+      <w:r>
+        <w:t xml:space="preserve"> er, at der ikke skal formuleres en masse detaljer på skrift. Detaljerne fastlægges i stedet mundtligt med kunden inden implementeringen af den. User </w:t>
+      </w:r>
+      <w:proofErr w:type="spellStart"/>
+      <w:r>
+        <w:t>storien</w:t>
+      </w:r>
+      <w:proofErr w:type="spellEnd"/>
+      <w:r>
+        <w:t xml:space="preserve"> fungerer her i stedet som en reminder om den diskussion, der har været med kunden, samt de detaljer der blev fundet frem til, at der skulle gælde. Dette kræver dog, at der er en vis tillid mellem kunden og udvikleren, eftersom der ikke skriftligt formuleres en masse detaljer, der gælder som en aftale, som der gøres ved </w:t>
+      </w:r>
+      <w:proofErr w:type="spellStart"/>
+      <w:r>
+        <w:t>use</w:t>
+      </w:r>
+      <w:proofErr w:type="spellEnd"/>
+      <w:r>
+        <w:t xml:space="preserve"> cases. </w:t>
+      </w:r>
+    </w:p>
+    <w:p>
+      <w:r>
+        <w:t xml:space="preserve">Da der er valgt at benytte user </w:t>
+      </w:r>
+      <w:proofErr w:type="spellStart"/>
+      <w:r>
+        <w:t>stories</w:t>
+      </w:r>
+      <w:proofErr w:type="spellEnd"/>
+      <w:r>
+        <w:t xml:space="preserve">, hvor en stor del af arbejdet med dem ligger i diskussionen med kunden, men projektet ikke har en egentlig kunde, er dette håndteret på en alternativ måde. Det er gruppen selv, der har stået for produktets vision og ageret kunde, og diskussionen er derfor håndteret ved, at gruppen sammen med vejlederen har diskuteret i starten af hver </w:t>
+      </w:r>
+      <w:proofErr w:type="spellStart"/>
+      <w:r>
+        <w:t>iteration</w:t>
+      </w:r>
+      <w:proofErr w:type="spellEnd"/>
+      <w:r>
+        <w:t xml:space="preserve"> omkring ønskerne og detaljerne for de specifikke user </w:t>
+      </w:r>
+      <w:proofErr w:type="spellStart"/>
+      <w:r>
+        <w:t>stories</w:t>
+      </w:r>
+      <w:proofErr w:type="spellEnd"/>
+      <w:r>
+        <w:t xml:space="preserve">, der skulle implementeres i </w:t>
+      </w:r>
+      <w:proofErr w:type="spellStart"/>
+      <w:r>
+        <w:t>iterationen</w:t>
+      </w:r>
+      <w:proofErr w:type="spellEnd"/>
+      <w:r>
+        <w:t>.</w:t>
       </w:r>
     </w:p>
     <w:p>
       <w:pPr>
         <w:pStyle w:val="Heading3"/>
       </w:pPr>
-      <w:bookmarkStart w:id="17" w:name="_Toc451425722"/>
+      <w:bookmarkStart w:id="19" w:name="_Toc451425722"/>
       <w:r>
         <w:t>Aktører</w:t>
       </w:r>
-      <w:bookmarkEnd w:id="17"/>
+      <w:bookmarkEnd w:id="19"/>
     </w:p>
     <w:p>
       <w:r>
@@ -4720,7 +5157,16 @@
         <w:t xml:space="preserve">Forbruger: </w:t>
       </w:r>
       <w:r>
-        <w:t>Forbrugeren er en primær aktør. Forbrugeren ønsker at gøre hans indkøb så billigt og let som muligt, ved at få Pristjek220 til at finde ud af hvor han skal købe hans forskellige varer.</w:t>
+        <w:t>Forbrugeren er en primær aktør. Forbrugeren ønsker at gøre hans indkøb så billigt og let som muligt, ved at få Pristjek220 til at finde ud af hvor ha</w:t>
+      </w:r>
+      <w:r>
+        <w:t xml:space="preserve">n skal købe hans forskellige </w:t>
+      </w:r>
+      <w:r>
+        <w:t>produkt</w:t>
+      </w:r>
+      <w:r>
+        <w:t>er.</w:t>
       </w:r>
     </w:p>
     <w:p>
@@ -4731,7 +5177,16 @@
         <w:t xml:space="preserve">Forretningsmanager: </w:t>
       </w:r>
       <w:r>
-        <w:t>Forretningsmanageren er en primær aktør. Forretningsmanageren kan tilføje/fjerne varer fra deres forretning, samt ændre priserne.</w:t>
+        <w:t>Forretningsmanageren er en primær aktør. Forretnings</w:t>
+      </w:r>
+      <w:r>
+        <w:t xml:space="preserve">manageren kan tilføje/fjerne </w:t>
+      </w:r>
+      <w:r>
+        <w:t>produkt</w:t>
+      </w:r>
+      <w:r>
+        <w:t>er fra deres forretning, samt ændre priserne.</w:t>
       </w:r>
     </w:p>
     <w:p>
@@ -4762,15 +5217,23 @@
       <w:pPr>
         <w:pStyle w:val="Heading3"/>
       </w:pPr>
-      <w:bookmarkStart w:id="18" w:name="_Toc451425723"/>
+      <w:bookmarkStart w:id="20" w:name="_Toc451425723"/>
       <w:r>
         <w:t>User story beskrivelser</w:t>
       </w:r>
-      <w:bookmarkEnd w:id="18"/>
-    </w:p>
-    <w:p>
-      <w:r>
-        <w:t>Der er her udvalgt nogle relevante User Stories fra Kravspecifikationen</w:t>
+      <w:bookmarkEnd w:id="20"/>
+    </w:p>
+    <w:p>
+      <w:r>
+        <w:t xml:space="preserve">Der er her udvalgt nogle relevante User </w:t>
+      </w:r>
+      <w:proofErr w:type="spellStart"/>
+      <w:r>
+        <w:t>Stories</w:t>
+      </w:r>
+      <w:proofErr w:type="spellEnd"/>
+      <w:r>
+        <w:t xml:space="preserve"> fra Kravspecifikationen</w:t>
       </w:r>
       <w:sdt>
         <w:sdtPr>
@@ -4805,7 +5268,15 @@
         </w:sdtContent>
       </w:sdt>
       <w:r>
-        <w:t>, ud fra hvilke User Stories der bliver brugt i løbet af rapporten, de er rangeret efter hvilken prioritering de har haft gennem udviklingsfasen.</w:t>
+        <w:t xml:space="preserve">, ud fra hvilke User </w:t>
+      </w:r>
+      <w:proofErr w:type="spellStart"/>
+      <w:r>
+        <w:t>Stories</w:t>
+      </w:r>
+      <w:proofErr w:type="spellEnd"/>
+      <w:r>
+        <w:t xml:space="preserve"> der bliver brugt i løbet af rapporten, de er rangeret efter hvilken prioritering de har haft gennem udviklingsfasen.</w:t>
       </w:r>
     </w:p>
     <w:p>
@@ -4827,8 +5298,8 @@
           <w:b/>
         </w:rPr>
       </w:pPr>
-      <w:bookmarkStart w:id="19" w:name="_Toc443577280"/>
-      <w:bookmarkStart w:id="20" w:name="_Toc445051114"/>
+      <w:bookmarkStart w:id="21" w:name="_Toc443577280"/>
+      <w:bookmarkStart w:id="22" w:name="_Toc445051114"/>
       <w:r>
         <w:rPr>
           <w:b/>
@@ -4839,85 +5310,25 @@
         <w:rPr>
           <w:b/>
         </w:rPr>
-        <w:t>Finde den billigste forretning for en vare i Pristjek220</w:t>
-      </w:r>
-      <w:bookmarkEnd w:id="19"/>
-      <w:bookmarkEnd w:id="20"/>
+        <w:t xml:space="preserve">Finde den </w:t>
+      </w:r>
       <w:r>
         <w:rPr>
           <w:b/>
         </w:rPr>
-        <w:t>:</w:t>
-      </w:r>
-    </w:p>
-    <w:p>
+        <w:t xml:space="preserve">billigste forretning for et </w:t>
+      </w:r>
       <w:r>
         <w:rPr>
           <w:b/>
         </w:rPr>
-        <w:t>Som</w:t>
-      </w:r>
-      <w:r>
-        <w:t xml:space="preserve"> en forbruger af Pristjek220</w:t>
-      </w:r>
-    </w:p>
-    <w:p>
+        <w:t>produkt</w:t>
+      </w:r>
       <w:r>
         <w:rPr>
           <w:b/>
         </w:rPr>
-        <w:t>V</w:t>
-      </w:r>
-      <w:r>
-        <w:rPr>
-          <w:b/>
-        </w:rPr>
-        <w:t>il</w:t>
-      </w:r>
-      <w:r>
-        <w:t xml:space="preserve"> jeg kunne finde den billigste forretning for en vare fra Pristjek220,</w:t>
-      </w:r>
-    </w:p>
-    <w:p>
-      <w:pPr>
-        <w:rPr>
-          <w:b/>
-        </w:rPr>
-      </w:pPr>
-      <w:r>
-        <w:rPr>
-          <w:b/>
-        </w:rPr>
-        <w:t>Så</w:t>
-      </w:r>
-      <w:r>
-        <w:t xml:space="preserve"> der kan laves en indkøbsliste med den mindste pris.</w:t>
-      </w:r>
-    </w:p>
-    <w:p>
-      <w:r>
-        <w:t>User storyen er relevant, fordi det er en fundamental egenskab, for at pristjek220 kan hjælpe forbrugeren med at fortage billige indkøb.</w:t>
-      </w:r>
-    </w:p>
-    <w:p>
-      <w:pPr>
-        <w:rPr>
-          <w:b/>
-        </w:rPr>
-      </w:pPr>
-      <w:r>
-        <w:rPr>
-          <w:b/>
-        </w:rPr>
-        <w:t xml:space="preserve">US4: </w:t>
-      </w:r>
-      <w:bookmarkStart w:id="21" w:name="_Toc443577286"/>
-      <w:bookmarkStart w:id="22" w:name="_Toc445051116"/>
-      <w:r>
-        <w:rPr>
-          <w:b/>
-        </w:rPr>
-        <w:t>Find ud af hvor varerne fra indkøbslisten kan købes billigst</w:t>
+        <w:t xml:space="preserve"> i Pristjek220</w:t>
       </w:r>
       <w:bookmarkEnd w:id="21"/>
       <w:bookmarkEnd w:id="22"/>
@@ -4944,10 +5355,118 @@
         <w:rPr>
           <w:b/>
         </w:rPr>
+        <w:t>V</w:t>
+      </w:r>
+      <w:r>
+        <w:rPr>
+          <w:b/>
+        </w:rPr>
+        <w:t>il</w:t>
+      </w:r>
+      <w:r>
+        <w:t xml:space="preserve"> jeg kunne finde den bil</w:t>
+      </w:r>
+      <w:r>
+        <w:t xml:space="preserve">ligste forretning for et </w:t>
+      </w:r>
+      <w:r>
+        <w:t>produkt</w:t>
+      </w:r>
+      <w:r>
+        <w:t xml:space="preserve"> fra Pristjek220,</w:t>
+      </w:r>
+    </w:p>
+    <w:p>
+      <w:pPr>
+        <w:rPr>
+          <w:b/>
+        </w:rPr>
+      </w:pPr>
+      <w:r>
+        <w:rPr>
+          <w:b/>
+        </w:rPr>
+        <w:t>Så</w:t>
+      </w:r>
+      <w:r>
+        <w:t xml:space="preserve"> der kan laves en indkøbsliste med den mindste pris.</w:t>
+      </w:r>
+    </w:p>
+    <w:p>
+      <w:r>
+        <w:t>User storyen er relevant, fordi det er en fundamental egenskab, for at pristjek220 kan hjælpe forbrugeren med at fortage billige indkøb.</w:t>
+      </w:r>
+    </w:p>
+    <w:p>
+      <w:pPr>
+        <w:rPr>
+          <w:b/>
+        </w:rPr>
+      </w:pPr>
+      <w:r>
+        <w:rPr>
+          <w:b/>
+        </w:rPr>
+        <w:t xml:space="preserve">US4: </w:t>
+      </w:r>
+      <w:bookmarkStart w:id="23" w:name="_Toc443577286"/>
+      <w:bookmarkStart w:id="24" w:name="_Toc445051116"/>
+      <w:r>
+        <w:rPr>
+          <w:b/>
+        </w:rPr>
+        <w:t>Find ud af h</w:t>
+      </w:r>
+      <w:r>
+        <w:rPr>
+          <w:b/>
+        </w:rPr>
+        <w:t>vor Produkt</w:t>
+      </w:r>
+      <w:r>
+        <w:rPr>
+          <w:b/>
+        </w:rPr>
+        <w:t>erne fra indkøbslisten kan købes billigst</w:t>
+      </w:r>
+      <w:bookmarkEnd w:id="23"/>
+      <w:bookmarkEnd w:id="24"/>
+      <w:r>
+        <w:rPr>
+          <w:b/>
+        </w:rPr>
+        <w:t>:</w:t>
+      </w:r>
+    </w:p>
+    <w:p>
+      <w:r>
+        <w:rPr>
+          <w:b/>
+        </w:rPr>
+        <w:t>Som</w:t>
+      </w:r>
+      <w:r>
+        <w:t xml:space="preserve"> en forbruger af Pristjek220</w:t>
+      </w:r>
+    </w:p>
+    <w:p>
+      <w:r>
+        <w:rPr>
+          <w:b/>
+        </w:rPr>
         <w:t>Vil</w:t>
       </w:r>
       <w:r>
-        <w:t xml:space="preserve"> jeg kunne se hvor det er muligt at købe varerne på indkøbslisten billigst ud fra de indtastede indstillinger for indkøbslisten,</w:t>
+        <w:t xml:space="preserve"> jeg kunne s</w:t>
+      </w:r>
+      <w:r>
+        <w:t xml:space="preserve">e hvor det er muligt at købe </w:t>
+      </w:r>
+      <w:r>
+        <w:t>produkt</w:t>
+      </w:r>
+      <w:r>
+        <w:t>erne på indkøbslisten billigst ud fra de indtastede indstillinger for indkøbslisten,</w:t>
       </w:r>
     </w:p>
     <w:p>
@@ -4964,7 +5483,16 @@
     </w:p>
     <w:p>
       <w:r>
-        <w:t xml:space="preserve">User storyen er relevant, fordi uden indkøbsliste funktionaliteten ville det blive for besværligt at bruge Pristjek220, hvis der skulle handles flere varer. </w:t>
+        <w:t>User storyen er relevant, fordi uden indkøbsliste funktionaliteten ville det blive for besværligt at bruge Pristjek220, h</w:t>
+      </w:r>
+      <w:r>
+        <w:t xml:space="preserve">vis der skulle handles flere </w:t>
+      </w:r>
+      <w:r>
+        <w:t>produkt</w:t>
+      </w:r>
+      <w:r>
+        <w:t xml:space="preserve">er. </w:t>
       </w:r>
     </w:p>
     <w:p/>
@@ -5000,7 +5528,16 @@
         <w:t>Vil</w:t>
       </w:r>
       <w:r>
-        <w:t xml:space="preserve"> jeg kunne se hvilke vare og forretninger, der allerede findes i Pristjek220, når jeg sidder og søger,</w:t>
+        <w:t xml:space="preserve"> jeg kunne se hvilke </w:t>
+      </w:r>
+      <w:r>
+        <w:t>produkt</w:t>
+      </w:r>
+      <w:r>
+        <w:t>er</w:t>
+      </w:r>
+      <w:r>
+        <w:t xml:space="preserve"> og forretninger, der allerede findes i Pristjek220, når jeg sidder og søger,</w:t>
       </w:r>
     </w:p>
     <w:p>
@@ -5032,73 +5569,73 @@
         </w:rPr>
         <w:t xml:space="preserve">US9: </w:t>
       </w:r>
-      <w:bookmarkStart w:id="23" w:name="_Toc443577289"/>
-      <w:bookmarkStart w:id="24" w:name="_Toc445051122"/>
+      <w:bookmarkStart w:id="25" w:name="_Toc443577289"/>
+      <w:bookmarkStart w:id="26" w:name="_Toc445051122"/>
       <w:r>
         <w:rPr>
           <w:b/>
         </w:rPr>
         <w:t>Send indkøbsliste på mail</w:t>
-      </w:r>
-      <w:bookmarkEnd w:id="23"/>
-      <w:bookmarkEnd w:id="24"/>
-      <w:r>
-        <w:rPr>
-          <w:b/>
-        </w:rPr>
-        <w:t>:</w:t>
-      </w:r>
-    </w:p>
-    <w:p>
-      <w:r>
-        <w:rPr>
-          <w:b/>
-        </w:rPr>
-        <w:t>Som</w:t>
-      </w:r>
-      <w:r>
-        <w:t xml:space="preserve"> en forbruger af Pristjek220</w:t>
-      </w:r>
-    </w:p>
-    <w:p>
-      <w:r>
-        <w:rPr>
-          <w:b/>
-        </w:rPr>
-        <w:t>Vil</w:t>
-      </w:r>
-      <w:r>
-        <w:t xml:space="preserve"> jeg kunne modtage min indkøbsliste/forslag til indkøbssteder på mail,</w:t>
-      </w:r>
-    </w:p>
-    <w:p>
-      <w:r>
-        <w:rPr>
-          <w:b/>
-        </w:rPr>
-        <w:t>Så</w:t>
-      </w:r>
-      <w:r>
-        <w:t xml:space="preserve"> min indkøbsliste bliver mobil. </w:t>
-      </w:r>
-    </w:p>
-    <w:p>
-      <w:r>
-        <w:t>User storyen er relevant, fordi brugeren gerne vil kunne slippe for at have hans computer med ud og handle, og derfor ønsker en mere transportabel måde at have sin indkøbsliste med på. Dette kan opnås ved at han sender en E-mail til sig selv, som så kan se på en telefon.</w:t>
-      </w:r>
-    </w:p>
-    <w:p/>
-    <w:p>
-      <w:pPr>
-        <w:pStyle w:val="Heading3"/>
-      </w:pPr>
-      <w:bookmarkStart w:id="25" w:name="_Toc451330298"/>
-      <w:bookmarkStart w:id="26" w:name="_Toc451425724"/>
-      <w:r>
-        <w:t>Kvalitetskrav</w:t>
       </w:r>
       <w:bookmarkEnd w:id="25"/>
       <w:bookmarkEnd w:id="26"/>
+      <w:r>
+        <w:rPr>
+          <w:b/>
+        </w:rPr>
+        <w:t>:</w:t>
+      </w:r>
+    </w:p>
+    <w:p>
+      <w:r>
+        <w:rPr>
+          <w:b/>
+        </w:rPr>
+        <w:t>Som</w:t>
+      </w:r>
+      <w:r>
+        <w:t xml:space="preserve"> en forbruger af Pristjek220</w:t>
+      </w:r>
+    </w:p>
+    <w:p>
+      <w:r>
+        <w:rPr>
+          <w:b/>
+        </w:rPr>
+        <w:t>Vil</w:t>
+      </w:r>
+      <w:r>
+        <w:t xml:space="preserve"> jeg kunne modtage min indkøbsliste/forslag til indkøbssteder på mail,</w:t>
+      </w:r>
+    </w:p>
+    <w:p>
+      <w:r>
+        <w:rPr>
+          <w:b/>
+        </w:rPr>
+        <w:t>Så</w:t>
+      </w:r>
+      <w:r>
+        <w:t xml:space="preserve"> min indkøbsliste bliver mobil. </w:t>
+      </w:r>
+    </w:p>
+    <w:p>
+      <w:r>
+        <w:t>User storyen er relevant, fordi brugeren gerne vil kunne slippe for at have hans computer med ud og handle, og derfor ønsker en mere transportabel måde at have sin indkøbsliste med på. Dette kan opnås ved at han sender en E-mail til sig selv, som så kan se på en telefon.</w:t>
+      </w:r>
+    </w:p>
+    <w:p/>
+    <w:p>
+      <w:pPr>
+        <w:pStyle w:val="Heading3"/>
+      </w:pPr>
+      <w:bookmarkStart w:id="27" w:name="_Toc451330298"/>
+      <w:bookmarkStart w:id="28" w:name="_Toc451425724"/>
+      <w:r>
+        <w:t>Kvalitetskrav</w:t>
+      </w:r>
+      <w:bookmarkEnd w:id="27"/>
+      <w:bookmarkEnd w:id="28"/>
     </w:p>
     <w:p>
       <w:r>
@@ -5288,8 +5825,16 @@
         <w:rPr>
           <w:b/>
         </w:rPr>
-        <w:t>1b: Pristjek220 skal leve op til 3-click rule</w:t>
-      </w:r>
+        <w:t xml:space="preserve">1b: Pristjek220 skal leve op til 3-click </w:t>
+      </w:r>
+      <w:proofErr w:type="spellStart"/>
+      <w:r>
+        <w:rPr>
+          <w:b/>
+        </w:rPr>
+        <w:t>rule</w:t>
+      </w:r>
+      <w:proofErr w:type="spellEnd"/>
       <w:sdt>
         <w:sdtPr>
           <w:rPr>
@@ -5347,7 +5892,15 @@
     </w:p>
     <w:p>
       <w:r>
-        <w:t>For at få en brugergrænseflade som er let at navigere i er der taget udgangspunkt i 3-Click rule, som normalt bruges til hjemmeside navigation, som siger at der skal kunne navigeres til forskellige funktionaliteter ved bruge at tre klik.</w:t>
+        <w:t xml:space="preserve">For at få en brugergrænseflade som er let at navigere i er der taget udgangspunkt i 3-Click </w:t>
+      </w:r>
+      <w:proofErr w:type="spellStart"/>
+      <w:r>
+        <w:t>rule</w:t>
+      </w:r>
+      <w:proofErr w:type="spellEnd"/>
+      <w:r>
+        <w:t>, som normalt bruges til hjemmeside navigation, som siger at der skal kunne navigeres til forskellige funktionaliteter ved bruge at tre klik.</w:t>
       </w:r>
     </w:p>
     <w:p>
@@ -5373,8 +5926,30 @@
         <w:rPr>
           <w:b/>
         </w:rPr>
-        <w:t>1c: Pristjek220 skal leve op til rule of five</w:t>
-      </w:r>
+        <w:t xml:space="preserve">1c: Pristjek220 skal leve op til </w:t>
+      </w:r>
+      <w:proofErr w:type="spellStart"/>
+      <w:r>
+        <w:rPr>
+          <w:b/>
+        </w:rPr>
+        <w:t>rule</w:t>
+      </w:r>
+      <w:proofErr w:type="spellEnd"/>
+      <w:r>
+        <w:rPr>
+          <w:b/>
+        </w:rPr>
+        <w:t xml:space="preserve"> of </w:t>
+      </w:r>
+      <w:proofErr w:type="spellStart"/>
+      <w:r>
+        <w:rPr>
+          <w:b/>
+        </w:rPr>
+        <w:t>five</w:t>
+      </w:r>
+      <w:proofErr w:type="spellEnd"/>
       <w:sdt>
         <w:sdtPr>
           <w:rPr>
@@ -5432,12 +6007,52 @@
     </w:p>
     <w:p>
       <w:r>
-        <w:t>For at få en brugergrænseflade som er let at navigere i er der taget udgangspunkt i rule of five, som normalt bruges til at få en hjemmeside der er overskuelig. Denne regel siger at man skal prøve at begrænse antallet af elementer man kan vælge fra en menu til fem.</w:t>
-      </w:r>
-    </w:p>
-    <w:p>
-      <w:r>
-        <w:t>Der er i Pristjek220 i de forskellige menu’er levet op til ”rule of five” ved at der ingen steder er mere end 5 forskellige valgmuligheder.</w:t>
+        <w:t xml:space="preserve">For at få en brugergrænseflade som er let at navigere i er der taget udgangspunkt i </w:t>
+      </w:r>
+      <w:proofErr w:type="spellStart"/>
+      <w:r>
+        <w:t>rule</w:t>
+      </w:r>
+      <w:proofErr w:type="spellEnd"/>
+      <w:r>
+        <w:t xml:space="preserve"> of </w:t>
+      </w:r>
+      <w:proofErr w:type="spellStart"/>
+      <w:r>
+        <w:t>five</w:t>
+      </w:r>
+      <w:proofErr w:type="spellEnd"/>
+      <w:r>
+        <w:t>, som normalt bruges til at få en hjemmeside der er overskuelig. Denne regel siger at man skal prøve at begrænse antallet af elementer man kan vælge fra en menu til fem.</w:t>
+      </w:r>
+    </w:p>
+    <w:p>
+      <w:r>
+        <w:t xml:space="preserve">Der er i Pristjek220 i de forskellige </w:t>
+      </w:r>
+      <w:proofErr w:type="spellStart"/>
+      <w:r>
+        <w:t>menu’er</w:t>
+      </w:r>
+      <w:proofErr w:type="spellEnd"/>
+      <w:r>
+        <w:t xml:space="preserve"> levet op til ”</w:t>
+      </w:r>
+      <w:proofErr w:type="spellStart"/>
+      <w:r>
+        <w:t>rule</w:t>
+      </w:r>
+      <w:proofErr w:type="spellEnd"/>
+      <w:r>
+        <w:t xml:space="preserve"> of </w:t>
+      </w:r>
+      <w:proofErr w:type="spellStart"/>
+      <w:r>
+        <w:t>five</w:t>
+      </w:r>
+      <w:proofErr w:type="spellEnd"/>
+      <w:r>
+        <w:t>” ved at der ingen steder er mere end 5 forskellige valgmuligheder.</w:t>
       </w:r>
     </w:p>
     <w:p/>
@@ -5469,27 +6084,27 @@
       <w:pPr>
         <w:pStyle w:val="Heading1"/>
       </w:pPr>
-      <w:bookmarkStart w:id="27" w:name="_Toc451425725"/>
+      <w:bookmarkStart w:id="29" w:name="_Toc451425725"/>
       <w:r>
         <w:t>Projektgennemførelse</w:t>
       </w:r>
-      <w:bookmarkEnd w:id="27"/>
+      <w:bookmarkEnd w:id="29"/>
     </w:p>
     <w:p>
       <w:r>
         <w:t>I dette afsnit vil der blive forklaret hvordan gruppen har gennemført projektet.</w:t>
       </w:r>
-      <w:bookmarkStart w:id="28" w:name="_Toc437416182"/>
+      <w:bookmarkStart w:id="30" w:name="_Toc437416182"/>
     </w:p>
     <w:p>
       <w:pPr>
         <w:pStyle w:val="Heading2"/>
       </w:pPr>
-      <w:bookmarkStart w:id="29" w:name="_Toc451330300"/>
+      <w:bookmarkStart w:id="31" w:name="_Toc451330300"/>
       <w:r>
         <w:t>Iterativ udvikling</w:t>
       </w:r>
-      <w:bookmarkEnd w:id="29"/>
+      <w:bookmarkEnd w:id="31"/>
     </w:p>
     <w:p>
       <w:r>
@@ -5520,7 +6135,14 @@
             <w:rPr>
               <w:noProof/>
             </w:rPr>
-            <w:t>(Schwaber &amp; Sutherland, 2013)</w:t>
+            <w:t xml:space="preserve">(Schwaber &amp; Sutherland, </w:t>
+          </w:r>
+          <w:proofErr w:type="gramStart"/>
+          <w:r>
+            <w:rPr>
+              <w:noProof/>
+            </w:rPr>
+            <w:t>2013)</w:t>
           </w:r>
           <w:r>
             <w:fldChar w:fldCharType="end"/>
@@ -5528,8 +6150,17 @@
         </w:sdtContent>
       </w:sdt>
       <w:r>
-        <w:t>og Kanban</w:t>
-      </w:r>
+        <w:t>og</w:t>
+      </w:r>
+      <w:proofErr w:type="gramEnd"/>
+      <w:r>
+        <w:t xml:space="preserve"> </w:t>
+      </w:r>
+      <w:proofErr w:type="spellStart"/>
+      <w:r>
+        <w:t>Kanban</w:t>
+      </w:r>
+      <w:proofErr w:type="spellEnd"/>
       <w:sdt>
         <w:sdtPr>
           <w:id w:val="-1351563958"/>
@@ -5568,7 +6199,79 @@
     </w:p>
     <w:p>
       <w:r>
-        <w:t>Begge metoder anvender et taskboard til at organisere det arbejde, der skal laves, så alle medlemmer på teamet kan se, hvad der bliver lavet og af hvem. Den store forskel er dog, at i Kanban er der en begrænsning på hvor mange tasks, der må være aktive ad gangen, og når der er plads, bliver der bare fyldt på fra en product backlog. Hvorimod i Scrum bliver arbejdet opdelt i sprints, og hvert sprint har sit eget taskboard. Disse sprints bliver udfyldt med stories, som nedbrydes til tasks, fra en product backlog, inden de opstartes, og hvis alle tasks er udført, kan man tilføje flere fra product backloggen, og hvis man ikke når alt, føres de videre til næste sprint med højeste prioritet. Generelt set egner Scrum sig bedre til udvikling af systemer, og Kanban fungere bedst til vedligeholdelse af systemer fordi. Scrum sprintene er designet efter et færdigt produkt ved hvert sprint retrospektiv, så hvis kunden ikke har flere penge at smide i projektet kan han stadigvæk gå derfra med et produkt, med nogle funktioner implementeret. Med hensyn til vedligeholdelse af andre systemer vil der højst sandsynligt dukke bugs op i produktet, og med et Kanban system kan bugs hurtigt blive givet en prioritet og blive fixet.</w:t>
+        <w:t xml:space="preserve">Begge metoder anvender et taskboard til at organisere det arbejde, der skal laves, så alle medlemmer på teamet kan se, hvad der bliver lavet og af hvem. Den store forskel er dog, at i </w:t>
+      </w:r>
+      <w:proofErr w:type="spellStart"/>
+      <w:r>
+        <w:t>Kanban</w:t>
+      </w:r>
+      <w:proofErr w:type="spellEnd"/>
+      <w:r>
+        <w:t xml:space="preserve"> er der en begrænsning på hvor mange tasks, der må være aktive ad gangen, og når der er plads, bliver der bare fyldt på fra en product </w:t>
+      </w:r>
+      <w:proofErr w:type="spellStart"/>
+      <w:r>
+        <w:t>backlog</w:t>
+      </w:r>
+      <w:proofErr w:type="spellEnd"/>
+      <w:r>
+        <w:t xml:space="preserve">. Hvorimod i Scrum bliver arbejdet opdelt i sprints, og hvert sprint har sit eget taskboard. Disse sprints bliver udfyldt med </w:t>
+      </w:r>
+      <w:proofErr w:type="spellStart"/>
+      <w:r>
+        <w:t>stories</w:t>
+      </w:r>
+      <w:proofErr w:type="spellEnd"/>
+      <w:r>
+        <w:t xml:space="preserve">, som nedbrydes til tasks, fra en product </w:t>
+      </w:r>
+      <w:proofErr w:type="spellStart"/>
+      <w:r>
+        <w:t>backlog</w:t>
+      </w:r>
+      <w:proofErr w:type="spellEnd"/>
+      <w:r>
+        <w:t xml:space="preserve">, inden de </w:t>
+      </w:r>
+      <w:proofErr w:type="spellStart"/>
+      <w:r>
+        <w:t>opstartes</w:t>
+      </w:r>
+      <w:proofErr w:type="spellEnd"/>
+      <w:r>
+        <w:t xml:space="preserve">, og hvis alle tasks er udført, kan man tilføje flere fra product </w:t>
+      </w:r>
+      <w:proofErr w:type="spellStart"/>
+      <w:r>
+        <w:t>backloggen</w:t>
+      </w:r>
+      <w:proofErr w:type="spellEnd"/>
+      <w:r>
+        <w:t xml:space="preserve">, og hvis man ikke når alt, føres de videre til næste sprint med højeste prioritet. Generelt set egner Scrum sig bedre til udvikling af systemer, og </w:t>
+      </w:r>
+      <w:proofErr w:type="spellStart"/>
+      <w:r>
+        <w:t>Kanban</w:t>
+      </w:r>
+      <w:proofErr w:type="spellEnd"/>
+      <w:r>
+        <w:t xml:space="preserve"> fungere bedst til vedligeholdelse af systemer fordi. Scrum </w:t>
+      </w:r>
+      <w:proofErr w:type="spellStart"/>
+      <w:r>
+        <w:t>sprintene</w:t>
+      </w:r>
+      <w:proofErr w:type="spellEnd"/>
+      <w:r>
+        <w:t xml:space="preserve"> er designet efter et færdigt produkt ved hvert sprint retrospektiv, så hvis kunden ikke har flere penge at smide i projektet kan han stadigvæk gå derfra med et produkt, med nogle funktioner implementeret. Med hensyn til vedligeholdelse af andre systemer vil der højst sandsynligt dukke bugs op i produktet, og med et </w:t>
+      </w:r>
+      <w:proofErr w:type="spellStart"/>
+      <w:r>
+        <w:t>Kanban</w:t>
+      </w:r>
+      <w:proofErr w:type="spellEnd"/>
+      <w:r>
+        <w:t xml:space="preserve"> system kan bugs hurtigt blive givet en prioritet og blive fixet.</w:t>
       </w:r>
     </w:p>
     <w:p>
@@ -5619,7 +6322,63 @@
     </w:p>
     <w:p>
       <w:r>
-        <w:t>Gruppen har afveget fra Scrum standarden og ikke tildelt nogen Scrum master rollen, fordi der hverken var nogen kunde, eller product owner, som han skulle stå for kommunikationen med. Yderligere er der gjort erfaringer med opsætningen af product backloggen, især med fokus på hvordan taskene skulle opskrives. Fra tidligere semestre var gruppen oplært i at et taskboard skulle bestå af mange små opgaver, hvori man ofte kunne rykke en opgave fra in progress til review / done. Men denne gang var det essentielt at taskene skulle give værdi for storien. Fra starten af projektet forløbet var det begrænset hvor meget værdi de individuelle tasks gav storien, såsom task der beskrev at der skulle skrives unittests. Men efter et par sprints begyndte det at give mening, fordi det føltes mere naturligt at arbejde på den metode. Man var færdig når man kunne rykke sin task, og ikke når man havde rykket 5-6 stykker. Idéen med de små opgaver blev dog ikke helt udraderet, de blev beskrevet i de individuelle tasks’ beskrivelses felt, og derigennem kunne gruppen arbejde på deres foretrukne metode, imens deres tasks skabte værdi for storien.</w:t>
+        <w:t xml:space="preserve">Gruppen har afveget fra Scrum standarden og ikke tildelt nogen Scrum master rollen, fordi der hverken var nogen kunde, eller product </w:t>
+      </w:r>
+      <w:proofErr w:type="spellStart"/>
+      <w:r>
+        <w:t>owner</w:t>
+      </w:r>
+      <w:proofErr w:type="spellEnd"/>
+      <w:r>
+        <w:t xml:space="preserve">, som han skulle stå for kommunikationen med. Yderligere er der gjort erfaringer med opsætningen af product </w:t>
+      </w:r>
+      <w:proofErr w:type="spellStart"/>
+      <w:r>
+        <w:t>backloggen</w:t>
+      </w:r>
+      <w:proofErr w:type="spellEnd"/>
+      <w:r>
+        <w:t xml:space="preserve">, især med fokus på hvordan taskene skulle opskrives. Fra tidligere semestre var gruppen oplært i at et taskboard skulle bestå af mange små opgaver, hvori man ofte kunne rykke en opgave fra in </w:t>
+      </w:r>
+      <w:proofErr w:type="spellStart"/>
+      <w:r>
+        <w:t>progress</w:t>
+      </w:r>
+      <w:proofErr w:type="spellEnd"/>
+      <w:r>
+        <w:t xml:space="preserve"> til </w:t>
+      </w:r>
+      <w:proofErr w:type="spellStart"/>
+      <w:r>
+        <w:t>review</w:t>
+      </w:r>
+      <w:proofErr w:type="spellEnd"/>
+      <w:r>
+        <w:t xml:space="preserve"> / done. Men denne gang var det essentielt at taskene skulle give værdi for </w:t>
+      </w:r>
+      <w:proofErr w:type="spellStart"/>
+      <w:r>
+        <w:t>storien</w:t>
+      </w:r>
+      <w:proofErr w:type="spellEnd"/>
+      <w:r>
+        <w:t xml:space="preserve">. Fra starten af projektet forløbet var det begrænset hvor meget værdi de individuelle tasks gav </w:t>
+      </w:r>
+      <w:proofErr w:type="spellStart"/>
+      <w:r>
+        <w:t>storien</w:t>
+      </w:r>
+      <w:proofErr w:type="spellEnd"/>
+      <w:r>
+        <w:t xml:space="preserve">, såsom task der beskrev at der skulle skrives unittests. Men efter et par sprints begyndte det at give mening, fordi det føltes mere naturligt at arbejde på den metode. Man var færdig når man kunne rykke sin task, og ikke når man havde rykket 5-6 stykker. Idéen med de små opgaver blev dog ikke helt udraderet, de blev beskrevet i de individuelle tasks’ beskrivelses felt, og derigennem kunne gruppen arbejde på deres foretrukne metode, imens deres tasks skabte værdi for </w:t>
+      </w:r>
+      <w:proofErr w:type="spellStart"/>
+      <w:r>
+        <w:t>storien</w:t>
+      </w:r>
+      <w:proofErr w:type="spellEnd"/>
+      <w:r>
+        <w:t>.</w:t>
       </w:r>
     </w:p>
     <w:p/>
@@ -5627,11 +6386,11 @@
       <w:pPr>
         <w:pStyle w:val="Heading2"/>
       </w:pPr>
-      <w:bookmarkStart w:id="30" w:name="_Toc451425727"/>
+      <w:bookmarkStart w:id="32" w:name="_Toc451425727"/>
       <w:r>
         <w:t>Dokumentation af koden</w:t>
       </w:r>
-      <w:bookmarkEnd w:id="30"/>
+      <w:bookmarkEnd w:id="32"/>
     </w:p>
     <w:p>
       <w:r>
@@ -5640,8 +6399,13 @@
     </w:p>
     <w:p>
       <w:r>
-        <w:t>Der er derfor benyttet Sandcastle</w:t>
-      </w:r>
+        <w:t xml:space="preserve">Der er derfor benyttet </w:t>
+      </w:r>
+      <w:proofErr w:type="spellStart"/>
+      <w:r>
+        <w:t>Sandcastle</w:t>
+      </w:r>
+      <w:proofErr w:type="spellEnd"/>
       <w:sdt>
         <w:sdtPr>
           <w:id w:val="-880316614"/>
@@ -5675,7 +6439,15 @@
         </w:sdtContent>
       </w:sdt>
       <w:r>
-        <w:t xml:space="preserve"> som dokumentationsgenerator i dette projekt. Den er valgt, da den er godt integreret med Microsoft Visual Studio, C# og .Net Frameworket. Den største og vigtigste fordel ved at benytte Sandcastle er, at opsætningen af dokumentationen sker automatisk, og der derved er mindre vedligehold for at holde dokumentationen opdateret. Programmørens eneste ansvar er derfor at skrive sigende kommentarer i koden, til den metode eller lignende der er blevet skrevet.</w:t>
+        <w:t xml:space="preserve"> som dokumentationsgenerator i dette projekt. Den er valgt, da den er godt integreret med Microsoft Visual Studio, C# og .Net Frameworket. Den største og vigtigste fordel ved at benytte </w:t>
+      </w:r>
+      <w:proofErr w:type="spellStart"/>
+      <w:r>
+        <w:t>Sandcastle</w:t>
+      </w:r>
+      <w:proofErr w:type="spellEnd"/>
+      <w:r>
+        <w:t xml:space="preserve"> er, at opsætningen af dokumentationen sker automatisk, og der derved er mindre vedligehold for at holde dokumentationen opdateret. Programmørens eneste ansvar er derfor at skrive sigende kommentarer i koden, til den metode eller lignende der er blevet skrevet.</w:t>
       </w:r>
     </w:p>
     <w:p/>
@@ -5683,15 +6455,23 @@
       <w:pPr>
         <w:pStyle w:val="Heading2"/>
       </w:pPr>
-      <w:bookmarkStart w:id="31" w:name="_Toc451425728"/>
+      <w:bookmarkStart w:id="33" w:name="_Toc451425728"/>
       <w:r>
         <w:t>Dokumentation af systemarkitektur</w:t>
       </w:r>
-      <w:bookmarkEnd w:id="31"/>
-    </w:p>
-    <w:p>
-      <w:r>
-        <w:t>Til at beskrive systemarkitekturen for projektet er der i de tidligere semesterprojekter anvendt flere forskellige SysML diagrammer. Fælles for disse er, at de egner sig bedst til systemer, hvor der indgår hardware og software. Dette projekt er derimod kun et softwareprojekt, og der var derfor et behov for at finde en anden metode til at beskrive softwarearkitekturen, som fokuserede mere på softwareintense projekter.</w:t>
+      <w:bookmarkEnd w:id="33"/>
+    </w:p>
+    <w:p>
+      <w:r>
+        <w:t xml:space="preserve">Til at beskrive systemarkitekturen for projektet er der i de tidligere semesterprojekter anvendt flere forskellige </w:t>
+      </w:r>
+      <w:proofErr w:type="spellStart"/>
+      <w:r>
+        <w:t>SysML</w:t>
+      </w:r>
+      <w:proofErr w:type="spellEnd"/>
+      <w:r>
+        <w:t xml:space="preserve"> diagrammer. Fælles for disse er, at de egner sig bedst til systemer, hvor der indgår hardware og software. Dette projekt er derimod kun et softwareprojekt, og der var derfor et behov for at finde en anden metode til at beskrive softwarearkitekturen, som fokuserede mere på softwareintense projekter.</w:t>
       </w:r>
     </w:p>
     <w:p>
@@ -5752,13 +6532,64 @@
         <w:rPr>
           <w:lang w:val="en-US"/>
         </w:rPr>
-        <w:t xml:space="preserve">De fire views er logical view, development view, process view og deployment view. </w:t>
+        <w:t xml:space="preserve">De fire views </w:t>
+      </w:r>
+      <w:proofErr w:type="spellStart"/>
+      <w:r>
+        <w:rPr>
+          <w:lang w:val="en-US"/>
+        </w:rPr>
+        <w:t>er</w:t>
+      </w:r>
+      <w:proofErr w:type="spellEnd"/>
+      <w:r>
+        <w:rPr>
+          <w:lang w:val="en-US"/>
+        </w:rPr>
+        <w:t xml:space="preserve"> logical view, development view, process view </w:t>
+      </w:r>
+      <w:proofErr w:type="spellStart"/>
+      <w:proofErr w:type="gramStart"/>
+      <w:r>
+        <w:rPr>
+          <w:lang w:val="en-US"/>
+        </w:rPr>
+        <w:t>og</w:t>
+      </w:r>
+      <w:proofErr w:type="spellEnd"/>
+      <w:proofErr w:type="gramEnd"/>
+      <w:r>
+        <w:rPr>
+          <w:lang w:val="en-US"/>
+        </w:rPr>
+        <w:t xml:space="preserve"> deployment view. </w:t>
       </w:r>
       <w:r>
         <w:t xml:space="preserve">Deployment view og </w:t>
       </w:r>
-      <w:r>
-        <w:t xml:space="preserve">process view er ingeniørens tilgangsvinkel til systemet. Kundens tilgang til systemet er fra logical view. Projektledere bruger development view til at se projektet fra. </w:t>
+      <w:proofErr w:type="spellStart"/>
+      <w:r>
+        <w:t>process</w:t>
+      </w:r>
+      <w:proofErr w:type="spellEnd"/>
+      <w:r>
+        <w:t xml:space="preserve"> view er ingeniørens tilgangsvinkel til systemet. Kundens tilgang til systemet er fra </w:t>
+      </w:r>
+      <w:proofErr w:type="spellStart"/>
+      <w:r>
+        <w:t>logical</w:t>
+      </w:r>
+      <w:proofErr w:type="spellEnd"/>
+      <w:r>
+        <w:t xml:space="preserve"> view. Projektledere bruger </w:t>
+      </w:r>
+      <w:proofErr w:type="spellStart"/>
+      <w:r>
+        <w:t>development</w:t>
+      </w:r>
+      <w:proofErr w:type="spellEnd"/>
+      <w:r>
+        <w:t xml:space="preserve"> view til at se projektet fra. </w:t>
       </w:r>
       <w:r>
         <w:t>Derudover består modellen også af et sidste view</w:t>
@@ -5770,13 +6601,37 @@
         <w:t xml:space="preserve"> som omhandler scenarierne i systemet. </w:t>
       </w:r>
       <w:r>
-        <w:t>Disse scenarier beskriver de interaktioner, der finder sted i systemet, og er beskrevet i form af use cases eller user stories. Scenarierne er frigjorte fra de andre views, og bruges til at finde frem til elementerne i arkitekturen, og de fire andre views er derfor illustreret ved hjælp af disse scenarier.</w:t>
+        <w:t xml:space="preserve">Disse scenarier beskriver de interaktioner, der finder sted i systemet, og er beskrevet i form af </w:t>
+      </w:r>
+      <w:proofErr w:type="spellStart"/>
+      <w:r>
+        <w:t>use</w:t>
+      </w:r>
+      <w:proofErr w:type="spellEnd"/>
+      <w:r>
+        <w:t xml:space="preserve"> cases eller user </w:t>
+      </w:r>
+      <w:proofErr w:type="spellStart"/>
+      <w:r>
+        <w:t>stories</w:t>
+      </w:r>
+      <w:proofErr w:type="spellEnd"/>
+      <w:r>
+        <w:t>. Scenarierne er frigjorte fra de andre views, og bruges til at finde frem til elementerne i arkitekturen, og de fire andre views er derfor illustreret ved hjælp af disse scenarier.</w:t>
       </w:r>
     </w:p>
     <w:p>
       <w:r>
         <w:lastRenderedPageBreak/>
-        <w:t>Fordelen ved at benytte denne model er, at man får en systemarkitektur, der er godt beskrevet fra flere forskellige relevante synspunkter. En stakeholder i systemet har derved nem adgang til de informationer, der er behov for, for at forstå systemet på hans niveau.</w:t>
+        <w:t xml:space="preserve">Fordelen ved at benytte denne model er, at man får en systemarkitektur, der er godt beskrevet fra flere forskellige relevante synspunkter. En </w:t>
+      </w:r>
+      <w:proofErr w:type="spellStart"/>
+      <w:r>
+        <w:t>stakeholder</w:t>
+      </w:r>
+      <w:proofErr w:type="spellEnd"/>
+      <w:r>
+        <w:t xml:space="preserve"> i systemet har derved nem adgang til de informationer, der er behov for, for at forstå systemet på hans niveau.</w:t>
       </w:r>
       <w:r>
         <w:t xml:space="preserve"> </w:t>
@@ -5830,7 +6685,15 @@
         <w:t>.</w:t>
       </w:r>
       <w:r>
-        <w:t xml:space="preserve"> Ulempen ved modellen er derimod også, at der nemt kan bruges alt for meget tid i systemets udviklingsproces på at dokumentere igennem en masse forskellige diagrammer i de forskellige views. Det er vigtigere at have et fungerende system frem for en komplet dokumentation, da dette sløver udviklingsprocessen mere, end det gavner. Derfor er der prioriteret efter hvilke views og diagrammer, der giver mest mening at benytte i projektet, og de resterende diagrammer er derfor udeladt. Dette betyder, at der i Pristjek220 ikke er benyttet process view, samtidig med at det kun er nogle bestemte diagrammer, der er benyttet i de andre views, da det var dem, der blev vurderet til at være mest værdifulde. For en gennemgang af hvilke diagrammer der er benyttet, henvises der til dokumentationen </w:t>
+        <w:t xml:space="preserve"> Ulempen ved modellen er derimod også, at der nemt kan bruges alt for meget tid i systemets udviklingsproces på at dokumentere igennem en masse forskellige diagrammer i de forskellige views. Det er vigtigere at have et fungerende system frem for en komplet dokumentation, da dette sløver udviklingsprocessen mere, end det gavner. Derfor er der prioriteret efter hvilke views og diagrammer, der giver mest mening at benytte i projektet, og de resterende diagrammer er derfor udeladt. Dette betyder, at der i Pristjek220 ikke er benyttet </w:t>
+      </w:r>
+      <w:proofErr w:type="spellStart"/>
+      <w:r>
+        <w:t>process</w:t>
+      </w:r>
+      <w:proofErr w:type="spellEnd"/>
+      <w:r>
+        <w:t xml:space="preserve"> view, samtidig med at det kun er nogle bestemte diagrammer, der er benyttet i de andre views, da det var dem, der blev vurderet til at være mest værdifulde. For en gennemgang af hvilke diagrammer der er benyttet, henvises der til dokumentationen </w:t>
       </w:r>
       <w:r>
         <w:t>under 4+1</w:t>
@@ -5843,9 +6706,9 @@
       <w:pPr>
         <w:pStyle w:val="Heading1"/>
       </w:pPr>
-      <w:bookmarkStart w:id="32" w:name="_Toc451425729"/>
-      <w:bookmarkStart w:id="33" w:name="_Toc437616724"/>
-      <w:bookmarkEnd w:id="28"/>
+      <w:bookmarkStart w:id="34" w:name="_Toc451425729"/>
+      <w:bookmarkStart w:id="35" w:name="_Toc437616724"/>
+      <w:bookmarkEnd w:id="30"/>
       <w:r>
         <w:t>System</w:t>
       </w:r>
@@ -5855,17 +6718,17 @@
       <w:r>
         <w:t>esign</w:t>
       </w:r>
-      <w:bookmarkEnd w:id="32"/>
+      <w:bookmarkEnd w:id="34"/>
     </w:p>
     <w:p>
       <w:pPr>
         <w:pStyle w:val="Heading2"/>
       </w:pPr>
-      <w:bookmarkStart w:id="34" w:name="_Toc451425730"/>
+      <w:bookmarkStart w:id="36" w:name="_Toc451425730"/>
       <w:r>
         <w:t>Arkitektur</w:t>
       </w:r>
-      <w:bookmarkEnd w:id="34"/>
+      <w:bookmarkEnd w:id="36"/>
     </w:p>
     <w:p>
       <w:r>
@@ -5933,7 +6796,31 @@
         <w:fldChar w:fldCharType="end"/>
       </w:r>
       <w:r>
-        <w:t xml:space="preserve">, som viser hvad der sker, når en bruger indtaster i et felt, der kan autofuldføre. Først ændrer brugeren på teksten på GUI’en, hvorefter GUI’en kalder ned på GUI viewmodel, for at den skal udfylde listen. Dette sker i PL, hvorefter der så kaldes en funktion i klassen AutoComplete i BLL. Denne funktion kalder så en funktion i en klasse i DAL, som laver et database udtræk ud fra den indtastede tekst. </w:t>
+        <w:t xml:space="preserve">, som viser hvad der sker, når en bruger indtaster i et felt, der kan autofuldføre. Først ændrer brugeren på teksten på </w:t>
+      </w:r>
+      <w:proofErr w:type="spellStart"/>
+      <w:r>
+        <w:t>GUI’en</w:t>
+      </w:r>
+      <w:proofErr w:type="spellEnd"/>
+      <w:r>
+        <w:t xml:space="preserve">, hvorefter </w:t>
+      </w:r>
+      <w:proofErr w:type="spellStart"/>
+      <w:r>
+        <w:t>GUI’en</w:t>
+      </w:r>
+      <w:proofErr w:type="spellEnd"/>
+      <w:r>
+        <w:t xml:space="preserve"> kalder ned på GUI viewmodel, for at den skal udfylde listen. Dette sker i PL, hvorefter der så kaldes en funktion i klassen </w:t>
+      </w:r>
+      <w:proofErr w:type="spellStart"/>
+      <w:r>
+        <w:t>AutoComplete</w:t>
+      </w:r>
+      <w:proofErr w:type="spellEnd"/>
+      <w:r>
+        <w:t xml:space="preserve"> i BLL. Denne funktion kalder så en funktion i en klasse i DAL, som laver et database udtræk ud fra den indtastede tekst. </w:t>
       </w:r>
     </w:p>
     <w:p>
@@ -5942,10 +6829,10 @@
       </w:pPr>
       <w:r>
         <w:object w:dxaOrig="11146" w:dyaOrig="4696" w14:anchorId="1045040C">
-          <v:shape id="_x0000_i1026" type="#_x0000_t75" style="width:481.95pt;height:202.55pt" o:ole="">
-            <v:imagedata r:id="rId11" o:title=""/>
+          <v:shape id="_x0000_i1026" type="#_x0000_t75" style="width:482.25pt;height:202.4pt" o:ole="">
+            <v:imagedata r:id="rId13" o:title=""/>
           </v:shape>
-          <o:OLEObject Type="Embed" ProgID="Visio.Drawing.15" ShapeID="_x0000_i1026" DrawAspect="Content" ObjectID="_1525175611" r:id="rId12"/>
+          <o:OLEObject Type="Embed" ProgID="Visio.Drawing.15" ShapeID="_x0000_i1026" DrawAspect="Content" ObjectID="_1525177770" r:id="rId14"/>
         </w:object>
       </w:r>
     </w:p>
@@ -5953,32 +6840,19 @@
       <w:pPr>
         <w:pStyle w:val="Caption"/>
       </w:pPr>
-      <w:bookmarkStart w:id="35" w:name="_Ref449894462"/>
+      <w:bookmarkStart w:id="37" w:name="_Ref449894462"/>
       <w:r>
         <w:t xml:space="preserve">Figur </w:t>
       </w:r>
-      <w:r>
-        <w:fldChar w:fldCharType="begin"/>
-      </w:r>
-      <w:r>
-        <w:instrText xml:space="preserve"> SEQ Figur \* ARABIC </w:instrText>
-      </w:r>
-      <w:r>
-        <w:fldChar w:fldCharType="separate"/>
-      </w:r>
-      <w:r>
-        <w:rPr>
-          <w:noProof/>
-        </w:rPr>
-        <w:t>3</w:t>
-      </w:r>
-      <w:r>
-        <w:rPr>
-          <w:noProof/>
-        </w:rPr>
-        <w:fldChar w:fldCharType="end"/>
-      </w:r>
-      <w:bookmarkEnd w:id="35"/>
+      <w:fldSimple w:instr=" SEQ Figur \* ARABIC ">
+        <w:r>
+          <w:rPr>
+            <w:noProof/>
+          </w:rPr>
+          <w:t>3</w:t>
+        </w:r>
+      </w:fldSimple>
+      <w:bookmarkEnd w:id="37"/>
       <w:r>
         <w:t>: Sekvens diagram for Autofuldførelse, med lag opdeling</w:t>
       </w:r>
@@ -6010,7 +6884,29 @@
         <w:fldChar w:fldCharType="end"/>
       </w:r>
       <w:r>
-        <w:t xml:space="preserve">, som viser et package diagram for Pristjek220. Hver pakke er så inddelt under de forskellige lag (PL, BLL og DAL). Hver pakke indeholder så klasser, som har de egenskaber, som pakken beskriver. I programmet ligger de forskellige klasser under pakkens namespace. </w:t>
+        <w:t xml:space="preserve">, som viser et </w:t>
+      </w:r>
+      <w:proofErr w:type="spellStart"/>
+      <w:r>
+        <w:t>package</w:t>
+      </w:r>
+      <w:proofErr w:type="spellEnd"/>
+      <w:r>
+        <w:t xml:space="preserve"> diagram for Pristjek220. Hver pakke er så inddelt under de forskellige lag (PL, BLL og DAL). Hver pakke indeholder så klasser, som har de egenskaber, s</w:t>
+      </w:r>
+      <w:r>
+        <w:t>om pakken beskriver. I applikationen</w:t>
+      </w:r>
+      <w:r>
+        <w:t xml:space="preserve"> ligger de forskellige klasser under pakkens </w:t>
+      </w:r>
+      <w:proofErr w:type="spellStart"/>
+      <w:r>
+        <w:t>namespace</w:t>
+      </w:r>
+      <w:proofErr w:type="spellEnd"/>
+      <w:r>
+        <w:t xml:space="preserve">. </w:t>
       </w:r>
     </w:p>
     <w:p>
@@ -6019,10 +6915,10 @@
       </w:pPr>
       <w:r>
         <w:object w:dxaOrig="17971" w:dyaOrig="10200" w14:anchorId="42B8F75B">
-          <v:shape id="_x0000_i1027" type="#_x0000_t75" style="width:481.45pt;height:272.95pt" o:ole="">
-            <v:imagedata r:id="rId13" o:title=""/>
+          <v:shape id="_x0000_i1027" type="#_x0000_t75" style="width:481.6pt;height:273.05pt" o:ole="">
+            <v:imagedata r:id="rId15" o:title=""/>
           </v:shape>
-          <o:OLEObject Type="Embed" ProgID="Visio.Drawing.15" ShapeID="_x0000_i1027" DrawAspect="Content" ObjectID="_1525175612" r:id="rId14"/>
+          <o:OLEObject Type="Embed" ProgID="Visio.Drawing.15" ShapeID="_x0000_i1027" DrawAspect="Content" ObjectID="_1525177771" r:id="rId16"/>
         </w:object>
       </w:r>
     </w:p>
@@ -6030,32 +6926,19 @@
       <w:pPr>
         <w:pStyle w:val="Caption"/>
       </w:pPr>
-      <w:bookmarkStart w:id="36" w:name="_Ref449945580"/>
+      <w:bookmarkStart w:id="38" w:name="_Ref449945580"/>
       <w:r>
         <w:t xml:space="preserve">Figur </w:t>
       </w:r>
-      <w:r>
-        <w:fldChar w:fldCharType="begin"/>
-      </w:r>
-      <w:r>
-        <w:instrText xml:space="preserve"> SEQ Figur \* ARABIC </w:instrText>
-      </w:r>
-      <w:r>
-        <w:fldChar w:fldCharType="separate"/>
-      </w:r>
-      <w:r>
-        <w:rPr>
-          <w:noProof/>
-        </w:rPr>
-        <w:t>4</w:t>
-      </w:r>
-      <w:r>
-        <w:rPr>
-          <w:noProof/>
-        </w:rPr>
-        <w:fldChar w:fldCharType="end"/>
-      </w:r>
-      <w:bookmarkEnd w:id="36"/>
+      <w:fldSimple w:instr=" SEQ Figur \* ARABIC ">
+        <w:r>
+          <w:rPr>
+            <w:noProof/>
+          </w:rPr>
+          <w:t>4</w:t>
+        </w:r>
+      </w:fldSimple>
+      <w:bookmarkEnd w:id="38"/>
       <w:r>
         <w:t>: Package diagram for Pristjek220</w:t>
       </w:r>
@@ -6094,11 +6977,11 @@
       <w:pPr>
         <w:pStyle w:val="Heading2"/>
       </w:pPr>
-      <w:bookmarkStart w:id="37" w:name="_Toc451356414"/>
+      <w:bookmarkStart w:id="39" w:name="_Toc451356414"/>
       <w:r>
         <w:t>GUI design overvejelser</w:t>
       </w:r>
-      <w:bookmarkEnd w:id="37"/>
+      <w:bookmarkEnd w:id="39"/>
     </w:p>
     <w:p>
       <w:r>
@@ -6111,7 +6994,15 @@
         <w:t>et</w:t>
       </w:r>
       <w:r>
-        <w:t xml:space="preserve"> af GUI’en dukkede et problem op </w:t>
+        <w:t xml:space="preserve"> af </w:t>
+      </w:r>
+      <w:proofErr w:type="spellStart"/>
+      <w:r>
+        <w:t>GUI’en</w:t>
+      </w:r>
+      <w:proofErr w:type="spellEnd"/>
+      <w:r>
+        <w:t xml:space="preserve"> dukkede et problem op </w:t>
       </w:r>
       <w:r>
         <w:t>i</w:t>
@@ -6160,7 +7051,39 @@
     </w:p>
     <w:p>
       <w:r>
-        <w:t xml:space="preserve">Ved brug af MVVM bliver bindingen mellem GUI’en og buisness logikken, løsnet idet at viewet primært er defineret i XAML filen, med en begrænset code-behind. Ved at binde viewet til en ICommand, der ligger i view modellen, kan der kaldes funktioner fra viewet nede i view modellen og ved databindings kan der deles data. Dette er illustreret på </w:t>
+        <w:t xml:space="preserve">Ved brug af MVVM bliver bindingen mellem </w:t>
+      </w:r>
+      <w:proofErr w:type="spellStart"/>
+      <w:r>
+        <w:t>GUI’en</w:t>
+      </w:r>
+      <w:proofErr w:type="spellEnd"/>
+      <w:r>
+        <w:t xml:space="preserve"> og </w:t>
+      </w:r>
+      <w:proofErr w:type="spellStart"/>
+      <w:r>
+        <w:t>buisness</w:t>
+      </w:r>
+      <w:proofErr w:type="spellEnd"/>
+      <w:r>
+        <w:t xml:space="preserve"> logikken, løsnet idet at viewet primært er defineret i XAML filen, med en begrænset </w:t>
+      </w:r>
+      <w:proofErr w:type="spellStart"/>
+      <w:r>
+        <w:t>code-behind</w:t>
+      </w:r>
+      <w:proofErr w:type="spellEnd"/>
+      <w:r>
+        <w:t xml:space="preserve">. Ved at binde viewet til en </w:t>
+      </w:r>
+      <w:proofErr w:type="spellStart"/>
+      <w:r>
+        <w:t>ICommand</w:t>
+      </w:r>
+      <w:proofErr w:type="spellEnd"/>
+      <w:r>
+        <w:t xml:space="preserve">, der ligger i view modellen, kan der kaldes funktioner fra viewet nede i view modellen og ved databindings kan der deles data. Dette er illustreret på </w:t>
       </w:r>
       <w:r>
         <w:fldChar w:fldCharType="begin"/>
@@ -6212,7 +7135,7 @@
                     </pic:cNvPicPr>
                   </pic:nvPicPr>
                   <pic:blipFill>
-                    <a:blip r:embed="rId15">
+                    <a:blip r:embed="rId17">
                       <a:extLst>
                         <a:ext uri="{28A0092B-C50C-407E-A947-70E740481C1C}">
                           <a14:useLocalDpi xmlns:a14="http://schemas.microsoft.com/office/drawing/2010/main" val="0"/>
@@ -6248,32 +7171,19 @@
       <w:pPr>
         <w:pStyle w:val="Caption"/>
       </w:pPr>
-      <w:bookmarkStart w:id="38" w:name="_Ref451425031"/>
+      <w:bookmarkStart w:id="40" w:name="_Ref451425031"/>
       <w:r>
         <w:t xml:space="preserve">Figur </w:t>
       </w:r>
-      <w:r>
-        <w:fldChar w:fldCharType="begin"/>
-      </w:r>
-      <w:r>
-        <w:instrText xml:space="preserve"> SEQ Figur \* ARABIC </w:instrText>
-      </w:r>
-      <w:r>
-        <w:fldChar w:fldCharType="separate"/>
-      </w:r>
-      <w:r>
-        <w:rPr>
-          <w:noProof/>
-        </w:rPr>
-        <w:t>5</w:t>
-      </w:r>
-      <w:r>
-        <w:rPr>
-          <w:noProof/>
-        </w:rPr>
-        <w:fldChar w:fldCharType="end"/>
-      </w:r>
-      <w:bookmarkEnd w:id="38"/>
+      <w:fldSimple w:instr=" SEQ Figur \* ARABIC ">
+        <w:r>
+          <w:rPr>
+            <w:noProof/>
+          </w:rPr>
+          <w:t>5</w:t>
+        </w:r>
+      </w:fldSimple>
+      <w:bookmarkEnd w:id="40"/>
       <w:r>
         <w:t xml:space="preserve"> - MVVM model</w:t>
       </w:r>
@@ -6312,17 +7222,115 @@
     </w:p>
     <w:p>
       <w:r>
-        <w:t>For eksempel, i Pristjek220 kan en forretningsmanager tilføje en ny vare til sin forretning. Når varens navn og pris, er indtastet og der bliver klikket på ’Tilføj vare’, tager view modellen navnet og prisen og forsøger at sende dette videre til modellen. Hvis dette er succesfuldt, bliver varen gemt i databasen og en bekræftelsestekst bliver sat, som et label i GUI’en er bindet til, og derved kan forretningsmanageren se at hans vare tilføjelse var en succes.</w:t>
-      </w:r>
-    </w:p>
-    <w:p>
-      <w:r>
-        <w:t>Fordi at MVVM laver en opdeling af GUI’en i et view og en viewmodel, er det muligt for teamet at arbejde på begge ting, uden at skulle frygte at ødelægge hinandens kode. Ved at indsætte en driver imellem viewet og viewmodellen, bliver det muligt at unit teste GUI’en.</w:t>
-      </w:r>
-    </w:p>
-    <w:p>
-      <w:r>
-        <w:t>En anden fordel ved MVVM er, at hvis der i Pristjek220 ønskes at den generede indkøbsliste skal vise prisen i både kroner og euro, så er view modellen oplagt til dette. En view model’s primære opgave er at tage dataen fra modellen og formatere det således at det tilpasser viewet’s ønske. Så i stedet for at tilføje prisen i euro helt nede i databasen, bliver prisen bare konverteret til euro i view modellen og derfra bindet til en ny en kolonne i den generede indkøbsliste.</w:t>
+        <w:t>For eksempel, i Pristjek220 kan en forretningsmanager tilføje e</w:t>
+      </w:r>
+      <w:r>
+        <w:t xml:space="preserve">n nyt </w:t>
+      </w:r>
+      <w:r>
+        <w:t>produkt</w:t>
+      </w:r>
+      <w:r>
+        <w:t xml:space="preserve"> til sin forretning. Når </w:t>
+      </w:r>
+      <w:proofErr w:type="spellStart"/>
+      <w:r>
+        <w:t>produkt</w:t>
+      </w:r>
+      <w:r>
+        <w:t>ens</w:t>
+      </w:r>
+      <w:proofErr w:type="spellEnd"/>
+      <w:r>
+        <w:t xml:space="preserve"> navn og pris, er indtastet og de</w:t>
+      </w:r>
+      <w:r>
+        <w:t xml:space="preserve">r bliver klikket på ’Tilføj </w:t>
+      </w:r>
+      <w:r>
+        <w:t>produkt</w:t>
+      </w:r>
+      <w:r>
+        <w:t>’, tager view modellen navnet og prisen og forsøger at sende dette videre til modellen. Hvis d</w:t>
+      </w:r>
+      <w:r>
+        <w:t xml:space="preserve">ette er succesfuldt, bliver </w:t>
+      </w:r>
+      <w:r>
+        <w:t>produkt</w:t>
+      </w:r>
+      <w:r>
+        <w:t>et</w:t>
+      </w:r>
+      <w:r>
+        <w:t xml:space="preserve"> gemt i databasen og en bekræftelsestekst bliver sat, som et label i </w:t>
+      </w:r>
+      <w:proofErr w:type="spellStart"/>
+      <w:r>
+        <w:t>GUI’en</w:t>
+      </w:r>
+      <w:proofErr w:type="spellEnd"/>
+      <w:r>
+        <w:t xml:space="preserve"> er bindet til, og derved kan forr</w:t>
+      </w:r>
+      <w:r>
+        <w:t xml:space="preserve">etningsmanageren se at hans </w:t>
+      </w:r>
+      <w:r>
+        <w:t>produkt</w:t>
+      </w:r>
+      <w:r>
+        <w:t xml:space="preserve"> tilføjelse var en succes.</w:t>
+      </w:r>
+    </w:p>
+    <w:p>
+      <w:r>
+        <w:t xml:space="preserve">Fordi at MVVM laver en opdeling af </w:t>
+      </w:r>
+      <w:proofErr w:type="spellStart"/>
+      <w:r>
+        <w:t>GUI’en</w:t>
+      </w:r>
+      <w:proofErr w:type="spellEnd"/>
+      <w:r>
+        <w:t xml:space="preserve"> i et view og en viewmodel, er det muligt for teamet at arbejde på begge ting, uden at skulle frygte at ødelægge hinandens kode. Ved at indsætte en driver imellem viewet og viewmodellen, bliver det muligt at unit teste </w:t>
+      </w:r>
+      <w:proofErr w:type="spellStart"/>
+      <w:r>
+        <w:t>GUI’en</w:t>
+      </w:r>
+      <w:proofErr w:type="spellEnd"/>
+      <w:r>
+        <w:t>.</w:t>
+      </w:r>
+    </w:p>
+    <w:p>
+      <w:r>
+        <w:t xml:space="preserve">En anden fordel ved MVVM er, at hvis der i Pristjek220 ønskes at den generede indkøbsliste skal vise prisen i både kroner og euro, så er view modellen oplagt til dette. En view </w:t>
+      </w:r>
+      <w:proofErr w:type="spellStart"/>
+      <w:r>
+        <w:t>model’s</w:t>
+      </w:r>
+      <w:proofErr w:type="spellEnd"/>
+      <w:r>
+        <w:t xml:space="preserve"> primære opgave er at tage </w:t>
+      </w:r>
+      <w:proofErr w:type="spellStart"/>
+      <w:r>
+        <w:t>dataen</w:t>
+      </w:r>
+      <w:proofErr w:type="spellEnd"/>
+      <w:r>
+        <w:t xml:space="preserve"> fra modellen og formatere det således at det tilpasser </w:t>
+      </w:r>
+      <w:proofErr w:type="spellStart"/>
+      <w:r>
+        <w:t>viewet’s</w:t>
+      </w:r>
+      <w:proofErr w:type="spellEnd"/>
+      <w:r>
+        <w:t xml:space="preserve"> ønske. Så i stedet for at tilføje prisen i euro helt nede i databasen, bliver prisen bare konverteret til euro i view modellen og derfra bindet til en ny en kolonne i den generede indkøbsliste.</w:t>
       </w:r>
     </w:p>
     <w:p/>
@@ -6330,34 +7338,106 @@
       <w:pPr>
         <w:pStyle w:val="Heading2"/>
       </w:pPr>
-      <w:bookmarkStart w:id="39" w:name="_Toc451425732"/>
+      <w:bookmarkStart w:id="41" w:name="_Toc451425732"/>
       <w:r>
         <w:t>Pristjek220 Database</w:t>
       </w:r>
-      <w:bookmarkEnd w:id="39"/>
+      <w:bookmarkEnd w:id="41"/>
     </w:p>
     <w:p>
       <w:pPr>
         <w:pStyle w:val="Heading3"/>
       </w:pPr>
-      <w:bookmarkStart w:id="40" w:name="_Toc451425733"/>
+      <w:bookmarkStart w:id="42" w:name="_Toc451425733"/>
       <w:r>
         <w:t>Design af databasen</w:t>
       </w:r>
-      <w:bookmarkEnd w:id="40"/>
-    </w:p>
-    <w:p>
-      <w:r>
-        <w:t xml:space="preserve">I Pristjek220’s database er der fire forskellige entiteter, og de hedder Store, Product, HasA og Login. Mellem entiteterne Store og Product er der en mange-til-mange relation, da én forretning kan sælge mange produkter, og ét produkt kan blive solgt i mange forretninger. Denne relation bliver normalt selv oprettet, hvis relationen ikke har nogle andre properties. Da en forretning ikke nødvendigvis sælger et produkt til den samme pris som i andre forretninger, var det i Pristjek220 nødvendigt at have en property til produktets pris på relationen mellem forretningen og produktet. Denne property skal indeholde, hvad prisen for produktet er i lige præcis den forretning, det tilhører. </w:t>
-      </w:r>
-    </w:p>
-    <w:p>
-      <w:r>
-        <w:t xml:space="preserve">Løsningen på dette problem blev erfaret gennem undervisningen i DAB. Her blev der fundet frem til, at en mange-til-mange relation, hvor der er brug for properties på relationen, skal have oprettet en entitet til relationen. Af denne grund blev entiteten HasA oprettet i Pristjek220. HasA har derfor en property til prisen, samt en relation til en forretning og et produkt, for at binde de to entiteter sammen. Derved kan Pristjek220 håndtere, at en ny forretning åbner og oprette HasA entiteter til de produkter, som er i den nye forretnings sortiment. Ligeledes, hvis en forretning får et nyt produkt i deres sortiment, vil der blive oprettet en HasA entitet mellem forretningen og produktet. Denne håndtering gør </w:t>
+      <w:bookmarkEnd w:id="42"/>
+    </w:p>
+    <w:p>
+      <w:r>
+        <w:t xml:space="preserve">I Pristjek220’s database er der fire forskellige entiteter, og de hedder Store, Product, </w:t>
+      </w:r>
+      <w:proofErr w:type="spellStart"/>
+      <w:r>
+        <w:t>HasA</w:t>
+      </w:r>
+      <w:proofErr w:type="spellEnd"/>
+      <w:r>
+        <w:t xml:space="preserve"> og Login. Mellem entiteterne Store og Product er der en mange-til-mange relation, da én forretning kan sælge mange produkter, og ét produkt kan blive solgt i mange forretninger. Denne relation bliver normalt selv oprettet, hvis relationen ikke har nogle andre properties. Da en forretning ikke nødvendigvis sælger et produkt til den samme pris som i andre forretninger, var det i Pristjek220 nødvendigt at have en </w:t>
+      </w:r>
+      <w:proofErr w:type="spellStart"/>
+      <w:r>
+        <w:t>property</w:t>
+      </w:r>
+      <w:proofErr w:type="spellEnd"/>
+      <w:r>
+        <w:t xml:space="preserve"> til produktets pris på relationen mellem forretningen og produktet. Denne </w:t>
+      </w:r>
+      <w:proofErr w:type="spellStart"/>
+      <w:r>
+        <w:t>property</w:t>
+      </w:r>
+      <w:proofErr w:type="spellEnd"/>
+      <w:r>
+        <w:t xml:space="preserve"> skal indeholde, hvad prisen for produktet er i lige præcis den forretning, det tilhører. </w:t>
+      </w:r>
+    </w:p>
+    <w:p>
+      <w:r>
+        <w:t xml:space="preserve">Løsningen på dette problem blev erfaret gennem undervisningen i DAB. Her blev der fundet frem til, at en mange-til-mange relation, hvor der er brug for properties på relationen, skal have oprettet en entitet til relationen. Af denne grund blev entiteten </w:t>
+      </w:r>
+      <w:proofErr w:type="spellStart"/>
+      <w:r>
+        <w:t>HasA</w:t>
+      </w:r>
+      <w:proofErr w:type="spellEnd"/>
+      <w:r>
+        <w:t xml:space="preserve"> oprettet i Pristjek220. </w:t>
+      </w:r>
+      <w:proofErr w:type="spellStart"/>
+      <w:r>
+        <w:t>HasA</w:t>
+      </w:r>
+      <w:proofErr w:type="spellEnd"/>
+      <w:r>
+        <w:t xml:space="preserve"> har derfor en </w:t>
+      </w:r>
+      <w:proofErr w:type="spellStart"/>
+      <w:r>
+        <w:t>property</w:t>
+      </w:r>
+      <w:proofErr w:type="spellEnd"/>
+      <w:r>
+        <w:t xml:space="preserve"> til prisen, samt en relation til en forretning og et produkt, for at binde de to entiteter sammen. Derved kan Pristjek220 håndtere, at en ny forretning åbner og oprette </w:t>
+      </w:r>
+      <w:proofErr w:type="spellStart"/>
+      <w:r>
+        <w:t>HasA</w:t>
+      </w:r>
+      <w:proofErr w:type="spellEnd"/>
+      <w:r>
+        <w:t xml:space="preserve"> entiteter til de produkter, som er i den nye forretnings sortiment. Ligeledes, hvis en forretning får et nyt produkt i deres sortiment, vil der blive oprettet en </w:t>
+      </w:r>
+      <w:proofErr w:type="spellStart"/>
+      <w:r>
+        <w:t>HasA</w:t>
+      </w:r>
+      <w:proofErr w:type="spellEnd"/>
+      <w:r>
+        <w:t xml:space="preserve"> entitet mellem forretningen og produktet. Denne håndtering gør </w:t>
       </w:r>
       <w:r>
         <w:lastRenderedPageBreak/>
-        <w:t xml:space="preserve">samtidig, at der kun skal være én udgave af hvert produkt og af hver forretning, da der kan bindes mange HasA entiteter mellem dem. Modellen for databasen kan ses på </w:t>
+        <w:t xml:space="preserve">samtidig, at der kun skal være én udgave af hvert produkt og af hver forretning, da der kan bindes mange </w:t>
+      </w:r>
+      <w:proofErr w:type="spellStart"/>
+      <w:r>
+        <w:t>HasA</w:t>
+      </w:r>
+      <w:proofErr w:type="spellEnd"/>
+      <w:r>
+        <w:t xml:space="preserve"> entiteter mellem dem. Modellen for databasen kan ses på </w:t>
       </w:r>
       <w:r>
         <w:fldChar w:fldCharType="begin"/>
@@ -6409,7 +7489,7 @@
                     <pic:cNvPicPr/>
                   </pic:nvPicPr>
                   <pic:blipFill>
-                    <a:blip r:embed="rId16"/>
+                    <a:blip r:embed="rId18"/>
                     <a:stretch>
                       <a:fillRect/>
                     </a:stretch>
@@ -6434,32 +7514,19 @@
       <w:pPr>
         <w:pStyle w:val="Caption"/>
       </w:pPr>
-      <w:bookmarkStart w:id="41" w:name="_Ref451169042"/>
+      <w:bookmarkStart w:id="43" w:name="_Ref451169042"/>
       <w:r>
         <w:t xml:space="preserve">Figur </w:t>
       </w:r>
-      <w:r>
-        <w:fldChar w:fldCharType="begin"/>
-      </w:r>
-      <w:r>
-        <w:instrText xml:space="preserve"> SEQ Figur \* ARABIC </w:instrText>
-      </w:r>
-      <w:r>
-        <w:fldChar w:fldCharType="separate"/>
-      </w:r>
-      <w:r>
-        <w:rPr>
-          <w:noProof/>
-        </w:rPr>
-        <w:t>6</w:t>
-      </w:r>
-      <w:r>
-        <w:rPr>
-          <w:noProof/>
-        </w:rPr>
-        <w:fldChar w:fldCharType="end"/>
-      </w:r>
-      <w:bookmarkEnd w:id="41"/>
+      <w:fldSimple w:instr=" SEQ Figur \* ARABIC ">
+        <w:r>
+          <w:rPr>
+            <w:noProof/>
+          </w:rPr>
+          <w:t>6</w:t>
+        </w:r>
+      </w:fldSimple>
+      <w:bookmarkEnd w:id="43"/>
       <w:r>
         <w:t xml:space="preserve"> UML diagram for databasen.</w:t>
       </w:r>
@@ -6470,32 +7537,19 @@
         <w:pStyle w:val="Caption"/>
         <w:keepNext/>
       </w:pPr>
-      <w:bookmarkStart w:id="42" w:name="_Ref451168793"/>
+      <w:bookmarkStart w:id="44" w:name="_Ref451168793"/>
       <w:r>
         <w:t xml:space="preserve">Tabel </w:t>
       </w:r>
-      <w:r>
-        <w:fldChar w:fldCharType="begin"/>
-      </w:r>
-      <w:r>
-        <w:instrText xml:space="preserve"> SEQ Tabel \* ARABIC </w:instrText>
-      </w:r>
-      <w:r>
-        <w:fldChar w:fldCharType="separate"/>
-      </w:r>
-      <w:r>
-        <w:rPr>
-          <w:noProof/>
-        </w:rPr>
-        <w:t>1</w:t>
-      </w:r>
-      <w:r>
-        <w:rPr>
-          <w:noProof/>
-        </w:rPr>
-        <w:fldChar w:fldCharType="end"/>
-      </w:r>
-      <w:bookmarkEnd w:id="42"/>
+      <w:fldSimple w:instr=" SEQ Tabel \* ARABIC ">
+        <w:r>
+          <w:rPr>
+            <w:noProof/>
+          </w:rPr>
+          <w:t>1</w:t>
+        </w:r>
+      </w:fldSimple>
+      <w:bookmarkEnd w:id="44"/>
       <w:r>
         <w:t>: Første udkast af opsætningen af databasen</w:t>
       </w:r>
@@ -6738,7 +7792,27 @@
     </w:p>
     <w:p>
       <w:r>
-        <w:t>For at forretningerne ikke kan ændre prisen på et produkt i en anden forretning, eller ændre på andre forretningers sortiment, er der lavet et login til hver forretning, og alle logins gemmes i databasen. Denne entitet har et brugernavn, kodeord, og en reference til den forretning, den har kontrol over. Når der logges ind for en forretningsmanager, har han derved kun mulighed for at ændre, hvordan hans egen forretning skal fremstå. Derudover er der lavet så Administratoren, som kan tilføje og slette forretninger, også har et login. Dette login er specielt i forhold til de andre, da det giver adgang til administrationsdelen af forretningerne. Derfor er Administratorens login blevet lavet med en forretning, der hedder Admin, og på den måde tages der i programmet højde for, hvilken retning administrationsprogrammet skal tage efter login.</w:t>
+        <w:t xml:space="preserve">For at forretningerne ikke kan ændre prisen på et produkt i en anden forretning, eller ændre på andre forretningers sortiment, er der lavet et login til hver forretning, og alle logins gemmes i databasen. Denne entitet har et brugernavn, kodeord, og en reference til den forretning, den har kontrol over. Når der logges ind for en forretningsmanager, har han derved kun mulighed for at ændre, hvordan hans egen forretning skal fremstå. Derudover er der lavet så Administratoren, som kan tilføje og slette forretninger, også har et login. Dette login er specielt i forhold til de andre, da det giver adgang til administrationsdelen af forretningerne. Derfor er Administratorens login blevet lavet med en forretning, der hedder </w:t>
+      </w:r>
+      <w:proofErr w:type="spellStart"/>
+      <w:r>
+        <w:t>Admin</w:t>
+      </w:r>
+      <w:proofErr w:type="spellEnd"/>
+      <w:r>
+        <w:t xml:space="preserve">, og på den måde tages der i </w:t>
+      </w:r>
+      <w:r>
+        <w:t>applikationen</w:t>
+      </w:r>
+      <w:r>
+        <w:t xml:space="preserve"> højde for, hvilken r</w:t>
+      </w:r>
+      <w:r>
+        <w:t>etning administrationsapplikationen</w:t>
+      </w:r>
+      <w:r>
+        <w:t xml:space="preserve"> skal tage efter login.</w:t>
       </w:r>
     </w:p>
     <w:p/>
@@ -6746,11 +7820,11 @@
       <w:pPr>
         <w:pStyle w:val="Heading3"/>
       </w:pPr>
-      <w:bookmarkStart w:id="43" w:name="_Toc451425734"/>
+      <w:bookmarkStart w:id="45" w:name="_Toc451425734"/>
       <w:r>
         <w:t>Databaseadgang</w:t>
       </w:r>
-      <w:bookmarkEnd w:id="43"/>
+      <w:bookmarkEnd w:id="45"/>
       <w:r>
         <w:t xml:space="preserve"> </w:t>
       </w:r>
@@ -6762,7 +7836,23 @@
     </w:p>
     <w:p>
       <w:r>
-        <w:t xml:space="preserve">Der blev derfor implementeret et Repository pattern for at separere BLL fra DAL. Derved blev det muligt at isolere BLL, så det kunne unit testes da repositoriet kan substitueres. Repository pattern kommer dog stadig med den ulempe, at det så har en hård binding ned til databasen, og ikke kan isoleres fra den. Derfor er det ikke blevet unit testet, men er i stedet blevet integrationstestet med databasen. Udover at lave en separation mellem BLL og DAL giver repositoriet også </w:t>
+        <w:t xml:space="preserve">Der blev derfor implementeret et Repository pattern for at separere BLL fra DAL. Derved blev det muligt at isolere BLL, så det kunne unit testes da </w:t>
+      </w:r>
+      <w:proofErr w:type="spellStart"/>
+      <w:r>
+        <w:t>repositoriet</w:t>
+      </w:r>
+      <w:proofErr w:type="spellEnd"/>
+      <w:r>
+        <w:t xml:space="preserve"> kan substitueres. Repository pattern kommer dog stadig med den ulempe, at det så har en hård binding ned til databasen, og ikke kan isoleres fra den. Derfor er det ikke blevet unit testet, men er i stedet blevet integrationstestet med databasen. Udover at lave en separation mellem BLL og DAL giver </w:t>
+      </w:r>
+      <w:proofErr w:type="spellStart"/>
+      <w:r>
+        <w:t>repositoriet</w:t>
+      </w:r>
+      <w:proofErr w:type="spellEnd"/>
+      <w:r>
+        <w:t xml:space="preserve"> også </w:t>
       </w:r>
       <w:r>
         <w:lastRenderedPageBreak/>
@@ -6775,10 +7865,10 @@
       </w:pPr>
       <w:r>
         <w:object w:dxaOrig="19674" w:dyaOrig="7386" w14:anchorId="5D95771A">
-          <v:shape id="_x0000_i1028" type="#_x0000_t75" style="width:402.45pt;height:264.9pt" o:ole="">
-            <v:imagedata r:id="rId17" o:title="" cropbottom="17895f" cropleft="38397f"/>
+          <v:shape id="_x0000_i1028" type="#_x0000_t75" style="width:402.1pt;height:264.9pt" o:ole="">
+            <v:imagedata r:id="rId19" o:title="" cropbottom="17895f" cropleft="38397f"/>
           </v:shape>
-          <o:OLEObject Type="Embed" ProgID="Visio.Drawing.15" ShapeID="_x0000_i1028" DrawAspect="Content" ObjectID="_1525175613" r:id="rId18"/>
+          <o:OLEObject Type="Embed" ProgID="Visio.Drawing.15" ShapeID="_x0000_i1028" DrawAspect="Content" ObjectID="_1525177772" r:id="rId20"/>
         </w:object>
       </w:r>
     </w:p>
@@ -6786,63 +7876,130 @@
       <w:pPr>
         <w:pStyle w:val="Caption"/>
       </w:pPr>
-      <w:bookmarkStart w:id="44" w:name="_Ref449952644"/>
+      <w:bookmarkStart w:id="46" w:name="_Ref449952644"/>
       <w:r>
         <w:t xml:space="preserve">Figur </w:t>
       </w:r>
+      <w:fldSimple w:instr=" SEQ Figur \* ARABIC ">
+        <w:r>
+          <w:rPr>
+            <w:noProof/>
+          </w:rPr>
+          <w:t>7</w:t>
+        </w:r>
+      </w:fldSimple>
+      <w:bookmarkEnd w:id="46"/>
+      <w:r>
+        <w:t>: Implementering af Repository pattern i Pristjek220.</w:t>
+      </w:r>
+    </w:p>
+    <w:p>
+      <w:r>
+        <w:t xml:space="preserve">På </w:t>
+      </w:r>
       <w:r>
         <w:fldChar w:fldCharType="begin"/>
       </w:r>
       <w:r>
-        <w:instrText xml:space="preserve"> SEQ Figur \* ARABIC </w:instrText>
+        <w:instrText xml:space="preserve"> REF _Ref449952644 \h </w:instrText>
       </w:r>
       <w:r>
         <w:fldChar w:fldCharType="separate"/>
       </w:r>
       <w:r>
+        <w:t xml:space="preserve">Figur </w:t>
+      </w:r>
+      <w:r>
         <w:rPr>
           <w:noProof/>
         </w:rPr>
         <w:t>7</w:t>
       </w:r>
       <w:r>
-        <w:rPr>
-          <w:noProof/>
-        </w:rPr>
         <w:fldChar w:fldCharType="end"/>
       </w:r>
-      <w:bookmarkEnd w:id="44"/>
-      <w:r>
-        <w:t>: Implementering af Repository pattern i Pristjek220.</w:t>
-      </w:r>
-    </w:p>
-    <w:p>
-      <w:r>
-        <w:t xml:space="preserve">På </w:t>
-      </w:r>
-      <w:r>
-        <w:fldChar w:fldCharType="begin"/>
-      </w:r>
-      <w:r>
-        <w:instrText xml:space="preserve"> REF _Ref449952644 \h </w:instrText>
-      </w:r>
-      <w:r>
-        <w:fldChar w:fldCharType="separate"/>
-      </w:r>
-      <w:r>
-        <w:t xml:space="preserve">Figur </w:t>
-      </w:r>
-      <w:r>
-        <w:rPr>
-          <w:noProof/>
-        </w:rPr>
-        <w:t>7</w:t>
-      </w:r>
-      <w:r>
-        <w:fldChar w:fldCharType="end"/>
-      </w:r>
-      <w:r>
-        <w:t xml:space="preserve"> kan der ses, hvordan Repository pattern’et er blevet implementeret i Pristjek220. De forskellige repositories indeholder CRUD funktionerne, for den tabel de hører til. ProductRepository indeholder derved funktionerne til Product tabellen i databasen. I Repository klassen, som de specifikke repositories nedarver fra, ligger de generelle funktioner som Add og Remove for at undgå duplikeret kode. Unit of Work er lavet som et access point til repositoriesne fra BLL. Det samler alle repositoriesene i en klasse så administrationen og forbruger ikke skal have alle repositoriesene med når de oprettes. Derudover giver Unit Of Work også den fremtidsmulighed, at der kan implementeres funktioner hvor der kan tilføjes eller fjernes mange ting på én gang, uden at gemme efter hver tilføjelse.</w:t>
+      <w:r>
+        <w:t xml:space="preserve"> kan der ses, hvordan Repository </w:t>
+      </w:r>
+      <w:proofErr w:type="spellStart"/>
+      <w:r>
+        <w:t>pattern’et</w:t>
+      </w:r>
+      <w:proofErr w:type="spellEnd"/>
+      <w:r>
+        <w:t xml:space="preserve"> er blevet implementeret i Pristjek220. De forskellige </w:t>
+      </w:r>
+      <w:proofErr w:type="spellStart"/>
+      <w:r>
+        <w:t>repositories</w:t>
+      </w:r>
+      <w:proofErr w:type="spellEnd"/>
+      <w:r>
+        <w:t xml:space="preserve"> indeholder CRUD funktionerne, for den tabel de hører til. </w:t>
+      </w:r>
+      <w:proofErr w:type="spellStart"/>
+      <w:r>
+        <w:t>ProductRepository</w:t>
+      </w:r>
+      <w:proofErr w:type="spellEnd"/>
+      <w:r>
+        <w:t xml:space="preserve"> indeholder derved funktionerne til Product tabellen i databasen. I Repository klassen, som de specifikke </w:t>
+      </w:r>
+      <w:proofErr w:type="spellStart"/>
+      <w:r>
+        <w:t>repositories</w:t>
+      </w:r>
+      <w:proofErr w:type="spellEnd"/>
+      <w:r>
+        <w:t xml:space="preserve"> nedarver fra, ligger de generelle funktioner som </w:t>
+      </w:r>
+      <w:proofErr w:type="spellStart"/>
+      <w:r>
+        <w:t>Add</w:t>
+      </w:r>
+      <w:proofErr w:type="spellEnd"/>
+      <w:r>
+        <w:t xml:space="preserve"> og </w:t>
+      </w:r>
+      <w:proofErr w:type="spellStart"/>
+      <w:r>
+        <w:t>Remove</w:t>
+      </w:r>
+      <w:proofErr w:type="spellEnd"/>
+      <w:r>
+        <w:t xml:space="preserve"> for at undgå duplikeret kode. Unit of Work er lavet som et </w:t>
+      </w:r>
+      <w:proofErr w:type="spellStart"/>
+      <w:r>
+        <w:t>access</w:t>
+      </w:r>
+      <w:proofErr w:type="spellEnd"/>
+      <w:r>
+        <w:t xml:space="preserve"> point til </w:t>
+      </w:r>
+      <w:proofErr w:type="spellStart"/>
+      <w:r>
+        <w:t>repositoriesne</w:t>
+      </w:r>
+      <w:proofErr w:type="spellEnd"/>
+      <w:r>
+        <w:t xml:space="preserve"> fra BLL. Det samler alle </w:t>
+      </w:r>
+      <w:proofErr w:type="spellStart"/>
+      <w:r>
+        <w:t>repositoriesene</w:t>
+      </w:r>
+      <w:proofErr w:type="spellEnd"/>
+      <w:r>
+        <w:t xml:space="preserve"> i en klasse så administrationen og forbruger ikke skal have alle </w:t>
+      </w:r>
+      <w:proofErr w:type="spellStart"/>
+      <w:r>
+        <w:t>repositoriesene</w:t>
+      </w:r>
+      <w:proofErr w:type="spellEnd"/>
+      <w:r>
+        <w:t xml:space="preserve"> med når de oprettes. Derudover giver Unit Of Work også den fremtidsmulighed, at der kan implementeres funktioner hvor der kan tilføjes eller fjernes mange ting på én gang, uden at gemme efter hver tilføjelse.</w:t>
       </w:r>
     </w:p>
     <w:p/>
@@ -6850,18 +8007,18 @@
       <w:pPr>
         <w:pStyle w:val="Heading1"/>
       </w:pPr>
-      <w:bookmarkStart w:id="45" w:name="_Toc451334736"/>
-      <w:bookmarkStart w:id="46" w:name="_Toc451425735"/>
-      <w:bookmarkStart w:id="47" w:name="_Toc437616735"/>
-      <w:bookmarkEnd w:id="33"/>
+      <w:bookmarkStart w:id="47" w:name="_Toc451334736"/>
+      <w:bookmarkStart w:id="48" w:name="_Toc451425735"/>
+      <w:bookmarkStart w:id="49" w:name="_Toc437616735"/>
+      <w:bookmarkEnd w:id="35"/>
       <w:r>
         <w:t>P</w:t>
       </w:r>
       <w:r>
         <w:t>rodukt beskrivelse</w:t>
       </w:r>
-      <w:bookmarkEnd w:id="45"/>
-      <w:bookmarkEnd w:id="46"/>
+      <w:bookmarkEnd w:id="47"/>
+      <w:bookmarkEnd w:id="48"/>
     </w:p>
     <w:p>
       <w:r>
@@ -6921,13 +8078,13 @@
       <w:pPr>
         <w:pStyle w:val="Heading2"/>
       </w:pPr>
-      <w:bookmarkStart w:id="48" w:name="_Toc451334737"/>
-      <w:bookmarkStart w:id="49" w:name="_Toc451425736"/>
+      <w:bookmarkStart w:id="50" w:name="_Toc451334737"/>
+      <w:bookmarkStart w:id="51" w:name="_Toc451425736"/>
       <w:r>
         <w:t>Delte funktionaliteter</w:t>
       </w:r>
-      <w:bookmarkEnd w:id="48"/>
-      <w:bookmarkEnd w:id="49"/>
+      <w:bookmarkEnd w:id="50"/>
+      <w:bookmarkEnd w:id="51"/>
     </w:p>
     <w:p>
       <w:r>
@@ -6972,7 +8129,7 @@
                           </pic:cNvPicPr>
                         </pic:nvPicPr>
                         <pic:blipFill>
-                          <a:blip r:embed="rId19">
+                          <a:blip r:embed="rId21">
                             <a:extLst>
                               <a:ext uri="{28A0092B-C50C-407E-A947-70E740481C1C}">
                                 <a14:useLocalDpi xmlns:a14="http://schemas.microsoft.com/office/drawing/2010/main" val="0"/>
@@ -7022,32 +8179,19 @@
                                   <w:szCs w:val="20"/>
                                 </w:rPr>
                               </w:pPr>
-                              <w:bookmarkStart w:id="50" w:name="_Ref451432786"/>
+                              <w:bookmarkStart w:id="52" w:name="_Ref451432786"/>
                               <w:r>
                                 <w:t xml:space="preserve">Figur </w:t>
                               </w:r>
-                              <w:r>
-                                <w:fldChar w:fldCharType="begin"/>
-                              </w:r>
-                              <w:r>
-                                <w:instrText xml:space="preserve"> SEQ Figur \* ARABIC </w:instrText>
-                              </w:r>
-                              <w:r>
-                                <w:fldChar w:fldCharType="separate"/>
-                              </w:r>
-                              <w:r>
-                                <w:rPr>
-                                  <w:noProof/>
-                                </w:rPr>
-                                <w:t>8</w:t>
-                              </w:r>
-                              <w:r>
-                                <w:rPr>
-                                  <w:noProof/>
-                                </w:rPr>
-                                <w:fldChar w:fldCharType="end"/>
-                              </w:r>
-                              <w:bookmarkEnd w:id="50"/>
+                              <w:fldSimple w:instr=" SEQ Figur \* ARABIC ">
+                                <w:r>
+                                  <w:rPr>
+                                    <w:noProof/>
+                                  </w:rPr>
+                                  <w:t>8</w:t>
+                                </w:r>
+                              </w:fldSimple>
+                              <w:bookmarkEnd w:id="52"/>
                               <w:r>
                                 <w:t>: Autofuldførelse</w:t>
                               </w:r>
@@ -7071,7 +8215,7 @@
             <w:pict>
               <v:group w14:anchorId="25173C47" id="Group 47" o:spid="_x0000_s1026" style="position:absolute;left:0;text-align:left;margin-left:351.15pt;margin-top:.95pt;width:116.95pt;height:91.2pt;z-index:251719680" coordsize="14850,11582" o:gfxdata="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">
                 <v:shape id="Picture 48" o:spid="_x0000_s1027" type="#_x0000_t75" style="position:absolute;left:86;width:14764;height:8858;visibility:visible;mso-wrap-style:square" o:gfxdata="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">
-                  <v:imagedata r:id="rId20" o:title=""/>
+                  <v:imagedata r:id="rId22" o:title=""/>
                   <v:path arrowok="t"/>
                 </v:shape>
                 <v:shapetype id="_x0000_t202" coordsize="21600,21600" o:spt="202" path="m,l,21600r21600,l21600,xe">
@@ -7089,32 +8233,19 @@
                             <w:szCs w:val="20"/>
                           </w:rPr>
                         </w:pPr>
-                        <w:bookmarkStart w:id="51" w:name="_Ref451432786"/>
+                        <w:bookmarkStart w:id="53" w:name="_Ref451432786"/>
                         <w:r>
                           <w:t xml:space="preserve">Figur </w:t>
                         </w:r>
-                        <w:r>
-                          <w:fldChar w:fldCharType="begin"/>
-                        </w:r>
-                        <w:r>
-                          <w:instrText xml:space="preserve"> SEQ Figur \* ARABIC </w:instrText>
-                        </w:r>
-                        <w:r>
-                          <w:fldChar w:fldCharType="separate"/>
-                        </w:r>
-                        <w:r>
-                          <w:rPr>
-                            <w:noProof/>
-                          </w:rPr>
-                          <w:t>8</w:t>
-                        </w:r>
-                        <w:r>
-                          <w:rPr>
-                            <w:noProof/>
-                          </w:rPr>
-                          <w:fldChar w:fldCharType="end"/>
-                        </w:r>
-                        <w:bookmarkEnd w:id="51"/>
+                        <w:fldSimple w:instr=" SEQ Figur \* ARABIC ">
+                          <w:r>
+                            <w:rPr>
+                              <w:noProof/>
+                            </w:rPr>
+                            <w:t>8</w:t>
+                          </w:r>
+                        </w:fldSimple>
+                        <w:bookmarkEnd w:id="53"/>
                         <w:r>
                           <w:t>: Autofuldførelse</w:t>
                         </w:r>
@@ -7156,7 +8287,23 @@
         <w:fldChar w:fldCharType="end"/>
       </w:r>
       <w:r>
-        <w:t xml:space="preserve"> viser er der blevet skrevet ”cho”, hvor autofuldførelse så anbefaler de tre første produkter der starter med ”cho”, alle produkterne som bliver anbefalet er produkter der ligger i Pristjek220. Autofuldførelse anbefaler kun tre produkter, for ikke at forvirre brugeren, med for mange muligheder. Det er blevet valgt efter forbruger test, hvor brugerne syntes det var for uoverskueligt at have fem anbefalinger, som var det første antal som gruppen havde sat.</w:t>
+        <w:t xml:space="preserve"> viser er der blevet skrevet ”</w:t>
+      </w:r>
+      <w:proofErr w:type="spellStart"/>
+      <w:r>
+        <w:t>cho</w:t>
+      </w:r>
+      <w:proofErr w:type="spellEnd"/>
+      <w:r>
+        <w:t>”, hvor autofuldførelse så anbefaler de tre første produkter der starter med ”</w:t>
+      </w:r>
+      <w:proofErr w:type="spellStart"/>
+      <w:r>
+        <w:t>cho</w:t>
+      </w:r>
+      <w:proofErr w:type="spellEnd"/>
+      <w:r>
+        <w:t>”, alle produkterne som bliver anbefalet er produkter der ligger i Pristjek220. Autofuldførelse anbefaler kun tre produkter, for ikke at forvirre brugeren, med for mange muligheder. Det er blevet valgt efter forbruger test, hvor brugerne syntes det var for uoverskueligt at have fem anbefalinger, som var det første antal som gruppen havde sat.</w:t>
       </w:r>
     </w:p>
     <w:p/>
@@ -7164,13 +8311,13 @@
       <w:pPr>
         <w:pStyle w:val="Heading2"/>
       </w:pPr>
-      <w:bookmarkStart w:id="52" w:name="_Toc451334738"/>
-      <w:bookmarkStart w:id="53" w:name="_Toc451425737"/>
+      <w:bookmarkStart w:id="54" w:name="_Toc451334738"/>
+      <w:bookmarkStart w:id="55" w:name="_Toc451425737"/>
       <w:r>
         <w:t>Forbruger</w:t>
       </w:r>
-      <w:bookmarkEnd w:id="52"/>
-      <w:bookmarkEnd w:id="53"/>
+      <w:bookmarkEnd w:id="54"/>
+      <w:bookmarkEnd w:id="55"/>
     </w:p>
     <w:p>
       <w:r>
@@ -7232,7 +8379,7 @@
                                 <w:pStyle w:val="Caption"/>
                                 <w:jc w:val="left"/>
                               </w:pPr>
-                              <w:bookmarkStart w:id="54" w:name="_Ref451179586"/>
+                              <w:bookmarkStart w:id="56" w:name="_Ref451179586"/>
                               <w:r>
                                 <w:t xml:space="preserve">Figur </w:t>
                               </w:r>
@@ -7254,7 +8401,7 @@
                               <w:r>
                                 <w:fldChar w:fldCharType="end"/>
                               </w:r>
-                              <w:bookmarkEnd w:id="54"/>
+                              <w:bookmarkEnd w:id="56"/>
                               <w:r>
                                 <w:t>: Pristjek220 indkøbsliste</w:t>
                               </w:r>
@@ -7279,7 +8426,7 @@
                           </pic:cNvPicPr>
                         </pic:nvPicPr>
                         <pic:blipFill>
-                          <a:blip r:embed="rId21">
+                          <a:blip r:embed="rId23">
                             <a:extLst>
                               <a:ext uri="{28A0092B-C50C-407E-A947-70E740481C1C}">
                                 <a14:useLocalDpi xmlns:a14="http://schemas.microsoft.com/office/drawing/2010/main" val="0"/>
@@ -7320,7 +8467,7 @@
                           <w:pStyle w:val="Caption"/>
                           <w:jc w:val="left"/>
                         </w:pPr>
-                        <w:bookmarkStart w:id="55" w:name="_Ref451179586"/>
+                        <w:bookmarkStart w:id="57" w:name="_Ref451179586"/>
                         <w:r>
                           <w:t xml:space="preserve">Figur </w:t>
                         </w:r>
@@ -7342,7 +8489,7 @@
                         <w:r>
                           <w:fldChar w:fldCharType="end"/>
                         </w:r>
-                        <w:bookmarkEnd w:id="55"/>
+                        <w:bookmarkEnd w:id="57"/>
                         <w:r>
                           <w:t>: Pristjek220 indkøbsliste</w:t>
                         </w:r>
@@ -7354,7 +8501,7 @@
                   </v:textbox>
                 </v:shape>
                 <v:shape id="Picture 6" o:spid="_x0000_s1031" type="#_x0000_t75" style="position:absolute;width:15487;height:17500;visibility:visible;mso-wrap-style:square" o:gfxdata="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">
-                  <v:imagedata r:id="rId22" o:title=""/>
+                  <v:imagedata r:id="rId24" o:title=""/>
                   <v:path arrowok="t"/>
                 </v:shape>
                 <w10:wrap type="square" anchorx="margin"/>
@@ -7491,11 +8638,11 @@
       <w:r>
         <w:t xml:space="preserve"> ligger indstillingsmuligheder, hvor der kan vælges hvilke butikker, der skal handles i. </w:t>
       </w:r>
-      <w:bookmarkStart w:id="56" w:name="_Ref451174640"/>
+      <w:bookmarkStart w:id="58" w:name="_Ref451174640"/>
       <w:r>
         <w:t>Derudover er der mulighed for at generer en indkøbsliste, hvor Pristjek220 udregner hvor det er billigst at handle, med den udfyldte indkøbsliste</w:t>
       </w:r>
-      <w:bookmarkEnd w:id="56"/>
+      <w:bookmarkEnd w:id="58"/>
       <w:r>
         <w:t>, hvor der tages højde for de forretninger der er tjekket af.</w:t>
       </w:r>
@@ -7545,7 +8692,7 @@
                           </pic:cNvPicPr>
                         </pic:nvPicPr>
                         <pic:blipFill>
-                          <a:blip r:embed="rId23">
+                          <a:blip r:embed="rId25">
                             <a:extLst>
                               <a:ext uri="{28A0092B-C50C-407E-A947-70E740481C1C}">
                                 <a14:useLocalDpi xmlns:a14="http://schemas.microsoft.com/office/drawing/2010/main" val="0"/>
@@ -7592,32 +8739,19 @@
                                 <w:pStyle w:val="Caption"/>
                                 <w:jc w:val="left"/>
                               </w:pPr>
-                              <w:bookmarkStart w:id="57" w:name="_Ref451179560"/>
+                              <w:bookmarkStart w:id="59" w:name="_Ref451179560"/>
                               <w:r>
                                 <w:t xml:space="preserve">Figur </w:t>
                               </w:r>
-                              <w:r>
-                                <w:fldChar w:fldCharType="begin"/>
-                              </w:r>
-                              <w:r>
-                                <w:instrText xml:space="preserve"> SEQ Figur \* ARABIC </w:instrText>
-                              </w:r>
-                              <w:r>
-                                <w:fldChar w:fldCharType="separate"/>
-                              </w:r>
-                              <w:r>
-                                <w:rPr>
-                                  <w:noProof/>
-                                </w:rPr>
-                                <w:t>10</w:t>
-                              </w:r>
-                              <w:r>
-                                <w:rPr>
-                                  <w:noProof/>
-                                </w:rPr>
-                                <w:fldChar w:fldCharType="end"/>
-                              </w:r>
-                              <w:bookmarkEnd w:id="57"/>
+                              <w:fldSimple w:instr=" SEQ Figur \* ARABIC ">
+                                <w:r>
+                                  <w:rPr>
+                                    <w:noProof/>
+                                  </w:rPr>
+                                  <w:t>10</w:t>
+                                </w:r>
+                              </w:fldSimple>
+                              <w:bookmarkEnd w:id="59"/>
                               <w:r>
                                 <w:t>: Pristjek220 indkøbsliste indstilling</w:t>
                               </w:r>
@@ -7647,7 +8781,7 @@
             <w:pict>
               <v:group w14:anchorId="79A9EC63" id="Group 12" o:spid="_x0000_s1032" style="position:absolute;left:0;text-align:left;margin-left:370.5pt;margin-top:19.15pt;width:112pt;height:87.2pt;z-index:251709440;mso-position-horizontal-relative:margin" coordsize="14224,11075" o:gfxdata="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">
                 <v:shape id="Picture 10" o:spid="_x0000_s1033" type="#_x0000_t75" style="position:absolute;width:14224;height:6108;visibility:visible;mso-wrap-style:square" o:gfxdata="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">
-                  <v:imagedata r:id="rId24" o:title=""/>
+                  <v:imagedata r:id="rId26" o:title=""/>
                   <v:path arrowok="t"/>
                 </v:shape>
                 <v:shape id="Text Box 11" o:spid="_x0000_s1034" type="#_x0000_t202" style="position:absolute;top:5525;width:14224;height:5550;visibility:visible;mso-wrap-style:square;v-text-anchor:top" o:gfxdata="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" stroked="f">
@@ -7658,32 +8792,19 @@
                           <w:pStyle w:val="Caption"/>
                           <w:jc w:val="left"/>
                         </w:pPr>
-                        <w:bookmarkStart w:id="58" w:name="_Ref451179560"/>
+                        <w:bookmarkStart w:id="60" w:name="_Ref451179560"/>
                         <w:r>
                           <w:t xml:space="preserve">Figur </w:t>
                         </w:r>
-                        <w:r>
-                          <w:fldChar w:fldCharType="begin"/>
-                        </w:r>
-                        <w:r>
-                          <w:instrText xml:space="preserve"> SEQ Figur \* ARABIC </w:instrText>
-                        </w:r>
-                        <w:r>
-                          <w:fldChar w:fldCharType="separate"/>
-                        </w:r>
-                        <w:r>
-                          <w:rPr>
-                            <w:noProof/>
-                          </w:rPr>
-                          <w:t>10</w:t>
-                        </w:r>
-                        <w:r>
-                          <w:rPr>
-                            <w:noProof/>
-                          </w:rPr>
-                          <w:fldChar w:fldCharType="end"/>
-                        </w:r>
-                        <w:bookmarkEnd w:id="58"/>
+                        <w:fldSimple w:instr=" SEQ Figur \* ARABIC ">
+                          <w:r>
+                            <w:rPr>
+                              <w:noProof/>
+                            </w:rPr>
+                            <w:t>10</w:t>
+                          </w:r>
+                        </w:fldSimple>
+                        <w:bookmarkEnd w:id="60"/>
                         <w:r>
                           <w:t>: Pristjek220 indkøbsliste indstilling</w:t>
                         </w:r>
@@ -7704,7 +8825,16 @@
         </mc:AlternateContent>
       </w:r>
       <w:r>
-        <w:t xml:space="preserve">Den genererede indkøbsliste viser, hvor varerne skal købes. På </w:t>
+        <w:t>Den generer</w:t>
+      </w:r>
+      <w:r>
+        <w:t xml:space="preserve">ede indkøbsliste viser, hvor </w:t>
+      </w:r>
+      <w:r>
+        <w:t>produkt</w:t>
+      </w:r>
+      <w:r>
+        <w:t xml:space="preserve">erne skal købes. På </w:t>
       </w:r>
       <w:r>
         <w:fldChar w:fldCharType="begin"/>
@@ -7880,7 +9010,7 @@
                           </pic:cNvPicPr>
                         </pic:nvPicPr>
                         <pic:blipFill>
-                          <a:blip r:embed="rId25">
+                          <a:blip r:embed="rId27">
                             <a:extLst>
                               <a:ext uri="{28A0092B-C50C-407E-A947-70E740481C1C}">
                                 <a14:useLocalDpi xmlns:a14="http://schemas.microsoft.com/office/drawing/2010/main" val="0"/>
@@ -7926,7 +9056,7 @@
                               <w:pPr>
                                 <w:pStyle w:val="Caption"/>
                               </w:pPr>
-                              <w:bookmarkStart w:id="59" w:name="_Ref451179300"/>
+                              <w:bookmarkStart w:id="61" w:name="_Ref451179300"/>
                               <w:r>
                                 <w:t xml:space="preserve">Figur </w:t>
                               </w:r>
@@ -7948,7 +9078,7 @@
                               <w:r>
                                 <w:fldChar w:fldCharType="end"/>
                               </w:r>
-                              <w:bookmarkEnd w:id="59"/>
+                              <w:bookmarkEnd w:id="61"/>
                               <w:r>
                                 <w:t>: Pristjek220 genereret i</w:t>
                               </w:r>
@@ -7984,7 +9114,7 @@
             <w:pict>
               <v:group w14:anchorId="254C59EB" id="Group 18" o:spid="_x0000_s1035" style="position:absolute;left:0;text-align:left;margin-left:78.8pt;margin-top:44.95pt;width:130pt;height:137.7pt;z-index:251711488;mso-position-horizontal:right;mso-position-horizontal-relative:margin;mso-width-relative:margin;mso-height-relative:margin" coordsize="16513,17489" o:gfxdata="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">
                 <v:shape id="Picture 16" o:spid="_x0000_s1036" type="#_x0000_t75" style="position:absolute;left:136;width:16377;height:12096;visibility:visible;mso-wrap-style:square" o:gfxdata="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">
-                  <v:imagedata r:id="rId26" o:title=""/>
+                  <v:imagedata r:id="rId28" o:title=""/>
                   <v:path arrowok="t"/>
                 </v:shape>
                 <v:shape id="Text Box 17" o:spid="_x0000_s1037" type="#_x0000_t202" style="position:absolute;top:11939;width:16376;height:5550;visibility:visible;mso-wrap-style:square;v-text-anchor:top" o:gfxdata="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" stroked="f">
@@ -7994,7 +9124,7 @@
                         <w:pPr>
                           <w:pStyle w:val="Caption"/>
                         </w:pPr>
-                        <w:bookmarkStart w:id="60" w:name="_Ref451179300"/>
+                        <w:bookmarkStart w:id="62" w:name="_Ref451179300"/>
                         <w:r>
                           <w:t xml:space="preserve">Figur </w:t>
                         </w:r>
@@ -8016,7 +9146,7 @@
                         <w:r>
                           <w:fldChar w:fldCharType="end"/>
                         </w:r>
-                        <w:bookmarkEnd w:id="60"/>
+                        <w:bookmarkEnd w:id="62"/>
                         <w:r>
                           <w:t>: Pristjek220 genereret i</w:t>
                         </w:r>
@@ -8115,7 +9245,7 @@
                           </pic:cNvPicPr>
                         </pic:nvPicPr>
                         <pic:blipFill>
-                          <a:blip r:embed="rId27">
+                          <a:blip r:embed="rId29">
                             <a:extLst>
                               <a:ext uri="{28A0092B-C50C-407E-A947-70E740481C1C}">
                                 <a14:useLocalDpi xmlns:a14="http://schemas.microsoft.com/office/drawing/2010/main" val="0"/>
@@ -8161,32 +9291,19 @@
                               <w:pPr>
                                 <w:pStyle w:val="Caption"/>
                               </w:pPr>
-                              <w:bookmarkStart w:id="61" w:name="_Ref451181933"/>
+                              <w:bookmarkStart w:id="63" w:name="_Ref451181933"/>
                               <w:r>
                                 <w:t xml:space="preserve">Figur </w:t>
                               </w:r>
-                              <w:r>
-                                <w:fldChar w:fldCharType="begin"/>
-                              </w:r>
-                              <w:r>
-                                <w:instrText xml:space="preserve"> SEQ Figur \* ARABIC </w:instrText>
-                              </w:r>
-                              <w:r>
-                                <w:fldChar w:fldCharType="separate"/>
-                              </w:r>
-                              <w:r>
-                                <w:rPr>
-                                  <w:noProof/>
-                                </w:rPr>
-                                <w:t>12</w:t>
-                              </w:r>
-                              <w:r>
-                                <w:rPr>
-                                  <w:noProof/>
-                                </w:rPr>
-                                <w:fldChar w:fldCharType="end"/>
-                              </w:r>
-                              <w:bookmarkEnd w:id="61"/>
+                              <w:fldSimple w:instr=" SEQ Figur \* ARABIC ">
+                                <w:r>
+                                  <w:rPr>
+                                    <w:noProof/>
+                                  </w:rPr>
+                                  <w:t>12</w:t>
+                                </w:r>
+                              </w:fldSimple>
+                              <w:bookmarkEnd w:id="63"/>
                               <w:r>
                                 <w:t>: Pristje220 søg efter produkt</w:t>
                               </w:r>
@@ -8210,7 +9327,7 @@
             <w:pict>
               <v:group w14:anchorId="3290E04C" id="Group 25" o:spid="_x0000_s1038" style="position:absolute;left:0;text-align:left;margin-left:370.7pt;margin-top:62.7pt;width:108.2pt;height:133.45pt;z-index:251712512;mso-position-horizontal-relative:margin" coordsize="13741,16948" o:gfxdata="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">
                 <v:shape id="Picture 22" o:spid="_x0000_s1039" type="#_x0000_t75" style="position:absolute;width:13741;height:12960;visibility:visible;mso-wrap-style:square" o:gfxdata="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">
-                  <v:imagedata r:id="rId28" o:title=""/>
+                  <v:imagedata r:id="rId30" o:title=""/>
                   <v:path arrowok="t"/>
                 </v:shape>
                 <v:shape id="Text Box 23" o:spid="_x0000_s1040" type="#_x0000_t202" style="position:absolute;left:1978;top:12827;width:9481;height:4121;visibility:visible;mso-wrap-style:square;v-text-anchor:top" o:gfxdata="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" stroked="f">
@@ -8220,32 +9337,19 @@
                         <w:pPr>
                           <w:pStyle w:val="Caption"/>
                         </w:pPr>
-                        <w:bookmarkStart w:id="62" w:name="_Ref451181933"/>
+                        <w:bookmarkStart w:id="64" w:name="_Ref451181933"/>
                         <w:r>
                           <w:t xml:space="preserve">Figur </w:t>
                         </w:r>
-                        <w:r>
-                          <w:fldChar w:fldCharType="begin"/>
-                        </w:r>
-                        <w:r>
-                          <w:instrText xml:space="preserve"> SEQ Figur \* ARABIC </w:instrText>
-                        </w:r>
-                        <w:r>
-                          <w:fldChar w:fldCharType="separate"/>
-                        </w:r>
-                        <w:r>
-                          <w:rPr>
-                            <w:noProof/>
-                          </w:rPr>
-                          <w:t>12</w:t>
-                        </w:r>
-                        <w:r>
-                          <w:rPr>
-                            <w:noProof/>
-                          </w:rPr>
-                          <w:fldChar w:fldCharType="end"/>
-                        </w:r>
-                        <w:bookmarkEnd w:id="62"/>
+                        <w:fldSimple w:instr=" SEQ Figur \* ARABIC ">
+                          <w:r>
+                            <w:rPr>
+                              <w:noProof/>
+                            </w:rPr>
+                            <w:t>12</w:t>
+                          </w:r>
+                        </w:fldSimple>
+                        <w:bookmarkEnd w:id="64"/>
                         <w:r>
                           <w:t>: Pristje220 søg efter produkt</w:t>
                         </w:r>
@@ -8300,7 +9404,7 @@
                           </pic:cNvPicPr>
                         </pic:nvPicPr>
                         <pic:blipFill>
-                          <a:blip r:embed="rId29">
+                          <a:blip r:embed="rId31">
                             <a:extLst>
                               <a:ext uri="{28A0092B-C50C-407E-A947-70E740481C1C}">
                                 <a14:useLocalDpi xmlns:a14="http://schemas.microsoft.com/office/drawing/2010/main" val="0"/>
@@ -8346,37 +9450,24 @@
                               <w:pPr>
                                 <w:pStyle w:val="Caption"/>
                               </w:pPr>
-                              <w:bookmarkStart w:id="63" w:name="_Ref451178985"/>
-                              <w:bookmarkStart w:id="64" w:name="_Ref451343254"/>
+                              <w:bookmarkStart w:id="65" w:name="_Ref451178985"/>
+                              <w:bookmarkStart w:id="66" w:name="_Ref451343254"/>
                               <w:r>
                                 <w:t xml:space="preserve">Figur </w:t>
                               </w:r>
-                              <w:r>
-                                <w:fldChar w:fldCharType="begin"/>
-                              </w:r>
-                              <w:r>
-                                <w:instrText xml:space="preserve"> SEQ Figur \* ARABIC </w:instrText>
-                              </w:r>
-                              <w:r>
-                                <w:fldChar w:fldCharType="separate"/>
-                              </w:r>
-                              <w:r>
-                                <w:rPr>
-                                  <w:noProof/>
-                                </w:rPr>
-                                <w:t>13</w:t>
-                              </w:r>
-                              <w:r>
-                                <w:rPr>
-                                  <w:noProof/>
-                                </w:rPr>
-                                <w:fldChar w:fldCharType="end"/>
-                              </w:r>
-                              <w:bookmarkEnd w:id="63"/>
+                              <w:fldSimple w:instr=" SEQ Figur \* ARABIC ">
+                                <w:r>
+                                  <w:rPr>
+                                    <w:noProof/>
+                                  </w:rPr>
+                                  <w:t>13</w:t>
+                                </w:r>
+                              </w:fldSimple>
+                              <w:bookmarkEnd w:id="65"/>
                               <w:r>
                                 <w:t>: Pristjek220 Genereret indkøbsliste</w:t>
                               </w:r>
-                              <w:bookmarkEnd w:id="64"/>
+                              <w:bookmarkEnd w:id="66"/>
                             </w:p>
                           </w:txbxContent>
                         </wps:txbx>
@@ -8397,7 +9488,7 @@
             <w:pict>
               <v:group w14:anchorId="26B8D0D7" id="Group 15" o:spid="_x0000_s1041" style="position:absolute;left:0;text-align:left;margin-left:-9.1pt;margin-top:4.7pt;width:327.75pt;height:134.35pt;z-index:251710464;mso-position-horizontal-relative:margin" coordsize="41624,17062" o:gfxdata="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">
                 <v:shape id="Picture 13" o:spid="_x0000_s1042" type="#_x0000_t75" style="position:absolute;width:41624;height:14706;visibility:visible;mso-wrap-style:square" o:gfxdata="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">
-                  <v:imagedata r:id="rId30" o:title=""/>
+                  <v:imagedata r:id="rId32" o:title=""/>
                   <v:path arrowok="t"/>
                 </v:shape>
                 <v:shape id="Text Box 14" o:spid="_x0000_s1043" type="#_x0000_t202" style="position:absolute;left:341;top:14395;width:41283;height:2667;visibility:visible;mso-wrap-style:square;v-text-anchor:top" o:gfxdata="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" stroked="f">
@@ -8407,37 +9498,24 @@
                         <w:pPr>
                           <w:pStyle w:val="Caption"/>
                         </w:pPr>
-                        <w:bookmarkStart w:id="65" w:name="_Ref451178985"/>
-                        <w:bookmarkStart w:id="66" w:name="_Ref451343254"/>
+                        <w:bookmarkStart w:id="67" w:name="_Ref451178985"/>
+                        <w:bookmarkStart w:id="68" w:name="_Ref451343254"/>
                         <w:r>
                           <w:t xml:space="preserve">Figur </w:t>
                         </w:r>
-                        <w:r>
-                          <w:fldChar w:fldCharType="begin"/>
-                        </w:r>
-                        <w:r>
-                          <w:instrText xml:space="preserve"> SEQ Figur \* ARABIC </w:instrText>
-                        </w:r>
-                        <w:r>
-                          <w:fldChar w:fldCharType="separate"/>
-                        </w:r>
-                        <w:r>
-                          <w:rPr>
-                            <w:noProof/>
-                          </w:rPr>
-                          <w:t>13</w:t>
-                        </w:r>
-                        <w:r>
-                          <w:rPr>
-                            <w:noProof/>
-                          </w:rPr>
-                          <w:fldChar w:fldCharType="end"/>
-                        </w:r>
-                        <w:bookmarkEnd w:id="65"/>
+                        <w:fldSimple w:instr=" SEQ Figur \* ARABIC ">
+                          <w:r>
+                            <w:rPr>
+                              <w:noProof/>
+                            </w:rPr>
+                            <w:t>13</w:t>
+                          </w:r>
+                        </w:fldSimple>
+                        <w:bookmarkEnd w:id="67"/>
                         <w:r>
                           <w:t>: Pristjek220 Genereret indkøbsliste</w:t>
                         </w:r>
-                        <w:bookmarkEnd w:id="66"/>
+                        <w:bookmarkEnd w:id="68"/>
                       </w:p>
                     </w:txbxContent>
                   </v:textbox>
@@ -8491,8 +9569,8 @@
       <w:pPr>
         <w:pStyle w:val="Heading2"/>
       </w:pPr>
-      <w:bookmarkStart w:id="67" w:name="_Toc451334739"/>
-      <w:bookmarkStart w:id="68" w:name="_Toc451425738"/>
+      <w:bookmarkStart w:id="69" w:name="_Toc451334739"/>
+      <w:bookmarkStart w:id="70" w:name="_Toc451425738"/>
       <w:r>
         <w:rPr>
           <w:noProof/>
@@ -8534,7 +9612,7 @@
                           </pic:cNvPicPr>
                         </pic:nvPicPr>
                         <pic:blipFill>
-                          <a:blip r:embed="rId31" cstate="print">
+                          <a:blip r:embed="rId33" cstate="print">
                             <a:extLst>
                               <a:ext uri="{28A0092B-C50C-407E-A947-70E740481C1C}">
                                 <a14:useLocalDpi xmlns:a14="http://schemas.microsoft.com/office/drawing/2010/main" val="0"/>
@@ -8583,32 +9661,19 @@
                                   <w:rFonts w:eastAsiaTheme="minorHAnsi"/>
                                 </w:rPr>
                               </w:pPr>
-                              <w:bookmarkStart w:id="69" w:name="_Ref451184104"/>
+                              <w:bookmarkStart w:id="71" w:name="_Ref451184104"/>
                               <w:r>
                                 <w:t xml:space="preserve">Figur </w:t>
                               </w:r>
-                              <w:r>
-                                <w:fldChar w:fldCharType="begin"/>
-                              </w:r>
-                              <w:r>
-                                <w:instrText xml:space="preserve"> SEQ Figur \* ARABIC </w:instrText>
-                              </w:r>
-                              <w:r>
-                                <w:fldChar w:fldCharType="separate"/>
-                              </w:r>
-                              <w:r>
-                                <w:rPr>
-                                  <w:noProof/>
-                                </w:rPr>
-                                <w:t>14</w:t>
-                              </w:r>
-                              <w:r>
-                                <w:rPr>
-                                  <w:noProof/>
-                                </w:rPr>
-                                <w:fldChar w:fldCharType="end"/>
-                              </w:r>
-                              <w:bookmarkEnd w:id="69"/>
+                              <w:fldSimple w:instr=" SEQ Figur \* ARABIC ">
+                                <w:r>
+                                  <w:rPr>
+                                    <w:noProof/>
+                                  </w:rPr>
+                                  <w:t>14</w:t>
+                                </w:r>
+                              </w:fldSimple>
+                              <w:bookmarkEnd w:id="71"/>
                               <w:r>
                                 <w:t>: Pristjek220 Login</w:t>
                               </w:r>
@@ -8632,7 +9697,7 @@
             <w:pict>
               <v:group w14:anchorId="51823FD5" id="Group 33" o:spid="_x0000_s1044" style="position:absolute;left:0;text-align:left;margin-left:54.1pt;margin-top:2.45pt;width:105.3pt;height:100.2pt;z-index:251715584;mso-position-horizontal:right;mso-position-horizontal-relative:margin" coordsize="13373,12730" o:gfxdata="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">
                 <v:shape id="Picture 31" o:spid="_x0000_s1045" type="#_x0000_t75" style="position:absolute;width:13373;height:10064;visibility:visible;mso-wrap-style:square" o:gfxdata="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">
-                  <v:imagedata r:id="rId32" o:title=""/>
+                  <v:imagedata r:id="rId34" o:title=""/>
                   <v:path arrowok="t"/>
                 </v:shape>
                 <v:shape id="Text Box 32" o:spid="_x0000_s1046" type="#_x0000_t202" style="position:absolute;top:10030;width:13373;height:2700;visibility:visible;mso-wrap-style:square;v-text-anchor:top" o:gfxdata="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" stroked="f">
@@ -8645,32 +9710,19 @@
                             <w:rFonts w:eastAsiaTheme="minorHAnsi"/>
                           </w:rPr>
                         </w:pPr>
-                        <w:bookmarkStart w:id="70" w:name="_Ref451184104"/>
+                        <w:bookmarkStart w:id="72" w:name="_Ref451184104"/>
                         <w:r>
                           <w:t xml:space="preserve">Figur </w:t>
                         </w:r>
-                        <w:r>
-                          <w:fldChar w:fldCharType="begin"/>
-                        </w:r>
-                        <w:r>
-                          <w:instrText xml:space="preserve"> SEQ Figur \* ARABIC </w:instrText>
-                        </w:r>
-                        <w:r>
-                          <w:fldChar w:fldCharType="separate"/>
-                        </w:r>
-                        <w:r>
-                          <w:rPr>
-                            <w:noProof/>
-                          </w:rPr>
-                          <w:t>14</w:t>
-                        </w:r>
-                        <w:r>
-                          <w:rPr>
-                            <w:noProof/>
-                          </w:rPr>
-                          <w:fldChar w:fldCharType="end"/>
-                        </w:r>
-                        <w:bookmarkEnd w:id="70"/>
+                        <w:fldSimple w:instr=" SEQ Figur \* ARABIC ">
+                          <w:r>
+                            <w:rPr>
+                              <w:noProof/>
+                            </w:rPr>
+                            <w:t>14</w:t>
+                          </w:r>
+                        </w:fldSimple>
+                        <w:bookmarkEnd w:id="72"/>
                         <w:r>
                           <w:t>: Pristjek220 Login</w:t>
                         </w:r>
@@ -8687,8 +9739,8 @@
       <w:r>
         <w:t>Administration</w:t>
       </w:r>
-      <w:bookmarkEnd w:id="67"/>
-      <w:bookmarkEnd w:id="68"/>
+      <w:bookmarkEnd w:id="69"/>
+      <w:bookmarkEnd w:id="70"/>
     </w:p>
     <w:p>
       <w:r>
@@ -8730,16 +9782,16 @@
       <w:pPr>
         <w:pStyle w:val="Heading3"/>
       </w:pPr>
-      <w:bookmarkStart w:id="71" w:name="_Toc451334740"/>
-      <w:bookmarkStart w:id="72" w:name="_Toc451425739"/>
+      <w:bookmarkStart w:id="73" w:name="_Toc451334740"/>
+      <w:bookmarkStart w:id="74" w:name="_Toc451425739"/>
       <w:r>
         <w:t>Admin</w:t>
       </w:r>
       <w:r>
         <w:t>istrator</w:t>
       </w:r>
-      <w:bookmarkEnd w:id="71"/>
-      <w:bookmarkEnd w:id="72"/>
+      <w:bookmarkEnd w:id="73"/>
+      <w:bookmarkEnd w:id="74"/>
     </w:p>
     <w:p>
       <w:r>
@@ -8783,7 +9835,7 @@
                           </pic:cNvPicPr>
                         </pic:nvPicPr>
                         <pic:blipFill>
-                          <a:blip r:embed="rId33">
+                          <a:blip r:embed="rId35">
                             <a:extLst>
                               <a:ext uri="{28A0092B-C50C-407E-A947-70E740481C1C}">
                                 <a14:useLocalDpi xmlns:a14="http://schemas.microsoft.com/office/drawing/2010/main" val="0"/>
@@ -8832,32 +9884,19 @@
                                   <w:rFonts w:eastAsiaTheme="minorHAnsi"/>
                                 </w:rPr>
                               </w:pPr>
-                              <w:bookmarkStart w:id="73" w:name="_Ref451184214"/>
+                              <w:bookmarkStart w:id="75" w:name="_Ref451184214"/>
                               <w:r>
                                 <w:t xml:space="preserve">Figur </w:t>
                               </w:r>
-                              <w:r>
-                                <w:fldChar w:fldCharType="begin"/>
-                              </w:r>
-                              <w:r>
-                                <w:instrText xml:space="preserve"> SEQ Figur \* ARABIC </w:instrText>
-                              </w:r>
-                              <w:r>
-                                <w:fldChar w:fldCharType="separate"/>
-                              </w:r>
-                              <w:r>
-                                <w:rPr>
-                                  <w:noProof/>
-                                </w:rPr>
-                                <w:t>15</w:t>
-                              </w:r>
-                              <w:r>
-                                <w:rPr>
-                                  <w:noProof/>
-                                </w:rPr>
-                                <w:fldChar w:fldCharType="end"/>
-                              </w:r>
-                              <w:bookmarkEnd w:id="73"/>
+                              <w:fldSimple w:instr=" SEQ Figur \* ARABIC ">
+                                <w:r>
+                                  <w:rPr>
+                                    <w:noProof/>
+                                  </w:rPr>
+                                  <w:t>15</w:t>
+                                </w:r>
+                              </w:fldSimple>
+                              <w:bookmarkEnd w:id="75"/>
                               <w:r>
                                 <w:t>: Pristjek220 tilføj forretning</w:t>
                               </w:r>
@@ -8881,7 +9920,7 @@
             <w:pict>
               <v:group w14:anchorId="4A79A5B4" id="Group 8" o:spid="_x0000_s1047" style="position:absolute;left:0;text-align:left;margin-left:43pt;margin-top:.4pt;width:94.2pt;height:92.05pt;z-index:251713536;mso-position-horizontal:right;mso-position-horizontal-relative:margin" coordsize="11963,11690" o:gfxdata="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">
                 <v:shape id="Picture 9" o:spid="_x0000_s1048" type="#_x0000_t75" style="position:absolute;width:11963;height:7505;visibility:visible;mso-wrap-style:square" o:gfxdata="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">
-                  <v:imagedata r:id="rId34" o:title=""/>
+                  <v:imagedata r:id="rId36" o:title=""/>
                   <v:path arrowok="t"/>
                 </v:shape>
                 <v:shape id="Text Box 24" o:spid="_x0000_s1049" type="#_x0000_t202" style="position:absolute;top:7569;width:11938;height:4121;visibility:visible;mso-wrap-style:square;v-text-anchor:top" o:gfxdata="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" stroked="f">
@@ -8894,32 +9933,19 @@
                             <w:rFonts w:eastAsiaTheme="minorHAnsi"/>
                           </w:rPr>
                         </w:pPr>
-                        <w:bookmarkStart w:id="74" w:name="_Ref451184214"/>
+                        <w:bookmarkStart w:id="76" w:name="_Ref451184214"/>
                         <w:r>
                           <w:t xml:space="preserve">Figur </w:t>
                         </w:r>
-                        <w:r>
-                          <w:fldChar w:fldCharType="begin"/>
-                        </w:r>
-                        <w:r>
-                          <w:instrText xml:space="preserve"> SEQ Figur \* ARABIC </w:instrText>
-                        </w:r>
-                        <w:r>
-                          <w:fldChar w:fldCharType="separate"/>
-                        </w:r>
-                        <w:r>
-                          <w:rPr>
-                            <w:noProof/>
-                          </w:rPr>
-                          <w:t>15</w:t>
-                        </w:r>
-                        <w:r>
-                          <w:rPr>
-                            <w:noProof/>
-                          </w:rPr>
-                          <w:fldChar w:fldCharType="end"/>
-                        </w:r>
-                        <w:bookmarkEnd w:id="74"/>
+                        <w:fldSimple w:instr=" SEQ Figur \* ARABIC ">
+                          <w:r>
+                            <w:rPr>
+                              <w:noProof/>
+                            </w:rPr>
+                            <w:t>15</w:t>
+                          </w:r>
+                        </w:fldSimple>
+                        <w:bookmarkEnd w:id="76"/>
                         <w:r>
                           <w:t>: Pristjek220 tilføj forretning</w:t>
                         </w:r>
@@ -9003,7 +10029,7 @@
                           </pic:cNvPicPr>
                         </pic:nvPicPr>
                         <pic:blipFill>
-                          <a:blip r:embed="rId35">
+                          <a:blip r:embed="rId37">
                             <a:extLst>
                               <a:ext uri="{28A0092B-C50C-407E-A947-70E740481C1C}">
                                 <a14:useLocalDpi xmlns:a14="http://schemas.microsoft.com/office/drawing/2010/main" val="0"/>
@@ -9049,32 +10075,19 @@
                               <w:pPr>
                                 <w:pStyle w:val="Caption"/>
                               </w:pPr>
-                              <w:bookmarkStart w:id="75" w:name="_Ref451183867"/>
+                              <w:bookmarkStart w:id="77" w:name="_Ref451183867"/>
                               <w:r>
                                 <w:t xml:space="preserve">Figur </w:t>
                               </w:r>
-                              <w:r>
-                                <w:fldChar w:fldCharType="begin"/>
-                              </w:r>
-                              <w:r>
-                                <w:instrText xml:space="preserve"> SEQ Figur \* ARABIC </w:instrText>
-                              </w:r>
-                              <w:r>
-                                <w:fldChar w:fldCharType="separate"/>
-                              </w:r>
-                              <w:r>
-                                <w:rPr>
-                                  <w:noProof/>
-                                </w:rPr>
-                                <w:t>16</w:t>
-                              </w:r>
-                              <w:r>
-                                <w:rPr>
-                                  <w:noProof/>
-                                </w:rPr>
-                                <w:fldChar w:fldCharType="end"/>
-                              </w:r>
-                              <w:bookmarkEnd w:id="75"/>
+                              <w:fldSimple w:instr=" SEQ Figur \* ARABIC ">
+                                <w:r>
+                                  <w:rPr>
+                                    <w:noProof/>
+                                  </w:rPr>
+                                  <w:t>16</w:t>
+                                </w:r>
+                              </w:fldSimple>
+                              <w:bookmarkEnd w:id="77"/>
                               <w:r>
                                 <w:t>: Pristjek220 fjern forretning</w:t>
                               </w:r>
@@ -9098,7 +10111,7 @@
             <w:pict>
               <v:group w14:anchorId="44022AD0" id="Group 30" o:spid="_x0000_s1050" style="position:absolute;left:0;text-align:left;margin-left:43.9pt;margin-top:26.45pt;width:95.1pt;height:59.85pt;z-index:251714560;mso-position-horizontal:right;mso-position-horizontal-relative:margin" coordsize="12077,7601" o:gfxdata="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">
                 <v:shape id="Picture 28" o:spid="_x0000_s1051" type="#_x0000_t75" style="position:absolute;width:12077;height:3683;visibility:visible;mso-wrap-style:square" o:gfxdata="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">
-                  <v:imagedata r:id="rId36" o:title=""/>
+                  <v:imagedata r:id="rId38" o:title=""/>
                   <v:path arrowok="t"/>
                 </v:shape>
                 <v:shape id="Text Box 29" o:spid="_x0000_s1052" type="#_x0000_t202" style="position:absolute;top:3480;width:12077;height:4121;visibility:visible;mso-wrap-style:square;v-text-anchor:top" o:gfxdata="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" stroked="f">
@@ -9108,32 +10121,19 @@
                         <w:pPr>
                           <w:pStyle w:val="Caption"/>
                         </w:pPr>
-                        <w:bookmarkStart w:id="76" w:name="_Ref451183867"/>
+                        <w:bookmarkStart w:id="78" w:name="_Ref451183867"/>
                         <w:r>
                           <w:t xml:space="preserve">Figur </w:t>
                         </w:r>
-                        <w:r>
-                          <w:fldChar w:fldCharType="begin"/>
-                        </w:r>
-                        <w:r>
-                          <w:instrText xml:space="preserve"> SEQ Figur \* ARABIC </w:instrText>
-                        </w:r>
-                        <w:r>
-                          <w:fldChar w:fldCharType="separate"/>
-                        </w:r>
-                        <w:r>
-                          <w:rPr>
-                            <w:noProof/>
-                          </w:rPr>
-                          <w:t>16</w:t>
-                        </w:r>
-                        <w:r>
-                          <w:rPr>
-                            <w:noProof/>
-                          </w:rPr>
-                          <w:fldChar w:fldCharType="end"/>
-                        </w:r>
-                        <w:bookmarkEnd w:id="76"/>
+                        <w:fldSimple w:instr=" SEQ Figur \* ARABIC ">
+                          <w:r>
+                            <w:rPr>
+                              <w:noProof/>
+                            </w:rPr>
+                            <w:t>16</w:t>
+                          </w:r>
+                        </w:fldSimple>
+                        <w:bookmarkEnd w:id="78"/>
                         <w:r>
                           <w:t>: Pristjek220 fjern forretning</w:t>
                         </w:r>
@@ -9205,13 +10205,13 @@
       <w:pPr>
         <w:pStyle w:val="Heading3"/>
       </w:pPr>
-      <w:bookmarkStart w:id="77" w:name="_Toc451334741"/>
-      <w:bookmarkStart w:id="78" w:name="_Toc451425740"/>
+      <w:bookmarkStart w:id="79" w:name="_Toc451334741"/>
+      <w:bookmarkStart w:id="80" w:name="_Toc451425740"/>
       <w:r>
         <w:t>Forretningsmanager</w:t>
       </w:r>
-      <w:bookmarkEnd w:id="77"/>
-      <w:bookmarkEnd w:id="78"/>
+      <w:bookmarkEnd w:id="79"/>
+      <w:bookmarkEnd w:id="80"/>
     </w:p>
     <w:p>
       <w:r>
@@ -9222,13 +10222,13 @@
         <mc:AlternateContent>
           <mc:Choice Requires="wpg">
             <w:drawing>
-              <wp:anchor distT="0" distB="0" distL="114300" distR="114300" simplePos="0" relativeHeight="251716608" behindDoc="0" locked="0" layoutInCell="1" allowOverlap="1" wp14:anchorId="59B4F342" wp14:editId="0DE512C1">
+              <wp:anchor distT="0" distB="0" distL="114300" distR="114300" simplePos="0" relativeHeight="251716608" behindDoc="0" locked="0" layoutInCell="1" allowOverlap="1" wp14:anchorId="59B4F342" wp14:editId="0A0ADC5C">
                 <wp:simplePos x="0" y="0"/>
                 <wp:positionH relativeFrom="column">
-                  <wp:posOffset>3769417</wp:posOffset>
+                  <wp:posOffset>3765550</wp:posOffset>
                 </wp:positionH>
                 <wp:positionV relativeFrom="paragraph">
-                  <wp:posOffset>121086</wp:posOffset>
+                  <wp:posOffset>116840</wp:posOffset>
                 </wp:positionV>
                 <wp:extent cx="2453640" cy="645160"/>
                 <wp:effectExtent l="0" t="0" r="3810" b="2540"/>
@@ -9255,7 +10255,7 @@
                           </pic:cNvPicPr>
                         </pic:nvPicPr>
                         <pic:blipFill>
-                          <a:blip r:embed="rId37">
+                          <a:blip r:embed="rId39">
                             <a:extLst>
                               <a:ext uri="{28A0092B-C50C-407E-A947-70E740481C1C}">
                                 <a14:useLocalDpi xmlns:a14="http://schemas.microsoft.com/office/drawing/2010/main" val="0"/>
@@ -9282,7 +10282,7 @@
                         <wps:spPr>
                           <a:xfrm>
                             <a:off x="0" y="375285"/>
-                            <a:ext cx="1548765" cy="269875"/>
+                            <a:ext cx="1708150" cy="269875"/>
                           </a:xfrm>
                           <a:prstGeom prst="rect">
                             <a:avLst/>
@@ -9304,34 +10304,24 @@
                                   <w:rFonts w:eastAsiaTheme="minorHAnsi"/>
                                 </w:rPr>
                               </w:pPr>
-                              <w:bookmarkStart w:id="79" w:name="_Ref451185070"/>
+                              <w:bookmarkStart w:id="81" w:name="_Ref451185070"/>
                               <w:r>
                                 <w:t xml:space="preserve">Figur </w:t>
                               </w:r>
+                              <w:fldSimple w:instr=" SEQ Figur \* ARABIC ">
+                                <w:r>
+                                  <w:rPr>
+                                    <w:noProof/>
+                                  </w:rPr>
+                                  <w:t>17</w:t>
+                                </w:r>
+                              </w:fldSimple>
+                              <w:bookmarkEnd w:id="81"/>
                               <w:r>
-                                <w:fldChar w:fldCharType="begin"/>
+                                <w:t xml:space="preserve">: Pristjek220 tilføj </w:t>
                               </w:r>
                               <w:r>
-                                <w:instrText xml:space="preserve"> SEQ Figur \* ARABIC </w:instrText>
-                              </w:r>
-                              <w:r>
-                                <w:fldChar w:fldCharType="separate"/>
-                              </w:r>
-                              <w:r>
-                                <w:rPr>
-                                  <w:noProof/>
-                                </w:rPr>
-                                <w:t>17</w:t>
-                              </w:r>
-                              <w:r>
-                                <w:rPr>
-                                  <w:noProof/>
-                                </w:rPr>
-                                <w:fldChar w:fldCharType="end"/>
-                              </w:r>
-                              <w:bookmarkEnd w:id="79"/>
-                              <w:r>
-                                <w:t>: Pristjek220 tilføj vare</w:t>
+                                <w:t>produkt</w:t>
                               </w:r>
                             </w:p>
                           </w:txbxContent>
@@ -9351,12 +10341,12 @@
           </mc:Choice>
           <mc:Fallback>
             <w:pict>
-              <v:group w14:anchorId="59B4F342" id="Group 37" o:spid="_x0000_s1053" style="position:absolute;left:0;text-align:left;margin-left:296.8pt;margin-top:9.55pt;width:193.2pt;height:50.8pt;z-index:251716608" coordsize="24536,6451" o:gfxdata="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">
+              <v:group w14:anchorId="59B4F342" id="Group 37" o:spid="_x0000_s1053" style="position:absolute;left:0;text-align:left;margin-left:296.5pt;margin-top:9.2pt;width:193.2pt;height:50.8pt;z-index:251716608" coordsize="24536,6451" o:gfxdata="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">
                 <v:shape id="Picture 35" o:spid="_x0000_s1054" type="#_x0000_t75" style="position:absolute;width:24536;height:3479;visibility:visible;mso-wrap-style:square" o:gfxdata="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">
-                  <v:imagedata r:id="rId38" o:title=""/>
+                  <v:imagedata r:id="rId40" o:title=""/>
                   <v:path arrowok="t"/>
                 </v:shape>
-                <v:shape id="Text Box 36" o:spid="_x0000_s1055" type="#_x0000_t202" style="position:absolute;top:3752;width:15487;height:2699;visibility:visible;mso-wrap-style:square;v-text-anchor:top" o:gfxdata="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" stroked="f">
+                <v:shape id="Text Box 36" o:spid="_x0000_s1055" type="#_x0000_t202" style="position:absolute;top:3752;width:17081;height:2699;visibility:visible;mso-wrap-style:square;v-text-anchor:top" o:gfxdata="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" stroked="f">
                   <v:textbox style="mso-fit-shape-to-text:t" inset="0,0,0,0">
                     <w:txbxContent>
                       <w:p>
@@ -9366,34 +10356,24 @@
                             <w:rFonts w:eastAsiaTheme="minorHAnsi"/>
                           </w:rPr>
                         </w:pPr>
-                        <w:bookmarkStart w:id="80" w:name="_Ref451185070"/>
+                        <w:bookmarkStart w:id="82" w:name="_Ref451185070"/>
                         <w:r>
                           <w:t xml:space="preserve">Figur </w:t>
                         </w:r>
+                        <w:fldSimple w:instr=" SEQ Figur \* ARABIC ">
+                          <w:r>
+                            <w:rPr>
+                              <w:noProof/>
+                            </w:rPr>
+                            <w:t>17</w:t>
+                          </w:r>
+                        </w:fldSimple>
+                        <w:bookmarkEnd w:id="82"/>
                         <w:r>
-                          <w:fldChar w:fldCharType="begin"/>
+                          <w:t xml:space="preserve">: Pristjek220 tilføj </w:t>
                         </w:r>
                         <w:r>
-                          <w:instrText xml:space="preserve"> SEQ Figur \* ARABIC </w:instrText>
-                        </w:r>
-                        <w:r>
-                          <w:fldChar w:fldCharType="separate"/>
-                        </w:r>
-                        <w:r>
-                          <w:rPr>
-                            <w:noProof/>
-                          </w:rPr>
-                          <w:t>17</w:t>
-                        </w:r>
-                        <w:r>
-                          <w:rPr>
-                            <w:noProof/>
-                          </w:rPr>
-                          <w:fldChar w:fldCharType="end"/>
-                        </w:r>
-                        <w:bookmarkEnd w:id="80"/>
-                        <w:r>
-                          <w:t>: Pristjek220 tilføj vare</w:t>
+                          <w:t>produkt</w:t>
                         </w:r>
                       </w:p>
                     </w:txbxContent>
@@ -9442,13 +10422,13 @@
         <mc:AlternateContent>
           <mc:Choice Requires="wpg">
             <w:drawing>
-              <wp:anchor distT="0" distB="0" distL="114300" distR="114300" simplePos="0" relativeHeight="251717632" behindDoc="0" locked="0" layoutInCell="1" allowOverlap="1" wp14:anchorId="280D3F8B" wp14:editId="1F4B91A3">
+              <wp:anchor distT="0" distB="0" distL="114300" distR="114300" simplePos="0" relativeHeight="251717632" behindDoc="0" locked="0" layoutInCell="1" allowOverlap="1" wp14:anchorId="280D3F8B" wp14:editId="67157C41">
                 <wp:simplePos x="0" y="0"/>
                 <wp:positionH relativeFrom="column">
-                  <wp:posOffset>3596640</wp:posOffset>
+                  <wp:posOffset>3592830</wp:posOffset>
                 </wp:positionH>
                 <wp:positionV relativeFrom="paragraph">
-                  <wp:posOffset>151765</wp:posOffset>
+                  <wp:posOffset>154305</wp:posOffset>
                 </wp:positionV>
                 <wp:extent cx="2442845" cy="739140"/>
                 <wp:effectExtent l="0" t="0" r="0" b="3810"/>
@@ -9475,7 +10455,7 @@
                           </pic:cNvPicPr>
                         </pic:nvPicPr>
                         <pic:blipFill>
-                          <a:blip r:embed="rId39">
+                          <a:blip r:embed="rId41">
                             <a:extLst>
                               <a:ext uri="{28A0092B-C50C-407E-A947-70E740481C1C}">
                                 <a14:useLocalDpi xmlns:a14="http://schemas.microsoft.com/office/drawing/2010/main" val="0"/>
@@ -9502,7 +10482,7 @@
                         <wps:spPr>
                           <a:xfrm>
                             <a:off x="102358" y="422943"/>
-                            <a:ext cx="1958340" cy="269875"/>
+                            <a:ext cx="2106004" cy="269875"/>
                           </a:xfrm>
                           <a:prstGeom prst="rect">
                             <a:avLst/>
@@ -9524,7 +10504,7 @@
                                   <w:rFonts w:eastAsiaTheme="minorHAnsi"/>
                                 </w:rPr>
                               </w:pPr>
-                              <w:bookmarkStart w:id="81" w:name="_Ref451185538"/>
+                              <w:bookmarkStart w:id="83" w:name="_Ref451185538"/>
                               <w:r>
                                 <w:t xml:space="preserve">Figur </w:t>
                               </w:r>
@@ -9546,9 +10526,12 @@
                               <w:r>
                                 <w:fldChar w:fldCharType="end"/>
                               </w:r>
-                              <w:bookmarkEnd w:id="81"/>
+                              <w:bookmarkEnd w:id="83"/>
                               <w:r>
-                                <w:t>: Pristjek220 ændre pris på vare</w:t>
+                                <w:t xml:space="preserve">: Pristjek220 ændre pris på </w:t>
+                              </w:r>
+                              <w:r>
+                                <w:t>produkt</w:t>
                               </w:r>
                             </w:p>
                           </w:txbxContent>
@@ -9571,12 +10554,12 @@
           </mc:Choice>
           <mc:Fallback>
             <w:pict>
-              <v:group w14:anchorId="280D3F8B" id="Group 26" o:spid="_x0000_s1056" style="position:absolute;left:0;text-align:left;margin-left:283.2pt;margin-top:11.95pt;width:192.35pt;height:58.2pt;z-index:251717632;mso-height-relative:margin" coordsize="24428,6928" o:gfxdata="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">
+              <v:group w14:anchorId="280D3F8B" id="Group 26" o:spid="_x0000_s1056" style="position:absolute;left:0;text-align:left;margin-left:282.9pt;margin-top:12.15pt;width:192.35pt;height:58.2pt;z-index:251717632;mso-height-relative:margin" coordsize="24428,6928" o:gfxdata="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">
                 <v:shape id="Picture 27" o:spid="_x0000_s1057" type="#_x0000_t75" style="position:absolute;width:24428;height:4413;visibility:visible;mso-wrap-style:square" o:gfxdata="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">
-                  <v:imagedata r:id="rId40" o:title=""/>
+                  <v:imagedata r:id="rId42" o:title=""/>
                   <v:path arrowok="t"/>
                 </v:shape>
-                <v:shape id="Text Box 34" o:spid="_x0000_s1058" type="#_x0000_t202" style="position:absolute;left:1023;top:4229;width:19583;height:2699;visibility:visible;mso-wrap-style:square;v-text-anchor:top" o:gfxdata="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" stroked="f">
+                <v:shape id="Text Box 34" o:spid="_x0000_s1058" type="#_x0000_t202" style="position:absolute;left:1023;top:4229;width:21060;height:2699;visibility:visible;mso-wrap-style:square;v-text-anchor:top" o:gfxdata="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" stroked="f">
                   <v:textbox inset="0,0,0,0">
                     <w:txbxContent>
                       <w:p>
@@ -9586,7 +10569,7 @@
                             <w:rFonts w:eastAsiaTheme="minorHAnsi"/>
                           </w:rPr>
                         </w:pPr>
-                        <w:bookmarkStart w:id="82" w:name="_Ref451185538"/>
+                        <w:bookmarkStart w:id="84" w:name="_Ref451185538"/>
                         <w:r>
                           <w:t xml:space="preserve">Figur </w:t>
                         </w:r>
@@ -9608,9 +10591,12 @@
                         <w:r>
                           <w:fldChar w:fldCharType="end"/>
                         </w:r>
-                        <w:bookmarkEnd w:id="82"/>
+                        <w:bookmarkEnd w:id="84"/>
                         <w:r>
-                          <w:t>: Pristjek220 ændre pris på vare</w:t>
+                          <w:t xml:space="preserve">: Pristjek220 ændre pris på </w:t>
+                        </w:r>
+                        <w:r>
+                          <w:t>produkt</w:t>
                         </w:r>
                       </w:p>
                     </w:txbxContent>
@@ -9688,32 +10674,19 @@
                                   <w:rFonts w:eastAsiaTheme="minorHAnsi"/>
                                 </w:rPr>
                               </w:pPr>
-                              <w:bookmarkStart w:id="83" w:name="_Ref451185744"/>
+                              <w:bookmarkStart w:id="85" w:name="_Ref451185744"/>
                               <w:r>
                                 <w:t xml:space="preserve">Figur </w:t>
                               </w:r>
-                              <w:r>
-                                <w:fldChar w:fldCharType="begin"/>
-                              </w:r>
-                              <w:r>
-                                <w:instrText xml:space="preserve"> SEQ Figur \* ARABIC </w:instrText>
-                              </w:r>
-                              <w:r>
-                                <w:fldChar w:fldCharType="separate"/>
-                              </w:r>
-                              <w:r>
-                                <w:rPr>
-                                  <w:noProof/>
-                                </w:rPr>
-                                <w:t>19</w:t>
-                              </w:r>
-                              <w:r>
-                                <w:rPr>
-                                  <w:noProof/>
-                                </w:rPr>
-                                <w:fldChar w:fldCharType="end"/>
-                              </w:r>
-                              <w:bookmarkEnd w:id="83"/>
+                              <w:fldSimple w:instr=" SEQ Figur \* ARABIC ">
+                                <w:r>
+                                  <w:rPr>
+                                    <w:noProof/>
+                                  </w:rPr>
+                                  <w:t>19</w:t>
+                                </w:r>
+                              </w:fldSimple>
+                              <w:bookmarkEnd w:id="85"/>
                               <w:r>
                                 <w:t>: Pristjek220 fjern produkt</w:t>
                               </w:r>
@@ -9735,7 +10708,7 @@
                           </pic:cNvPicPr>
                         </pic:nvPicPr>
                         <pic:blipFill>
-                          <a:blip r:embed="rId41">
+                          <a:blip r:embed="rId43">
                             <a:extLst>
                               <a:ext uri="{28A0092B-C50C-407E-A947-70E740481C1C}">
                                 <a14:useLocalDpi xmlns:a14="http://schemas.microsoft.com/office/drawing/2010/main" val="0"/>
@@ -9775,32 +10748,19 @@
                             <w:rFonts w:eastAsiaTheme="minorHAnsi"/>
                           </w:rPr>
                         </w:pPr>
-                        <w:bookmarkStart w:id="84" w:name="_Ref451185744"/>
+                        <w:bookmarkStart w:id="86" w:name="_Ref451185744"/>
                         <w:r>
                           <w:t xml:space="preserve">Figur </w:t>
                         </w:r>
-                        <w:r>
-                          <w:fldChar w:fldCharType="begin"/>
-                        </w:r>
-                        <w:r>
-                          <w:instrText xml:space="preserve"> SEQ Figur \* ARABIC </w:instrText>
-                        </w:r>
-                        <w:r>
-                          <w:fldChar w:fldCharType="separate"/>
-                        </w:r>
-                        <w:r>
-                          <w:rPr>
-                            <w:noProof/>
-                          </w:rPr>
-                          <w:t>19</w:t>
-                        </w:r>
-                        <w:r>
-                          <w:rPr>
-                            <w:noProof/>
-                          </w:rPr>
-                          <w:fldChar w:fldCharType="end"/>
-                        </w:r>
-                        <w:bookmarkEnd w:id="84"/>
+                        <w:fldSimple w:instr=" SEQ Figur \* ARABIC ">
+                          <w:r>
+                            <w:rPr>
+                              <w:noProof/>
+                            </w:rPr>
+                            <w:t>19</w:t>
+                          </w:r>
+                        </w:fldSimple>
+                        <w:bookmarkEnd w:id="86"/>
                         <w:r>
                           <w:t>: Pristjek220 fjern produkt</w:t>
                         </w:r>
@@ -9809,7 +10769,7 @@
                   </v:textbox>
                 </v:shape>
                 <v:shape id="Picture 43" o:spid="_x0000_s1061" type="#_x0000_t75" style="position:absolute;width:13100;height:4222;visibility:visible;mso-wrap-style:square" o:gfxdata="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">
-                  <v:imagedata r:id="rId42" o:title=""/>
+                  <v:imagedata r:id="rId44" o:title=""/>
                   <v:path arrowok="t"/>
                 </v:shape>
                 <w10:wrap type="square" anchorx="margin"/>
@@ -9851,18 +10811,26 @@
       <w:pPr>
         <w:pStyle w:val="Heading1"/>
       </w:pPr>
-      <w:bookmarkStart w:id="85" w:name="_Toc451425741"/>
-      <w:bookmarkStart w:id="86" w:name="_Toc437416208"/>
-      <w:bookmarkStart w:id="87" w:name="_Ref437889408"/>
-      <w:bookmarkEnd w:id="47"/>
+      <w:bookmarkStart w:id="87" w:name="_Toc451425741"/>
+      <w:bookmarkStart w:id="88" w:name="_Toc437416208"/>
+      <w:bookmarkStart w:id="89" w:name="_Ref437889408"/>
+      <w:bookmarkEnd w:id="49"/>
       <w:r>
         <w:t>Test af pristjek220</w:t>
       </w:r>
-      <w:bookmarkEnd w:id="85"/>
-    </w:p>
-    <w:p>
-      <w:r>
-        <w:t xml:space="preserve">For at lave et godt produkt, og sikre at produktet lever op til product owner’s forventninger, bliver produktet udsat for nogle forskellige former for test. Dette er illustreret på </w:t>
+      <w:bookmarkEnd w:id="87"/>
+    </w:p>
+    <w:p>
+      <w:r>
+        <w:t xml:space="preserve">For at lave et godt produkt, og sikre at produktet lever op til product </w:t>
+      </w:r>
+      <w:proofErr w:type="spellStart"/>
+      <w:r>
+        <w:t>owner’s</w:t>
+      </w:r>
+      <w:proofErr w:type="spellEnd"/>
+      <w:r>
+        <w:t xml:space="preserve"> forventninger, bliver produktet udsat for nogle forskellige former for test. Dette er illustreret på </w:t>
       </w:r>
       <w:r>
         <w:fldChar w:fldCharType="begin"/>
@@ -9886,7 +10854,21 @@
         <w:fldChar w:fldCharType="end"/>
       </w:r>
       <w:r>
-        <w:t>, hvor der kan ses de forskellige teststadier, som er unittest, integrationstest, systemtest, accept test. Gennem udviklingen af Pristjek220 er der brugt FDD, hvilket giver den fordel at man kan udvikle en feature til programmet, hvorefter der kan bestemmes om den skal sættes i produktion. Derefter kan der opstilles tests, således at den lever op til kravene. På den måde spares der en masse tid på de funktioner, som product owner beslutter sig for, han ikke vil have. TDD er modsat, der skrives test før man laver features, hvilket giver den fordel, at koden lever op til testenes kravene med det samme.</w:t>
+        <w:t>, hvor der kan ses de forskellige teststadier, som er unittest, integrationstest, systemtest, accept test. Gennem udviklingen af Pristjek220 er der brugt FDD, hvilket giver den fordel at man kan u</w:t>
+      </w:r>
+      <w:r>
+        <w:t>dvikle en feature til applikationen</w:t>
+      </w:r>
+      <w:r>
+        <w:t xml:space="preserve">, hvorefter der kan bestemmes om den skal sættes i produktion. Derefter kan der opstilles tests, således at den lever op til kravene. På den måde spares der en masse tid på de funktioner, som product </w:t>
+      </w:r>
+      <w:proofErr w:type="spellStart"/>
+      <w:r>
+        <w:t>owner</w:t>
+      </w:r>
+      <w:proofErr w:type="spellEnd"/>
+      <w:r>
+        <w:t xml:space="preserve"> beslutter sig for, han ikke vil have. TDD er modsat, der skrives test før man laver features, hvilket giver den fordel, at koden lever op til testenes kravene med det samme.</w:t>
       </w:r>
     </w:p>
     <w:p>
@@ -9914,7 +10896,7 @@
                     <pic:cNvPicPr/>
                   </pic:nvPicPr>
                   <pic:blipFill>
-                    <a:blip r:embed="rId43"/>
+                    <a:blip r:embed="rId45"/>
                     <a:stretch>
                       <a:fillRect/>
                     </a:stretch>
@@ -9939,32 +10921,19 @@
       <w:pPr>
         <w:pStyle w:val="Caption"/>
       </w:pPr>
-      <w:bookmarkStart w:id="88" w:name="_Ref451178876"/>
+      <w:bookmarkStart w:id="90" w:name="_Ref451178876"/>
       <w:r>
         <w:t xml:space="preserve">Figur </w:t>
       </w:r>
-      <w:r>
-        <w:fldChar w:fldCharType="begin"/>
-      </w:r>
-      <w:r>
-        <w:instrText xml:space="preserve"> SEQ Figur \* ARABIC </w:instrText>
-      </w:r>
-      <w:r>
-        <w:fldChar w:fldCharType="separate"/>
-      </w:r>
-      <w:r>
-        <w:rPr>
-          <w:noProof/>
-        </w:rPr>
-        <w:t>20</w:t>
-      </w:r>
-      <w:r>
-        <w:rPr>
-          <w:noProof/>
-        </w:rPr>
-        <w:fldChar w:fldCharType="end"/>
-      </w:r>
-      <w:bookmarkEnd w:id="88"/>
+      <w:fldSimple w:instr=" SEQ Figur \* ARABIC ">
+        <w:r>
+          <w:rPr>
+            <w:noProof/>
+          </w:rPr>
+          <w:t>20</w:t>
+        </w:r>
+      </w:fldSimple>
+      <w:bookmarkEnd w:id="90"/>
       <w:r>
         <w:t>: V-model for udvikling af produkt.</w:t>
       </w:r>
@@ -10005,33 +10974,69 @@
       <w:pPr>
         <w:pStyle w:val="Heading2"/>
       </w:pPr>
-      <w:bookmarkStart w:id="89" w:name="_Toc451425742"/>
+      <w:bookmarkStart w:id="91" w:name="_Toc451425742"/>
       <w:r>
         <w:t>Unitt</w:t>
       </w:r>
       <w:r>
         <w:t>est</w:t>
       </w:r>
-      <w:bookmarkEnd w:id="89"/>
-    </w:p>
-    <w:p>
-      <w:r>
-        <w:t xml:space="preserve">Unit testning er det første teststadie, som programmet kommer igennem, da det tester de individuelle klasser isoleret fra resten af systemet. Det vil sige at når en klasse får tilføjet en funktion, kan den testes uafhængigt af, hvor langt </w:t>
+      <w:bookmarkEnd w:id="91"/>
+    </w:p>
+    <w:p>
+      <w:r>
+        <w:t xml:space="preserve">Unit testning er det første teststadie, som </w:t>
+      </w:r>
+      <w:r>
+        <w:t>applikationen</w:t>
+      </w:r>
+      <w:r>
+        <w:t xml:space="preserve"> kommer igennem, da det tester de individuelle klasser isoleret fra resten af systemet. Det vil sige at når en klasse får tilføjet en funktion, kan den testes uafhængigt af, hvor langt </w:t>
       </w:r>
       <w:r>
         <w:lastRenderedPageBreak/>
-        <w:t>udviklingen af resten af systemet er. Gennem unit testning sikres der, at hver klasse individuelt opfører sig på den forventede måde ved de givne inputs, og derved bliver programmet kvalitetssikret, så det lever op til forbrugernes forventninger. Til unittest af Pristjek220 er der blevet benyttet Nunit frameworket og Nsubstitute, til at kunne opstille de forskellige testscenarier, og lave unittestene automatiske. Nsubstitute er også et framework, som bruges til at substituere de forskellige klasser, som klassen, der testes, har relationer til. Derved isoleres klassen fra resten af systemet. Det at automatisere testene giver den fordel at programmøren ikke skal bruge tid på at teste manuelt flere gange. Derudover giver automatiske test muligheden for, at koden kan optimeres efterhånden. Denne optimering kan så blive kørt igennem de automatiserede tests, uden at skulle bruge for lang tid på at teste manuelt, at funktionaliteten stadig fungere, som den skal. Automatiske unittests er dog ikke den gyldne hammer, der løser alle problemer, da de automatiserede tests kun tester, det de er lavet til at teste, hvilket vil sige, at nogle ting, kan blive overset. Derudover er der nogle ting som unittests ikke kan teste, så som brugervenlighed og hvordan den enkelte klasse opfører sig, når den sættes sammen med resten af systemet.</w:t>
+        <w:t xml:space="preserve">udviklingen af resten af systemet er. Gennem unit testning sikres der, at hver klasse individuelt opfører sig på den forventede måde ved de givne inputs, og derved bliver </w:t>
+      </w:r>
+      <w:r>
+        <w:t>applikationen kvalitetssikret, så den</w:t>
+      </w:r>
+      <w:r>
+        <w:t xml:space="preserve"> lever op til forbrugernes forventninger. Til unittest af Pristjek220 er der blevet benyttet </w:t>
+      </w:r>
+      <w:proofErr w:type="spellStart"/>
+      <w:r>
+        <w:t>Nunit</w:t>
+      </w:r>
+      <w:proofErr w:type="spellEnd"/>
+      <w:r>
+        <w:t xml:space="preserve"> frameworket og </w:t>
+      </w:r>
+      <w:proofErr w:type="spellStart"/>
+      <w:r>
+        <w:t>Nsubstitute</w:t>
+      </w:r>
+      <w:proofErr w:type="spellEnd"/>
+      <w:r>
+        <w:t xml:space="preserve">, til at kunne opstille de forskellige testscenarier, og lave unittestene automatiske. </w:t>
+      </w:r>
+      <w:proofErr w:type="spellStart"/>
+      <w:r>
+        <w:t>Nsubstitute</w:t>
+      </w:r>
+      <w:proofErr w:type="spellEnd"/>
+      <w:r>
+        <w:t xml:space="preserve"> er også et framework, som bruges til at substituere de forskellige klasser, som klassen, der testes, har relationer til. Derved isoleres klassen fra resten af systemet. Det at automatisere testene giver den fordel at programmøren ikke skal bruge tid på at teste manuelt flere gange. Derudover giver automatiske test muligheden for, at koden kan optimeres efterhånden. Denne optimering kan så blive kørt igennem de automatiserede tests, uden at skulle bruge for lang tid på at teste manuelt, at funktionaliteten stadig fungere, som den skal. Automatiske unittests er dog ikke den gyldne hammer, der løser alle problemer, da de automatiserede tests kun tester, det de er lavet til at teste, hvilket vil sige, at nogle ting, kan blive overset. Derudover er der nogle ting som unittests ikke kan teste, så som brugervenlighed og hvordan den enkelte klasse opfører sig, når den sættes sammen med resten af systemet.</w:t>
       </w:r>
     </w:p>
     <w:p>
       <w:pPr>
         <w:pStyle w:val="Heading2"/>
       </w:pPr>
-      <w:bookmarkStart w:id="90" w:name="_Toc451425743"/>
+      <w:bookmarkStart w:id="92" w:name="_Toc451425743"/>
       <w:r>
         <w:t>Integrationstest</w:t>
       </w:r>
-      <w:bookmarkEnd w:id="90"/>
+      <w:bookmarkEnd w:id="92"/>
     </w:p>
     <w:p>
       <w:pPr>
@@ -10062,7 +11067,23 @@
         <w:fldChar w:fldCharType="end"/>
       </w:r>
       <w:r>
-        <w:t xml:space="preserve"> kan man se et udsnit af Pristjek220’s dependency tree, hvor man kan se at produktet overholder DIP, da højniveau kalder lavniveau og ikke omvendt.</w:t>
+        <w:t xml:space="preserve"> kan man se et udsnit af Pristjek220’s </w:t>
+      </w:r>
+      <w:proofErr w:type="spellStart"/>
+      <w:r>
+        <w:t>dependency</w:t>
+      </w:r>
+      <w:proofErr w:type="spellEnd"/>
+      <w:r>
+        <w:t xml:space="preserve"> </w:t>
+      </w:r>
+      <w:proofErr w:type="spellStart"/>
+      <w:r>
+        <w:t>tree</w:t>
+      </w:r>
+      <w:proofErr w:type="spellEnd"/>
+      <w:r>
+        <w:t>, hvor man kan se at produktet overholder DIP, da højniveau kalder lavniveau og ikke omvendt.</w:t>
       </w:r>
     </w:p>
     <w:p>
@@ -10071,10 +11092,10 @@
       </w:pPr>
       <w:r>
         <w:object w:dxaOrig="27457" w:dyaOrig="10357" w14:anchorId="3887CFF5">
-          <v:shape id="_x0000_i1029" type="#_x0000_t75" style="width:288.55pt;height:99.95pt" o:ole="">
-            <v:imagedata r:id="rId44" o:title="" croptop="42020f" cropleft="16444f" cropright="23314f"/>
+          <v:shape id="_x0000_i1029" type="#_x0000_t75" style="width:4in;height:99.85pt" o:ole="">
+            <v:imagedata r:id="rId46" o:title="" croptop="42020f" cropleft="16444f" cropright="23314f"/>
           </v:shape>
-          <o:OLEObject Type="Embed" ProgID="Visio.Drawing.15" ShapeID="_x0000_i1029" DrawAspect="Content" ObjectID="_1525175614" r:id="rId45"/>
+          <o:OLEObject Type="Embed" ProgID="Visio.Drawing.15" ShapeID="_x0000_i1029" DrawAspect="Content" ObjectID="_1525177773" r:id="rId47"/>
         </w:object>
       </w:r>
     </w:p>
@@ -10082,32 +11103,19 @@
       <w:pPr>
         <w:pStyle w:val="Caption"/>
       </w:pPr>
-      <w:bookmarkStart w:id="91" w:name="_Ref451344130"/>
+      <w:bookmarkStart w:id="93" w:name="_Ref451344130"/>
       <w:r>
         <w:t xml:space="preserve">Figur </w:t>
       </w:r>
-      <w:r>
-        <w:fldChar w:fldCharType="begin"/>
-      </w:r>
-      <w:r>
-        <w:instrText xml:space="preserve"> SEQ Figur \* ARABIC </w:instrText>
-      </w:r>
-      <w:r>
-        <w:fldChar w:fldCharType="separate"/>
-      </w:r>
-      <w:r>
-        <w:rPr>
-          <w:noProof/>
-        </w:rPr>
-        <w:t>21</w:t>
-      </w:r>
-      <w:r>
-        <w:rPr>
-          <w:noProof/>
-        </w:rPr>
-        <w:fldChar w:fldCharType="end"/>
-      </w:r>
-      <w:bookmarkEnd w:id="91"/>
+      <w:fldSimple w:instr=" SEQ Figur \* ARABIC ">
+        <w:r>
+          <w:rPr>
+            <w:noProof/>
+          </w:rPr>
+          <w:t>21</w:t>
+        </w:r>
+      </w:fldSimple>
+      <w:bookmarkEnd w:id="93"/>
       <w:r>
         <w:t>: Udsnit af dependency tree for Pristjek220.</w:t>
       </w:r>
@@ -10121,22 +11129,30 @@
       <w:pPr>
         <w:pStyle w:val="Heading2"/>
       </w:pPr>
-      <w:bookmarkStart w:id="92" w:name="_Toc451425744"/>
-      <w:r>
-        <w:t>(evt. Code Metrics)</w:t>
-      </w:r>
-      <w:bookmarkEnd w:id="92"/>
+      <w:bookmarkStart w:id="94" w:name="_Toc451425744"/>
+      <w:r>
+        <w:t xml:space="preserve">(evt. Code </w:t>
+      </w:r>
+      <w:proofErr w:type="spellStart"/>
+      <w:r>
+        <w:t>Metrics</w:t>
+      </w:r>
+      <w:proofErr w:type="spellEnd"/>
+      <w:r>
+        <w:t>)</w:t>
+      </w:r>
+      <w:bookmarkEnd w:id="94"/>
     </w:p>
     <w:p/>
     <w:p>
       <w:pPr>
         <w:pStyle w:val="Heading2"/>
       </w:pPr>
-      <w:bookmarkStart w:id="93" w:name="_Toc451425745"/>
+      <w:bookmarkStart w:id="95" w:name="_Toc451425745"/>
       <w:r>
         <w:t>CI</w:t>
       </w:r>
-      <w:bookmarkEnd w:id="93"/>
+      <w:bookmarkEnd w:id="95"/>
     </w:p>
     <w:p>
       <w:r>
@@ -10231,7 +11247,7 @@
                     <pic:cNvPicPr/>
                   </pic:nvPicPr>
                   <pic:blipFill>
-                    <a:blip r:embed="rId46"/>
+                    <a:blip r:embed="rId48"/>
                     <a:stretch>
                       <a:fillRect/>
                     </a:stretch>
@@ -10259,7 +11275,7 @@
           <w:lang w:val="en-GB"/>
         </w:rPr>
       </w:pPr>
-      <w:bookmarkStart w:id="94" w:name="_Ref451350912"/>
+      <w:bookmarkStart w:id="96" w:name="_Ref451350912"/>
       <w:r>
         <w:rPr>
           <w:lang w:val="en-GB"/>
@@ -10291,7 +11307,7 @@
         </w:rPr>
         <w:fldChar w:fldCharType="end"/>
       </w:r>
-      <w:bookmarkEnd w:id="94"/>
+      <w:bookmarkEnd w:id="96"/>
       <w:r>
         <w:rPr>
           <w:lang w:val="en-GB"/>
@@ -10353,33 +11369,33 @@
       <w:pPr>
         <w:pStyle w:val="Heading2"/>
       </w:pPr>
-      <w:bookmarkStart w:id="95" w:name="_Toc451425746"/>
+      <w:bookmarkStart w:id="97" w:name="_Toc451425746"/>
       <w:r>
         <w:t>Forbrugertest</w:t>
       </w:r>
-      <w:bookmarkEnd w:id="95"/>
+      <w:bookmarkEnd w:id="97"/>
     </w:p>
     <w:p/>
     <w:p>
       <w:pPr>
         <w:pStyle w:val="Heading1"/>
       </w:pPr>
-      <w:bookmarkStart w:id="96" w:name="_Ref437987304"/>
-      <w:bookmarkStart w:id="97" w:name="_Toc451425747"/>
+      <w:bookmarkStart w:id="98" w:name="_Ref437987304"/>
+      <w:bookmarkStart w:id="99" w:name="_Toc451425747"/>
       <w:r>
         <w:t>Resultater og diskussion</w:t>
       </w:r>
-      <w:bookmarkEnd w:id="86"/>
-      <w:bookmarkEnd w:id="87"/>
-      <w:bookmarkEnd w:id="96"/>
-      <w:bookmarkEnd w:id="97"/>
+      <w:bookmarkEnd w:id="88"/>
+      <w:bookmarkEnd w:id="89"/>
+      <w:bookmarkEnd w:id="98"/>
+      <w:bookmarkEnd w:id="99"/>
     </w:p>
     <w:p/>
     <w:p>
       <w:pPr>
         <w:pStyle w:val="Heading1"/>
       </w:pPr>
-      <w:bookmarkStart w:id="98" w:name="_Toc451425748"/>
+      <w:bookmarkStart w:id="100" w:name="_Toc451425748"/>
       <w:r>
         <w:t>Fremtidig</w:t>
       </w:r>
@@ -10389,7 +11405,7 @@
       <w:r>
         <w:t xml:space="preserve"> arbejde</w:t>
       </w:r>
-      <w:bookmarkEnd w:id="98"/>
+      <w:bookmarkEnd w:id="100"/>
     </w:p>
     <w:p>
       <w:r>
@@ -10413,12 +11429,54 @@
     </w:p>
     <w:p>
       <w:r>
-        <w:t>Til selve forretningsmanagerapplikationen af produktet, ville det være oplagt at synkronisere databasen med forretnings egen database, således at vare sortimentet bliver opdateret automatisk, og derved gøre det let at styre tilbudspriserne. Derudover vil en metode til at se hele vare sortimentet i databasen være anvendeligt, samt mulighed for at sætte specifikke varer til udsolgt.</w:t>
-      </w:r>
-    </w:p>
-    <w:p>
-      <w:r>
-        <w:t xml:space="preserve">På tværs af systemet ville det være oplagt at angive varer som økologisk eller gluten fri. Således kunne forbrugerens applikation have mulighed for at kun søge efter varer hvor disse kriterier er opfyldt. Derved kunne Pristjek220 virkelig lette arbejdet for folk med disse krav, eller allergier, til deres dagligvare indkøb. </w:t>
+        <w:t>Til selve forretningsmanagerapplikationen af produktet, ville det være oplagt at synkronisere databasen med forretning</w:t>
+      </w:r>
+      <w:r>
+        <w:t xml:space="preserve">s egen database, således at </w:t>
+      </w:r>
+      <w:r>
+        <w:t>produkt</w:t>
+      </w:r>
+      <w:r>
+        <w:t xml:space="preserve"> sortimentet bliver opdateret automatisk, og derved gøre det let at styre tilbudspriserne. Derudover vil en metode til at se hele </w:t>
+      </w:r>
+      <w:r>
+        <w:t>produkt</w:t>
+      </w:r>
+      <w:r>
+        <w:t xml:space="preserve"> sortimentet i databasen være anvendeligt, samt mulig</w:t>
+      </w:r>
+      <w:r>
+        <w:t xml:space="preserve">hed for at sætte specifikke </w:t>
+      </w:r>
+      <w:r>
+        <w:t>produkt</w:t>
+      </w:r>
+      <w:r>
+        <w:t>e</w:t>
+      </w:r>
+      <w:r>
+        <w:t>r til udsolgt.</w:t>
+      </w:r>
+    </w:p>
+    <w:p>
+      <w:r>
+        <w:t xml:space="preserve">På tværs af systemet ville det være oplagt at angive </w:t>
+      </w:r>
+      <w:r>
+        <w:t>produkt</w:t>
+      </w:r>
+      <w:r>
+        <w:t>e</w:t>
+      </w:r>
+      <w:r>
+        <w:t xml:space="preserve">r som økologisk eller gluten fri. Således kunne forbrugerens applikation have mulighed for at kun søge efter </w:t>
+      </w:r>
+      <w:r>
+        <w:t>produkt</w:t>
+      </w:r>
+      <w:r>
+        <w:t xml:space="preserve">er hvor disse kriterier er opfyldt. Derved kunne Pristjek220 virkelig lette arbejdet for folk med disse krav, eller allergier, til deres dagligvare indkøb. </w:t>
       </w:r>
     </w:p>
     <w:p>
@@ -10433,49 +11491,49 @@
       <w:pPr>
         <w:pStyle w:val="Heading1"/>
       </w:pPr>
-      <w:bookmarkStart w:id="99" w:name="_Toc451425749"/>
+      <w:bookmarkStart w:id="101" w:name="_Toc451425749"/>
       <w:r>
         <w:t>Konklusion</w:t>
       </w:r>
-      <w:bookmarkEnd w:id="99"/>
+      <w:bookmarkEnd w:id="101"/>
     </w:p>
     <w:p/>
     <w:p>
       <w:pPr>
         <w:pStyle w:val="Heading1"/>
       </w:pPr>
-      <w:bookmarkStart w:id="100" w:name="_Toc451425750"/>
+      <w:bookmarkStart w:id="102" w:name="_Toc451425750"/>
       <w:r>
         <w:t>Referencer</w:t>
       </w:r>
-      <w:bookmarkStart w:id="101" w:name="_GoBack"/>
-      <w:bookmarkEnd w:id="100"/>
-      <w:bookmarkEnd w:id="101"/>
+      <w:bookmarkStart w:id="103" w:name="_GoBack"/>
+      <w:bookmarkEnd w:id="102"/>
+      <w:bookmarkEnd w:id="103"/>
     </w:p>
     <w:sdt>
       <w:sdtPr>
+        <w:rPr>
+          <w:smallCaps w:val="0"/>
+          <w:spacing w:val="0"/>
+          <w:sz w:val="20"/>
+          <w:szCs w:val="20"/>
+        </w:rPr>
         <w:id w:val="-1956859217"/>
         <w:docPartObj>
           <w:docPartGallery w:val="Bibliographies"/>
           <w:docPartUnique/>
         </w:docPartObj>
       </w:sdtPr>
-      <w:sdtEndPr>
-        <w:rPr>
-          <w:smallCaps w:val="0"/>
-          <w:spacing w:val="0"/>
-          <w:sz w:val="20"/>
-          <w:szCs w:val="20"/>
-        </w:rPr>
-      </w:sdtEndPr>
       <w:sdtContent>
         <w:p>
           <w:pPr>
             <w:pStyle w:val="Heading1"/>
           </w:pPr>
+          <w:proofErr w:type="spellStart"/>
           <w:r>
             <w:t>Bibliography</w:t>
           </w:r>
+          <w:proofErr w:type="spellEnd"/>
         </w:p>
         <w:sdt>
           <w:sdtPr>
@@ -11118,7 +12176,7 @@
           <w:shd w:val="clear" w:color="auto" w:fill="FEFEFE"/>
         </w:rPr>
       </w:pPr>
-      <w:bookmarkStart w:id="102" w:name="_Toc451425751"/>
+      <w:bookmarkStart w:id="104" w:name="_Toc451425751"/>
       <w:r>
         <w:rPr>
           <w:shd w:val="clear" w:color="auto" w:fill="FEFEFE"/>
@@ -11126,7 +12184,7 @@
         <w:lastRenderedPageBreak/>
         <w:t>Underskrifter</w:t>
       </w:r>
-      <w:bookmarkEnd w:id="102"/>
+      <w:bookmarkEnd w:id="104"/>
     </w:p>
     <w:sdt>
       <w:sdtPr>
@@ -11186,8 +12244,33 @@
                     <w:smallCaps/>
                     <w:sz w:val="24"/>
                   </w:rPr>
-                  <w:t>Anders Meidahl Münsberg</w:t>
+                  <w:t xml:space="preserve">Anders </w:t>
                 </w:r>
+                <w:proofErr w:type="spellStart"/>
+                <w:r>
+                  <w:rPr>
+                    <w:smallCaps/>
+                    <w:sz w:val="24"/>
+                  </w:rPr>
+                  <w:t>Meidahl</w:t>
+                </w:r>
+                <w:proofErr w:type="spellEnd"/>
+                <w:r>
+                  <w:rPr>
+                    <w:smallCaps/>
+                    <w:sz w:val="24"/>
+                  </w:rPr>
+                  <w:t xml:space="preserve"> </w:t>
+                </w:r>
+                <w:proofErr w:type="spellStart"/>
+                <w:r>
+                  <w:rPr>
+                    <w:smallCaps/>
+                    <w:sz w:val="24"/>
+                  </w:rPr>
+                  <w:t>Münsberg</w:t>
+                </w:r>
+                <w:proofErr w:type="spellEnd"/>
               </w:p>
             </w:tc>
             <w:tc>
@@ -11243,7 +12326,7 @@
                                     <a:chExt cx="4767840" cy="1081440"/>
                                   </a:xfrm>
                                 </wpg:grpSpPr>
-                                <w14:contentPart bwMode="auto" r:id="rId47">
+                                <w14:contentPart bwMode="auto" r:id="rId49">
                                   <w14:nvContentPartPr>
                                     <w14:cNvPr id="42" name="Ink 42"/>
                                     <w14:cNvContentPartPr/>
@@ -11253,7 +12336,7 @@
                                     <a:ext cx="4767840" cy="1081440"/>
                                   </w14:xfrm>
                                 </w14:contentPart>
-                                <w14:contentPart bwMode="auto" r:id="rId48">
+                                <w14:contentPart bwMode="auto" r:id="rId50">
                                   <w14:nvContentPartPr>
                                     <w14:cNvPr id="44" name="Ink 44"/>
                                     <w14:cNvContentPartPr/>
@@ -11275,7 +12358,7 @@
                         </wp:anchor>
                       </w:drawing>
                     </mc:Choice>
-                    <mc:Fallback xmlns:w16se="http://schemas.microsoft.com/office/word/2015/wordml/symex" xmlns:cx1="http://schemas.microsoft.com/office/drawing/2015/9/8/chartex" xmlns:cx="http://schemas.microsoft.com/office/drawing/2014/chartex">
+                    <mc:Fallback xmlns:cx="http://schemas.microsoft.com/office/drawing/2014/chartex" xmlns:cx1="http://schemas.microsoft.com/office/drawing/2015/9/8/chartex" xmlns:w16se="http://schemas.microsoft.com/office/word/2015/wordml/symex">
                       <w:pict>
                         <v:group w14:anchorId="75426A51" id="Group 39" o:spid="_x0000_s1026" style="position:absolute;margin-left:77.1pt;margin-top:4.1pt;width:158.35pt;height:35.85pt;z-index:251703296;mso-position-horizontal-relative:margin;mso-width-relative:margin;mso-height-relative:margin" coordsize="47678,10814" o:gfxdata="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">
                           <o:lock v:ext="edit" aspectratio="t"/>
@@ -11360,8 +12443,18 @@
                     <w:sz w:val="24"/>
                     <w:lang w:val="en-US"/>
                   </w:rPr>
-                  <w:t>Christian Slot Winkel</w:t>
+                  <w:t xml:space="preserve">Christian Slot </w:t>
                 </w:r>
+                <w:proofErr w:type="spellStart"/>
+                <w:r>
+                  <w:rPr>
+                    <w:smallCaps/>
+                    <w:sz w:val="24"/>
+                    <w:lang w:val="en-US"/>
+                  </w:rPr>
+                  <w:t>Winkel</w:t>
+                </w:r>
+                <w:proofErr w:type="spellEnd"/>
               </w:p>
             </w:tc>
             <w:tc>
@@ -11517,7 +12610,7 @@
                         </wp:anchor>
                       </w:drawing>
                     </mc:Choice>
-                    <mc:Fallback xmlns:w16se="http://schemas.microsoft.com/office/word/2015/wordml/symex" xmlns:cx1="http://schemas.microsoft.com/office/drawing/2015/9/8/chartex" xmlns:cx="http://schemas.microsoft.com/office/drawing/2014/chartex">
+                    <mc:Fallback xmlns:cx="http://schemas.microsoft.com/office/drawing/2014/chartex" xmlns:cx1="http://schemas.microsoft.com/office/drawing/2015/9/8/chartex" xmlns:w16se="http://schemas.microsoft.com/office/word/2015/wordml/symex">
                       <w:pict>
                         <v:group w14:anchorId="087D1E6B" id="Group 143" o:spid="_x0000_s1026" style="position:absolute;margin-left:76.45pt;margin-top:-1.2pt;width:146.8pt;height:25.65pt;z-index:251705344;mso-width-relative:margin;mso-height-relative:margin" coordsize="26762,4679" o:gfxdata="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">
                           <o:lock v:ext="edit" aspectratio="t"/>
@@ -11623,8 +12716,18 @@
                     <w:sz w:val="24"/>
                     <w:lang w:val="en-US"/>
                   </w:rPr>
-                  <w:t>Mette Grønbech</w:t>
+                  <w:t xml:space="preserve">Mette </w:t>
                 </w:r>
+                <w:proofErr w:type="spellStart"/>
+                <w:r>
+                  <w:rPr>
+                    <w:smallCaps/>
+                    <w:sz w:val="24"/>
+                    <w:lang w:val="en-US"/>
+                  </w:rPr>
+                  <w:t>Grønbech</w:t>
+                </w:r>
+                <w:proofErr w:type="spellEnd"/>
               </w:p>
             </w:tc>
             <w:tc>
@@ -11720,7 +12823,7 @@
                         </wp:anchor>
                       </w:drawing>
                     </mc:Choice>
-                    <mc:Fallback xmlns:w16se="http://schemas.microsoft.com/office/word/2015/wordml/symex" xmlns:cx1="http://schemas.microsoft.com/office/drawing/2015/9/8/chartex" xmlns:cx="http://schemas.microsoft.com/office/drawing/2014/chartex">
+                    <mc:Fallback xmlns:cx="http://schemas.microsoft.com/office/drawing/2014/chartex" xmlns:cx1="http://schemas.microsoft.com/office/drawing/2015/9/8/chartex" xmlns:w16se="http://schemas.microsoft.com/office/word/2015/wordml/symex">
                       <w:pict>
                         <v:group w14:anchorId="7AFF2DE0" id="Group 176" o:spid="_x0000_s1026" style="position:absolute;margin-left:103.5pt;margin-top:2.4pt;width:99.55pt;height:23.65pt;z-index:251701248;mso-position-horizontal-relative:margin;mso-width-relative:margin;mso-height-relative:margin" coordsize="37281,10764" o:gfxdata="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">
                           <o:lock v:ext="edit" aspectratio="t"/>
@@ -12036,7 +13139,7 @@
                         </wp:anchor>
                       </w:drawing>
                     </mc:Choice>
-                    <mc:Fallback xmlns:w16se="http://schemas.microsoft.com/office/word/2015/wordml/symex" xmlns:cx1="http://schemas.microsoft.com/office/drawing/2015/9/8/chartex" xmlns:cx="http://schemas.microsoft.com/office/drawing/2014/chartex">
+                    <mc:Fallback xmlns:cx="http://schemas.microsoft.com/office/drawing/2014/chartex" xmlns:cx1="http://schemas.microsoft.com/office/drawing/2015/9/8/chartex" xmlns:w16se="http://schemas.microsoft.com/office/word/2015/wordml/symex">
                       <w:pict>
                         <v:group w14:anchorId="50C07BE7" id="Group 45" o:spid="_x0000_s1026" style="position:absolute;margin-left:67.15pt;margin-top:7.6pt;width:174.8pt;height:17.25pt;z-index:251704320;mso-position-horizontal-relative:margin;mso-width-relative:margin;mso-height-relative:margin" coordsize="36383,3585" o:gfxdata="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">
                           <o:lock v:ext="edit" aspectratio="t"/>
@@ -12327,7 +13430,7 @@
                         </wp:anchor>
                       </w:drawing>
                     </mc:Choice>
-                    <mc:Fallback xmlns:w16se="http://schemas.microsoft.com/office/word/2015/wordml/symex" xmlns:cx1="http://schemas.microsoft.com/office/drawing/2015/9/8/chartex" xmlns:cx="http://schemas.microsoft.com/office/drawing/2014/chartex">
+                    <mc:Fallback xmlns:cx="http://schemas.microsoft.com/office/drawing/2014/chartex" xmlns:cx1="http://schemas.microsoft.com/office/drawing/2015/9/8/chartex" xmlns:w16se="http://schemas.microsoft.com/office/word/2015/wordml/symex">
                       <w:pict>
                         <v:group w14:anchorId="1DB87877" id="Group 154" o:spid="_x0000_s1026" style="position:absolute;margin-left:84.6pt;margin-top:-10.8pt;width:144.7pt;height:37.85pt;z-index:251706368;mso-position-horizontal-relative:margin;mso-width-relative:margin;mso-height-relative:margin" coordsize="42806,11197" o:gfxdata="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">
                           <o:lock v:ext="edit" aspectratio="t"/>
@@ -12477,6 +13580,50 @@
 </w:document>
 </file>
 
+<file path=word/comments.xml><?xml version="1.0" encoding="utf-8"?>
+<w:comments xmlns:wpc="http://schemas.microsoft.com/office/word/2010/wordprocessingCanvas" xmlns:mc="http://schemas.openxmlformats.org/markup-compatibility/2006" xmlns:o="urn:schemas-microsoft-com:office:office" xmlns:r="http://schemas.openxmlformats.org/officeDocument/2006/relationships" xmlns:m="http://schemas.openxmlformats.org/officeDocument/2006/math" xmlns:v="urn:schemas-microsoft-com:vml" xmlns:wp14="http://schemas.microsoft.com/office/word/2010/wordprocessingDrawing" xmlns:wp="http://schemas.openxmlformats.org/drawingml/2006/wordprocessingDrawing" xmlns:w10="urn:schemas-microsoft-com:office:word" xmlns:w="http://schemas.openxmlformats.org/wordprocessingml/2006/main" xmlns:w14="http://schemas.microsoft.com/office/word/2010/wordml" xmlns:w15="http://schemas.microsoft.com/office/word/2012/wordml" xmlns:wpg="http://schemas.microsoft.com/office/word/2010/wordprocessingGroup" xmlns:wpi="http://schemas.microsoft.com/office/word/2010/wordprocessingInk" xmlns:wne="http://schemas.microsoft.com/office/word/2006/wordml" xmlns:wps="http://schemas.microsoft.com/office/word/2010/wordprocessingShape" mc:Ignorable="w14 w15 wp14">
+  <w:comment w:id="9" w:author="rasmus hemmingsen" w:date="2016-05-19T15:28:00Z" w:initials="rh">
+    <w:p>
+      <w:pPr>
+        <w:pStyle w:val="CommentText"/>
+      </w:pPr>
+      <w:r>
+        <w:rPr>
+          <w:rStyle w:val="CommentReference"/>
+        </w:rPr>
+        <w:annotationRef/>
+      </w:r>
+      <w:r>
+        <w:t>Sjov formulering</w:t>
+      </w:r>
+    </w:p>
+  </w:comment>
+  <w:comment w:id="10" w:author="rasmus hemmingsen" w:date="2016-05-19T15:18:00Z" w:initials="rh">
+    <w:p>
+      <w:pPr>
+        <w:pStyle w:val="CommentText"/>
+      </w:pPr>
+      <w:r>
+        <w:rPr>
+          <w:rStyle w:val="CommentReference"/>
+        </w:rPr>
+        <w:annotationRef/>
+      </w:r>
+      <w:r>
+        <w:t>Mærkelig sætning og program til applikation</w:t>
+      </w:r>
+    </w:p>
+  </w:comment>
+</w:comments>
+</file>
+
+<file path=word/commentsExtended.xml><?xml version="1.0" encoding="utf-8"?>
+<w15:commentsEx xmlns:wpc="http://schemas.microsoft.com/office/word/2010/wordprocessingCanvas" xmlns:mc="http://schemas.openxmlformats.org/markup-compatibility/2006" xmlns:o="urn:schemas-microsoft-com:office:office" xmlns:r="http://schemas.openxmlformats.org/officeDocument/2006/relationships" xmlns:m="http://schemas.openxmlformats.org/officeDocument/2006/math" xmlns:v="urn:schemas-microsoft-com:vml" xmlns:wp14="http://schemas.microsoft.com/office/word/2010/wordprocessingDrawing" xmlns:wp="http://schemas.openxmlformats.org/drawingml/2006/wordprocessingDrawing" xmlns:w10="urn:schemas-microsoft-com:office:word" xmlns:w="http://schemas.openxmlformats.org/wordprocessingml/2006/main" xmlns:w14="http://schemas.microsoft.com/office/word/2010/wordml" xmlns:w15="http://schemas.microsoft.com/office/word/2012/wordml" xmlns:wpg="http://schemas.microsoft.com/office/word/2010/wordprocessingGroup" xmlns:wpi="http://schemas.microsoft.com/office/word/2010/wordprocessingInk" xmlns:wne="http://schemas.microsoft.com/office/word/2006/wordml" xmlns:wps="http://schemas.microsoft.com/office/word/2010/wordprocessingShape" mc:Ignorable="w14 w15 wp14">
+  <w15:commentEx w15:paraId="151261D0" w15:done="0"/>
+  <w15:commentEx w15:paraId="34715664" w15:done="0"/>
+</w15:commentsEx>
+</file>
+
 <file path=word/endnotes.xml><?xml version="1.0" encoding="utf-8"?>
 <w:endnotes xmlns:wpc="http://schemas.microsoft.com/office/word/2010/wordprocessingCanvas" xmlns:mc="http://schemas.openxmlformats.org/markup-compatibility/2006" xmlns:o="urn:schemas-microsoft-com:office:office" xmlns:r="http://schemas.openxmlformats.org/officeDocument/2006/relationships" xmlns:m="http://schemas.openxmlformats.org/officeDocument/2006/math" xmlns:v="urn:schemas-microsoft-com:vml" xmlns:wp14="http://schemas.microsoft.com/office/word/2010/wordprocessingDrawing" xmlns:wp="http://schemas.openxmlformats.org/drawingml/2006/wordprocessingDrawing" xmlns:w10="urn:schemas-microsoft-com:office:word" xmlns:w="http://schemas.openxmlformats.org/wordprocessingml/2006/main" xmlns:w14="http://schemas.microsoft.com/office/word/2010/wordml" xmlns:w15="http://schemas.microsoft.com/office/word/2012/wordml" xmlns:wpg="http://schemas.microsoft.com/office/word/2010/wordprocessingGroup" xmlns:wpi="http://schemas.microsoft.com/office/word/2010/wordprocessingInk" xmlns:wne="http://schemas.microsoft.com/office/word/2006/wordml" xmlns:wps="http://schemas.microsoft.com/office/word/2010/wordprocessingShape" mc:Ignorable="w14 w15 wp14">
   <w:endnote w:type="separator" w:id="-1">
@@ -12561,7 +13708,7 @@
                 <w:bCs/>
                 <w:noProof/>
               </w:rPr>
-              <w:t>23</w:t>
+              <w:t>22</w:t>
             </w:r>
             <w:r>
               <w:rPr>
@@ -13783,6 +14930,14 @@
     <w:abstractNumId w:val="8"/>
   </w:num>
 </w:numbering>
+</file>
+
+<file path=word/people.xml><?xml version="1.0" encoding="utf-8"?>
+<w15:people xmlns:wpc="http://schemas.microsoft.com/office/word/2010/wordprocessingCanvas" xmlns:mc="http://schemas.openxmlformats.org/markup-compatibility/2006" xmlns:o="urn:schemas-microsoft-com:office:office" xmlns:r="http://schemas.openxmlformats.org/officeDocument/2006/relationships" xmlns:m="http://schemas.openxmlformats.org/officeDocument/2006/math" xmlns:v="urn:schemas-microsoft-com:vml" xmlns:wp14="http://schemas.microsoft.com/office/word/2010/wordprocessingDrawing" xmlns:wp="http://schemas.openxmlformats.org/drawingml/2006/wordprocessingDrawing" xmlns:w10="urn:schemas-microsoft-com:office:word" xmlns:w="http://schemas.openxmlformats.org/wordprocessingml/2006/main" xmlns:w14="http://schemas.microsoft.com/office/word/2010/wordml" xmlns:w15="http://schemas.microsoft.com/office/word/2012/wordml" xmlns:wpg="http://schemas.microsoft.com/office/word/2010/wordprocessingGroup" xmlns:wpi="http://schemas.microsoft.com/office/word/2010/wordprocessingInk" xmlns:wne="http://schemas.microsoft.com/office/word/2006/wordml" xmlns:wps="http://schemas.microsoft.com/office/word/2010/wordprocessingShape" mc:Ignorable="w14 w15 wp14">
+  <w15:person w15:author="rasmus hemmingsen">
+    <w15:presenceInfo w15:providerId="Windows Live" w15:userId="75e4d166630264eb"/>
+  </w15:person>
+</w15:people>
 </file>
 
 <file path=word/styles.xml><?xml version="1.0" encoding="utf-8"?>
@@ -16882,7 +18037,7 @@
 </file>
 
 <file path=customXml/itemProps1.xml><?xml version="1.0" encoding="utf-8"?>
-<ds:datastoreItem xmlns:ds="http://schemas.openxmlformats.org/officeDocument/2006/customXml" ds:itemID="{92EA0C4E-0FD2-4E27-B4E4-1D70B6537AA6}">
+<ds:datastoreItem xmlns:ds="http://schemas.openxmlformats.org/officeDocument/2006/customXml" ds:itemID="{EDBC25AA-6CBC-4CD2-B77A-805C7C094A44}">
   <ds:schemaRefs>
     <ds:schemaRef ds:uri="http://schemas.openxmlformats.org/officeDocument/2006/bibliography"/>
   </ds:schemaRefs>

</xml_diff>

<commit_message>
Indsat forbrugertest i Rapport/Projektrapport.docx
</commit_message>
<xml_diff>
--- a/Rapport/Projektrapport.docx
+++ b/Rapport/Projektrapport.docx
@@ -353,42 +353,12 @@
           <w:lang w:val="en-US"/>
         </w:rPr>
       </w:pPr>
-      <w:proofErr w:type="spellStart"/>
       <w:r>
         <w:rPr>
           <w:lang w:val="en-US"/>
         </w:rPr>
-        <w:t>Resumé</w:t>
-      </w:r>
-      <w:proofErr w:type="spellEnd"/>
-      <w:r>
-        <w:rPr>
-          <w:lang w:val="en-US"/>
-        </w:rPr>
-        <w:t xml:space="preserve"> </w:t>
-      </w:r>
-      <w:proofErr w:type="spellStart"/>
-      <w:r>
-        <w:rPr>
-          <w:lang w:val="en-US"/>
-        </w:rPr>
-        <w:t>på</w:t>
-      </w:r>
-      <w:proofErr w:type="spellEnd"/>
-      <w:r>
-        <w:rPr>
-          <w:lang w:val="en-US"/>
-        </w:rPr>
-        <w:t xml:space="preserve"> </w:t>
-      </w:r>
-      <w:proofErr w:type="spellStart"/>
-      <w:r>
-        <w:rPr>
-          <w:lang w:val="en-US"/>
-        </w:rPr>
-        <w:t>engelsk</w:t>
-      </w:r>
-      <w:proofErr w:type="spellEnd"/>
+        <w:t>Resumé på engelsk</w:t>
+      </w:r>
     </w:p>
     <w:p>
       <w:pPr>
@@ -4090,15 +4060,7 @@
     </w:p>
     <w:p>
       <w:r>
-        <w:t xml:space="preserve">I denne rapport beskrives et 4. semesterprojekt på Ingeniørhøjskolen i Aarhus. Der er fremstillet et produkt, hvis formål er at give forbrugeren mulighed for at lave sine indkøb så billigt som muligt. Produktet består af to applikationer, som har hver deres grafiske brugergrænseflade. Begge applikationer har adgang til den samme eksterne database. Under udviklingen af produktet er der arbejdet iterativt, hvor der er benyttet Scrum som en agil udviklingsmetode. Der er her arbejdet i sprints af to ugers varighed, hvor målet efter hvert sprint var at have fuldt ud implementeret nogle udvalgte user </w:t>
-      </w:r>
-      <w:proofErr w:type="spellStart"/>
-      <w:r>
-        <w:t>stories</w:t>
-      </w:r>
-      <w:proofErr w:type="spellEnd"/>
-      <w:r>
-        <w:t>. Koden til projektet er styret ved at benytte versionsstyringsværktøjet Git i form af</w:t>
+        <w:t>I denne rapport beskrives et 4. semesterprojekt på Ingeniørhøjskolen i Aarhus. Der er fremstillet et produkt, hvis formål er at give forbrugeren mulighed for at lave sine indkøb så billigt som muligt. Produktet består af to applikationer, som har hver deres grafiske brugergrænseflade. Begge applikationer har adgang til den samme eksterne database. Under udviklingen af produktet er der arbejdet iterativt, hvor der er benyttet Scrum som en agil udviklingsmetode. Der er her arbejdet i sprints af to ugers varighed, hvor målet efter hvert sprint var at have fuldt ud implementeret nogle udvalgte user stories. Koden til projektet er styret ved at benytte versionsstyringsværktøjet Git i form af</w:t>
       </w:r>
       <w:r>
         <w:t xml:space="preserve"> </w:t>
@@ -4107,13 +4069,8 @@
         <w:t xml:space="preserve">Git </w:t>
       </w:r>
       <w:r>
-        <w:t xml:space="preserve">klienten </w:t>
-      </w:r>
-      <w:proofErr w:type="spellStart"/>
-      <w:r>
-        <w:t>TortoiseGit</w:t>
-      </w:r>
-      <w:proofErr w:type="spellEnd"/>
+        <w:t>klienten TortoiseGit</w:t>
+      </w:r>
       <w:r>
         <w:t>. Til designet af applikationen er der benyttet en 3-lagdelt arkitektur samt flere forskellige designmønstre, til bl.a. at abstrahere fra databasen, og afkoble den grafiske brugergr</w:t>
       </w:r>
@@ -4121,15 +4078,7 @@
         <w:t xml:space="preserve">ænseflade fra </w:t>
       </w:r>
       <w:r>
-        <w:t xml:space="preserve">den bagvedliggende kode. Produktet er testet ved hjælp af unittests og integrationstest i koden, hvor der er benyttet </w:t>
-      </w:r>
-      <w:proofErr w:type="spellStart"/>
-      <w:r>
-        <w:t>NUnit</w:t>
-      </w:r>
-      <w:proofErr w:type="spellEnd"/>
-      <w:r>
-        <w:t xml:space="preserve"> Frameworket. Til sidst i projektet er der udført forbrugertests, hvor der er testet brugervenligheden af produktet, på folk der er i produktets målgruppe, for at se om det er intuitivt at benytte. Produktet er dokumenteret i den tilhørende dokumentation, hvor der både findes kravspecifikation for projektet, systemarkitektur med diagrammer over produktet og dokumentation for koden til produktet.</w:t>
+        <w:t>den bagvedliggende kode. Produktet er testet ved hjælp af unittests og integrationstest i koden, hvor der er benyttet NUnit Frameworket. Til sidst i projektet er der udført forbrugertests, hvor der er testet brugervenligheden af produktet, på folk der er i produktets målgruppe, for at se om det er intuitivt at benytte. Produktet er dokumenteret i den tilhørende dokumentation, hvor der både findes kravspecifikation for projektet, systemarkitektur med diagrammer over produktet og dokumentation for koden til produktet.</w:t>
       </w:r>
     </w:p>
     <w:p>
@@ -4169,23 +4118,7 @@
     </w:p>
     <w:p>
       <w:r>
-        <w:t xml:space="preserve">Efter introduktionen til projektet følger der, i afsnittet ”Systembeskrivelse”, en beskrivelse af systemet samt de funktionelle krav og kvalitetskravene. Her forefindes overvejelser over, hvorfor der er valgt at formulere de funktionelle krav i form af user </w:t>
-      </w:r>
-      <w:proofErr w:type="spellStart"/>
-      <w:r>
-        <w:t>stories</w:t>
-      </w:r>
-      <w:proofErr w:type="spellEnd"/>
-      <w:r>
-        <w:t xml:space="preserve">, samt et uddrag af nogle af de user </w:t>
-      </w:r>
-      <w:proofErr w:type="spellStart"/>
-      <w:r>
-        <w:t>stories</w:t>
-      </w:r>
-      <w:proofErr w:type="spellEnd"/>
-      <w:r>
-        <w:t xml:space="preserve">, der er formuleret i kravspecifikationen. </w:t>
+        <w:t xml:space="preserve">Efter introduktionen til projektet følger der, i afsnittet ”Systembeskrivelse”, en beskrivelse af systemet samt de funktionelle krav og kvalitetskravene. Her forefindes overvejelser over, hvorfor der er valgt at formulere de funktionelle krav i form af user stories, samt et uddrag af nogle af de user stories, der er formuleret i kravspecifikationen. </w:t>
       </w:r>
     </w:p>
     <w:p>
@@ -4205,15 +4138,7 @@
     </w:p>
     <w:p>
       <w:r>
-        <w:t xml:space="preserve">Herefter følger en beskrivelse af, hvordan produktet er testet, i afsnittet ”Testning af Pristjek220”. Først beskrives, hvordan koden er testet individuelt og derefter testet integreret, samt hvordan </w:t>
-      </w:r>
-      <w:proofErr w:type="spellStart"/>
-      <w:r>
-        <w:t>continuous</w:t>
-      </w:r>
-      <w:proofErr w:type="spellEnd"/>
-      <w:r>
-        <w:t xml:space="preserve"> integration er benyttet i projektet. Endeligt beskrives, hvordan der er blevet udført forbrugertests for at teste brugervenligheden af produktet.</w:t>
+        <w:t>Herefter følger en beskrivelse af, hvordan produktet er testet, i afsnittet ”Testning af Pristjek220”. Først beskrives, hvordan koden er testet individuelt og derefter testet integreret, samt hvordan continuous integration er benyttet i projektet. Endeligt beskrives, hvordan der er blevet udført forbrugertests for at teste brugervenligheden af produktet.</w:t>
       </w:r>
     </w:p>
     <w:p>
@@ -4234,7 +4159,6 @@
         </w:rPr>
       </w:pPr>
       <w:bookmarkStart w:id="5" w:name="_Toc451425716"/>
-      <w:proofErr w:type="spellStart"/>
       <w:r>
         <w:rPr>
           <w:lang w:val="en-GB"/>
@@ -4243,7 +4167,6 @@
         <w:t>Termliste</w:t>
       </w:r>
       <w:bookmarkEnd w:id="5"/>
-      <w:proofErr w:type="spellEnd"/>
     </w:p>
     <w:p>
       <w:pPr>
@@ -4262,34 +4185,16 @@
     </w:p>
     <w:p>
       <w:r>
-        <w:t xml:space="preserve">CI = </w:t>
-      </w:r>
-      <w:proofErr w:type="spellStart"/>
-      <w:r>
-        <w:t>Continuous</w:t>
-      </w:r>
-      <w:proofErr w:type="spellEnd"/>
-      <w:r>
-        <w:t xml:space="preserve"> Integration</w:t>
+        <w:t>CI = Continuous Integration</w:t>
       </w:r>
     </w:p>
     <w:p>
       <w:r>
         <w:t xml:space="preserve">CRUD = </w:t>
       </w:r>
-      <w:proofErr w:type="spellStart"/>
-      <w:r>
-        <w:t>Create</w:t>
-      </w:r>
-      <w:proofErr w:type="spellEnd"/>
-      <w:r>
-        <w:t xml:space="preserve">, Read, Update og </w:t>
-      </w:r>
-      <w:proofErr w:type="spellStart"/>
-      <w:r>
-        <w:t>Delete</w:t>
-      </w:r>
-      <w:proofErr w:type="spellEnd"/>
+      <w:r>
+        <w:t>Create, Read, Update og Delete</w:t>
+      </w:r>
     </w:p>
     <w:p>
       <w:r>
@@ -4457,47 +4362,101 @@
         <w:t xml:space="preserve"> </w:t>
       </w:r>
       <w:r>
+        <w:t>produkt. Konceptet bag at slå et produkt</w:t>
+      </w:r>
+      <w:r>
+        <w:t xml:space="preserve"> op i Pristjek220 er illustreret på </w:t>
+      </w:r>
+      <w:r>
+        <w:fldChar w:fldCharType="begin"/>
+      </w:r>
+      <w:r>
+        <w:instrText xml:space="preserve"> REF _Ref443516992 \h </w:instrText>
+      </w:r>
+      <w:r>
+        <w:fldChar w:fldCharType="separate"/>
+      </w:r>
+      <w:r>
+        <w:t xml:space="preserve">Figur </w:t>
+      </w:r>
+      <w:r>
+        <w:rPr>
+          <w:noProof/>
+        </w:rPr>
+        <w:t>1</w:t>
+      </w:r>
+      <w:r>
+        <w:fldChar w:fldCharType="end"/>
+      </w:r>
+      <w:r>
+        <w:t>. Det er denne grundidé, som resten af funktionaliteterne for Pristjek220 Forbruger bygger på</w:t>
+      </w:r>
+      <w:r>
+        <w:t xml:space="preserve">. </w:t>
+      </w:r>
+      <w:commentRangeStart w:id="9"/>
+      <w:r>
+        <w:t>Når forbrugeren søger efter et</w:t>
+      </w:r>
+      <w:r>
+        <w:t xml:space="preserve"> </w:t>
+      </w:r>
+      <w:r>
         <w:t>produkt</w:t>
       </w:r>
       <w:r>
-        <w:t xml:space="preserve">. Konceptet bag at slå et </w:t>
+        <w:t xml:space="preserve"> i Pristjek220, bliver han, så snart han har indtastet to bogstaver, foreslået </w:t>
       </w:r>
       <w:r>
         <w:t>produkt</w:t>
       </w:r>
       <w:r>
-        <w:t xml:space="preserve"> op i Pristjek220 er illustreret på </w:t>
-      </w:r>
-      <w:r>
-        <w:fldChar w:fldCharType="begin"/>
-      </w:r>
-      <w:r>
-        <w:instrText xml:space="preserve"> REF _Ref443516992 \h </w:instrText>
-      </w:r>
-      <w:r>
-        <w:fldChar w:fldCharType="separate"/>
-      </w:r>
-      <w:r>
-        <w:t xml:space="preserve">Figur </w:t>
-      </w:r>
-      <w:r>
-        <w:rPr>
-          <w:noProof/>
-        </w:rPr>
-        <w:t>1</w:t>
-      </w:r>
-      <w:r>
-        <w:fldChar w:fldCharType="end"/>
-      </w:r>
-      <w:r>
-        <w:t>. Det er denne grundidé, som resten af funktionaliteterne for Pristjek220 Forbruger bygger på</w:t>
-      </w:r>
-      <w:r>
-        <w:t xml:space="preserve">. </w:t>
-      </w:r>
-      <w:commentRangeStart w:id="9"/>
-      <w:r>
-        <w:t>Når forbrugeren søger efter et</w:t>
+        <w:t xml:space="preserve">er, der indeholder de bogstaver, han har indtastet for at effektivisere brugen af Pristjek220. </w:t>
+      </w:r>
+      <w:commentRangeEnd w:id="9"/>
+      <w:r>
+        <w:rPr>
+          <w:rStyle w:val="CommentReference"/>
+        </w:rPr>
+        <w:commentReference w:id="9"/>
+      </w:r>
+    </w:p>
+    <w:p>
+      <w:r>
+        <w:t>For at gøre Pristjek220 mere effektivt i forbindelse med forbrugerens indkøb kan han indtaste en indkøbsliste, og Pristjek220 informe</w:t>
+      </w:r>
+      <w:r>
+        <w:t>rer så forbrugeren om, hvor produkte</w:t>
+      </w:r>
+      <w:r>
+        <w:t>rne fra indkøbslisten kan findes billigst, samt hvad de koster. Her har forbrugeren samtidig mulighed for at se en sammenligning af, hvad</w:t>
+      </w:r>
+      <w:r>
+        <w:t xml:space="preserve"> det vil koste at købe alle produkte</w:t>
+      </w:r>
+      <w:r>
+        <w:t>rne i én forretni</w:t>
+      </w:r>
+      <w:r>
+        <w:t>ng i modsætning til at købe produkte</w:t>
+      </w:r>
+      <w:r>
+        <w:t xml:space="preserve">rne, der hvor de er billigst. Forbrugeren har ligeledes mulighed </w:t>
+      </w:r>
+      <w:r>
+        <w:t>for at kunne justere, hvor produkt</w:t>
+      </w:r>
+      <w:r>
+        <w:t>erne skal købes, efter Pristjek220 er kommet med listen over, hvor det er billigst. Dette giver forbrugeren mu</w:t>
+      </w:r>
+      <w:r>
+        <w:t>lighed for at vælge at flytte ét enkelt produkt</w:t>
+      </w:r>
+      <w:r>
+        <w:t xml:space="preserve"> på listen til en anden forretning, f.eks. i det tilfælde at han skal handle i tre fo</w:t>
+      </w:r>
+      <w:r>
+        <w:t>rretninger, men kun skal have ét</w:t>
       </w:r>
       <w:r>
         <w:t xml:space="preserve"> </w:t>
@@ -4506,90 +4465,6 @@
         <w:t>produkt</w:t>
       </w:r>
       <w:r>
-        <w:t xml:space="preserve"> i Pristjek220, bliver han, så snart han har indtastet to bogstaver, foreslået </w:t>
-      </w:r>
-      <w:r>
-        <w:t>produkt</w:t>
-      </w:r>
-      <w:r>
-        <w:t xml:space="preserve">er, der indeholder de bogstaver, han har indtastet for at effektivisere brugen af Pristjek220. </w:t>
-      </w:r>
-      <w:commentRangeEnd w:id="9"/>
-      <w:r>
-        <w:rPr>
-          <w:rStyle w:val="CommentReference"/>
-        </w:rPr>
-        <w:commentReference w:id="9"/>
-      </w:r>
-    </w:p>
-    <w:p>
-      <w:r>
-        <w:t>For at gøre Pristjek220 mere effektivt i forbindelse med forbrugerens indkøb kan han indtaste en indkøbsliste, og Pristjek220 informe</w:t>
-      </w:r>
-      <w:r>
-        <w:t xml:space="preserve">rer så forbrugeren om, hvor </w:t>
-      </w:r>
-      <w:r>
-        <w:t>produkt</w:t>
-      </w:r>
-      <w:r>
-        <w:t>e</w:t>
-      </w:r>
-      <w:r>
-        <w:t>rne fra indkøbslisten kan findes billigst, samt hvad de koster. Her har forbrugeren samtidig mulighed for at se en sammenligning af, hvad</w:t>
-      </w:r>
-      <w:r>
-        <w:t xml:space="preserve"> det vil koste at købe alle </w:t>
-      </w:r>
-      <w:r>
-        <w:t>produkt</w:t>
-      </w:r>
-      <w:r>
-        <w:t>e</w:t>
-      </w:r>
-      <w:r>
-        <w:t>rne i én forretni</w:t>
-      </w:r>
-      <w:r>
-        <w:t xml:space="preserve">ng i modsætning til at købe </w:t>
-      </w:r>
-      <w:r>
-        <w:t>produkt</w:t>
-      </w:r>
-      <w:r>
-        <w:t>e</w:t>
-      </w:r>
-      <w:r>
-        <w:t xml:space="preserve">rne, der hvor de er billigst. Forbrugeren har ligeledes mulighed </w:t>
-      </w:r>
-      <w:r>
-        <w:t xml:space="preserve">for at kunne justere, hvor </w:t>
-      </w:r>
-      <w:r>
-        <w:t>produkt</w:t>
-      </w:r>
-      <w:r>
-        <w:t>erne skal købes, efter Pristjek220 er kommet med listen over, hvor det er billigst. Dette giver forbrugeren mu</w:t>
-      </w:r>
-      <w:r>
-        <w:t xml:space="preserve">lighed for at vælge at flytte ét enkelt </w:t>
-      </w:r>
-      <w:r>
-        <w:t>produkt</w:t>
-      </w:r>
-      <w:r>
-        <w:t xml:space="preserve"> på listen til en anden forretning, f.eks. i det tilfælde at han skal handle i tre fo</w:t>
-      </w:r>
-      <w:r>
-        <w:t>rretninger, men kun skal have ét</w:t>
-      </w:r>
-      <w:r>
-        <w:t xml:space="preserve"> </w:t>
-      </w:r>
-      <w:r>
-        <w:t>produkt</w:t>
-      </w:r>
-      <w:r>
         <w:t xml:space="preserve"> i den ene forretning. Yderligere kan det angives, hvis der er nogle forretninger, man ikke ønsker at handle i. Når forbrugeren har fået genereret sin indkøbsliste af Pristjek220, som han vil have den, har han mulighed for at ændre den og derefter få den sendt til sin egen E-mail. Dette gør, at han kan tilgå listen via hans mobiltelefon. </w:t>
       </w:r>
     </w:p>
@@ -4598,10 +4473,7 @@
         <w:t xml:space="preserve">Pristjek220 har tre forskellige brugere; en forbruger, en forretningsmanager og en administrator. Forbrugeren er ham, der bruger Pristjek220 til at organisere sine daglige indkøb. Forretningsmanageren holder Pristjek220 opdateret med </w:t>
       </w:r>
       <w:r>
-        <w:t xml:space="preserve">korrekte informationer om de </w:t>
-      </w:r>
-      <w:r>
-        <w:t>produkt</w:t>
+        <w:t>korrekte informationer om de produkt</w:t>
       </w:r>
       <w:r>
         <w:t xml:space="preserve">er og priser, der findes i netop hans forretningskæde. Administratoren servicerer </w:t>
@@ -4636,31 +4508,19 @@
         <w:t>I Pristjek220 Forretning kan forretningsmanageren logge ind med sit forretningsmanagerlogin. Derefter har han mulighed for at</w:t>
       </w:r>
       <w:r>
-        <w:t xml:space="preserve"> tilføje og fjerne </w:t>
+        <w:t xml:space="preserve"> tilføje og fjerne produkter, samt ændre prisen på et</w:t>
+      </w:r>
+      <w:r>
+        <w:t xml:space="preserve"> </w:t>
       </w:r>
       <w:r>
         <w:t>produkt</w:t>
       </w:r>
       <w:r>
-        <w:t>er, samt ændre prisen på et</w:t>
-      </w:r>
-      <w:r>
-        <w:t xml:space="preserve"> </w:t>
-      </w:r>
-      <w:r>
-        <w:t>produkt</w:t>
-      </w:r>
-      <w:r>
         <w:t>, fra den forretning, han styrer. Han bliver samtidig bedt om at bekræfte sine valg, så sandsynligheden for, at han gør noget ved en fejl, er minimeret. Ved at forretningsmanageren holder informationern</w:t>
       </w:r>
       <w:r>
-        <w:t xml:space="preserve">e om </w:t>
-      </w:r>
-      <w:r>
-        <w:t>produkt</w:t>
-      </w:r>
-      <w:r>
-        <w:t>e</w:t>
+        <w:t>e om produkte</w:t>
       </w:r>
       <w:r>
         <w:t>rne fra hans butik opdaterede, holder han forbrugerne oplyste og giver dem de bedste vilkår for at få fuldt udbytte af Pristjek220. Administratoren kan i Pristjek220 Forretning logge ind med sit administratorlogin, hvorefter han kan tilføje en forretning med tilhørende forretningsmanager eller fjerne en forretning fra Pristjek220.</w:t>
@@ -4747,23 +4607,33 @@
       <w:r>
         <w:t xml:space="preserve">Figur </w:t>
       </w:r>
-      <w:fldSimple w:instr=" SEQ Figur \* ARABIC ">
-        <w:r>
-          <w:rPr>
-            <w:noProof/>
-          </w:rPr>
-          <w:t>1</w:t>
-        </w:r>
-      </w:fldSimple>
+      <w:r>
+        <w:fldChar w:fldCharType="begin"/>
+      </w:r>
+      <w:r>
+        <w:instrText xml:space="preserve"> SEQ Figur \* ARABIC </w:instrText>
+      </w:r>
+      <w:r>
+        <w:fldChar w:fldCharType="separate"/>
+      </w:r>
+      <w:r>
+        <w:rPr>
+          <w:noProof/>
+        </w:rPr>
+        <w:t>1</w:t>
+      </w:r>
+      <w:r>
+        <w:rPr>
+          <w:noProof/>
+        </w:rPr>
+        <w:fldChar w:fldCharType="end"/>
+      </w:r>
       <w:bookmarkEnd w:id="11"/>
       <w:r>
         <w:t>: Rig</w:t>
       </w:r>
       <w:r>
-        <w:t xml:space="preserve">t billede over opslag af et </w:t>
-      </w:r>
-      <w:r>
-        <w:t>produkt</w:t>
+        <w:t>t billede over opslag af et produkt</w:t>
       </w:r>
       <w:r>
         <w:t xml:space="preserve"> i Pristjek220.</w:t>
@@ -4860,7 +4730,10 @@
         <w:t>tår af en forbrugerapplikation</w:t>
       </w:r>
       <w:r>
-        <w:t xml:space="preserve"> og en forretningsapplikation, s</w:t>
+        <w:t xml:space="preserve"> og en administrations</w:t>
+      </w:r>
+      <w:r>
+        <w:t>applikation, s</w:t>
       </w:r>
       <w:r>
         <w:t>om er to individuelle applikationer</w:t>
@@ -4878,7 +4751,18 @@
         <w:t>applikation</w:t>
       </w:r>
       <w:r>
-        <w:t>, er det ikke nødvendigt at opdatere det andet. I forretningsenheden er der mulighed for at logge ind som en forretningsmanager eller som</w:t>
+        <w:t xml:space="preserve">, er det ikke nødvendigt at opdatere det andet. I </w:t>
+      </w:r>
+      <w:r>
+        <w:t xml:space="preserve">administrationsapplikationen </w:t>
+      </w:r>
+      <w:r>
+        <w:t>er der mulighed for at logge ind som en forretnin</w:t>
+      </w:r>
+      <w:bookmarkStart w:id="16" w:name="_GoBack"/>
+      <w:bookmarkEnd w:id="16"/>
+      <w:r>
+        <w:t>gsmanager eller som</w:t>
       </w:r>
       <w:r>
         <w:t xml:space="preserve"> administrator. Begge applikationer</w:t>
@@ -4939,7 +4823,7 @@
           <v:shape id="_x0000_i1025" type="#_x0000_t75" style="width:481.6pt;height:209.9pt" o:ole="">
             <v:imagedata r:id="rId11" o:title=""/>
           </v:shape>
-          <o:OLEObject Type="Embed" ProgID="Visio.Drawing.15" ShapeID="_x0000_i1025" DrawAspect="Content" ObjectID="_1525177769" r:id="rId12"/>
+          <o:OLEObject Type="Embed" ProgID="Visio.Drawing.15" ShapeID="_x0000_i1025" DrawAspect="Content" ObjectID="_1525178263" r:id="rId12"/>
         </w:object>
       </w:r>
     </w:p>
@@ -4947,19 +4831,32 @@
       <w:pPr>
         <w:pStyle w:val="Caption"/>
       </w:pPr>
-      <w:bookmarkStart w:id="16" w:name="_Ref451342606"/>
+      <w:bookmarkStart w:id="17" w:name="_Ref451342606"/>
       <w:r>
         <w:t xml:space="preserve">Figur </w:t>
       </w:r>
-      <w:fldSimple w:instr=" SEQ Figur \* ARABIC ">
-        <w:r>
-          <w:rPr>
-            <w:noProof/>
-          </w:rPr>
-          <w:t>2</w:t>
-        </w:r>
-      </w:fldSimple>
-      <w:bookmarkEnd w:id="16"/>
+      <w:r>
+        <w:fldChar w:fldCharType="begin"/>
+      </w:r>
+      <w:r>
+        <w:instrText xml:space="preserve"> SEQ Figur \* ARABIC </w:instrText>
+      </w:r>
+      <w:r>
+        <w:fldChar w:fldCharType="separate"/>
+      </w:r>
+      <w:r>
+        <w:rPr>
+          <w:noProof/>
+        </w:rPr>
+        <w:t>2</w:t>
+      </w:r>
+      <w:r>
+        <w:rPr>
+          <w:noProof/>
+        </w:rPr>
+        <w:fldChar w:fldCharType="end"/>
+      </w:r>
+      <w:bookmarkEnd w:id="17"/>
       <w:r>
         <w:t xml:space="preserve">: Domæne </w:t>
       </w:r>
@@ -4977,11 +4874,11 @@
       <w:pPr>
         <w:pStyle w:val="Heading2"/>
       </w:pPr>
-      <w:bookmarkStart w:id="17" w:name="_Toc451425720"/>
+      <w:bookmarkStart w:id="18" w:name="_Toc451425720"/>
       <w:r>
         <w:t>Krav</w:t>
       </w:r>
-      <w:bookmarkEnd w:id="17"/>
+      <w:bookmarkEnd w:id="18"/>
     </w:p>
     <w:p>
       <w:r>
@@ -4995,24 +4892,11 @@
         <w:t xml:space="preserve">Projektformuleringen </w:t>
       </w:r>
       <w:r>
-        <w:t xml:space="preserve">er der opstillet en række User </w:t>
-      </w:r>
-      <w:proofErr w:type="spellStart"/>
-      <w:r>
-        <w:t>Stories</w:t>
-      </w:r>
-      <w:proofErr w:type="spellEnd"/>
-      <w:r>
-        <w:t>, der beskriver brugerens interakti</w:t>
-      </w:r>
-      <w:r>
-        <w:t xml:space="preserve">on med systemet. User </w:t>
-      </w:r>
-      <w:proofErr w:type="spellStart"/>
-      <w:r>
-        <w:t>Stories</w:t>
-      </w:r>
-      <w:proofErr w:type="spellEnd"/>
+        <w:t>er der opstillet en række User Stories, der beskriver brugerens interakti</w:t>
+      </w:r>
+      <w:r>
+        <w:t>on med systemet. User Stories</w:t>
+      </w:r>
       <w:r>
         <w:t xml:space="preserve"> danner grundlag for kravspecifikationen, og bruges til at fastsætte systemets funktionalitet.</w:t>
       </w:r>
@@ -5021,52 +4905,20 @@
       <w:pPr>
         <w:pStyle w:val="Heading3"/>
       </w:pPr>
-      <w:bookmarkStart w:id="18" w:name="_Toc451425721"/>
+      <w:bookmarkStart w:id="19" w:name="_Toc451425721"/>
       <w:r>
         <w:t>Udformning af krav</w:t>
       </w:r>
-      <w:bookmarkEnd w:id="18"/>
-    </w:p>
-    <w:p>
-      <w:r>
-        <w:t xml:space="preserve">For at opbygge en kravspecifikation for Pristjek220 skulle der i starten af projektet formuleres funktionelle krav i form af forskellige scenarier. Gruppen havde tidligere kun arbejdet med </w:t>
-      </w:r>
-      <w:proofErr w:type="spellStart"/>
-      <w:r>
-        <w:t>use</w:t>
-      </w:r>
-      <w:proofErr w:type="spellEnd"/>
-      <w:r>
-        <w:t xml:space="preserve"> cases, hvor der var erfaring med, at de ikke fungerede særlig effektivt i en iterativ proces. </w:t>
-      </w:r>
-      <w:proofErr w:type="spellStart"/>
-      <w:r>
-        <w:t>Use</w:t>
-      </w:r>
-      <w:proofErr w:type="spellEnd"/>
-      <w:r>
-        <w:t xml:space="preserve"> cases laves typisk ved, at man følger en skabelon, og her er der en fare for, at man er mere opmærksom på, om man følger skabelonen frem for, om de vigtige detaljer er med. Ved at følge denne skabelon bliver der også formuleret rigtig meget på skrift for en </w:t>
-      </w:r>
-      <w:proofErr w:type="spellStart"/>
-      <w:r>
-        <w:t>use</w:t>
-      </w:r>
-      <w:proofErr w:type="spellEnd"/>
-      <w:r>
-        <w:t xml:space="preserve"> case, hvilket ikke nødvendigvis tilføjer noget værdi. Der ligger derfor her en del arbejde i at formulere dem på skrift, uden at det egentlig kan benyttes i implementeringen. Gruppen ønskede derfor at finde en metode til at udforme de funktionelle krav, som lagde mere op til en iterativ udvikling, hvor der ikke skulle dokumenteres en masse på skrift, der ikke blev benyttet i implementeringen.</w:t>
-      </w:r>
-    </w:p>
-    <w:p>
-      <w:r>
-        <w:t xml:space="preserve">Der er derfor valgt at benytte user </w:t>
-      </w:r>
-      <w:proofErr w:type="spellStart"/>
-      <w:r>
-        <w:t>stories</w:t>
-      </w:r>
-      <w:proofErr w:type="spellEnd"/>
-      <w:r>
-        <w:t xml:space="preserve"> til at formulere de scenarier, der udgør de funktionelle krav. En user story er en kort beskrivelse af scenariet, samt hvad der skal til, før implementeringen af det kan godkendes. Detaljeringen af </w:t>
+      <w:bookmarkEnd w:id="19"/>
+    </w:p>
+    <w:p>
+      <w:r>
+        <w:t>For at opbygge en kravspecifikation for Pristjek220 skulle der i starten af projektet formuleres funktionelle krav i form af forskellige scenarier. Gruppen havde tidligere kun arbejdet med use cases, hvor der var erfaring med, at de ikke fungerede særlig effektivt i en iterativ proces. Use cases laves typisk ved, at man følger en skabelon, og her er der en fare for, at man er mere opmærksom på, om man følger skabelonen frem for, om de vigtige detaljer er med. Ved at følge denne skabelon bliver der også formuleret rigtig meget på skrift for en use case, hvilket ikke nødvendigvis tilføjer noget værdi. Der ligger derfor her en del arbejde i at formulere dem på skrift, uden at det egentlig kan benyttes i implementeringen. Gruppen ønskede derfor at finde en metode til at udforme de funktionelle krav, som lagde mere op til en iterativ udvikling, hvor der ikke skulle dokumenteres en masse på skrift, der ikke blev benyttet i implementeringen.</w:t>
+      </w:r>
+    </w:p>
+    <w:p>
+      <w:r>
+        <w:t xml:space="preserve">Der er derfor valgt at benytte user stories til at formulere de scenarier, der udgør de funktionelle krav. En user story er en kort beskrivelse af scenariet, samt hvad der skal til, før implementeringen af det kan godkendes. Detaljeringen af </w:t>
       </w:r>
       <w:r>
         <w:lastRenderedPageBreak/>
@@ -5075,79 +4927,23 @@
     </w:p>
     <w:p>
       <w:r>
-        <w:t xml:space="preserve">Fordelen ved at benytte user </w:t>
-      </w:r>
-      <w:proofErr w:type="spellStart"/>
-      <w:r>
-        <w:t>stories</w:t>
-      </w:r>
-      <w:proofErr w:type="spellEnd"/>
-      <w:r>
-        <w:t xml:space="preserve"> er, at der ikke skal formuleres en masse detaljer på skrift. Detaljerne fastlægges i stedet mundtligt med kunden inden implementeringen af den. User </w:t>
-      </w:r>
-      <w:proofErr w:type="spellStart"/>
-      <w:r>
-        <w:t>storien</w:t>
-      </w:r>
-      <w:proofErr w:type="spellEnd"/>
-      <w:r>
-        <w:t xml:space="preserve"> fungerer her i stedet som en reminder om den diskussion, der har været med kunden, samt de detaljer der blev fundet frem til, at der skulle gælde. Dette kræver dog, at der er en vis tillid mellem kunden og udvikleren, eftersom der ikke skriftligt formuleres en masse detaljer, der gælder som en aftale, som der gøres ved </w:t>
-      </w:r>
-      <w:proofErr w:type="spellStart"/>
-      <w:r>
-        <w:t>use</w:t>
-      </w:r>
-      <w:proofErr w:type="spellEnd"/>
-      <w:r>
-        <w:t xml:space="preserve"> cases. </w:t>
-      </w:r>
-    </w:p>
-    <w:p>
-      <w:r>
-        <w:t xml:space="preserve">Da der er valgt at benytte user </w:t>
-      </w:r>
-      <w:proofErr w:type="spellStart"/>
-      <w:r>
-        <w:t>stories</w:t>
-      </w:r>
-      <w:proofErr w:type="spellEnd"/>
-      <w:r>
-        <w:t xml:space="preserve">, hvor en stor del af arbejdet med dem ligger i diskussionen med kunden, men projektet ikke har en egentlig kunde, er dette håndteret på en alternativ måde. Det er gruppen selv, der har stået for produktets vision og ageret kunde, og diskussionen er derfor håndteret ved, at gruppen sammen med vejlederen har diskuteret i starten af hver </w:t>
-      </w:r>
-      <w:proofErr w:type="spellStart"/>
-      <w:r>
-        <w:t>iteration</w:t>
-      </w:r>
-      <w:proofErr w:type="spellEnd"/>
-      <w:r>
-        <w:t xml:space="preserve"> omkring ønskerne og detaljerne for de specifikke user </w:t>
-      </w:r>
-      <w:proofErr w:type="spellStart"/>
-      <w:r>
-        <w:t>stories</w:t>
-      </w:r>
-      <w:proofErr w:type="spellEnd"/>
-      <w:r>
-        <w:t xml:space="preserve">, der skulle implementeres i </w:t>
-      </w:r>
-      <w:proofErr w:type="spellStart"/>
-      <w:r>
-        <w:t>iterationen</w:t>
-      </w:r>
-      <w:proofErr w:type="spellEnd"/>
-      <w:r>
-        <w:t>.</w:t>
+        <w:t xml:space="preserve">Fordelen ved at benytte user stories er, at der ikke skal formuleres en masse detaljer på skrift. Detaljerne fastlægges i stedet mundtligt med kunden inden implementeringen af den. User storien fungerer her i stedet som en reminder om den diskussion, der har været med kunden, samt de detaljer der blev fundet frem til, at der skulle gælde. Dette kræver dog, at der er en vis tillid mellem kunden og udvikleren, eftersom der ikke skriftligt formuleres en masse detaljer, der gælder som en aftale, som der gøres ved use cases. </w:t>
+      </w:r>
+    </w:p>
+    <w:p>
+      <w:r>
+        <w:t>Da der er valgt at benytte user stories, hvor en stor del af arbejdet med dem ligger i diskussionen med kunden, men projektet ikke har en egentlig kunde, er dette håndteret på en alternativ måde. Det er gruppen selv, der har stået for produktets vision og ageret kunde, og diskussionen er derfor håndteret ved, at gruppen sammen med vejlederen har diskuteret i starten af hver iteration omkring ønskerne og detaljerne for de specifikke user stories, der skulle implementeres i iterationen.</w:t>
       </w:r>
     </w:p>
     <w:p>
       <w:pPr>
         <w:pStyle w:val="Heading3"/>
       </w:pPr>
-      <w:bookmarkStart w:id="19" w:name="_Toc451425722"/>
+      <w:bookmarkStart w:id="20" w:name="_Toc451425722"/>
       <w:r>
         <w:t>Aktører</w:t>
       </w:r>
-      <w:bookmarkEnd w:id="19"/>
+      <w:bookmarkEnd w:id="20"/>
     </w:p>
     <w:p>
       <w:r>
@@ -5160,10 +4956,7 @@
         <w:t>Forbrugeren er en primær aktør. Forbrugeren ønsker at gøre hans indkøb så billigt og let som muligt, ved at få Pristjek220 til at finde ud af hvor ha</w:t>
       </w:r>
       <w:r>
-        <w:t xml:space="preserve">n skal købe hans forskellige </w:t>
-      </w:r>
-      <w:r>
-        <w:t>produkt</w:t>
+        <w:t>n skal købe hans forskellige produkt</w:t>
       </w:r>
       <w:r>
         <w:t>er.</w:t>
@@ -5180,10 +4973,7 @@
         <w:t>Forretningsmanageren er en primær aktør. Forretnings</w:t>
       </w:r>
       <w:r>
-        <w:t xml:space="preserve">manageren kan tilføje/fjerne </w:t>
-      </w:r>
-      <w:r>
-        <w:t>produkt</w:t>
+        <w:t>manageren kan tilføje/fjerne produkt</w:t>
       </w:r>
       <w:r>
         <w:t>er fra deres forretning, samt ændre priserne.</w:t>
@@ -5217,29 +5007,22 @@
       <w:pPr>
         <w:pStyle w:val="Heading3"/>
       </w:pPr>
-      <w:bookmarkStart w:id="20" w:name="_Toc451425723"/>
+      <w:bookmarkStart w:id="21" w:name="_Toc451425723"/>
       <w:r>
         <w:t>User story beskrivelser</w:t>
       </w:r>
-      <w:bookmarkEnd w:id="20"/>
-    </w:p>
-    <w:p>
-      <w:r>
-        <w:t xml:space="preserve">Der er her udvalgt nogle relevante User </w:t>
-      </w:r>
-      <w:proofErr w:type="spellStart"/>
-      <w:r>
-        <w:t>Stories</w:t>
-      </w:r>
-      <w:proofErr w:type="spellEnd"/>
-      <w:r>
-        <w:t xml:space="preserve"> fra Kravspecifikationen</w:t>
+      <w:bookmarkEnd w:id="21"/>
+    </w:p>
+    <w:p>
+      <w:r>
+        <w:t>Der er her udvalgt nogle relevante User Stories fra Kravspecifikationen</w:t>
       </w:r>
       <w:sdt>
         <w:sdtPr>
           <w:id w:val="714622822"/>
           <w:citation/>
         </w:sdtPr>
+        <w:sdtEndPr/>
         <w:sdtContent>
           <w:r>
             <w:fldChar w:fldCharType="begin"/>
@@ -5268,15 +5051,7 @@
         </w:sdtContent>
       </w:sdt>
       <w:r>
-        <w:t xml:space="preserve">, ud fra hvilke User </w:t>
-      </w:r>
-      <w:proofErr w:type="spellStart"/>
-      <w:r>
-        <w:t>Stories</w:t>
-      </w:r>
-      <w:proofErr w:type="spellEnd"/>
-      <w:r>
-        <w:t xml:space="preserve"> der bliver brugt i løbet af rapporten, de er rangeret efter hvilken prioritering de har haft gennem udviklingsfasen.</w:t>
+        <w:t>, ud fra hvilke User Stories der bliver brugt i løbet af rapporten, de er rangeret efter hvilken prioritering de har haft gennem udviklingsfasen.</w:t>
       </w:r>
     </w:p>
     <w:p>
@@ -5298,8 +5073,8 @@
           <w:b/>
         </w:rPr>
       </w:pPr>
-      <w:bookmarkStart w:id="21" w:name="_Toc443577280"/>
-      <w:bookmarkStart w:id="22" w:name="_Toc445051114"/>
+      <w:bookmarkStart w:id="22" w:name="_Toc443577280"/>
+      <w:bookmarkStart w:id="23" w:name="_Toc445051114"/>
       <w:r>
         <w:rPr>
           <w:b/>
@@ -5330,8 +5105,8 @@
         </w:rPr>
         <w:t xml:space="preserve"> i Pristjek220</w:t>
       </w:r>
-      <w:bookmarkEnd w:id="21"/>
       <w:bookmarkEnd w:id="22"/>
+      <w:bookmarkEnd w:id="23"/>
       <w:r>
         <w:rPr>
           <w:b/>
@@ -5367,10 +5142,7 @@
         <w:t xml:space="preserve"> jeg kunne finde den bil</w:t>
       </w:r>
       <w:r>
-        <w:t xml:space="preserve">ligste forretning for et </w:t>
-      </w:r>
-      <w:r>
-        <w:t>produkt</w:t>
+        <w:t>ligste forretning for et produkt</w:t>
       </w:r>
       <w:r>
         <w:t xml:space="preserve"> fra Pristjek220,</w:t>
@@ -5409,8 +5181,8 @@
         </w:rPr>
         <w:t xml:space="preserve">US4: </w:t>
       </w:r>
-      <w:bookmarkStart w:id="23" w:name="_Toc443577286"/>
-      <w:bookmarkStart w:id="24" w:name="_Toc445051116"/>
+      <w:bookmarkStart w:id="24" w:name="_Toc443577286"/>
+      <w:bookmarkStart w:id="25" w:name="_Toc445051116"/>
       <w:r>
         <w:rPr>
           <w:b/>
@@ -5429,8 +5201,8 @@
         </w:rPr>
         <w:t>erne fra indkøbslisten kan købes billigst</w:t>
       </w:r>
-      <w:bookmarkEnd w:id="23"/>
       <w:bookmarkEnd w:id="24"/>
+      <w:bookmarkEnd w:id="25"/>
       <w:r>
         <w:rPr>
           <w:b/>
@@ -5460,10 +5232,7 @@
         <w:t xml:space="preserve"> jeg kunne s</w:t>
       </w:r>
       <w:r>
-        <w:t xml:space="preserve">e hvor det er muligt at købe </w:t>
-      </w:r>
-      <w:r>
-        <w:t>produkt</w:t>
+        <w:t>e hvor det er muligt at købe produkt</w:t>
       </w:r>
       <w:r>
         <w:t>erne på indkøbslisten billigst ud fra de indtastede indstillinger for indkøbslisten,</w:t>
@@ -5486,10 +5255,7 @@
         <w:t>User storyen er relevant, fordi uden indkøbsliste funktionaliteten ville det blive for besværligt at bruge Pristjek220, h</w:t>
       </w:r>
       <w:r>
-        <w:t xml:space="preserve">vis der skulle handles flere </w:t>
-      </w:r>
-      <w:r>
-        <w:t>produkt</w:t>
+        <w:t>vis der skulle handles flere produkt</w:t>
       </w:r>
       <w:r>
         <w:t xml:space="preserve">er. </w:t>
@@ -5528,13 +5294,7 @@
         <w:t>Vil</w:t>
       </w:r>
       <w:r>
-        <w:t xml:space="preserve"> jeg kunne se hvilke </w:t>
-      </w:r>
-      <w:r>
-        <w:t>produkt</w:t>
-      </w:r>
-      <w:r>
-        <w:t>er</w:t>
+        <w:t xml:space="preserve"> jeg kunne se hvilke produkter</w:t>
       </w:r>
       <w:r>
         <w:t xml:space="preserve"> og forretninger, der allerede findes i Pristjek220, når jeg sidder og søger,</w:t>
@@ -5569,16 +5329,16 @@
         </w:rPr>
         <w:t xml:space="preserve">US9: </w:t>
       </w:r>
-      <w:bookmarkStart w:id="25" w:name="_Toc443577289"/>
-      <w:bookmarkStart w:id="26" w:name="_Toc445051122"/>
+      <w:bookmarkStart w:id="26" w:name="_Toc443577289"/>
+      <w:bookmarkStart w:id="27" w:name="_Toc445051122"/>
       <w:r>
         <w:rPr>
           <w:b/>
         </w:rPr>
         <w:t>Send indkøbsliste på mail</w:t>
       </w:r>
-      <w:bookmarkEnd w:id="25"/>
       <w:bookmarkEnd w:id="26"/>
+      <w:bookmarkEnd w:id="27"/>
       <w:r>
         <w:rPr>
           <w:b/>
@@ -5629,13 +5389,13 @@
       <w:pPr>
         <w:pStyle w:val="Heading3"/>
       </w:pPr>
-      <w:bookmarkStart w:id="27" w:name="_Toc451330298"/>
-      <w:bookmarkStart w:id="28" w:name="_Toc451425724"/>
+      <w:bookmarkStart w:id="28" w:name="_Toc451330298"/>
+      <w:bookmarkStart w:id="29" w:name="_Toc451425724"/>
       <w:r>
         <w:t>Kvalitetskrav</w:t>
       </w:r>
-      <w:bookmarkEnd w:id="27"/>
       <w:bookmarkEnd w:id="28"/>
+      <w:bookmarkEnd w:id="29"/>
     </w:p>
     <w:p>
       <w:r>
@@ -5646,6 +5406,7 @@
           <w:id w:val="-397442208"/>
           <w:citation/>
         </w:sdtPr>
+        <w:sdtEndPr/>
         <w:sdtContent>
           <w:r>
             <w:fldChar w:fldCharType="begin"/>
@@ -5716,6 +5477,7 @@
           <w:id w:val="-1350400967"/>
           <w:citation/>
         </w:sdtPr>
+        <w:sdtEndPr/>
         <w:sdtContent>
           <w:r>
             <w:rPr>
@@ -5777,6 +5539,7 @@
           <w:id w:val="-1306006063"/>
           <w:citation/>
         </w:sdtPr>
+        <w:sdtEndPr/>
         <w:sdtContent>
           <w:r>
             <w:fldChar w:fldCharType="begin"/>
@@ -5825,16 +5588,8 @@
         <w:rPr>
           <w:b/>
         </w:rPr>
-        <w:t xml:space="preserve">1b: Pristjek220 skal leve op til 3-click </w:t>
-      </w:r>
-      <w:proofErr w:type="spellStart"/>
-      <w:r>
-        <w:rPr>
-          <w:b/>
-        </w:rPr>
-        <w:t>rule</w:t>
-      </w:r>
-      <w:proofErr w:type="spellEnd"/>
+        <w:t>1b: Pristjek220 skal leve op til 3-click rule</w:t>
+      </w:r>
       <w:sdt>
         <w:sdtPr>
           <w:rPr>
@@ -5843,6 +5598,7 @@
           <w:id w:val="-1820258211"/>
           <w:citation/>
         </w:sdtPr>
+        <w:sdtEndPr/>
         <w:sdtContent>
           <w:r>
             <w:rPr>
@@ -5892,15 +5648,7 @@
     </w:p>
     <w:p>
       <w:r>
-        <w:t xml:space="preserve">For at få en brugergrænseflade som er let at navigere i er der taget udgangspunkt i 3-Click </w:t>
-      </w:r>
-      <w:proofErr w:type="spellStart"/>
-      <w:r>
-        <w:t>rule</w:t>
-      </w:r>
-      <w:proofErr w:type="spellEnd"/>
-      <w:r>
-        <w:t>, som normalt bruges til hjemmeside navigation, som siger at der skal kunne navigeres til forskellige funktionaliteter ved bruge at tre klik.</w:t>
+        <w:t>For at få en brugergrænseflade som er let at navigere i er der taget udgangspunkt i 3-Click rule, som normalt bruges til hjemmeside navigation, som siger at der skal kunne navigeres til forskellige funktionaliteter ved bruge at tre klik.</w:t>
       </w:r>
     </w:p>
     <w:p>
@@ -5926,30 +5674,8 @@
         <w:rPr>
           <w:b/>
         </w:rPr>
-        <w:t xml:space="preserve">1c: Pristjek220 skal leve op til </w:t>
-      </w:r>
-      <w:proofErr w:type="spellStart"/>
-      <w:r>
-        <w:rPr>
-          <w:b/>
-        </w:rPr>
-        <w:t>rule</w:t>
-      </w:r>
-      <w:proofErr w:type="spellEnd"/>
-      <w:r>
-        <w:rPr>
-          <w:b/>
-        </w:rPr>
-        <w:t xml:space="preserve"> of </w:t>
-      </w:r>
-      <w:proofErr w:type="spellStart"/>
-      <w:r>
-        <w:rPr>
-          <w:b/>
-        </w:rPr>
-        <w:t>five</w:t>
-      </w:r>
-      <w:proofErr w:type="spellEnd"/>
+        <w:t>1c: Pristjek220 skal leve op til rule of five</w:t>
+      </w:r>
       <w:sdt>
         <w:sdtPr>
           <w:rPr>
@@ -5958,6 +5684,7 @@
           <w:id w:val="-556702904"/>
           <w:citation/>
         </w:sdtPr>
+        <w:sdtEndPr/>
         <w:sdtContent>
           <w:r>
             <w:rPr>
@@ -6007,52 +5734,12 @@
     </w:p>
     <w:p>
       <w:r>
-        <w:t xml:space="preserve">For at få en brugergrænseflade som er let at navigere i er der taget udgangspunkt i </w:t>
-      </w:r>
-      <w:proofErr w:type="spellStart"/>
-      <w:r>
-        <w:t>rule</w:t>
-      </w:r>
-      <w:proofErr w:type="spellEnd"/>
-      <w:r>
-        <w:t xml:space="preserve"> of </w:t>
-      </w:r>
-      <w:proofErr w:type="spellStart"/>
-      <w:r>
-        <w:t>five</w:t>
-      </w:r>
-      <w:proofErr w:type="spellEnd"/>
-      <w:r>
-        <w:t>, som normalt bruges til at få en hjemmeside der er overskuelig. Denne regel siger at man skal prøve at begrænse antallet af elementer man kan vælge fra en menu til fem.</w:t>
-      </w:r>
-    </w:p>
-    <w:p>
-      <w:r>
-        <w:t xml:space="preserve">Der er i Pristjek220 i de forskellige </w:t>
-      </w:r>
-      <w:proofErr w:type="spellStart"/>
-      <w:r>
-        <w:t>menu’er</w:t>
-      </w:r>
-      <w:proofErr w:type="spellEnd"/>
-      <w:r>
-        <w:t xml:space="preserve"> levet op til ”</w:t>
-      </w:r>
-      <w:proofErr w:type="spellStart"/>
-      <w:r>
-        <w:t>rule</w:t>
-      </w:r>
-      <w:proofErr w:type="spellEnd"/>
-      <w:r>
-        <w:t xml:space="preserve"> of </w:t>
-      </w:r>
-      <w:proofErr w:type="spellStart"/>
-      <w:r>
-        <w:t>five</w:t>
-      </w:r>
-      <w:proofErr w:type="spellEnd"/>
-      <w:r>
-        <w:t>” ved at der ingen steder er mere end 5 forskellige valgmuligheder.</w:t>
+        <w:t>For at få en brugergrænseflade som er let at navigere i er der taget udgangspunkt i rule of five, som normalt bruges til at få en hjemmeside der er overskuelig. Denne regel siger at man skal prøve at begrænse antallet af elementer man kan vælge fra en menu til fem.</w:t>
+      </w:r>
+    </w:p>
+    <w:p>
+      <w:r>
+        <w:t>Der er i Pristjek220 i de forskellige menu’er levet op til ”rule of five” ved at der ingen steder er mere end 5 forskellige valgmuligheder.</w:t>
       </w:r>
     </w:p>
     <w:p/>
@@ -6084,27 +5771,27 @@
       <w:pPr>
         <w:pStyle w:val="Heading1"/>
       </w:pPr>
-      <w:bookmarkStart w:id="29" w:name="_Toc451425725"/>
+      <w:bookmarkStart w:id="30" w:name="_Toc451425725"/>
       <w:r>
         <w:t>Projektgennemførelse</w:t>
       </w:r>
-      <w:bookmarkEnd w:id="29"/>
+      <w:bookmarkEnd w:id="30"/>
     </w:p>
     <w:p>
       <w:r>
         <w:t>I dette afsnit vil der blive forklaret hvordan gruppen har gennemført projektet.</w:t>
       </w:r>
-      <w:bookmarkStart w:id="30" w:name="_Toc437416182"/>
+      <w:bookmarkStart w:id="31" w:name="_Toc437416182"/>
     </w:p>
     <w:p>
       <w:pPr>
         <w:pStyle w:val="Heading2"/>
       </w:pPr>
-      <w:bookmarkStart w:id="31" w:name="_Toc451330300"/>
+      <w:bookmarkStart w:id="32" w:name="_Toc451330300"/>
       <w:r>
         <w:t>Iterativ udvikling</w:t>
       </w:r>
-      <w:bookmarkEnd w:id="31"/>
+      <w:bookmarkEnd w:id="32"/>
     </w:p>
     <w:p>
       <w:r>
@@ -6115,6 +5802,7 @@
           <w:id w:val="1000161304"/>
           <w:citation/>
         </w:sdtPr>
+        <w:sdtEndPr/>
         <w:sdtContent>
           <w:r>
             <w:fldChar w:fldCharType="begin"/>
@@ -6135,14 +5823,7 @@
             <w:rPr>
               <w:noProof/>
             </w:rPr>
-            <w:t xml:space="preserve">(Schwaber &amp; Sutherland, </w:t>
-          </w:r>
-          <w:proofErr w:type="gramStart"/>
-          <w:r>
-            <w:rPr>
-              <w:noProof/>
-            </w:rPr>
-            <w:t>2013)</w:t>
+            <w:t>(Schwaber &amp; Sutherland, 2013)</w:t>
           </w:r>
           <w:r>
             <w:fldChar w:fldCharType="end"/>
@@ -6150,22 +5831,14 @@
         </w:sdtContent>
       </w:sdt>
       <w:r>
-        <w:t>og</w:t>
-      </w:r>
-      <w:proofErr w:type="gramEnd"/>
-      <w:r>
-        <w:t xml:space="preserve"> </w:t>
-      </w:r>
-      <w:proofErr w:type="spellStart"/>
-      <w:r>
-        <w:t>Kanban</w:t>
-      </w:r>
-      <w:proofErr w:type="spellEnd"/>
+        <w:t>og Kanban</w:t>
+      </w:r>
       <w:sdt>
         <w:sdtPr>
           <w:id w:val="-1351563958"/>
           <w:citation/>
         </w:sdtPr>
+        <w:sdtEndPr/>
         <w:sdtContent>
           <w:r>
             <w:fldChar w:fldCharType="begin"/>
@@ -6199,79 +5872,7 @@
     </w:p>
     <w:p>
       <w:r>
-        <w:t xml:space="preserve">Begge metoder anvender et taskboard til at organisere det arbejde, der skal laves, så alle medlemmer på teamet kan se, hvad der bliver lavet og af hvem. Den store forskel er dog, at i </w:t>
-      </w:r>
-      <w:proofErr w:type="spellStart"/>
-      <w:r>
-        <w:t>Kanban</w:t>
-      </w:r>
-      <w:proofErr w:type="spellEnd"/>
-      <w:r>
-        <w:t xml:space="preserve"> er der en begrænsning på hvor mange tasks, der må være aktive ad gangen, og når der er plads, bliver der bare fyldt på fra en product </w:t>
-      </w:r>
-      <w:proofErr w:type="spellStart"/>
-      <w:r>
-        <w:t>backlog</w:t>
-      </w:r>
-      <w:proofErr w:type="spellEnd"/>
-      <w:r>
-        <w:t xml:space="preserve">. Hvorimod i Scrum bliver arbejdet opdelt i sprints, og hvert sprint har sit eget taskboard. Disse sprints bliver udfyldt med </w:t>
-      </w:r>
-      <w:proofErr w:type="spellStart"/>
-      <w:r>
-        <w:t>stories</w:t>
-      </w:r>
-      <w:proofErr w:type="spellEnd"/>
-      <w:r>
-        <w:t xml:space="preserve">, som nedbrydes til tasks, fra en product </w:t>
-      </w:r>
-      <w:proofErr w:type="spellStart"/>
-      <w:r>
-        <w:t>backlog</w:t>
-      </w:r>
-      <w:proofErr w:type="spellEnd"/>
-      <w:r>
-        <w:t xml:space="preserve">, inden de </w:t>
-      </w:r>
-      <w:proofErr w:type="spellStart"/>
-      <w:r>
-        <w:t>opstartes</w:t>
-      </w:r>
-      <w:proofErr w:type="spellEnd"/>
-      <w:r>
-        <w:t xml:space="preserve">, og hvis alle tasks er udført, kan man tilføje flere fra product </w:t>
-      </w:r>
-      <w:proofErr w:type="spellStart"/>
-      <w:r>
-        <w:t>backloggen</w:t>
-      </w:r>
-      <w:proofErr w:type="spellEnd"/>
-      <w:r>
-        <w:t xml:space="preserve">, og hvis man ikke når alt, føres de videre til næste sprint med højeste prioritet. Generelt set egner Scrum sig bedre til udvikling af systemer, og </w:t>
-      </w:r>
-      <w:proofErr w:type="spellStart"/>
-      <w:r>
-        <w:t>Kanban</w:t>
-      </w:r>
-      <w:proofErr w:type="spellEnd"/>
-      <w:r>
-        <w:t xml:space="preserve"> fungere bedst til vedligeholdelse af systemer fordi. Scrum </w:t>
-      </w:r>
-      <w:proofErr w:type="spellStart"/>
-      <w:r>
-        <w:t>sprintene</w:t>
-      </w:r>
-      <w:proofErr w:type="spellEnd"/>
-      <w:r>
-        <w:t xml:space="preserve"> er designet efter et færdigt produkt ved hvert sprint retrospektiv, så hvis kunden ikke har flere penge at smide i projektet kan han stadigvæk gå derfra med et produkt, med nogle funktioner implementeret. Med hensyn til vedligeholdelse af andre systemer vil der højst sandsynligt dukke bugs op i produktet, og med et </w:t>
-      </w:r>
-      <w:proofErr w:type="spellStart"/>
-      <w:r>
-        <w:t>Kanban</w:t>
-      </w:r>
-      <w:proofErr w:type="spellEnd"/>
-      <w:r>
-        <w:t xml:space="preserve"> system kan bugs hurtigt blive givet en prioritet og blive fixet.</w:t>
+        <w:t>Begge metoder anvender et taskboard til at organisere det arbejde, der skal laves, så alle medlemmer på teamet kan se, hvad der bliver lavet og af hvem. Den store forskel er dog, at i Kanban er der en begrænsning på hvor mange tasks, der må være aktive ad gangen, og når der er plads, bliver der bare fyldt på fra en product backlog. Hvorimod i Scrum bliver arbejdet opdelt i sprints, og hvert sprint har sit eget taskboard. Disse sprints bliver udfyldt med stories, som nedbrydes til tasks, fra en product backlog, inden de opstartes, og hvis alle tasks er udført, kan man tilføje flere fra product backloggen, og hvis man ikke når alt, føres de videre til næste sprint med højeste prioritet. Generelt set egner Scrum sig bedre til udvikling af systemer, og Kanban fungere bedst til vedligeholdelse af systemer fordi. Scrum sprintene er designet efter et færdigt produkt ved hvert sprint retrospektiv, så hvis kunden ikke har flere penge at smide i projektet kan han stadigvæk gå derfra med et produkt, med nogle funktioner implementeret. Med hensyn til vedligeholdelse af andre systemer vil der højst sandsynligt dukke bugs op i produktet, og med et Kanban system kan bugs hurtigt blive givet en prioritet og blive fixet.</w:t>
       </w:r>
     </w:p>
     <w:p>
@@ -6289,6 +5890,7 @@
           <w:id w:val="-825364308"/>
           <w:citation/>
         </w:sdtPr>
+        <w:sdtEndPr/>
         <w:sdtContent>
           <w:r>
             <w:fldChar w:fldCharType="begin"/>
@@ -6322,63 +5924,7 @@
     </w:p>
     <w:p>
       <w:r>
-        <w:t xml:space="preserve">Gruppen har afveget fra Scrum standarden og ikke tildelt nogen Scrum master rollen, fordi der hverken var nogen kunde, eller product </w:t>
-      </w:r>
-      <w:proofErr w:type="spellStart"/>
-      <w:r>
-        <w:t>owner</w:t>
-      </w:r>
-      <w:proofErr w:type="spellEnd"/>
-      <w:r>
-        <w:t xml:space="preserve">, som han skulle stå for kommunikationen med. Yderligere er der gjort erfaringer med opsætningen af product </w:t>
-      </w:r>
-      <w:proofErr w:type="spellStart"/>
-      <w:r>
-        <w:t>backloggen</w:t>
-      </w:r>
-      <w:proofErr w:type="spellEnd"/>
-      <w:r>
-        <w:t xml:space="preserve">, især med fokus på hvordan taskene skulle opskrives. Fra tidligere semestre var gruppen oplært i at et taskboard skulle bestå af mange små opgaver, hvori man ofte kunne rykke en opgave fra in </w:t>
-      </w:r>
-      <w:proofErr w:type="spellStart"/>
-      <w:r>
-        <w:t>progress</w:t>
-      </w:r>
-      <w:proofErr w:type="spellEnd"/>
-      <w:r>
-        <w:t xml:space="preserve"> til </w:t>
-      </w:r>
-      <w:proofErr w:type="spellStart"/>
-      <w:r>
-        <w:t>review</w:t>
-      </w:r>
-      <w:proofErr w:type="spellEnd"/>
-      <w:r>
-        <w:t xml:space="preserve"> / done. Men denne gang var det essentielt at taskene skulle give værdi for </w:t>
-      </w:r>
-      <w:proofErr w:type="spellStart"/>
-      <w:r>
-        <w:t>storien</w:t>
-      </w:r>
-      <w:proofErr w:type="spellEnd"/>
-      <w:r>
-        <w:t xml:space="preserve">. Fra starten af projektet forløbet var det begrænset hvor meget værdi de individuelle tasks gav </w:t>
-      </w:r>
-      <w:proofErr w:type="spellStart"/>
-      <w:r>
-        <w:t>storien</w:t>
-      </w:r>
-      <w:proofErr w:type="spellEnd"/>
-      <w:r>
-        <w:t xml:space="preserve">, såsom task der beskrev at der skulle skrives unittests. Men efter et par sprints begyndte det at give mening, fordi det føltes mere naturligt at arbejde på den metode. Man var færdig når man kunne rykke sin task, og ikke når man havde rykket 5-6 stykker. Idéen med de små opgaver blev dog ikke helt udraderet, de blev beskrevet i de individuelle tasks’ beskrivelses felt, og derigennem kunne gruppen arbejde på deres foretrukne metode, imens deres tasks skabte værdi for </w:t>
-      </w:r>
-      <w:proofErr w:type="spellStart"/>
-      <w:r>
-        <w:t>storien</w:t>
-      </w:r>
-      <w:proofErr w:type="spellEnd"/>
-      <w:r>
-        <w:t>.</w:t>
+        <w:t>Gruppen har afveget fra Scrum standarden og ikke tildelt nogen Scrum master rollen, fordi der hverken var nogen kunde, eller product owner, som han skulle stå for kommunikationen med. Yderligere er der gjort erfaringer med opsætningen af product backloggen, især med fokus på hvordan taskene skulle opskrives. Fra tidligere semestre var gruppen oplært i at et taskboard skulle bestå af mange små opgaver, hvori man ofte kunne rykke en opgave fra in progress til review / done. Men denne gang var det essentielt at taskene skulle give værdi for storien. Fra starten af projektet forløbet var det begrænset hvor meget værdi de individuelle tasks gav storien, såsom task der beskrev at der skulle skrives unittests. Men efter et par sprints begyndte det at give mening, fordi det føltes mere naturligt at arbejde på den metode. Man var færdig når man kunne rykke sin task, og ikke når man havde rykket 5-6 stykker. Idéen med de små opgaver blev dog ikke helt udraderet, de blev beskrevet i de individuelle tasks’ beskrivelses felt, og derigennem kunne gruppen arbejde på deres foretrukne metode, imens deres tasks skabte værdi for storien.</w:t>
       </w:r>
     </w:p>
     <w:p/>
@@ -6386,11 +5932,11 @@
       <w:pPr>
         <w:pStyle w:val="Heading2"/>
       </w:pPr>
-      <w:bookmarkStart w:id="32" w:name="_Toc451425727"/>
+      <w:bookmarkStart w:id="33" w:name="_Toc451425727"/>
       <w:r>
         <w:t>Dokumentation af koden</w:t>
       </w:r>
-      <w:bookmarkEnd w:id="32"/>
+      <w:bookmarkEnd w:id="33"/>
     </w:p>
     <w:p>
       <w:r>
@@ -6399,18 +5945,14 @@
     </w:p>
     <w:p>
       <w:r>
-        <w:t xml:space="preserve">Der er derfor benyttet </w:t>
-      </w:r>
-      <w:proofErr w:type="spellStart"/>
-      <w:r>
-        <w:t>Sandcastle</w:t>
-      </w:r>
-      <w:proofErr w:type="spellEnd"/>
+        <w:t>Der er derfor benyttet Sandcastle</w:t>
+      </w:r>
       <w:sdt>
         <w:sdtPr>
           <w:id w:val="-880316614"/>
           <w:citation/>
         </w:sdtPr>
+        <w:sdtEndPr/>
         <w:sdtContent>
           <w:r>
             <w:fldChar w:fldCharType="begin"/>
@@ -6439,15 +5981,7 @@
         </w:sdtContent>
       </w:sdt>
       <w:r>
-        <w:t xml:space="preserve"> som dokumentationsgenerator i dette projekt. Den er valgt, da den er godt integreret med Microsoft Visual Studio, C# og .Net Frameworket. Den største og vigtigste fordel ved at benytte </w:t>
-      </w:r>
-      <w:proofErr w:type="spellStart"/>
-      <w:r>
-        <w:t>Sandcastle</w:t>
-      </w:r>
-      <w:proofErr w:type="spellEnd"/>
-      <w:r>
-        <w:t xml:space="preserve"> er, at opsætningen af dokumentationen sker automatisk, og der derved er mindre vedligehold for at holde dokumentationen opdateret. Programmørens eneste ansvar er derfor at skrive sigende kommentarer i koden, til den metode eller lignende der er blevet skrevet.</w:t>
+        <w:t xml:space="preserve"> som dokumentationsgenerator i dette projekt. Den er valgt, da den er godt integreret med Microsoft Visual Studio, C# og .Net Frameworket. Den største og vigtigste fordel ved at benytte Sandcastle er, at opsætningen af dokumentationen sker automatisk, og der derved er mindre vedligehold for at holde dokumentationen opdateret. Programmørens eneste ansvar er derfor at skrive sigende kommentarer i koden, til den metode eller lignende der er blevet skrevet.</w:t>
       </w:r>
     </w:p>
     <w:p/>
@@ -6455,23 +5989,15 @@
       <w:pPr>
         <w:pStyle w:val="Heading2"/>
       </w:pPr>
-      <w:bookmarkStart w:id="33" w:name="_Toc451425728"/>
+      <w:bookmarkStart w:id="34" w:name="_Toc451425728"/>
       <w:r>
         <w:t>Dokumentation af systemarkitektur</w:t>
       </w:r>
-      <w:bookmarkEnd w:id="33"/>
-    </w:p>
-    <w:p>
-      <w:r>
-        <w:t xml:space="preserve">Til at beskrive systemarkitekturen for projektet er der i de tidligere semesterprojekter anvendt flere forskellige </w:t>
-      </w:r>
-      <w:proofErr w:type="spellStart"/>
-      <w:r>
-        <w:t>SysML</w:t>
-      </w:r>
-      <w:proofErr w:type="spellEnd"/>
-      <w:r>
-        <w:t xml:space="preserve"> diagrammer. Fælles for disse er, at de egner sig bedst til systemer, hvor der indgår hardware og software. Dette projekt er derimod kun et softwareprojekt, og der var derfor et behov for at finde en anden metode til at beskrive softwarearkitekturen, som fokuserede mere på softwareintense projekter.</w:t>
+      <w:bookmarkEnd w:id="34"/>
+    </w:p>
+    <w:p>
+      <w:r>
+        <w:t>Til at beskrive systemarkitekturen for projektet er der i de tidligere semesterprojekter anvendt flere forskellige SysML diagrammer. Fælles for disse er, at de egner sig bedst til systemer, hvor der indgår hardware og software. Dette projekt er derimod kun et softwareprojekt, og der var derfor et behov for at finde en anden metode til at beskrive softwarearkitekturen, som fokuserede mere på softwareintense projekter.</w:t>
       </w:r>
     </w:p>
     <w:p>
@@ -6486,6 +6012,7 @@
           <w:id w:val="1993364795"/>
           <w:citation/>
         </w:sdtPr>
+        <w:sdtEndPr/>
         <w:sdtContent>
           <w:r>
             <w:fldChar w:fldCharType="begin"/>
@@ -6532,64 +6059,13 @@
         <w:rPr>
           <w:lang w:val="en-US"/>
         </w:rPr>
-        <w:t xml:space="preserve">De fire views </w:t>
-      </w:r>
-      <w:proofErr w:type="spellStart"/>
-      <w:r>
-        <w:rPr>
-          <w:lang w:val="en-US"/>
-        </w:rPr>
-        <w:t>er</w:t>
-      </w:r>
-      <w:proofErr w:type="spellEnd"/>
-      <w:r>
-        <w:rPr>
-          <w:lang w:val="en-US"/>
-        </w:rPr>
-        <w:t xml:space="preserve"> logical view, development view, process view </w:t>
-      </w:r>
-      <w:proofErr w:type="spellStart"/>
-      <w:proofErr w:type="gramStart"/>
-      <w:r>
-        <w:rPr>
-          <w:lang w:val="en-US"/>
-        </w:rPr>
-        <w:t>og</w:t>
-      </w:r>
-      <w:proofErr w:type="spellEnd"/>
-      <w:proofErr w:type="gramEnd"/>
-      <w:r>
-        <w:rPr>
-          <w:lang w:val="en-US"/>
-        </w:rPr>
-        <w:t xml:space="preserve"> deployment view. </w:t>
+        <w:t xml:space="preserve">De fire views er logical view, development view, process view og deployment view. </w:t>
       </w:r>
       <w:r>
         <w:t xml:space="preserve">Deployment view og </w:t>
       </w:r>
-      <w:proofErr w:type="spellStart"/>
-      <w:r>
-        <w:t>process</w:t>
-      </w:r>
-      <w:proofErr w:type="spellEnd"/>
-      <w:r>
-        <w:t xml:space="preserve"> view er ingeniørens tilgangsvinkel til systemet. Kundens tilgang til systemet er fra </w:t>
-      </w:r>
-      <w:proofErr w:type="spellStart"/>
-      <w:r>
-        <w:t>logical</w:t>
-      </w:r>
-      <w:proofErr w:type="spellEnd"/>
-      <w:r>
-        <w:t xml:space="preserve"> view. Projektledere bruger </w:t>
-      </w:r>
-      <w:proofErr w:type="spellStart"/>
-      <w:r>
-        <w:t>development</w:t>
-      </w:r>
-      <w:proofErr w:type="spellEnd"/>
-      <w:r>
-        <w:t xml:space="preserve"> view til at se projektet fra. </w:t>
+      <w:r>
+        <w:t xml:space="preserve">process view er ingeniørens tilgangsvinkel til systemet. Kundens tilgang til systemet er fra logical view. Projektledere bruger development view til at se projektet fra. </w:t>
       </w:r>
       <w:r>
         <w:t>Derudover består modellen også af et sidste view</w:t>
@@ -6601,37 +6077,13 @@
         <w:t xml:space="preserve"> som omhandler scenarierne i systemet. </w:t>
       </w:r>
       <w:r>
-        <w:t xml:space="preserve">Disse scenarier beskriver de interaktioner, der finder sted i systemet, og er beskrevet i form af </w:t>
-      </w:r>
-      <w:proofErr w:type="spellStart"/>
-      <w:r>
-        <w:t>use</w:t>
-      </w:r>
-      <w:proofErr w:type="spellEnd"/>
-      <w:r>
-        <w:t xml:space="preserve"> cases eller user </w:t>
-      </w:r>
-      <w:proofErr w:type="spellStart"/>
-      <w:r>
-        <w:t>stories</w:t>
-      </w:r>
-      <w:proofErr w:type="spellEnd"/>
-      <w:r>
-        <w:t>. Scenarierne er frigjorte fra de andre views, og bruges til at finde frem til elementerne i arkitekturen, og de fire andre views er derfor illustreret ved hjælp af disse scenarier.</w:t>
+        <w:t>Disse scenarier beskriver de interaktioner, der finder sted i systemet, og er beskrevet i form af use cases eller user stories. Scenarierne er frigjorte fra de andre views, og bruges til at finde frem til elementerne i arkitekturen, og de fire andre views er derfor illustreret ved hjælp af disse scenarier.</w:t>
       </w:r>
     </w:p>
     <w:p>
       <w:r>
         <w:lastRenderedPageBreak/>
-        <w:t xml:space="preserve">Fordelen ved at benytte denne model er, at man får en systemarkitektur, der er godt beskrevet fra flere forskellige relevante synspunkter. En </w:t>
-      </w:r>
-      <w:proofErr w:type="spellStart"/>
-      <w:r>
-        <w:t>stakeholder</w:t>
-      </w:r>
-      <w:proofErr w:type="spellEnd"/>
-      <w:r>
-        <w:t xml:space="preserve"> i systemet har derved nem adgang til de informationer, der er behov for, for at forstå systemet på hans niveau.</w:t>
+        <w:t>Fordelen ved at benytte denne model er, at man får en systemarkitektur, der er godt beskrevet fra flere forskellige relevante synspunkter. En stakeholder i systemet har derved nem adgang til de informationer, der er behov for, for at forstå systemet på hans niveau.</w:t>
       </w:r>
       <w:r>
         <w:t xml:space="preserve"> </w:t>
@@ -6685,15 +6137,7 @@
         <w:t>.</w:t>
       </w:r>
       <w:r>
-        <w:t xml:space="preserve"> Ulempen ved modellen er derimod også, at der nemt kan bruges alt for meget tid i systemets udviklingsproces på at dokumentere igennem en masse forskellige diagrammer i de forskellige views. Det er vigtigere at have et fungerende system frem for en komplet dokumentation, da dette sløver udviklingsprocessen mere, end det gavner. Derfor er der prioriteret efter hvilke views og diagrammer, der giver mest mening at benytte i projektet, og de resterende diagrammer er derfor udeladt. Dette betyder, at der i Pristjek220 ikke er benyttet </w:t>
-      </w:r>
-      <w:proofErr w:type="spellStart"/>
-      <w:r>
-        <w:t>process</w:t>
-      </w:r>
-      <w:proofErr w:type="spellEnd"/>
-      <w:r>
-        <w:t xml:space="preserve"> view, samtidig med at det kun er nogle bestemte diagrammer, der er benyttet i de andre views, da det var dem, der blev vurderet til at være mest værdifulde. For en gennemgang af hvilke diagrammer der er benyttet, henvises der til dokumentationen </w:t>
+        <w:t xml:space="preserve"> Ulempen ved modellen er derimod også, at der nemt kan bruges alt for meget tid i systemets udviklingsproces på at dokumentere igennem en masse forskellige diagrammer i de forskellige views. Det er vigtigere at have et fungerende system frem for en komplet dokumentation, da dette sløver udviklingsprocessen mere, end det gavner. Derfor er der prioriteret efter hvilke views og diagrammer, der giver mest mening at benytte i projektet, og de resterende diagrammer er derfor udeladt. Dette betyder, at der i Pristjek220 ikke er benyttet process view, samtidig med at det kun er nogle bestemte diagrammer, der er benyttet i de andre views, da det var dem, der blev vurderet til at være mest værdifulde. For en gennemgang af hvilke diagrammer der er benyttet, henvises der til dokumentationen </w:t>
       </w:r>
       <w:r>
         <w:t>under 4+1</w:t>
@@ -6706,9 +6150,9 @@
       <w:pPr>
         <w:pStyle w:val="Heading1"/>
       </w:pPr>
-      <w:bookmarkStart w:id="34" w:name="_Toc451425729"/>
-      <w:bookmarkStart w:id="35" w:name="_Toc437616724"/>
-      <w:bookmarkEnd w:id="30"/>
+      <w:bookmarkStart w:id="35" w:name="_Toc451425729"/>
+      <w:bookmarkStart w:id="36" w:name="_Toc437616724"/>
+      <w:bookmarkEnd w:id="31"/>
       <w:r>
         <w:t>System</w:t>
       </w:r>
@@ -6718,17 +6162,17 @@
       <w:r>
         <w:t>esign</w:t>
       </w:r>
-      <w:bookmarkEnd w:id="34"/>
+      <w:bookmarkEnd w:id="35"/>
     </w:p>
     <w:p>
       <w:pPr>
         <w:pStyle w:val="Heading2"/>
       </w:pPr>
-      <w:bookmarkStart w:id="36" w:name="_Toc451425730"/>
+      <w:bookmarkStart w:id="37" w:name="_Toc451425730"/>
       <w:r>
         <w:t>Arkitektur</w:t>
       </w:r>
-      <w:bookmarkEnd w:id="36"/>
+      <w:bookmarkEnd w:id="37"/>
     </w:p>
     <w:p>
       <w:r>
@@ -6739,6 +6183,7 @@
           <w:id w:val="-1090387246"/>
           <w:citation/>
         </w:sdtPr>
+        <w:sdtEndPr/>
         <w:sdtContent>
           <w:r>
             <w:fldChar w:fldCharType="begin"/>
@@ -6796,31 +6241,7 @@
         <w:fldChar w:fldCharType="end"/>
       </w:r>
       <w:r>
-        <w:t xml:space="preserve">, som viser hvad der sker, når en bruger indtaster i et felt, der kan autofuldføre. Først ændrer brugeren på teksten på </w:t>
-      </w:r>
-      <w:proofErr w:type="spellStart"/>
-      <w:r>
-        <w:t>GUI’en</w:t>
-      </w:r>
-      <w:proofErr w:type="spellEnd"/>
-      <w:r>
-        <w:t xml:space="preserve">, hvorefter </w:t>
-      </w:r>
-      <w:proofErr w:type="spellStart"/>
-      <w:r>
-        <w:t>GUI’en</w:t>
-      </w:r>
-      <w:proofErr w:type="spellEnd"/>
-      <w:r>
-        <w:t xml:space="preserve"> kalder ned på GUI viewmodel, for at den skal udfylde listen. Dette sker i PL, hvorefter der så kaldes en funktion i klassen </w:t>
-      </w:r>
-      <w:proofErr w:type="spellStart"/>
-      <w:r>
-        <w:t>AutoComplete</w:t>
-      </w:r>
-      <w:proofErr w:type="spellEnd"/>
-      <w:r>
-        <w:t xml:space="preserve"> i BLL. Denne funktion kalder så en funktion i en klasse i DAL, som laver et database udtræk ud fra den indtastede tekst. </w:t>
+        <w:t xml:space="preserve">, som viser hvad der sker, når en bruger indtaster i et felt, der kan autofuldføre. Først ændrer brugeren på teksten på GUI’en, hvorefter GUI’en kalder ned på GUI viewmodel, for at den skal udfylde listen. Dette sker i PL, hvorefter der så kaldes en funktion i klassen AutoComplete i BLL. Denne funktion kalder så en funktion i en klasse i DAL, som laver et database udtræk ud fra den indtastede tekst. </w:t>
       </w:r>
     </w:p>
     <w:p>
@@ -6832,7 +6253,7 @@
           <v:shape id="_x0000_i1026" type="#_x0000_t75" style="width:482.25pt;height:202.4pt" o:ole="">
             <v:imagedata r:id="rId13" o:title=""/>
           </v:shape>
-          <o:OLEObject Type="Embed" ProgID="Visio.Drawing.15" ShapeID="_x0000_i1026" DrawAspect="Content" ObjectID="_1525177770" r:id="rId14"/>
+          <o:OLEObject Type="Embed" ProgID="Visio.Drawing.15" ShapeID="_x0000_i1026" DrawAspect="Content" ObjectID="_1525178264" r:id="rId14"/>
         </w:object>
       </w:r>
     </w:p>
@@ -6840,19 +6261,32 @@
       <w:pPr>
         <w:pStyle w:val="Caption"/>
       </w:pPr>
-      <w:bookmarkStart w:id="37" w:name="_Ref449894462"/>
+      <w:bookmarkStart w:id="38" w:name="_Ref449894462"/>
       <w:r>
         <w:t xml:space="preserve">Figur </w:t>
       </w:r>
-      <w:fldSimple w:instr=" SEQ Figur \* ARABIC ">
-        <w:r>
-          <w:rPr>
-            <w:noProof/>
-          </w:rPr>
-          <w:t>3</w:t>
-        </w:r>
-      </w:fldSimple>
-      <w:bookmarkEnd w:id="37"/>
+      <w:r>
+        <w:fldChar w:fldCharType="begin"/>
+      </w:r>
+      <w:r>
+        <w:instrText xml:space="preserve"> SEQ Figur \* ARABIC </w:instrText>
+      </w:r>
+      <w:r>
+        <w:fldChar w:fldCharType="separate"/>
+      </w:r>
+      <w:r>
+        <w:rPr>
+          <w:noProof/>
+        </w:rPr>
+        <w:t>3</w:t>
+      </w:r>
+      <w:r>
+        <w:rPr>
+          <w:noProof/>
+        </w:rPr>
+        <w:fldChar w:fldCharType="end"/>
+      </w:r>
+      <w:bookmarkEnd w:id="38"/>
       <w:r>
         <w:t>: Sekvens diagram for Autofuldførelse, med lag opdeling</w:t>
       </w:r>
@@ -6884,29 +6318,13 @@
         <w:fldChar w:fldCharType="end"/>
       </w:r>
       <w:r>
-        <w:t xml:space="preserve">, som viser et </w:t>
-      </w:r>
-      <w:proofErr w:type="spellStart"/>
-      <w:r>
-        <w:t>package</w:t>
-      </w:r>
-      <w:proofErr w:type="spellEnd"/>
-      <w:r>
-        <w:t xml:space="preserve"> diagram for Pristjek220. Hver pakke er så inddelt under de forskellige lag (PL, BLL og DAL). Hver pakke indeholder så klasser, som har de egenskaber, s</w:t>
+        <w:t>, som viser et package diagram for Pristjek220. Hver pakke er så inddelt under de forskellige lag (PL, BLL og DAL). Hver pakke indeholder så klasser, som har de egenskaber, s</w:t>
       </w:r>
       <w:r>
         <w:t>om pakken beskriver. I applikationen</w:t>
       </w:r>
       <w:r>
-        <w:t xml:space="preserve"> ligger de forskellige klasser under pakkens </w:t>
-      </w:r>
-      <w:proofErr w:type="spellStart"/>
-      <w:r>
-        <w:t>namespace</w:t>
-      </w:r>
-      <w:proofErr w:type="spellEnd"/>
-      <w:r>
-        <w:t xml:space="preserve">. </w:t>
+        <w:t xml:space="preserve"> ligger de forskellige klasser under pakkens namespace. </w:t>
       </w:r>
     </w:p>
     <w:p>
@@ -6918,7 +6336,7 @@
           <v:shape id="_x0000_i1027" type="#_x0000_t75" style="width:481.6pt;height:273.05pt" o:ole="">
             <v:imagedata r:id="rId15" o:title=""/>
           </v:shape>
-          <o:OLEObject Type="Embed" ProgID="Visio.Drawing.15" ShapeID="_x0000_i1027" DrawAspect="Content" ObjectID="_1525177771" r:id="rId16"/>
+          <o:OLEObject Type="Embed" ProgID="Visio.Drawing.15" ShapeID="_x0000_i1027" DrawAspect="Content" ObjectID="_1525178265" r:id="rId16"/>
         </w:object>
       </w:r>
     </w:p>
@@ -6926,19 +6344,32 @@
       <w:pPr>
         <w:pStyle w:val="Caption"/>
       </w:pPr>
-      <w:bookmarkStart w:id="38" w:name="_Ref449945580"/>
+      <w:bookmarkStart w:id="39" w:name="_Ref449945580"/>
       <w:r>
         <w:t xml:space="preserve">Figur </w:t>
       </w:r>
-      <w:fldSimple w:instr=" SEQ Figur \* ARABIC ">
-        <w:r>
-          <w:rPr>
-            <w:noProof/>
-          </w:rPr>
-          <w:t>4</w:t>
-        </w:r>
-      </w:fldSimple>
-      <w:bookmarkEnd w:id="38"/>
+      <w:r>
+        <w:fldChar w:fldCharType="begin"/>
+      </w:r>
+      <w:r>
+        <w:instrText xml:space="preserve"> SEQ Figur \* ARABIC </w:instrText>
+      </w:r>
+      <w:r>
+        <w:fldChar w:fldCharType="separate"/>
+      </w:r>
+      <w:r>
+        <w:rPr>
+          <w:noProof/>
+        </w:rPr>
+        <w:t>4</w:t>
+      </w:r>
+      <w:r>
+        <w:rPr>
+          <w:noProof/>
+        </w:rPr>
+        <w:fldChar w:fldCharType="end"/>
+      </w:r>
+      <w:bookmarkEnd w:id="39"/>
       <w:r>
         <w:t>: Package diagram for Pristjek220</w:t>
       </w:r>
@@ -6977,11 +6408,11 @@
       <w:pPr>
         <w:pStyle w:val="Heading2"/>
       </w:pPr>
-      <w:bookmarkStart w:id="39" w:name="_Toc451356414"/>
+      <w:bookmarkStart w:id="40" w:name="_Toc451356414"/>
       <w:r>
         <w:t>GUI design overvejelser</w:t>
       </w:r>
-      <w:bookmarkEnd w:id="39"/>
+      <w:bookmarkEnd w:id="40"/>
     </w:p>
     <w:p>
       <w:r>
@@ -6994,15 +6425,7 @@
         <w:t>et</w:t>
       </w:r>
       <w:r>
-        <w:t xml:space="preserve"> af </w:t>
-      </w:r>
-      <w:proofErr w:type="spellStart"/>
-      <w:r>
-        <w:t>GUI’en</w:t>
-      </w:r>
-      <w:proofErr w:type="spellEnd"/>
-      <w:r>
-        <w:t xml:space="preserve"> dukkede et problem op </w:t>
+        <w:t xml:space="preserve"> af GUI’en dukkede et problem op </w:t>
       </w:r>
       <w:r>
         <w:t>i</w:t>
@@ -7018,6 +6441,7 @@
           <w:id w:val="1621796701"/>
           <w:citation/>
         </w:sdtPr>
+        <w:sdtEndPr/>
         <w:sdtContent>
           <w:r>
             <w:fldChar w:fldCharType="begin"/>
@@ -7051,39 +6475,7 @@
     </w:p>
     <w:p>
       <w:r>
-        <w:t xml:space="preserve">Ved brug af MVVM bliver bindingen mellem </w:t>
-      </w:r>
-      <w:proofErr w:type="spellStart"/>
-      <w:r>
-        <w:t>GUI’en</w:t>
-      </w:r>
-      <w:proofErr w:type="spellEnd"/>
-      <w:r>
-        <w:t xml:space="preserve"> og </w:t>
-      </w:r>
-      <w:proofErr w:type="spellStart"/>
-      <w:r>
-        <w:t>buisness</w:t>
-      </w:r>
-      <w:proofErr w:type="spellEnd"/>
-      <w:r>
-        <w:t xml:space="preserve"> logikken, løsnet idet at viewet primært er defineret i XAML filen, med en begrænset </w:t>
-      </w:r>
-      <w:proofErr w:type="spellStart"/>
-      <w:r>
-        <w:t>code-behind</w:t>
-      </w:r>
-      <w:proofErr w:type="spellEnd"/>
-      <w:r>
-        <w:t xml:space="preserve">. Ved at binde viewet til en </w:t>
-      </w:r>
-      <w:proofErr w:type="spellStart"/>
-      <w:r>
-        <w:t>ICommand</w:t>
-      </w:r>
-      <w:proofErr w:type="spellEnd"/>
-      <w:r>
-        <w:t xml:space="preserve">, der ligger i view modellen, kan der kaldes funktioner fra viewet nede i view modellen og ved databindings kan der deles data. Dette er illustreret på </w:t>
+        <w:t xml:space="preserve">Ved brug af MVVM bliver bindingen mellem GUI’en og buisness logikken, løsnet idet at viewet primært er defineret i XAML filen, med en begrænset code-behind. Ved at binde viewet til en ICommand, der ligger i view modellen, kan der kaldes funktioner fra viewet nede i view modellen og ved databindings kan der deles data. Dette er illustreret på </w:t>
       </w:r>
       <w:r>
         <w:fldChar w:fldCharType="begin"/>
@@ -7171,19 +6563,32 @@
       <w:pPr>
         <w:pStyle w:val="Caption"/>
       </w:pPr>
-      <w:bookmarkStart w:id="40" w:name="_Ref451425031"/>
+      <w:bookmarkStart w:id="41" w:name="_Ref451425031"/>
       <w:r>
         <w:t xml:space="preserve">Figur </w:t>
       </w:r>
-      <w:fldSimple w:instr=" SEQ Figur \* ARABIC ">
-        <w:r>
-          <w:rPr>
-            <w:noProof/>
-          </w:rPr>
-          <w:t>5</w:t>
-        </w:r>
-      </w:fldSimple>
-      <w:bookmarkEnd w:id="40"/>
+      <w:r>
+        <w:fldChar w:fldCharType="begin"/>
+      </w:r>
+      <w:r>
+        <w:instrText xml:space="preserve"> SEQ Figur \* ARABIC </w:instrText>
+      </w:r>
+      <w:r>
+        <w:fldChar w:fldCharType="separate"/>
+      </w:r>
+      <w:r>
+        <w:rPr>
+          <w:noProof/>
+        </w:rPr>
+        <w:t>5</w:t>
+      </w:r>
+      <w:r>
+        <w:rPr>
+          <w:noProof/>
+        </w:rPr>
+        <w:fldChar w:fldCharType="end"/>
+      </w:r>
+      <w:bookmarkEnd w:id="41"/>
       <w:r>
         <w:t xml:space="preserve"> - MVVM model</w:t>
       </w:r>
@@ -7192,6 +6597,7 @@
           <w:id w:val="2131585371"/>
           <w:citation/>
         </w:sdtPr>
+        <w:sdtEndPr/>
         <w:sdtContent>
           <w:r>
             <w:fldChar w:fldCharType="begin"/>
@@ -7225,59 +6631,25 @@
         <w:t>For eksempel, i Pristjek220 kan en forretningsmanager tilføje e</w:t>
       </w:r>
       <w:r>
-        <w:t xml:space="preserve">n nyt </w:t>
-      </w:r>
-      <w:r>
-        <w:t>produkt</w:t>
-      </w:r>
-      <w:r>
-        <w:t xml:space="preserve"> til sin forretning. Når </w:t>
-      </w:r>
-      <w:proofErr w:type="spellStart"/>
-      <w:r>
-        <w:t>produkt</w:t>
-      </w:r>
-      <w:r>
-        <w:t>ens</w:t>
-      </w:r>
-      <w:proofErr w:type="spellEnd"/>
-      <w:r>
-        <w:t xml:space="preserve"> navn og pris, er indtastet og de</w:t>
-      </w:r>
-      <w:r>
-        <w:t xml:space="preserve">r bliver klikket på ’Tilføj </w:t>
-      </w:r>
-      <w:r>
-        <w:t>produkt</w:t>
+        <w:t>n nyt produkt til sin forretning. Når produkt</w:t>
+      </w:r>
+      <w:r>
+        <w:t>ens navn og pris, er indtastet og de</w:t>
+      </w:r>
+      <w:r>
+        <w:t>r bliver klikket på ’Tilføj produkt</w:t>
       </w:r>
       <w:r>
         <w:t>’, tager view modellen navnet og prisen og forsøger at sende dette videre til modellen. Hvis d</w:t>
       </w:r>
       <w:r>
-        <w:t xml:space="preserve">ette er succesfuldt, bliver </w:t>
-      </w:r>
-      <w:r>
-        <w:t>produkt</w:t>
-      </w:r>
-      <w:r>
-        <w:t>et</w:t>
-      </w:r>
-      <w:r>
-        <w:t xml:space="preserve"> gemt i databasen og en bekræftelsestekst bliver sat, som et label i </w:t>
-      </w:r>
-      <w:proofErr w:type="spellStart"/>
-      <w:r>
-        <w:t>GUI’en</w:t>
-      </w:r>
-      <w:proofErr w:type="spellEnd"/>
-      <w:r>
-        <w:t xml:space="preserve"> er bindet til, og derved kan forr</w:t>
-      </w:r>
-      <w:r>
-        <w:t xml:space="preserve">etningsmanageren se at hans </w:t>
-      </w:r>
-      <w:r>
-        <w:t>produkt</w:t>
+        <w:t>ette er succesfuldt, bliver produktet</w:t>
+      </w:r>
+      <w:r>
+        <w:t xml:space="preserve"> gemt i databasen og en bekræftelsestekst bliver sat, som et label i GUI’en er bindet til, og derved kan forr</w:t>
+      </w:r>
+      <w:r>
+        <w:t>etningsmanageren se at hans produkt</w:t>
       </w:r>
       <w:r>
         <w:t xml:space="preserve"> tilføjelse var en succes.</w:t>
@@ -7285,52 +6657,12 @@
     </w:p>
     <w:p>
       <w:r>
-        <w:t xml:space="preserve">Fordi at MVVM laver en opdeling af </w:t>
-      </w:r>
-      <w:proofErr w:type="spellStart"/>
-      <w:r>
-        <w:t>GUI’en</w:t>
-      </w:r>
-      <w:proofErr w:type="spellEnd"/>
-      <w:r>
-        <w:t xml:space="preserve"> i et view og en viewmodel, er det muligt for teamet at arbejde på begge ting, uden at skulle frygte at ødelægge hinandens kode. Ved at indsætte en driver imellem viewet og viewmodellen, bliver det muligt at unit teste </w:t>
-      </w:r>
-      <w:proofErr w:type="spellStart"/>
-      <w:r>
-        <w:t>GUI’en</w:t>
-      </w:r>
-      <w:proofErr w:type="spellEnd"/>
-      <w:r>
-        <w:t>.</w:t>
-      </w:r>
-    </w:p>
-    <w:p>
-      <w:r>
-        <w:t xml:space="preserve">En anden fordel ved MVVM er, at hvis der i Pristjek220 ønskes at den generede indkøbsliste skal vise prisen i både kroner og euro, så er view modellen oplagt til dette. En view </w:t>
-      </w:r>
-      <w:proofErr w:type="spellStart"/>
-      <w:r>
-        <w:t>model’s</w:t>
-      </w:r>
-      <w:proofErr w:type="spellEnd"/>
-      <w:r>
-        <w:t xml:space="preserve"> primære opgave er at tage </w:t>
-      </w:r>
-      <w:proofErr w:type="spellStart"/>
-      <w:r>
-        <w:t>dataen</w:t>
-      </w:r>
-      <w:proofErr w:type="spellEnd"/>
-      <w:r>
-        <w:t xml:space="preserve"> fra modellen og formatere det således at det tilpasser </w:t>
-      </w:r>
-      <w:proofErr w:type="spellStart"/>
-      <w:r>
-        <w:t>viewet’s</w:t>
-      </w:r>
-      <w:proofErr w:type="spellEnd"/>
-      <w:r>
-        <w:t xml:space="preserve"> ønske. Så i stedet for at tilføje prisen i euro helt nede i databasen, bliver prisen bare konverteret til euro i view modellen og derfra bindet til en ny en kolonne i den generede indkøbsliste.</w:t>
+        <w:t>Fordi at MVVM laver en opdeling af GUI’en i et view og en viewmodel, er det muligt for teamet at arbejde på begge ting, uden at skulle frygte at ødelægge hinandens kode. Ved at indsætte en driver imellem viewet og viewmodellen, bliver det muligt at unit teste GUI’en.</w:t>
+      </w:r>
+    </w:p>
+    <w:p>
+      <w:r>
+        <w:t>En anden fordel ved MVVM er, at hvis der i Pristjek220 ønskes at den generede indkøbsliste skal vise prisen i både kroner og euro, så er view modellen oplagt til dette. En view model’s primære opgave er at tage dataen fra modellen og formatere det således at det tilpasser viewet’s ønske. Så i stedet for at tilføje prisen i euro helt nede i databasen, bliver prisen bare konverteret til euro i view modellen og derfra bindet til en ny en kolonne i den generede indkøbsliste.</w:t>
       </w:r>
     </w:p>
     <w:p/>
@@ -7338,106 +6670,34 @@
       <w:pPr>
         <w:pStyle w:val="Heading2"/>
       </w:pPr>
-      <w:bookmarkStart w:id="41" w:name="_Toc451425732"/>
+      <w:bookmarkStart w:id="42" w:name="_Toc451425732"/>
       <w:r>
         <w:t>Pristjek220 Database</w:t>
       </w:r>
-      <w:bookmarkEnd w:id="41"/>
+      <w:bookmarkEnd w:id="42"/>
     </w:p>
     <w:p>
       <w:pPr>
         <w:pStyle w:val="Heading3"/>
       </w:pPr>
-      <w:bookmarkStart w:id="42" w:name="_Toc451425733"/>
+      <w:bookmarkStart w:id="43" w:name="_Toc451425733"/>
       <w:r>
         <w:t>Design af databasen</w:t>
       </w:r>
-      <w:bookmarkEnd w:id="42"/>
-    </w:p>
-    <w:p>
-      <w:r>
-        <w:t xml:space="preserve">I Pristjek220’s database er der fire forskellige entiteter, og de hedder Store, Product, </w:t>
-      </w:r>
-      <w:proofErr w:type="spellStart"/>
-      <w:r>
-        <w:t>HasA</w:t>
-      </w:r>
-      <w:proofErr w:type="spellEnd"/>
-      <w:r>
-        <w:t xml:space="preserve"> og Login. Mellem entiteterne Store og Product er der en mange-til-mange relation, da én forretning kan sælge mange produkter, og ét produkt kan blive solgt i mange forretninger. Denne relation bliver normalt selv oprettet, hvis relationen ikke har nogle andre properties. Da en forretning ikke nødvendigvis sælger et produkt til den samme pris som i andre forretninger, var det i Pristjek220 nødvendigt at have en </w:t>
-      </w:r>
-      <w:proofErr w:type="spellStart"/>
-      <w:r>
-        <w:t>property</w:t>
-      </w:r>
-      <w:proofErr w:type="spellEnd"/>
-      <w:r>
-        <w:t xml:space="preserve"> til produktets pris på relationen mellem forretningen og produktet. Denne </w:t>
-      </w:r>
-      <w:proofErr w:type="spellStart"/>
-      <w:r>
-        <w:t>property</w:t>
-      </w:r>
-      <w:proofErr w:type="spellEnd"/>
-      <w:r>
-        <w:t xml:space="preserve"> skal indeholde, hvad prisen for produktet er i lige præcis den forretning, det tilhører. </w:t>
-      </w:r>
-    </w:p>
-    <w:p>
-      <w:r>
-        <w:t xml:space="preserve">Løsningen på dette problem blev erfaret gennem undervisningen i DAB. Her blev der fundet frem til, at en mange-til-mange relation, hvor der er brug for properties på relationen, skal have oprettet en entitet til relationen. Af denne grund blev entiteten </w:t>
-      </w:r>
-      <w:proofErr w:type="spellStart"/>
-      <w:r>
-        <w:t>HasA</w:t>
-      </w:r>
-      <w:proofErr w:type="spellEnd"/>
-      <w:r>
-        <w:t xml:space="preserve"> oprettet i Pristjek220. </w:t>
-      </w:r>
-      <w:proofErr w:type="spellStart"/>
-      <w:r>
-        <w:t>HasA</w:t>
-      </w:r>
-      <w:proofErr w:type="spellEnd"/>
-      <w:r>
-        <w:t xml:space="preserve"> har derfor en </w:t>
-      </w:r>
-      <w:proofErr w:type="spellStart"/>
-      <w:r>
-        <w:t>property</w:t>
-      </w:r>
-      <w:proofErr w:type="spellEnd"/>
-      <w:r>
-        <w:t xml:space="preserve"> til prisen, samt en relation til en forretning og et produkt, for at binde de to entiteter sammen. Derved kan Pristjek220 håndtere, at en ny forretning åbner og oprette </w:t>
-      </w:r>
-      <w:proofErr w:type="spellStart"/>
-      <w:r>
-        <w:t>HasA</w:t>
-      </w:r>
-      <w:proofErr w:type="spellEnd"/>
-      <w:r>
-        <w:t xml:space="preserve"> entiteter til de produkter, som er i den nye forretnings sortiment. Ligeledes, hvis en forretning får et nyt produkt i deres sortiment, vil der blive oprettet en </w:t>
-      </w:r>
-      <w:proofErr w:type="spellStart"/>
-      <w:r>
-        <w:t>HasA</w:t>
-      </w:r>
-      <w:proofErr w:type="spellEnd"/>
-      <w:r>
-        <w:t xml:space="preserve"> entitet mellem forretningen og produktet. Denne håndtering gør </w:t>
+      <w:bookmarkEnd w:id="43"/>
+    </w:p>
+    <w:p>
+      <w:r>
+        <w:t xml:space="preserve">I Pristjek220’s database er der fire forskellige entiteter, og de hedder Store, Product, HasA og Login. Mellem entiteterne Store og Product er der en mange-til-mange relation, da én forretning kan sælge mange produkter, og ét produkt kan blive solgt i mange forretninger. Denne relation bliver normalt selv oprettet, hvis relationen ikke har nogle andre properties. Da en forretning ikke nødvendigvis sælger et produkt til den samme pris som i andre forretninger, var det i Pristjek220 nødvendigt at have en property til produktets pris på relationen mellem forretningen og produktet. Denne property skal indeholde, hvad prisen for produktet er i lige præcis den forretning, det tilhører. </w:t>
+      </w:r>
+    </w:p>
+    <w:p>
+      <w:r>
+        <w:t xml:space="preserve">Løsningen på dette problem blev erfaret gennem undervisningen i DAB. Her blev der fundet frem til, at en mange-til-mange relation, hvor der er brug for properties på relationen, skal have oprettet en entitet til relationen. Af denne grund blev entiteten HasA oprettet i Pristjek220. HasA har derfor en property til prisen, samt en relation til en forretning og et produkt, for at binde de to entiteter sammen. Derved kan Pristjek220 håndtere, at en ny forretning åbner og oprette HasA entiteter til de produkter, som er i den nye forretnings sortiment. Ligeledes, hvis en forretning får et nyt produkt i deres sortiment, vil der blive oprettet en HasA entitet mellem forretningen og produktet. Denne håndtering gør </w:t>
       </w:r>
       <w:r>
         <w:lastRenderedPageBreak/>
-        <w:t xml:space="preserve">samtidig, at der kun skal være én udgave af hvert produkt og af hver forretning, da der kan bindes mange </w:t>
-      </w:r>
-      <w:proofErr w:type="spellStart"/>
-      <w:r>
-        <w:t>HasA</w:t>
-      </w:r>
-      <w:proofErr w:type="spellEnd"/>
-      <w:r>
-        <w:t xml:space="preserve"> entiteter mellem dem. Modellen for databasen kan ses på </w:t>
+        <w:t xml:space="preserve">samtidig, at der kun skal være én udgave af hvert produkt og af hver forretning, da der kan bindes mange HasA entiteter mellem dem. Modellen for databasen kan ses på </w:t>
       </w:r>
       <w:r>
         <w:fldChar w:fldCharType="begin"/>
@@ -7514,19 +6774,32 @@
       <w:pPr>
         <w:pStyle w:val="Caption"/>
       </w:pPr>
-      <w:bookmarkStart w:id="43" w:name="_Ref451169042"/>
+      <w:bookmarkStart w:id="44" w:name="_Ref451169042"/>
       <w:r>
         <w:t xml:space="preserve">Figur </w:t>
       </w:r>
-      <w:fldSimple w:instr=" SEQ Figur \* ARABIC ">
-        <w:r>
-          <w:rPr>
-            <w:noProof/>
-          </w:rPr>
-          <w:t>6</w:t>
-        </w:r>
-      </w:fldSimple>
-      <w:bookmarkEnd w:id="43"/>
+      <w:r>
+        <w:fldChar w:fldCharType="begin"/>
+      </w:r>
+      <w:r>
+        <w:instrText xml:space="preserve"> SEQ Figur \* ARABIC </w:instrText>
+      </w:r>
+      <w:r>
+        <w:fldChar w:fldCharType="separate"/>
+      </w:r>
+      <w:r>
+        <w:rPr>
+          <w:noProof/>
+        </w:rPr>
+        <w:t>6</w:t>
+      </w:r>
+      <w:r>
+        <w:rPr>
+          <w:noProof/>
+        </w:rPr>
+        <w:fldChar w:fldCharType="end"/>
+      </w:r>
+      <w:bookmarkEnd w:id="44"/>
       <w:r>
         <w:t xml:space="preserve"> UML diagram for databasen.</w:t>
       </w:r>
@@ -7537,19 +6810,32 @@
         <w:pStyle w:val="Caption"/>
         <w:keepNext/>
       </w:pPr>
-      <w:bookmarkStart w:id="44" w:name="_Ref451168793"/>
+      <w:bookmarkStart w:id="45" w:name="_Ref451168793"/>
       <w:r>
         <w:t xml:space="preserve">Tabel </w:t>
       </w:r>
-      <w:fldSimple w:instr=" SEQ Tabel \* ARABIC ">
-        <w:r>
-          <w:rPr>
-            <w:noProof/>
-          </w:rPr>
-          <w:t>1</w:t>
-        </w:r>
-      </w:fldSimple>
-      <w:bookmarkEnd w:id="44"/>
+      <w:r>
+        <w:fldChar w:fldCharType="begin"/>
+      </w:r>
+      <w:r>
+        <w:instrText xml:space="preserve"> SEQ Tabel \* ARABIC </w:instrText>
+      </w:r>
+      <w:r>
+        <w:fldChar w:fldCharType="separate"/>
+      </w:r>
+      <w:r>
+        <w:rPr>
+          <w:noProof/>
+        </w:rPr>
+        <w:t>1</w:t>
+      </w:r>
+      <w:r>
+        <w:rPr>
+          <w:noProof/>
+        </w:rPr>
+        <w:fldChar w:fldCharType="end"/>
+      </w:r>
+      <w:bookmarkEnd w:id="45"/>
       <w:r>
         <w:t>: Første udkast af opsætningen af databasen</w:t>
       </w:r>
@@ -7792,15 +7078,7 @@
     </w:p>
     <w:p>
       <w:r>
-        <w:t xml:space="preserve">For at forretningerne ikke kan ændre prisen på et produkt i en anden forretning, eller ændre på andre forretningers sortiment, er der lavet et login til hver forretning, og alle logins gemmes i databasen. Denne entitet har et brugernavn, kodeord, og en reference til den forretning, den har kontrol over. Når der logges ind for en forretningsmanager, har han derved kun mulighed for at ændre, hvordan hans egen forretning skal fremstå. Derudover er der lavet så Administratoren, som kan tilføje og slette forretninger, også har et login. Dette login er specielt i forhold til de andre, da det giver adgang til administrationsdelen af forretningerne. Derfor er Administratorens login blevet lavet med en forretning, der hedder </w:t>
-      </w:r>
-      <w:proofErr w:type="spellStart"/>
-      <w:r>
-        <w:t>Admin</w:t>
-      </w:r>
-      <w:proofErr w:type="spellEnd"/>
-      <w:r>
-        <w:t xml:space="preserve">, og på den måde tages der i </w:t>
+        <w:t xml:space="preserve">For at forretningerne ikke kan ændre prisen på et produkt i en anden forretning, eller ændre på andre forretningers sortiment, er der lavet et login til hver forretning, og alle logins gemmes i databasen. Denne entitet har et brugernavn, kodeord, og en reference til den forretning, den har kontrol over. Når der logges ind for en forretningsmanager, har han derved kun mulighed for at ændre, hvordan hans egen forretning skal fremstå. Derudover er der lavet så Administratoren, som kan tilføje og slette forretninger, også har et login. Dette login er specielt i forhold til de andre, da det giver adgang til administrationsdelen af forretningerne. Derfor er Administratorens login blevet lavet med en forretning, der hedder Admin, og på den måde tages der i </w:t>
       </w:r>
       <w:r>
         <w:t>applikationen</w:t>
@@ -7820,11 +7098,11 @@
       <w:pPr>
         <w:pStyle w:val="Heading3"/>
       </w:pPr>
-      <w:bookmarkStart w:id="45" w:name="_Toc451425734"/>
+      <w:bookmarkStart w:id="46" w:name="_Toc451425734"/>
       <w:r>
         <w:t>Databaseadgang</w:t>
       </w:r>
-      <w:bookmarkEnd w:id="45"/>
+      <w:bookmarkEnd w:id="46"/>
       <w:r>
         <w:t xml:space="preserve"> </w:t>
       </w:r>
@@ -7836,23 +7114,7 @@
     </w:p>
     <w:p>
       <w:r>
-        <w:t xml:space="preserve">Der blev derfor implementeret et Repository pattern for at separere BLL fra DAL. Derved blev det muligt at isolere BLL, så det kunne unit testes da </w:t>
-      </w:r>
-      <w:proofErr w:type="spellStart"/>
-      <w:r>
-        <w:t>repositoriet</w:t>
-      </w:r>
-      <w:proofErr w:type="spellEnd"/>
-      <w:r>
-        <w:t xml:space="preserve"> kan substitueres. Repository pattern kommer dog stadig med den ulempe, at det så har en hård binding ned til databasen, og ikke kan isoleres fra den. Derfor er det ikke blevet unit testet, men er i stedet blevet integrationstestet med databasen. Udover at lave en separation mellem BLL og DAL giver </w:t>
-      </w:r>
-      <w:proofErr w:type="spellStart"/>
-      <w:r>
-        <w:t>repositoriet</w:t>
-      </w:r>
-      <w:proofErr w:type="spellEnd"/>
-      <w:r>
-        <w:t xml:space="preserve"> også </w:t>
+        <w:t xml:space="preserve">Der blev derfor implementeret et Repository pattern for at separere BLL fra DAL. Derved blev det muligt at isolere BLL, så det kunne unit testes da repositoriet kan substitueres. Repository pattern kommer dog stadig med den ulempe, at det så har en hård binding ned til databasen, og ikke kan isoleres fra den. Derfor er det ikke blevet unit testet, men er i stedet blevet integrationstestet med databasen. Udover at lave en separation mellem BLL og DAL giver repositoriet også </w:t>
       </w:r>
       <w:r>
         <w:lastRenderedPageBreak/>
@@ -7868,7 +7130,7 @@
           <v:shape id="_x0000_i1028" type="#_x0000_t75" style="width:402.1pt;height:264.9pt" o:ole="">
             <v:imagedata r:id="rId19" o:title="" cropbottom="17895f" cropleft="38397f"/>
           </v:shape>
-          <o:OLEObject Type="Embed" ProgID="Visio.Drawing.15" ShapeID="_x0000_i1028" DrawAspect="Content" ObjectID="_1525177772" r:id="rId20"/>
+          <o:OLEObject Type="Embed" ProgID="Visio.Drawing.15" ShapeID="_x0000_i1028" DrawAspect="Content" ObjectID="_1525178266" r:id="rId20"/>
         </w:object>
       </w:r>
     </w:p>
@@ -7876,19 +7138,32 @@
       <w:pPr>
         <w:pStyle w:val="Caption"/>
       </w:pPr>
-      <w:bookmarkStart w:id="46" w:name="_Ref449952644"/>
+      <w:bookmarkStart w:id="47" w:name="_Ref449952644"/>
       <w:r>
         <w:t xml:space="preserve">Figur </w:t>
       </w:r>
-      <w:fldSimple w:instr=" SEQ Figur \* ARABIC ">
-        <w:r>
-          <w:rPr>
-            <w:noProof/>
-          </w:rPr>
-          <w:t>7</w:t>
-        </w:r>
-      </w:fldSimple>
-      <w:bookmarkEnd w:id="46"/>
+      <w:r>
+        <w:fldChar w:fldCharType="begin"/>
+      </w:r>
+      <w:r>
+        <w:instrText xml:space="preserve"> SEQ Figur \* ARABIC </w:instrText>
+      </w:r>
+      <w:r>
+        <w:fldChar w:fldCharType="separate"/>
+      </w:r>
+      <w:r>
+        <w:rPr>
+          <w:noProof/>
+        </w:rPr>
+        <w:t>7</w:t>
+      </w:r>
+      <w:r>
+        <w:rPr>
+          <w:noProof/>
+        </w:rPr>
+        <w:fldChar w:fldCharType="end"/>
+      </w:r>
+      <w:bookmarkEnd w:id="47"/>
       <w:r>
         <w:t>: Implementering af Repository pattern i Pristjek220.</w:t>
       </w:r>
@@ -7919,87 +7194,7 @@
         <w:fldChar w:fldCharType="end"/>
       </w:r>
       <w:r>
-        <w:t xml:space="preserve"> kan der ses, hvordan Repository </w:t>
-      </w:r>
-      <w:proofErr w:type="spellStart"/>
-      <w:r>
-        <w:t>pattern’et</w:t>
-      </w:r>
-      <w:proofErr w:type="spellEnd"/>
-      <w:r>
-        <w:t xml:space="preserve"> er blevet implementeret i Pristjek220. De forskellige </w:t>
-      </w:r>
-      <w:proofErr w:type="spellStart"/>
-      <w:r>
-        <w:t>repositories</w:t>
-      </w:r>
-      <w:proofErr w:type="spellEnd"/>
-      <w:r>
-        <w:t xml:space="preserve"> indeholder CRUD funktionerne, for den tabel de hører til. </w:t>
-      </w:r>
-      <w:proofErr w:type="spellStart"/>
-      <w:r>
-        <w:t>ProductRepository</w:t>
-      </w:r>
-      <w:proofErr w:type="spellEnd"/>
-      <w:r>
-        <w:t xml:space="preserve"> indeholder derved funktionerne til Product tabellen i databasen. I Repository klassen, som de specifikke </w:t>
-      </w:r>
-      <w:proofErr w:type="spellStart"/>
-      <w:r>
-        <w:t>repositories</w:t>
-      </w:r>
-      <w:proofErr w:type="spellEnd"/>
-      <w:r>
-        <w:t xml:space="preserve"> nedarver fra, ligger de generelle funktioner som </w:t>
-      </w:r>
-      <w:proofErr w:type="spellStart"/>
-      <w:r>
-        <w:t>Add</w:t>
-      </w:r>
-      <w:proofErr w:type="spellEnd"/>
-      <w:r>
-        <w:t xml:space="preserve"> og </w:t>
-      </w:r>
-      <w:proofErr w:type="spellStart"/>
-      <w:r>
-        <w:t>Remove</w:t>
-      </w:r>
-      <w:proofErr w:type="spellEnd"/>
-      <w:r>
-        <w:t xml:space="preserve"> for at undgå duplikeret kode. Unit of Work er lavet som et </w:t>
-      </w:r>
-      <w:proofErr w:type="spellStart"/>
-      <w:r>
-        <w:t>access</w:t>
-      </w:r>
-      <w:proofErr w:type="spellEnd"/>
-      <w:r>
-        <w:t xml:space="preserve"> point til </w:t>
-      </w:r>
-      <w:proofErr w:type="spellStart"/>
-      <w:r>
-        <w:t>repositoriesne</w:t>
-      </w:r>
-      <w:proofErr w:type="spellEnd"/>
-      <w:r>
-        <w:t xml:space="preserve"> fra BLL. Det samler alle </w:t>
-      </w:r>
-      <w:proofErr w:type="spellStart"/>
-      <w:r>
-        <w:t>repositoriesene</w:t>
-      </w:r>
-      <w:proofErr w:type="spellEnd"/>
-      <w:r>
-        <w:t xml:space="preserve"> i en klasse så administrationen og forbruger ikke skal have alle </w:t>
-      </w:r>
-      <w:proofErr w:type="spellStart"/>
-      <w:r>
-        <w:t>repositoriesene</w:t>
-      </w:r>
-      <w:proofErr w:type="spellEnd"/>
-      <w:r>
-        <w:t xml:space="preserve"> med når de oprettes. Derudover giver Unit Of Work også den fremtidsmulighed, at der kan implementeres funktioner hvor der kan tilføjes eller fjernes mange ting på én gang, uden at gemme efter hver tilføjelse.</w:t>
+        <w:t xml:space="preserve"> kan der ses, hvordan Repository pattern’et er blevet implementeret i Pristjek220. De forskellige repositories indeholder CRUD funktionerne, for den tabel de hører til. ProductRepository indeholder derved funktionerne til Product tabellen i databasen. I Repository klassen, som de specifikke repositories nedarver fra, ligger de generelle funktioner som Add og Remove for at undgå duplikeret kode. Unit of Work er lavet som et access point til repositoriesne fra BLL. Det samler alle repositoriesene i en klasse så administrationen og forbruger ikke skal have alle repositoriesene med når de oprettes. Derudover giver Unit Of Work også den fremtidsmulighed, at der kan implementeres funktioner hvor der kan tilføjes eller fjernes mange ting på én gang, uden at gemme efter hver tilføjelse.</w:t>
       </w:r>
     </w:p>
     <w:p/>
@@ -8007,18 +7202,18 @@
       <w:pPr>
         <w:pStyle w:val="Heading1"/>
       </w:pPr>
-      <w:bookmarkStart w:id="47" w:name="_Toc451334736"/>
-      <w:bookmarkStart w:id="48" w:name="_Toc451425735"/>
-      <w:bookmarkStart w:id="49" w:name="_Toc437616735"/>
-      <w:bookmarkEnd w:id="35"/>
+      <w:bookmarkStart w:id="48" w:name="_Toc451334736"/>
+      <w:bookmarkStart w:id="49" w:name="_Toc451425735"/>
+      <w:bookmarkStart w:id="50" w:name="_Toc437616735"/>
+      <w:bookmarkEnd w:id="36"/>
       <w:r>
         <w:t>P</w:t>
       </w:r>
       <w:r>
         <w:t>rodukt beskrivelse</w:t>
       </w:r>
-      <w:bookmarkEnd w:id="47"/>
       <w:bookmarkEnd w:id="48"/>
+      <w:bookmarkEnd w:id="49"/>
     </w:p>
     <w:p>
       <w:r>
@@ -8078,13 +7273,13 @@
       <w:pPr>
         <w:pStyle w:val="Heading2"/>
       </w:pPr>
-      <w:bookmarkStart w:id="50" w:name="_Toc451334737"/>
-      <w:bookmarkStart w:id="51" w:name="_Toc451425736"/>
+      <w:bookmarkStart w:id="51" w:name="_Toc451334737"/>
+      <w:bookmarkStart w:id="52" w:name="_Toc451425736"/>
       <w:r>
         <w:t>Delte funktionaliteter</w:t>
       </w:r>
-      <w:bookmarkEnd w:id="50"/>
       <w:bookmarkEnd w:id="51"/>
+      <w:bookmarkEnd w:id="52"/>
     </w:p>
     <w:p>
       <w:r>
@@ -8179,19 +7374,32 @@
                                   <w:szCs w:val="20"/>
                                 </w:rPr>
                               </w:pPr>
-                              <w:bookmarkStart w:id="52" w:name="_Ref451432786"/>
+                              <w:bookmarkStart w:id="53" w:name="_Ref451432786"/>
                               <w:r>
                                 <w:t xml:space="preserve">Figur </w:t>
                               </w:r>
-                              <w:fldSimple w:instr=" SEQ Figur \* ARABIC ">
-                                <w:r>
-                                  <w:rPr>
-                                    <w:noProof/>
-                                  </w:rPr>
-                                  <w:t>8</w:t>
-                                </w:r>
-                              </w:fldSimple>
-                              <w:bookmarkEnd w:id="52"/>
+                              <w:r>
+                                <w:fldChar w:fldCharType="begin"/>
+                              </w:r>
+                              <w:r>
+                                <w:instrText xml:space="preserve"> SEQ Figur \* ARABIC </w:instrText>
+                              </w:r>
+                              <w:r>
+                                <w:fldChar w:fldCharType="separate"/>
+                              </w:r>
+                              <w:r>
+                                <w:rPr>
+                                  <w:noProof/>
+                                </w:rPr>
+                                <w:t>8</w:t>
+                              </w:r>
+                              <w:r>
+                                <w:rPr>
+                                  <w:noProof/>
+                                </w:rPr>
+                                <w:fldChar w:fldCharType="end"/>
+                              </w:r>
+                              <w:bookmarkEnd w:id="53"/>
                               <w:r>
                                 <w:t>: Autofuldførelse</w:t>
                               </w:r>
@@ -8233,19 +7441,32 @@
                             <w:szCs w:val="20"/>
                           </w:rPr>
                         </w:pPr>
-                        <w:bookmarkStart w:id="53" w:name="_Ref451432786"/>
+                        <w:bookmarkStart w:id="54" w:name="_Ref451432786"/>
                         <w:r>
                           <w:t xml:space="preserve">Figur </w:t>
                         </w:r>
-                        <w:fldSimple w:instr=" SEQ Figur \* ARABIC ">
-                          <w:r>
-                            <w:rPr>
-                              <w:noProof/>
-                            </w:rPr>
-                            <w:t>8</w:t>
-                          </w:r>
-                        </w:fldSimple>
-                        <w:bookmarkEnd w:id="53"/>
+                        <w:r>
+                          <w:fldChar w:fldCharType="begin"/>
+                        </w:r>
+                        <w:r>
+                          <w:instrText xml:space="preserve"> SEQ Figur \* ARABIC </w:instrText>
+                        </w:r>
+                        <w:r>
+                          <w:fldChar w:fldCharType="separate"/>
+                        </w:r>
+                        <w:r>
+                          <w:rPr>
+                            <w:noProof/>
+                          </w:rPr>
+                          <w:t>8</w:t>
+                        </w:r>
+                        <w:r>
+                          <w:rPr>
+                            <w:noProof/>
+                          </w:rPr>
+                          <w:fldChar w:fldCharType="end"/>
+                        </w:r>
+                        <w:bookmarkEnd w:id="54"/>
                         <w:r>
                           <w:t>: Autofuldførelse</w:t>
                         </w:r>
@@ -8287,23 +7508,7 @@
         <w:fldChar w:fldCharType="end"/>
       </w:r>
       <w:r>
-        <w:t xml:space="preserve"> viser er der blevet skrevet ”</w:t>
-      </w:r>
-      <w:proofErr w:type="spellStart"/>
-      <w:r>
-        <w:t>cho</w:t>
-      </w:r>
-      <w:proofErr w:type="spellEnd"/>
-      <w:r>
-        <w:t>”, hvor autofuldførelse så anbefaler de tre første produkter der starter med ”</w:t>
-      </w:r>
-      <w:proofErr w:type="spellStart"/>
-      <w:r>
-        <w:t>cho</w:t>
-      </w:r>
-      <w:proofErr w:type="spellEnd"/>
-      <w:r>
-        <w:t>”, alle produkterne som bliver anbefalet er produkter der ligger i Pristjek220. Autofuldførelse anbefaler kun tre produkter, for ikke at forvirre brugeren, med for mange muligheder. Det er blevet valgt efter forbruger test, hvor brugerne syntes det var for uoverskueligt at have fem anbefalinger, som var det første antal som gruppen havde sat.</w:t>
+        <w:t xml:space="preserve"> viser er der blevet skrevet ”cho”, hvor autofuldførelse så anbefaler de tre første produkter der starter med ”cho”, alle produkterne som bliver anbefalet er produkter der ligger i Pristjek220. Autofuldførelse anbefaler kun tre produkter, for ikke at forvirre brugeren, med for mange muligheder. Det er blevet valgt efter forbruger test, hvor brugerne syntes det var for uoverskueligt at have fem anbefalinger, som var det første antal som gruppen havde sat.</w:t>
       </w:r>
     </w:p>
     <w:p/>
@@ -8311,13 +7516,13 @@
       <w:pPr>
         <w:pStyle w:val="Heading2"/>
       </w:pPr>
-      <w:bookmarkStart w:id="54" w:name="_Toc451334738"/>
-      <w:bookmarkStart w:id="55" w:name="_Toc451425737"/>
+      <w:bookmarkStart w:id="55" w:name="_Toc451334738"/>
+      <w:bookmarkStart w:id="56" w:name="_Toc451425737"/>
       <w:r>
         <w:t>Forbruger</w:t>
       </w:r>
-      <w:bookmarkEnd w:id="54"/>
       <w:bookmarkEnd w:id="55"/>
+      <w:bookmarkEnd w:id="56"/>
     </w:p>
     <w:p>
       <w:r>
@@ -8379,7 +7584,7 @@
                                 <w:pStyle w:val="Caption"/>
                                 <w:jc w:val="left"/>
                               </w:pPr>
-                              <w:bookmarkStart w:id="56" w:name="_Ref451179586"/>
+                              <w:bookmarkStart w:id="57" w:name="_Ref451179586"/>
                               <w:r>
                                 <w:t xml:space="preserve">Figur </w:t>
                               </w:r>
@@ -8401,7 +7606,7 @@
                               <w:r>
                                 <w:fldChar w:fldCharType="end"/>
                               </w:r>
-                              <w:bookmarkEnd w:id="56"/>
+                              <w:bookmarkEnd w:id="57"/>
                               <w:r>
                                 <w:t>: Pristjek220 indkøbsliste</w:t>
                               </w:r>
@@ -8467,7 +7672,7 @@
                           <w:pStyle w:val="Caption"/>
                           <w:jc w:val="left"/>
                         </w:pPr>
-                        <w:bookmarkStart w:id="57" w:name="_Ref451179586"/>
+                        <w:bookmarkStart w:id="58" w:name="_Ref451179586"/>
                         <w:r>
                           <w:t xml:space="preserve">Figur </w:t>
                         </w:r>
@@ -8489,7 +7694,7 @@
                         <w:r>
                           <w:fldChar w:fldCharType="end"/>
                         </w:r>
-                        <w:bookmarkEnd w:id="57"/>
+                        <w:bookmarkEnd w:id="58"/>
                         <w:r>
                           <w:t>: Pristjek220 indkøbsliste</w:t>
                         </w:r>
@@ -8638,11 +7843,11 @@
       <w:r>
         <w:t xml:space="preserve"> ligger indstillingsmuligheder, hvor der kan vælges hvilke butikker, der skal handles i. </w:t>
       </w:r>
-      <w:bookmarkStart w:id="58" w:name="_Ref451174640"/>
+      <w:bookmarkStart w:id="59" w:name="_Ref451174640"/>
       <w:r>
         <w:t>Derudover er der mulighed for at generer en indkøbsliste, hvor Pristjek220 udregner hvor det er billigst at handle, med den udfyldte indkøbsliste</w:t>
       </w:r>
-      <w:bookmarkEnd w:id="58"/>
+      <w:bookmarkEnd w:id="59"/>
       <w:r>
         <w:t>, hvor der tages højde for de forretninger der er tjekket af.</w:t>
       </w:r>
@@ -8739,19 +7944,32 @@
                                 <w:pStyle w:val="Caption"/>
                                 <w:jc w:val="left"/>
                               </w:pPr>
-                              <w:bookmarkStart w:id="59" w:name="_Ref451179560"/>
+                              <w:bookmarkStart w:id="60" w:name="_Ref451179560"/>
                               <w:r>
                                 <w:t xml:space="preserve">Figur </w:t>
                               </w:r>
-                              <w:fldSimple w:instr=" SEQ Figur \* ARABIC ">
-                                <w:r>
-                                  <w:rPr>
-                                    <w:noProof/>
-                                  </w:rPr>
-                                  <w:t>10</w:t>
-                                </w:r>
-                              </w:fldSimple>
-                              <w:bookmarkEnd w:id="59"/>
+                              <w:r>
+                                <w:fldChar w:fldCharType="begin"/>
+                              </w:r>
+                              <w:r>
+                                <w:instrText xml:space="preserve"> SEQ Figur \* ARABIC </w:instrText>
+                              </w:r>
+                              <w:r>
+                                <w:fldChar w:fldCharType="separate"/>
+                              </w:r>
+                              <w:r>
+                                <w:rPr>
+                                  <w:noProof/>
+                                </w:rPr>
+                                <w:t>10</w:t>
+                              </w:r>
+                              <w:r>
+                                <w:rPr>
+                                  <w:noProof/>
+                                </w:rPr>
+                                <w:fldChar w:fldCharType="end"/>
+                              </w:r>
+                              <w:bookmarkEnd w:id="60"/>
                               <w:r>
                                 <w:t>: Pristjek220 indkøbsliste indstilling</w:t>
                               </w:r>
@@ -8792,19 +8010,32 @@
                           <w:pStyle w:val="Caption"/>
                           <w:jc w:val="left"/>
                         </w:pPr>
-                        <w:bookmarkStart w:id="60" w:name="_Ref451179560"/>
+                        <w:bookmarkStart w:id="61" w:name="_Ref451179560"/>
                         <w:r>
                           <w:t xml:space="preserve">Figur </w:t>
                         </w:r>
-                        <w:fldSimple w:instr=" SEQ Figur \* ARABIC ">
-                          <w:r>
-                            <w:rPr>
-                              <w:noProof/>
-                            </w:rPr>
-                            <w:t>10</w:t>
-                          </w:r>
-                        </w:fldSimple>
-                        <w:bookmarkEnd w:id="60"/>
+                        <w:r>
+                          <w:fldChar w:fldCharType="begin"/>
+                        </w:r>
+                        <w:r>
+                          <w:instrText xml:space="preserve"> SEQ Figur \* ARABIC </w:instrText>
+                        </w:r>
+                        <w:r>
+                          <w:fldChar w:fldCharType="separate"/>
+                        </w:r>
+                        <w:r>
+                          <w:rPr>
+                            <w:noProof/>
+                          </w:rPr>
+                          <w:t>10</w:t>
+                        </w:r>
+                        <w:r>
+                          <w:rPr>
+                            <w:noProof/>
+                          </w:rPr>
+                          <w:fldChar w:fldCharType="end"/>
+                        </w:r>
+                        <w:bookmarkEnd w:id="61"/>
                         <w:r>
                           <w:t>: Pristjek220 indkøbsliste indstilling</w:t>
                         </w:r>
@@ -8828,10 +8059,7 @@
         <w:t>Den generer</w:t>
       </w:r>
       <w:r>
-        <w:t xml:space="preserve">ede indkøbsliste viser, hvor </w:t>
-      </w:r>
-      <w:r>
-        <w:t>produkt</w:t>
+        <w:t>ede indkøbsliste viser, hvor produkt</w:t>
       </w:r>
       <w:r>
         <w:t xml:space="preserve">erne skal købes. På </w:t>
@@ -9056,7 +8284,7 @@
                               <w:pPr>
                                 <w:pStyle w:val="Caption"/>
                               </w:pPr>
-                              <w:bookmarkStart w:id="61" w:name="_Ref451179300"/>
+                              <w:bookmarkStart w:id="62" w:name="_Ref451179300"/>
                               <w:r>
                                 <w:t xml:space="preserve">Figur </w:t>
                               </w:r>
@@ -9078,7 +8306,7 @@
                               <w:r>
                                 <w:fldChar w:fldCharType="end"/>
                               </w:r>
-                              <w:bookmarkEnd w:id="61"/>
+                              <w:bookmarkEnd w:id="62"/>
                               <w:r>
                                 <w:t>: Pristjek220 genereret i</w:t>
                               </w:r>
@@ -9124,7 +8352,7 @@
                         <w:pPr>
                           <w:pStyle w:val="Caption"/>
                         </w:pPr>
-                        <w:bookmarkStart w:id="62" w:name="_Ref451179300"/>
+                        <w:bookmarkStart w:id="63" w:name="_Ref451179300"/>
                         <w:r>
                           <w:t xml:space="preserve">Figur </w:t>
                         </w:r>
@@ -9146,7 +8374,7 @@
                         <w:r>
                           <w:fldChar w:fldCharType="end"/>
                         </w:r>
-                        <w:bookmarkEnd w:id="62"/>
+                        <w:bookmarkEnd w:id="63"/>
                         <w:r>
                           <w:t>: Pristjek220 genereret i</w:t>
                         </w:r>
@@ -9291,19 +8519,32 @@
                               <w:pPr>
                                 <w:pStyle w:val="Caption"/>
                               </w:pPr>
-                              <w:bookmarkStart w:id="63" w:name="_Ref451181933"/>
+                              <w:bookmarkStart w:id="64" w:name="_Ref451181933"/>
                               <w:r>
                                 <w:t xml:space="preserve">Figur </w:t>
                               </w:r>
-                              <w:fldSimple w:instr=" SEQ Figur \* ARABIC ">
-                                <w:r>
-                                  <w:rPr>
-                                    <w:noProof/>
-                                  </w:rPr>
-                                  <w:t>12</w:t>
-                                </w:r>
-                              </w:fldSimple>
-                              <w:bookmarkEnd w:id="63"/>
+                              <w:r>
+                                <w:fldChar w:fldCharType="begin"/>
+                              </w:r>
+                              <w:r>
+                                <w:instrText xml:space="preserve"> SEQ Figur \* ARABIC </w:instrText>
+                              </w:r>
+                              <w:r>
+                                <w:fldChar w:fldCharType="separate"/>
+                              </w:r>
+                              <w:r>
+                                <w:rPr>
+                                  <w:noProof/>
+                                </w:rPr>
+                                <w:t>12</w:t>
+                              </w:r>
+                              <w:r>
+                                <w:rPr>
+                                  <w:noProof/>
+                                </w:rPr>
+                                <w:fldChar w:fldCharType="end"/>
+                              </w:r>
+                              <w:bookmarkEnd w:id="64"/>
                               <w:r>
                                 <w:t>: Pristje220 søg efter produkt</w:t>
                               </w:r>
@@ -9337,19 +8578,32 @@
                         <w:pPr>
                           <w:pStyle w:val="Caption"/>
                         </w:pPr>
-                        <w:bookmarkStart w:id="64" w:name="_Ref451181933"/>
+                        <w:bookmarkStart w:id="65" w:name="_Ref451181933"/>
                         <w:r>
                           <w:t xml:space="preserve">Figur </w:t>
                         </w:r>
-                        <w:fldSimple w:instr=" SEQ Figur \* ARABIC ">
-                          <w:r>
-                            <w:rPr>
-                              <w:noProof/>
-                            </w:rPr>
-                            <w:t>12</w:t>
-                          </w:r>
-                        </w:fldSimple>
-                        <w:bookmarkEnd w:id="64"/>
+                        <w:r>
+                          <w:fldChar w:fldCharType="begin"/>
+                        </w:r>
+                        <w:r>
+                          <w:instrText xml:space="preserve"> SEQ Figur \* ARABIC </w:instrText>
+                        </w:r>
+                        <w:r>
+                          <w:fldChar w:fldCharType="separate"/>
+                        </w:r>
+                        <w:r>
+                          <w:rPr>
+                            <w:noProof/>
+                          </w:rPr>
+                          <w:t>12</w:t>
+                        </w:r>
+                        <w:r>
+                          <w:rPr>
+                            <w:noProof/>
+                          </w:rPr>
+                          <w:fldChar w:fldCharType="end"/>
+                        </w:r>
+                        <w:bookmarkEnd w:id="65"/>
                         <w:r>
                           <w:t>: Pristje220 søg efter produkt</w:t>
                         </w:r>
@@ -9450,24 +8704,37 @@
                               <w:pPr>
                                 <w:pStyle w:val="Caption"/>
                               </w:pPr>
-                              <w:bookmarkStart w:id="65" w:name="_Ref451178985"/>
-                              <w:bookmarkStart w:id="66" w:name="_Ref451343254"/>
+                              <w:bookmarkStart w:id="66" w:name="_Ref451178985"/>
+                              <w:bookmarkStart w:id="67" w:name="_Ref451343254"/>
                               <w:r>
                                 <w:t xml:space="preserve">Figur </w:t>
                               </w:r>
-                              <w:fldSimple w:instr=" SEQ Figur \* ARABIC ">
-                                <w:r>
-                                  <w:rPr>
-                                    <w:noProof/>
-                                  </w:rPr>
-                                  <w:t>13</w:t>
-                                </w:r>
-                              </w:fldSimple>
-                              <w:bookmarkEnd w:id="65"/>
+                              <w:r>
+                                <w:fldChar w:fldCharType="begin"/>
+                              </w:r>
+                              <w:r>
+                                <w:instrText xml:space="preserve"> SEQ Figur \* ARABIC </w:instrText>
+                              </w:r>
+                              <w:r>
+                                <w:fldChar w:fldCharType="separate"/>
+                              </w:r>
+                              <w:r>
+                                <w:rPr>
+                                  <w:noProof/>
+                                </w:rPr>
+                                <w:t>13</w:t>
+                              </w:r>
+                              <w:r>
+                                <w:rPr>
+                                  <w:noProof/>
+                                </w:rPr>
+                                <w:fldChar w:fldCharType="end"/>
+                              </w:r>
+                              <w:bookmarkEnd w:id="66"/>
                               <w:r>
                                 <w:t>: Pristjek220 Genereret indkøbsliste</w:t>
                               </w:r>
-                              <w:bookmarkEnd w:id="66"/>
+                              <w:bookmarkEnd w:id="67"/>
                             </w:p>
                           </w:txbxContent>
                         </wps:txbx>
@@ -9498,24 +8765,37 @@
                         <w:pPr>
                           <w:pStyle w:val="Caption"/>
                         </w:pPr>
-                        <w:bookmarkStart w:id="67" w:name="_Ref451178985"/>
-                        <w:bookmarkStart w:id="68" w:name="_Ref451343254"/>
+                        <w:bookmarkStart w:id="68" w:name="_Ref451178985"/>
+                        <w:bookmarkStart w:id="69" w:name="_Ref451343254"/>
                         <w:r>
                           <w:t xml:space="preserve">Figur </w:t>
                         </w:r>
-                        <w:fldSimple w:instr=" SEQ Figur \* ARABIC ">
-                          <w:r>
-                            <w:rPr>
-                              <w:noProof/>
-                            </w:rPr>
-                            <w:t>13</w:t>
-                          </w:r>
-                        </w:fldSimple>
-                        <w:bookmarkEnd w:id="67"/>
+                        <w:r>
+                          <w:fldChar w:fldCharType="begin"/>
+                        </w:r>
+                        <w:r>
+                          <w:instrText xml:space="preserve"> SEQ Figur \* ARABIC </w:instrText>
+                        </w:r>
+                        <w:r>
+                          <w:fldChar w:fldCharType="separate"/>
+                        </w:r>
+                        <w:r>
+                          <w:rPr>
+                            <w:noProof/>
+                          </w:rPr>
+                          <w:t>13</w:t>
+                        </w:r>
+                        <w:r>
+                          <w:rPr>
+                            <w:noProof/>
+                          </w:rPr>
+                          <w:fldChar w:fldCharType="end"/>
+                        </w:r>
+                        <w:bookmarkEnd w:id="68"/>
                         <w:r>
                           <w:t>: Pristjek220 Genereret indkøbsliste</w:t>
                         </w:r>
-                        <w:bookmarkEnd w:id="68"/>
+                        <w:bookmarkEnd w:id="69"/>
                       </w:p>
                     </w:txbxContent>
                   </v:textbox>
@@ -9569,8 +8849,8 @@
       <w:pPr>
         <w:pStyle w:val="Heading2"/>
       </w:pPr>
-      <w:bookmarkStart w:id="69" w:name="_Toc451334739"/>
-      <w:bookmarkStart w:id="70" w:name="_Toc451425738"/>
+      <w:bookmarkStart w:id="70" w:name="_Toc451334739"/>
+      <w:bookmarkStart w:id="71" w:name="_Toc451425738"/>
       <w:r>
         <w:rPr>
           <w:noProof/>
@@ -9661,19 +8941,32 @@
                                   <w:rFonts w:eastAsiaTheme="minorHAnsi"/>
                                 </w:rPr>
                               </w:pPr>
-                              <w:bookmarkStart w:id="71" w:name="_Ref451184104"/>
+                              <w:bookmarkStart w:id="72" w:name="_Ref451184104"/>
                               <w:r>
                                 <w:t xml:space="preserve">Figur </w:t>
                               </w:r>
-                              <w:fldSimple w:instr=" SEQ Figur \* ARABIC ">
-                                <w:r>
-                                  <w:rPr>
-                                    <w:noProof/>
-                                  </w:rPr>
-                                  <w:t>14</w:t>
-                                </w:r>
-                              </w:fldSimple>
-                              <w:bookmarkEnd w:id="71"/>
+                              <w:r>
+                                <w:fldChar w:fldCharType="begin"/>
+                              </w:r>
+                              <w:r>
+                                <w:instrText xml:space="preserve"> SEQ Figur \* ARABIC </w:instrText>
+                              </w:r>
+                              <w:r>
+                                <w:fldChar w:fldCharType="separate"/>
+                              </w:r>
+                              <w:r>
+                                <w:rPr>
+                                  <w:noProof/>
+                                </w:rPr>
+                                <w:t>14</w:t>
+                              </w:r>
+                              <w:r>
+                                <w:rPr>
+                                  <w:noProof/>
+                                </w:rPr>
+                                <w:fldChar w:fldCharType="end"/>
+                              </w:r>
+                              <w:bookmarkEnd w:id="72"/>
                               <w:r>
                                 <w:t>: Pristjek220 Login</w:t>
                               </w:r>
@@ -9710,19 +9003,32 @@
                             <w:rFonts w:eastAsiaTheme="minorHAnsi"/>
                           </w:rPr>
                         </w:pPr>
-                        <w:bookmarkStart w:id="72" w:name="_Ref451184104"/>
+                        <w:bookmarkStart w:id="73" w:name="_Ref451184104"/>
                         <w:r>
                           <w:t xml:space="preserve">Figur </w:t>
                         </w:r>
-                        <w:fldSimple w:instr=" SEQ Figur \* ARABIC ">
-                          <w:r>
-                            <w:rPr>
-                              <w:noProof/>
-                            </w:rPr>
-                            <w:t>14</w:t>
-                          </w:r>
-                        </w:fldSimple>
-                        <w:bookmarkEnd w:id="72"/>
+                        <w:r>
+                          <w:fldChar w:fldCharType="begin"/>
+                        </w:r>
+                        <w:r>
+                          <w:instrText xml:space="preserve"> SEQ Figur \* ARABIC </w:instrText>
+                        </w:r>
+                        <w:r>
+                          <w:fldChar w:fldCharType="separate"/>
+                        </w:r>
+                        <w:r>
+                          <w:rPr>
+                            <w:noProof/>
+                          </w:rPr>
+                          <w:t>14</w:t>
+                        </w:r>
+                        <w:r>
+                          <w:rPr>
+                            <w:noProof/>
+                          </w:rPr>
+                          <w:fldChar w:fldCharType="end"/>
+                        </w:r>
+                        <w:bookmarkEnd w:id="73"/>
                         <w:r>
                           <w:t>: Pristjek220 Login</w:t>
                         </w:r>
@@ -9739,8 +9045,8 @@
       <w:r>
         <w:t>Administration</w:t>
       </w:r>
-      <w:bookmarkEnd w:id="69"/>
       <w:bookmarkEnd w:id="70"/>
+      <w:bookmarkEnd w:id="71"/>
     </w:p>
     <w:p>
       <w:r>
@@ -9782,16 +9088,16 @@
       <w:pPr>
         <w:pStyle w:val="Heading3"/>
       </w:pPr>
-      <w:bookmarkStart w:id="73" w:name="_Toc451334740"/>
-      <w:bookmarkStart w:id="74" w:name="_Toc451425739"/>
+      <w:bookmarkStart w:id="74" w:name="_Toc451334740"/>
+      <w:bookmarkStart w:id="75" w:name="_Toc451425739"/>
       <w:r>
         <w:t>Admin</w:t>
       </w:r>
       <w:r>
         <w:t>istrator</w:t>
       </w:r>
-      <w:bookmarkEnd w:id="73"/>
       <w:bookmarkEnd w:id="74"/>
+      <w:bookmarkEnd w:id="75"/>
     </w:p>
     <w:p>
       <w:r>
@@ -9884,19 +9190,32 @@
                                   <w:rFonts w:eastAsiaTheme="minorHAnsi"/>
                                 </w:rPr>
                               </w:pPr>
-                              <w:bookmarkStart w:id="75" w:name="_Ref451184214"/>
+                              <w:bookmarkStart w:id="76" w:name="_Ref451184214"/>
                               <w:r>
                                 <w:t xml:space="preserve">Figur </w:t>
                               </w:r>
-                              <w:fldSimple w:instr=" SEQ Figur \* ARABIC ">
-                                <w:r>
-                                  <w:rPr>
-                                    <w:noProof/>
-                                  </w:rPr>
-                                  <w:t>15</w:t>
-                                </w:r>
-                              </w:fldSimple>
-                              <w:bookmarkEnd w:id="75"/>
+                              <w:r>
+                                <w:fldChar w:fldCharType="begin"/>
+                              </w:r>
+                              <w:r>
+                                <w:instrText xml:space="preserve"> SEQ Figur \* ARABIC </w:instrText>
+                              </w:r>
+                              <w:r>
+                                <w:fldChar w:fldCharType="separate"/>
+                              </w:r>
+                              <w:r>
+                                <w:rPr>
+                                  <w:noProof/>
+                                </w:rPr>
+                                <w:t>15</w:t>
+                              </w:r>
+                              <w:r>
+                                <w:rPr>
+                                  <w:noProof/>
+                                </w:rPr>
+                                <w:fldChar w:fldCharType="end"/>
+                              </w:r>
+                              <w:bookmarkEnd w:id="76"/>
                               <w:r>
                                 <w:t>: Pristjek220 tilføj forretning</w:t>
                               </w:r>
@@ -9933,19 +9252,32 @@
                             <w:rFonts w:eastAsiaTheme="minorHAnsi"/>
                           </w:rPr>
                         </w:pPr>
-                        <w:bookmarkStart w:id="76" w:name="_Ref451184214"/>
+                        <w:bookmarkStart w:id="77" w:name="_Ref451184214"/>
                         <w:r>
                           <w:t xml:space="preserve">Figur </w:t>
                         </w:r>
-                        <w:fldSimple w:instr=" SEQ Figur \* ARABIC ">
-                          <w:r>
-                            <w:rPr>
-                              <w:noProof/>
-                            </w:rPr>
-                            <w:t>15</w:t>
-                          </w:r>
-                        </w:fldSimple>
-                        <w:bookmarkEnd w:id="76"/>
+                        <w:r>
+                          <w:fldChar w:fldCharType="begin"/>
+                        </w:r>
+                        <w:r>
+                          <w:instrText xml:space="preserve"> SEQ Figur \* ARABIC </w:instrText>
+                        </w:r>
+                        <w:r>
+                          <w:fldChar w:fldCharType="separate"/>
+                        </w:r>
+                        <w:r>
+                          <w:rPr>
+                            <w:noProof/>
+                          </w:rPr>
+                          <w:t>15</w:t>
+                        </w:r>
+                        <w:r>
+                          <w:rPr>
+                            <w:noProof/>
+                          </w:rPr>
+                          <w:fldChar w:fldCharType="end"/>
+                        </w:r>
+                        <w:bookmarkEnd w:id="77"/>
                         <w:r>
                           <w:t>: Pristjek220 tilføj forretning</w:t>
                         </w:r>
@@ -10075,19 +9407,32 @@
                               <w:pPr>
                                 <w:pStyle w:val="Caption"/>
                               </w:pPr>
-                              <w:bookmarkStart w:id="77" w:name="_Ref451183867"/>
+                              <w:bookmarkStart w:id="78" w:name="_Ref451183867"/>
                               <w:r>
                                 <w:t xml:space="preserve">Figur </w:t>
                               </w:r>
-                              <w:fldSimple w:instr=" SEQ Figur \* ARABIC ">
-                                <w:r>
-                                  <w:rPr>
-                                    <w:noProof/>
-                                  </w:rPr>
-                                  <w:t>16</w:t>
-                                </w:r>
-                              </w:fldSimple>
-                              <w:bookmarkEnd w:id="77"/>
+                              <w:r>
+                                <w:fldChar w:fldCharType="begin"/>
+                              </w:r>
+                              <w:r>
+                                <w:instrText xml:space="preserve"> SEQ Figur \* ARABIC </w:instrText>
+                              </w:r>
+                              <w:r>
+                                <w:fldChar w:fldCharType="separate"/>
+                              </w:r>
+                              <w:r>
+                                <w:rPr>
+                                  <w:noProof/>
+                                </w:rPr>
+                                <w:t>16</w:t>
+                              </w:r>
+                              <w:r>
+                                <w:rPr>
+                                  <w:noProof/>
+                                </w:rPr>
+                                <w:fldChar w:fldCharType="end"/>
+                              </w:r>
+                              <w:bookmarkEnd w:id="78"/>
                               <w:r>
                                 <w:t>: Pristjek220 fjern forretning</w:t>
                               </w:r>
@@ -10121,19 +9466,32 @@
                         <w:pPr>
                           <w:pStyle w:val="Caption"/>
                         </w:pPr>
-                        <w:bookmarkStart w:id="78" w:name="_Ref451183867"/>
+                        <w:bookmarkStart w:id="79" w:name="_Ref451183867"/>
                         <w:r>
                           <w:t xml:space="preserve">Figur </w:t>
                         </w:r>
-                        <w:fldSimple w:instr=" SEQ Figur \* ARABIC ">
-                          <w:r>
-                            <w:rPr>
-                              <w:noProof/>
-                            </w:rPr>
-                            <w:t>16</w:t>
-                          </w:r>
-                        </w:fldSimple>
-                        <w:bookmarkEnd w:id="78"/>
+                        <w:r>
+                          <w:fldChar w:fldCharType="begin"/>
+                        </w:r>
+                        <w:r>
+                          <w:instrText xml:space="preserve"> SEQ Figur \* ARABIC </w:instrText>
+                        </w:r>
+                        <w:r>
+                          <w:fldChar w:fldCharType="separate"/>
+                        </w:r>
+                        <w:r>
+                          <w:rPr>
+                            <w:noProof/>
+                          </w:rPr>
+                          <w:t>16</w:t>
+                        </w:r>
+                        <w:r>
+                          <w:rPr>
+                            <w:noProof/>
+                          </w:rPr>
+                          <w:fldChar w:fldCharType="end"/>
+                        </w:r>
+                        <w:bookmarkEnd w:id="79"/>
                         <w:r>
                           <w:t>: Pristjek220 fjern forretning</w:t>
                         </w:r>
@@ -10205,13 +9563,13 @@
       <w:pPr>
         <w:pStyle w:val="Heading3"/>
       </w:pPr>
-      <w:bookmarkStart w:id="79" w:name="_Toc451334741"/>
-      <w:bookmarkStart w:id="80" w:name="_Toc451425740"/>
+      <w:bookmarkStart w:id="80" w:name="_Toc451334741"/>
+      <w:bookmarkStart w:id="81" w:name="_Toc451425740"/>
       <w:r>
         <w:t>Forretningsmanager</w:t>
       </w:r>
-      <w:bookmarkEnd w:id="79"/>
       <w:bookmarkEnd w:id="80"/>
+      <w:bookmarkEnd w:id="81"/>
     </w:p>
     <w:p>
       <w:r>
@@ -10304,24 +9662,34 @@
                                   <w:rFonts w:eastAsiaTheme="minorHAnsi"/>
                                 </w:rPr>
                               </w:pPr>
-                              <w:bookmarkStart w:id="81" w:name="_Ref451185070"/>
+                              <w:bookmarkStart w:id="82" w:name="_Ref451185070"/>
                               <w:r>
                                 <w:t xml:space="preserve">Figur </w:t>
                               </w:r>
-                              <w:fldSimple w:instr=" SEQ Figur \* ARABIC ">
-                                <w:r>
-                                  <w:rPr>
-                                    <w:noProof/>
-                                  </w:rPr>
-                                  <w:t>17</w:t>
-                                </w:r>
-                              </w:fldSimple>
-                              <w:bookmarkEnd w:id="81"/>
                               <w:r>
-                                <w:t xml:space="preserve">: Pristjek220 tilføj </w:t>
+                                <w:fldChar w:fldCharType="begin"/>
                               </w:r>
                               <w:r>
-                                <w:t>produkt</w:t>
+                                <w:instrText xml:space="preserve"> SEQ Figur \* ARABIC </w:instrText>
+                              </w:r>
+                              <w:r>
+                                <w:fldChar w:fldCharType="separate"/>
+                              </w:r>
+                              <w:r>
+                                <w:rPr>
+                                  <w:noProof/>
+                                </w:rPr>
+                                <w:t>17</w:t>
+                              </w:r>
+                              <w:r>
+                                <w:rPr>
+                                  <w:noProof/>
+                                </w:rPr>
+                                <w:fldChar w:fldCharType="end"/>
+                              </w:r>
+                              <w:bookmarkEnd w:id="82"/>
+                              <w:r>
+                                <w:t>: Pristjek220 tilføj produkt</w:t>
                               </w:r>
                             </w:p>
                           </w:txbxContent>
@@ -10356,24 +9724,34 @@
                             <w:rFonts w:eastAsiaTheme="minorHAnsi"/>
                           </w:rPr>
                         </w:pPr>
-                        <w:bookmarkStart w:id="82" w:name="_Ref451185070"/>
+                        <w:bookmarkStart w:id="83" w:name="_Ref451185070"/>
                         <w:r>
                           <w:t xml:space="preserve">Figur </w:t>
                         </w:r>
-                        <w:fldSimple w:instr=" SEQ Figur \* ARABIC ">
-                          <w:r>
-                            <w:rPr>
-                              <w:noProof/>
-                            </w:rPr>
-                            <w:t>17</w:t>
-                          </w:r>
-                        </w:fldSimple>
-                        <w:bookmarkEnd w:id="82"/>
                         <w:r>
-                          <w:t xml:space="preserve">: Pristjek220 tilføj </w:t>
+                          <w:fldChar w:fldCharType="begin"/>
                         </w:r>
                         <w:r>
-                          <w:t>produkt</w:t>
+                          <w:instrText xml:space="preserve"> SEQ Figur \* ARABIC </w:instrText>
+                        </w:r>
+                        <w:r>
+                          <w:fldChar w:fldCharType="separate"/>
+                        </w:r>
+                        <w:r>
+                          <w:rPr>
+                            <w:noProof/>
+                          </w:rPr>
+                          <w:t>17</w:t>
+                        </w:r>
+                        <w:r>
+                          <w:rPr>
+                            <w:noProof/>
+                          </w:rPr>
+                          <w:fldChar w:fldCharType="end"/>
+                        </w:r>
+                        <w:bookmarkEnd w:id="83"/>
+                        <w:r>
+                          <w:t>: Pristjek220 tilføj produkt</w:t>
                         </w:r>
                       </w:p>
                     </w:txbxContent>
@@ -10504,7 +9882,7 @@
                                   <w:rFonts w:eastAsiaTheme="minorHAnsi"/>
                                 </w:rPr>
                               </w:pPr>
-                              <w:bookmarkStart w:id="83" w:name="_Ref451185538"/>
+                              <w:bookmarkStart w:id="84" w:name="_Ref451185538"/>
                               <w:r>
                                 <w:t xml:space="preserve">Figur </w:t>
                               </w:r>
@@ -10526,12 +9904,9 @@
                               <w:r>
                                 <w:fldChar w:fldCharType="end"/>
                               </w:r>
-                              <w:bookmarkEnd w:id="83"/>
+                              <w:bookmarkEnd w:id="84"/>
                               <w:r>
-                                <w:t xml:space="preserve">: Pristjek220 ændre pris på </w:t>
-                              </w:r>
-                              <w:r>
-                                <w:t>produkt</w:t>
+                                <w:t>: Pristjek220 ændre pris på produkt</w:t>
                               </w:r>
                             </w:p>
                           </w:txbxContent>
@@ -10569,7 +9944,7 @@
                             <w:rFonts w:eastAsiaTheme="minorHAnsi"/>
                           </w:rPr>
                         </w:pPr>
-                        <w:bookmarkStart w:id="84" w:name="_Ref451185538"/>
+                        <w:bookmarkStart w:id="85" w:name="_Ref451185538"/>
                         <w:r>
                           <w:t xml:space="preserve">Figur </w:t>
                         </w:r>
@@ -10591,12 +9966,9 @@
                         <w:r>
                           <w:fldChar w:fldCharType="end"/>
                         </w:r>
-                        <w:bookmarkEnd w:id="84"/>
+                        <w:bookmarkEnd w:id="85"/>
                         <w:r>
-                          <w:t xml:space="preserve">: Pristjek220 ændre pris på </w:t>
-                        </w:r>
-                        <w:r>
-                          <w:t>produkt</w:t>
+                          <w:t>: Pristjek220 ændre pris på produkt</w:t>
                         </w:r>
                       </w:p>
                     </w:txbxContent>
@@ -10674,19 +10046,32 @@
                                   <w:rFonts w:eastAsiaTheme="minorHAnsi"/>
                                 </w:rPr>
                               </w:pPr>
-                              <w:bookmarkStart w:id="85" w:name="_Ref451185744"/>
+                              <w:bookmarkStart w:id="86" w:name="_Ref451185744"/>
                               <w:r>
                                 <w:t xml:space="preserve">Figur </w:t>
                               </w:r>
-                              <w:fldSimple w:instr=" SEQ Figur \* ARABIC ">
-                                <w:r>
-                                  <w:rPr>
-                                    <w:noProof/>
-                                  </w:rPr>
-                                  <w:t>19</w:t>
-                                </w:r>
-                              </w:fldSimple>
-                              <w:bookmarkEnd w:id="85"/>
+                              <w:r>
+                                <w:fldChar w:fldCharType="begin"/>
+                              </w:r>
+                              <w:r>
+                                <w:instrText xml:space="preserve"> SEQ Figur \* ARABIC </w:instrText>
+                              </w:r>
+                              <w:r>
+                                <w:fldChar w:fldCharType="separate"/>
+                              </w:r>
+                              <w:r>
+                                <w:rPr>
+                                  <w:noProof/>
+                                </w:rPr>
+                                <w:t>19</w:t>
+                              </w:r>
+                              <w:r>
+                                <w:rPr>
+                                  <w:noProof/>
+                                </w:rPr>
+                                <w:fldChar w:fldCharType="end"/>
+                              </w:r>
+                              <w:bookmarkEnd w:id="86"/>
                               <w:r>
                                 <w:t>: Pristjek220 fjern produkt</w:t>
                               </w:r>
@@ -10748,19 +10133,32 @@
                             <w:rFonts w:eastAsiaTheme="minorHAnsi"/>
                           </w:rPr>
                         </w:pPr>
-                        <w:bookmarkStart w:id="86" w:name="_Ref451185744"/>
+                        <w:bookmarkStart w:id="87" w:name="_Ref451185744"/>
                         <w:r>
                           <w:t xml:space="preserve">Figur </w:t>
                         </w:r>
-                        <w:fldSimple w:instr=" SEQ Figur \* ARABIC ">
-                          <w:r>
-                            <w:rPr>
-                              <w:noProof/>
-                            </w:rPr>
-                            <w:t>19</w:t>
-                          </w:r>
-                        </w:fldSimple>
-                        <w:bookmarkEnd w:id="86"/>
+                        <w:r>
+                          <w:fldChar w:fldCharType="begin"/>
+                        </w:r>
+                        <w:r>
+                          <w:instrText xml:space="preserve"> SEQ Figur \* ARABIC </w:instrText>
+                        </w:r>
+                        <w:r>
+                          <w:fldChar w:fldCharType="separate"/>
+                        </w:r>
+                        <w:r>
+                          <w:rPr>
+                            <w:noProof/>
+                          </w:rPr>
+                          <w:t>19</w:t>
+                        </w:r>
+                        <w:r>
+                          <w:rPr>
+                            <w:noProof/>
+                          </w:rPr>
+                          <w:fldChar w:fldCharType="end"/>
+                        </w:r>
+                        <w:bookmarkEnd w:id="87"/>
                         <w:r>
                           <w:t>: Pristjek220 fjern produkt</w:t>
                         </w:r>
@@ -10811,26 +10209,18 @@
       <w:pPr>
         <w:pStyle w:val="Heading1"/>
       </w:pPr>
-      <w:bookmarkStart w:id="87" w:name="_Toc451425741"/>
-      <w:bookmarkStart w:id="88" w:name="_Toc437416208"/>
-      <w:bookmarkStart w:id="89" w:name="_Ref437889408"/>
-      <w:bookmarkEnd w:id="49"/>
+      <w:bookmarkStart w:id="88" w:name="_Toc451425741"/>
+      <w:bookmarkStart w:id="89" w:name="_Toc437416208"/>
+      <w:bookmarkStart w:id="90" w:name="_Ref437889408"/>
+      <w:bookmarkEnd w:id="50"/>
       <w:r>
         <w:t>Test af pristjek220</w:t>
       </w:r>
-      <w:bookmarkEnd w:id="87"/>
-    </w:p>
-    <w:p>
-      <w:r>
-        <w:t xml:space="preserve">For at lave et godt produkt, og sikre at produktet lever op til product </w:t>
-      </w:r>
-      <w:proofErr w:type="spellStart"/>
-      <w:r>
-        <w:t>owner’s</w:t>
-      </w:r>
-      <w:proofErr w:type="spellEnd"/>
-      <w:r>
-        <w:t xml:space="preserve"> forventninger, bliver produktet udsat for nogle forskellige former for test. Dette er illustreret på </w:t>
+      <w:bookmarkEnd w:id="88"/>
+    </w:p>
+    <w:p>
+      <w:r>
+        <w:t xml:space="preserve">For at lave et godt produkt, og sikre at produktet lever op til product owner’s forventninger, bliver produktet udsat for nogle forskellige former for test. Dette er illustreret på </w:t>
       </w:r>
       <w:r>
         <w:fldChar w:fldCharType="begin"/>
@@ -10860,15 +10250,7 @@
         <w:t>dvikle en feature til applikationen</w:t>
       </w:r>
       <w:r>
-        <w:t xml:space="preserve">, hvorefter der kan bestemmes om den skal sættes i produktion. Derefter kan der opstilles tests, således at den lever op til kravene. På den måde spares der en masse tid på de funktioner, som product </w:t>
-      </w:r>
-      <w:proofErr w:type="spellStart"/>
-      <w:r>
-        <w:t>owner</w:t>
-      </w:r>
-      <w:proofErr w:type="spellEnd"/>
-      <w:r>
-        <w:t xml:space="preserve"> beslutter sig for, han ikke vil have. TDD er modsat, der skrives test før man laver features, hvilket giver den fordel, at koden lever op til testenes kravene med det samme.</w:t>
+        <w:t>, hvorefter der kan bestemmes om den skal sættes i produktion. Derefter kan der opstilles tests, således at den lever op til kravene. På den måde spares der en masse tid på de funktioner, som product owner beslutter sig for, han ikke vil have. TDD er modsat, der skrives test før man laver features, hvilket giver den fordel, at koden lever op til testenes kravene med det samme.</w:t>
       </w:r>
     </w:p>
     <w:p>
@@ -10921,19 +10303,32 @@
       <w:pPr>
         <w:pStyle w:val="Caption"/>
       </w:pPr>
-      <w:bookmarkStart w:id="90" w:name="_Ref451178876"/>
+      <w:bookmarkStart w:id="91" w:name="_Ref451178876"/>
       <w:r>
         <w:t xml:space="preserve">Figur </w:t>
       </w:r>
-      <w:fldSimple w:instr=" SEQ Figur \* ARABIC ">
-        <w:r>
-          <w:rPr>
-            <w:noProof/>
-          </w:rPr>
-          <w:t>20</w:t>
-        </w:r>
-      </w:fldSimple>
-      <w:bookmarkEnd w:id="90"/>
+      <w:r>
+        <w:fldChar w:fldCharType="begin"/>
+      </w:r>
+      <w:r>
+        <w:instrText xml:space="preserve"> SEQ Figur \* ARABIC </w:instrText>
+      </w:r>
+      <w:r>
+        <w:fldChar w:fldCharType="separate"/>
+      </w:r>
+      <w:r>
+        <w:rPr>
+          <w:noProof/>
+        </w:rPr>
+        <w:t>20</w:t>
+      </w:r>
+      <w:r>
+        <w:rPr>
+          <w:noProof/>
+        </w:rPr>
+        <w:fldChar w:fldCharType="end"/>
+      </w:r>
+      <w:bookmarkEnd w:id="91"/>
       <w:r>
         <w:t>: V-model for udvikling af produkt.</w:t>
       </w:r>
@@ -10942,6 +10337,7 @@
           <w:id w:val="-1000192786"/>
           <w:citation/>
         </w:sdtPr>
+        <w:sdtEndPr/>
         <w:sdtContent>
           <w:r>
             <w:fldChar w:fldCharType="begin"/>
@@ -10974,14 +10370,14 @@
       <w:pPr>
         <w:pStyle w:val="Heading2"/>
       </w:pPr>
-      <w:bookmarkStart w:id="91" w:name="_Toc451425742"/>
+      <w:bookmarkStart w:id="92" w:name="_Toc451425742"/>
       <w:r>
         <w:t>Unitt</w:t>
       </w:r>
       <w:r>
         <w:t>est</w:t>
       </w:r>
-      <w:bookmarkEnd w:id="91"/>
+      <w:bookmarkEnd w:id="92"/>
     </w:p>
     <w:p>
       <w:r>
@@ -11001,42 +10397,18 @@
         <w:t>applikationen kvalitetssikret, så den</w:t>
       </w:r>
       <w:r>
-        <w:t xml:space="preserve"> lever op til forbrugernes forventninger. Til unittest af Pristjek220 er der blevet benyttet </w:t>
-      </w:r>
-      <w:proofErr w:type="spellStart"/>
-      <w:r>
-        <w:t>Nunit</w:t>
-      </w:r>
-      <w:proofErr w:type="spellEnd"/>
-      <w:r>
-        <w:t xml:space="preserve"> frameworket og </w:t>
-      </w:r>
-      <w:proofErr w:type="spellStart"/>
-      <w:r>
-        <w:t>Nsubstitute</w:t>
-      </w:r>
-      <w:proofErr w:type="spellEnd"/>
-      <w:r>
-        <w:t xml:space="preserve">, til at kunne opstille de forskellige testscenarier, og lave unittestene automatiske. </w:t>
-      </w:r>
-      <w:proofErr w:type="spellStart"/>
-      <w:r>
-        <w:t>Nsubstitute</w:t>
-      </w:r>
-      <w:proofErr w:type="spellEnd"/>
-      <w:r>
-        <w:t xml:space="preserve"> er også et framework, som bruges til at substituere de forskellige klasser, som klassen, der testes, har relationer til. Derved isoleres klassen fra resten af systemet. Det at automatisere testene giver den fordel at programmøren ikke skal bruge tid på at teste manuelt flere gange. Derudover giver automatiske test muligheden for, at koden kan optimeres efterhånden. Denne optimering kan så blive kørt igennem de automatiserede tests, uden at skulle bruge for lang tid på at teste manuelt, at funktionaliteten stadig fungere, som den skal. Automatiske unittests er dog ikke den gyldne hammer, der løser alle problemer, da de automatiserede tests kun tester, det de er lavet til at teste, hvilket vil sige, at nogle ting, kan blive overset. Derudover er der nogle ting som unittests ikke kan teste, så som brugervenlighed og hvordan den enkelte klasse opfører sig, når den sættes sammen med resten af systemet.</w:t>
+        <w:t xml:space="preserve"> lever op til forbrugernes forventninger. Til unittest af Pristjek220 er der blevet benyttet Nunit frameworket og Nsubstitute, til at kunne opstille de forskellige testscenarier, og lave unittestene automatiske. Nsubstitute er også et framework, som bruges til at substituere de forskellige klasser, som klassen, der testes, har relationer til. Derved isoleres klassen fra resten af systemet. Det at automatisere testene giver den fordel at programmøren ikke skal bruge tid på at teste manuelt flere gange. Derudover giver automatiske test muligheden for, at koden kan optimeres efterhånden. Denne optimering kan så blive kørt igennem de automatiserede tests, uden at skulle bruge for lang tid på at teste manuelt, at funktionaliteten stadig fungere, som den skal. Automatiske unittests er dog ikke den gyldne hammer, der løser alle problemer, da de automatiserede tests kun tester, det de er lavet til at teste, hvilket vil sige, at nogle ting, kan blive overset. Derudover er der nogle ting som unittests ikke kan teste, så som brugervenlighed og hvordan den enkelte klasse opfører sig, når den sættes sammen med resten af systemet.</w:t>
       </w:r>
     </w:p>
     <w:p>
       <w:pPr>
         <w:pStyle w:val="Heading2"/>
       </w:pPr>
-      <w:bookmarkStart w:id="92" w:name="_Toc451425743"/>
+      <w:bookmarkStart w:id="93" w:name="_Toc451425743"/>
       <w:r>
         <w:t>Integrationstest</w:t>
       </w:r>
-      <w:bookmarkEnd w:id="92"/>
+      <w:bookmarkEnd w:id="93"/>
     </w:p>
     <w:p>
       <w:pPr>
@@ -11067,23 +10439,7 @@
         <w:fldChar w:fldCharType="end"/>
       </w:r>
       <w:r>
-        <w:t xml:space="preserve"> kan man se et udsnit af Pristjek220’s </w:t>
-      </w:r>
-      <w:proofErr w:type="spellStart"/>
-      <w:r>
-        <w:t>dependency</w:t>
-      </w:r>
-      <w:proofErr w:type="spellEnd"/>
-      <w:r>
-        <w:t xml:space="preserve"> </w:t>
-      </w:r>
-      <w:proofErr w:type="spellStart"/>
-      <w:r>
-        <w:t>tree</w:t>
-      </w:r>
-      <w:proofErr w:type="spellEnd"/>
-      <w:r>
-        <w:t>, hvor man kan se at produktet overholder DIP, da højniveau kalder lavniveau og ikke omvendt.</w:t>
+        <w:t xml:space="preserve"> kan man se et udsnit af Pristjek220’s dependency tree, hvor man kan se at produktet overholder DIP, da højniveau kalder lavniveau og ikke omvendt.</w:t>
       </w:r>
     </w:p>
     <w:p>
@@ -11095,7 +10451,7 @@
           <v:shape id="_x0000_i1029" type="#_x0000_t75" style="width:4in;height:99.85pt" o:ole="">
             <v:imagedata r:id="rId46" o:title="" croptop="42020f" cropleft="16444f" cropright="23314f"/>
           </v:shape>
-          <o:OLEObject Type="Embed" ProgID="Visio.Drawing.15" ShapeID="_x0000_i1029" DrawAspect="Content" ObjectID="_1525177773" r:id="rId47"/>
+          <o:OLEObject Type="Embed" ProgID="Visio.Drawing.15" ShapeID="_x0000_i1029" DrawAspect="Content" ObjectID="_1525178267" r:id="rId47"/>
         </w:object>
       </w:r>
     </w:p>
@@ -11103,19 +10459,32 @@
       <w:pPr>
         <w:pStyle w:val="Caption"/>
       </w:pPr>
-      <w:bookmarkStart w:id="93" w:name="_Ref451344130"/>
+      <w:bookmarkStart w:id="94" w:name="_Ref451344130"/>
       <w:r>
         <w:t xml:space="preserve">Figur </w:t>
       </w:r>
-      <w:fldSimple w:instr=" SEQ Figur \* ARABIC ">
-        <w:r>
-          <w:rPr>
-            <w:noProof/>
-          </w:rPr>
-          <w:t>21</w:t>
-        </w:r>
-      </w:fldSimple>
-      <w:bookmarkEnd w:id="93"/>
+      <w:r>
+        <w:fldChar w:fldCharType="begin"/>
+      </w:r>
+      <w:r>
+        <w:instrText xml:space="preserve"> SEQ Figur \* ARABIC </w:instrText>
+      </w:r>
+      <w:r>
+        <w:fldChar w:fldCharType="separate"/>
+      </w:r>
+      <w:r>
+        <w:rPr>
+          <w:noProof/>
+        </w:rPr>
+        <w:t>21</w:t>
+      </w:r>
+      <w:r>
+        <w:rPr>
+          <w:noProof/>
+        </w:rPr>
+        <w:fldChar w:fldCharType="end"/>
+      </w:r>
+      <w:bookmarkEnd w:id="94"/>
       <w:r>
         <w:t>: Udsnit af dependency tree for Pristjek220.</w:t>
       </w:r>
@@ -11129,30 +10498,22 @@
       <w:pPr>
         <w:pStyle w:val="Heading2"/>
       </w:pPr>
-      <w:bookmarkStart w:id="94" w:name="_Toc451425744"/>
-      <w:r>
-        <w:t xml:space="preserve">(evt. Code </w:t>
-      </w:r>
-      <w:proofErr w:type="spellStart"/>
-      <w:r>
-        <w:t>Metrics</w:t>
-      </w:r>
-      <w:proofErr w:type="spellEnd"/>
-      <w:r>
-        <w:t>)</w:t>
-      </w:r>
-      <w:bookmarkEnd w:id="94"/>
+      <w:bookmarkStart w:id="95" w:name="_Toc451425744"/>
+      <w:r>
+        <w:t>(evt. Code Metrics)</w:t>
+      </w:r>
+      <w:bookmarkEnd w:id="95"/>
     </w:p>
     <w:p/>
     <w:p>
       <w:pPr>
         <w:pStyle w:val="Heading2"/>
       </w:pPr>
-      <w:bookmarkStart w:id="95" w:name="_Toc451425745"/>
+      <w:bookmarkStart w:id="96" w:name="_Toc451425745"/>
       <w:r>
         <w:t>CI</w:t>
       </w:r>
-      <w:bookmarkEnd w:id="95"/>
+      <w:bookmarkEnd w:id="96"/>
     </w:p>
     <w:p>
       <w:r>
@@ -11275,7 +10636,7 @@
           <w:lang w:val="en-GB"/>
         </w:rPr>
       </w:pPr>
-      <w:bookmarkStart w:id="96" w:name="_Ref451350912"/>
+      <w:bookmarkStart w:id="97" w:name="_Ref451350912"/>
       <w:r>
         <w:rPr>
           <w:lang w:val="en-GB"/>
@@ -11307,7 +10668,7 @@
         </w:rPr>
         <w:fldChar w:fldCharType="end"/>
       </w:r>
-      <w:bookmarkEnd w:id="96"/>
+      <w:bookmarkEnd w:id="97"/>
       <w:r>
         <w:rPr>
           <w:lang w:val="en-GB"/>
@@ -11369,33 +10730,507 @@
       <w:pPr>
         <w:pStyle w:val="Heading2"/>
       </w:pPr>
-      <w:bookmarkStart w:id="97" w:name="_Toc451425746"/>
+      <w:bookmarkStart w:id="98" w:name="_Toc451425746"/>
       <w:r>
         <w:t>Forbrugertest</w:t>
       </w:r>
-      <w:bookmarkEnd w:id="97"/>
+      <w:bookmarkEnd w:id="98"/>
+    </w:p>
+    <w:p>
+      <w:r>
+        <w:rPr>
+          <w:noProof/>
+          <w:lang w:eastAsia="da-DK"/>
+        </w:rPr>
+        <mc:AlternateContent>
+          <mc:Choice Requires="wpg">
+            <w:drawing>
+              <wp:anchor distT="0" distB="0" distL="114300" distR="114300" simplePos="0" relativeHeight="251721728" behindDoc="0" locked="0" layoutInCell="1" allowOverlap="1" wp14:anchorId="49FC6F46" wp14:editId="19EC828B">
+                <wp:simplePos x="0" y="0"/>
+                <wp:positionH relativeFrom="margin">
+                  <wp:posOffset>5279413</wp:posOffset>
+                </wp:positionH>
+                <wp:positionV relativeFrom="paragraph">
+                  <wp:posOffset>294077</wp:posOffset>
+                </wp:positionV>
+                <wp:extent cx="1504950" cy="1947577"/>
+                <wp:effectExtent l="0" t="0" r="0" b="0"/>
+                <wp:wrapSquare wrapText="bothSides"/>
+                <wp:docPr id="51" name="Group 51"/>
+                <wp:cNvGraphicFramePr/>
+                <a:graphic xmlns:a="http://schemas.openxmlformats.org/drawingml/2006/main">
+                  <a:graphicData uri="http://schemas.microsoft.com/office/word/2010/wordprocessingGroup">
+                    <wpg:wgp>
+                      <wpg:cNvGrpSpPr/>
+                      <wpg:grpSpPr>
+                        <a:xfrm>
+                          <a:off x="0" y="0"/>
+                          <a:ext cx="1504950" cy="1947577"/>
+                          <a:chOff x="0" y="0"/>
+                          <a:chExt cx="1504950" cy="1798243"/>
+                        </a:xfrm>
+                      </wpg:grpSpPr>
+                      <pic:pic xmlns:pic="http://schemas.openxmlformats.org/drawingml/2006/picture">
+                        <pic:nvPicPr>
+                          <pic:cNvPr id="53" name="Picture 53"/>
+                          <pic:cNvPicPr>
+                            <a:picLocks noChangeAspect="1"/>
+                          </pic:cNvPicPr>
+                        </pic:nvPicPr>
+                        <pic:blipFill>
+                          <a:blip r:embed="rId49">
+                            <a:extLst>
+                              <a:ext uri="{28A0092B-C50C-407E-A947-70E740481C1C}">
+                                <a14:useLocalDpi xmlns:a14="http://schemas.microsoft.com/office/drawing/2010/main" val="0"/>
+                              </a:ext>
+                            </a:extLst>
+                          </a:blip>
+                          <a:stretch>
+                            <a:fillRect/>
+                          </a:stretch>
+                        </pic:blipFill>
+                        <pic:spPr>
+                          <a:xfrm>
+                            <a:off x="0" y="0"/>
+                            <a:ext cx="1504950" cy="1285875"/>
+                          </a:xfrm>
+                          <a:prstGeom prst="rect">
+                            <a:avLst/>
+                          </a:prstGeom>
+                        </pic:spPr>
+                      </pic:pic>
+                      <wps:wsp>
+                        <wps:cNvPr id="54" name="Text Box 54"/>
+                        <wps:cNvSpPr txBox="1"/>
+                        <wps:spPr>
+                          <a:xfrm>
+                            <a:off x="0" y="1285808"/>
+                            <a:ext cx="1504950" cy="512435"/>
+                          </a:xfrm>
+                          <a:prstGeom prst="rect">
+                            <a:avLst/>
+                          </a:prstGeom>
+                          <a:solidFill>
+                            <a:prstClr val="white"/>
+                          </a:solidFill>
+                          <a:ln>
+                            <a:noFill/>
+                          </a:ln>
+                          <a:effectLst/>
+                        </wps:spPr>
+                        <wps:txbx>
+                          <w:txbxContent>
+                            <w:p>
+                              <w:pPr>
+                                <w:pStyle w:val="Caption"/>
+                              </w:pPr>
+                              <w:bookmarkStart w:id="99" w:name="_Ref451427093"/>
+                              <w:r>
+                                <w:t xml:space="preserve">Figur </w:t>
+                              </w:r>
+                              <w:r>
+                                <w:fldChar w:fldCharType="begin"/>
+                              </w:r>
+                              <w:r>
+                                <w:instrText xml:space="preserve"> SEQ Figur \* ARABIC </w:instrText>
+                              </w:r>
+                              <w:r>
+                                <w:fldChar w:fldCharType="separate"/>
+                              </w:r>
+                              <w:r>
+                                <w:rPr>
+                                  <w:noProof/>
+                                </w:rPr>
+                                <w:t>1</w:t>
+                              </w:r>
+                              <w:r>
+                                <w:rPr>
+                                  <w:noProof/>
+                                </w:rPr>
+                                <w:fldChar w:fldCharType="end"/>
+                              </w:r>
+                              <w:bookmarkEnd w:id="99"/>
+                              <w:r>
+                                <w:t>: Autofuldførelse med 5 anbefalinger før forbrugertesten</w:t>
+                              </w:r>
+                            </w:p>
+                          </w:txbxContent>
+                        </wps:txbx>
+                        <wps:bodyPr rot="0" spcFirstLastPara="0" vertOverflow="overflow" horzOverflow="overflow" vert="horz" wrap="square" lIns="0" tIns="0" rIns="0" bIns="0" numCol="1" spcCol="0" rtlCol="0" fromWordArt="0" anchor="t" anchorCtr="0" forceAA="0" compatLnSpc="1">
+                          <a:prstTxWarp prst="textNoShape">
+                            <a:avLst/>
+                          </a:prstTxWarp>
+                          <a:spAutoFit/>
+                        </wps:bodyPr>
+                      </wps:wsp>
+                    </wpg:wgp>
+                  </a:graphicData>
+                </a:graphic>
+                <wp14:sizeRelH relativeFrom="margin">
+                  <wp14:pctWidth>0</wp14:pctWidth>
+                </wp14:sizeRelH>
+                <wp14:sizeRelV relativeFrom="margin">
+                  <wp14:pctHeight>0</wp14:pctHeight>
+                </wp14:sizeRelV>
+              </wp:anchor>
+            </w:drawing>
+          </mc:Choice>
+          <mc:Fallback>
+            <w:pict>
+              <v:group w14:anchorId="49FC6F46" id="Group 51" o:spid="_x0000_s1062" style="position:absolute;left:0;text-align:left;margin-left:415.7pt;margin-top:23.15pt;width:118.5pt;height:153.35pt;z-index:251721728;mso-position-horizontal-relative:margin;mso-width-relative:margin;mso-height-relative:margin" coordsize="15049,17982" o:gfxdata="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">
+                <v:shape id="Picture 53" o:spid="_x0000_s1063" type="#_x0000_t75" style="position:absolute;width:15049;height:12858;visibility:visible;mso-wrap-style:square" o:gfxdata="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">
+                  <v:imagedata r:id="rId50" o:title=""/>
+                  <v:path arrowok="t"/>
+                </v:shape>
+                <v:shape id="Text Box 54" o:spid="_x0000_s1064" type="#_x0000_t202" style="position:absolute;top:12858;width:15049;height:5124;visibility:visible;mso-wrap-style:square;v-text-anchor:top" o:gfxdata="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" stroked="f">
+                  <v:textbox style="mso-fit-shape-to-text:t" inset="0,0,0,0">
+                    <w:txbxContent>
+                      <w:p>
+                        <w:pPr>
+                          <w:pStyle w:val="Caption"/>
+                        </w:pPr>
+                        <w:bookmarkStart w:id="100" w:name="_Ref451427093"/>
+                        <w:r>
+                          <w:t xml:space="preserve">Figur </w:t>
+                        </w:r>
+                        <w:r>
+                          <w:fldChar w:fldCharType="begin"/>
+                        </w:r>
+                        <w:r>
+                          <w:instrText xml:space="preserve"> SEQ Figur \* ARABIC </w:instrText>
+                        </w:r>
+                        <w:r>
+                          <w:fldChar w:fldCharType="separate"/>
+                        </w:r>
+                        <w:r>
+                          <w:rPr>
+                            <w:noProof/>
+                          </w:rPr>
+                          <w:t>1</w:t>
+                        </w:r>
+                        <w:r>
+                          <w:rPr>
+                            <w:noProof/>
+                          </w:rPr>
+                          <w:fldChar w:fldCharType="end"/>
+                        </w:r>
+                        <w:bookmarkEnd w:id="100"/>
+                        <w:r>
+                          <w:t>: Autofuldførelse med 5 anbefalinger før forbrugertesten</w:t>
+                        </w:r>
+                      </w:p>
+                    </w:txbxContent>
+                  </v:textbox>
+                </v:shape>
+                <w10:wrap type="square" anchorx="margin"/>
+              </v:group>
+            </w:pict>
+          </mc:Fallback>
+        </mc:AlternateContent>
+      </w:r>
+      <w:r>
+        <w:t>Brugergrænsefladen kan ikke testes ved automatiske test. Derfor måtte der benyttes andre metoder for at teste brugergrænsefladen, og det er her forbrugertest kan benyttes. En forbrugertest er en manuel test, som bliver lavet for at teste UX, hvor der fås feedback af personer, der skal bruge programmet. Essensen af forbrugertest er at få brugere til at afprøve produktet, og giver værdifuld indsigt i, hvad der giver brugerne problemer. Forbrugertests viser, om brugergrænsefladen er intuitiv for brugeren at benytte. Hvis brugeren ikke kan følge programmets flow, skal det noteres, så der kan laves ændringer i brugergrænsefladen for at forbedre oplevelsen for brugeren.</w:t>
+      </w:r>
+      <w:r>
+        <w:t xml:space="preserve"> </w:t>
+      </w:r>
+      <w:r>
+        <w:t>Forbrugertesten er blevet udført ved at udvælge en gruppe personer, og bede dem om at udføre nogle opgaver, som er blevet opstillet af gruppen. Et eksempel på en opgave de skal igennem er: ”Du står i en forretning og kigger på chokolade, og syntes det er lidt dyrt. Kig derfor om du kan få det billigere i en anden forretning, og se om du kan spare nogle penge ved at gå til en anden forretning.” Resten af testen, med beskrivelsen af opgaverne og resultatet herfra, kan ses i dokumentationen</w:t>
+      </w:r>
+      <w:r>
+        <w:rPr>
+          <w:rStyle w:val="FootnoteReference"/>
+        </w:rPr>
+        <w:footnoteReference w:id="1"/>
+      </w:r>
+      <w:r>
+        <w:t xml:space="preserve">. Ud fra den feedback som </w:t>
+      </w:r>
+      <w:r>
+        <w:rPr>
+          <w:noProof/>
+          <w:lang w:eastAsia="da-DK"/>
+        </w:rPr>
+        <w:lastRenderedPageBreak/>
+        <mc:AlternateContent>
+          <mc:Choice Requires="wpg">
+            <w:drawing>
+              <wp:anchor distT="0" distB="0" distL="114300" distR="114300" simplePos="0" relativeHeight="251722752" behindDoc="0" locked="0" layoutInCell="1" allowOverlap="1" wp14:anchorId="5D07ED0A" wp14:editId="138D7D88">
+                <wp:simplePos x="0" y="0"/>
+                <wp:positionH relativeFrom="page">
+                  <wp:align>right</wp:align>
+                </wp:positionH>
+                <wp:positionV relativeFrom="paragraph">
+                  <wp:posOffset>419</wp:posOffset>
+                </wp:positionV>
+                <wp:extent cx="1476375" cy="1453514"/>
+                <wp:effectExtent l="0" t="0" r="9525" b="0"/>
+                <wp:wrapSquare wrapText="bothSides"/>
+                <wp:docPr id="19" name="Group 19"/>
+                <wp:cNvGraphicFramePr/>
+                <a:graphic xmlns:a="http://schemas.openxmlformats.org/drawingml/2006/main">
+                  <a:graphicData uri="http://schemas.microsoft.com/office/word/2010/wordprocessingGroup">
+                    <wpg:wgp>
+                      <wpg:cNvGrpSpPr/>
+                      <wpg:grpSpPr>
+                        <a:xfrm>
+                          <a:off x="0" y="0"/>
+                          <a:ext cx="1476375" cy="1453514"/>
+                          <a:chOff x="0" y="0"/>
+                          <a:chExt cx="1476375" cy="1453520"/>
+                        </a:xfrm>
+                      </wpg:grpSpPr>
+                      <pic:pic xmlns:pic="http://schemas.openxmlformats.org/drawingml/2006/picture">
+                        <pic:nvPicPr>
+                          <pic:cNvPr id="20" name="Picture 20"/>
+                          <pic:cNvPicPr>
+                            <a:picLocks noChangeAspect="1"/>
+                          </pic:cNvPicPr>
+                        </pic:nvPicPr>
+                        <pic:blipFill>
+                          <a:blip r:embed="rId21">
+                            <a:extLst>
+                              <a:ext uri="{28A0092B-C50C-407E-A947-70E740481C1C}">
+                                <a14:useLocalDpi xmlns:a14="http://schemas.microsoft.com/office/drawing/2010/main" val="0"/>
+                              </a:ext>
+                            </a:extLst>
+                          </a:blip>
+                          <a:stretch>
+                            <a:fillRect/>
+                          </a:stretch>
+                        </pic:blipFill>
+                        <pic:spPr>
+                          <a:xfrm>
+                            <a:off x="0" y="0"/>
+                            <a:ext cx="1476375" cy="885825"/>
+                          </a:xfrm>
+                          <a:prstGeom prst="rect">
+                            <a:avLst/>
+                          </a:prstGeom>
+                        </pic:spPr>
+                      </pic:pic>
+                      <wps:wsp>
+                        <wps:cNvPr id="21" name="Text Box 21"/>
+                        <wps:cNvSpPr txBox="1"/>
+                        <wps:spPr>
+                          <a:xfrm>
+                            <a:off x="0" y="898528"/>
+                            <a:ext cx="1476375" cy="554992"/>
+                          </a:xfrm>
+                          <a:prstGeom prst="rect">
+                            <a:avLst/>
+                          </a:prstGeom>
+                          <a:solidFill>
+                            <a:prstClr val="white"/>
+                          </a:solidFill>
+                          <a:ln>
+                            <a:noFill/>
+                          </a:ln>
+                          <a:effectLst/>
+                        </wps:spPr>
+                        <wps:txbx>
+                          <w:txbxContent>
+                            <w:p>
+                              <w:pPr>
+                                <w:pStyle w:val="Caption"/>
+                                <w:rPr>
+                                  <w:noProof/>
+                                </w:rPr>
+                              </w:pPr>
+                              <w:bookmarkStart w:id="101" w:name="_Ref451427102"/>
+                              <w:r>
+                                <w:t xml:space="preserve">Figur </w:t>
+                              </w:r>
+                              <w:r>
+                                <w:fldChar w:fldCharType="begin"/>
+                              </w:r>
+                              <w:r>
+                                <w:instrText xml:space="preserve"> SEQ Figur \* ARABIC </w:instrText>
+                              </w:r>
+                              <w:r>
+                                <w:fldChar w:fldCharType="separate"/>
+                              </w:r>
+                              <w:r>
+                                <w:rPr>
+                                  <w:noProof/>
+                                </w:rPr>
+                                <w:t>2</w:t>
+                              </w:r>
+                              <w:r>
+                                <w:rPr>
+                                  <w:noProof/>
+                                </w:rPr>
+                                <w:fldChar w:fldCharType="end"/>
+                              </w:r>
+                              <w:bookmarkEnd w:id="101"/>
+                              <w:r>
+                                <w:t>: Autofuldførelse med 3 anbefalinger efter forbrugertesten</w:t>
+                              </w:r>
+                            </w:p>
+                          </w:txbxContent>
+                        </wps:txbx>
+                        <wps:bodyPr rot="0" spcFirstLastPara="0" vertOverflow="overflow" horzOverflow="overflow" vert="horz" wrap="square" lIns="0" tIns="0" rIns="0" bIns="0" numCol="1" spcCol="0" rtlCol="0" fromWordArt="0" anchor="t" anchorCtr="0" forceAA="0" compatLnSpc="1">
+                          <a:prstTxWarp prst="textNoShape">
+                            <a:avLst/>
+                          </a:prstTxWarp>
+                          <a:spAutoFit/>
+                        </wps:bodyPr>
+                      </wps:wsp>
+                    </wpg:wgp>
+                  </a:graphicData>
+                </a:graphic>
+                <wp14:sizeRelV relativeFrom="margin">
+                  <wp14:pctHeight>0</wp14:pctHeight>
+                </wp14:sizeRelV>
+              </wp:anchor>
+            </w:drawing>
+          </mc:Choice>
+          <mc:Fallback>
+            <w:pict>
+              <v:group w14:anchorId="5D07ED0A" id="Group 19" o:spid="_x0000_s1065" style="position:absolute;left:0;text-align:left;margin-left:65.05pt;margin-top:.05pt;width:116.25pt;height:114.45pt;z-index:251722752;mso-position-horizontal:right;mso-position-horizontal-relative:page;mso-height-relative:margin" coordsize="14763,14535" o:gfxdata="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">
+                <v:shape id="Picture 20" o:spid="_x0000_s1066" type="#_x0000_t75" style="position:absolute;width:14763;height:8858;visibility:visible;mso-wrap-style:square" o:gfxdata="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">
+                  <v:imagedata r:id="rId22" o:title=""/>
+                  <v:path arrowok="t"/>
+                </v:shape>
+                <v:shape id="Text Box 21" o:spid="_x0000_s1067" type="#_x0000_t202" style="position:absolute;top:8985;width:14763;height:5550;visibility:visible;mso-wrap-style:square;v-text-anchor:top" o:gfxdata="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" stroked="f">
+                  <v:textbox style="mso-fit-shape-to-text:t" inset="0,0,0,0">
+                    <w:txbxContent>
+                      <w:p>
+                        <w:pPr>
+                          <w:pStyle w:val="Caption"/>
+                          <w:rPr>
+                            <w:noProof/>
+                          </w:rPr>
+                        </w:pPr>
+                        <w:bookmarkStart w:id="102" w:name="_Ref451427102"/>
+                        <w:r>
+                          <w:t xml:space="preserve">Figur </w:t>
+                        </w:r>
+                        <w:r>
+                          <w:fldChar w:fldCharType="begin"/>
+                        </w:r>
+                        <w:r>
+                          <w:instrText xml:space="preserve"> SEQ Figur \* ARABIC </w:instrText>
+                        </w:r>
+                        <w:r>
+                          <w:fldChar w:fldCharType="separate"/>
+                        </w:r>
+                        <w:r>
+                          <w:rPr>
+                            <w:noProof/>
+                          </w:rPr>
+                          <w:t>2</w:t>
+                        </w:r>
+                        <w:r>
+                          <w:rPr>
+                            <w:noProof/>
+                          </w:rPr>
+                          <w:fldChar w:fldCharType="end"/>
+                        </w:r>
+                        <w:bookmarkEnd w:id="102"/>
+                        <w:r>
+                          <w:t>: Autofuldførelse med 3 anbefalinger efter forbrugertesten</w:t>
+                        </w:r>
+                      </w:p>
+                    </w:txbxContent>
+                  </v:textbox>
+                </v:shape>
+                <w10:wrap type="square" anchorx="page"/>
+              </v:group>
+            </w:pict>
+          </mc:Fallback>
+        </mc:AlternateContent>
+      </w:r>
+      <w:r>
+        <w:t>der er kommet ud af forbrugertesten, blev det observeret, at folk synes at autofuldførelsen kom med for mange forslag, så det blev uoverskueligt. Derfor har gruppen valgt at ændre antallet af produkter, som autofuldførelsen anbefaler, fra fem, som det var til at starte med, til tre forslag.</w:t>
+      </w:r>
+    </w:p>
+    <w:p>
+      <w:r>
+        <w:t xml:space="preserve">På </w:t>
+      </w:r>
+      <w:r>
+        <w:fldChar w:fldCharType="begin"/>
+      </w:r>
+      <w:r>
+        <w:instrText xml:space="preserve"> REF _Ref451427093 \h  \* MERGEFORMAT </w:instrText>
+      </w:r>
+      <w:r>
+        <w:fldChar w:fldCharType="separate"/>
+      </w:r>
+      <w:r>
+        <w:t xml:space="preserve">Figur </w:t>
+      </w:r>
+      <w:r>
+        <w:rPr>
+          <w:noProof/>
+        </w:rPr>
+        <w:t>1</w:t>
+      </w:r>
+      <w:r>
+        <w:fldChar w:fldCharType="end"/>
+      </w:r>
+      <w:r>
+        <w:t xml:space="preserve"> ses der, hvordan autofuldførelsen så ud inden forbrugertesten. Der var der fem forslag til produkter, der findes i Pristjek220. </w:t>
+      </w:r>
+      <w:r>
+        <w:fldChar w:fldCharType="begin"/>
+      </w:r>
+      <w:r>
+        <w:instrText xml:space="preserve"> REF _Ref451427102 \h  \* MERGEFORMAT </w:instrText>
+      </w:r>
+      <w:r>
+        <w:fldChar w:fldCharType="separate"/>
+      </w:r>
+      <w:r>
+        <w:t xml:space="preserve">Figur </w:t>
+      </w:r>
+      <w:r>
+        <w:rPr>
+          <w:noProof/>
+        </w:rPr>
+        <w:t>2</w:t>
+      </w:r>
+      <w:r>
+        <w:fldChar w:fldCharType="end"/>
+      </w:r>
+      <w:r>
+        <w:t xml:space="preserve"> viser, hvordan autofuldførelse er kommet til at se ud efter forbrugertesten. Det er en vigtig detalje, der gør produktet mere overskueligt for en bruger, som gruppen ikke havde tænkt over, men som forbrugertesten fremhævede, som en ting som gik ud over produktets UX. </w:t>
+      </w:r>
     </w:p>
     <w:p/>
+    <w:p/>
+    <w:p/>
+    <w:p>
+      <w:r>
+        <w:t xml:space="preserve">[1] </w:t>
+      </w:r>
+      <w:r>
+        <w:t>https://www.nngroup.com/articles/task-scenarios-usability-testing/</w:t>
+      </w:r>
+    </w:p>
+    <w:p/>
+    <w:p/>
     <w:p>
       <w:pPr>
         <w:pStyle w:val="Heading1"/>
       </w:pPr>
-      <w:bookmarkStart w:id="98" w:name="_Ref437987304"/>
-      <w:bookmarkStart w:id="99" w:name="_Toc451425747"/>
+      <w:bookmarkStart w:id="103" w:name="_Ref437987304"/>
+      <w:bookmarkStart w:id="104" w:name="_Toc451425747"/>
       <w:r>
         <w:t>Resultater og diskussion</w:t>
       </w:r>
-      <w:bookmarkEnd w:id="88"/>
       <w:bookmarkEnd w:id="89"/>
-      <w:bookmarkEnd w:id="98"/>
-      <w:bookmarkEnd w:id="99"/>
+      <w:bookmarkEnd w:id="90"/>
+      <w:bookmarkEnd w:id="103"/>
+      <w:bookmarkEnd w:id="104"/>
     </w:p>
     <w:p/>
     <w:p>
       <w:pPr>
         <w:pStyle w:val="Heading1"/>
       </w:pPr>
-      <w:bookmarkStart w:id="100" w:name="_Toc451425748"/>
+      <w:bookmarkStart w:id="105" w:name="_Toc451425748"/>
       <w:r>
         <w:t>Fremtidig</w:t>
       </w:r>
@@ -11405,7 +11240,7 @@
       <w:r>
         <w:t xml:space="preserve"> arbejde</w:t>
       </w:r>
-      <w:bookmarkEnd w:id="100"/>
+      <w:bookmarkEnd w:id="105"/>
     </w:p>
     <w:p>
       <w:r>
@@ -11423,92 +11258,78 @@
     </w:p>
     <w:p>
       <w:r>
+        <w:t>For at hurtigt at udfylde indkøbslisten ville det være en mulighed at oprette opskrifter. Disse opskrifter vil indeholde en ingrediensliste. Andre brugere vil således være i stand til at se opskrifterne, og skulle de føle sig fristet, kan de tilføje alle ingredienserne til indkøbslisten. Dette ville også være en oplagt metode at planlægge en madplan for ugen.</w:t>
+      </w:r>
+    </w:p>
+    <w:p>
+      <w:r>
+        <w:t>Til selve forretningsmanagerapplikationen af produktet, ville det være oplagt at synkronisere databasen med forretning</w:t>
+      </w:r>
+      <w:r>
+        <w:t>s egen database, således at produkt</w:t>
+      </w:r>
+      <w:r>
+        <w:t xml:space="preserve"> sortimentet bliver opdateret automatisk, og derved gøre det let at styre tilbudspriserne. Derudover vil en metode til at se hele </w:t>
+      </w:r>
+      <w:r>
+        <w:t>produkt</w:t>
+      </w:r>
+      <w:r>
+        <w:t xml:space="preserve"> sortimentet i databasen være anvendeligt, samt mulig</w:t>
+      </w:r>
+      <w:r>
+        <w:t>hed for at sætte specifikke produkte</w:t>
+      </w:r>
+      <w:r>
+        <w:t>r til udsolgt.</w:t>
+      </w:r>
+    </w:p>
+    <w:p>
+      <w:r>
+        <w:t xml:space="preserve">På tværs af systemet ville det være oplagt at angive </w:t>
+      </w:r>
+      <w:r>
+        <w:t>produkte</w:t>
+      </w:r>
+      <w:r>
+        <w:t xml:space="preserve">r som økologisk eller gluten fri. Således kunne forbrugerens applikation have mulighed for at kun søge efter </w:t>
+      </w:r>
+      <w:r>
+        <w:t>produkt</w:t>
+      </w:r>
+      <w:r>
+        <w:t xml:space="preserve">er hvor disse kriterier er opfyldt. Derved kunne Pristjek220 virkelig lette arbejdet for folk med disse krav, eller allergier, til deres dagligvare indkøb. </w:t>
+      </w:r>
+    </w:p>
+    <w:p>
+      <w:r>
+        <w:t>For at kunne implementere produktet i andre lande end Danmark,</w:t>
+      </w:r>
+      <w:r>
+        <w:t xml:space="preserve"> ville det være oplagt at kunne få brugergrænsefladen fremvist på engelsk.</w:t>
+      </w:r>
+    </w:p>
+    <w:p>
+      <w:pPr>
+        <w:pStyle w:val="Heading1"/>
+      </w:pPr>
+      <w:bookmarkStart w:id="106" w:name="_Toc451425749"/>
+      <w:r>
         <w:lastRenderedPageBreak/>
-        <w:t>For at hurtigt at udfylde indkøbslisten ville det være en mulighed at oprette opskrifter. Disse opskrifter vil indeholde en ingrediensliste. Andre brugere vil således være i stand til at se opskrifterne, og skulle de føle sig fristet, kan de tilføje alle ingredienserne til indkøbslisten. Dette ville også være en oplagt metode at planlægge en madplan for ugen.</w:t>
-      </w:r>
-    </w:p>
-    <w:p>
-      <w:r>
-        <w:t>Til selve forretningsmanagerapplikationen af produktet, ville det være oplagt at synkronisere databasen med forretning</w:t>
-      </w:r>
-      <w:r>
-        <w:t xml:space="preserve">s egen database, således at </w:t>
-      </w:r>
-      <w:r>
-        <w:t>produkt</w:t>
-      </w:r>
-      <w:r>
-        <w:t xml:space="preserve"> sortimentet bliver opdateret automatisk, og derved gøre det let at styre tilbudspriserne. Derudover vil en metode til at se hele </w:t>
-      </w:r>
-      <w:r>
-        <w:t>produkt</w:t>
-      </w:r>
-      <w:r>
-        <w:t xml:space="preserve"> sortimentet i databasen være anvendeligt, samt mulig</w:t>
-      </w:r>
-      <w:r>
-        <w:t xml:space="preserve">hed for at sætte specifikke </w:t>
-      </w:r>
-      <w:r>
-        <w:t>produkt</w:t>
-      </w:r>
-      <w:r>
-        <w:t>e</w:t>
-      </w:r>
-      <w:r>
-        <w:t>r til udsolgt.</w:t>
-      </w:r>
-    </w:p>
-    <w:p>
-      <w:r>
-        <w:t xml:space="preserve">På tværs af systemet ville det være oplagt at angive </w:t>
-      </w:r>
-      <w:r>
-        <w:t>produkt</w:t>
-      </w:r>
-      <w:r>
-        <w:t>e</w:t>
-      </w:r>
-      <w:r>
-        <w:t xml:space="preserve">r som økologisk eller gluten fri. Således kunne forbrugerens applikation have mulighed for at kun søge efter </w:t>
-      </w:r>
-      <w:r>
-        <w:t>produkt</w:t>
-      </w:r>
-      <w:r>
-        <w:t xml:space="preserve">er hvor disse kriterier er opfyldt. Derved kunne Pristjek220 virkelig lette arbejdet for folk med disse krav, eller allergier, til deres dagligvare indkøb. </w:t>
-      </w:r>
-    </w:p>
-    <w:p>
-      <w:r>
-        <w:t>For at kunne implementere produktet i andre lande end Danmark,</w:t>
-      </w:r>
-      <w:r>
-        <w:t xml:space="preserve"> ville det være oplagt at kunne få brugergrænsefladen fremvist på engelsk.</w:t>
-      </w:r>
-    </w:p>
+        <w:t>Konklusion</w:t>
+      </w:r>
+      <w:bookmarkEnd w:id="106"/>
+    </w:p>
+    <w:p/>
     <w:p>
       <w:pPr>
         <w:pStyle w:val="Heading1"/>
       </w:pPr>
-      <w:bookmarkStart w:id="101" w:name="_Toc451425749"/>
-      <w:r>
-        <w:t>Konklusion</w:t>
-      </w:r>
-      <w:bookmarkEnd w:id="101"/>
-    </w:p>
-    <w:p/>
-    <w:p>
-      <w:pPr>
-        <w:pStyle w:val="Heading1"/>
-      </w:pPr>
-      <w:bookmarkStart w:id="102" w:name="_Toc451425750"/>
+      <w:bookmarkStart w:id="107" w:name="_Toc451425750"/>
       <w:r>
         <w:t>Referencer</w:t>
       </w:r>
-      <w:bookmarkStart w:id="103" w:name="_GoBack"/>
-      <w:bookmarkEnd w:id="102"/>
-      <w:bookmarkEnd w:id="103"/>
+      <w:bookmarkEnd w:id="107"/>
     </w:p>
     <w:sdt>
       <w:sdtPr>
@@ -11524,22 +11345,22 @@
           <w:docPartUnique/>
         </w:docPartObj>
       </w:sdtPr>
+      <w:sdtEndPr/>
       <w:sdtContent>
         <w:p>
           <w:pPr>
             <w:pStyle w:val="Heading1"/>
           </w:pPr>
-          <w:proofErr w:type="spellStart"/>
           <w:r>
             <w:t>Bibliography</w:t>
           </w:r>
-          <w:proofErr w:type="spellEnd"/>
         </w:p>
         <w:sdt>
           <w:sdtPr>
             <w:id w:val="111145805"/>
             <w:bibliography/>
           </w:sdtPr>
+          <w:sdtEndPr/>
           <w:sdtContent>
             <w:p>
               <w:pPr>
@@ -11887,7 +11708,6 @@
                   <w:noProof/>
                   <w:lang w:val="en-US"/>
                 </w:rPr>
-                <w:lastRenderedPageBreak/>
                 <w:t xml:space="preserve">Microsoft, 2016. </w:t>
               </w:r>
               <w:r>
@@ -12094,6 +11914,7 @@
                   <w:noProof/>
                   <w:lang w:val="en-US"/>
                 </w:rPr>
+                <w:lastRenderedPageBreak/>
                 <w:t xml:space="preserve">Zeldman, J., 2001. </w:t>
               </w:r>
               <w:r>
@@ -12176,7 +11997,7 @@
           <w:shd w:val="clear" w:color="auto" w:fill="FEFEFE"/>
         </w:rPr>
       </w:pPr>
-      <w:bookmarkStart w:id="104" w:name="_Toc451425751"/>
+      <w:bookmarkStart w:id="108" w:name="_Toc451425751"/>
       <w:r>
         <w:rPr>
           <w:shd w:val="clear" w:color="auto" w:fill="FEFEFE"/>
@@ -12184,7 +12005,7 @@
         <w:lastRenderedPageBreak/>
         <w:t>Underskrifter</w:t>
       </w:r>
-      <w:bookmarkEnd w:id="104"/>
+      <w:bookmarkEnd w:id="108"/>
     </w:p>
     <w:sdt>
       <w:sdtPr>
@@ -12244,33 +12065,8 @@
                     <w:smallCaps/>
                     <w:sz w:val="24"/>
                   </w:rPr>
-                  <w:t xml:space="preserve">Anders </w:t>
+                  <w:t>Anders Meidahl Münsberg</w:t>
                 </w:r>
-                <w:proofErr w:type="spellStart"/>
-                <w:r>
-                  <w:rPr>
-                    <w:smallCaps/>
-                    <w:sz w:val="24"/>
-                  </w:rPr>
-                  <w:t>Meidahl</w:t>
-                </w:r>
-                <w:proofErr w:type="spellEnd"/>
-                <w:r>
-                  <w:rPr>
-                    <w:smallCaps/>
-                    <w:sz w:val="24"/>
-                  </w:rPr>
-                  <w:t xml:space="preserve"> </w:t>
-                </w:r>
-                <w:proofErr w:type="spellStart"/>
-                <w:r>
-                  <w:rPr>
-                    <w:smallCaps/>
-                    <w:sz w:val="24"/>
-                  </w:rPr>
-                  <w:t>Münsberg</w:t>
-                </w:r>
-                <w:proofErr w:type="spellEnd"/>
               </w:p>
             </w:tc>
             <w:tc>
@@ -12326,7 +12122,7 @@
                                     <a:chExt cx="4767840" cy="1081440"/>
                                   </a:xfrm>
                                 </wpg:grpSpPr>
-                                <w14:contentPart bwMode="auto" r:id="rId49">
+                                <w14:contentPart bwMode="auto" r:id="rId51">
                                   <w14:nvContentPartPr>
                                     <w14:cNvPr id="42" name="Ink 42"/>
                                     <w14:cNvContentPartPr/>
@@ -12336,7 +12132,7 @@
                                     <a:ext cx="4767840" cy="1081440"/>
                                   </w14:xfrm>
                                 </w14:contentPart>
-                                <w14:contentPart bwMode="auto" r:id="rId50">
+                                <w14:contentPart bwMode="auto" r:id="rId52">
                                   <w14:nvContentPartPr>
                                     <w14:cNvPr id="44" name="Ink 44"/>
                                     <w14:cNvContentPartPr/>
@@ -12358,7 +12154,7 @@
                         </wp:anchor>
                       </w:drawing>
                     </mc:Choice>
-                    <mc:Fallback xmlns:cx="http://schemas.microsoft.com/office/drawing/2014/chartex" xmlns:cx1="http://schemas.microsoft.com/office/drawing/2015/9/8/chartex" xmlns:w16se="http://schemas.microsoft.com/office/word/2015/wordml/symex">
+                    <mc:Fallback xmlns:w16se="http://schemas.microsoft.com/office/word/2015/wordml/symex" xmlns:cx1="http://schemas.microsoft.com/office/drawing/2015/9/8/chartex" xmlns:cx="http://schemas.microsoft.com/office/drawing/2014/chartex">
                       <w:pict>
                         <v:group w14:anchorId="75426A51" id="Group 39" o:spid="_x0000_s1026" style="position:absolute;margin-left:77.1pt;margin-top:4.1pt;width:158.35pt;height:35.85pt;z-index:251703296;mso-position-horizontal-relative:margin;mso-width-relative:margin;mso-height-relative:margin" coordsize="47678,10814" o:gfxdata="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">
                           <o:lock v:ext="edit" aspectratio="t"/>
@@ -12443,18 +12239,8 @@
                     <w:sz w:val="24"/>
                     <w:lang w:val="en-US"/>
                   </w:rPr>
-                  <w:t xml:space="preserve">Christian Slot </w:t>
+                  <w:t>Christian Slot Winkel</w:t>
                 </w:r>
-                <w:proofErr w:type="spellStart"/>
-                <w:r>
-                  <w:rPr>
-                    <w:smallCaps/>
-                    <w:sz w:val="24"/>
-                    <w:lang w:val="en-US"/>
-                  </w:rPr>
-                  <w:t>Winkel</w:t>
-                </w:r>
-                <w:proofErr w:type="spellEnd"/>
               </w:p>
             </w:tc>
             <w:tc>
@@ -12610,7 +12396,7 @@
                         </wp:anchor>
                       </w:drawing>
                     </mc:Choice>
-                    <mc:Fallback xmlns:cx="http://schemas.microsoft.com/office/drawing/2014/chartex" xmlns:cx1="http://schemas.microsoft.com/office/drawing/2015/9/8/chartex" xmlns:w16se="http://schemas.microsoft.com/office/word/2015/wordml/symex">
+                    <mc:Fallback xmlns:w16se="http://schemas.microsoft.com/office/word/2015/wordml/symex" xmlns:cx1="http://schemas.microsoft.com/office/drawing/2015/9/8/chartex" xmlns:cx="http://schemas.microsoft.com/office/drawing/2014/chartex">
                       <w:pict>
                         <v:group w14:anchorId="087D1E6B" id="Group 143" o:spid="_x0000_s1026" style="position:absolute;margin-left:76.45pt;margin-top:-1.2pt;width:146.8pt;height:25.65pt;z-index:251705344;mso-width-relative:margin;mso-height-relative:margin" coordsize="26762,4679" o:gfxdata="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">
                           <o:lock v:ext="edit" aspectratio="t"/>
@@ -12716,18 +12502,8 @@
                     <w:sz w:val="24"/>
                     <w:lang w:val="en-US"/>
                   </w:rPr>
-                  <w:t xml:space="preserve">Mette </w:t>
+                  <w:t>Mette Grønbech</w:t>
                 </w:r>
-                <w:proofErr w:type="spellStart"/>
-                <w:r>
-                  <w:rPr>
-                    <w:smallCaps/>
-                    <w:sz w:val="24"/>
-                    <w:lang w:val="en-US"/>
-                  </w:rPr>
-                  <w:t>Grønbech</w:t>
-                </w:r>
-                <w:proofErr w:type="spellEnd"/>
               </w:p>
             </w:tc>
             <w:tc>
@@ -12823,7 +12599,7 @@
                         </wp:anchor>
                       </w:drawing>
                     </mc:Choice>
-                    <mc:Fallback xmlns:cx="http://schemas.microsoft.com/office/drawing/2014/chartex" xmlns:cx1="http://schemas.microsoft.com/office/drawing/2015/9/8/chartex" xmlns:w16se="http://schemas.microsoft.com/office/word/2015/wordml/symex">
+                    <mc:Fallback xmlns:w16se="http://schemas.microsoft.com/office/word/2015/wordml/symex" xmlns:cx1="http://schemas.microsoft.com/office/drawing/2015/9/8/chartex" xmlns:cx="http://schemas.microsoft.com/office/drawing/2014/chartex">
                       <w:pict>
                         <v:group w14:anchorId="7AFF2DE0" id="Group 176" o:spid="_x0000_s1026" style="position:absolute;margin-left:103.5pt;margin-top:2.4pt;width:99.55pt;height:23.65pt;z-index:251701248;mso-position-horizontal-relative:margin;mso-width-relative:margin;mso-height-relative:margin" coordsize="37281,10764" o:gfxdata="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">
                           <o:lock v:ext="edit" aspectratio="t"/>
@@ -13139,7 +12915,7 @@
                         </wp:anchor>
                       </w:drawing>
                     </mc:Choice>
-                    <mc:Fallback xmlns:cx="http://schemas.microsoft.com/office/drawing/2014/chartex" xmlns:cx1="http://schemas.microsoft.com/office/drawing/2015/9/8/chartex" xmlns:w16se="http://schemas.microsoft.com/office/word/2015/wordml/symex">
+                    <mc:Fallback xmlns:w16se="http://schemas.microsoft.com/office/word/2015/wordml/symex" xmlns:cx1="http://schemas.microsoft.com/office/drawing/2015/9/8/chartex" xmlns:cx="http://schemas.microsoft.com/office/drawing/2014/chartex">
                       <w:pict>
                         <v:group w14:anchorId="50C07BE7" id="Group 45" o:spid="_x0000_s1026" style="position:absolute;margin-left:67.15pt;margin-top:7.6pt;width:174.8pt;height:17.25pt;z-index:251704320;mso-position-horizontal-relative:margin;mso-width-relative:margin;mso-height-relative:margin" coordsize="36383,3585" o:gfxdata="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">
                           <o:lock v:ext="edit" aspectratio="t"/>
@@ -13430,7 +13206,7 @@
                         </wp:anchor>
                       </w:drawing>
                     </mc:Choice>
-                    <mc:Fallback xmlns:cx="http://schemas.microsoft.com/office/drawing/2014/chartex" xmlns:cx1="http://schemas.microsoft.com/office/drawing/2015/9/8/chartex" xmlns:w16se="http://schemas.microsoft.com/office/word/2015/wordml/symex">
+                    <mc:Fallback xmlns:w16se="http://schemas.microsoft.com/office/word/2015/wordml/symex" xmlns:cx1="http://schemas.microsoft.com/office/drawing/2015/9/8/chartex" xmlns:cx="http://schemas.microsoft.com/office/drawing/2014/chartex">
                       <w:pict>
                         <v:group w14:anchorId="1DB87877" id="Group 154" o:spid="_x0000_s1026" style="position:absolute;margin-left:84.6pt;margin-top:-10.8pt;width:144.7pt;height:37.85pt;z-index:251706368;mso-position-horizontal-relative:margin;mso-width-relative:margin;mso-height-relative:margin" coordsize="42806,11197" o:gfxdata="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">
                           <o:lock v:ext="edit" aspectratio="t"/>
@@ -13659,6 +13435,7 @@
         <w:docPartUnique/>
       </w:docPartObj>
     </w:sdtPr>
+    <w:sdtEndPr/>
     <w:sdtContent>
       <w:sdt>
         <w:sdtPr>
@@ -13668,6 +13445,7 @@
             <w:docPartUnique/>
           </w:docPartObj>
         </w:sdtPr>
+        <w:sdtEndPr/>
         <w:sdtContent>
           <w:p>
             <w:pPr>
@@ -13708,7 +13486,7 @@
                 <w:bCs/>
                 <w:noProof/>
               </w:rPr>
-              <w:t>22</w:t>
+              <w:t>7</w:t>
             </w:r>
             <w:r>
               <w:rPr>
@@ -13753,7 +13531,7 @@
                 <w:bCs/>
                 <w:noProof/>
               </w:rPr>
-              <w:t>24</w:t>
+              <w:t>25</w:t>
             </w:r>
             <w:r>
               <w:rPr>
@@ -13821,6 +13599,22 @@
       </w:pPr>
       <w:r>
         <w:continuationSeparator/>
+      </w:r>
+    </w:p>
+  </w:footnote>
+  <w:footnote w:id="1">
+    <w:p>
+      <w:pPr>
+        <w:pStyle w:val="FootnoteText"/>
+      </w:pPr>
+      <w:r>
+        <w:rPr>
+          <w:rStyle w:val="FootnoteReference"/>
+        </w:rPr>
+        <w:footnoteRef/>
+      </w:r>
+      <w:r>
+        <w:t xml:space="preserve"> Forbrugertest dokumentation</w:t>
       </w:r>
     </w:p>
   </w:footnote>
@@ -18037,7 +17831,7 @@
 </file>
 
 <file path=customXml/itemProps1.xml><?xml version="1.0" encoding="utf-8"?>
-<ds:datastoreItem xmlns:ds="http://schemas.openxmlformats.org/officeDocument/2006/customXml" ds:itemID="{EDBC25AA-6CBC-4CD2-B77A-805C7C094A44}">
+<ds:datastoreItem xmlns:ds="http://schemas.openxmlformats.org/officeDocument/2006/customXml" ds:itemID="{300E070E-AB7C-428F-A6D3-1EB38AD82B70}">
   <ds:schemaRefs>
     <ds:schemaRef ds:uri="http://schemas.openxmlformats.org/officeDocument/2006/bibliography"/>
   </ds:schemaRefs>

</xml_diff>

<commit_message>
indsat Code metric.docx, GUI design overvejelser.docx og Iterativ udvikling.docx i Projektrapport.docx og flyttet filerne til gamle samt Forbruger test.docx.
</commit_message>
<xml_diff>
--- a/Rapport/Projektrapport.docx
+++ b/Rapport/Projektrapport.docx
@@ -353,12 +353,42 @@
           <w:lang w:val="en-US"/>
         </w:rPr>
       </w:pPr>
+      <w:proofErr w:type="spellStart"/>
       <w:r>
         <w:rPr>
           <w:lang w:val="en-US"/>
         </w:rPr>
-        <w:t>Resumé på engelsk</w:t>
-      </w:r>
+        <w:t>Resumé</w:t>
+      </w:r>
+      <w:proofErr w:type="spellEnd"/>
+      <w:r>
+        <w:rPr>
+          <w:lang w:val="en-US"/>
+        </w:rPr>
+        <w:t xml:space="preserve"> </w:t>
+      </w:r>
+      <w:proofErr w:type="spellStart"/>
+      <w:r>
+        <w:rPr>
+          <w:lang w:val="en-US"/>
+        </w:rPr>
+        <w:t>på</w:t>
+      </w:r>
+      <w:proofErr w:type="spellEnd"/>
+      <w:r>
+        <w:rPr>
+          <w:lang w:val="en-US"/>
+        </w:rPr>
+        <w:t xml:space="preserve"> </w:t>
+      </w:r>
+      <w:proofErr w:type="spellStart"/>
+      <w:r>
+        <w:rPr>
+          <w:lang w:val="en-US"/>
+        </w:rPr>
+        <w:t>engelsk</w:t>
+      </w:r>
+      <w:proofErr w:type="spellEnd"/>
     </w:p>
     <w:p>
       <w:pPr>
@@ -4060,7 +4090,15 @@
     </w:p>
     <w:p>
       <w:r>
-        <w:t>I denne rapport beskrives et 4. semesterprojekt på Ingeniørhøjskolen i Aarhus. Der er fremstillet et produkt, hvis formål er at give forbrugeren mulighed for at lave sine indkøb så billigt som muligt. Produktet består af to applikationer, som har hver deres grafiske brugergrænseflade. Begge applikationer har adgang til den samme eksterne database. Under udviklingen af produktet er der arbejdet iterativt, hvor der er benyttet Scrum som en agil udviklingsmetode. Der er her arbejdet i sprints af to ugers varighed, hvor målet efter hvert sprint var at have fuldt ud implementeret nogle udvalgte user stories. Koden til projektet er styret ved at benytte versionsstyringsværktøjet Git i form af</w:t>
+        <w:t xml:space="preserve">I denne rapport beskrives et 4. semesterprojekt på Ingeniørhøjskolen i Aarhus. Der er fremstillet et produkt, hvis formål er at give forbrugeren mulighed for at lave sine indkøb så billigt som muligt. Produktet består af to applikationer, som har hver deres grafiske brugergrænseflade. Begge applikationer har adgang til den samme eksterne database. Under udviklingen af produktet er der arbejdet iterativt, hvor der er benyttet Scrum som en agil udviklingsmetode. Der er her arbejdet i sprints af to ugers varighed, hvor målet efter hvert sprint var at have fuldt ud implementeret nogle udvalgte user </w:t>
+      </w:r>
+      <w:proofErr w:type="spellStart"/>
+      <w:r>
+        <w:t>stories</w:t>
+      </w:r>
+      <w:proofErr w:type="spellEnd"/>
+      <w:r>
+        <w:t>. Koden til projektet er styret ved at benytte versionsstyringsværktøjet Git i form af</w:t>
       </w:r>
       <w:r>
         <w:t xml:space="preserve"> </w:t>
@@ -4069,8 +4107,13 @@
         <w:t xml:space="preserve">Git </w:t>
       </w:r>
       <w:r>
-        <w:t>klienten TortoiseGit</w:t>
-      </w:r>
+        <w:t xml:space="preserve">klienten </w:t>
+      </w:r>
+      <w:proofErr w:type="spellStart"/>
+      <w:r>
+        <w:t>TortoiseGit</w:t>
+      </w:r>
+      <w:proofErr w:type="spellEnd"/>
       <w:r>
         <w:t>. Til designet af applikationen er der benyttet en 3-lagdelt arkitektur samt flere forskellige designmønstre, til bl.a. at abstrahere fra databasen, og afkoble den grafiske brugergr</w:t>
       </w:r>
@@ -4078,7 +4121,15 @@
         <w:t xml:space="preserve">ænseflade fra </w:t>
       </w:r>
       <w:r>
-        <w:t>den bagvedliggende kode. Produktet er testet ved hjælp af unittests og integrationstest i koden, hvor der er benyttet NUnit Frameworket. Til sidst i projektet er der udført forbrugertests, hvor der er testet brugervenligheden af produktet, på folk der er i produktets målgruppe, for at se om det er intuitivt at benytte. Produktet er dokumenteret i den tilhørende dokumentation, hvor der både findes kravspecifikation for projektet, systemarkitektur med diagrammer over produktet og dokumentation for koden til produktet.</w:t>
+        <w:t xml:space="preserve">den bagvedliggende kode. Produktet er testet ved hjælp af unittests og integrationstest i koden, hvor der er benyttet </w:t>
+      </w:r>
+      <w:proofErr w:type="spellStart"/>
+      <w:r>
+        <w:t>NUnit</w:t>
+      </w:r>
+      <w:proofErr w:type="spellEnd"/>
+      <w:r>
+        <w:t xml:space="preserve"> Frameworket. Til sidst i projektet er der udført forbrugertests, hvor der er testet brugervenligheden af produktet, på folk der er i produktets målgruppe, for at se om det er intuitivt at benytte. Produktet er dokumenteret i den tilhørende dokumentation, hvor der både findes kravspecifikation for projektet, systemarkitektur med diagrammer over produktet og dokumentation for koden til produktet.</w:t>
       </w:r>
     </w:p>
     <w:p>
@@ -4118,7 +4169,23 @@
     </w:p>
     <w:p>
       <w:r>
-        <w:t xml:space="preserve">Efter introduktionen til projektet følger der, i afsnittet ”Systembeskrivelse”, en beskrivelse af systemet samt de funktionelle krav og kvalitetskravene. Her forefindes overvejelser over, hvorfor der er valgt at formulere de funktionelle krav i form af user stories, samt et uddrag af nogle af de user stories, der er formuleret i kravspecifikationen. </w:t>
+        <w:t xml:space="preserve">Efter introduktionen til projektet følger der, i afsnittet ”Systembeskrivelse”, en beskrivelse af systemet samt de funktionelle krav og kvalitetskravene. Her forefindes overvejelser over, hvorfor der er valgt at formulere de funktionelle krav i form af user </w:t>
+      </w:r>
+      <w:proofErr w:type="spellStart"/>
+      <w:r>
+        <w:t>stories</w:t>
+      </w:r>
+      <w:proofErr w:type="spellEnd"/>
+      <w:r>
+        <w:t xml:space="preserve">, samt et uddrag af nogle af de user </w:t>
+      </w:r>
+      <w:proofErr w:type="spellStart"/>
+      <w:r>
+        <w:t>stories</w:t>
+      </w:r>
+      <w:proofErr w:type="spellEnd"/>
+      <w:r>
+        <w:t xml:space="preserve">, der er formuleret i kravspecifikationen. </w:t>
       </w:r>
     </w:p>
     <w:p>
@@ -4138,7 +4205,15 @@
     </w:p>
     <w:p>
       <w:r>
-        <w:t>Herefter følger en beskrivelse af, hvordan produktet er testet, i afsnittet ”Testning af Pristjek220”. Først beskrives, hvordan koden er testet individuelt og derefter testet integreret, samt hvordan continuous integration er benyttet i projektet. Endeligt beskrives, hvordan der er blevet udført forbrugertests for at teste brugervenligheden af produktet.</w:t>
+        <w:t xml:space="preserve">Herefter følger en beskrivelse af, hvordan produktet er testet, i afsnittet ”Testning af Pristjek220”. Først beskrives, hvordan koden er testet individuelt og derefter testet integreret, samt hvordan </w:t>
+      </w:r>
+      <w:proofErr w:type="spellStart"/>
+      <w:r>
+        <w:t>continuous</w:t>
+      </w:r>
+      <w:proofErr w:type="spellEnd"/>
+      <w:r>
+        <w:t xml:space="preserve"> integration er benyttet i projektet. Endeligt beskrives, hvordan der er blevet udført forbrugertests for at teste brugervenligheden af produktet.</w:t>
       </w:r>
     </w:p>
     <w:p>
@@ -4159,6 +4234,7 @@
         </w:rPr>
       </w:pPr>
       <w:bookmarkStart w:id="5" w:name="_Toc451425716"/>
+      <w:proofErr w:type="spellStart"/>
       <w:r>
         <w:rPr>
           <w:lang w:val="en-GB"/>
@@ -4167,6 +4243,7 @@
         <w:t>Termliste</w:t>
       </w:r>
       <w:bookmarkEnd w:id="5"/>
+      <w:proofErr w:type="spellEnd"/>
     </w:p>
     <w:p>
       <w:pPr>
@@ -4185,16 +4262,34 @@
     </w:p>
     <w:p>
       <w:r>
-        <w:t>CI = Continuous Integration</w:t>
+        <w:t xml:space="preserve">CI = </w:t>
+      </w:r>
+      <w:proofErr w:type="spellStart"/>
+      <w:r>
+        <w:t>Continuous</w:t>
+      </w:r>
+      <w:proofErr w:type="spellEnd"/>
+      <w:r>
+        <w:t xml:space="preserve"> Integration</w:t>
       </w:r>
     </w:p>
     <w:p>
       <w:r>
         <w:t xml:space="preserve">CRUD = </w:t>
       </w:r>
-      <w:r>
-        <w:t>Create, Read, Update og Delete</w:t>
-      </w:r>
+      <w:proofErr w:type="spellStart"/>
+      <w:r>
+        <w:t>Create</w:t>
+      </w:r>
+      <w:proofErr w:type="spellEnd"/>
+      <w:r>
+        <w:t xml:space="preserve">, Read, Update og </w:t>
+      </w:r>
+      <w:proofErr w:type="spellStart"/>
+      <w:r>
+        <w:t>Delete</w:t>
+      </w:r>
+      <w:proofErr w:type="spellEnd"/>
     </w:p>
     <w:p>
       <w:r>
@@ -4757,12 +4852,7 @@
         <w:t xml:space="preserve">administrationsapplikationen </w:t>
       </w:r>
       <w:r>
-        <w:t>er der mulighed for at logge ind som en forretnin</w:t>
-      </w:r>
-      <w:bookmarkStart w:id="16" w:name="_GoBack"/>
-      <w:bookmarkEnd w:id="16"/>
-      <w:r>
-        <w:t>gsmanager eller som</w:t>
+        <w:t>er der mulighed for at logge ind som en forretningsmanager eller som</w:t>
       </w:r>
       <w:r>
         <w:t xml:space="preserve"> administrator. Begge applikationer</w:t>
@@ -4823,7 +4913,7 @@
           <v:shape id="_x0000_i1025" type="#_x0000_t75" style="width:481.6pt;height:209.9pt" o:ole="">
             <v:imagedata r:id="rId11" o:title=""/>
           </v:shape>
-          <o:OLEObject Type="Embed" ProgID="Visio.Drawing.15" ShapeID="_x0000_i1025" DrawAspect="Content" ObjectID="_1525178263" r:id="rId12"/>
+          <o:OLEObject Type="Embed" ProgID="Visio.Drawing.15" ShapeID="_x0000_i1025" DrawAspect="Content" ObjectID="_1525179006" r:id="rId12"/>
         </w:object>
       </w:r>
     </w:p>
@@ -4831,7 +4921,7 @@
       <w:pPr>
         <w:pStyle w:val="Caption"/>
       </w:pPr>
-      <w:bookmarkStart w:id="17" w:name="_Ref451342606"/>
+      <w:bookmarkStart w:id="16" w:name="_Ref451342606"/>
       <w:r>
         <w:t xml:space="preserve">Figur </w:t>
       </w:r>
@@ -4856,29 +4946,29 @@
         </w:rPr>
         <w:fldChar w:fldCharType="end"/>
       </w:r>
+      <w:bookmarkEnd w:id="16"/>
+      <w:r>
+        <w:t xml:space="preserve">: Domæne </w:t>
+      </w:r>
+      <w:r>
+        <w:rPr>
+          <w:noProof/>
+        </w:rPr>
+        <w:t>model for Pristjek220</w:t>
+      </w:r>
+      <w:r>
+        <w:t xml:space="preserve"> </w:t>
+      </w:r>
+    </w:p>
+    <w:p>
+      <w:pPr>
+        <w:pStyle w:val="Heading2"/>
+      </w:pPr>
+      <w:bookmarkStart w:id="17" w:name="_Toc451425720"/>
+      <w:r>
+        <w:t>Krav</w:t>
+      </w:r>
       <w:bookmarkEnd w:id="17"/>
-      <w:r>
-        <w:t xml:space="preserve">: Domæne </w:t>
-      </w:r>
-      <w:r>
-        <w:rPr>
-          <w:noProof/>
-        </w:rPr>
-        <w:t>model for Pristjek220</w:t>
-      </w:r>
-      <w:r>
-        <w:t xml:space="preserve"> </w:t>
-      </w:r>
-    </w:p>
-    <w:p>
-      <w:pPr>
-        <w:pStyle w:val="Heading2"/>
-      </w:pPr>
-      <w:bookmarkStart w:id="18" w:name="_Toc451425720"/>
-      <w:r>
-        <w:t>Krav</w:t>
-      </w:r>
-      <w:bookmarkEnd w:id="18"/>
     </w:p>
     <w:p>
       <w:r>
@@ -4892,11 +4982,24 @@
         <w:t xml:space="preserve">Projektformuleringen </w:t>
       </w:r>
       <w:r>
-        <w:t>er der opstillet en række User Stories, der beskriver brugerens interakti</w:t>
-      </w:r>
-      <w:r>
-        <w:t>on med systemet. User Stories</w:t>
-      </w:r>
+        <w:t xml:space="preserve">er der opstillet en række User </w:t>
+      </w:r>
+      <w:proofErr w:type="spellStart"/>
+      <w:r>
+        <w:t>Stories</w:t>
+      </w:r>
+      <w:proofErr w:type="spellEnd"/>
+      <w:r>
+        <w:t>, der beskriver brugerens interakti</w:t>
+      </w:r>
+      <w:r>
+        <w:t xml:space="preserve">on med systemet. User </w:t>
+      </w:r>
+      <w:proofErr w:type="spellStart"/>
+      <w:r>
+        <w:t>Stories</w:t>
+      </w:r>
+      <w:proofErr w:type="spellEnd"/>
       <w:r>
         <w:t xml:space="preserve"> danner grundlag for kravspecifikationen, og bruges til at fastsætte systemets funktionalitet.</w:t>
       </w:r>
@@ -4905,20 +5008,52 @@
       <w:pPr>
         <w:pStyle w:val="Heading3"/>
       </w:pPr>
-      <w:bookmarkStart w:id="19" w:name="_Toc451425721"/>
+      <w:bookmarkStart w:id="18" w:name="_Toc451425721"/>
       <w:r>
         <w:t>Udformning af krav</w:t>
       </w:r>
-      <w:bookmarkEnd w:id="19"/>
-    </w:p>
-    <w:p>
-      <w:r>
-        <w:t>For at opbygge en kravspecifikation for Pristjek220 skulle der i starten af projektet formuleres funktionelle krav i form af forskellige scenarier. Gruppen havde tidligere kun arbejdet med use cases, hvor der var erfaring med, at de ikke fungerede særlig effektivt i en iterativ proces. Use cases laves typisk ved, at man følger en skabelon, og her er der en fare for, at man er mere opmærksom på, om man følger skabelonen frem for, om de vigtige detaljer er med. Ved at følge denne skabelon bliver der også formuleret rigtig meget på skrift for en use case, hvilket ikke nødvendigvis tilføjer noget værdi. Der ligger derfor her en del arbejde i at formulere dem på skrift, uden at det egentlig kan benyttes i implementeringen. Gruppen ønskede derfor at finde en metode til at udforme de funktionelle krav, som lagde mere op til en iterativ udvikling, hvor der ikke skulle dokumenteres en masse på skrift, der ikke blev benyttet i implementeringen.</w:t>
-      </w:r>
-    </w:p>
-    <w:p>
-      <w:r>
-        <w:t xml:space="preserve">Der er derfor valgt at benytte user stories til at formulere de scenarier, der udgør de funktionelle krav. En user story er en kort beskrivelse af scenariet, samt hvad der skal til, før implementeringen af det kan godkendes. Detaljeringen af </w:t>
+      <w:bookmarkEnd w:id="18"/>
+    </w:p>
+    <w:p>
+      <w:r>
+        <w:t xml:space="preserve">For at opbygge en kravspecifikation for Pristjek220 skulle der i starten af projektet formuleres funktionelle krav i form af forskellige scenarier. Gruppen havde tidligere kun arbejdet med </w:t>
+      </w:r>
+      <w:proofErr w:type="spellStart"/>
+      <w:r>
+        <w:t>use</w:t>
+      </w:r>
+      <w:proofErr w:type="spellEnd"/>
+      <w:r>
+        <w:t xml:space="preserve"> cases, hvor der var erfaring med, at de ikke fungerede særlig effektivt i en iterativ proces. </w:t>
+      </w:r>
+      <w:proofErr w:type="spellStart"/>
+      <w:r>
+        <w:t>Use</w:t>
+      </w:r>
+      <w:proofErr w:type="spellEnd"/>
+      <w:r>
+        <w:t xml:space="preserve"> cases laves typisk ved, at man følger en skabelon, og her er der en fare for, at man er mere opmærksom på, om man følger skabelonen frem for, om de vigtige detaljer er med. Ved at følge denne skabelon bliver der også formuleret rigtig meget på skrift for en </w:t>
+      </w:r>
+      <w:proofErr w:type="spellStart"/>
+      <w:r>
+        <w:t>use</w:t>
+      </w:r>
+      <w:proofErr w:type="spellEnd"/>
+      <w:r>
+        <w:t xml:space="preserve"> case, hvilket ikke nødvendigvis tilføjer noget værdi. Der ligger derfor her en del arbejde i at formulere dem på skrift, uden at det egentlig kan benyttes i implementeringen. Gruppen ønskede derfor at finde en metode til at udforme de funktionelle krav, som lagde mere op til en iterativ udvikling, hvor der ikke skulle dokumenteres en masse på skrift, der ikke blev benyttet i implementeringen.</w:t>
+      </w:r>
+    </w:p>
+    <w:p>
+      <w:r>
+        <w:t xml:space="preserve">Der er derfor valgt at benytte user </w:t>
+      </w:r>
+      <w:proofErr w:type="spellStart"/>
+      <w:r>
+        <w:t>stories</w:t>
+      </w:r>
+      <w:proofErr w:type="spellEnd"/>
+      <w:r>
+        <w:t xml:space="preserve"> til at formulere de scenarier, der udgør de funktionelle krav. En user story er en kort beskrivelse af scenariet, samt hvad der skal til, før implementeringen af det kan godkendes. Detaljeringen af </w:t>
       </w:r>
       <w:r>
         <w:lastRenderedPageBreak/>
@@ -4927,95 +5062,159 @@
     </w:p>
     <w:p>
       <w:r>
-        <w:t xml:space="preserve">Fordelen ved at benytte user stories er, at der ikke skal formuleres en masse detaljer på skrift. Detaljerne fastlægges i stedet mundtligt med kunden inden implementeringen af den. User storien fungerer her i stedet som en reminder om den diskussion, der har været med kunden, samt de detaljer der blev fundet frem til, at der skulle gælde. Dette kræver dog, at der er en vis tillid mellem kunden og udvikleren, eftersom der ikke skriftligt formuleres en masse detaljer, der gælder som en aftale, som der gøres ved use cases. </w:t>
-      </w:r>
-    </w:p>
-    <w:p>
-      <w:r>
-        <w:t>Da der er valgt at benytte user stories, hvor en stor del af arbejdet med dem ligger i diskussionen med kunden, men projektet ikke har en egentlig kunde, er dette håndteret på en alternativ måde. Det er gruppen selv, der har stået for produktets vision og ageret kunde, og diskussionen er derfor håndteret ved, at gruppen sammen med vejlederen har diskuteret i starten af hver iteration omkring ønskerne og detaljerne for de specifikke user stories, der skulle implementeres i iterationen.</w:t>
+        <w:t xml:space="preserve">Fordelen ved at benytte user </w:t>
+      </w:r>
+      <w:proofErr w:type="spellStart"/>
+      <w:r>
+        <w:t>stories</w:t>
+      </w:r>
+      <w:proofErr w:type="spellEnd"/>
+      <w:r>
+        <w:t xml:space="preserve"> er, at der ikke skal formuleres en masse detaljer på skrift. Detaljerne fastlægges i stedet mundtligt med kunden inden implementeringen af den. User </w:t>
+      </w:r>
+      <w:proofErr w:type="spellStart"/>
+      <w:r>
+        <w:t>storien</w:t>
+      </w:r>
+      <w:proofErr w:type="spellEnd"/>
+      <w:r>
+        <w:t xml:space="preserve"> fungerer her i stedet som en reminder om den diskussion, der har været med kunden, samt de detaljer der blev fundet frem til, at der skulle gælde. Dette kræver dog, at der er en vis tillid mellem kunden og udvikleren, eftersom der ikke skriftligt formuleres en masse detaljer, der gælder som en aftale, som der gøres ved </w:t>
+      </w:r>
+      <w:proofErr w:type="spellStart"/>
+      <w:r>
+        <w:t>use</w:t>
+      </w:r>
+      <w:proofErr w:type="spellEnd"/>
+      <w:r>
+        <w:t xml:space="preserve"> cases. </w:t>
+      </w:r>
+    </w:p>
+    <w:p>
+      <w:r>
+        <w:t xml:space="preserve">Da der er valgt at benytte user </w:t>
+      </w:r>
+      <w:proofErr w:type="spellStart"/>
+      <w:r>
+        <w:t>stories</w:t>
+      </w:r>
+      <w:proofErr w:type="spellEnd"/>
+      <w:r>
+        <w:t xml:space="preserve">, hvor en stor del af arbejdet med dem ligger i diskussionen med kunden, men projektet ikke har en egentlig kunde, er dette håndteret på en alternativ måde. Det er gruppen selv, der har stået for produktets vision og ageret kunde, og diskussionen er derfor håndteret ved, at gruppen sammen med vejlederen har diskuteret i starten af hver </w:t>
+      </w:r>
+      <w:proofErr w:type="spellStart"/>
+      <w:r>
+        <w:t>iteration</w:t>
+      </w:r>
+      <w:proofErr w:type="spellEnd"/>
+      <w:r>
+        <w:t xml:space="preserve"> omkring ønskerne og detaljerne for de specifikke user </w:t>
+      </w:r>
+      <w:proofErr w:type="spellStart"/>
+      <w:r>
+        <w:t>stories</w:t>
+      </w:r>
+      <w:proofErr w:type="spellEnd"/>
+      <w:r>
+        <w:t xml:space="preserve">, der skulle implementeres i </w:t>
+      </w:r>
+      <w:proofErr w:type="spellStart"/>
+      <w:r>
+        <w:t>iterationen</w:t>
+      </w:r>
+      <w:proofErr w:type="spellEnd"/>
+      <w:r>
+        <w:t>.</w:t>
       </w:r>
     </w:p>
     <w:p>
       <w:pPr>
         <w:pStyle w:val="Heading3"/>
       </w:pPr>
-      <w:bookmarkStart w:id="20" w:name="_Toc451425722"/>
+      <w:bookmarkStart w:id="19" w:name="_Toc451425722"/>
       <w:r>
         <w:t>Aktører</w:t>
       </w:r>
+      <w:bookmarkEnd w:id="19"/>
+    </w:p>
+    <w:p>
+      <w:r>
+        <w:rPr>
+          <w:b/>
+        </w:rPr>
+        <w:t xml:space="preserve">Forbruger: </w:t>
+      </w:r>
+      <w:r>
+        <w:t>Forbrugeren er en primær aktør. Forbrugeren ønsker at gøre hans indkøb så billigt og let som muligt, ved at få Pristjek220 til at finde ud af hvor ha</w:t>
+      </w:r>
+      <w:r>
+        <w:t>n skal købe hans forskellige produkt</w:t>
+      </w:r>
+      <w:r>
+        <w:t>er.</w:t>
+      </w:r>
+    </w:p>
+    <w:p>
+      <w:r>
+        <w:rPr>
+          <w:b/>
+        </w:rPr>
+        <w:t xml:space="preserve">Forretningsmanager: </w:t>
+      </w:r>
+      <w:r>
+        <w:t>Forretningsmanageren er en primær aktør. Forretnings</w:t>
+      </w:r>
+      <w:r>
+        <w:t>manageren kan tilføje/fjerne produkt</w:t>
+      </w:r>
+      <w:r>
+        <w:t>er fra deres forretning, samt ændre priserne.</w:t>
+      </w:r>
+    </w:p>
+    <w:p>
+      <w:r>
+        <w:rPr>
+          <w:b/>
+        </w:rPr>
+        <w:t xml:space="preserve">Administrator: </w:t>
+      </w:r>
+      <w:r>
+        <w:t>Administratoren</w:t>
+      </w:r>
+      <w:r>
+        <w:t xml:space="preserve"> </w:t>
+      </w:r>
+      <w:r>
+        <w:t>er en primær aktør.</w:t>
+      </w:r>
+      <w:r>
+        <w:t xml:space="preserve"> </w:t>
+      </w:r>
+      <w:r>
+        <w:t>Administratoren kan tilføje og fjerne forretninger fra pristjek220.</w:t>
+      </w:r>
+    </w:p>
+    <w:p/>
+    <w:p>
+      <w:pPr>
+        <w:pStyle w:val="Heading3"/>
+      </w:pPr>
+      <w:bookmarkStart w:id="20" w:name="_Toc451425723"/>
+      <w:r>
+        <w:t>User story beskrivelser</w:t>
+      </w:r>
       <w:bookmarkEnd w:id="20"/>
     </w:p>
     <w:p>
       <w:r>
-        <w:rPr>
-          <w:b/>
-        </w:rPr>
-        <w:t xml:space="preserve">Forbruger: </w:t>
-      </w:r>
-      <w:r>
-        <w:t>Forbrugeren er en primær aktør. Forbrugeren ønsker at gøre hans indkøb så billigt og let som muligt, ved at få Pristjek220 til at finde ud af hvor ha</w:t>
-      </w:r>
-      <w:r>
-        <w:t>n skal købe hans forskellige produkt</w:t>
-      </w:r>
-      <w:r>
-        <w:t>er.</w:t>
-      </w:r>
-    </w:p>
-    <w:p>
-      <w:r>
-        <w:rPr>
-          <w:b/>
-        </w:rPr>
-        <w:t xml:space="preserve">Forretningsmanager: </w:t>
-      </w:r>
-      <w:r>
-        <w:t>Forretningsmanageren er en primær aktør. Forretnings</w:t>
-      </w:r>
-      <w:r>
-        <w:t>manageren kan tilføje/fjerne produkt</w:t>
-      </w:r>
-      <w:r>
-        <w:t>er fra deres forretning, samt ændre priserne.</w:t>
-      </w:r>
-    </w:p>
-    <w:p>
-      <w:r>
-        <w:rPr>
-          <w:b/>
-        </w:rPr>
-        <w:t xml:space="preserve">Administrator: </w:t>
-      </w:r>
-      <w:r>
-        <w:t>Administratoren</w:t>
-      </w:r>
-      <w:r>
-        <w:t xml:space="preserve"> </w:t>
-      </w:r>
-      <w:r>
-        <w:t>er en primær aktør.</w:t>
-      </w:r>
-      <w:r>
-        <w:t xml:space="preserve"> </w:t>
-      </w:r>
-      <w:r>
-        <w:t>Administratoren kan tilføje og fjerne forretninger fra pristjek220.</w:t>
-      </w:r>
-    </w:p>
-    <w:p/>
-    <w:p>
-      <w:pPr>
-        <w:pStyle w:val="Heading3"/>
-      </w:pPr>
-      <w:bookmarkStart w:id="21" w:name="_Toc451425723"/>
-      <w:r>
-        <w:t>User story beskrivelser</w:t>
-      </w:r>
-      <w:bookmarkEnd w:id="21"/>
-    </w:p>
-    <w:p>
-      <w:r>
-        <w:t>Der er her udvalgt nogle relevante User Stories fra Kravspecifikationen</w:t>
+        <w:t xml:space="preserve">Der er her udvalgt nogle relevante User </w:t>
+      </w:r>
+      <w:proofErr w:type="spellStart"/>
+      <w:r>
+        <w:t>Stories</w:t>
+      </w:r>
+      <w:proofErr w:type="spellEnd"/>
+      <w:r>
+        <w:t xml:space="preserve"> fra Kravspecifikationen</w:t>
       </w:r>
       <w:sdt>
         <w:sdtPr>
@@ -5051,7 +5250,15 @@
         </w:sdtContent>
       </w:sdt>
       <w:r>
-        <w:t>, ud fra hvilke User Stories der bliver brugt i løbet af rapporten, de er rangeret efter hvilken prioritering de har haft gennem udviklingsfasen.</w:t>
+        <w:t xml:space="preserve">, ud fra hvilke User </w:t>
+      </w:r>
+      <w:proofErr w:type="spellStart"/>
+      <w:r>
+        <w:t>Stories</w:t>
+      </w:r>
+      <w:proofErr w:type="spellEnd"/>
+      <w:r>
+        <w:t xml:space="preserve"> der bliver brugt i løbet af rapporten, de er rangeret efter hvilken prioritering de har haft gennem udviklingsfasen.</w:t>
       </w:r>
     </w:p>
     <w:p>
@@ -5073,8 +5280,8 @@
           <w:b/>
         </w:rPr>
       </w:pPr>
-      <w:bookmarkStart w:id="22" w:name="_Toc443577280"/>
-      <w:bookmarkStart w:id="23" w:name="_Toc445051114"/>
+      <w:bookmarkStart w:id="21" w:name="_Toc443577280"/>
+      <w:bookmarkStart w:id="22" w:name="_Toc445051114"/>
       <w:r>
         <w:rPr>
           <w:b/>
@@ -5105,104 +5312,104 @@
         </w:rPr>
         <w:t xml:space="preserve"> i Pristjek220</w:t>
       </w:r>
+      <w:bookmarkEnd w:id="21"/>
       <w:bookmarkEnd w:id="22"/>
+      <w:r>
+        <w:rPr>
+          <w:b/>
+        </w:rPr>
+        <w:t>:</w:t>
+      </w:r>
+    </w:p>
+    <w:p>
+      <w:r>
+        <w:rPr>
+          <w:b/>
+        </w:rPr>
+        <w:t>Som</w:t>
+      </w:r>
+      <w:r>
+        <w:t xml:space="preserve"> en forbruger af Pristjek220</w:t>
+      </w:r>
+    </w:p>
+    <w:p>
+      <w:r>
+        <w:rPr>
+          <w:b/>
+        </w:rPr>
+        <w:t>V</w:t>
+      </w:r>
+      <w:r>
+        <w:rPr>
+          <w:b/>
+        </w:rPr>
+        <w:t>il</w:t>
+      </w:r>
+      <w:r>
+        <w:t xml:space="preserve"> jeg kunne finde den bil</w:t>
+      </w:r>
+      <w:r>
+        <w:t>ligste forretning for et produkt</w:t>
+      </w:r>
+      <w:r>
+        <w:t xml:space="preserve"> fra Pristjek220,</w:t>
+      </w:r>
+    </w:p>
+    <w:p>
+      <w:pPr>
+        <w:rPr>
+          <w:b/>
+        </w:rPr>
+      </w:pPr>
+      <w:r>
+        <w:rPr>
+          <w:b/>
+        </w:rPr>
+        <w:t>Så</w:t>
+      </w:r>
+      <w:r>
+        <w:t xml:space="preserve"> der kan laves en indkøbsliste med den mindste pris.</w:t>
+      </w:r>
+    </w:p>
+    <w:p>
+      <w:r>
+        <w:t>User storyen er relevant, fordi det er en fundamental egenskab, for at pristjek220 kan hjælpe forbrugeren med at fortage billige indkøb.</w:t>
+      </w:r>
+    </w:p>
+    <w:p>
+      <w:pPr>
+        <w:rPr>
+          <w:b/>
+        </w:rPr>
+      </w:pPr>
+      <w:r>
+        <w:rPr>
+          <w:b/>
+        </w:rPr>
+        <w:t xml:space="preserve">US4: </w:t>
+      </w:r>
+      <w:bookmarkStart w:id="23" w:name="_Toc443577286"/>
+      <w:bookmarkStart w:id="24" w:name="_Toc445051116"/>
+      <w:r>
+        <w:rPr>
+          <w:b/>
+        </w:rPr>
+        <w:t>Find ud af h</w:t>
+      </w:r>
+      <w:r>
+        <w:rPr>
+          <w:b/>
+        </w:rPr>
+        <w:t>vor Produkt</w:t>
+      </w:r>
+      <w:r>
+        <w:rPr>
+          <w:b/>
+        </w:rPr>
+        <w:t>erne fra indkøbslisten kan købes billigst</w:t>
+      </w:r>
       <w:bookmarkEnd w:id="23"/>
-      <w:r>
-        <w:rPr>
-          <w:b/>
-        </w:rPr>
-        <w:t>:</w:t>
-      </w:r>
-    </w:p>
-    <w:p>
-      <w:r>
-        <w:rPr>
-          <w:b/>
-        </w:rPr>
-        <w:t>Som</w:t>
-      </w:r>
-      <w:r>
-        <w:t xml:space="preserve"> en forbruger af Pristjek220</w:t>
-      </w:r>
-    </w:p>
-    <w:p>
-      <w:r>
-        <w:rPr>
-          <w:b/>
-        </w:rPr>
-        <w:t>V</w:t>
-      </w:r>
-      <w:r>
-        <w:rPr>
-          <w:b/>
-        </w:rPr>
-        <w:t>il</w:t>
-      </w:r>
-      <w:r>
-        <w:t xml:space="preserve"> jeg kunne finde den bil</w:t>
-      </w:r>
-      <w:r>
-        <w:t>ligste forretning for et produkt</w:t>
-      </w:r>
-      <w:r>
-        <w:t xml:space="preserve"> fra Pristjek220,</w:t>
-      </w:r>
-    </w:p>
-    <w:p>
-      <w:pPr>
-        <w:rPr>
-          <w:b/>
-        </w:rPr>
-      </w:pPr>
-      <w:r>
-        <w:rPr>
-          <w:b/>
-        </w:rPr>
-        <w:t>Så</w:t>
-      </w:r>
-      <w:r>
-        <w:t xml:space="preserve"> der kan laves en indkøbsliste med den mindste pris.</w:t>
-      </w:r>
-    </w:p>
-    <w:p>
-      <w:r>
-        <w:t>User storyen er relevant, fordi det er en fundamental egenskab, for at pristjek220 kan hjælpe forbrugeren med at fortage billige indkøb.</w:t>
-      </w:r>
-    </w:p>
-    <w:p>
-      <w:pPr>
-        <w:rPr>
-          <w:b/>
-        </w:rPr>
-      </w:pPr>
-      <w:r>
-        <w:rPr>
-          <w:b/>
-        </w:rPr>
-        <w:t xml:space="preserve">US4: </w:t>
-      </w:r>
-      <w:bookmarkStart w:id="24" w:name="_Toc443577286"/>
-      <w:bookmarkStart w:id="25" w:name="_Toc445051116"/>
-      <w:r>
-        <w:rPr>
-          <w:b/>
-        </w:rPr>
-        <w:t>Find ud af h</w:t>
-      </w:r>
-      <w:r>
-        <w:rPr>
-          <w:b/>
-        </w:rPr>
-        <w:t>vor Produkt</w:t>
-      </w:r>
-      <w:r>
-        <w:rPr>
-          <w:b/>
-        </w:rPr>
-        <w:t>erne fra indkøbslisten kan købes billigst</w:t>
-      </w:r>
       <w:bookmarkEnd w:id="24"/>
-      <w:bookmarkEnd w:id="25"/>
       <w:r>
         <w:rPr>
           <w:b/>
@@ -5329,73 +5536,73 @@
         </w:rPr>
         <w:t xml:space="preserve">US9: </w:t>
       </w:r>
-      <w:bookmarkStart w:id="26" w:name="_Toc443577289"/>
-      <w:bookmarkStart w:id="27" w:name="_Toc445051122"/>
+      <w:bookmarkStart w:id="25" w:name="_Toc443577289"/>
+      <w:bookmarkStart w:id="26" w:name="_Toc445051122"/>
       <w:r>
         <w:rPr>
           <w:b/>
         </w:rPr>
         <w:t>Send indkøbsliste på mail</w:t>
       </w:r>
+      <w:bookmarkEnd w:id="25"/>
       <w:bookmarkEnd w:id="26"/>
+      <w:r>
+        <w:rPr>
+          <w:b/>
+        </w:rPr>
+        <w:t>:</w:t>
+      </w:r>
+    </w:p>
+    <w:p>
+      <w:r>
+        <w:rPr>
+          <w:b/>
+        </w:rPr>
+        <w:t>Som</w:t>
+      </w:r>
+      <w:r>
+        <w:t xml:space="preserve"> en forbruger af Pristjek220</w:t>
+      </w:r>
+    </w:p>
+    <w:p>
+      <w:r>
+        <w:rPr>
+          <w:b/>
+        </w:rPr>
+        <w:t>Vil</w:t>
+      </w:r>
+      <w:r>
+        <w:t xml:space="preserve"> jeg kunne modtage min indkøbsliste/forslag til indkøbssteder på mail,</w:t>
+      </w:r>
+    </w:p>
+    <w:p>
+      <w:r>
+        <w:rPr>
+          <w:b/>
+        </w:rPr>
+        <w:t>Så</w:t>
+      </w:r>
+      <w:r>
+        <w:t xml:space="preserve"> min indkøbsliste bliver mobil. </w:t>
+      </w:r>
+    </w:p>
+    <w:p>
+      <w:r>
+        <w:t>User storyen er relevant, fordi brugeren gerne vil kunne slippe for at have hans computer med ud og handle, og derfor ønsker en mere transportabel måde at have sin indkøbsliste med på. Dette kan opnås ved at han sender en E-mail til sig selv, som så kan se på en telefon.</w:t>
+      </w:r>
+    </w:p>
+    <w:p/>
+    <w:p>
+      <w:pPr>
+        <w:pStyle w:val="Heading3"/>
+      </w:pPr>
+      <w:bookmarkStart w:id="27" w:name="_Toc451330298"/>
+      <w:bookmarkStart w:id="28" w:name="_Toc451425724"/>
+      <w:r>
+        <w:t>Kvalitetskrav</w:t>
+      </w:r>
       <w:bookmarkEnd w:id="27"/>
-      <w:r>
-        <w:rPr>
-          <w:b/>
-        </w:rPr>
-        <w:t>:</w:t>
-      </w:r>
-    </w:p>
-    <w:p>
-      <w:r>
-        <w:rPr>
-          <w:b/>
-        </w:rPr>
-        <w:t>Som</w:t>
-      </w:r>
-      <w:r>
-        <w:t xml:space="preserve"> en forbruger af Pristjek220</w:t>
-      </w:r>
-    </w:p>
-    <w:p>
-      <w:r>
-        <w:rPr>
-          <w:b/>
-        </w:rPr>
-        <w:t>Vil</w:t>
-      </w:r>
-      <w:r>
-        <w:t xml:space="preserve"> jeg kunne modtage min indkøbsliste/forslag til indkøbssteder på mail,</w:t>
-      </w:r>
-    </w:p>
-    <w:p>
-      <w:r>
-        <w:rPr>
-          <w:b/>
-        </w:rPr>
-        <w:t>Så</w:t>
-      </w:r>
-      <w:r>
-        <w:t xml:space="preserve"> min indkøbsliste bliver mobil. </w:t>
-      </w:r>
-    </w:p>
-    <w:p>
-      <w:r>
-        <w:t>User storyen er relevant, fordi brugeren gerne vil kunne slippe for at have hans computer med ud og handle, og derfor ønsker en mere transportabel måde at have sin indkøbsliste med på. Dette kan opnås ved at han sender en E-mail til sig selv, som så kan se på en telefon.</w:t>
-      </w:r>
-    </w:p>
-    <w:p/>
-    <w:p>
-      <w:pPr>
-        <w:pStyle w:val="Heading3"/>
-      </w:pPr>
-      <w:bookmarkStart w:id="28" w:name="_Toc451330298"/>
-      <w:bookmarkStart w:id="29" w:name="_Toc451425724"/>
-      <w:r>
-        <w:t>Kvalitetskrav</w:t>
-      </w:r>
       <w:bookmarkEnd w:id="28"/>
-      <w:bookmarkEnd w:id="29"/>
     </w:p>
     <w:p>
       <w:r>
@@ -5588,8 +5795,16 @@
         <w:rPr>
           <w:b/>
         </w:rPr>
-        <w:t>1b: Pristjek220 skal leve op til 3-click rule</w:t>
-      </w:r>
+        <w:t xml:space="preserve">1b: Pristjek220 skal leve op til 3-click </w:t>
+      </w:r>
+      <w:proofErr w:type="spellStart"/>
+      <w:r>
+        <w:rPr>
+          <w:b/>
+        </w:rPr>
+        <w:t>rule</w:t>
+      </w:r>
+      <w:proofErr w:type="spellEnd"/>
       <w:sdt>
         <w:sdtPr>
           <w:rPr>
@@ -5648,7 +5863,15 @@
     </w:p>
     <w:p>
       <w:r>
-        <w:t>For at få en brugergrænseflade som er let at navigere i er der taget udgangspunkt i 3-Click rule, som normalt bruges til hjemmeside navigation, som siger at der skal kunne navigeres til forskellige funktionaliteter ved bruge at tre klik.</w:t>
+        <w:t xml:space="preserve">For at få en brugergrænseflade som er let at navigere i er der taget udgangspunkt i 3-Click </w:t>
+      </w:r>
+      <w:proofErr w:type="spellStart"/>
+      <w:r>
+        <w:t>rule</w:t>
+      </w:r>
+      <w:proofErr w:type="spellEnd"/>
+      <w:r>
+        <w:t>, som normalt bruges til hjemmeside navigation, som siger at der skal kunne navigeres til forskellige funktionaliteter ved bruge at tre klik.</w:t>
       </w:r>
     </w:p>
     <w:p>
@@ -5674,8 +5897,30 @@
         <w:rPr>
           <w:b/>
         </w:rPr>
-        <w:t>1c: Pristjek220 skal leve op til rule of five</w:t>
-      </w:r>
+        <w:t xml:space="preserve">1c: Pristjek220 skal leve op til </w:t>
+      </w:r>
+      <w:proofErr w:type="spellStart"/>
+      <w:r>
+        <w:rPr>
+          <w:b/>
+        </w:rPr>
+        <w:t>rule</w:t>
+      </w:r>
+      <w:proofErr w:type="spellEnd"/>
+      <w:r>
+        <w:rPr>
+          <w:b/>
+        </w:rPr>
+        <w:t xml:space="preserve"> of </w:t>
+      </w:r>
+      <w:proofErr w:type="spellStart"/>
+      <w:r>
+        <w:rPr>
+          <w:b/>
+        </w:rPr>
+        <w:t>five</w:t>
+      </w:r>
+      <w:proofErr w:type="spellEnd"/>
       <w:sdt>
         <w:sdtPr>
           <w:rPr>
@@ -5734,12 +5979,52 @@
     </w:p>
     <w:p>
       <w:r>
-        <w:t>For at få en brugergrænseflade som er let at navigere i er der taget udgangspunkt i rule of five, som normalt bruges til at få en hjemmeside der er overskuelig. Denne regel siger at man skal prøve at begrænse antallet af elementer man kan vælge fra en menu til fem.</w:t>
-      </w:r>
-    </w:p>
-    <w:p>
-      <w:r>
-        <w:t>Der er i Pristjek220 i de forskellige menu’er levet op til ”rule of five” ved at der ingen steder er mere end 5 forskellige valgmuligheder.</w:t>
+        <w:t xml:space="preserve">For at få en brugergrænseflade som er let at navigere i er der taget udgangspunkt i </w:t>
+      </w:r>
+      <w:proofErr w:type="spellStart"/>
+      <w:r>
+        <w:t>rule</w:t>
+      </w:r>
+      <w:proofErr w:type="spellEnd"/>
+      <w:r>
+        <w:t xml:space="preserve"> of </w:t>
+      </w:r>
+      <w:proofErr w:type="spellStart"/>
+      <w:r>
+        <w:t>five</w:t>
+      </w:r>
+      <w:proofErr w:type="spellEnd"/>
+      <w:r>
+        <w:t>, som normalt bruges til at få en hjemmeside der er overskuelig. Denne regel siger at man skal prøve at begrænse antallet af elementer man kan vælge fra en menu til fem.</w:t>
+      </w:r>
+    </w:p>
+    <w:p>
+      <w:r>
+        <w:t xml:space="preserve">Der er i Pristjek220 i de forskellige </w:t>
+      </w:r>
+      <w:proofErr w:type="spellStart"/>
+      <w:r>
+        <w:t>menu’er</w:t>
+      </w:r>
+      <w:proofErr w:type="spellEnd"/>
+      <w:r>
+        <w:t xml:space="preserve"> levet op til ”</w:t>
+      </w:r>
+      <w:proofErr w:type="spellStart"/>
+      <w:r>
+        <w:t>rule</w:t>
+      </w:r>
+      <w:proofErr w:type="spellEnd"/>
+      <w:r>
+        <w:t xml:space="preserve"> of </w:t>
+      </w:r>
+      <w:proofErr w:type="spellStart"/>
+      <w:r>
+        <w:t>five</w:t>
+      </w:r>
+      <w:proofErr w:type="spellEnd"/>
+      <w:r>
+        <w:t>” ved at der ingen steder er mere end 5 forskellige valgmuligheder.</w:t>
       </w:r>
     </w:p>
     <w:p/>
@@ -5771,160 +6056,221 @@
       <w:pPr>
         <w:pStyle w:val="Heading1"/>
       </w:pPr>
-      <w:bookmarkStart w:id="30" w:name="_Toc451425725"/>
+      <w:bookmarkStart w:id="29" w:name="_Toc451425725"/>
       <w:r>
         <w:t>Projektgennemførelse</w:t>
       </w:r>
-      <w:bookmarkEnd w:id="30"/>
+      <w:bookmarkEnd w:id="29"/>
     </w:p>
     <w:p>
       <w:r>
         <w:t>I dette afsnit vil der blive forklaret hvordan gruppen har gennemført projektet.</w:t>
       </w:r>
-      <w:bookmarkStart w:id="31" w:name="_Toc437416182"/>
+      <w:bookmarkStart w:id="30" w:name="_Toc437416182"/>
     </w:p>
     <w:p>
       <w:pPr>
         <w:pStyle w:val="Heading2"/>
       </w:pPr>
-      <w:bookmarkStart w:id="32" w:name="_Toc451330300"/>
+      <w:bookmarkStart w:id="31" w:name="_Toc451330300"/>
       <w:r>
         <w:t>Iterativ udvikling</w:t>
       </w:r>
-      <w:bookmarkEnd w:id="32"/>
-    </w:p>
-    <w:p>
-      <w:r>
-        <w:t>Der er besluttet at der skal arbejdes iterativt, derfor har gruppen måtte tage et valg til hvilken arbejdsmetode, der skulle benyttes. Valget lå mellem Scrum</w:t>
-      </w:r>
-      <w:sdt>
-        <w:sdtPr>
-          <w:id w:val="1000161304"/>
-          <w:citation/>
-        </w:sdtPr>
-        <w:sdtEndPr/>
-        <w:sdtContent>
-          <w:r>
-            <w:fldChar w:fldCharType="begin"/>
-          </w:r>
-          <w:r>
-            <w:instrText xml:space="preserve"> CITATION Sch13 \l 1030 </w:instrText>
-          </w:r>
-          <w:r>
-            <w:fldChar w:fldCharType="separate"/>
-          </w:r>
-          <w:r>
-            <w:rPr>
-              <w:noProof/>
-            </w:rPr>
-            <w:t xml:space="preserve"> </w:t>
-          </w:r>
-          <w:r>
-            <w:rPr>
-              <w:noProof/>
-            </w:rPr>
-            <w:t>(Schwaber &amp; Sutherland, 2013)</w:t>
-          </w:r>
-          <w:r>
-            <w:fldChar w:fldCharType="end"/>
-          </w:r>
-        </w:sdtContent>
-      </w:sdt>
-      <w:r>
-        <w:t>og Kanban</w:t>
-      </w:r>
-      <w:sdt>
-        <w:sdtPr>
-          <w:id w:val="-1351563958"/>
-          <w:citation/>
-        </w:sdtPr>
-        <w:sdtEndPr/>
-        <w:sdtContent>
-          <w:r>
-            <w:fldChar w:fldCharType="begin"/>
-          </w:r>
-          <w:r>
-            <w:instrText xml:space="preserve"> CITATION Dav15 \l 1030 </w:instrText>
-          </w:r>
-          <w:r>
-            <w:fldChar w:fldCharType="separate"/>
-          </w:r>
-          <w:r>
-            <w:rPr>
-              <w:noProof/>
-            </w:rPr>
-            <w:t xml:space="preserve"> </w:t>
-          </w:r>
-          <w:r>
-            <w:rPr>
-              <w:noProof/>
-            </w:rPr>
-            <w:t>(Peterson, 2015)</w:t>
-          </w:r>
-          <w:r>
-            <w:fldChar w:fldCharType="end"/>
-          </w:r>
-        </w:sdtContent>
-      </w:sdt>
+      <w:bookmarkEnd w:id="31"/>
+    </w:p>
+    <w:p>
+      <w:r>
+        <w:t xml:space="preserve">Der er besluttet at der skal arbejdes iterativt, derfor har gruppen måtte tage et valg til hvilken arbejdsmetode, der skulle benyttes. </w:t>
+      </w:r>
+      <w:r>
+        <w:t>Valget lå mellem Scrum</w:t>
+      </w:r>
+      <w:r>
+        <w:rPr>
+          <w:rStyle w:val="FootnoteReference"/>
+        </w:rPr>
+        <w:footnoteReference w:id="1"/>
+      </w:r>
+      <w:r>
+        <w:t xml:space="preserve"> </w:t>
+      </w:r>
+      <w:r>
+        <w:t xml:space="preserve">og </w:t>
+      </w:r>
+      <w:proofErr w:type="spellStart"/>
+      <w:r>
+        <w:t>Kanban</w:t>
+      </w:r>
+      <w:proofErr w:type="spellEnd"/>
+      <w:r>
+        <w:rPr>
+          <w:rStyle w:val="FootnoteReference"/>
+        </w:rPr>
+        <w:footnoteReference w:id="2"/>
+      </w:r>
       <w:r>
         <w:t xml:space="preserve">. </w:t>
       </w:r>
     </w:p>
     <w:p>
       <w:r>
-        <w:t>Begge metoder anvender et taskboard til at organisere det arbejde, der skal laves, så alle medlemmer på teamet kan se, hvad der bliver lavet og af hvem. Den store forskel er dog, at i Kanban er der en begrænsning på hvor mange tasks, der må være aktive ad gangen, og når der er plads, bliver der bare fyldt på fra en product backlog. Hvorimod i Scrum bliver arbejdet opdelt i sprints, og hvert sprint har sit eget taskboard. Disse sprints bliver udfyldt med stories, som nedbrydes til tasks, fra en product backlog, inden de opstartes, og hvis alle tasks er udført, kan man tilføje flere fra product backloggen, og hvis man ikke når alt, føres de videre til næste sprint med højeste prioritet. Generelt set egner Scrum sig bedre til udvikling af systemer, og Kanban fungere bedst til vedligeholdelse af systemer fordi. Scrum sprintene er designet efter et færdigt produkt ved hvert sprint retrospektiv, så hvis kunden ikke har flere penge at smide i projektet kan han stadigvæk gå derfra med et produkt, med nogle funktioner implementeret. Med hensyn til vedligeholdelse af andre systemer vil der højst sandsynligt dukke bugs op i produktet, og med et Kanban system kan bugs hurtigt blive givet en prioritet og blive fixet.</w:t>
-      </w:r>
-    </w:p>
-    <w:p>
-      <w:r>
-        <w:t xml:space="preserve">Udviklingen af Pristjek220 er foregået med Scrum, fordi det er et nyt system der bliver udviklet. Det var givet fra starten hvornår deadline for projektet faldt, og med en beslutning på at køre sprints af 14 dages længde. Så det var kendt viden, hvor mange sprints der ville forekomme, og derved kunne gruppen danne et overblik over hvor meget tid der ville være til rådighed, hvis et nyt aspekt fra kravspecifikationen, skulle implementeres. </w:t>
-      </w:r>
-    </w:p>
-    <w:p>
+        <w:t xml:space="preserve">Begge metoder anvender et taskboard til at organisere det arbejde, der skal laves, så alle medlemmer på teamet kan se, hvad der bliver lavet og af hvem. Den store forskel er dog, at i </w:t>
+      </w:r>
+      <w:proofErr w:type="spellStart"/>
+      <w:r>
+        <w:t>Kanban</w:t>
+      </w:r>
+      <w:proofErr w:type="spellEnd"/>
+      <w:r>
+        <w:t xml:space="preserve"> er der en begrænsning på hvor mange tasks, der må være aktive ad gangen, og når der er plads, bliver der bare fyldt på fra en product </w:t>
+      </w:r>
+      <w:proofErr w:type="spellStart"/>
+      <w:r>
+        <w:t>backlog</w:t>
+      </w:r>
+      <w:proofErr w:type="spellEnd"/>
+      <w:r>
+        <w:t xml:space="preserve">. Hvorimod i Scrum bliver arbejdet opdelt i sprints, og hvert sprint har sit eget taskboard. Disse sprints bliver udfyldt med </w:t>
+      </w:r>
+      <w:proofErr w:type="spellStart"/>
+      <w:r>
+        <w:t>stories</w:t>
+      </w:r>
+      <w:proofErr w:type="spellEnd"/>
+      <w:r>
+        <w:t xml:space="preserve">, som nedbrydes til tasks, fra en product </w:t>
+      </w:r>
+      <w:proofErr w:type="spellStart"/>
+      <w:r>
+        <w:t>backlog</w:t>
+      </w:r>
+      <w:proofErr w:type="spellEnd"/>
+      <w:r>
+        <w:t xml:space="preserve">, inden de </w:t>
+      </w:r>
+      <w:proofErr w:type="spellStart"/>
+      <w:r>
+        <w:t>opstartes</w:t>
+      </w:r>
+      <w:proofErr w:type="spellEnd"/>
+      <w:r>
+        <w:t xml:space="preserve">, og hvis alle tasks er udført, kan man tilføje flere fra product </w:t>
+      </w:r>
+      <w:proofErr w:type="spellStart"/>
+      <w:r>
+        <w:t>backloggen</w:t>
+      </w:r>
+      <w:proofErr w:type="spellEnd"/>
+      <w:r>
+        <w:t xml:space="preserve">, og hvis man ikke når alt, føres de videre til næste sprint med højeste prioritet. Generelt set egner Scrum sig bedre til udvikling af systemer, og </w:t>
+      </w:r>
+      <w:proofErr w:type="spellStart"/>
+      <w:r>
+        <w:t>Kanban</w:t>
+      </w:r>
+      <w:proofErr w:type="spellEnd"/>
+      <w:r>
+        <w:t xml:space="preserve"> fungere bedst til vedligeholdelse af systemer fordi. Scrum </w:t>
+      </w:r>
+      <w:proofErr w:type="spellStart"/>
+      <w:r>
+        <w:t>sprintene</w:t>
+      </w:r>
+      <w:proofErr w:type="spellEnd"/>
+      <w:r>
+        <w:t xml:space="preserve"> er designet efter et færdigt produkt ved hvert sprint retrospektiv, så hvis kunden ikke har flere penge at smide i projektet kan han stadigvæk gå derfra med et produkt, med nogle funktioner implementeret. Med hensyn til vedligeholdelse af andre systemer vil der højst sandsynligt dukke bugs op i produktet, og med et </w:t>
+      </w:r>
+      <w:proofErr w:type="spellStart"/>
+      <w:r>
+        <w:t>Kanban</w:t>
+      </w:r>
+      <w:proofErr w:type="spellEnd"/>
+      <w:r>
+        <w:t xml:space="preserve"> system kan bugs hurtigt blive givet en prioritet og blive fixet.</w:t>
+      </w:r>
+    </w:p>
+    <w:p>
+      <w:r>
+        <w:t xml:space="preserve">Udviklingen af Pristjek220 er foregået med Scrum, fordi det er et nyt system der bliver udviklet. Det var givet fra starten hvornår deadline for projektet faldt, og med en beslutning på at køre sprints af 14 dages længde. Så det var kendt viden, </w:t>
+      </w:r>
       <w:r>
         <w:lastRenderedPageBreak/>
+        <w:t xml:space="preserve">hvor mange sprints der ville forekomme, og derved kunne gruppen danne et overblik over hvor meget tid der ville være til rådighed, hvis et nyt aspekt fra kravspecifikationen, skulle implementeres. </w:t>
+      </w:r>
+    </w:p>
+    <w:p>
+      <w:r>
         <w:t>Yderligere har gruppen fra starten hældt mere mod Scrum, både fordi at sådan har arbejdsfaconen været på tidligere semesterprojekter, og alle gruppens medlemmer har gennemført et Scrum kursus på Systematic A/S</w:t>
       </w:r>
-      <w:sdt>
-        <w:sdtPr>
-          <w:id w:val="-825364308"/>
-          <w:citation/>
-        </w:sdtPr>
-        <w:sdtEndPr/>
-        <w:sdtContent>
-          <w:r>
-            <w:fldChar w:fldCharType="begin"/>
-          </w:r>
-          <w:r>
-            <w:instrText xml:space="preserve"> CITATION Sys16 \l 1030 </w:instrText>
-          </w:r>
-          <w:r>
-            <w:fldChar w:fldCharType="separate"/>
-          </w:r>
-          <w:r>
-            <w:rPr>
-              <w:noProof/>
-            </w:rPr>
-            <w:t xml:space="preserve"> </w:t>
-          </w:r>
-          <w:r>
-            <w:rPr>
-              <w:noProof/>
-            </w:rPr>
-            <w:t>(Systematic, 2016)</w:t>
-          </w:r>
-          <w:r>
-            <w:fldChar w:fldCharType="end"/>
-          </w:r>
-        </w:sdtContent>
-      </w:sdt>
+      <w:r>
+        <w:rPr>
+          <w:rStyle w:val="FootnoteReference"/>
+        </w:rPr>
+        <w:footnoteReference w:id="3"/>
+      </w:r>
       <w:r>
         <w:t>.</w:t>
       </w:r>
     </w:p>
     <w:p>
       <w:r>
-        <w:t>Gruppen har afveget fra Scrum standarden og ikke tildelt nogen Scrum master rollen, fordi der hverken var nogen kunde, eller product owner, som han skulle stå for kommunikationen med. Yderligere er der gjort erfaringer med opsætningen af product backloggen, især med fokus på hvordan taskene skulle opskrives. Fra tidligere semestre var gruppen oplært i at et taskboard skulle bestå af mange små opgaver, hvori man ofte kunne rykke en opgave fra in progress til review / done. Men denne gang var det essentielt at taskene skulle give værdi for storien. Fra starten af projektet forløbet var det begrænset hvor meget værdi de individuelle tasks gav storien, såsom task der beskrev at der skulle skrives unittests. Men efter et par sprints begyndte det at give mening, fordi det føltes mere naturligt at arbejde på den metode. Man var færdig når man kunne rykke sin task, og ikke når man havde rykket 5-6 stykker. Idéen med de små opgaver blev dog ikke helt udraderet, de blev beskrevet i de individuelle tasks’ beskrivelses felt, og derigennem kunne gruppen arbejde på deres foretrukne metode, imens deres tasks skabte værdi for storien.</w:t>
+        <w:t xml:space="preserve">Gruppen har afveget fra Scrum standarden og ikke tildelt nogen Scrum master rollen, fordi der hverken var nogen kunde, eller product </w:t>
+      </w:r>
+      <w:proofErr w:type="spellStart"/>
+      <w:r>
+        <w:t>owner</w:t>
+      </w:r>
+      <w:proofErr w:type="spellEnd"/>
+      <w:r>
+        <w:t xml:space="preserve">, som han skulle stå for kommunikationen med. Yderligere er der gjort erfaringer med opsætningen af product </w:t>
+      </w:r>
+      <w:proofErr w:type="spellStart"/>
+      <w:r>
+        <w:t>backloggen</w:t>
+      </w:r>
+      <w:proofErr w:type="spellEnd"/>
+      <w:r>
+        <w:t xml:space="preserve">, især med fokus på hvordan taskene skulle opskrives. Fra tidligere semestre var gruppen oplært i at et taskboard skulle bestå af mange små opgaver, hvori man ofte kunne rykke en opgave fra in </w:t>
+      </w:r>
+      <w:proofErr w:type="spellStart"/>
+      <w:r>
+        <w:t>progress</w:t>
+      </w:r>
+      <w:proofErr w:type="spellEnd"/>
+      <w:r>
+        <w:t xml:space="preserve"> til </w:t>
+      </w:r>
+      <w:proofErr w:type="spellStart"/>
+      <w:r>
+        <w:t>review</w:t>
+      </w:r>
+      <w:proofErr w:type="spellEnd"/>
+      <w:r>
+        <w:t xml:space="preserve"> / done. Men denne gang var det essentielt at taskene skulle give værdi for </w:t>
+      </w:r>
+      <w:proofErr w:type="spellStart"/>
+      <w:r>
+        <w:t>storien</w:t>
+      </w:r>
+      <w:proofErr w:type="spellEnd"/>
+      <w:r>
+        <w:t xml:space="preserve">. Fra starten af projektet forløbet var det begrænset hvor meget værdi de individuelle tasks gav </w:t>
+      </w:r>
+      <w:proofErr w:type="spellStart"/>
+      <w:r>
+        <w:t>storien</w:t>
+      </w:r>
+      <w:proofErr w:type="spellEnd"/>
+      <w:r>
+        <w:t xml:space="preserve">, såsom task der beskrev at der skulle skrives unittests. Men efter et par sprints begyndte det at give mening, fordi det føltes mere naturligt at arbejde på den metode. Man var færdig når man kunne rykke sin task, og ikke når man havde rykket 5-6 stykker. Idéen med de små opgaver blev dog ikke helt udraderet, de blev beskrevet i de individuelle tasks’ beskrivelses felt, og derigennem kunne gruppen arbejde på deres foretrukne metode, imens deres tasks skabte værdi for </w:t>
+      </w:r>
+      <w:proofErr w:type="spellStart"/>
+      <w:r>
+        <w:t>storien</w:t>
+      </w:r>
+      <w:proofErr w:type="spellEnd"/>
+      <w:r>
+        <w:t>.</w:t>
       </w:r>
     </w:p>
     <w:p/>
@@ -5945,8 +6291,13 @@
     </w:p>
     <w:p>
       <w:r>
-        <w:t>Der er derfor benyttet Sandcastle</w:t>
-      </w:r>
+        <w:t xml:space="preserve">Der er derfor benyttet </w:t>
+      </w:r>
+      <w:proofErr w:type="spellStart"/>
+      <w:r>
+        <w:t>Sandcastle</w:t>
+      </w:r>
+      <w:proofErr w:type="spellEnd"/>
       <w:sdt>
         <w:sdtPr>
           <w:id w:val="-880316614"/>
@@ -5981,7 +6332,15 @@
         </w:sdtContent>
       </w:sdt>
       <w:r>
-        <w:t xml:space="preserve"> som dokumentationsgenerator i dette projekt. Den er valgt, da den er godt integreret med Microsoft Visual Studio, C# og .Net Frameworket. Den største og vigtigste fordel ved at benytte Sandcastle er, at opsætningen af dokumentationen sker automatisk, og der derved er mindre vedligehold for at holde dokumentationen opdateret. Programmørens eneste ansvar er derfor at skrive sigende kommentarer i koden, til den metode eller lignende der er blevet skrevet.</w:t>
+        <w:t xml:space="preserve"> som dokumentationsgenerator i dette projekt. Den er valgt, da den er godt integreret med Microsoft Visual Studio, C# og .Net Frameworket. Den største og vigtigste fordel ved at benytte </w:t>
+      </w:r>
+      <w:proofErr w:type="spellStart"/>
+      <w:r>
+        <w:t>Sandcastle</w:t>
+      </w:r>
+      <w:proofErr w:type="spellEnd"/>
+      <w:r>
+        <w:t xml:space="preserve"> er, at opsætningen af dokumentationen sker automatisk, og der derved er mindre vedligehold for at holde dokumentationen opdateret. Programmørens eneste ansvar er derfor at skrive sigende kommentarer i koden, til den metode eller lignende der er blevet skrevet.</w:t>
       </w:r>
     </w:p>
     <w:p/>
@@ -5997,7 +6356,15 @@
     </w:p>
     <w:p>
       <w:r>
-        <w:t>Til at beskrive systemarkitekturen for projektet er der i de tidligere semesterprojekter anvendt flere forskellige SysML diagrammer. Fælles for disse er, at de egner sig bedst til systemer, hvor der indgår hardware og software. Dette projekt er derimod kun et softwareprojekt, og der var derfor et behov for at finde en anden metode til at beskrive softwarearkitekturen, som fokuserede mere på softwareintense projekter.</w:t>
+        <w:t xml:space="preserve">Til at beskrive systemarkitekturen for projektet er der i de tidligere semesterprojekter anvendt flere forskellige </w:t>
+      </w:r>
+      <w:proofErr w:type="spellStart"/>
+      <w:r>
+        <w:t>SysML</w:t>
+      </w:r>
+      <w:proofErr w:type="spellEnd"/>
+      <w:r>
+        <w:t xml:space="preserve"> diagrammer. Fælles for disse er, at de egner sig bedst til systemer, hvor der indgår hardware og software. Dette projekt er derimod kun et softwareprojekt, og der var derfor et behov for at finde en anden metode til at beskrive softwarearkitekturen, som fokuserede mere på softwareintense projekter.</w:t>
       </w:r>
     </w:p>
     <w:p>
@@ -6059,13 +6426,68 @@
         <w:rPr>
           <w:lang w:val="en-US"/>
         </w:rPr>
-        <w:t xml:space="preserve">De fire views er logical view, development view, process view og deployment view. </w:t>
+        <w:t xml:space="preserve">De fire views </w:t>
+      </w:r>
+      <w:proofErr w:type="spellStart"/>
+      <w:r>
+        <w:rPr>
+          <w:lang w:val="en-US"/>
+        </w:rPr>
+        <w:t>er</w:t>
+      </w:r>
+      <w:proofErr w:type="spellEnd"/>
+      <w:r>
+        <w:rPr>
+          <w:lang w:val="en-US"/>
+        </w:rPr>
+        <w:t xml:space="preserve"> logical view, development view, process view </w:t>
+      </w:r>
+      <w:proofErr w:type="spellStart"/>
+      <w:proofErr w:type="gramStart"/>
+      <w:r>
+        <w:rPr>
+          <w:lang w:val="en-US"/>
+        </w:rPr>
+        <w:t>og</w:t>
+      </w:r>
+      <w:proofErr w:type="spellEnd"/>
+      <w:proofErr w:type="gramEnd"/>
+      <w:r>
+        <w:rPr>
+          <w:lang w:val="en-US"/>
+        </w:rPr>
+        <w:t xml:space="preserve"> deployment view. </w:t>
       </w:r>
       <w:r>
         <w:t xml:space="preserve">Deployment view og </w:t>
       </w:r>
-      <w:r>
-        <w:t xml:space="preserve">process view er ingeniørens tilgangsvinkel til systemet. Kundens tilgang til systemet er fra logical view. Projektledere bruger development view til at se projektet fra. </w:t>
+      <w:proofErr w:type="spellStart"/>
+      <w:r>
+        <w:t>process</w:t>
+      </w:r>
+      <w:proofErr w:type="spellEnd"/>
+      <w:r>
+        <w:t xml:space="preserve"> view er ingeniørens tilgangsvinkel til systemet. Kundens tilgang til systemet er fra </w:t>
+      </w:r>
+      <w:proofErr w:type="spellStart"/>
+      <w:r>
+        <w:t>logical</w:t>
+      </w:r>
+      <w:proofErr w:type="spellEnd"/>
+      <w:r>
+        <w:t xml:space="preserve"> view. Projektledere bruger </w:t>
+      </w:r>
+      <w:proofErr w:type="spellStart"/>
+      <w:r>
+        <w:t>development</w:t>
+      </w:r>
+      <w:proofErr w:type="spellEnd"/>
+      <w:r>
+        <w:t xml:space="preserve"> view til at se projektet </w:t>
+      </w:r>
+      <w:r>
+        <w:lastRenderedPageBreak/>
+        <w:t xml:space="preserve">fra. </w:t>
       </w:r>
       <w:r>
         <w:t>Derudover består modellen også af et sidste view</w:t>
@@ -6077,13 +6499,36 @@
         <w:t xml:space="preserve"> som omhandler scenarierne i systemet. </w:t>
       </w:r>
       <w:r>
-        <w:t>Disse scenarier beskriver de interaktioner, der finder sted i systemet, og er beskrevet i form af use cases eller user stories. Scenarierne er frigjorte fra de andre views, og bruges til at finde frem til elementerne i arkitekturen, og de fire andre views er derfor illustreret ved hjælp af disse scenarier.</w:t>
-      </w:r>
-    </w:p>
-    <w:p>
-      <w:r>
-        <w:lastRenderedPageBreak/>
-        <w:t>Fordelen ved at benytte denne model er, at man får en systemarkitektur, der er godt beskrevet fra flere forskellige relevante synspunkter. En stakeholder i systemet har derved nem adgang til de informationer, der er behov for, for at forstå systemet på hans niveau.</w:t>
+        <w:t xml:space="preserve">Disse scenarier beskriver de interaktioner, der finder sted i systemet, og er beskrevet i form af </w:t>
+      </w:r>
+      <w:proofErr w:type="spellStart"/>
+      <w:r>
+        <w:t>use</w:t>
+      </w:r>
+      <w:proofErr w:type="spellEnd"/>
+      <w:r>
+        <w:t xml:space="preserve"> cases eller user </w:t>
+      </w:r>
+      <w:proofErr w:type="spellStart"/>
+      <w:r>
+        <w:t>stories</w:t>
+      </w:r>
+      <w:proofErr w:type="spellEnd"/>
+      <w:r>
+        <w:t>. Scenarierne er frigjorte fra de andre views, og bruges til at finde frem til elementerne i arkitekturen, og de fire andre views er derfor illustreret ved hjælp af disse scenarier.</w:t>
+      </w:r>
+    </w:p>
+    <w:p>
+      <w:r>
+        <w:t xml:space="preserve">Fordelen ved at benytte denne model er, at man får en systemarkitektur, der er godt beskrevet fra flere forskellige relevante synspunkter. En </w:t>
+      </w:r>
+      <w:proofErr w:type="spellStart"/>
+      <w:r>
+        <w:t>stakeholder</w:t>
+      </w:r>
+      <w:proofErr w:type="spellEnd"/>
+      <w:r>
+        <w:t xml:space="preserve"> i systemet har derved nem adgang til de informationer, der er behov for, for at forstå systemet på hans niveau.</w:t>
       </w:r>
       <w:r>
         <w:t xml:space="preserve"> </w:t>
@@ -6137,7 +6582,15 @@
         <w:t>.</w:t>
       </w:r>
       <w:r>
-        <w:t xml:space="preserve"> Ulempen ved modellen er derimod også, at der nemt kan bruges alt for meget tid i systemets udviklingsproces på at dokumentere igennem en masse forskellige diagrammer i de forskellige views. Det er vigtigere at have et fungerende system frem for en komplet dokumentation, da dette sløver udviklingsprocessen mere, end det gavner. Derfor er der prioriteret efter hvilke views og diagrammer, der giver mest mening at benytte i projektet, og de resterende diagrammer er derfor udeladt. Dette betyder, at der i Pristjek220 ikke er benyttet process view, samtidig med at det kun er nogle bestemte diagrammer, der er benyttet i de andre views, da det var dem, der blev vurderet til at være mest værdifulde. For en gennemgang af hvilke diagrammer der er benyttet, henvises der til dokumentationen </w:t>
+        <w:t xml:space="preserve"> Ulempen ved modellen er derimod også, at der nemt kan bruges alt for meget tid i systemets udviklingsproces på at dokumentere igennem en masse forskellige diagrammer i de forskellige views. Det er vigtigere at have et fungerende system frem for en komplet dokumentation, da dette sløver udviklingsprocessen mere, end det gavner. Derfor er der prioriteret efter hvilke views og diagrammer, der giver mest mening at benytte i projektet, og de resterende diagrammer er derfor udeladt. Dette betyder, at der i Pristjek220 ikke er benyttet </w:t>
+      </w:r>
+      <w:proofErr w:type="spellStart"/>
+      <w:r>
+        <w:t>process</w:t>
+      </w:r>
+      <w:proofErr w:type="spellEnd"/>
+      <w:r>
+        <w:t xml:space="preserve"> view, samtidig med at det kun er nogle bestemte diagrammer, der er benyttet i de andre views, da det var dem, der blev vurderet til at være mest værdifulde. For en gennemgang af hvilke diagrammer der er benyttet, henvises der til dokumentationen </w:t>
       </w:r>
       <w:r>
         <w:t>under 4+1</w:t>
@@ -6152,7 +6605,7 @@
       </w:pPr>
       <w:bookmarkStart w:id="35" w:name="_Toc451425729"/>
       <w:bookmarkStart w:id="36" w:name="_Toc437616724"/>
-      <w:bookmarkEnd w:id="31"/>
+      <w:bookmarkEnd w:id="30"/>
       <w:r>
         <w:t>System</w:t>
       </w:r>
@@ -6241,7 +6694,31 @@
         <w:fldChar w:fldCharType="end"/>
       </w:r>
       <w:r>
-        <w:t xml:space="preserve">, som viser hvad der sker, når en bruger indtaster i et felt, der kan autofuldføre. Først ændrer brugeren på teksten på GUI’en, hvorefter GUI’en kalder ned på GUI viewmodel, for at den skal udfylde listen. Dette sker i PL, hvorefter der så kaldes en funktion i klassen AutoComplete i BLL. Denne funktion kalder så en funktion i en klasse i DAL, som laver et database udtræk ud fra den indtastede tekst. </w:t>
+        <w:t xml:space="preserve">, som viser hvad der sker, når en bruger indtaster i et felt, der kan autofuldføre. Først ændrer brugeren på teksten på </w:t>
+      </w:r>
+      <w:proofErr w:type="spellStart"/>
+      <w:r>
+        <w:t>GUI’en</w:t>
+      </w:r>
+      <w:proofErr w:type="spellEnd"/>
+      <w:r>
+        <w:t xml:space="preserve">, hvorefter </w:t>
+      </w:r>
+      <w:proofErr w:type="spellStart"/>
+      <w:r>
+        <w:t>GUI’en</w:t>
+      </w:r>
+      <w:proofErr w:type="spellEnd"/>
+      <w:r>
+        <w:t xml:space="preserve"> kalder ned på GUI viewmodel, for at den skal udfylde listen. Dette sker i PL, hvorefter der så kaldes en funktion i klassen </w:t>
+      </w:r>
+      <w:proofErr w:type="spellStart"/>
+      <w:r>
+        <w:t>AutoComplete</w:t>
+      </w:r>
+      <w:proofErr w:type="spellEnd"/>
+      <w:r>
+        <w:t xml:space="preserve"> i BLL. Denne funktion kalder så en funktion i en klasse i DAL, som laver et database udtræk ud fra den indtastede tekst. </w:t>
       </w:r>
     </w:p>
     <w:p>
@@ -6253,7 +6730,7 @@
           <v:shape id="_x0000_i1026" type="#_x0000_t75" style="width:482.25pt;height:202.4pt" o:ole="">
             <v:imagedata r:id="rId13" o:title=""/>
           </v:shape>
-          <o:OLEObject Type="Embed" ProgID="Visio.Drawing.15" ShapeID="_x0000_i1026" DrawAspect="Content" ObjectID="_1525178264" r:id="rId14"/>
+          <o:OLEObject Type="Embed" ProgID="Visio.Drawing.15" ShapeID="_x0000_i1026" DrawAspect="Content" ObjectID="_1525179007" r:id="rId14"/>
         </w:object>
       </w:r>
     </w:p>
@@ -6293,7 +6770,6 @@
     </w:p>
     <w:p>
       <w:r>
-        <w:lastRenderedPageBreak/>
         <w:t xml:space="preserve">Hver af disse lag kan så bestå af flere klasser og pakker, som det kan ses på </w:t>
       </w:r>
       <w:r>
@@ -6318,13 +6794,29 @@
         <w:fldChar w:fldCharType="end"/>
       </w:r>
       <w:r>
-        <w:t>, som viser et package diagram for Pristjek220. Hver pakke er så inddelt under de forskellige lag (PL, BLL og DAL). Hver pakke indeholder så klasser, som har de egenskaber, s</w:t>
+        <w:t xml:space="preserve">, som viser et </w:t>
+      </w:r>
+      <w:proofErr w:type="spellStart"/>
+      <w:r>
+        <w:t>package</w:t>
+      </w:r>
+      <w:proofErr w:type="spellEnd"/>
+      <w:r>
+        <w:t xml:space="preserve"> diagram for Pristjek220. Hver pakke er så inddelt under de forskellige lag (PL, BLL og DAL). Hver pakke indeholder så klasser, som har de egenskaber, s</w:t>
       </w:r>
       <w:r>
         <w:t>om pakken beskriver. I applikationen</w:t>
       </w:r>
       <w:r>
-        <w:t xml:space="preserve"> ligger de forskellige klasser under pakkens namespace. </w:t>
+        <w:t xml:space="preserve"> ligger de forskellige klasser under pakkens </w:t>
+      </w:r>
+      <w:proofErr w:type="spellStart"/>
+      <w:r>
+        <w:t>namespace</w:t>
+      </w:r>
+      <w:proofErr w:type="spellEnd"/>
+      <w:r>
+        <w:t xml:space="preserve">. </w:t>
       </w:r>
     </w:p>
     <w:p>
@@ -6336,7 +6828,7 @@
           <v:shape id="_x0000_i1027" type="#_x0000_t75" style="width:481.6pt;height:273.05pt" o:ole="">
             <v:imagedata r:id="rId15" o:title=""/>
           </v:shape>
-          <o:OLEObject Type="Embed" ProgID="Visio.Drawing.15" ShapeID="_x0000_i1027" DrawAspect="Content" ObjectID="_1525178265" r:id="rId16"/>
+          <o:OLEObject Type="Embed" ProgID="Visio.Drawing.15" ShapeID="_x0000_i1027" DrawAspect="Content" ObjectID="_1525179008" r:id="rId16"/>
         </w:object>
       </w:r>
     </w:p>
@@ -6400,7 +6892,11 @@
         <w:t>at DIP</w:t>
       </w:r>
       <w:r>
-        <w:t xml:space="preserve"> bliver overholdt. Ved at overholde SRP fås et system, som er mindre sårbart over for ændringer på et senere tidspunkt. Koblingen og afhængighederne formindskes deraf mellem de forskellige klasser, samt der kommer høj samhørighed. En af de vigtigste ting ved at bruge 3 lags modellen er dog, at der er muligheden for at genbruge kode, sådan at man for eksempelvis kan genbruge de nederste lag af kode til en applikation med en anden brugergrænseflade. Det gøres endnu mere simpelt ved, at de forskellige lag er implementeret med interfaces, som simplificerer en ændring eller udskiftning af dele af systemet. Ved at lave den logiske segmentering mellem de forskellige lag er klarheden af koden øget, for andre der skulle ønske at arbejde videre med koden.</w:t>
+        <w:t xml:space="preserve"> bliver overholdt. Ved at overholde SRP fås et system, som er mindre sårbart over for ændringer på et senere tidspunkt. Koblingen og afhængighederne </w:t>
+      </w:r>
+      <w:r>
+        <w:lastRenderedPageBreak/>
+        <w:t>formindskes deraf mellem de forskellige klasser, samt der kommer høj samhørighed. En af de vigtigste ting ved at bruge 3 lags modellen er dog, at der er muligheden for at genbruge kode, sådan at man for eksempelvis kan genbruge de nederste lag af kode til en applikation med en anden brugergrænseflade. Det gøres endnu mere simpelt ved, at de forskellige lag er implementeret med interfaces, som simplificerer en ændring eller udskiftning af dele af systemet. Ved at lave den logiske segmentering mellem de forskellige lag er klarheden af koden øget, for andre der skulle ønske at arbejde videre med koden.</w:t>
       </w:r>
     </w:p>
     <w:p/>
@@ -6425,7 +6921,15 @@
         <w:t>et</w:t>
       </w:r>
       <w:r>
-        <w:t xml:space="preserve"> af GUI’en dukkede et problem op </w:t>
+        <w:t xml:space="preserve"> af </w:t>
+      </w:r>
+      <w:proofErr w:type="spellStart"/>
+      <w:r>
+        <w:t>GUI’en</w:t>
+      </w:r>
+      <w:proofErr w:type="spellEnd"/>
+      <w:r>
+        <w:t xml:space="preserve"> dukkede et problem op </w:t>
       </w:r>
       <w:r>
         <w:t>i</w:t>
@@ -6436,46 +6940,51 @@
       <w:r>
         <w:t>det er svært at unitteste den, og derfor kan kodens funktionalitet ikke verificeres, medmindre der anvendes et MVVM</w:t>
       </w:r>
-      <w:sdt>
-        <w:sdtPr>
-          <w:id w:val="1621796701"/>
-          <w:citation/>
-        </w:sdtPr>
-        <w:sdtEndPr/>
-        <w:sdtContent>
-          <w:r>
-            <w:fldChar w:fldCharType="begin"/>
-          </w:r>
-          <w:r>
-            <w:instrText xml:space="preserve"> CITATION Mic12 \l 1030 </w:instrText>
-          </w:r>
-          <w:r>
-            <w:fldChar w:fldCharType="separate"/>
-          </w:r>
-          <w:r>
-            <w:rPr>
-              <w:noProof/>
-            </w:rPr>
-            <w:t xml:space="preserve"> </w:t>
-          </w:r>
-          <w:r>
-            <w:rPr>
-              <w:noProof/>
-            </w:rPr>
-            <w:t>(Microsoft, 2012)</w:t>
-          </w:r>
-          <w:r>
-            <w:fldChar w:fldCharType="end"/>
-          </w:r>
-        </w:sdtContent>
-      </w:sdt>
+      <w:r>
+        <w:rPr>
+          <w:rStyle w:val="FootnoteReference"/>
+        </w:rPr>
+        <w:footnoteReference w:id="4"/>
+      </w:r>
       <w:r>
         <w:t xml:space="preserve"> pattern. </w:t>
       </w:r>
     </w:p>
     <w:p>
       <w:r>
-        <w:t xml:space="preserve">Ved brug af MVVM bliver bindingen mellem GUI’en og buisness logikken, løsnet idet at viewet primært er defineret i XAML filen, med en begrænset code-behind. Ved at binde viewet til en ICommand, der ligger i view modellen, kan der kaldes funktioner fra viewet nede i view modellen og ved databindings kan der deles data. Dette er illustreret på </w:t>
+        <w:t xml:space="preserve">Ved brug af MVVM bliver bindingen mellem </w:t>
+      </w:r>
+      <w:proofErr w:type="spellStart"/>
+      <w:r>
+        <w:t>GUI’en</w:t>
+      </w:r>
+      <w:proofErr w:type="spellEnd"/>
+      <w:r>
+        <w:t xml:space="preserve"> og </w:t>
+      </w:r>
+      <w:proofErr w:type="spellStart"/>
+      <w:r>
+        <w:t>buisness</w:t>
+      </w:r>
+      <w:proofErr w:type="spellEnd"/>
+      <w:r>
+        <w:t xml:space="preserve"> logikken, løsnet idet at viewet primært er defineret i XAML filen, med en begrænset </w:t>
+      </w:r>
+      <w:proofErr w:type="spellStart"/>
+      <w:r>
+        <w:t>code-behind</w:t>
+      </w:r>
+      <w:proofErr w:type="spellEnd"/>
+      <w:r>
+        <w:t xml:space="preserve">. Ved at binde viewet til en </w:t>
+      </w:r>
+      <w:proofErr w:type="spellStart"/>
+      <w:r>
+        <w:t>ICommand</w:t>
+      </w:r>
+      <w:proofErr w:type="spellEnd"/>
+      <w:r>
+        <w:t xml:space="preserve">, der ligger i view modellen, kan der kaldes funktioner fra viewet nede i view modellen og ved databindings kan der deles data. Dette er illustreret på </w:t>
       </w:r>
       <w:r>
         <w:fldChar w:fldCharType="begin"/>
@@ -6493,7 +7002,7 @@
         <w:rPr>
           <w:noProof/>
         </w:rPr>
-        <w:t>5</w:t>
+        <w:t>1</w:t>
       </w:r>
       <w:r>
         <w:fldChar w:fldCharType="end"/>
@@ -6508,9 +7017,8 @@
           <w:noProof/>
           <w:lang w:eastAsia="da-DK"/>
         </w:rPr>
-        <w:lastRenderedPageBreak/>
         <w:drawing>
-          <wp:inline distT="0" distB="0" distL="0" distR="0" wp14:anchorId="05092D7D" wp14:editId="4C22BD52">
+          <wp:inline distT="0" distB="0" distL="0" distR="0" wp14:anchorId="52A88119" wp14:editId="256D7FF7">
             <wp:extent cx="3870960" cy="2659380"/>
             <wp:effectExtent l="0" t="0" r="0" b="7620"/>
             <wp:docPr id="1" name="Billede 1" descr="Hh848246.1AFE20BAB0052F5AB0FC400BF3B6F3F7(en-us,PandP.10).png"/>
@@ -6580,7 +7088,7 @@
         <w:rPr>
           <w:noProof/>
         </w:rPr>
-        <w:t>5</w:t>
+        <w:t>1</w:t>
       </w:r>
       <w:r>
         <w:rPr>
@@ -6592,77 +7100,75 @@
       <w:r>
         <w:t xml:space="preserve"> - MVVM model</w:t>
       </w:r>
-      <w:sdt>
-        <w:sdtPr>
-          <w:id w:val="2131585371"/>
-          <w:citation/>
-        </w:sdtPr>
-        <w:sdtEndPr/>
-        <w:sdtContent>
-          <w:r>
-            <w:fldChar w:fldCharType="begin"/>
-          </w:r>
-          <w:r>
-            <w:instrText xml:space="preserve"> CITATION Mic12 \l 1030 </w:instrText>
-          </w:r>
-          <w:r>
-            <w:fldChar w:fldCharType="separate"/>
-          </w:r>
-          <w:r>
-            <w:rPr>
-              <w:noProof/>
-            </w:rPr>
-            <w:t xml:space="preserve"> </w:t>
-          </w:r>
-          <w:r>
-            <w:rPr>
-              <w:noProof/>
-            </w:rPr>
-            <w:t>(Microsoft, 2012)</w:t>
-          </w:r>
-          <w:r>
-            <w:fldChar w:fldCharType="end"/>
-          </w:r>
-        </w:sdtContent>
-      </w:sdt>
-    </w:p>
-    <w:p>
-      <w:r>
-        <w:t>For eksempel, i Pristjek220 kan en forretningsmanager tilføje e</w:t>
-      </w:r>
-      <w:r>
-        <w:t>n nyt produkt til sin forretning. Når produkt</w:t>
-      </w:r>
-      <w:r>
-        <w:t>ens navn og pris, er indtastet og de</w:t>
-      </w:r>
-      <w:r>
-        <w:t>r bliver klikket på ’Tilføj produkt</w:t>
-      </w:r>
-      <w:r>
-        <w:t>’, tager view modellen navnet og prisen og forsøger at sende dette videre til modellen. Hvis d</w:t>
-      </w:r>
-      <w:r>
-        <w:t>ette er succesfuldt, bliver produktet</w:t>
-      </w:r>
-      <w:r>
-        <w:t xml:space="preserve"> gemt i databasen og en bekræftelsestekst bliver sat, som et label i GUI’en er bindet til, og derved kan forr</w:t>
-      </w:r>
-      <w:r>
-        <w:t>etningsmanageren se at hans produkt</w:t>
-      </w:r>
-      <w:r>
-        <w:t xml:space="preserve"> tilføjelse var en succes.</w:t>
-      </w:r>
-    </w:p>
-    <w:p>
-      <w:r>
-        <w:t>Fordi at MVVM laver en opdeling af GUI’en i et view og en viewmodel, er det muligt for teamet at arbejde på begge ting, uden at skulle frygte at ødelægge hinandens kode. Ved at indsætte en driver imellem viewet og viewmodellen, bliver det muligt at unit teste GUI’en.</w:t>
-      </w:r>
-    </w:p>
-    <w:p>
-      <w:r>
-        <w:t>En anden fordel ved MVVM er, at hvis der i Pristjek220 ønskes at den generede indkøbsliste skal vise prisen i både kroner og euro, så er view modellen oplagt til dette. En view model’s primære opgave er at tage dataen fra modellen og formatere det således at det tilpasser viewet’s ønske. Så i stedet for at tilføje prisen i euro helt nede i databasen, bliver prisen bare konverteret til euro i view modellen og derfra bindet til en ny en kolonne i den generede indkøbsliste.</w:t>
+      <w:r>
+        <w:rPr>
+          <w:rStyle w:val="FootnoteReference"/>
+        </w:rPr>
+        <w:footnoteReference w:id="5"/>
+      </w:r>
+    </w:p>
+    <w:p>
+      <w:r>
+        <w:t xml:space="preserve">For eksempel, i Pristjek220 kan en forretningsmanager tilføje en ny vare til sin forretning. Når varens navn og pris, er indtastet og der bliver klikket på ’Tilføj vare’, tager view modellen navnet og prisen og forsøger at sende dette videre til modellen. Hvis dette er succesfuldt, bliver varen gemt i databasen og en bekræftelsestekst bliver sat, som et label i </w:t>
+      </w:r>
+      <w:proofErr w:type="spellStart"/>
+      <w:r>
+        <w:t>GUI’en</w:t>
+      </w:r>
+      <w:proofErr w:type="spellEnd"/>
+      <w:r>
+        <w:t xml:space="preserve"> er bindet til, og derved kan forretningsmanageren se at hans vare tilføjelse var en succes.</w:t>
+      </w:r>
+    </w:p>
+    <w:p>
+      <w:r>
+        <w:t xml:space="preserve">Fordi at MVVM laver en opdeling af </w:t>
+      </w:r>
+      <w:proofErr w:type="spellStart"/>
+      <w:r>
+        <w:t>GUI’en</w:t>
+      </w:r>
+      <w:proofErr w:type="spellEnd"/>
+      <w:r>
+        <w:t xml:space="preserve"> i et view og en viewmodel, er det muligt for teamet at arbejde på begge ting, uden at skulle frygte at ødelægge hinandens kode. Ved at indsætte en driver imellem viewet og viewmodellen, bliver det muligt at unit teste </w:t>
+      </w:r>
+      <w:proofErr w:type="spellStart"/>
+      <w:r>
+        <w:t>GUI’en</w:t>
+      </w:r>
+      <w:proofErr w:type="spellEnd"/>
+      <w:r>
+        <w:t>.</w:t>
+      </w:r>
+    </w:p>
+    <w:p>
+      <w:r>
+        <w:lastRenderedPageBreak/>
+        <w:t xml:space="preserve">En anden fordel ved MVVM er, at hvis der i Pristjek220 ønskes at den generede indkøbsliste skal vise prisen i både kroner og euro, så er view modellen oplagt til dette. En view </w:t>
+      </w:r>
+      <w:proofErr w:type="spellStart"/>
+      <w:r>
+        <w:t>model’s</w:t>
+      </w:r>
+      <w:proofErr w:type="spellEnd"/>
+      <w:r>
+        <w:t xml:space="preserve"> primære opgave er at tage </w:t>
+      </w:r>
+      <w:proofErr w:type="spellStart"/>
+      <w:r>
+        <w:t>dataen</w:t>
+      </w:r>
+      <w:proofErr w:type="spellEnd"/>
+      <w:r>
+        <w:t xml:space="preserve"> fra modellen og formatere det således at det tilpasser </w:t>
+      </w:r>
+      <w:proofErr w:type="spellStart"/>
+      <w:r>
+        <w:t>viewet’s</w:t>
+      </w:r>
+      <w:proofErr w:type="spellEnd"/>
+      <w:r>
+        <w:t xml:space="preserve"> ønske. Så i stedet for at tilføje prisen i euro helt nede i databasen, bliver prisen bare konverteret til euro i view modellen og derfra bindet til en ny en kolonne i den generede indkøbsliste.</w:t>
       </w:r>
     </w:p>
     <w:p/>
@@ -6688,16 +7194,84 @@
     </w:p>
     <w:p>
       <w:r>
-        <w:t xml:space="preserve">I Pristjek220’s database er der fire forskellige entiteter, og de hedder Store, Product, HasA og Login. Mellem entiteterne Store og Product er der en mange-til-mange relation, da én forretning kan sælge mange produkter, og ét produkt kan blive solgt i mange forretninger. Denne relation bliver normalt selv oprettet, hvis relationen ikke har nogle andre properties. Da en forretning ikke nødvendigvis sælger et produkt til den samme pris som i andre forretninger, var det i Pristjek220 nødvendigt at have en property til produktets pris på relationen mellem forretningen og produktet. Denne property skal indeholde, hvad prisen for produktet er i lige præcis den forretning, det tilhører. </w:t>
-      </w:r>
-    </w:p>
-    <w:p>
-      <w:r>
-        <w:t xml:space="preserve">Løsningen på dette problem blev erfaret gennem undervisningen i DAB. Her blev der fundet frem til, at en mange-til-mange relation, hvor der er brug for properties på relationen, skal have oprettet en entitet til relationen. Af denne grund blev entiteten HasA oprettet i Pristjek220. HasA har derfor en property til prisen, samt en relation til en forretning og et produkt, for at binde de to entiteter sammen. Derved kan Pristjek220 håndtere, at en ny forretning åbner og oprette HasA entiteter til de produkter, som er i den nye forretnings sortiment. Ligeledes, hvis en forretning får et nyt produkt i deres sortiment, vil der blive oprettet en HasA entitet mellem forretningen og produktet. Denne håndtering gør </w:t>
-      </w:r>
-      <w:r>
-        <w:lastRenderedPageBreak/>
-        <w:t xml:space="preserve">samtidig, at der kun skal være én udgave af hvert produkt og af hver forretning, da der kan bindes mange HasA entiteter mellem dem. Modellen for databasen kan ses på </w:t>
+        <w:t xml:space="preserve">I Pristjek220’s database er der fire forskellige entiteter, og de hedder Store, Product, </w:t>
+      </w:r>
+      <w:proofErr w:type="spellStart"/>
+      <w:r>
+        <w:t>HasA</w:t>
+      </w:r>
+      <w:proofErr w:type="spellEnd"/>
+      <w:r>
+        <w:t xml:space="preserve"> og Login. Mellem entiteterne Store og Product er der en mange-til-mange relation, da én forretning kan sælge mange produkter, og ét produkt kan blive solgt i mange forretninger. Denne relation bliver normalt selv oprettet, hvis relationen ikke har nogle andre properties. Da en forretning ikke nødvendigvis sælger et produkt til den samme pris som i andre forretninger, var det i Pristjek220 nødvendigt at have en </w:t>
+      </w:r>
+      <w:proofErr w:type="spellStart"/>
+      <w:r>
+        <w:t>property</w:t>
+      </w:r>
+      <w:proofErr w:type="spellEnd"/>
+      <w:r>
+        <w:t xml:space="preserve"> til produktets pris på relationen mellem forretningen og produktet. Denne </w:t>
+      </w:r>
+      <w:proofErr w:type="spellStart"/>
+      <w:r>
+        <w:t>property</w:t>
+      </w:r>
+      <w:proofErr w:type="spellEnd"/>
+      <w:r>
+        <w:t xml:space="preserve"> skal indeholde, hvad prisen for produktet er i lige præcis den forretning, det tilhører. </w:t>
+      </w:r>
+    </w:p>
+    <w:p>
+      <w:r>
+        <w:t xml:space="preserve">Løsningen på dette problem blev erfaret gennem undervisningen i DAB. Her blev der fundet frem til, at en mange-til-mange relation, hvor der er brug for properties på relationen, skal have oprettet en entitet til relationen. Af denne grund blev entiteten </w:t>
+      </w:r>
+      <w:proofErr w:type="spellStart"/>
+      <w:r>
+        <w:t>HasA</w:t>
+      </w:r>
+      <w:proofErr w:type="spellEnd"/>
+      <w:r>
+        <w:t xml:space="preserve"> oprettet i Pristjek220. </w:t>
+      </w:r>
+      <w:proofErr w:type="spellStart"/>
+      <w:r>
+        <w:t>HasA</w:t>
+      </w:r>
+      <w:proofErr w:type="spellEnd"/>
+      <w:r>
+        <w:t xml:space="preserve"> har derfor en </w:t>
+      </w:r>
+      <w:proofErr w:type="spellStart"/>
+      <w:r>
+        <w:t>property</w:t>
+      </w:r>
+      <w:proofErr w:type="spellEnd"/>
+      <w:r>
+        <w:t xml:space="preserve"> til prisen, samt en relation til en forretning og et produkt, for at binde de to entiteter sammen. Derved kan Pristjek220 håndtere, at en ny forretning åbner og oprette </w:t>
+      </w:r>
+      <w:proofErr w:type="spellStart"/>
+      <w:r>
+        <w:t>HasA</w:t>
+      </w:r>
+      <w:proofErr w:type="spellEnd"/>
+      <w:r>
+        <w:t xml:space="preserve"> entiteter til de produkter, som er i den nye forretnings sortiment. Ligeledes, hvis en forretning får et nyt produkt i deres sortiment, vil der blive oprettet en </w:t>
+      </w:r>
+      <w:proofErr w:type="spellStart"/>
+      <w:r>
+        <w:t>HasA</w:t>
+      </w:r>
+      <w:proofErr w:type="spellEnd"/>
+      <w:r>
+        <w:t xml:space="preserve"> entitet mellem forretningen og produktet. Denne håndtering gør samtidig, at der kun skal være én udgave af hvert produkt og af hver forretning, da der kan bindes mange </w:t>
+      </w:r>
+      <w:proofErr w:type="spellStart"/>
+      <w:r>
+        <w:t>HasA</w:t>
+      </w:r>
+      <w:proofErr w:type="spellEnd"/>
+      <w:r>
+        <w:t xml:space="preserve"> entiteter mellem dem. Modellen for databasen kan ses på </w:t>
       </w:r>
       <w:r>
         <w:fldChar w:fldCharType="begin"/>
@@ -7073,12 +7647,24 @@
         <w:fldChar w:fldCharType="end"/>
       </w:r>
       <w:r>
-        <w:t xml:space="preserve">. Dette viste sig at have nogle problemer, da Product klassen skulle laves med en variabel for hver forretning, som prisen kunne gemmes i. Det resulterede i, at databasen ikke ville være åben for udvidelser, hvilket er ineffektivt, når forretninger kan åbne og lukke, og forretningerne får nye produkter i deres sortiment. </w:t>
-      </w:r>
-    </w:p>
-    <w:p>
-      <w:r>
-        <w:t xml:space="preserve">For at forretningerne ikke kan ændre prisen på et produkt i en anden forretning, eller ændre på andre forretningers sortiment, er der lavet et login til hver forretning, og alle logins gemmes i databasen. Denne entitet har et brugernavn, kodeord, og en reference til den forretning, den har kontrol over. Når der logges ind for en forretningsmanager, har han derved kun mulighed for at ændre, hvordan hans egen forretning skal fremstå. Derudover er der lavet så Administratoren, som kan tilføje og slette forretninger, også har et login. Dette login er specielt i forhold til de andre, da det giver adgang til administrationsdelen af forretningerne. Derfor er Administratorens login blevet lavet med en forretning, der hedder Admin, og på den måde tages der i </w:t>
+        <w:t xml:space="preserve">. Dette viste sig at have nogle problemer, da Product klassen skulle laves med en variabel for hver forretning, som prisen kunne gemmes i. Det resulterede i, at databasen ikke ville </w:t>
+      </w:r>
+      <w:r>
+        <w:lastRenderedPageBreak/>
+        <w:t xml:space="preserve">være åben for udvidelser, hvilket er ineffektivt, når forretninger kan åbne og lukke, og forretningerne får nye produkter i deres sortiment. </w:t>
+      </w:r>
+    </w:p>
+    <w:p>
+      <w:r>
+        <w:t xml:space="preserve">For at forretningerne ikke kan ændre prisen på et produkt i en anden forretning, eller ændre på andre forretningers sortiment, er der lavet et login til hver forretning, og alle logins gemmes i databasen. Denne entitet har et brugernavn, kodeord, og en reference til den forretning, den har kontrol over. Når der logges ind for en forretningsmanager, har han derved kun mulighed for at ændre, hvordan hans egen forretning skal fremstå. Derudover er der lavet så Administratoren, som kan tilføje og slette forretninger, også har et login. Dette login er specielt i forhold til de andre, da det giver adgang til administrationsdelen af forretningerne. Derfor er Administratorens login blevet lavet med en forretning, der hedder </w:t>
+      </w:r>
+      <w:proofErr w:type="spellStart"/>
+      <w:r>
+        <w:t>Admin</w:t>
+      </w:r>
+      <w:proofErr w:type="spellEnd"/>
+      <w:r>
+        <w:t xml:space="preserve">, og på den måde tages der i </w:t>
       </w:r>
       <w:r>
         <w:t>applikationen</w:t>
@@ -7114,11 +7700,23 @@
     </w:p>
     <w:p>
       <w:r>
-        <w:t xml:space="preserve">Der blev derfor implementeret et Repository pattern for at separere BLL fra DAL. Derved blev det muligt at isolere BLL, så det kunne unit testes da repositoriet kan substitueres. Repository pattern kommer dog stadig med den ulempe, at det så har en hård binding ned til databasen, og ikke kan isoleres fra den. Derfor er det ikke blevet unit testet, men er i stedet blevet integrationstestet med databasen. Udover at lave en separation mellem BLL og DAL giver repositoriet også </w:t>
-      </w:r>
-      <w:r>
-        <w:lastRenderedPageBreak/>
-        <w:t>den fordel, at den laver et abstraktionslag til databasen, hvor man på den måde kan samle al adgang ned til databasen, og derved undgå at samme kode skal skrives flere steder.</w:t>
+        <w:t xml:space="preserve">Der blev derfor implementeret et Repository pattern for at separere BLL fra DAL. Derved blev det muligt at isolere BLL, så det kunne unit testes da </w:t>
+      </w:r>
+      <w:proofErr w:type="spellStart"/>
+      <w:r>
+        <w:t>repositoriet</w:t>
+      </w:r>
+      <w:proofErr w:type="spellEnd"/>
+      <w:r>
+        <w:t xml:space="preserve"> kan substitueres. Repository pattern kommer dog stadig med den ulempe, at det så har en hård binding ned til databasen, og ikke kan isoleres fra den. Derfor er det ikke blevet unit testet, men er i stedet blevet integrationstestet med databasen. Udover at lave en separation mellem BLL og DAL giver </w:t>
+      </w:r>
+      <w:proofErr w:type="spellStart"/>
+      <w:r>
+        <w:t>repositoriet</w:t>
+      </w:r>
+      <w:proofErr w:type="spellEnd"/>
+      <w:r>
+        <w:t xml:space="preserve"> også den fordel, at den laver et abstraktionslag til databasen, hvor man på den måde kan samle al adgang ned til databasen, og derved undgå at samme kode skal skrives flere steder.</w:t>
       </w:r>
     </w:p>
     <w:p>
@@ -7130,7 +7728,7 @@
           <v:shape id="_x0000_i1028" type="#_x0000_t75" style="width:402.1pt;height:264.9pt" o:ole="">
             <v:imagedata r:id="rId19" o:title="" cropbottom="17895f" cropleft="38397f"/>
           </v:shape>
-          <o:OLEObject Type="Embed" ProgID="Visio.Drawing.15" ShapeID="_x0000_i1028" DrawAspect="Content" ObjectID="_1525178266" r:id="rId20"/>
+          <o:OLEObject Type="Embed" ProgID="Visio.Drawing.15" ShapeID="_x0000_i1028" DrawAspect="Content" ObjectID="_1525179009" r:id="rId20"/>
         </w:object>
       </w:r>
     </w:p>
@@ -7170,6 +7768,7 @@
     </w:p>
     <w:p>
       <w:r>
+        <w:lastRenderedPageBreak/>
         <w:t xml:space="preserve">På </w:t>
       </w:r>
       <w:r>
@@ -7194,7 +7793,87 @@
         <w:fldChar w:fldCharType="end"/>
       </w:r>
       <w:r>
-        <w:t xml:space="preserve"> kan der ses, hvordan Repository pattern’et er blevet implementeret i Pristjek220. De forskellige repositories indeholder CRUD funktionerne, for den tabel de hører til. ProductRepository indeholder derved funktionerne til Product tabellen i databasen. I Repository klassen, som de specifikke repositories nedarver fra, ligger de generelle funktioner som Add og Remove for at undgå duplikeret kode. Unit of Work er lavet som et access point til repositoriesne fra BLL. Det samler alle repositoriesene i en klasse så administrationen og forbruger ikke skal have alle repositoriesene med når de oprettes. Derudover giver Unit Of Work også den fremtidsmulighed, at der kan implementeres funktioner hvor der kan tilføjes eller fjernes mange ting på én gang, uden at gemme efter hver tilføjelse.</w:t>
+        <w:t xml:space="preserve"> kan der ses, hvordan Repository </w:t>
+      </w:r>
+      <w:proofErr w:type="spellStart"/>
+      <w:r>
+        <w:t>pattern’et</w:t>
+      </w:r>
+      <w:proofErr w:type="spellEnd"/>
+      <w:r>
+        <w:t xml:space="preserve"> er blevet implementeret i Pristjek220. De forskellige </w:t>
+      </w:r>
+      <w:proofErr w:type="spellStart"/>
+      <w:r>
+        <w:t>repositories</w:t>
+      </w:r>
+      <w:proofErr w:type="spellEnd"/>
+      <w:r>
+        <w:t xml:space="preserve"> indeholder CRUD funktionerne, for den tabel de hører til. </w:t>
+      </w:r>
+      <w:proofErr w:type="spellStart"/>
+      <w:r>
+        <w:t>ProductRepository</w:t>
+      </w:r>
+      <w:proofErr w:type="spellEnd"/>
+      <w:r>
+        <w:t xml:space="preserve"> indeholder derved funktionerne til Product tabellen i databasen. I Repository klassen, som de specifikke </w:t>
+      </w:r>
+      <w:proofErr w:type="spellStart"/>
+      <w:r>
+        <w:t>repositories</w:t>
+      </w:r>
+      <w:proofErr w:type="spellEnd"/>
+      <w:r>
+        <w:t xml:space="preserve"> nedarver fra, ligger de generelle funktioner som </w:t>
+      </w:r>
+      <w:proofErr w:type="spellStart"/>
+      <w:r>
+        <w:t>Add</w:t>
+      </w:r>
+      <w:proofErr w:type="spellEnd"/>
+      <w:r>
+        <w:t xml:space="preserve"> og </w:t>
+      </w:r>
+      <w:proofErr w:type="spellStart"/>
+      <w:r>
+        <w:t>Remove</w:t>
+      </w:r>
+      <w:proofErr w:type="spellEnd"/>
+      <w:r>
+        <w:t xml:space="preserve"> for at undgå duplikeret kode. Unit of Work er lavet som et </w:t>
+      </w:r>
+      <w:proofErr w:type="spellStart"/>
+      <w:r>
+        <w:t>access</w:t>
+      </w:r>
+      <w:proofErr w:type="spellEnd"/>
+      <w:r>
+        <w:t xml:space="preserve"> point til </w:t>
+      </w:r>
+      <w:proofErr w:type="spellStart"/>
+      <w:r>
+        <w:t>repositoriesne</w:t>
+      </w:r>
+      <w:proofErr w:type="spellEnd"/>
+      <w:r>
+        <w:t xml:space="preserve"> fra BLL. Det samler alle </w:t>
+      </w:r>
+      <w:proofErr w:type="spellStart"/>
+      <w:r>
+        <w:t>repositoriesene</w:t>
+      </w:r>
+      <w:proofErr w:type="spellEnd"/>
+      <w:r>
+        <w:t xml:space="preserve"> i en klasse så administrationen og forbruger ikke skal have alle </w:t>
+      </w:r>
+      <w:proofErr w:type="spellStart"/>
+      <w:r>
+        <w:t>repositoriesene</w:t>
+      </w:r>
+      <w:proofErr w:type="spellEnd"/>
+      <w:r>
+        <w:t xml:space="preserve"> med når de oprettes. Derudover giver Unit Of Work også den fremtidsmulighed, at der kan implementeres funktioner hvor der kan tilføjes eller fjernes mange ting på én gang, uden at gemme efter hver tilføjelse.</w:t>
       </w:r>
     </w:p>
     <w:p/>
@@ -7287,7 +7966,6 @@
           <w:noProof/>
           <w:lang w:eastAsia="da-DK"/>
         </w:rPr>
-        <w:lastRenderedPageBreak/>
         <mc:AlternateContent>
           <mc:Choice Requires="wpg">
             <w:drawing>
@@ -7508,7 +8186,23 @@
         <w:fldChar w:fldCharType="end"/>
       </w:r>
       <w:r>
-        <w:t xml:space="preserve"> viser er der blevet skrevet ”cho”, hvor autofuldførelse så anbefaler de tre første produkter der starter med ”cho”, alle produkterne som bliver anbefalet er produkter der ligger i Pristjek220. Autofuldførelse anbefaler kun tre produkter, for ikke at forvirre brugeren, med for mange muligheder. Det er blevet valgt efter forbruger test, hvor brugerne syntes det var for uoverskueligt at have fem anbefalinger, som var det første antal som gruppen havde sat.</w:t>
+        <w:t xml:space="preserve"> viser er der blevet skrevet ”</w:t>
+      </w:r>
+      <w:proofErr w:type="spellStart"/>
+      <w:r>
+        <w:t>cho</w:t>
+      </w:r>
+      <w:proofErr w:type="spellEnd"/>
+      <w:r>
+        <w:t>”, hvor autofuldførelse så anbefaler de tre første produkter der starter med ”</w:t>
+      </w:r>
+      <w:proofErr w:type="spellStart"/>
+      <w:r>
+        <w:t>cho</w:t>
+      </w:r>
+      <w:proofErr w:type="spellEnd"/>
+      <w:r>
+        <w:t>”, alle produkterne som bliver anbefalet er produkter der ligger i Pristjek220. Autofuldførelse anbefaler kun tre produkter, for ikke at forvirre brugeren, med for mange muligheder. Det er blevet valgt efter forbruger test, hvor brugerne syntes det var for uoverskueligt at have fem anbefalinger, som var det første antal som gruppen havde sat.</w:t>
       </w:r>
     </w:p>
     <w:p/>
@@ -7845,7 +8539,11 @@
       </w:r>
       <w:bookmarkStart w:id="59" w:name="_Ref451174640"/>
       <w:r>
-        <w:t>Derudover er der mulighed for at generer en indkøbsliste, hvor Pristjek220 udregner hvor det er billigst at handle, med den udfyldte indkøbsliste</w:t>
+        <w:t xml:space="preserve">Derudover er der mulighed for at generer en indkøbsliste, </w:t>
+      </w:r>
+      <w:r>
+        <w:lastRenderedPageBreak/>
+        <w:t>hvor Pristjek220 udregner hvor det er billigst at handle, med den udfyldte indkøbsliste</w:t>
       </w:r>
       <w:bookmarkEnd w:id="59"/>
       <w:r>
@@ -8182,10 +8880,12 @@
         <w:fldChar w:fldCharType="end"/>
       </w:r>
       <w:r>
-        <w:t xml:space="preserve">, kan der klikkes på de enkelte produkters forretninger og derved skifte til en anden forretning at handle </w:t>
-      </w:r>
-      <w:r>
-        <w:lastRenderedPageBreak/>
+        <w:t>, kan der klikkes på de enkelte produkters forretninger og derved skifte til en anden forretning at handle</w:t>
+      </w:r>
+      <w:r>
+        <w:t xml:space="preserve"> </w:t>
+      </w:r>
+      <w:r>
         <w:t>det produkt i. Derved u</w:t>
       </w:r>
       <w:r>
@@ -9325,6 +10025,7 @@
           <w:noProof/>
           <w:lang w:eastAsia="da-DK"/>
         </w:rPr>
+        <w:lastRenderedPageBreak/>
         <mc:AlternateContent>
           <mc:Choice Requires="wpg">
             <w:drawing>
@@ -10220,7 +10921,15 @@
     </w:p>
     <w:p>
       <w:r>
-        <w:t xml:space="preserve">For at lave et godt produkt, og sikre at produktet lever op til product owner’s forventninger, bliver produktet udsat for nogle forskellige former for test. Dette er illustreret på </w:t>
+        <w:t xml:space="preserve">For at lave et godt produkt, og sikre at produktet lever op til product </w:t>
+      </w:r>
+      <w:proofErr w:type="spellStart"/>
+      <w:r>
+        <w:t>owner’s</w:t>
+      </w:r>
+      <w:proofErr w:type="spellEnd"/>
+      <w:r>
+        <w:t xml:space="preserve"> forventninger, bliver produktet udsat for nogle forskellige former for test. Dette er illustreret på </w:t>
       </w:r>
       <w:r>
         <w:fldChar w:fldCharType="begin"/>
@@ -10250,7 +10959,15 @@
         <w:t>dvikle en feature til applikationen</w:t>
       </w:r>
       <w:r>
-        <w:t>, hvorefter der kan bestemmes om den skal sættes i produktion. Derefter kan der opstilles tests, således at den lever op til kravene. På den måde spares der en masse tid på de funktioner, som product owner beslutter sig for, han ikke vil have. TDD er modsat, der skrives test før man laver features, hvilket giver den fordel, at koden lever op til testenes kravene med det samme.</w:t>
+        <w:t xml:space="preserve">, hvorefter der kan bestemmes om den skal sættes i produktion. Derefter kan der opstilles tests, således at den lever op til kravene. På den måde spares der en masse tid på de funktioner, som product </w:t>
+      </w:r>
+      <w:proofErr w:type="spellStart"/>
+      <w:r>
+        <w:t>owner</w:t>
+      </w:r>
+      <w:proofErr w:type="spellEnd"/>
+      <w:r>
+        <w:t xml:space="preserve"> beslutter sig for, han ikke vil have. TDD er modsat, der skrives test før man laver features, hvilket giver den fordel, at koden lever op til testenes kravene med det samme.</w:t>
       </w:r>
     </w:p>
     <w:p>
@@ -10372,6 +11089,7 @@
       </w:pPr>
       <w:bookmarkStart w:id="92" w:name="_Toc451425742"/>
       <w:r>
+        <w:lastRenderedPageBreak/>
         <w:t>Unitt</w:t>
       </w:r>
       <w:r>
@@ -10387,17 +11105,37 @@
         <w:t>applikationen</w:t>
       </w:r>
       <w:r>
-        <w:t xml:space="preserve"> kommer igennem, da det tester de individuelle klasser isoleret fra resten af systemet. Det vil sige at når en klasse får tilføjet en funktion, kan den testes uafhængigt af, hvor langt </w:t>
-      </w:r>
-      <w:r>
-        <w:lastRenderedPageBreak/>
-        <w:t xml:space="preserve">udviklingen af resten af systemet er. Gennem unit testning sikres der, at hver klasse individuelt opfører sig på den forventede måde ved de givne inputs, og derved bliver </w:t>
+        <w:t xml:space="preserve"> kommer igennem, da det tester de individuelle klasser isoleret fra resten af systemet. Det vil sige at når en klasse får tilføjet en funktion, kan den testes uafhængigt af, hvor langt udviklingen af resten af systemet er. Gennem unit testning sikres der, at hver klasse individuelt opfører sig på den forventede måde ved de givne inputs, og derved bliver </w:t>
       </w:r>
       <w:r>
         <w:t>applikationen kvalitetssikret, så den</w:t>
       </w:r>
       <w:r>
-        <w:t xml:space="preserve"> lever op til forbrugernes forventninger. Til unittest af Pristjek220 er der blevet benyttet Nunit frameworket og Nsubstitute, til at kunne opstille de forskellige testscenarier, og lave unittestene automatiske. Nsubstitute er også et framework, som bruges til at substituere de forskellige klasser, som klassen, der testes, har relationer til. Derved isoleres klassen fra resten af systemet. Det at automatisere testene giver den fordel at programmøren ikke skal bruge tid på at teste manuelt flere gange. Derudover giver automatiske test muligheden for, at koden kan optimeres efterhånden. Denne optimering kan så blive kørt igennem de automatiserede tests, uden at skulle bruge for lang tid på at teste manuelt, at funktionaliteten stadig fungere, som den skal. Automatiske unittests er dog ikke den gyldne hammer, der løser alle problemer, da de automatiserede tests kun tester, det de er lavet til at teste, hvilket vil sige, at nogle ting, kan blive overset. Derudover er der nogle ting som unittests ikke kan teste, så som brugervenlighed og hvordan den enkelte klasse opfører sig, når den sættes sammen med resten af systemet.</w:t>
+        <w:t xml:space="preserve"> lever op til forbrugernes forventninger. Til unittest af Pristjek220 er der blevet benyttet </w:t>
+      </w:r>
+      <w:proofErr w:type="spellStart"/>
+      <w:r>
+        <w:t>Nunit</w:t>
+      </w:r>
+      <w:proofErr w:type="spellEnd"/>
+      <w:r>
+        <w:t xml:space="preserve"> frameworket og </w:t>
+      </w:r>
+      <w:proofErr w:type="spellStart"/>
+      <w:r>
+        <w:t>Nsubstitute</w:t>
+      </w:r>
+      <w:proofErr w:type="spellEnd"/>
+      <w:r>
+        <w:t xml:space="preserve">, til at kunne opstille de forskellige testscenarier, og lave unittestene automatiske. </w:t>
+      </w:r>
+      <w:proofErr w:type="spellStart"/>
+      <w:r>
+        <w:t>Nsubstitute</w:t>
+      </w:r>
+      <w:proofErr w:type="spellEnd"/>
+      <w:r>
+        <w:t xml:space="preserve"> er også et framework, som bruges til at substituere de forskellige klasser, som klassen, der testes, har relationer til. Derved isoleres klassen fra resten af systemet. Det at automatisere testene giver den fordel at programmøren ikke skal bruge tid på at teste manuelt flere gange. Derudover giver automatiske test muligheden for, at koden kan optimeres efterhånden. Denne optimering kan så blive kørt igennem de automatiserede tests, uden at skulle bruge for lang tid på at teste manuelt, at funktionaliteten stadig fungere, som den skal. Automatiske unittests er dog ikke den gyldne hammer, der løser alle problemer, da de automatiserede tests kun tester, det de er lavet til at teste, hvilket vil sige, at nogle ting, kan blive overset. Derudover er der nogle ting som unittests ikke kan teste, så som brugervenlighed og hvordan den enkelte klasse opfører sig, når den sættes sammen med resten af systemet.</w:t>
       </w:r>
     </w:p>
     <w:p>
@@ -10439,7 +11177,23 @@
         <w:fldChar w:fldCharType="end"/>
       </w:r>
       <w:r>
-        <w:t xml:space="preserve"> kan man se et udsnit af Pristjek220’s dependency tree, hvor man kan se at produktet overholder DIP, da højniveau kalder lavniveau og ikke omvendt.</w:t>
+        <w:t xml:space="preserve"> kan man se et udsnit af Pristjek220’s </w:t>
+      </w:r>
+      <w:proofErr w:type="spellStart"/>
+      <w:r>
+        <w:t>dependency</w:t>
+      </w:r>
+      <w:proofErr w:type="spellEnd"/>
+      <w:r>
+        <w:t xml:space="preserve"> </w:t>
+      </w:r>
+      <w:proofErr w:type="spellStart"/>
+      <w:r>
+        <w:t>tree</w:t>
+      </w:r>
+      <w:proofErr w:type="spellEnd"/>
+      <w:r>
+        <w:t>, hvor man kan se at produktet overholder DIP, da højniveau kalder lavniveau og ikke omvendt.</w:t>
       </w:r>
     </w:p>
     <w:p>
@@ -10451,7 +11205,7 @@
           <v:shape id="_x0000_i1029" type="#_x0000_t75" style="width:4in;height:99.85pt" o:ole="">
             <v:imagedata r:id="rId46" o:title="" croptop="42020f" cropleft="16444f" cropright="23314f"/>
           </v:shape>
-          <o:OLEObject Type="Embed" ProgID="Visio.Drawing.15" ShapeID="_x0000_i1029" DrawAspect="Content" ObjectID="_1525178267" r:id="rId47"/>
+          <o:OLEObject Type="Embed" ProgID="Visio.Drawing.15" ShapeID="_x0000_i1029" DrawAspect="Content" ObjectID="_1525179010" r:id="rId47"/>
         </w:object>
       </w:r>
     </w:p>
@@ -10500,9 +11254,80 @@
       </w:pPr>
       <w:bookmarkStart w:id="95" w:name="_Toc451425744"/>
       <w:r>
-        <w:t>(evt. Code Metrics)</w:t>
+        <w:t xml:space="preserve">Code </w:t>
+      </w:r>
+      <w:proofErr w:type="spellStart"/>
+      <w:r>
+        <w:t>Metrics</w:t>
       </w:r>
       <w:bookmarkEnd w:id="95"/>
+      <w:proofErr w:type="spellEnd"/>
+    </w:p>
+    <w:p>
+      <w:r>
+        <w:t xml:space="preserve">Gennem projektet er der benyttet vedligeholdelsesindekset og den </w:t>
+      </w:r>
+      <w:proofErr w:type="spellStart"/>
+      <w:r>
+        <w:t>cyklomatisk</w:t>
+      </w:r>
+      <w:r>
+        <w:t>e</w:t>
+      </w:r>
+      <w:proofErr w:type="spellEnd"/>
+      <w:r>
+        <w:t xml:space="preserve"> kompleksitet for de forskellige metoder ved brug af </w:t>
+      </w:r>
+      <w:proofErr w:type="spellStart"/>
+      <w:r>
+        <w:t>code</w:t>
+      </w:r>
+      <w:proofErr w:type="spellEnd"/>
+      <w:r>
+        <w:t xml:space="preserve"> </w:t>
+      </w:r>
+      <w:proofErr w:type="spellStart"/>
+      <w:r>
+        <w:t>metrics</w:t>
+      </w:r>
+      <w:proofErr w:type="spellEnd"/>
+      <w:r>
+        <w:t xml:space="preserve">. Dette er gjort for, at koden er vedligeholdelsesvenlig, og for at sørge for at de forskellige metoder ikke bliver for komplekse. Det er et værktøj, til at se om koden burde omskrives eller </w:t>
+      </w:r>
+      <w:proofErr w:type="spellStart"/>
+      <w:r>
+        <w:t>refaktoreres</w:t>
+      </w:r>
+      <w:proofErr w:type="spellEnd"/>
+      <w:r>
+        <w:t xml:space="preserve">. Det gør det også muligt at identificere de funktioner, der har en høj potentiel risiko. Derudfra kan der laves en vurdering på, om arbejdet med at ændre funktionen, så risikoen for den bliver mindre, giver en stor nok fordel i forhold til den tid, der skal bruges på det. Der kan også besluttes, at funktionen bare skal testes godt igennem på grund af, at den har </w:t>
+      </w:r>
+      <w:r>
+        <w:lastRenderedPageBreak/>
+        <w:t xml:space="preserve">en øget risiko. Der er gennem projektet forsøgt at leve op til de ønskede værdier for vedligeholdelsesindekset, som er 80+. Ved tilføjelse af ny kode, er der prøvet at gøre den så vedligeholdsvenlig som mulig, ved at holde linjeantallet og den </w:t>
+      </w:r>
+      <w:proofErr w:type="spellStart"/>
+      <w:r>
+        <w:t>cyklomatisk</w:t>
+      </w:r>
+      <w:r>
+        <w:t>e</w:t>
+      </w:r>
+      <w:proofErr w:type="spellEnd"/>
+      <w:r>
+        <w:t xml:space="preserve"> kompleksitet nede. Der er forsøgt at holde den </w:t>
+      </w:r>
+      <w:proofErr w:type="spellStart"/>
+      <w:r>
+        <w:t>cyklomatisk</w:t>
+      </w:r>
+      <w:r>
+        <w:t>e</w:t>
+      </w:r>
+      <w:proofErr w:type="spellEnd"/>
+      <w:r>
+        <w:t xml:space="preserve"> kompleksitet nede, ved at undgå unødvendige loops. Det har medført, at projektets metoder er blevet mindre komplekse.</w:t>
+      </w:r>
     </w:p>
     <w:p/>
     <w:p>
@@ -10552,7 +11377,6 @@
     </w:p>
     <w:p>
       <w:r>
-        <w:lastRenderedPageBreak/>
         <w:t>Ingeniørhøjskolen har stillet en Jenkins CI server til rådighed, som er blevet benyttet gennem udviklingen af Pristjek220.</w:t>
       </w:r>
       <w:r>
@@ -10742,6 +11566,7 @@
           <w:noProof/>
           <w:lang w:eastAsia="da-DK"/>
         </w:rPr>
+        <w:lastRenderedPageBreak/>
         <mc:AlternateContent>
           <mc:Choice Requires="wpg">
             <w:drawing>
@@ -10935,13 +11760,21 @@
         <w:t xml:space="preserve"> </w:t>
       </w:r>
       <w:r>
-        <w:t>Forbrugertesten er blevet udført ved at udvælge en gruppe personer, og bede dem om at udføre nogle opgaver, som er blevet opstillet af gruppen. Et eksempel på en opgave de skal igennem er: ”Du står i en forretning og kigger på chokolade, og syntes det er lidt dyrt. Kig derfor om du kan få det billigere i en anden forretning, og se om du kan spare nogle penge ved at gå til en anden forretning.” Resten af testen, med beskrivelsen af opgaverne og resultatet herfra, kan ses i dokumentationen</w:t>
+        <w:t xml:space="preserve">Forbrugertesten er blevet udført ved at udvælge en gruppe personer, og bede dem om at udføre nogle opgaver, som er blevet opstillet af gruppen. Et eksempel på en opgave de skal igennem er: ”Du står i en forretning og kigger på chokolade, og syntes det er lidt dyrt. Kig derfor om du kan få det billigere i en anden forretning, og se om du kan spare nogle penge ved at gå til en anden </w:t>
+      </w:r>
+      <w:proofErr w:type="gramStart"/>
+      <w:r>
+        <w:t>forretning.”</w:t>
+      </w:r>
+      <w:proofErr w:type="gramEnd"/>
+      <w:r>
+        <w:t xml:space="preserve"> Resten af testen, med beskrivelsen af opgaverne og resultatet herfra, kan ses i dokumentationen</w:t>
       </w:r>
       <w:r>
         <w:rPr>
           <w:rStyle w:val="FootnoteReference"/>
         </w:rPr>
-        <w:footnoteReference w:id="1"/>
+        <w:footnoteReference w:id="6"/>
       </w:r>
       <w:r>
         <w:t xml:space="preserve">. Ud fra den feedback som </w:t>
@@ -10951,7 +11784,6 @@
           <w:noProof/>
           <w:lang w:eastAsia="da-DK"/>
         </w:rPr>
-        <w:lastRenderedPageBreak/>
         <mc:AlternateContent>
           <mc:Choice Requires="wpg">
             <w:drawing>
@@ -11258,6 +12090,7 @@
     </w:p>
     <w:p>
       <w:r>
+        <w:lastRenderedPageBreak/>
         <w:t>For at hurtigt at udfylde indkøbslisten ville det være en mulighed at oprette opskrifter. Disse opskrifter vil indeholde en ingrediensliste. Andre brugere vil således være i stand til at se opskrifterne, og skulle de føle sig fristet, kan de tilføje alle ingredienserne til indkøbslisten. Dette ville også være en oplagt metode at planlægge en madplan for ugen.</w:t>
       </w:r>
     </w:p>
@@ -11315,7 +12148,6 @@
       </w:pPr>
       <w:bookmarkStart w:id="106" w:name="_Toc451425749"/>
       <w:r>
-        <w:lastRenderedPageBreak/>
         <w:t>Konklusion</w:t>
       </w:r>
       <w:bookmarkEnd w:id="106"/>
@@ -11351,9 +12183,11 @@
           <w:pPr>
             <w:pStyle w:val="Heading1"/>
           </w:pPr>
+          <w:proofErr w:type="spellStart"/>
           <w:r>
             <w:t>Bibliography</w:t>
           </w:r>
+          <w:proofErr w:type="spellEnd"/>
         </w:p>
         <w:sdt>
           <w:sdtPr>
@@ -11708,6 +12542,7 @@
                   <w:noProof/>
                   <w:lang w:val="en-US"/>
                 </w:rPr>
+                <w:lastRenderedPageBreak/>
                 <w:t xml:space="preserve">Microsoft, 2016. </w:t>
               </w:r>
               <w:r>
@@ -11914,7 +12749,6 @@
                   <w:noProof/>
                   <w:lang w:val="en-US"/>
                 </w:rPr>
-                <w:lastRenderedPageBreak/>
                 <w:t xml:space="preserve">Zeldman, J., 2001. </w:t>
               </w:r>
               <w:r>
@@ -12065,8 +12899,33 @@
                     <w:smallCaps/>
                     <w:sz w:val="24"/>
                   </w:rPr>
-                  <w:t>Anders Meidahl Münsberg</w:t>
+                  <w:t xml:space="preserve">Anders </w:t>
                 </w:r>
+                <w:proofErr w:type="spellStart"/>
+                <w:r>
+                  <w:rPr>
+                    <w:smallCaps/>
+                    <w:sz w:val="24"/>
+                  </w:rPr>
+                  <w:t>Meidahl</w:t>
+                </w:r>
+                <w:proofErr w:type="spellEnd"/>
+                <w:r>
+                  <w:rPr>
+                    <w:smallCaps/>
+                    <w:sz w:val="24"/>
+                  </w:rPr>
+                  <w:t xml:space="preserve"> </w:t>
+                </w:r>
+                <w:proofErr w:type="spellStart"/>
+                <w:r>
+                  <w:rPr>
+                    <w:smallCaps/>
+                    <w:sz w:val="24"/>
+                  </w:rPr>
+                  <w:t>Münsberg</w:t>
+                </w:r>
+                <w:proofErr w:type="spellEnd"/>
               </w:p>
             </w:tc>
             <w:tc>
@@ -12239,8 +13098,18 @@
                     <w:sz w:val="24"/>
                     <w:lang w:val="en-US"/>
                   </w:rPr>
-                  <w:t>Christian Slot Winkel</w:t>
+                  <w:t xml:space="preserve">Christian Slot </w:t>
                 </w:r>
+                <w:proofErr w:type="spellStart"/>
+                <w:r>
+                  <w:rPr>
+                    <w:smallCaps/>
+                    <w:sz w:val="24"/>
+                    <w:lang w:val="en-US"/>
+                  </w:rPr>
+                  <w:t>Winkel</w:t>
+                </w:r>
+                <w:proofErr w:type="spellEnd"/>
               </w:p>
             </w:tc>
             <w:tc>
@@ -12502,8 +13371,18 @@
                     <w:sz w:val="24"/>
                     <w:lang w:val="en-US"/>
                   </w:rPr>
-                  <w:t>Mette Grønbech</w:t>
+                  <w:t xml:space="preserve">Mette </w:t>
                 </w:r>
+                <w:proofErr w:type="spellStart"/>
+                <w:r>
+                  <w:rPr>
+                    <w:smallCaps/>
+                    <w:sz w:val="24"/>
+                    <w:lang w:val="en-US"/>
+                  </w:rPr>
+                  <w:t>Grønbech</w:t>
+                </w:r>
+                <w:proofErr w:type="spellEnd"/>
               </w:p>
             </w:tc>
             <w:tc>
@@ -13486,7 +14365,7 @@
                 <w:bCs/>
                 <w:noProof/>
               </w:rPr>
-              <w:t>7</w:t>
+              <w:t>21</w:t>
             </w:r>
             <w:r>
               <w:rPr>
@@ -13603,6 +14482,100 @@
     </w:p>
   </w:footnote>
   <w:footnote w:id="1">
+    <w:p>
+      <w:pPr>
+        <w:pStyle w:val="FootnoteText"/>
+      </w:pPr>
+      <w:r>
+        <w:rPr>
+          <w:rStyle w:val="FootnoteReference"/>
+        </w:rPr>
+        <w:footnoteRef/>
+      </w:r>
+      <w:r>
+        <w:t xml:space="preserve"> </w:t>
+      </w:r>
+      <w:r>
+        <w:t>http://www.scrumguides.org/scrum-guide.html</w:t>
+      </w:r>
+    </w:p>
+  </w:footnote>
+  <w:footnote w:id="2">
+    <w:p>
+      <w:pPr>
+        <w:pStyle w:val="FootnoteText"/>
+      </w:pPr>
+      <w:r>
+        <w:rPr>
+          <w:rStyle w:val="FootnoteReference"/>
+        </w:rPr>
+        <w:footnoteRef/>
+      </w:r>
+      <w:r>
+        <w:t xml:space="preserve"> </w:t>
+      </w:r>
+      <w:r>
+        <w:t>http://kanbanblog.com/explained/</w:t>
+      </w:r>
+    </w:p>
+  </w:footnote>
+  <w:footnote w:id="3">
+    <w:p>
+      <w:pPr>
+        <w:pStyle w:val="FootnoteText"/>
+      </w:pPr>
+      <w:r>
+        <w:rPr>
+          <w:rStyle w:val="FootnoteReference"/>
+        </w:rPr>
+        <w:footnoteRef/>
+      </w:r>
+      <w:r>
+        <w:t xml:space="preserve"> </w:t>
+      </w:r>
+      <w:r>
+        <w:rPr>
+          <w:lang w:val="en-US"/>
+        </w:rPr>
+        <w:t>https://da.systematic.com/</w:t>
+      </w:r>
+      <w:bookmarkStart w:id="32" w:name="_GoBack"/>
+      <w:bookmarkEnd w:id="32"/>
+    </w:p>
+  </w:footnote>
+  <w:footnote w:id="4">
+    <w:p>
+      <w:pPr>
+        <w:pStyle w:val="FootnoteText"/>
+      </w:pPr>
+      <w:r>
+        <w:rPr>
+          <w:rStyle w:val="FootnoteReference"/>
+        </w:rPr>
+        <w:footnoteRef/>
+      </w:r>
+      <w:r>
+        <w:t xml:space="preserve"> https://msdn.microsoft.com/en-us/library/hh848246.aspx?f=255&amp;MSPPError=-2147217396</w:t>
+      </w:r>
+    </w:p>
+  </w:footnote>
+  <w:footnote w:id="5">
+    <w:p>
+      <w:pPr>
+        <w:pStyle w:val="FootnoteText"/>
+      </w:pPr>
+      <w:r>
+        <w:rPr>
+          <w:rStyle w:val="FootnoteReference"/>
+        </w:rPr>
+        <w:footnoteRef/>
+      </w:r>
+      <w:r>
+        <w:t xml:space="preserve"> https://msdn.microsoft.com/en-us/library/hh848246.aspx?f=255&amp;MSPPError=-2147217396</w:t>
+      </w:r>
+    </w:p>
+  </w:footnote>
+  <w:footnote w:id="6">
     <w:p>
       <w:pPr>
         <w:pStyle w:val="FootnoteText"/>
@@ -17831,7 +18804,7 @@
 </file>
 
 <file path=customXml/itemProps1.xml><?xml version="1.0" encoding="utf-8"?>
-<ds:datastoreItem xmlns:ds="http://schemas.openxmlformats.org/officeDocument/2006/customXml" ds:itemID="{300E070E-AB7C-428F-A6D3-1EB38AD82B70}">
+<ds:datastoreItem xmlns:ds="http://schemas.openxmlformats.org/officeDocument/2006/customXml" ds:itemID="{0B941F42-63B7-451A-A66B-ADE2E079E094}">
   <ds:schemaRefs>
     <ds:schemaRef ds:uri="http://schemas.openxmlformats.org/officeDocument/2006/bibliography"/>
   </ds:schemaRefs>

</xml_diff>

<commit_message>
ændret: 4b: Kodeord der ligger i databasen skal være krypteret skal være 3a
Forbrugertest = brugertest

skrevet i testafsnit omkring hvor de to typer test hvor de kan findes

Der er to røde felter omkring henvisninger
</commit_message>
<xml_diff>
--- a/Rapport/Projektrapport.docx
+++ b/Rapport/Projektrapport.docx
@@ -291,7 +291,7 @@
           <w:lang w:bidi="en-US"/>
         </w:rPr>
       </w:pPr>
-      <w:bookmarkStart w:id="0" w:name="_Toc451460219"/>
+      <w:bookmarkStart w:id="0" w:name="_Toc451699000"/>
       <w:r>
         <w:rPr>
           <w:lang w:bidi="en-US"/>
@@ -303,25 +303,7 @@
     </w:p>
     <w:p>
       <w:r>
-        <w:t>Denne rapport beskriver 4. semesterprojekt på Ingeniør</w:t>
-      </w:r>
-      <w:r>
-        <w:t>høj</w:t>
-      </w:r>
-      <w:r>
-        <w:t xml:space="preserve">skolen </w:t>
-      </w:r>
-      <w:r>
-        <w:t>Aa</w:t>
-      </w:r>
-      <w:r>
-        <w:t>rhus</w:t>
-      </w:r>
-      <w:r>
-        <w:t xml:space="preserve"> Universitet</w:t>
-      </w:r>
-      <w:r>
-        <w:t xml:space="preserve">. Formålet med denne rapport er at beskrive udviklingsforløbet, af produktionen af Pristjek220. </w:t>
+        <w:t xml:space="preserve">Denne rapport beskriver 4. semesterprojekt på Ingeniørhøjskolen Aarhus Universitet. Formålet med denne rapport er at beskrive udviklingsforløbet, af produktionen af Pristjek220. </w:t>
       </w:r>
     </w:p>
     <w:p>
@@ -353,15 +335,13 @@
         <w:t>terativ</w:t>
       </w:r>
       <w:r>
-        <w:t xml:space="preserve"> gennem projektet, og der er blevet brugt </w:t>
-      </w:r>
-      <w:proofErr w:type="spellStart"/>
-      <w:r>
-        <w:t>Scrum</w:t>
-      </w:r>
-      <w:proofErr w:type="spellEnd"/>
-      <w:r>
-        <w:t xml:space="preserve"> som udviklingsproces. Projektet er opsat til en Jenkins CI server, som er blevet brugt til at teste produktet. Derudover er der blevet lavet en forbrugertest for at teste brugergrænsefladen. </w:t>
+        <w:t xml:space="preserve"> gennem projektet, og der er blevet brugt Scrum som udviklingsproces. Projektet er opsat til en Jenkins CI server, som er blevet brugt til at teste produktet. Derudover</w:t>
+      </w:r>
+      <w:r>
+        <w:t xml:space="preserve"> er der blevet lavet en bruger</w:t>
+      </w:r>
+      <w:r>
+        <w:t xml:space="preserve">test for at teste brugergrænsefladen. </w:t>
       </w:r>
     </w:p>
     <w:p>
@@ -381,7 +361,7 @@
       <w:pPr>
         <w:pStyle w:val="Heading1"/>
       </w:pPr>
-      <w:bookmarkStart w:id="1" w:name="_Toc451460220"/>
+      <w:bookmarkStart w:id="1" w:name="_Toc451699001"/>
       <w:r>
         <w:lastRenderedPageBreak/>
         <w:t>Abstract</w:t>
@@ -430,186 +410,58 @@
         <w:rPr>
           <w:lang w:val="en-US"/>
         </w:rPr>
-        <w:t xml:space="preserve">Pristjek220 consists of two computer applications, whom </w:t>
-      </w:r>
-      <w:proofErr w:type="gramStart"/>
-      <w:r>
+        <w:t xml:space="preserve">Pristjek220 consists of two computer applications, whom are separated in a consumer- and an administrations application. In the consumer application, the user is able to search for a product and will be shown where the product is available, along with the price tag. Furthermore, is he able to create a shopping list, where he needs to fill in which, and how many, products he needs, and which stores he wishes to visit. After which the application will generate a shopping list with the cheapest stores to purchase the products. In the generated shopping list, the user can also change which store he wishes to buy the individual products in. At the same time, the generated shopping list will show the total price, and how big of a saving he’ll make by visiting several stores. The shopping list can be send as an e-mail, for easy transportability. </w:t>
+      </w:r>
+    </w:p>
+    <w:p>
+      <w:pPr>
         <w:rPr>
           <w:lang w:val="en-US"/>
         </w:rPr>
-        <w:t>are separated</w:t>
-      </w:r>
-      <w:proofErr w:type="gramEnd"/>
+      </w:pPr>
       <w:r>
         <w:rPr>
           <w:lang w:val="en-US"/>
         </w:rPr>
-        <w:t xml:space="preserve"> in a consumer- and an administrations application. In the consumer application, the user is able to search for a product and </w:t>
-      </w:r>
-      <w:proofErr w:type="gramStart"/>
-      <w:r>
+        <w:t>The administrations application consists of a store manager- and administrator section. An administrator is able to create, and remove, stores from Pristjek220. A store manager is managing one store, where he’s capable of adding, removing and changing price tags on products. Upon starting the administrations application, the user will be met by a login screen which requires both username and password, in order to access Pristjek220.</w:t>
+      </w:r>
+    </w:p>
+    <w:p>
+      <w:pPr>
         <w:rPr>
           <w:lang w:val="en-US"/>
         </w:rPr>
-        <w:t>will be shown</w:t>
-      </w:r>
-      <w:proofErr w:type="gramEnd"/>
+      </w:pPr>
       <w:r>
         <w:rPr>
           <w:lang w:val="en-US"/>
         </w:rPr>
-        <w:t xml:space="preserve"> where the product is available, along with the price tag. Furthermore, is he able to create a shopping list, where he needs to fill in which, and how many, products he needs, and which stores he wishes to visit. After which the application will generate a shopping list with the cheapest stores to purchase the products. In the generated shopping list, the user can also change which store he wishes to buy the individual products </w:t>
-      </w:r>
-      <w:proofErr w:type="gramStart"/>
-      <w:r>
+        <w:t xml:space="preserve">The applications are communicating to a database in which the information’s are stored. The consumer application got read only permission, meanwhile the administrations application got read and write permission. </w:t>
+      </w:r>
+    </w:p>
+    <w:p>
+      <w:pPr>
         <w:rPr>
           <w:lang w:val="en-US"/>
         </w:rPr>
-        <w:t>in</w:t>
-      </w:r>
-      <w:proofErr w:type="gramEnd"/>
+      </w:pPr>
       <w:r>
         <w:rPr>
           <w:lang w:val="en-US"/>
         </w:rPr>
-        <w:t xml:space="preserve">. At the same time, the generated shopping list will show the total price, and how big of a saving </w:t>
-      </w:r>
-      <w:proofErr w:type="gramStart"/>
+        <w:t>The team developed the product through an iterative working process, and Scrum was used as the development framework. The project is connected to a Jenkins CI server, which tested</w:t>
+      </w:r>
       <w:r>
         <w:rPr>
           <w:lang w:val="en-US"/>
         </w:rPr>
-        <w:t>he’ll</w:t>
-      </w:r>
-      <w:proofErr w:type="gramEnd"/>
+        <w:t xml:space="preserve"> the product. Finally, a user</w:t>
+      </w:r>
       <w:r>
         <w:rPr>
           <w:lang w:val="en-US"/>
         </w:rPr>
-        <w:t xml:space="preserve"> make by visiting several stores. The shopping list can be send as an e-mail, for easy transportability. </w:t>
-      </w:r>
-    </w:p>
-    <w:p>
-      <w:pPr>
-        <w:rPr>
-          <w:lang w:val="en-US"/>
-        </w:rPr>
-      </w:pPr>
-      <w:r>
-        <w:rPr>
-          <w:lang w:val="en-US"/>
-        </w:rPr>
-        <w:t xml:space="preserve">The administrations application consists of a store manager- and administrator section. An administrator is able to create, and remove, stores from Pristjek220. A store manager is managing one store, where </w:t>
-      </w:r>
-      <w:proofErr w:type="gramStart"/>
-      <w:r>
-        <w:rPr>
-          <w:lang w:val="en-US"/>
-        </w:rPr>
-        <w:t>he’s</w:t>
-      </w:r>
-      <w:proofErr w:type="gramEnd"/>
-      <w:r>
-        <w:rPr>
-          <w:lang w:val="en-US"/>
-        </w:rPr>
-        <w:t xml:space="preserve"> capable of adding, removing and changing price tags on products. Upon starting the administrations application, the user will be met by a login </w:t>
-      </w:r>
-      <w:proofErr w:type="gramStart"/>
-      <w:r>
-        <w:rPr>
-          <w:lang w:val="en-US"/>
-        </w:rPr>
-        <w:t>screen which</w:t>
-      </w:r>
-      <w:proofErr w:type="gramEnd"/>
-      <w:r>
-        <w:rPr>
-          <w:lang w:val="en-US"/>
-        </w:rPr>
-        <w:t xml:space="preserve"> requires both username and password, in order to access Pristjek220.</w:t>
-      </w:r>
-    </w:p>
-    <w:p>
-      <w:pPr>
-        <w:rPr>
-          <w:lang w:val="en-US"/>
-        </w:rPr>
-      </w:pPr>
-      <w:r>
-        <w:rPr>
-          <w:lang w:val="en-US"/>
-        </w:rPr>
-        <w:t xml:space="preserve">The applications are communicating to a database in which the information’s are stored. The consumer application </w:t>
-      </w:r>
-      <w:proofErr w:type="gramStart"/>
-      <w:r>
-        <w:rPr>
-          <w:lang w:val="en-US"/>
-        </w:rPr>
-        <w:t>got</w:t>
-      </w:r>
-      <w:proofErr w:type="gramEnd"/>
-      <w:r>
-        <w:rPr>
-          <w:lang w:val="en-US"/>
-        </w:rPr>
-        <w:t xml:space="preserve"> read only permission, meanwhile the administrations application got read and write permission. </w:t>
-      </w:r>
-    </w:p>
-    <w:p>
-      <w:pPr>
-        <w:rPr>
-          <w:lang w:val="en-US"/>
-        </w:rPr>
-      </w:pPr>
-      <w:r>
-        <w:rPr>
-          <w:lang w:val="en-US"/>
-        </w:rPr>
-        <w:t xml:space="preserve">The team developed the product through an iterative working process, and Scrum </w:t>
-      </w:r>
-      <w:proofErr w:type="gramStart"/>
-      <w:r>
-        <w:rPr>
-          <w:lang w:val="en-US"/>
-        </w:rPr>
-        <w:t>was used</w:t>
-      </w:r>
-      <w:proofErr w:type="gramEnd"/>
-      <w:r>
-        <w:rPr>
-          <w:lang w:val="en-US"/>
-        </w:rPr>
-        <w:t xml:space="preserve"> as the development framework. The project </w:t>
-      </w:r>
-      <w:proofErr w:type="gramStart"/>
-      <w:r>
-        <w:rPr>
-          <w:lang w:val="en-US"/>
-        </w:rPr>
-        <w:t>is connected</w:t>
-      </w:r>
-      <w:proofErr w:type="gramEnd"/>
-      <w:r>
-        <w:rPr>
-          <w:lang w:val="en-US"/>
-        </w:rPr>
-        <w:t xml:space="preserve"> to a Jenkins CI server, which tested the product. Finally, a consumer test </w:t>
-      </w:r>
-      <w:proofErr w:type="gramStart"/>
-      <w:r>
-        <w:rPr>
-          <w:lang w:val="en-US"/>
-        </w:rPr>
-        <w:t>was made</w:t>
-      </w:r>
-      <w:proofErr w:type="gramEnd"/>
-      <w:r>
-        <w:rPr>
-          <w:lang w:val="en-US"/>
-        </w:rPr>
-        <w:t xml:space="preserve"> to test the graphical user interface.</w:t>
+        <w:t xml:space="preserve"> test was made to test the graphical user interface.</w:t>
       </w:r>
       <w:r>
         <w:rPr>
@@ -660,7 +512,7 @@
               <w:noProof/>
               <w:sz w:val="22"/>
               <w:szCs w:val="22"/>
-              <w:lang w:val="en-GB" w:eastAsia="en-GB"/>
+              <w:lang w:eastAsia="da-DK"/>
             </w:rPr>
           </w:pPr>
           <w:r>
@@ -672,7 +524,7 @@
           <w:r>
             <w:fldChar w:fldCharType="separate"/>
           </w:r>
-          <w:hyperlink w:anchor="_Toc451460219" w:history="1">
+          <w:hyperlink w:anchor="_Toc451699000" w:history="1">
             <w:r>
               <w:rPr>
                 <w:rStyle w:val="Hyperlink"/>
@@ -687,7 +539,7 @@
                 <w:noProof/>
                 <w:sz w:val="22"/>
                 <w:szCs w:val="22"/>
-                <w:lang w:val="en-GB" w:eastAsia="en-GB"/>
+                <w:lang w:eastAsia="da-DK"/>
               </w:rPr>
               <w:tab/>
             </w:r>
@@ -718,7 +570,7 @@
                 <w:noProof/>
                 <w:webHidden/>
               </w:rPr>
-              <w:instrText xml:space="preserve"> PAGEREF _Toc451460219 \h </w:instrText>
+              <w:instrText xml:space="preserve"> PAGEREF _Toc451699000 \h </w:instrText>
             </w:r>
             <w:r>
               <w:rPr>
@@ -761,10 +613,10 @@
               <w:noProof/>
               <w:sz w:val="22"/>
               <w:szCs w:val="22"/>
-              <w:lang w:val="en-GB" w:eastAsia="en-GB"/>
+              <w:lang w:eastAsia="da-DK"/>
             </w:rPr>
           </w:pPr>
-          <w:hyperlink w:anchor="_Toc451460220" w:history="1">
+          <w:hyperlink w:anchor="_Toc451699001" w:history="1">
             <w:r>
               <w:rPr>
                 <w:rStyle w:val="Hyperlink"/>
@@ -778,7 +630,7 @@
                 <w:noProof/>
                 <w:sz w:val="22"/>
                 <w:szCs w:val="22"/>
-                <w:lang w:val="en-GB" w:eastAsia="en-GB"/>
+                <w:lang w:eastAsia="da-DK"/>
               </w:rPr>
               <w:tab/>
             </w:r>
@@ -808,7 +660,7 @@
                 <w:noProof/>
                 <w:webHidden/>
               </w:rPr>
-              <w:instrText xml:space="preserve"> PAGEREF _Toc451460220 \h </w:instrText>
+              <w:instrText xml:space="preserve"> PAGEREF _Toc451699001 \h </w:instrText>
             </w:r>
             <w:r>
               <w:rPr>
@@ -851,10 +703,10 @@
               <w:noProof/>
               <w:sz w:val="22"/>
               <w:szCs w:val="22"/>
-              <w:lang w:val="en-GB" w:eastAsia="en-GB"/>
+              <w:lang w:eastAsia="da-DK"/>
             </w:rPr>
           </w:pPr>
-          <w:hyperlink w:anchor="_Toc451460221" w:history="1">
+          <w:hyperlink w:anchor="_Toc451699002" w:history="1">
             <w:r>
               <w:rPr>
                 <w:rStyle w:val="Hyperlink"/>
@@ -868,7 +720,7 @@
                 <w:noProof/>
                 <w:sz w:val="22"/>
                 <w:szCs w:val="22"/>
-                <w:lang w:val="en-GB" w:eastAsia="en-GB"/>
+                <w:lang w:eastAsia="da-DK"/>
               </w:rPr>
               <w:tab/>
             </w:r>
@@ -898,7 +750,7 @@
                 <w:noProof/>
                 <w:webHidden/>
               </w:rPr>
-              <w:instrText xml:space="preserve"> PAGEREF _Toc451460221 \h </w:instrText>
+              <w:instrText xml:space="preserve"> PAGEREF _Toc451699002 \h </w:instrText>
             </w:r>
             <w:r>
               <w:rPr>
@@ -941,10 +793,10 @@
               <w:noProof/>
               <w:sz w:val="22"/>
               <w:szCs w:val="22"/>
-              <w:lang w:val="en-GB" w:eastAsia="en-GB"/>
+              <w:lang w:eastAsia="da-DK"/>
             </w:rPr>
           </w:pPr>
-          <w:hyperlink w:anchor="_Toc451460222" w:history="1">
+          <w:hyperlink w:anchor="_Toc451699003" w:history="1">
             <w:r>
               <w:rPr>
                 <w:rStyle w:val="Hyperlink"/>
@@ -958,7 +810,7 @@
                 <w:noProof/>
                 <w:sz w:val="22"/>
                 <w:szCs w:val="22"/>
-                <w:lang w:val="en-GB" w:eastAsia="en-GB"/>
+                <w:lang w:eastAsia="da-DK"/>
               </w:rPr>
               <w:tab/>
             </w:r>
@@ -988,7 +840,7 @@
                 <w:noProof/>
                 <w:webHidden/>
               </w:rPr>
-              <w:instrText xml:space="preserve"> PAGEREF _Toc451460222 \h </w:instrText>
+              <w:instrText xml:space="preserve"> PAGEREF _Toc451699003 \h </w:instrText>
             </w:r>
             <w:r>
               <w:rPr>
@@ -1031,10 +883,10 @@
               <w:noProof/>
               <w:sz w:val="22"/>
               <w:szCs w:val="22"/>
-              <w:lang w:val="en-GB" w:eastAsia="en-GB"/>
+              <w:lang w:eastAsia="da-DK"/>
             </w:rPr>
           </w:pPr>
-          <w:hyperlink w:anchor="_Toc451460223" w:history="1">
+          <w:hyperlink w:anchor="_Toc451699004" w:history="1">
             <w:r>
               <w:rPr>
                 <w:rStyle w:val="Hyperlink"/>
@@ -1048,7 +900,7 @@
                 <w:noProof/>
                 <w:sz w:val="22"/>
                 <w:szCs w:val="22"/>
-                <w:lang w:val="en-GB" w:eastAsia="en-GB"/>
+                <w:lang w:eastAsia="da-DK"/>
               </w:rPr>
               <w:tab/>
             </w:r>
@@ -1078,7 +930,7 @@
                 <w:noProof/>
                 <w:webHidden/>
               </w:rPr>
-              <w:instrText xml:space="preserve"> PAGEREF _Toc451460223 \h </w:instrText>
+              <w:instrText xml:space="preserve"> PAGEREF _Toc451699004 \h </w:instrText>
             </w:r>
             <w:r>
               <w:rPr>
@@ -1121,10 +973,10 @@
               <w:noProof/>
               <w:sz w:val="22"/>
               <w:szCs w:val="22"/>
-              <w:lang w:val="en-GB" w:eastAsia="en-GB"/>
+              <w:lang w:eastAsia="da-DK"/>
             </w:rPr>
           </w:pPr>
-          <w:hyperlink w:anchor="_Toc451460224" w:history="1">
+          <w:hyperlink w:anchor="_Toc451699005" w:history="1">
             <w:r>
               <w:rPr>
                 <w:rStyle w:val="Hyperlink"/>
@@ -1138,7 +990,7 @@
                 <w:noProof/>
                 <w:sz w:val="22"/>
                 <w:szCs w:val="22"/>
-                <w:lang w:val="en-GB" w:eastAsia="en-GB"/>
+                <w:lang w:eastAsia="da-DK"/>
               </w:rPr>
               <w:tab/>
             </w:r>
@@ -1168,7 +1020,7 @@
                 <w:noProof/>
                 <w:webHidden/>
               </w:rPr>
-              <w:instrText xml:space="preserve"> PAGEREF _Toc451460224 \h </w:instrText>
+              <w:instrText xml:space="preserve"> PAGEREF _Toc451699005 \h </w:instrText>
             </w:r>
             <w:r>
               <w:rPr>
@@ -1211,10 +1063,10 @@
               <w:noProof/>
               <w:sz w:val="22"/>
               <w:szCs w:val="22"/>
-              <w:lang w:val="en-GB" w:eastAsia="en-GB"/>
+              <w:lang w:eastAsia="da-DK"/>
             </w:rPr>
           </w:pPr>
-          <w:hyperlink w:anchor="_Toc451460225" w:history="1">
+          <w:hyperlink w:anchor="_Toc451699006" w:history="1">
             <w:r>
               <w:rPr>
                 <w:rStyle w:val="Hyperlink"/>
@@ -1228,7 +1080,7 @@
                 <w:noProof/>
                 <w:sz w:val="22"/>
                 <w:szCs w:val="22"/>
-                <w:lang w:val="en-GB" w:eastAsia="en-GB"/>
+                <w:lang w:eastAsia="da-DK"/>
               </w:rPr>
               <w:tab/>
             </w:r>
@@ -1258,7 +1110,7 @@
                 <w:noProof/>
                 <w:webHidden/>
               </w:rPr>
-              <w:instrText xml:space="preserve"> PAGEREF _Toc451460225 \h </w:instrText>
+              <w:instrText xml:space="preserve"> PAGEREF _Toc451699006 \h </w:instrText>
             </w:r>
             <w:r>
               <w:rPr>
@@ -1301,10 +1153,10 @@
               <w:noProof/>
               <w:sz w:val="22"/>
               <w:szCs w:val="22"/>
-              <w:lang w:val="en-GB" w:eastAsia="en-GB"/>
+              <w:lang w:eastAsia="da-DK"/>
             </w:rPr>
           </w:pPr>
-          <w:hyperlink w:anchor="_Toc451460226" w:history="1">
+          <w:hyperlink w:anchor="_Toc451699007" w:history="1">
             <w:r>
               <w:rPr>
                 <w:rStyle w:val="Hyperlink"/>
@@ -1318,7 +1170,7 @@
                 <w:noProof/>
                 <w:sz w:val="22"/>
                 <w:szCs w:val="22"/>
-                <w:lang w:val="en-GB" w:eastAsia="en-GB"/>
+                <w:lang w:eastAsia="da-DK"/>
               </w:rPr>
               <w:tab/>
             </w:r>
@@ -1348,7 +1200,7 @@
                 <w:noProof/>
                 <w:webHidden/>
               </w:rPr>
-              <w:instrText xml:space="preserve"> PAGEREF _Toc451460226 \h </w:instrText>
+              <w:instrText xml:space="preserve"> PAGEREF _Toc451699007 \h </w:instrText>
             </w:r>
             <w:r>
               <w:rPr>
@@ -1391,10 +1243,10 @@
               <w:noProof/>
               <w:sz w:val="22"/>
               <w:szCs w:val="22"/>
-              <w:lang w:val="en-GB" w:eastAsia="en-GB"/>
+              <w:lang w:eastAsia="da-DK"/>
             </w:rPr>
           </w:pPr>
-          <w:hyperlink w:anchor="_Toc451460227" w:history="1">
+          <w:hyperlink w:anchor="_Toc451699008" w:history="1">
             <w:r>
               <w:rPr>
                 <w:rStyle w:val="Hyperlink"/>
@@ -1408,7 +1260,7 @@
                 <w:noProof/>
                 <w:sz w:val="22"/>
                 <w:szCs w:val="22"/>
-                <w:lang w:val="en-GB" w:eastAsia="en-GB"/>
+                <w:lang w:eastAsia="da-DK"/>
               </w:rPr>
               <w:tab/>
             </w:r>
@@ -1438,7 +1290,7 @@
                 <w:noProof/>
                 <w:webHidden/>
               </w:rPr>
-              <w:instrText xml:space="preserve"> PAGEREF _Toc451460227 \h </w:instrText>
+              <w:instrText xml:space="preserve"> PAGEREF _Toc451699008 \h </w:instrText>
             </w:r>
             <w:r>
               <w:rPr>
@@ -1481,10 +1333,10 @@
               <w:noProof/>
               <w:sz w:val="22"/>
               <w:szCs w:val="22"/>
-              <w:lang w:val="en-GB" w:eastAsia="en-GB"/>
+              <w:lang w:eastAsia="da-DK"/>
             </w:rPr>
           </w:pPr>
-          <w:hyperlink w:anchor="_Toc451460228" w:history="1">
+          <w:hyperlink w:anchor="_Toc451699009" w:history="1">
             <w:r>
               <w:rPr>
                 <w:rStyle w:val="Hyperlink"/>
@@ -1498,7 +1350,7 @@
                 <w:noProof/>
                 <w:sz w:val="22"/>
                 <w:szCs w:val="22"/>
-                <w:lang w:val="en-GB" w:eastAsia="en-GB"/>
+                <w:lang w:eastAsia="da-DK"/>
               </w:rPr>
               <w:tab/>
             </w:r>
@@ -1528,7 +1380,7 @@
                 <w:noProof/>
                 <w:webHidden/>
               </w:rPr>
-              <w:instrText xml:space="preserve"> PAGEREF _Toc451460228 \h </w:instrText>
+              <w:instrText xml:space="preserve"> PAGEREF _Toc451699009 \h </w:instrText>
             </w:r>
             <w:r>
               <w:rPr>
@@ -1571,10 +1423,10 @@
               <w:noProof/>
               <w:sz w:val="22"/>
               <w:szCs w:val="22"/>
-              <w:lang w:val="en-GB" w:eastAsia="en-GB"/>
+              <w:lang w:eastAsia="da-DK"/>
             </w:rPr>
           </w:pPr>
-          <w:hyperlink w:anchor="_Toc451460229" w:history="1">
+          <w:hyperlink w:anchor="_Toc451699010" w:history="1">
             <w:r>
               <w:rPr>
                 <w:rStyle w:val="Hyperlink"/>
@@ -1588,7 +1440,7 @@
                 <w:noProof/>
                 <w:sz w:val="22"/>
                 <w:szCs w:val="22"/>
-                <w:lang w:val="en-GB" w:eastAsia="en-GB"/>
+                <w:lang w:eastAsia="da-DK"/>
               </w:rPr>
               <w:tab/>
             </w:r>
@@ -1618,7 +1470,7 @@
                 <w:noProof/>
                 <w:webHidden/>
               </w:rPr>
-              <w:instrText xml:space="preserve"> PAGEREF _Toc451460229 \h </w:instrText>
+              <w:instrText xml:space="preserve"> PAGEREF _Toc451699010 \h </w:instrText>
             </w:r>
             <w:r>
               <w:rPr>
@@ -1661,10 +1513,10 @@
               <w:noProof/>
               <w:sz w:val="22"/>
               <w:szCs w:val="22"/>
-              <w:lang w:val="en-GB" w:eastAsia="en-GB"/>
+              <w:lang w:eastAsia="da-DK"/>
             </w:rPr>
           </w:pPr>
-          <w:hyperlink w:anchor="_Toc451460230" w:history="1">
+          <w:hyperlink w:anchor="_Toc451699011" w:history="1">
             <w:r>
               <w:rPr>
                 <w:rStyle w:val="Hyperlink"/>
@@ -1678,7 +1530,7 @@
                 <w:noProof/>
                 <w:sz w:val="22"/>
                 <w:szCs w:val="22"/>
-                <w:lang w:val="en-GB" w:eastAsia="en-GB"/>
+                <w:lang w:eastAsia="da-DK"/>
               </w:rPr>
               <w:tab/>
             </w:r>
@@ -1708,7 +1560,7 @@
                 <w:noProof/>
                 <w:webHidden/>
               </w:rPr>
-              <w:instrText xml:space="preserve"> PAGEREF _Toc451460230 \h </w:instrText>
+              <w:instrText xml:space="preserve"> PAGEREF _Toc451699011 \h </w:instrText>
             </w:r>
             <w:r>
               <w:rPr>
@@ -1751,10 +1603,10 @@
               <w:noProof/>
               <w:sz w:val="22"/>
               <w:szCs w:val="22"/>
-              <w:lang w:val="en-GB" w:eastAsia="en-GB"/>
+              <w:lang w:eastAsia="da-DK"/>
             </w:rPr>
           </w:pPr>
-          <w:hyperlink w:anchor="_Toc451460231" w:history="1">
+          <w:hyperlink w:anchor="_Toc451699012" w:history="1">
             <w:r>
               <w:rPr>
                 <w:rStyle w:val="Hyperlink"/>
@@ -1768,7 +1620,7 @@
                 <w:noProof/>
                 <w:sz w:val="22"/>
                 <w:szCs w:val="22"/>
-                <w:lang w:val="en-GB" w:eastAsia="en-GB"/>
+                <w:lang w:eastAsia="da-DK"/>
               </w:rPr>
               <w:tab/>
             </w:r>
@@ -1798,7 +1650,7 @@
                 <w:noProof/>
                 <w:webHidden/>
               </w:rPr>
-              <w:instrText xml:space="preserve"> PAGEREF _Toc451460231 \h </w:instrText>
+              <w:instrText xml:space="preserve"> PAGEREF _Toc451699012 \h </w:instrText>
             </w:r>
             <w:r>
               <w:rPr>
@@ -1841,10 +1693,10 @@
               <w:noProof/>
               <w:sz w:val="22"/>
               <w:szCs w:val="22"/>
-              <w:lang w:val="en-GB" w:eastAsia="en-GB"/>
+              <w:lang w:eastAsia="da-DK"/>
             </w:rPr>
           </w:pPr>
-          <w:hyperlink w:anchor="_Toc451460232" w:history="1">
+          <w:hyperlink w:anchor="_Toc451699013" w:history="1">
             <w:r>
               <w:rPr>
                 <w:rStyle w:val="Hyperlink"/>
@@ -1858,7 +1710,7 @@
                 <w:noProof/>
                 <w:sz w:val="22"/>
                 <w:szCs w:val="22"/>
-                <w:lang w:val="en-GB" w:eastAsia="en-GB"/>
+                <w:lang w:eastAsia="da-DK"/>
               </w:rPr>
               <w:tab/>
             </w:r>
@@ -1888,7 +1740,7 @@
                 <w:noProof/>
                 <w:webHidden/>
               </w:rPr>
-              <w:instrText xml:space="preserve"> PAGEREF _Toc451460232 \h </w:instrText>
+              <w:instrText xml:space="preserve"> PAGEREF _Toc451699013 \h </w:instrText>
             </w:r>
             <w:r>
               <w:rPr>
@@ -1931,10 +1783,10 @@
               <w:noProof/>
               <w:sz w:val="22"/>
               <w:szCs w:val="22"/>
-              <w:lang w:val="en-GB" w:eastAsia="en-GB"/>
+              <w:lang w:eastAsia="da-DK"/>
             </w:rPr>
           </w:pPr>
-          <w:hyperlink w:anchor="_Toc451460233" w:history="1">
+          <w:hyperlink w:anchor="_Toc451699014" w:history="1">
             <w:r>
               <w:rPr>
                 <w:rStyle w:val="Hyperlink"/>
@@ -1948,7 +1800,7 @@
                 <w:noProof/>
                 <w:sz w:val="22"/>
                 <w:szCs w:val="22"/>
-                <w:lang w:val="en-GB" w:eastAsia="en-GB"/>
+                <w:lang w:eastAsia="da-DK"/>
               </w:rPr>
               <w:tab/>
             </w:r>
@@ -1978,7 +1830,7 @@
                 <w:noProof/>
                 <w:webHidden/>
               </w:rPr>
-              <w:instrText xml:space="preserve"> PAGEREF _Toc451460233 \h </w:instrText>
+              <w:instrText xml:space="preserve"> PAGEREF _Toc451699014 \h </w:instrText>
             </w:r>
             <w:r>
               <w:rPr>
@@ -2021,10 +1873,10 @@
               <w:noProof/>
               <w:sz w:val="22"/>
               <w:szCs w:val="22"/>
-              <w:lang w:val="en-GB" w:eastAsia="en-GB"/>
+              <w:lang w:eastAsia="da-DK"/>
             </w:rPr>
           </w:pPr>
-          <w:hyperlink w:anchor="_Toc451460234" w:history="1">
+          <w:hyperlink w:anchor="_Toc451699015" w:history="1">
             <w:r>
               <w:rPr>
                 <w:rStyle w:val="Hyperlink"/>
@@ -2038,7 +1890,7 @@
                 <w:noProof/>
                 <w:sz w:val="22"/>
                 <w:szCs w:val="22"/>
-                <w:lang w:val="en-GB" w:eastAsia="en-GB"/>
+                <w:lang w:eastAsia="da-DK"/>
               </w:rPr>
               <w:tab/>
             </w:r>
@@ -2068,7 +1920,7 @@
                 <w:noProof/>
                 <w:webHidden/>
               </w:rPr>
-              <w:instrText xml:space="preserve"> PAGEREF _Toc451460234 \h </w:instrText>
+              <w:instrText xml:space="preserve"> PAGEREF _Toc451699015 \h </w:instrText>
             </w:r>
             <w:r>
               <w:rPr>
@@ -2111,10 +1963,10 @@
               <w:noProof/>
               <w:sz w:val="22"/>
               <w:szCs w:val="22"/>
-              <w:lang w:val="en-GB" w:eastAsia="en-GB"/>
+              <w:lang w:eastAsia="da-DK"/>
             </w:rPr>
           </w:pPr>
-          <w:hyperlink w:anchor="_Toc451460235" w:history="1">
+          <w:hyperlink w:anchor="_Toc451699016" w:history="1">
             <w:r>
               <w:rPr>
                 <w:rStyle w:val="Hyperlink"/>
@@ -2128,7 +1980,7 @@
                 <w:noProof/>
                 <w:sz w:val="22"/>
                 <w:szCs w:val="22"/>
-                <w:lang w:val="en-GB" w:eastAsia="en-GB"/>
+                <w:lang w:eastAsia="da-DK"/>
               </w:rPr>
               <w:tab/>
             </w:r>
@@ -2158,7 +2010,7 @@
                 <w:noProof/>
                 <w:webHidden/>
               </w:rPr>
-              <w:instrText xml:space="preserve"> PAGEREF _Toc451460235 \h </w:instrText>
+              <w:instrText xml:space="preserve"> PAGEREF _Toc451699016 \h </w:instrText>
             </w:r>
             <w:r>
               <w:rPr>
@@ -2201,10 +2053,10 @@
               <w:noProof/>
               <w:sz w:val="22"/>
               <w:szCs w:val="22"/>
-              <w:lang w:val="en-GB" w:eastAsia="en-GB"/>
+              <w:lang w:eastAsia="da-DK"/>
             </w:rPr>
           </w:pPr>
-          <w:hyperlink w:anchor="_Toc451460236" w:history="1">
+          <w:hyperlink w:anchor="_Toc451699017" w:history="1">
             <w:r>
               <w:rPr>
                 <w:rStyle w:val="Hyperlink"/>
@@ -2218,7 +2070,7 @@
                 <w:noProof/>
                 <w:sz w:val="22"/>
                 <w:szCs w:val="22"/>
-                <w:lang w:val="en-GB" w:eastAsia="en-GB"/>
+                <w:lang w:eastAsia="da-DK"/>
               </w:rPr>
               <w:tab/>
             </w:r>
@@ -2248,7 +2100,7 @@
                 <w:noProof/>
                 <w:webHidden/>
               </w:rPr>
-              <w:instrText xml:space="preserve"> PAGEREF _Toc451460236 \h </w:instrText>
+              <w:instrText xml:space="preserve"> PAGEREF _Toc451699017 \h </w:instrText>
             </w:r>
             <w:r>
               <w:rPr>
@@ -2291,10 +2143,10 @@
               <w:noProof/>
               <w:sz w:val="22"/>
               <w:szCs w:val="22"/>
-              <w:lang w:val="en-GB" w:eastAsia="en-GB"/>
+              <w:lang w:eastAsia="da-DK"/>
             </w:rPr>
           </w:pPr>
-          <w:hyperlink w:anchor="_Toc451460237" w:history="1">
+          <w:hyperlink w:anchor="_Toc451699018" w:history="1">
             <w:r>
               <w:rPr>
                 <w:rStyle w:val="Hyperlink"/>
@@ -2308,7 +2160,7 @@
                 <w:noProof/>
                 <w:sz w:val="22"/>
                 <w:szCs w:val="22"/>
-                <w:lang w:val="en-GB" w:eastAsia="en-GB"/>
+                <w:lang w:eastAsia="da-DK"/>
               </w:rPr>
               <w:tab/>
             </w:r>
@@ -2338,7 +2190,7 @@
                 <w:noProof/>
                 <w:webHidden/>
               </w:rPr>
-              <w:instrText xml:space="preserve"> PAGEREF _Toc451460237 \h </w:instrText>
+              <w:instrText xml:space="preserve"> PAGEREF _Toc451699018 \h </w:instrText>
             </w:r>
             <w:r>
               <w:rPr>
@@ -2381,10 +2233,10 @@
               <w:noProof/>
               <w:sz w:val="22"/>
               <w:szCs w:val="22"/>
-              <w:lang w:val="en-GB" w:eastAsia="en-GB"/>
+              <w:lang w:eastAsia="da-DK"/>
             </w:rPr>
           </w:pPr>
-          <w:hyperlink w:anchor="_Toc451460238" w:history="1">
+          <w:hyperlink w:anchor="_Toc451699019" w:history="1">
             <w:r>
               <w:rPr>
                 <w:rStyle w:val="Hyperlink"/>
@@ -2398,7 +2250,7 @@
                 <w:noProof/>
                 <w:sz w:val="22"/>
                 <w:szCs w:val="22"/>
-                <w:lang w:val="en-GB" w:eastAsia="en-GB"/>
+                <w:lang w:eastAsia="da-DK"/>
               </w:rPr>
               <w:tab/>
             </w:r>
@@ -2428,7 +2280,7 @@
                 <w:noProof/>
                 <w:webHidden/>
               </w:rPr>
-              <w:instrText xml:space="preserve"> PAGEREF _Toc451460238 \h </w:instrText>
+              <w:instrText xml:space="preserve"> PAGEREF _Toc451699019 \h </w:instrText>
             </w:r>
             <w:r>
               <w:rPr>
@@ -2471,10 +2323,10 @@
               <w:noProof/>
               <w:sz w:val="22"/>
               <w:szCs w:val="22"/>
-              <w:lang w:val="en-GB" w:eastAsia="en-GB"/>
+              <w:lang w:eastAsia="da-DK"/>
             </w:rPr>
           </w:pPr>
-          <w:hyperlink w:anchor="_Toc451460239" w:history="1">
+          <w:hyperlink w:anchor="_Toc451699020" w:history="1">
             <w:r>
               <w:rPr>
                 <w:rStyle w:val="Hyperlink"/>
@@ -2488,7 +2340,7 @@
                 <w:noProof/>
                 <w:sz w:val="22"/>
                 <w:szCs w:val="22"/>
-                <w:lang w:val="en-GB" w:eastAsia="en-GB"/>
+                <w:lang w:eastAsia="da-DK"/>
               </w:rPr>
               <w:tab/>
             </w:r>
@@ -2518,7 +2370,7 @@
                 <w:noProof/>
                 <w:webHidden/>
               </w:rPr>
-              <w:instrText xml:space="preserve"> PAGEREF _Toc451460239 \h </w:instrText>
+              <w:instrText xml:space="preserve"> PAGEREF _Toc451699020 \h </w:instrText>
             </w:r>
             <w:r>
               <w:rPr>
@@ -2561,10 +2413,10 @@
               <w:noProof/>
               <w:sz w:val="22"/>
               <w:szCs w:val="22"/>
-              <w:lang w:val="en-GB" w:eastAsia="en-GB"/>
+              <w:lang w:eastAsia="da-DK"/>
             </w:rPr>
           </w:pPr>
-          <w:hyperlink w:anchor="_Toc451460240" w:history="1">
+          <w:hyperlink w:anchor="_Toc451699021" w:history="1">
             <w:r>
               <w:rPr>
                 <w:rStyle w:val="Hyperlink"/>
@@ -2578,7 +2430,7 @@
                 <w:noProof/>
                 <w:sz w:val="22"/>
                 <w:szCs w:val="22"/>
-                <w:lang w:val="en-GB" w:eastAsia="en-GB"/>
+                <w:lang w:eastAsia="da-DK"/>
               </w:rPr>
               <w:tab/>
             </w:r>
@@ -2608,7 +2460,7 @@
                 <w:noProof/>
                 <w:webHidden/>
               </w:rPr>
-              <w:instrText xml:space="preserve"> PAGEREF _Toc451460240 \h </w:instrText>
+              <w:instrText xml:space="preserve"> PAGEREF _Toc451699021 \h </w:instrText>
             </w:r>
             <w:r>
               <w:rPr>
@@ -2651,10 +2503,10 @@
               <w:noProof/>
               <w:sz w:val="22"/>
               <w:szCs w:val="22"/>
-              <w:lang w:val="en-GB" w:eastAsia="en-GB"/>
+              <w:lang w:eastAsia="da-DK"/>
             </w:rPr>
           </w:pPr>
-          <w:hyperlink w:anchor="_Toc451460241" w:history="1">
+          <w:hyperlink w:anchor="_Toc451699022" w:history="1">
             <w:r>
               <w:rPr>
                 <w:rStyle w:val="Hyperlink"/>
@@ -2668,7 +2520,7 @@
                 <w:noProof/>
                 <w:sz w:val="22"/>
                 <w:szCs w:val="22"/>
-                <w:lang w:val="en-GB" w:eastAsia="en-GB"/>
+                <w:lang w:eastAsia="da-DK"/>
               </w:rPr>
               <w:tab/>
             </w:r>
@@ -2698,7 +2550,7 @@
                 <w:noProof/>
                 <w:webHidden/>
               </w:rPr>
-              <w:instrText xml:space="preserve"> PAGEREF _Toc451460241 \h </w:instrText>
+              <w:instrText xml:space="preserve"> PAGEREF _Toc451699022 \h </w:instrText>
             </w:r>
             <w:r>
               <w:rPr>
@@ -2741,10 +2593,10 @@
               <w:noProof/>
               <w:sz w:val="22"/>
               <w:szCs w:val="22"/>
-              <w:lang w:val="en-GB" w:eastAsia="en-GB"/>
+              <w:lang w:eastAsia="da-DK"/>
             </w:rPr>
           </w:pPr>
-          <w:hyperlink w:anchor="_Toc451460242" w:history="1">
+          <w:hyperlink w:anchor="_Toc451699023" w:history="1">
             <w:r>
               <w:rPr>
                 <w:rStyle w:val="Hyperlink"/>
@@ -2758,7 +2610,7 @@
                 <w:noProof/>
                 <w:sz w:val="22"/>
                 <w:szCs w:val="22"/>
-                <w:lang w:val="en-GB" w:eastAsia="en-GB"/>
+                <w:lang w:eastAsia="da-DK"/>
               </w:rPr>
               <w:tab/>
             </w:r>
@@ -2788,7 +2640,7 @@
                 <w:noProof/>
                 <w:webHidden/>
               </w:rPr>
-              <w:instrText xml:space="preserve"> PAGEREF _Toc451460242 \h </w:instrText>
+              <w:instrText xml:space="preserve"> PAGEREF _Toc451699023 \h </w:instrText>
             </w:r>
             <w:r>
               <w:rPr>
@@ -2831,10 +2683,10 @@
               <w:noProof/>
               <w:sz w:val="22"/>
               <w:szCs w:val="22"/>
-              <w:lang w:val="en-GB" w:eastAsia="en-GB"/>
+              <w:lang w:eastAsia="da-DK"/>
             </w:rPr>
           </w:pPr>
-          <w:hyperlink w:anchor="_Toc451460243" w:history="1">
+          <w:hyperlink w:anchor="_Toc451699024" w:history="1">
             <w:r>
               <w:rPr>
                 <w:rStyle w:val="Hyperlink"/>
@@ -2848,7 +2700,7 @@
                 <w:noProof/>
                 <w:sz w:val="22"/>
                 <w:szCs w:val="22"/>
-                <w:lang w:val="en-GB" w:eastAsia="en-GB"/>
+                <w:lang w:eastAsia="da-DK"/>
               </w:rPr>
               <w:tab/>
             </w:r>
@@ -2878,7 +2730,7 @@
                 <w:noProof/>
                 <w:webHidden/>
               </w:rPr>
-              <w:instrText xml:space="preserve"> PAGEREF _Toc451460243 \h </w:instrText>
+              <w:instrText xml:space="preserve"> PAGEREF _Toc451699024 \h </w:instrText>
             </w:r>
             <w:r>
               <w:rPr>
@@ -2921,10 +2773,10 @@
               <w:noProof/>
               <w:sz w:val="22"/>
               <w:szCs w:val="22"/>
-              <w:lang w:val="en-GB" w:eastAsia="en-GB"/>
+              <w:lang w:eastAsia="da-DK"/>
             </w:rPr>
           </w:pPr>
-          <w:hyperlink w:anchor="_Toc451460244" w:history="1">
+          <w:hyperlink w:anchor="_Toc451699025" w:history="1">
             <w:r>
               <w:rPr>
                 <w:rStyle w:val="Hyperlink"/>
@@ -2938,7 +2790,7 @@
                 <w:noProof/>
                 <w:sz w:val="22"/>
                 <w:szCs w:val="22"/>
-                <w:lang w:val="en-GB" w:eastAsia="en-GB"/>
+                <w:lang w:eastAsia="da-DK"/>
               </w:rPr>
               <w:tab/>
             </w:r>
@@ -2968,7 +2820,7 @@
                 <w:noProof/>
                 <w:webHidden/>
               </w:rPr>
-              <w:instrText xml:space="preserve"> PAGEREF _Toc451460244 \h </w:instrText>
+              <w:instrText xml:space="preserve"> PAGEREF _Toc451699025 \h </w:instrText>
             </w:r>
             <w:r>
               <w:rPr>
@@ -3011,10 +2863,10 @@
               <w:noProof/>
               <w:sz w:val="22"/>
               <w:szCs w:val="22"/>
-              <w:lang w:val="en-GB" w:eastAsia="en-GB"/>
+              <w:lang w:eastAsia="da-DK"/>
             </w:rPr>
           </w:pPr>
-          <w:hyperlink w:anchor="_Toc451460245" w:history="1">
+          <w:hyperlink w:anchor="_Toc451699026" w:history="1">
             <w:r>
               <w:rPr>
                 <w:rStyle w:val="Hyperlink"/>
@@ -3028,7 +2880,7 @@
                 <w:noProof/>
                 <w:sz w:val="22"/>
                 <w:szCs w:val="22"/>
-                <w:lang w:val="en-GB" w:eastAsia="en-GB"/>
+                <w:lang w:eastAsia="da-DK"/>
               </w:rPr>
               <w:tab/>
             </w:r>
@@ -3058,7 +2910,7 @@
                 <w:noProof/>
                 <w:webHidden/>
               </w:rPr>
-              <w:instrText xml:space="preserve"> PAGEREF _Toc451460245 \h </w:instrText>
+              <w:instrText xml:space="preserve"> PAGEREF _Toc451699026 \h </w:instrText>
             </w:r>
             <w:r>
               <w:rPr>
@@ -3101,10 +2953,10 @@
               <w:noProof/>
               <w:sz w:val="22"/>
               <w:szCs w:val="22"/>
-              <w:lang w:val="en-GB" w:eastAsia="en-GB"/>
+              <w:lang w:eastAsia="da-DK"/>
             </w:rPr>
           </w:pPr>
-          <w:hyperlink w:anchor="_Toc451460246" w:history="1">
+          <w:hyperlink w:anchor="_Toc451699027" w:history="1">
             <w:r>
               <w:rPr>
                 <w:rStyle w:val="Hyperlink"/>
@@ -3118,7 +2970,7 @@
                 <w:noProof/>
                 <w:sz w:val="22"/>
                 <w:szCs w:val="22"/>
-                <w:lang w:val="en-GB" w:eastAsia="en-GB"/>
+                <w:lang w:eastAsia="da-DK"/>
               </w:rPr>
               <w:tab/>
             </w:r>
@@ -3148,7 +3000,7 @@
                 <w:noProof/>
                 <w:webHidden/>
               </w:rPr>
-              <w:instrText xml:space="preserve"> PAGEREF _Toc451460246 \h </w:instrText>
+              <w:instrText xml:space="preserve"> PAGEREF _Toc451699027 \h </w:instrText>
             </w:r>
             <w:r>
               <w:rPr>
@@ -3191,10 +3043,10 @@
               <w:noProof/>
               <w:sz w:val="22"/>
               <w:szCs w:val="22"/>
-              <w:lang w:val="en-GB" w:eastAsia="en-GB"/>
+              <w:lang w:eastAsia="da-DK"/>
             </w:rPr>
           </w:pPr>
-          <w:hyperlink w:anchor="_Toc451460247" w:history="1">
+          <w:hyperlink w:anchor="_Toc451699028" w:history="1">
             <w:r>
               <w:rPr>
                 <w:rStyle w:val="Hyperlink"/>
@@ -3208,7 +3060,7 @@
                 <w:noProof/>
                 <w:sz w:val="22"/>
                 <w:szCs w:val="22"/>
-                <w:lang w:val="en-GB" w:eastAsia="en-GB"/>
+                <w:lang w:eastAsia="da-DK"/>
               </w:rPr>
               <w:tab/>
             </w:r>
@@ -3238,7 +3090,7 @@
                 <w:noProof/>
                 <w:webHidden/>
               </w:rPr>
-              <w:instrText xml:space="preserve"> PAGEREF _Toc451460247 \h </w:instrText>
+              <w:instrText xml:space="preserve"> PAGEREF _Toc451699028 \h </w:instrText>
             </w:r>
             <w:r>
               <w:rPr>
@@ -3281,10 +3133,10 @@
               <w:noProof/>
               <w:sz w:val="22"/>
               <w:szCs w:val="22"/>
-              <w:lang w:val="en-GB" w:eastAsia="en-GB"/>
+              <w:lang w:eastAsia="da-DK"/>
             </w:rPr>
           </w:pPr>
-          <w:hyperlink w:anchor="_Toc451460248" w:history="1">
+          <w:hyperlink w:anchor="_Toc451699029" w:history="1">
             <w:r>
               <w:rPr>
                 <w:rStyle w:val="Hyperlink"/>
@@ -3298,7 +3150,7 @@
                 <w:noProof/>
                 <w:sz w:val="22"/>
                 <w:szCs w:val="22"/>
-                <w:lang w:val="en-GB" w:eastAsia="en-GB"/>
+                <w:lang w:eastAsia="da-DK"/>
               </w:rPr>
               <w:tab/>
             </w:r>
@@ -3328,7 +3180,7 @@
                 <w:noProof/>
                 <w:webHidden/>
               </w:rPr>
-              <w:instrText xml:space="preserve"> PAGEREF _Toc451460248 \h </w:instrText>
+              <w:instrText xml:space="preserve"> PAGEREF _Toc451699029 \h </w:instrText>
             </w:r>
             <w:r>
               <w:rPr>
@@ -3371,10 +3223,10 @@
               <w:noProof/>
               <w:sz w:val="22"/>
               <w:szCs w:val="22"/>
-              <w:lang w:val="en-GB" w:eastAsia="en-GB"/>
+              <w:lang w:eastAsia="da-DK"/>
             </w:rPr>
           </w:pPr>
-          <w:hyperlink w:anchor="_Toc451460249" w:history="1">
+          <w:hyperlink w:anchor="_Toc451699030" w:history="1">
             <w:r>
               <w:rPr>
                 <w:rStyle w:val="Hyperlink"/>
@@ -3388,7 +3240,7 @@
                 <w:noProof/>
                 <w:sz w:val="22"/>
                 <w:szCs w:val="22"/>
-                <w:lang w:val="en-GB" w:eastAsia="en-GB"/>
+                <w:lang w:eastAsia="da-DK"/>
               </w:rPr>
               <w:tab/>
             </w:r>
@@ -3418,7 +3270,7 @@
                 <w:noProof/>
                 <w:webHidden/>
               </w:rPr>
-              <w:instrText xml:space="preserve"> PAGEREF _Toc451460249 \h </w:instrText>
+              <w:instrText xml:space="preserve"> PAGEREF _Toc451699030 \h </w:instrText>
             </w:r>
             <w:r>
               <w:rPr>
@@ -3461,10 +3313,10 @@
               <w:noProof/>
               <w:sz w:val="22"/>
               <w:szCs w:val="22"/>
-              <w:lang w:val="en-GB" w:eastAsia="en-GB"/>
+              <w:lang w:eastAsia="da-DK"/>
             </w:rPr>
           </w:pPr>
-          <w:hyperlink w:anchor="_Toc451460250" w:history="1">
+          <w:hyperlink w:anchor="_Toc451699031" w:history="1">
             <w:r>
               <w:rPr>
                 <w:rStyle w:val="Hyperlink"/>
@@ -3478,7 +3330,7 @@
                 <w:noProof/>
                 <w:sz w:val="22"/>
                 <w:szCs w:val="22"/>
-                <w:lang w:val="en-GB" w:eastAsia="en-GB"/>
+                <w:lang w:eastAsia="da-DK"/>
               </w:rPr>
               <w:tab/>
             </w:r>
@@ -3508,7 +3360,7 @@
                 <w:noProof/>
                 <w:webHidden/>
               </w:rPr>
-              <w:instrText xml:space="preserve"> PAGEREF _Toc451460250 \h </w:instrText>
+              <w:instrText xml:space="preserve"> PAGEREF _Toc451699031 \h </w:instrText>
             </w:r>
             <w:r>
               <w:rPr>
@@ -3551,10 +3403,10 @@
               <w:noProof/>
               <w:sz w:val="22"/>
               <w:szCs w:val="22"/>
-              <w:lang w:val="en-GB" w:eastAsia="en-GB"/>
+              <w:lang w:eastAsia="da-DK"/>
             </w:rPr>
           </w:pPr>
-          <w:hyperlink w:anchor="_Toc451460251" w:history="1">
+          <w:hyperlink w:anchor="_Toc451699032" w:history="1">
             <w:r>
               <w:rPr>
                 <w:rStyle w:val="Hyperlink"/>
@@ -3568,7 +3420,7 @@
                 <w:noProof/>
                 <w:sz w:val="22"/>
                 <w:szCs w:val="22"/>
-                <w:lang w:val="en-GB" w:eastAsia="en-GB"/>
+                <w:lang w:eastAsia="da-DK"/>
               </w:rPr>
               <w:tab/>
             </w:r>
@@ -3598,7 +3450,7 @@
                 <w:noProof/>
                 <w:webHidden/>
               </w:rPr>
-              <w:instrText xml:space="preserve"> PAGEREF _Toc451460251 \h </w:instrText>
+              <w:instrText xml:space="preserve"> PAGEREF _Toc451699032 \h </w:instrText>
             </w:r>
             <w:r>
               <w:rPr>
@@ -3641,10 +3493,10 @@
               <w:noProof/>
               <w:sz w:val="22"/>
               <w:szCs w:val="22"/>
-              <w:lang w:val="en-GB" w:eastAsia="en-GB"/>
+              <w:lang w:eastAsia="da-DK"/>
             </w:rPr>
           </w:pPr>
-          <w:hyperlink w:anchor="_Toc451460252" w:history="1">
+          <w:hyperlink w:anchor="_Toc451699033" w:history="1">
             <w:r>
               <w:rPr>
                 <w:rStyle w:val="Hyperlink"/>
@@ -3658,7 +3510,7 @@
                 <w:noProof/>
                 <w:sz w:val="22"/>
                 <w:szCs w:val="22"/>
-                <w:lang w:val="en-GB" w:eastAsia="en-GB"/>
+                <w:lang w:eastAsia="da-DK"/>
               </w:rPr>
               <w:tab/>
             </w:r>
@@ -3688,7 +3540,7 @@
                 <w:noProof/>
                 <w:webHidden/>
               </w:rPr>
-              <w:instrText xml:space="preserve"> PAGEREF _Toc451460252 \h </w:instrText>
+              <w:instrText xml:space="preserve"> PAGEREF _Toc451699033 \h </w:instrText>
             </w:r>
             <w:r>
               <w:rPr>
@@ -3731,10 +3583,10 @@
               <w:noProof/>
               <w:sz w:val="22"/>
               <w:szCs w:val="22"/>
-              <w:lang w:val="en-GB" w:eastAsia="en-GB"/>
+              <w:lang w:eastAsia="da-DK"/>
             </w:rPr>
           </w:pPr>
-          <w:hyperlink w:anchor="_Toc451460253" w:history="1">
+          <w:hyperlink w:anchor="_Toc451699034" w:history="1">
             <w:r>
               <w:rPr>
                 <w:rStyle w:val="Hyperlink"/>
@@ -3748,7 +3600,7 @@
                 <w:noProof/>
                 <w:sz w:val="22"/>
                 <w:szCs w:val="22"/>
-                <w:lang w:val="en-GB" w:eastAsia="en-GB"/>
+                <w:lang w:eastAsia="da-DK"/>
               </w:rPr>
               <w:tab/>
             </w:r>
@@ -3757,7 +3609,7 @@
                 <w:rStyle w:val="Hyperlink"/>
                 <w:noProof/>
               </w:rPr>
-              <w:t>Forbrugertest</w:t>
+              <w:t>brugertest</w:t>
             </w:r>
             <w:r>
               <w:rPr>
@@ -3778,7 +3630,7 @@
                 <w:noProof/>
                 <w:webHidden/>
               </w:rPr>
-              <w:instrText xml:space="preserve"> PAGEREF _Toc451460253 \h </w:instrText>
+              <w:instrText xml:space="preserve"> PAGEREF _Toc451699034 \h </w:instrText>
             </w:r>
             <w:r>
               <w:rPr>
@@ -3821,10 +3673,10 @@
               <w:noProof/>
               <w:sz w:val="22"/>
               <w:szCs w:val="22"/>
-              <w:lang w:val="en-GB" w:eastAsia="en-GB"/>
+              <w:lang w:eastAsia="da-DK"/>
             </w:rPr>
           </w:pPr>
-          <w:hyperlink w:anchor="_Toc451460254" w:history="1">
+          <w:hyperlink w:anchor="_Toc451699035" w:history="1">
             <w:r>
               <w:rPr>
                 <w:rStyle w:val="Hyperlink"/>
@@ -3838,7 +3690,7 @@
                 <w:noProof/>
                 <w:sz w:val="22"/>
                 <w:szCs w:val="22"/>
-                <w:lang w:val="en-GB" w:eastAsia="en-GB"/>
+                <w:lang w:eastAsia="da-DK"/>
               </w:rPr>
               <w:tab/>
             </w:r>
@@ -3868,7 +3720,7 @@
                 <w:noProof/>
                 <w:webHidden/>
               </w:rPr>
-              <w:instrText xml:space="preserve"> PAGEREF _Toc451460254 \h </w:instrText>
+              <w:instrText xml:space="preserve"> PAGEREF _Toc451699035 \h </w:instrText>
             </w:r>
             <w:r>
               <w:rPr>
@@ -3911,10 +3763,10 @@
               <w:noProof/>
               <w:sz w:val="22"/>
               <w:szCs w:val="22"/>
-              <w:lang w:val="en-GB" w:eastAsia="en-GB"/>
+              <w:lang w:eastAsia="da-DK"/>
             </w:rPr>
           </w:pPr>
-          <w:hyperlink w:anchor="_Toc451460255" w:history="1">
+          <w:hyperlink w:anchor="_Toc451699036" w:history="1">
             <w:r>
               <w:rPr>
                 <w:rStyle w:val="Hyperlink"/>
@@ -3928,7 +3780,7 @@
                 <w:noProof/>
                 <w:sz w:val="22"/>
                 <w:szCs w:val="22"/>
-                <w:lang w:val="en-GB" w:eastAsia="en-GB"/>
+                <w:lang w:eastAsia="da-DK"/>
               </w:rPr>
               <w:tab/>
             </w:r>
@@ -3958,7 +3810,7 @@
                 <w:noProof/>
                 <w:webHidden/>
               </w:rPr>
-              <w:instrText xml:space="preserve"> PAGEREF _Toc451460255 \h </w:instrText>
+              <w:instrText xml:space="preserve"> PAGEREF _Toc451699036 \h </w:instrText>
             </w:r>
             <w:r>
               <w:rPr>
@@ -4001,10 +3853,10 @@
               <w:noProof/>
               <w:sz w:val="22"/>
               <w:szCs w:val="22"/>
-              <w:lang w:val="en-GB" w:eastAsia="en-GB"/>
+              <w:lang w:eastAsia="da-DK"/>
             </w:rPr>
           </w:pPr>
-          <w:hyperlink w:anchor="_Toc451460256" w:history="1">
+          <w:hyperlink w:anchor="_Toc451699037" w:history="1">
             <w:r>
               <w:rPr>
                 <w:rStyle w:val="Hyperlink"/>
@@ -4018,7 +3870,7 @@
                 <w:noProof/>
                 <w:sz w:val="22"/>
                 <w:szCs w:val="22"/>
-                <w:lang w:val="en-GB" w:eastAsia="en-GB"/>
+                <w:lang w:eastAsia="da-DK"/>
               </w:rPr>
               <w:tab/>
             </w:r>
@@ -4048,7 +3900,7 @@
                 <w:noProof/>
                 <w:webHidden/>
               </w:rPr>
-              <w:instrText xml:space="preserve"> PAGEREF _Toc451460256 \h </w:instrText>
+              <w:instrText xml:space="preserve"> PAGEREF _Toc451699037 \h </w:instrText>
             </w:r>
             <w:r>
               <w:rPr>
@@ -4091,10 +3943,10 @@
               <w:noProof/>
               <w:sz w:val="22"/>
               <w:szCs w:val="22"/>
-              <w:lang w:val="en-GB" w:eastAsia="en-GB"/>
+              <w:lang w:eastAsia="da-DK"/>
             </w:rPr>
           </w:pPr>
-          <w:hyperlink w:anchor="_Toc451460257" w:history="1">
+          <w:hyperlink w:anchor="_Toc451699038" w:history="1">
             <w:r>
               <w:rPr>
                 <w:rStyle w:val="Hyperlink"/>
@@ -4108,7 +3960,7 @@
                 <w:noProof/>
                 <w:sz w:val="22"/>
                 <w:szCs w:val="22"/>
-                <w:lang w:val="en-GB" w:eastAsia="en-GB"/>
+                <w:lang w:eastAsia="da-DK"/>
               </w:rPr>
               <w:tab/>
             </w:r>
@@ -4138,7 +3990,7 @@
                 <w:noProof/>
                 <w:webHidden/>
               </w:rPr>
-              <w:instrText xml:space="preserve"> PAGEREF _Toc451460257 \h </w:instrText>
+              <w:instrText xml:space="preserve"> PAGEREF _Toc451699038 \h </w:instrText>
             </w:r>
             <w:r>
               <w:rPr>
@@ -4181,10 +4033,10 @@
               <w:noProof/>
               <w:sz w:val="22"/>
               <w:szCs w:val="22"/>
-              <w:lang w:val="en-GB" w:eastAsia="en-GB"/>
+              <w:lang w:eastAsia="da-DK"/>
             </w:rPr>
           </w:pPr>
-          <w:hyperlink w:anchor="_Toc451460258" w:history="1">
+          <w:hyperlink w:anchor="_Toc451699039" w:history="1">
             <w:r>
               <w:rPr>
                 <w:rStyle w:val="Hyperlink"/>
@@ -4198,7 +4050,7 @@
                 <w:noProof/>
                 <w:sz w:val="22"/>
                 <w:szCs w:val="22"/>
-                <w:lang w:val="en-GB" w:eastAsia="en-GB"/>
+                <w:lang w:eastAsia="da-DK"/>
               </w:rPr>
               <w:tab/>
             </w:r>
@@ -4229,7 +4081,7 @@
                 <w:noProof/>
                 <w:webHidden/>
               </w:rPr>
-              <w:instrText xml:space="preserve"> PAGEREF _Toc451460258 \h </w:instrText>
+              <w:instrText xml:space="preserve"> PAGEREF _Toc451699039 \h </w:instrText>
             </w:r>
             <w:r>
               <w:rPr>
@@ -4292,7 +4144,7 @@
       <w:pPr>
         <w:pStyle w:val="Heading1"/>
       </w:pPr>
-      <w:bookmarkStart w:id="2" w:name="_Toc451460221"/>
+      <w:bookmarkStart w:id="2" w:name="_Toc451699002"/>
       <w:r>
         <w:lastRenderedPageBreak/>
         <w:t>Indledning</w:t>
@@ -4307,39 +4159,13 @@
         <w:t xml:space="preserve"> Universitet</w:t>
       </w:r>
       <w:r>
-        <w:t xml:space="preserve">. Der er fremstillet et produkt, hvis formål er at give forbrugeren mulighed for at lave sine indkøb så billigt som muligt. Produktet består af to applikationer, som har hver deres grafiske brugergrænseflade. Begge applikationer har adgang til den samme eksterne database. Under udviklingen af produktet er der arbejdet iterativt, hvor der er benyttet </w:t>
-      </w:r>
-      <w:proofErr w:type="spellStart"/>
-      <w:r>
-        <w:t>Scrum</w:t>
-      </w:r>
-      <w:proofErr w:type="spellEnd"/>
-      <w:r>
-        <w:t xml:space="preserve"> som en agil udviklingsmetode. Der er her arbejdet i sprints af to ugers varighed, hvor målet efter hvert sprint var at have fuldt ud implementeret nogle udvalgte user </w:t>
-      </w:r>
-      <w:proofErr w:type="spellStart"/>
-      <w:r>
-        <w:t>stories</w:t>
-      </w:r>
-      <w:proofErr w:type="spellEnd"/>
-      <w:r>
-        <w:t xml:space="preserve">. Koden til projektet er styret ved at benytte versionsstyringsværktøjet Git i form af Git klienten </w:t>
-      </w:r>
-      <w:proofErr w:type="spellStart"/>
-      <w:r>
-        <w:t>TortoiseGit</w:t>
-      </w:r>
-      <w:proofErr w:type="spellEnd"/>
-      <w:r>
-        <w:t xml:space="preserve">. Til designet af applikationen er der benyttet en 3-lagdelt arkitektur samt flere forskellige designmønstre, til bl.a. at abstrahere fra databasen, og afkoble den grafiske brugergrænseflade fra den bagvedliggende kode. Produktet er testet ved hjælp af unittests og integrationstest i koden, hvor der er benyttet </w:t>
-      </w:r>
-      <w:proofErr w:type="spellStart"/>
-      <w:r>
-        <w:t>NUnit</w:t>
-      </w:r>
-      <w:proofErr w:type="spellEnd"/>
-      <w:r>
-        <w:t xml:space="preserve"> Frameworket. Til sidst i projektet er der udført forbrugertests, hvor der er testet brugervenligheden af produktet, på folk der er i produktets målgruppe, for at se om det er intuitivt at benytte. Produktet er dokumenteret i den tilhørende dokumentation, hvor der både findes kravspecifikation for projektet, systemarkitektur med diagrammer over produktet og dokumentation for koden til produktet.</w:t>
+        <w:t>. Der er fremstillet et produkt, hvis formål er at give forbrugeren mulighed for at lave sine indkøb så billigt som muligt. Produktet består af to applikationer, som har hver deres grafiske brugergrænseflade. Begge applikationer har adgang til den samme eksterne database. Under udviklingen af produktet er der arbejdet iterativt, hvor der er benyttet Scrum som en agil udviklingsmetode. Der er her arbejdet i sprints af to ugers varighed, hvor målet efter hvert sprint var at have fuldt ud implementeret nogle udvalgte user stories. Koden til projektet er styret ved at benytte versionsstyringsværktøjet Git i form af Git klienten TortoiseGit. Til designet af applikationen er der benyttet en 3-lagdelt arkitektur samt flere forskellige designmønstre, til bl.a. at abstrahere fra databasen, og afkoble den grafiske brugergrænseflade fra den bagvedliggende kode. Produktet er testet ved hjælp af unittests og integrationstest i koden, hvor der er benyttet NUnit Frameworket. Til sid</w:t>
+      </w:r>
+      <w:r>
+        <w:t xml:space="preserve">st i projektet er der udført </w:t>
+      </w:r>
+      <w:r>
+        <w:t>brugertests, hvor der er testet brugervenligheden af produktet, på folk der er i produktets målgruppe, for at se om det er intuitivt at benytte. Produktet er dokumenteret i den tilhørende dokumentation, hvor der både findes kravspecifikation for projektet, systemarkitektur med diagrammer over produktet og dokumentation for koden til produktet.</w:t>
       </w:r>
     </w:p>
     <w:p>
@@ -4347,7 +4173,7 @@
         <w:pStyle w:val="Heading1"/>
       </w:pPr>
       <w:bookmarkStart w:id="3" w:name="_Toc451356398"/>
-      <w:bookmarkStart w:id="4" w:name="_Toc451460222"/>
+      <w:bookmarkStart w:id="4" w:name="_Toc451699003"/>
       <w:r>
         <w:t>Læsevejledning</w:t>
       </w:r>
@@ -4361,23 +4187,7 @@
     </w:p>
     <w:p>
       <w:r>
-        <w:t xml:space="preserve">Efter introduktionen til projektet følger der, i afsnittet ”Systembeskrivelse”, en beskrivelse af systemet samt de funktionelle krav og kvalitetskravene. Her forefindes overvejelser over, hvorfor der er valgt at formulere de funktionelle krav i form af user </w:t>
-      </w:r>
-      <w:proofErr w:type="spellStart"/>
-      <w:r>
-        <w:t>stories</w:t>
-      </w:r>
-      <w:proofErr w:type="spellEnd"/>
-      <w:r>
-        <w:t xml:space="preserve">, samt et uddrag af nogle af de user </w:t>
-      </w:r>
-      <w:proofErr w:type="spellStart"/>
-      <w:r>
-        <w:t>stories</w:t>
-      </w:r>
-      <w:proofErr w:type="spellEnd"/>
-      <w:r>
-        <w:t xml:space="preserve">, der er formuleret i kravspecifikationen. </w:t>
+        <w:t xml:space="preserve">Efter introduktionen til projektet følger der, i afsnittet ”Systembeskrivelse”, en beskrivelse af systemet samt de funktionelle krav og kvalitetskravene. Her forefindes overvejelser over, hvorfor der er valgt at formulere de funktionelle krav i form af user stories, samt et uddrag af nogle af de user stories, der er formuleret i kravspecifikationen. </w:t>
       </w:r>
     </w:p>
     <w:p>
@@ -4397,15 +4207,13 @@
     </w:p>
     <w:p>
       <w:r>
-        <w:t xml:space="preserve">Herefter følger en beskrivelse af, hvordan produktet er testet, i afsnittet ”Testning af Pristjek220”. Først beskrives, hvordan koden er testet individuelt og derefter testet integreret, samt hvordan </w:t>
-      </w:r>
-      <w:proofErr w:type="spellStart"/>
-      <w:r>
-        <w:t>continuous</w:t>
-      </w:r>
-      <w:proofErr w:type="spellEnd"/>
-      <w:r>
-        <w:t xml:space="preserve"> integration er benyttet i projektet. Endeligt beskrives, hvordan der er blevet udført forbrugertests for at teste brugervenligheden af produktet.</w:t>
+        <w:t xml:space="preserve">Herefter følger en beskrivelse af, hvordan produktet er testet, i afsnittet ”Testning af Pristjek220”. Først beskrives, hvordan koden er testet individuelt og derefter testet integreret, samt hvordan continuous integration er benyttet i projektet. Endeligt beskrives, </w:t>
+      </w:r>
+      <w:r>
+        <w:t xml:space="preserve">hvordan der er blevet udført </w:t>
+      </w:r>
+      <w:r>
+        <w:t>brugertests for at teste brugervenligheden af produktet.</w:t>
       </w:r>
     </w:p>
     <w:p>
@@ -4422,7 +4230,7 @@
       <w:pPr>
         <w:pStyle w:val="Heading2"/>
       </w:pPr>
-      <w:bookmarkStart w:id="5" w:name="_Toc451460223"/>
+      <w:bookmarkStart w:id="5" w:name="_Toc451699004"/>
       <w:r>
         <w:lastRenderedPageBreak/>
         <w:t>Termliste</w:t>
@@ -4433,52 +4241,18 @@
       <w:bookmarkStart w:id="6" w:name="_Toc437416172"/>
       <w:bookmarkStart w:id="7" w:name="_Ref437890182"/>
       <w:r>
-        <w:t xml:space="preserve">BLL = Business </w:t>
-      </w:r>
-      <w:proofErr w:type="spellStart"/>
-      <w:r>
-        <w:t>Logic</w:t>
-      </w:r>
-      <w:proofErr w:type="spellEnd"/>
-      <w:r>
-        <w:t xml:space="preserve"> </w:t>
-      </w:r>
-      <w:proofErr w:type="spellStart"/>
-      <w:r>
-        <w:t>Layer</w:t>
-      </w:r>
-      <w:proofErr w:type="spellEnd"/>
-    </w:p>
-    <w:p>
-      <w:r>
-        <w:t xml:space="preserve">CI = </w:t>
-      </w:r>
-      <w:proofErr w:type="spellStart"/>
-      <w:r>
-        <w:t>Continuous</w:t>
-      </w:r>
-      <w:proofErr w:type="spellEnd"/>
-      <w:r>
-        <w:t xml:space="preserve"> Integration</w:t>
-      </w:r>
-    </w:p>
-    <w:p>
-      <w:r>
-        <w:t xml:space="preserve">CRUD = </w:t>
-      </w:r>
-      <w:proofErr w:type="spellStart"/>
-      <w:r>
-        <w:t>Create</w:t>
-      </w:r>
-      <w:proofErr w:type="spellEnd"/>
-      <w:r>
-        <w:t xml:space="preserve">, Read, Update og </w:t>
-      </w:r>
-      <w:proofErr w:type="spellStart"/>
-      <w:r>
-        <w:t>Delete</w:t>
-      </w:r>
-      <w:proofErr w:type="spellEnd"/>
+        <w:t>BLL = Business Logic Layer</w:t>
+      </w:r>
+    </w:p>
+    <w:p>
+      <w:r>
+        <w:t>CI = Continuous Integration</w:t>
+      </w:r>
+    </w:p>
+    <w:p>
+      <w:r>
+        <w:t>CRUD = Create, Read, Update og Delete</w:t>
+      </w:r>
     </w:p>
     <w:p>
       <w:r>
@@ -4487,33 +4261,12 @@
     </w:p>
     <w:p>
       <w:r>
-        <w:t xml:space="preserve">DAL = Data Access </w:t>
-      </w:r>
-      <w:proofErr w:type="spellStart"/>
-      <w:r>
-        <w:t>Layer</w:t>
-      </w:r>
-      <w:proofErr w:type="spellEnd"/>
-    </w:p>
-    <w:p>
-      <w:r>
-        <w:t xml:space="preserve">DIP = </w:t>
-      </w:r>
-      <w:proofErr w:type="spellStart"/>
-      <w:r>
-        <w:t>Dependency</w:t>
-      </w:r>
-      <w:proofErr w:type="spellEnd"/>
-      <w:r>
-        <w:t xml:space="preserve"> Inversion </w:t>
-      </w:r>
-      <w:proofErr w:type="spellStart"/>
-      <w:r>
-        <w:t>Principle</w:t>
-      </w:r>
-      <w:proofErr w:type="spellEnd"/>
-      <w:r>
-        <w:t xml:space="preserve"> </w:t>
+        <w:t>DAL = Data Access Layer</w:t>
+      </w:r>
+    </w:p>
+    <w:p>
+      <w:r>
+        <w:t xml:space="preserve">DIP = Dependency Inversion Principle </w:t>
       </w:r>
     </w:p>
     <w:p>
@@ -4523,48 +4276,17 @@
     </w:p>
     <w:p>
       <w:r>
-        <w:t xml:space="preserve">PL = Presentation </w:t>
-      </w:r>
-      <w:proofErr w:type="spellStart"/>
-      <w:r>
-        <w:t>Layer</w:t>
-      </w:r>
-      <w:proofErr w:type="spellEnd"/>
-    </w:p>
-    <w:p>
-      <w:r>
-        <w:t xml:space="preserve">SRP = Single </w:t>
-      </w:r>
-      <w:proofErr w:type="spellStart"/>
-      <w:r>
-        <w:t>Responsibility</w:t>
-      </w:r>
-      <w:proofErr w:type="spellEnd"/>
-      <w:r>
-        <w:t xml:space="preserve"> </w:t>
-      </w:r>
-      <w:proofErr w:type="spellStart"/>
-      <w:r>
-        <w:t>Principle</w:t>
-      </w:r>
-      <w:proofErr w:type="spellEnd"/>
-    </w:p>
-    <w:p>
-      <w:proofErr w:type="spellStart"/>
-      <w:r>
-        <w:t>SysML</w:t>
-      </w:r>
-      <w:proofErr w:type="spellEnd"/>
-      <w:r>
-        <w:t xml:space="preserve"> = Systems </w:t>
-      </w:r>
-      <w:proofErr w:type="spellStart"/>
-      <w:r>
-        <w:t>Modeling</w:t>
-      </w:r>
-      <w:proofErr w:type="spellEnd"/>
-      <w:r>
-        <w:t xml:space="preserve"> Language</w:t>
+        <w:t>PL = Presentation Layer</w:t>
+      </w:r>
+    </w:p>
+    <w:p>
+      <w:r>
+        <w:t>SRP = Single Responsibility Principle</w:t>
+      </w:r>
+    </w:p>
+    <w:p>
+      <w:r>
+        <w:t>SysML = Systems Modeling Language</w:t>
       </w:r>
     </w:p>
     <w:p>
@@ -4574,32 +4296,19 @@
     </w:p>
     <w:p>
       <w:r>
-        <w:t xml:space="preserve">VPN = </w:t>
-      </w:r>
-      <w:proofErr w:type="spellStart"/>
-      <w:r>
-        <w:t>Viratual</w:t>
-      </w:r>
-      <w:proofErr w:type="spellEnd"/>
-      <w:r>
-        <w:t xml:space="preserve"> Private Network</w:t>
-      </w:r>
-    </w:p>
-    <w:p>
-      <w:r>
-        <w:t xml:space="preserve">UX = User </w:t>
-      </w:r>
-      <w:proofErr w:type="spellStart"/>
-      <w:r>
-        <w:t>Experience</w:t>
-      </w:r>
-      <w:proofErr w:type="spellEnd"/>
+        <w:t>VPN = Viratual Private Network</w:t>
+      </w:r>
+    </w:p>
+    <w:p>
+      <w:r>
+        <w:t>UX = User Experience</w:t>
+      </w:r>
     </w:p>
     <w:p>
       <w:pPr>
         <w:pStyle w:val="Heading1"/>
       </w:pPr>
-      <w:bookmarkStart w:id="8" w:name="_Toc451460224"/>
+      <w:bookmarkStart w:id="8" w:name="_Toc451699005"/>
       <w:r>
         <w:t>Projektformulering</w:t>
       </w:r>
@@ -4824,7 +4533,7 @@
       <w:r>
         <w:rPr>
           <w:noProof/>
-          <w:lang w:val="en-GB" w:eastAsia="en-GB"/>
+          <w:lang w:eastAsia="da-DK"/>
         </w:rPr>
         <w:drawing>
           <wp:inline distT="0" distB="0" distL="0" distR="0" wp14:anchorId="46DB7BF1" wp14:editId="6D2EB167">
@@ -4940,7 +4649,7 @@
       <w:pPr>
         <w:pStyle w:val="Heading1"/>
       </w:pPr>
-      <w:bookmarkStart w:id="11" w:name="_Toc451460225"/>
+      <w:bookmarkStart w:id="11" w:name="_Toc451699006"/>
       <w:r>
         <w:lastRenderedPageBreak/>
         <w:t>Afgrænsning</w:t>
@@ -5071,7 +4780,7 @@
         <w:pStyle w:val="Heading1"/>
       </w:pPr>
       <w:bookmarkStart w:id="12" w:name="_Toc437416174"/>
-      <w:bookmarkStart w:id="13" w:name="_Toc451460226"/>
+      <w:bookmarkStart w:id="13" w:name="_Toc451699007"/>
       <w:r>
         <w:t>Systembeskrivelse</w:t>
       </w:r>
@@ -5171,10 +4880,10 @@
             <v:path o:extrusionok="f" gradientshapeok="t" o:connecttype="rect"/>
             <o:lock v:ext="edit" aspectratio="t"/>
           </v:shapetype>
-          <v:shape id="_x0000_i1025" type="#_x0000_t75" style="width:481.5pt;height:210pt" o:ole="">
+          <v:shape id="_x0000_i1025" type="#_x0000_t75" style="width:481.4pt;height:210.15pt" o:ole="">
             <v:imagedata r:id="rId9" o:title=""/>
           </v:shape>
-          <o:OLEObject Type="Embed" ProgID="Visio.Drawing.15" ShapeID="_x0000_i1025" DrawAspect="Content" ObjectID="_1525202141" r:id="rId10"/>
+          <o:OLEObject Type="Embed" ProgID="Visio.Drawing.15" ShapeID="_x0000_i1025" DrawAspect="Content" ObjectID="_1525442490" r:id="rId10"/>
         </w:object>
       </w:r>
     </w:p>
@@ -5225,7 +4934,7 @@
       <w:pPr>
         <w:pStyle w:val="Heading2"/>
       </w:pPr>
-      <w:bookmarkStart w:id="15" w:name="_Toc451460227"/>
+      <w:bookmarkStart w:id="15" w:name="_Toc451699008"/>
       <w:r>
         <w:lastRenderedPageBreak/>
         <w:t>Krav</w:t>
@@ -5278,7 +4987,7 @@
       <w:pPr>
         <w:pStyle w:val="Heading3"/>
       </w:pPr>
-      <w:bookmarkStart w:id="16" w:name="_Toc451460228"/>
+      <w:bookmarkStart w:id="16" w:name="_Toc451699009"/>
       <w:r>
         <w:t>Udformning af krav</w:t>
       </w:r>
@@ -5333,13 +5042,8 @@
     </w:p>
     <w:p>
       <w:r>
-        <w:t xml:space="preserve">Der er derfor valgt at benytte user </w:t>
-      </w:r>
-      <w:proofErr w:type="spellStart"/>
-      <w:r>
-        <w:t>stories</w:t>
-      </w:r>
-      <w:proofErr w:type="spellEnd"/>
+        <w:t>Der er derfor valgt at benytte user stories</w:t>
+      </w:r>
       <w:sdt>
         <w:sdtPr>
           <w:id w:val="1341965959"/>
@@ -5390,7 +5094,7 @@
       <w:pPr>
         <w:pStyle w:val="Heading3"/>
       </w:pPr>
-      <w:bookmarkStart w:id="17" w:name="_Toc451460229"/>
+      <w:bookmarkStart w:id="17" w:name="_Toc451699010"/>
       <w:r>
         <w:t>Aktører</w:t>
       </w:r>
@@ -5489,7 +5193,7 @@
       <w:pPr>
         <w:pStyle w:val="Heading3"/>
       </w:pPr>
-      <w:bookmarkStart w:id="18" w:name="_Toc451460230"/>
+      <w:bookmarkStart w:id="18" w:name="_Toc451699011"/>
       <w:r>
         <w:lastRenderedPageBreak/>
         <w:t>User story beskrivelser</w:t>
@@ -5951,7 +5655,7 @@
         <w:pStyle w:val="Heading3"/>
       </w:pPr>
       <w:bookmarkStart w:id="27" w:name="_Toc451330298"/>
-      <w:bookmarkStart w:id="28" w:name="_Toc451460231"/>
+      <w:bookmarkStart w:id="28" w:name="_Toc451699012"/>
       <w:r>
         <w:t>Kvalitetskrav</w:t>
       </w:r>
@@ -6436,7 +6140,13 @@
           <w:b/>
         </w:rPr>
         <w:lastRenderedPageBreak/>
-        <w:t>4b: Kodeord der ligger i databasen skal være krypteret</w:t>
+        <w:t>3a</w:t>
+      </w:r>
+      <w:r>
+        <w:rPr>
+          <w:b/>
+        </w:rPr>
+        <w:t>: Kodeord der ligger i databasen skal være krypteret</w:t>
       </w:r>
     </w:p>
     <w:p>
@@ -6472,7 +6182,7 @@
       <w:pPr>
         <w:pStyle w:val="Heading1"/>
       </w:pPr>
-      <w:bookmarkStart w:id="29" w:name="_Toc451460232"/>
+      <w:bookmarkStart w:id="29" w:name="_Toc451699013"/>
       <w:r>
         <w:t>Projektgennemførelse</w:t>
       </w:r>
@@ -64